<commit_message>
Edit manuscript, Need to recalculate ALL values
</commit_message>
<xml_diff>
--- a/Manuscript/Radium Sorption Manuscript D-1.docx
+++ b/Manuscript/Radium Sorption Manuscript D-1.docx
@@ -21,7 +21,7 @@
         <w:fldChar w:fldCharType="begin" w:fldLock="1"/>
       </w:r>
       <w:r>
-        <w:instrText>ADDIN CSL_CITATION { "citationItems" : [ { "id" : "ITEM-1", "itemData" : { "DOI" : "10.1029/91WR02689", "ISBN" : "9789799610966", "ISSN" : "00431397", "author" : [ { "dropping-particle" : "", "family" : "Solomon", "given" : "D. K.", "non-dropping-particle" : "", "parse-names" : false, "suffix" : "" }, { "dropping-particle" : "", "family" : "Poreda", "given" : "R. J.", "non-dropping-particle" : "", "parse-names" : false, "suffix" : "" }, { "dropping-particle" : "", "family" : "Schiff", "given" : "S. L.", "non-dropping-particle" : "", "parse-names" : false, "suffix" : "" }, { "dropping-particle" : "", "family" : "Cherry", "given" : "J. A.", "non-dropping-particle" : "", "parse-names" : false, "suffix" : "" } ], "container-title" : "Water Resources Research", "id" : "ITEM-1", "issue" : "3", "issued" : { "date-parts" : [ [ "1992", "3" ] ] }, "page" : "741-755", "title" : "Tritium and helium: 3 as groundwater age tracers in the Borden Aquifer", "type" : "article-journal", "volume" : "28" }, "uris" : [ "http://www.mendeley.com/documents/?uuid=b97a563e-812b-478b-9694-f432343d3d6c" ] } ], "mendeley" : { "formattedCitation" : "[1]", "plainTextFormattedCitation" : "[1]", "previouslyFormattedCitation" : "[1]" }, "properties" : { "noteIndex" : 0 }, "schema" : "https://github.com/citation-style-language/schema/raw/master/csl-citation.json" }</w:instrText>
+        <w:instrText>ADDIN CSL_CITATION { "citationItems" : [ { "id" : "ITEM-1", "itemData" : { "DOI" : "10.1029/91WR02689", "ISBN" : "9789799610966", "ISSN" : "00431397", "author" : [ { "dropping-particle" : "", "family" : "Solomon", "given" : "D. K.", "non-dropping-particle" : "", "parse-names" : false, "suffix" : "" }, { "dropping-particle" : "", "family" : "Poreda", "given" : "R. J.", "non-dropping-particle" : "", "parse-names" : false, "suffix" : "" }, { "dropping-particle" : "", "family" : "Schiff", "given" : "S. L.", "non-dropping-particle" : "", "parse-names" : false, "suffix" : "" }, { "dropping-particle" : "", "family" : "Cherry", "given" : "J. A.", "non-dropping-particle" : "", "parse-names" : false, "suffix" : "" } ], "container-title" : "Water Resources Research", "id" : "ITEM-1", "issue" : "3", "issued" : { "date-parts" : [ [ "1992", "3" ] ] }, "page" : "741-755", "title" : "Tritium and helium: 3 as groundwater age tracers in the Borden Aquifer", "type" : "article-journal", "volume" : "28" }, "uris" : [ "http://www.mendeley.com/documents/?uuid=b97a563e-812b-478b-9694-f432343d3d6c" ] } ], "mendeley" : { "formattedCitation" : "(Solomon, Poreda, Schiff, &amp; Cherry, 1992)", "plainTextFormattedCitation" : "(Solomon, Poreda, Schiff, &amp; Cherry, 1992)", "previouslyFormattedCitation" : "(Solomon, Poreda, Schiff, &amp; Cherry, 1992)" }, "properties" : { "noteIndex" : 0 }, "schema" : "https://github.com/citation-style-language/schema/raw/master/csl-citation.json" }</w:instrText>
       </w:r>
       <w:r>
         <w:fldChar w:fldCharType="separate"/>
@@ -30,7 +30,7 @@
         <w:rPr>
           <w:noProof/>
         </w:rPr>
-        <w:t>[1]</w:t>
+        <w:t>(Solomon, Poreda, Schiff, &amp; Cherry, 1992)</w:t>
       </w:r>
       <w:r>
         <w:fldChar w:fldCharType="end"/>
@@ -54,7 +54,7 @@
         <w:fldChar w:fldCharType="begin" w:fldLock="1"/>
       </w:r>
       <w:r>
-        <w:instrText>ADDIN CSL_CITATION { "citationItems" : [ { "id" : "ITEM-1", "itemData" : { "DOI" : "10.1073/pnas.1118665109", "ISSN" : "1091-6490", "PMID" : "22378648", "abstract" : "Isotopes of iodine play significant environmental roles, including a limiting micronutrient ((127)I), an acute radiotoxin ((131)I), and a geochemical tracer ((129)I). But the cycling of iodine through terrestrial ecosystems is poorly understood, due to its complex environmental chemistry and low natural abundance. To better understand iodine transport and fate in a terrestrial ecosystem, we traced fallout (131)iodine throughout a small temperate catchment following contamination by the 11 March 2011 failure of the Fukushima Daiichi nuclear power facility. We find that radioiodine fallout is actively and efficiently scavenged by the soil system, where it is continuously focused to surface soils over a period of weeks following deposition. Mobilization of historic (pre-Fukushima) (137)cesium observed concurrently in these soils suggests that the focusing of iodine to surface soils may be biologically mediated. Atmospherically deposited iodine is subsequently redistributed from the soil system via fluvial processes in a manner analogous to that of the particle-reactive tracer (7)beryllium, a consequence of the radionuclides' shared sorption affinity for fine, particulate organic matter. These processes of surficial redistribution create iodine hotspots in the terrestrial environment where fine, particulate organic matter accumulates, and in this manner regulate the delivery of iodine nutrients and toxins alike from small catchments to larger river systems, lakes and estuaries.", "author" : [ { "dropping-particle" : "", "family" : "Landis", "given" : "Joshua D", "non-dropping-particle" : "", "parse-names" : false, "suffix" : "" }, { "dropping-particle" : "", "family" : "Hamm", "given" : "Nathan T", "non-dropping-particle" : "", "parse-names" : false, "suffix" : "" }, { "dropping-particle" : "", "family" : "Renshaw", "given" : "Carl E", "non-dropping-particle" : "", "parse-names" : false, "suffix" : "" }, { "dropping-particle" : "", "family" : "Dade", "given" : "W Brian", "non-dropping-particle" : "", "parse-names" : false, "suffix" : "" }, { "dropping-particle" : "", "family" : "Magilligan", "given" : "Francis J", "non-dropping-particle" : "", "parse-names" : false, "suffix" : "" }, { "dropping-particle" : "", "family" : "Gartner", "given" : "John D", "non-dropping-particle" : "", "parse-names" : false, "suffix" : "" } ], "container-title" : "Proceedings of the National Academy of Sciences of the United States of America", "id" : "ITEM-1", "issue" : "11", "issued" : { "date-parts" : [ [ "2012", "3", "13" ] ] }, "page" : "4064-9", "title" : "Surficial redistribution of fallout \u00b9\u00b3\u00b9iodine in a small temperate catchment.", "type" : "article-journal", "volume" : "109" }, "uris" : [ "http://www.mendeley.com/documents/?uuid=3576534c-68e1-435d-aa4a-5b0d425a2c76" ] } ], "mendeley" : { "formattedCitation" : "[2]", "plainTextFormattedCitation" : "[2]", "previouslyFormattedCitation" : "[2]" }, "properties" : { "noteIndex" : 0 }, "schema" : "https://github.com/citation-style-language/schema/raw/master/csl-citation.json" }</w:instrText>
+        <w:instrText>ADDIN CSL_CITATION { "citationItems" : [ { "id" : "ITEM-1", "itemData" : { "DOI" : "10.1073/pnas.1118665109", "ISSN" : "1091-6490", "PMID" : "22378648", "abstract" : "Isotopes of iodine play significant environmental roles, including a limiting micronutrient ((127)I), an acute radiotoxin ((131)I), and a geochemical tracer ((129)I). But the cycling of iodine through terrestrial ecosystems is poorly understood, due to its complex environmental chemistry and low natural abundance. To better understand iodine transport and fate in a terrestrial ecosystem, we traced fallout (131)iodine throughout a small temperate catchment following contamination by the 11 March 2011 failure of the Fukushima Daiichi nuclear power facility. We find that radioiodine fallout is actively and efficiently scavenged by the soil system, where it is continuously focused to surface soils over a period of weeks following deposition. Mobilization of historic (pre-Fukushima) (137)cesium observed concurrently in these soils suggests that the focusing of iodine to surface soils may be biologically mediated. Atmospherically deposited iodine is subsequently redistributed from the soil system via fluvial processes in a manner analogous to that of the particle-reactive tracer (7)beryllium, a consequence of the radionuclides' shared sorption affinity for fine, particulate organic matter. These processes of surficial redistribution create iodine hotspots in the terrestrial environment where fine, particulate organic matter accumulates, and in this manner regulate the delivery of iodine nutrients and toxins alike from small catchments to larger river systems, lakes and estuaries.", "author" : [ { "dropping-particle" : "", "family" : "Landis", "given" : "Joshua D", "non-dropping-particle" : "", "parse-names" : false, "suffix" : "" }, { "dropping-particle" : "", "family" : "Hamm", "given" : "Nathan T", "non-dropping-particle" : "", "parse-names" : false, "suffix" : "" }, { "dropping-particle" : "", "family" : "Renshaw", "given" : "Carl E", "non-dropping-particle" : "", "parse-names" : false, "suffix" : "" }, { "dropping-particle" : "", "family" : "Dade", "given" : "W Brian", "non-dropping-particle" : "", "parse-names" : false, "suffix" : "" }, { "dropping-particle" : "", "family" : "Magilligan", "given" : "Francis J", "non-dropping-particle" : "", "parse-names" : false, "suffix" : "" }, { "dropping-particle" : "", "family" : "Gartner", "given" : "John D", "non-dropping-particle" : "", "parse-names" : false, "suffix" : "" } ], "container-title" : "Proceedings of the National Academy of Sciences of the United States of America", "id" : "ITEM-1", "issue" : "11", "issued" : { "date-parts" : [ [ "2012", "3", "13" ] ] }, "page" : "4064-9", "title" : "Surficial redistribution of fallout \u00b9\u00b3\u00b9iodine in a small temperate catchment.", "type" : "article-journal", "volume" : "109" }, "uris" : [ "http://www.mendeley.com/documents/?uuid=3576534c-68e1-435d-aa4a-5b0d425a2c76" ] } ], "mendeley" : { "formattedCitation" : "(Landis et al., 2012)", "plainTextFormattedCitation" : "(Landis et al., 2012)", "previouslyFormattedCitation" : "(Landis et al., 2012)" }, "properties" : { "noteIndex" : 0 }, "schema" : "https://github.com/citation-style-language/schema/raw/master/csl-citation.json" }</w:instrText>
       </w:r>
       <w:r>
         <w:fldChar w:fldCharType="separate"/>
@@ -63,7 +63,7 @@
         <w:rPr>
           <w:noProof/>
         </w:rPr>
-        <w:t>[2]</w:t>
+        <w:t>(Landis et al., 2012)</w:t>
       </w:r>
       <w:r>
         <w:fldChar w:fldCharType="end"/>
@@ -75,13 +75,13 @@
         <w:t xml:space="preserve"> </w:t>
       </w:r>
       <w:r>
-        <w:t>Historically, radium was used as a phosphorescent compound, but it currently only presents a natural radioactive health hazard.</w:t>
+        <w:t>Radium was used as a phosphorescent compound historically, but sees little, if any industrial use today, instead posing a natural radiological hazard. As an example,</w:t>
       </w:r>
       <w:r>
         <w:t xml:space="preserve"> </w:t>
       </w:r>
       <w:r>
-        <w:t>R</w:t>
+        <w:t>r</w:t>
       </w:r>
       <w:r>
         <w:t xml:space="preserve">adium </w:t>
@@ -93,27 +93,34 @@
         <w:t>can be liberated</w:t>
       </w:r>
       <w:r>
-        <w:t xml:space="preserve"> from deep formation waters </w:t>
-      </w:r>
-      <w:r>
-        <w:t xml:space="preserve">during deep surface activities. Hydraulic fracturing </w:t>
-      </w:r>
-      <w:r>
-        <w:t xml:space="preserve">in particular </w:t>
+        <w:t xml:space="preserve"> from deep formation waters</w:t>
+      </w:r>
+      <w:r>
+        <w:t xml:space="preserve"> by anthropogenic or natural processes, posing both a direct and indirect hazard</w:t>
+      </w:r>
+      <w:r>
+        <w:t>. Hydraulic fracturing</w:t>
+      </w:r>
+      <w:r>
+        <w:t>,</w:t>
+      </w:r>
+      <w:r>
+        <w:t xml:space="preserve"> </w:t>
+      </w:r>
+      <w:r>
+        <w:t>in particular</w:t>
+      </w:r>
+      <w:r>
+        <w:t>,</w:t>
+      </w:r>
+      <w:r>
+        <w:t xml:space="preserve"> </w:t>
       </w:r>
       <w:r>
         <w:t>has recently raised some concerns due to the elevated presence of radium in produced waters, with concentrations in exce</w:t>
       </w:r>
       <w:r>
-        <w:t xml:space="preserve">ss of 120 </w:t>
-      </w:r>
-      <w:proofErr w:type="spellStart"/>
-      <w:r>
-        <w:t>Bq</w:t>
-      </w:r>
-      <w:proofErr w:type="spellEnd"/>
-      <w:r>
-        <w:t>/L</w:t>
+        <w:t>ss of 120 Bq/L</w:t>
       </w:r>
       <w:r>
         <w:t xml:space="preserve"> </w:t>
@@ -122,7 +129,7 @@
         <w:fldChar w:fldCharType="begin" w:fldLock="1"/>
       </w:r>
       <w:r>
-        <w:instrText>ADDIN CSL_CITATION { "citationItems" : [ { "id" : "ITEM-1", "itemData" : { "DOI" : "10.1021/es402165b", "ISBN" : "1520-5851 (Electronic)\\r0013-936X (Linking)", "ISSN" : "0013936X", "PMID" : "24087919", "abstract" : "The safe disposal of liquid wastes associated with oil and gas production in the United States is a major challenge given their large volumes and typically high levels of contaminants. In Pennsylvania, oil and gas wastewater is sometimes treated at brine treatment facilities and discharged to local streams. This study examined the water quality and isotopic compositions of discharged effluents, surface waters, and stream sediments associated with a treatment facility site in western Pennsylvania. The elevated levels of chloride and bromide, combined with the strontium, radium, oxygen, and hydrogen isotopic compositions of the effluents reflect the composition of Marcellus Shale produced waters. The discharge of the effluent from the treatment facility increased downstream concentrations of chloride and bromide above background levels. Barium and radium were substantially (&gt;90%) reduced in the treated effluents compared to concentrations in Marcellus Shale produced waters. Nonetheless, (226)Ra levels in stream sediments (544-8759 Bq/kg) at the point of discharge were ~200 times greater than upstream and background sediments (22-44 Bq/kg) and above radioactive waste disposal threshold regulations, posing potential environmental risks of radium bioaccumulation in localized areas of shale gas wastewater disposal.", "author" : [ { "dropping-particle" : "", "family" : "Warner", "given" : "Nathaniel R.", "non-dropping-particle" : "", "parse-names" : false, "suffix" : "" }, { "dropping-particle" : "", "family" : "Christie", "given" : "Cidney a.", "non-dropping-particle" : "", "parse-names" : false, "suffix" : "" }, { "dropping-particle" : "", "family" : "Jackson", "given" : "Robert B.", "non-dropping-particle" : "", "parse-names" : false, "suffix" : "" }, { "dropping-particle" : "", "family" : "Vengosh", "given" : "Avner", "non-dropping-particle" : "", "parse-names" : false, "suffix" : "" } ], "container-title" : "Environmental Science and Technology", "id" : "ITEM-1", "issued" : { "date-parts" : [ [ "2013" ] ] }, "page" : "11849-11857", "title" : "Impacts of shale gas wastewater disposal on water quality in Western Pennsylvania", "type" : "article-journal", "volume" : "47" }, "uris" : [ "http://www.mendeley.com/documents/?uuid=ea81c248-6125-4f20-ab46-74a939e10564" ] } ], "mendeley" : { "formattedCitation" : "[3]", "plainTextFormattedCitation" : "[3]", "previouslyFormattedCitation" : "[3]" }, "properties" : { "noteIndex" : 0 }, "schema" : "https://github.com/citation-style-language/schema/raw/master/csl-citation.json" }</w:instrText>
+        <w:instrText>ADDIN CSL_CITATION { "citationItems" : [ { "id" : "ITEM-1", "itemData" : { "DOI" : "10.1021/es304638h", "ISSN" : "1520-5851", "PMID" : "23425120", "abstract" : "The exponential increase in fossil energy production from Devonian-age shale in the Northeastern United States has highlighted the management challenges for produced waters from hydraulically fractured wells. Confounding these challenges is a scant availability of critical water quality parameters for this wastewater. Chemical analyses of 160 flowback and produced water samples collected from hydraulically fractured Marcellus Shale gas wells in Pennsylvania were correlated with spatial and temporal information to reveal underlying trends. Chloride was used as a reference for the comparison as its concentration varies with time of contact with the shale. Most major cations (i.e., Ca, Mg, Sr) were well-correlated with chloride concentration while barium exhibited strong influence of geographic location (i.e., higher levels in the northeast than in southwest). Comparisons against brines from adjacent formations provide insight into the origin of salinity in produced waters from Marcellus Shale. Major cations exhibited variations that cannot be explained by simple dilution of existing formation brine with the fracturing fluid, especially during the early flowback water production when the composition of the fracturing fluid and solid-liquid interactions influence the quality of the produced water. Water quality analysis in this study may help guide water management strategies for development of unconventional gas resources.", "author" : [ { "dropping-particle" : "", "family" : "Barbot", "given" : "Elise", "non-dropping-particle" : "", "parse-names" : false, "suffix" : "" }, { "dropping-particle" : "", "family" : "Vidic", "given" : "Natasa S", "non-dropping-particle" : "", "parse-names" : false, "suffix" : "" }, { "dropping-particle" : "", "family" : "Gregory", "given" : "Kelvin B.", "non-dropping-particle" : "", "parse-names" : false, "suffix" : "" }, { "dropping-particle" : "", "family" : "Vidic", "given" : "Radisav D.", "non-dropping-particle" : "", "parse-names" : false, "suffix" : "" } ], "container-title" : "Environmental science &amp; technology", "id" : "ITEM-1", "issue" : "6", "issued" : { "date-parts" : [ [ "2013", "3", "19" ] ] }, "page" : "2562-9", "title" : "Spatial and temporal correlation of water quality parameters of produced waters from devonian-age shale following hydraulic fracturing.", "type" : "article-journal", "volume" : "47" }, "uris" : [ "http://www.mendeley.com/documents/?uuid=e0bb92ec-8778-49a1-a673-a81586ec4cb5" ] } ], "mendeley" : { "formattedCitation" : "(Barbot, Vidic, Gregory, &amp; Vidic, 2013)", "plainTextFormattedCitation" : "(Barbot, Vidic, Gregory, &amp; Vidic, 2013)", "previouslyFormattedCitation" : "(Barbot, Vidic, Gregory, &amp; Vidic, 2013)" }, "properties" : { "noteIndex" : 0 }, "schema" : "https://github.com/citation-style-language/schema/raw/master/csl-citation.json" }</w:instrText>
       </w:r>
       <w:r>
         <w:fldChar w:fldCharType="separate"/>
@@ -131,7 +138,7 @@
         <w:rPr>
           <w:noProof/>
         </w:rPr>
-        <w:t>[3]</w:t>
+        <w:t>(Barbot, Vidic, Gregory, &amp; Vidic, 2013)</w:t>
       </w:r>
       <w:r>
         <w:fldChar w:fldCharType="end"/>
@@ -155,7 +162,7 @@
         <w:fldChar w:fldCharType="begin" w:fldLock="1"/>
       </w:r>
       <w:r>
-        <w:instrText>ADDIN CSL_CITATION { "citationItems" : [ { "id" : "ITEM-1", "itemData" : { "DOI" : "10.1029/92RG00055", "ISBN" : "8755-1209", "ISSN" : "8755-1209", "PMID" : "25246403", "abstract" : "Radon generated within the upper few meters of the Earth's crust by the radioactive decay of radium can migrate during its brief lifetime from soil into the atmosphere. This phenomenon leads to a human health concern as inhalation of the short-lived decay products of radon causes irradiation of cells lining the respiratory tract. This paper reviews the factors that control the rate at which two radon isotopes, 222Rn and 220Rn, enter outdoor and indoor air from soil. The radium content of surface soils in the United States is usually in the range 10\u2013100 Bq kg\u22121. The emanation coefficient, which refers to the fraction of radon generated in a material that enters the pore fluids, varies over a wide range with a typical value being 0.2. Radon in soil pores may be partitioned among three states: in the pore air, dissolved in the pore water, and sorbed to the soil grains. Except in the immediate vicinity of buildings, radon migrates through soil pores principally by molecular diffusion. Average reported flux densities from undisturbed soil into the atmosphere are 0.015\u20130.048 Bq m\u22122 s\u22121 for 222Rn and 1.6\u20131.7 Bq m\u22122 s\u22121 for 220Rn. Soil is the dominant source of radon in most buildings. Advective flow of soil gas across substructure penetrations is a key element in the transport process. The advective flow is driven by the weather (wind and indoor-outdoor temperature differences) and by the operation of building systems, such as heating and air conditioning equipment. A typical radon entry rate into a single-family dwelling of 10\u201315 kBq h\u22121 can be accounted for by weather-induced pressure-driven flow through moderately to highly permeable soils. The extent to which diffusion through soil pores contributes to radon entry into buildings is not known, but in buildings with elevated concentrations, diffusion is believed to be less important than advection.", "author" : [ { "dropping-particle" : "", "family" : "Nazaroff", "given" : "W W", "non-dropping-particle" : "", "parse-names" : false, "suffix" : "" } ], "container-title" : "Reviews of Geophysics", "id" : "ITEM-1", "issue" : "92", "issued" : { "date-parts" : [ [ "1992" ] ] }, "page" : "137-160", "title" : "Radon transport from soil to air", "type" : "article-journal", "volume" : "30" }, "uris" : [ "http://www.mendeley.com/documents/?uuid=806353b8-41a8-4ea3-a657-04760f2be234" ] } ], "mendeley" : { "formattedCitation" : "[4]", "plainTextFormattedCitation" : "[4]", "previouslyFormattedCitation" : "[4]" }, "properties" : { "noteIndex" : 0 }, "schema" : "https://github.com/citation-style-language/schema/raw/master/csl-citation.json" }</w:instrText>
+        <w:instrText>ADDIN CSL_CITATION { "citationItems" : [ { "id" : "ITEM-1", "itemData" : { "DOI" : "10.1029/92RG00055", "ISBN" : "8755-1209", "ISSN" : "8755-1209", "PMID" : "25246403", "abstract" : "Radon generated within the upper few meters of the Earth's crust by the radioactive decay of radium can migrate during its brief lifetime from soil into the atmosphere. This phenomenon leads to a human health concern as inhalation of the short-lived decay products of radon causes irradiation of cells lining the respiratory tract. This paper reviews the factors that control the rate at which two radon isotopes, 222Rn and 220Rn, enter outdoor and indoor air from soil. The radium content of surface soils in the United States is usually in the range 10\u2013100 Bq kg\u22121. The emanation coefficient, which refers to the fraction of radon generated in a material that enters the pore fluids, varies over a wide range with a typical value being 0.2. Radon in soil pores may be partitioned among three states: in the pore air, dissolved in the pore water, and sorbed to the soil grains. Except in the immediate vicinity of buildings, radon migrates through soil pores principally by molecular diffusion. Average reported flux densities from undisturbed soil into the atmosphere are 0.015\u20130.048 Bq m\u22122 s\u22121 for 222Rn and 1.6\u20131.7 Bq m\u22122 s\u22121 for 220Rn. Soil is the dominant source of radon in most buildings. Advective flow of soil gas across substructure penetrations is a key element in the transport process. The advective flow is driven by the weather (wind and indoor-outdoor temperature differences) and by the operation of building systems, such as heating and air conditioning equipment. A typical radon entry rate into a single-family dwelling of 10\u201315 kBq h\u22121 can be accounted for by weather-induced pressure-driven flow through moderately to highly permeable soils. The extent to which diffusion through soil pores contributes to radon entry into buildings is not known, but in buildings with elevated concentrations, diffusion is believed to be less important than advection.", "author" : [ { "dropping-particle" : "", "family" : "Nazaroff", "given" : "W W", "non-dropping-particle" : "", "parse-names" : false, "suffix" : "" } ], "container-title" : "Reviews of Geophysics", "id" : "ITEM-1", "issue" : "92", "issued" : { "date-parts" : [ [ "1992" ] ] }, "page" : "137-160", "title" : "Radon transport from soil to air", "type" : "article-journal", "volume" : "30" }, "uris" : [ "http://www.mendeley.com/documents/?uuid=806353b8-41a8-4ea3-a657-04760f2be234" ] } ], "mendeley" : { "formattedCitation" : "(Nazaroff, 1992)", "plainTextFormattedCitation" : "(Nazaroff, 1992)", "previouslyFormattedCitation" : "(Nazaroff, 1992)" }, "properties" : { "noteIndex" : 0 }, "schema" : "https://github.com/citation-style-language/schema/raw/master/csl-citation.json" }</w:instrText>
       </w:r>
       <w:r>
         <w:fldChar w:fldCharType="separate"/>
@@ -164,7 +171,7 @@
         <w:rPr>
           <w:noProof/>
         </w:rPr>
-        <w:t>[4]</w:t>
+        <w:t>(Nazaroff, 1992)</w:t>
       </w:r>
       <w:r>
         <w:fldChar w:fldCharType="end"/>
@@ -173,7 +180,7 @@
         <w:t xml:space="preserve">. </w:t>
       </w:r>
       <w:r>
-        <w:t>Shales that are prime targets for hydraulic fracturing often experience significant changes in solution chemistry, particularly with respect to redox condition. Proper prediction of radium transport in these groundwater settings is a crucial component of mitigating the environmental risks associated with radium.</w:t>
+        <w:t>Experimental work studying radium transport can be used to build groundwater transport models that then inform policy decisions surrounding these scenarios.</w:t>
       </w:r>
     </w:p>
     <w:p>
@@ -202,7 +209,7 @@
         <w:fldChar w:fldCharType="begin" w:fldLock="1"/>
       </w:r>
       <w:r>
-        <w:instrText>ADDIN CSL_CITATION { "citationItems" : [ { "id" : "ITEM-1", "itemData" : { "DOI" : "10.1023/B:BIOG.0000006065.77764.a0", "ISSN" : "01682563", "abstract" : "This paper reports the results derived from radium isotopes of a submarine groundwater discharge (SGD) intercomparison in the northeast Gulf of Mexico. Radium isotope samples were collected from seepage meters, piezometers, and surface and deep ocean waters. Samples collected within the near-shore SGD experimental area were highly enriched in all four radium isotopes; offshore samples were selectively enriched. Samples collected from seepage meters were about a factor of 2 - 3 higher in radium activity compared to the overlying waters. Samples from piezometers, which sampled 1 - 4 meters below the sea bed were 1 - 2 orders of magnitude higher in radium isotopes than surface waters. The two long-lived Ra isotopes, Ra-228 and Ra-226, provide convincing evidence that there are two sources of SGD to the study area: shallow seepage from the surficial aquifer and input from a deeper aquifer. A three end-member mixing model can describe the Ra distribution in these samples. The short-lived radium isotopes, Ra-223 and Ra-224, were used to establish mixing rates for the near-shore study area. Mixing was retarded within 3 km of shore due to a strong salinity gradient. The product of the mixing rate and the offshore 226Ra gradient established the 226Ra flux. This flux must be balanced by Ra input from SGD. The flux of SGD within 200 m of shore based on the Ra-226 budget was 1.5 m(3) min(-1). This flux agreed well with other estimates based on seepage meters and Rn-222.", "author" : [ { "dropping-particle" : "", "family" : "Moore", "given" : "Willard S.", "non-dropping-particle" : "", "parse-names" : false, "suffix" : "" } ], "container-title" : "Biogeochemistry", "id" : "ITEM-1", "issue" : "1", "issued" : { "date-parts" : [ [ "2003" ] ] }, "page" : "75-93", "title" : "Sources and fluxes of submarine groundwater discharge delineated by radium isotopes", "type" : "article-journal", "volume" : "66" }, "uris" : [ "http://www.mendeley.com/documents/?uuid=a6922979-4a8d-4686-ac51-d86068e5a44a" ] } ], "mendeley" : { "formattedCitation" : "[5]", "plainTextFormattedCitation" : "[5]", "previouslyFormattedCitation" : "[5]" }, "properties" : { "noteIndex" : 0 }, "schema" : "https://github.com/citation-style-language/schema/raw/master/csl-citation.json" }</w:instrText>
+        <w:instrText>ADDIN CSL_CITATION { "citationItems" : [ { "id" : "ITEM-1", "itemData" : { "DOI" : "10.1023/B:BIOG.0000006065.77764.a0", "ISSN" : "01682563", "abstract" : "This paper reports the results derived from radium isotopes of a submarine groundwater discharge (SGD) intercomparison in the northeast Gulf of Mexico. Radium isotope samples were collected from seepage meters, piezometers, and surface and deep ocean waters. Samples collected within the near-shore SGD experimental area were highly enriched in all four radium isotopes; offshore samples were selectively enriched. Samples collected from seepage meters were about a factor of 2 - 3 higher in radium activity compared to the overlying waters. Samples from piezometers, which sampled 1 - 4 meters below the sea bed were 1 - 2 orders of magnitude higher in radium isotopes than surface waters. The two long-lived Ra isotopes, Ra-228 and Ra-226, provide convincing evidence that there are two sources of SGD to the study area: shallow seepage from the surficial aquifer and input from a deeper aquifer. A three end-member mixing model can describe the Ra distribution in these samples. The short-lived radium isotopes, Ra-223 and Ra-224, were used to establish mixing rates for the near-shore study area. Mixing was retarded within 3 km of shore due to a strong salinity gradient. The product of the mixing rate and the offshore 226Ra gradient established the 226Ra flux. This flux must be balanced by Ra input from SGD. The flux of SGD within 200 m of shore based on the Ra-226 budget was 1.5 m(3) min(-1). This flux agreed well with other estimates based on seepage meters and Rn-222.", "author" : [ { "dropping-particle" : "", "family" : "Moore", "given" : "Willard S.", "non-dropping-particle" : "", "parse-names" : false, "suffix" : "" } ], "container-title" : "Biogeochemistry", "id" : "ITEM-1", "issue" : "1", "issued" : { "date-parts" : [ [ "2003" ] ] }, "page" : "75-93", "title" : "Sources and fluxes of submarine groundwater discharge delineated by radium isotopes", "type" : "article-journal", "volume" : "66" }, "uris" : [ "http://www.mendeley.com/documents/?uuid=a6922979-4a8d-4686-ac51-d86068e5a44a" ] } ], "mendeley" : { "formattedCitation" : "(Moore, 2003)", "plainTextFormattedCitation" : "(Moore, 2003)", "previouslyFormattedCitation" : "(Moore, 2003)" }, "properties" : { "noteIndex" : 0 }, "schema" : "https://github.com/citation-style-language/schema/raw/master/csl-citation.json" }</w:instrText>
       </w:r>
       <w:r>
         <w:fldChar w:fldCharType="separate"/>
@@ -211,7 +218,7 @@
         <w:rPr>
           <w:noProof/>
         </w:rPr>
-        <w:t>[5]</w:t>
+        <w:t>(Moore, 2003)</w:t>
       </w:r>
       <w:r>
         <w:fldChar w:fldCharType="end"/>
@@ -226,7 +233,7 @@
         <w:fldChar w:fldCharType="begin" w:fldLock="1"/>
       </w:r>
       <w:r>
-        <w:instrText>ADDIN CSL_CITATION { "citationItems" : [ { "id" : "ITEM-1", "itemData" : { "DOI" : "10.1016/j.marchem.2007.12.002", "ISBN" : "0304-4203", "ISSN" : "03044203", "abstract" : "Over the past decade, radium isotopes have been frequently applied as tracers of submarine groundwater discharge (SGD). The unique radium signature of SGD is acquired within the subterranean estuary, a mixing zone between fresh groundwater and seawater in coastal aquifers, yet little is known about what controls Ra cycling in this system. The focus of this study was to examine controls on sediment and groundwater radium activities within permeable aquifer sands (Waquoit Bay, MA, USA) through a combination of field and laboratory studies. In the field, a series of sediment cores and corresponding groundwater profiles were collected for analysis of the four radium isotopes, as well as dissolved and sediment associated manganese, iron, and barium. We found that in addition to greater desorption at increasing salinity, radium was also closely tied to manganese and iron redox cycling within these sediments. A series of laboratory adsorption/desorption experiments helped elucidate the importance of 1) contact time between sediment and water, 2) salinity of water in contact with sediment, 3) redox conditions of water in contact with sediment, and 4) the chemical characteristics of sediment on radium adsorption/desorption. We found that these reactions are rapid (on the order of hours), desorption increases with increasing salinity and decreasing pH, and the presence of Fe and Mn (hydr)oxides on the sediment inhibit the release of radium. These sediments have a large capacity to sorb radium from fresh water. Combined with these experimental results, we present evidence from time series groundwater sampling that within this subterranean estuary there are cyclic periods of Ra accumulation and release controlled by changing salinity and redox conditions. ?? 2007 Elsevier B.V. All rights reserved.", "author" : [ { "dropping-particle" : "", "family" : "Gonneea", "given" : "Meagan Eagle", "non-dropping-particle" : "", "parse-names" : false, "suffix" : "" }, { "dropping-particle" : "", "family" : "Morris", "given" : "Paul J.", "non-dropping-particle" : "", "parse-names" : false, "suffix" : "" }, { "dropping-particle" : "", "family" : "Dulaiova", "given" : "Henrieta", "non-dropping-particle" : "", "parse-names" : false, "suffix" : "" }, { "dropping-particle" : "", "family" : "Charette", "given" : "Matthew a.", "non-dropping-particle" : "", "parse-names" : false, "suffix" : "" } ], "container-title" : "Marine Chemistry", "id" : "ITEM-1", "issue" : "3-4", "issued" : { "date-parts" : [ [ "2008" ] ] }, "page" : "250-267", "title" : "New perspectives on radium behavior within a subterranean estuary", "type" : "article-journal", "volume" : "109" }, "uris" : [ "http://www.mendeley.com/documents/?uuid=4adbef56-875c-4884-83d9-6a294409d070" ] } ], "mendeley" : { "formattedCitation" : "[6]", "plainTextFormattedCitation" : "[6]", "previouslyFormattedCitation" : "[6]" }, "properties" : { "noteIndex" : 0 }, "schema" : "https://github.com/citation-style-language/schema/raw/master/csl-citation.json" }</w:instrText>
+        <w:instrText>ADDIN CSL_CITATION { "citationItems" : [ { "id" : "ITEM-1", "itemData" : { "DOI" : "10.1016/j.marchem.2007.12.002", "ISBN" : "0304-4203", "ISSN" : "03044203", "abstract" : "Over the past decade, radium isotopes have been frequently applied as tracers of submarine groundwater discharge (SGD). The unique radium signature of SGD is acquired within the subterranean estuary, a mixing zone between fresh groundwater and seawater in coastal aquifers, yet little is known about what controls Ra cycling in this system. The focus of this study was to examine controls on sediment and groundwater radium activities within permeable aquifer sands (Waquoit Bay, MA, USA) through a combination of field and laboratory studies. In the field, a series of sediment cores and corresponding groundwater profiles were collected for analysis of the four radium isotopes, as well as dissolved and sediment associated manganese, iron, and barium. We found that in addition to greater desorption at increasing salinity, radium was also closely tied to manganese and iron redox cycling within these sediments. A series of laboratory adsorption/desorption experiments helped elucidate the importance of 1) contact time between sediment and water, 2) salinity of water in contact with sediment, 3) redox conditions of water in contact with sediment, and 4) the chemical characteristics of sediment on radium adsorption/desorption. We found that these reactions are rapid (on the order of hours), desorption increases with increasing salinity and decreasing pH, and the presence of Fe and Mn (hydr)oxides on the sediment inhibit the release of radium. These sediments have a large capacity to sorb radium from fresh water. Combined with these experimental results, we present evidence from time series groundwater sampling that within this subterranean estuary there are cyclic periods of Ra accumulation and release controlled by changing salinity and redox conditions. ?? 2007 Elsevier B.V. All rights reserved.", "author" : [ { "dropping-particle" : "", "family" : "Gonneea", "given" : "Meagan Eagle", "non-dropping-particle" : "", "parse-names" : false, "suffix" : "" }, { "dropping-particle" : "", "family" : "Morris", "given" : "Paul J.", "non-dropping-particle" : "", "parse-names" : false, "suffix" : "" }, { "dropping-particle" : "", "family" : "Dulaiova", "given" : "Henrieta", "non-dropping-particle" : "", "parse-names" : false, "suffix" : "" }, { "dropping-particle" : "", "family" : "Charette", "given" : "Matthew a.", "non-dropping-particle" : "", "parse-names" : false, "suffix" : "" } ], "container-title" : "Marine Chemistry", "id" : "ITEM-1", "issue" : "3-4", "issued" : { "date-parts" : [ [ "2008" ] ] }, "page" : "250-267", "title" : "New perspectives on radium behavior within a subterranean estuary", "type" : "article-journal", "volume" : "109" }, "uris" : [ "http://www.mendeley.com/documents/?uuid=4adbef56-875c-4884-83d9-6a294409d070" ] } ], "mendeley" : { "formattedCitation" : "(Gonneea, Morris, Dulaiova, &amp; Charette, 2008)", "plainTextFormattedCitation" : "(Gonneea, Morris, Dulaiova, &amp; Charette, 2008)", "previouslyFormattedCitation" : "(Gonneea, Morris, Dulaiova, &amp; Charette, 2008)" }, "properties" : { "noteIndex" : 0 }, "schema" : "https://github.com/citation-style-language/schema/raw/master/csl-citation.json" }</w:instrText>
       </w:r>
       <w:r>
         <w:fldChar w:fldCharType="separate"/>
@@ -235,13 +242,73 @@
         <w:rPr>
           <w:noProof/>
         </w:rPr>
-        <w:t>[6]</w:t>
+        <w:t>(Gonneea, Morris, Dulaiova, &amp; Charette, 2008)</w:t>
       </w:r>
       <w:r>
         <w:fldChar w:fldCharType="end"/>
       </w:r>
       <w:r>
-        <w:t>. This is complicated by the highly transient nature of these systems, which experience rapid changes in solution salinity, pH, and redox state. Development of more complete models of radium transport may unlock more detailed tracer capacities for naturally generated radium.</w:t>
+        <w:t xml:space="preserve">. This is complicated by the highly transient nature of these systems, which experience rapid changes in solution salinity, pH, and redox state. </w:t>
+      </w:r>
+      <w:r>
+        <w:t>Aside from a natural groundwater tracer</w:t>
+      </w:r>
+      <w:r>
+        <w:t>, radium has also been identified as a</w:t>
+      </w:r>
+      <w:r>
+        <w:t xml:space="preserve"> possible</w:t>
+      </w:r>
+      <w:r>
+        <w:t xml:space="preserve"> </w:t>
+      </w:r>
+      <w:r>
+        <w:t xml:space="preserve">marker for historic spills associated with hydrocarbon extraction </w:t>
+      </w:r>
+      <w:r>
+        <w:fldChar w:fldCharType="begin" w:fldLock="1"/>
+      </w:r>
+      <w:r>
+        <w:instrText>ADDIN CSL_CITATION { "citationItems" : [ { "id" : "ITEM-1", "itemData" : { "DOI" : "10.1021/acs.estlett.6b00118", "ISSN" : "2328-8930", "author" : [ { "dropping-particle" : "", "family" : "Lauer", "given" : "Nancy", "non-dropping-particle" : "", "parse-names" : false, "suffix" : "" }, { "dropping-particle" : "", "family" : "Vengosh", "given" : "Avner", "non-dropping-particle" : "", "parse-names" : false, "suffix" : "" } ], "container-title" : "Environmental Science &amp; Technology Letters", "id" : "ITEM-1", "issued" : { "date-parts" : [ [ "2016" ] ] }, "page" : "acs.estlett.6b00118", "title" : "Age Dating Oil and Gas Wastewater Spills Using Radium Isotopes and Their Decay Products in Impacted Soil and Sediment", "type" : "article-journal" }, "uris" : [ "http://www.mendeley.com/documents/?uuid=3cb5388b-3fb2-4d19-ad9f-075513a78300" ] } ], "mendeley" : { "formattedCitation" : "(Lauer &amp; Vengosh, 2016)", "plainTextFormattedCitation" : "(Lauer &amp; Vengosh, 2016)", "previouslyFormattedCitation" : "(Lauer &amp; Vengosh, 2016)" }, "properties" : { "noteIndex" : 0 }, "schema" : "https://github.com/citation-style-language/schema/raw/master/csl-citation.json" }</w:instrText>
+      </w:r>
+      <w:r>
+        <w:fldChar w:fldCharType="separate"/>
+      </w:r>
+      <w:r>
+        <w:rPr>
+          <w:noProof/>
+        </w:rPr>
+        <w:t>(Lauer &amp; Vengosh, 2016)</w:t>
+      </w:r>
+      <w:r>
+        <w:fldChar w:fldCharType="end"/>
+      </w:r>
+      <w:r>
+        <w:t xml:space="preserve">. This is possible because the radium isotopic signature of many shales differs significantly from that of local shallow groundwater </w:t>
+      </w:r>
+      <w:r>
+        <w:fldChar w:fldCharType="begin" w:fldLock="1"/>
+      </w:r>
+      <w:r>
+        <w:instrText>ADDIN CSL_CITATION { "citationItems" : [ { "id" : "ITEM-1", "itemData" : { "DOI" : "10.1021/es402165b", "ISBN" : "1520-5851 (Electronic)\\r0013-936X (Linking)", "ISSN" : "0013936X", "PMID" : "24087919", "abstract" : "The safe disposal of liquid wastes associated with oil and gas production in the United States is a major challenge given their large volumes and typically high levels of contaminants. In Pennsylvania, oil and gas wastewater is sometimes treated at brine treatment facilities and discharged to local streams. This study examined the water quality and isotopic compositions of discharged effluents, surface waters, and stream sediments associated with a treatment facility site in western Pennsylvania. The elevated levels of chloride and bromide, combined with the strontium, radium, oxygen, and hydrogen isotopic compositions of the effluents reflect the composition of Marcellus Shale produced waters. The discharge of the effluent from the treatment facility increased downstream concentrations of chloride and bromide above background levels. Barium and radium were substantially (&gt;90%) reduced in the treated effluents compared to concentrations in Marcellus Shale produced waters. Nonetheless, (226)Ra levels in stream sediments (544-8759 Bq/kg) at the point of discharge were ~200 times greater than upstream and background sediments (22-44 Bq/kg) and above radioactive waste disposal threshold regulations, posing potential environmental risks of radium bioaccumulation in localized areas of shale gas wastewater disposal.", "author" : [ { "dropping-particle" : "", "family" : "Warner", "given" : "Nathaniel R.", "non-dropping-particle" : "", "parse-names" : false, "suffix" : "" }, { "dropping-particle" : "", "family" : "Christie", "given" : "Cidney a.", "non-dropping-particle" : "", "parse-names" : false, "suffix" : "" }, { "dropping-particle" : "", "family" : "Jackson", "given" : "Robert B.", "non-dropping-particle" : "", "parse-names" : false, "suffix" : "" }, { "dropping-particle" : "", "family" : "Vengosh", "given" : "Avner", "non-dropping-particle" : "", "parse-names" : false, "suffix" : "" } ], "container-title" : "Environmental Science and Technology", "id" : "ITEM-1", "issued" : { "date-parts" : [ [ "2013" ] ] }, "page" : "11849-11857", "title" : "Impacts of shale gas wastewater disposal on water quality in Western Pennsylvania", "type" : "article-journal", "volume" : "47" }, "uris" : [ "http://www.mendeley.com/documents/?uuid=ea81c248-6125-4f20-ab46-74a939e10564" ] } ], "mendeley" : { "formattedCitation" : "(Warner, Christie, Jackson, &amp; Vengosh, 2013)", "plainTextFormattedCitation" : "(Warner, Christie, Jackson, &amp; Vengosh, 2013)", "previouslyFormattedCitation" : "(Warner, Christie, Jackson, &amp; Vengosh, 2013)" }, "properties" : { "noteIndex" : 0 }, "schema" : "https://github.com/citation-style-language/schema/raw/master/csl-citation.json" }</w:instrText>
+      </w:r>
+      <w:r>
+        <w:fldChar w:fldCharType="separate"/>
+      </w:r>
+      <w:r>
+        <w:rPr>
+          <w:noProof/>
+        </w:rPr>
+        <w:t>(Warner, Christie, Jackson, &amp; Vengosh, 2013)</w:t>
+      </w:r>
+      <w:r>
+        <w:fldChar w:fldCharType="end"/>
+      </w:r>
+      <w:r>
+        <w:t>.</w:t>
+      </w:r>
+      <w:r>
+        <w:t xml:space="preserve"> Making full use radium as a tracer requires, however, a careful accounting of the critical processes controlling transport.</w:t>
       </w:r>
     </w:p>
     <w:p>
@@ -250,17 +317,43 @@
         <w:t xml:space="preserve">Radium isotope transport is dominated by advection and diffusion, where specific mineral phases, particularly iron and manganese oxides, preferentially retain radium isotopes. </w:t>
       </w:r>
       <w:r>
-        <w:t xml:space="preserve">Solution behavior is limited to the limited formation of carbonate and sulfate complexes over most environmental </w:t>
-      </w:r>
-      <w:proofErr w:type="spellStart"/>
-      <w:proofErr w:type="gramStart"/>
-      <w:r>
-        <w:t>pHs</w:t>
-      </w:r>
-      <w:proofErr w:type="spellEnd"/>
-      <w:proofErr w:type="gramEnd"/>
-      <w:r>
-        <w:t>, with free radium remaining the dominant solution species [CITATION-&gt;CHIMIE DATABASE]. Previous work focused on</w:t>
+        <w:t>Radium weakly forms complexes with carbonate and sulfate at pH values greater than 9</w:t>
+      </w:r>
+      <w:r>
+        <w:t xml:space="preserve">, but is primarily free radium for most environmental conditions </w:t>
+      </w:r>
+      <w:r>
+        <w:fldChar w:fldCharType="begin" w:fldLock="1"/>
+      </w:r>
+      <w:r>
+        <w:instrText>ADDIN CSL_CITATION { "citationItems" : [ { "id" : "ITEM-1", "itemData" : { "DOI" : "10.1016/j.apgeochem.2014.12.017", "ISSN" : "08832927", "abstract" : "The thermodynamic database ThermoChimie is developed to meet the needs of performance assessment of radioactive waste disposals, particularly in the context of the Cig??o project (www.cig??o.com). To this purpose, the selection of thermodynamic data on radionuclides and chemotoxic elements has been subject to special attention. The aim of this publication is to present the methodology used in the selection of data on radiological and chemical pollutants in the disposal context for ThermoChimie. Data on radionuclides have been selected in the range of conditions of interest for the French radioactive waste disposal concepts, under Callovo-Oxfordian and cementitious conditions. Temperatures up to the thermal peak of 90. ??C and high ionic strengths likely developed due to the degradation of certain ILW-LL waste packages are considered in the selection of thermodynamic data in ThermoChimie. The validity of the selected data is assessed with regard to experimental laboratory results as well as natural analogue systems. The selection of stability constants of aqueous species and solid compounds of radionuclides is based on literature review, dedicated experimental programs and estimation methods, leading to consistent data sets with associated uncertainties. The ThermoChimie database is presented as an efficient support to performance assessment, with traceable references and uncertainties for each datum. All the data are accessible under the public website www.thermochimie-tdb.com.", "author" : [ { "dropping-particle" : "", "family" : "Griv\u00e9", "given" : "Mireia", "non-dropping-particle" : "", "parse-names" : false, "suffix" : "" }, { "dropping-particle" : "", "family" : "Duro", "given" : "Lara", "non-dropping-particle" : "", "parse-names" : false, "suffix" : "" }, { "dropping-particle" : "", "family" : "Col\u00e0s", "given" : "Elisenda", "non-dropping-particle" : "", "parse-names" : false, "suffix" : "" }, { "dropping-particle" : "", "family" : "Giffaut", "given" : "Eric", "non-dropping-particle" : "", "parse-names" : false, "suffix" : "" } ], "container-title" : "Applied Geochemistry", "id" : "ITEM-1", "issued" : { "date-parts" : [ [ "2015", "4" ] ] }, "page" : "85-94", "title" : "Thermodynamic data selection applied to radionuclides and chemotoxic elements: An overview of the ThermoChimie-TDB", "type" : "article-journal", "volume" : "55" }, "uris" : [ "http://www.mendeley.com/documents/?uuid=193ac46d-e6a9-42e0-9fad-e6700a819ef1" ] } ], "mendeley" : { "formattedCitation" : "(Griv\u00e9, Duro, Col\u00e0s, &amp; Giffaut, 2015)", "plainTextFormattedCitation" : "(Griv\u00e9, Duro, Col\u00e0s, &amp; Giffaut, 2015)", "previouslyFormattedCitation" : "(Griv\u00e9, Duro, Col\u00e0s, &amp; Giffaut, 2015)" }, "properties" : { "noteIndex" : 0 }, "schema" : "https://github.com/citation-style-language/schema/raw/master/csl-citation.json" }</w:instrText>
+      </w:r>
+      <w:r>
+        <w:fldChar w:fldCharType="separate"/>
+      </w:r>
+      <w:r>
+        <w:rPr>
+          <w:noProof/>
+        </w:rPr>
+        <w:t>(Grivé, Duro, Colàs, &amp; Giffaut, 2015)</w:t>
+      </w:r>
+      <w:r>
+        <w:fldChar w:fldCharType="end"/>
+      </w:r>
+      <w:r>
+        <w:t>.</w:t>
+      </w:r>
+      <w:r>
+        <w:t xml:space="preserve"> [PERHAPS A PHASE DIAGRAM?]</w:t>
+      </w:r>
+      <w:r>
+        <w:t xml:space="preserve"> Previous work</w:t>
+      </w:r>
+      <w:r>
+        <w:t xml:space="preserve"> has</w:t>
+      </w:r>
+      <w:r>
+        <w:t xml:space="preserve"> focused on</w:t>
       </w:r>
       <w:r>
         <w:t xml:space="preserve"> sorption </w:t>
@@ -269,45 +362,22 @@
         <w:t>by measuring</w:t>
       </w:r>
       <w:r>
-        <w:t xml:space="preserve"> partition coefficients, </w:t>
-      </w:r>
-      <w:proofErr w:type="spellStart"/>
-      <w:proofErr w:type="gramStart"/>
-      <w:r>
-        <w:t>Kd</w:t>
-      </w:r>
-      <w:proofErr w:type="spellEnd"/>
-      <w:proofErr w:type="gramEnd"/>
-      <w:r>
-        <w:t xml:space="preserve"> [CITATION-&gt;OLD PAPER???]. While a useful indicator for the extent of radium retention, these coefficients are primarily empirical and are not easily adapted to systems where conditions can change.</w:t>
-      </w:r>
-      <w:r>
-        <w:t xml:space="preserve"> A compilation of radium isotope </w:t>
-      </w:r>
-      <w:proofErr w:type="spellStart"/>
-      <w:r>
-        <w:t>Kd</w:t>
-      </w:r>
-      <w:proofErr w:type="spellEnd"/>
-      <w:r>
-        <w:t xml:space="preserve"> values saw significant variations in </w:t>
-      </w:r>
-      <w:proofErr w:type="spellStart"/>
-      <w:r>
-        <w:t>Kd</w:t>
-      </w:r>
-      <w:proofErr w:type="spellEnd"/>
-      <w:r>
-        <w:t xml:space="preserve"> for similar systems, even when only a synthetic iron oxide was considered</w:t>
+        <w:t xml:space="preserve"> and comparing</w:t>
       </w:r>
       <w:r>
         <w:t xml:space="preserve"> </w:t>
       </w:r>
       <w:r>
+        <w:t xml:space="preserve">distribution </w:t>
+      </w:r>
+      <w:r>
+        <w:t xml:space="preserve">coefficients, Kd </w:t>
+      </w:r>
+      <w:r>
         <w:fldChar w:fldCharType="begin" w:fldLock="1"/>
       </w:r>
       <w:r>
-        <w:instrText>ADDIN CSL_CITATION { "citationItems" : [ { "id" : "ITEM-1", "itemData" : { "DOI" : "10.1016/j.marchem.2013.01.008", "ISSN" : "03044203", "author" : [ { "dropping-particle" : "", "family" : "Beck", "given" : "Aaron J.", "non-dropping-particle" : "", "parse-names" : false, "suffix" : "" }, { "dropping-particle" : "", "family" : "Cochran", "given" : "Michele a.", "non-dropping-particle" : "", "parse-names" : false, "suffix" : "" } ], "container-title" : "Marine Chemistry", "id" : "ITEM-1", "issued" : { "date-parts" : [ [ "2013", "10" ] ] }, "page" : "38-48", "publisher" : "Elsevier B.V.", "title" : "Controls on solid-solution partitioning of radium in saturated marine sands", "type" : "article-journal", "volume" : "156" }, "uris" : [ "http://www.mendeley.com/documents/?uuid=433c5ed5-fe4f-49b1-8e02-0514d092d5f5" ] } ], "mendeley" : { "formattedCitation" : "[7]", "plainTextFormattedCitation" : "[7]", "previouslyFormattedCitation" : "[7]" }, "properties" : { "noteIndex" : 0 }, "schema" : "https://github.com/citation-style-language/schema/raw/master/csl-citation.json" }</w:instrText>
+        <w:instrText>ADDIN CSL_CITATION { "citationItems" : [ { "id" : "ITEM-1", "itemData" : { "DOI" : "10.1007/BF02037050", "ISSN" : "0236-5731", "author" : [ { "dropping-particle" : "", "family" : "Bene\u0161", "given" : "P.", "non-dropping-particle" : "", "parse-names" : false, "suffix" : "" }, { "dropping-particle" : "", "family" : "Strejc", "given" : "P", "non-dropping-particle" : "", "parse-names" : false, "suffix" : "" }, { "dropping-particle" : "", "family" : "Lukavec", "given" : "Z", "non-dropping-particle" : "", "parse-names" : false, "suffix" : "" }, { "dropping-particle" : "", "family" : "Borovec", "given" : "Z.", "non-dropping-particle" : "", "parse-names" : false, "suffix" : "" } ], "container-title" : "Journal of Radioanalytical and Nuclear Chemistry Articles", "id" : "ITEM-1", "issue" : "2", "issued" : { "date-parts" : [ [ "1984", "5" ] ] }, "page" : "275-285", "title" : "Interaction of radium with freshwater sediments and their mineral components. I.", "type" : "article-journal", "volume" : "82" }, "uris" : [ "http://www.mendeley.com/documents/?uuid=7449d6e5-33bc-4fd9-9789-c2cd3db781da" ] }, { "id" : "ITEM-2", "itemData" : { "DOI" : "10.1051/radiopro:2005s1-042", "ISSN" : "0033-8451", "author" : [ { "dropping-particle" : "", "family" : "Bassot", "given" : "S", "non-dropping-particle" : "", "parse-names" : false, "suffix" : "" }, { "dropping-particle" : "", "family" : "Stammose", "given" : "D", "non-dropping-particle" : "", "parse-names" : false, "suffix" : "" }, { "dropping-particle" : "", "family" : "Benitah", "given" : "S", "non-dropping-particle" : "", "parse-names" : false, "suffix" : "" } ], "container-title" : "Radioprotection", "id" : "ITEM-2", "issued" : { "date-parts" : [ [ "2005", "6", "17" ] ] }, "page" : "S277-S283", "title" : "Radium behaviour during ferric oxi-hydroxides ageing", "type" : "article-journal", "volume" : "40" }, "uris" : [ "http://www.mendeley.com/documents/?uuid=69358466-d652-48eb-9137-5d5c4717ad10" ] } ], "mendeley" : { "formattedCitation" : "(Bassot, Stammose, &amp; Benitah, 2005; Bene\u0161, Strejc, Lukavec, &amp; Borovec, 1984)", "plainTextFormattedCitation" : "(Bassot, Stammose, &amp; Benitah, 2005; Bene\u0161, Strejc, Lukavec, &amp; Borovec, 1984)", "previouslyFormattedCitation" : "(Bassot, Stammose, &amp; Benitah, 2005; Beck &amp; Cochran, 2013; Bene\u0161, Strejc, Lukavec, &amp; Borovec, 1984)" }, "properties" : { "noteIndex" : 0 }, "schema" : "https://github.com/citation-style-language/schema/raw/master/csl-citation.json" }</w:instrText>
       </w:r>
       <w:r>
         <w:fldChar w:fldCharType="separate"/>
@@ -316,36 +386,79 @@
         <w:rPr>
           <w:noProof/>
         </w:rPr>
-        <w:t>[7]</w:t>
+        <w:t>(Bassot, Stammose, &amp; Benitah, 2005; Beneš, Strejc, Lukavec, &amp; Borovec, 1984)</w:t>
       </w:r>
       <w:r>
         <w:fldChar w:fldCharType="end"/>
       </w:r>
       <w:r>
+        <w:t xml:space="preserve">. </w:t>
+      </w:r>
+      <w:r>
+        <w:t>While a useful indicator for the extent of radium retention</w:t>
+      </w:r>
+      <w:r>
+        <w:t xml:space="preserve"> in a given system</w:t>
+      </w:r>
+      <w:r>
+        <w:t>, these coefficients are primarily empirical and are not easily adapted to systems where conditions can change</w:t>
+      </w:r>
+      <w:r>
+        <w:t>, as is typical of many groundwater systems</w:t>
+      </w:r>
+      <w:r>
         <w:t>.</w:t>
       </w:r>
       <w:r>
-        <w:t xml:space="preserve"> Another study saw marked decrease in radium retention when ionic strength increased [MORE FIGURE]. [DISCUS</w:t>
-      </w:r>
-      <w:r>
-        <w:t>S OTHER SOURCES] Ultimately, knowledge of radium solution behavior</w:t>
-      </w:r>
-      <w:r>
-        <w:t xml:space="preserve"> is fairly limited</w:t>
-      </w:r>
-      <w:r>
-        <w:t xml:space="preserve"> compared to other elements such as strontium or even barium,</w:t>
-      </w:r>
-      <w:r>
-        <w:t xml:space="preserve"> and there is little mechanistic understanding of processes controlling radium retention.</w:t>
-      </w:r>
-      <w:r>
-        <w:t xml:space="preserve"> PERHAP</w:t>
+        <w:t xml:space="preserve"> A compilation of radium isotope Kd values saw significant variations in Kd for similar systems, even when only a synthetic iron oxide was considered</w:t>
       </w:r>
       <w:bookmarkStart w:id="0" w:name="_GoBack"/>
       <w:bookmarkEnd w:id="0"/>
       <w:r>
-        <w:t>S DISCUSS HOW BARIUM IS USED AS AN ANALOG INCORRECTLY</w:t>
+        <w:t xml:space="preserve"> </w:t>
+      </w:r>
+      <w:r>
+        <w:fldChar w:fldCharType="begin" w:fldLock="1"/>
+      </w:r>
+      <w:r>
+        <w:instrText>ADDIN CSL_CITATION { "citationItems" : [ { "id" : "ITEM-1", "itemData" : { "DOI" : "10.1016/j.marchem.2013.01.008", "ISSN" : "03044203", "author" : [ { "dropping-particle" : "", "family" : "Beck", "given" : "Aaron J.", "non-dropping-particle" : "", "parse-names" : false, "suffix" : "" }, { "dropping-particle" : "", "family" : "Cochran", "given" : "Michele a.", "non-dropping-particle" : "", "parse-names" : false, "suffix" : "" } ], "container-title" : "Marine Chemistry", "id" : "ITEM-1", "issued" : { "date-parts" : [ [ "2013", "10" ] ] }, "page" : "38-48", "publisher" : "Elsevier B.V.", "title" : "Controls on solid-solution partitioning of radium in saturated marine sands", "type" : "article-journal", "volume" : "156" }, "uris" : [ "http://www.mendeley.com/documents/?uuid=433c5ed5-fe4f-49b1-8e02-0514d092d5f5" ] } ], "mendeley" : { "formattedCitation" : "(Beck &amp; Cochran, 2013)", "plainTextFormattedCitation" : "(Beck &amp; Cochran, 2013)", "previouslyFormattedCitation" : "(Beck &amp; Cochran, 2013)" }, "properties" : { "noteIndex" : 0 }, "schema" : "https://github.com/citation-style-language/schema/raw/master/csl-citation.json" }</w:instrText>
+      </w:r>
+      <w:r>
+        <w:fldChar w:fldCharType="separate"/>
+      </w:r>
+      <w:r>
+        <w:rPr>
+          <w:noProof/>
+        </w:rPr>
+        <w:t>(Beck &amp; Cochran, 2013)</w:t>
+      </w:r>
+      <w:r>
+        <w:fldChar w:fldCharType="end"/>
+      </w:r>
+      <w:r>
+        <w:t>.</w:t>
+      </w:r>
+      <w:r>
+        <w:t xml:space="preserve"> [DISCUS</w:t>
+      </w:r>
+      <w:r>
+        <w:t>S OTHER SOURCES] Ultimately, knowledge of radium solution behavior</w:t>
+      </w:r>
+      <w:r>
+        <w:t xml:space="preserve"> is fairly limited</w:t>
+      </w:r>
+      <w:r>
+        <w:t xml:space="preserve"> compared to other elements such as </w:t>
+      </w:r>
+      <w:r>
+        <w:lastRenderedPageBreak/>
+        <w:t>strontium or even barium,</w:t>
+      </w:r>
+      <w:r>
+        <w:t xml:space="preserve"> and there is little mechanistic understanding of processes controlling radium retention.</w:t>
+      </w:r>
+      <w:r>
+        <w:t xml:space="preserve"> PERHAPS DISCUSS HOW BARIUM IS USED AS AN ANALOG INCORRECTLY</w:t>
       </w:r>
     </w:p>
     <w:p>
@@ -353,23 +466,7 @@
         <w:ind w:firstLine="720"/>
       </w:pPr>
       <w:r>
-        <w:t xml:space="preserve">Surface complexation modelling can help clarify behavior that may otherwise seem puzzling at first glance. A recent work examined the sorption of radium onto </w:t>
-      </w:r>
-      <w:proofErr w:type="spellStart"/>
-      <w:r>
-        <w:t>ferrihydrite</w:t>
-      </w:r>
-      <w:proofErr w:type="spellEnd"/>
-      <w:r>
-        <w:t xml:space="preserve"> and goethite, proposing a </w:t>
-      </w:r>
-      <w:proofErr w:type="spellStart"/>
-      <w:r>
-        <w:t>tetradentate</w:t>
-      </w:r>
-      <w:proofErr w:type="spellEnd"/>
-      <w:r>
-        <w:t xml:space="preserve"> reaction as the</w:t>
+        <w:t>Surface complexation modelling can help clarify behavior that may otherwise seem puzzling at first glance. A recent work examined the sorption of radium onto ferrihydrite and goethite, proposing a tetradentate reaction as the</w:t>
       </w:r>
       <w:r>
         <w:t xml:space="preserve"> dominant mechanism </w:t>
@@ -378,7 +475,7 @@
         <w:fldChar w:fldCharType="begin" w:fldLock="1"/>
       </w:r>
       <w:r>
-        <w:instrText>ADDIN CSL_CITATION { "citationItems" : [ { "id" : "ITEM-1", "itemData" : { "DOI" : "10.1016/j.gca.2014.10.008", "ISSN" : "0016-7037", "author" : [ { "dropping-particle" : "", "family" : "Sajih", "given" : "M", "non-dropping-particle" : "", "parse-names" : false, "suffix" : "" }, { "dropping-particle" : "", "family" : "Bryan", "given" : "N D", "non-dropping-particle" : "", "parse-names" : false, "suffix" : "" }, { "dropping-particle" : "", "family" : "Livens", "given" : "F R", "non-dropping-particle" : "", "parse-names" : false, "suffix" : "" }, { "dropping-particle" : "", "family" : "Vaughan", "given" : "D J", "non-dropping-particle" : "", "parse-names" : false, "suffix" : "" }, { "dropping-particle" : "", "family" : "Descostes", "given" : "M", "non-dropping-particle" : "", "parse-names" : false, "suffix" : "" }, { "dropping-particle" : "", "family" : "Phrommavanh", "given" : "V", "non-dropping-particle" : "", "parse-names" : false, "suffix" : "" }, { "dropping-particle" : "", "family" : "Nos", "given" : "J", "non-dropping-particle" : "", "parse-names" : false, "suffix" : "" }, { "dropping-particle" : "", "family" : "Morris", "given" : "K", "non-dropping-particle" : "", "parse-names" : false, "suffix" : "" } ], "container-title" : "Geochimica et Cosmochimica Acta", "id" : "ITEM-1", "issued" : { "date-parts" : [ [ "2014" ] ] }, "page" : "150-163", "publisher" : "Elsevier Ltd", "title" : "Adsorption of radium and barium on goethite and ferrihydrite: A kinetic and surface complexation modelling study", "type" : "article-journal", "volume" : "146" }, "uris" : [ "http://www.mendeley.com/documents/?uuid=8b7e3294-07a1-4806-9ef6-49c0afe4e0f1" ] } ], "mendeley" : { "formattedCitation" : "[8]", "plainTextFormattedCitation" : "[8]" }, "properties" : { "noteIndex" : 0 }, "schema" : "https://github.com/citation-style-language/schema/raw/master/csl-citation.json" }</w:instrText>
+        <w:instrText>ADDIN CSL_CITATION { "citationItems" : [ { "id" : "ITEM-1", "itemData" : { "DOI" : "10.1016/j.gca.2014.10.008", "ISSN" : "0016-7037", "author" : [ { "dropping-particle" : "", "family" : "Sajih", "given" : "M", "non-dropping-particle" : "", "parse-names" : false, "suffix" : "" }, { "dropping-particle" : "", "family" : "Bryan", "given" : "N D", "non-dropping-particle" : "", "parse-names" : false, "suffix" : "" }, { "dropping-particle" : "", "family" : "Livens", "given" : "F R", "non-dropping-particle" : "", "parse-names" : false, "suffix" : "" }, { "dropping-particle" : "", "family" : "Vaughan", "given" : "D J", "non-dropping-particle" : "", "parse-names" : false, "suffix" : "" }, { "dropping-particle" : "", "family" : "Descostes", "given" : "M", "non-dropping-particle" : "", "parse-names" : false, "suffix" : "" }, { "dropping-particle" : "", "family" : "Phrommavanh", "given" : "V", "non-dropping-particle" : "", "parse-names" : false, "suffix" : "" }, { "dropping-particle" : "", "family" : "Nos", "given" : "J", "non-dropping-particle" : "", "parse-names" : false, "suffix" : "" }, { "dropping-particle" : "", "family" : "Morris", "given" : "K", "non-dropping-particle" : "", "parse-names" : false, "suffix" : "" } ], "container-title" : "Geochimica et Cosmochimica Acta", "id" : "ITEM-1", "issued" : { "date-parts" : [ [ "2014" ] ] }, "page" : "150-163", "publisher" : "Elsevier Ltd", "title" : "Adsorption of radium and barium on goethite and ferrihydrite: A kinetic and surface complexation modelling study", "type" : "article-journal", "volume" : "146" }, "uris" : [ "http://www.mendeley.com/documents/?uuid=8b7e3294-07a1-4806-9ef6-49c0afe4e0f1" ] } ], "mendeley" : { "formattedCitation" : "(Sajih et al., 2014)", "plainTextFormattedCitation" : "(Sajih et al., 2014)", "previouslyFormattedCitation" : "(Sajih et al., 2014)" }, "properties" : { "noteIndex" : 0 }, "schema" : "https://github.com/citation-style-language/schema/raw/master/csl-citation.json" }</w:instrText>
       </w:r>
       <w:r>
         <w:fldChar w:fldCharType="separate"/>
@@ -387,7 +484,7 @@
         <w:rPr>
           <w:noProof/>
         </w:rPr>
-        <w:t>[8]</w:t>
+        <w:t>(Sajih et al., 2014)</w:t>
       </w:r>
       <w:r>
         <w:fldChar w:fldCharType="end"/>
@@ -398,7 +495,6 @@
     </w:p>
     <w:p>
       <w:r>
-        <w:lastRenderedPageBreak/>
         <w:t>MAYBE DISCUSS BARIUM AS ANALOG???? (NOT WORTH).</w:t>
       </w:r>
     </w:p>
@@ -410,7 +506,7 @@
         <w:autoSpaceDN w:val="0"/>
         <w:adjustRightInd w:val="0"/>
         <w:spacing w:line="240" w:lineRule="auto"/>
-        <w:ind w:left="640" w:hanging="640"/>
+        <w:ind w:left="480" w:hanging="480"/>
         <w:rPr>
           <w:rFonts w:ascii="Calibri" w:hAnsi="Calibri" w:cs="Times New Roman"/>
           <w:noProof/>
@@ -432,34 +528,43 @@
           <w:noProof/>
           <w:szCs w:val="24"/>
         </w:rPr>
-        <w:t>[1]</w:t>
-      </w:r>
-      <w:r>
-        <w:rPr>
-          <w:rFonts w:ascii="Calibri" w:hAnsi="Calibri" w:cs="Times New Roman"/>
-          <w:noProof/>
-          <w:szCs w:val="24"/>
-        </w:rPr>
-        <w:tab/>
-        <w:t xml:space="preserve">D. K. Solomon, R. J. Poreda, S. L. Schiff, and J. A. Cherry, “Tritium and helium: 3 as groundwater age tracers in the Borden Aquifer,” </w:t>
-      </w:r>
-      <w:r>
-        <w:rPr>
-          <w:rFonts w:ascii="Calibri" w:hAnsi="Calibri" w:cs="Times New Roman"/>
-          <w:i/>
-          <w:iCs/>
-          <w:noProof/>
-          <w:szCs w:val="24"/>
-        </w:rPr>
-        <w:t>Water Resour. Res.</w:t>
-      </w:r>
-      <w:r>
-        <w:rPr>
-          <w:rFonts w:ascii="Calibri" w:hAnsi="Calibri" w:cs="Times New Roman"/>
-          <w:noProof/>
-          <w:szCs w:val="24"/>
-        </w:rPr>
-        <w:t>, vol. 28, no. 3, pp. 741–755, Mar. 1992.</w:t>
+        <w:t xml:space="preserve">Barbot, E., Vidic, N. S., Gregory, K. B., &amp; Vidic, R. D. (2013). Spatial and temporal correlation of water quality parameters of produced waters from devonian-age shale following hydraulic fracturing. </w:t>
+      </w:r>
+      <w:r>
+        <w:rPr>
+          <w:rFonts w:ascii="Calibri" w:hAnsi="Calibri" w:cs="Times New Roman"/>
+          <w:i/>
+          <w:iCs/>
+          <w:noProof/>
+          <w:szCs w:val="24"/>
+        </w:rPr>
+        <w:t>Environmental Science &amp; Technology</w:t>
+      </w:r>
+      <w:r>
+        <w:rPr>
+          <w:rFonts w:ascii="Calibri" w:hAnsi="Calibri" w:cs="Times New Roman"/>
+          <w:noProof/>
+          <w:szCs w:val="24"/>
+        </w:rPr>
+        <w:t xml:space="preserve">, </w:t>
+      </w:r>
+      <w:r>
+        <w:rPr>
+          <w:rFonts w:ascii="Calibri" w:hAnsi="Calibri" w:cs="Times New Roman"/>
+          <w:i/>
+          <w:iCs/>
+          <w:noProof/>
+          <w:szCs w:val="24"/>
+        </w:rPr>
+        <w:t>47</w:t>
+      </w:r>
+      <w:r>
+        <w:rPr>
+          <w:rFonts w:ascii="Calibri" w:hAnsi="Calibri" w:cs="Times New Roman"/>
+          <w:noProof/>
+          <w:szCs w:val="24"/>
+        </w:rPr>
+        <w:t>(6), 2562–9. doi:10.1021/es304638h</w:t>
       </w:r>
     </w:p>
     <w:p>
@@ -469,7 +574,7 @@
         <w:autoSpaceDN w:val="0"/>
         <w:adjustRightInd w:val="0"/>
         <w:spacing w:line="240" w:lineRule="auto"/>
-        <w:ind w:left="640" w:hanging="640"/>
+        <w:ind w:left="480" w:hanging="480"/>
         <w:rPr>
           <w:rFonts w:ascii="Calibri" w:hAnsi="Calibri" w:cs="Times New Roman"/>
           <w:noProof/>
@@ -482,51 +587,43 @@
           <w:noProof/>
           <w:szCs w:val="24"/>
         </w:rPr>
-        <w:t>[2]</w:t>
-      </w:r>
-      <w:r>
-        <w:rPr>
-          <w:rFonts w:ascii="Calibri" w:hAnsi="Calibri" w:cs="Times New Roman"/>
-          <w:noProof/>
-          <w:szCs w:val="24"/>
-        </w:rPr>
-        <w:tab/>
-        <w:t xml:space="preserve">J. D. Landis, N. T. Hamm, C. E. Renshaw, W. B. Dade, F. J. Magilligan, and J. D. Gartner, “Surficial redistribution of fallout </w:t>
-      </w:r>
-      <w:r>
-        <w:rPr>
-          <w:rFonts w:ascii="Calibri" w:hAnsi="Calibri" w:cs="Times New Roman"/>
-          <w:noProof/>
-          <w:szCs w:val="24"/>
-          <w:vertAlign w:val="superscript"/>
-        </w:rPr>
-        <w:t>131</w:t>
-      </w:r>
-      <w:r>
-        <w:rPr>
-          <w:rFonts w:ascii="Calibri" w:hAnsi="Calibri" w:cs="Times New Roman"/>
-          <w:noProof/>
-          <w:szCs w:val="24"/>
-        </w:rPr>
-        <w:t xml:space="preserve">iodine in a small temperate catchment.,” </w:t>
-      </w:r>
-      <w:r>
-        <w:rPr>
-          <w:rFonts w:ascii="Calibri" w:hAnsi="Calibri" w:cs="Times New Roman"/>
-          <w:i/>
-          <w:iCs/>
-          <w:noProof/>
-          <w:szCs w:val="24"/>
-        </w:rPr>
-        <w:t>Proc. Natl. Acad. Sci. U. S. A.</w:t>
-      </w:r>
-      <w:r>
-        <w:rPr>
-          <w:rFonts w:ascii="Calibri" w:hAnsi="Calibri" w:cs="Times New Roman"/>
-          <w:noProof/>
-          <w:szCs w:val="24"/>
-        </w:rPr>
-        <w:t>, vol. 109, no. 11, pp. 4064–9, Mar. 2012.</w:t>
+        <w:t xml:space="preserve">Bassot, S., Stammose, D., &amp; Benitah, S. (2005). Radium behaviour during ferric oxi-hydroxides ageing. </w:t>
+      </w:r>
+      <w:r>
+        <w:rPr>
+          <w:rFonts w:ascii="Calibri" w:hAnsi="Calibri" w:cs="Times New Roman"/>
+          <w:i/>
+          <w:iCs/>
+          <w:noProof/>
+          <w:szCs w:val="24"/>
+        </w:rPr>
+        <w:t>Radioprotection</w:t>
+      </w:r>
+      <w:r>
+        <w:rPr>
+          <w:rFonts w:ascii="Calibri" w:hAnsi="Calibri" w:cs="Times New Roman"/>
+          <w:noProof/>
+          <w:szCs w:val="24"/>
+        </w:rPr>
+        <w:t xml:space="preserve">, </w:t>
+      </w:r>
+      <w:r>
+        <w:rPr>
+          <w:rFonts w:ascii="Calibri" w:hAnsi="Calibri" w:cs="Times New Roman"/>
+          <w:i/>
+          <w:iCs/>
+          <w:noProof/>
+          <w:szCs w:val="24"/>
+        </w:rPr>
+        <w:t>40</w:t>
+      </w:r>
+      <w:r>
+        <w:rPr>
+          <w:rFonts w:ascii="Calibri" w:hAnsi="Calibri" w:cs="Times New Roman"/>
+          <w:noProof/>
+          <w:szCs w:val="24"/>
+        </w:rPr>
+        <w:t>, S277–S283. doi:10.1051/radiopro:2005s1-042</w:t>
       </w:r>
     </w:p>
     <w:p>
@@ -536,7 +633,7 @@
         <w:autoSpaceDN w:val="0"/>
         <w:adjustRightInd w:val="0"/>
         <w:spacing w:line="240" w:lineRule="auto"/>
-        <w:ind w:left="640" w:hanging="640"/>
+        <w:ind w:left="480" w:hanging="480"/>
         <w:rPr>
           <w:rFonts w:ascii="Calibri" w:hAnsi="Calibri" w:cs="Times New Roman"/>
           <w:noProof/>
@@ -549,34 +646,43 @@
           <w:noProof/>
           <w:szCs w:val="24"/>
         </w:rPr>
-        <w:t>[3]</w:t>
-      </w:r>
-      <w:r>
-        <w:rPr>
-          <w:rFonts w:ascii="Calibri" w:hAnsi="Calibri" w:cs="Times New Roman"/>
-          <w:noProof/>
-          <w:szCs w:val="24"/>
-        </w:rPr>
-        <w:tab/>
-        <w:t xml:space="preserve">N. R. Warner, C. a. Christie, R. B. Jackson, and A. Vengosh, “Impacts of shale gas wastewater disposal on water quality in Western Pennsylvania,” </w:t>
-      </w:r>
-      <w:r>
-        <w:rPr>
-          <w:rFonts w:ascii="Calibri" w:hAnsi="Calibri" w:cs="Times New Roman"/>
-          <w:i/>
-          <w:iCs/>
-          <w:noProof/>
-          <w:szCs w:val="24"/>
-        </w:rPr>
-        <w:t>Environ. Sci. Technol.</w:t>
-      </w:r>
-      <w:r>
-        <w:rPr>
-          <w:rFonts w:ascii="Calibri" w:hAnsi="Calibri" w:cs="Times New Roman"/>
-          <w:noProof/>
-          <w:szCs w:val="24"/>
-        </w:rPr>
-        <w:t>, vol. 47, pp. 11849–11857, 2013.</w:t>
+        <w:t xml:space="preserve">Beck, A. J., &amp; Cochran, M. a. (2013). Controls on solid-solution partitioning of radium in saturated marine sands. </w:t>
+      </w:r>
+      <w:r>
+        <w:rPr>
+          <w:rFonts w:ascii="Calibri" w:hAnsi="Calibri" w:cs="Times New Roman"/>
+          <w:i/>
+          <w:iCs/>
+          <w:noProof/>
+          <w:szCs w:val="24"/>
+        </w:rPr>
+        <w:t>Marine Chemistry</w:t>
+      </w:r>
+      <w:r>
+        <w:rPr>
+          <w:rFonts w:ascii="Calibri" w:hAnsi="Calibri" w:cs="Times New Roman"/>
+          <w:noProof/>
+          <w:szCs w:val="24"/>
+        </w:rPr>
+        <w:t xml:space="preserve">, </w:t>
+      </w:r>
+      <w:r>
+        <w:rPr>
+          <w:rFonts w:ascii="Calibri" w:hAnsi="Calibri" w:cs="Times New Roman"/>
+          <w:i/>
+          <w:iCs/>
+          <w:noProof/>
+          <w:szCs w:val="24"/>
+        </w:rPr>
+        <w:t>156</w:t>
+      </w:r>
+      <w:r>
+        <w:rPr>
+          <w:rFonts w:ascii="Calibri" w:hAnsi="Calibri" w:cs="Times New Roman"/>
+          <w:noProof/>
+          <w:szCs w:val="24"/>
+        </w:rPr>
+        <w:t>, 38–48. doi:10.1016/j.marchem.2013.01.008</w:t>
       </w:r>
     </w:p>
     <w:p>
@@ -586,7 +692,7 @@
         <w:autoSpaceDN w:val="0"/>
         <w:adjustRightInd w:val="0"/>
         <w:spacing w:line="240" w:lineRule="auto"/>
-        <w:ind w:left="640" w:hanging="640"/>
+        <w:ind w:left="480" w:hanging="480"/>
         <w:rPr>
           <w:rFonts w:ascii="Calibri" w:hAnsi="Calibri" w:cs="Times New Roman"/>
           <w:noProof/>
@@ -599,34 +705,43 @@
           <w:noProof/>
           <w:szCs w:val="24"/>
         </w:rPr>
-        <w:t>[4]</w:t>
-      </w:r>
-      <w:r>
-        <w:rPr>
-          <w:rFonts w:ascii="Calibri" w:hAnsi="Calibri" w:cs="Times New Roman"/>
-          <w:noProof/>
-          <w:szCs w:val="24"/>
-        </w:rPr>
-        <w:tab/>
-        <w:t xml:space="preserve">W. W. Nazaroff, “Radon transport from soil to air,” </w:t>
-      </w:r>
-      <w:r>
-        <w:rPr>
-          <w:rFonts w:ascii="Calibri" w:hAnsi="Calibri" w:cs="Times New Roman"/>
-          <w:i/>
-          <w:iCs/>
-          <w:noProof/>
-          <w:szCs w:val="24"/>
-        </w:rPr>
-        <w:t>Rev. Geophys.</w:t>
-      </w:r>
-      <w:r>
-        <w:rPr>
-          <w:rFonts w:ascii="Calibri" w:hAnsi="Calibri" w:cs="Times New Roman"/>
-          <w:noProof/>
-          <w:szCs w:val="24"/>
-        </w:rPr>
-        <w:t>, vol. 30, no. 92, pp. 137–160, 1992.</w:t>
+        <w:t xml:space="preserve">Beneš, P., Strejc, P., Lukavec, Z., &amp; Borovec, Z. (1984). Interaction of radium with freshwater sediments and their mineral components. I. </w:t>
+      </w:r>
+      <w:r>
+        <w:rPr>
+          <w:rFonts w:ascii="Calibri" w:hAnsi="Calibri" w:cs="Times New Roman"/>
+          <w:i/>
+          <w:iCs/>
+          <w:noProof/>
+          <w:szCs w:val="24"/>
+        </w:rPr>
+        <w:t>Journal of Radioanalytical and Nuclear Chemistry Articles</w:t>
+      </w:r>
+      <w:r>
+        <w:rPr>
+          <w:rFonts w:ascii="Calibri" w:hAnsi="Calibri" w:cs="Times New Roman"/>
+          <w:noProof/>
+          <w:szCs w:val="24"/>
+        </w:rPr>
+        <w:t xml:space="preserve">, </w:t>
+      </w:r>
+      <w:r>
+        <w:rPr>
+          <w:rFonts w:ascii="Calibri" w:hAnsi="Calibri" w:cs="Times New Roman"/>
+          <w:i/>
+          <w:iCs/>
+          <w:noProof/>
+          <w:szCs w:val="24"/>
+        </w:rPr>
+        <w:t>82</w:t>
+      </w:r>
+      <w:r>
+        <w:rPr>
+          <w:rFonts w:ascii="Calibri" w:hAnsi="Calibri" w:cs="Times New Roman"/>
+          <w:noProof/>
+          <w:szCs w:val="24"/>
+        </w:rPr>
+        <w:t>(2), 275–285. doi:10.1007/BF02037050</w:t>
       </w:r>
     </w:p>
     <w:p>
@@ -636,7 +751,7 @@
         <w:autoSpaceDN w:val="0"/>
         <w:adjustRightInd w:val="0"/>
         <w:spacing w:line="240" w:lineRule="auto"/>
-        <w:ind w:left="640" w:hanging="640"/>
+        <w:ind w:left="480" w:hanging="480"/>
         <w:rPr>
           <w:rFonts w:ascii="Calibri" w:hAnsi="Calibri" w:cs="Times New Roman"/>
           <w:noProof/>
@@ -649,34 +764,43 @@
           <w:noProof/>
           <w:szCs w:val="24"/>
         </w:rPr>
-        <w:t>[5]</w:t>
-      </w:r>
-      <w:r>
-        <w:rPr>
-          <w:rFonts w:ascii="Calibri" w:hAnsi="Calibri" w:cs="Times New Roman"/>
-          <w:noProof/>
-          <w:szCs w:val="24"/>
-        </w:rPr>
-        <w:tab/>
-        <w:t xml:space="preserve">W. S. Moore, “Sources and fluxes of submarine groundwater discharge delineated by radium isotopes,” </w:t>
-      </w:r>
-      <w:r>
-        <w:rPr>
-          <w:rFonts w:ascii="Calibri" w:hAnsi="Calibri" w:cs="Times New Roman"/>
-          <w:i/>
-          <w:iCs/>
-          <w:noProof/>
-          <w:szCs w:val="24"/>
-        </w:rPr>
-        <w:t>Biogeochemistry</w:t>
-      </w:r>
-      <w:r>
-        <w:rPr>
-          <w:rFonts w:ascii="Calibri" w:hAnsi="Calibri" w:cs="Times New Roman"/>
-          <w:noProof/>
-          <w:szCs w:val="24"/>
-        </w:rPr>
-        <w:t>, vol. 66, no. 1, pp. 75–93, 2003.</w:t>
+        <w:t xml:space="preserve">Gonneea, M. E., Morris, P. J., Dulaiova, H., &amp; Charette, M. a. (2008). New perspectives on radium behavior within a subterranean estuary. </w:t>
+      </w:r>
+      <w:r>
+        <w:rPr>
+          <w:rFonts w:ascii="Calibri" w:hAnsi="Calibri" w:cs="Times New Roman"/>
+          <w:i/>
+          <w:iCs/>
+          <w:noProof/>
+          <w:szCs w:val="24"/>
+        </w:rPr>
+        <w:t>Marine Chemistry</w:t>
+      </w:r>
+      <w:r>
+        <w:rPr>
+          <w:rFonts w:ascii="Calibri" w:hAnsi="Calibri" w:cs="Times New Roman"/>
+          <w:noProof/>
+          <w:szCs w:val="24"/>
+        </w:rPr>
+        <w:t xml:space="preserve">, </w:t>
+      </w:r>
+      <w:r>
+        <w:rPr>
+          <w:rFonts w:ascii="Calibri" w:hAnsi="Calibri" w:cs="Times New Roman"/>
+          <w:i/>
+          <w:iCs/>
+          <w:noProof/>
+          <w:szCs w:val="24"/>
+        </w:rPr>
+        <w:t>109</w:t>
+      </w:r>
+      <w:r>
+        <w:rPr>
+          <w:rFonts w:ascii="Calibri" w:hAnsi="Calibri" w:cs="Times New Roman"/>
+          <w:noProof/>
+          <w:szCs w:val="24"/>
+        </w:rPr>
+        <w:t>(3-4), 250–267. doi:10.1016/j.marchem.2007.12.002</w:t>
       </w:r>
     </w:p>
     <w:p>
@@ -686,7 +810,7 @@
         <w:autoSpaceDN w:val="0"/>
         <w:adjustRightInd w:val="0"/>
         <w:spacing w:line="240" w:lineRule="auto"/>
-        <w:ind w:left="640" w:hanging="640"/>
+        <w:ind w:left="480" w:hanging="480"/>
         <w:rPr>
           <w:rFonts w:ascii="Calibri" w:hAnsi="Calibri" w:cs="Times New Roman"/>
           <w:noProof/>
@@ -699,34 +823,43 @@
           <w:noProof/>
           <w:szCs w:val="24"/>
         </w:rPr>
-        <w:t>[6]</w:t>
-      </w:r>
-      <w:r>
-        <w:rPr>
-          <w:rFonts w:ascii="Calibri" w:hAnsi="Calibri" w:cs="Times New Roman"/>
-          <w:noProof/>
-          <w:szCs w:val="24"/>
-        </w:rPr>
-        <w:tab/>
-        <w:t xml:space="preserve">M. E. Gonneea, P. J. Morris, H. Dulaiova, and M. a. Charette, “New perspectives on radium behavior within a subterranean estuary,” </w:t>
-      </w:r>
-      <w:r>
-        <w:rPr>
-          <w:rFonts w:ascii="Calibri" w:hAnsi="Calibri" w:cs="Times New Roman"/>
-          <w:i/>
-          <w:iCs/>
-          <w:noProof/>
-          <w:szCs w:val="24"/>
-        </w:rPr>
-        <w:t>Mar. Chem.</w:t>
-      </w:r>
-      <w:r>
-        <w:rPr>
-          <w:rFonts w:ascii="Calibri" w:hAnsi="Calibri" w:cs="Times New Roman"/>
-          <w:noProof/>
-          <w:szCs w:val="24"/>
-        </w:rPr>
-        <w:t>, vol. 109, no. 3–4, pp. 250–267, 2008.</w:t>
+        <w:t xml:space="preserve">Grivé, M., Duro, L., Colàs, E., &amp; Giffaut, E. (2015). Thermodynamic data selection applied to radionuclides and chemotoxic elements: An overview of the ThermoChimie-TDB. </w:t>
+      </w:r>
+      <w:r>
+        <w:rPr>
+          <w:rFonts w:ascii="Calibri" w:hAnsi="Calibri" w:cs="Times New Roman"/>
+          <w:i/>
+          <w:iCs/>
+          <w:noProof/>
+          <w:szCs w:val="24"/>
+        </w:rPr>
+        <w:t>Applied Geochemistry</w:t>
+      </w:r>
+      <w:r>
+        <w:rPr>
+          <w:rFonts w:ascii="Calibri" w:hAnsi="Calibri" w:cs="Times New Roman"/>
+          <w:noProof/>
+          <w:szCs w:val="24"/>
+        </w:rPr>
+        <w:t xml:space="preserve">, </w:t>
+      </w:r>
+      <w:r>
+        <w:rPr>
+          <w:rFonts w:ascii="Calibri" w:hAnsi="Calibri" w:cs="Times New Roman"/>
+          <w:i/>
+          <w:iCs/>
+          <w:noProof/>
+          <w:szCs w:val="24"/>
+        </w:rPr>
+        <w:t>55</w:t>
+      </w:r>
+      <w:r>
+        <w:rPr>
+          <w:rFonts w:ascii="Calibri" w:hAnsi="Calibri" w:cs="Times New Roman"/>
+          <w:noProof/>
+          <w:szCs w:val="24"/>
+        </w:rPr>
+        <w:t>, 85–94. doi:10.1016/j.apgeochem.2014.12.017</w:t>
       </w:r>
     </w:p>
     <w:p>
@@ -736,7 +869,7 @@
         <w:autoSpaceDN w:val="0"/>
         <w:adjustRightInd w:val="0"/>
         <w:spacing w:line="240" w:lineRule="auto"/>
-        <w:ind w:left="640" w:hanging="640"/>
+        <w:ind w:left="480" w:hanging="480"/>
         <w:rPr>
           <w:rFonts w:ascii="Calibri" w:hAnsi="Calibri" w:cs="Times New Roman"/>
           <w:noProof/>
@@ -749,34 +882,60 @@
           <w:noProof/>
           <w:szCs w:val="24"/>
         </w:rPr>
-        <w:t>[7]</w:t>
-      </w:r>
-      <w:r>
-        <w:rPr>
-          <w:rFonts w:ascii="Calibri" w:hAnsi="Calibri" w:cs="Times New Roman"/>
-          <w:noProof/>
-          <w:szCs w:val="24"/>
-        </w:rPr>
-        <w:tab/>
-        <w:t xml:space="preserve">A. J. Beck and M. a. Cochran, “Controls on solid-solution partitioning of radium in saturated marine sands,” </w:t>
-      </w:r>
-      <w:r>
-        <w:rPr>
-          <w:rFonts w:ascii="Calibri" w:hAnsi="Calibri" w:cs="Times New Roman"/>
-          <w:i/>
-          <w:iCs/>
-          <w:noProof/>
-          <w:szCs w:val="24"/>
-        </w:rPr>
-        <w:t>Mar. Chem.</w:t>
-      </w:r>
-      <w:r>
-        <w:rPr>
-          <w:rFonts w:ascii="Calibri" w:hAnsi="Calibri" w:cs="Times New Roman"/>
-          <w:noProof/>
-          <w:szCs w:val="24"/>
-        </w:rPr>
-        <w:t>, vol. 156, pp. 38–48, Oct. 2013.</w:t>
+        <w:t xml:space="preserve">Landis, J. D., Hamm, N. T., Renshaw, C. E., Dade, W. B., Magilligan, F. J., &amp; Gartner, J. D. (2012). Surficial redistribution of fallout </w:t>
+      </w:r>
+      <w:r>
+        <w:rPr>
+          <w:rFonts w:ascii="Calibri" w:hAnsi="Calibri" w:cs="Times New Roman"/>
+          <w:noProof/>
+          <w:szCs w:val="24"/>
+          <w:vertAlign w:val="superscript"/>
+        </w:rPr>
+        <w:t>131</w:t>
+      </w:r>
+      <w:r>
+        <w:rPr>
+          <w:rFonts w:ascii="Calibri" w:hAnsi="Calibri" w:cs="Times New Roman"/>
+          <w:noProof/>
+          <w:szCs w:val="24"/>
+        </w:rPr>
+        <w:t xml:space="preserve">iodine in a small temperate catchment. </w:t>
+      </w:r>
+      <w:r>
+        <w:rPr>
+          <w:rFonts w:ascii="Calibri" w:hAnsi="Calibri" w:cs="Times New Roman"/>
+          <w:i/>
+          <w:iCs/>
+          <w:noProof/>
+          <w:szCs w:val="24"/>
+        </w:rPr>
+        <w:t>Proceedings of the National Academy of Sciences of the United States of America</w:t>
+      </w:r>
+      <w:r>
+        <w:rPr>
+          <w:rFonts w:ascii="Calibri" w:hAnsi="Calibri" w:cs="Times New Roman"/>
+          <w:noProof/>
+          <w:szCs w:val="24"/>
+        </w:rPr>
+        <w:t xml:space="preserve">, </w:t>
+      </w:r>
+      <w:r>
+        <w:rPr>
+          <w:rFonts w:ascii="Calibri" w:hAnsi="Calibri" w:cs="Times New Roman"/>
+          <w:i/>
+          <w:iCs/>
+          <w:noProof/>
+          <w:szCs w:val="24"/>
+        </w:rPr>
+        <w:t>109</w:t>
+      </w:r>
+      <w:r>
+        <w:rPr>
+          <w:rFonts w:ascii="Calibri" w:hAnsi="Calibri" w:cs="Times New Roman"/>
+          <w:noProof/>
+          <w:szCs w:val="24"/>
+        </w:rPr>
+        <w:t>(11), 4064–9. doi:10.1073/pnas.1118665109</w:t>
       </w:r>
     </w:p>
     <w:p>
@@ -786,7 +945,293 @@
         <w:autoSpaceDN w:val="0"/>
         <w:adjustRightInd w:val="0"/>
         <w:spacing w:line="240" w:lineRule="auto"/>
-        <w:ind w:left="640" w:hanging="640"/>
+        <w:ind w:left="480" w:hanging="480"/>
+        <w:rPr>
+          <w:rFonts w:ascii="Calibri" w:hAnsi="Calibri" w:cs="Times New Roman"/>
+          <w:noProof/>
+          <w:szCs w:val="24"/>
+        </w:rPr>
+      </w:pPr>
+      <w:r>
+        <w:rPr>
+          <w:rFonts w:ascii="Calibri" w:hAnsi="Calibri" w:cs="Times New Roman"/>
+          <w:noProof/>
+          <w:szCs w:val="24"/>
+        </w:rPr>
+        <w:t xml:space="preserve">Lauer, N., &amp; Vengosh, A. (2016). Age Dating Oil and Gas Wastewater Spills Using Radium Isotopes and Their Decay Products in Impacted Soil and Sediment. </w:t>
+      </w:r>
+      <w:r>
+        <w:rPr>
+          <w:rFonts w:ascii="Calibri" w:hAnsi="Calibri" w:cs="Times New Roman"/>
+          <w:i/>
+          <w:iCs/>
+          <w:noProof/>
+          <w:szCs w:val="24"/>
+        </w:rPr>
+        <w:t>Environmental Science &amp; Technology Letters</w:t>
+      </w:r>
+      <w:r>
+        <w:rPr>
+          <w:rFonts w:ascii="Calibri" w:hAnsi="Calibri" w:cs="Times New Roman"/>
+          <w:noProof/>
+          <w:szCs w:val="24"/>
+        </w:rPr>
+        <w:t>, acs.estlett.6b00118. doi:10.1021/acs.estlett.6b00118</w:t>
+      </w:r>
+    </w:p>
+    <w:p>
+      <w:pPr>
+        <w:widowControl w:val="0"/>
+        <w:autoSpaceDE w:val="0"/>
+        <w:autoSpaceDN w:val="0"/>
+        <w:adjustRightInd w:val="0"/>
+        <w:spacing w:line="240" w:lineRule="auto"/>
+        <w:ind w:left="480" w:hanging="480"/>
+        <w:rPr>
+          <w:rFonts w:ascii="Calibri" w:hAnsi="Calibri" w:cs="Times New Roman"/>
+          <w:noProof/>
+          <w:szCs w:val="24"/>
+        </w:rPr>
+      </w:pPr>
+      <w:r>
+        <w:rPr>
+          <w:rFonts w:ascii="Calibri" w:hAnsi="Calibri" w:cs="Times New Roman"/>
+          <w:noProof/>
+          <w:szCs w:val="24"/>
+        </w:rPr>
+        <w:t xml:space="preserve">Moore, W. S. (2003). Sources and fluxes of submarine groundwater discharge delineated by radium isotopes. </w:t>
+      </w:r>
+      <w:r>
+        <w:rPr>
+          <w:rFonts w:ascii="Calibri" w:hAnsi="Calibri" w:cs="Times New Roman"/>
+          <w:i/>
+          <w:iCs/>
+          <w:noProof/>
+          <w:szCs w:val="24"/>
+        </w:rPr>
+        <w:t>Biogeochemistry</w:t>
+      </w:r>
+      <w:r>
+        <w:rPr>
+          <w:rFonts w:ascii="Calibri" w:hAnsi="Calibri" w:cs="Times New Roman"/>
+          <w:noProof/>
+          <w:szCs w:val="24"/>
+        </w:rPr>
+        <w:t xml:space="preserve">, </w:t>
+      </w:r>
+      <w:r>
+        <w:rPr>
+          <w:rFonts w:ascii="Calibri" w:hAnsi="Calibri" w:cs="Times New Roman"/>
+          <w:i/>
+          <w:iCs/>
+          <w:noProof/>
+          <w:szCs w:val="24"/>
+        </w:rPr>
+        <w:t>66</w:t>
+      </w:r>
+      <w:r>
+        <w:rPr>
+          <w:rFonts w:ascii="Calibri" w:hAnsi="Calibri" w:cs="Times New Roman"/>
+          <w:noProof/>
+          <w:szCs w:val="24"/>
+        </w:rPr>
+        <w:t>(1), 75–93. doi:10.1023/B:BIOG.0000006065.77764.a0</w:t>
+      </w:r>
+    </w:p>
+    <w:p>
+      <w:pPr>
+        <w:widowControl w:val="0"/>
+        <w:autoSpaceDE w:val="0"/>
+        <w:autoSpaceDN w:val="0"/>
+        <w:adjustRightInd w:val="0"/>
+        <w:spacing w:line="240" w:lineRule="auto"/>
+        <w:ind w:left="480" w:hanging="480"/>
+        <w:rPr>
+          <w:rFonts w:ascii="Calibri" w:hAnsi="Calibri" w:cs="Times New Roman"/>
+          <w:noProof/>
+          <w:szCs w:val="24"/>
+        </w:rPr>
+      </w:pPr>
+      <w:r>
+        <w:rPr>
+          <w:rFonts w:ascii="Calibri" w:hAnsi="Calibri" w:cs="Times New Roman"/>
+          <w:noProof/>
+          <w:szCs w:val="24"/>
+        </w:rPr>
+        <w:t xml:space="preserve">Nazaroff, W. W. (1992). Radon transport from soil to air. </w:t>
+      </w:r>
+      <w:r>
+        <w:rPr>
+          <w:rFonts w:ascii="Calibri" w:hAnsi="Calibri" w:cs="Times New Roman"/>
+          <w:i/>
+          <w:iCs/>
+          <w:noProof/>
+          <w:szCs w:val="24"/>
+        </w:rPr>
+        <w:t>Reviews of Geophysics</w:t>
+      </w:r>
+      <w:r>
+        <w:rPr>
+          <w:rFonts w:ascii="Calibri" w:hAnsi="Calibri" w:cs="Times New Roman"/>
+          <w:noProof/>
+          <w:szCs w:val="24"/>
+        </w:rPr>
+        <w:t xml:space="preserve">, </w:t>
+      </w:r>
+      <w:r>
+        <w:rPr>
+          <w:rFonts w:ascii="Calibri" w:hAnsi="Calibri" w:cs="Times New Roman"/>
+          <w:i/>
+          <w:iCs/>
+          <w:noProof/>
+          <w:szCs w:val="24"/>
+        </w:rPr>
+        <w:t>30</w:t>
+      </w:r>
+      <w:r>
+        <w:rPr>
+          <w:rFonts w:ascii="Calibri" w:hAnsi="Calibri" w:cs="Times New Roman"/>
+          <w:noProof/>
+          <w:szCs w:val="24"/>
+        </w:rPr>
+        <w:t>(92), 137–160. doi:10.1029/92RG00055</w:t>
+      </w:r>
+    </w:p>
+    <w:p>
+      <w:pPr>
+        <w:widowControl w:val="0"/>
+        <w:autoSpaceDE w:val="0"/>
+        <w:autoSpaceDN w:val="0"/>
+        <w:adjustRightInd w:val="0"/>
+        <w:spacing w:line="240" w:lineRule="auto"/>
+        <w:ind w:left="480" w:hanging="480"/>
+        <w:rPr>
+          <w:rFonts w:ascii="Calibri" w:hAnsi="Calibri" w:cs="Times New Roman"/>
+          <w:noProof/>
+          <w:szCs w:val="24"/>
+        </w:rPr>
+      </w:pPr>
+      <w:r>
+        <w:rPr>
+          <w:rFonts w:ascii="Calibri" w:hAnsi="Calibri" w:cs="Times New Roman"/>
+          <w:noProof/>
+          <w:szCs w:val="24"/>
+        </w:rPr>
+        <w:t xml:space="preserve">Sajih, M., Bryan, N. D., Livens, F. R., Vaughan, D. J., Descostes, M., Phrommavanh, V., … Morris, K. (2014). Adsorption of radium and barium on goethite and ferrihydrite: A kinetic and surface complexation modelling study. </w:t>
+      </w:r>
+      <w:r>
+        <w:rPr>
+          <w:rFonts w:ascii="Calibri" w:hAnsi="Calibri" w:cs="Times New Roman"/>
+          <w:i/>
+          <w:iCs/>
+          <w:noProof/>
+          <w:szCs w:val="24"/>
+        </w:rPr>
+        <w:t>Geochimica et Cosmochimica Acta</w:t>
+      </w:r>
+      <w:r>
+        <w:rPr>
+          <w:rFonts w:ascii="Calibri" w:hAnsi="Calibri" w:cs="Times New Roman"/>
+          <w:noProof/>
+          <w:szCs w:val="24"/>
+        </w:rPr>
+        <w:t xml:space="preserve">, </w:t>
+      </w:r>
+      <w:r>
+        <w:rPr>
+          <w:rFonts w:ascii="Calibri" w:hAnsi="Calibri" w:cs="Times New Roman"/>
+          <w:i/>
+          <w:iCs/>
+          <w:noProof/>
+          <w:szCs w:val="24"/>
+        </w:rPr>
+        <w:t>146</w:t>
+      </w:r>
+      <w:r>
+        <w:rPr>
+          <w:rFonts w:ascii="Calibri" w:hAnsi="Calibri" w:cs="Times New Roman"/>
+          <w:noProof/>
+          <w:szCs w:val="24"/>
+        </w:rPr>
+        <w:t>, 150–163. doi:10.1016/j.gca.2014.10.008</w:t>
+      </w:r>
+    </w:p>
+    <w:p>
+      <w:pPr>
+        <w:widowControl w:val="0"/>
+        <w:autoSpaceDE w:val="0"/>
+        <w:autoSpaceDN w:val="0"/>
+        <w:adjustRightInd w:val="0"/>
+        <w:spacing w:line="240" w:lineRule="auto"/>
+        <w:ind w:left="480" w:hanging="480"/>
+        <w:rPr>
+          <w:rFonts w:ascii="Calibri" w:hAnsi="Calibri" w:cs="Times New Roman"/>
+          <w:noProof/>
+          <w:szCs w:val="24"/>
+        </w:rPr>
+      </w:pPr>
+      <w:r>
+        <w:rPr>
+          <w:rFonts w:ascii="Calibri" w:hAnsi="Calibri" w:cs="Times New Roman"/>
+          <w:noProof/>
+          <w:szCs w:val="24"/>
+        </w:rPr>
+        <w:t xml:space="preserve">Solomon, D. K., Poreda, R. J., Schiff, S. L., &amp; Cherry, J. A. (1992). Tritium and helium: 3 as groundwater </w:t>
+      </w:r>
+      <w:r>
+        <w:rPr>
+          <w:rFonts w:ascii="Calibri" w:hAnsi="Calibri" w:cs="Times New Roman"/>
+          <w:noProof/>
+          <w:szCs w:val="24"/>
+        </w:rPr>
+        <w:lastRenderedPageBreak/>
+        <w:t xml:space="preserve">age tracers in the Borden Aquifer. </w:t>
+      </w:r>
+      <w:r>
+        <w:rPr>
+          <w:rFonts w:ascii="Calibri" w:hAnsi="Calibri" w:cs="Times New Roman"/>
+          <w:i/>
+          <w:iCs/>
+          <w:noProof/>
+          <w:szCs w:val="24"/>
+        </w:rPr>
+        <w:t>Water Resources Research</w:t>
+      </w:r>
+      <w:r>
+        <w:rPr>
+          <w:rFonts w:ascii="Calibri" w:hAnsi="Calibri" w:cs="Times New Roman"/>
+          <w:noProof/>
+          <w:szCs w:val="24"/>
+        </w:rPr>
+        <w:t xml:space="preserve">, </w:t>
+      </w:r>
+      <w:r>
+        <w:rPr>
+          <w:rFonts w:ascii="Calibri" w:hAnsi="Calibri" w:cs="Times New Roman"/>
+          <w:i/>
+          <w:iCs/>
+          <w:noProof/>
+          <w:szCs w:val="24"/>
+        </w:rPr>
+        <w:t>28</w:t>
+      </w:r>
+      <w:r>
+        <w:rPr>
+          <w:rFonts w:ascii="Calibri" w:hAnsi="Calibri" w:cs="Times New Roman"/>
+          <w:noProof/>
+          <w:szCs w:val="24"/>
+        </w:rPr>
+        <w:t>(3), 741–755. doi:10.1029/91WR02689</w:t>
+      </w:r>
+    </w:p>
+    <w:p>
+      <w:pPr>
+        <w:widowControl w:val="0"/>
+        <w:autoSpaceDE w:val="0"/>
+        <w:autoSpaceDN w:val="0"/>
+        <w:adjustRightInd w:val="0"/>
+        <w:spacing w:line="240" w:lineRule="auto"/>
+        <w:ind w:left="480" w:hanging="480"/>
         <w:rPr>
           <w:rFonts w:ascii="Calibri" w:hAnsi="Calibri"/>
           <w:noProof/>
@@ -798,34 +1243,43 @@
           <w:noProof/>
           <w:szCs w:val="24"/>
         </w:rPr>
-        <w:t>[8]</w:t>
-      </w:r>
-      <w:r>
-        <w:rPr>
-          <w:rFonts w:ascii="Calibri" w:hAnsi="Calibri" w:cs="Times New Roman"/>
-          <w:noProof/>
-          <w:szCs w:val="24"/>
-        </w:rPr>
-        <w:tab/>
-        <w:t xml:space="preserve">M. Sajih, N. D. Bryan, F. R. Livens, D. J. Vaughan, M. Descostes, V. Phrommavanh, J. Nos, and K. Morris, “Adsorption of radium and barium on goethite and ferrihydrite: A kinetic and surface complexation modelling study,” </w:t>
-      </w:r>
-      <w:r>
-        <w:rPr>
-          <w:rFonts w:ascii="Calibri" w:hAnsi="Calibri" w:cs="Times New Roman"/>
-          <w:i/>
-          <w:iCs/>
-          <w:noProof/>
-          <w:szCs w:val="24"/>
-        </w:rPr>
-        <w:t>Geochim. Cosmochim. Acta</w:t>
-      </w:r>
-      <w:r>
-        <w:rPr>
-          <w:rFonts w:ascii="Calibri" w:hAnsi="Calibri" w:cs="Times New Roman"/>
-          <w:noProof/>
-          <w:szCs w:val="24"/>
-        </w:rPr>
-        <w:t>, vol. 146, pp. 150–163, 2014.</w:t>
+        <w:t xml:space="preserve">Warner, N. R., Christie, C. a., Jackson, R. B., &amp; Vengosh, A. (2013). Impacts of shale gas wastewater disposal on water quality in Western Pennsylvania. </w:t>
+      </w:r>
+      <w:r>
+        <w:rPr>
+          <w:rFonts w:ascii="Calibri" w:hAnsi="Calibri" w:cs="Times New Roman"/>
+          <w:i/>
+          <w:iCs/>
+          <w:noProof/>
+          <w:szCs w:val="24"/>
+        </w:rPr>
+        <w:t>Environmental Science and Technology</w:t>
+      </w:r>
+      <w:r>
+        <w:rPr>
+          <w:rFonts w:ascii="Calibri" w:hAnsi="Calibri" w:cs="Times New Roman"/>
+          <w:noProof/>
+          <w:szCs w:val="24"/>
+        </w:rPr>
+        <w:t xml:space="preserve">, </w:t>
+      </w:r>
+      <w:r>
+        <w:rPr>
+          <w:rFonts w:ascii="Calibri" w:hAnsi="Calibri" w:cs="Times New Roman"/>
+          <w:i/>
+          <w:iCs/>
+          <w:noProof/>
+          <w:szCs w:val="24"/>
+        </w:rPr>
+        <w:t>47</w:t>
+      </w:r>
+      <w:r>
+        <w:rPr>
+          <w:rFonts w:ascii="Calibri" w:hAnsi="Calibri" w:cs="Times New Roman"/>
+          <w:noProof/>
+          <w:szCs w:val="24"/>
+        </w:rPr>
+        <w:t>, 11849–11857. doi:10.1021/es402165b</w:t>
       </w:r>
     </w:p>
     <w:p>
@@ -1544,7 +1998,7 @@
 </file>
 
 <file path=customXml/itemProps1.xml><?xml version="1.0" encoding="utf-8"?>
-<ds:datastoreItem xmlns:ds="http://schemas.openxmlformats.org/officeDocument/2006/customXml" ds:itemID="{0FB0AFF7-E4BD-4BA2-915F-F0ED15109C5A}">
+<ds:datastoreItem xmlns:ds="http://schemas.openxmlformats.org/officeDocument/2006/customXml" ds:itemID="{D6892523-3F9A-4326-A597-1A3B3A362027}">
   <ds:schemaRefs>
     <ds:schemaRef ds:uri="http://schemas.openxmlformats.org/officeDocument/2006/bibliography"/>
   </ds:schemaRefs>

</xml_diff>

<commit_message>
Further manuscript writing, figure editing attempts
</commit_message>
<xml_diff>
--- a/Manuscript/Radium Sorption Manuscript D-1.docx
+++ b/Manuscript/Radium Sorption Manuscript D-1.docx
@@ -256,7 +256,21 @@
         <w:fldChar w:fldCharType="end"/>
       </w:r>
       <w:r>
-        <w:t xml:space="preserve">. This is complicated by the highly transient nature of these systems, which experience rapid changes in solution salinity, pH, and redox state. </w:t>
+        <w:t xml:space="preserve">. </w:t>
+      </w:r>
+      <w:commentRangeStart w:id="0"/>
+      <w:r>
+        <w:t>This is complicated by the highly transient nature of these systems, which experience rapid changes in solution salinity, pH, and redox state.</w:t>
+      </w:r>
+      <w:commentRangeEnd w:id="0"/>
+      <w:r>
+        <w:rPr>
+          <w:rStyle w:val="CommentReference"/>
+        </w:rPr>
+        <w:commentReference w:id="0"/>
+      </w:r>
+      <w:r>
+        <w:t xml:space="preserve"> </w:t>
       </w:r>
       <w:r>
         <w:t>Aside from a natural groundwater tracer</w:t>
@@ -322,13 +336,32 @@
     <w:p>
       <w:r>
         <w:tab/>
-        <w:t xml:space="preserve">Radium isotope transport is dominated by advection and diffusion, where specific mineral phases, particularly iron and manganese oxides, preferentially retain radium isotopes. </w:t>
-      </w:r>
-      <w:r>
-        <w:t>Radium weakly forms complexes with carbonate and sulfate at pH values greater than 9</w:t>
-      </w:r>
-      <w:r>
-        <w:t xml:space="preserve">, but is primarily free radium for most environmental conditions </w:t>
+        <w:t>Radium isotope transport is dominated by advection and diffusion, where specific mineral phases</w:t>
+      </w:r>
+      <w:r>
+        <w:t xml:space="preserve"> control the aqueous radium concentration through sorption</w:t>
+      </w:r>
+      <w:commentRangeStart w:id="1"/>
+      <w:r>
+        <w:t xml:space="preserve">. </w:t>
+      </w:r>
+      <w:r>
+        <w:t>Radium weakly forms complexes with carbonate and sulfate</w:t>
+      </w:r>
+      <w:r>
+        <w:t xml:space="preserve"> ions</w:t>
+      </w:r>
+      <w:r>
+        <w:t xml:space="preserve"> at pH values greater than 9</w:t>
+      </w:r>
+      <w:r>
+        <w:t xml:space="preserve">, but is primarily </w:t>
+      </w:r>
+      <w:r>
+        <w:t xml:space="preserve">Ra+2 for most </w:t>
+      </w:r>
+      <w:r>
+        <w:t xml:space="preserve">environmental conditions </w:t>
       </w:r>
       <w:r>
         <w:fldChar w:fldCharType="begin" w:fldLock="1"/>
@@ -348,20 +381,30 @@
       <w:r>
         <w:fldChar w:fldCharType="end"/>
       </w:r>
+      <w:commentRangeEnd w:id="1"/>
+      <w:r>
+        <w:rPr>
+          <w:rStyle w:val="CommentReference"/>
+        </w:rPr>
+        <w:commentReference w:id="1"/>
+      </w:r>
       <w:r>
         <w:t>.</w:t>
       </w:r>
       <w:r>
-        <w:t xml:space="preserve"> [PERHAPS A PHASE DIAGRAM?]</w:t>
-      </w:r>
-      <w:r>
-        <w:t xml:space="preserve"> Previous work</w:t>
+        <w:t xml:space="preserve"> </w:t>
+      </w:r>
+      <w:r>
+        <w:t>Previous work</w:t>
       </w:r>
       <w:r>
         <w:t xml:space="preserve"> has</w:t>
       </w:r>
       <w:r>
-        <w:t xml:space="preserve"> focused on</w:t>
+        <w:t xml:space="preserve"> </w:t>
+      </w:r>
+      <w:r>
+        <w:t>studied</w:t>
       </w:r>
       <w:r>
         <w:t xml:space="preserve"> sorption </w:t>
@@ -387,13 +430,16 @@
       </w:r>
       <w:proofErr w:type="spellEnd"/>
       <w:r>
+        <w:t>, finding that iron and manganese oxides dominate radium retention</w:t>
+      </w:r>
+      <w:r>
         <w:t xml:space="preserve"> </w:t>
       </w:r>
       <w:r>
         <w:fldChar w:fldCharType="begin" w:fldLock="1"/>
       </w:r>
       <w:r>
-        <w:instrText>ADDIN CSL_CITATION { "citationItems" : [ { "id" : "ITEM-1", "itemData" : { "DOI" : "10.1007/BF02037050", "ISSN" : "0236-5731", "author" : [ { "dropping-particle" : "", "family" : "Bene\u0161", "given" : "P.", "non-dropping-particle" : "", "parse-names" : false, "suffix" : "" }, { "dropping-particle" : "", "family" : "Strejc", "given" : "P", "non-dropping-particle" : "", "parse-names" : false, "suffix" : "" }, { "dropping-particle" : "", "family" : "Lukavec", "given" : "Z", "non-dropping-particle" : "", "parse-names" : false, "suffix" : "" }, { "dropping-particle" : "", "family" : "Borovec", "given" : "Z.", "non-dropping-particle" : "", "parse-names" : false, "suffix" : "" } ], "container-title" : "Journal of Radioanalytical and Nuclear Chemistry Articles", "id" : "ITEM-1", "issue" : "2", "issued" : { "date-parts" : [ [ "1984", "5" ] ] }, "page" : "275-285", "title" : "Interaction of radium with freshwater sediments and their mineral components. I.", "type" : "article-journal", "volume" : "82" }, "uris" : [ "http://www.mendeley.com/documents/?uuid=7449d6e5-33bc-4fd9-9789-c2cd3db781da" ] }, { "id" : "ITEM-2", "itemData" : { "DOI" : "10.1051/radiopro:2005s1-042", "ISSN" : "0033-8451", "author" : [ { "dropping-particle" : "", "family" : "Bassot", "given" : "S", "non-dropping-particle" : "", "parse-names" : false, "suffix" : "" }, { "dropping-particle" : "", "family" : "Stammose", "given" : "D", "non-dropping-particle" : "", "parse-names" : false, "suffix" : "" }, { "dropping-particle" : "", "family" : "Benitah", "given" : "S", "non-dropping-particle" : "", "parse-names" : false, "suffix" : "" } ], "container-title" : "Radioprotection", "id" : "ITEM-2", "issued" : { "date-parts" : [ [ "2005", "6", "17" ] ] }, "page" : "S277-S283", "title" : "Radium behaviour during ferric oxi-hydroxides ageing", "type" : "article-journal", "volume" : "40" }, "uris" : [ "http://www.mendeley.com/documents/?uuid=69358466-d652-48eb-9137-5d5c4717ad10" ] } ], "mendeley" : { "formattedCitation" : "(Bassot, Stammose, &amp; Benitah, 2005; Bene\u0161, Strejc, Lukavec, &amp; Borovec, 1984)", "plainTextFormattedCitation" : "(Bassot, Stammose, &amp; Benitah, 2005; Bene\u0161, Strejc, Lukavec, &amp; Borovec, 1984)", "previouslyFormattedCitation" : "(Bassot, Stammose, &amp; Benitah, 2005; Beck &amp; Cochran, 2013; Bene\u0161, Strejc, Lukavec, &amp; Borovec, 1984)" }, "properties" : { "noteIndex" : 0 }, "schema" : "https://github.com/citation-style-language/schema/raw/master/csl-citation.json" }</w:instrText>
+        <w:instrText>ADDIN CSL_CITATION { "citationItems" : [ { "id" : "ITEM-1", "itemData" : { "DOI" : "10.1007/BF02037050", "ISSN" : "0236-5731", "author" : [ { "dropping-particle" : "", "family" : "Bene\u0161", "given" : "P.", "non-dropping-particle" : "", "parse-names" : false, "suffix" : "" }, { "dropping-particle" : "", "family" : "Strejc", "given" : "P", "non-dropping-particle" : "", "parse-names" : false, "suffix" : "" }, { "dropping-particle" : "", "family" : "Lukavec", "given" : "Z", "non-dropping-particle" : "", "parse-names" : false, "suffix" : "" }, { "dropping-particle" : "", "family" : "Borovec", "given" : "Z.", "non-dropping-particle" : "", "parse-names" : false, "suffix" : "" } ], "container-title" : "Journal of Radioanalytical and Nuclear Chemistry Articles", "id" : "ITEM-1", "issue" : "2", "issued" : { "date-parts" : [ [ "1984", "5" ] ] }, "page" : "275-285", "title" : "Interaction of radium with freshwater sediments and their mineral components. I.", "type" : "article-journal", "volume" : "82" }, "uris" : [ "http://www.mendeley.com/documents/?uuid=7449d6e5-33bc-4fd9-9789-c2cd3db781da" ] }, { "id" : "ITEM-2", "itemData" : { "DOI" : "10.1051/radiopro:2005s1-042", "ISSN" : "0033-8451", "author" : [ { "dropping-particle" : "", "family" : "Bassot", "given" : "S", "non-dropping-particle" : "", "parse-names" : false, "suffix" : "" }, { "dropping-particle" : "", "family" : "Stammose", "given" : "D", "non-dropping-particle" : "", "parse-names" : false, "suffix" : "" }, { "dropping-particle" : "", "family" : "Benitah", "given" : "S", "non-dropping-particle" : "", "parse-names" : false, "suffix" : "" } ], "container-title" : "Radioprotection", "id" : "ITEM-2", "issued" : { "date-parts" : [ [ "2005", "6", "17" ] ] }, "page" : "S277-S283", "title" : "Radium behaviour during ferric oxi-hydroxides ageing", "type" : "article-journal", "volume" : "40" }, "uris" : [ "http://www.mendeley.com/documents/?uuid=69358466-d652-48eb-9137-5d5c4717ad10" ] } ], "mendeley" : { "formattedCitation" : "(Bassot, Stammose, &amp; Benitah, 2005; Bene\u0161, Strejc, Lukavec, &amp; Borovec, 1984)", "plainTextFormattedCitation" : "(Bassot, Stammose, &amp; Benitah, 2005; Bene\u0161, Strejc, Lukavec, &amp; Borovec, 1984)", "previouslyFormattedCitation" : "(Bassot, Stammose, &amp; Benitah, 2005; Bene\u0161, Strejc, Lukavec, &amp; Borovec, 1984)" }, "properties" : { "noteIndex" : 0 }, "schema" : "https://github.com/citation-style-language/schema/raw/master/csl-citation.json" }</w:instrText>
       </w:r>
       <w:r>
         <w:fldChar w:fldCharType="separate"/>
@@ -417,16 +463,22 @@
         <w:t xml:space="preserve"> in a given system</w:t>
       </w:r>
       <w:r>
-        <w:t>, these coefficients are primarily empirical and are not easily adapted to systems where conditions can change</w:t>
-      </w:r>
-      <w:r>
-        <w:t>, as is typical of many groundwater systems</w:t>
+        <w:t xml:space="preserve">, these coefficients are primarily empirical and are not easily adapted to </w:t>
+      </w:r>
+      <w:r>
+        <w:t>dynamic systems or systems with differing mineral composition</w:t>
       </w:r>
       <w:r>
         <w:t>.</w:t>
       </w:r>
       <w:r>
-        <w:t xml:space="preserve"> A compilation of radium isotope </w:t>
+        <w:t xml:space="preserve"> </w:t>
+      </w:r>
+      <w:r>
+        <w:t>As an example, a</w:t>
+      </w:r>
+      <w:r>
+        <w:t xml:space="preserve"> compilation of radium isotope </w:t>
       </w:r>
       <w:proofErr w:type="spellStart"/>
       <w:r>
@@ -471,40 +523,752 @@
       <w:r>
         <w:t xml:space="preserve"> </w:t>
       </w:r>
-      <w:bookmarkStart w:id="0" w:name="_GoBack"/>
-      <w:bookmarkEnd w:id="0"/>
+      <w:commentRangeStart w:id="2"/>
+      <w:r>
+        <w:t xml:space="preserve">More recent work has begun to address this by modeling data from radium sorption to </w:t>
+      </w:r>
+      <w:proofErr w:type="spellStart"/>
+      <w:r>
+        <w:t>ferrihydrite</w:t>
+      </w:r>
+      <w:proofErr w:type="spellEnd"/>
+      <w:r>
+        <w:t xml:space="preserve"> and goethite using a </w:t>
+      </w:r>
+      <w:proofErr w:type="spellStart"/>
+      <w:r>
+        <w:t>tetradentate</w:t>
+      </w:r>
+      <w:proofErr w:type="spellEnd"/>
+      <w:r>
+        <w:t xml:space="preserve"> binding site surface complexation mode</w:t>
+      </w:r>
+      <w:commentRangeEnd w:id="2"/>
+      <w:r>
+        <w:rPr>
+          <w:rStyle w:val="CommentReference"/>
+        </w:rPr>
+        <w:commentReference w:id="2"/>
+      </w:r>
+      <w:r>
+        <w:t xml:space="preserve">l </w:t>
+      </w:r>
+      <w:r>
+        <w:fldChar w:fldCharType="begin" w:fldLock="1"/>
+      </w:r>
+      <w:r>
+        <w:instrText>ADDIN CSL_CITATION { "citationItems" : [ { "id" : "ITEM-1", "itemData" : { "DOI" : "10.1016/j.gca.2014.10.008", "ISSN" : "0016-7037", "author" : [ { "dropping-particle" : "", "family" : "Sajih", "given" : "M", "non-dropping-particle" : "", "parse-names" : false, "suffix" : "" }, { "dropping-particle" : "", "family" : "Bryan", "given" : "N D", "non-dropping-particle" : "", "parse-names" : false, "suffix" : "" }, { "dropping-particle" : "", "family" : "Livens", "given" : "F R", "non-dropping-particle" : "", "parse-names" : false, "suffix" : "" }, { "dropping-particle" : "", "family" : "Vaughan", "given" : "D J", "non-dropping-particle" : "", "parse-names" : false, "suffix" : "" }, { "dropping-particle" : "", "family" : "Descostes", "given" : "M", "non-dropping-particle" : "", "parse-names" : false, "suffix" : "" }, { "dropping-particle" : "", "family" : "Phrommavanh", "given" : "V", "non-dropping-particle" : "", "parse-names" : false, "suffix" : "" }, { "dropping-particle" : "", "family" : "Nos", "given" : "J", "non-dropping-particle" : "", "parse-names" : false, "suffix" : "" }, { "dropping-particle" : "", "family" : "Morris", "given" : "K", "non-dropping-particle" : "", "parse-names" : false, "suffix" : "" } ], "container-title" : "Geochimica et Cosmochimica Acta", "id" : "ITEM-1", "issued" : { "date-parts" : [ [ "2014" ] ] }, "page" : "150-163", "publisher" : "Elsevier Ltd", "title" : "Adsorption of radium and barium on goethite and ferrihydrite: A kinetic and surface complexation modelling study", "type" : "article-journal", "volume" : "146" }, "uris" : [ "http://www.mendeley.com/documents/?uuid=8b7e3294-07a1-4806-9ef6-49c0afe4e0f1" ] } ], "mendeley" : { "formattedCitation" : "(Sajih et al., 2014)", "plainTextFormattedCitation" : "(Sajih et al., 2014)", "previouslyFormattedCitation" : "(Sajih et al., 2014)" }, "properties" : { "noteIndex" : 0 }, "schema" : "https://github.com/citation-style-language/schema/raw/master/csl-citation.json" }</w:instrText>
+      </w:r>
+      <w:r>
+        <w:fldChar w:fldCharType="separate"/>
+      </w:r>
+      <w:r>
+        <w:rPr>
+          <w:noProof/>
+        </w:rPr>
+        <w:t>(Sajih et al., 2014)</w:t>
+      </w:r>
+      <w:r>
+        <w:fldChar w:fldCharType="end"/>
+      </w:r>
+      <w:r>
+        <w:t xml:space="preserve">. </w:t>
+      </w:r>
+    </w:p>
+    <w:p>
+      <w:r>
+        <w:lastRenderedPageBreak/>
+        <w:tab/>
+        <w:t xml:space="preserve">The objective of this work is to develop further understanding of radium </w:t>
+      </w:r>
+      <w:r>
+        <w:t>sorption behavior and develop simple models of radium sorption that can be used in a wide range of groundwater studies</w:t>
+      </w:r>
+      <w:r>
+        <w:t xml:space="preserve">. </w:t>
+      </w:r>
+      <w:r>
+        <w:t xml:space="preserve">Previous work has almost entirely focused on the importance of iron oxides, but have not considered the role of clay minerals with exchangeable cations, or the importance of reduced iron minerals, both of which are freely available in many groundwater scenarios. In this study, we first compare sorption of radium to </w:t>
+      </w:r>
+      <w:proofErr w:type="spellStart"/>
+      <w:r>
+        <w:t>ferrihydrite</w:t>
+      </w:r>
+      <w:proofErr w:type="spellEnd"/>
+      <w:r>
+        <w:t>, goethite, sodium montmorillonite, and pyrite with a low salinity background solution, and then model that sorption through simple surface complexation models. The results show that pH plays a crucial role in determining sorption extent, and that while iron oxides do show extensive sorption, the most dominant mineral is in fact sodium montmorillonite. [CONCLUDING STATEMENT PERHAPS RELATING TO THE SURFACE COMPLEXATION MODEL RESULTS</w:t>
+      </w:r>
+      <w:proofErr w:type="gramStart"/>
+      <w:r>
+        <w:t xml:space="preserve">. </w:t>
+      </w:r>
+      <w:proofErr w:type="gramEnd"/>
+      <w:r>
+        <w:t>NORMALIZED BEHAVIOR</w:t>
+      </w:r>
+      <w:r>
+        <w:t>]</w:t>
+      </w:r>
+    </w:p>
+    <w:p>
+      <w:r>
+        <w:t>SECTION 2: METHODS</w:t>
+      </w:r>
     </w:p>
     <w:p>
       <w:pPr>
         <w:ind w:firstLine="720"/>
       </w:pPr>
       <w:r>
+        <w:t>Reagents used in the experiments were of reagent grade or better, and all solutions were made with 18 M\Ohm water.</w:t>
+      </w:r>
+      <w:r>
+        <w:t xml:space="preserve"> Radium-226 stock was provided by the MIT Environmental, Health, and Safety office, and acidified </w:t>
+      </w:r>
+      <w:r>
+        <w:t xml:space="preserve">to 3% using </w:t>
+      </w:r>
+      <w:proofErr w:type="spellStart"/>
+      <w:r>
+        <w:t>HCl</w:t>
+      </w:r>
+      <w:proofErr w:type="spellEnd"/>
+      <w:r>
+        <w:t>.</w:t>
+      </w:r>
+    </w:p>
+    <w:p>
+      <w:r>
+        <w:t>2.1 MINERAL PREPARATION</w:t>
+      </w:r>
+    </w:p>
+    <w:p>
+      <w:r>
+        <w:tab/>
+      </w:r>
+      <w:r>
+        <w:t xml:space="preserve">Both </w:t>
+      </w:r>
+      <w:proofErr w:type="spellStart"/>
+      <w:r>
+        <w:t>ferrihydrite</w:t>
+      </w:r>
+      <w:proofErr w:type="spellEnd"/>
+      <w:r>
+        <w:t xml:space="preserve"> and goethite minerals were prepared using standard methods </w:t>
+      </w:r>
+      <w:r>
+        <w:fldChar w:fldCharType="begin" w:fldLock="1"/>
+      </w:r>
+      <w:r>
+        <w:instrText>ADDIN CSL_CITATION { "citationItems" : [ { "id" : "ITEM-1", "itemData" : { "DOI" : "10.1002/9783527613229", "ISBN" : "9783527613229", "ISSN" : "0009-8558", "author" : [ { "dropping-particle" : "", "family" : "Schwertmann", "given" : "U.", "non-dropping-particle" : "", "parse-names" : false, "suffix" : "" }, { "dropping-particle" : "", "family" : "Cornell", "given" : "RM.", "non-dropping-particle" : "", "parse-names" : false, "suffix" : "" } ], "container-title" : "Wiley-VCH Verlag Gmbh", "id" : "ITEM-1", "issued" : { "date-parts" : [ [ "2000", "4", "25" ] ] }, "publisher" : "Wiley-VCH Verlag GmbH", "publisher-place" : "Weinheim, Germany", "title" : "Iron Oxides in the Laboratary", "type" : "book" }, "uris" : [ "http://www.mendeley.com/documents/?uuid=62200266-4ca8-456a-a42c-4d91a7a4087b" ] } ], "mendeley" : { "formattedCitation" : "(Schwertmann &amp; Cornell, 2000)", "plainTextFormattedCitation" : "(Schwertmann &amp; Cornell, 2000)", "previouslyFormattedCitation" : "(Schwertmann &amp; Cornell, 2000)" }, "properties" : { "noteIndex" : 0 }, "schema" : "https://github.com/citation-style-language/schema/raw/master/csl-citation.json" }</w:instrText>
+      </w:r>
+      <w:r>
+        <w:fldChar w:fldCharType="separate"/>
+      </w:r>
+      <w:r>
+        <w:rPr>
+          <w:noProof/>
+        </w:rPr>
+        <w:t>(Schwertmann &amp; Cornell, 2000)</w:t>
+      </w:r>
+      <w:r>
+        <w:fldChar w:fldCharType="end"/>
+      </w:r>
+      <w:r>
+        <w:t xml:space="preserve">. Briefly, </w:t>
+      </w:r>
+      <w:proofErr w:type="spellStart"/>
+      <w:r>
+        <w:t>ferrihydrite</w:t>
+      </w:r>
+      <w:proofErr w:type="spellEnd"/>
+      <w:r>
+        <w:t xml:space="preserve"> was precipitated by dissolving </w:t>
+      </w:r>
+      <w:proofErr w:type="gramStart"/>
+      <w:r>
+        <w:t>Fe(</w:t>
+      </w:r>
+      <w:proofErr w:type="gramEnd"/>
+      <w:r>
+        <w:t xml:space="preserve">III)Cl3 in water, and rapidly titrating the solution to pH 7, followed by centrifugation and washing to remove background electrolytes. The prepared </w:t>
+      </w:r>
+      <w:proofErr w:type="spellStart"/>
+      <w:r>
+        <w:t>ferrhydrite</w:t>
+      </w:r>
+      <w:proofErr w:type="spellEnd"/>
+      <w:r>
+        <w:t xml:space="preserve"> slurry was characterized using the </w:t>
+      </w:r>
+      <w:proofErr w:type="spellStart"/>
+      <w:r>
+        <w:t>ferrozine</w:t>
+      </w:r>
+      <w:proofErr w:type="spellEnd"/>
+      <w:r>
+        <w:t xml:space="preserve"> method </w:t>
+      </w:r>
+      <w:r>
+        <w:fldChar w:fldCharType="begin" w:fldLock="1"/>
+      </w:r>
+      <w:r>
+        <w:instrText>ADDIN CSL_CITATION { "citationItems" : [ { "id" : "ITEM-1", "itemData" : { "DOI" : "10.1021/ac60289a016", "ISBN" : "0003-2700", "ISSN" : "0003-2700", "PMID" : "591", "abstract" : "Ferrozine [the di-Na salt of 3-(2-pyridyl)-5,6-bis(4-sulfophenyl)-1,2,4-triazine] (L) can be used for the spectrophotometric detn. of Fe, by reacting Fe(II) at pH 4-9 with ferrozine to give the stable complex Fe-L32+, which has an absorption max. at 562 nm (molar absorptivity is 2.79 \u00d7 104). Beer's law is obeyed for \u22644 mg Fe/l. Ferrozine was used to det. 0.156 mg Fe/l. in potable water with a 3.2% relative std. deviation. Interferences by heavy metals were avoided by using excess ferrozine. CN- and NO2- interferences were eliminated by heating the acid ferrozine soln. C2O42-interfered at concns. &gt;500 mg/l. [on SciFinder(R)]", "author" : [ { "dropping-particle" : "", "family" : "Stookey", "given" : "Lawrence L.", "non-dropping-particle" : "", "parse-names" : false, "suffix" : "" } ], "container-title" : "Analytical Chemistry", "id" : "ITEM-1", "issue" : "7", "issued" : { "date-parts" : [ [ "1970" ] ] }, "page" : "779-781", "title" : "Ferrozine---a new spectrophotometric reagent for iron", "type" : "article-journal", "volume" : "42" }, "uris" : [ "http://www.mendeley.com/documents/?uuid=8d1f0ea5-b4a9-435e-9417-2a1e5a505eeb" ] } ], "mendeley" : { "formattedCitation" : "(Stookey, 1970)", "plainTextFormattedCitation" : "(Stookey, 1970)", "previouslyFormattedCitation" : "(Stookey, 1970)" }, "properties" : { "noteIndex" : 0 }, "schema" : "https://github.com/citation-style-language/schema/raw/master/csl-citation.json" }</w:instrText>
+      </w:r>
+      <w:r>
+        <w:fldChar w:fldCharType="separate"/>
+      </w:r>
+      <w:r>
+        <w:rPr>
+          <w:noProof/>
+        </w:rPr>
+        <w:t>(Stookey, 1970)</w:t>
+      </w:r>
+      <w:r>
+        <w:fldChar w:fldCharType="end"/>
+      </w:r>
+      <w:r>
+        <w:t xml:space="preserve">, and aliquots of the slurry were added directly to the experiments. Goethite was prepared by slow oxidation of an O2 free solution of </w:t>
+      </w:r>
+      <w:proofErr w:type="gramStart"/>
+      <w:r>
+        <w:t>Fe(</w:t>
+      </w:r>
+      <w:proofErr w:type="gramEnd"/>
+      <w:r>
+        <w:t>II)Cl2 and bicarbonate using air over the course of 2 days. The resulting mineral was centrifuged and washed to remove background electrolyte, and then dried for 2 hours at 70 C. Both iron minerals were characterized using x-ray diffraction to confirm their composition.</w:t>
+      </w:r>
+    </w:p>
+    <w:p>
+      <w:r>
+        <w:tab/>
+        <w:t>Calcium montmorillonite STX-1b was ordered from the clay minerals society</w:t>
+      </w:r>
+      <w:r>
+        <w:t xml:space="preserve">, and was fractionated and washed using standard methods (THAT BOOK). The clay was dispersed with 1 M </w:t>
+      </w:r>
+      <w:proofErr w:type="spellStart"/>
+      <w:r>
+        <w:t>NaCl</w:t>
+      </w:r>
+      <w:proofErr w:type="spellEnd"/>
+      <w:r>
+        <w:t>, and the &lt;0.2 um clay fraction siphoned off after successive washes with DI water. The siphoned clay particles were then treated with a 1 M Sodium Acetate solution, set to pH 5 using glacial acetic acid, which removed the carbonates. Since the mineral data from the clay society indicated low or negligible iron content, no iron oxide removal was performed. The cleaned clay was then washed and centrifuged with the experimental background solution, resulting in a sodium montmorillonite. The clay was dried at 50 C overnight, and then carefully ground using mortar and pestle. (PROBABLY NEED TO CHARACTERIZE THAT CLAY)</w:t>
+      </w:r>
+    </w:p>
+    <w:p>
+      <w:r>
+        <w:tab/>
+        <w:t xml:space="preserve">Lastly, pyrite was ordered from (X COMPANY), which came in a large ore form. The pyrite was </w:t>
+      </w:r>
+      <w:proofErr w:type="spellStart"/>
+      <w:r>
+        <w:t>was</w:t>
+      </w:r>
+      <w:proofErr w:type="spellEnd"/>
+      <w:r>
+        <w:t xml:space="preserve"> ground using mortar and pestle, and then the 45-250 um size fraction were sieved out. The pyrite was placed into an anaerobic glove bag, with a 5% hydrogen and 95% hydrogen atmosphere. </w:t>
+      </w:r>
+      <w:r>
+        <w:t xml:space="preserve">Once in the glove bag, the pyrite was washed in 6 N </w:t>
+      </w:r>
+      <w:proofErr w:type="spellStart"/>
+      <w:r>
+        <w:t>HCl</w:t>
+      </w:r>
+      <w:proofErr w:type="spellEnd"/>
+      <w:r>
+        <w:t xml:space="preserve"> overnight to remove any iron oxide coatings, and then washed with DI water. Lastly, the pyrite was allowed to air dry, with a </w:t>
+      </w:r>
+      <w:proofErr w:type="spellStart"/>
+      <w:r>
+        <w:t>dessicant</w:t>
+      </w:r>
+      <w:proofErr w:type="spellEnd"/>
+      <w:r>
+        <w:t xml:space="preserve"> nearby. </w:t>
+      </w:r>
+      <w:r>
+        <w:t>[CHARACTERIZATION WITH SOMETHING].</w:t>
+      </w:r>
+    </w:p>
+    <w:p>
+      <w:r>
+        <w:t>2.2</w:t>
+      </w:r>
+      <w:r>
+        <w:t xml:space="preserve"> SORPTION</w:t>
+      </w:r>
+      <w:r>
+        <w:t xml:space="preserve"> EXPERIMENTAL SETUP</w:t>
+      </w:r>
+    </w:p>
+    <w:p>
+      <w:pPr>
+        <w:ind w:firstLine="720"/>
+      </w:pPr>
+      <w:r>
         <w:lastRenderedPageBreak/>
-        <w:t xml:space="preserve">Surface complexation modelling can help clarify behavior that may otherwise seem puzzling at first glance. A recent work examined the sorption of radium onto </w:t>
+        <w:t xml:space="preserve">200 mL serum vials were filled with 100 mL of 10 </w:t>
       </w:r>
       <w:proofErr w:type="spellStart"/>
       <w:r>
+        <w:t>mM</w:t>
+      </w:r>
+      <w:proofErr w:type="spellEnd"/>
+      <w:r>
+        <w:t xml:space="preserve"> </w:t>
+      </w:r>
+      <w:proofErr w:type="spellStart"/>
+      <w:r>
+        <w:t>NaCl</w:t>
+      </w:r>
+      <w:proofErr w:type="spellEnd"/>
+      <w:r>
+        <w:t xml:space="preserve"> stock solution, 30 mg of one mineral (except for the case of pyrite, where 40 mg was used), and 5-270 </w:t>
+      </w:r>
+      <w:proofErr w:type="spellStart"/>
+      <w:r>
+        <w:t>Bq</w:t>
+      </w:r>
+      <w:proofErr w:type="spellEnd"/>
+      <w:r>
+        <w:t xml:space="preserve"> of Radium-226 Stock</w:t>
+      </w:r>
+      <w:r>
+        <w:t>. Experiments using pyrite were performed in an anaerobic glove bag</w:t>
+      </w:r>
+      <w:r>
+        <w:t xml:space="preserve"> with oxygen free solutions</w:t>
+      </w:r>
+      <w:r>
+        <w:t xml:space="preserve">, while all others were performed in lab air. The pH was </w:t>
+      </w:r>
+      <w:proofErr w:type="spellStart"/>
+      <w:r>
+        <w:t>titrated</w:t>
+      </w:r>
+      <w:r>
+        <w:t>t</w:t>
+      </w:r>
+      <w:proofErr w:type="spellEnd"/>
+      <w:r>
+        <w:t xml:space="preserve"> to 3</w:t>
+      </w:r>
+      <w:proofErr w:type="gramStart"/>
+      <w:r>
+        <w:t>,5,7</w:t>
+      </w:r>
+      <w:proofErr w:type="gramEnd"/>
+      <w:r>
+        <w:t xml:space="preserve"> or 9 +/- 0.05, and then the bottle was sealed with a butyl stopper. Bottles were shaken for 24 hours, and then the pH was checked and re-titrated to the desired value.</w:t>
+      </w:r>
+      <w:r>
+        <w:t xml:space="preserve"> Previous work has established that this is sufficient time for sorption equilibrium to iron surfaces </w:t>
+      </w:r>
+      <w:r>
+        <w:fldChar w:fldCharType="begin" w:fldLock="1"/>
+      </w:r>
+      <w:r>
+        <w:instrText>ADDIN CSL_CITATION { "citationItems" : [ { "id" : "ITEM-1", "itemData" : { "DOI" : "10.1016/j.gca.2014.10.008", "ISSN" : "0016-7037", "author" : [ { "dropping-particle" : "", "family" : "Sajih", "given" : "M", "non-dropping-particle" : "", "parse-names" : false, "suffix" : "" }, { "dropping-particle" : "", "family" : "Bryan", "given" : "N D", "non-dropping-particle" : "", "parse-names" : false, "suffix" : "" }, { "dropping-particle" : "", "family" : "Livens", "given" : "F R", "non-dropping-particle" : "", "parse-names" : false, "suffix" : "" }, { "dropping-particle" : "", "family" : "Vaughan", "given" : "D J", "non-dropping-particle" : "", "parse-names" : false, "suffix" : "" }, { "dropping-particle" : "", "family" : "Descostes", "given" : "M", "non-dropping-particle" : "", "parse-names" : false, "suffix" : "" }, { "dropping-particle" : "", "family" : "Phrommavanh", "given" : "V", "non-dropping-particle" : "", "parse-names" : false, "suffix" : "" }, { "dropping-particle" : "", "family" : "Nos", "given" : "J", "non-dropping-particle" : "", "parse-names" : false, "suffix" : "" }, { "dropping-particle" : "", "family" : "Morris", "given" : "K", "non-dropping-particle" : "", "parse-names" : false, "suffix" : "" } ], "container-title" : "Geochimica et Cosmochimica Acta", "id" : "ITEM-1", "issued" : { "date-parts" : [ [ "2014" ] ] }, "page" : "150-163", "publisher" : "Elsevier Ltd", "title" : "Adsorption of radium and barium on goethite and ferrihydrite: A kinetic and surface complexation modelling study", "type" : "article-journal", "volume" : "146" }, "uris" : [ "http://www.mendeley.com/documents/?uuid=8b7e3294-07a1-4806-9ef6-49c0afe4e0f1" ] } ], "mendeley" : { "formattedCitation" : "(Sajih et al., 2014)", "plainTextFormattedCitation" : "(Sajih et al., 2014)", "previouslyFormattedCitation" : "(Sajih et al., 2014)" }, "properties" : { "noteIndex" : 0 }, "schema" : "https://github.com/citation-style-language/schema/raw/master/csl-citation.json" }</w:instrText>
+      </w:r>
+      <w:r>
+        <w:fldChar w:fldCharType="separate"/>
+      </w:r>
+      <w:r>
+        <w:rPr>
+          <w:noProof/>
+        </w:rPr>
+        <w:t>(Sajih et al., 2014)</w:t>
+      </w:r>
+      <w:r>
+        <w:fldChar w:fldCharType="end"/>
+      </w:r>
+      <w:r>
+        <w:t xml:space="preserve">, </w:t>
+      </w:r>
+      <w:commentRangeStart w:id="3"/>
+      <w:r>
+        <w:t>while sorption to montmorillonite was evaluated using the same set up with different time points</w:t>
+      </w:r>
+      <w:commentRangeEnd w:id="3"/>
+      <w:r>
+        <w:rPr>
+          <w:rStyle w:val="CommentReference"/>
+        </w:rPr>
+        <w:commentReference w:id="3"/>
+      </w:r>
+      <w:r>
+        <w:t>.</w:t>
+      </w:r>
+      <w:r>
+        <w:t xml:space="preserve"> If the pH deviated more than 0.1 pH units, then the bottle was allowed to equilibrate for 15 minutes, and the re</w:t>
+      </w:r>
+      <w:r>
+        <w:t>-</w:t>
+      </w:r>
+      <w:r>
+        <w:t>titration process repeated.</w:t>
+      </w:r>
+      <w:r>
+        <w:t xml:space="preserve"> </w:t>
+      </w:r>
+      <w:proofErr w:type="spellStart"/>
+      <w:r>
+        <w:t>HCl</w:t>
+      </w:r>
+      <w:proofErr w:type="spellEnd"/>
+      <w:r>
+        <w:t xml:space="preserve"> and </w:t>
+      </w:r>
+      <w:proofErr w:type="spellStart"/>
+      <w:r>
+        <w:t>NaOH</w:t>
+      </w:r>
+      <w:proofErr w:type="spellEnd"/>
+      <w:r>
+        <w:t xml:space="preserve"> at high concentrations were used, so that volume additions did not exceed 5% of the original volume. Once </w:t>
+      </w:r>
+      <w:r>
+        <w:t>re-titration was complete</w:t>
+      </w:r>
+      <w:r>
+        <w:t xml:space="preserve">, the samples were filtered using a 0.2 um </w:t>
+      </w:r>
+      <w:proofErr w:type="spellStart"/>
+      <w:r>
+        <w:t>polyethersulfone</w:t>
+      </w:r>
+      <w:proofErr w:type="spellEnd"/>
+      <w:r>
+        <w:t xml:space="preserve"> filter, which was shown not to significantly sorb radium</w:t>
+      </w:r>
+      <w:r>
+        <w:t xml:space="preserve">. Solids for </w:t>
+      </w:r>
+      <w:proofErr w:type="spellStart"/>
+      <w:r>
         <w:t>ferrihydrite</w:t>
       </w:r>
       <w:proofErr w:type="spellEnd"/>
       <w:r>
-        <w:t xml:space="preserve"> and goethite, proposing a </w:t>
+        <w:t xml:space="preserve"> and goethite were collected </w:t>
+      </w:r>
+      <w:r>
+        <w:t xml:space="preserve">on the filters </w:t>
+      </w:r>
+      <w:r>
+        <w:t>for further analysis and to check mass balance. Error in these measurements was quantified by performing points in triplicate and measuring the standard deviation of those results.</w:t>
+      </w:r>
+    </w:p>
+    <w:p>
+      <w:r>
+        <w:t>2.3 ANALYTICAL TECHNIQUES</w:t>
+      </w:r>
+    </w:p>
+    <w:p>
+      <w:r>
+        <w:tab/>
+        <w:t xml:space="preserve">Solutions of radium were quantified using scintillation counting techniques. 10 mL of sample (5 mL of Sodium montmorillonite supernatant due to filtration difficulty) were mixed with 10 mL of </w:t>
       </w:r>
       <w:proofErr w:type="spellStart"/>
       <w:r>
-        <w:t>tetradentate</w:t>
+        <w:t>Ultima</w:t>
       </w:r>
       <w:proofErr w:type="spellEnd"/>
       <w:r>
-        <w:t xml:space="preserve"> reaction as the</w:t>
-      </w:r>
-      <w:r>
-        <w:t xml:space="preserve"> dominant mechanism </w:t>
+        <w:t xml:space="preserve"> Gold XR (Perkin Elmer) and sealed for 30 days to allow radium-226 to reach a transient equilibrium with its daughter products. The equilibrated samples were then counted using a Beckman Coulter scintillation counter (COUNTER INFO), and the resulting counts were compared to a calibration curve of radium-226 standards to determine solution activities. Except for points involving </w:t>
+      </w:r>
+      <w:proofErr w:type="spellStart"/>
+      <w:r>
+        <w:t>ferrihydrite</w:t>
+      </w:r>
+      <w:proofErr w:type="spellEnd"/>
+      <w:r>
+        <w:t xml:space="preserve"> at pH 9, this was sufficient to determine the extent of sorption and develop isotherms.</w:t>
+      </w:r>
+      <w:r>
+        <w:t xml:space="preserve"> Background concentrations were also quantified to develop a limit of blank of 1.4 counts per second (cps). We </w:t>
+      </w:r>
+      <w:r>
+        <w:t xml:space="preserve">only </w:t>
+      </w:r>
+      <w:r>
+        <w:t>consider</w:t>
+      </w:r>
+      <w:r>
+        <w:t xml:space="preserve">ed samples having </w:t>
+      </w:r>
+      <w:r>
+        <w:t xml:space="preserve">1.5 times that </w:t>
+      </w:r>
+      <w:r>
+        <w:t>limit in subsequent analyses.</w:t>
+      </w:r>
+    </w:p>
+    <w:p>
+      <w:r>
+        <w:tab/>
+        <w:t>Many supernatant samples</w:t>
+      </w:r>
+      <w:r>
+        <w:t xml:space="preserve"> using </w:t>
+      </w:r>
+      <w:proofErr w:type="spellStart"/>
+      <w:r>
+        <w:t>ferrihydrite</w:t>
+      </w:r>
+      <w:proofErr w:type="spellEnd"/>
+      <w:r>
+        <w:t xml:space="preserve"> at pH 9</w:t>
+      </w:r>
+      <w:r>
+        <w:t xml:space="preserve"> were below this defined detection limit, </w:t>
+      </w:r>
+      <w:r>
+        <w:t>so solid associated</w:t>
+      </w:r>
+      <w:r>
+        <w:t xml:space="preserve"> radium on the </w:t>
+      </w:r>
+      <w:proofErr w:type="spellStart"/>
+      <w:r>
+        <w:t>ferrihydrite</w:t>
+      </w:r>
+      <w:proofErr w:type="spellEnd"/>
+      <w:r>
+        <w:t xml:space="preserve"> itself</w:t>
+      </w:r>
+      <w:r>
+        <w:t xml:space="preserve"> was counted</w:t>
+      </w:r>
+      <w:r>
+        <w:t xml:space="preserve"> using gamma </w:t>
+      </w:r>
+      <w:r>
+        <w:t>spectroscopy</w:t>
+      </w:r>
+      <w:r>
+        <w:t xml:space="preserve"> in addition to the scintillation counted supernatant</w:t>
+      </w:r>
+      <w:r>
+        <w:t xml:space="preserve">. (DETAILS ON THE GAMMA COUNTER) was calibrated using a </w:t>
+      </w:r>
+      <w:proofErr w:type="spellStart"/>
+      <w:r>
+        <w:t>multinuclide</w:t>
+      </w:r>
+      <w:proofErr w:type="spellEnd"/>
+      <w:r>
+        <w:t xml:space="preserve"> standard prepared from (???). The solid samples on PES filters were simply placed in scintillation vials, and c</w:t>
+      </w:r>
+      <w:r>
+        <w:t xml:space="preserve">ounted directly on the counter, with the resulting counts being adjusted for </w:t>
+      </w:r>
+      <w:proofErr w:type="spellStart"/>
+      <w:r>
+        <w:t>ferrihydrite</w:t>
+      </w:r>
+      <w:proofErr w:type="spellEnd"/>
+      <w:r>
+        <w:t xml:space="preserve"> loss during filtration.</w:t>
+      </w:r>
+    </w:p>
+    <w:p>
+      <w:r>
+        <w:t>[DISCUSSION OF SURFACE AREA ANALYSIS]</w:t>
+      </w:r>
+    </w:p>
+    <w:p>
+      <w:r>
+        <w:t>2.4 SURFACE COMPLEXATION MODELING</w:t>
+      </w:r>
+    </w:p>
+    <w:p>
+      <w:r>
+        <w:tab/>
+        <w:t>Surface complexation modeling used a double diffuse layer (DDL) model to account for electrostatic interactions. Simple single site models were used to fit the data, which allows for easy comparison of the relative importance of the different minerals for radium retention</w:t>
+      </w:r>
+      <w:r>
+        <w:t xml:space="preserve">, as well as comparison with currently existing surface complexation modeling results </w:t>
       </w:r>
       <w:r>
         <w:fldChar w:fldCharType="begin" w:fldLock="1"/>
       </w:r>
       <w:r>
+        <w:instrText>ADDIN CSL_CITATION { "citationItems" : [ { "id" : "ITEM-1", "itemData" : { "ISBN" : "0471637319", "author" : [ { "dropping-particle" : "", "family" : "Dzombak", "given" : "DA.", "non-dropping-particle" : "", "parse-names" : false, "suffix" : "" }, { "dropping-particle" : "", "family" : "Morel", "given" : "FMM.", "non-dropping-particle" : "", "parse-names" : false, "suffix" : "" } ], "id" : "ITEM-1", "issued" : { "date-parts" : [ [ "1990" ] ] }, "publisher" : "Wiley", "publisher-place" : "New York, NY", "title" : "Surface Complexation Modeling: Hydrous Ferric Oxide", "type" : "book" }, "uris" : [ "http://www.mendeley.com/documents/?uuid=a1a40670-7195-4e56-8172-1ff3cf0956d2" ] } ], "mendeley" : { "formattedCitation" : "(Dzombak &amp; Morel, 1990)", "plainTextFormattedCitation" : "(Dzombak &amp; Morel, 1990)", "previouslyFormattedCitation" : "(Dzombak &amp; Morel, 1990)" }, "properties" : { "noteIndex" : 0 }, "schema" : "https://github.com/citation-style-language/schema/raw/master/csl-citation.json" }</w:instrText>
+      </w:r>
+      <w:r>
+        <w:fldChar w:fldCharType="separate"/>
+      </w:r>
+      <w:r>
+        <w:rPr>
+          <w:noProof/>
+        </w:rPr>
+        <w:t>(Dzombak &amp; Morel, 1990)</w:t>
+      </w:r>
+      <w:r>
+        <w:fldChar w:fldCharType="end"/>
+      </w:r>
+      <w:r>
+        <w:t xml:space="preserve">. </w:t>
+      </w:r>
+      <w:r>
+        <w:t xml:space="preserve">In the case of sodium montmorillonite which has been shown to exchange cations, we also posed an exchange reaction following previous surface complexation models of clays </w:t>
+      </w:r>
+      <w:r>
+        <w:fldChar w:fldCharType="begin" w:fldLock="1"/>
+      </w:r>
+      <w:r>
+        <w:instrText>ADDIN CSL_CITATION { "citationItems" : [ { "id" : "ITEM-1", "itemData" : { "DOI" : "10.1016/j.gca.2004.07.020", "ISSN" : "00167037", "abstract" : "In solution thermodynamics, and more recently in surface chemistry, it is well established that relationships can be found between the free energies of formation of aqueous or surface metal complexes and thermodynamic properties of the metal ions or ligands. Such systematic dependencies are commonly termed linear free energy relationships (LFER). A 2 site protolysis non-electrostatic surface complexation and cation exchange (2SPNE SC/CE) model has been used to model \"in house\" and literature sorption edge data for eleven elements: Mn(II), Co(II), Ni(II), Zn(II), Cd(II), Eu(III), Am(III), Sn(IV), Th(IV), Np(V) and U(VI) to provide surface complexation constants for the strong sites on montmorillonite. Modelling a further 4 sets of sorption isotherms for Ni(II), Zn(II), Eu(III) and U(VI) provided complexation constants for the weak sites. The protolysis constants and site capacities derived for the 2SPNE SC/CE model in previous work were fixed in all of the calculations. Cation exchange was modelled simultaneously to provide selectivity coefficients. Good correlations between the logarithms of strong SKx-1 and weak W1Kx-1 site binding constants on montmorillonite and the logarithm of the aqueous hydrolysis constants OH Kx were found which could be described by the following equations: Strong (???SSOH) sites: logSKX-1 = 8.1 ?? 0.3 + (0.90 ?? 0.02)logOHKX Weak (???SW1OH) sites: logW1KX-1 = 6.2 ?? 0.8 + (0.98 ?? 0.09)logOHKX where x is an integer. Sorption data for heavy metals and actinides such as Pd(II), Pb(II), Pu(III), Zr(IV), U(IV), Np(IV), Pu(IV) and Pa(V), are important in safety studies for radioactive waste repositories and are either very poorly known or not available at all. The LFER approach was used to estimate surface complexation constants for these radionuclides on both site types. The surface protolysis constants, site capacity values, selectivity coefficients and surface complexation constants given in this work, coupled with the LFERs established for the strong and weak sites on montmorillonite, are considered to form a sound basis for a thermodynamic sorption database. Copyright ?? 2005 Elsevier Ltd.", "author" : [ { "dropping-particle" : "", "family" : "Bradbury", "given" : "Michael H.", "non-dropping-particle" : "", "parse-names" : false, "suffix" : "" }, { "dropping-particle" : "", "family" : "Baeyens", "given" : "Bart", "non-dropping-particle" : "", "parse-names" : false, "suffix" : "" } ], "container-title" : "Geochimica et Cosmochimica Acta", "id" : "ITEM-1", "issue" : "4", "issued" : { "date-parts" : [ [ "2005" ] ] }, "page" : "875-892", "title" : "Modelling the sorption of Mn(II), Co(II), Ni(II), Zn(II), Cd(II), Eu(III), Am(III), Sn(IV), Th(IV), Np(V) and U(VI) on montmorillonite: Linear free energy relationships and estimates of surface binding constants for some selected heavy metals and actinide", "type" : "article-journal", "volume" : "69" }, "uris" : [ "http://www.mendeley.com/documents/?uuid=d3f8ee91-7e78-4c06-ae94-207201170264" ] } ], "mendeley" : { "formattedCitation" : "(Bradbury &amp; Baeyens, 2005)", "plainTextFormattedCitation" : "(Bradbury &amp; Baeyens, 2005)" }, "properties" : { "noteIndex" : 0 }, "schema" : "https://github.com/citation-style-language/schema/raw/master/csl-citation.json" }</w:instrText>
+      </w:r>
+      <w:r>
+        <w:fldChar w:fldCharType="separate"/>
+      </w:r>
+      <w:r>
+        <w:rPr>
+          <w:noProof/>
+        </w:rPr>
+        <w:t>(Bradbury &amp; Baeyens, 2005)</w:t>
+      </w:r>
+      <w:r>
+        <w:fldChar w:fldCharType="end"/>
+      </w:r>
+      <w:r>
+        <w:t>.</w:t>
+      </w:r>
+      <w:r>
+        <w:t>The relevant reactions are shown in table 1</w:t>
+      </w:r>
+      <w:r>
+        <w:t>, with their corresponding sources</w:t>
+      </w:r>
+      <w:r>
+        <w:t>.</w:t>
+      </w:r>
+      <w:r>
+        <w:t xml:space="preserve"> Experimental sorption data was </w:t>
+      </w:r>
+      <w:r>
+        <w:t xml:space="preserve">fitted to PHREEQC </w:t>
+      </w:r>
+      <w:r>
+        <w:t>model runs until a good visual fit was achieved by varying only the reaction constants for radium complexation with the surface</w:t>
+      </w:r>
+      <w:r>
+        <w:t xml:space="preserve"> and exchange with clay inner layers</w:t>
+      </w:r>
+      <w:r>
+        <w:t>.</w:t>
+      </w:r>
+      <w:r>
+        <w:t xml:space="preserve"> Site </w:t>
+      </w:r>
+      <w:r>
+        <w:lastRenderedPageBreak/>
+        <w:t>densities were set using the BET surface area measured previously, and exchangeable sites</w:t>
+      </w:r>
+      <w:r>
+        <w:t xml:space="preserve"> determined by the cation exchange capacity reported by Clay Society.</w:t>
+      </w:r>
+      <w:r>
+        <w:t xml:space="preserve"> </w:t>
+      </w:r>
+      <w:r>
+        <w:t>Solution complexation behavior was accounted for using the SIT database, which covers radium carbonate, sulfate, and hydroxide complexes</w:t>
+      </w:r>
+      <w:r>
+        <w:t>, and modeling results showed that carbonates would play a minimal role in high pH experiments</w:t>
+      </w:r>
+      <w:r>
+        <w:t>.</w:t>
+      </w:r>
+    </w:p>
+    <w:p>
+      <w:r>
+        <w:tab/>
+      </w:r>
+    </w:p>
+    <w:p>
+      <w:r>
+        <w:t>SECTION 3: RESULTS</w:t>
+      </w:r>
+      <w:r>
+        <w:t xml:space="preserve"> AND MODELING</w:t>
+      </w:r>
+    </w:p>
+    <w:p>
+      <w:r>
+        <w:t>SECTION 3.1 SORPTION ISOTHERM RESULTS</w:t>
+      </w:r>
+    </w:p>
+    <w:p>
+      <w:r>
+        <w:t>Figure 1 shows a set of four isotherms at pH 7, comparing sorption of the four minerals studied. Lines were fit to each set of mineral data, showing R2 values of 0.98 and greater</w:t>
+      </w:r>
+      <w:r>
+        <w:t>, indicating very linear response for this range of radium activities</w:t>
+      </w:r>
+      <w:r>
+        <w:t>. A complete data set, showing each mineral, and the associated sorption at different pH values can be seen</w:t>
+      </w:r>
+      <w:r>
+        <w:t xml:space="preserve"> in the supporting information. </w:t>
+      </w:r>
+      <w:r>
+        <w:t xml:space="preserve">The </w:t>
+      </w:r>
+      <w:proofErr w:type="spellStart"/>
+      <w:r>
+        <w:t>circumneutral</w:t>
+      </w:r>
+      <w:proofErr w:type="spellEnd"/>
+      <w:r>
+        <w:t xml:space="preserve"> pH highlights trends seen at the other pH values. </w:t>
+      </w:r>
+      <w:r>
+        <w:t xml:space="preserve">Sodium montmorillonite sorbs </w:t>
+      </w:r>
+      <w:r>
+        <w:t xml:space="preserve">radium extensively at this pH, with 85+/-1% of the total radium associated with the solid. In contrast, </w:t>
+      </w:r>
+      <w:proofErr w:type="spellStart"/>
+      <w:r>
+        <w:t>ferrihydrite</w:t>
+      </w:r>
+      <w:proofErr w:type="spellEnd"/>
+      <w:r>
+        <w:t xml:space="preserve"> only </w:t>
+      </w:r>
+      <w:proofErr w:type="spellStart"/>
+      <w:r>
+        <w:t>sorbed</w:t>
+      </w:r>
+      <w:proofErr w:type="spellEnd"/>
+      <w:r>
+        <w:t xml:space="preserve"> 50+/-7% of the available radium, while goethite and pyrite </w:t>
+      </w:r>
+      <w:proofErr w:type="spellStart"/>
+      <w:r>
+        <w:t>sorbed</w:t>
+      </w:r>
+      <w:proofErr w:type="spellEnd"/>
+      <w:r>
+        <w:t xml:space="preserve"> only 13% and 10% of total radium.</w:t>
+      </w:r>
+    </w:p>
+    <w:p>
+      <w:r>
+        <w:tab/>
+      </w:r>
+      <w:r>
+        <w:t xml:space="preserve">Previous work has examined radium sorption to the iron oxides, and they are typically cited as dominant sorbents in the environment. These results show some differences from previous data, particularly with the iron oxides, reporting 20-30% more sorption than found in this study </w:t>
+      </w:r>
+      <w:r>
+        <w:fldChar w:fldCharType="begin" w:fldLock="1"/>
+      </w:r>
+      <w:r>
         <w:instrText>ADDIN CSL_CITATION { "citationItems" : [ { "id" : "ITEM-1", "itemData" : { "DOI" : "10.1016/j.gca.2014.10.008", "ISSN" : "0016-7037", "author" : [ { "dropping-particle" : "", "family" : "Sajih", "given" : "M", "non-dropping-particle" : "", "parse-names" : false, "suffix" : "" }, { "dropping-particle" : "", "family" : "Bryan", "given" : "N D", "non-dropping-particle" : "", "parse-names" : false, "suffix" : "" }, { "dropping-particle" : "", "family" : "Livens", "given" : "F R", "non-dropping-particle" : "", "parse-names" : false, "suffix" : "" }, { "dropping-particle" : "", "family" : "Vaughan", "given" : "D J", "non-dropping-particle" : "", "parse-names" : false, "suffix" : "" }, { "dropping-particle" : "", "family" : "Descostes", "given" : "M", "non-dropping-particle" : "", "parse-names" : false, "suffix" : "" }, { "dropping-particle" : "", "family" : "Phrommavanh", "given" : "V", "non-dropping-particle" : "", "parse-names" : false, "suffix" : "" }, { "dropping-particle" : "", "family" : "Nos", "given" : "J", "non-dropping-particle" : "", "parse-names" : false, "suffix" : "" }, { "dropping-particle" : "", "family" : "Morris", "given" : "K", "non-dropping-particle" : "", "parse-names" : false, "suffix" : "" } ], "container-title" : "Geochimica et Cosmochimica Acta", "id" : "ITEM-1", "issued" : { "date-parts" : [ [ "2014" ] ] }, "page" : "150-163", "publisher" : "Elsevier Ltd", "title" : "Adsorption of radium and barium on goethite and ferrihydrite: A kinetic and surface complexation modelling study", "type" : "article-journal", "volume" : "146" }, "uris" : [ "http://www.mendeley.com/documents/?uuid=8b7e3294-07a1-4806-9ef6-49c0afe4e0f1" ] } ], "mendeley" : { "formattedCitation" : "(Sajih et al., 2014)", "plainTextFormattedCitation" : "(Sajih et al., 2014)", "previouslyFormattedCitation" : "(Sajih et al., 2014)" }, "properties" : { "noteIndex" : 0 }, "schema" : "https://github.com/citation-style-language/schema/raw/master/csl-citation.json" }</w:instrText>
       </w:r>
       <w:r>
@@ -520,15 +1284,93 @@
         <w:fldChar w:fldCharType="end"/>
       </w:r>
       <w:r>
+        <w:t xml:space="preserve">. Those experiments had a solid/solution ratio of 100 g/L, whereas our work had only 0.3 g/L, nearly 3 orders of magnitude in difference. This significant reduction in number of sites may explain why we observe significantly less sorption compared to others. Previous studies with sodium montmorillonite show comparable amounts of sorption for these solution conditions </w:t>
+      </w:r>
+      <w:r>
+        <w:fldChar w:fldCharType="begin" w:fldLock="1"/>
+      </w:r>
+      <w:r>
+        <w:instrText>ADDIN CSL_CITATION { "citationItems" : [ { "id" : "ITEM-1", "itemData" : { "DOI" : "10.1007/s10967-013-2740-3", "ISSN" : "0236-5731", "author" : [ { "dropping-particle" : "", "family" : "Tamamura", "given" : "Shuji", "non-dropping-particle" : "", "parse-names" : false, "suffix" : "" }, { "dropping-particle" : "", "family" : "Takada", "given" : "Takahiro", "non-dropping-particle" : "", "parse-names" : false, "suffix" : "" }, { "dropping-particle" : "", "family" : "Tomita", "given" : "Junpei", "non-dropping-particle" : "", "parse-names" : false, "suffix" : "" }, { "dropping-particle" : "", "family" : "Nagao", "given" : "Seiya", "non-dropping-particle" : "", "parse-names" : false, "suffix" : "" }, { "dropping-particle" : "", "family" : "Fukushi", "given" : "Keisuke", "non-dropping-particle" : "", "parse-names" : false, "suffix" : "" }, { "dropping-particle" : "", "family" : "Yamamoto", "given" : "Masayoshi", "non-dropping-particle" : "", "parse-names" : false, "suffix" : "" } ], "container-title" : "Journal of Radioanalytical and Nuclear Chemistry", "id" : "ITEM-1", "issue" : "1", "issued" : { "date-parts" : [ [ "2013", "9", "8" ] ] }, "page" : "569-575", "title" : "Salinity dependence of 226Ra adsorption on montmorillonite and kaolinite", "type" : "article-journal", "volume" : "299" }, "uris" : [ "http://www.mendeley.com/documents/?uuid=5b3b4e7c-f852-48f5-abed-58007c466255" ] } ], "mendeley" : { "formattedCitation" : "(Tamamura et al., 2013)", "plainTextFormattedCitation" : "(Tamamura et al., 2013)", "previouslyFormattedCitation" : "(Tamamura et al., 2013)" }, "properties" : { "noteIndex" : 0 }, "schema" : "https://github.com/citation-style-language/schema/raw/master/csl-citation.json" }</w:instrText>
+      </w:r>
+      <w:r>
+        <w:fldChar w:fldCharType="separate"/>
+      </w:r>
+      <w:r>
+        <w:rPr>
+          <w:noProof/>
+        </w:rPr>
+        <w:t>(Tamamura et al., 2013)</w:t>
+      </w:r>
+      <w:r>
+        <w:fldChar w:fldCharType="end"/>
+      </w:r>
+      <w:r>
+        <w:t xml:space="preserve">. </w:t>
+      </w:r>
+      <w:r>
+        <w:t>Unfortunately there is little data to compare the pyrite results with, though this may be driven by the low retention of radium and difficulties of preparing experiments anaerobically</w:t>
+      </w:r>
+      <w:r>
+        <w:t xml:space="preserve">, since even 1 </w:t>
+      </w:r>
+      <w:r>
+        <w:t>days’ worth</w:t>
+      </w:r>
+      <w:r>
+        <w:t xml:space="preserve"> of air exposure can result in iron oxide coatings </w:t>
+      </w:r>
+      <w:r>
+        <w:fldChar w:fldCharType="begin" w:fldLock="1"/>
+      </w:r>
+      <w:r>
+        <w:instrText>ADDIN CSL_CITATION { "citationItems" : [ { "id" : "ITEM-1", "itemData" : { "DOI" : "10.1016/j.surfrep.2008.09.002", "ISSN" : "01675729", "author" : [ { "dropping-particle" : "", "family" : "MURPHY", "given" : "R", "non-dropping-particle" : "", "parse-names" : false, "suffix" : "" }, { "dropping-particle" : "", "family" : "STRONGIN", "given" : "D", "non-dropping-particle" : "", "parse-names" : false, "suffix" : "" } ], "container-title" : "Surface Science Reports", "id" : "ITEM-1", "issue" : "1", "issued" : { "date-parts" : [ [ "2009", "1", "1" ] ] }, "page" : "1-45", "publisher" : "Elsevier B.V.", "title" : "Surface reactivity of pyrite and related sulfides", "type" : "article-journal", "volume" : "64" }, "uris" : [ "http://www.mendeley.com/documents/?uuid=71ce558a-257c-43ec-a0de-9e0981828d1f" ] } ], "mendeley" : { "formattedCitation" : "(MURPHY &amp; STRONGIN, 2009)", "plainTextFormattedCitation" : "(MURPHY &amp; STRONGIN, 2009)", "previouslyFormattedCitation" : "(MURPHY &amp; STRONGIN, 2009)" }, "properties" : { "noteIndex" : 0 }, "schema" : "https://github.com/citation-style-language/schema/raw/master/csl-citation.json" }</w:instrText>
+      </w:r>
+      <w:r>
+        <w:fldChar w:fldCharType="separate"/>
+      </w:r>
+      <w:r>
+        <w:rPr>
+          <w:noProof/>
+        </w:rPr>
+        <w:t>(MURPHY &amp; STRONGIN, 2009)</w:t>
+      </w:r>
+      <w:r>
+        <w:fldChar w:fldCharType="end"/>
+      </w:r>
+      <w:r>
         <w:t>.</w:t>
       </w:r>
-    </w:p>
-    <w:p>
-      <w:r>
-        <w:t>MAYBE DISCUSS BARIUM AS ANALOG???? (NOT WORTH).</w:t>
-      </w:r>
-    </w:p>
-    <w:p/>
+      <w:r>
+        <w:t xml:space="preserve"> </w:t>
+      </w:r>
+    </w:p>
+    <w:p>
+      <w:r>
+        <w:t>SECTION 3.2 SURFACE COMPLEXATION MODELING</w:t>
+      </w:r>
+    </w:p>
+    <w:p>
+      <w:r>
+        <w:tab/>
+        <w:t>The results of the surface complexation modeling are shown in figure 2</w:t>
+      </w:r>
+      <w:r>
+        <w:t xml:space="preserve">, with the fitted </w:t>
+      </w:r>
+      <w:r>
+        <w:t xml:space="preserve">reaction constants in table 1. </w:t>
+      </w:r>
+      <w:bookmarkStart w:id="4" w:name="_GoBack"/>
+      <w:bookmarkEnd w:id="4"/>
+    </w:p>
+    <w:p>
+      <w:r>
+        <w:t>SECTION 4</w:t>
+      </w:r>
+      <w:r>
+        <w:t>: DISCUSSION/CONCLUSIONS</w:t>
+      </w:r>
+    </w:p>
     <w:p>
       <w:pPr>
         <w:widowControl w:val="0"/>
@@ -771,7 +1613,16 @@
           <w:noProof/>
           <w:szCs w:val="24"/>
         </w:rPr>
-        <w:t>(2), 275–285. doi:10.1007/BF02037050</w:t>
+        <w:t xml:space="preserve">(2), </w:t>
+      </w:r>
+      <w:r>
+        <w:rPr>
+          <w:rFonts w:ascii="Calibri" w:hAnsi="Calibri" w:cs="Times New Roman"/>
+          <w:noProof/>
+          <w:szCs w:val="24"/>
+        </w:rPr>
+        <w:lastRenderedPageBreak/>
+        <w:t>275–285. doi:10.1007/BF02037050</w:t>
       </w:r>
     </w:p>
     <w:p>
@@ -794,17 +1645,17 @@
           <w:noProof/>
           <w:szCs w:val="24"/>
         </w:rPr>
-        <w:t xml:space="preserve">Gonneea, M. E., Morris, P. J., Dulaiova, H., &amp; Charette, M. a. (2008). New perspectives on radium behavior within a subterranean estuary. </w:t>
-      </w:r>
-      <w:r>
-        <w:rPr>
-          <w:rFonts w:ascii="Calibri" w:hAnsi="Calibri" w:cs="Times New Roman"/>
-          <w:i/>
-          <w:iCs/>
-          <w:noProof/>
-          <w:szCs w:val="24"/>
-        </w:rPr>
-        <w:t>Marine Chemistry</w:t>
+        <w:t xml:space="preserve">Bradbury, M. H., &amp; Baeyens, B. (2005). Modelling the sorption of Mn(II), Co(II), Ni(II), Zn(II), Cd(II), Eu(III), Am(III), Sn(IV), Th(IV), Np(V) and U(VI) on montmorillonite: Linear free energy relationships and estimates of surface binding constants for some selected heavy metals and actinide. </w:t>
+      </w:r>
+      <w:r>
+        <w:rPr>
+          <w:rFonts w:ascii="Calibri" w:hAnsi="Calibri" w:cs="Times New Roman"/>
+          <w:i/>
+          <w:iCs/>
+          <w:noProof/>
+          <w:szCs w:val="24"/>
+        </w:rPr>
+        <w:t>Geochimica et Cosmochimica Acta</w:t>
       </w:r>
       <w:r>
         <w:rPr>
@@ -822,15 +1673,15 @@
           <w:noProof/>
           <w:szCs w:val="24"/>
         </w:rPr>
-        <w:t>109</w:t>
-      </w:r>
-      <w:r>
-        <w:rPr>
-          <w:rFonts w:ascii="Calibri" w:hAnsi="Calibri" w:cs="Times New Roman"/>
-          <w:noProof/>
-          <w:szCs w:val="24"/>
-        </w:rPr>
-        <w:t>(3-4), 250–267. doi:10.1016/j.marchem.2007.12.002</w:t>
+        <w:t>69</w:t>
+      </w:r>
+      <w:r>
+        <w:rPr>
+          <w:rFonts w:ascii="Calibri" w:hAnsi="Calibri" w:cs="Times New Roman"/>
+          <w:noProof/>
+          <w:szCs w:val="24"/>
+        </w:rPr>
+        <w:t>(4), 875–892. doi:10.1016/j.gca.2004.07.020</w:t>
       </w:r>
     </w:p>
     <w:p>
@@ -853,43 +1704,25 @@
           <w:noProof/>
           <w:szCs w:val="24"/>
         </w:rPr>
-        <w:t xml:space="preserve">Grivé, M., Duro, L., Colàs, E., &amp; Giffaut, E. (2015). Thermodynamic data selection applied to radionuclides and chemotoxic elements: An overview of the ThermoChimie-TDB. </w:t>
-      </w:r>
-      <w:r>
-        <w:rPr>
-          <w:rFonts w:ascii="Calibri" w:hAnsi="Calibri" w:cs="Times New Roman"/>
-          <w:i/>
-          <w:iCs/>
-          <w:noProof/>
-          <w:szCs w:val="24"/>
-        </w:rPr>
-        <w:t>Applied Geochemistry</w:t>
-      </w:r>
-      <w:r>
-        <w:rPr>
-          <w:rFonts w:ascii="Calibri" w:hAnsi="Calibri" w:cs="Times New Roman"/>
-          <w:noProof/>
-          <w:szCs w:val="24"/>
-        </w:rPr>
-        <w:t xml:space="preserve">, </w:t>
-      </w:r>
-      <w:r>
-        <w:rPr>
-          <w:rFonts w:ascii="Calibri" w:hAnsi="Calibri" w:cs="Times New Roman"/>
-          <w:i/>
-          <w:iCs/>
-          <w:noProof/>
-          <w:szCs w:val="24"/>
-        </w:rPr>
-        <w:t>55</w:t>
-      </w:r>
-      <w:r>
-        <w:rPr>
-          <w:rFonts w:ascii="Calibri" w:hAnsi="Calibri" w:cs="Times New Roman"/>
-          <w:noProof/>
-          <w:szCs w:val="24"/>
-        </w:rPr>
-        <w:t>, 85–94. doi:10.1016/j.apgeochem.2014.12.017</w:t>
+        <w:t xml:space="preserve">Dzombak, D., &amp; Morel, F. (1990). </w:t>
+      </w:r>
+      <w:r>
+        <w:rPr>
+          <w:rFonts w:ascii="Calibri" w:hAnsi="Calibri" w:cs="Times New Roman"/>
+          <w:i/>
+          <w:iCs/>
+          <w:noProof/>
+          <w:szCs w:val="24"/>
+        </w:rPr>
+        <w:t>Surface Complexation Modeling: Hydrous Ferric Oxide</w:t>
+      </w:r>
+      <w:r>
+        <w:rPr>
+          <w:rFonts w:ascii="Calibri" w:hAnsi="Calibri" w:cs="Times New Roman"/>
+          <w:noProof/>
+          <w:szCs w:val="24"/>
+        </w:rPr>
+        <w:t>. New York, NY: Wiley.</w:t>
       </w:r>
     </w:p>
     <w:p>
@@ -912,34 +1745,17 @@
           <w:noProof/>
           <w:szCs w:val="24"/>
         </w:rPr>
-        <w:t xml:space="preserve">Landis, J. D., Hamm, N. T., Renshaw, C. E., Dade, W. B., Magilligan, F. J., &amp; Gartner, J. D. (2012). Surficial redistribution of fallout </w:t>
-      </w:r>
-      <w:r>
-        <w:rPr>
-          <w:rFonts w:ascii="Calibri" w:hAnsi="Calibri" w:cs="Times New Roman"/>
-          <w:noProof/>
-          <w:szCs w:val="24"/>
-          <w:vertAlign w:val="superscript"/>
-        </w:rPr>
-        <w:t>131</w:t>
-      </w:r>
-      <w:r>
-        <w:rPr>
-          <w:rFonts w:ascii="Calibri" w:hAnsi="Calibri" w:cs="Times New Roman"/>
-          <w:noProof/>
-          <w:szCs w:val="24"/>
-        </w:rPr>
-        <w:t xml:space="preserve">iodine in a small temperate catchment. </w:t>
-      </w:r>
-      <w:r>
-        <w:rPr>
-          <w:rFonts w:ascii="Calibri" w:hAnsi="Calibri" w:cs="Times New Roman"/>
-          <w:i/>
-          <w:iCs/>
-          <w:noProof/>
-          <w:szCs w:val="24"/>
-        </w:rPr>
-        <w:t>Proceedings of the National Academy of Sciences of the United States of America</w:t>
+        <w:t xml:space="preserve">Gonneea, M. E., Morris, P. J., Dulaiova, H., &amp; Charette, M. a. (2008). New perspectives on radium behavior within a subterranean estuary. </w:t>
+      </w:r>
+      <w:r>
+        <w:rPr>
+          <w:rFonts w:ascii="Calibri" w:hAnsi="Calibri" w:cs="Times New Roman"/>
+          <w:i/>
+          <w:iCs/>
+          <w:noProof/>
+          <w:szCs w:val="24"/>
+        </w:rPr>
+        <w:t>Marine Chemistry</w:t>
       </w:r>
       <w:r>
         <w:rPr>
@@ -965,7 +1781,7 @@
           <w:noProof/>
           <w:szCs w:val="24"/>
         </w:rPr>
-        <w:t>(11), 4064–9. doi:10.1073/pnas.1118665109</w:t>
+        <w:t>(3-4), 250–267. doi:10.1016/j.marchem.2007.12.002</w:t>
       </w:r>
     </w:p>
     <w:p>
@@ -988,25 +1804,43 @@
           <w:noProof/>
           <w:szCs w:val="24"/>
         </w:rPr>
-        <w:t xml:space="preserve">Lauer, N., &amp; Vengosh, A. (2016). Age Dating Oil and Gas Wastewater Spills Using Radium Isotopes and Their Decay Products in Impacted Soil and Sediment. </w:t>
-      </w:r>
-      <w:r>
-        <w:rPr>
-          <w:rFonts w:ascii="Calibri" w:hAnsi="Calibri" w:cs="Times New Roman"/>
-          <w:i/>
-          <w:iCs/>
-          <w:noProof/>
-          <w:szCs w:val="24"/>
-        </w:rPr>
-        <w:t>Environmental Science &amp; Technology Letters</w:t>
-      </w:r>
-      <w:r>
-        <w:rPr>
-          <w:rFonts w:ascii="Calibri" w:hAnsi="Calibri" w:cs="Times New Roman"/>
-          <w:noProof/>
-          <w:szCs w:val="24"/>
-        </w:rPr>
-        <w:t>, acs.estlett.6b00118. doi:10.1021/acs.estlett.6b00118</w:t>
+        <w:t xml:space="preserve">Grivé, M., Duro, L., Colàs, E., &amp; Giffaut, E. (2015). Thermodynamic data selection applied to radionuclides and chemotoxic elements: An overview of the ThermoChimie-TDB. </w:t>
+      </w:r>
+      <w:r>
+        <w:rPr>
+          <w:rFonts w:ascii="Calibri" w:hAnsi="Calibri" w:cs="Times New Roman"/>
+          <w:i/>
+          <w:iCs/>
+          <w:noProof/>
+          <w:szCs w:val="24"/>
+        </w:rPr>
+        <w:t>Applied Geochemistry</w:t>
+      </w:r>
+      <w:r>
+        <w:rPr>
+          <w:rFonts w:ascii="Calibri" w:hAnsi="Calibri" w:cs="Times New Roman"/>
+          <w:noProof/>
+          <w:szCs w:val="24"/>
+        </w:rPr>
+        <w:t xml:space="preserve">, </w:t>
+      </w:r>
+      <w:r>
+        <w:rPr>
+          <w:rFonts w:ascii="Calibri" w:hAnsi="Calibri" w:cs="Times New Roman"/>
+          <w:i/>
+          <w:iCs/>
+          <w:noProof/>
+          <w:szCs w:val="24"/>
+        </w:rPr>
+        <w:t>55</w:t>
+      </w:r>
+      <w:r>
+        <w:rPr>
+          <w:rFonts w:ascii="Calibri" w:hAnsi="Calibri" w:cs="Times New Roman"/>
+          <w:noProof/>
+          <w:szCs w:val="24"/>
+        </w:rPr>
+        <w:t>, 85–94. doi:10.1016/j.apgeochem.2014.12.017</w:t>
       </w:r>
     </w:p>
     <w:p>
@@ -1029,17 +1863,34 @@
           <w:noProof/>
           <w:szCs w:val="24"/>
         </w:rPr>
-        <w:t xml:space="preserve">Moore, W. S. (2003). Sources and fluxes of submarine groundwater discharge delineated by radium isotopes. </w:t>
-      </w:r>
-      <w:r>
-        <w:rPr>
-          <w:rFonts w:ascii="Calibri" w:hAnsi="Calibri" w:cs="Times New Roman"/>
-          <w:i/>
-          <w:iCs/>
-          <w:noProof/>
-          <w:szCs w:val="24"/>
-        </w:rPr>
-        <w:t>Biogeochemistry</w:t>
+        <w:t xml:space="preserve">Landis, J. D., Hamm, N. T., Renshaw, C. E., Dade, W. B., Magilligan, F. J., &amp; Gartner, J. D. (2012). Surficial redistribution of fallout </w:t>
+      </w:r>
+      <w:r>
+        <w:rPr>
+          <w:rFonts w:ascii="Calibri" w:hAnsi="Calibri" w:cs="Times New Roman"/>
+          <w:noProof/>
+          <w:szCs w:val="24"/>
+          <w:vertAlign w:val="superscript"/>
+        </w:rPr>
+        <w:t>131</w:t>
+      </w:r>
+      <w:r>
+        <w:rPr>
+          <w:rFonts w:ascii="Calibri" w:hAnsi="Calibri" w:cs="Times New Roman"/>
+          <w:noProof/>
+          <w:szCs w:val="24"/>
+        </w:rPr>
+        <w:t xml:space="preserve">iodine in a small temperate catchment. </w:t>
+      </w:r>
+      <w:r>
+        <w:rPr>
+          <w:rFonts w:ascii="Calibri" w:hAnsi="Calibri" w:cs="Times New Roman"/>
+          <w:i/>
+          <w:iCs/>
+          <w:noProof/>
+          <w:szCs w:val="24"/>
+        </w:rPr>
+        <w:t>Proceedings of the National Academy of Sciences of the United States of America</w:t>
       </w:r>
       <w:r>
         <w:rPr>
@@ -1057,15 +1908,15 @@
           <w:noProof/>
           <w:szCs w:val="24"/>
         </w:rPr>
-        <w:t>66</w:t>
-      </w:r>
-      <w:r>
-        <w:rPr>
-          <w:rFonts w:ascii="Calibri" w:hAnsi="Calibri" w:cs="Times New Roman"/>
-          <w:noProof/>
-          <w:szCs w:val="24"/>
-        </w:rPr>
-        <w:t>(1), 75–93. doi:10.1023/B:BIOG.0000006065.77764.a0</w:t>
+        <w:t>109</w:t>
+      </w:r>
+      <w:r>
+        <w:rPr>
+          <w:rFonts w:ascii="Calibri" w:hAnsi="Calibri" w:cs="Times New Roman"/>
+          <w:noProof/>
+          <w:szCs w:val="24"/>
+        </w:rPr>
+        <w:t>(11), 4064–9. doi:10.1073/pnas.1118665109</w:t>
       </w:r>
     </w:p>
     <w:p>
@@ -1088,43 +1939,25 @@
           <w:noProof/>
           <w:szCs w:val="24"/>
         </w:rPr>
-        <w:t xml:space="preserve">Nazaroff, W. W. (1992). Radon transport from soil to air. </w:t>
-      </w:r>
-      <w:r>
-        <w:rPr>
-          <w:rFonts w:ascii="Calibri" w:hAnsi="Calibri" w:cs="Times New Roman"/>
-          <w:i/>
-          <w:iCs/>
-          <w:noProof/>
-          <w:szCs w:val="24"/>
-        </w:rPr>
-        <w:t>Reviews of Geophysics</w:t>
-      </w:r>
-      <w:r>
-        <w:rPr>
-          <w:rFonts w:ascii="Calibri" w:hAnsi="Calibri" w:cs="Times New Roman"/>
-          <w:noProof/>
-          <w:szCs w:val="24"/>
-        </w:rPr>
-        <w:t xml:space="preserve">, </w:t>
-      </w:r>
-      <w:r>
-        <w:rPr>
-          <w:rFonts w:ascii="Calibri" w:hAnsi="Calibri" w:cs="Times New Roman"/>
-          <w:i/>
-          <w:iCs/>
-          <w:noProof/>
-          <w:szCs w:val="24"/>
-        </w:rPr>
-        <w:t>30</w:t>
-      </w:r>
-      <w:r>
-        <w:rPr>
-          <w:rFonts w:ascii="Calibri" w:hAnsi="Calibri" w:cs="Times New Roman"/>
-          <w:noProof/>
-          <w:szCs w:val="24"/>
-        </w:rPr>
-        <w:t>(92), 137–160. doi:10.1029/92RG00055</w:t>
+        <w:t xml:space="preserve">Lauer, N., &amp; Vengosh, A. (2016). Age Dating Oil and Gas Wastewater Spills Using Radium Isotopes and Their Decay Products in Impacted Soil and Sediment. </w:t>
+      </w:r>
+      <w:r>
+        <w:rPr>
+          <w:rFonts w:ascii="Calibri" w:hAnsi="Calibri" w:cs="Times New Roman"/>
+          <w:i/>
+          <w:iCs/>
+          <w:noProof/>
+          <w:szCs w:val="24"/>
+        </w:rPr>
+        <w:t>Environmental Science &amp; Technology Letters</w:t>
+      </w:r>
+      <w:r>
+        <w:rPr>
+          <w:rFonts w:ascii="Calibri" w:hAnsi="Calibri" w:cs="Times New Roman"/>
+          <w:noProof/>
+          <w:szCs w:val="24"/>
+        </w:rPr>
+        <w:t>, acs.estlett.6b00118. doi:10.1021/acs.estlett.6b00118</w:t>
       </w:r>
     </w:p>
     <w:p>
@@ -1147,17 +1980,17 @@
           <w:noProof/>
           <w:szCs w:val="24"/>
         </w:rPr>
-        <w:t xml:space="preserve">Sajih, M., Bryan, N. D., Livens, F. R., Vaughan, D. J., Descostes, M., Phrommavanh, V., … Morris, K. (2014). Adsorption of radium and barium on goethite and ferrihydrite: A kinetic and surface complexation modelling study. </w:t>
-      </w:r>
-      <w:r>
-        <w:rPr>
-          <w:rFonts w:ascii="Calibri" w:hAnsi="Calibri" w:cs="Times New Roman"/>
-          <w:i/>
-          <w:iCs/>
-          <w:noProof/>
-          <w:szCs w:val="24"/>
-        </w:rPr>
-        <w:t>Geochimica et Cosmochimica Acta</w:t>
+        <w:t xml:space="preserve">Moore, W. S. (2003). Sources and fluxes of submarine groundwater discharge delineated by radium isotopes. </w:t>
+      </w:r>
+      <w:r>
+        <w:rPr>
+          <w:rFonts w:ascii="Calibri" w:hAnsi="Calibri" w:cs="Times New Roman"/>
+          <w:i/>
+          <w:iCs/>
+          <w:noProof/>
+          <w:szCs w:val="24"/>
+        </w:rPr>
+        <w:t>Biogeochemistry</w:t>
       </w:r>
       <w:r>
         <w:rPr>
@@ -1175,15 +2008,15 @@
           <w:noProof/>
           <w:szCs w:val="24"/>
         </w:rPr>
-        <w:t>146</w:t>
-      </w:r>
-      <w:r>
-        <w:rPr>
-          <w:rFonts w:ascii="Calibri" w:hAnsi="Calibri" w:cs="Times New Roman"/>
-          <w:noProof/>
-          <w:szCs w:val="24"/>
-        </w:rPr>
-        <w:t>, 150–163. doi:10.1016/j.gca.2014.10.008</w:t>
+        <w:t>66</w:t>
+      </w:r>
+      <w:r>
+        <w:rPr>
+          <w:rFonts w:ascii="Calibri" w:hAnsi="Calibri" w:cs="Times New Roman"/>
+          <w:noProof/>
+          <w:szCs w:val="24"/>
+        </w:rPr>
+        <w:t>(1), 75–93. doi:10.1023/B:BIOG.0000006065.77764.a0</w:t>
       </w:r>
     </w:p>
     <w:p>
@@ -1206,6 +2039,242 @@
           <w:noProof/>
           <w:szCs w:val="24"/>
         </w:rPr>
+        <w:t xml:space="preserve">MURPHY, R., &amp; STRONGIN, D. (2009). Surface reactivity of pyrite and related sulfides. </w:t>
+      </w:r>
+      <w:r>
+        <w:rPr>
+          <w:rFonts w:ascii="Calibri" w:hAnsi="Calibri" w:cs="Times New Roman"/>
+          <w:i/>
+          <w:iCs/>
+          <w:noProof/>
+          <w:szCs w:val="24"/>
+        </w:rPr>
+        <w:t>Surface Science Reports</w:t>
+      </w:r>
+      <w:r>
+        <w:rPr>
+          <w:rFonts w:ascii="Calibri" w:hAnsi="Calibri" w:cs="Times New Roman"/>
+          <w:noProof/>
+          <w:szCs w:val="24"/>
+        </w:rPr>
+        <w:t xml:space="preserve">, </w:t>
+      </w:r>
+      <w:r>
+        <w:rPr>
+          <w:rFonts w:ascii="Calibri" w:hAnsi="Calibri" w:cs="Times New Roman"/>
+          <w:i/>
+          <w:iCs/>
+          <w:noProof/>
+          <w:szCs w:val="24"/>
+        </w:rPr>
+        <w:t>64</w:t>
+      </w:r>
+      <w:r>
+        <w:rPr>
+          <w:rFonts w:ascii="Calibri" w:hAnsi="Calibri" w:cs="Times New Roman"/>
+          <w:noProof/>
+          <w:szCs w:val="24"/>
+        </w:rPr>
+        <w:t>(1), 1–45. doi:10.1016/j.surfrep.2008.09.002</w:t>
+      </w:r>
+    </w:p>
+    <w:p>
+      <w:pPr>
+        <w:widowControl w:val="0"/>
+        <w:autoSpaceDE w:val="0"/>
+        <w:autoSpaceDN w:val="0"/>
+        <w:adjustRightInd w:val="0"/>
+        <w:spacing w:line="240" w:lineRule="auto"/>
+        <w:ind w:left="480" w:hanging="480"/>
+        <w:rPr>
+          <w:rFonts w:ascii="Calibri" w:hAnsi="Calibri" w:cs="Times New Roman"/>
+          <w:noProof/>
+          <w:szCs w:val="24"/>
+        </w:rPr>
+      </w:pPr>
+      <w:r>
+        <w:rPr>
+          <w:rFonts w:ascii="Calibri" w:hAnsi="Calibri" w:cs="Times New Roman"/>
+          <w:noProof/>
+          <w:szCs w:val="24"/>
+        </w:rPr>
+        <w:t xml:space="preserve">Nazaroff, W. W. (1992). Radon transport from soil to air. </w:t>
+      </w:r>
+      <w:r>
+        <w:rPr>
+          <w:rFonts w:ascii="Calibri" w:hAnsi="Calibri" w:cs="Times New Roman"/>
+          <w:i/>
+          <w:iCs/>
+          <w:noProof/>
+          <w:szCs w:val="24"/>
+        </w:rPr>
+        <w:t>Reviews of Geophysics</w:t>
+      </w:r>
+      <w:r>
+        <w:rPr>
+          <w:rFonts w:ascii="Calibri" w:hAnsi="Calibri" w:cs="Times New Roman"/>
+          <w:noProof/>
+          <w:szCs w:val="24"/>
+        </w:rPr>
+        <w:t xml:space="preserve">, </w:t>
+      </w:r>
+      <w:r>
+        <w:rPr>
+          <w:rFonts w:ascii="Calibri" w:hAnsi="Calibri" w:cs="Times New Roman"/>
+          <w:i/>
+          <w:iCs/>
+          <w:noProof/>
+          <w:szCs w:val="24"/>
+        </w:rPr>
+        <w:t>30</w:t>
+      </w:r>
+      <w:r>
+        <w:rPr>
+          <w:rFonts w:ascii="Calibri" w:hAnsi="Calibri" w:cs="Times New Roman"/>
+          <w:noProof/>
+          <w:szCs w:val="24"/>
+        </w:rPr>
+        <w:t>(92), 137–160. doi:10.1029/92RG00055</w:t>
+      </w:r>
+    </w:p>
+    <w:p>
+      <w:pPr>
+        <w:widowControl w:val="0"/>
+        <w:autoSpaceDE w:val="0"/>
+        <w:autoSpaceDN w:val="0"/>
+        <w:adjustRightInd w:val="0"/>
+        <w:spacing w:line="240" w:lineRule="auto"/>
+        <w:ind w:left="480" w:hanging="480"/>
+        <w:rPr>
+          <w:rFonts w:ascii="Calibri" w:hAnsi="Calibri" w:cs="Times New Roman"/>
+          <w:noProof/>
+          <w:szCs w:val="24"/>
+        </w:rPr>
+      </w:pPr>
+      <w:r>
+        <w:rPr>
+          <w:rFonts w:ascii="Calibri" w:hAnsi="Calibri" w:cs="Times New Roman"/>
+          <w:noProof/>
+          <w:szCs w:val="24"/>
+        </w:rPr>
+        <w:t xml:space="preserve">Sajih, M., Bryan, N. D., Livens, F. R., Vaughan, D. J., Descostes, M., Phrommavanh, V., … Morris, K. (2014). Adsorption of radium and barium on goethite and ferrihydrite: A kinetic and surface complexation modelling study. </w:t>
+      </w:r>
+      <w:r>
+        <w:rPr>
+          <w:rFonts w:ascii="Calibri" w:hAnsi="Calibri" w:cs="Times New Roman"/>
+          <w:i/>
+          <w:iCs/>
+          <w:noProof/>
+          <w:szCs w:val="24"/>
+        </w:rPr>
+        <w:t>Geochimica et Cosmochimica Acta</w:t>
+      </w:r>
+      <w:r>
+        <w:rPr>
+          <w:rFonts w:ascii="Calibri" w:hAnsi="Calibri" w:cs="Times New Roman"/>
+          <w:noProof/>
+          <w:szCs w:val="24"/>
+        </w:rPr>
+        <w:t xml:space="preserve">, </w:t>
+      </w:r>
+      <w:r>
+        <w:rPr>
+          <w:rFonts w:ascii="Calibri" w:hAnsi="Calibri" w:cs="Times New Roman"/>
+          <w:i/>
+          <w:iCs/>
+          <w:noProof/>
+          <w:szCs w:val="24"/>
+        </w:rPr>
+        <w:t>146</w:t>
+      </w:r>
+      <w:r>
+        <w:rPr>
+          <w:rFonts w:ascii="Calibri" w:hAnsi="Calibri" w:cs="Times New Roman"/>
+          <w:noProof/>
+          <w:szCs w:val="24"/>
+        </w:rPr>
+        <w:t>, 150–163. doi:10.1016/j.gca.2014.10.008</w:t>
+      </w:r>
+    </w:p>
+    <w:p>
+      <w:pPr>
+        <w:widowControl w:val="0"/>
+        <w:autoSpaceDE w:val="0"/>
+        <w:autoSpaceDN w:val="0"/>
+        <w:adjustRightInd w:val="0"/>
+        <w:spacing w:line="240" w:lineRule="auto"/>
+        <w:ind w:left="480" w:hanging="480"/>
+        <w:rPr>
+          <w:rFonts w:ascii="Calibri" w:hAnsi="Calibri" w:cs="Times New Roman"/>
+          <w:noProof/>
+          <w:szCs w:val="24"/>
+        </w:rPr>
+      </w:pPr>
+      <w:r>
+        <w:rPr>
+          <w:rFonts w:ascii="Calibri" w:hAnsi="Calibri" w:cs="Times New Roman"/>
+          <w:noProof/>
+          <w:szCs w:val="24"/>
+        </w:rPr>
+        <w:t xml:space="preserve">Schwertmann, U., &amp; Cornell, R. (2000). </w:t>
+      </w:r>
+      <w:r>
+        <w:rPr>
+          <w:rFonts w:ascii="Calibri" w:hAnsi="Calibri" w:cs="Times New Roman"/>
+          <w:i/>
+          <w:iCs/>
+          <w:noProof/>
+          <w:szCs w:val="24"/>
+        </w:rPr>
+        <w:t>Iron Oxides in the Laboratary</w:t>
+      </w:r>
+      <w:r>
+        <w:rPr>
+          <w:rFonts w:ascii="Calibri" w:hAnsi="Calibri" w:cs="Times New Roman"/>
+          <w:noProof/>
+          <w:szCs w:val="24"/>
+        </w:rPr>
+        <w:t xml:space="preserve">. </w:t>
+      </w:r>
+      <w:r>
+        <w:rPr>
+          <w:rFonts w:ascii="Calibri" w:hAnsi="Calibri" w:cs="Times New Roman"/>
+          <w:i/>
+          <w:iCs/>
+          <w:noProof/>
+          <w:szCs w:val="24"/>
+        </w:rPr>
+        <w:t>Wiley-VCH Verlag Gmbh</w:t>
+      </w:r>
+      <w:r>
+        <w:rPr>
+          <w:rFonts w:ascii="Calibri" w:hAnsi="Calibri" w:cs="Times New Roman"/>
+          <w:noProof/>
+          <w:szCs w:val="24"/>
+        </w:rPr>
+        <w:t>. Weinheim, Germany: Wiley-VCH Verlag GmbH. doi:10.1002/9783527613229</w:t>
+      </w:r>
+    </w:p>
+    <w:p>
+      <w:pPr>
+        <w:widowControl w:val="0"/>
+        <w:autoSpaceDE w:val="0"/>
+        <w:autoSpaceDN w:val="0"/>
+        <w:adjustRightInd w:val="0"/>
+        <w:spacing w:line="240" w:lineRule="auto"/>
+        <w:ind w:left="480" w:hanging="480"/>
+        <w:rPr>
+          <w:rFonts w:ascii="Calibri" w:hAnsi="Calibri" w:cs="Times New Roman"/>
+          <w:noProof/>
+          <w:szCs w:val="24"/>
+        </w:rPr>
+      </w:pPr>
+      <w:r>
+        <w:rPr>
+          <w:rFonts w:ascii="Calibri" w:hAnsi="Calibri" w:cs="Times New Roman"/>
+          <w:noProof/>
+          <w:szCs w:val="24"/>
+        </w:rPr>
         <w:t xml:space="preserve">Solomon, D. K., Poreda, R. J., Schiff, S. L., &amp; Cherry, J. A. (1992). Tritium and helium: 3 as groundwater age tracers in the Borden Aquifer. </w:t>
       </w:r>
       <w:r>
@@ -1243,6 +2312,124 @@
           <w:szCs w:val="24"/>
         </w:rPr>
         <w:t>(3), 741–755. doi:10.1029/91WR02689</w:t>
+      </w:r>
+    </w:p>
+    <w:p>
+      <w:pPr>
+        <w:widowControl w:val="0"/>
+        <w:autoSpaceDE w:val="0"/>
+        <w:autoSpaceDN w:val="0"/>
+        <w:adjustRightInd w:val="0"/>
+        <w:spacing w:line="240" w:lineRule="auto"/>
+        <w:ind w:left="480" w:hanging="480"/>
+        <w:rPr>
+          <w:rFonts w:ascii="Calibri" w:hAnsi="Calibri" w:cs="Times New Roman"/>
+          <w:noProof/>
+          <w:szCs w:val="24"/>
+        </w:rPr>
+      </w:pPr>
+      <w:r>
+        <w:rPr>
+          <w:rFonts w:ascii="Calibri" w:hAnsi="Calibri" w:cs="Times New Roman"/>
+          <w:noProof/>
+          <w:szCs w:val="24"/>
+        </w:rPr>
+        <w:t xml:space="preserve">Stookey, L. L. (1970). Ferrozine---a new spectrophotometric reagent for iron. </w:t>
+      </w:r>
+      <w:r>
+        <w:rPr>
+          <w:rFonts w:ascii="Calibri" w:hAnsi="Calibri" w:cs="Times New Roman"/>
+          <w:i/>
+          <w:iCs/>
+          <w:noProof/>
+          <w:szCs w:val="24"/>
+        </w:rPr>
+        <w:t>Analytical Chemistry</w:t>
+      </w:r>
+      <w:r>
+        <w:rPr>
+          <w:rFonts w:ascii="Calibri" w:hAnsi="Calibri" w:cs="Times New Roman"/>
+          <w:noProof/>
+          <w:szCs w:val="24"/>
+        </w:rPr>
+        <w:t xml:space="preserve">, </w:t>
+      </w:r>
+      <w:r>
+        <w:rPr>
+          <w:rFonts w:ascii="Calibri" w:hAnsi="Calibri" w:cs="Times New Roman"/>
+          <w:i/>
+          <w:iCs/>
+          <w:noProof/>
+          <w:szCs w:val="24"/>
+        </w:rPr>
+        <w:t>42</w:t>
+      </w:r>
+      <w:r>
+        <w:rPr>
+          <w:rFonts w:ascii="Calibri" w:hAnsi="Calibri" w:cs="Times New Roman"/>
+          <w:noProof/>
+          <w:szCs w:val="24"/>
+        </w:rPr>
+        <w:t>(7), 779–781. doi:10.1021/ac60289a016</w:t>
+      </w:r>
+    </w:p>
+    <w:p>
+      <w:pPr>
+        <w:widowControl w:val="0"/>
+        <w:autoSpaceDE w:val="0"/>
+        <w:autoSpaceDN w:val="0"/>
+        <w:adjustRightInd w:val="0"/>
+        <w:spacing w:line="240" w:lineRule="auto"/>
+        <w:ind w:left="480" w:hanging="480"/>
+        <w:rPr>
+          <w:rFonts w:ascii="Calibri" w:hAnsi="Calibri" w:cs="Times New Roman"/>
+          <w:noProof/>
+          <w:szCs w:val="24"/>
+        </w:rPr>
+      </w:pPr>
+      <w:r>
+        <w:rPr>
+          <w:rFonts w:ascii="Calibri" w:hAnsi="Calibri" w:cs="Times New Roman"/>
+          <w:noProof/>
+          <w:szCs w:val="24"/>
+        </w:rPr>
+        <w:t xml:space="preserve">Tamamura, S., Takada, T., Tomita, J., Nagao, S., Fukushi, K., &amp; Yamamoto, M. (2013). Salinity dependence of 226Ra adsorption on montmorillonite and kaolinite. </w:t>
+      </w:r>
+      <w:r>
+        <w:rPr>
+          <w:rFonts w:ascii="Calibri" w:hAnsi="Calibri" w:cs="Times New Roman"/>
+          <w:i/>
+          <w:iCs/>
+          <w:noProof/>
+          <w:szCs w:val="24"/>
+        </w:rPr>
+        <w:t>Journal of Radioanalytical and Nuclear Chemistry</w:t>
+      </w:r>
+      <w:r>
+        <w:rPr>
+          <w:rFonts w:ascii="Calibri" w:hAnsi="Calibri" w:cs="Times New Roman"/>
+          <w:noProof/>
+          <w:szCs w:val="24"/>
+        </w:rPr>
+        <w:t xml:space="preserve">, </w:t>
+      </w:r>
+      <w:r>
+        <w:rPr>
+          <w:rFonts w:ascii="Calibri" w:hAnsi="Calibri" w:cs="Times New Roman"/>
+          <w:i/>
+          <w:iCs/>
+          <w:noProof/>
+          <w:szCs w:val="24"/>
+        </w:rPr>
+        <w:t>299</w:t>
+      </w:r>
+      <w:r>
+        <w:rPr>
+          <w:rFonts w:ascii="Calibri" w:hAnsi="Calibri" w:cs="Times New Roman"/>
+          <w:noProof/>
+          <w:szCs w:val="24"/>
+        </w:rPr>
+        <w:t>(1), 569–575. doi:10.1007/s10967-013-2740-3</w:t>
       </w:r>
     </w:p>
     <w:p>
@@ -1317,6 +2504,92 @@
     </w:sectPr>
   </w:body>
 </w:document>
+</file>
+
+<file path=word/comments.xml><?xml version="1.0" encoding="utf-8"?>
+<w:comments xmlns:wpc="http://schemas.microsoft.com/office/word/2010/wordprocessingCanvas" xmlns:mc="http://schemas.openxmlformats.org/markup-compatibility/2006" xmlns:o="urn:schemas-microsoft-com:office:office" xmlns:r="http://schemas.openxmlformats.org/officeDocument/2006/relationships" xmlns:m="http://schemas.openxmlformats.org/officeDocument/2006/math" xmlns:v="urn:schemas-microsoft-com:vml" xmlns:wp14="http://schemas.microsoft.com/office/word/2010/wordprocessingDrawing" xmlns:wp="http://schemas.openxmlformats.org/drawingml/2006/wordprocessingDrawing" xmlns:w10="urn:schemas-microsoft-com:office:word" xmlns:w="http://schemas.openxmlformats.org/wordprocessingml/2006/main" xmlns:w14="http://schemas.microsoft.com/office/word/2010/wordml" xmlns:w15="http://schemas.microsoft.com/office/word/2012/wordml" xmlns:wpg="http://schemas.microsoft.com/office/word/2010/wordprocessingGroup" xmlns:wpi="http://schemas.microsoft.com/office/word/2010/wordprocessingInk" xmlns:wne="http://schemas.microsoft.com/office/word/2006/wordml" xmlns:wps="http://schemas.microsoft.com/office/word/2010/wordprocessingShape" mc:Ignorable="w14 w15 wp14">
+  <w:comment w:id="0" w:author="Michael Chen" w:date="2016-05-24T10:09:00Z" w:initials="MC">
+    <w:p>
+      <w:pPr>
+        <w:pStyle w:val="CommentText"/>
+      </w:pPr>
+      <w:r>
+        <w:rPr>
+          <w:rStyle w:val="CommentReference"/>
+        </w:rPr>
+        <w:annotationRef/>
+      </w:r>
+      <w:r>
+        <w:t>Should talk about the changing chemistry of groundwater more since it motivates the pyrite work</w:t>
+      </w:r>
+    </w:p>
+  </w:comment>
+  <w:comment w:id="1" w:author="Michael Chen" w:date="2016-05-24T09:51:00Z" w:initials="MC">
+    <w:p>
+      <w:pPr>
+        <w:pStyle w:val="CommentText"/>
+      </w:pPr>
+      <w:r>
+        <w:rPr>
+          <w:rStyle w:val="CommentReference"/>
+        </w:rPr>
+        <w:annotationRef/>
+      </w:r>
+      <w:r>
+        <w:t>Not placed well.</w:t>
+      </w:r>
+    </w:p>
+  </w:comment>
+  <w:comment w:id="2" w:author="Michael Chen" w:date="2016-05-24T10:02:00Z" w:initials="MC">
+    <w:p>
+      <w:pPr>
+        <w:pStyle w:val="CommentText"/>
+      </w:pPr>
+      <w:r>
+        <w:rPr>
+          <w:rStyle w:val="CommentReference"/>
+        </w:rPr>
+        <w:annotationRef/>
+      </w:r>
+      <w:r>
+        <w:t>Clunky phrasing</w:t>
+      </w:r>
+    </w:p>
+  </w:comment>
+  <w:comment w:id="3" w:author="Michael Chen" w:date="2016-05-24T14:34:00Z" w:initials="MC">
+    <w:p>
+      <w:pPr>
+        <w:pStyle w:val="CommentText"/>
+      </w:pPr>
+      <w:r>
+        <w:rPr>
+          <w:rStyle w:val="CommentReference"/>
+        </w:rPr>
+        <w:annotationRef/>
+      </w:r>
+      <w:r>
+        <w:t>Results forthcoming</w:t>
+      </w:r>
+    </w:p>
+  </w:comment>
+</w:comments>
+</file>
+
+<file path=word/commentsExtended.xml><?xml version="1.0" encoding="utf-8"?>
+<w15:commentsEx xmlns:wpc="http://schemas.microsoft.com/office/word/2010/wordprocessingCanvas" xmlns:mc="http://schemas.openxmlformats.org/markup-compatibility/2006" xmlns:o="urn:schemas-microsoft-com:office:office" xmlns:r="http://schemas.openxmlformats.org/officeDocument/2006/relationships" xmlns:m="http://schemas.openxmlformats.org/officeDocument/2006/math" xmlns:v="urn:schemas-microsoft-com:vml" xmlns:wp14="http://schemas.microsoft.com/office/word/2010/wordprocessingDrawing" xmlns:wp="http://schemas.openxmlformats.org/drawingml/2006/wordprocessingDrawing" xmlns:w10="urn:schemas-microsoft-com:office:word" xmlns:w="http://schemas.openxmlformats.org/wordprocessingml/2006/main" xmlns:w14="http://schemas.microsoft.com/office/word/2010/wordml" xmlns:w15="http://schemas.microsoft.com/office/word/2012/wordml" xmlns:wpg="http://schemas.microsoft.com/office/word/2010/wordprocessingGroup" xmlns:wpi="http://schemas.microsoft.com/office/word/2010/wordprocessingInk" xmlns:wne="http://schemas.microsoft.com/office/word/2006/wordml" xmlns:wps="http://schemas.microsoft.com/office/word/2010/wordprocessingShape" mc:Ignorable="w14 w15 wp14">
+  <w15:commentEx w15:paraId="5157352B" w15:done="0"/>
+  <w15:commentEx w15:paraId="199FA32B" w15:done="0"/>
+  <w15:commentEx w15:paraId="1C43555B" w15:done="0"/>
+  <w15:commentEx w15:paraId="733D1E48" w15:done="0"/>
+</w15:commentsEx>
+</file>
+
+<file path=word/people.xml><?xml version="1.0" encoding="utf-8"?>
+<w15:people xmlns:wpc="http://schemas.microsoft.com/office/word/2010/wordprocessingCanvas" xmlns:mc="http://schemas.openxmlformats.org/markup-compatibility/2006" xmlns:o="urn:schemas-microsoft-com:office:office" xmlns:r="http://schemas.openxmlformats.org/officeDocument/2006/relationships" xmlns:m="http://schemas.openxmlformats.org/officeDocument/2006/math" xmlns:v="urn:schemas-microsoft-com:vml" xmlns:wp14="http://schemas.microsoft.com/office/word/2010/wordprocessingDrawing" xmlns:wp="http://schemas.openxmlformats.org/drawingml/2006/wordprocessingDrawing" xmlns:w10="urn:schemas-microsoft-com:office:word" xmlns:w="http://schemas.openxmlformats.org/wordprocessingml/2006/main" xmlns:w14="http://schemas.microsoft.com/office/word/2010/wordml" xmlns:w15="http://schemas.microsoft.com/office/word/2012/wordml" xmlns:wpg="http://schemas.microsoft.com/office/word/2010/wordprocessingGroup" xmlns:wpi="http://schemas.microsoft.com/office/word/2010/wordprocessingInk" xmlns:wne="http://schemas.microsoft.com/office/word/2006/wordml" xmlns:wps="http://schemas.microsoft.com/office/word/2010/wordprocessingShape" mc:Ignorable="w14 w15 wp14">
+  <w15:person w15:author="Michael Chen">
+    <w15:presenceInfo w15:providerId="Windows Live" w15:userId="55f5e5ff5c562da5"/>
+  </w15:person>
+</w15:people>
 </file>
 
 <file path=word/styles.xml><?xml version="1.0" encoding="utf-8"?>
@@ -1751,6 +3024,104 @@
       <w:contextualSpacing/>
     </w:pPr>
   </w:style>
+  <w:style w:type="character" w:styleId="CommentReference">
+    <w:name w:val="annotation reference"/>
+    <w:basedOn w:val="DefaultParagraphFont"/>
+    <w:uiPriority w:val="99"/>
+    <w:semiHidden/>
+    <w:unhideWhenUsed/>
+    <w:rsid w:val="00BC00AE"/>
+    <w:rPr>
+      <w:sz w:val="16"/>
+      <w:szCs w:val="16"/>
+    </w:rPr>
+  </w:style>
+  <w:style w:type="paragraph" w:styleId="CommentText">
+    <w:name w:val="annotation text"/>
+    <w:basedOn w:val="Normal"/>
+    <w:link w:val="CommentTextChar"/>
+    <w:uiPriority w:val="99"/>
+    <w:semiHidden/>
+    <w:unhideWhenUsed/>
+    <w:rsid w:val="00BC00AE"/>
+    <w:pPr>
+      <w:spacing w:line="240" w:lineRule="auto"/>
+    </w:pPr>
+    <w:rPr>
+      <w:sz w:val="20"/>
+      <w:szCs w:val="20"/>
+    </w:rPr>
+  </w:style>
+  <w:style w:type="character" w:customStyle="1" w:styleId="CommentTextChar">
+    <w:name w:val="Comment Text Char"/>
+    <w:basedOn w:val="DefaultParagraphFont"/>
+    <w:link w:val="CommentText"/>
+    <w:uiPriority w:val="99"/>
+    <w:semiHidden/>
+    <w:rsid w:val="00BC00AE"/>
+    <w:rPr>
+      <w:sz w:val="20"/>
+      <w:szCs w:val="20"/>
+    </w:rPr>
+  </w:style>
+  <w:style w:type="paragraph" w:styleId="CommentSubject">
+    <w:name w:val="annotation subject"/>
+    <w:basedOn w:val="CommentText"/>
+    <w:next w:val="CommentText"/>
+    <w:link w:val="CommentSubjectChar"/>
+    <w:uiPriority w:val="99"/>
+    <w:semiHidden/>
+    <w:unhideWhenUsed/>
+    <w:rsid w:val="00BC00AE"/>
+    <w:rPr>
+      <w:b/>
+      <w:bCs/>
+    </w:rPr>
+  </w:style>
+  <w:style w:type="character" w:customStyle="1" w:styleId="CommentSubjectChar">
+    <w:name w:val="Comment Subject Char"/>
+    <w:basedOn w:val="CommentTextChar"/>
+    <w:link w:val="CommentSubject"/>
+    <w:uiPriority w:val="99"/>
+    <w:semiHidden/>
+    <w:rsid w:val="00BC00AE"/>
+    <w:rPr>
+      <w:b/>
+      <w:bCs/>
+      <w:sz w:val="20"/>
+      <w:szCs w:val="20"/>
+    </w:rPr>
+  </w:style>
+  <w:style w:type="paragraph" w:styleId="BalloonText">
+    <w:name w:val="Balloon Text"/>
+    <w:basedOn w:val="Normal"/>
+    <w:link w:val="BalloonTextChar"/>
+    <w:uiPriority w:val="99"/>
+    <w:semiHidden/>
+    <w:unhideWhenUsed/>
+    <w:rsid w:val="00BC00AE"/>
+    <w:pPr>
+      <w:spacing w:after="0" w:line="240" w:lineRule="auto"/>
+    </w:pPr>
+    <w:rPr>
+      <w:rFonts w:ascii="Segoe UI" w:hAnsi="Segoe UI" w:cs="Segoe UI"/>
+      <w:sz w:val="18"/>
+      <w:szCs w:val="18"/>
+    </w:rPr>
+  </w:style>
+  <w:style w:type="character" w:customStyle="1" w:styleId="BalloonTextChar">
+    <w:name w:val="Balloon Text Char"/>
+    <w:basedOn w:val="DefaultParagraphFont"/>
+    <w:link w:val="BalloonText"/>
+    <w:uiPriority w:val="99"/>
+    <w:semiHidden/>
+    <w:rsid w:val="00BC00AE"/>
+    <w:rPr>
+      <w:rFonts w:ascii="Segoe UI" w:hAnsi="Segoe UI" w:cs="Segoe UI"/>
+      <w:sz w:val="18"/>
+      <w:szCs w:val="18"/>
+    </w:rPr>
+  </w:style>
 </w:styles>
 </file>
 
@@ -2020,7 +3391,7 @@
 </file>
 
 <file path=customXml/itemProps1.xml><?xml version="1.0" encoding="utf-8"?>
-<ds:datastoreItem xmlns:ds="http://schemas.openxmlformats.org/officeDocument/2006/customXml" ds:itemID="{B91126BB-E78E-4D9B-8297-E939F02F56BE}">
+<ds:datastoreItem xmlns:ds="http://schemas.openxmlformats.org/officeDocument/2006/customXml" ds:itemID="{B457FA45-B529-4DAC-B4D3-DDAF2B3B4B22}">
   <ds:schemaRefs>
     <ds:schemaRef ds:uri="http://schemas.openxmlformats.org/officeDocument/2006/bibliography"/>
   </ds:schemaRefs>

</xml_diff>

<commit_message>
Table in manuscript, wrong protonation reactions with Goethite
</commit_message>
<xml_diff>
--- a/Manuscript/Radium Sorption Manuscript D-1.docx
+++ b/Manuscript/Radium Sorption Manuscript D-1.docx
@@ -120,15 +120,7 @@
         <w:t>has recently raised some concerns due to the elevated presence of radium in produced waters, with concentrations in exce</w:t>
       </w:r>
       <w:r>
-        <w:t xml:space="preserve">ss of 120 </w:t>
-      </w:r>
-      <w:proofErr w:type="spellStart"/>
-      <w:r>
-        <w:t>Bq</w:t>
-      </w:r>
-      <w:proofErr w:type="spellEnd"/>
-      <w:r>
-        <w:t>/L</w:t>
+        <w:t>ss of 120 Bq/L</w:t>
       </w:r>
       <w:r>
         <w:t xml:space="preserve"> </w:t>
@@ -422,13 +414,8 @@
         <w:t xml:space="preserve">distribution </w:t>
       </w:r>
       <w:r>
-        <w:t xml:space="preserve">coefficients, </w:t>
-      </w:r>
-      <w:proofErr w:type="spellStart"/>
-      <w:r>
-        <w:t>Kd</w:t>
-      </w:r>
-      <w:proofErr w:type="spellEnd"/>
+        <w:t>coefficients, Kd</w:t>
+      </w:r>
       <w:r>
         <w:t>, finding that iron and manganese oxides dominate radium retention</w:t>
       </w:r>
@@ -478,23 +465,7 @@
         <w:t>As an example, a</w:t>
       </w:r>
       <w:r>
-        <w:t xml:space="preserve"> compilation of radium isotope </w:t>
-      </w:r>
-      <w:proofErr w:type="spellStart"/>
-      <w:r>
-        <w:t>Kd</w:t>
-      </w:r>
-      <w:proofErr w:type="spellEnd"/>
-      <w:r>
-        <w:t xml:space="preserve"> values saw significant variations in </w:t>
-      </w:r>
-      <w:proofErr w:type="spellStart"/>
-      <w:r>
-        <w:t>Kd</w:t>
-      </w:r>
-      <w:proofErr w:type="spellEnd"/>
-      <w:r>
-        <w:t xml:space="preserve"> for similar systems, even when only a synthetic iron oxide was considered</w:t>
+        <w:t xml:space="preserve"> compilation of radium isotope Kd values saw significant variations in Kd for similar systems, even when only a synthetic iron oxide was considered</w:t>
       </w:r>
       <w:r>
         <w:t xml:space="preserve"> </w:t>
@@ -525,23 +496,7 @@
       </w:r>
       <w:commentRangeStart w:id="2"/>
       <w:r>
-        <w:t xml:space="preserve">More recent work has begun to address this by modeling data from radium sorption to </w:t>
-      </w:r>
-      <w:proofErr w:type="spellStart"/>
-      <w:r>
-        <w:t>ferrihydrite</w:t>
-      </w:r>
-      <w:proofErr w:type="spellEnd"/>
-      <w:r>
-        <w:t xml:space="preserve"> and goethite using a </w:t>
-      </w:r>
-      <w:proofErr w:type="spellStart"/>
-      <w:r>
-        <w:t>tetradentate</w:t>
-      </w:r>
-      <w:proofErr w:type="spellEnd"/>
-      <w:r>
-        <w:t xml:space="preserve"> binding site surface complexation mode</w:t>
+        <w:t>More recent work has begun to address this by modeling data from radium sorption to ferrihydrite and goethite using a tetradentate binding site surface complexation mode</w:t>
       </w:r>
       <w:commentRangeEnd w:id="2"/>
       <w:r>
@@ -588,23 +543,10 @@
         <w:t xml:space="preserve">. </w:t>
       </w:r>
       <w:r>
-        <w:t xml:space="preserve">Previous work has almost entirely focused on the importance of iron oxides, but have not considered the role of clay minerals with exchangeable cations, or the importance of reduced iron minerals, both of which are freely available in many groundwater scenarios. In this study, we first compare sorption of radium to </w:t>
-      </w:r>
-      <w:proofErr w:type="spellStart"/>
-      <w:r>
-        <w:t>ferrihydrite</w:t>
-      </w:r>
-      <w:proofErr w:type="spellEnd"/>
-      <w:r>
-        <w:t>, goethite, sodium montmorillonite, and pyrite with a low salinity background solution, and then model that sorption through simple surface complexation models. The results show that pH plays a crucial role in determining sorption extent, and that while iron oxides do show extensive sorption, the most dominant mineral is in fact sodium montmorillonite. [CONCLUDING STATEMENT PERHAPS RELATING TO THE SURFACE COMPLEXATION MODEL RESULTS</w:t>
-      </w:r>
-      <w:proofErr w:type="gramStart"/>
-      <w:r>
-        <w:t xml:space="preserve">. </w:t>
-      </w:r>
-      <w:proofErr w:type="gramEnd"/>
-      <w:r>
-        <w:t>NORMALIZED BEHAVIOR</w:t>
+        <w:t>Previous work has almost entirely focused on the importance of iron oxides, but have not considered the role of clay minerals with exchangeable cations, or the importance of reduced iron minerals, both of which are freely available in many groundwater scenarios. In this study, we first compare sorption of radium to ferrihydrite, goethite, sodium montmorillonite, and pyrite with a low salinity background solution, and then model that sorption through simple surface complexation models. The results show that pH plays a crucial role in determining sorption extent, and that while iron oxides do show extensive sorption, the most dominant mineral is in fact sodium montmorillonite. [CONCLUDING STATEMENT PERHAPS RELATING TO THE SURFACE COMPLEXATION MODEL RESULTS</w:t>
+      </w:r>
+      <w:r>
+        <w:t>. NORMALIZED BEHAVIOR</w:t>
       </w:r>
       <w:r>
         <w:t>]</w:t>
@@ -626,15 +568,7 @@
         <w:t xml:space="preserve"> Radium-226 stock was provided by the MIT Environmental, Health, and Safety office, and acidified </w:t>
       </w:r>
       <w:r>
-        <w:t xml:space="preserve">to 3% using </w:t>
-      </w:r>
-      <w:proofErr w:type="spellStart"/>
-      <w:r>
-        <w:t>HCl</w:t>
-      </w:r>
-      <w:proofErr w:type="spellEnd"/>
-      <w:r>
-        <w:t>.</w:t>
+        <w:t>to 3% using HCl.</w:t>
       </w:r>
     </w:p>
     <w:p>
@@ -647,15 +581,7 @@
         <w:tab/>
       </w:r>
       <w:r>
-        <w:t xml:space="preserve">Both </w:t>
-      </w:r>
-      <w:proofErr w:type="spellStart"/>
-      <w:r>
-        <w:t>ferrihydrite</w:t>
-      </w:r>
-      <w:proofErr w:type="spellEnd"/>
-      <w:r>
-        <w:t xml:space="preserve"> and goethite minerals were prepared using standard methods </w:t>
+        <w:t xml:space="preserve">Both ferrihydrite and goethite minerals were prepared using standard methods </w:t>
       </w:r>
       <w:r>
         <w:fldChar w:fldCharType="begin" w:fldLock="1"/>
@@ -676,39 +602,7 @@
         <w:fldChar w:fldCharType="end"/>
       </w:r>
       <w:r>
-        <w:t xml:space="preserve">. Briefly, </w:t>
-      </w:r>
-      <w:proofErr w:type="spellStart"/>
-      <w:r>
-        <w:t>ferrihydrite</w:t>
-      </w:r>
-      <w:proofErr w:type="spellEnd"/>
-      <w:r>
-        <w:t xml:space="preserve"> was precipitated by dissolving </w:t>
-      </w:r>
-      <w:proofErr w:type="gramStart"/>
-      <w:r>
-        <w:t>Fe(</w:t>
-      </w:r>
-      <w:proofErr w:type="gramEnd"/>
-      <w:r>
-        <w:t xml:space="preserve">III)Cl3 in water, and rapidly titrating the solution to pH 7, followed by centrifugation and washing to remove background electrolytes. The prepared </w:t>
-      </w:r>
-      <w:proofErr w:type="spellStart"/>
-      <w:r>
-        <w:t>ferrhydrite</w:t>
-      </w:r>
-      <w:proofErr w:type="spellEnd"/>
-      <w:r>
-        <w:t xml:space="preserve"> slurry was characterized using the </w:t>
-      </w:r>
-      <w:proofErr w:type="spellStart"/>
-      <w:r>
-        <w:t>ferrozine</w:t>
-      </w:r>
-      <w:proofErr w:type="spellEnd"/>
-      <w:r>
-        <w:t xml:space="preserve"> method </w:t>
+        <w:t xml:space="preserve">. Briefly, ferrihydrite was precipitated by dissolving Fe(III)Cl3 in water, and rapidly titrating the solution to pH 7, followed by centrifugation and washing to remove background electrolytes. The prepared ferrhydrite slurry was characterized using the ferrozine method </w:t>
       </w:r>
       <w:r>
         <w:fldChar w:fldCharType="begin" w:fldLock="1"/>
@@ -729,15 +623,7 @@
         <w:fldChar w:fldCharType="end"/>
       </w:r>
       <w:r>
-        <w:t xml:space="preserve">, and aliquots of the slurry were added directly to the experiments. Goethite was prepared by slow oxidation of an O2 free solution of </w:t>
-      </w:r>
-      <w:proofErr w:type="gramStart"/>
-      <w:r>
-        <w:t>Fe(</w:t>
-      </w:r>
-      <w:proofErr w:type="gramEnd"/>
-      <w:r>
-        <w:t>II)Cl2 and bicarbonate using air over the course of 2 days. The resulting mineral was centrifuged and washed to remove background electrolyte, and then dried for 2 hours at 70 C. Both iron minerals were characterized using x-ray diffraction to confirm their composition.</w:t>
+        <w:t>, and aliquots of the slurry were added directly to the experiments. Goethite was prepared by slow oxidation of an O2 free solution of Fe(II)Cl2 and bicarbonate using air over the course of 2 days. The resulting mineral was centrifuged and washed to remove background electrolyte, and then dried for 2 hours at 70 C. Both iron minerals were characterized using x-ray diffraction to confirm their composition.</w:t>
       </w:r>
     </w:p>
     <w:p>
@@ -746,48 +632,16 @@
         <w:t>Calcium montmorillonite STX-1b was ordered from the clay minerals society</w:t>
       </w:r>
       <w:r>
-        <w:t xml:space="preserve">, and was fractionated and washed using standard methods (THAT BOOK). The clay was dispersed with 1 M </w:t>
-      </w:r>
-      <w:proofErr w:type="spellStart"/>
-      <w:r>
-        <w:t>NaCl</w:t>
-      </w:r>
-      <w:proofErr w:type="spellEnd"/>
-      <w:r>
-        <w:t>, and the &lt;0.2 um clay fraction siphoned off after successive washes with DI water. The siphoned clay particles were then treated with a 1 M Sodium Acetate solution, set to pH 5 using glacial acetic acid, which removed the carbonates. Since the mineral data from the clay society indicated low or negligible iron content, no iron oxide removal was performed. The cleaned clay was then washed and centrifuged with the experimental background solution, resulting in a sodium montmorillonite. The clay was dried at 50 C overnight, and then carefully ground using mortar and pestle. (PROBABLY NEED TO CHARACTERIZE THAT CLAY)</w:t>
+        <w:t>, and was fractionated and washed using standard methods (THAT BOOK). The clay was dispersed with 1 M NaCl, and the &lt;0.2 um clay fraction siphoned off after successive washes with DI water. The siphoned clay particles were then treated with a 1 M Sodium Acetate solution, set to pH 5 using glacial acetic acid, which removed the carbonates. Since the mineral data from the clay society indicated low or negligible iron content, no iron oxide removal was performed. The cleaned clay was then washed and centrifuged with the experimental background solution, resulting in a sodium montmorillonite. The clay was dried at 50 C overnight, and then carefully ground using mortar and pestle. (PROBABLY NEED TO CHARACTERIZE THAT CLAY)</w:t>
       </w:r>
     </w:p>
     <w:p>
       <w:r>
         <w:tab/>
-        <w:t xml:space="preserve">Lastly, pyrite was ordered from (X COMPANY), which came in a large ore form. The pyrite was </w:t>
-      </w:r>
-      <w:proofErr w:type="spellStart"/>
-      <w:r>
-        <w:t>was</w:t>
-      </w:r>
-      <w:proofErr w:type="spellEnd"/>
-      <w:r>
-        <w:t xml:space="preserve"> ground using mortar and pestle, and then the 45-250 um size fraction were sieved out. The pyrite was placed into an anaerobic glove bag, with a 5% hydrogen and 95% hydrogen atmosphere. </w:t>
-      </w:r>
-      <w:r>
-        <w:t xml:space="preserve">Once in the glove bag, the pyrite was washed in 6 N </w:t>
-      </w:r>
-      <w:proofErr w:type="spellStart"/>
-      <w:r>
-        <w:t>HCl</w:t>
-      </w:r>
-      <w:proofErr w:type="spellEnd"/>
-      <w:r>
-        <w:t xml:space="preserve"> overnight to remove any iron oxide coatings, and then washed with DI water. Lastly, the pyrite was allowed to air dry, with a </w:t>
-      </w:r>
-      <w:proofErr w:type="spellStart"/>
-      <w:r>
-        <w:t>dessicant</w:t>
-      </w:r>
-      <w:proofErr w:type="spellEnd"/>
-      <w:r>
-        <w:t xml:space="preserve"> nearby. </w:t>
+        <w:t xml:space="preserve">Lastly, pyrite was ordered from (X COMPANY), which came in a large ore form. The pyrite was was ground using mortar and pestle, and then the 45-250 um size fraction were sieved out. The pyrite was placed into an anaerobic glove bag, with a 5% hydrogen and 95% hydrogen atmosphere. </w:t>
+      </w:r>
+      <w:r>
+        <w:t xml:space="preserve">Once in the glove bag, the pyrite was washed in 6 N HCl overnight to remove any iron oxide coatings, and then washed with DI water. Lastly, the pyrite was allowed to air dry, with a dessicant nearby. </w:t>
       </w:r>
       <w:r>
         <w:t>[CHARACTERIZATION WITH SOMETHING].</w:t>
@@ -810,31 +664,7 @@
       </w:pPr>
       <w:r>
         <w:lastRenderedPageBreak/>
-        <w:t xml:space="preserve">200 mL serum vials were filled with 100 mL of 10 </w:t>
-      </w:r>
-      <w:proofErr w:type="spellStart"/>
-      <w:r>
-        <w:t>mM</w:t>
-      </w:r>
-      <w:proofErr w:type="spellEnd"/>
-      <w:r>
-        <w:t xml:space="preserve"> </w:t>
-      </w:r>
-      <w:proofErr w:type="spellStart"/>
-      <w:r>
-        <w:t>NaCl</w:t>
-      </w:r>
-      <w:proofErr w:type="spellEnd"/>
-      <w:r>
-        <w:t xml:space="preserve"> stock solution, 30 mg of one mineral (except for the case of pyrite, where 40 mg was used), and 5-270 </w:t>
-      </w:r>
-      <w:proofErr w:type="spellStart"/>
-      <w:r>
-        <w:t>Bq</w:t>
-      </w:r>
-      <w:proofErr w:type="spellEnd"/>
-      <w:r>
-        <w:t xml:space="preserve"> of Radium-226 Stock</w:t>
+        <w:t>200 mL serum vials were filled with 100 mL of 10 mM NaCl stock solution, 30 mg of one mineral (except for the case of pyrite, where 40 mg was used), and 5-270 Bq of Radium-226 Stock</w:t>
       </w:r>
       <w:r>
         <w:t>. Experiments using pyrite were performed in an anaerobic glove bag</w:t>
@@ -845,24 +675,11 @@
       <w:r>
         <w:t xml:space="preserve">, while all others were performed in lab air. The pH was </w:t>
       </w:r>
-      <w:proofErr w:type="spellStart"/>
       <w:r>
         <w:t>titrated</w:t>
       </w:r>
       <w:r>
-        <w:t>t</w:t>
-      </w:r>
-      <w:proofErr w:type="spellEnd"/>
-      <w:r>
-        <w:t xml:space="preserve"> to 3</w:t>
-      </w:r>
-      <w:proofErr w:type="gramStart"/>
-      <w:r>
-        <w:t>,5,7</w:t>
-      </w:r>
-      <w:proofErr w:type="gramEnd"/>
-      <w:r>
-        <w:t xml:space="preserve"> or 9 +/- 0.05, and then the bottle was sealed with a butyl stopper. Bottles were shaken for 24 hours, and then the pH was checked and re-titrated to the desired value.</w:t>
+        <w:t xml:space="preserve"> to 3,5,7 or 9 +/- 0.05, and then the bottle was sealed with a butyl stopper. Bottles were shaken for 24 hours, and then the pH was checked and re-titrated to the desired value.</w:t>
       </w:r>
       <w:r>
         <w:t xml:space="preserve"> Previous work has established that this is sufficient time for sorption equilibrium to iron surfaces </w:t>
@@ -912,48 +729,16 @@
         <w:t>titration process repeated.</w:t>
       </w:r>
       <w:r>
-        <w:t xml:space="preserve"> </w:t>
-      </w:r>
-      <w:proofErr w:type="spellStart"/>
-      <w:r>
-        <w:t>HCl</w:t>
-      </w:r>
-      <w:proofErr w:type="spellEnd"/>
-      <w:r>
-        <w:t xml:space="preserve"> and </w:t>
-      </w:r>
-      <w:proofErr w:type="spellStart"/>
-      <w:r>
-        <w:t>NaOH</w:t>
-      </w:r>
-      <w:proofErr w:type="spellEnd"/>
-      <w:r>
-        <w:t xml:space="preserve"> at high concentrations were used, so that volume additions did not exceed 5% of the original volume. Once </w:t>
+        <w:t xml:space="preserve"> HCl and NaOH at high concentrations were used, so that volume additions did not exceed 5% of the original volume. Once </w:t>
       </w:r>
       <w:r>
         <w:t>re-titration was complete</w:t>
       </w:r>
       <w:r>
-        <w:t xml:space="preserve">, the samples were filtered using a 0.2 um </w:t>
-      </w:r>
-      <w:proofErr w:type="spellStart"/>
-      <w:r>
-        <w:t>polyethersulfone</w:t>
-      </w:r>
-      <w:proofErr w:type="spellEnd"/>
-      <w:r>
-        <w:t xml:space="preserve"> filter, which was shown not to significantly sorb radium</w:t>
-      </w:r>
-      <w:r>
-        <w:t xml:space="preserve">. Solids for </w:t>
-      </w:r>
-      <w:proofErr w:type="spellStart"/>
-      <w:r>
-        <w:t>ferrihydrite</w:t>
-      </w:r>
-      <w:proofErr w:type="spellEnd"/>
-      <w:r>
-        <w:t xml:space="preserve"> and goethite were collected </w:t>
+        <w:t>, the samples were filtered using a 0.2 um polyethersulfone filter, which was shown not to significantly sorb radium</w:t>
+      </w:r>
+      <w:r>
+        <w:t xml:space="preserve">. Solids for ferrihydrite and goethite were collected </w:t>
       </w:r>
       <w:r>
         <w:t xml:space="preserve">on the filters </w:t>
@@ -970,23 +755,7 @@
     <w:p>
       <w:r>
         <w:tab/>
-        <w:t xml:space="preserve">Solutions of radium were quantified using scintillation counting techniques. 10 mL of sample (5 mL of Sodium montmorillonite supernatant due to filtration difficulty) were mixed with 10 mL of </w:t>
-      </w:r>
-      <w:proofErr w:type="spellStart"/>
-      <w:r>
-        <w:t>Ultima</w:t>
-      </w:r>
-      <w:proofErr w:type="spellEnd"/>
-      <w:r>
-        <w:t xml:space="preserve"> Gold XR (Perkin Elmer) and sealed for 30 days to allow radium-226 to reach a transient equilibrium with its daughter products. The equilibrated samples were then counted using a Beckman Coulter scintillation counter (COUNTER INFO), and the resulting counts were compared to a calibration curve of radium-226 standards to determine solution activities. Except for points involving </w:t>
-      </w:r>
-      <w:proofErr w:type="spellStart"/>
-      <w:r>
-        <w:t>ferrihydrite</w:t>
-      </w:r>
-      <w:proofErr w:type="spellEnd"/>
-      <w:r>
-        <w:t xml:space="preserve"> at pH 9, this was sufficient to determine the extent of sorption and develop isotherms.</w:t>
+        <w:t>Solutions of radium were quantified using scintillation counting techniques. 10 mL of sample (5 mL of Sodium montmorillonite supernatant due to filtration difficulty) were mixed with 10 mL of Ultima Gold XR (Perkin Elmer) and sealed for 30 days to allow radium-226 to reach a transient equilibrium with its daughter products. The equilibrated samples were then counted using a Beckman Coulter scintillation counter (COUNTER INFO), and the resulting counts were compared to a calibration curve of radium-226 standards to determine solution activities. Except for points involving ferrihydrite at pH 9, this was sufficient to determine the extent of sorption and develop isotherms.</w:t>
       </w:r>
       <w:r>
         <w:t xml:space="preserve"> Background concentrations were also quantified to develop a limit of blank of 1.4 counts per second (cps). We </w:t>
@@ -1013,15 +782,7 @@
         <w:t>Many supernatant samples</w:t>
       </w:r>
       <w:r>
-        <w:t xml:space="preserve"> using </w:t>
-      </w:r>
-      <w:proofErr w:type="spellStart"/>
-      <w:r>
-        <w:t>ferrihydrite</w:t>
-      </w:r>
-      <w:proofErr w:type="spellEnd"/>
-      <w:r>
-        <w:t xml:space="preserve"> at pH 9</w:t>
+        <w:t xml:space="preserve"> using ferrihydrite at pH 9</w:t>
       </w:r>
       <w:r>
         <w:t xml:space="preserve"> were below this defined detection limit, </w:t>
@@ -1030,15 +791,7 @@
         <w:t>so solid associated</w:t>
       </w:r>
       <w:r>
-        <w:t xml:space="preserve"> radium on the </w:t>
-      </w:r>
-      <w:proofErr w:type="spellStart"/>
-      <w:r>
-        <w:t>ferrihydrite</w:t>
-      </w:r>
-      <w:proofErr w:type="spellEnd"/>
-      <w:r>
-        <w:t xml:space="preserve"> itself</w:t>
+        <w:t xml:space="preserve"> radium on the ferrihydrite itself</w:t>
       </w:r>
       <w:r>
         <w:t xml:space="preserve"> was counted</w:t>
@@ -1053,26 +806,10 @@
         <w:t xml:space="preserve"> in addition to the scintillation counted supernatant</w:t>
       </w:r>
       <w:r>
-        <w:t xml:space="preserve">. (DETAILS ON THE GAMMA COUNTER) was calibrated using a </w:t>
-      </w:r>
-      <w:proofErr w:type="spellStart"/>
-      <w:r>
-        <w:t>multinuclide</w:t>
-      </w:r>
-      <w:proofErr w:type="spellEnd"/>
-      <w:r>
-        <w:t xml:space="preserve"> standard prepared from (???). The solid samples on PES filters were simply placed in scintillation vials, and c</w:t>
-      </w:r>
-      <w:r>
-        <w:t xml:space="preserve">ounted directly on the counter, with the resulting counts being adjusted for </w:t>
-      </w:r>
-      <w:proofErr w:type="spellStart"/>
-      <w:r>
-        <w:t>ferrihydrite</w:t>
-      </w:r>
-      <w:proofErr w:type="spellEnd"/>
-      <w:r>
-        <w:t xml:space="preserve"> loss during filtration.</w:t>
+        <w:t>. (DETAILS ON THE GAMMA COUNTER) was calibrated using a multinuclide standard prepared from (???). The solid samples on PES filters were simply placed in scintillation vials, and c</w:t>
+      </w:r>
+      <w:r>
+        <w:t>ounted directly on the counter, with the resulting counts being adjusted for ferrihydrite loss during filtration.</w:t>
       </w:r>
     </w:p>
     <w:p>
@@ -1141,9 +878,8 @@
       <w:r>
         <w:t>The relevant reactions are shown in table 1</w:t>
       </w:r>
-      <w:r>
-        <w:t>, with their corresponding sources</w:t>
-      </w:r>
+      <w:bookmarkStart w:id="4" w:name="_GoBack"/>
+      <w:bookmarkEnd w:id="4"/>
       <w:r>
         <w:t>.</w:t>
       </w:r>
@@ -1163,11 +899,11 @@
         <w:t>.</w:t>
       </w:r>
       <w:r>
-        <w:t xml:space="preserve"> Site </w:t>
+        <w:t xml:space="preserve"> Site densities were set using the BET </w:t>
       </w:r>
       <w:r>
         <w:lastRenderedPageBreak/>
-        <w:t>densities were set using the BET surface area measured previously, and exchangeable sites</w:t>
+        <w:t>surface area measured previously, and exchangeable sites</w:t>
       </w:r>
       <w:r>
         <w:t xml:space="preserve"> determined by the cation exchange capacity reported by Clay Society.</w:t>
@@ -1217,45 +953,13 @@
         <w:t xml:space="preserve"> in the supporting information. </w:t>
       </w:r>
       <w:r>
-        <w:t xml:space="preserve">The </w:t>
-      </w:r>
-      <w:proofErr w:type="spellStart"/>
-      <w:r>
-        <w:t>circumneutral</w:t>
-      </w:r>
-      <w:proofErr w:type="spellEnd"/>
-      <w:r>
-        <w:t xml:space="preserve"> pH highlights trends seen at the other pH values. </w:t>
+        <w:t xml:space="preserve">The circumneutral pH highlights trends seen at the other pH values. </w:t>
       </w:r>
       <w:r>
         <w:t xml:space="preserve">Sodium montmorillonite sorbs </w:t>
       </w:r>
       <w:r>
-        <w:t xml:space="preserve">radium extensively at this pH, with 85+/-1% of the total radium associated with the solid. In contrast, </w:t>
-      </w:r>
-      <w:proofErr w:type="spellStart"/>
-      <w:r>
-        <w:t>ferrihydrite</w:t>
-      </w:r>
-      <w:proofErr w:type="spellEnd"/>
-      <w:r>
-        <w:t xml:space="preserve"> only </w:t>
-      </w:r>
-      <w:proofErr w:type="spellStart"/>
-      <w:r>
-        <w:t>sorbed</w:t>
-      </w:r>
-      <w:proofErr w:type="spellEnd"/>
-      <w:r>
-        <w:t xml:space="preserve"> 50+/-7% of the available radium, while goethite and pyrite </w:t>
-      </w:r>
-      <w:proofErr w:type="spellStart"/>
-      <w:r>
-        <w:t>sorbed</w:t>
-      </w:r>
-      <w:proofErr w:type="spellEnd"/>
-      <w:r>
-        <w:t xml:space="preserve"> only 13% and 10% of total radium.</w:t>
+        <w:t>radium extensively at this pH, with 85+/-1% of the total radium associated with the solid. In contrast, ferrihydrite only sorbed 50+/-7% of the available radium, while goethite and pyrite sorbed only 13% and 10% of total radium.</w:t>
       </w:r>
     </w:p>
     <w:p>
@@ -1360,8 +1064,6 @@
       <w:r>
         <w:t xml:space="preserve">reaction constants in table 1. </w:t>
       </w:r>
-      <w:bookmarkStart w:id="4" w:name="_GoBack"/>
-      <w:bookmarkEnd w:id="4"/>
     </w:p>
     <w:p>
       <w:r>
@@ -1613,16 +1315,7 @@
           <w:noProof/>
           <w:szCs w:val="24"/>
         </w:rPr>
-        <w:t xml:space="preserve">(2), </w:t>
-      </w:r>
-      <w:r>
-        <w:rPr>
-          <w:rFonts w:ascii="Calibri" w:hAnsi="Calibri" w:cs="Times New Roman"/>
-          <w:noProof/>
-          <w:szCs w:val="24"/>
-        </w:rPr>
-        <w:lastRenderedPageBreak/>
-        <w:t>275–285. doi:10.1007/BF02037050</w:t>
+        <w:t>(2), 275–285. doi:10.1007/BF02037050</w:t>
       </w:r>
     </w:p>
     <w:p>
@@ -1645,6 +1338,7 @@
           <w:noProof/>
           <w:szCs w:val="24"/>
         </w:rPr>
+        <w:lastRenderedPageBreak/>
         <w:t xml:space="preserve">Bradbury, M. H., &amp; Baeyens, B. (2005). Modelling the sorption of Mn(II), Co(II), Ni(II), Zn(II), Cd(II), Eu(III), Am(III), Sn(IV), Th(IV), Np(V) and U(VI) on montmorillonite: Linear free energy relationships and estimates of surface binding constants for some selected heavy metals and actinide. </w:t>
       </w:r>
       <w:r>
@@ -2451,8 +2145,16 @@
           <w:noProof/>
           <w:szCs w:val="24"/>
         </w:rPr>
+        <w:t xml:space="preserve">Warner, N. R., Christie, C. a., Jackson, R. B., &amp; Vengosh, A. (2013). Impacts of shale gas wastewater </w:t>
+      </w:r>
+      <w:r>
+        <w:rPr>
+          <w:rFonts w:ascii="Calibri" w:hAnsi="Calibri" w:cs="Times New Roman"/>
+          <w:noProof/>
+          <w:szCs w:val="24"/>
+        </w:rPr>
         <w:lastRenderedPageBreak/>
-        <w:t xml:space="preserve">Warner, N. R., Christie, C. a., Jackson, R. B., &amp; Vengosh, A. (2013). Impacts of shale gas wastewater disposal on water quality in Western Pennsylvania. </w:t>
+        <w:t xml:space="preserve">disposal on water quality in Western Pennsylvania. </w:t>
       </w:r>
       <w:r>
         <w:rPr>
@@ -3391,7 +3093,7 @@
 </file>
 
 <file path=customXml/itemProps1.xml><?xml version="1.0" encoding="utf-8"?>
-<ds:datastoreItem xmlns:ds="http://schemas.openxmlformats.org/officeDocument/2006/customXml" ds:itemID="{B457FA45-B529-4DAC-B4D3-DDAF2B3B4B22}">
+<ds:datastoreItem xmlns:ds="http://schemas.openxmlformats.org/officeDocument/2006/customXml" ds:itemID="{8CFEE3F4-E4F3-4C90-9D7E-3790DC6E563B}">
   <ds:schemaRefs>
     <ds:schemaRef ds:uri="http://schemas.openxmlformats.org/officeDocument/2006/bibliography"/>
   </ds:schemaRefs>

</xml_diff>

<commit_message>
First draft mostly complete
</commit_message>
<xml_diff>
--- a/Manuscript/Radium Sorption Manuscript D-1.docx
+++ b/Manuscript/Radium Sorption Manuscript D-1.docx
@@ -554,7 +554,13 @@
     </w:p>
     <w:p>
       <w:r>
-        <w:t>SECTION 2: METHODS</w:t>
+        <w:t xml:space="preserve">SECTION 2: </w:t>
+      </w:r>
+      <w:r>
+        <w:t xml:space="preserve">EXPERIMENTAL AND MODELING </w:t>
+      </w:r>
+      <w:r>
+        <w:t>METHODS</w:t>
       </w:r>
     </w:p>
     <w:p>
@@ -717,6 +723,9 @@
         <w:commentReference w:id="3"/>
       </w:r>
       <w:r>
+        <w:t>, as well as a desorption experiment described in the supporting information</w:t>
+      </w:r>
+      <w:r>
         <w:t>.</w:t>
       </w:r>
       <w:r>
@@ -735,7 +744,19 @@
         <w:t>re-titration was complete</w:t>
       </w:r>
       <w:r>
-        <w:t>, the samples were filtered using a 0.2 um polyethersulfone filter, which was shown not to significantly sorb radium</w:t>
+        <w:t>, the samples were filtered using 0.2</w:t>
+      </w:r>
+      <w:r>
+        <w:t>2</w:t>
+      </w:r>
+      <w:r>
+        <w:t xml:space="preserve"> um polyethersulfone filter</w:t>
+      </w:r>
+      <w:r>
+        <w:t>s</w:t>
+      </w:r>
+      <w:r>
+        <w:t>, which was shown not to significantly sorb radium</w:t>
       </w:r>
       <w:r>
         <w:t xml:space="preserve">. Solids for ferrihydrite and goethite were collected </w:t>
@@ -758,7 +779,11 @@
         <w:t>Solutions of radium were quantified using scintillation counting techniques. 10 mL of sample (5 mL of Sodium montmorillonite supernatant due to filtration difficulty) were mixed with 10 mL of Ultima Gold XR (Perkin Elmer) and sealed for 30 days to allow radium-226 to reach a transient equilibrium with its daughter products. The equilibrated samples were then counted using a Beckman Coulter scintillation counter (COUNTER INFO), and the resulting counts were compared to a calibration curve of radium-226 standards to determine solution activities. Except for points involving ferrihydrite at pH 9, this was sufficient to determine the extent of sorption and develop isotherms.</w:t>
       </w:r>
       <w:r>
-        <w:t xml:space="preserve"> Background concentrations were also quantified to develop a limit of blank of 1.4 counts per second (cps). We </w:t>
+        <w:t xml:space="preserve"> </w:t>
+      </w:r>
+      <w:commentRangeStart w:id="4"/>
+      <w:r>
+        <w:t xml:space="preserve">Background concentrations were also quantified to develop a limit of blank of 1.4 counts per second (cps). We </w:t>
       </w:r>
       <w:r>
         <w:t xml:space="preserve">only </w:t>
@@ -775,6 +800,13 @@
       <w:r>
         <w:t>limit in subsequent analyses.</w:t>
       </w:r>
+      <w:commentRangeEnd w:id="4"/>
+      <w:r>
+        <w:rPr>
+          <w:rStyle w:val="CommentReference"/>
+        </w:rPr>
+        <w:commentReference w:id="4"/>
+      </w:r>
     </w:p>
     <w:p>
       <w:r>
@@ -825,7 +857,42 @@
     <w:p>
       <w:r>
         <w:tab/>
-        <w:t>Surface complexation modeling used a double diffuse layer (DDL) model to account for electrostatic interactions. Simple single site models were used to fit the data, which allows for easy comparison of the relative importance of the different minerals for radium retention</w:t>
+      </w:r>
+      <w:r>
+        <w:t xml:space="preserve">Radium binding to mineral surfaces was modeled through a </w:t>
+      </w:r>
+      <w:r>
+        <w:t>double diffuse layer (DDL)</w:t>
+      </w:r>
+      <w:r>
+        <w:t xml:space="preserve"> surface complexation</w:t>
+      </w:r>
+      <w:r>
+        <w:t xml:space="preserve"> model</w:t>
+      </w:r>
+      <w:r>
+        <w:t xml:space="preserve"> implemented in PHREEQC </w:t>
+      </w:r>
+      <w:r>
+        <w:fldChar w:fldCharType="begin" w:fldLock="1"/>
+      </w:r>
+      <w:r>
+        <w:instrText>ADDIN CSL_CITATION { "citationItems" : [ { "id" : "ITEM-1", "itemData" : { "author" : [ { "dropping-particle" : "", "family" : "Parkhurst", "given" : "D.L.", "non-dropping-particle" : "", "parse-names" : false, "suffix" : "" }, { "dropping-particle" : "", "family" : "Appela", "given" : "C.A.J.", "non-dropping-particle" : "", "parse-names" : false, "suffix" : "" } ], "container-title" : "U.S. Geological Survey Techniques and Methods", "id" : "ITEM-1", "issued" : { "date-parts" : [ [ "2013" ] ] }, "title" : "Description of Input and Examples for PHREEQC Version 3 \u2014 A Computer Program for Speciation , Batch-Reaction , One-Dimensional Transport , and Inverse Geochemical Calculations Chapter 43 of", "type" : "report" }, "uris" : [ "http://www.mendeley.com/documents/?uuid=f1590749-b157-45cb-b05a-2b66f88015b5" ] } ], "mendeley" : { "formattedCitation" : "(Parkhurst &amp; Appela, 2013)", "plainTextFormattedCitation" : "(Parkhurst &amp; Appela, 2013)", "previouslyFormattedCitation" : "(Parkhurst &amp; Appela, 2013)" }, "properties" : { "noteIndex" : 0 }, "schema" : "https://github.com/citation-style-language/schema/raw/master/csl-citation.json" }</w:instrText>
+      </w:r>
+      <w:r>
+        <w:fldChar w:fldCharType="separate"/>
+      </w:r>
+      <w:r>
+        <w:rPr>
+          <w:noProof/>
+        </w:rPr>
+        <w:t>(Parkhurst &amp; Appela, 2013)</w:t>
+      </w:r>
+      <w:r>
+        <w:fldChar w:fldCharType="end"/>
+      </w:r>
+      <w:r>
+        <w:t>. Simple single site models were used to fit the data, which allows for easy comparison of the relative importance of the different minerals for radium retention</w:t>
       </w:r>
       <w:r>
         <w:t xml:space="preserve">, as well as comparison with currently existing surface complexation modeling results </w:t>
@@ -852,13 +919,19 @@
         <w:t xml:space="preserve">. </w:t>
       </w:r>
       <w:r>
-        <w:t xml:space="preserve">In the case of sodium montmorillonite which has been shown to exchange cations, we also posed an exchange reaction following previous surface complexation models of clays </w:t>
+        <w:t xml:space="preserve">In the case of sodium montmorillonite which has been shown to exchange cations, we also posed an exchange reaction following previous </w:t>
+      </w:r>
+      <w:r>
+        <w:t>models of clay sorption behavior</w:t>
+      </w:r>
+      <w:r>
+        <w:t xml:space="preserve"> </w:t>
       </w:r>
       <w:r>
         <w:fldChar w:fldCharType="begin" w:fldLock="1"/>
       </w:r>
       <w:r>
-        <w:instrText>ADDIN CSL_CITATION { "citationItems" : [ { "id" : "ITEM-1", "itemData" : { "DOI" : "10.1016/j.gca.2004.07.020", "ISSN" : "00167037", "abstract" : "In solution thermodynamics, and more recently in surface chemistry, it is well established that relationships can be found between the free energies of formation of aqueous or surface metal complexes and thermodynamic properties of the metal ions or ligands. Such systematic dependencies are commonly termed linear free energy relationships (LFER). A 2 site protolysis non-electrostatic surface complexation and cation exchange (2SPNE SC/CE) model has been used to model \"in house\" and literature sorption edge data for eleven elements: Mn(II), Co(II), Ni(II), Zn(II), Cd(II), Eu(III), Am(III), Sn(IV), Th(IV), Np(V) and U(VI) to provide surface complexation constants for the strong sites on montmorillonite. Modelling a further 4 sets of sorption isotherms for Ni(II), Zn(II), Eu(III) and U(VI) provided complexation constants for the weak sites. The protolysis constants and site capacities derived for the 2SPNE SC/CE model in previous work were fixed in all of the calculations. Cation exchange was modelled simultaneously to provide selectivity coefficients. Good correlations between the logarithms of strong SKx-1 and weak W1Kx-1 site binding constants on montmorillonite and the logarithm of the aqueous hydrolysis constants OH Kx were found which could be described by the following equations: Strong (???SSOH) sites: logSKX-1 = 8.1 ?? 0.3 + (0.90 ?? 0.02)logOHKX Weak (???SW1OH) sites: logW1KX-1 = 6.2 ?? 0.8 + (0.98 ?? 0.09)logOHKX where x is an integer. Sorption data for heavy metals and actinides such as Pd(II), Pb(II), Pu(III), Zr(IV), U(IV), Np(IV), Pu(IV) and Pa(V), are important in safety studies for radioactive waste repositories and are either very poorly known or not available at all. The LFER approach was used to estimate surface complexation constants for these radionuclides on both site types. The surface protolysis constants, site capacity values, selectivity coefficients and surface complexation constants given in this work, coupled with the LFERs established for the strong and weak sites on montmorillonite, are considered to form a sound basis for a thermodynamic sorption database. Copyright ?? 2005 Elsevier Ltd.", "author" : [ { "dropping-particle" : "", "family" : "Bradbury", "given" : "Michael H.", "non-dropping-particle" : "", "parse-names" : false, "suffix" : "" }, { "dropping-particle" : "", "family" : "Baeyens", "given" : "Bart", "non-dropping-particle" : "", "parse-names" : false, "suffix" : "" } ], "container-title" : "Geochimica et Cosmochimica Acta", "id" : "ITEM-1", "issue" : "4", "issued" : { "date-parts" : [ [ "2005" ] ] }, "page" : "875-892", "title" : "Modelling the sorption of Mn(II), Co(II), Ni(II), Zn(II), Cd(II), Eu(III), Am(III), Sn(IV), Th(IV), Np(V) and U(VI) on montmorillonite: Linear free energy relationships and estimates of surface binding constants for some selected heavy metals and actinide", "type" : "article-journal", "volume" : "69" }, "uris" : [ "http://www.mendeley.com/documents/?uuid=d3f8ee91-7e78-4c06-ae94-207201170264" ] } ], "mendeley" : { "formattedCitation" : "(Bradbury &amp; Baeyens, 2005)", "plainTextFormattedCitation" : "(Bradbury &amp; Baeyens, 2005)" }, "properties" : { "noteIndex" : 0 }, "schema" : "https://github.com/citation-style-language/schema/raw/master/csl-citation.json" }</w:instrText>
+        <w:instrText>ADDIN CSL_CITATION { "citationItems" : [ { "id" : "ITEM-1", "itemData" : { "DOI" : "10.1016/j.gca.2004.07.020", "ISSN" : "00167037", "abstract" : "In solution thermodynamics, and more recently in surface chemistry, it is well established that relationships can be found between the free energies of formation of aqueous or surface metal complexes and thermodynamic properties of the metal ions or ligands. Such systematic dependencies are commonly termed linear free energy relationships (LFER). A 2 site protolysis non-electrostatic surface complexation and cation exchange (2SPNE SC/CE) model has been used to model \"in house\" and literature sorption edge data for eleven elements: Mn(II), Co(II), Ni(II), Zn(II), Cd(II), Eu(III), Am(III), Sn(IV), Th(IV), Np(V) and U(VI) to provide surface complexation constants for the strong sites on montmorillonite. Modelling a further 4 sets of sorption isotherms for Ni(II), Zn(II), Eu(III) and U(VI) provided complexation constants for the weak sites. The protolysis constants and site capacities derived for the 2SPNE SC/CE model in previous work were fixed in all of the calculations. Cation exchange was modelled simultaneously to provide selectivity coefficients. Good correlations between the logarithms of strong SKx-1 and weak W1Kx-1 site binding constants on montmorillonite and the logarithm of the aqueous hydrolysis constants OH Kx were found which could be described by the following equations: Strong (???SSOH) sites: logSKX-1 = 8.1 ?? 0.3 + (0.90 ?? 0.02)logOHKX Weak (???SW1OH) sites: logW1KX-1 = 6.2 ?? 0.8 + (0.98 ?? 0.09)logOHKX where x is an integer. Sorption data for heavy metals and actinides such as Pd(II), Pb(II), Pu(III), Zr(IV), U(IV), Np(IV), Pu(IV) and Pa(V), are important in safety studies for radioactive waste repositories and are either very poorly known or not available at all. The LFER approach was used to estimate surface complexation constants for these radionuclides on both site types. The surface protolysis constants, site capacity values, selectivity coefficients and surface complexation constants given in this work, coupled with the LFERs established for the strong and weak sites on montmorillonite, are considered to form a sound basis for a thermodynamic sorption database. Copyright ?? 2005 Elsevier Ltd.", "author" : [ { "dropping-particle" : "", "family" : "Bradbury", "given" : "Michael H.", "non-dropping-particle" : "", "parse-names" : false, "suffix" : "" }, { "dropping-particle" : "", "family" : "Baeyens", "given" : "Bart", "non-dropping-particle" : "", "parse-names" : false, "suffix" : "" } ], "container-title" : "Geochimica et Cosmochimica Acta", "id" : "ITEM-1", "issue" : "4", "issued" : { "date-parts" : [ [ "2005" ] ] }, "page" : "875-892", "title" : "Modelling the sorption of Mn(II), Co(II), Ni(II), Zn(II), Cd(II), Eu(III), Am(III), Sn(IV), Th(IV), Np(V) and U(VI) on montmorillonite: Linear free energy relationships and estimates of surface binding constants for some selected heavy metals and actinide", "type" : "article-journal", "volume" : "69" }, "uris" : [ "http://www.mendeley.com/documents/?uuid=d3f8ee91-7e78-4c06-ae94-207201170264" ] } ], "mendeley" : { "formattedCitation" : "(Michael H. Bradbury &amp; Baeyens, 2005)", "plainTextFormattedCitation" : "(Michael H. Bradbury &amp; Baeyens, 2005)", "previouslyFormattedCitation" : "(Michael H. Bradbury &amp; Baeyens, 2005)" }, "properties" : { "noteIndex" : 0 }, "schema" : "https://github.com/citation-style-language/schema/raw/master/csl-citation.json" }</w:instrText>
       </w:r>
       <w:r>
         <w:fldChar w:fldCharType="separate"/>
@@ -867,7 +940,7 @@
         <w:rPr>
           <w:noProof/>
         </w:rPr>
-        <w:t>(Bradbury &amp; Baeyens, 2005)</w:t>
+        <w:t>(Michael H. Bradbury &amp; Baeyens, 2005)</w:t>
       </w:r>
       <w:r>
         <w:fldChar w:fldCharType="end"/>
@@ -876,202 +949,410 @@
         <w:t>.</w:t>
       </w:r>
       <w:r>
+        <w:t xml:space="preserve"> </w:t>
+      </w:r>
+      <w:r>
         <w:t>The relevant reactions are shown in table 1</w:t>
       </w:r>
-      <w:bookmarkStart w:id="4" w:name="_GoBack"/>
-      <w:bookmarkEnd w:id="4"/>
+      <w:r>
+        <w:t xml:space="preserve"> (at the end of the paper), along with protonation constants from literature</w:t>
+      </w:r>
       <w:r>
         <w:t>.</w:t>
       </w:r>
       <w:r>
-        <w:t xml:space="preserve"> Experimental sorption data was </w:t>
-      </w:r>
-      <w:r>
-        <w:t xml:space="preserve">fitted to PHREEQC </w:t>
-      </w:r>
-      <w:r>
-        <w:t>model runs until a good visual fit was achieved by varying only the reaction constants for radium complexation with the surface</w:t>
-      </w:r>
-      <w:r>
-        <w:t xml:space="preserve"> and exchange with clay inner layers</w:t>
+        <w:t xml:space="preserve"> Experimental sorption data</w:t>
+      </w:r>
+      <w:r>
+        <w:t xml:space="preserve"> </w:t>
+      </w:r>
+      <w:r>
+        <w:lastRenderedPageBreak/>
+        <w:t>was fit only by varying radium sorption reaction constants</w:t>
       </w:r>
       <w:r>
         <w:t>.</w:t>
       </w:r>
       <w:r>
-        <w:t xml:space="preserve"> Site densities were set using the BET </w:t>
+        <w:t xml:space="preserve"> Site densities were set using the BET surfac</w:t>
+      </w:r>
+      <w:r>
+        <w:t xml:space="preserve">e area for the iron minerals, </w:t>
+      </w:r>
+      <w:r>
+        <w:t>exchangeable sites</w:t>
+      </w:r>
+      <w:r>
+        <w:t xml:space="preserve"> for the clay were</w:t>
+      </w:r>
+      <w:r>
+        <w:t xml:space="preserve"> determined by the cation exchange capacity reported by Clay Society</w:t>
+      </w:r>
+      <w:r>
+        <w:t xml:space="preserve">, and site densities were set from literature values </w:t>
+      </w:r>
+      <w:r>
+        <w:fldChar w:fldCharType="begin" w:fldLock="1"/>
+      </w:r>
+      <w:r>
+        <w:instrText>ADDIN CSL_CITATION { "citationItems" : [ { "id" : "ITEM-1", "itemData" : { "DOI" : "10.1016/j.gca.2005.06.031", "ISBN" : "0016-7037", "ISSN" : "00167037", "abstract" : "Sorption edges and isotherms for Eu(III) uptake on Ca-montmorillonite and Na-illite in 0.066 mol/L Ca(C1O\n                        4)\n                        2 and 0.1 mol/L NaC1O\n                        4 background electrolytes, respectively, were modelled using a quasi-mechanistic sorption model (the two site protolysis non electrostatic surface complexation and cation exchange (2SPNE SC/CE) model). For both clay minerals the Eu sorption edges could be quantitatively modelled in the pH range ???3 to ???10 using cation exchange reactions for Eu\n                        3+/Na\n                        + and Eu\n                        3+/Ca\n                        2+ and three surface complexation reactions on the strong sorption sites forming ???S\n                        S OEu\n                        2+, ???S\n                        SOEuOH\n                        + and ???S\n                        SOEu(OH)\n                        2\n                        o inner sphere complexes which appear successively with increasing pH. Time resolved laser fluorescence spectroscopy (TRLFS) measurements of Cm(III) loaded Ca-montmorillonite and Na-illite were available from Part 1 of this work. De-convolution of the normalised fluorescence spectra measured at different pH values indicated three distinct Cm surface complexes, Cm complexes 1, 2 and 3 for both clay minerals, in agreement with model predictions, but with different distribution functions for the individual species. Under the assumption that Eu and Cm exhibit essentially the same hydrolysis and sorption behaviour, the Eu surface complexation constants were used to predict surface species distribution functions for Cm under the same experimental conditions used in the TRLFS measurements. Comparison of modelled and experimentally deduced species distributions indicated that for both clay minerals peak heights and widths of the three peaks did not correspond particularly well. It is shown that the calculated species distribution functions are sensitive to the values of the hydrolysis constants used in the calculations, whereas modelling the sorption edge measurements by applying the 2SPNE SC/CE approach is much less sensitive. By modifying the values of the hydrolysis constants within their uncertainty range and re-modelling the sorption edges, considerably better correspondence between the modelled and TRLFS species distribution functions was found. In particular, peak positions, heights and widths for the mode\u2026", "author" : [ { "dropping-particle" : "", "family" : "Bradbury", "given" : "Mike H.", "non-dropping-particle" : "", "parse-names" : false, "suffix" : "" }, { "dropping-particle" : "", "family" : "Baeyens", "given" : "B.", "non-dropping-particle" : "", "parse-names" : false, "suffix" : "" }, { "dropping-particle" : "", "family" : "Geckeis", "given" : "H.", "non-dropping-particle" : "", "parse-names" : false, "suffix" : "" }, { "dropping-particle" : "", "family" : "Rabung", "given" : "Th", "non-dropping-particle" : "", "parse-names" : false, "suffix" : "" } ], "container-title" : "Geochimica et Cosmochimica Acta", "id" : "ITEM-1", "issue" : "23", "issued" : { "date-parts" : [ [ "2005" ] ] }, "page" : "5403-5412", "title" : "Sorption of Eu(III)/Cm(III) on Ca-montmorillonite and Na-illite. Part 2: Surface complexation modelling", "type" : "article-journal", "volume" : "69" }, "uris" : [ "http://www.mendeley.com/documents/?uuid=ac497f55-14cf-4f9d-986a-976768c3508b" ] } ], "mendeley" : { "formattedCitation" : "(Mike H. Bradbury, Baeyens, Geckeis, &amp; Rabung, 2005)", "plainTextFormattedCitation" : "(Mike H. Bradbury, Baeyens, Geckeis, &amp; Rabung, 2005)", "previouslyFormattedCitation" : "(Mike H. Bradbury, Baeyens, Geckeis, &amp; Rabung, 2005)" }, "properties" : { "noteIndex" : 0 }, "schema" : "https://github.com/citation-style-language/schema/raw/master/csl-citation.json" }</w:instrText>
+      </w:r>
+      <w:r>
+        <w:fldChar w:fldCharType="separate"/>
+      </w:r>
+      <w:r>
+        <w:rPr>
+          <w:noProof/>
+        </w:rPr>
+        <w:t>(Mike H. Bradbury, Baeyens, Geckeis, &amp; Rabung, 2005)</w:t>
+      </w:r>
+      <w:r>
+        <w:fldChar w:fldCharType="end"/>
+      </w:r>
+      <w:r>
+        <w:t>.</w:t>
+      </w:r>
+      <w:r>
+        <w:t xml:space="preserve"> </w:t>
+      </w:r>
+      <w:r>
+        <w:t>Solution complexation behavior was accounted for using the SIT database, which covers radium carbonate, sulfate, and hydroxide complexes</w:t>
+      </w:r>
+      <w:r>
+        <w:t>,</w:t>
+      </w:r>
+      <w:r>
+        <w:t xml:space="preserve"> and had little impact over the experimental conditions considered.</w:t>
+      </w:r>
+    </w:p>
+    <w:p>
+      <w:r>
+        <w:tab/>
+      </w:r>
+    </w:p>
+    <w:p>
+      <w:r>
+        <w:t>SECTION 3: RESULTS</w:t>
+      </w:r>
+      <w:r>
+        <w:t xml:space="preserve"> AND </w:t>
+      </w:r>
+      <w:r>
+        <w:t>DISCUSSION</w:t>
+      </w:r>
+    </w:p>
+    <w:p>
+      <w:r>
+        <w:t>SECTION 3.1 SORPTION ISOTHERM RESULTS</w:t>
+      </w:r>
+    </w:p>
+    <w:p>
+      <w:r>
+        <w:t>Figure 1 shows a set of four isotherms at pH 7, comparing sorption of the four minerals studied. Lines were fit to each set of mineral data, showing R2 values of 0.98 and greater</w:t>
+      </w:r>
+      <w:r>
+        <w:t>, indicating very linear response for this range of radium activities</w:t>
+      </w:r>
+      <w:r>
+        <w:t>. A complete data set, showing each mineral, and the associated sorption at different pH values can be seen</w:t>
+      </w:r>
+      <w:r>
+        <w:t xml:space="preserve"> in the supporting information. </w:t>
+      </w:r>
+      <w:r>
+        <w:t xml:space="preserve">The circumneutral pH highlights trends seen at the other pH values. </w:t>
+      </w:r>
+      <w:r>
+        <w:t xml:space="preserve">Sodium montmorillonite sorbs </w:t>
+      </w:r>
+      <w:r>
+        <w:t>radium extensively at this pH, with 85+/-1% of the total radium associated with the solid. In contrast, ferrihydrite only sorbed 50+/-7% of the available radium, while goethite and pyrite sorbed only 13% and 10% of total radium.</w:t>
+      </w:r>
+    </w:p>
+    <w:p>
+      <w:r>
+        <w:tab/>
+      </w:r>
+      <w:r>
+        <w:t xml:space="preserve">Previous work has examined radium sorption to the iron oxides, and they are typically cited as dominant sorbents in the environment. These results show some differences from previous data, particularly with the iron oxides, reporting 20-30% more sorption than found in this study </w:t>
+      </w:r>
+      <w:r>
+        <w:fldChar w:fldCharType="begin" w:fldLock="1"/>
+      </w:r>
+      <w:r>
+        <w:instrText>ADDIN CSL_CITATION { "citationItems" : [ { "id" : "ITEM-1", "itemData" : { "DOI" : "10.1016/j.gca.2014.10.008", "ISSN" : "0016-7037", "author" : [ { "dropping-particle" : "", "family" : "Sajih", "given" : "M", "non-dropping-particle" : "", "parse-names" : false, "suffix" : "" }, { "dropping-particle" : "", "family" : "Bryan", "given" : "N D", "non-dropping-particle" : "", "parse-names" : false, "suffix" : "" }, { "dropping-particle" : "", "family" : "Livens", "given" : "F R", "non-dropping-particle" : "", "parse-names" : false, "suffix" : "" }, { "dropping-particle" : "", "family" : "Vaughan", "given" : "D J", "non-dropping-particle" : "", "parse-names" : false, "suffix" : "" }, { "dropping-particle" : "", "family" : "Descostes", "given" : "M", "non-dropping-particle" : "", "parse-names" : false, "suffix" : "" }, { "dropping-particle" : "", "family" : "Phrommavanh", "given" : "V", "non-dropping-particle" : "", "parse-names" : false, "suffix" : "" }, { "dropping-particle" : "", "family" : "Nos", "given" : "J", "non-dropping-particle" : "", "parse-names" : false, "suffix" : "" }, { "dropping-particle" : "", "family" : "Morris", "given" : "K", "non-dropping-particle" : "", "parse-names" : false, "suffix" : "" } ], "container-title" : "Geochimica et Cosmochimica Acta", "id" : "ITEM-1", "issued" : { "date-parts" : [ [ "2014" ] ] }, "page" : "150-163", "publisher" : "Elsevier Ltd", "title" : "Adsorption of radium and barium on goethite and ferrihydrite: A kinetic and surface complexation modelling study", "type" : "article-journal", "volume" : "146" }, "uris" : [ "http://www.mendeley.com/documents/?uuid=8b7e3294-07a1-4806-9ef6-49c0afe4e0f1" ] } ], "mendeley" : { "formattedCitation" : "(Sajih et al., 2014)", "plainTextFormattedCitation" : "(Sajih et al., 2014)", "previouslyFormattedCitation" : "(Sajih et al., 2014)" }, "properties" : { "noteIndex" : 0 }, "schema" : "https://github.com/citation-style-language/schema/raw/master/csl-citation.json" }</w:instrText>
+      </w:r>
+      <w:r>
+        <w:fldChar w:fldCharType="separate"/>
+      </w:r>
+      <w:r>
+        <w:rPr>
+          <w:noProof/>
+        </w:rPr>
+        <w:t>(Sajih et al., 2014)</w:t>
+      </w:r>
+      <w:r>
+        <w:fldChar w:fldCharType="end"/>
+      </w:r>
+      <w:r>
+        <w:t xml:space="preserve">. Those experiments had a solid/solution ratio of 100 g/L, whereas our work had only 0.3 g/L, nearly 3 orders of magnitude in difference. This significant reduction in number of sites may explain why we observe significantly less sorption compared to others. Previous studies with sodium montmorillonite show comparable amounts of sorption for these solution conditions </w:t>
+      </w:r>
+      <w:r>
+        <w:fldChar w:fldCharType="begin" w:fldLock="1"/>
+      </w:r>
+      <w:r>
+        <w:instrText>ADDIN CSL_CITATION { "citationItems" : [ { "id" : "ITEM-1", "itemData" : { "DOI" : "10.1007/s10967-013-2740-3", "ISSN" : "0236-5731", "author" : [ { "dropping-particle" : "", "family" : "Tamamura", "given" : "Shuji", "non-dropping-particle" : "", "parse-names" : false, "suffix" : "" }, { "dropping-particle" : "", "family" : "Takada", "given" : "Takahiro", "non-dropping-particle" : "", "parse-names" : false, "suffix" : "" }, { "dropping-particle" : "", "family" : "Tomita", "given" : "Junpei", "non-dropping-particle" : "", "parse-names" : false, "suffix" : "" }, { "dropping-particle" : "", "family" : "Nagao", "given" : "Seiya", "non-dropping-particle" : "", "parse-names" : false, "suffix" : "" }, { "dropping-particle" : "", "family" : "Fukushi", "given" : "Keisuke", "non-dropping-particle" : "", "parse-names" : false, "suffix" : "" }, { "dropping-particle" : "", "family" : "Yamamoto", "given" : "Masayoshi", "non-dropping-particle" : "", "parse-names" : false, "suffix" : "" } ], "container-title" : "Journal of Radioanalytical and Nuclear Chemistry", "id" : "ITEM-1", "issue" : "1", "issued" : { "date-parts" : [ [ "2013", "9", "8" ] ] }, "page" : "569-575", "title" : "Salinity dependence of 226Ra adsorption on montmorillonite and kaolinite", "type" : "article-journal", "volume" : "299" }, "uris" : [ "http://www.mendeley.com/documents/?uuid=5b3b4e7c-f852-48f5-abed-58007c466255" ] } ], "mendeley" : { "formattedCitation" : "(Tamamura et al., 2013)", "plainTextFormattedCitation" : "(Tamamura et al., 2013)", "previouslyFormattedCitation" : "(Tamamura et al., 2013)" }, "properties" : { "noteIndex" : 0 }, "schema" : "https://github.com/citation-style-language/schema/raw/master/csl-citation.json" }</w:instrText>
+      </w:r>
+      <w:r>
+        <w:fldChar w:fldCharType="separate"/>
+      </w:r>
+      <w:r>
+        <w:rPr>
+          <w:noProof/>
+        </w:rPr>
+        <w:t>(Tamamura et al., 2013)</w:t>
+      </w:r>
+      <w:r>
+        <w:fldChar w:fldCharType="end"/>
+      </w:r>
+      <w:r>
+        <w:t xml:space="preserve">. </w:t>
+      </w:r>
+      <w:r>
+        <w:t>Unfortunately there is little data to compare the pyrite results with, though this may be driven by the low retention of radium and difficulties of preparing experiments anaerobically</w:t>
+      </w:r>
+      <w:r>
+        <w:t xml:space="preserve">, since even 1 </w:t>
+      </w:r>
+      <w:r>
+        <w:t>days’ worth</w:t>
+      </w:r>
+      <w:r>
+        <w:t xml:space="preserve"> of air exposure can result in iron oxide coatings </w:t>
+      </w:r>
+      <w:r>
+        <w:fldChar w:fldCharType="begin" w:fldLock="1"/>
+      </w:r>
+      <w:r>
+        <w:instrText>ADDIN CSL_CITATION { "citationItems" : [ { "id" : "ITEM-1", "itemData" : { "DOI" : "10.1016/j.surfrep.2008.09.002", "ISSN" : "01675729", "author" : [ { "dropping-particle" : "", "family" : "MURPHY", "given" : "R", "non-dropping-particle" : "", "parse-names" : false, "suffix" : "" }, { "dropping-particle" : "", "family" : "STRONGIN", "given" : "D", "non-dropping-particle" : "", "parse-names" : false, "suffix" : "" } ], "container-title" : "Surface Science Reports", "id" : "ITEM-1", "issue" : "1", "issued" : { "date-parts" : [ [ "2009", "1", "1" ] ] }, "page" : "1-45", "publisher" : "Elsevier B.V.", "title" : "Surface reactivity of pyrite and related sulfides", "type" : "article-journal", "volume" : "64" }, "uris" : [ "http://www.mendeley.com/documents/?uuid=71ce558a-257c-43ec-a0de-9e0981828d1f" ] } ], "mendeley" : { "formattedCitation" : "(MURPHY &amp; STRONGIN, 2009)", "plainTextFormattedCitation" : "(MURPHY &amp; STRONGIN, 2009)", "previouslyFormattedCitation" : "(MURPHY &amp; STRONGIN, 2009)" }, "properties" : { "noteIndex" : 0 }, "schema" : "https://github.com/citation-style-language/schema/raw/master/csl-citation.json" }</w:instrText>
+      </w:r>
+      <w:r>
+        <w:fldChar w:fldCharType="separate"/>
+      </w:r>
+      <w:r>
+        <w:rPr>
+          <w:noProof/>
+        </w:rPr>
+        <w:t>(MURPHY &amp; STRONGIN, 2009)</w:t>
+      </w:r>
+      <w:r>
+        <w:fldChar w:fldCharType="end"/>
+      </w:r>
+      <w:r>
+        <w:t>.</w:t>
+      </w:r>
+      <w:r>
+        <w:t xml:space="preserve"> </w:t>
+      </w:r>
+    </w:p>
+    <w:p>
+      <w:commentRangeStart w:id="5"/>
+      <w:r>
+        <w:t>SECTION 3.2 SURFACE COMPLEXATION MODELING</w:t>
+      </w:r>
+      <w:commentRangeEnd w:id="5"/>
+      <w:r>
+        <w:rPr>
+          <w:rStyle w:val="CommentReference"/>
+        </w:rPr>
+        <w:commentReference w:id="5"/>
+      </w:r>
+    </w:p>
+    <w:p>
+      <w:r>
+        <w:tab/>
+        <w:t>The results of the surface complexation modeling are shown in figure 2</w:t>
+      </w:r>
+      <w:r>
+        <w:t xml:space="preserve">, with the fitted </w:t>
+      </w:r>
+      <w:r>
+        <w:t xml:space="preserve">reaction constants in table 1. </w:t>
+      </w:r>
+      <w:r>
+        <w:t>Despite the overall simplicity of the model, the fits are quite good across all minerals</w:t>
+      </w:r>
+      <w:commentRangeStart w:id="6"/>
+      <w:r>
+        <w:t>.</w:t>
+      </w:r>
+      <w:r>
+        <w:t xml:space="preserve"> Ferrihydrite,</w:t>
+      </w:r>
+      <w:r>
+        <w:t xml:space="preserve"> goethite</w:t>
+      </w:r>
+      <w:r>
+        <w:t>, and sodium montmorillonite</w:t>
+      </w:r>
+      <w:r>
+        <w:t xml:space="preserve"> reaction constants were fairly similar, and were close to previously derived reaction constants </w:t>
+      </w:r>
+      <w:r>
+        <w:fldChar w:fldCharType="begin" w:fldLock="1"/>
+      </w:r>
+      <w:r>
+        <w:instrText>ADDIN CSL_CITATION { "citationItems" : [ { "id" : "ITEM-1", "itemData" : { "DOI" : "10.1016/j.gca.2014.10.008", "ISSN" : "0016-7037", "author" : [ { "dropping-particle" : "", "family" : "Sajih", "given" : "M", "non-dropping-particle" : "", "parse-names" : false, "suffix" : "" }, { "dropping-particle" : "", "family" : "Bryan", "given" : "N D", "non-dropping-particle" : "", "parse-names" : false, "suffix" : "" }, { "dropping-particle" : "", "family" : "Livens", "given" : "F R", "non-dropping-particle" : "", "parse-names" : false, "suffix" : "" }, { "dropping-particle" : "", "family" : "Vaughan", "given" : "D J", "non-dropping-particle" : "", "parse-names" : false, "suffix" : "" }, { "dropping-particle" : "", "family" : "Descostes", "given" : "M", "non-dropping-particle" : "", "parse-names" : false, "suffix" : "" }, { "dropping-particle" : "", "family" : "Phrommavanh", "given" : "V", "non-dropping-particle" : "", "parse-names" : false, "suffix" : "" }, { "dropping-particle" : "", "family" : "Nos", "given" : "J", "non-dropping-particle" : "", "parse-names" : false, "suffix" : "" }, { "dropping-particle" : "", "family" : "Morris", "given" : "K", "non-dropping-particle" : "", "parse-names" : false, "suffix" : "" } ], "container-title" : "Geochimica et Cosmochimica Acta", "id" : "ITEM-1", "issued" : { "date-parts" : [ [ "2014" ] ] }, "page" : "150-163", "publisher" : "Elsevier Ltd", "title" : "Adsorption of radium and barium on goethite and ferrihydrite: A kinetic and surface complexation modelling study", "type" : "article-journal", "volume" : "146" }, "uris" : [ "http://www.mendeley.com/documents/?uuid=8b7e3294-07a1-4806-9ef6-49c0afe4e0f1" ] } ], "mendeley" : { "formattedCitation" : "(Sajih et al., 2014)", "plainTextFormattedCitation" : "(Sajih et al., 2014)", "previouslyFormattedCitation" : "(Sajih et al., 2014)" }, "properties" : { "noteIndex" : 0 }, "schema" : "https://github.com/citation-style-language/schema/raw/master/csl-citation.json" }</w:instrText>
+      </w:r>
+      <w:r>
+        <w:fldChar w:fldCharType="separate"/>
+      </w:r>
+      <w:r>
+        <w:rPr>
+          <w:noProof/>
+        </w:rPr>
+        <w:t>(Sajih et al., 2014)</w:t>
+      </w:r>
+      <w:r>
+        <w:fldChar w:fldCharType="end"/>
+      </w:r>
+      <w:r>
+        <w:t>.</w:t>
+      </w:r>
+      <w:commentRangeEnd w:id="6"/>
+      <w:r>
+        <w:rPr>
+          <w:rStyle w:val="CommentReference"/>
+        </w:rPr>
+        <w:commentReference w:id="6"/>
+      </w:r>
+      <w:r>
+        <w:t xml:space="preserve"> A more traditional two site model for ferrihydrite was also considered by adding a weak site </w:t>
+      </w:r>
+      <w:r>
+        <w:fldChar w:fldCharType="begin" w:fldLock="1"/>
+      </w:r>
+      <w:r>
+        <w:instrText>ADDIN CSL_CITATION { "citationItems" : [ { "id" : "ITEM-1", "itemData" : { "ISBN" : "0471637319", "author" : [ { "dropping-particle" : "", "family" : "Dzombak", "given" : "DA.", "non-dropping-particle" : "", "parse-names" : false, "suffix" : "" }, { "dropping-particle" : "", "family" : "Morel", "given" : "FMM.", "non-dropping-particle" : "", "parse-names" : false, "suffix" : "" } ], "id" : "ITEM-1", "issued" : { "date-parts" : [ [ "1990" ] ] }, "publisher" : "Wiley", "publisher-place" : "New York, NY", "title" : "Surface Complexation Modeling: Hydrous Ferric Oxide", "type" : "book" }, "uris" : [ "http://www.mendeley.com/documents/?uuid=a1a40670-7195-4e56-8172-1ff3cf0956d2" ] } ], "mendeley" : { "formattedCitation" : "(Dzombak &amp; Morel, 1990)", "plainTextFormattedCitation" : "(Dzombak &amp; Morel, 1990)" }, "properties" : { "noteIndex" : 0 }, "schema" : "https://github.com/citation-style-language/schema/raw/master/csl-citation.json" }</w:instrText>
+      </w:r>
+      <w:r>
+        <w:fldChar w:fldCharType="separate"/>
+      </w:r>
+      <w:r>
+        <w:rPr>
+          <w:noProof/>
+        </w:rPr>
+        <w:t>(Dzombak &amp; Morel, 1990)</w:t>
+      </w:r>
+      <w:r>
+        <w:fldChar w:fldCharType="end"/>
+      </w:r>
+      <w:r>
+        <w:t>, but the model had little sensitivi</w:t>
+      </w:r>
+      <w:r>
+        <w:t xml:space="preserve">ty to this second reaction site. </w:t>
+      </w:r>
+      <w:r>
+        <w:t>The inclusion of an exchange reaction with sodium montmorillonite was able to explain the high extent of sorption even at low pH values. The large similarity in sorption surface complexation constants among these three minerals suggest that the dominating factor in radium sorption is not reaction affinity</w:t>
+      </w:r>
+      <w:r>
+        <w:t xml:space="preserve"> to given mineral</w:t>
+      </w:r>
+      <w:r>
+        <w:t>, but rather site availability.</w:t>
+      </w:r>
+    </w:p>
+    <w:p>
+      <w:r>
+        <w:tab/>
+      </w:r>
+      <w:r>
+        <w:t>Cleaned p</w:t>
+      </w:r>
+      <w:r>
+        <w:t>yrite, in contrast to the other minerals, shows little affinity for radium, even under more basic conditions, even after accounting for</w:t>
+      </w:r>
+      <w:r>
+        <w:t xml:space="preserve"> differences in surface area. This makes some sense, as the potential binding sites on the pyrite surface are not with protonated or deprotonated oxygens, but </w:t>
       </w:r>
       <w:r>
         <w:lastRenderedPageBreak/>
-        <w:t>surface area measured previously, and exchangeable sites</w:t>
-      </w:r>
-      <w:r>
-        <w:t xml:space="preserve"> determined by the cation exchange capacity reported by Clay Society.</w:t>
-      </w:r>
-      <w:r>
-        <w:t xml:space="preserve"> </w:t>
-      </w:r>
-      <w:r>
-        <w:t>Solution complexation behavior was accounted for using the SIT database, which covers radium carbonate, sulfate, and hydroxide complexes</w:t>
-      </w:r>
-      <w:r>
-        <w:t>, and modeling results showed that carbonates would play a minimal role in high pH experiments</w:t>
-      </w:r>
-      <w:r>
-        <w:t>.</w:t>
-      </w:r>
-    </w:p>
-    <w:p>
-      <w:r>
-        <w:tab/>
-      </w:r>
-    </w:p>
-    <w:p>
-      <w:r>
-        <w:t>SECTION 3: RESULTS</w:t>
-      </w:r>
-      <w:r>
-        <w:t xml:space="preserve"> AND MODELING</w:t>
-      </w:r>
-    </w:p>
-    <w:p>
-      <w:r>
-        <w:t>SECTION 3.1 SORPTION ISOTHERM RESULTS</w:t>
-      </w:r>
-    </w:p>
-    <w:p>
-      <w:r>
-        <w:t>Figure 1 shows a set of four isotherms at pH 7, comparing sorption of the four minerals studied. Lines were fit to each set of mineral data, showing R2 values of 0.98 and greater</w:t>
-      </w:r>
-      <w:r>
-        <w:t>, indicating very linear response for this range of radium activities</w:t>
-      </w:r>
-      <w:r>
-        <w:t>. A complete data set, showing each mineral, and the associated sorption at different pH values can be seen</w:t>
-      </w:r>
-      <w:r>
-        <w:t xml:space="preserve"> in the supporting information. </w:t>
-      </w:r>
-      <w:r>
-        <w:t xml:space="preserve">The circumneutral pH highlights trends seen at the other pH values. </w:t>
-      </w:r>
-      <w:r>
-        <w:t xml:space="preserve">Sodium montmorillonite sorbs </w:t>
-      </w:r>
-      <w:r>
-        <w:t>radium extensively at this pH, with 85+/-1% of the total radium associated with the solid. In contrast, ferrihydrite only sorbed 50+/-7% of the available radium, while goethite and pyrite sorbed only 13% and 10% of total radium.</w:t>
-      </w:r>
-    </w:p>
-    <w:p>
-      <w:r>
-        <w:tab/>
-      </w:r>
-      <w:r>
-        <w:t xml:space="preserve">Previous work has examined radium sorption to the iron oxides, and they are typically cited as dominant sorbents in the environment. These results show some differences from previous data, particularly with the iron oxides, reporting 20-30% more sorption than found in this study </w:t>
-      </w:r>
-      <w:r>
-        <w:fldChar w:fldCharType="begin" w:fldLock="1"/>
-      </w:r>
-      <w:r>
-        <w:instrText>ADDIN CSL_CITATION { "citationItems" : [ { "id" : "ITEM-1", "itemData" : { "DOI" : "10.1016/j.gca.2014.10.008", "ISSN" : "0016-7037", "author" : [ { "dropping-particle" : "", "family" : "Sajih", "given" : "M", "non-dropping-particle" : "", "parse-names" : false, "suffix" : "" }, { "dropping-particle" : "", "family" : "Bryan", "given" : "N D", "non-dropping-particle" : "", "parse-names" : false, "suffix" : "" }, { "dropping-particle" : "", "family" : "Livens", "given" : "F R", "non-dropping-particle" : "", "parse-names" : false, "suffix" : "" }, { "dropping-particle" : "", "family" : "Vaughan", "given" : "D J", "non-dropping-particle" : "", "parse-names" : false, "suffix" : "" }, { "dropping-particle" : "", "family" : "Descostes", "given" : "M", "non-dropping-particle" : "", "parse-names" : false, "suffix" : "" }, { "dropping-particle" : "", "family" : "Phrommavanh", "given" : "V", "non-dropping-particle" : "", "parse-names" : false, "suffix" : "" }, { "dropping-particle" : "", "family" : "Nos", "given" : "J", "non-dropping-particle" : "", "parse-names" : false, "suffix" : "" }, { "dropping-particle" : "", "family" : "Morris", "given" : "K", "non-dropping-particle" : "", "parse-names" : false, "suffix" : "" } ], "container-title" : "Geochimica et Cosmochimica Acta", "id" : "ITEM-1", "issued" : { "date-parts" : [ [ "2014" ] ] }, "page" : "150-163", "publisher" : "Elsevier Ltd", "title" : "Adsorption of radium and barium on goethite and ferrihydrite: A kinetic and surface complexation modelling study", "type" : "article-journal", "volume" : "146" }, "uris" : [ "http://www.mendeley.com/documents/?uuid=8b7e3294-07a1-4806-9ef6-49c0afe4e0f1" ] } ], "mendeley" : { "formattedCitation" : "(Sajih et al., 2014)", "plainTextFormattedCitation" : "(Sajih et al., 2014)", "previouslyFormattedCitation" : "(Sajih et al., 2014)" }, "properties" : { "noteIndex" : 0 }, "schema" : "https://github.com/citation-style-language/schema/raw/master/csl-citation.json" }</w:instrText>
-      </w:r>
-      <w:r>
-        <w:fldChar w:fldCharType="separate"/>
-      </w:r>
-      <w:r>
-        <w:rPr>
-          <w:noProof/>
-        </w:rPr>
-        <w:t>(Sajih et al., 2014)</w:t>
-      </w:r>
-      <w:r>
-        <w:fldChar w:fldCharType="end"/>
-      </w:r>
-      <w:r>
-        <w:t xml:space="preserve">. Those experiments had a solid/solution ratio of 100 g/L, whereas our work had only 0.3 g/L, nearly 3 orders of magnitude in difference. This significant reduction in number of sites may explain why we observe significantly less sorption compared to others. Previous studies with sodium montmorillonite show comparable amounts of sorption for these solution conditions </w:t>
-      </w:r>
-      <w:r>
-        <w:fldChar w:fldCharType="begin" w:fldLock="1"/>
-      </w:r>
-      <w:r>
-        <w:instrText>ADDIN CSL_CITATION { "citationItems" : [ { "id" : "ITEM-1", "itemData" : { "DOI" : "10.1007/s10967-013-2740-3", "ISSN" : "0236-5731", "author" : [ { "dropping-particle" : "", "family" : "Tamamura", "given" : "Shuji", "non-dropping-particle" : "", "parse-names" : false, "suffix" : "" }, { "dropping-particle" : "", "family" : "Takada", "given" : "Takahiro", "non-dropping-particle" : "", "parse-names" : false, "suffix" : "" }, { "dropping-particle" : "", "family" : "Tomita", "given" : "Junpei", "non-dropping-particle" : "", "parse-names" : false, "suffix" : "" }, { "dropping-particle" : "", "family" : "Nagao", "given" : "Seiya", "non-dropping-particle" : "", "parse-names" : false, "suffix" : "" }, { "dropping-particle" : "", "family" : "Fukushi", "given" : "Keisuke", "non-dropping-particle" : "", "parse-names" : false, "suffix" : "" }, { "dropping-particle" : "", "family" : "Yamamoto", "given" : "Masayoshi", "non-dropping-particle" : "", "parse-names" : false, "suffix" : "" } ], "container-title" : "Journal of Radioanalytical and Nuclear Chemistry", "id" : "ITEM-1", "issue" : "1", "issued" : { "date-parts" : [ [ "2013", "9", "8" ] ] }, "page" : "569-575", "title" : "Salinity dependence of 226Ra adsorption on montmorillonite and kaolinite", "type" : "article-journal", "volume" : "299" }, "uris" : [ "http://www.mendeley.com/documents/?uuid=5b3b4e7c-f852-48f5-abed-58007c466255" ] } ], "mendeley" : { "formattedCitation" : "(Tamamura et al., 2013)", "plainTextFormattedCitation" : "(Tamamura et al., 2013)", "previouslyFormattedCitation" : "(Tamamura et al., 2013)" }, "properties" : { "noteIndex" : 0 }, "schema" : "https://github.com/citation-style-language/schema/raw/master/csl-citation.json" }</w:instrText>
-      </w:r>
-      <w:r>
-        <w:fldChar w:fldCharType="separate"/>
-      </w:r>
-      <w:r>
-        <w:rPr>
-          <w:noProof/>
-        </w:rPr>
-        <w:t>(Tamamura et al., 2013)</w:t>
-      </w:r>
-      <w:r>
-        <w:fldChar w:fldCharType="end"/>
-      </w:r>
-      <w:r>
-        <w:t xml:space="preserve">. </w:t>
-      </w:r>
-      <w:r>
-        <w:t>Unfortunately there is little data to compare the pyrite results with, though this may be driven by the low retention of radium and difficulties of preparing experiments anaerobically</w:t>
-      </w:r>
-      <w:r>
-        <w:t xml:space="preserve">, since even 1 </w:t>
-      </w:r>
-      <w:r>
-        <w:t>days’ worth</w:t>
-      </w:r>
-      <w:r>
-        <w:t xml:space="preserve"> of air exposure can result in iron oxide coatings </w:t>
-      </w:r>
-      <w:r>
-        <w:fldChar w:fldCharType="begin" w:fldLock="1"/>
-      </w:r>
-      <w:r>
-        <w:instrText>ADDIN CSL_CITATION { "citationItems" : [ { "id" : "ITEM-1", "itemData" : { "DOI" : "10.1016/j.surfrep.2008.09.002", "ISSN" : "01675729", "author" : [ { "dropping-particle" : "", "family" : "MURPHY", "given" : "R", "non-dropping-particle" : "", "parse-names" : false, "suffix" : "" }, { "dropping-particle" : "", "family" : "STRONGIN", "given" : "D", "non-dropping-particle" : "", "parse-names" : false, "suffix" : "" } ], "container-title" : "Surface Science Reports", "id" : "ITEM-1", "issue" : "1", "issued" : { "date-parts" : [ [ "2009", "1", "1" ] ] }, "page" : "1-45", "publisher" : "Elsevier B.V.", "title" : "Surface reactivity of pyrite and related sulfides", "type" : "article-journal", "volume" : "64" }, "uris" : [ "http://www.mendeley.com/documents/?uuid=71ce558a-257c-43ec-a0de-9e0981828d1f" ] } ], "mendeley" : { "formattedCitation" : "(MURPHY &amp; STRONGIN, 2009)", "plainTextFormattedCitation" : "(MURPHY &amp; STRONGIN, 2009)", "previouslyFormattedCitation" : "(MURPHY &amp; STRONGIN, 2009)" }, "properties" : { "noteIndex" : 0 }, "schema" : "https://github.com/citation-style-language/schema/raw/master/csl-citation.json" }</w:instrText>
-      </w:r>
-      <w:r>
-        <w:fldChar w:fldCharType="separate"/>
-      </w:r>
-      <w:r>
-        <w:rPr>
-          <w:noProof/>
-        </w:rPr>
-        <w:t>(MURPHY &amp; STRONGIN, 2009)</w:t>
-      </w:r>
-      <w:r>
-        <w:fldChar w:fldCharType="end"/>
-      </w:r>
-      <w:r>
-        <w:t>.</w:t>
-      </w:r>
-      <w:r>
-        <w:t xml:space="preserve"> </w:t>
-      </w:r>
-    </w:p>
-    <w:p>
-      <w:r>
-        <w:t>SECTION 3.2 SURFACE COMPLEXATION MODELING</w:t>
-      </w:r>
-    </w:p>
-    <w:p>
-      <w:r>
-        <w:tab/>
-        <w:t>The results of the surface complexation modeling are shown in figure 2</w:t>
-      </w:r>
-      <w:r>
-        <w:t xml:space="preserve">, with the fitted </w:t>
-      </w:r>
-      <w:r>
-        <w:t xml:space="preserve">reaction constants in table 1. </w:t>
-      </w:r>
-    </w:p>
-    <w:p>
-      <w:r>
-        <w:t>SECTION 4</w:t>
-      </w:r>
-      <w:r>
-        <w:t>: DISCUSSION/CONCLUSIONS</w:t>
-      </w:r>
+        <w:t>rather sulfides.</w:t>
+      </w:r>
+      <w:r>
+        <w:t xml:space="preserve"> This suggests that other reduced iron sulfide minerals, such as mackinawite would also show limited sorption extent driven by sulfide surface chemistry. </w:t>
+      </w:r>
+    </w:p>
+    <w:p>
+      <w:r>
+        <w:t>SECTION 3.3: IMPLICATIONS FOR RADIUM AS TRACER</w:t>
+      </w:r>
+      <w:r>
+        <w:tab/>
+      </w:r>
+    </w:p>
+    <w:p>
+      <w:pPr>
+        <w:ind w:firstLine="720"/>
+      </w:pPr>
+      <w:r>
+        <w:t>The presented experiments and associated modeling reveal that radium sorbs with varying extent to a variety of common oxi</w:t>
+      </w:r>
+      <w:r>
+        <w:t>dized iron</w:t>
+      </w:r>
+      <w:r>
+        <w:t xml:space="preserve"> minerals fou</w:t>
+      </w:r>
+      <w:r>
+        <w:t xml:space="preserve">nd in groundwater environments. </w:t>
+      </w:r>
+      <w:r>
+        <w:t>Previous studies of iron oxides have shown that they play an import</w:t>
+      </w:r>
+      <w:r>
+        <w:t>ant role as sorbents of radium, and we confirm this result. However, we also show that clay minerals, especially ones with significant cation exchange capacity, may play a similarly important, if not larger role in retarding radium transport, especially in more acidic groundwater systems, such as mining wastes. These results suggest that a broader range of minerals ought to be considered when building transport models of radium in natu</w:t>
+      </w:r>
+      <w:r>
+        <w:t>ral groundwater settings. Similarity in the reaction affinities in our simple formulation may simplify this process, as models would need only consider the total surface area available for sorption, rather than the role individual minerals play.</w:t>
+      </w:r>
+    </w:p>
+    <w:p>
+      <w:pPr>
+        <w:ind w:firstLine="720"/>
+      </w:pPr>
+      <w:r>
+        <w:t>Sulfide bearing iron minerals, which are common in reduced groundwaters may</w:t>
+      </w:r>
+      <w:r>
+        <w:t xml:space="preserve"> also</w:t>
+      </w:r>
+      <w:r>
+        <w:t xml:space="preserve"> play a more intricate role in </w:t>
+      </w:r>
+      <w:r>
+        <w:t xml:space="preserve">radium transport than first indicated by </w:t>
+      </w:r>
+      <w:r>
+        <w:t xml:space="preserve">the sorption results in this experiment. The experimental sulfide mineral was carefully cleaned </w:t>
+      </w:r>
+      <w:r>
+        <w:t>to remove iron oxide coatings, however, natural variability in redox state of groundwater can drive the formation of oxidized iron coatings that could then enhance radium retention. An important factor to consider would be the extent of</w:t>
+      </w:r>
+      <w:r>
+        <w:t xml:space="preserve"> these coatings in a natural sediments.</w:t>
+      </w:r>
+    </w:p>
+    <w:p>
+      <w:pPr>
+        <w:ind w:firstLine="720"/>
+      </w:pPr>
+      <w:r>
+        <w:t>CONCLUSIONS</w:t>
+      </w:r>
+      <w:bookmarkStart w:id="7" w:name="_GoBack"/>
+      <w:bookmarkEnd w:id="7"/>
     </w:p>
     <w:p>
       <w:pPr>
@@ -1338,7 +1619,6 @@
           <w:noProof/>
           <w:szCs w:val="24"/>
         </w:rPr>
-        <w:lastRenderedPageBreak/>
         <w:t xml:space="preserve">Bradbury, M. H., &amp; Baeyens, B. (2005). Modelling the sorption of Mn(II), Co(II), Ni(II), Zn(II), Cd(II), Eu(III), Am(III), Sn(IV), Th(IV), Np(V) and U(VI) on montmorillonite: Linear free energy relationships and estimates of surface binding constants for some selected heavy metals and actinide. </w:t>
       </w:r>
       <w:r>
@@ -1398,7 +1678,7 @@
           <w:noProof/>
           <w:szCs w:val="24"/>
         </w:rPr>
-        <w:t xml:space="preserve">Dzombak, D., &amp; Morel, F. (1990). </w:t>
+        <w:t xml:space="preserve">Bradbury, M. H., Baeyens, B., Geckeis, H., &amp; Rabung, T. (2005). Sorption of Eu(III)/Cm(III) on Ca-montmorillonite and Na-illite. Part 2: Surface complexation modelling. </w:t>
       </w:r>
       <w:r>
         <w:rPr>
@@ -1408,15 +1688,33 @@
           <w:noProof/>
           <w:szCs w:val="24"/>
         </w:rPr>
-        <w:t>Surface Complexation Modeling: Hydrous Ferric Oxide</w:t>
-      </w:r>
-      <w:r>
-        <w:rPr>
-          <w:rFonts w:ascii="Calibri" w:hAnsi="Calibri" w:cs="Times New Roman"/>
-          <w:noProof/>
-          <w:szCs w:val="24"/>
-        </w:rPr>
-        <w:t>. New York, NY: Wiley.</w:t>
+        <w:t>Geochimica et Cosmochimica Acta</w:t>
+      </w:r>
+      <w:r>
+        <w:rPr>
+          <w:rFonts w:ascii="Calibri" w:hAnsi="Calibri" w:cs="Times New Roman"/>
+          <w:noProof/>
+          <w:szCs w:val="24"/>
+        </w:rPr>
+        <w:t xml:space="preserve">, </w:t>
+      </w:r>
+      <w:r>
+        <w:rPr>
+          <w:rFonts w:ascii="Calibri" w:hAnsi="Calibri" w:cs="Times New Roman"/>
+          <w:i/>
+          <w:iCs/>
+          <w:noProof/>
+          <w:szCs w:val="24"/>
+        </w:rPr>
+        <w:t>69</w:t>
+      </w:r>
+      <w:r>
+        <w:rPr>
+          <w:rFonts w:ascii="Calibri" w:hAnsi="Calibri" w:cs="Times New Roman"/>
+          <w:noProof/>
+          <w:szCs w:val="24"/>
+        </w:rPr>
+        <w:t>(23), 5403–5412. doi:10.1016/j.gca.2005.06.031</w:t>
       </w:r>
     </w:p>
     <w:p>
@@ -1439,7 +1737,7 @@
           <w:noProof/>
           <w:szCs w:val="24"/>
         </w:rPr>
-        <w:t xml:space="preserve">Gonneea, M. E., Morris, P. J., Dulaiova, H., &amp; Charette, M. a. (2008). New perspectives on radium behavior within a subterranean estuary. </w:t>
+        <w:t xml:space="preserve">Dzombak, D., &amp; Morel, F. (1990). </w:t>
       </w:r>
       <w:r>
         <w:rPr>
@@ -1449,33 +1747,15 @@
           <w:noProof/>
           <w:szCs w:val="24"/>
         </w:rPr>
-        <w:t>Marine Chemistry</w:t>
-      </w:r>
-      <w:r>
-        <w:rPr>
-          <w:rFonts w:ascii="Calibri" w:hAnsi="Calibri" w:cs="Times New Roman"/>
-          <w:noProof/>
-          <w:szCs w:val="24"/>
-        </w:rPr>
-        <w:t xml:space="preserve">, </w:t>
-      </w:r>
-      <w:r>
-        <w:rPr>
-          <w:rFonts w:ascii="Calibri" w:hAnsi="Calibri" w:cs="Times New Roman"/>
-          <w:i/>
-          <w:iCs/>
-          <w:noProof/>
-          <w:szCs w:val="24"/>
-        </w:rPr>
-        <w:t>109</w:t>
-      </w:r>
-      <w:r>
-        <w:rPr>
-          <w:rFonts w:ascii="Calibri" w:hAnsi="Calibri" w:cs="Times New Roman"/>
-          <w:noProof/>
-          <w:szCs w:val="24"/>
-        </w:rPr>
-        <w:t>(3-4), 250–267. doi:10.1016/j.marchem.2007.12.002</w:t>
+        <w:t>Surface Complexation Modeling: Hydrous Ferric Oxide</w:t>
+      </w:r>
+      <w:r>
+        <w:rPr>
+          <w:rFonts w:ascii="Calibri" w:hAnsi="Calibri" w:cs="Times New Roman"/>
+          <w:noProof/>
+          <w:szCs w:val="24"/>
+        </w:rPr>
+        <w:t>. New York, NY: Wiley.</w:t>
       </w:r>
     </w:p>
     <w:p>
@@ -1498,7 +1778,8 @@
           <w:noProof/>
           <w:szCs w:val="24"/>
         </w:rPr>
-        <w:t xml:space="preserve">Grivé, M., Duro, L., Colàs, E., &amp; Giffaut, E. (2015). Thermodynamic data selection applied to radionuclides and chemotoxic elements: An overview of the ThermoChimie-TDB. </w:t>
+        <w:lastRenderedPageBreak/>
+        <w:t xml:space="preserve">Gonneea, M. E., Morris, P. J., Dulaiova, H., &amp; Charette, M. a. (2008). New perspectives on radium behavior within a subterranean estuary. </w:t>
       </w:r>
       <w:r>
         <w:rPr>
@@ -1508,7 +1789,7 @@
           <w:noProof/>
           <w:szCs w:val="24"/>
         </w:rPr>
-        <w:t>Applied Geochemistry</w:t>
+        <w:t>Marine Chemistry</w:t>
       </w:r>
       <w:r>
         <w:rPr>
@@ -1526,15 +1807,15 @@
           <w:noProof/>
           <w:szCs w:val="24"/>
         </w:rPr>
-        <w:t>55</w:t>
-      </w:r>
-      <w:r>
-        <w:rPr>
-          <w:rFonts w:ascii="Calibri" w:hAnsi="Calibri" w:cs="Times New Roman"/>
-          <w:noProof/>
-          <w:szCs w:val="24"/>
-        </w:rPr>
-        <w:t>, 85–94. doi:10.1016/j.apgeochem.2014.12.017</w:t>
+        <w:t>109</w:t>
+      </w:r>
+      <w:r>
+        <w:rPr>
+          <w:rFonts w:ascii="Calibri" w:hAnsi="Calibri" w:cs="Times New Roman"/>
+          <w:noProof/>
+          <w:szCs w:val="24"/>
+        </w:rPr>
+        <w:t>(3-4), 250–267. doi:10.1016/j.marchem.2007.12.002</w:t>
       </w:r>
     </w:p>
     <w:p>
@@ -1557,24 +1838,7 @@
           <w:noProof/>
           <w:szCs w:val="24"/>
         </w:rPr>
-        <w:t xml:space="preserve">Landis, J. D., Hamm, N. T., Renshaw, C. E., Dade, W. B., Magilligan, F. J., &amp; Gartner, J. D. (2012). Surficial redistribution of fallout </w:t>
-      </w:r>
-      <w:r>
-        <w:rPr>
-          <w:rFonts w:ascii="Calibri" w:hAnsi="Calibri" w:cs="Times New Roman"/>
-          <w:noProof/>
-          <w:szCs w:val="24"/>
-          <w:vertAlign w:val="superscript"/>
-        </w:rPr>
-        <w:t>131</w:t>
-      </w:r>
-      <w:r>
-        <w:rPr>
-          <w:rFonts w:ascii="Calibri" w:hAnsi="Calibri" w:cs="Times New Roman"/>
-          <w:noProof/>
-          <w:szCs w:val="24"/>
-        </w:rPr>
-        <w:t xml:space="preserve">iodine in a small temperate catchment. </w:t>
+        <w:t xml:space="preserve">Grivé, M., Duro, L., Colàs, E., &amp; Giffaut, E. (2015). Thermodynamic data selection applied to radionuclides and chemotoxic elements: An overview of the ThermoChimie-TDB. </w:t>
       </w:r>
       <w:r>
         <w:rPr>
@@ -1584,7 +1848,7 @@
           <w:noProof/>
           <w:szCs w:val="24"/>
         </w:rPr>
-        <w:t>Proceedings of the National Academy of Sciences of the United States of America</w:t>
+        <w:t>Applied Geochemistry</w:t>
       </w:r>
       <w:r>
         <w:rPr>
@@ -1602,15 +1866,15 @@
           <w:noProof/>
           <w:szCs w:val="24"/>
         </w:rPr>
-        <w:t>109</w:t>
-      </w:r>
-      <w:r>
-        <w:rPr>
-          <w:rFonts w:ascii="Calibri" w:hAnsi="Calibri" w:cs="Times New Roman"/>
-          <w:noProof/>
-          <w:szCs w:val="24"/>
-        </w:rPr>
-        <w:t>(11), 4064–9. doi:10.1073/pnas.1118665109</w:t>
+        <w:t>55</w:t>
+      </w:r>
+      <w:r>
+        <w:rPr>
+          <w:rFonts w:ascii="Calibri" w:hAnsi="Calibri" w:cs="Times New Roman"/>
+          <w:noProof/>
+          <w:szCs w:val="24"/>
+        </w:rPr>
+        <w:t>, 85–94. doi:10.1016/j.apgeochem.2014.12.017</w:t>
       </w:r>
     </w:p>
     <w:p>
@@ -1633,7 +1897,24 @@
           <w:noProof/>
           <w:szCs w:val="24"/>
         </w:rPr>
-        <w:t xml:space="preserve">Lauer, N., &amp; Vengosh, A. (2016). Age Dating Oil and Gas Wastewater Spills Using Radium Isotopes and Their Decay Products in Impacted Soil and Sediment. </w:t>
+        <w:t xml:space="preserve">Landis, J. D., Hamm, N. T., Renshaw, C. E., Dade, W. B., Magilligan, F. J., &amp; Gartner, J. D. (2012). Surficial redistribution of fallout </w:t>
+      </w:r>
+      <w:r>
+        <w:rPr>
+          <w:rFonts w:ascii="Calibri" w:hAnsi="Calibri" w:cs="Times New Roman"/>
+          <w:noProof/>
+          <w:szCs w:val="24"/>
+          <w:vertAlign w:val="superscript"/>
+        </w:rPr>
+        <w:t>131</w:t>
+      </w:r>
+      <w:r>
+        <w:rPr>
+          <w:rFonts w:ascii="Calibri" w:hAnsi="Calibri" w:cs="Times New Roman"/>
+          <w:noProof/>
+          <w:szCs w:val="24"/>
+        </w:rPr>
+        <w:t xml:space="preserve">iodine in a small temperate catchment. </w:t>
       </w:r>
       <w:r>
         <w:rPr>
@@ -1643,15 +1924,33 @@
           <w:noProof/>
           <w:szCs w:val="24"/>
         </w:rPr>
-        <w:t>Environmental Science &amp; Technology Letters</w:t>
-      </w:r>
-      <w:r>
-        <w:rPr>
-          <w:rFonts w:ascii="Calibri" w:hAnsi="Calibri" w:cs="Times New Roman"/>
-          <w:noProof/>
-          <w:szCs w:val="24"/>
-        </w:rPr>
-        <w:t>, acs.estlett.6b00118. doi:10.1021/acs.estlett.6b00118</w:t>
+        <w:t>Proceedings of the National Academy of Sciences of the United States of America</w:t>
+      </w:r>
+      <w:r>
+        <w:rPr>
+          <w:rFonts w:ascii="Calibri" w:hAnsi="Calibri" w:cs="Times New Roman"/>
+          <w:noProof/>
+          <w:szCs w:val="24"/>
+        </w:rPr>
+        <w:t xml:space="preserve">, </w:t>
+      </w:r>
+      <w:r>
+        <w:rPr>
+          <w:rFonts w:ascii="Calibri" w:hAnsi="Calibri" w:cs="Times New Roman"/>
+          <w:i/>
+          <w:iCs/>
+          <w:noProof/>
+          <w:szCs w:val="24"/>
+        </w:rPr>
+        <w:t>109</w:t>
+      </w:r>
+      <w:r>
+        <w:rPr>
+          <w:rFonts w:ascii="Calibri" w:hAnsi="Calibri" w:cs="Times New Roman"/>
+          <w:noProof/>
+          <w:szCs w:val="24"/>
+        </w:rPr>
+        <w:t>(11), 4064–9. doi:10.1073/pnas.1118665109</w:t>
       </w:r>
     </w:p>
     <w:p>
@@ -1674,7 +1973,7 @@
           <w:noProof/>
           <w:szCs w:val="24"/>
         </w:rPr>
-        <w:t xml:space="preserve">Moore, W. S. (2003). Sources and fluxes of submarine groundwater discharge delineated by radium isotopes. </w:t>
+        <w:t xml:space="preserve">Lauer, N., &amp; Vengosh, A. (2016). Age Dating Oil and Gas Wastewater Spills Using Radium Isotopes and Their Decay Products in Impacted Soil and Sediment. </w:t>
       </w:r>
       <w:r>
         <w:rPr>
@@ -1684,33 +1983,15 @@
           <w:noProof/>
           <w:szCs w:val="24"/>
         </w:rPr>
-        <w:t>Biogeochemistry</w:t>
-      </w:r>
-      <w:r>
-        <w:rPr>
-          <w:rFonts w:ascii="Calibri" w:hAnsi="Calibri" w:cs="Times New Roman"/>
-          <w:noProof/>
-          <w:szCs w:val="24"/>
-        </w:rPr>
-        <w:t xml:space="preserve">, </w:t>
-      </w:r>
-      <w:r>
-        <w:rPr>
-          <w:rFonts w:ascii="Calibri" w:hAnsi="Calibri" w:cs="Times New Roman"/>
-          <w:i/>
-          <w:iCs/>
-          <w:noProof/>
-          <w:szCs w:val="24"/>
-        </w:rPr>
-        <w:t>66</w:t>
-      </w:r>
-      <w:r>
-        <w:rPr>
-          <w:rFonts w:ascii="Calibri" w:hAnsi="Calibri" w:cs="Times New Roman"/>
-          <w:noProof/>
-          <w:szCs w:val="24"/>
-        </w:rPr>
-        <w:t>(1), 75–93. doi:10.1023/B:BIOG.0000006065.77764.a0</w:t>
+        <w:t>Environmental Science &amp; Technology Letters</w:t>
+      </w:r>
+      <w:r>
+        <w:rPr>
+          <w:rFonts w:ascii="Calibri" w:hAnsi="Calibri" w:cs="Times New Roman"/>
+          <w:noProof/>
+          <w:szCs w:val="24"/>
+        </w:rPr>
+        <w:t>, acs.estlett.6b00118. doi:10.1021/acs.estlett.6b00118</w:t>
       </w:r>
     </w:p>
     <w:p>
@@ -1733,7 +2014,7 @@
           <w:noProof/>
           <w:szCs w:val="24"/>
         </w:rPr>
-        <w:t xml:space="preserve">MURPHY, R., &amp; STRONGIN, D. (2009). Surface reactivity of pyrite and related sulfides. </w:t>
+        <w:t xml:space="preserve">Moore, W. S. (2003). Sources and fluxes of submarine groundwater discharge delineated by radium isotopes. </w:t>
       </w:r>
       <w:r>
         <w:rPr>
@@ -1743,7 +2024,7 @@
           <w:noProof/>
           <w:szCs w:val="24"/>
         </w:rPr>
-        <w:t>Surface Science Reports</w:t>
+        <w:t>Biogeochemistry</w:t>
       </w:r>
       <w:r>
         <w:rPr>
@@ -1761,15 +2042,15 @@
           <w:noProof/>
           <w:szCs w:val="24"/>
         </w:rPr>
-        <w:t>64</w:t>
-      </w:r>
-      <w:r>
-        <w:rPr>
-          <w:rFonts w:ascii="Calibri" w:hAnsi="Calibri" w:cs="Times New Roman"/>
-          <w:noProof/>
-          <w:szCs w:val="24"/>
-        </w:rPr>
-        <w:t>(1), 1–45. doi:10.1016/j.surfrep.2008.09.002</w:t>
+        <w:t>66</w:t>
+      </w:r>
+      <w:r>
+        <w:rPr>
+          <w:rFonts w:ascii="Calibri" w:hAnsi="Calibri" w:cs="Times New Roman"/>
+          <w:noProof/>
+          <w:szCs w:val="24"/>
+        </w:rPr>
+        <w:t>(1), 75–93. doi:10.1023/B:BIOG.0000006065.77764.a0</w:t>
       </w:r>
     </w:p>
     <w:p>
@@ -1792,7 +2073,7 @@
           <w:noProof/>
           <w:szCs w:val="24"/>
         </w:rPr>
-        <w:t xml:space="preserve">Nazaroff, W. W. (1992). Radon transport from soil to air. </w:t>
+        <w:t xml:space="preserve">MURPHY, R., &amp; STRONGIN, D. (2009). Surface reactivity of pyrite and related sulfides. </w:t>
       </w:r>
       <w:r>
         <w:rPr>
@@ -1802,7 +2083,7 @@
           <w:noProof/>
           <w:szCs w:val="24"/>
         </w:rPr>
-        <w:t>Reviews of Geophysics</w:t>
+        <w:t>Surface Science Reports</w:t>
       </w:r>
       <w:r>
         <w:rPr>
@@ -1820,15 +2101,15 @@
           <w:noProof/>
           <w:szCs w:val="24"/>
         </w:rPr>
-        <w:t>30</w:t>
-      </w:r>
-      <w:r>
-        <w:rPr>
-          <w:rFonts w:ascii="Calibri" w:hAnsi="Calibri" w:cs="Times New Roman"/>
-          <w:noProof/>
-          <w:szCs w:val="24"/>
-        </w:rPr>
-        <w:t>(92), 137–160. doi:10.1029/92RG00055</w:t>
+        <w:t>64</w:t>
+      </w:r>
+      <w:r>
+        <w:rPr>
+          <w:rFonts w:ascii="Calibri" w:hAnsi="Calibri" w:cs="Times New Roman"/>
+          <w:noProof/>
+          <w:szCs w:val="24"/>
+        </w:rPr>
+        <w:t>(1), 1–45. doi:10.1016/j.surfrep.2008.09.002</w:t>
       </w:r>
     </w:p>
     <w:p>
@@ -1851,7 +2132,7 @@
           <w:noProof/>
           <w:szCs w:val="24"/>
         </w:rPr>
-        <w:t xml:space="preserve">Sajih, M., Bryan, N. D., Livens, F. R., Vaughan, D. J., Descostes, M., Phrommavanh, V., … Morris, K. (2014). Adsorption of radium and barium on goethite and ferrihydrite: A kinetic and surface complexation modelling study. </w:t>
+        <w:t xml:space="preserve">Nazaroff, W. W. (1992). Radon transport from soil to air. </w:t>
       </w:r>
       <w:r>
         <w:rPr>
@@ -1861,7 +2142,7 @@
           <w:noProof/>
           <w:szCs w:val="24"/>
         </w:rPr>
-        <w:t>Geochimica et Cosmochimica Acta</w:t>
+        <w:t>Reviews of Geophysics</w:t>
       </w:r>
       <w:r>
         <w:rPr>
@@ -1879,15 +2160,15 @@
           <w:noProof/>
           <w:szCs w:val="24"/>
         </w:rPr>
-        <w:t>146</w:t>
-      </w:r>
-      <w:r>
-        <w:rPr>
-          <w:rFonts w:ascii="Calibri" w:hAnsi="Calibri" w:cs="Times New Roman"/>
-          <w:noProof/>
-          <w:szCs w:val="24"/>
-        </w:rPr>
-        <w:t>, 150–163. doi:10.1016/j.gca.2014.10.008</w:t>
+        <w:t>30</w:t>
+      </w:r>
+      <w:r>
+        <w:rPr>
+          <w:rFonts w:ascii="Calibri" w:hAnsi="Calibri" w:cs="Times New Roman"/>
+          <w:noProof/>
+          <w:szCs w:val="24"/>
+        </w:rPr>
+        <w:t>(92), 137–160. doi:10.1029/92RG00055</w:t>
       </w:r>
     </w:p>
     <w:p>
@@ -1910,7 +2191,7 @@
           <w:noProof/>
           <w:szCs w:val="24"/>
         </w:rPr>
-        <w:t xml:space="preserve">Schwertmann, U., &amp; Cornell, R. (2000). </w:t>
+        <w:t xml:space="preserve">Parkhurst, D. L., &amp; Appela, C. A. J. (2013). </w:t>
       </w:r>
       <w:r>
         <w:rPr>
@@ -1920,7 +2201,7 @@
           <w:noProof/>
           <w:szCs w:val="24"/>
         </w:rPr>
-        <w:t>Iron Oxides in the Laboratary</w:t>
+        <w:t>Description of Input and Examples for PHREEQC Version 3 — A Computer Program for Speciation , Batch-Reaction , One-Dimensional Transport , and Inverse Geochemical Calculations Chapter 43 of</w:t>
       </w:r>
       <w:r>
         <w:rPr>
@@ -1938,15 +2219,15 @@
           <w:noProof/>
           <w:szCs w:val="24"/>
         </w:rPr>
-        <w:t>Wiley-VCH Verlag Gmbh</w:t>
-      </w:r>
-      <w:r>
-        <w:rPr>
-          <w:rFonts w:ascii="Calibri" w:hAnsi="Calibri" w:cs="Times New Roman"/>
-          <w:noProof/>
-          <w:szCs w:val="24"/>
-        </w:rPr>
-        <w:t>. Weinheim, Germany: Wiley-VCH Verlag GmbH. doi:10.1002/9783527613229</w:t>
+        <w:t>U.S. Geological Survey Techniques and Methods</w:t>
+      </w:r>
+      <w:r>
+        <w:rPr>
+          <w:rFonts w:ascii="Calibri" w:hAnsi="Calibri" w:cs="Times New Roman"/>
+          <w:noProof/>
+          <w:szCs w:val="24"/>
+        </w:rPr>
+        <w:t>. Retrieved from http://pubs.usgs.gov/tm/06/a43/</w:t>
       </w:r>
     </w:p>
     <w:p>
@@ -1969,7 +2250,7 @@
           <w:noProof/>
           <w:szCs w:val="24"/>
         </w:rPr>
-        <w:t xml:space="preserve">Solomon, D. K., Poreda, R. J., Schiff, S. L., &amp; Cherry, J. A. (1992). Tritium and helium: 3 as groundwater age tracers in the Borden Aquifer. </w:t>
+        <w:t xml:space="preserve">Sajih, M., Bryan, N. D., Livens, F. R., Vaughan, D. J., Descostes, M., Phrommavanh, V., … Morris, K. (2014). Adsorption of radium and barium on goethite and ferrihydrite: A kinetic and surface complexation modelling study. </w:t>
       </w:r>
       <w:r>
         <w:rPr>
@@ -1979,7 +2260,7 @@
           <w:noProof/>
           <w:szCs w:val="24"/>
         </w:rPr>
-        <w:t>Water Resources Research</w:t>
+        <w:t>Geochimica et Cosmochimica Acta</w:t>
       </w:r>
       <w:r>
         <w:rPr>
@@ -1997,15 +2278,15 @@
           <w:noProof/>
           <w:szCs w:val="24"/>
         </w:rPr>
-        <w:t>28</w:t>
-      </w:r>
-      <w:r>
-        <w:rPr>
-          <w:rFonts w:ascii="Calibri" w:hAnsi="Calibri" w:cs="Times New Roman"/>
-          <w:noProof/>
-          <w:szCs w:val="24"/>
-        </w:rPr>
-        <w:t>(3), 741–755. doi:10.1029/91WR02689</w:t>
+        <w:t>146</w:t>
+      </w:r>
+      <w:r>
+        <w:rPr>
+          <w:rFonts w:ascii="Calibri" w:hAnsi="Calibri" w:cs="Times New Roman"/>
+          <w:noProof/>
+          <w:szCs w:val="24"/>
+        </w:rPr>
+        <w:t>, 150–163. doi:10.1016/j.gca.2014.10.008</w:t>
       </w:r>
     </w:p>
     <w:p>
@@ -2028,7 +2309,7 @@
           <w:noProof/>
           <w:szCs w:val="24"/>
         </w:rPr>
-        <w:t xml:space="preserve">Stookey, L. L. (1970). Ferrozine---a new spectrophotometric reagent for iron. </w:t>
+        <w:t xml:space="preserve">Schwertmann, U., &amp; Cornell, R. (2000). </w:t>
       </w:r>
       <w:r>
         <w:rPr>
@@ -2038,15 +2319,15 @@
           <w:noProof/>
           <w:szCs w:val="24"/>
         </w:rPr>
-        <w:t>Analytical Chemistry</w:t>
-      </w:r>
-      <w:r>
-        <w:rPr>
-          <w:rFonts w:ascii="Calibri" w:hAnsi="Calibri" w:cs="Times New Roman"/>
-          <w:noProof/>
-          <w:szCs w:val="24"/>
-        </w:rPr>
-        <w:t xml:space="preserve">, </w:t>
+        <w:t>Iron Oxides in the Laboratary</w:t>
+      </w:r>
+      <w:r>
+        <w:rPr>
+          <w:rFonts w:ascii="Calibri" w:hAnsi="Calibri" w:cs="Times New Roman"/>
+          <w:noProof/>
+          <w:szCs w:val="24"/>
+        </w:rPr>
+        <w:t xml:space="preserve">. </w:t>
       </w:r>
       <w:r>
         <w:rPr>
@@ -2056,15 +2337,15 @@
           <w:noProof/>
           <w:szCs w:val="24"/>
         </w:rPr>
-        <w:t>42</w:t>
-      </w:r>
-      <w:r>
-        <w:rPr>
-          <w:rFonts w:ascii="Calibri" w:hAnsi="Calibri" w:cs="Times New Roman"/>
-          <w:noProof/>
-          <w:szCs w:val="24"/>
-        </w:rPr>
-        <w:t>(7), 779–781. doi:10.1021/ac60289a016</w:t>
+        <w:t>Wiley-VCH Verlag Gmbh</w:t>
+      </w:r>
+      <w:r>
+        <w:rPr>
+          <w:rFonts w:ascii="Calibri" w:hAnsi="Calibri" w:cs="Times New Roman"/>
+          <w:noProof/>
+          <w:szCs w:val="24"/>
+        </w:rPr>
+        <w:t>. Weinheim, Germany: Wiley-VCH Verlag GmbH. doi:10.1002/9783527613229</w:t>
       </w:r>
     </w:p>
     <w:p>
@@ -2087,7 +2368,7 @@
           <w:noProof/>
           <w:szCs w:val="24"/>
         </w:rPr>
-        <w:t xml:space="preserve">Tamamura, S., Takada, T., Tomita, J., Nagao, S., Fukushi, K., &amp; Yamamoto, M. (2013). Salinity dependence of 226Ra adsorption on montmorillonite and kaolinite. </w:t>
+        <w:t xml:space="preserve">Solomon, D. K., Poreda, R. J., Schiff, S. L., &amp; Cherry, J. A. (1992). Tritium and helium: 3 as groundwater age tracers in the Borden Aquifer. </w:t>
       </w:r>
       <w:r>
         <w:rPr>
@@ -2097,7 +2378,7 @@
           <w:noProof/>
           <w:szCs w:val="24"/>
         </w:rPr>
-        <w:t>Journal of Radioanalytical and Nuclear Chemistry</w:t>
+        <w:t>Water Resources Research</w:t>
       </w:r>
       <w:r>
         <w:rPr>
@@ -2115,15 +2396,15 @@
           <w:noProof/>
           <w:szCs w:val="24"/>
         </w:rPr>
-        <w:t>299</w:t>
-      </w:r>
-      <w:r>
-        <w:rPr>
-          <w:rFonts w:ascii="Calibri" w:hAnsi="Calibri" w:cs="Times New Roman"/>
-          <w:noProof/>
-          <w:szCs w:val="24"/>
-        </w:rPr>
-        <w:t>(1), 569–575. doi:10.1007/s10967-013-2740-3</w:t>
+        <w:t>28</w:t>
+      </w:r>
+      <w:r>
+        <w:rPr>
+          <w:rFonts w:ascii="Calibri" w:hAnsi="Calibri" w:cs="Times New Roman"/>
+          <w:noProof/>
+          <w:szCs w:val="24"/>
+        </w:rPr>
+        <w:t>(3), 741–755. doi:10.1029/91WR02689</w:t>
       </w:r>
     </w:p>
     <w:p>
@@ -2135,26 +2416,18 @@
         <w:spacing w:line="240" w:lineRule="auto"/>
         <w:ind w:left="480" w:hanging="480"/>
         <w:rPr>
-          <w:rFonts w:ascii="Calibri" w:hAnsi="Calibri"/>
-          <w:noProof/>
-        </w:rPr>
-      </w:pPr>
-      <w:r>
-        <w:rPr>
-          <w:rFonts w:ascii="Calibri" w:hAnsi="Calibri" w:cs="Times New Roman"/>
-          <w:noProof/>
-          <w:szCs w:val="24"/>
-        </w:rPr>
-        <w:t xml:space="preserve">Warner, N. R., Christie, C. a., Jackson, R. B., &amp; Vengosh, A. (2013). Impacts of shale gas wastewater </w:t>
-      </w:r>
-      <w:r>
-        <w:rPr>
-          <w:rFonts w:ascii="Calibri" w:hAnsi="Calibri" w:cs="Times New Roman"/>
-          <w:noProof/>
-          <w:szCs w:val="24"/>
-        </w:rPr>
-        <w:lastRenderedPageBreak/>
-        <w:t xml:space="preserve">disposal on water quality in Western Pennsylvania. </w:t>
+          <w:rFonts w:ascii="Calibri" w:hAnsi="Calibri" w:cs="Times New Roman"/>
+          <w:noProof/>
+          <w:szCs w:val="24"/>
+        </w:rPr>
+      </w:pPr>
+      <w:r>
+        <w:rPr>
+          <w:rFonts w:ascii="Calibri" w:hAnsi="Calibri" w:cs="Times New Roman"/>
+          <w:noProof/>
+          <w:szCs w:val="24"/>
+        </w:rPr>
+        <w:t xml:space="preserve">Stookey, L. L. (1970). Ferrozine---a new spectrophotometric reagent for iron. </w:t>
       </w:r>
       <w:r>
         <w:rPr>
@@ -2164,7 +2437,7 @@
           <w:noProof/>
           <w:szCs w:val="24"/>
         </w:rPr>
-        <w:t>Environmental Science and Technology</w:t>
+        <w:t>Analytical Chemistry</w:t>
       </w:r>
       <w:r>
         <w:rPr>
@@ -2182,6 +2455,183 @@
           <w:noProof/>
           <w:szCs w:val="24"/>
         </w:rPr>
+        <w:t>42</w:t>
+      </w:r>
+      <w:r>
+        <w:rPr>
+          <w:rFonts w:ascii="Calibri" w:hAnsi="Calibri" w:cs="Times New Roman"/>
+          <w:noProof/>
+          <w:szCs w:val="24"/>
+        </w:rPr>
+        <w:t>(7), 779–781. doi:10.1021/ac60289a016</w:t>
+      </w:r>
+    </w:p>
+    <w:p>
+      <w:pPr>
+        <w:widowControl w:val="0"/>
+        <w:autoSpaceDE w:val="0"/>
+        <w:autoSpaceDN w:val="0"/>
+        <w:adjustRightInd w:val="0"/>
+        <w:spacing w:line="240" w:lineRule="auto"/>
+        <w:ind w:left="480" w:hanging="480"/>
+        <w:rPr>
+          <w:rFonts w:ascii="Calibri" w:hAnsi="Calibri" w:cs="Times New Roman"/>
+          <w:noProof/>
+          <w:szCs w:val="24"/>
+        </w:rPr>
+      </w:pPr>
+      <w:r>
+        <w:rPr>
+          <w:rFonts w:ascii="Calibri" w:hAnsi="Calibri" w:cs="Times New Roman"/>
+          <w:noProof/>
+          <w:szCs w:val="24"/>
+        </w:rPr>
+        <w:t xml:space="preserve">Sverjensky, D. A. (2006). Prediction of the speciation of alkaline earths adsorbed on mineral surfaces in salt solutions. </w:t>
+      </w:r>
+      <w:r>
+        <w:rPr>
+          <w:rFonts w:ascii="Calibri" w:hAnsi="Calibri" w:cs="Times New Roman"/>
+          <w:i/>
+          <w:iCs/>
+          <w:noProof/>
+          <w:szCs w:val="24"/>
+        </w:rPr>
+        <w:t>Geochimica et Cosmochimica Acta</w:t>
+      </w:r>
+      <w:r>
+        <w:rPr>
+          <w:rFonts w:ascii="Calibri" w:hAnsi="Calibri" w:cs="Times New Roman"/>
+          <w:noProof/>
+          <w:szCs w:val="24"/>
+        </w:rPr>
+        <w:t xml:space="preserve">, </w:t>
+      </w:r>
+      <w:r>
+        <w:rPr>
+          <w:rFonts w:ascii="Calibri" w:hAnsi="Calibri" w:cs="Times New Roman"/>
+          <w:i/>
+          <w:iCs/>
+          <w:noProof/>
+          <w:szCs w:val="24"/>
+        </w:rPr>
+        <w:t>70</w:t>
+      </w:r>
+      <w:r>
+        <w:rPr>
+          <w:rFonts w:ascii="Calibri" w:hAnsi="Calibri" w:cs="Times New Roman"/>
+          <w:noProof/>
+          <w:szCs w:val="24"/>
+        </w:rPr>
+        <w:t>(10), 2427–2453. doi:10.1016/j.gca.2006.01.006</w:t>
+      </w:r>
+    </w:p>
+    <w:p>
+      <w:pPr>
+        <w:widowControl w:val="0"/>
+        <w:autoSpaceDE w:val="0"/>
+        <w:autoSpaceDN w:val="0"/>
+        <w:adjustRightInd w:val="0"/>
+        <w:spacing w:line="240" w:lineRule="auto"/>
+        <w:ind w:left="480" w:hanging="480"/>
+        <w:rPr>
+          <w:rFonts w:ascii="Calibri" w:hAnsi="Calibri" w:cs="Times New Roman"/>
+          <w:noProof/>
+          <w:szCs w:val="24"/>
+        </w:rPr>
+      </w:pPr>
+      <w:r>
+        <w:rPr>
+          <w:rFonts w:ascii="Calibri" w:hAnsi="Calibri" w:cs="Times New Roman"/>
+          <w:noProof/>
+          <w:szCs w:val="24"/>
+        </w:rPr>
+        <w:t xml:space="preserve">Tamamura, S., Takada, T., Tomita, J., Nagao, S., Fukushi, K., &amp; Yamamoto, M. (2013). Salinity dependence of 226Ra adsorption on montmorillonite and kaolinite. </w:t>
+      </w:r>
+      <w:r>
+        <w:rPr>
+          <w:rFonts w:ascii="Calibri" w:hAnsi="Calibri" w:cs="Times New Roman"/>
+          <w:i/>
+          <w:iCs/>
+          <w:noProof/>
+          <w:szCs w:val="24"/>
+        </w:rPr>
+        <w:t>Journal of Radioanalytical and Nuclear Chemistry</w:t>
+      </w:r>
+      <w:r>
+        <w:rPr>
+          <w:rFonts w:ascii="Calibri" w:hAnsi="Calibri" w:cs="Times New Roman"/>
+          <w:noProof/>
+          <w:szCs w:val="24"/>
+        </w:rPr>
+        <w:t xml:space="preserve">, </w:t>
+      </w:r>
+      <w:r>
+        <w:rPr>
+          <w:rFonts w:ascii="Calibri" w:hAnsi="Calibri" w:cs="Times New Roman"/>
+          <w:i/>
+          <w:iCs/>
+          <w:noProof/>
+          <w:szCs w:val="24"/>
+        </w:rPr>
+        <w:t>299</w:t>
+      </w:r>
+      <w:r>
+        <w:rPr>
+          <w:rFonts w:ascii="Calibri" w:hAnsi="Calibri" w:cs="Times New Roman"/>
+          <w:noProof/>
+          <w:szCs w:val="24"/>
+        </w:rPr>
+        <w:t>(1), 569–575. doi:10.1007/s10967-013-2740-3</w:t>
+      </w:r>
+    </w:p>
+    <w:p>
+      <w:pPr>
+        <w:widowControl w:val="0"/>
+        <w:autoSpaceDE w:val="0"/>
+        <w:autoSpaceDN w:val="0"/>
+        <w:adjustRightInd w:val="0"/>
+        <w:spacing w:line="240" w:lineRule="auto"/>
+        <w:ind w:left="480" w:hanging="480"/>
+        <w:rPr>
+          <w:rFonts w:ascii="Calibri" w:hAnsi="Calibri"/>
+          <w:noProof/>
+        </w:rPr>
+      </w:pPr>
+      <w:r>
+        <w:rPr>
+          <w:rFonts w:ascii="Calibri" w:hAnsi="Calibri" w:cs="Times New Roman"/>
+          <w:noProof/>
+          <w:szCs w:val="24"/>
+        </w:rPr>
+        <w:lastRenderedPageBreak/>
+        <w:t xml:space="preserve">Warner, N. R., Christie, C. a., Jackson, R. B., &amp; Vengosh, A. (2013). Impacts of shale gas wastewater disposal on water quality in Western Pennsylvania. </w:t>
+      </w:r>
+      <w:r>
+        <w:rPr>
+          <w:rFonts w:ascii="Calibri" w:hAnsi="Calibri" w:cs="Times New Roman"/>
+          <w:i/>
+          <w:iCs/>
+          <w:noProof/>
+          <w:szCs w:val="24"/>
+        </w:rPr>
+        <w:t>Environmental Science and Technology</w:t>
+      </w:r>
+      <w:r>
+        <w:rPr>
+          <w:rFonts w:ascii="Calibri" w:hAnsi="Calibri" w:cs="Times New Roman"/>
+          <w:noProof/>
+          <w:szCs w:val="24"/>
+        </w:rPr>
+        <w:t xml:space="preserve">, </w:t>
+      </w:r>
+      <w:r>
+        <w:rPr>
+          <w:rFonts w:ascii="Calibri" w:hAnsi="Calibri" w:cs="Times New Roman"/>
+          <w:i/>
+          <w:iCs/>
+          <w:noProof/>
+          <w:szCs w:val="24"/>
+        </w:rPr>
         <w:t>47</w:t>
       </w:r>
       <w:r>
@@ -2196,6 +2646,636 @@
     <w:p>
       <w:r>
         <w:fldChar w:fldCharType="end"/>
+      </w:r>
+    </w:p>
+    <w:p>
+      <w:r>
+        <w:t>TABLE 1:</w:t>
+      </w:r>
+      <w:r>
+        <w:t xml:space="preserve"> </w:t>
+      </w:r>
+      <w:commentRangeStart w:id="8"/>
+      <w:r>
+        <w:t>Reaction Stoichiometries and Associated log K</w:t>
+      </w:r>
+      <w:commentRangeEnd w:id="8"/>
+      <w:r>
+        <w:rPr>
+          <w:rStyle w:val="CommentReference"/>
+        </w:rPr>
+        <w:commentReference w:id="8"/>
+      </w:r>
+    </w:p>
+    <w:p>
+      <w:pPr>
+        <w:rPr>
+          <w:u w:val="single"/>
+        </w:rPr>
+      </w:pPr>
+      <w:r>
+        <w:rPr>
+          <w:u w:val="single"/>
+        </w:rPr>
+        <w:t>Ferrihydrite</w:t>
+      </w:r>
+    </w:p>
+    <w:p>
+      <w:pPr>
+        <w:pStyle w:val="ListParagraph"/>
+        <w:numPr>
+          <w:ilvl w:val="0"/>
+          <w:numId w:val="1"/>
+        </w:numPr>
+      </w:pPr>
+      <w:r>
+        <w:t>FhyOH + H+ = FhyOH</w:t>
+      </w:r>
+      <w:r>
+        <w:rPr>
+          <w:vertAlign w:val="subscript"/>
+        </w:rPr>
+        <w:t>2</w:t>
+      </w:r>
+      <w:r>
+        <w:rPr>
+          <w:vertAlign w:val="superscript"/>
+        </w:rPr>
+        <w:t xml:space="preserve">+ </w:t>
+      </w:r>
+      <w:r>
+        <w:t xml:space="preserve"> </w:t>
+      </w:r>
+      <w:r>
+        <w:tab/>
+      </w:r>
+      <w:r>
+        <w:tab/>
+      </w:r>
+      <w:r>
+        <w:tab/>
+      </w:r>
+      <w:r>
+        <w:t>log K = 7.92</w:t>
+      </w:r>
+      <w:r>
+        <w:tab/>
+        <w:t xml:space="preserve">Source: </w:t>
+      </w:r>
+      <w:r>
+        <w:fldChar w:fldCharType="begin" w:fldLock="1"/>
+      </w:r>
+      <w:r>
+        <w:instrText>ADDIN CSL_CITATION { "citationItems" : [ { "id" : "ITEM-1", "itemData" : { "ISBN" : "0471637319", "author" : [ { "dropping-particle" : "", "family" : "Dzombak", "given" : "DA.", "non-dropping-particle" : "", "parse-names" : false, "suffix" : "" }, { "dropping-particle" : "", "family" : "Morel", "given" : "FMM.", "non-dropping-particle" : "", "parse-names" : false, "suffix" : "" } ], "id" : "ITEM-1", "issued" : { "date-parts" : [ [ "1990" ] ] }, "publisher" : "Wiley", "publisher-place" : "New York, NY", "title" : "Surface Complexation Modeling: Hydrous Ferric Oxide", "type" : "book" }, "uris" : [ "http://www.mendeley.com/documents/?uuid=a1a40670-7195-4e56-8172-1ff3cf0956d2" ] } ], "mendeley" : { "formattedCitation" : "(Dzombak &amp; Morel, 1990)", "plainTextFormattedCitation" : "(Dzombak &amp; Morel, 1990)", "previouslyFormattedCitation" : "(Dzombak &amp; Morel, 1990)" }, "properties" : { "noteIndex" : 0 }, "schema" : "https://github.com/citation-style-language/schema/raw/master/csl-citation.json" }</w:instrText>
+      </w:r>
+      <w:r>
+        <w:fldChar w:fldCharType="separate"/>
+      </w:r>
+      <w:r>
+        <w:rPr>
+          <w:noProof/>
+        </w:rPr>
+        <w:t>(Dzombak &amp; Morel, 1990)</w:t>
+      </w:r>
+      <w:r>
+        <w:fldChar w:fldCharType="end"/>
+      </w:r>
+    </w:p>
+    <w:p>
+      <w:pPr>
+        <w:pStyle w:val="ListParagraph"/>
+        <w:numPr>
+          <w:ilvl w:val="0"/>
+          <w:numId w:val="1"/>
+        </w:numPr>
+      </w:pPr>
+      <w:r>
+        <w:t>FhyOH = FhyO</w:t>
+      </w:r>
+      <w:r>
+        <w:rPr>
+          <w:vertAlign w:val="superscript"/>
+        </w:rPr>
+        <w:t xml:space="preserve">- </w:t>
+      </w:r>
+      <w:r>
+        <w:t>+ H</w:t>
+      </w:r>
+      <w:r>
+        <w:rPr>
+          <w:vertAlign w:val="superscript"/>
+        </w:rPr>
+        <w:t>+</w:t>
+      </w:r>
+      <w:r>
+        <w:tab/>
+      </w:r>
+      <w:r>
+        <w:tab/>
+      </w:r>
+      <w:r>
+        <w:tab/>
+      </w:r>
+      <w:r>
+        <w:t>log K = -8.93</w:t>
+      </w:r>
+      <w:r>
+        <w:tab/>
+        <w:t xml:space="preserve">Source: </w:t>
+      </w:r>
+      <w:r>
+        <w:fldChar w:fldCharType="begin" w:fldLock="1"/>
+      </w:r>
+      <w:r>
+        <w:instrText>ADDIN CSL_CITATION { "citationItems" : [ { "id" : "ITEM-1", "itemData" : { "ISBN" : "0471637319", "author" : [ { "dropping-particle" : "", "family" : "Dzombak", "given" : "DA.", "non-dropping-particle" : "", "parse-names" : false, "suffix" : "" }, { "dropping-particle" : "", "family" : "Morel", "given" : "FMM.", "non-dropping-particle" : "", "parse-names" : false, "suffix" : "" } ], "id" : "ITEM-1", "issued" : { "date-parts" : [ [ "1990" ] ] }, "publisher" : "Wiley", "publisher-place" : "New York, NY", "title" : "Surface Complexation Modeling: Hydrous Ferric Oxide", "type" : "book" }, "uris" : [ "http://www.mendeley.com/documents/?uuid=a1a40670-7195-4e56-8172-1ff3cf0956d2" ] } ], "mendeley" : { "formattedCitation" : "(Dzombak &amp; Morel, 1990)", "plainTextFormattedCitation" : "(Dzombak &amp; Morel, 1990)", "previouslyFormattedCitation" : "(Dzombak &amp; Morel, 1990)" }, "properties" : { "noteIndex" : 0 }, "schema" : "https://github.com/citation-style-language/schema/raw/master/csl-citation.json" }</w:instrText>
+      </w:r>
+      <w:r>
+        <w:fldChar w:fldCharType="separate"/>
+      </w:r>
+      <w:r>
+        <w:rPr>
+          <w:noProof/>
+        </w:rPr>
+        <w:t>(Dzombak &amp; Morel, 1990)</w:t>
+      </w:r>
+      <w:r>
+        <w:fldChar w:fldCharType="end"/>
+      </w:r>
+    </w:p>
+    <w:p>
+      <w:pPr>
+        <w:pStyle w:val="ListParagraph"/>
+        <w:numPr>
+          <w:ilvl w:val="0"/>
+          <w:numId w:val="1"/>
+        </w:numPr>
+      </w:pPr>
+      <w:r>
+        <w:t>FhyOH + Ra</w:t>
+      </w:r>
+      <w:r>
+        <w:rPr>
+          <w:vertAlign w:val="superscript"/>
+        </w:rPr>
+        <w:t>+2</w:t>
+      </w:r>
+      <w:r>
+        <w:t xml:space="preserve"> = FhyOHRa</w:t>
+      </w:r>
+      <w:r>
+        <w:rPr>
+          <w:vertAlign w:val="superscript"/>
+        </w:rPr>
+        <w:t>+2</w:t>
+      </w:r>
+      <w:r>
+        <w:rPr>
+          <w:vertAlign w:val="superscript"/>
+        </w:rPr>
+        <w:tab/>
+      </w:r>
+      <w:r>
+        <w:tab/>
+        <w:t>log K = 7</w:t>
+      </w:r>
+      <w:r>
+        <w:tab/>
+        <w:t>Source: Data fitting</w:t>
+      </w:r>
+    </w:p>
+    <w:p>
+      <w:pPr>
+        <w:rPr>
+          <w:u w:val="single"/>
+        </w:rPr>
+      </w:pPr>
+      <w:r>
+        <w:rPr>
+          <w:u w:val="single"/>
+        </w:rPr>
+        <w:t>Goethite</w:t>
+      </w:r>
+    </w:p>
+    <w:p>
+      <w:pPr>
+        <w:pStyle w:val="ListParagraph"/>
+        <w:numPr>
+          <w:ilvl w:val="0"/>
+          <w:numId w:val="2"/>
+        </w:numPr>
+      </w:pPr>
+      <w:r>
+        <w:t>GoeOH + H</w:t>
+      </w:r>
+      <w:r>
+        <w:rPr>
+          <w:vertAlign w:val="superscript"/>
+        </w:rPr>
+        <w:t>+</w:t>
+      </w:r>
+      <w:r>
+        <w:t xml:space="preserve"> = GoeOH</w:t>
+      </w:r>
+      <w:r>
+        <w:softHyphen/>
+      </w:r>
+      <w:r>
+        <w:softHyphen/>
+      </w:r>
+      <w:r>
+        <w:rPr>
+          <w:vertAlign w:val="subscript"/>
+        </w:rPr>
+        <w:t>2</w:t>
+      </w:r>
+      <w:r>
+        <w:rPr>
+          <w:vertAlign w:val="superscript"/>
+        </w:rPr>
+        <w:t>+</w:t>
+      </w:r>
+      <w:r>
+        <w:t xml:space="preserve"> </w:t>
+      </w:r>
+      <w:r>
+        <w:tab/>
+      </w:r>
+      <w:r>
+        <w:tab/>
+      </w:r>
+      <w:r>
+        <w:tab/>
+      </w:r>
+      <w:r>
+        <w:t>log K = 4.8</w:t>
+      </w:r>
+      <w:r>
+        <w:tab/>
+        <w:t xml:space="preserve">Source: </w:t>
+      </w:r>
+      <w:r>
+        <w:fldChar w:fldCharType="begin" w:fldLock="1"/>
+      </w:r>
+      <w:r>
+        <w:instrText>ADDIN CSL_CITATION { "citationItems" : [ { "id" : "ITEM-1", "itemData" : { "DOI" : "10.1016/j.gca.2006.01.006", "ISBN" : "0016-7037", "ISSN" : "00167037", "abstract" : "Despite the fact that the bulk compositions of most low temperature natural surface waters, groundwaters, and porewaters are heavily influenced by alkaline earths, an understanding of the development of proton surface charge in the presence of alkaline earth adsorption on the surfaces of minerals is lacking. In particular, models of speciation at the mineral-water interface in systems involving alkaline earths need to be established for a range of different minerals. In the present study, X-ray standing wave results for Sr2+ adsorption on rutile as a tetranuclear complex [Fenter, P., Cheng, L., Rihs, S., Machesky, M., Bedyzk, M.D., Sturchio, N.C., 2000. Electrical double-layer structure at the rutile-water interface as observed in situ with small-period X-ray standing waves. J. Colloid Interface Sci. 225, 154-165] are used as constraints for all the alkaline earths in surface complexation simulations of proton surface charge, metal adsorption, and electrokinetic experiments referring to wide ranges of pH, ionic strength, surface coverage, and type of oxide. The tetranuclear reaction{A formula is presented}predominates for the large cations Sr2+ and Ba2+ (and presumably Ra2+), consistent with X-ray results. In contrast, the mononuclear reaction{A formula is presented}predominates for the much smaller Mg2+ (and presumably Be2+), with minor amounts of the tetranuclear reaction. Both reaction types appear to be important for the intermediate size Ca2+. For all the alkaline earths on all oxides, the proportions of the different reaction types vary systematically as a function of pH, ionic strength, and surface coverage. The application of Born solvation and crystal-chemical theory enables estimation of the equilibrium constants of adsorption of all the alkaline earths on all oxides. On high dielectric constant solids (rutile, magnetite, manganese dioxide), where the solvation contribution is negligable, ion adsorption correlates with crystal radius: the equilibrium constants increase in the sequence Be2+ &lt; Mg2+ &lt; Ca2+ &lt; Sr2+ &lt; Ba2+ &lt; Ra2+. On low dielectric constant solids (hematite, gibbsite,and silicas), the solvation contribution opposing adsorption is largest for ions with the smallest hydrated radii: the equilibrium constants increase in the sequence Ra2+ &lt; Ba2+ &lt; Sr2+ &lt; Ca2+ &lt; Mg2+ &lt; Be2+. These predicted sequences are consistent with adsorption affinities in the literature. In combination with previously published results, the present study enables th\u2026", "author" : [ { "dropping-particle" : "", "family" : "Sverjensky", "given" : "Dimitri A.", "non-dropping-particle" : "", "parse-names" : false, "suffix" : "" } ], "container-title" : "Geochimica et Cosmochimica Acta", "id" : "ITEM-1", "issue" : "10", "issued" : { "date-parts" : [ [ "2006" ] ] }, "page" : "2427-2453", "title" : "Prediction of the speciation of alkaline earths adsorbed on mineral surfaces in salt solutions", "type" : "article-journal", "volume" : "70" }, "uris" : [ "http://www.mendeley.com/documents/?uuid=95901e33-067b-4748-8f30-d87675edc102" ] } ], "mendeley" : { "formattedCitation" : "(Sverjensky, 2006)", "plainTextFormattedCitation" : "(Sverjensky, 2006)", "previouslyFormattedCitation" : "(Sverjensky, 2006)" }, "properties" : { "noteIndex" : 0 }, "schema" : "https://github.com/citation-style-language/schema/raw/master/csl-citation.json" }</w:instrText>
+      </w:r>
+      <w:r>
+        <w:fldChar w:fldCharType="separate"/>
+      </w:r>
+      <w:r>
+        <w:rPr>
+          <w:noProof/>
+        </w:rPr>
+        <w:t>(Sverjensky, 2006)</w:t>
+      </w:r>
+      <w:r>
+        <w:fldChar w:fldCharType="end"/>
+      </w:r>
+    </w:p>
+    <w:p>
+      <w:pPr>
+        <w:pStyle w:val="ListParagraph"/>
+        <w:numPr>
+          <w:ilvl w:val="0"/>
+          <w:numId w:val="2"/>
+        </w:numPr>
+      </w:pPr>
+      <w:r>
+        <w:t>GoeOH = GoeO</w:t>
+      </w:r>
+      <w:r>
+        <w:rPr>
+          <w:vertAlign w:val="superscript"/>
+        </w:rPr>
+        <w:t>-</w:t>
+      </w:r>
+      <w:r>
+        <w:t xml:space="preserve"> + H</w:t>
+      </w:r>
+      <w:r>
+        <w:rPr>
+          <w:vertAlign w:val="superscript"/>
+        </w:rPr>
+        <w:t>+</w:t>
+      </w:r>
+      <w:r>
+        <w:rPr>
+          <w:vertAlign w:val="superscript"/>
+        </w:rPr>
+        <w:tab/>
+      </w:r>
+      <w:r>
+        <w:rPr>
+          <w:vertAlign w:val="superscript"/>
+        </w:rPr>
+        <w:tab/>
+      </w:r>
+      <w:r>
+        <w:rPr>
+          <w:vertAlign w:val="superscript"/>
+        </w:rPr>
+        <w:tab/>
+      </w:r>
+      <w:r>
+        <w:t>log K = -10.4</w:t>
+      </w:r>
+      <w:r>
+        <w:tab/>
+        <w:t xml:space="preserve">Source: </w:t>
+      </w:r>
+      <w:r>
+        <w:fldChar w:fldCharType="begin" w:fldLock="1"/>
+      </w:r>
+      <w:r>
+        <w:instrText>ADDIN CSL_CITATION { "citationItems" : [ { "id" : "ITEM-1", "itemData" : { "DOI" : "10.1016/j.gca.2006.01.006", "ISBN" : "0016-7037", "ISSN" : "00167037", "abstract" : "Despite the fact that the bulk compositions of most low temperature natural surface waters, groundwaters, and porewaters are heavily influenced by alkaline earths, an understanding of the development of proton surface charge in the presence of alkaline earth adsorption on the surfaces of minerals is lacking. In particular, models of speciation at the mineral-water interface in systems involving alkaline earths need to be established for a range of different minerals. In the present study, X-ray standing wave results for Sr2+ adsorption on rutile as a tetranuclear complex [Fenter, P., Cheng, L., Rihs, S., Machesky, M., Bedyzk, M.D., Sturchio, N.C., 2000. Electrical double-layer structure at the rutile-water interface as observed in situ with small-period X-ray standing waves. J. Colloid Interface Sci. 225, 154-165] are used as constraints for all the alkaline earths in surface complexation simulations of proton surface charge, metal adsorption, and electrokinetic experiments referring to wide ranges of pH, ionic strength, surface coverage, and type of oxide. The tetranuclear reaction{A formula is presented}predominates for the large cations Sr2+ and Ba2+ (and presumably Ra2+), consistent with X-ray results. In contrast, the mononuclear reaction{A formula is presented}predominates for the much smaller Mg2+ (and presumably Be2+), with minor amounts of the tetranuclear reaction. Both reaction types appear to be important for the intermediate size Ca2+. For all the alkaline earths on all oxides, the proportions of the different reaction types vary systematically as a function of pH, ionic strength, and surface coverage. The application of Born solvation and crystal-chemical theory enables estimation of the equilibrium constants of adsorption of all the alkaline earths on all oxides. On high dielectric constant solids (rutile, magnetite, manganese dioxide), where the solvation contribution is negligable, ion adsorption correlates with crystal radius: the equilibrium constants increase in the sequence Be2+ &lt; Mg2+ &lt; Ca2+ &lt; Sr2+ &lt; Ba2+ &lt; Ra2+. On low dielectric constant solids (hematite, gibbsite,and silicas), the solvation contribution opposing adsorption is largest for ions with the smallest hydrated radii: the equilibrium constants increase in the sequence Ra2+ &lt; Ba2+ &lt; Sr2+ &lt; Ca2+ &lt; Mg2+ &lt; Be2+. These predicted sequences are consistent with adsorption affinities in the literature. In combination with previously published results, the present study enables th\u2026", "author" : [ { "dropping-particle" : "", "family" : "Sverjensky", "given" : "Dimitri A.", "non-dropping-particle" : "", "parse-names" : false, "suffix" : "" } ], "container-title" : "Geochimica et Cosmochimica Acta", "id" : "ITEM-1", "issue" : "10", "issued" : { "date-parts" : [ [ "2006" ] ] }, "page" : "2427-2453", "title" : "Prediction of the speciation of alkaline earths adsorbed on mineral surfaces in salt solutions", "type" : "article-journal", "volume" : "70" }, "uris" : [ "http://www.mendeley.com/documents/?uuid=95901e33-067b-4748-8f30-d87675edc102" ] } ], "mendeley" : { "formattedCitation" : "(Sverjensky, 2006)", "plainTextFormattedCitation" : "(Sverjensky, 2006)", "previouslyFormattedCitation" : "(Sverjensky, 2006)" }, "properties" : { "noteIndex" : 0 }, "schema" : "https://github.com/citation-style-language/schema/raw/master/csl-citation.json" }</w:instrText>
+      </w:r>
+      <w:r>
+        <w:fldChar w:fldCharType="separate"/>
+      </w:r>
+      <w:r>
+        <w:rPr>
+          <w:noProof/>
+        </w:rPr>
+        <w:t>(Sverjensky, 2006)</w:t>
+      </w:r>
+      <w:r>
+        <w:fldChar w:fldCharType="end"/>
+      </w:r>
+    </w:p>
+    <w:p>
+      <w:pPr>
+        <w:pStyle w:val="ListParagraph"/>
+        <w:numPr>
+          <w:ilvl w:val="0"/>
+          <w:numId w:val="2"/>
+        </w:numPr>
+      </w:pPr>
+      <w:r>
+        <w:t>GoeOH + Ra</w:t>
+      </w:r>
+      <w:r>
+        <w:rPr>
+          <w:vertAlign w:val="superscript"/>
+        </w:rPr>
+        <w:t>+2</w:t>
+      </w:r>
+      <w:r>
+        <w:t xml:space="preserve"> = GoeOHRa</w:t>
+      </w:r>
+      <w:r>
+        <w:rPr>
+          <w:vertAlign w:val="superscript"/>
+        </w:rPr>
+        <w:t>+2</w:t>
+      </w:r>
+      <w:r>
+        <w:tab/>
+      </w:r>
+      <w:r>
+        <w:tab/>
+      </w:r>
+      <w:r>
+        <w:t>log K = 7</w:t>
+      </w:r>
+      <w:r>
+        <w:tab/>
+        <w:t>Source: Data fitting</w:t>
+      </w:r>
+    </w:p>
+    <w:p>
+      <w:pPr>
+        <w:rPr>
+          <w:u w:val="single"/>
+        </w:rPr>
+      </w:pPr>
+      <w:r>
+        <w:rPr>
+          <w:u w:val="single"/>
+        </w:rPr>
+        <w:t>Sodium Montmorillonite</w:t>
+      </w:r>
+    </w:p>
+    <w:p>
+      <w:pPr>
+        <w:pStyle w:val="ListParagraph"/>
+        <w:numPr>
+          <w:ilvl w:val="0"/>
+          <w:numId w:val="3"/>
+        </w:numPr>
+      </w:pPr>
+      <w:r>
+        <w:t>2 Na-Clay + Ra</w:t>
+      </w:r>
+      <w:r>
+        <w:rPr>
+          <w:vertAlign w:val="superscript"/>
+        </w:rPr>
+        <w:t>+2</w:t>
+      </w:r>
+      <w:r>
+        <w:t xml:space="preserve"> = Ra-Clay</w:t>
+      </w:r>
+      <w:r>
+        <w:softHyphen/>
+      </w:r>
+      <w:r>
+        <w:rPr>
+          <w:vertAlign w:val="subscript"/>
+        </w:rPr>
+        <w:t xml:space="preserve">2 </w:t>
+      </w:r>
+      <w:r>
+        <w:t>+ 2 Na</w:t>
+      </w:r>
+      <w:r>
+        <w:rPr>
+          <w:vertAlign w:val="superscript"/>
+        </w:rPr>
+        <w:t xml:space="preserve">+ </w:t>
+      </w:r>
+      <w:r>
+        <w:tab/>
+        <w:t>log K = 0.15</w:t>
+      </w:r>
+      <w:r>
+        <w:tab/>
+        <w:t>Source: Data fitting</w:t>
+      </w:r>
+    </w:p>
+    <w:p>
+      <w:pPr>
+        <w:pStyle w:val="ListParagraph"/>
+        <w:numPr>
+          <w:ilvl w:val="0"/>
+          <w:numId w:val="3"/>
+        </w:numPr>
+      </w:pPr>
+      <w:r>
+        <w:t>ClayOH + H</w:t>
+      </w:r>
+      <w:r>
+        <w:rPr>
+          <w:vertAlign w:val="superscript"/>
+        </w:rPr>
+        <w:t xml:space="preserve">+ </w:t>
+      </w:r>
+      <w:r>
+        <w:t>= ClayOH</w:t>
+      </w:r>
+      <w:r>
+        <w:rPr>
+          <w:vertAlign w:val="subscript"/>
+        </w:rPr>
+        <w:t>2</w:t>
+      </w:r>
+      <w:r>
+        <w:rPr>
+          <w:vertAlign w:val="superscript"/>
+        </w:rPr>
+        <w:t xml:space="preserve">+ </w:t>
+      </w:r>
+      <w:r>
+        <w:tab/>
+      </w:r>
+      <w:r>
+        <w:tab/>
+      </w:r>
+      <w:r>
+        <w:tab/>
+        <w:t>log K = 4.5</w:t>
+      </w:r>
+      <w:r>
+        <w:tab/>
+        <w:t xml:space="preserve">Source: </w:t>
+      </w:r>
+      <w:r>
+        <w:fldChar w:fldCharType="begin" w:fldLock="1"/>
+      </w:r>
+      <w:r>
+        <w:instrText>ADDIN CSL_CITATION { "citationItems" : [ { "id" : "ITEM-1", "itemData" : { "DOI" : "10.1016/j.gca.2004.07.020", "ISSN" : "00167037", "abstract" : "In solution thermodynamics, and more recently in surface chemistry, it is well established that relationships can be found between the free energies of formation of aqueous or surface metal complexes and thermodynamic properties of the metal ions or ligands. Such systematic dependencies are commonly termed linear free energy relationships (LFER). A 2 site protolysis non-electrostatic surface complexation and cation exchange (2SPNE SC/CE) model has been used to model \"in house\" and literature sorption edge data for eleven elements: Mn(II), Co(II), Ni(II), Zn(II), Cd(II), Eu(III), Am(III), Sn(IV), Th(IV), Np(V) and U(VI) to provide surface complexation constants for the strong sites on montmorillonite. Modelling a further 4 sets of sorption isotherms for Ni(II), Zn(II), Eu(III) and U(VI) provided complexation constants for the weak sites. The protolysis constants and site capacities derived for the 2SPNE SC/CE model in previous work were fixed in all of the calculations. Cation exchange was modelled simultaneously to provide selectivity coefficients. Good correlations between the logarithms of strong SKx-1 and weak W1Kx-1 site binding constants on montmorillonite and the logarithm of the aqueous hydrolysis constants OH Kx were found which could be described by the following equations: Strong (???SSOH) sites: logSKX-1 = 8.1 ?? 0.3 + (0.90 ?? 0.02)logOHKX Weak (???SW1OH) sites: logW1KX-1 = 6.2 ?? 0.8 + (0.98 ?? 0.09)logOHKX where x is an integer. Sorption data for heavy metals and actinides such as Pd(II), Pb(II), Pu(III), Zr(IV), U(IV), Np(IV), Pu(IV) and Pa(V), are important in safety studies for radioactive waste repositories and are either very poorly known or not available at all. The LFER approach was used to estimate surface complexation constants for these radionuclides on both site types. The surface protolysis constants, site capacity values, selectivity coefficients and surface complexation constants given in this work, coupled with the LFERs established for the strong and weak sites on montmorillonite, are considered to form a sound basis for a thermodynamic sorption database. Copyright ?? 2005 Elsevier Ltd.", "author" : [ { "dropping-particle" : "", "family" : "Bradbury", "given" : "Michael H.", "non-dropping-particle" : "", "parse-names" : false, "suffix" : "" }, { "dropping-particle" : "", "family" : "Baeyens", "given" : "Bart", "non-dropping-particle" : "", "parse-names" : false, "suffix" : "" } ], "container-title" : "Geochimica et Cosmochimica Acta", "id" : "ITEM-1", "issue" : "4", "issued" : { "date-parts" : [ [ "2005" ] ] }, "page" : "875-892", "title" : "Modelling the sorption of Mn(II), Co(II), Ni(II), Zn(II), Cd(II), Eu(III), Am(III), Sn(IV), Th(IV), Np(V) and U(VI) on montmorillonite: Linear free energy relationships and estimates of surface binding constants for some selected heavy metals and actinide", "type" : "article-journal", "volume" : "69" }, "uris" : [ "http://www.mendeley.com/documents/?uuid=d3f8ee91-7e78-4c06-ae94-207201170264" ] } ], "mendeley" : { "formattedCitation" : "(Michael H. Bradbury &amp; Baeyens, 2005)", "plainTextFormattedCitation" : "(Michael H. Bradbury &amp; Baeyens, 2005)", "previouslyFormattedCitation" : "(Michael H. Bradbury &amp; Baeyens, 2005)" }, "properties" : { "noteIndex" : 0 }, "schema" : "https://github.com/citation-style-language/schema/raw/master/csl-citation.json" }</w:instrText>
+      </w:r>
+      <w:r>
+        <w:fldChar w:fldCharType="separate"/>
+      </w:r>
+      <w:r>
+        <w:rPr>
+          <w:noProof/>
+        </w:rPr>
+        <w:t>(Michael H. Bradbury &amp; Baeyens, 2005)</w:t>
+      </w:r>
+      <w:r>
+        <w:fldChar w:fldCharType="end"/>
+      </w:r>
+    </w:p>
+    <w:p>
+      <w:pPr>
+        <w:pStyle w:val="ListParagraph"/>
+        <w:numPr>
+          <w:ilvl w:val="0"/>
+          <w:numId w:val="3"/>
+        </w:numPr>
+      </w:pPr>
+      <w:r>
+        <w:t>ClayOH = ClayO</w:t>
+      </w:r>
+      <w:r>
+        <w:rPr>
+          <w:vertAlign w:val="superscript"/>
+        </w:rPr>
+        <w:t xml:space="preserve">- </w:t>
+      </w:r>
+      <w:r>
+        <w:t>+ H</w:t>
+      </w:r>
+      <w:r>
+        <w:rPr>
+          <w:vertAlign w:val="superscript"/>
+        </w:rPr>
+        <w:t>+</w:t>
+      </w:r>
+      <w:r>
+        <w:rPr>
+          <w:vertAlign w:val="superscript"/>
+        </w:rPr>
+        <w:tab/>
+      </w:r>
+      <w:r>
+        <w:rPr>
+          <w:vertAlign w:val="superscript"/>
+        </w:rPr>
+        <w:tab/>
+      </w:r>
+      <w:r>
+        <w:rPr>
+          <w:vertAlign w:val="superscript"/>
+        </w:rPr>
+        <w:tab/>
+      </w:r>
+      <w:r>
+        <w:t>log K = -7.9</w:t>
+      </w:r>
+      <w:r>
+        <w:tab/>
+        <w:t xml:space="preserve">Source: </w:t>
+      </w:r>
+      <w:r>
+        <w:fldChar w:fldCharType="begin" w:fldLock="1"/>
+      </w:r>
+      <w:r>
+        <w:instrText>ADDIN CSL_CITATION { "citationItems" : [ { "id" : "ITEM-1", "itemData" : { "DOI" : "10.1016/j.gca.2004.07.020", "ISSN" : "00167037", "abstract" : "In solution thermodynamics, and more recently in surface chemistry, it is well established that relationships can be found between the free energies of formation of aqueous or surface metal complexes and thermodynamic properties of the metal ions or ligands. Such systematic dependencies are commonly termed linear free energy relationships (LFER). A 2 site protolysis non-electrostatic surface complexation and cation exchange (2SPNE SC/CE) model has been used to model \"in house\" and literature sorption edge data for eleven elements: Mn(II), Co(II), Ni(II), Zn(II), Cd(II), Eu(III), Am(III), Sn(IV), Th(IV), Np(V) and U(VI) to provide surface complexation constants for the strong sites on montmorillonite. Modelling a further 4 sets of sorption isotherms for Ni(II), Zn(II), Eu(III) and U(VI) provided complexation constants for the weak sites. The protolysis constants and site capacities derived for the 2SPNE SC/CE model in previous work were fixed in all of the calculations. Cation exchange was modelled simultaneously to provide selectivity coefficients. Good correlations between the logarithms of strong SKx-1 and weak W1Kx-1 site binding constants on montmorillonite and the logarithm of the aqueous hydrolysis constants OH Kx were found which could be described by the following equations: Strong (???SSOH) sites: logSKX-1 = 8.1 ?? 0.3 + (0.90 ?? 0.02)logOHKX Weak (???SW1OH) sites: logW1KX-1 = 6.2 ?? 0.8 + (0.98 ?? 0.09)logOHKX where x is an integer. Sorption data for heavy metals and actinides such as Pd(II), Pb(II), Pu(III), Zr(IV), U(IV), Np(IV), Pu(IV) and Pa(V), are important in safety studies for radioactive waste repositories and are either very poorly known or not available at all. The LFER approach was used to estimate surface complexation constants for these radionuclides on both site types. The surface protolysis constants, site capacity values, selectivity coefficients and surface complexation constants given in this work, coupled with the LFERs established for the strong and weak sites on montmorillonite, are considered to form a sound basis for a thermodynamic sorption database. Copyright ?? 2005 Elsevier Ltd.", "author" : [ { "dropping-particle" : "", "family" : "Bradbury", "given" : "Michael H.", "non-dropping-particle" : "", "parse-names" : false, "suffix" : "" }, { "dropping-particle" : "", "family" : "Baeyens", "given" : "Bart", "non-dropping-particle" : "", "parse-names" : false, "suffix" : "" } ], "container-title" : "Geochimica et Cosmochimica Acta", "id" : "ITEM-1", "issue" : "4", "issued" : { "date-parts" : [ [ "2005" ] ] }, "page" : "875-892", "title" : "Modelling the sorption of Mn(II), Co(II), Ni(II), Zn(II), Cd(II), Eu(III), Am(III), Sn(IV), Th(IV), Np(V) and U(VI) on montmorillonite: Linear free energy relationships and estimates of surface binding constants for some selected heavy metals and actinide", "type" : "article-journal", "volume" : "69" }, "uris" : [ "http://www.mendeley.com/documents/?uuid=d3f8ee91-7e78-4c06-ae94-207201170264" ] } ], "mendeley" : { "formattedCitation" : "(Michael H. Bradbury &amp; Baeyens, 2005)", "plainTextFormattedCitation" : "(Michael H. Bradbury &amp; Baeyens, 2005)", "previouslyFormattedCitation" : "(Michael H. Bradbury &amp; Baeyens, 2005)" }, "properties" : { "noteIndex" : 0 }, "schema" : "https://github.com/citation-style-language/schema/raw/master/csl-citation.json" }</w:instrText>
+      </w:r>
+      <w:r>
+        <w:fldChar w:fldCharType="separate"/>
+      </w:r>
+      <w:r>
+        <w:rPr>
+          <w:noProof/>
+        </w:rPr>
+        <w:t>(Michael H. Bradbury &amp; Baeyens, 2005)</w:t>
+      </w:r>
+      <w:r>
+        <w:fldChar w:fldCharType="end"/>
+      </w:r>
+    </w:p>
+    <w:p>
+      <w:pPr>
+        <w:pStyle w:val="ListParagraph"/>
+        <w:numPr>
+          <w:ilvl w:val="0"/>
+          <w:numId w:val="3"/>
+        </w:numPr>
+      </w:pPr>
+      <w:r>
+        <w:t>ClayOH + Ra</w:t>
+      </w:r>
+      <w:r>
+        <w:rPr>
+          <w:vertAlign w:val="superscript"/>
+        </w:rPr>
+        <w:t>+2</w:t>
+      </w:r>
+      <w:r>
+        <w:t xml:space="preserve"> = ClayOHRa</w:t>
+      </w:r>
+      <w:r>
+        <w:rPr>
+          <w:vertAlign w:val="superscript"/>
+        </w:rPr>
+        <w:t>+2</w:t>
+      </w:r>
+      <w:r>
+        <w:t xml:space="preserve"> </w:t>
+      </w:r>
+      <w:r>
+        <w:tab/>
+      </w:r>
+      <w:r>
+        <w:tab/>
+        <w:t>log K = 7</w:t>
+      </w:r>
+      <w:r>
+        <w:tab/>
+        <w:t>Source: Data fitting</w:t>
       </w:r>
     </w:p>
     <w:sectPr>
@@ -2274,6 +3354,73 @@
       </w:r>
     </w:p>
   </w:comment>
+  <w:comment w:id="4" w:author="Michael Chen" w:date="2016-05-26T12:22:00Z" w:initials="MC">
+    <w:p>
+      <w:pPr>
+        <w:pStyle w:val="CommentText"/>
+      </w:pPr>
+      <w:r>
+        <w:rPr>
+          <w:rStyle w:val="CommentReference"/>
+        </w:rPr>
+        <w:annotationRef/>
+      </w:r>
+      <w:r>
+        <w:t>Could rephrase this to simply talk about a detection limit.</w:t>
+      </w:r>
+    </w:p>
+  </w:comment>
+  <w:comment w:id="5" w:author="Michael Chen" w:date="2016-05-26T15:25:00Z" w:initials="MC">
+    <w:p>
+      <w:pPr>
+        <w:pStyle w:val="CommentText"/>
+      </w:pPr>
+      <w:r>
+        <w:rPr>
+          <w:rStyle w:val="CommentReference"/>
+        </w:rPr>
+        <w:annotationRef/>
+      </w:r>
+      <w:r>
+        <w:t>Need to rer</w:t>
+      </w:r>
+      <w:r>
+        <w:t>un the models with the new data, and fit the pyrite data</w:t>
+      </w:r>
+    </w:p>
+  </w:comment>
+  <w:comment w:id="6" w:author="Michael Chen" w:date="2016-05-26T14:35:00Z" w:initials="MC">
+    <w:p>
+      <w:pPr>
+        <w:pStyle w:val="CommentText"/>
+      </w:pPr>
+      <w:r>
+        <w:rPr>
+          <w:rStyle w:val="CommentReference"/>
+        </w:rPr>
+        <w:annotationRef/>
+      </w:r>
+      <w:r>
+        <w:t>Might not actually be true, models need to get rerun with the new data</w:t>
+      </w:r>
+    </w:p>
+  </w:comment>
+  <w:comment w:id="8" w:author="Michael Chen" w:date="2016-05-26T10:51:00Z" w:initials="MC">
+    <w:p>
+      <w:pPr>
+        <w:pStyle w:val="CommentText"/>
+      </w:pPr>
+      <w:r>
+        <w:rPr>
+          <w:rStyle w:val="CommentReference"/>
+        </w:rPr>
+        <w:annotationRef/>
+      </w:r>
+      <w:r>
+        <w:t>Will also include site densities, just leaving it until we have a full data set/can format it in LaTeX</w:t>
+      </w:r>
+    </w:p>
+  </w:comment>
 </w:comments>
 </file>
 
@@ -2283,7 +3430,292 @@
   <w15:commentEx w15:paraId="199FA32B" w15:done="0"/>
   <w15:commentEx w15:paraId="1C43555B" w15:done="0"/>
   <w15:commentEx w15:paraId="733D1E48" w15:done="0"/>
+  <w15:commentEx w15:paraId="27F63347" w15:done="0"/>
+  <w15:commentEx w15:paraId="6F5DC26F" w15:done="0"/>
+  <w15:commentEx w15:paraId="613C09EA" w15:done="0"/>
+  <w15:commentEx w15:paraId="53B2C709" w15:done="0"/>
 </w15:commentsEx>
+</file>
+
+<file path=word/numbering.xml><?xml version="1.0" encoding="utf-8"?>
+<w:numbering xmlns:wpc="http://schemas.microsoft.com/office/word/2010/wordprocessingCanvas" xmlns:mc="http://schemas.openxmlformats.org/markup-compatibility/2006" xmlns:o="urn:schemas-microsoft-com:office:office" xmlns:r="http://schemas.openxmlformats.org/officeDocument/2006/relationships" xmlns:m="http://schemas.openxmlformats.org/officeDocument/2006/math" xmlns:v="urn:schemas-microsoft-com:vml" xmlns:wp14="http://schemas.microsoft.com/office/word/2010/wordprocessingDrawing" xmlns:wp="http://schemas.openxmlformats.org/drawingml/2006/wordprocessingDrawing" xmlns:w10="urn:schemas-microsoft-com:office:word" xmlns:w="http://schemas.openxmlformats.org/wordprocessingml/2006/main" xmlns:w14="http://schemas.microsoft.com/office/word/2010/wordml" xmlns:w15="http://schemas.microsoft.com/office/word/2012/wordml" xmlns:wpg="http://schemas.microsoft.com/office/word/2010/wordprocessingGroup" xmlns:wpi="http://schemas.microsoft.com/office/word/2010/wordprocessingInk" xmlns:wne="http://schemas.microsoft.com/office/word/2006/wordml" xmlns:wps="http://schemas.microsoft.com/office/word/2010/wordprocessingShape" mc:Ignorable="w14 w15 wp14">
+  <w:abstractNum w:abstractNumId="0" w15:restartNumberingAfterBreak="0">
+    <w:nsid w:val="06773B30"/>
+    <w:multiLevelType w:val="hybridMultilevel"/>
+    <w:tmpl w:val="B4128702"/>
+    <w:lvl w:ilvl="0" w:tplc="90D0FE0C">
+      <w:start w:val="1"/>
+      <w:numFmt w:val="decimal"/>
+      <w:lvlText w:val="(%1)"/>
+      <w:lvlJc w:val="left"/>
+      <w:pPr>
+        <w:ind w:left="720" w:hanging="360"/>
+      </w:pPr>
+      <w:rPr>
+        <w:rFonts w:hint="default"/>
+      </w:rPr>
+    </w:lvl>
+    <w:lvl w:ilvl="1" w:tplc="04090019" w:tentative="1">
+      <w:start w:val="1"/>
+      <w:numFmt w:val="lowerLetter"/>
+      <w:lvlText w:val="%2."/>
+      <w:lvlJc w:val="left"/>
+      <w:pPr>
+        <w:ind w:left="1440" w:hanging="360"/>
+      </w:pPr>
+    </w:lvl>
+    <w:lvl w:ilvl="2" w:tplc="0409001B" w:tentative="1">
+      <w:start w:val="1"/>
+      <w:numFmt w:val="lowerRoman"/>
+      <w:lvlText w:val="%3."/>
+      <w:lvlJc w:val="right"/>
+      <w:pPr>
+        <w:ind w:left="2160" w:hanging="180"/>
+      </w:pPr>
+    </w:lvl>
+    <w:lvl w:ilvl="3" w:tplc="0409000F" w:tentative="1">
+      <w:start w:val="1"/>
+      <w:numFmt w:val="decimal"/>
+      <w:lvlText w:val="%4."/>
+      <w:lvlJc w:val="left"/>
+      <w:pPr>
+        <w:ind w:left="2880" w:hanging="360"/>
+      </w:pPr>
+    </w:lvl>
+    <w:lvl w:ilvl="4" w:tplc="04090019" w:tentative="1">
+      <w:start w:val="1"/>
+      <w:numFmt w:val="lowerLetter"/>
+      <w:lvlText w:val="%5."/>
+      <w:lvlJc w:val="left"/>
+      <w:pPr>
+        <w:ind w:left="3600" w:hanging="360"/>
+      </w:pPr>
+    </w:lvl>
+    <w:lvl w:ilvl="5" w:tplc="0409001B" w:tentative="1">
+      <w:start w:val="1"/>
+      <w:numFmt w:val="lowerRoman"/>
+      <w:lvlText w:val="%6."/>
+      <w:lvlJc w:val="right"/>
+      <w:pPr>
+        <w:ind w:left="4320" w:hanging="180"/>
+      </w:pPr>
+    </w:lvl>
+    <w:lvl w:ilvl="6" w:tplc="0409000F" w:tentative="1">
+      <w:start w:val="1"/>
+      <w:numFmt w:val="decimal"/>
+      <w:lvlText w:val="%7."/>
+      <w:lvlJc w:val="left"/>
+      <w:pPr>
+        <w:ind w:left="5040" w:hanging="360"/>
+      </w:pPr>
+    </w:lvl>
+    <w:lvl w:ilvl="7" w:tplc="04090019" w:tentative="1">
+      <w:start w:val="1"/>
+      <w:numFmt w:val="lowerLetter"/>
+      <w:lvlText w:val="%8."/>
+      <w:lvlJc w:val="left"/>
+      <w:pPr>
+        <w:ind w:left="5760" w:hanging="360"/>
+      </w:pPr>
+    </w:lvl>
+    <w:lvl w:ilvl="8" w:tplc="0409001B" w:tentative="1">
+      <w:start w:val="1"/>
+      <w:numFmt w:val="lowerRoman"/>
+      <w:lvlText w:val="%9."/>
+      <w:lvlJc w:val="right"/>
+      <w:pPr>
+        <w:ind w:left="6480" w:hanging="180"/>
+      </w:pPr>
+    </w:lvl>
+  </w:abstractNum>
+  <w:abstractNum w:abstractNumId="1" w15:restartNumberingAfterBreak="0">
+    <w:nsid w:val="376E464B"/>
+    <w:multiLevelType w:val="hybridMultilevel"/>
+    <w:tmpl w:val="E4120380"/>
+    <w:lvl w:ilvl="0" w:tplc="90D0FE0C">
+      <w:start w:val="1"/>
+      <w:numFmt w:val="decimal"/>
+      <w:lvlText w:val="(%1)"/>
+      <w:lvlJc w:val="left"/>
+      <w:pPr>
+        <w:ind w:left="720" w:hanging="360"/>
+      </w:pPr>
+      <w:rPr>
+        <w:rFonts w:hint="default"/>
+      </w:rPr>
+    </w:lvl>
+    <w:lvl w:ilvl="1" w:tplc="04090019" w:tentative="1">
+      <w:start w:val="1"/>
+      <w:numFmt w:val="lowerLetter"/>
+      <w:lvlText w:val="%2."/>
+      <w:lvlJc w:val="left"/>
+      <w:pPr>
+        <w:ind w:left="1440" w:hanging="360"/>
+      </w:pPr>
+    </w:lvl>
+    <w:lvl w:ilvl="2" w:tplc="0409001B" w:tentative="1">
+      <w:start w:val="1"/>
+      <w:numFmt w:val="lowerRoman"/>
+      <w:lvlText w:val="%3."/>
+      <w:lvlJc w:val="right"/>
+      <w:pPr>
+        <w:ind w:left="2160" w:hanging="180"/>
+      </w:pPr>
+    </w:lvl>
+    <w:lvl w:ilvl="3" w:tplc="0409000F" w:tentative="1">
+      <w:start w:val="1"/>
+      <w:numFmt w:val="decimal"/>
+      <w:lvlText w:val="%4."/>
+      <w:lvlJc w:val="left"/>
+      <w:pPr>
+        <w:ind w:left="2880" w:hanging="360"/>
+      </w:pPr>
+    </w:lvl>
+    <w:lvl w:ilvl="4" w:tplc="04090019" w:tentative="1">
+      <w:start w:val="1"/>
+      <w:numFmt w:val="lowerLetter"/>
+      <w:lvlText w:val="%5."/>
+      <w:lvlJc w:val="left"/>
+      <w:pPr>
+        <w:ind w:left="3600" w:hanging="360"/>
+      </w:pPr>
+    </w:lvl>
+    <w:lvl w:ilvl="5" w:tplc="0409001B" w:tentative="1">
+      <w:start w:val="1"/>
+      <w:numFmt w:val="lowerRoman"/>
+      <w:lvlText w:val="%6."/>
+      <w:lvlJc w:val="right"/>
+      <w:pPr>
+        <w:ind w:left="4320" w:hanging="180"/>
+      </w:pPr>
+    </w:lvl>
+    <w:lvl w:ilvl="6" w:tplc="0409000F" w:tentative="1">
+      <w:start w:val="1"/>
+      <w:numFmt w:val="decimal"/>
+      <w:lvlText w:val="%7."/>
+      <w:lvlJc w:val="left"/>
+      <w:pPr>
+        <w:ind w:left="5040" w:hanging="360"/>
+      </w:pPr>
+    </w:lvl>
+    <w:lvl w:ilvl="7" w:tplc="04090019" w:tentative="1">
+      <w:start w:val="1"/>
+      <w:numFmt w:val="lowerLetter"/>
+      <w:lvlText w:val="%8."/>
+      <w:lvlJc w:val="left"/>
+      <w:pPr>
+        <w:ind w:left="5760" w:hanging="360"/>
+      </w:pPr>
+    </w:lvl>
+    <w:lvl w:ilvl="8" w:tplc="0409001B" w:tentative="1">
+      <w:start w:val="1"/>
+      <w:numFmt w:val="lowerRoman"/>
+      <w:lvlText w:val="%9."/>
+      <w:lvlJc w:val="right"/>
+      <w:pPr>
+        <w:ind w:left="6480" w:hanging="180"/>
+      </w:pPr>
+    </w:lvl>
+  </w:abstractNum>
+  <w:abstractNum w:abstractNumId="2" w15:restartNumberingAfterBreak="0">
+    <w:nsid w:val="50FD39A2"/>
+    <w:multiLevelType w:val="hybridMultilevel"/>
+    <w:tmpl w:val="7FB00F7C"/>
+    <w:lvl w:ilvl="0" w:tplc="90D0FE0C">
+      <w:start w:val="1"/>
+      <w:numFmt w:val="decimal"/>
+      <w:lvlText w:val="(%1)"/>
+      <w:lvlJc w:val="left"/>
+      <w:pPr>
+        <w:ind w:left="720" w:hanging="360"/>
+      </w:pPr>
+      <w:rPr>
+        <w:rFonts w:hint="default"/>
+      </w:rPr>
+    </w:lvl>
+    <w:lvl w:ilvl="1" w:tplc="04090019" w:tentative="1">
+      <w:start w:val="1"/>
+      <w:numFmt w:val="lowerLetter"/>
+      <w:lvlText w:val="%2."/>
+      <w:lvlJc w:val="left"/>
+      <w:pPr>
+        <w:ind w:left="1440" w:hanging="360"/>
+      </w:pPr>
+    </w:lvl>
+    <w:lvl w:ilvl="2" w:tplc="0409001B" w:tentative="1">
+      <w:start w:val="1"/>
+      <w:numFmt w:val="lowerRoman"/>
+      <w:lvlText w:val="%3."/>
+      <w:lvlJc w:val="right"/>
+      <w:pPr>
+        <w:ind w:left="2160" w:hanging="180"/>
+      </w:pPr>
+    </w:lvl>
+    <w:lvl w:ilvl="3" w:tplc="0409000F" w:tentative="1">
+      <w:start w:val="1"/>
+      <w:numFmt w:val="decimal"/>
+      <w:lvlText w:val="%4."/>
+      <w:lvlJc w:val="left"/>
+      <w:pPr>
+        <w:ind w:left="2880" w:hanging="360"/>
+      </w:pPr>
+    </w:lvl>
+    <w:lvl w:ilvl="4" w:tplc="04090019" w:tentative="1">
+      <w:start w:val="1"/>
+      <w:numFmt w:val="lowerLetter"/>
+      <w:lvlText w:val="%5."/>
+      <w:lvlJc w:val="left"/>
+      <w:pPr>
+        <w:ind w:left="3600" w:hanging="360"/>
+      </w:pPr>
+    </w:lvl>
+    <w:lvl w:ilvl="5" w:tplc="0409001B" w:tentative="1">
+      <w:start w:val="1"/>
+      <w:numFmt w:val="lowerRoman"/>
+      <w:lvlText w:val="%6."/>
+      <w:lvlJc w:val="right"/>
+      <w:pPr>
+        <w:ind w:left="4320" w:hanging="180"/>
+      </w:pPr>
+    </w:lvl>
+    <w:lvl w:ilvl="6" w:tplc="0409000F" w:tentative="1">
+      <w:start w:val="1"/>
+      <w:numFmt w:val="decimal"/>
+      <w:lvlText w:val="%7."/>
+      <w:lvlJc w:val="left"/>
+      <w:pPr>
+        <w:ind w:left="5040" w:hanging="360"/>
+      </w:pPr>
+    </w:lvl>
+    <w:lvl w:ilvl="7" w:tplc="04090019" w:tentative="1">
+      <w:start w:val="1"/>
+      <w:numFmt w:val="lowerLetter"/>
+      <w:lvlText w:val="%8."/>
+      <w:lvlJc w:val="left"/>
+      <w:pPr>
+        <w:ind w:left="5760" w:hanging="360"/>
+      </w:pPr>
+    </w:lvl>
+    <w:lvl w:ilvl="8" w:tplc="0409001B" w:tentative="1">
+      <w:start w:val="1"/>
+      <w:numFmt w:val="lowerRoman"/>
+      <w:lvlText w:val="%9."/>
+      <w:lvlJc w:val="right"/>
+      <w:pPr>
+        <w:ind w:left="6480" w:hanging="180"/>
+      </w:pPr>
+    </w:lvl>
+  </w:abstractNum>
+  <w:num w:numId="1">
+    <w:abstractNumId w:val="0"/>
+  </w:num>
+  <w:num w:numId="2">
+    <w:abstractNumId w:val="2"/>
+  </w:num>
+  <w:num w:numId="3">
+    <w:abstractNumId w:val="1"/>
+  </w:num>
+</w:numbering>
 </file>
 
 <file path=word/people.xml><?xml version="1.0" encoding="utf-8"?>
@@ -3093,7 +4525,7 @@
 </file>
 
 <file path=customXml/itemProps1.xml><?xml version="1.0" encoding="utf-8"?>
-<ds:datastoreItem xmlns:ds="http://schemas.openxmlformats.org/officeDocument/2006/customXml" ds:itemID="{8CFEE3F4-E4F3-4C90-9D7E-3790DC6E563B}">
+<ds:datastoreItem xmlns:ds="http://schemas.openxmlformats.org/officeDocument/2006/customXml" ds:itemID="{3ABAD40F-9797-4426-A8C8-A796A7C512D9}">
   <ds:schemaRefs>
     <ds:schemaRef ds:uri="http://schemas.openxmlformats.org/officeDocument/2006/bibliography"/>
   </ds:schemaRefs>

</xml_diff>

<commit_message>
Second page of first draft edited: MC Only
</commit_message>
<xml_diff>
--- a/Manuscript/Radium Sorption Manuscript D-1.docx
+++ b/Manuscript/Radium Sorption Manuscript D-1.docx
@@ -542,36 +542,189 @@
       <w:r>
         <w:t>. Lastly, there is very little data examining the sorption of radium to reduced minerals that form during natural cycling of certain groundwaters. Understanding the full suite of minerals controlling radium transport will be key in predicting its behavior.</w:t>
       </w:r>
+    </w:p>
+    <w:p>
+      <w:r>
+        <w:tab/>
+        <w:t xml:space="preserve">The objective of this work is to develop further understanding of radium </w:t>
+      </w:r>
+      <w:r>
+        <w:t>sorption behavior and develop simple models of radium sorption that can be used in a wide range of groundwater studies</w:t>
+      </w:r>
+      <w:r>
+        <w:t xml:space="preserve">. </w:t>
+      </w:r>
+      <w:r>
+        <w:t xml:space="preserve">Previous work has almost entirely focused on the importance of iron oxides, but have not considered the role of clay minerals with exchangeable cations, or the importance of reduced iron minerals, both of which are </w:t>
+      </w:r>
+      <w:r>
+        <w:t>common</w:t>
+      </w:r>
+      <w:r>
+        <w:t>ly found in many aquifers</w:t>
+      </w:r>
+      <w:r>
+        <w:t>. In this study, we first compare sorption of radium to ferrihydrite, goethite, sodium montmorillonite, and pyrite with a low salinity background solution, and then model that sorption through simple surface complexation models. The results show that pH plays a crucial role in determining sorption extent, and that while iron oxides do show extensive sorption, the most dominant mineral is i</w:t>
+      </w:r>
+      <w:r>
+        <w:t>n fact sodium montmorillonite. This result is mirrored in the surface complexation models, showing that exchange reactions result in the enhanced sorption of radium in the montmorillonite, as compared to the other minerals.</w:t>
+      </w:r>
+    </w:p>
+    <w:p>
+      <w:r>
+        <w:t xml:space="preserve">SECTION 2: </w:t>
+      </w:r>
+      <w:r>
+        <w:t xml:space="preserve">EXPERIMENTAL AND MODELING </w:t>
+      </w:r>
+      <w:r>
+        <w:t>METHODS</w:t>
+      </w:r>
+    </w:p>
+    <w:p>
+      <w:pPr>
+        <w:ind w:firstLine="720"/>
+      </w:pPr>
+      <w:r>
+        <w:t>Reagents used in the experiments were of reagent grade or better, and all solutions were made with 18 M\Ohm water.</w:t>
+      </w:r>
+      <w:r>
+        <w:t xml:space="preserve"> Radium-226 stock was provided by the MIT Environmental, Health, and Safety office, and acidified </w:t>
+      </w:r>
+      <w:r>
+        <w:t>to 3% using HCl.</w:t>
+      </w:r>
+    </w:p>
+    <w:p>
+      <w:r>
+        <w:t>2.1 MINERAL PREPARATION</w:t>
+      </w:r>
+    </w:p>
+    <w:p>
+      <w:r>
+        <w:tab/>
+      </w:r>
+      <w:r>
+        <w:t xml:space="preserve">Both ferrihydrite and goethite minerals were prepared using standard methods </w:t>
+      </w:r>
+      <w:r>
+        <w:fldChar w:fldCharType="begin" w:fldLock="1"/>
+      </w:r>
+      <w:r>
+        <w:instrText>ADDIN CSL_CITATION { "citationItems" : [ { "id" : "ITEM-1", "itemData" : { "DOI" : "10.1002/9783527613229", "ISBN" : "9783527613229", "ISSN" : "0009-8558", "author" : [ { "dropping-particle" : "", "family" : "Schwertmann", "given" : "U.", "non-dropping-particle" : "", "parse-names" : false, "suffix" : "" }, { "dropping-particle" : "", "family" : "Cornell", "given" : "RM.", "non-dropping-particle" : "", "parse-names" : false, "suffix" : "" } ], "container-title" : "Wiley-VCH Verlag Gmbh", "id" : "ITEM-1", "issued" : { "date-parts" : [ [ "2000", "4", "25" ] ] }, "publisher" : "Wiley-VCH Verlag GmbH", "publisher-place" : "Weinheim, Germany", "title" : "Iron Oxides in the Laboratary", "type" : "book" }, "uris" : [ "http://www.mendeley.com/documents/?uuid=62200266-4ca8-456a-a42c-4d91a7a4087b" ] } ], "mendeley" : { "formattedCitation" : "(Schwertmann &amp; Cornell, 2000)", "plainTextFormattedCitation" : "(Schwertmann &amp; Cornell, 2000)", "previouslyFormattedCitation" : "(Schwertmann &amp; Cornell, 2000)" }, "properties" : { "noteIndex" : 0 }, "schema" : "https://github.com/citation-style-language/schema/raw/master/csl-citation.json" }</w:instrText>
+      </w:r>
+      <w:r>
+        <w:fldChar w:fldCharType="separate"/>
+      </w:r>
+      <w:r>
+        <w:rPr>
+          <w:noProof/>
+        </w:rPr>
+        <w:t>(Schwertmann &amp; Cornell, 2000)</w:t>
+      </w:r>
+      <w:r>
+        <w:fldChar w:fldCharType="end"/>
+      </w:r>
+      <w:r>
+        <w:t>. Briefly, ferrihydrite was precipitated by dissolving Fe(III)Cl3 in water, and rapidly titrating the solution to pH 7</w:t>
+      </w:r>
+      <w:r>
+        <w:t>-8</w:t>
+      </w:r>
+      <w:r>
+        <w:t>, followed by centrifugation and washing to remove background electrolytes. The</w:t>
+      </w:r>
+      <w:r>
+        <w:t xml:space="preserve"> iron content of</w:t>
+      </w:r>
+      <w:r>
+        <w:t xml:space="preserve"> prepared ferrhydrite slurry was characterized using the ferrozine method </w:t>
+      </w:r>
+      <w:r>
+        <w:fldChar w:fldCharType="begin" w:fldLock="1"/>
+      </w:r>
+      <w:r>
+        <w:instrText>ADDIN CSL_CITATION { "citationItems" : [ { "id" : "ITEM-1", "itemData" : { "DOI" : "10.1021/ac60289a016", "ISBN" : "0003-2700", "ISSN" : "0003-2700", "PMID" : "591", "abstract" : "Ferrozine [the di-Na salt of 3-(2-pyridyl)-5,6-bis(4-sulfophenyl)-1,2,4-triazine] (L) can be used for the spectrophotometric detn. of Fe, by reacting Fe(II) at pH 4-9 with ferrozine to give the stable complex Fe-L32+, which has an absorption max. at 562 nm (molar absorptivity is 2.79 \u00d7 104). Beer's law is obeyed for \u22644 mg Fe/l. Ferrozine was used to det. 0.156 mg Fe/l. in potable water with a 3.2% relative std. deviation. Interferences by heavy metals were avoided by using excess ferrozine. CN- and NO2- interferences were eliminated by heating the acid ferrozine soln. C2O42-interfered at concns. &gt;500 mg/l. [on SciFinder(R)]", "author" : [ { "dropping-particle" : "", "family" : "Stookey", "given" : "Lawrence L.", "non-dropping-particle" : "", "parse-names" : false, "suffix" : "" } ], "container-title" : "Analytical Chemistry", "id" : "ITEM-1", "issue" : "7", "issued" : { "date-parts" : [ [ "1970" ] ] }, "page" : "779-781", "title" : "Ferrozine---a new spectrophotometric reagent for iron", "type" : "article-journal", "volume" : "42" }, "uris" : [ "http://www.mendeley.com/documents/?uuid=8d1f0ea5-b4a9-435e-9417-2a1e5a505eeb" ] } ], "mendeley" : { "formattedCitation" : "(Stookey, 1970)", "plainTextFormattedCitation" : "(Stookey, 1970)", "previouslyFormattedCitation" : "(Stookey, 1970)" }, "properties" : { "noteIndex" : 0 }, "schema" : "https://github.com/citation-style-language/schema/raw/master/csl-citation.json" }</w:instrText>
+      </w:r>
+      <w:r>
+        <w:fldChar w:fldCharType="separate"/>
+      </w:r>
+      <w:r>
+        <w:rPr>
+          <w:noProof/>
+        </w:rPr>
+        <w:t>(Stookey, 1970)</w:t>
+      </w:r>
+      <w:r>
+        <w:fldChar w:fldCharType="end"/>
+      </w:r>
+      <w:r>
+        <w:t>, and aliquots of the slurry were added directly to the experiments. Goethite was prepared by slow oxidation of an</w:t>
+      </w:r>
+      <w:r>
+        <w:t xml:space="preserve"> initially</w:t>
+      </w:r>
+      <w:r>
+        <w:t xml:space="preserve"> O2 free solution of Fe(II)Cl2 and bicarbonate using air over the course of 2 days. The resulting mineral was centrifuged and washed to remove background electrolyte, and then dried for 2 hours at 70 C. Both iron minerals were characterized using x-ray diffraction to confirm their composition.</w:t>
+      </w:r>
+    </w:p>
+    <w:p>
+      <w:r>
+        <w:tab/>
+        <w:t>Calcium montmorillonite STX-1b was ordered from the clay minerals society</w:t>
+      </w:r>
+      <w:r>
+        <w:t xml:space="preserve"> (clays.org)</w:t>
+      </w:r>
+      <w:r>
+        <w:t>, and was fractionated and washed using standard methods (THAT BOOK). The clay was dispersed with 1 M NaCl, and the &lt;0.2 um clay fraction siphoned off after successive washes with DI water. The siphoned clay particles were then treated with a 1 M Sodium Acetate solution, set to pH 5 using glacial acetic acid, which removed the carbonates. Since the mineral data from the clay society indicated low or negligible iron content, no iron oxide removal was performed. The cleaned clay was then washed and centrifuged with the experimental background solution, resulting in a sodium montmorillonite. The clay was dried at 50 C overnight, and then carefully ground using mortar and pestle. (</w:t>
+      </w:r>
+      <w:r>
+        <w:t>DISCUSSION OF CLAY CHARACTERIZATION</w:t>
+      </w:r>
+      <w:r>
+        <w:t>)</w:t>
+      </w:r>
+    </w:p>
+    <w:p>
+      <w:r>
+        <w:tab/>
+        <w:t>Lastly, pyrite was ordered from (X COMPANY), which came in a la</w:t>
+      </w:r>
+      <w:r>
+        <w:t>rge ore form. The pyrite was</w:t>
+      </w:r>
+      <w:r>
+        <w:t xml:space="preserve"> ground using mortar and pestle, and then the 45-250 um size fraction were sieved out. The pyrite was </w:t>
+      </w:r>
+      <w:r>
+        <w:lastRenderedPageBreak/>
+        <w:t xml:space="preserve">placed into an anaerobic glove bag, with a 5% hydrogen and 95% hydrogen atmosphere. </w:t>
+      </w:r>
+      <w:r>
+        <w:t xml:space="preserve">Once in the glove bag, the pyrite was washed in 6 N HCl overnight to remove any iron oxide coatings, and then washed with DI water. Lastly, the pyrite was allowed to </w:t>
+      </w:r>
+      <w:r>
+        <w:t>air dry in the anaerobic glove bag with a dessicant</w:t>
+      </w:r>
+      <w:r>
+        <w:t xml:space="preserve">. </w:t>
+      </w:r>
+      <w:r>
+        <w:t>The pyrite composition was confirmed through XRD.</w:t>
+      </w:r>
       <w:bookmarkStart w:id="0" w:name="_GoBack"/>
       <w:bookmarkEnd w:id="0"/>
     </w:p>
     <w:p>
       <w:r>
-        <w:tab/>
-        <w:t xml:space="preserve">The objective of this work is to develop further understanding of radium </w:t>
-      </w:r>
-      <w:r>
-        <w:t>sorption behavior and develop simple models of radium sorption that can be used in a wide range of groundwater studies</w:t>
-      </w:r>
-      <w:r>
-        <w:t xml:space="preserve">. </w:t>
-      </w:r>
-      <w:r>
-        <w:t>Previous work has almost entirely focused on the importance of iron oxides, but have not considered the role of clay minerals with exchangeable cations, or the importance of reduced iron minerals, both of which are freely available in many groundwater scenarios. In this study, we first compare sorption of radium to ferrihydrite, goethite, sodium montmorillonite, and pyrite with a low salinity background solution, and then model that sorption through simple surface complexation models. The results show that pH plays a crucial role in determining sorption extent, and that while iron oxides do show extensive sorption, the most dominant mineral is i</w:t>
-      </w:r>
-      <w:r>
-        <w:t>n fact sodium montmorillonite. This result is mirrored in the surface complexation models, showing that exchange reactions result in the enhanced sorption of radium in the montmorillonite, as compared to the other minerals.</w:t>
-      </w:r>
-    </w:p>
-    <w:p>
-      <w:r>
-        <w:t xml:space="preserve">SECTION 2: </w:t>
-      </w:r>
-      <w:r>
-        <w:t xml:space="preserve">EXPERIMENTAL AND MODELING </w:t>
-      </w:r>
-      <w:r>
-        <w:t>METHODS</w:t>
+        <w:t>2.2</w:t>
+      </w:r>
+      <w:r>
+        <w:t xml:space="preserve"> SORPTION</w:t>
+      </w:r>
+      <w:r>
+        <w:t xml:space="preserve"> EXPERIMENTAL SETUP</w:t>
       </w:r>
     </w:p>
     <w:p>
@@ -579,32 +732,31 @@
         <w:ind w:firstLine="720"/>
       </w:pPr>
       <w:r>
-        <w:t>Reagents used in the experiments were of reagent grade or better, and all solutions were made with 18 M\Ohm water.</w:t>
-      </w:r>
-      <w:r>
-        <w:t xml:space="preserve"> Radium-226 stock was provided by the MIT Environmental, Health, and Safety office, and acidified </w:t>
-      </w:r>
-      <w:r>
-        <w:t>to 3% using HCl.</w:t>
-      </w:r>
-    </w:p>
-    <w:p>
-      <w:r>
-        <w:t>2.1 MINERAL PREPARATION</w:t>
-      </w:r>
-    </w:p>
-    <w:p>
-      <w:r>
-        <w:tab/>
-      </w:r>
-      <w:r>
-        <w:t xml:space="preserve">Both ferrihydrite and goethite minerals were prepared using standard methods </w:t>
+        <w:t>200 mL serum vials were filled with 100 mL of 10 mM NaCl stock solution, 30 mg of one mineral (except for the case of pyrite, where 40 mg was used), and 5-270 Bq of Radium-226 Stock</w:t>
+      </w:r>
+      <w:r>
+        <w:t>. Experiments using pyrite were performed in an anaerobic glove bag</w:t>
+      </w:r>
+      <w:r>
+        <w:t xml:space="preserve"> with oxygen free solutions</w:t>
+      </w:r>
+      <w:r>
+        <w:t xml:space="preserve">, while all others were performed in lab air. The pH was </w:t>
+      </w:r>
+      <w:r>
+        <w:t>titrated</w:t>
+      </w:r>
+      <w:r>
+        <w:t xml:space="preserve"> to 3,5,7 or 9 +/- 0.05, and then the bottle was sealed with a butyl stopper. Bottles were shaken for 24 hours, and then the pH was checked and re-titrated to the desired value.</w:t>
+      </w:r>
+      <w:r>
+        <w:t xml:space="preserve"> Previous work has established that this is sufficient time for sorption equilibrium to iron surfaces </w:t>
       </w:r>
       <w:r>
         <w:fldChar w:fldCharType="begin" w:fldLock="1"/>
       </w:r>
       <w:r>
-        <w:instrText>ADDIN CSL_CITATION { "citationItems" : [ { "id" : "ITEM-1", "itemData" : { "DOI" : "10.1002/9783527613229", "ISBN" : "9783527613229", "ISSN" : "0009-8558", "author" : [ { "dropping-particle" : "", "family" : "Schwertmann", "given" : "U.", "non-dropping-particle" : "", "parse-names" : false, "suffix" : "" }, { "dropping-particle" : "", "family" : "Cornell", "given" : "RM.", "non-dropping-particle" : "", "parse-names" : false, "suffix" : "" } ], "container-title" : "Wiley-VCH Verlag Gmbh", "id" : "ITEM-1", "issued" : { "date-parts" : [ [ "2000", "4", "25" ] ] }, "publisher" : "Wiley-VCH Verlag GmbH", "publisher-place" : "Weinheim, Germany", "title" : "Iron Oxides in the Laboratary", "type" : "book" }, "uris" : [ "http://www.mendeley.com/documents/?uuid=62200266-4ca8-456a-a42c-4d91a7a4087b" ] } ], "mendeley" : { "formattedCitation" : "(Schwertmann &amp; Cornell, 2000)", "plainTextFormattedCitation" : "(Schwertmann &amp; Cornell, 2000)", "previouslyFormattedCitation" : "(Schwertmann &amp; Cornell, 2000)" }, "properties" : { "noteIndex" : 0 }, "schema" : "https://github.com/citation-style-language/schema/raw/master/csl-citation.json" }</w:instrText>
+        <w:instrText>ADDIN CSL_CITATION { "citationItems" : [ { "id" : "ITEM-1", "itemData" : { "DOI" : "10.1016/j.gca.2014.10.008", "ISSN" : "0016-7037", "author" : [ { "dropping-particle" : "", "family" : "Sajih", "given" : "M", "non-dropping-particle" : "", "parse-names" : false, "suffix" : "" }, { "dropping-particle" : "", "family" : "Bryan", "given" : "N D", "non-dropping-particle" : "", "parse-names" : false, "suffix" : "" }, { "dropping-particle" : "", "family" : "Livens", "given" : "F R", "non-dropping-particle" : "", "parse-names" : false, "suffix" : "" }, { "dropping-particle" : "", "family" : "Vaughan", "given" : "D J", "non-dropping-particle" : "", "parse-names" : false, "suffix" : "" }, { "dropping-particle" : "", "family" : "Descostes", "given" : "M", "non-dropping-particle" : "", "parse-names" : false, "suffix" : "" }, { "dropping-particle" : "", "family" : "Phrommavanh", "given" : "V", "non-dropping-particle" : "", "parse-names" : false, "suffix" : "" }, { "dropping-particle" : "", "family" : "Nos", "given" : "J", "non-dropping-particle" : "", "parse-names" : false, "suffix" : "" }, { "dropping-particle" : "", "family" : "Morris", "given" : "K", "non-dropping-particle" : "", "parse-names" : false, "suffix" : "" } ], "container-title" : "Geochimica et Cosmochimica Acta", "id" : "ITEM-1", "issued" : { "date-parts" : [ [ "2014" ] ] }, "page" : "150-163", "publisher" : "Elsevier Ltd", "title" : "Adsorption of radium and barium on goethite and ferrihydrite: A kinetic and surface complexation modelling study", "type" : "article-journal", "volume" : "146" }, "uris" : [ "http://www.mendeley.com/documents/?uuid=8b7e3294-07a1-4806-9ef6-49c0afe4e0f1" ] } ], "mendeley" : { "formattedCitation" : "(Sajih et al., 2014)", "plainTextFormattedCitation" : "(Sajih et al., 2014)", "previouslyFormattedCitation" : "(Sajih et al., 2014)" }, "properties" : { "noteIndex" : 0 }, "schema" : "https://github.com/citation-style-language/schema/raw/master/csl-citation.json" }</w:instrText>
       </w:r>
       <w:r>
         <w:fldChar w:fldCharType="separate"/>
@@ -613,19 +765,181 @@
         <w:rPr>
           <w:noProof/>
         </w:rPr>
-        <w:t>(Schwertmann &amp; Cornell, 2000)</w:t>
+        <w:t>(Sajih et al., 2014)</w:t>
       </w:r>
       <w:r>
         <w:fldChar w:fldCharType="end"/>
       </w:r>
       <w:r>
-        <w:t xml:space="preserve">. Briefly, ferrihydrite was precipitated by dissolving Fe(III)Cl3 in water, and rapidly titrating the solution to pH 7, followed by centrifugation and washing to remove background electrolytes. The prepared ferrhydrite slurry was characterized using the ferrozine method </w:t>
+        <w:t xml:space="preserve">, </w:t>
+      </w:r>
+      <w:commentRangeStart w:id="1"/>
+      <w:r>
+        <w:t>while sorption to montmorillonite was evaluated using the same set up with different time points</w:t>
+      </w:r>
+      <w:commentRangeEnd w:id="1"/>
+      <w:r>
+        <w:rPr>
+          <w:rStyle w:val="CommentReference"/>
+        </w:rPr>
+        <w:commentReference w:id="1"/>
+      </w:r>
+      <w:r>
+        <w:t>, as well as a desorption experiment described in the supporting information</w:t>
+      </w:r>
+      <w:r>
+        <w:t>.</w:t>
+      </w:r>
+      <w:r>
+        <w:t xml:space="preserve"> If the pH deviated more than 0.1 pH units, then the bottle was allowed to equilibrate for 15 minutes, and the re</w:t>
+      </w:r>
+      <w:r>
+        <w:t>-</w:t>
+      </w:r>
+      <w:r>
+        <w:t>titration process repeated.</w:t>
+      </w:r>
+      <w:r>
+        <w:t xml:space="preserve"> HCl and NaOH at high concentrations were used, so that volume additions did not exceed 5% of the original volume. Once </w:t>
+      </w:r>
+      <w:r>
+        <w:t>re-titration was complete</w:t>
+      </w:r>
+      <w:r>
+        <w:t>, the samples were filtered using 0.2</w:t>
+      </w:r>
+      <w:r>
+        <w:t>2</w:t>
+      </w:r>
+      <w:r>
+        <w:t xml:space="preserve"> um polyethersulfone filter</w:t>
+      </w:r>
+      <w:r>
+        <w:t>s</w:t>
+      </w:r>
+      <w:r>
+        <w:t>, which was shown not to significantly sorb radium</w:t>
+      </w:r>
+      <w:r>
+        <w:t xml:space="preserve">. Solids for ferrihydrite and goethite were collected </w:t>
+      </w:r>
+      <w:r>
+        <w:t xml:space="preserve">on the filters </w:t>
+      </w:r>
+      <w:r>
+        <w:t>for further analysis and to check mass balance. Error in these measurements was quantified by performing points in triplicate and measuring the standard deviation of those results.</w:t>
+      </w:r>
+    </w:p>
+    <w:p>
+      <w:r>
+        <w:t>2.3 ANALYTICAL TECHNIQUES</w:t>
+      </w:r>
+    </w:p>
+    <w:p>
+      <w:r>
+        <w:tab/>
+        <w:t>Solutions of radium were quantified using scintillation counting techniques. 10 mL of sample (5 mL of Sodium montmorillonite supernatant due to filtration difficulty) were mixed with 10 mL of Ultima Gold XR (Perkin Elmer) and sealed for 30 days to allow radium-226 to reach a transient equilibrium with its daughter products. The equilibrated samples were then counted using a Beckman Coulter scintillation counter (COUNTER INFO), and the resulting counts were compared to a calibration curve of radium-226 standards to determine solution activities. Except for points involving ferrihydrite at pH 9, this was sufficient to determine the extent of sorption and develop isotherms.</w:t>
+      </w:r>
+      <w:r>
+        <w:t xml:space="preserve"> </w:t>
+      </w:r>
+      <w:commentRangeStart w:id="2"/>
+      <w:r>
+        <w:t xml:space="preserve">Background concentrations were also quantified to develop a limit of blank of 1.4 counts per second (cps). We </w:t>
+      </w:r>
+      <w:r>
+        <w:t xml:space="preserve">only </w:t>
+      </w:r>
+      <w:r>
+        <w:t>consider</w:t>
+      </w:r>
+      <w:r>
+        <w:t xml:space="preserve">ed samples having </w:t>
+      </w:r>
+      <w:r>
+        <w:t xml:space="preserve">1.5 times that </w:t>
+      </w:r>
+      <w:r>
+        <w:t>limit in subsequent analyses.</w:t>
+      </w:r>
+      <w:commentRangeEnd w:id="2"/>
+      <w:r>
+        <w:rPr>
+          <w:rStyle w:val="CommentReference"/>
+        </w:rPr>
+        <w:commentReference w:id="2"/>
+      </w:r>
+    </w:p>
+    <w:p>
+      <w:r>
+        <w:tab/>
+        <w:t>Many supernatant samples</w:t>
+      </w:r>
+      <w:r>
+        <w:t xml:space="preserve"> using ferrihydrite at pH 9</w:t>
+      </w:r>
+      <w:r>
+        <w:t xml:space="preserve"> were below this defined detection limit, </w:t>
+      </w:r>
+      <w:r>
+        <w:t>so solid associated</w:t>
+      </w:r>
+      <w:r>
+        <w:t xml:space="preserve"> radium on the ferrihydrite itself</w:t>
+      </w:r>
+      <w:r>
+        <w:t xml:space="preserve"> was counted</w:t>
+      </w:r>
+      <w:r>
+        <w:t xml:space="preserve"> using gamma </w:t>
+      </w:r>
+      <w:r>
+        <w:t>spectroscopy</w:t>
+      </w:r>
+      <w:r>
+        <w:t xml:space="preserve"> in addition to the scintillation counted supernatant</w:t>
+      </w:r>
+      <w:r>
+        <w:t>. (DETAILS ON THE GAMMA COUNTER) was calibrated using a multinuclide standard prepared from (???). The solid samples on PES filters were simply placed in scintillation vials, and c</w:t>
+      </w:r>
+      <w:r>
+        <w:t>ounted directly on the counter, with the resulting counts being adjusted for ferrihydrite loss during filtration.</w:t>
+      </w:r>
+    </w:p>
+    <w:p>
+      <w:r>
+        <w:t>[DISCUSSION OF SURFACE AREA ANALYSIS]</w:t>
+      </w:r>
+    </w:p>
+    <w:p>
+      <w:r>
+        <w:t>2.4 SURFACE COMPLEXATION MODELING</w:t>
+      </w:r>
+    </w:p>
+    <w:p>
+      <w:r>
+        <w:tab/>
+      </w:r>
+      <w:r>
+        <w:t xml:space="preserve">Radium binding to mineral surfaces was modeled through a </w:t>
+      </w:r>
+      <w:r>
+        <w:t>double diffuse layer (DDL)</w:t>
+      </w:r>
+      <w:r>
+        <w:t xml:space="preserve"> surface complexation</w:t>
+      </w:r>
+      <w:r>
+        <w:t xml:space="preserve"> model</w:t>
+      </w:r>
+      <w:r>
+        <w:t xml:space="preserve"> implemented in PHREEQC </w:t>
       </w:r>
       <w:r>
         <w:fldChar w:fldCharType="begin" w:fldLock="1"/>
       </w:r>
       <w:r>
-        <w:instrText>ADDIN CSL_CITATION { "citationItems" : [ { "id" : "ITEM-1", "itemData" : { "DOI" : "10.1021/ac60289a016", "ISBN" : "0003-2700", "ISSN" : "0003-2700", "PMID" : "591", "abstract" : "Ferrozine [the di-Na salt of 3-(2-pyridyl)-5,6-bis(4-sulfophenyl)-1,2,4-triazine] (L) can be used for the spectrophotometric detn. of Fe, by reacting Fe(II) at pH 4-9 with ferrozine to give the stable complex Fe-L32+, which has an absorption max. at 562 nm (molar absorptivity is 2.79 \u00d7 104). Beer's law is obeyed for \u22644 mg Fe/l. Ferrozine was used to det. 0.156 mg Fe/l. in potable water with a 3.2% relative std. deviation. Interferences by heavy metals were avoided by using excess ferrozine. CN- and NO2- interferences were eliminated by heating the acid ferrozine soln. C2O42-interfered at concns. &gt;500 mg/l. [on SciFinder(R)]", "author" : [ { "dropping-particle" : "", "family" : "Stookey", "given" : "Lawrence L.", "non-dropping-particle" : "", "parse-names" : false, "suffix" : "" } ], "container-title" : "Analytical Chemistry", "id" : "ITEM-1", "issue" : "7", "issued" : { "date-parts" : [ [ "1970" ] ] }, "page" : "779-781", "title" : "Ferrozine---a new spectrophotometric reagent for iron", "type" : "article-journal", "volume" : "42" }, "uris" : [ "http://www.mendeley.com/documents/?uuid=8d1f0ea5-b4a9-435e-9417-2a1e5a505eeb" ] } ], "mendeley" : { "formattedCitation" : "(Stookey, 1970)", "plainTextFormattedCitation" : "(Stookey, 1970)", "previouslyFormattedCitation" : "(Stookey, 1970)" }, "properties" : { "noteIndex" : 0 }, "schema" : "https://github.com/citation-style-language/schema/raw/master/csl-citation.json" }</w:instrText>
+        <w:instrText>ADDIN CSL_CITATION { "citationItems" : [ { "id" : "ITEM-1", "itemData" : { "author" : [ { "dropping-particle" : "", "family" : "Parkhurst", "given" : "D.L.", "non-dropping-particle" : "", "parse-names" : false, "suffix" : "" }, { "dropping-particle" : "", "family" : "Appela", "given" : "C.A.J.", "non-dropping-particle" : "", "parse-names" : false, "suffix" : "" } ], "container-title" : "U.S. Geological Survey Techniques and Methods", "id" : "ITEM-1", "issued" : { "date-parts" : [ [ "2013" ] ] }, "title" : "Description of Input and Examples for PHREEQC Version 3 \u2014 A Computer Program for Speciation , Batch-Reaction , One-Dimensional Transport , and Inverse Geochemical Calculations Chapter 43 of", "type" : "report" }, "uris" : [ "http://www.mendeley.com/documents/?uuid=f1590749-b157-45cb-b05a-2b66f88015b5" ] } ], "mendeley" : { "formattedCitation" : "(Parkhurst &amp; Appela, 2013)", "plainTextFormattedCitation" : "(Parkhurst &amp; Appela, 2013)", "previouslyFormattedCitation" : "(Parkhurst &amp; Appela, 2013)" }, "properties" : { "noteIndex" : 0 }, "schema" : "https://github.com/citation-style-language/schema/raw/master/csl-citation.json" }</w:instrText>
       </w:r>
       <w:r>
         <w:fldChar w:fldCharType="separate"/>
@@ -634,283 +948,17 @@
         <w:rPr>
           <w:noProof/>
         </w:rPr>
-        <w:t>(Stookey, 1970)</w:t>
+        <w:t>(Parkhurst &amp; Appela, 2013)</w:t>
       </w:r>
       <w:r>
         <w:fldChar w:fldCharType="end"/>
       </w:r>
       <w:r>
-        <w:t>, and aliquots of the slurry were added directly to the experiments. Goethite was prepared by slow oxidation of an O2 free solution of Fe(II)Cl2 and bicarbonate using air over the course of 2 days. The resulting mineral was centrifuged and washed to remove background electrolyte, and then dried for 2 hours at 70 C. Both iron minerals were characterized using x-ray diffraction to confirm their composition.</w:t>
-      </w:r>
-    </w:p>
-    <w:p>
-      <w:r>
-        <w:tab/>
-        <w:t>Calcium montmorillonite STX-1b was ordered from the clay minerals society</w:t>
-      </w:r>
-      <w:r>
-        <w:t>, and was fractionated and washed using standard methods (THAT BOOK). The clay was dispersed with 1 M NaCl, and the &lt;0.2 um clay fraction siphoned off after successive washes with DI water. The siphoned clay particles were then treated with a 1 M Sodium Acetate solution, set to pH 5 using glacial acetic acid, which removed the carbonates. Since the mineral data from the clay society indicated low or negligible iron content, no iron oxide removal was performed. The cleaned clay was then washed and centrifuged with the experimental background solution, resulting in a sodium montmorillonite. The clay was dried at 50 C overnight, and then carefully ground using mortar and pestle. (PROBABLY NEED TO CHARACTERIZE THAT CLAY)</w:t>
-      </w:r>
-    </w:p>
-    <w:p>
-      <w:r>
-        <w:tab/>
-        <w:t xml:space="preserve">Lastly, pyrite was ordered from (X COMPANY), which came in a large ore form. The pyrite was was ground using mortar and pestle, and then the 45-250 um size fraction were sieved out. The pyrite was placed into an anaerobic glove bag, with a 5% hydrogen and 95% hydrogen atmosphere. </w:t>
-      </w:r>
-      <w:r>
-        <w:t xml:space="preserve">Once in </w:t>
+        <w:t xml:space="preserve">. Simple single site models </w:t>
       </w:r>
       <w:r>
         <w:lastRenderedPageBreak/>
-        <w:t xml:space="preserve">the glove bag, the pyrite was washed in 6 N HCl overnight to remove any iron oxide coatings, and then washed with DI water. Lastly, the pyrite was allowed to air dry, with a dessicant nearby. </w:t>
-      </w:r>
-      <w:r>
-        <w:t>[CHARACTERIZATION WITH SOMETHING].</w:t>
-      </w:r>
-    </w:p>
-    <w:p>
-      <w:r>
-        <w:t>2.2</w:t>
-      </w:r>
-      <w:r>
-        <w:t xml:space="preserve"> SORPTION</w:t>
-      </w:r>
-      <w:r>
-        <w:t xml:space="preserve"> EXPERIMENTAL SETUP</w:t>
-      </w:r>
-    </w:p>
-    <w:p>
-      <w:pPr>
-        <w:ind w:firstLine="720"/>
-      </w:pPr>
-      <w:r>
-        <w:t>200 mL serum vials were filled with 100 mL of 10 mM NaCl stock solution, 30 mg of one mineral (except for the case of pyrite, where 40 mg was used), and 5-270 Bq of Radium-226 Stock</w:t>
-      </w:r>
-      <w:r>
-        <w:t>. Experiments using pyrite were performed in an anaerobic glove bag</w:t>
-      </w:r>
-      <w:r>
-        <w:t xml:space="preserve"> with oxygen free solutions</w:t>
-      </w:r>
-      <w:r>
-        <w:t xml:space="preserve">, while all others were performed in lab air. The pH was </w:t>
-      </w:r>
-      <w:r>
-        <w:t>titrated</w:t>
-      </w:r>
-      <w:r>
-        <w:t xml:space="preserve"> to 3,5,7 or 9 +/- 0.05, and then the bottle was sealed with a butyl stopper. Bottles were shaken for 24 hours, and then the pH was checked and re-titrated to the desired value.</w:t>
-      </w:r>
-      <w:r>
-        <w:t xml:space="preserve"> Previous work has established that this is sufficient time for sorption equilibrium to iron surfaces </w:t>
-      </w:r>
-      <w:r>
-        <w:fldChar w:fldCharType="begin" w:fldLock="1"/>
-      </w:r>
-      <w:r>
-        <w:instrText>ADDIN CSL_CITATION { "citationItems" : [ { "id" : "ITEM-1", "itemData" : { "DOI" : "10.1016/j.gca.2014.10.008", "ISSN" : "0016-7037", "author" : [ { "dropping-particle" : "", "family" : "Sajih", "given" : "M", "non-dropping-particle" : "", "parse-names" : false, "suffix" : "" }, { "dropping-particle" : "", "family" : "Bryan", "given" : "N D", "non-dropping-particle" : "", "parse-names" : false, "suffix" : "" }, { "dropping-particle" : "", "family" : "Livens", "given" : "F R", "non-dropping-particle" : "", "parse-names" : false, "suffix" : "" }, { "dropping-particle" : "", "family" : "Vaughan", "given" : "D J", "non-dropping-particle" : "", "parse-names" : false, "suffix" : "" }, { "dropping-particle" : "", "family" : "Descostes", "given" : "M", "non-dropping-particle" : "", "parse-names" : false, "suffix" : "" }, { "dropping-particle" : "", "family" : "Phrommavanh", "given" : "V", "non-dropping-particle" : "", "parse-names" : false, "suffix" : "" }, { "dropping-particle" : "", "family" : "Nos", "given" : "J", "non-dropping-particle" : "", "parse-names" : false, "suffix" : "" }, { "dropping-particle" : "", "family" : "Morris", "given" : "K", "non-dropping-particle" : "", "parse-names" : false, "suffix" : "" } ], "container-title" : "Geochimica et Cosmochimica Acta", "id" : "ITEM-1", "issued" : { "date-parts" : [ [ "2014" ] ] }, "page" : "150-163", "publisher" : "Elsevier Ltd", "title" : "Adsorption of radium and barium on goethite and ferrihydrite: A kinetic and surface complexation modelling study", "type" : "article-journal", "volume" : "146" }, "uris" : [ "http://www.mendeley.com/documents/?uuid=8b7e3294-07a1-4806-9ef6-49c0afe4e0f1" ] } ], "mendeley" : { "formattedCitation" : "(Sajih et al., 2014)", "plainTextFormattedCitation" : "(Sajih et al., 2014)", "previouslyFormattedCitation" : "(Sajih et al., 2014)" }, "properties" : { "noteIndex" : 0 }, "schema" : "https://github.com/citation-style-language/schema/raw/master/csl-citation.json" }</w:instrText>
-      </w:r>
-      <w:r>
-        <w:fldChar w:fldCharType="separate"/>
-      </w:r>
-      <w:r>
-        <w:rPr>
-          <w:noProof/>
-        </w:rPr>
-        <w:t>(Sajih et al., 2014)</w:t>
-      </w:r>
-      <w:r>
-        <w:fldChar w:fldCharType="end"/>
-      </w:r>
-      <w:r>
-        <w:t xml:space="preserve">, </w:t>
-      </w:r>
-      <w:commentRangeStart w:id="1"/>
-      <w:r>
-        <w:t>while sorption to montmorillonite was evaluated using the same set up with different time points</w:t>
-      </w:r>
-      <w:commentRangeEnd w:id="1"/>
-      <w:r>
-        <w:rPr>
-          <w:rStyle w:val="CommentReference"/>
-        </w:rPr>
-        <w:commentReference w:id="1"/>
-      </w:r>
-      <w:r>
-        <w:t>, as well as a desorption experiment described in the supporting information</w:t>
-      </w:r>
-      <w:r>
-        <w:t>.</w:t>
-      </w:r>
-      <w:r>
-        <w:t xml:space="preserve"> If the pH deviated more than 0.1 pH units, then the bottle was allowed to equilibrate for 15 minutes, and the re</w:t>
-      </w:r>
-      <w:r>
-        <w:t>-</w:t>
-      </w:r>
-      <w:r>
-        <w:t>titration process repeated.</w:t>
-      </w:r>
-      <w:r>
-        <w:t xml:space="preserve"> HCl and NaOH at high concentrations were used, so that volume additions did not exceed 5% of the original volume. Once </w:t>
-      </w:r>
-      <w:r>
-        <w:t>re-titration was complete</w:t>
-      </w:r>
-      <w:r>
-        <w:t>, the samples were filtered using 0.2</w:t>
-      </w:r>
-      <w:r>
-        <w:t>2</w:t>
-      </w:r>
-      <w:r>
-        <w:t xml:space="preserve"> um polyethersulfone filter</w:t>
-      </w:r>
-      <w:r>
-        <w:t>s</w:t>
-      </w:r>
-      <w:r>
-        <w:t>, which was shown not to significantly sorb radium</w:t>
-      </w:r>
-      <w:r>
-        <w:t xml:space="preserve">. Solids for ferrihydrite and goethite were collected </w:t>
-      </w:r>
-      <w:r>
-        <w:t xml:space="preserve">on the filters </w:t>
-      </w:r>
-      <w:r>
-        <w:t>for further analysis and to check mass balance. Error in these measurements was quantified by performing points in triplicate and measuring the standard deviation of those results.</w:t>
-      </w:r>
-    </w:p>
-    <w:p>
-      <w:r>
-        <w:t>2.3 ANALYTICAL TECHNIQUES</w:t>
-      </w:r>
-    </w:p>
-    <w:p>
-      <w:r>
-        <w:tab/>
-        <w:t>Solutions of radium were quantified using scintillation counting techniques. 10 mL of sample (5 mL of Sodium montmorillonite supernatant due to filtration difficulty) were mixed with 10 mL of Ultima Gold XR (Perkin Elmer) and sealed for 30 days to allow radium-226 to reach a transient equilibrium with its daughter products. The equilibrated samples were then counted using a Beckman Coulter scintillation counter (COUNTER INFO), and the resulting counts were compared to a calibration curve of radium-226 standards to determine solution activities. Except for points involving ferrihydrite at pH 9, this was sufficient to determine the extent of sorption and develop isotherms.</w:t>
-      </w:r>
-      <w:r>
-        <w:t xml:space="preserve"> </w:t>
-      </w:r>
-      <w:commentRangeStart w:id="2"/>
-      <w:r>
-        <w:t xml:space="preserve">Background concentrations were also quantified to develop a limit of blank of 1.4 counts per second (cps). We </w:t>
-      </w:r>
-      <w:r>
-        <w:t xml:space="preserve">only </w:t>
-      </w:r>
-      <w:r>
-        <w:t>consider</w:t>
-      </w:r>
-      <w:r>
-        <w:t xml:space="preserve">ed samples having </w:t>
-      </w:r>
-      <w:r>
-        <w:t xml:space="preserve">1.5 times that </w:t>
-      </w:r>
-      <w:r>
-        <w:t>limit in subsequent analyses.</w:t>
-      </w:r>
-      <w:commentRangeEnd w:id="2"/>
-      <w:r>
-        <w:rPr>
-          <w:rStyle w:val="CommentReference"/>
-        </w:rPr>
-        <w:commentReference w:id="2"/>
-      </w:r>
-    </w:p>
-    <w:p>
-      <w:r>
-        <w:tab/>
-        <w:t>Many supernatant samples</w:t>
-      </w:r>
-      <w:r>
-        <w:t xml:space="preserve"> using ferrihydrite at pH 9</w:t>
-      </w:r>
-      <w:r>
-        <w:t xml:space="preserve"> were below this defined detection limit, </w:t>
-      </w:r>
-      <w:r>
-        <w:t>so solid associated</w:t>
-      </w:r>
-      <w:r>
-        <w:t xml:space="preserve"> radium on the ferrihydrite itself</w:t>
-      </w:r>
-      <w:r>
-        <w:t xml:space="preserve"> was counted</w:t>
-      </w:r>
-      <w:r>
-        <w:t xml:space="preserve"> using gamma </w:t>
-      </w:r>
-      <w:r>
-        <w:t>spectroscopy</w:t>
-      </w:r>
-      <w:r>
-        <w:t xml:space="preserve"> in addition to the scintillation counted supernatant</w:t>
-      </w:r>
-      <w:r>
-        <w:t>. (DETAILS ON THE GAMMA COUNTER) was calibrated using a multinuclide standard prepared from (???). The solid samples on PES filters were simply placed in scintillation vials, and c</w:t>
-      </w:r>
-      <w:r>
-        <w:t>ounted directly on the counter, with the resulting counts being adjusted for ferrihydrite loss during filtration.</w:t>
-      </w:r>
-    </w:p>
-    <w:p>
-      <w:r>
-        <w:t>[DISCUSSION OF SURFACE AREA ANALYSIS]</w:t>
-      </w:r>
-    </w:p>
-    <w:p>
-      <w:r>
-        <w:t>2.4 SURFACE COMPLEXATION MODELING</w:t>
-      </w:r>
-    </w:p>
-    <w:p>
-      <w:r>
-        <w:tab/>
-      </w:r>
-      <w:r>
-        <w:t xml:space="preserve">Radium binding to mineral surfaces was modeled through a </w:t>
-      </w:r>
-      <w:r>
-        <w:t>double diffuse layer (DDL)</w:t>
-      </w:r>
-      <w:r>
-        <w:t xml:space="preserve"> surface complexation</w:t>
-      </w:r>
-      <w:r>
-        <w:t xml:space="preserve"> model</w:t>
-      </w:r>
-      <w:r>
-        <w:t xml:space="preserve"> implemented in PHREEQC </w:t>
-      </w:r>
-      <w:r>
-        <w:fldChar w:fldCharType="begin" w:fldLock="1"/>
-      </w:r>
-      <w:r>
-        <w:instrText>ADDIN CSL_CITATION { "citationItems" : [ { "id" : "ITEM-1", "itemData" : { "author" : [ { "dropping-particle" : "", "family" : "Parkhurst", "given" : "D.L.", "non-dropping-particle" : "", "parse-names" : false, "suffix" : "" }, { "dropping-particle" : "", "family" : "Appela", "given" : "C.A.J.", "non-dropping-particle" : "", "parse-names" : false, "suffix" : "" } ], "container-title" : "U.S. Geological Survey Techniques and Methods", "id" : "ITEM-1", "issued" : { "date-parts" : [ [ "2013" ] ] }, "title" : "Description of Input and Examples for PHREEQC Version 3 \u2014 A Computer Program for Speciation , Batch-Reaction , One-Dimensional Transport , and Inverse Geochemical Calculations Chapter 43 of", "type" : "report" }, "uris" : [ "http://www.mendeley.com/documents/?uuid=f1590749-b157-45cb-b05a-2b66f88015b5" ] } ], "mendeley" : { "formattedCitation" : "(Parkhurst &amp; Appela, 2013)", "plainTextFormattedCitation" : "(Parkhurst &amp; Appela, 2013)", "previouslyFormattedCitation" : "(Parkhurst &amp; Appela, 2013)" }, "properties" : { "noteIndex" : 0 }, "schema" : "https://github.com/citation-style-language/schema/raw/master/csl-citation.json" }</w:instrText>
-      </w:r>
-      <w:r>
-        <w:fldChar w:fldCharType="separate"/>
-      </w:r>
-      <w:r>
-        <w:rPr>
-          <w:noProof/>
-        </w:rPr>
-        <w:t>(Parkhurst &amp; Appela, 2013)</w:t>
-      </w:r>
-      <w:r>
-        <w:fldChar w:fldCharType="end"/>
-      </w:r>
-      <w:r>
-        <w:t xml:space="preserve">. Simple single site models were used to fit the data, which allows for easy comparison of the relative importance of the different </w:t>
-      </w:r>
-      <w:r>
-        <w:lastRenderedPageBreak/>
-        <w:t>minerals for radium retention</w:t>
+        <w:t>were used to fit the data, which allows for easy comparison of the relative importance of the different minerals for radium retention</w:t>
       </w:r>
       <w:r>
         <w:t xml:space="preserve">, as well as comparison with currently existing surface complexation modeling results </w:t>
@@ -4474,7 +4522,7 @@
 </file>
 
 <file path=customXml/itemProps1.xml><?xml version="1.0" encoding="utf-8"?>
-<ds:datastoreItem xmlns:ds="http://schemas.openxmlformats.org/officeDocument/2006/customXml" ds:itemID="{CF0D8B8C-4EF3-4806-82C1-1A31BBD54345}">
+<ds:datastoreItem xmlns:ds="http://schemas.openxmlformats.org/officeDocument/2006/customXml" ds:itemID="{18520D46-5BC2-476B-B428-679E4140F08A}">
   <ds:schemaRefs>
     <ds:schemaRef ds:uri="http://schemas.openxmlformats.org/officeDocument/2006/bibliography"/>
   </ds:schemaRefs>

</xml_diff>

<commit_message>
Finished first round edits: MC only
</commit_message>
<xml_diff>
--- a/Manuscript/Radium Sorption Manuscript D-1.docx
+++ b/Manuscript/Radium Sorption Manuscript D-1.docx
@@ -525,7 +525,7 @@
         <w:fldChar w:fldCharType="begin" w:fldLock="1"/>
       </w:r>
       <w:r>
-        <w:instrText>ADDIN CSL_CITATION { "citationItems" : [ { "id" : "ITEM-1", "itemData" : { "DOI" : "10.1007/s10967-013-2740-3", "ISSN" : "0236-5731", "author" : [ { "dropping-particle" : "", "family" : "Tamamura", "given" : "Shuji", "non-dropping-particle" : "", "parse-names" : false, "suffix" : "" }, { "dropping-particle" : "", "family" : "Takada", "given" : "Takahiro", "non-dropping-particle" : "", "parse-names" : false, "suffix" : "" }, { "dropping-particle" : "", "family" : "Tomita", "given" : "Junpei", "non-dropping-particle" : "", "parse-names" : false, "suffix" : "" }, { "dropping-particle" : "", "family" : "Nagao", "given" : "Seiya", "non-dropping-particle" : "", "parse-names" : false, "suffix" : "" }, { "dropping-particle" : "", "family" : "Fukushi", "given" : "Keisuke", "non-dropping-particle" : "", "parse-names" : false, "suffix" : "" }, { "dropping-particle" : "", "family" : "Yamamoto", "given" : "Masayoshi", "non-dropping-particle" : "", "parse-names" : false, "suffix" : "" } ], "container-title" : "Journal of Radioanalytical and Nuclear Chemistry", "id" : "ITEM-1", "issue" : "1", "issued" : { "date-parts" : [ [ "2013", "9", "8" ] ] }, "page" : "569-575", "title" : "Salinity dependence of 226Ra adsorption on montmorillonite and kaolinite", "type" : "article-journal", "volume" : "299" }, "uris" : [ "http://www.mendeley.com/documents/?uuid=5b3b4e7c-f852-48f5-abed-58007c466255" ] } ], "mendeley" : { "formattedCitation" : "(Tamamura et al., 2013)", "plainTextFormattedCitation" : "(Tamamura et al., 2013)" }, "properties" : { "noteIndex" : 0 }, "schema" : "https://github.com/citation-style-language/schema/raw/master/csl-citation.json" }</w:instrText>
+        <w:instrText>ADDIN CSL_CITATION { "citationItems" : [ { "id" : "ITEM-1", "itemData" : { "DOI" : "10.1007/s10967-013-2740-3", "ISSN" : "0236-5731", "author" : [ { "dropping-particle" : "", "family" : "Tamamura", "given" : "Shuji", "non-dropping-particle" : "", "parse-names" : false, "suffix" : "" }, { "dropping-particle" : "", "family" : "Takada", "given" : "Takahiro", "non-dropping-particle" : "", "parse-names" : false, "suffix" : "" }, { "dropping-particle" : "", "family" : "Tomita", "given" : "Junpei", "non-dropping-particle" : "", "parse-names" : false, "suffix" : "" }, { "dropping-particle" : "", "family" : "Nagao", "given" : "Seiya", "non-dropping-particle" : "", "parse-names" : false, "suffix" : "" }, { "dropping-particle" : "", "family" : "Fukushi", "given" : "Keisuke", "non-dropping-particle" : "", "parse-names" : false, "suffix" : "" }, { "dropping-particle" : "", "family" : "Yamamoto", "given" : "Masayoshi", "non-dropping-particle" : "", "parse-names" : false, "suffix" : "" } ], "container-title" : "Journal of Radioanalytical and Nuclear Chemistry", "id" : "ITEM-1", "issue" : "1", "issued" : { "date-parts" : [ [ "2013", "9", "8" ] ] }, "page" : "569-575", "title" : "Salinity dependence of 226Ra adsorption on montmorillonite and kaolinite", "type" : "article-journal", "volume" : "299" }, "uris" : [ "http://www.mendeley.com/documents/?uuid=5b3b4e7c-f852-48f5-abed-58007c466255" ] } ], "mendeley" : { "formattedCitation" : "(Tamamura et al., 2013)", "plainTextFormattedCitation" : "(Tamamura et al., 2013)", "previouslyFormattedCitation" : "(Tamamura et al., 2013)" }, "properties" : { "noteIndex" : 0 }, "schema" : "https://github.com/citation-style-language/schema/raw/master/csl-citation.json" }</w:instrText>
       </w:r>
       <w:r>
         <w:fldChar w:fldCharType="separate"/>
@@ -713,8 +713,6 @@
       <w:r>
         <w:t>The pyrite composition was confirmed through XRD.</w:t>
       </w:r>
-      <w:bookmarkStart w:id="0" w:name="_GoBack"/>
-      <w:bookmarkEnd w:id="0"/>
     </w:p>
     <w:p>
       <w:r>
@@ -773,9 +771,540 @@
       <w:r>
         <w:t xml:space="preserve">, </w:t>
       </w:r>
+      <w:commentRangeStart w:id="0"/>
+      <w:r>
+        <w:t>while sorption to montmorillonite was evaluated using the same set up with different time points</w:t>
+      </w:r>
+      <w:commentRangeEnd w:id="0"/>
+      <w:r>
+        <w:rPr>
+          <w:rStyle w:val="CommentReference"/>
+        </w:rPr>
+        <w:commentReference w:id="0"/>
+      </w:r>
+      <w:r>
+        <w:t>, as well as a desorption experiment described in the supporting information</w:t>
+      </w:r>
+      <w:r>
+        <w:t>.</w:t>
+      </w:r>
+      <w:r>
+        <w:t xml:space="preserve"> If the pH deviated more than 0.1 pH units, then the bottle was allowed to equilibrate for 15 minutes, and the re</w:t>
+      </w:r>
+      <w:r>
+        <w:t>-</w:t>
+      </w:r>
+      <w:r>
+        <w:t>titration process repeated.</w:t>
+      </w:r>
+      <w:r>
+        <w:t xml:space="preserve"> HCl and NaOH at high concentrations were used</w:t>
+      </w:r>
+      <w:r>
+        <w:t xml:space="preserve"> for all titrations</w:t>
+      </w:r>
+      <w:r>
+        <w:t xml:space="preserve">, so that volume additions did not exceed 5% of the original volume. Once </w:t>
+      </w:r>
+      <w:r>
+        <w:t>re-titration was complete</w:t>
+      </w:r>
+      <w:r>
+        <w:t>, the samples were filtered using 0.2</w:t>
+      </w:r>
+      <w:r>
+        <w:t>2</w:t>
+      </w:r>
+      <w:r>
+        <w:t xml:space="preserve"> um polyethersulfone filter</w:t>
+      </w:r>
+      <w:r>
+        <w:t>s</w:t>
+      </w:r>
+      <w:r>
+        <w:t>, which was shown not to significantly sorb radium</w:t>
+      </w:r>
+      <w:r>
+        <w:t>.</w:t>
+      </w:r>
+      <w:r>
+        <w:t xml:space="preserve"> Experimental error wa</w:t>
+      </w:r>
+      <w:r>
+        <w:t xml:space="preserve">s quantified by </w:t>
+      </w:r>
+      <w:r>
+        <w:t>measuring the standard deviation of triplicates</w:t>
+      </w:r>
+      <w:r>
+        <w:t xml:space="preserve"> for each data point</w:t>
+      </w:r>
+      <w:r>
+        <w:t>.</w:t>
+      </w:r>
+    </w:p>
+    <w:p>
+      <w:r>
+        <w:t>2.3 ANALYTICAL TECHNIQUES</w:t>
+      </w:r>
+    </w:p>
+    <w:p>
+      <w:r>
+        <w:tab/>
+        <w:t xml:space="preserve">Solutions of radium were quantified using scintillation counting techniques. 10 mL of sample (5 mL of Sodium montmorillonite supernatant due to filtration difficulty) were mixed with 10 mL of Ultima Gold XR (Perkin Elmer) and sealed for 30 days to allow radium-226 to reach a transient equilibrium with its daughter products. The equilibrated samples were then counted using a Beckman Coulter scintillation counter (COUNTER INFO), and the resulting counts were compared to a calibration curve of </w:t>
+      </w:r>
+      <w:r>
+        <w:t xml:space="preserve">similarly prepared </w:t>
+      </w:r>
+      <w:r>
+        <w:t>radium-226 standards to determine solution activities. Except for points involving ferrihydrite at pH 9, this was sufficient to determine the extent of sorption and develop isotherms.</w:t>
+      </w:r>
+      <w:r>
+        <w:t xml:space="preserve"> Background concentrations were also quantified to develop a limit of blank of 1.4 counts per second (cps). We </w:t>
+      </w:r>
+      <w:r>
+        <w:t xml:space="preserve">only </w:t>
+      </w:r>
+      <w:r>
+        <w:t>consider</w:t>
+      </w:r>
+      <w:r>
+        <w:t>ed</w:t>
+      </w:r>
+      <w:r>
+        <w:t xml:space="preserve"> any</w:t>
+      </w:r>
+      <w:r>
+        <w:t xml:space="preserve"> samples having </w:t>
+      </w:r>
+      <w:r>
+        <w:t xml:space="preserve">1.5 times that </w:t>
+      </w:r>
+      <w:r>
+        <w:t>limit in subsequent analyses.</w:t>
+      </w:r>
+    </w:p>
+    <w:p>
+      <w:r>
+        <w:tab/>
+        <w:t>Many supernatant samples</w:t>
+      </w:r>
+      <w:r>
+        <w:t xml:space="preserve"> using ferrihydrite at pH 9</w:t>
+      </w:r>
+      <w:r>
+        <w:t xml:space="preserve"> were below this defined detection limit, </w:t>
+      </w:r>
+      <w:r>
+        <w:t>so solid associated</w:t>
+      </w:r>
+      <w:r>
+        <w:t xml:space="preserve"> radium on the </w:t>
+      </w:r>
+      <w:r>
+        <w:t xml:space="preserve">filtered </w:t>
+      </w:r>
+      <w:r>
+        <w:t>ferrihydrite itself</w:t>
+      </w:r>
+      <w:r>
+        <w:t xml:space="preserve"> was counted</w:t>
+      </w:r>
+      <w:r>
+        <w:t xml:space="preserve"> using gamma </w:t>
+      </w:r>
+      <w:r>
+        <w:t>spectroscopy</w:t>
+      </w:r>
+      <w:r>
+        <w:t xml:space="preserve"> in addition to the scintillation counted supernatant</w:t>
+      </w:r>
+      <w:r>
+        <w:t xml:space="preserve">. (DETAILS ON THE GAMMA COUNTER) </w:t>
+      </w:r>
+      <w:r>
+        <w:t xml:space="preserve">A low energy germanium counter using a Canberra multichannel analyzer </w:t>
+      </w:r>
+      <w:r>
+        <w:t>was calibrated using a multinuclide standard prepared from (???). The solid samples on PES filters were simply placed in scintillation vials, and c</w:t>
+      </w:r>
+      <w:r>
+        <w:t>ounted directly on the counter, with the resulting counts being adjusted for ferrihydrite loss during filtration.</w:t>
+      </w:r>
+    </w:p>
+    <w:p>
+      <w:r>
+        <w:t>[DISCUSSION OF SURFACE AREA ANALYSIS]</w:t>
+      </w:r>
+    </w:p>
+    <w:p>
+      <w:r>
+        <w:t>2.4 SURFACE COMPLEXATION MODELING</w:t>
+      </w:r>
+    </w:p>
+    <w:p>
+      <w:r>
+        <w:tab/>
+      </w:r>
+      <w:r>
+        <w:t xml:space="preserve">Radium binding to mineral surfaces was modeled through a </w:t>
+      </w:r>
+      <w:r>
+        <w:t>double diffuse layer (DDL)</w:t>
+      </w:r>
+      <w:r>
+        <w:t xml:space="preserve"> surface complexation</w:t>
+      </w:r>
+      <w:r>
+        <w:t xml:space="preserve"> model</w:t>
+      </w:r>
+      <w:r>
+        <w:t xml:space="preserve"> implemented in PHREEQC </w:t>
+      </w:r>
+      <w:r>
+        <w:fldChar w:fldCharType="begin" w:fldLock="1"/>
+      </w:r>
+      <w:r>
+        <w:instrText>ADDIN CSL_CITATION { "citationItems" : [ { "id" : "ITEM-1", "itemData" : { "author" : [ { "dropping-particle" : "", "family" : "Parkhurst", "given" : "D.L.", "non-dropping-particle" : "", "parse-names" : false, "suffix" : "" }, { "dropping-particle" : "", "family" : "Appela", "given" : "C.A.J.", "non-dropping-particle" : "", "parse-names" : false, "suffix" : "" } ], "container-title" : "U.S. Geological Survey Techniques and Methods", "id" : "ITEM-1", "issued" : { "date-parts" : [ [ "2013" ] ] }, "title" : "Description of Input and Examples for PHREEQC Version 3 \u2014 A Computer Program for Speciation , Batch-Reaction , One-Dimensional Transport , and Inverse Geochemical Calculations Chapter 43 of", "type" : "report" }, "uris" : [ "http://www.mendeley.com/documents/?uuid=f1590749-b157-45cb-b05a-2b66f88015b5" ] } ], "mendeley" : { "formattedCitation" : "(Parkhurst &amp; Appela, 2013)", "plainTextFormattedCitation" : "(Parkhurst &amp; Appela, 2013)", "previouslyFormattedCitation" : "(Parkhurst &amp; Appela, 2013)" }, "properties" : { "noteIndex" : 0 }, "schema" : "https://github.com/citation-style-language/schema/raw/master/csl-citation.json" }</w:instrText>
+      </w:r>
+      <w:r>
+        <w:fldChar w:fldCharType="separate"/>
+      </w:r>
+      <w:r>
+        <w:rPr>
+          <w:noProof/>
+        </w:rPr>
+        <w:t>(Parkhurst &amp; Appela, 2013)</w:t>
+      </w:r>
+      <w:r>
+        <w:fldChar w:fldCharType="end"/>
+      </w:r>
+      <w:r>
+        <w:t xml:space="preserve">. Simple single site models were used to fit the data, which allows for easy comparison of the relative importance of the different </w:t>
+      </w:r>
+      <w:r>
+        <w:lastRenderedPageBreak/>
+        <w:t>minerals for radium retention</w:t>
+      </w:r>
+      <w:r>
+        <w:t xml:space="preserve">, as well as comparison with currently existing surface complexation modeling results </w:t>
+      </w:r>
+      <w:r>
+        <w:fldChar w:fldCharType="begin" w:fldLock="1"/>
+      </w:r>
+      <w:r>
+        <w:instrText>ADDIN CSL_CITATION { "citationItems" : [ { "id" : "ITEM-1", "itemData" : { "ISBN" : "0471637319", "author" : [ { "dropping-particle" : "", "family" : "Dzombak", "given" : "DA.", "non-dropping-particle" : "", "parse-names" : false, "suffix" : "" }, { "dropping-particle" : "", "family" : "Morel", "given" : "FMM.", "non-dropping-particle" : "", "parse-names" : false, "suffix" : "" } ], "id" : "ITEM-1", "issued" : { "date-parts" : [ [ "1990" ] ] }, "publisher" : "Wiley", "publisher-place" : "New York, NY", "title" : "Surface Complexation Modeling: Hydrous Ferric Oxide", "type" : "book" }, "uris" : [ "http://www.mendeley.com/documents/?uuid=a1a40670-7195-4e56-8172-1ff3cf0956d2" ] } ], "mendeley" : { "formattedCitation" : "(Dzombak &amp; Morel, 1990)", "plainTextFormattedCitation" : "(Dzombak &amp; Morel, 1990)", "previouslyFormattedCitation" : "(Dzombak &amp; Morel, 1990)" }, "properties" : { "noteIndex" : 0 }, "schema" : "https://github.com/citation-style-language/schema/raw/master/csl-citation.json" }</w:instrText>
+      </w:r>
+      <w:r>
+        <w:fldChar w:fldCharType="separate"/>
+      </w:r>
+      <w:r>
+        <w:rPr>
+          <w:noProof/>
+        </w:rPr>
+        <w:t>(Dzombak &amp; Morel, 1990)</w:t>
+      </w:r>
+      <w:r>
+        <w:fldChar w:fldCharType="end"/>
+      </w:r>
+      <w:r>
+        <w:t xml:space="preserve">. </w:t>
+      </w:r>
+      <w:r>
+        <w:t xml:space="preserve">In the case of sodium montmorillonite which has been shown to exchange cations, we also posed an exchange reaction following previous </w:t>
+      </w:r>
+      <w:r>
+        <w:t>models of clay sorption behavior</w:t>
+      </w:r>
+      <w:r>
+        <w:t xml:space="preserve"> using a selectivity coefficient</w:t>
+      </w:r>
+      <w:r>
+        <w:t xml:space="preserve"> </w:t>
+      </w:r>
+      <w:r>
+        <w:fldChar w:fldCharType="begin" w:fldLock="1"/>
+      </w:r>
+      <w:r>
+        <w:instrText>ADDIN CSL_CITATION { "citationItems" : [ { "id" : "ITEM-1", "itemData" : { "DOI" : "10.1016/j.gca.2004.07.020", "ISSN" : "00167037", "abstract" : "In solution thermodynamics, and more recently in surface chemistry, it is well established that relationships can be found between the free energies of formation of aqueous or surface metal complexes and thermodynamic properties of the metal ions or ligands. Such systematic dependencies are commonly termed linear free energy relationships (LFER). A 2 site protolysis non-electrostatic surface complexation and cation exchange (2SPNE SC/CE) model has been used to model \"in house\" and literature sorption edge data for eleven elements: Mn(II), Co(II), Ni(II), Zn(II), Cd(II), Eu(III), Am(III), Sn(IV), Th(IV), Np(V) and U(VI) to provide surface complexation constants for the strong sites on montmorillonite. Modelling a further 4 sets of sorption isotherms for Ni(II), Zn(II), Eu(III) and U(VI) provided complexation constants for the weak sites. The protolysis constants and site capacities derived for the 2SPNE SC/CE model in previous work were fixed in all of the calculations. Cation exchange was modelled simultaneously to provide selectivity coefficients. Good correlations between the logarithms of strong SKx-1 and weak W1Kx-1 site binding constants on montmorillonite and the logarithm of the aqueous hydrolysis constants OH Kx were found which could be described by the following equations: Strong (???SSOH) sites: logSKX-1 = 8.1 ?? 0.3 + (0.90 ?? 0.02)logOHKX Weak (???SW1OH) sites: logW1KX-1 = 6.2 ?? 0.8 + (0.98 ?? 0.09)logOHKX where x is an integer. Sorption data for heavy metals and actinides such as Pd(II), Pb(II), Pu(III), Zr(IV), U(IV), Np(IV), Pu(IV) and Pa(V), are important in safety studies for radioactive waste repositories and are either very poorly known or not available at all. The LFER approach was used to estimate surface complexation constants for these radionuclides on both site types. The surface protolysis constants, site capacity values, selectivity coefficients and surface complexation constants given in this work, coupled with the LFERs established for the strong and weak sites on montmorillonite, are considered to form a sound basis for a thermodynamic sorption database. Copyright ?? 2005 Elsevier Ltd.", "author" : [ { "dropping-particle" : "", "family" : "Bradbury", "given" : "Michael H.", "non-dropping-particle" : "", "parse-names" : false, "suffix" : "" }, { "dropping-particle" : "", "family" : "Baeyens", "given" : "Bart", "non-dropping-particle" : "", "parse-names" : false, "suffix" : "" } ], "container-title" : "Geochimica et Cosmochimica Acta", "id" : "ITEM-1", "issue" : "4", "issued" : { "date-parts" : [ [ "2005" ] ] }, "page" : "875-892", "title" : "Modelling the sorption of Mn(II), Co(II), Ni(II), Zn(II), Cd(II), Eu(III), Am(III), Sn(IV), Th(IV), Np(V) and U(VI) on montmorillonite: Linear free energy relationships and estimates of surface binding constants for some selected heavy metals and actinide", "type" : "article-journal", "volume" : "69" }, "uris" : [ "http://www.mendeley.com/documents/?uuid=d3f8ee91-7e78-4c06-ae94-207201170264" ] } ], "mendeley" : { "formattedCitation" : "(Michael H. Bradbury &amp; Baeyens, 2005)", "plainTextFormattedCitation" : "(Michael H. Bradbury &amp; Baeyens, 2005)", "previouslyFormattedCitation" : "(Michael H. Bradbury &amp; Baeyens, 2005)" }, "properties" : { "noteIndex" : 0 }, "schema" : "https://github.com/citation-style-language/schema/raw/master/csl-citation.json" }</w:instrText>
+      </w:r>
+      <w:r>
+        <w:fldChar w:fldCharType="separate"/>
+      </w:r>
+      <w:r>
+        <w:rPr>
+          <w:noProof/>
+        </w:rPr>
+        <w:t>(Michael H. Bradbury &amp; Baeyens, 2005)</w:t>
+      </w:r>
+      <w:r>
+        <w:fldChar w:fldCharType="end"/>
+      </w:r>
+      <w:r>
+        <w:t>.</w:t>
+      </w:r>
+      <w:r>
+        <w:t xml:space="preserve"> </w:t>
+      </w:r>
+      <w:r>
+        <w:t>The relevant reactions are shown in table 1</w:t>
+      </w:r>
+      <w:r>
+        <w:t xml:space="preserve"> (at the end of the paper), along with protonation constants from literature</w:t>
+      </w:r>
+      <w:r>
+        <w:t>.</w:t>
+      </w:r>
+      <w:r>
+        <w:t xml:space="preserve"> Experimental sorption data</w:t>
+      </w:r>
+      <w:r>
+        <w:t xml:space="preserve"> was fit only by varying radium sorption reaction constants</w:t>
+      </w:r>
+      <w:r>
+        <w:t>.</w:t>
+      </w:r>
+      <w:r>
+        <w:t xml:space="preserve"> Site densities were set using the BET surfac</w:t>
+      </w:r>
+      <w:r>
+        <w:t xml:space="preserve">e area for the iron minerals, </w:t>
+      </w:r>
+      <w:r>
+        <w:t>exchangeable sites</w:t>
+      </w:r>
+      <w:r>
+        <w:t xml:space="preserve"> for the clay were</w:t>
+      </w:r>
+      <w:r>
+        <w:t xml:space="preserve"> determined by the cation exchange capacity reported by Clay Society</w:t>
+      </w:r>
+      <w:r>
+        <w:t xml:space="preserve">, and site densities were set from literature values </w:t>
+      </w:r>
+      <w:r>
+        <w:fldChar w:fldCharType="begin" w:fldLock="1"/>
+      </w:r>
+      <w:r>
+        <w:instrText>ADDIN CSL_CITATION { "citationItems" : [ { "id" : "ITEM-1", "itemData" : { "DOI" : "10.1016/j.gca.2005.06.031", "ISBN" : "0016-7037", "ISSN" : "00167037", "abstract" : "Sorption edges and isotherms for Eu(III) uptake on Ca-montmorillonite and Na-illite in 0.066 mol/L Ca(C1O\n                        4)\n                        2 and 0.1 mol/L NaC1O\n                        4 background electrolytes, respectively, were modelled using a quasi-mechanistic sorption model (the two site protolysis non electrostatic surface complexation and cation exchange (2SPNE SC/CE) model). For both clay minerals the Eu sorption edges could be quantitatively modelled in the pH range ???3 to ???10 using cation exchange reactions for Eu\n                        3+/Na\n                        + and Eu\n                        3+/Ca\n                        2+ and three surface complexation reactions on the strong sorption sites forming ???S\n                        S OEu\n                        2+, ???S\n                        SOEuOH\n                        + and ???S\n                        SOEu(OH)\n                        2\n                        o inner sphere complexes which appear successively with increasing pH. Time resolved laser fluorescence spectroscopy (TRLFS) measurements of Cm(III) loaded Ca-montmorillonite and Na-illite were available from Part 1 of this work. De-convolution of the normalised fluorescence spectra measured at different pH values indicated three distinct Cm surface complexes, Cm complexes 1, 2 and 3 for both clay minerals, in agreement with model predictions, but with different distribution functions for the individual species. Under the assumption that Eu and Cm exhibit essentially the same hydrolysis and sorption behaviour, the Eu surface complexation constants were used to predict surface species distribution functions for Cm under the same experimental conditions used in the TRLFS measurements. Comparison of modelled and experimentally deduced species distributions indicated that for both clay minerals peak heights and widths of the three peaks did not correspond particularly well. It is shown that the calculated species distribution functions are sensitive to the values of the hydrolysis constants used in the calculations, whereas modelling the sorption edge measurements by applying the 2SPNE SC/CE approach is much less sensitive. By modifying the values of the hydrolysis constants within their uncertainty range and re-modelling the sorption edges, considerably better correspondence between the modelled and TRLFS species distribution functions was found. In particular, peak positions, heights and widths for the mode\u2026", "author" : [ { "dropping-particle" : "", "family" : "Bradbury", "given" : "Mike H.", "non-dropping-particle" : "", "parse-names" : false, "suffix" : "" }, { "dropping-particle" : "", "family" : "Baeyens", "given" : "B.", "non-dropping-particle" : "", "parse-names" : false, "suffix" : "" }, { "dropping-particle" : "", "family" : "Geckeis", "given" : "H.", "non-dropping-particle" : "", "parse-names" : false, "suffix" : "" }, { "dropping-particle" : "", "family" : "Rabung", "given" : "Th", "non-dropping-particle" : "", "parse-names" : false, "suffix" : "" } ], "container-title" : "Geochimica et Cosmochimica Acta", "id" : "ITEM-1", "issue" : "23", "issued" : { "date-parts" : [ [ "2005" ] ] }, "page" : "5403-5412", "title" : "Sorption of Eu(III)/Cm(III) on Ca-montmorillonite and Na-illite. Part 2: Surface complexation modelling", "type" : "article-journal", "volume" : "69" }, "uris" : [ "http://www.mendeley.com/documents/?uuid=ac497f55-14cf-4f9d-986a-976768c3508b" ] } ], "mendeley" : { "formattedCitation" : "(Mike H. Bradbury, Baeyens, Geckeis, &amp; Rabung, 2005)", "plainTextFormattedCitation" : "(Mike H. Bradbury, Baeyens, Geckeis, &amp; Rabung, 2005)", "previouslyFormattedCitation" : "(Mike H. Bradbury, Baeyens, Geckeis, &amp; Rabung, 2005)" }, "properties" : { "noteIndex" : 0 }, "schema" : "https://github.com/citation-style-language/schema/raw/master/csl-citation.json" }</w:instrText>
+      </w:r>
+      <w:r>
+        <w:fldChar w:fldCharType="separate"/>
+      </w:r>
+      <w:r>
+        <w:rPr>
+          <w:noProof/>
+        </w:rPr>
+        <w:t>(Mike H. Bradbury, Baeyens, Geckeis, &amp; Rabung, 2005)</w:t>
+      </w:r>
+      <w:r>
+        <w:fldChar w:fldCharType="end"/>
+      </w:r>
+      <w:r>
+        <w:t>.</w:t>
+      </w:r>
+      <w:r>
+        <w:t xml:space="preserve"> </w:t>
+      </w:r>
+      <w:r>
+        <w:t>Solution complexation behavior was accounted for using the SIT database, which covers radium carbonate, sulfate, and hydroxide complexes</w:t>
+      </w:r>
+      <w:r>
+        <w:t>,</w:t>
+      </w:r>
+      <w:r>
+        <w:t xml:space="preserve"> and had little impact over the experimental conditions considered.</w:t>
+      </w:r>
+    </w:p>
+    <w:p>
+      <w:r>
+        <w:tab/>
+      </w:r>
+    </w:p>
+    <w:p>
+      <w:r>
+        <w:t>SECTION 3: RESULTS</w:t>
+      </w:r>
+      <w:r>
+        <w:t xml:space="preserve"> AND </w:t>
+      </w:r>
+      <w:r>
+        <w:t>DISCUSSION</w:t>
+      </w:r>
+    </w:p>
+    <w:p>
+      <w:r>
+        <w:t>SECTION 3.1 SORPTION ISOTHERM RESULTS</w:t>
+      </w:r>
+    </w:p>
+    <w:p>
+      <w:pPr>
+        <w:ind w:firstLine="720"/>
+      </w:pPr>
+      <w:r>
+        <w:t>Figure 1 shows a set of four isotherms at pH 7, comparing sorption of the four minerals studied. Lines were fit to each set of mineral data, showing R2 values of 0.98 and greater</w:t>
+      </w:r>
+      <w:r>
+        <w:t>, indicating very linear response for this range of radium activities</w:t>
+      </w:r>
+      <w:r>
+        <w:t>. A complete data set, showing each mineral, and the associated sorption at different pH values can be seen</w:t>
+      </w:r>
+      <w:r>
+        <w:t xml:space="preserve"> in the supporting information. </w:t>
+      </w:r>
+      <w:r>
+        <w:t xml:space="preserve">The circumneutral pH highlights trends seen at the other pH values. </w:t>
+      </w:r>
+      <w:r>
+        <w:t xml:space="preserve">Sodium montmorillonite sorbs </w:t>
+      </w:r>
+      <w:r>
+        <w:t>radium extensively at this pH, with 85+/-1% of the total radium associated with the solid. In contrast, ferrihydrite only sorbed 50+/-7% of the available radium, while goethite and pyrite sorbed only 13% and 10% of total radium.</w:t>
+      </w:r>
+      <w:r>
+        <w:t xml:space="preserve"> These experimental results reflect a clear mineral specific behavior that controls radium sorption</w:t>
+      </w:r>
+      <w:r>
+        <w:t>.</w:t>
+      </w:r>
+    </w:p>
+    <w:p>
+      <w:r>
+        <w:tab/>
+        <w:t>The impact of pH on these sorption isotherms can be seen in figure 2, where we compare radium sorption isotherms to ferrhydrite over the experimental pH range. The isotherms remain linear across pH values, but show significant differences in slope, with higher pH va</w:t>
+      </w:r>
+      <w:r>
+        <w:t>lues showing increasingly large</w:t>
+      </w:r>
+      <w:r>
+        <w:t xml:space="preserve"> amounts of sorption. This is a trend reflected in the other minerals as well, with pH playing a key role in determining sorption extent. Table 2 lists a complete data set of fitted Kd values for each mineral and pH value</w:t>
+      </w:r>
+      <w:r>
+        <w:t>. Sodium montmorillonite Kd values show a large extent of sorption over the whole range of pHs, and is only matched by ferrih</w:t>
+      </w:r>
+      <w:r>
+        <w:t xml:space="preserve">ydrite at very basic pH values, while the others only show limited sorption at more basic pH values. </w:t>
+      </w:r>
+      <w:r>
+        <w:t>This suggests that sodium montmorillonite or other clay minerals may play a key role in controlling radium sorption in common groundwater environments.</w:t>
+      </w:r>
+    </w:p>
+    <w:p>
+      <w:r>
+        <w:tab/>
+      </w:r>
+      <w:r>
+        <w:t xml:space="preserve">Previous work has examined radium sorption to the iron oxides, and they are typically cited as dominant sorbents in the environment. These results show some differences from previous data, particularly with the iron oxides, reporting 20-30% more sorption than found in this study </w:t>
+      </w:r>
+      <w:r>
+        <w:fldChar w:fldCharType="begin" w:fldLock="1"/>
+      </w:r>
+      <w:r>
+        <w:instrText>ADDIN CSL_CITATION { "citationItems" : [ { "id" : "ITEM-1", "itemData" : { "DOI" : "10.1016/j.gca.2014.10.008", "ISSN" : "0016-7037", "author" : [ { "dropping-particle" : "", "family" : "Sajih", "given" : "M", "non-dropping-particle" : "", "parse-names" : false, "suffix" : "" }, { "dropping-particle" : "", "family" : "Bryan", "given" : "N D", "non-dropping-particle" : "", "parse-names" : false, "suffix" : "" }, { "dropping-particle" : "", "family" : "Livens", "given" : "F R", "non-dropping-particle" : "", "parse-names" : false, "suffix" : "" }, { "dropping-particle" : "", "family" : "Vaughan", "given" : "D J", "non-dropping-particle" : "", "parse-names" : false, "suffix" : "" }, { "dropping-particle" : "", "family" : "Descostes", "given" : "M", "non-dropping-particle" : "", "parse-names" : false, "suffix" : "" }, { "dropping-particle" : "", "family" : "Phrommavanh", "given" : "V", "non-dropping-particle" : "", "parse-names" : false, "suffix" : "" }, { "dropping-particle" : "", "family" : "Nos", "given" : "J", "non-dropping-particle" : "", "parse-names" : false, "suffix" : "" }, { "dropping-particle" : "", "family" : "Morris", "given" : "K", "non-dropping-particle" : "", "parse-names" : false, "suffix" : "" } ], "container-title" : "Geochimica et Cosmochimica Acta", "id" : "ITEM-1", "issued" : { "date-parts" : [ [ "2014" ] ] }, "page" : "150-163", "publisher" : "Elsevier Ltd", "title" : "Adsorption of radium and barium on goethite and ferrihydrite: A kinetic and surface complexation modelling study", "type" : "article-journal", "volume" : "146" }, "uris" : [ "http://www.mendeley.com/documents/?uuid=8b7e3294-07a1-4806-9ef6-49c0afe4e0f1" ] } ], "mendeley" : { "formattedCitation" : "(Sajih et al., 2014)", "plainTextFormattedCitation" : "(Sajih et al., 2014)", "previouslyFormattedCitation" : "(Sajih et al., 2014)" }, "properties" : { "noteIndex" : 0 }, "schema" : "https://github.com/citation-style-language/schema/raw/master/csl-citation.json" }</w:instrText>
+      </w:r>
+      <w:r>
+        <w:fldChar w:fldCharType="separate"/>
+      </w:r>
+      <w:r>
+        <w:rPr>
+          <w:noProof/>
+        </w:rPr>
+        <w:t>(Sajih et al., 2014)</w:t>
+      </w:r>
+      <w:r>
+        <w:fldChar w:fldCharType="end"/>
+      </w:r>
+      <w:r>
+        <w:t xml:space="preserve">. Those experiments had a solid/solution ratio of 100 g/L, whereas our work had only 0.3 g/L, nearly 3 orders of magnitude in difference. This significant reduction in number of </w:t>
+      </w:r>
+      <w:r>
+        <w:t>sites may reduce surface site availability, thus driving the observed reductions in sorption</w:t>
+      </w:r>
+      <w:r>
+        <w:t>. Previous studies with sodium montmorillonite</w:t>
+      </w:r>
+      <w:r>
+        <w:t xml:space="preserve"> also</w:t>
+      </w:r>
+      <w:r>
+        <w:t xml:space="preserve"> show comparable amounts of sorption for </w:t>
+      </w:r>
+      <w:r>
+        <w:t>similar</w:t>
+      </w:r>
+      <w:r>
+        <w:t xml:space="preserve"> solution conditions </w:t>
+      </w:r>
+      <w:r>
+        <w:fldChar w:fldCharType="begin" w:fldLock="1"/>
+      </w:r>
+      <w:r>
+        <w:instrText>ADDIN CSL_CITATION { "citationItems" : [ { "id" : "ITEM-1", "itemData" : { "DOI" : "10.1007/s10967-013-2740-3", "ISSN" : "0236-5731", "author" : [ { "dropping-particle" : "", "family" : "Tamamura", "given" : "Shuji", "non-dropping-particle" : "", "parse-names" : false, "suffix" : "" }, { "dropping-particle" : "", "family" : "Takada", "given" : "Takahiro", "non-dropping-particle" : "", "parse-names" : false, "suffix" : "" }, { "dropping-particle" : "", "family" : "Tomita", "given" : "Junpei", "non-dropping-particle" : "", "parse-names" : false, "suffix" : "" }, { "dropping-particle" : "", "family" : "Nagao", "given" : "Seiya", "non-dropping-particle" : "", "parse-names" : false, "suffix" : "" }, { "dropping-particle" : "", "family" : "Fukushi", "given" : "Keisuke", "non-dropping-particle" : "", "parse-names" : false, "suffix" : "" }, { "dropping-particle" : "", "family" : "Yamamoto", "given" : "Masayoshi", "non-dropping-particle" : "", "parse-names" : false, "suffix" : "" } ], "container-title" : "Journal of Radioanalytical and Nuclear Chemistry", "id" : "ITEM-1", "issue" : "1", "issued" : { "date-parts" : [ [ "2013", "9", "8" ] ] }, "page" : "569-575", "title" : "Salinity dependence of 226Ra adsorption on montmorillonite and kaolinite", "type" : "article-journal", "volume" : "299" }, "uris" : [ "http://www.mendeley.com/documents/?uuid=5b3b4e7c-f852-48f5-abed-58007c466255" ] } ], "mendeley" : { "formattedCitation" : "(Tamamura et al., 2013)", "plainTextFormattedCitation" : "(Tamamura et al., 2013)", "previouslyFormattedCitation" : "(Tamamura et al., 2013)" }, "properties" : { "noteIndex" : 0 }, "schema" : "https://github.com/citation-style-language/schema/raw/master/csl-citation.json" }</w:instrText>
+      </w:r>
+      <w:r>
+        <w:fldChar w:fldCharType="separate"/>
+      </w:r>
+      <w:r>
+        <w:rPr>
+          <w:noProof/>
+        </w:rPr>
+        <w:t>(Tamamura et al., 2013)</w:t>
+      </w:r>
+      <w:r>
+        <w:fldChar w:fldCharType="end"/>
+      </w:r>
+      <w:r>
+        <w:t xml:space="preserve">. </w:t>
+      </w:r>
+      <w:r>
+        <w:t>Unfortunately there is little data to compare the pyrite results with, though this may be driven by the low retention of radium and difficulties of preparing experiments anaerobically</w:t>
+      </w:r>
+      <w:r>
+        <w:t xml:space="preserve">, since even 1 </w:t>
+      </w:r>
+      <w:r>
+        <w:t>days’ worth</w:t>
+      </w:r>
+      <w:r>
+        <w:t xml:space="preserve"> of air exposure can result in iron oxide coatings </w:t>
+      </w:r>
+      <w:r>
+        <w:fldChar w:fldCharType="begin" w:fldLock="1"/>
+      </w:r>
+      <w:r>
+        <w:instrText>ADDIN CSL_CITATION { "citationItems" : [ { "id" : "ITEM-1", "itemData" : { "DOI" : "10.1016/j.surfrep.2008.09.002", "ISSN" : "01675729", "author" : [ { "dropping-particle" : "", "family" : "MURPHY", "given" : "R", "non-dropping-particle" : "", "parse-names" : false, "suffix" : "" }, { "dropping-particle" : "", "family" : "STRONGIN", "given" : "D", "non-dropping-particle" : "", "parse-names" : false, "suffix" : "" } ], "container-title" : "Surface Science Reports", "id" : "ITEM-1", "issue" : "1", "issued" : { "date-parts" : [ [ "2009", "1", "1" ] ] }, "page" : "1-45", "publisher" : "Elsevier B.V.", "title" : "Surface reactivity of pyrite and related sulfides", "type" : "article-journal", "volume" : "64" }, "uris" : [ "http://www.mendeley.com/documents/?uuid=71ce558a-257c-43ec-a0de-9e0981828d1f" ] } ], "mendeley" : { "formattedCitation" : "(MURPHY &amp; STRONGIN, 2009)", "plainTextFormattedCitation" : "(MURPHY &amp; STRONGIN, 2009)", "previouslyFormattedCitation" : "(MURPHY &amp; STRONGIN, 2009)" }, "properties" : { "noteIndex" : 0 }, "schema" : "https://github.com/citation-style-language/schema/raw/master/csl-citation.json" }</w:instrText>
+      </w:r>
+      <w:r>
+        <w:fldChar w:fldCharType="separate"/>
+      </w:r>
+      <w:r>
+        <w:rPr>
+          <w:noProof/>
+        </w:rPr>
+        <w:t>(MURPHY &amp; STRONGIN, 2009)</w:t>
+      </w:r>
+      <w:r>
+        <w:fldChar w:fldCharType="end"/>
+      </w:r>
+      <w:r>
+        <w:t>.</w:t>
+      </w:r>
+      <w:r>
+        <w:t xml:space="preserve"> </w:t>
+      </w:r>
+      <w:r>
+        <w:t xml:space="preserve">Here, the </w:t>
+      </w:r>
+      <w:r>
+        <w:lastRenderedPageBreak/>
+        <w:t>experimental data shows that pH plays a crucial role in controlling mineral sorption at environmental condtions.</w:t>
+      </w:r>
+    </w:p>
+    <w:p>
       <w:commentRangeStart w:id="1"/>
       <w:r>
-        <w:t>while sorption to montmorillonite was evaluated using the same set up with different time points</w:t>
+        <w:t>SECTION 3.2 SURFACE COMPLEXATION MODELING</w:t>
       </w:r>
       <w:commentRangeEnd w:id="1"/>
       <w:r>
@@ -784,162 +1313,92 @@
         </w:rPr>
         <w:commentReference w:id="1"/>
       </w:r>
-      <w:r>
-        <w:t>, as well as a desorption experiment described in the supporting information</w:t>
+    </w:p>
+    <w:p>
+      <w:r>
+        <w:tab/>
+        <w:t>The results of the surface complexatio</w:t>
+      </w:r>
+      <w:r>
+        <w:t>n modeling</w:t>
+      </w:r>
+      <w:r>
+        <w:t xml:space="preserve"> for the montmorillonite and ferrihydrite</w:t>
+      </w:r>
+      <w:r>
+        <w:t xml:space="preserve"> are shown in figure 3</w:t>
+      </w:r>
+      <w:r>
+        <w:t xml:space="preserve">, with the fitted </w:t>
+      </w:r>
+      <w:r>
+        <w:t>reaction constants</w:t>
+      </w:r>
+      <w:r>
+        <w:t xml:space="preserve"> for all minerals</w:t>
+      </w:r>
+      <w:r>
+        <w:t xml:space="preserve"> in table 1. </w:t>
+      </w:r>
+      <w:r>
+        <w:t>Despite the overall simplicity of the model, the fits are quite good across all minerals</w:t>
+      </w:r>
+      <w:r>
+        <w:t xml:space="preserve">. Fitted reaction constants were highest for sodium montmorillonite, followed by ferrihydrite, goethite, and then pyrite, though the reactions constants only vary a few units between minerals. </w:t>
+      </w:r>
+      <w:r>
+        <w:t xml:space="preserve"> A more traditional two site model for ferrihydrite was also considered by adding a weak site </w:t>
+      </w:r>
+      <w:r>
+        <w:fldChar w:fldCharType="begin" w:fldLock="1"/>
+      </w:r>
+      <w:r>
+        <w:instrText>ADDIN CSL_CITATION { "citationItems" : [ { "id" : "ITEM-1", "itemData" : { "ISBN" : "0471637319", "author" : [ { "dropping-particle" : "", "family" : "Dzombak", "given" : "DA.", "non-dropping-particle" : "", "parse-names" : false, "suffix" : "" }, { "dropping-particle" : "", "family" : "Morel", "given" : "FMM.", "non-dropping-particle" : "", "parse-names" : false, "suffix" : "" } ], "id" : "ITEM-1", "issued" : { "date-parts" : [ [ "1990" ] ] }, "publisher" : "Wiley", "publisher-place" : "New York, NY", "title" : "Surface Complexation Modeling: Hydrous Ferric Oxide", "type" : "book" }, "uris" : [ "http://www.mendeley.com/documents/?uuid=a1a40670-7195-4e56-8172-1ff3cf0956d2" ] } ], "mendeley" : { "formattedCitation" : "(Dzombak &amp; Morel, 1990)", "plainTextFormattedCitation" : "(Dzombak &amp; Morel, 1990)", "previouslyFormattedCitation" : "(Dzombak &amp; Morel, 1990)" }, "properties" : { "noteIndex" : 0 }, "schema" : "https://github.com/citation-style-language/schema/raw/master/csl-citation.json" }</w:instrText>
+      </w:r>
+      <w:r>
+        <w:fldChar w:fldCharType="separate"/>
+      </w:r>
+      <w:r>
+        <w:rPr>
+          <w:noProof/>
+        </w:rPr>
+        <w:t>(Dzombak &amp; Morel, 1990)</w:t>
+      </w:r>
+      <w:r>
+        <w:fldChar w:fldCharType="end"/>
+      </w:r>
+      <w:r>
+        <w:t>, but the model had little sensitivi</w:t>
+      </w:r>
+      <w:r>
+        <w:t>ty to this second reaction site</w:t>
+      </w:r>
+      <w:r>
+        <w:t xml:space="preserve">, suggesting that only one site was needed </w:t>
+      </w:r>
+      <w:r>
+        <w:t xml:space="preserve">to </w:t>
+      </w:r>
+      <w:r>
+        <w:t>describe sorption</w:t>
       </w:r>
       <w:r>
         <w:t>.</w:t>
       </w:r>
       <w:r>
-        <w:t xml:space="preserve"> If the pH deviated more than 0.1 pH units, then the bottle was allowed to equilibrate for 15 minutes, and the re</w:t>
-      </w:r>
-      <w:r>
-        <w:t>-</w:t>
-      </w:r>
-      <w:r>
-        <w:t>titration process repeated.</w:t>
-      </w:r>
-      <w:r>
-        <w:t xml:space="preserve"> HCl and NaOH at high concentrations were used, so that volume additions did not exceed 5% of the original volume. Once </w:t>
-      </w:r>
-      <w:r>
-        <w:t>re-titration was complete</w:t>
-      </w:r>
-      <w:r>
-        <w:t>, the samples were filtered using 0.2</w:t>
-      </w:r>
-      <w:r>
-        <w:t>2</w:t>
-      </w:r>
-      <w:r>
-        <w:t xml:space="preserve"> um polyethersulfone filter</w:t>
-      </w:r>
-      <w:r>
-        <w:t>s</w:t>
-      </w:r>
-      <w:r>
-        <w:t>, which was shown not to significantly sorb radium</w:t>
-      </w:r>
-      <w:r>
-        <w:t xml:space="preserve">. Solids for ferrihydrite and goethite were collected </w:t>
-      </w:r>
-      <w:r>
-        <w:t xml:space="preserve">on the filters </w:t>
-      </w:r>
-      <w:r>
-        <w:t>for further analysis and to check mass balance. Error in these measurements was quantified by performing points in triplicate and measuring the standard deviation of those results.</w:t>
-      </w:r>
-    </w:p>
-    <w:p>
-      <w:r>
-        <w:t>2.3 ANALYTICAL TECHNIQUES</w:t>
-      </w:r>
-    </w:p>
-    <w:p>
-      <w:r>
-        <w:tab/>
-        <w:t>Solutions of radium were quantified using scintillation counting techniques. 10 mL of sample (5 mL of Sodium montmorillonite supernatant due to filtration difficulty) were mixed with 10 mL of Ultima Gold XR (Perkin Elmer) and sealed for 30 days to allow radium-226 to reach a transient equilibrium with its daughter products. The equilibrated samples were then counted using a Beckman Coulter scintillation counter (COUNTER INFO), and the resulting counts were compared to a calibration curve of radium-226 standards to determine solution activities. Except for points involving ferrihydrite at pH 9, this was sufficient to determine the extent of sorption and develop isotherms.</w:t>
-      </w:r>
-      <w:r>
         <w:t xml:space="preserve"> </w:t>
       </w:r>
-      <w:commentRangeStart w:id="2"/>
-      <w:r>
-        <w:t xml:space="preserve">Background concentrations were also quantified to develop a limit of blank of 1.4 counts per second (cps). We </w:t>
-      </w:r>
-      <w:r>
-        <w:t xml:space="preserve">only </w:t>
-      </w:r>
-      <w:r>
-        <w:t>consider</w:t>
-      </w:r>
-      <w:r>
-        <w:t xml:space="preserve">ed samples having </w:t>
-      </w:r>
-      <w:r>
-        <w:t xml:space="preserve">1.5 times that </w:t>
-      </w:r>
-      <w:r>
-        <w:t>limit in subsequent analyses.</w:t>
-      </w:r>
-      <w:commentRangeEnd w:id="2"/>
-      <w:r>
-        <w:rPr>
-          <w:rStyle w:val="CommentReference"/>
-        </w:rPr>
-        <w:commentReference w:id="2"/>
-      </w:r>
-    </w:p>
-    <w:p>
-      <w:r>
-        <w:tab/>
-        <w:t>Many supernatant samples</w:t>
-      </w:r>
-      <w:r>
-        <w:t xml:space="preserve"> using ferrihydrite at pH 9</w:t>
-      </w:r>
-      <w:r>
-        <w:t xml:space="preserve"> were below this defined detection limit, </w:t>
-      </w:r>
-      <w:r>
-        <w:t>so solid associated</w:t>
-      </w:r>
-      <w:r>
-        <w:t xml:space="preserve"> radium on the ferrihydrite itself</w:t>
-      </w:r>
-      <w:r>
-        <w:t xml:space="preserve"> was counted</w:t>
-      </w:r>
-      <w:r>
-        <w:t xml:space="preserve"> using gamma </w:t>
-      </w:r>
-      <w:r>
-        <w:t>spectroscopy</w:t>
-      </w:r>
-      <w:r>
-        <w:t xml:space="preserve"> in addition to the scintillation counted supernatant</w:t>
-      </w:r>
-      <w:r>
-        <w:t>. (DETAILS ON THE GAMMA COUNTER) was calibrated using a multinuclide standard prepared from (???). The solid samples on PES filters were simply placed in scintillation vials, and c</w:t>
-      </w:r>
-      <w:r>
-        <w:t>ounted directly on the counter, with the resulting counts being adjusted for ferrihydrite loss during filtration.</w:t>
-      </w:r>
-    </w:p>
-    <w:p>
-      <w:r>
-        <w:t>[DISCUSSION OF SURFACE AREA ANALYSIS]</w:t>
-      </w:r>
-    </w:p>
-    <w:p>
-      <w:r>
-        <w:t>2.4 SURFACE COMPLEXATION MODELING</w:t>
-      </w:r>
-    </w:p>
-    <w:p>
-      <w:r>
-        <w:tab/>
-      </w:r>
-      <w:r>
-        <w:t xml:space="preserve">Radium binding to mineral surfaces was modeled through a </w:t>
-      </w:r>
-      <w:r>
-        <w:t>double diffuse layer (DDL)</w:t>
-      </w:r>
-      <w:r>
-        <w:t xml:space="preserve"> surface complexation</w:t>
-      </w:r>
-      <w:r>
-        <w:t xml:space="preserve"> model</w:t>
-      </w:r>
-      <w:r>
-        <w:t xml:space="preserve"> implemented in PHREEQC </w:t>
+      <w:r>
+        <w:t>We did not consider a previously described tetradentate model</w:t>
+      </w:r>
+      <w:r>
+        <w:t xml:space="preserve"> </w:t>
       </w:r>
       <w:r>
         <w:fldChar w:fldCharType="begin" w:fldLock="1"/>
       </w:r>
       <w:r>
-        <w:instrText>ADDIN CSL_CITATION { "citationItems" : [ { "id" : "ITEM-1", "itemData" : { "author" : [ { "dropping-particle" : "", "family" : "Parkhurst", "given" : "D.L.", "non-dropping-particle" : "", "parse-names" : false, "suffix" : "" }, { "dropping-particle" : "", "family" : "Appela", "given" : "C.A.J.", "non-dropping-particle" : "", "parse-names" : false, "suffix" : "" } ], "container-title" : "U.S. Geological Survey Techniques and Methods", "id" : "ITEM-1", "issued" : { "date-parts" : [ [ "2013" ] ] }, "title" : "Description of Input and Examples for PHREEQC Version 3 \u2014 A Computer Program for Speciation , Batch-Reaction , One-Dimensional Transport , and Inverse Geochemical Calculations Chapter 43 of", "type" : "report" }, "uris" : [ "http://www.mendeley.com/documents/?uuid=f1590749-b157-45cb-b05a-2b66f88015b5" ] } ], "mendeley" : { "formattedCitation" : "(Parkhurst &amp; Appela, 2013)", "plainTextFormattedCitation" : "(Parkhurst &amp; Appela, 2013)", "previouslyFormattedCitation" : "(Parkhurst &amp; Appela, 2013)" }, "properties" : { "noteIndex" : 0 }, "schema" : "https://github.com/citation-style-language/schema/raw/master/csl-citation.json" }</w:instrText>
+        <w:instrText>ADDIN CSL_CITATION { "citationItems" : [ { "id" : "ITEM-1", "itemData" : { "DOI" : "10.1016/j.gca.2014.10.008", "ISSN" : "0016-7037", "author" : [ { "dropping-particle" : "", "family" : "Sajih", "given" : "M", "non-dropping-particle" : "", "parse-names" : false, "suffix" : "" }, { "dropping-particle" : "", "family" : "Bryan", "given" : "N D", "non-dropping-particle" : "", "parse-names" : false, "suffix" : "" }, { "dropping-particle" : "", "family" : "Livens", "given" : "F R", "non-dropping-particle" : "", "parse-names" : false, "suffix" : "" }, { "dropping-particle" : "", "family" : "Vaughan", "given" : "D J", "non-dropping-particle" : "", "parse-names" : false, "suffix" : "" }, { "dropping-particle" : "", "family" : "Descostes", "given" : "M", "non-dropping-particle" : "", "parse-names" : false, "suffix" : "" }, { "dropping-particle" : "", "family" : "Phrommavanh", "given" : "V", "non-dropping-particle" : "", "parse-names" : false, "suffix" : "" }, { "dropping-particle" : "", "family" : "Nos", "given" : "J", "non-dropping-particle" : "", "parse-names" : false, "suffix" : "" }, { "dropping-particle" : "", "family" : "Morris", "given" : "K", "non-dropping-particle" : "", "parse-names" : false, "suffix" : "" } ], "container-title" : "Geochimica et Cosmochimica Acta", "id" : "ITEM-1", "issued" : { "date-parts" : [ [ "2014" ] ] }, "page" : "150-163", "publisher" : "Elsevier Ltd", "title" : "Adsorption of radium and barium on goethite and ferrihydrite: A kinetic and surface complexation modelling study", "type" : "article-journal", "volume" : "146" }, "uris" : [ "http://www.mendeley.com/documents/?uuid=8b7e3294-07a1-4806-9ef6-49c0afe4e0f1" ] } ], "mendeley" : { "formattedCitation" : "(Sajih et al., 2014)", "plainTextFormattedCitation" : "(Sajih et al., 2014)" }, "properties" : { "noteIndex" : 0 }, "schema" : "https://github.com/citation-style-language/schema/raw/master/csl-citation.json" }</w:instrText>
       </w:r>
       <w:r>
         <w:fldChar w:fldCharType="separate"/>
@@ -948,521 +1407,199 @@
         <w:rPr>
           <w:noProof/>
         </w:rPr>
-        <w:t>(Parkhurst &amp; Appela, 2013)</w:t>
+        <w:t>(Sajih et al., 2014)</w:t>
       </w:r>
       <w:r>
         <w:fldChar w:fldCharType="end"/>
       </w:r>
       <w:r>
-        <w:t xml:space="preserve">. Simple single site models </w:t>
+        <w:t>, as we wanted to maintain comparisons between the other minerals</w:t>
+      </w:r>
+      <w:r>
+        <w:t xml:space="preserve"> and keep the model simple</w:t>
+      </w:r>
+      <w:r>
+        <w:t xml:space="preserve">. </w:t>
+      </w:r>
+      <w:r>
+        <w:t>In contrast, t</w:t>
+      </w:r>
+      <w:r>
+        <w:t xml:space="preserve">he inclusion of an exchange reaction with sodium montmorillonite was </w:t>
+      </w:r>
+      <w:r>
+        <w:t>necessary</w:t>
+      </w:r>
+      <w:r>
+        <w:t xml:space="preserve"> to explain the high extent of sorption even at low pH values</w:t>
+      </w:r>
+      <w:r>
+        <w:t xml:space="preserve">, a method consistent with previous work modeling metal sorption to montmorillonite minerals </w:t>
+      </w:r>
+      <w:r>
+        <w:fldChar w:fldCharType="begin" w:fldLock="1"/>
+      </w:r>
+      <w:r>
+        <w:instrText>ADDIN CSL_CITATION { "citationItems" : [ { "id" : "ITEM-1", "itemData" : { "DOI" : "10.1016/j.gca.2005.06.031", "ISBN" : "0016-7037", "ISSN" : "00167037", "abstract" : "Sorption edges and isotherms for Eu(III) uptake on Ca-montmorillonite and Na-illite in 0.066 mol/L Ca(C1O\n                        4)\n                        2 and 0.1 mol/L NaC1O\n                        4 background electrolytes, respectively, were modelled using a quasi-mechanistic sorption model (the two site protolysis non electrostatic surface complexation and cation exchange (2SPNE SC/CE) model). For both clay minerals the Eu sorption edges could be quantitatively modelled in the pH range ???3 to ???10 using cation exchange reactions for Eu\n                        3+/Na\n                        + and Eu\n                        3+/Ca\n                        2+ and three surface complexation reactions on the strong sorption sites forming ???S\n                        S OEu\n                        2+, ???S\n                        SOEuOH\n                        + and ???S\n                        SOEu(OH)\n                        2\n                        o inner sphere complexes which appear successively with increasing pH. Time resolved laser fluorescence spectroscopy (TRLFS) measurements of Cm(III) loaded Ca-montmorillonite and Na-illite were available from Part 1 of this work. De-convolution of the normalised fluorescence spectra measured at different pH values indicated three distinct Cm surface complexes, Cm complexes 1, 2 and 3 for both clay minerals, in agreement with model predictions, but with different distribution functions for the individual species. Under the assumption that Eu and Cm exhibit essentially the same hydrolysis and sorption behaviour, the Eu surface complexation constants were used to predict surface species distribution functions for Cm under the same experimental conditions used in the TRLFS measurements. Comparison of modelled and experimentally deduced species distributions indicated that for both clay minerals peak heights and widths of the three peaks did not correspond particularly well. It is shown that the calculated species distribution functions are sensitive to the values of the hydrolysis constants used in the calculations, whereas modelling the sorption edge measurements by applying the 2SPNE SC/CE approach is much less sensitive. By modifying the values of the hydrolysis constants within their uncertainty range and re-modelling the sorption edges, considerably better correspondence between the modelled and TRLFS species distribution functions was found. In particular, peak positions, heights and widths for the mode\u2026", "author" : [ { "dropping-particle" : "", "family" : "Bradbury", "given" : "Mike H.", "non-dropping-particle" : "", "parse-names" : false, "suffix" : "" }, { "dropping-particle" : "", "family" : "Baeyens", "given" : "B.", "non-dropping-particle" : "", "parse-names" : false, "suffix" : "" }, { "dropping-particle" : "", "family" : "Geckeis", "given" : "H.", "non-dropping-particle" : "", "parse-names" : false, "suffix" : "" }, { "dropping-particle" : "", "family" : "Rabung", "given" : "Th", "non-dropping-particle" : "", "parse-names" : false, "suffix" : "" } ], "container-title" : "Geochimica et Cosmochimica Acta", "id" : "ITEM-1", "issue" : "23", "issued" : { "date-parts" : [ [ "2005" ] ] }, "page" : "5403-5412", "title" : "Sorption of Eu(III)/Cm(III) on Ca-montmorillonite and Na-illite. Part 2: Surface complexation modelling", "type" : "article-journal", "volume" : "69" }, "uris" : [ "http://www.mendeley.com/documents/?uuid=ac497f55-14cf-4f9d-986a-976768c3508b" ] } ], "mendeley" : { "formattedCitation" : "(Mike H. Bradbury et al., 2005)", "plainTextFormattedCitation" : "(Mike H. Bradbury et al., 2005)", "previouslyFormattedCitation" : "(Mike H. Bradbury et al., 2005)" }, "properties" : { "noteIndex" : 0 }, "schema" : "https://github.com/citation-style-language/schema/raw/master/csl-citation.json" }</w:instrText>
+      </w:r>
+      <w:r>
+        <w:fldChar w:fldCharType="separate"/>
+      </w:r>
+      <w:r>
+        <w:rPr>
+          <w:noProof/>
+        </w:rPr>
+        <w:t>(Mike H. Bradbury et al., 2005)</w:t>
+      </w:r>
+      <w:r>
+        <w:fldChar w:fldCharType="end"/>
+      </w:r>
+      <w:r>
+        <w:t>.</w:t>
+      </w:r>
+      <w:r>
+        <w:t xml:space="preserve"> The selectivity coefficient for this exchange reaction is fairly low in comparison to that of other metals, suggesting that radium would easily be displaced by other exchangeable metals such as calcium or magnesium. </w:t>
+      </w:r>
+    </w:p>
+    <w:p>
+      <w:r>
+        <w:tab/>
+      </w:r>
+      <w:r>
+        <w:t>Cleaned p</w:t>
+      </w:r>
+      <w:r>
+        <w:t>yrite, in contrast to the other minerals, shows little affinity for radium, even under more basic conditions, even after accounting for</w:t>
+      </w:r>
+      <w:r>
+        <w:t xml:space="preserve"> differ</w:t>
+      </w:r>
+      <w:r>
+        <w:t>ences in surface area. This is logical, since</w:t>
+      </w:r>
+      <w:r>
+        <w:t xml:space="preserve"> the potential binding sites on the pyrite surface </w:t>
+      </w:r>
+      <w:r>
+        <w:t>do not have</w:t>
+      </w:r>
+      <w:r>
+        <w:t xml:space="preserve"> protonated or deprotonated oxygens, but rather sulfides</w:t>
+      </w:r>
+      <w:r>
+        <w:t xml:space="preserve"> </w:t>
+      </w:r>
+      <w:r>
+        <w:fldChar w:fldCharType="begin" w:fldLock="1"/>
+      </w:r>
+      <w:r>
+        <w:instrText>ADDIN CSL_CITATION { "citationItems" : [ { "id" : "ITEM-1", "itemData" : { "DOI" : "10.1016/j.surfrep.2008.09.002", "ISSN" : "01675729", "author" : [ { "dropping-particle" : "", "family" : "MURPHY", "given" : "R", "non-dropping-particle" : "", "parse-names" : false, "suffix" : "" }, { "dropping-particle" : "", "family" : "STRONGIN", "given" : "D", "non-dropping-particle" : "", "parse-names" : false, "suffix" : "" } ], "container-title" : "Surface Science Reports", "id" : "ITEM-1", "issue" : "1", "issued" : { "date-parts" : [ [ "2009", "1", "1" ] ] }, "page" : "1-45", "publisher" : "Elsevier B.V.", "title" : "Surface reactivity of pyrite and related sulfides", "type" : "article-journal", "volume" : "64" }, "uris" : [ "http://www.mendeley.com/documents/?uuid=71ce558a-257c-43ec-a0de-9e0981828d1f" ] } ], "mendeley" : { "formattedCitation" : "(MURPHY &amp; STRONGIN, 2009)", "plainTextFormattedCitation" : "(MURPHY &amp; STRONGIN, 2009)", "previouslyFormattedCitation" : "(MURPHY &amp; STRONGIN, 2009)" }, "properties" : { "noteIndex" : 0 }, "schema" : "https://github.com/citation-style-language/schema/raw/master/csl-citation.json" }</w:instrText>
+      </w:r>
+      <w:r>
+        <w:fldChar w:fldCharType="separate"/>
+      </w:r>
+      <w:r>
+        <w:rPr>
+          <w:noProof/>
+        </w:rPr>
+        <w:t>(MURPHY &amp; STRONGIN, 2009)</w:t>
+      </w:r>
+      <w:r>
+        <w:fldChar w:fldCharType="end"/>
+      </w:r>
+      <w:r>
+        <w:t>.</w:t>
+      </w:r>
+      <w:r>
+        <w:t xml:space="preserve"> This suggests that other reduced iron sulfide minerals, such as mackinawite would also show limited sorption extent drive</w:t>
+      </w:r>
+      <w:r>
+        <w:t>n by sulfide surface chemistry.</w:t>
+      </w:r>
+    </w:p>
+    <w:p>
+      <w:r>
+        <w:t>SECTION 3.3: IMPLICATIONS FOR RADIUM AS TRACER</w:t>
+      </w:r>
+      <w:r>
+        <w:tab/>
+      </w:r>
+    </w:p>
+    <w:p>
+      <w:pPr>
+        <w:ind w:firstLine="720"/>
+      </w:pPr>
+      <w:r>
+        <w:t>The presented experiments and associated modeling reveal that radium sorbs with varying extent to a variety of common oxi</w:t>
+      </w:r>
+      <w:r>
+        <w:t>dized iron</w:t>
+      </w:r>
+      <w:r>
+        <w:t xml:space="preserve"> minerals fou</w:t>
+      </w:r>
+      <w:r>
+        <w:t xml:space="preserve">nd in groundwater environments. </w:t>
+      </w:r>
+      <w:r>
+        <w:t>Previous studies of iron oxides have shown that they play an import</w:t>
+      </w:r>
+      <w:r>
+        <w:t>ant role as sorbents of radium, and we confirm this result. However, we also show that clay minerals, especially ones with significant cation exchange capacity, may play a similarly important, if not larger role in retarding radium transport</w:t>
+      </w:r>
+      <w:r>
+        <w:t xml:space="preserve"> compared to iron oxides alone</w:t>
+      </w:r>
+      <w:r>
+        <w:t>, especially in more acidic groundwater systems, such as mining wastes</w:t>
+      </w:r>
+      <w:r>
+        <w:t xml:space="preserve"> where oxide sorption is limited</w:t>
+      </w:r>
+      <w:r>
+        <w:t>. These results suggest that a broader range of minerals ought to be considered when building transport models of radium in natu</w:t>
+      </w:r>
+      <w:r>
+        <w:t xml:space="preserve">ral groundwater settings. </w:t>
+      </w:r>
+    </w:p>
+    <w:p>
+      <w:pPr>
+        <w:ind w:firstLine="720"/>
+      </w:pPr>
+      <w:r>
+        <w:t>Sulfide bearing iron minerals, which are common in reduced groundwaters may</w:t>
+      </w:r>
+      <w:r>
+        <w:t xml:space="preserve"> also</w:t>
+      </w:r>
+      <w:r>
+        <w:t xml:space="preserve"> play a more intricate role in </w:t>
+      </w:r>
+      <w:r>
+        <w:t xml:space="preserve">radium transport than first indicated by </w:t>
+      </w:r>
+      <w:r>
+        <w:t xml:space="preserve">the sorption results in this experiment. The experimental sulfide mineral was carefully cleaned </w:t>
+      </w:r>
+      <w:r>
+        <w:t xml:space="preserve">to remove iron oxide coatings, however, natural variability in redox state of groundwater can drive the formation of oxidized iron coatings that could then enhance radium retention. </w:t>
+      </w:r>
+      <w:r>
+        <w:t>This plays an important factor in groundwaters that experience natural or anthropogenically driven shifts in groundwater redox state. One area where this is crucial is in hydraulic fracturing, where anoxic shale brines are exposed to oxygenated water, which may result enhanced radium retention.</w:t>
+      </w:r>
+      <w:r>
+        <w:t xml:space="preserve"> The work here lays a path for improving models of radium transport, which can then be leveraged in efforts to use radium isotopes as a marker for hydraulic fracturing </w:t>
       </w:r>
       <w:r>
         <w:lastRenderedPageBreak/>
-        <w:t>were used to fit the data, which allows for easy comparison of the relative importance of the different minerals for radium retention</w:t>
-      </w:r>
-      <w:r>
-        <w:t xml:space="preserve">, as well as comparison with currently existing surface complexation modeling results </w:t>
-      </w:r>
-      <w:r>
-        <w:fldChar w:fldCharType="begin" w:fldLock="1"/>
-      </w:r>
-      <w:r>
-        <w:instrText>ADDIN CSL_CITATION { "citationItems" : [ { "id" : "ITEM-1", "itemData" : { "ISBN" : "0471637319", "author" : [ { "dropping-particle" : "", "family" : "Dzombak", "given" : "DA.", "non-dropping-particle" : "", "parse-names" : false, "suffix" : "" }, { "dropping-particle" : "", "family" : "Morel", "given" : "FMM.", "non-dropping-particle" : "", "parse-names" : false, "suffix" : "" } ], "id" : "ITEM-1", "issued" : { "date-parts" : [ [ "1990" ] ] }, "publisher" : "Wiley", "publisher-place" : "New York, NY", "title" : "Surface Complexation Modeling: Hydrous Ferric Oxide", "type" : "book" }, "uris" : [ "http://www.mendeley.com/documents/?uuid=a1a40670-7195-4e56-8172-1ff3cf0956d2" ] } ], "mendeley" : { "formattedCitation" : "(Dzombak &amp; Morel, 1990)", "plainTextFormattedCitation" : "(Dzombak &amp; Morel, 1990)", "previouslyFormattedCitation" : "(Dzombak &amp; Morel, 1990)" }, "properties" : { "noteIndex" : 0 }, "schema" : "https://github.com/citation-style-language/schema/raw/master/csl-citation.json" }</w:instrText>
-      </w:r>
-      <w:r>
-        <w:fldChar w:fldCharType="separate"/>
-      </w:r>
-      <w:r>
-        <w:rPr>
-          <w:noProof/>
-        </w:rPr>
-        <w:t>(Dzombak &amp; Morel, 1990)</w:t>
-      </w:r>
-      <w:r>
-        <w:fldChar w:fldCharType="end"/>
-      </w:r>
-      <w:r>
-        <w:t xml:space="preserve">. </w:t>
-      </w:r>
-      <w:r>
-        <w:t xml:space="preserve">In the case of sodium montmorillonite which has been shown to exchange cations, we also posed an exchange reaction following previous </w:t>
-      </w:r>
-      <w:r>
-        <w:t>models of clay sorption behavior</w:t>
-      </w:r>
-      <w:r>
-        <w:t xml:space="preserve"> </w:t>
-      </w:r>
-      <w:r>
-        <w:fldChar w:fldCharType="begin" w:fldLock="1"/>
-      </w:r>
-      <w:r>
-        <w:instrText>ADDIN CSL_CITATION { "citationItems" : [ { "id" : "ITEM-1", "itemData" : { "DOI" : "10.1016/j.gca.2004.07.020", "ISSN" : "00167037", "abstract" : "In solution thermodynamics, and more recently in surface chemistry, it is well established that relationships can be found between the free energies of formation of aqueous or surface metal complexes and thermodynamic properties of the metal ions or ligands. Such systematic dependencies are commonly termed linear free energy relationships (LFER). A 2 site protolysis non-electrostatic surface complexation and cation exchange (2SPNE SC/CE) model has been used to model \"in house\" and literature sorption edge data for eleven elements: Mn(II), Co(II), Ni(II), Zn(II), Cd(II), Eu(III), Am(III), Sn(IV), Th(IV), Np(V) and U(VI) to provide surface complexation constants for the strong sites on montmorillonite. Modelling a further 4 sets of sorption isotherms for Ni(II), Zn(II), Eu(III) and U(VI) provided complexation constants for the weak sites. The protolysis constants and site capacities derived for the 2SPNE SC/CE model in previous work were fixed in all of the calculations. Cation exchange was modelled simultaneously to provide selectivity coefficients. Good correlations between the logarithms of strong SKx-1 and weak W1Kx-1 site binding constants on montmorillonite and the logarithm of the aqueous hydrolysis constants OH Kx were found which could be described by the following equations: Strong (???SSOH) sites: logSKX-1 = 8.1 ?? 0.3 + (0.90 ?? 0.02)logOHKX Weak (???SW1OH) sites: logW1KX-1 = 6.2 ?? 0.8 + (0.98 ?? 0.09)logOHKX where x is an integer. Sorption data for heavy metals and actinides such as Pd(II), Pb(II), Pu(III), Zr(IV), U(IV), Np(IV), Pu(IV) and Pa(V), are important in safety studies for radioactive waste repositories and are either very poorly known or not available at all. The LFER approach was used to estimate surface complexation constants for these radionuclides on both site types. The surface protolysis constants, site capacity values, selectivity coefficients and surface complexation constants given in this work, coupled with the LFERs established for the strong and weak sites on montmorillonite, are considered to form a sound basis for a thermodynamic sorption database. Copyright ?? 2005 Elsevier Ltd.", "author" : [ { "dropping-particle" : "", "family" : "Bradbury", "given" : "Michael H.", "non-dropping-particle" : "", "parse-names" : false, "suffix" : "" }, { "dropping-particle" : "", "family" : "Baeyens", "given" : "Bart", "non-dropping-particle" : "", "parse-names" : false, "suffix" : "" } ], "container-title" : "Geochimica et Cosmochimica Acta", "id" : "ITEM-1", "issue" : "4", "issued" : { "date-parts" : [ [ "2005" ] ] }, "page" : "875-892", "title" : "Modelling the sorption of Mn(II), Co(II), Ni(II), Zn(II), Cd(II), Eu(III), Am(III), Sn(IV), Th(IV), Np(V) and U(VI) on montmorillonite: Linear free energy relationships and estimates of surface binding constants for some selected heavy metals and actinide", "type" : "article-journal", "volume" : "69" }, "uris" : [ "http://www.mendeley.com/documents/?uuid=d3f8ee91-7e78-4c06-ae94-207201170264" ] } ], "mendeley" : { "formattedCitation" : "(Michael H. Bradbury &amp; Baeyens, 2005)", "plainTextFormattedCitation" : "(Michael H. Bradbury &amp; Baeyens, 2005)", "previouslyFormattedCitation" : "(Michael H. Bradbury &amp; Baeyens, 2005)" }, "properties" : { "noteIndex" : 0 }, "schema" : "https://github.com/citation-style-language/schema/raw/master/csl-citation.json" }</w:instrText>
-      </w:r>
-      <w:r>
-        <w:fldChar w:fldCharType="separate"/>
-      </w:r>
-      <w:r>
-        <w:rPr>
-          <w:noProof/>
-        </w:rPr>
-        <w:t>(Michael H. Bradbury &amp; Baeyens, 2005)</w:t>
-      </w:r>
-      <w:r>
-        <w:fldChar w:fldCharType="end"/>
-      </w:r>
-      <w:r>
-        <w:t>.</w:t>
-      </w:r>
-      <w:r>
-        <w:t xml:space="preserve"> </w:t>
-      </w:r>
-      <w:r>
-        <w:t>The relevant reactions are shown in table 1</w:t>
-      </w:r>
-      <w:r>
-        <w:t xml:space="preserve"> (at the end of the paper), along with protonation constants from literature</w:t>
-      </w:r>
-      <w:r>
-        <w:t>.</w:t>
-      </w:r>
-      <w:r>
-        <w:t xml:space="preserve"> Experimental sorption data</w:t>
-      </w:r>
-      <w:r>
-        <w:t xml:space="preserve"> was fit only by varying radium sorption reaction constants</w:t>
-      </w:r>
-      <w:r>
-        <w:t>.</w:t>
-      </w:r>
-      <w:r>
-        <w:t xml:space="preserve"> Site densities were set using the BET surfac</w:t>
-      </w:r>
-      <w:r>
-        <w:t xml:space="preserve">e area for the iron minerals, </w:t>
-      </w:r>
-      <w:r>
-        <w:t>exchangeable sites</w:t>
-      </w:r>
-      <w:r>
-        <w:t xml:space="preserve"> for the clay were</w:t>
-      </w:r>
-      <w:r>
-        <w:t xml:space="preserve"> determined by the cation exchange capacity reported by Clay Society</w:t>
-      </w:r>
-      <w:r>
-        <w:t xml:space="preserve">, and site densities were set from literature values </w:t>
-      </w:r>
-      <w:r>
-        <w:fldChar w:fldCharType="begin" w:fldLock="1"/>
-      </w:r>
-      <w:r>
-        <w:instrText>ADDIN CSL_CITATION { "citationItems" : [ { "id" : "ITEM-1", "itemData" : { "DOI" : "10.1016/j.gca.2005.06.031", "ISBN" : "0016-7037", "ISSN" : "00167037", "abstract" : "Sorption edges and isotherms for Eu(III) uptake on Ca-montmorillonite and Na-illite in 0.066 mol/L Ca(C1O\n                        4)\n                        2 and 0.1 mol/L NaC1O\n                        4 background electrolytes, respectively, were modelled using a quasi-mechanistic sorption model (the two site protolysis non electrostatic surface complexation and cation exchange (2SPNE SC/CE) model). For both clay minerals the Eu sorption edges could be quantitatively modelled in the pH range ???3 to ???10 using cation exchange reactions for Eu\n                        3+/Na\n                        + and Eu\n                        3+/Ca\n                        2+ and three surface complexation reactions on the strong sorption sites forming ???S\n                        S OEu\n                        2+, ???S\n                        SOEuOH\n                        + and ???S\n                        SOEu(OH)\n                        2\n                        o inner sphere complexes which appear successively with increasing pH. Time resolved laser fluorescence spectroscopy (TRLFS) measurements of Cm(III) loaded Ca-montmorillonite and Na-illite were available from Part 1 of this work. De-convolution of the normalised fluorescence spectra measured at different pH values indicated three distinct Cm surface complexes, Cm complexes 1, 2 and 3 for both clay minerals, in agreement with model predictions, but with different distribution functions for the individual species. Under the assumption that Eu and Cm exhibit essentially the same hydrolysis and sorption behaviour, the Eu surface complexation constants were used to predict surface species distribution functions for Cm under the same experimental conditions used in the TRLFS measurements. Comparison of modelled and experimentally deduced species distributions indicated that for both clay minerals peak heights and widths of the three peaks did not correspond particularly well. It is shown that the calculated species distribution functions are sensitive to the values of the hydrolysis constants used in the calculations, whereas modelling the sorption edge measurements by applying the 2SPNE SC/CE approach is much less sensitive. By modifying the values of the hydrolysis constants within their uncertainty range and re-modelling the sorption edges, considerably better correspondence between the modelled and TRLFS species distribution functions was found. In particular, peak positions, heights and widths for the mode\u2026", "author" : [ { "dropping-particle" : "", "family" : "Bradbury", "given" : "Mike H.", "non-dropping-particle" : "", "parse-names" : false, "suffix" : "" }, { "dropping-particle" : "", "family" : "Baeyens", "given" : "B.", "non-dropping-particle" : "", "parse-names" : false, "suffix" : "" }, { "dropping-particle" : "", "family" : "Geckeis", "given" : "H.", "non-dropping-particle" : "", "parse-names" : false, "suffix" : "" }, { "dropping-particle" : "", "family" : "Rabung", "given" : "Th", "non-dropping-particle" : "", "parse-names" : false, "suffix" : "" } ], "container-title" : "Geochimica et Cosmochimica Acta", "id" : "ITEM-1", "issue" : "23", "issued" : { "date-parts" : [ [ "2005" ] ] }, "page" : "5403-5412", "title" : "Sorption of Eu(III)/Cm(III) on Ca-montmorillonite and Na-illite. Part 2: Surface complexation modelling", "type" : "article-journal", "volume" : "69" }, "uris" : [ "http://www.mendeley.com/documents/?uuid=ac497f55-14cf-4f9d-986a-976768c3508b" ] } ], "mendeley" : { "formattedCitation" : "(Mike H. Bradbury, Baeyens, Geckeis, &amp; Rabung, 2005)", "plainTextFormattedCitation" : "(Mike H. Bradbury, Baeyens, Geckeis, &amp; Rabung, 2005)", "previouslyFormattedCitation" : "(Mike H. Bradbury, Baeyens, Geckeis, &amp; Rabung, 2005)" }, "properties" : { "noteIndex" : 0 }, "schema" : "https://github.com/citation-style-language/schema/raw/master/csl-citation.json" }</w:instrText>
-      </w:r>
-      <w:r>
-        <w:fldChar w:fldCharType="separate"/>
-      </w:r>
-      <w:r>
-        <w:rPr>
-          <w:noProof/>
-        </w:rPr>
-        <w:t>(Mike H. Bradbury, Baeyens, Geckeis, &amp; Rabung, 2005)</w:t>
-      </w:r>
-      <w:r>
-        <w:fldChar w:fldCharType="end"/>
-      </w:r>
-      <w:r>
-        <w:t>.</w:t>
-      </w:r>
-      <w:r>
-        <w:t xml:space="preserve"> </w:t>
-      </w:r>
-      <w:r>
-        <w:t>Solution complexation behavior was accounted for using the SIT database, which covers radium carbonate, sulfate, and hydroxide complexes</w:t>
-      </w:r>
-      <w:r>
-        <w:t>,</w:t>
-      </w:r>
-      <w:r>
-        <w:t xml:space="preserve"> and had little impact over the experimental conditions considered.</w:t>
-      </w:r>
-    </w:p>
-    <w:p>
-      <w:r>
-        <w:tab/>
-      </w:r>
-    </w:p>
-    <w:p>
-      <w:r>
-        <w:t>SECTION 3: RESULTS</w:t>
-      </w:r>
-      <w:r>
-        <w:t xml:space="preserve"> AND </w:t>
-      </w:r>
-      <w:r>
-        <w:t>DISCUSSION</w:t>
-      </w:r>
-    </w:p>
-    <w:p>
-      <w:r>
-        <w:t>SECTION 3.1 SORPTION ISOTHERM RESULTS</w:t>
-      </w:r>
-    </w:p>
-    <w:p>
-      <w:pPr>
-        <w:ind w:firstLine="720"/>
-      </w:pPr>
-      <w:r>
-        <w:t>Figure 1 shows a set of four isotherms at pH 7, comparing sorption of the four minerals studied. Lines were fit to each set of mineral data, showing R2 values of 0.98 and greater</w:t>
-      </w:r>
-      <w:r>
-        <w:t>, indicating very linear response for this range of radium activities</w:t>
-      </w:r>
-      <w:r>
-        <w:t>. A complete data set, showing each mineral, and the associated sorption at different pH values can be seen</w:t>
-      </w:r>
-      <w:r>
-        <w:t xml:space="preserve"> in the supporting information. </w:t>
-      </w:r>
-      <w:r>
-        <w:t xml:space="preserve">The circumneutral pH highlights trends seen at the other pH values. </w:t>
-      </w:r>
-      <w:r>
-        <w:t xml:space="preserve">Sodium montmorillonite sorbs </w:t>
-      </w:r>
-      <w:r>
-        <w:t>radium extensively at this pH, with 85+/-1% of the total radium associated with the solid. In contrast, ferrihydrite only sorbed 50+/-7% of the available radium, while goethite and pyrite sorbed only 13% and 10% of total radium.</w:t>
-      </w:r>
-    </w:p>
-    <w:p>
-      <w:r>
-        <w:tab/>
-        <w:t>The impact of pH on these sorption isotherms can be seen in figure 2, where we compare radium sorption isotherms to ferrhydrite over the experimental pH range. The isotherms remain linear across pH values, but show significant differences in slope, with higher pH values showing increasingly larger amounts of sorption. This is a trend reflected in the other minerals as well, with pH playing a key role in determining sorption extent. Table 2 lists a complete data set of fitted Kd values for each mineral and pH value</w:t>
-      </w:r>
-      <w:r>
-        <w:t>. Sodium montmorillonite Kd values show a large extent of sorption over the whole range of pHs, and is only matched by ferrihydrite at very basic pH values. This suggests that sodium montmorillonite or other clay minerals may play a key role in controlling radium sorption in common groundwater environments.</w:t>
-      </w:r>
-    </w:p>
-    <w:p>
-      <w:r>
-        <w:tab/>
-      </w:r>
-      <w:r>
-        <w:t xml:space="preserve">Previous work has examined radium sorption to the iron oxides, and they are typically cited as dominant sorbents in the environment. These results show some differences from previous data, particularly with the iron oxides, reporting 20-30% more sorption than found in this study </w:t>
-      </w:r>
-      <w:r>
-        <w:fldChar w:fldCharType="begin" w:fldLock="1"/>
-      </w:r>
-      <w:r>
-        <w:instrText>ADDIN CSL_CITATION { "citationItems" : [ { "id" : "ITEM-1", "itemData" : { "DOI" : "10.1016/j.gca.2014.10.008", "ISSN" : "0016-7037", "author" : [ { "dropping-particle" : "", "family" : "Sajih", "given" : "M", "non-dropping-particle" : "", "parse-names" : false, "suffix" : "" }, { "dropping-particle" : "", "family" : "Bryan", "given" : "N D", "non-dropping-particle" : "", "parse-names" : false, "suffix" : "" }, { "dropping-particle" : "", "family" : "Livens", "given" : "F R", "non-dropping-particle" : "", "parse-names" : false, "suffix" : "" }, { "dropping-particle" : "", "family" : "Vaughan", "given" : "D J", "non-dropping-particle" : "", "parse-names" : false, "suffix" : "" }, { "dropping-particle" : "", "family" : "Descostes", "given" : "M", "non-dropping-particle" : "", "parse-names" : false, "suffix" : "" }, { "dropping-particle" : "", "family" : "Phrommavanh", "given" : "V", "non-dropping-particle" : "", "parse-names" : false, "suffix" : "" }, { "dropping-particle" : "", "family" : "Nos", "given" : "J", "non-dropping-particle" : "", "parse-names" : false, "suffix" : "" }, { "dropping-particle" : "", "family" : "Morris", "given" : "K", "non-dropping-particle" : "", "parse-names" : false, "suffix" : "" } ], "container-title" : "Geochimica et Cosmochimica Acta", "id" : "ITEM-1", "issued" : { "date-parts" : [ [ "2014" ] ] }, "page" : "150-163", "publisher" : "Elsevier Ltd", "title" : "Adsorption of radium and barium on goethite and ferrihydrite: A kinetic and surface complexation modelling study", "type" : "article-journal", "volume" : "146" }, "uris" : [ "http://www.mendeley.com/documents/?uuid=8b7e3294-07a1-4806-9ef6-49c0afe4e0f1" ] } ], "mendeley" : { "formattedCitation" : "(Sajih et al., 2014)", "plainTextFormattedCitation" : "(Sajih et al., 2014)", "previouslyFormattedCitation" : "(Sajih et al., 2014)" }, "properties" : { "noteIndex" : 0 }, "schema" : "https://github.com/citation-style-language/schema/raw/master/csl-citation.json" }</w:instrText>
-      </w:r>
-      <w:r>
-        <w:fldChar w:fldCharType="separate"/>
-      </w:r>
-      <w:r>
-        <w:rPr>
-          <w:noProof/>
-        </w:rPr>
-        <w:t>(Sajih et al., 2014)</w:t>
-      </w:r>
-      <w:r>
-        <w:fldChar w:fldCharType="end"/>
-      </w:r>
-      <w:r>
-        <w:t xml:space="preserve">. Those experiments had a solid/solution ratio of 100 g/L, whereas our work had only 0.3 g/L, nearly 3 orders of magnitude in difference. This significant reduction in number of </w:t>
-      </w:r>
-      <w:r>
-        <w:t>sites may reduce surface site availability, thus driving the observed reductions in sorption</w:t>
-      </w:r>
-      <w:r>
-        <w:t xml:space="preserve">. Previous studies with sodium montmorillonite show comparable amounts of sorption for these solution conditions </w:t>
-      </w:r>
-      <w:r>
-        <w:fldChar w:fldCharType="begin" w:fldLock="1"/>
-      </w:r>
-      <w:r>
-        <w:instrText>ADDIN CSL_CITATION { "citationItems" : [ { "id" : "ITEM-1", "itemData" : { "DOI" : "10.1007/s10967-013-2740-3", "ISSN" : "0236-5731", "author" : [ { "dropping-particle" : "", "family" : "Tamamura", "given" : "Shuji", "non-dropping-particle" : "", "parse-names" : false, "suffix" : "" }, { "dropping-particle" : "", "family" : "Takada", "given" : "Takahiro", "non-dropping-particle" : "", "parse-names" : false, "suffix" : "" }, { "dropping-particle" : "", "family" : "Tomita", "given" : "Junpei", "non-dropping-particle" : "", "parse-names" : false, "suffix" : "" }, { "dropping-particle" : "", "family" : "Nagao", "given" : "Seiya", "non-dropping-particle" : "", "parse-names" : false, "suffix" : "" }, { "dropping-particle" : "", "family" : "Fukushi", "given" : "Keisuke", "non-dropping-particle" : "", "parse-names" : false, "suffix" : "" }, { "dropping-particle" : "", "family" : "Yamamoto", "given" : "Masayoshi", "non-dropping-particle" : "", "parse-names" : false, "suffix" : "" } ], "container-title" : "Journal of Radioanalytical and Nuclear Chemistry", "id" : "ITEM-1", "issue" : "1", "issued" : { "date-parts" : [ [ "2013", "9", "8" ] ] }, "page" : "569-575", "title" : "Salinity dependence of 226Ra adsorption on montmorillonite and kaolinite", "type" : "article-journal", "volume" : "299" }, "uris" : [ "http://www.mendeley.com/documents/?uuid=5b3b4e7c-f852-48f5-abed-58007c466255" ] } ], "mendeley" : { "formattedCitation" : "(Tamamura et al., 2013)", "plainTextFormattedCitation" : "(Tamamura et al., 2013)", "previouslyFormattedCitation" : "(Tamamura et al., 2013)" }, "properties" : { "noteIndex" : 0 }, "schema" : "https://github.com/citation-style-language/schema/raw/master/csl-citation.json" }</w:instrText>
-      </w:r>
-      <w:r>
-        <w:fldChar w:fldCharType="separate"/>
-      </w:r>
-      <w:r>
-        <w:rPr>
-          <w:noProof/>
-        </w:rPr>
-        <w:t>(Tamamura et al., 2013)</w:t>
-      </w:r>
-      <w:r>
-        <w:fldChar w:fldCharType="end"/>
-      </w:r>
-      <w:r>
-        <w:t xml:space="preserve">. </w:t>
-      </w:r>
-      <w:r>
-        <w:t>Unfortunately there is little data to compare the pyrite results with, though this may be driven by the low retention of radium and difficulties of preparing experiments anaerobically</w:t>
-      </w:r>
-      <w:r>
-        <w:t xml:space="preserve">, since even 1 </w:t>
-      </w:r>
-      <w:r>
-        <w:t>days’ worth</w:t>
-      </w:r>
-      <w:r>
-        <w:t xml:space="preserve"> of air exposure can result in iron oxide coatings </w:t>
-      </w:r>
-      <w:r>
-        <w:fldChar w:fldCharType="begin" w:fldLock="1"/>
-      </w:r>
-      <w:r>
-        <w:instrText>ADDIN CSL_CITATION { "citationItems" : [ { "id" : "ITEM-1", "itemData" : { "DOI" : "10.1016/j.surfrep.2008.09.002", "ISSN" : "01675729", "author" : [ { "dropping-particle" : "", "family" : "MURPHY", "given" : "R", "non-dropping-particle" : "", "parse-names" : false, "suffix" : "" }, { "dropping-particle" : "", "family" : "STRONGIN", "given" : "D", "non-dropping-particle" : "", "parse-names" : false, "suffix" : "" } ], "container-title" : "Surface Science Reports", "id" : "ITEM-1", "issue" : "1", "issued" : { "date-parts" : [ [ "2009", "1", "1" ] ] }, "page" : "1-45", "publisher" : "Elsevier B.V.", "title" : "Surface reactivity of pyrite and related sulfides", "type" : "article-journal", "volume" : "64" }, "uris" : [ "http://www.mendeley.com/documents/?uuid=71ce558a-257c-43ec-a0de-9e0981828d1f" ] } ], "mendeley" : { "formattedCitation" : "(MURPHY &amp; STRONGIN, 2009)", "plainTextFormattedCitation" : "(MURPHY &amp; STRONGIN, 2009)", "previouslyFormattedCitation" : "(MURPHY &amp; STRONGIN, 2009)" }, "properties" : { "noteIndex" : 0 }, "schema" : "https://github.com/citation-style-language/schema/raw/master/csl-citation.json" }</w:instrText>
-      </w:r>
-      <w:r>
-        <w:fldChar w:fldCharType="separate"/>
-      </w:r>
-      <w:r>
-        <w:rPr>
-          <w:noProof/>
-        </w:rPr>
-        <w:t>(MURPHY &amp; STRONGIN, 2009)</w:t>
-      </w:r>
-      <w:r>
-        <w:fldChar w:fldCharType="end"/>
-      </w:r>
-      <w:r>
-        <w:t>.</w:t>
-      </w:r>
-      <w:r>
-        <w:t xml:space="preserve"> </w:t>
-      </w:r>
-    </w:p>
-    <w:p>
-      <w:commentRangeStart w:id="3"/>
-      <w:r>
-        <w:lastRenderedPageBreak/>
-        <w:t>SECTION 3.2 SURFACE COMPLEXATION MODELING</w:t>
-      </w:r>
-      <w:commentRangeEnd w:id="3"/>
-      <w:r>
-        <w:rPr>
-          <w:rStyle w:val="CommentReference"/>
-        </w:rPr>
-        <w:commentReference w:id="3"/>
-      </w:r>
-    </w:p>
-    <w:p>
-      <w:r>
-        <w:tab/>
-        <w:t>The results of the surface complexatio</w:t>
-      </w:r>
-      <w:r>
-        <w:t>n modeling are shown in figure 3</w:t>
-      </w:r>
-      <w:r>
-        <w:t xml:space="preserve">, with the fitted </w:t>
-      </w:r>
-      <w:r>
-        <w:t xml:space="preserve">reaction constants in table 1. </w:t>
-      </w:r>
-      <w:r>
-        <w:t>Despite the overall simplicity of the model, the fits are quite good across all minerals</w:t>
-      </w:r>
-      <w:r>
-        <w:t xml:space="preserve">. Fitted reaction constants were highest for sodium montmorillonite, followed by ferrihydrite, goethite, and then pyrite, though the reactions constants only vary a few units between minerals. </w:t>
-      </w:r>
-      <w:r>
-        <w:t xml:space="preserve"> A more traditional two site model for ferrihydrite was also considered by adding a weak site </w:t>
-      </w:r>
-      <w:r>
-        <w:fldChar w:fldCharType="begin" w:fldLock="1"/>
-      </w:r>
-      <w:r>
-        <w:instrText>ADDIN CSL_CITATION { "citationItems" : [ { "id" : "ITEM-1", "itemData" : { "ISBN" : "0471637319", "author" : [ { "dropping-particle" : "", "family" : "Dzombak", "given" : "DA.", "non-dropping-particle" : "", "parse-names" : false, "suffix" : "" }, { "dropping-particle" : "", "family" : "Morel", "given" : "FMM.", "non-dropping-particle" : "", "parse-names" : false, "suffix" : "" } ], "id" : "ITEM-1", "issued" : { "date-parts" : [ [ "1990" ] ] }, "publisher" : "Wiley", "publisher-place" : "New York, NY", "title" : "Surface Complexation Modeling: Hydrous Ferric Oxide", "type" : "book" }, "uris" : [ "http://www.mendeley.com/documents/?uuid=a1a40670-7195-4e56-8172-1ff3cf0956d2" ] } ], "mendeley" : { "formattedCitation" : "(Dzombak &amp; Morel, 1990)", "plainTextFormattedCitation" : "(Dzombak &amp; Morel, 1990)", "previouslyFormattedCitation" : "(Dzombak &amp; Morel, 1990)" }, "properties" : { "noteIndex" : 0 }, "schema" : "https://github.com/citation-style-language/schema/raw/master/csl-citation.json" }</w:instrText>
-      </w:r>
-      <w:r>
-        <w:fldChar w:fldCharType="separate"/>
-      </w:r>
-      <w:r>
-        <w:rPr>
-          <w:noProof/>
-        </w:rPr>
-        <w:t>(Dzombak &amp; Morel, 1990)</w:t>
-      </w:r>
-      <w:r>
-        <w:fldChar w:fldCharType="end"/>
-      </w:r>
-      <w:r>
-        <w:t>, but the model had little sensitivi</w:t>
-      </w:r>
-      <w:r>
-        <w:t>ty to this second reaction site</w:t>
-      </w:r>
-      <w:r>
-        <w:t>, suggesting that only one site was needed to qualitatively describe sorption</w:t>
-      </w:r>
-      <w:r>
-        <w:t>.</w:t>
-      </w:r>
-      <w:r>
-        <w:t xml:space="preserve"> </w:t>
-      </w:r>
-      <w:r>
-        <w:t xml:space="preserve">The inclusion of an exchange reaction with sodium montmorillonite was </w:t>
-      </w:r>
-      <w:r>
-        <w:t>necessary</w:t>
-      </w:r>
-      <w:r>
-        <w:t xml:space="preserve"> to explain the high extent of sorption even at low pH values</w:t>
-      </w:r>
-      <w:r>
-        <w:t xml:space="preserve">, a method consistent with previous work modeling metal sorption to montmorillonite minerals </w:t>
-      </w:r>
-      <w:r>
-        <w:fldChar w:fldCharType="begin" w:fldLock="1"/>
-      </w:r>
-      <w:r>
-        <w:instrText>ADDIN CSL_CITATION { "citationItems" : [ { "id" : "ITEM-1", "itemData" : { "DOI" : "10.1016/j.gca.2005.06.031", "ISBN" : "0016-7037", "ISSN" : "00167037", "abstract" : "Sorption edges and isotherms for Eu(III) uptake on Ca-montmorillonite and Na-illite in 0.066 mol/L Ca(C1O\n                        4)\n                        2 and 0.1 mol/L NaC1O\n                        4 background electrolytes, respectively, were modelled using a quasi-mechanistic sorption model (the two site protolysis non electrostatic surface complexation and cation exchange (2SPNE SC/CE) model). For both clay minerals the Eu sorption edges could be quantitatively modelled in the pH range ???3 to ???10 using cation exchange reactions for Eu\n                        3+/Na\n                        + and Eu\n                        3+/Ca\n                        2+ and three surface complexation reactions on the strong sorption sites forming ???S\n                        S OEu\n                        2+, ???S\n                        SOEuOH\n                        + and ???S\n                        SOEu(OH)\n                        2\n                        o inner sphere complexes which appear successively with increasing pH. Time resolved laser fluorescence spectroscopy (TRLFS) measurements of Cm(III) loaded Ca-montmorillonite and Na-illite were available from Part 1 of this work. De-convolution of the normalised fluorescence spectra measured at different pH values indicated three distinct Cm surface complexes, Cm complexes 1, 2 and 3 for both clay minerals, in agreement with model predictions, but with different distribution functions for the individual species. Under the assumption that Eu and Cm exhibit essentially the same hydrolysis and sorption behaviour, the Eu surface complexation constants were used to predict surface species distribution functions for Cm under the same experimental conditions used in the TRLFS measurements. Comparison of modelled and experimentally deduced species distributions indicated that for both clay minerals peak heights and widths of the three peaks did not correspond particularly well. It is shown that the calculated species distribution functions are sensitive to the values of the hydrolysis constants used in the calculations, whereas modelling the sorption edge measurements by applying the 2SPNE SC/CE approach is much less sensitive. By modifying the values of the hydrolysis constants within their uncertainty range and re-modelling the sorption edges, considerably better correspondence between the modelled and TRLFS species distribution functions was found. In particular, peak positions, heights and widths for the mode\u2026", "author" : [ { "dropping-particle" : "", "family" : "Bradbury", "given" : "Mike H.", "non-dropping-particle" : "", "parse-names" : false, "suffix" : "" }, { "dropping-particle" : "", "family" : "Baeyens", "given" : "B.", "non-dropping-particle" : "", "parse-names" : false, "suffix" : "" }, { "dropping-particle" : "", "family" : "Geckeis", "given" : "H.", "non-dropping-particle" : "", "parse-names" : false, "suffix" : "" }, { "dropping-particle" : "", "family" : "Rabung", "given" : "Th", "non-dropping-particle" : "", "parse-names" : false, "suffix" : "" } ], "container-title" : "Geochimica et Cosmochimica Acta", "id" : "ITEM-1", "issue" : "23", "issued" : { "date-parts" : [ [ "2005" ] ] }, "page" : "5403-5412", "title" : "Sorption of Eu(III)/Cm(III) on Ca-montmorillonite and Na-illite. Part 2: Surface complexation modelling", "type" : "article-journal", "volume" : "69" }, "uris" : [ "http://www.mendeley.com/documents/?uuid=ac497f55-14cf-4f9d-986a-976768c3508b" ] } ], "mendeley" : { "formattedCitation" : "(Mike H. Bradbury et al., 2005)", "plainTextFormattedCitation" : "(Mike H. Bradbury et al., 2005)", "previouslyFormattedCitation" : "(Mike H. Bradbury et al., 2005)" }, "properties" : { "noteIndex" : 0 }, "schema" : "https://github.com/citation-style-language/schema/raw/master/csl-citation.json" }</w:instrText>
-      </w:r>
-      <w:r>
-        <w:fldChar w:fldCharType="separate"/>
-      </w:r>
-      <w:r>
-        <w:rPr>
-          <w:noProof/>
-        </w:rPr>
-        <w:t>(Mike H. Bradbury et al., 2005)</w:t>
-      </w:r>
-      <w:r>
-        <w:fldChar w:fldCharType="end"/>
-      </w:r>
-      <w:r>
-        <w:t>.</w:t>
-      </w:r>
-      <w:r>
-        <w:t xml:space="preserve"> The selectivity coefficient for this exchange reaction is fairly low in comparison to that of other metals, suggesting that radium would easily be displaced by other exchangeable metals such as calcium or magnesium. </w:t>
-      </w:r>
-    </w:p>
-    <w:p>
-      <w:r>
-        <w:tab/>
-      </w:r>
-      <w:r>
-        <w:t>Cleaned p</w:t>
-      </w:r>
-      <w:r>
-        <w:t>yrite, in contrast to the other minerals, shows little affinity for radium, even under more basic conditions, even after accounting for</w:t>
-      </w:r>
-      <w:r>
-        <w:t xml:space="preserve"> differ</w:t>
-      </w:r>
-      <w:r>
-        <w:t>ences in surface area. This is logical, since</w:t>
-      </w:r>
-      <w:r>
-        <w:t xml:space="preserve"> the potential binding sites on the pyrite surface </w:t>
-      </w:r>
-      <w:r>
-        <w:t>do not have</w:t>
-      </w:r>
-      <w:r>
-        <w:t xml:space="preserve"> protonated or deprotonated oxygens, but rather sulfides</w:t>
-      </w:r>
-      <w:r>
-        <w:t xml:space="preserve"> </w:t>
-      </w:r>
-      <w:r>
-        <w:fldChar w:fldCharType="begin" w:fldLock="1"/>
-      </w:r>
-      <w:r>
-        <w:instrText>ADDIN CSL_CITATION { "citationItems" : [ { "id" : "ITEM-1", "itemData" : { "DOI" : "10.1016/j.surfrep.2008.09.002", "ISSN" : "01675729", "author" : [ { "dropping-particle" : "", "family" : "MURPHY", "given" : "R", "non-dropping-particle" : "", "parse-names" : false, "suffix" : "" }, { "dropping-particle" : "", "family" : "STRONGIN", "given" : "D", "non-dropping-particle" : "", "parse-names" : false, "suffix" : "" } ], "container-title" : "Surface Science Reports", "id" : "ITEM-1", "issue" : "1", "issued" : { "date-parts" : [ [ "2009", "1", "1" ] ] }, "page" : "1-45", "publisher" : "Elsevier B.V.", "title" : "Surface reactivity of pyrite and related sulfides", "type" : "article-journal", "volume" : "64" }, "uris" : [ "http://www.mendeley.com/documents/?uuid=71ce558a-257c-43ec-a0de-9e0981828d1f" ] } ], "mendeley" : { "formattedCitation" : "(MURPHY &amp; STRONGIN, 2009)", "plainTextFormattedCitation" : "(MURPHY &amp; STRONGIN, 2009)", "previouslyFormattedCitation" : "(MURPHY &amp; STRONGIN, 2009)" }, "properties" : { "noteIndex" : 0 }, "schema" : "https://github.com/citation-style-language/schema/raw/master/csl-citation.json" }</w:instrText>
-      </w:r>
-      <w:r>
-        <w:fldChar w:fldCharType="separate"/>
-      </w:r>
-      <w:r>
-        <w:rPr>
-          <w:noProof/>
-        </w:rPr>
-        <w:t>(MURPHY &amp; STRONGIN, 2009)</w:t>
-      </w:r>
-      <w:r>
-        <w:fldChar w:fldCharType="end"/>
-      </w:r>
-      <w:r>
-        <w:t>.</w:t>
-      </w:r>
-      <w:r>
-        <w:t xml:space="preserve"> This suggests that other reduced iron sulfide minerals, such as mackinawite would also show limited sorption extent drive</w:t>
-      </w:r>
-      <w:r>
-        <w:t>n by sulfide surface chemistry.</w:t>
-      </w:r>
-    </w:p>
-    <w:p>
-      <w:r>
-        <w:t>SECTION 3.3: IMPLICATIONS FOR RADIUM AS TRACER</w:t>
-      </w:r>
-      <w:r>
-        <w:tab/>
-      </w:r>
-    </w:p>
-    <w:p>
-      <w:pPr>
-        <w:ind w:firstLine="720"/>
-      </w:pPr>
-      <w:r>
-        <w:t>The presented experiments and associated modeling reveal that radium sorbs with varying extent to a variety of common oxi</w:t>
-      </w:r>
-      <w:r>
-        <w:t>dized iron</w:t>
-      </w:r>
-      <w:r>
-        <w:t xml:space="preserve"> minerals fou</w:t>
-      </w:r>
-      <w:r>
-        <w:t xml:space="preserve">nd in groundwater environments. </w:t>
-      </w:r>
-      <w:r>
-        <w:t>Previous studies of iron oxides have shown that they play an import</w:t>
-      </w:r>
-      <w:r>
-        <w:t>ant role as sorbents of radium, and we confirm this result. However, we also show that clay minerals, especially ones with significant cation exchange capacity, may play a similarly important, if not larger role in retarding radium transport, especially in more acidic groundwater systems, such as mining wastes. These results suggest that a broader range of minerals ought to be considered when building transport models of radium in natu</w:t>
-      </w:r>
-      <w:r>
-        <w:t xml:space="preserve">ral groundwater settings. Similarity in the reaction affinities in our simple </w:t>
-      </w:r>
-      <w:r>
-        <w:t xml:space="preserve">surface complexation model </w:t>
-      </w:r>
-      <w:r>
-        <w:t>may simplify this process, as models would need only consider the total surface area available for sorption, rather than the role individual minerals play.</w:t>
-      </w:r>
-    </w:p>
-    <w:p>
-      <w:pPr>
-        <w:ind w:firstLine="720"/>
-      </w:pPr>
-      <w:r>
-        <w:t>Sulfide bearing iron minerals, which are common in reduced groundwaters may</w:t>
-      </w:r>
-      <w:r>
-        <w:t xml:space="preserve"> also</w:t>
-      </w:r>
-      <w:r>
-        <w:t xml:space="preserve"> play a more intricate role in </w:t>
-      </w:r>
-      <w:r>
-        <w:t xml:space="preserve">radium transport than first indicated by </w:t>
-      </w:r>
-      <w:r>
-        <w:t xml:space="preserve">the sorption results in this experiment. The experimental sulfide mineral was carefully cleaned </w:t>
-      </w:r>
-      <w:r>
-        <w:t xml:space="preserve">to remove iron oxide coatings, however, natural variability in redox state of groundwater can drive the formation of oxidized iron coatings that could then enhance radium retention. </w:t>
-      </w:r>
-      <w:r>
-        <w:t>This plays an important factor in groundwaters that experience natural or anthropogenically driven shifts in groundwater redox state. One area where this is crucial is in hydraulic fracturing, where anoxic shale brines are exposed to oxygenated water, which may result enhanced radium retention.</w:t>
-      </w:r>
+        <w:t xml:space="preserve">contamination. </w:t>
+      </w:r>
+      <w:r>
+        <w:t>They would allow for predictions not only of the timing of contamination events but also methods to back calculate the source of such events.</w:t>
+      </w:r>
+      <w:bookmarkStart w:id="2" w:name="_GoBack"/>
+      <w:bookmarkEnd w:id="2"/>
     </w:p>
     <w:p>
       <w:pPr>
@@ -1552,16 +1689,7 @@
           <w:noProof/>
           <w:szCs w:val="24"/>
         </w:rPr>
-        <w:t xml:space="preserve">Bas, E. (2006). Adsorption behavior of strontium on binary mineral mixtures of Montmorillonite and </w:t>
-      </w:r>
-      <w:r>
-        <w:rPr>
-          <w:rFonts w:ascii="Calibri" w:hAnsi="Calibri" w:cs="Times New Roman"/>
-          <w:noProof/>
-          <w:szCs w:val="24"/>
-        </w:rPr>
-        <w:lastRenderedPageBreak/>
-        <w:t xml:space="preserve">Kaolinite, </w:t>
+        <w:t xml:space="preserve">Bas, E. (2006). Adsorption behavior of strontium on binary mineral mixtures of Montmorillonite and Kaolinite, </w:t>
       </w:r>
       <w:r>
         <w:rPr>
@@ -2274,6 +2402,7 @@
           <w:noProof/>
           <w:szCs w:val="24"/>
         </w:rPr>
+        <w:lastRenderedPageBreak/>
         <w:t xml:space="preserve">Parkhurst, D. L., &amp; Appela, C. A. J. (2013). </w:t>
       </w:r>
       <w:r>
@@ -2333,16 +2462,7 @@
           <w:noProof/>
           <w:szCs w:val="24"/>
         </w:rPr>
-        <w:t xml:space="preserve">Sajih, M., Bryan, N. D., Livens, F. R., Vaughan, D. J., Descostes, M., Phrommavanh, V., … Morris, K. (2014). Adsorption of radium and barium on goethite and ferrihydrite: A kinetic and surface complexation </w:t>
-      </w:r>
-      <w:r>
-        <w:rPr>
-          <w:rFonts w:ascii="Calibri" w:hAnsi="Calibri" w:cs="Times New Roman"/>
-          <w:noProof/>
-          <w:szCs w:val="24"/>
-        </w:rPr>
-        <w:lastRenderedPageBreak/>
-        <w:t xml:space="preserve">modelling study. </w:t>
+        <w:t xml:space="preserve">Sajih, M., Bryan, N. D., Livens, F. R., Vaughan, D. J., Descostes, M., Phrommavanh, V., … Morris, K. (2014). Adsorption of radium and barium on goethite and ferrihydrite: A kinetic and surface complexation modelling study. </w:t>
       </w:r>
       <w:r>
         <w:rPr>
@@ -2695,16 +2815,16 @@
       <w:r>
         <w:t xml:space="preserve"> </w:t>
       </w:r>
-      <w:commentRangeStart w:id="4"/>
+      <w:commentRangeStart w:id="3"/>
       <w:r>
         <w:t>Reaction Stoichiometries and Associated log K</w:t>
       </w:r>
-      <w:commentRangeEnd w:id="4"/>
+      <w:commentRangeEnd w:id="3"/>
       <w:r>
         <w:rPr>
           <w:rStyle w:val="CommentReference"/>
         </w:rPr>
-        <w:commentReference w:id="4"/>
+        <w:commentReference w:id="3"/>
       </w:r>
     </w:p>
     <w:p>
@@ -2946,7 +3066,7 @@
       <w:r>
         <w:tab/>
       </w:r>
-      <w:commentRangeStart w:id="5"/>
+      <w:commentRangeStart w:id="4"/>
       <w:r>
         <w:t>log K = 4.8</w:t>
       </w:r>
@@ -3042,12 +3162,12 @@
       <w:r>
         <w:fldChar w:fldCharType="end"/>
       </w:r>
-      <w:commentRangeEnd w:id="5"/>
+      <w:commentRangeEnd w:id="4"/>
       <w:r>
         <w:rPr>
           <w:rStyle w:val="CommentReference"/>
         </w:rPr>
-        <w:commentReference w:id="5"/>
+        <w:commentReference w:id="4"/>
       </w:r>
     </w:p>
     <w:p>
@@ -3338,7 +3458,7 @@
 
 <file path=word/comments.xml><?xml version="1.0" encoding="utf-8"?>
 <w:comments xmlns:wpc="http://schemas.microsoft.com/office/word/2010/wordprocessingCanvas" xmlns:mc="http://schemas.openxmlformats.org/markup-compatibility/2006" xmlns:o="urn:schemas-microsoft-com:office:office" xmlns:r="http://schemas.openxmlformats.org/officeDocument/2006/relationships" xmlns:m="http://schemas.openxmlformats.org/officeDocument/2006/math" xmlns:v="urn:schemas-microsoft-com:vml" xmlns:wp14="http://schemas.microsoft.com/office/word/2010/wordprocessingDrawing" xmlns:wp="http://schemas.openxmlformats.org/drawingml/2006/wordprocessingDrawing" xmlns:w10="urn:schemas-microsoft-com:office:word" xmlns:w="http://schemas.openxmlformats.org/wordprocessingml/2006/main" xmlns:w14="http://schemas.microsoft.com/office/word/2010/wordml" xmlns:w15="http://schemas.microsoft.com/office/word/2012/wordml" xmlns:wpg="http://schemas.microsoft.com/office/word/2010/wordprocessingGroup" xmlns:wpi="http://schemas.microsoft.com/office/word/2010/wordprocessingInk" xmlns:wne="http://schemas.microsoft.com/office/word/2006/wordml" xmlns:wps="http://schemas.microsoft.com/office/word/2010/wordprocessingShape" mc:Ignorable="w14 w15 wp14">
-  <w:comment w:id="1" w:author="Michael Chen" w:date="2016-05-24T14:34:00Z" w:initials="MC">
+  <w:comment w:id="0" w:author="Michael Chen" w:date="2016-05-24T14:34:00Z" w:initials="MC">
     <w:p>
       <w:pPr>
         <w:pStyle w:val="CommentText"/>
@@ -3354,7 +3474,7 @@
       </w:r>
     </w:p>
   </w:comment>
-  <w:comment w:id="2" w:author="Michael Chen" w:date="2016-05-26T12:22:00Z" w:initials="MC">
+  <w:comment w:id="1" w:author="Michael Chen" w:date="2016-05-26T15:25:00Z" w:initials="MC">
     <w:p>
       <w:pPr>
         <w:pStyle w:val="CommentText"/>
@@ -3366,11 +3486,14 @@
         <w:annotationRef/>
       </w:r>
       <w:r>
-        <w:t>Could rephrase this to simply talk about a detection limit.</w:t>
+        <w:t>Need to rer</w:t>
+      </w:r>
+      <w:r>
+        <w:t>un the models with the new data, and fit the pyrite data</w:t>
       </w:r>
     </w:p>
   </w:comment>
-  <w:comment w:id="3" w:author="Michael Chen" w:date="2016-05-26T15:25:00Z" w:initials="MC">
+  <w:comment w:id="3" w:author="Michael Chen" w:date="2016-05-26T10:51:00Z" w:initials="MC">
     <w:p>
       <w:pPr>
         <w:pStyle w:val="CommentText"/>
@@ -3382,30 +3505,11 @@
         <w:annotationRef/>
       </w:r>
       <w:r>
-        <w:t>Need to rer</w:t>
-      </w:r>
-      <w:r>
-        <w:t>un the models with the new data, and fit the pyrite data</w:t>
+        <w:t>Will also include site densities, just leaving it until we have a full data set/can format it in LaTeX</w:t>
       </w:r>
     </w:p>
   </w:comment>
-  <w:comment w:id="4" w:author="Michael Chen" w:date="2016-05-26T10:51:00Z" w:initials="MC">
-    <w:p>
-      <w:pPr>
-        <w:pStyle w:val="CommentText"/>
-      </w:pPr>
-      <w:r>
-        <w:rPr>
-          <w:rStyle w:val="CommentReference"/>
-        </w:rPr>
-        <w:annotationRef/>
-      </w:r>
-      <w:r>
-        <w:t>Will also include site densities, just leaving it until we have a full data set/can format it in LaTeX</w:t>
-      </w:r>
-    </w:p>
-  </w:comment>
-  <w:comment w:id="5" w:author="machen" w:date="2016-05-29T14:03:00Z" w:initials="m">
+  <w:comment w:id="4" w:author="machen" w:date="2016-05-29T14:03:00Z" w:initials="m">
     <w:p>
       <w:pPr>
         <w:pStyle w:val="CommentText"/>
@@ -3427,7 +3531,6 @@
 <file path=word/commentsExtended.xml><?xml version="1.0" encoding="utf-8"?>
 <w15:commentsEx xmlns:wpc="http://schemas.microsoft.com/office/word/2010/wordprocessingCanvas" xmlns:mc="http://schemas.openxmlformats.org/markup-compatibility/2006" xmlns:o="urn:schemas-microsoft-com:office:office" xmlns:r="http://schemas.openxmlformats.org/officeDocument/2006/relationships" xmlns:m="http://schemas.openxmlformats.org/officeDocument/2006/math" xmlns:v="urn:schemas-microsoft-com:vml" xmlns:wp14="http://schemas.microsoft.com/office/word/2010/wordprocessingDrawing" xmlns:wp="http://schemas.openxmlformats.org/drawingml/2006/wordprocessingDrawing" xmlns:w10="urn:schemas-microsoft-com:office:word" xmlns:w="http://schemas.openxmlformats.org/wordprocessingml/2006/main" xmlns:w14="http://schemas.microsoft.com/office/word/2010/wordml" xmlns:w15="http://schemas.microsoft.com/office/word/2012/wordml" xmlns:wpg="http://schemas.microsoft.com/office/word/2010/wordprocessingGroup" xmlns:wpi="http://schemas.microsoft.com/office/word/2010/wordprocessingInk" xmlns:wne="http://schemas.microsoft.com/office/word/2006/wordml" xmlns:wps="http://schemas.microsoft.com/office/word/2010/wordprocessingShape" mc:Ignorable="w14 w15 wp14">
   <w15:commentEx w15:paraId="733D1E48" w15:done="0"/>
-  <w15:commentEx w15:paraId="27F63347" w15:done="0"/>
   <w15:commentEx w15:paraId="6F5DC26F" w15:done="0"/>
   <w15:commentEx w15:paraId="53B2C709" w15:done="0"/>
   <w15:commentEx w15:paraId="16CC6303" w15:done="0"/>
@@ -4522,7 +4625,7 @@
 </file>
 
 <file path=customXml/itemProps1.xml><?xml version="1.0" encoding="utf-8"?>
-<ds:datastoreItem xmlns:ds="http://schemas.openxmlformats.org/officeDocument/2006/customXml" ds:itemID="{18520D46-5BC2-476B-B428-679E4140F08A}">
+<ds:datastoreItem xmlns:ds="http://schemas.openxmlformats.org/officeDocument/2006/customXml" ds:itemID="{92D398C3-20AF-4E1A-A773-EDCE8E1B8E2F}">
   <ds:schemaRefs>
     <ds:schemaRef ds:uri="http://schemas.openxmlformats.org/officeDocument/2006/bibliography"/>
   </ds:schemaRefs>

</xml_diff>

<commit_message>
Touched up draft: Included tables, figures, and filled in missing data
</commit_message>
<xml_diff>
--- a/Manuscript/Radium Sorption Manuscript D-1.docx
+++ b/Manuscript/Radium Sorption Manuscript D-1.docx
@@ -677,29 +677,54 @@
         <w:t xml:space="preserve"> (clays.org)</w:t>
       </w:r>
       <w:r>
-        <w:t>, and was fractionated and washed using standard methods (THAT BOOK). The clay was dispersed with 1 M NaCl, and the &lt;0.2 um clay fraction siphoned off after successive washes with DI water. The siphoned clay particles were then treated with a 1 M Sodium Acetate solution, set to pH 5 using glacial acetic acid, which removed the carbonates. Since the mineral data from the clay society indicated low or negligible iron content, no iron oxide removal was performed. The cleaned clay was then washed and centrifuged with the experimental background solution, resulting in a sodium montmorillonite. The clay was dried at 50 C overnight, and then carefully ground using mortar and pestle. (</w:t>
-      </w:r>
-      <w:r>
-        <w:t>DISCUSSION OF CLAY CHARACTERIZATION</w:t>
-      </w:r>
-      <w:r>
-        <w:t>)</w:t>
+        <w:t>. The clay was dispersed with 1 M NaCl, and the &lt;0.2 um clay fraction siphoned off after successive washes with DI water. The siphoned clay particles were then treated with a 1 M Sodium Acetate solution, set to pH 5 using glacial acetic acid, which removed the</w:t>
+      </w:r>
+      <w:commentRangeStart w:id="0"/>
+      <w:r>
+        <w:t xml:space="preserve"> carbonates</w:t>
+      </w:r>
+      <w:commentRangeEnd w:id="0"/>
+      <w:r>
+        <w:rPr>
+          <w:rStyle w:val="CommentReference"/>
+        </w:rPr>
+        <w:commentReference w:id="0"/>
+      </w:r>
+      <w:r>
+        <w:t xml:space="preserve">. Since the mineral data from the clay society indicated low or negligible iron content, no iron oxide removal was performed. The cleaned clay was then washed and centrifuged with the experimental background solution, resulting in a sodium montmorillonite. The clay was dried at 50 C overnight, and then carefully ground using mortar </w:t>
+      </w:r>
+      <w:commentRangeStart w:id="1"/>
+      <w:r>
+        <w:t xml:space="preserve">and pestle. </w:t>
+      </w:r>
+      <w:commentRangeEnd w:id="1"/>
+      <w:r>
+        <w:rPr>
+          <w:rStyle w:val="CommentReference"/>
+        </w:rPr>
+        <w:commentReference w:id="1"/>
       </w:r>
     </w:p>
     <w:p>
       <w:r>
         <w:tab/>
-        <w:t>Lastly, pyrite was ordered from (X COMPANY), which came in a la</w:t>
+        <w:t>Lastly, pyrite was ordered from</w:t>
+      </w:r>
+      <w:r>
+        <w:t xml:space="preserve"> Ward’s Science (www.wardsci.com)</w:t>
+      </w:r>
+      <w:r>
+        <w:t>, which came in a la</w:t>
       </w:r>
       <w:r>
         <w:t>rge ore form. The pyrite was</w:t>
       </w:r>
       <w:r>
-        <w:t xml:space="preserve"> ground using mortar and pestle, and then the 45-250 um size fraction were sieved out. The pyrite was </w:t>
+        <w:t xml:space="preserve"> ground using mortar and pestle, and then the 45-250 um size fraction were sieved out. The pyrite was placed into an anaerobic glove bag, with a 5% hydrogen and 95% hydrogen </w:t>
       </w:r>
       <w:r>
         <w:lastRenderedPageBreak/>
-        <w:t xml:space="preserve">placed into an anaerobic glove bag, with a 5% hydrogen and 95% hydrogen atmosphere. </w:t>
+        <w:t xml:space="preserve">atmosphere. </w:t>
       </w:r>
       <w:r>
         <w:t xml:space="preserve">Once in the glove bag, the pyrite was washed in 6 N HCl overnight to remove any iron oxide coatings, and then washed with DI water. Lastly, the pyrite was allowed to </w:t>
@@ -771,16 +796,16 @@
       <w:r>
         <w:t xml:space="preserve">, </w:t>
       </w:r>
-      <w:commentRangeStart w:id="0"/>
+      <w:commentRangeStart w:id="2"/>
       <w:r>
         <w:t>while sorption to montmorillonite was evaluated using the same set up with different time points</w:t>
       </w:r>
-      <w:commentRangeEnd w:id="0"/>
+      <w:commentRangeEnd w:id="2"/>
       <w:r>
         <w:rPr>
           <w:rStyle w:val="CommentReference"/>
         </w:rPr>
-        <w:commentReference w:id="0"/>
+        <w:commentReference w:id="2"/>
       </w:r>
       <w:r>
         <w:t>, as well as a desorption experiment described in the supporting information</w:t>
@@ -851,7 +876,19 @@
     <w:p>
       <w:r>
         <w:tab/>
-        <w:t xml:space="preserve">Solutions of radium were quantified using scintillation counting techniques. 10 mL of sample (5 mL of Sodium montmorillonite supernatant due to filtration difficulty) were mixed with 10 mL of Ultima Gold XR (Perkin Elmer) and sealed for 30 days to allow radium-226 to reach a transient equilibrium with its daughter products. The equilibrated samples were then counted using a Beckman Coulter scintillation counter (COUNTER INFO), and the resulting counts were compared to a calibration curve of </w:t>
+        <w:t xml:space="preserve">Solutions of radium were quantified using scintillation counting techniques. 10 mL of sample (5 mL of Sodium montmorillonite supernatant due to filtration difficulty) were mixed with 10 mL of Ultima Gold XR (Perkin Elmer) and sealed for 30 days to allow radium-226 to reach a transient equilibrium with its daughter products. The equilibrated samples were then counted using a Beckman Coulter </w:t>
+      </w:r>
+      <w:r>
+        <w:t xml:space="preserve">LS 6500 </w:t>
+      </w:r>
+      <w:r>
+        <w:t>scintillation counter</w:t>
+      </w:r>
+      <w:r>
+        <w:t>,</w:t>
+      </w:r>
+      <w:r>
+        <w:t xml:space="preserve"> and the resulting counts were compared to a calibration curve of </w:t>
       </w:r>
       <w:r>
         <w:t xml:space="preserve">similarly prepared </w:t>
@@ -920,16 +957,58 @@
         <w:t xml:space="preserve"> in addition to the scintillation counted supernatant</w:t>
       </w:r>
       <w:r>
-        <w:t xml:space="preserve">. (DETAILS ON THE GAMMA COUNTER) </w:t>
-      </w:r>
-      <w:r>
-        <w:t xml:space="preserve">A low energy germanium counter using a Canberra multichannel analyzer </w:t>
-      </w:r>
-      <w:r>
-        <w:t>was calibrated using a multinuclide standard prepared from (???). The solid samples on PES filters were simply placed in scintillation vials, and c</w:t>
-      </w:r>
-      <w:r>
-        <w:t>ounted directly on the counter, with the resulting counts being adjusted for ferrihydrite loss during filtration.</w:t>
+        <w:t xml:space="preserve">. </w:t>
+      </w:r>
+      <w:r>
+        <w:t>A Canberra</w:t>
+      </w:r>
+      <w:r>
+        <w:t xml:space="preserve"> low energy germanium</w:t>
+      </w:r>
+      <w:r>
+        <w:t xml:space="preserve"> detector</w:t>
+      </w:r>
+      <w:r>
+        <w:t xml:space="preserve"> </w:t>
+      </w:r>
+      <w:r>
+        <w:t xml:space="preserve">with </w:t>
+      </w:r>
+      <w:r>
+        <w:t xml:space="preserve">a Canberra multichannel analyzer </w:t>
+      </w:r>
+      <w:r>
+        <w:t>was calibrated using a multinucl</w:t>
+      </w:r>
+      <w:r>
+        <w:t>ide standard from Eckert and Ziegler (www.ezag.com)</w:t>
+      </w:r>
+      <w:r>
+        <w:t xml:space="preserve">. </w:t>
+      </w:r>
+      <w:r>
+        <w:t xml:space="preserve">Counts were determined using the Canberra Genie software, which performed peak identification, peak area summation, background subtraction, and nuclide activity calculation. Radium-226 was primarily counted through the 186 keV peak. </w:t>
+      </w:r>
+      <w:r>
+        <w:t>The solid samples on PES filters were simply placed in scintillation vials, and c</w:t>
+      </w:r>
+      <w:r>
+        <w:t>ounted directly on the counter, with the resulting counts being adjusted for ferr</w:t>
+      </w:r>
+      <w:r>
+        <w:t>ihydr</w:t>
+      </w:r>
+      <w:r>
+        <w:t>ite loss during filtration. The physical arrangement</w:t>
+      </w:r>
+      <w:r>
+        <w:t xml:space="preserve"> arrangement closely matches that o</w:t>
+      </w:r>
+      <w:r>
+        <w:t>f the multinuclide standard, so</w:t>
+      </w:r>
+      <w:r>
+        <w:t xml:space="preserve"> no geometry corrections were used.</w:t>
       </w:r>
     </w:p>
     <w:p>
@@ -944,6 +1023,7 @@
     </w:p>
     <w:p>
       <w:r>
+        <w:lastRenderedPageBreak/>
         <w:tab/>
       </w:r>
       <w:r>
@@ -980,11 +1060,7 @@
         <w:fldChar w:fldCharType="end"/>
       </w:r>
       <w:r>
-        <w:t xml:space="preserve">. Simple single site models were used to fit the data, which allows for easy comparison of the relative importance of the different </w:t>
-      </w:r>
-      <w:r>
-        <w:lastRenderedPageBreak/>
-        <w:t>minerals for radium retention</w:t>
+        <w:t>. Simple single site models were used to fit the data, which allows for easy comparison of the relative importance of the different minerals for radium retention</w:t>
       </w:r>
       <w:r>
         <w:t xml:space="preserve">, as well as comparison with currently existing surface complexation modeling results </w:t>
@@ -1249,7 +1325,14 @@
         <w:rPr>
           <w:noProof/>
         </w:rPr>
-        <w:t>(Tamamura et al., 2013)</w:t>
+        <w:t xml:space="preserve">(Tamamura </w:t>
+      </w:r>
+      <w:r>
+        <w:rPr>
+          <w:noProof/>
+        </w:rPr>
+        <w:lastRenderedPageBreak/>
+        <w:t>et al., 2013)</w:t>
       </w:r>
       <w:r>
         <w:fldChar w:fldCharType="end"/>
@@ -1273,7 +1356,7 @@
         <w:fldChar w:fldCharType="begin" w:fldLock="1"/>
       </w:r>
       <w:r>
-        <w:instrText>ADDIN CSL_CITATION { "citationItems" : [ { "id" : "ITEM-1", "itemData" : { "DOI" : "10.1016/j.surfrep.2008.09.002", "ISSN" : "01675729", "author" : [ { "dropping-particle" : "", "family" : "MURPHY", "given" : "R", "non-dropping-particle" : "", "parse-names" : false, "suffix" : "" }, { "dropping-particle" : "", "family" : "STRONGIN", "given" : "D", "non-dropping-particle" : "", "parse-names" : false, "suffix" : "" } ], "container-title" : "Surface Science Reports", "id" : "ITEM-1", "issue" : "1", "issued" : { "date-parts" : [ [ "2009", "1", "1" ] ] }, "page" : "1-45", "publisher" : "Elsevier B.V.", "title" : "Surface reactivity of pyrite and related sulfides", "type" : "article-journal", "volume" : "64" }, "uris" : [ "http://www.mendeley.com/documents/?uuid=71ce558a-257c-43ec-a0de-9e0981828d1f" ] } ], "mendeley" : { "formattedCitation" : "(MURPHY &amp; STRONGIN, 2009)", "plainTextFormattedCitation" : "(MURPHY &amp; STRONGIN, 2009)", "previouslyFormattedCitation" : "(MURPHY &amp; STRONGIN, 2009)" }, "properties" : { "noteIndex" : 0 }, "schema" : "https://github.com/citation-style-language/schema/raw/master/csl-citation.json" }</w:instrText>
+        <w:instrText>ADDIN CSL_CITATION { "citationItems" : [ { "id" : "ITEM-1", "itemData" : { "DOI" : "10.1016/j.surfrep.2008.09.002", "ISSN" : "01675729", "author" : [ { "dropping-particle" : "", "family" : "Murphy", "given" : "R", "non-dropping-particle" : "", "parse-names" : false, "suffix" : "" }, { "dropping-particle" : "", "family" : "Strongin", "given" : "D", "non-dropping-particle" : "", "parse-names" : false, "suffix" : "" } ], "container-title" : "Surface Science Reports", "id" : "ITEM-1", "issue" : "1", "issued" : { "date-parts" : [ [ "2009", "1", "1" ] ] }, "page" : "1-45", "publisher" : "Elsevier B.V.", "title" : "Surface reactivity of pyrite and related sulfides", "type" : "article-journal", "volume" : "64" }, "uris" : [ "http://www.mendeley.com/documents/?uuid=71ce558a-257c-43ec-a0de-9e0981828d1f" ] } ], "mendeley" : { "formattedCitation" : "(Murphy &amp; Strongin, 2009)", "plainTextFormattedCitation" : "(Murphy &amp; Strongin, 2009)", "previouslyFormattedCitation" : "(MURPHY &amp; STRONGIN, 2009)" }, "properties" : { "noteIndex" : 0 }, "schema" : "https://github.com/citation-style-language/schema/raw/master/csl-citation.json" }</w:instrText>
       </w:r>
       <w:r>
         <w:fldChar w:fldCharType="separate"/>
@@ -1282,7 +1365,7 @@
         <w:rPr>
           <w:noProof/>
         </w:rPr>
-        <w:t>(MURPHY &amp; STRONGIN, 2009)</w:t>
+        <w:t>(Murphy &amp; Strongin, 2009)</w:t>
       </w:r>
       <w:r>
         <w:fldChar w:fldCharType="end"/>
@@ -1294,24 +1377,26 @@
         <w:t xml:space="preserve"> </w:t>
       </w:r>
       <w:r>
-        <w:t xml:space="preserve">Here, the </w:t>
-      </w:r>
-      <w:r>
-        <w:lastRenderedPageBreak/>
-        <w:t>experimental data shows that pH plays a crucial role in controlling mineral sorption at environmental condtions.</w:t>
-      </w:r>
-    </w:p>
-    <w:p>
-      <w:commentRangeStart w:id="1"/>
+        <w:t xml:space="preserve">Here, the experimental data shows that pH plays a crucial role in controlling mineral sorption at environmental </w:t>
+      </w:r>
+      <w:r>
+        <w:t>conditions</w:t>
+      </w:r>
+      <w:r>
+        <w:t>.</w:t>
+      </w:r>
+    </w:p>
+    <w:p>
+      <w:commentRangeStart w:id="3"/>
       <w:r>
         <w:t>SECTION 3.2 SURFACE COMPLEXATION MODELING</w:t>
       </w:r>
-      <w:commentRangeEnd w:id="1"/>
+      <w:commentRangeEnd w:id="3"/>
       <w:r>
         <w:rPr>
           <w:rStyle w:val="CommentReference"/>
         </w:rPr>
-        <w:commentReference w:id="1"/>
+        <w:commentReference w:id="3"/>
       </w:r>
     </w:p>
     <w:p>
@@ -1398,7 +1483,7 @@
         <w:fldChar w:fldCharType="begin" w:fldLock="1"/>
       </w:r>
       <w:r>
-        <w:instrText>ADDIN CSL_CITATION { "citationItems" : [ { "id" : "ITEM-1", "itemData" : { "DOI" : "10.1016/j.gca.2014.10.008", "ISSN" : "0016-7037", "author" : [ { "dropping-particle" : "", "family" : "Sajih", "given" : "M", "non-dropping-particle" : "", "parse-names" : false, "suffix" : "" }, { "dropping-particle" : "", "family" : "Bryan", "given" : "N D", "non-dropping-particle" : "", "parse-names" : false, "suffix" : "" }, { "dropping-particle" : "", "family" : "Livens", "given" : "F R", "non-dropping-particle" : "", "parse-names" : false, "suffix" : "" }, { "dropping-particle" : "", "family" : "Vaughan", "given" : "D J", "non-dropping-particle" : "", "parse-names" : false, "suffix" : "" }, { "dropping-particle" : "", "family" : "Descostes", "given" : "M", "non-dropping-particle" : "", "parse-names" : false, "suffix" : "" }, { "dropping-particle" : "", "family" : "Phrommavanh", "given" : "V", "non-dropping-particle" : "", "parse-names" : false, "suffix" : "" }, { "dropping-particle" : "", "family" : "Nos", "given" : "J", "non-dropping-particle" : "", "parse-names" : false, "suffix" : "" }, { "dropping-particle" : "", "family" : "Morris", "given" : "K", "non-dropping-particle" : "", "parse-names" : false, "suffix" : "" } ], "container-title" : "Geochimica et Cosmochimica Acta", "id" : "ITEM-1", "issued" : { "date-parts" : [ [ "2014" ] ] }, "page" : "150-163", "publisher" : "Elsevier Ltd", "title" : "Adsorption of radium and barium on goethite and ferrihydrite: A kinetic and surface complexation modelling study", "type" : "article-journal", "volume" : "146" }, "uris" : [ "http://www.mendeley.com/documents/?uuid=8b7e3294-07a1-4806-9ef6-49c0afe4e0f1" ] } ], "mendeley" : { "formattedCitation" : "(Sajih et al., 2014)", "plainTextFormattedCitation" : "(Sajih et al., 2014)" }, "properties" : { "noteIndex" : 0 }, "schema" : "https://github.com/citation-style-language/schema/raw/master/csl-citation.json" }</w:instrText>
+        <w:instrText>ADDIN CSL_CITATION { "citationItems" : [ { "id" : "ITEM-1", "itemData" : { "DOI" : "10.1016/j.gca.2014.10.008", "ISSN" : "0016-7037", "author" : [ { "dropping-particle" : "", "family" : "Sajih", "given" : "M", "non-dropping-particle" : "", "parse-names" : false, "suffix" : "" }, { "dropping-particle" : "", "family" : "Bryan", "given" : "N D", "non-dropping-particle" : "", "parse-names" : false, "suffix" : "" }, { "dropping-particle" : "", "family" : "Livens", "given" : "F R", "non-dropping-particle" : "", "parse-names" : false, "suffix" : "" }, { "dropping-particle" : "", "family" : "Vaughan", "given" : "D J", "non-dropping-particle" : "", "parse-names" : false, "suffix" : "" }, { "dropping-particle" : "", "family" : "Descostes", "given" : "M", "non-dropping-particle" : "", "parse-names" : false, "suffix" : "" }, { "dropping-particle" : "", "family" : "Phrommavanh", "given" : "V", "non-dropping-particle" : "", "parse-names" : false, "suffix" : "" }, { "dropping-particle" : "", "family" : "Nos", "given" : "J", "non-dropping-particle" : "", "parse-names" : false, "suffix" : "" }, { "dropping-particle" : "", "family" : "Morris", "given" : "K", "non-dropping-particle" : "", "parse-names" : false, "suffix" : "" } ], "container-title" : "Geochimica et Cosmochimica Acta", "id" : "ITEM-1", "issued" : { "date-parts" : [ [ "2014" ] ] }, "page" : "150-163", "publisher" : "Elsevier Ltd", "title" : "Adsorption of radium and barium on goethite and ferrihydrite: A kinetic and surface complexation modelling study", "type" : "article-journal", "volume" : "146" }, "uris" : [ "http://www.mendeley.com/documents/?uuid=8b7e3294-07a1-4806-9ef6-49c0afe4e0f1" ] } ], "mendeley" : { "formattedCitation" : "(Sajih et al., 2014)", "plainTextFormattedCitation" : "(Sajih et al., 2014)", "previouslyFormattedCitation" : "(Sajih et al., 2014)" }, "properties" : { "noteIndex" : 0 }, "schema" : "https://github.com/citation-style-language/schema/raw/master/csl-citation.json" }</w:instrText>
       </w:r>
       <w:r>
         <w:fldChar w:fldCharType="separate"/>
@@ -1493,7 +1578,7 @@
         <w:fldChar w:fldCharType="begin" w:fldLock="1"/>
       </w:r>
       <w:r>
-        <w:instrText>ADDIN CSL_CITATION { "citationItems" : [ { "id" : "ITEM-1", "itemData" : { "DOI" : "10.1016/j.surfrep.2008.09.002", "ISSN" : "01675729", "author" : [ { "dropping-particle" : "", "family" : "MURPHY", "given" : "R", "non-dropping-particle" : "", "parse-names" : false, "suffix" : "" }, { "dropping-particle" : "", "family" : "STRONGIN", "given" : "D", "non-dropping-particle" : "", "parse-names" : false, "suffix" : "" } ], "container-title" : "Surface Science Reports", "id" : "ITEM-1", "issue" : "1", "issued" : { "date-parts" : [ [ "2009", "1", "1" ] ] }, "page" : "1-45", "publisher" : "Elsevier B.V.", "title" : "Surface reactivity of pyrite and related sulfides", "type" : "article-journal", "volume" : "64" }, "uris" : [ "http://www.mendeley.com/documents/?uuid=71ce558a-257c-43ec-a0de-9e0981828d1f" ] } ], "mendeley" : { "formattedCitation" : "(MURPHY &amp; STRONGIN, 2009)", "plainTextFormattedCitation" : "(MURPHY &amp; STRONGIN, 2009)", "previouslyFormattedCitation" : "(MURPHY &amp; STRONGIN, 2009)" }, "properties" : { "noteIndex" : 0 }, "schema" : "https://github.com/citation-style-language/schema/raw/master/csl-citation.json" }</w:instrText>
+        <w:instrText>ADDIN CSL_CITATION { "citationItems" : [ { "id" : "ITEM-1", "itemData" : { "DOI" : "10.1016/j.surfrep.2008.09.002", "ISSN" : "01675729", "author" : [ { "dropping-particle" : "", "family" : "Murphy", "given" : "R", "non-dropping-particle" : "", "parse-names" : false, "suffix" : "" }, { "dropping-particle" : "", "family" : "Strongin", "given" : "D", "non-dropping-particle" : "", "parse-names" : false, "suffix" : "" } ], "container-title" : "Surface Science Reports", "id" : "ITEM-1", "issue" : "1", "issued" : { "date-parts" : [ [ "2009", "1", "1" ] ] }, "page" : "1-45", "publisher" : "Elsevier B.V.", "title" : "Surface reactivity of pyrite and related sulfides", "type" : "article-journal", "volume" : "64" }, "uris" : [ "http://www.mendeley.com/documents/?uuid=71ce558a-257c-43ec-a0de-9e0981828d1f" ] } ], "mendeley" : { "formattedCitation" : "(Murphy &amp; Strongin, 2009)", "plainTextFormattedCitation" : "(Murphy &amp; Strongin, 2009)" }, "properties" : { "noteIndex" : 0 }, "schema" : "https://github.com/citation-style-language/schema/raw/master/csl-citation.json" }</w:instrText>
       </w:r>
       <w:r>
         <w:fldChar w:fldCharType="separate"/>
@@ -1502,7 +1587,7 @@
         <w:rPr>
           <w:noProof/>
         </w:rPr>
-        <w:t>(MURPHY &amp; STRONGIN, 2009)</w:t>
+        <w:t>(Murphy &amp; Strongin, 2009)</w:t>
       </w:r>
       <w:r>
         <w:fldChar w:fldCharType="end"/>
@@ -1586,20 +1671,18 @@
         <w:t xml:space="preserve">to remove iron oxide coatings, however, natural variability in redox state of groundwater can drive the formation of oxidized iron coatings that could then enhance radium retention. </w:t>
       </w:r>
       <w:r>
-        <w:t>This plays an important factor in groundwaters that experience natural or anthropogenically driven shifts in groundwater redox state. One area where this is crucial is in hydraulic fracturing, where anoxic shale brines are exposed to oxygenated water, which may result enhanced radium retention.</w:t>
-      </w:r>
-      <w:r>
-        <w:t xml:space="preserve"> The work here lays a path for improving models of radium transport, which can then be leveraged in efforts to use radium isotopes as a marker for hydraulic fracturing </w:t>
+        <w:t xml:space="preserve">This plays an important factor in groundwaters that experience natural or anthropogenically driven shifts in groundwater redox state. One area where this is crucial is in hydraulic fracturing, where anoxic shale brines are exposed to oxygenated water, which may result </w:t>
       </w:r>
       <w:r>
         <w:lastRenderedPageBreak/>
-        <w:t xml:space="preserve">contamination. </w:t>
+        <w:t>enhanced radium retention.</w:t>
+      </w:r>
+      <w:r>
+        <w:t xml:space="preserve"> The work here lays a path for improving models of radium transport, which can then be leveraged in efforts to use radium isotopes as a marker for hydraulic fracturing contamination. </w:t>
       </w:r>
       <w:r>
         <w:t>They would allow for predictions not only of the timing of contamination events but also methods to back calculate the source of such events.</w:t>
       </w:r>
-      <w:bookmarkStart w:id="2" w:name="_GoBack"/>
-      <w:bookmarkEnd w:id="2"/>
     </w:p>
     <w:p>
       <w:pPr>
@@ -2343,7 +2426,8 @@
           <w:noProof/>
           <w:szCs w:val="24"/>
         </w:rPr>
-        <w:t xml:space="preserve">MURPHY, R., &amp; STRONGIN, D. (2009). Surface reactivity of pyrite and related sulfides. </w:t>
+        <w:lastRenderedPageBreak/>
+        <w:t xml:space="preserve">Murphy, R., &amp; Strongin, D. (2009). Surface reactivity of pyrite and related sulfides. </w:t>
       </w:r>
       <w:r>
         <w:rPr>
@@ -2402,7 +2486,6 @@
           <w:noProof/>
           <w:szCs w:val="24"/>
         </w:rPr>
-        <w:lastRenderedPageBreak/>
         <w:t xml:space="preserve">Parkhurst, D. L., &amp; Appela, C. A. J. (2013). </w:t>
       </w:r>
       <w:r>
@@ -2815,16 +2898,16 @@
       <w:r>
         <w:t xml:space="preserve"> </w:t>
       </w:r>
-      <w:commentRangeStart w:id="3"/>
+      <w:commentRangeStart w:id="4"/>
       <w:r>
         <w:t>Reaction Stoichiometries and Associated log K</w:t>
       </w:r>
-      <w:commentRangeEnd w:id="3"/>
+      <w:commentRangeEnd w:id="4"/>
       <w:r>
         <w:rPr>
           <w:rStyle w:val="CommentReference"/>
         </w:rPr>
-        <w:commentReference w:id="3"/>
+        <w:commentReference w:id="4"/>
       </w:r>
     </w:p>
     <w:p>
@@ -3066,7 +3149,7 @@
       <w:r>
         <w:tab/>
       </w:r>
-      <w:commentRangeStart w:id="4"/>
+      <w:commentRangeStart w:id="5"/>
       <w:r>
         <w:t>log K = 4.8</w:t>
       </w:r>
@@ -3162,12 +3245,12 @@
       <w:r>
         <w:fldChar w:fldCharType="end"/>
       </w:r>
-      <w:commentRangeEnd w:id="4"/>
+      <w:commentRangeEnd w:id="5"/>
       <w:r>
         <w:rPr>
           <w:rStyle w:val="CommentReference"/>
         </w:rPr>
-        <w:commentReference w:id="4"/>
+        <w:commentReference w:id="5"/>
       </w:r>
     </w:p>
     <w:p>
@@ -3414,6 +3497,7 @@
         </w:numPr>
       </w:pPr>
       <w:r>
+        <w:lastRenderedPageBreak/>
         <w:t>ClayOH + Ra</w:t>
       </w:r>
       <w:r>
@@ -3444,6 +3528,1021 @@
       <w:r>
         <w:tab/>
         <w:t>Source: Data fitting</w:t>
+      </w:r>
+    </w:p>
+    <w:p/>
+    <w:p>
+      <w:r>
+        <w:t>Table 2: Fitted Kd values</w:t>
+      </w:r>
+      <w:r>
+        <w:t xml:space="preserve"> for sorption isotherms</w:t>
+      </w:r>
+    </w:p>
+    <w:tbl>
+      <w:tblPr>
+        <w:tblStyle w:val="PlainTable2"/>
+        <w:tblW w:w="0" w:type="auto"/>
+        <w:tblLook w:val="06A0" w:firstRow="1" w:lastRow="0" w:firstColumn="1" w:lastColumn="0" w:noHBand="1" w:noVBand="1"/>
+      </w:tblPr>
+      <w:tblGrid>
+        <w:gridCol w:w="3192"/>
+        <w:gridCol w:w="3192"/>
+        <w:gridCol w:w="3192"/>
+      </w:tblGrid>
+      <w:tr>
+        <w:trPr>
+          <w:cnfStyle w:val="100000000000" w:firstRow="1" w:lastRow="0" w:firstColumn="0" w:lastColumn="0" w:oddVBand="0" w:evenVBand="0" w:oddHBand="0" w:evenHBand="0" w:firstRowFirstColumn="0" w:firstRowLastColumn="0" w:lastRowFirstColumn="0" w:lastRowLastColumn="0"/>
+        </w:trPr>
+        <w:tc>
+          <w:tcPr>
+            <w:cnfStyle w:val="001000000000" w:firstRow="0" w:lastRow="0" w:firstColumn="1" w:lastColumn="0" w:oddVBand="0" w:evenVBand="0" w:oddHBand="0" w:evenHBand="0" w:firstRowFirstColumn="0" w:firstRowLastColumn="0" w:lastRowFirstColumn="0" w:lastRowLastColumn="0"/>
+            <w:tcW w:w="3192" w:type="dxa"/>
+          </w:tcPr>
+          <w:p>
+            <w:pPr>
+              <w:jc w:val="center"/>
+            </w:pPr>
+            <w:r>
+              <w:t>Mineral</w:t>
+            </w:r>
+          </w:p>
+        </w:tc>
+        <w:tc>
+          <w:tcPr>
+            <w:tcW w:w="3192" w:type="dxa"/>
+          </w:tcPr>
+          <w:p>
+            <w:pPr>
+              <w:jc w:val="center"/>
+              <w:cnfStyle w:val="100000000000" w:firstRow="1" w:lastRow="0" w:firstColumn="0" w:lastColumn="0" w:oddVBand="0" w:evenVBand="0" w:oddHBand="0" w:evenHBand="0" w:firstRowFirstColumn="0" w:firstRowLastColumn="0" w:lastRowFirstColumn="0" w:lastRowLastColumn="0"/>
+            </w:pPr>
+            <w:r>
+              <w:t>pH</w:t>
+            </w:r>
+          </w:p>
+        </w:tc>
+        <w:tc>
+          <w:tcPr>
+            <w:tcW w:w="3192" w:type="dxa"/>
+          </w:tcPr>
+          <w:p>
+            <w:pPr>
+              <w:jc w:val="center"/>
+              <w:cnfStyle w:val="100000000000" w:firstRow="1" w:lastRow="0" w:firstColumn="0" w:lastColumn="0" w:oddVBand="0" w:evenVBand="0" w:oddHBand="0" w:evenHBand="0" w:firstRowFirstColumn="0" w:firstRowLastColumn="0" w:lastRowFirstColumn="0" w:lastRowLastColumn="0"/>
+            </w:pPr>
+            <w:r>
+              <w:t>K</w:t>
+            </w:r>
+            <w:r>
+              <w:rPr>
+                <w:vertAlign w:val="subscript"/>
+              </w:rPr>
+              <w:t>d</w:t>
+            </w:r>
+          </w:p>
+        </w:tc>
+      </w:tr>
+      <w:tr>
+        <w:tc>
+          <w:tcPr>
+            <w:cnfStyle w:val="001000000000" w:firstRow="0" w:lastRow="0" w:firstColumn="1" w:lastColumn="0" w:oddVBand="0" w:evenVBand="0" w:oddHBand="0" w:evenHBand="0" w:firstRowFirstColumn="0" w:firstRowLastColumn="0" w:lastRowFirstColumn="0" w:lastRowLastColumn="0"/>
+            <w:tcW w:w="3192" w:type="dxa"/>
+          </w:tcPr>
+          <w:p>
+            <w:pPr>
+              <w:jc w:val="center"/>
+            </w:pPr>
+            <w:r>
+              <w:t>Ferrihydrite</w:t>
+            </w:r>
+          </w:p>
+        </w:tc>
+        <w:tc>
+          <w:tcPr>
+            <w:tcW w:w="3192" w:type="dxa"/>
+          </w:tcPr>
+          <w:p>
+            <w:pPr>
+              <w:jc w:val="center"/>
+              <w:cnfStyle w:val="000000000000" w:firstRow="0" w:lastRow="0" w:firstColumn="0" w:lastColumn="0" w:oddVBand="0" w:evenVBand="0" w:oddHBand="0" w:evenHBand="0" w:firstRowFirstColumn="0" w:firstRowLastColumn="0" w:lastRowFirstColumn="0" w:lastRowLastColumn="0"/>
+            </w:pPr>
+            <w:r>
+              <w:t>3</w:t>
+            </w:r>
+          </w:p>
+        </w:tc>
+        <w:tc>
+          <w:tcPr>
+            <w:tcW w:w="3192" w:type="dxa"/>
+          </w:tcPr>
+          <w:p>
+            <w:pPr>
+              <w:jc w:val="center"/>
+              <w:cnfStyle w:val="000000000000" w:firstRow="0" w:lastRow="0" w:firstColumn="0" w:lastColumn="0" w:oddVBand="0" w:evenVBand="0" w:oddHBand="0" w:evenHBand="0" w:firstRowFirstColumn="0" w:firstRowLastColumn="0" w:lastRowFirstColumn="0" w:lastRowLastColumn="0"/>
+            </w:pPr>
+            <w:r>
+              <w:t>229.89</w:t>
+            </w:r>
+          </w:p>
+        </w:tc>
+      </w:tr>
+      <w:tr>
+        <w:tc>
+          <w:tcPr>
+            <w:cnfStyle w:val="001000000000" w:firstRow="0" w:lastRow="0" w:firstColumn="1" w:lastColumn="0" w:oddVBand="0" w:evenVBand="0" w:oddHBand="0" w:evenHBand="0" w:firstRowFirstColumn="0" w:firstRowLastColumn="0" w:lastRowFirstColumn="0" w:lastRowLastColumn="0"/>
+            <w:tcW w:w="3192" w:type="dxa"/>
+          </w:tcPr>
+          <w:p/>
+        </w:tc>
+        <w:tc>
+          <w:tcPr>
+            <w:tcW w:w="3192" w:type="dxa"/>
+          </w:tcPr>
+          <w:p>
+            <w:pPr>
+              <w:jc w:val="center"/>
+              <w:cnfStyle w:val="000000000000" w:firstRow="0" w:lastRow="0" w:firstColumn="0" w:lastColumn="0" w:oddVBand="0" w:evenVBand="0" w:oddHBand="0" w:evenHBand="0" w:firstRowFirstColumn="0" w:firstRowLastColumn="0" w:lastRowFirstColumn="0" w:lastRowLastColumn="0"/>
+            </w:pPr>
+            <w:r>
+              <w:t>5</w:t>
+            </w:r>
+          </w:p>
+        </w:tc>
+        <w:tc>
+          <w:tcPr>
+            <w:tcW w:w="3192" w:type="dxa"/>
+          </w:tcPr>
+          <w:p>
+            <w:pPr>
+              <w:jc w:val="center"/>
+              <w:cnfStyle w:val="000000000000" w:firstRow="0" w:lastRow="0" w:firstColumn="0" w:lastColumn="0" w:oddVBand="0" w:evenVBand="0" w:oddHBand="0" w:evenHBand="0" w:firstRowFirstColumn="0" w:firstRowLastColumn="0" w:lastRowFirstColumn="0" w:lastRowLastColumn="0"/>
+            </w:pPr>
+            <w:r>
+              <w:t>471.37</w:t>
+            </w:r>
+          </w:p>
+        </w:tc>
+      </w:tr>
+      <w:tr>
+        <w:tc>
+          <w:tcPr>
+            <w:cnfStyle w:val="001000000000" w:firstRow="0" w:lastRow="0" w:firstColumn="1" w:lastColumn="0" w:oddVBand="0" w:evenVBand="0" w:oddHBand="0" w:evenHBand="0" w:firstRowFirstColumn="0" w:firstRowLastColumn="0" w:lastRowFirstColumn="0" w:lastRowLastColumn="0"/>
+            <w:tcW w:w="3192" w:type="dxa"/>
+          </w:tcPr>
+          <w:p/>
+        </w:tc>
+        <w:tc>
+          <w:tcPr>
+            <w:tcW w:w="3192" w:type="dxa"/>
+          </w:tcPr>
+          <w:p>
+            <w:pPr>
+              <w:jc w:val="center"/>
+              <w:cnfStyle w:val="000000000000" w:firstRow="0" w:lastRow="0" w:firstColumn="0" w:lastColumn="0" w:oddVBand="0" w:evenVBand="0" w:oddHBand="0" w:evenHBand="0" w:firstRowFirstColumn="0" w:firstRowLastColumn="0" w:lastRowFirstColumn="0" w:lastRowLastColumn="0"/>
+            </w:pPr>
+            <w:r>
+              <w:t>7</w:t>
+            </w:r>
+          </w:p>
+        </w:tc>
+        <w:tc>
+          <w:tcPr>
+            <w:tcW w:w="3192" w:type="dxa"/>
+          </w:tcPr>
+          <w:p>
+            <w:pPr>
+              <w:jc w:val="center"/>
+              <w:cnfStyle w:val="000000000000" w:firstRow="0" w:lastRow="0" w:firstColumn="0" w:lastColumn="0" w:oddVBand="0" w:evenVBand="0" w:oddHBand="0" w:evenHBand="0" w:firstRowFirstColumn="0" w:firstRowLastColumn="0" w:lastRowFirstColumn="0" w:lastRowLastColumn="0"/>
+            </w:pPr>
+            <w:r>
+              <w:t>2486.88</w:t>
+            </w:r>
+          </w:p>
+        </w:tc>
+      </w:tr>
+      <w:tr>
+        <w:tc>
+          <w:tcPr>
+            <w:cnfStyle w:val="001000000000" w:firstRow="0" w:lastRow="0" w:firstColumn="1" w:lastColumn="0" w:oddVBand="0" w:evenVBand="0" w:oddHBand="0" w:evenHBand="0" w:firstRowFirstColumn="0" w:firstRowLastColumn="0" w:lastRowFirstColumn="0" w:lastRowLastColumn="0"/>
+            <w:tcW w:w="3192" w:type="dxa"/>
+            <w:tcBorders>
+              <w:bottom w:val="single" w:sz="8" w:space="0" w:color="auto"/>
+            </w:tcBorders>
+          </w:tcPr>
+          <w:p/>
+        </w:tc>
+        <w:tc>
+          <w:tcPr>
+            <w:tcW w:w="3192" w:type="dxa"/>
+            <w:tcBorders>
+              <w:bottom w:val="single" w:sz="8" w:space="0" w:color="auto"/>
+            </w:tcBorders>
+          </w:tcPr>
+          <w:p>
+            <w:pPr>
+              <w:jc w:val="center"/>
+              <w:cnfStyle w:val="000000000000" w:firstRow="0" w:lastRow="0" w:firstColumn="0" w:lastColumn="0" w:oddVBand="0" w:evenVBand="0" w:oddHBand="0" w:evenHBand="0" w:firstRowFirstColumn="0" w:firstRowLastColumn="0" w:lastRowFirstColumn="0" w:lastRowLastColumn="0"/>
+            </w:pPr>
+            <w:r>
+              <w:t>9</w:t>
+            </w:r>
+          </w:p>
+        </w:tc>
+        <w:tc>
+          <w:tcPr>
+            <w:tcW w:w="3192" w:type="dxa"/>
+            <w:tcBorders>
+              <w:bottom w:val="single" w:sz="8" w:space="0" w:color="auto"/>
+            </w:tcBorders>
+          </w:tcPr>
+          <w:p>
+            <w:pPr>
+              <w:jc w:val="center"/>
+              <w:cnfStyle w:val="000000000000" w:firstRow="0" w:lastRow="0" w:firstColumn="0" w:lastColumn="0" w:oddVBand="0" w:evenVBand="0" w:oddHBand="0" w:evenHBand="0" w:firstRowFirstColumn="0" w:firstRowLastColumn="0" w:lastRowFirstColumn="0" w:lastRowLastColumn="0"/>
+            </w:pPr>
+            <w:r>
+              <w:t>115932.70</w:t>
+            </w:r>
+          </w:p>
+        </w:tc>
+      </w:tr>
+      <w:tr>
+        <w:tc>
+          <w:tcPr>
+            <w:cnfStyle w:val="001000000000" w:firstRow="0" w:lastRow="0" w:firstColumn="1" w:lastColumn="0" w:oddVBand="0" w:evenVBand="0" w:oddHBand="0" w:evenHBand="0" w:firstRowFirstColumn="0" w:firstRowLastColumn="0" w:lastRowFirstColumn="0" w:lastRowLastColumn="0"/>
+            <w:tcW w:w="3192" w:type="dxa"/>
+            <w:tcBorders>
+              <w:top w:val="single" w:sz="8" w:space="0" w:color="auto"/>
+            </w:tcBorders>
+          </w:tcPr>
+          <w:p>
+            <w:pPr>
+              <w:jc w:val="center"/>
+            </w:pPr>
+            <w:r>
+              <w:t>Goethite</w:t>
+            </w:r>
+          </w:p>
+        </w:tc>
+        <w:tc>
+          <w:tcPr>
+            <w:tcW w:w="3192" w:type="dxa"/>
+            <w:tcBorders>
+              <w:top w:val="single" w:sz="8" w:space="0" w:color="auto"/>
+            </w:tcBorders>
+          </w:tcPr>
+          <w:p>
+            <w:pPr>
+              <w:jc w:val="center"/>
+              <w:cnfStyle w:val="000000000000" w:firstRow="0" w:lastRow="0" w:firstColumn="0" w:lastColumn="0" w:oddVBand="0" w:evenVBand="0" w:oddHBand="0" w:evenHBand="0" w:firstRowFirstColumn="0" w:firstRowLastColumn="0" w:lastRowFirstColumn="0" w:lastRowLastColumn="0"/>
+            </w:pPr>
+            <w:r>
+              <w:t>3</w:t>
+            </w:r>
+          </w:p>
+        </w:tc>
+        <w:tc>
+          <w:tcPr>
+            <w:tcW w:w="3192" w:type="dxa"/>
+            <w:tcBorders>
+              <w:top w:val="single" w:sz="8" w:space="0" w:color="auto"/>
+            </w:tcBorders>
+          </w:tcPr>
+          <w:p>
+            <w:pPr>
+              <w:jc w:val="center"/>
+              <w:cnfStyle w:val="000000000000" w:firstRow="0" w:lastRow="0" w:firstColumn="0" w:lastColumn="0" w:oddVBand="0" w:evenVBand="0" w:oddHBand="0" w:evenHBand="0" w:firstRowFirstColumn="0" w:firstRowLastColumn="0" w:lastRowFirstColumn="0" w:lastRowLastColumn="0"/>
+            </w:pPr>
+            <w:r>
+              <w:t>0</w:t>
+            </w:r>
+          </w:p>
+        </w:tc>
+      </w:tr>
+      <w:tr>
+        <w:tc>
+          <w:tcPr>
+            <w:cnfStyle w:val="001000000000" w:firstRow="0" w:lastRow="0" w:firstColumn="1" w:lastColumn="0" w:oddVBand="0" w:evenVBand="0" w:oddHBand="0" w:evenHBand="0" w:firstRowFirstColumn="0" w:firstRowLastColumn="0" w:lastRowFirstColumn="0" w:lastRowLastColumn="0"/>
+            <w:tcW w:w="3192" w:type="dxa"/>
+          </w:tcPr>
+          <w:p/>
+        </w:tc>
+        <w:tc>
+          <w:tcPr>
+            <w:tcW w:w="3192" w:type="dxa"/>
+          </w:tcPr>
+          <w:p>
+            <w:pPr>
+              <w:jc w:val="center"/>
+              <w:cnfStyle w:val="000000000000" w:firstRow="0" w:lastRow="0" w:firstColumn="0" w:lastColumn="0" w:oddVBand="0" w:evenVBand="0" w:oddHBand="0" w:evenHBand="0" w:firstRowFirstColumn="0" w:firstRowLastColumn="0" w:lastRowFirstColumn="0" w:lastRowLastColumn="0"/>
+            </w:pPr>
+            <w:r>
+              <w:t>5</w:t>
+            </w:r>
+          </w:p>
+        </w:tc>
+        <w:tc>
+          <w:tcPr>
+            <w:tcW w:w="3192" w:type="dxa"/>
+          </w:tcPr>
+          <w:p>
+            <w:pPr>
+              <w:jc w:val="center"/>
+              <w:cnfStyle w:val="000000000000" w:firstRow="0" w:lastRow="0" w:firstColumn="0" w:lastColumn="0" w:oddVBand="0" w:evenVBand="0" w:oddHBand="0" w:evenHBand="0" w:firstRowFirstColumn="0" w:firstRowLastColumn="0" w:lastRowFirstColumn="0" w:lastRowLastColumn="0"/>
+            </w:pPr>
+            <w:r>
+              <w:t>302.74</w:t>
+            </w:r>
+          </w:p>
+        </w:tc>
+      </w:tr>
+      <w:tr>
+        <w:tc>
+          <w:tcPr>
+            <w:cnfStyle w:val="001000000000" w:firstRow="0" w:lastRow="0" w:firstColumn="1" w:lastColumn="0" w:oddVBand="0" w:evenVBand="0" w:oddHBand="0" w:evenHBand="0" w:firstRowFirstColumn="0" w:firstRowLastColumn="0" w:lastRowFirstColumn="0" w:lastRowLastColumn="0"/>
+            <w:tcW w:w="3192" w:type="dxa"/>
+          </w:tcPr>
+          <w:p/>
+        </w:tc>
+        <w:tc>
+          <w:tcPr>
+            <w:tcW w:w="3192" w:type="dxa"/>
+          </w:tcPr>
+          <w:p>
+            <w:pPr>
+              <w:jc w:val="center"/>
+              <w:cnfStyle w:val="000000000000" w:firstRow="0" w:lastRow="0" w:firstColumn="0" w:lastColumn="0" w:oddVBand="0" w:evenVBand="0" w:oddHBand="0" w:evenHBand="0" w:firstRowFirstColumn="0" w:firstRowLastColumn="0" w:lastRowFirstColumn="0" w:lastRowLastColumn="0"/>
+            </w:pPr>
+            <w:r>
+              <w:t>7</w:t>
+            </w:r>
+          </w:p>
+        </w:tc>
+        <w:tc>
+          <w:tcPr>
+            <w:tcW w:w="3192" w:type="dxa"/>
+          </w:tcPr>
+          <w:p>
+            <w:pPr>
+              <w:jc w:val="center"/>
+              <w:cnfStyle w:val="000000000000" w:firstRow="0" w:lastRow="0" w:firstColumn="0" w:lastColumn="0" w:oddVBand="0" w:evenVBand="0" w:oddHBand="0" w:evenHBand="0" w:firstRowFirstColumn="0" w:firstRowLastColumn="0" w:lastRowFirstColumn="0" w:lastRowLastColumn="0"/>
+            </w:pPr>
+            <w:r>
+              <w:t>573.62</w:t>
+            </w:r>
+          </w:p>
+        </w:tc>
+      </w:tr>
+      <w:tr>
+        <w:tc>
+          <w:tcPr>
+            <w:cnfStyle w:val="001000000000" w:firstRow="0" w:lastRow="0" w:firstColumn="1" w:lastColumn="0" w:oddVBand="0" w:evenVBand="0" w:oddHBand="0" w:evenHBand="0" w:firstRowFirstColumn="0" w:firstRowLastColumn="0" w:lastRowFirstColumn="0" w:lastRowLastColumn="0"/>
+            <w:tcW w:w="3192" w:type="dxa"/>
+            <w:tcBorders>
+              <w:bottom w:val="single" w:sz="8" w:space="0" w:color="auto"/>
+            </w:tcBorders>
+          </w:tcPr>
+          <w:p/>
+        </w:tc>
+        <w:tc>
+          <w:tcPr>
+            <w:tcW w:w="3192" w:type="dxa"/>
+            <w:tcBorders>
+              <w:bottom w:val="single" w:sz="8" w:space="0" w:color="auto"/>
+            </w:tcBorders>
+          </w:tcPr>
+          <w:p>
+            <w:pPr>
+              <w:jc w:val="center"/>
+              <w:cnfStyle w:val="000000000000" w:firstRow="0" w:lastRow="0" w:firstColumn="0" w:lastColumn="0" w:oddVBand="0" w:evenVBand="0" w:oddHBand="0" w:evenHBand="0" w:firstRowFirstColumn="0" w:firstRowLastColumn="0" w:lastRowFirstColumn="0" w:lastRowLastColumn="0"/>
+            </w:pPr>
+            <w:r>
+              <w:t>9</w:t>
+            </w:r>
+          </w:p>
+        </w:tc>
+        <w:tc>
+          <w:tcPr>
+            <w:tcW w:w="3192" w:type="dxa"/>
+            <w:tcBorders>
+              <w:bottom w:val="single" w:sz="8" w:space="0" w:color="auto"/>
+            </w:tcBorders>
+          </w:tcPr>
+          <w:p>
+            <w:pPr>
+              <w:jc w:val="center"/>
+              <w:cnfStyle w:val="000000000000" w:firstRow="0" w:lastRow="0" w:firstColumn="0" w:lastColumn="0" w:oddVBand="0" w:evenVBand="0" w:oddHBand="0" w:evenHBand="0" w:firstRowFirstColumn="0" w:firstRowLastColumn="0" w:lastRowFirstColumn="0" w:lastRowLastColumn="0"/>
+            </w:pPr>
+            <w:r>
+              <w:t>11697.99</w:t>
+            </w:r>
+          </w:p>
+        </w:tc>
+      </w:tr>
+      <w:tr>
+        <w:tc>
+          <w:tcPr>
+            <w:cnfStyle w:val="001000000000" w:firstRow="0" w:lastRow="0" w:firstColumn="1" w:lastColumn="0" w:oddVBand="0" w:evenVBand="0" w:oddHBand="0" w:evenHBand="0" w:firstRowFirstColumn="0" w:firstRowLastColumn="0" w:lastRowFirstColumn="0" w:lastRowLastColumn="0"/>
+            <w:tcW w:w="3192" w:type="dxa"/>
+            <w:tcBorders>
+              <w:top w:val="single" w:sz="8" w:space="0" w:color="auto"/>
+            </w:tcBorders>
+          </w:tcPr>
+          <w:p>
+            <w:pPr>
+              <w:jc w:val="center"/>
+            </w:pPr>
+            <w:r>
+              <w:t>Sodium Montmorillonite</w:t>
+            </w:r>
+          </w:p>
+        </w:tc>
+        <w:tc>
+          <w:tcPr>
+            <w:tcW w:w="3192" w:type="dxa"/>
+            <w:tcBorders>
+              <w:top w:val="single" w:sz="8" w:space="0" w:color="auto"/>
+            </w:tcBorders>
+          </w:tcPr>
+          <w:p>
+            <w:pPr>
+              <w:jc w:val="center"/>
+              <w:cnfStyle w:val="000000000000" w:firstRow="0" w:lastRow="0" w:firstColumn="0" w:lastColumn="0" w:oddVBand="0" w:evenVBand="0" w:oddHBand="0" w:evenHBand="0" w:firstRowFirstColumn="0" w:firstRowLastColumn="0" w:lastRowFirstColumn="0" w:lastRowLastColumn="0"/>
+            </w:pPr>
+            <w:r>
+              <w:t>3</w:t>
+            </w:r>
+          </w:p>
+        </w:tc>
+        <w:tc>
+          <w:tcPr>
+            <w:tcW w:w="3192" w:type="dxa"/>
+            <w:tcBorders>
+              <w:top w:val="single" w:sz="8" w:space="0" w:color="auto"/>
+            </w:tcBorders>
+          </w:tcPr>
+          <w:p>
+            <w:pPr>
+              <w:jc w:val="center"/>
+              <w:cnfStyle w:val="000000000000" w:firstRow="0" w:lastRow="0" w:firstColumn="0" w:lastColumn="0" w:oddVBand="0" w:evenVBand="0" w:oddHBand="0" w:evenHBand="0" w:firstRowFirstColumn="0" w:firstRowLastColumn="0" w:lastRowFirstColumn="0" w:lastRowLastColumn="0"/>
+            </w:pPr>
+            <w:r>
+              <w:t>6740.15</w:t>
+            </w:r>
+          </w:p>
+        </w:tc>
+      </w:tr>
+      <w:tr>
+        <w:tc>
+          <w:tcPr>
+            <w:cnfStyle w:val="001000000000" w:firstRow="0" w:lastRow="0" w:firstColumn="1" w:lastColumn="0" w:oddVBand="0" w:evenVBand="0" w:oddHBand="0" w:evenHBand="0" w:firstRowFirstColumn="0" w:firstRowLastColumn="0" w:lastRowFirstColumn="0" w:lastRowLastColumn="0"/>
+            <w:tcW w:w="3192" w:type="dxa"/>
+          </w:tcPr>
+          <w:p>
+            <w:pPr>
+              <w:jc w:val="center"/>
+            </w:pPr>
+          </w:p>
+        </w:tc>
+        <w:tc>
+          <w:tcPr>
+            <w:tcW w:w="3192" w:type="dxa"/>
+          </w:tcPr>
+          <w:p>
+            <w:pPr>
+              <w:jc w:val="center"/>
+              <w:cnfStyle w:val="000000000000" w:firstRow="0" w:lastRow="0" w:firstColumn="0" w:lastColumn="0" w:oddVBand="0" w:evenVBand="0" w:oddHBand="0" w:evenHBand="0" w:firstRowFirstColumn="0" w:firstRowLastColumn="0" w:lastRowFirstColumn="0" w:lastRowLastColumn="0"/>
+            </w:pPr>
+            <w:r>
+              <w:t>5</w:t>
+            </w:r>
+          </w:p>
+        </w:tc>
+        <w:tc>
+          <w:tcPr>
+            <w:tcW w:w="3192" w:type="dxa"/>
+          </w:tcPr>
+          <w:p>
+            <w:pPr>
+              <w:jc w:val="center"/>
+              <w:cnfStyle w:val="000000000000" w:firstRow="0" w:lastRow="0" w:firstColumn="0" w:lastColumn="0" w:oddVBand="0" w:evenVBand="0" w:oddHBand="0" w:evenHBand="0" w:firstRowFirstColumn="0" w:firstRowLastColumn="0" w:lastRowFirstColumn="0" w:lastRowLastColumn="0"/>
+            </w:pPr>
+            <w:r>
+              <w:t>17749.39</w:t>
+            </w:r>
+          </w:p>
+        </w:tc>
+      </w:tr>
+      <w:tr>
+        <w:tc>
+          <w:tcPr>
+            <w:cnfStyle w:val="001000000000" w:firstRow="0" w:lastRow="0" w:firstColumn="1" w:lastColumn="0" w:oddVBand="0" w:evenVBand="0" w:oddHBand="0" w:evenHBand="0" w:firstRowFirstColumn="0" w:firstRowLastColumn="0" w:lastRowFirstColumn="0" w:lastRowLastColumn="0"/>
+            <w:tcW w:w="3192" w:type="dxa"/>
+          </w:tcPr>
+          <w:p>
+            <w:pPr>
+              <w:jc w:val="center"/>
+            </w:pPr>
+          </w:p>
+        </w:tc>
+        <w:tc>
+          <w:tcPr>
+            <w:tcW w:w="3192" w:type="dxa"/>
+          </w:tcPr>
+          <w:p>
+            <w:pPr>
+              <w:jc w:val="center"/>
+              <w:cnfStyle w:val="000000000000" w:firstRow="0" w:lastRow="0" w:firstColumn="0" w:lastColumn="0" w:oddVBand="0" w:evenVBand="0" w:oddHBand="0" w:evenHBand="0" w:firstRowFirstColumn="0" w:firstRowLastColumn="0" w:lastRowFirstColumn="0" w:lastRowLastColumn="0"/>
+            </w:pPr>
+            <w:r>
+              <w:t>7</w:t>
+            </w:r>
+          </w:p>
+        </w:tc>
+        <w:tc>
+          <w:tcPr>
+            <w:tcW w:w="3192" w:type="dxa"/>
+          </w:tcPr>
+          <w:p>
+            <w:pPr>
+              <w:jc w:val="center"/>
+              <w:cnfStyle w:val="000000000000" w:firstRow="0" w:lastRow="0" w:firstColumn="0" w:lastColumn="0" w:oddVBand="0" w:evenVBand="0" w:oddHBand="0" w:evenHBand="0" w:firstRowFirstColumn="0" w:firstRowLastColumn="0" w:lastRowFirstColumn="0" w:lastRowLastColumn="0"/>
+            </w:pPr>
+            <w:r>
+              <w:t>21473.27</w:t>
+            </w:r>
+          </w:p>
+        </w:tc>
+      </w:tr>
+      <w:tr>
+        <w:tc>
+          <w:tcPr>
+            <w:cnfStyle w:val="001000000000" w:firstRow="0" w:lastRow="0" w:firstColumn="1" w:lastColumn="0" w:oddVBand="0" w:evenVBand="0" w:oddHBand="0" w:evenHBand="0" w:firstRowFirstColumn="0" w:firstRowLastColumn="0" w:lastRowFirstColumn="0" w:lastRowLastColumn="0"/>
+            <w:tcW w:w="3192" w:type="dxa"/>
+            <w:tcBorders>
+              <w:bottom w:val="single" w:sz="8" w:space="0" w:color="auto"/>
+            </w:tcBorders>
+          </w:tcPr>
+          <w:p>
+            <w:pPr>
+              <w:jc w:val="center"/>
+            </w:pPr>
+          </w:p>
+        </w:tc>
+        <w:tc>
+          <w:tcPr>
+            <w:tcW w:w="3192" w:type="dxa"/>
+            <w:tcBorders>
+              <w:bottom w:val="single" w:sz="8" w:space="0" w:color="auto"/>
+            </w:tcBorders>
+          </w:tcPr>
+          <w:p>
+            <w:pPr>
+              <w:jc w:val="center"/>
+              <w:cnfStyle w:val="000000000000" w:firstRow="0" w:lastRow="0" w:firstColumn="0" w:lastColumn="0" w:oddVBand="0" w:evenVBand="0" w:oddHBand="0" w:evenHBand="0" w:firstRowFirstColumn="0" w:firstRowLastColumn="0" w:lastRowFirstColumn="0" w:lastRowLastColumn="0"/>
+            </w:pPr>
+            <w:r>
+              <w:t>9</w:t>
+            </w:r>
+          </w:p>
+        </w:tc>
+        <w:tc>
+          <w:tcPr>
+            <w:tcW w:w="3192" w:type="dxa"/>
+            <w:tcBorders>
+              <w:bottom w:val="single" w:sz="8" w:space="0" w:color="auto"/>
+            </w:tcBorders>
+          </w:tcPr>
+          <w:p>
+            <w:pPr>
+              <w:jc w:val="center"/>
+              <w:cnfStyle w:val="000000000000" w:firstRow="0" w:lastRow="0" w:firstColumn="0" w:lastColumn="0" w:oddVBand="0" w:evenVBand="0" w:oddHBand="0" w:evenHBand="0" w:firstRowFirstColumn="0" w:firstRowLastColumn="0" w:lastRowFirstColumn="0" w:lastRowLastColumn="0"/>
+            </w:pPr>
+            <w:r>
+              <w:t>22894.86</w:t>
+            </w:r>
+          </w:p>
+        </w:tc>
+      </w:tr>
+      <w:tr>
+        <w:tc>
+          <w:tcPr>
+            <w:cnfStyle w:val="001000000000" w:firstRow="0" w:lastRow="0" w:firstColumn="1" w:lastColumn="0" w:oddVBand="0" w:evenVBand="0" w:oddHBand="0" w:evenHBand="0" w:firstRowFirstColumn="0" w:firstRowLastColumn="0" w:lastRowFirstColumn="0" w:lastRowLastColumn="0"/>
+            <w:tcW w:w="3192" w:type="dxa"/>
+            <w:tcBorders>
+              <w:top w:val="single" w:sz="8" w:space="0" w:color="auto"/>
+            </w:tcBorders>
+          </w:tcPr>
+          <w:p>
+            <w:pPr>
+              <w:jc w:val="center"/>
+            </w:pPr>
+            <w:r>
+              <w:t>Pyrite</w:t>
+            </w:r>
+          </w:p>
+        </w:tc>
+        <w:tc>
+          <w:tcPr>
+            <w:tcW w:w="3192" w:type="dxa"/>
+            <w:tcBorders>
+              <w:top w:val="single" w:sz="8" w:space="0" w:color="auto"/>
+            </w:tcBorders>
+          </w:tcPr>
+          <w:p>
+            <w:pPr>
+              <w:jc w:val="center"/>
+              <w:cnfStyle w:val="000000000000" w:firstRow="0" w:lastRow="0" w:firstColumn="0" w:lastColumn="0" w:oddVBand="0" w:evenVBand="0" w:oddHBand="0" w:evenHBand="0" w:firstRowFirstColumn="0" w:firstRowLastColumn="0" w:lastRowFirstColumn="0" w:lastRowLastColumn="0"/>
+            </w:pPr>
+            <w:r>
+              <w:t>3</w:t>
+            </w:r>
+          </w:p>
+        </w:tc>
+        <w:tc>
+          <w:tcPr>
+            <w:tcW w:w="3192" w:type="dxa"/>
+            <w:tcBorders>
+              <w:top w:val="single" w:sz="8" w:space="0" w:color="auto"/>
+            </w:tcBorders>
+          </w:tcPr>
+          <w:p>
+            <w:pPr>
+              <w:jc w:val="center"/>
+              <w:cnfStyle w:val="000000000000" w:firstRow="0" w:lastRow="0" w:firstColumn="0" w:lastColumn="0" w:oddVBand="0" w:evenVBand="0" w:oddHBand="0" w:evenHBand="0" w:firstRowFirstColumn="0" w:firstRowLastColumn="0" w:lastRowFirstColumn="0" w:lastRowLastColumn="0"/>
+            </w:pPr>
+            <w:r>
+              <w:t>0?</w:t>
+            </w:r>
+          </w:p>
+        </w:tc>
+      </w:tr>
+      <w:tr>
+        <w:tc>
+          <w:tcPr>
+            <w:cnfStyle w:val="001000000000" w:firstRow="0" w:lastRow="0" w:firstColumn="1" w:lastColumn="0" w:oddVBand="0" w:evenVBand="0" w:oddHBand="0" w:evenHBand="0" w:firstRowFirstColumn="0" w:firstRowLastColumn="0" w:lastRowFirstColumn="0" w:lastRowLastColumn="0"/>
+            <w:tcW w:w="3192" w:type="dxa"/>
+          </w:tcPr>
+          <w:p>
+            <w:pPr>
+              <w:jc w:val="center"/>
+            </w:pPr>
+          </w:p>
+        </w:tc>
+        <w:tc>
+          <w:tcPr>
+            <w:tcW w:w="3192" w:type="dxa"/>
+          </w:tcPr>
+          <w:p>
+            <w:pPr>
+              <w:jc w:val="center"/>
+              <w:cnfStyle w:val="000000000000" w:firstRow="0" w:lastRow="0" w:firstColumn="0" w:lastColumn="0" w:oddVBand="0" w:evenVBand="0" w:oddHBand="0" w:evenHBand="0" w:firstRowFirstColumn="0" w:firstRowLastColumn="0" w:lastRowFirstColumn="0" w:lastRowLastColumn="0"/>
+            </w:pPr>
+            <w:r>
+              <w:t>5</w:t>
+            </w:r>
+          </w:p>
+        </w:tc>
+        <w:tc>
+          <w:tcPr>
+            <w:tcW w:w="3192" w:type="dxa"/>
+          </w:tcPr>
+          <w:p>
+            <w:pPr>
+              <w:jc w:val="center"/>
+              <w:cnfStyle w:val="000000000000" w:firstRow="0" w:lastRow="0" w:firstColumn="0" w:lastColumn="0" w:oddVBand="0" w:evenVBand="0" w:oddHBand="0" w:evenHBand="0" w:firstRowFirstColumn="0" w:firstRowLastColumn="0" w:lastRowFirstColumn="0" w:lastRowLastColumn="0"/>
+            </w:pPr>
+            <w:r>
+              <w:t>0?</w:t>
+            </w:r>
+          </w:p>
+        </w:tc>
+      </w:tr>
+      <w:tr>
+        <w:tc>
+          <w:tcPr>
+            <w:cnfStyle w:val="001000000000" w:firstRow="0" w:lastRow="0" w:firstColumn="1" w:lastColumn="0" w:oddVBand="0" w:evenVBand="0" w:oddHBand="0" w:evenHBand="0" w:firstRowFirstColumn="0" w:firstRowLastColumn="0" w:lastRowFirstColumn="0" w:lastRowLastColumn="0"/>
+            <w:tcW w:w="3192" w:type="dxa"/>
+          </w:tcPr>
+          <w:p>
+            <w:pPr>
+              <w:jc w:val="center"/>
+            </w:pPr>
+          </w:p>
+        </w:tc>
+        <w:tc>
+          <w:tcPr>
+            <w:tcW w:w="3192" w:type="dxa"/>
+          </w:tcPr>
+          <w:p>
+            <w:pPr>
+              <w:jc w:val="center"/>
+              <w:cnfStyle w:val="000000000000" w:firstRow="0" w:lastRow="0" w:firstColumn="0" w:lastColumn="0" w:oddVBand="0" w:evenVBand="0" w:oddHBand="0" w:evenHBand="0" w:firstRowFirstColumn="0" w:firstRowLastColumn="0" w:lastRowFirstColumn="0" w:lastRowLastColumn="0"/>
+            </w:pPr>
+            <w:r>
+              <w:t>7</w:t>
+            </w:r>
+          </w:p>
+        </w:tc>
+        <w:tc>
+          <w:tcPr>
+            <w:tcW w:w="3192" w:type="dxa"/>
+          </w:tcPr>
+          <w:p>
+            <w:pPr>
+              <w:jc w:val="center"/>
+              <w:cnfStyle w:val="000000000000" w:firstRow="0" w:lastRow="0" w:firstColumn="0" w:lastColumn="0" w:oddVBand="0" w:evenVBand="0" w:oddHBand="0" w:evenHBand="0" w:firstRowFirstColumn="0" w:firstRowLastColumn="0" w:lastRowFirstColumn="0" w:lastRowLastColumn="0"/>
+            </w:pPr>
+            <w:r>
+              <w:t>536.20</w:t>
+            </w:r>
+          </w:p>
+        </w:tc>
+      </w:tr>
+      <w:tr>
+        <w:tc>
+          <w:tcPr>
+            <w:cnfStyle w:val="001000000000" w:firstRow="0" w:lastRow="0" w:firstColumn="1" w:lastColumn="0" w:oddVBand="0" w:evenVBand="0" w:oddHBand="0" w:evenHBand="0" w:firstRowFirstColumn="0" w:firstRowLastColumn="0" w:lastRowFirstColumn="0" w:lastRowLastColumn="0"/>
+            <w:tcW w:w="3192" w:type="dxa"/>
+          </w:tcPr>
+          <w:p>
+            <w:pPr>
+              <w:jc w:val="center"/>
+            </w:pPr>
+          </w:p>
+        </w:tc>
+        <w:tc>
+          <w:tcPr>
+            <w:tcW w:w="3192" w:type="dxa"/>
+          </w:tcPr>
+          <w:p>
+            <w:pPr>
+              <w:jc w:val="center"/>
+              <w:cnfStyle w:val="000000000000" w:firstRow="0" w:lastRow="0" w:firstColumn="0" w:lastColumn="0" w:oddVBand="0" w:evenVBand="0" w:oddHBand="0" w:evenHBand="0" w:firstRowFirstColumn="0" w:firstRowLastColumn="0" w:lastRowFirstColumn="0" w:lastRowLastColumn="0"/>
+            </w:pPr>
+            <w:r>
+              <w:t>9</w:t>
+            </w:r>
+          </w:p>
+        </w:tc>
+        <w:tc>
+          <w:tcPr>
+            <w:tcW w:w="3192" w:type="dxa"/>
+          </w:tcPr>
+          <w:p>
+            <w:pPr>
+              <w:jc w:val="center"/>
+              <w:cnfStyle w:val="000000000000" w:firstRow="0" w:lastRow="0" w:firstColumn="0" w:lastColumn="0" w:oddVBand="0" w:evenVBand="0" w:oddHBand="0" w:evenHBand="0" w:firstRowFirstColumn="0" w:firstRowLastColumn="0" w:lastRowFirstColumn="0" w:lastRowLastColumn="0"/>
+            </w:pPr>
+            <w:r>
+              <w:t>…</w:t>
+            </w:r>
+          </w:p>
+        </w:tc>
+      </w:tr>
+    </w:tbl>
+    <w:p/>
+    <w:p>
+      <w:r>
+        <w:t>Figures are below</w:t>
+      </w:r>
+      <w:bookmarkStart w:id="6" w:name="_GoBack"/>
+      <w:bookmarkEnd w:id="6"/>
+      <w:r>
+        <w:br w:type="page"/>
+      </w:r>
+    </w:p>
+    <w:p/>
+    <w:p>
+      <w:r>
+        <w:t>Figure 1. Sorption of Radium to ferrihydrite, sodium montmorillonite, goethite, and pyrite at pH 7. Best fit lines were fitted to each mineral to determine the distribution coefficient K</w:t>
+      </w:r>
+      <w:r>
+        <w:rPr>
+          <w:vertAlign w:val="subscript"/>
+        </w:rPr>
+        <w:t>d</w:t>
+      </w:r>
+      <w:r>
+        <w:t>.</w:t>
+      </w:r>
+    </w:p>
+    <w:p>
+      <w:r>
+        <w:rPr>
+          <w:noProof/>
+        </w:rPr>
+        <w:drawing>
+          <wp:inline distT="0" distB="0" distL="0" distR="0" wp14:anchorId="30EEB088" wp14:editId="749B1243">
+            <wp:extent cx="5943600" cy="4662805"/>
+            <wp:effectExtent l="0" t="0" r="0" b="4445"/>
+            <wp:docPr id="1" name="Picture 1"/>
+            <wp:cNvGraphicFramePr>
+              <a:graphicFrameLocks xmlns:a="http://schemas.openxmlformats.org/drawingml/2006/main" noChangeAspect="1"/>
+            </wp:cNvGraphicFramePr>
+            <a:graphic xmlns:a="http://schemas.openxmlformats.org/drawingml/2006/main">
+              <a:graphicData uri="http://schemas.openxmlformats.org/drawingml/2006/picture">
+                <pic:pic xmlns:pic="http://schemas.openxmlformats.org/drawingml/2006/picture">
+                  <pic:nvPicPr>
+                    <pic:cNvPr id="1" name="IsothermspH7.png"/>
+                    <pic:cNvPicPr/>
+                  </pic:nvPicPr>
+                  <pic:blipFill>
+                    <a:blip r:embed="rId8" cstate="print">
+                      <a:extLst>
+                        <a:ext uri="{28A0092B-C50C-407E-A947-70E740481C1C}">
+                          <a14:useLocalDpi xmlns:a14="http://schemas.microsoft.com/office/drawing/2010/main" val="0"/>
+                        </a:ext>
+                      </a:extLst>
+                    </a:blip>
+                    <a:stretch>
+                      <a:fillRect/>
+                    </a:stretch>
+                  </pic:blipFill>
+                  <pic:spPr>
+                    <a:xfrm>
+                      <a:off x="0" y="0"/>
+                      <a:ext cx="5943600" cy="4662805"/>
+                    </a:xfrm>
+                    <a:prstGeom prst="rect">
+                      <a:avLst/>
+                    </a:prstGeom>
+                  </pic:spPr>
+                </pic:pic>
+              </a:graphicData>
+            </a:graphic>
+          </wp:inline>
+        </w:drawing>
+      </w:r>
+    </w:p>
+    <w:p>
+      <w:r>
+        <w:br w:type="page"/>
+      </w:r>
+    </w:p>
+    <w:p/>
+    <w:p>
+      <w:r>
+        <w:t>Figure 2.</w:t>
+      </w:r>
+      <w:r>
+        <w:t xml:space="preserve"> Effect of pH on radium-226 sorption to ferrihydrite. The trends seen here (increasing sorption with increasing pH), are reflected in the other minerals as well.</w:t>
+      </w:r>
+    </w:p>
+    <w:p>
+      <w:r>
+        <w:rPr>
+          <w:noProof/>
+        </w:rPr>
+        <w:drawing>
+          <wp:inline distT="0" distB="0" distL="0" distR="0" wp14:anchorId="04AA37F1" wp14:editId="70140199">
+            <wp:extent cx="5943600" cy="4073525"/>
+            <wp:effectExtent l="0" t="0" r="0" b="3175"/>
+            <wp:docPr id="2" name="Picture 2"/>
+            <wp:cNvGraphicFramePr>
+              <a:graphicFrameLocks xmlns:a="http://schemas.openxmlformats.org/drawingml/2006/main" noChangeAspect="1"/>
+            </wp:cNvGraphicFramePr>
+            <a:graphic xmlns:a="http://schemas.openxmlformats.org/drawingml/2006/main">
+              <a:graphicData uri="http://schemas.openxmlformats.org/drawingml/2006/picture">
+                <pic:pic xmlns:pic="http://schemas.openxmlformats.org/drawingml/2006/picture">
+                  <pic:nvPicPr>
+                    <pic:cNvPr id="2" name="IsothermsFHY.png"/>
+                    <pic:cNvPicPr/>
+                  </pic:nvPicPr>
+                  <pic:blipFill>
+                    <a:blip r:embed="rId9" cstate="print">
+                      <a:extLst>
+                        <a:ext uri="{28A0092B-C50C-407E-A947-70E740481C1C}">
+                          <a14:useLocalDpi xmlns:a14="http://schemas.microsoft.com/office/drawing/2010/main" val="0"/>
+                        </a:ext>
+                      </a:extLst>
+                    </a:blip>
+                    <a:stretch>
+                      <a:fillRect/>
+                    </a:stretch>
+                  </pic:blipFill>
+                  <pic:spPr>
+                    <a:xfrm>
+                      <a:off x="0" y="0"/>
+                      <a:ext cx="5943600" cy="4073525"/>
+                    </a:xfrm>
+                    <a:prstGeom prst="rect">
+                      <a:avLst/>
+                    </a:prstGeom>
+                  </pic:spPr>
+                </pic:pic>
+              </a:graphicData>
+            </a:graphic>
+          </wp:inline>
+        </w:drawing>
+      </w:r>
+    </w:p>
+    <w:p/>
+    <w:p>
+      <w:r>
+        <w:br w:type="page"/>
+      </w:r>
+    </w:p>
+    <w:p>
+      <w:r>
+        <w:lastRenderedPageBreak/>
+        <w:t>Figure 3. Surface complexation model fits of experimental data. Top: Ferrihydrite, Bottom: Sodium montmorillonite</w:t>
+      </w:r>
+      <w:r>
+        <w:t>.</w:t>
+      </w:r>
+      <w:r>
+        <w:rPr>
+          <w:noProof/>
+        </w:rPr>
+        <w:drawing>
+          <wp:inline distT="0" distB="0" distL="0" distR="0" wp14:anchorId="5E28CBB5" wp14:editId="694766ED">
+            <wp:extent cx="5943600" cy="2980690"/>
+            <wp:effectExtent l="0" t="0" r="0" b="0"/>
+            <wp:docPr id="3" name="Picture 3"/>
+            <wp:cNvGraphicFramePr>
+              <a:graphicFrameLocks xmlns:a="http://schemas.openxmlformats.org/drawingml/2006/main" noChangeAspect="1"/>
+            </wp:cNvGraphicFramePr>
+            <a:graphic xmlns:a="http://schemas.openxmlformats.org/drawingml/2006/main">
+              <a:graphicData uri="http://schemas.openxmlformats.org/drawingml/2006/picture">
+                <pic:pic xmlns:pic="http://schemas.openxmlformats.org/drawingml/2006/picture">
+                  <pic:nvPicPr>
+                    <pic:cNvPr id="3" name="FHYPHREEQC.png"/>
+                    <pic:cNvPicPr/>
+                  </pic:nvPicPr>
+                  <pic:blipFill>
+                    <a:blip r:embed="rId10" cstate="print">
+                      <a:extLst>
+                        <a:ext uri="{28A0092B-C50C-407E-A947-70E740481C1C}">
+                          <a14:useLocalDpi xmlns:a14="http://schemas.microsoft.com/office/drawing/2010/main" val="0"/>
+                        </a:ext>
+                      </a:extLst>
+                    </a:blip>
+                    <a:stretch>
+                      <a:fillRect/>
+                    </a:stretch>
+                  </pic:blipFill>
+                  <pic:spPr>
+                    <a:xfrm>
+                      <a:off x="0" y="0"/>
+                      <a:ext cx="5943600" cy="2980690"/>
+                    </a:xfrm>
+                    <a:prstGeom prst="rect">
+                      <a:avLst/>
+                    </a:prstGeom>
+                  </pic:spPr>
+                </pic:pic>
+              </a:graphicData>
+            </a:graphic>
+          </wp:inline>
+        </w:drawing>
+      </w:r>
+      <w:r>
+        <w:rPr>
+          <w:noProof/>
+        </w:rPr>
+        <w:drawing>
+          <wp:inline distT="0" distB="0" distL="0" distR="0" wp14:anchorId="7BFB31E6" wp14:editId="734483C3">
+            <wp:extent cx="5943600" cy="2978150"/>
+            <wp:effectExtent l="0" t="0" r="0" b="0"/>
+            <wp:docPr id="4" name="Picture 4"/>
+            <wp:cNvGraphicFramePr>
+              <a:graphicFrameLocks xmlns:a="http://schemas.openxmlformats.org/drawingml/2006/main" noChangeAspect="1"/>
+            </wp:cNvGraphicFramePr>
+            <a:graphic xmlns:a="http://schemas.openxmlformats.org/drawingml/2006/main">
+              <a:graphicData uri="http://schemas.openxmlformats.org/drawingml/2006/picture">
+                <pic:pic xmlns:pic="http://schemas.openxmlformats.org/drawingml/2006/picture">
+                  <pic:nvPicPr>
+                    <pic:cNvPr id="4" name="NaMontPHREEQC.png"/>
+                    <pic:cNvPicPr/>
+                  </pic:nvPicPr>
+                  <pic:blipFill>
+                    <a:blip r:embed="rId11" cstate="print">
+                      <a:extLst>
+                        <a:ext uri="{28A0092B-C50C-407E-A947-70E740481C1C}">
+                          <a14:useLocalDpi xmlns:a14="http://schemas.microsoft.com/office/drawing/2010/main" val="0"/>
+                        </a:ext>
+                      </a:extLst>
+                    </a:blip>
+                    <a:stretch>
+                      <a:fillRect/>
+                    </a:stretch>
+                  </pic:blipFill>
+                  <pic:spPr>
+                    <a:xfrm>
+                      <a:off x="0" y="0"/>
+                      <a:ext cx="5943600" cy="2978150"/>
+                    </a:xfrm>
+                    <a:prstGeom prst="rect">
+                      <a:avLst/>
+                    </a:prstGeom>
+                  </pic:spPr>
+                </pic:pic>
+              </a:graphicData>
+            </a:graphic>
+          </wp:inline>
+        </w:drawing>
       </w:r>
     </w:p>
     <w:sectPr>
@@ -3458,7 +4557,7 @@
 
 <file path=word/comments.xml><?xml version="1.0" encoding="utf-8"?>
 <w:comments xmlns:wpc="http://schemas.microsoft.com/office/word/2010/wordprocessingCanvas" xmlns:mc="http://schemas.openxmlformats.org/markup-compatibility/2006" xmlns:o="urn:schemas-microsoft-com:office:office" xmlns:r="http://schemas.openxmlformats.org/officeDocument/2006/relationships" xmlns:m="http://schemas.openxmlformats.org/officeDocument/2006/math" xmlns:v="urn:schemas-microsoft-com:vml" xmlns:wp14="http://schemas.microsoft.com/office/word/2010/wordprocessingDrawing" xmlns:wp="http://schemas.openxmlformats.org/drawingml/2006/wordprocessingDrawing" xmlns:w10="urn:schemas-microsoft-com:office:word" xmlns:w="http://schemas.openxmlformats.org/wordprocessingml/2006/main" xmlns:w14="http://schemas.microsoft.com/office/word/2010/wordml" xmlns:w15="http://schemas.microsoft.com/office/word/2012/wordml" xmlns:wpg="http://schemas.microsoft.com/office/word/2010/wordprocessingGroup" xmlns:wpi="http://schemas.microsoft.com/office/word/2010/wordprocessingInk" xmlns:wne="http://schemas.microsoft.com/office/word/2006/wordml" xmlns:wps="http://schemas.microsoft.com/office/word/2010/wordprocessingShape" mc:Ignorable="w14 w15 wp14">
-  <w:comment w:id="0" w:author="Michael Chen" w:date="2016-05-24T14:34:00Z" w:initials="MC">
+  <w:comment w:id="0" w:author="Michael Chen" w:date="2016-06-06T10:42:00Z" w:initials="MC">
     <w:p>
       <w:pPr>
         <w:pStyle w:val="CommentText"/>
@@ -3470,11 +4569,43 @@
         <w:annotationRef/>
       </w:r>
       <w:r>
+        <w:t>I’ll put a reference to the book I used, I can’t remember the title right now</w:t>
+      </w:r>
+    </w:p>
+  </w:comment>
+  <w:comment w:id="1" w:author="Michael Chen" w:date="2016-06-06T10:34:00Z" w:initials="MC">
+    <w:p>
+      <w:pPr>
+        <w:pStyle w:val="CommentText"/>
+      </w:pPr>
+      <w:r>
+        <w:rPr>
+          <w:rStyle w:val="CommentReference"/>
+        </w:rPr>
+        <w:annotationRef/>
+      </w:r>
+      <w:r>
+        <w:t>Will also discuss how we characterize the clay (probably XRD)</w:t>
+      </w:r>
+    </w:p>
+  </w:comment>
+  <w:comment w:id="2" w:author="Michael Chen" w:date="2016-05-24T14:34:00Z" w:initials="MC">
+    <w:p>
+      <w:pPr>
+        <w:pStyle w:val="CommentText"/>
+      </w:pPr>
+      <w:r>
+        <w:rPr>
+          <w:rStyle w:val="CommentReference"/>
+        </w:rPr>
+        <w:annotationRef/>
+      </w:r>
+      <w:r>
         <w:t>Results forthcoming</w:t>
       </w:r>
     </w:p>
   </w:comment>
-  <w:comment w:id="1" w:author="Michael Chen" w:date="2016-05-26T15:25:00Z" w:initials="MC">
+  <w:comment w:id="3" w:author="Michael Chen" w:date="2016-05-26T15:25:00Z" w:initials="MC">
     <w:p>
       <w:pPr>
         <w:pStyle w:val="CommentText"/>
@@ -3493,7 +4624,7 @@
       </w:r>
     </w:p>
   </w:comment>
-  <w:comment w:id="3" w:author="Michael Chen" w:date="2016-05-26T10:51:00Z" w:initials="MC">
+  <w:comment w:id="4" w:author="Michael Chen" w:date="2016-05-26T10:51:00Z" w:initials="MC">
     <w:p>
       <w:pPr>
         <w:pStyle w:val="CommentText"/>
@@ -3509,7 +4640,7 @@
       </w:r>
     </w:p>
   </w:comment>
-  <w:comment w:id="4" w:author="machen" w:date="2016-05-29T14:03:00Z" w:initials="m">
+  <w:comment w:id="5" w:author="machen" w:date="2016-05-29T14:03:00Z" w:initials="m">
     <w:p>
       <w:pPr>
         <w:pStyle w:val="CommentText"/>
@@ -3530,6 +4661,8 @@
 
 <file path=word/commentsExtended.xml><?xml version="1.0" encoding="utf-8"?>
 <w15:commentsEx xmlns:wpc="http://schemas.microsoft.com/office/word/2010/wordprocessingCanvas" xmlns:mc="http://schemas.openxmlformats.org/markup-compatibility/2006" xmlns:o="urn:schemas-microsoft-com:office:office" xmlns:r="http://schemas.openxmlformats.org/officeDocument/2006/relationships" xmlns:m="http://schemas.openxmlformats.org/officeDocument/2006/math" xmlns:v="urn:schemas-microsoft-com:vml" xmlns:wp14="http://schemas.microsoft.com/office/word/2010/wordprocessingDrawing" xmlns:wp="http://schemas.openxmlformats.org/drawingml/2006/wordprocessingDrawing" xmlns:w10="urn:schemas-microsoft-com:office:word" xmlns:w="http://schemas.openxmlformats.org/wordprocessingml/2006/main" xmlns:w14="http://schemas.microsoft.com/office/word/2010/wordml" xmlns:w15="http://schemas.microsoft.com/office/word/2012/wordml" xmlns:wpg="http://schemas.microsoft.com/office/word/2010/wordprocessingGroup" xmlns:wpi="http://schemas.microsoft.com/office/word/2010/wordprocessingInk" xmlns:wne="http://schemas.microsoft.com/office/word/2006/wordml" xmlns:wps="http://schemas.microsoft.com/office/word/2010/wordprocessingShape" mc:Ignorable="w14 w15 wp14">
+  <w15:commentEx w15:paraId="052BC5BA" w15:done="0"/>
+  <w15:commentEx w15:paraId="7BEF6F9B" w15:done="0"/>
   <w15:commentEx w15:paraId="733D1E48" w15:done="0"/>
   <w15:commentEx w15:paraId="6F5DC26F" w15:done="0"/>
   <w15:commentEx w15:paraId="53B2C709" w15:done="0"/>
@@ -4356,6 +5489,198 @@
       <w:szCs w:val="18"/>
     </w:rPr>
   </w:style>
+  <w:style w:type="table" w:styleId="TableGrid">
+    <w:name w:val="Table Grid"/>
+    <w:basedOn w:val="TableNormal"/>
+    <w:uiPriority w:val="39"/>
+    <w:rsid w:val="00B27466"/>
+    <w:pPr>
+      <w:spacing w:after="0" w:line="240" w:lineRule="auto"/>
+    </w:pPr>
+    <w:tblPr>
+      <w:tblBorders>
+        <w:top w:val="single" w:sz="4" w:space="0" w:color="auto"/>
+        <w:left w:val="single" w:sz="4" w:space="0" w:color="auto"/>
+        <w:bottom w:val="single" w:sz="4" w:space="0" w:color="auto"/>
+        <w:right w:val="single" w:sz="4" w:space="0" w:color="auto"/>
+        <w:insideH w:val="single" w:sz="4" w:space="0" w:color="auto"/>
+        <w:insideV w:val="single" w:sz="4" w:space="0" w:color="auto"/>
+      </w:tblBorders>
+    </w:tblPr>
+  </w:style>
+  <w:style w:type="table" w:styleId="PlainTable2">
+    <w:name w:val="Plain Table 2"/>
+    <w:basedOn w:val="TableNormal"/>
+    <w:uiPriority w:val="42"/>
+    <w:rsid w:val="00B27466"/>
+    <w:pPr>
+      <w:spacing w:after="0" w:line="240" w:lineRule="auto"/>
+    </w:pPr>
+    <w:tblPr>
+      <w:tblStyleRowBandSize w:val="1"/>
+      <w:tblStyleColBandSize w:val="1"/>
+      <w:tblBorders>
+        <w:top w:val="single" w:sz="4" w:space="0" w:color="7F7F7F" w:themeColor="text1" w:themeTint="80"/>
+        <w:bottom w:val="single" w:sz="4" w:space="0" w:color="7F7F7F" w:themeColor="text1" w:themeTint="80"/>
+      </w:tblBorders>
+    </w:tblPr>
+    <w:tblStylePr w:type="firstRow">
+      <w:rPr>
+        <w:b/>
+        <w:bCs/>
+      </w:rPr>
+      <w:tblPr/>
+      <w:tcPr>
+        <w:tcBorders>
+          <w:bottom w:val="single" w:sz="4" w:space="0" w:color="7F7F7F" w:themeColor="text1" w:themeTint="80"/>
+        </w:tcBorders>
+      </w:tcPr>
+    </w:tblStylePr>
+    <w:tblStylePr w:type="lastRow">
+      <w:rPr>
+        <w:b/>
+        <w:bCs/>
+      </w:rPr>
+      <w:tblPr/>
+      <w:tcPr>
+        <w:tcBorders>
+          <w:top w:val="single" w:sz="4" w:space="0" w:color="7F7F7F" w:themeColor="text1" w:themeTint="80"/>
+        </w:tcBorders>
+      </w:tcPr>
+    </w:tblStylePr>
+    <w:tblStylePr w:type="firstCol">
+      <w:rPr>
+        <w:b/>
+        <w:bCs/>
+      </w:rPr>
+    </w:tblStylePr>
+    <w:tblStylePr w:type="lastCol">
+      <w:rPr>
+        <w:b/>
+        <w:bCs/>
+      </w:rPr>
+    </w:tblStylePr>
+    <w:tblStylePr w:type="band1Vert">
+      <w:tblPr/>
+      <w:tcPr>
+        <w:tcBorders>
+          <w:left w:val="single" w:sz="4" w:space="0" w:color="7F7F7F" w:themeColor="text1" w:themeTint="80"/>
+          <w:right w:val="single" w:sz="4" w:space="0" w:color="7F7F7F" w:themeColor="text1" w:themeTint="80"/>
+        </w:tcBorders>
+      </w:tcPr>
+    </w:tblStylePr>
+    <w:tblStylePr w:type="band2Vert">
+      <w:tblPr/>
+      <w:tcPr>
+        <w:tcBorders>
+          <w:left w:val="single" w:sz="4" w:space="0" w:color="7F7F7F" w:themeColor="text1" w:themeTint="80"/>
+          <w:right w:val="single" w:sz="4" w:space="0" w:color="7F7F7F" w:themeColor="text1" w:themeTint="80"/>
+        </w:tcBorders>
+      </w:tcPr>
+    </w:tblStylePr>
+    <w:tblStylePr w:type="band1Horz">
+      <w:tblPr/>
+      <w:tcPr>
+        <w:tcBorders>
+          <w:top w:val="single" w:sz="4" w:space="0" w:color="7F7F7F" w:themeColor="text1" w:themeTint="80"/>
+          <w:bottom w:val="single" w:sz="4" w:space="0" w:color="7F7F7F" w:themeColor="text1" w:themeTint="80"/>
+        </w:tcBorders>
+      </w:tcPr>
+    </w:tblStylePr>
+  </w:style>
+  <w:style w:type="table" w:styleId="PlainTable3">
+    <w:name w:val="Plain Table 3"/>
+    <w:basedOn w:val="TableNormal"/>
+    <w:uiPriority w:val="43"/>
+    <w:rsid w:val="00B27466"/>
+    <w:pPr>
+      <w:spacing w:after="0" w:line="240" w:lineRule="auto"/>
+    </w:pPr>
+    <w:tblPr>
+      <w:tblStyleRowBandSize w:val="1"/>
+      <w:tblStyleColBandSize w:val="1"/>
+    </w:tblPr>
+    <w:tblStylePr w:type="firstRow">
+      <w:rPr>
+        <w:b/>
+        <w:bCs/>
+        <w:caps/>
+      </w:rPr>
+      <w:tblPr/>
+      <w:tcPr>
+        <w:tcBorders>
+          <w:bottom w:val="single" w:sz="4" w:space="0" w:color="7F7F7F" w:themeColor="text1" w:themeTint="80"/>
+        </w:tcBorders>
+      </w:tcPr>
+    </w:tblStylePr>
+    <w:tblStylePr w:type="lastRow">
+      <w:rPr>
+        <w:b/>
+        <w:bCs/>
+        <w:caps/>
+      </w:rPr>
+      <w:tblPr/>
+      <w:tcPr>
+        <w:tcBorders>
+          <w:top w:val="nil"/>
+        </w:tcBorders>
+      </w:tcPr>
+    </w:tblStylePr>
+    <w:tblStylePr w:type="firstCol">
+      <w:rPr>
+        <w:b/>
+        <w:bCs/>
+        <w:caps/>
+      </w:rPr>
+      <w:tblPr/>
+      <w:tcPr>
+        <w:tcBorders>
+          <w:right w:val="single" w:sz="4" w:space="0" w:color="7F7F7F" w:themeColor="text1" w:themeTint="80"/>
+        </w:tcBorders>
+      </w:tcPr>
+    </w:tblStylePr>
+    <w:tblStylePr w:type="lastCol">
+      <w:rPr>
+        <w:b/>
+        <w:bCs/>
+        <w:caps/>
+      </w:rPr>
+      <w:tblPr/>
+      <w:tcPr>
+        <w:tcBorders>
+          <w:left w:val="nil"/>
+        </w:tcBorders>
+      </w:tcPr>
+    </w:tblStylePr>
+    <w:tblStylePr w:type="band1Vert">
+      <w:tblPr/>
+      <w:tcPr>
+        <w:shd w:val="clear" w:color="auto" w:fill="F2F2F2" w:themeFill="background1" w:themeFillShade="F2"/>
+      </w:tcPr>
+    </w:tblStylePr>
+    <w:tblStylePr w:type="band1Horz">
+      <w:tblPr/>
+      <w:tcPr>
+        <w:shd w:val="clear" w:color="auto" w:fill="F2F2F2" w:themeFill="background1" w:themeFillShade="F2"/>
+      </w:tcPr>
+    </w:tblStylePr>
+    <w:tblStylePr w:type="neCell">
+      <w:tblPr/>
+      <w:tcPr>
+        <w:tcBorders>
+          <w:left w:val="nil"/>
+        </w:tcBorders>
+      </w:tcPr>
+    </w:tblStylePr>
+    <w:tblStylePr w:type="nwCell">
+      <w:tblPr/>
+      <w:tcPr>
+        <w:tcBorders>
+          <w:right w:val="nil"/>
+        </w:tcBorders>
+      </w:tcPr>
+    </w:tblStylePr>
+  </w:style>
 </w:styles>
 </file>
 
@@ -4625,7 +5950,7 @@
 </file>
 
 <file path=customXml/itemProps1.xml><?xml version="1.0" encoding="utf-8"?>
-<ds:datastoreItem xmlns:ds="http://schemas.openxmlformats.org/officeDocument/2006/customXml" ds:itemID="{92D398C3-20AF-4E1A-A773-EDCE8E1B8E2F}">
+<ds:datastoreItem xmlns:ds="http://schemas.openxmlformats.org/officeDocument/2006/customXml" ds:itemID="{C6346791-F7D5-498D-A64A-330F156FA0BE}">
   <ds:schemaRefs>
     <ds:schemaRef ds:uri="http://schemas.openxmlformats.org/officeDocument/2006/bibliography"/>
   </ds:schemaRefs>

</xml_diff>

<commit_message>
2nd Draft rewrite, focusing on expanding the results and discussion. Addition of a table to intercompare other results
</commit_message>
<xml_diff>
--- a/Manuscript/Radium Sorption Manuscript D-1.docx
+++ b/Manuscript/Radium Sorption Manuscript D-1.docx
@@ -1210,193 +1210,72 @@
     </w:p>
     <w:p>
       <w:r>
-        <w:t>SECTION 3.1 SORPTION ISOTHERM RESULTS</w:t>
-      </w:r>
-    </w:p>
-    <w:p>
-      <w:pPr>
-        <w:ind w:firstLine="720"/>
-      </w:pPr>
-      <w:r>
-        <w:t>Figure 1 shows a set of four isotherms at pH 7, comparing sorption of the four minerals studied. Lines were fit to each set of mineral data, showing R2 values of 0.98 and greater</w:t>
-      </w:r>
-      <w:r>
-        <w:t>, indicating very linear response for this range of radium activities</w:t>
-      </w:r>
-      <w:r>
-        <w:t>. A complete data set, showing each mineral, and the associated sorption at different pH values can be seen</w:t>
-      </w:r>
-      <w:r>
-        <w:t xml:space="preserve"> in the supporting information. </w:t>
-      </w:r>
-      <w:r>
-        <w:t xml:space="preserve">The circumneutral pH highlights trends seen at the other pH values. </w:t>
-      </w:r>
-      <w:r>
-        <w:t xml:space="preserve">Sodium montmorillonite sorbs </w:t>
-      </w:r>
-      <w:r>
-        <w:t>radium extensively at this pH, with 85+/-1% of the total radium associated with the solid. In contrast, ferrihydrite only sorbed 50+/-7% of the available radium, while goethite and pyrite sorbed only 13% and 10% of total radium.</w:t>
-      </w:r>
-      <w:r>
-        <w:t xml:space="preserve"> These experimental results reflect a clear mineral specific behavior that controls radium sorption</w:t>
-      </w:r>
-      <w:r>
-        <w:t>.</w:t>
+        <w:t>SECTION 3.1</w:t>
+      </w:r>
+      <w:r>
+        <w:t>.1</w:t>
+      </w:r>
+      <w:r>
+        <w:t xml:space="preserve"> SORPTION ISOTHERM RESULTS</w:t>
+      </w:r>
+      <w:r>
+        <w:t xml:space="preserve">: </w:t>
+      </w:r>
+      <w:r>
+        <w:t>Iron Oxides</w:t>
+      </w:r>
+    </w:p>
+    <w:p>
+      <w:r>
+        <w:t>The sorption isotherm results for ferrihydrite and goethite are plotted in figur</w:t>
+      </w:r>
+      <w:r>
+        <w:t>es 1a and 1b, respectively. The data points for each mineral and pH combination show linear behavior in the range considered, and the associated K</w:t>
+      </w:r>
+      <w:r>
+        <w:rPr>
+          <w:vertAlign w:val="subscript"/>
+        </w:rPr>
+        <w:t>d</w:t>
+      </w:r>
+      <w:r>
+        <w:t xml:space="preserve"> values presented in table 2</w:t>
+      </w:r>
+      <w:bookmarkStart w:id="3" w:name="_GoBack"/>
+      <w:bookmarkEnd w:id="3"/>
+      <w:r>
+        <w:t xml:space="preserve">. </w:t>
+      </w:r>
+      <w:r>
+        <w:t>Sorption to both iron oxides show a strong dependence on pH, with ferrihydrite showing more overall sorption at a given pH compared to goethite.</w:t>
+      </w:r>
+      <w:r>
+        <w:t xml:space="preserve"> The extent of sorption increases with increasing pH for both iron oxides.</w:t>
+      </w:r>
+      <w:r>
+        <w:t xml:space="preserve"> It is worth noting that goethite shows no discernable sorption at acidic pHs, and that ferrihydrite shows the most sorption at pH 9 compared to all of the other minerals.</w:t>
+      </w:r>
+      <w:r>
+        <w:t xml:space="preserve"> </w:t>
       </w:r>
     </w:p>
     <w:p>
       <w:r>
         <w:tab/>
-        <w:t>The impact of pH on these sorption isotherms can be seen in figure 2, where we compare radium sorption isotherms to ferrhydrite over the experimental pH range. The isotherms remain linear across pH values, but show significant differences in slope, with higher pH va</w:t>
-      </w:r>
-      <w:r>
-        <w:t>lues showing increasingly large</w:t>
-      </w:r>
-      <w:r>
-        <w:t xml:space="preserve"> amounts of sorption. This is a trend reflected in the other minerals as well, with pH playing a key role in determining sorption extent. Table 2 lists a complete data set of fitted Kd values for each mineral and pH value</w:t>
-      </w:r>
-      <w:r>
-        <w:t>. Sodium montmorillonite Kd values show a large extent of sorption over the whole range of pHs, and is only matched by ferrih</w:t>
-      </w:r>
-      <w:r>
-        <w:t xml:space="preserve">ydrite at very basic pH values, while the others only show limited sorption at more basic pH values. </w:t>
-      </w:r>
-      <w:r>
-        <w:t>This suggests that sodium montmorillonite or other clay minerals may play a key role in controlling radium sorption in common groundwater environments.</w:t>
-      </w:r>
-    </w:p>
-    <w:p>
-      <w:r>
-        <w:tab/>
-      </w:r>
-      <w:r>
-        <w:t xml:space="preserve">Previous work has examined radium sorption to the iron oxides, and they are typically cited as dominant sorbents in the environment. These results show some differences from previous data, particularly with the iron oxides, reporting 20-30% more sorption than found in this study </w:t>
-      </w:r>
-      <w:r>
-        <w:fldChar w:fldCharType="begin" w:fldLock="1"/>
-      </w:r>
-      <w:r>
-        <w:instrText>ADDIN CSL_CITATION { "citationItems" : [ { "id" : "ITEM-1", "itemData" : { "DOI" : "10.1016/j.gca.2014.10.008", "ISSN" : "0016-7037", "author" : [ { "dropping-particle" : "", "family" : "Sajih", "given" : "M", "non-dropping-particle" : "", "parse-names" : false, "suffix" : "" }, { "dropping-particle" : "", "family" : "Bryan", "given" : "N D", "non-dropping-particle" : "", "parse-names" : false, "suffix" : "" }, { "dropping-particle" : "", "family" : "Livens", "given" : "F R", "non-dropping-particle" : "", "parse-names" : false, "suffix" : "" }, { "dropping-particle" : "", "family" : "Vaughan", "given" : "D J", "non-dropping-particle" : "", "parse-names" : false, "suffix" : "" }, { "dropping-particle" : "", "family" : "Descostes", "given" : "M", "non-dropping-particle" : "", "parse-names" : false, "suffix" : "" }, { "dropping-particle" : "", "family" : "Phrommavanh", "given" : "V", "non-dropping-particle" : "", "parse-names" : false, "suffix" : "" }, { "dropping-particle" : "", "family" : "Nos", "given" : "J", "non-dropping-particle" : "", "parse-names" : false, "suffix" : "" }, { "dropping-particle" : "", "family" : "Morris", "given" : "K", "non-dropping-particle" : "", "parse-names" : false, "suffix" : "" } ], "container-title" : "Geochimica et Cosmochimica Acta", "id" : "ITEM-1", "issued" : { "date-parts" : [ [ "2014" ] ] }, "page" : "150-163", "publisher" : "Elsevier Ltd", "title" : "Adsorption of radium and barium on goethite and ferrihydrite: A kinetic and surface complexation modelling study", "type" : "article-journal", "volume" : "146" }, "uris" : [ "http://www.mendeley.com/documents/?uuid=8b7e3294-07a1-4806-9ef6-49c0afe4e0f1" ] } ], "mendeley" : { "formattedCitation" : "(Sajih et al., 2014)", "plainTextFormattedCitation" : "(Sajih et al., 2014)", "previouslyFormattedCitation" : "(Sajih et al., 2014)" }, "properties" : { "noteIndex" : 0 }, "schema" : "https://github.com/citation-style-language/schema/raw/master/csl-citation.json" }</w:instrText>
-      </w:r>
-      <w:r>
-        <w:fldChar w:fldCharType="separate"/>
-      </w:r>
-      <w:r>
-        <w:rPr>
-          <w:noProof/>
-        </w:rPr>
-        <w:t>(Sajih et al., 2014)</w:t>
-      </w:r>
-      <w:r>
-        <w:fldChar w:fldCharType="end"/>
-      </w:r>
-      <w:r>
-        <w:t xml:space="preserve">. Those experiments had a solid/solution ratio of 100 g/L, whereas our work had only 0.3 g/L, nearly 3 orders of magnitude in difference. This significant reduction in number of </w:t>
-      </w:r>
-      <w:r>
-        <w:t>sites may reduce surface site availability, thus driving the observed reductions in sorption</w:t>
-      </w:r>
-      <w:r>
-        <w:t>. Previous studies with sodium montmorillonite</w:t>
-      </w:r>
-      <w:r>
-        <w:t xml:space="preserve"> also</w:t>
-      </w:r>
-      <w:r>
-        <w:t xml:space="preserve"> show comparable amounts of sorption for </w:t>
-      </w:r>
-      <w:r>
-        <w:t>similar</w:t>
-      </w:r>
-      <w:r>
-        <w:t xml:space="preserve"> solution conditions </w:t>
-      </w:r>
-      <w:r>
-        <w:fldChar w:fldCharType="begin" w:fldLock="1"/>
-      </w:r>
-      <w:r>
-        <w:instrText>ADDIN CSL_CITATION { "citationItems" : [ { "id" : "ITEM-1", "itemData" : { "DOI" : "10.1007/s10967-013-2740-3", "ISSN" : "0236-5731", "author" : [ { "dropping-particle" : "", "family" : "Tamamura", "given" : "Shuji", "non-dropping-particle" : "", "parse-names" : false, "suffix" : "" }, { "dropping-particle" : "", "family" : "Takada", "given" : "Takahiro", "non-dropping-particle" : "", "parse-names" : false, "suffix" : "" }, { "dropping-particle" : "", "family" : "Tomita", "given" : "Junpei", "non-dropping-particle" : "", "parse-names" : false, "suffix" : "" }, { "dropping-particle" : "", "family" : "Nagao", "given" : "Seiya", "non-dropping-particle" : "", "parse-names" : false, "suffix" : "" }, { "dropping-particle" : "", "family" : "Fukushi", "given" : "Keisuke", "non-dropping-particle" : "", "parse-names" : false, "suffix" : "" }, { "dropping-particle" : "", "family" : "Yamamoto", "given" : "Masayoshi", "non-dropping-particle" : "", "parse-names" : false, "suffix" : "" } ], "container-title" : "Journal of Radioanalytical and Nuclear Chemistry", "id" : "ITEM-1", "issue" : "1", "issued" : { "date-parts" : [ [ "2013", "9", "8" ] ] }, "page" : "569-575", "title" : "Salinity dependence of 226Ra adsorption on montmorillonite and kaolinite", "type" : "article-journal", "volume" : "299" }, "uris" : [ "http://www.mendeley.com/documents/?uuid=5b3b4e7c-f852-48f5-abed-58007c466255" ] } ], "mendeley" : { "formattedCitation" : "(Tamamura et al., 2013)", "plainTextFormattedCitation" : "(Tamamura et al., 2013)", "previouslyFormattedCitation" : "(Tamamura et al., 2013)" }, "properties" : { "noteIndex" : 0 }, "schema" : "https://github.com/citation-style-language/schema/raw/master/csl-citation.json" }</w:instrText>
-      </w:r>
-      <w:r>
-        <w:fldChar w:fldCharType="separate"/>
-      </w:r>
-      <w:r>
-        <w:rPr>
-          <w:noProof/>
-        </w:rPr>
-        <w:t xml:space="preserve">(Tamamura </w:t>
-      </w:r>
-      <w:r>
-        <w:rPr>
-          <w:noProof/>
-        </w:rPr>
-        <w:lastRenderedPageBreak/>
-        <w:t>et al., 2013)</w:t>
-      </w:r>
-      <w:r>
-        <w:fldChar w:fldCharType="end"/>
-      </w:r>
-      <w:r>
-        <w:t xml:space="preserve">. </w:t>
-      </w:r>
-      <w:r>
-        <w:t>Unfortunately there is little data to compare the pyrite results with, though this may be driven by the low retention of radium and difficulties of preparing experiments anaerobically</w:t>
-      </w:r>
-      <w:r>
-        <w:t xml:space="preserve">, since even 1 </w:t>
-      </w:r>
-      <w:r>
-        <w:t>days’ worth</w:t>
-      </w:r>
-      <w:r>
-        <w:t xml:space="preserve"> of air exposure can result in iron oxide coatings </w:t>
-      </w:r>
-      <w:r>
-        <w:fldChar w:fldCharType="begin" w:fldLock="1"/>
-      </w:r>
-      <w:r>
-        <w:instrText>ADDIN CSL_CITATION { "citationItems" : [ { "id" : "ITEM-1", "itemData" : { "DOI" : "10.1016/j.surfrep.2008.09.002", "ISSN" : "01675729", "author" : [ { "dropping-particle" : "", "family" : "Murphy", "given" : "R", "non-dropping-particle" : "", "parse-names" : false, "suffix" : "" }, { "dropping-particle" : "", "family" : "Strongin", "given" : "D", "non-dropping-particle" : "", "parse-names" : false, "suffix" : "" } ], "container-title" : "Surface Science Reports", "id" : "ITEM-1", "issue" : "1", "issued" : { "date-parts" : [ [ "2009", "1", "1" ] ] }, "page" : "1-45", "publisher" : "Elsevier B.V.", "title" : "Surface reactivity of pyrite and related sulfides", "type" : "article-journal", "volume" : "64" }, "uris" : [ "http://www.mendeley.com/documents/?uuid=71ce558a-257c-43ec-a0de-9e0981828d1f" ] } ], "mendeley" : { "formattedCitation" : "(Murphy &amp; Strongin, 2009)", "plainTextFormattedCitation" : "(Murphy &amp; Strongin, 2009)", "previouslyFormattedCitation" : "(MURPHY &amp; STRONGIN, 2009)" }, "properties" : { "noteIndex" : 0 }, "schema" : "https://github.com/citation-style-language/schema/raw/master/csl-citation.json" }</w:instrText>
-      </w:r>
-      <w:r>
-        <w:fldChar w:fldCharType="separate"/>
-      </w:r>
-      <w:r>
-        <w:rPr>
-          <w:noProof/>
-        </w:rPr>
-        <w:t>(Murphy &amp; Strongin, 2009)</w:t>
-      </w:r>
-      <w:r>
-        <w:fldChar w:fldCharType="end"/>
-      </w:r>
-      <w:r>
-        <w:t>.</w:t>
-      </w:r>
-      <w:r>
-        <w:t xml:space="preserve"> </w:t>
-      </w:r>
-      <w:r>
-        <w:t xml:space="preserve">Here, the experimental data shows that pH plays a crucial role in controlling mineral sorption at environmental </w:t>
-      </w:r>
-      <w:r>
-        <w:t>conditions</w:t>
-      </w:r>
-      <w:r>
-        <w:t>.</w:t>
-      </w:r>
-    </w:p>
-    <w:p>
-      <w:commentRangeStart w:id="3"/>
+        <w:t>There is an abundance of prior work examining sorption of radium and its corresponding analogues to iron oxides such as ferrihydrite and goethite.</w:t>
+      </w:r>
+    </w:p>
+    <w:p>
+      <w:commentRangeStart w:id="4"/>
       <w:r>
         <w:t>SECTION 3.2 SURFACE COMPLEXATION MODELING</w:t>
       </w:r>
-      <w:commentRangeEnd w:id="3"/>
+      <w:commentRangeEnd w:id="4"/>
       <w:r>
         <w:rPr>
           <w:rStyle w:val="CommentReference"/>
         </w:rPr>
-        <w:commentReference w:id="3"/>
+        <w:commentReference w:id="4"/>
       </w:r>
     </w:p>
     <w:p>
@@ -1543,7 +1422,11 @@
         <w:t>.</w:t>
       </w:r>
       <w:r>
-        <w:t xml:space="preserve"> The selectivity coefficient for this exchange reaction is fairly low in comparison to that of other metals, suggesting that radium would easily be displaced by other exchangeable metals such as calcium or magnesium. </w:t>
+        <w:t xml:space="preserve"> The selectivity coefficient for this </w:t>
+      </w:r>
+      <w:r>
+        <w:lastRenderedPageBreak/>
+        <w:t xml:space="preserve">exchange reaction is fairly low in comparison to that of other metals, suggesting that radium would easily be displaced by other exchangeable metals such as calcium or magnesium. </w:t>
       </w:r>
     </w:p>
     <w:p>
@@ -1671,11 +1554,7 @@
         <w:t xml:space="preserve">to remove iron oxide coatings, however, natural variability in redox state of groundwater can drive the formation of oxidized iron coatings that could then enhance radium retention. </w:t>
       </w:r>
       <w:r>
-        <w:t xml:space="preserve">This plays an important factor in groundwaters that experience natural or anthropogenically driven shifts in groundwater redox state. One area where this is crucial is in hydraulic fracturing, where anoxic shale brines are exposed to oxygenated water, which may result </w:t>
-      </w:r>
-      <w:r>
-        <w:lastRenderedPageBreak/>
-        <w:t>enhanced radium retention.</w:t>
+        <w:t>This plays an important factor in groundwaters that experience natural or anthropogenically driven shifts in groundwater redox state. One area where this is crucial is in hydraulic fracturing, where anoxic shale brines are exposed to oxygenated water, which may result enhanced radium retention.</w:t>
       </w:r>
       <w:r>
         <w:t xml:space="preserve"> The work here lays a path for improving models of radium transport, which can then be leveraged in efforts to use radium isotopes as a marker for hydraulic fracturing contamination. </w:t>
@@ -1990,7 +1869,16 @@
           <w:noProof/>
           <w:szCs w:val="24"/>
         </w:rPr>
-        <w:t xml:space="preserve">Bradbury, M. H., &amp; Baeyens, B. (2005). Modelling the sorption of Mn(II), Co(II), Ni(II), Zn(II), Cd(II), Eu(III), Am(III), Sn(IV), Th(IV), Np(V) and U(VI) on montmorillonite: Linear free energy relationships and estimates of surface binding constants for some selected heavy metals and actinide. </w:t>
+        <w:t xml:space="preserve">Bradbury, M. H., &amp; Baeyens, B. (2005). Modelling the sorption of Mn(II), Co(II), Ni(II), Zn(II), Cd(II), Eu(III), </w:t>
+      </w:r>
+      <w:r>
+        <w:rPr>
+          <w:rFonts w:ascii="Calibri" w:hAnsi="Calibri" w:cs="Times New Roman"/>
+          <w:noProof/>
+          <w:szCs w:val="24"/>
+        </w:rPr>
+        <w:lastRenderedPageBreak/>
+        <w:t xml:space="preserve">Am(III), Sn(IV), Th(IV), Np(V) and U(VI) on montmorillonite: Linear free energy relationships and estimates of surface binding constants for some selected heavy metals and actinide. </w:t>
       </w:r>
       <w:r>
         <w:rPr>
@@ -2426,7 +2314,6 @@
           <w:noProof/>
           <w:szCs w:val="24"/>
         </w:rPr>
-        <w:lastRenderedPageBreak/>
         <w:t xml:space="preserve">Murphy, R., &amp; Strongin, D. (2009). Surface reactivity of pyrite and related sulfides. </w:t>
       </w:r>
       <w:r>
@@ -2781,7 +2668,16 @@
           <w:noProof/>
           <w:szCs w:val="24"/>
         </w:rPr>
-        <w:t xml:space="preserve">Tamamura, S., Takada, T., Tomita, J., Nagao, S., Fukushi, K., &amp; Yamamoto, M. (2013). Salinity dependence of 226Ra adsorption on montmorillonite and kaolinite. </w:t>
+        <w:t xml:space="preserve">Tamamura, S., Takada, T., Tomita, J., Nagao, S., Fukushi, K., &amp; Yamamoto, M. (2013). Salinity </w:t>
+      </w:r>
+      <w:r>
+        <w:rPr>
+          <w:rFonts w:ascii="Calibri" w:hAnsi="Calibri" w:cs="Times New Roman"/>
+          <w:noProof/>
+          <w:szCs w:val="24"/>
+        </w:rPr>
+        <w:lastRenderedPageBreak/>
+        <w:t xml:space="preserve">dependence of 226Ra adsorption on montmorillonite and kaolinite. </w:t>
       </w:r>
       <w:r>
         <w:rPr>
@@ -2898,16 +2794,16 @@
       <w:r>
         <w:t xml:space="preserve"> </w:t>
       </w:r>
-      <w:commentRangeStart w:id="4"/>
+      <w:commentRangeStart w:id="5"/>
       <w:r>
         <w:t>Reaction Stoichiometries and Associated log K</w:t>
       </w:r>
-      <w:commentRangeEnd w:id="4"/>
+      <w:commentRangeEnd w:id="5"/>
       <w:r>
         <w:rPr>
           <w:rStyle w:val="CommentReference"/>
         </w:rPr>
-        <w:commentReference w:id="4"/>
+        <w:commentReference w:id="5"/>
       </w:r>
     </w:p>
     <w:p>
@@ -3149,7 +3045,7 @@
       <w:r>
         <w:tab/>
       </w:r>
-      <w:commentRangeStart w:id="5"/>
+      <w:commentRangeStart w:id="6"/>
       <w:r>
         <w:t>log K = 4.8</w:t>
       </w:r>
@@ -3245,12 +3141,12 @@
       <w:r>
         <w:fldChar w:fldCharType="end"/>
       </w:r>
-      <w:commentRangeEnd w:id="5"/>
+      <w:commentRangeEnd w:id="6"/>
       <w:r>
         <w:rPr>
           <w:rStyle w:val="CommentReference"/>
         </w:rPr>
-        <w:commentReference w:id="5"/>
+        <w:commentReference w:id="6"/>
       </w:r>
     </w:p>
     <w:p>
@@ -3497,7 +3393,6 @@
         </w:numPr>
       </w:pPr>
       <w:r>
-        <w:lastRenderedPageBreak/>
         <w:t>ClayOH + Ra</w:t>
       </w:r>
       <w:r>
@@ -4307,8 +4202,6 @@
       <w:r>
         <w:t>Figures are below</w:t>
       </w:r>
-      <w:bookmarkStart w:id="6" w:name="_GoBack"/>
-      <w:bookmarkEnd w:id="6"/>
       <w:r>
         <w:br w:type="page"/>
       </w:r>
@@ -4316,7 +4209,10 @@
     <w:p/>
     <w:p>
       <w:r>
-        <w:t>Figure 1. Sorption of Radium to ferrihydrite, sodium montmorillonite, goethite, and pyrite at pH 7. Best fit lines were fitted to each mineral to determine the distribution coefficient K</w:t>
+        <w:t>Figure 2</w:t>
+      </w:r>
+      <w:r>
+        <w:t>. Sorption of Radium to ferrihydrite, sodium montmorillonite, goethite, and pyrite at pH 7. Best fit lines were fitted to each mineral to determine the distribution coefficient K</w:t>
       </w:r>
       <w:r>
         <w:rPr>
@@ -4384,7 +4280,10 @@
     <w:p/>
     <w:p>
       <w:r>
-        <w:t>Figure 2.</w:t>
+        <w:t>Figure 1</w:t>
+      </w:r>
+      <w:r>
+        <w:t>.</w:t>
       </w:r>
       <w:r>
         <w:t xml:space="preserve"> Effect of pH on radium-226 sorption to ferrihydrite. The trends seen here (increasing sorption with increasing pH), are reflected in the other minerals as well.</w:t>
@@ -4605,7 +4504,7 @@
       </w:r>
     </w:p>
   </w:comment>
-  <w:comment w:id="3" w:author="Michael Chen" w:date="2016-05-26T15:25:00Z" w:initials="MC">
+  <w:comment w:id="4" w:author="Michael Chen" w:date="2016-05-26T15:25:00Z" w:initials="MC">
     <w:p>
       <w:pPr>
         <w:pStyle w:val="CommentText"/>
@@ -4624,7 +4523,7 @@
       </w:r>
     </w:p>
   </w:comment>
-  <w:comment w:id="4" w:author="Michael Chen" w:date="2016-05-26T10:51:00Z" w:initials="MC">
+  <w:comment w:id="5" w:author="Michael Chen" w:date="2016-05-26T10:51:00Z" w:initials="MC">
     <w:p>
       <w:pPr>
         <w:pStyle w:val="CommentText"/>
@@ -4640,7 +4539,7 @@
       </w:r>
     </w:p>
   </w:comment>
-  <w:comment w:id="5" w:author="machen" w:date="2016-05-29T14:03:00Z" w:initials="m">
+  <w:comment w:id="6" w:author="machen" w:date="2016-05-29T14:03:00Z" w:initials="m">
     <w:p>
       <w:pPr>
         <w:pStyle w:val="CommentText"/>
@@ -5950,7 +5849,7 @@
 </file>
 
 <file path=customXml/itemProps1.xml><?xml version="1.0" encoding="utf-8"?>
-<ds:datastoreItem xmlns:ds="http://schemas.openxmlformats.org/officeDocument/2006/customXml" ds:itemID="{C6346791-F7D5-498D-A64A-330F156FA0BE}">
+<ds:datastoreItem xmlns:ds="http://schemas.openxmlformats.org/officeDocument/2006/customXml" ds:itemID="{EA465630-C926-4119-A8F9-D8686AAB744F}">
   <ds:schemaRefs>
     <ds:schemaRef ds:uri="http://schemas.openxmlformats.org/officeDocument/2006/bibliography"/>
   </ds:schemaRefs>

</xml_diff>

<commit_message>
Draft results rewrite, FHY, input pyrite data
</commit_message>
<xml_diff>
--- a/Manuscript/Radium Sorption Manuscript D-1.docx
+++ b/Manuscript/Radium Sorption Manuscript D-1.docx
@@ -1239,30 +1239,184 @@
         <w:t>d</w:t>
       </w:r>
       <w:r>
-        <w:t xml:space="preserve"> values presented in table 2</w:t>
+        <w:t xml:space="preserve"> values presented in table 2. </w:t>
+      </w:r>
+      <w:r>
+        <w:t>This K</w:t>
+      </w:r>
+      <w:r>
+        <w:rPr>
+          <w:vertAlign w:val="subscript"/>
+        </w:rPr>
+        <w:t xml:space="preserve">d </w:t>
+      </w:r>
+      <w:r>
+        <w:t xml:space="preserve">is calculated from the slope of the line fitted through the experimental points. </w:t>
+      </w:r>
+      <w:r>
+        <w:t>Sorption to both iron oxides show a strong dependence on pH, with ferrihydrite showing more overall sorption at a given pH compared to goethite.</w:t>
+      </w:r>
+      <w:r>
+        <w:t xml:space="preserve"> The extent of sorption increases with increasing pH for both iron oxides.</w:t>
+      </w:r>
+      <w:r>
+        <w:t xml:space="preserve"> It is worth noting that goethite shows no discernable sorption at acidic pHs, and that ferrihydrite shows the most sorption at pH 9 compared to all of the other minerals.</w:t>
+      </w:r>
+      <w:r>
+        <w:t xml:space="preserve"> </w:t>
+      </w:r>
+    </w:p>
+    <w:p>
+      <w:r>
+        <w:tab/>
+        <w:t>There is an abundance of prior work examining sorption of radium and its corresponding analogues to iron oxides such as ferrihydrite and goethite</w:t>
+      </w:r>
+      <w:r>
+        <w:t>, however</w:t>
+      </w:r>
+      <w:r>
+        <w:t xml:space="preserve"> comparison between these previous works can be difficult, due to differences in solution composition</w:t>
+      </w:r>
+      <w:r>
+        <w:t xml:space="preserve"> and solid solution ratio. </w:t>
+      </w:r>
+      <w:r>
+        <w:t>Table 1 compiles selected experimental results from the literature, using calculated K</w:t>
+      </w:r>
+      <w:r>
+        <w:rPr>
+          <w:vertAlign w:val="subscript"/>
+        </w:rPr>
+        <w:t>d</w:t>
+      </w:r>
+      <w:r>
+        <w:t xml:space="preserve"> values as a marker for relative sorption extent. In some cases, it was necessary to calculate a K</w:t>
+      </w:r>
+      <w:r>
+        <w:rPr>
+          <w:vertAlign w:val="subscript"/>
+        </w:rPr>
+        <w:t>d</w:t>
+      </w:r>
+      <w:r>
+        <w:t xml:space="preserve"> value</w:t>
+      </w:r>
+      <w:r>
+        <w:t xml:space="preserve"> from the reported data</w:t>
+      </w:r>
+      <w:r>
+        <w:t>, since none was calculated</w:t>
+      </w:r>
+      <w:r>
+        <w:t xml:space="preserve"> or was calculated using a different formulation, such as a Langmuir or Freundlich style isotherm. The solid/solution ratios (solid mass divided by total solution), as well as the pH and background electrolyte are also reported.</w:t>
+      </w:r>
+    </w:p>
+    <w:p>
+      <w:r>
+        <w:tab/>
+        <w:t>For ferrihydrite, surprisingly little data exists, with only two sources reporting any sort of isotherm data. The experimental results presented here match within an order of magnitude of the K</w:t>
+      </w:r>
+      <w:r>
+        <w:rPr>
+          <w:vertAlign w:val="subscript"/>
+        </w:rPr>
+        <w:t xml:space="preserve">d </w:t>
+      </w:r>
+      <w:r>
+        <w:t xml:space="preserve">values calculated in other work </w:t>
+      </w:r>
+      <w:r>
+        <w:fldChar w:fldCharType="begin" w:fldLock="1"/>
+      </w:r>
+      <w:r>
+        <w:instrText>ADDIN CSL_CITATION { "citationItems" : [ { "id" : "ITEM-1", "itemData" : { "DOI" : "10.1016/j.gca.2014.10.008", "ISSN" : "0016-7037", "author" : [ { "dropping-particle" : "", "family" : "Sajih", "given" : "M", "non-dropping-particle" : "", "parse-names" : false, "suffix" : "" }, { "dropping-particle" : "", "family" : "Bryan", "given" : "N D", "non-dropping-particle" : "", "parse-names" : false, "suffix" : "" }, { "dropping-particle" : "", "family" : "Livens", "given" : "F R", "non-dropping-particle" : "", "parse-names" : false, "suffix" : "" }, { "dropping-particle" : "", "family" : "Vaughan", "given" : "D J", "non-dropping-particle" : "", "parse-names" : false, "suffix" : "" }, { "dropping-particle" : "", "family" : "Descostes", "given" : "M", "non-dropping-particle" : "", "parse-names" : false, "suffix" : "" }, { "dropping-particle" : "", "family" : "Phrommavanh", "given" : "V", "non-dropping-particle" : "", "parse-names" : false, "suffix" : "" }, { "dropping-particle" : "", "family" : "Nos", "given" : "J", "non-dropping-particle" : "", "parse-names" : false, "suffix" : "" }, { "dropping-particle" : "", "family" : "Morris", "given" : "K", "non-dropping-particle" : "", "parse-names" : false, "suffix" : "" } ], "container-title" : "Geochimica et Cosmochimica Acta", "id" : "ITEM-1", "issued" : { "date-parts" : [ [ "2014" ] ] }, "page" : "150-163", "publisher" : "Elsevier Ltd", "title" : "Adsorption of radium and barium on goethite and ferrihydrite: A kinetic and surface complexation modelling study", "type" : "article-journal", "volume" : "146" }, "uris" : [ "http://www.mendeley.com/documents/?uuid=8b7e3294-07a1-4806-9ef6-49c0afe4e0f1" ] }, { "id" : "ITEM-2", "itemData" : { "DOI" : "10.1016/j.marchem.2013.01.008", "ISSN" : "03044203", "author" : [ { "dropping-particle" : "", "family" : "Beck", "given" : "Aaron J.", "non-dropping-particle" : "", "parse-names" : false, "suffix" : "" }, { "dropping-particle" : "", "family" : "Cochran", "given" : "Michele a.", "non-dropping-particle" : "", "parse-names" : false, "suffix" : "" } ], "container-title" : "Marine Chemistry", "id" : "ITEM-2", "issued" : { "date-parts" : [ [ "2013", "10" ] ] }, "page" : "38-48", "publisher" : "Elsevier B.V.", "title" : "Controls on solid-solution partitioning of radium in saturated marine sands", "type" : "article-journal", "volume" : "156" }, "uris" : [ "http://www.mendeley.com/documents/?uuid=433c5ed5-fe4f-49b1-8e02-0514d092d5f5" ] } ], "mendeley" : { "formattedCitation" : "(Beck &amp; Cochran, 2013; Sajih et al., 2014)", "plainTextFormattedCitation" : "(Beck &amp; Cochran, 2013; Sajih et al., 2014)", "previouslyFormattedCitation" : "(Beck &amp; Cochran, 2013; Sajih et al., 2014)" }, "properties" : { "noteIndex" : 0 }, "schema" : "https://github.com/citation-style-language/schema/raw/master/csl-citation.json" }</w:instrText>
+      </w:r>
+      <w:r>
+        <w:fldChar w:fldCharType="separate"/>
+      </w:r>
+      <w:r>
+        <w:rPr>
+          <w:noProof/>
+        </w:rPr>
+        <w:t>(Beck &amp; Cochran, 2013; Sajih et al., 2014)</w:t>
+      </w:r>
+      <w:r>
+        <w:fldChar w:fldCharType="end"/>
+      </w:r>
+      <w:r>
+        <w:t xml:space="preserve">. While the pH of these points is similar, a variety of solution conditions were used, with both other studies using significantly larger amounts of background electrolyte. </w:t>
+      </w:r>
+      <w:r>
+        <w:t>The K</w:t>
+      </w:r>
+      <w:r>
+        <w:softHyphen/>
+      </w:r>
+      <w:r>
+        <w:rPr>
+          <w:vertAlign w:val="subscript"/>
+        </w:rPr>
+        <w:t xml:space="preserve">d </w:t>
+      </w:r>
+      <w:r>
+        <w:t>found in this work is the largest of the collected data sets, but was also performed with the lowest ionic strength background solution, which matches with previous results suggesting that increased salinity will reduce radium sorption extent</w:t>
+      </w:r>
+      <w:r>
+        <w:fldChar w:fldCharType="begin" w:fldLock="1"/>
+      </w:r>
+      <w:r>
+        <w:instrText>ADDIN CSL_CITATION { "citationItems" : [ { "id" : "ITEM-1", "itemData" : { "DOI" : "10.1016/j.marchem.2007.12.002", "ISBN" : "0304-4203", "ISSN" : "03044203", "abstract" : "Over the past decade, radium isotopes have been frequently applied as tracers of submarine groundwater discharge (SGD). The unique radium signature of SGD is acquired within the subterranean estuary, a mixing zone between fresh groundwater and seawater in coastal aquifers, yet little is known about what controls Ra cycling in this system. The focus of this study was to examine controls on sediment and groundwater radium activities within permeable aquifer sands (Waquoit Bay, MA, USA) through a combination of field and laboratory studies. In the field, a series of sediment cores and corresponding groundwater profiles were collected for analysis of the four radium isotopes, as well as dissolved and sediment associated manganese, iron, and barium. We found that in addition to greater desorption at increasing salinity, radium was also closely tied to manganese and iron redox cycling within these sediments. A series of laboratory adsorption/desorption experiments helped elucidate the importance of 1) contact time between sediment and water, 2) salinity of water in contact with sediment, 3) redox conditions of water in contact with sediment, and 4) the chemical characteristics of sediment on radium adsorption/desorption. We found that these reactions are rapid (on the order of hours), desorption increases with increasing salinity and decreasing pH, and the presence of Fe and Mn (hydr)oxides on the sediment inhibit the release of radium. These sediments have a large capacity to sorb radium from fresh water. Combined with these experimental results, we present evidence from time series groundwater sampling that within this subterranean estuary there are cyclic periods of Ra accumulation and release controlled by changing salinity and redox conditions. ?? 2007 Elsevier B.V. All rights reserved.", "author" : [ { "dropping-particle" : "", "family" : "Gonneea", "given" : "Meagan Eagle", "non-dropping-particle" : "", "parse-names" : false, "suffix" : "" }, { "dropping-particle" : "", "family" : "Morris", "given" : "Paul J.", "non-dropping-particle" : "", "parse-names" : false, "suffix" : "" }, { "dropping-particle" : "", "family" : "Dulaiova", "given" : "Henrieta", "non-dropping-particle" : "", "parse-names" : false, "suffix" : "" }, { "dropping-particle" : "", "family" : "Charette", "given" : "Matthew a.", "non-dropping-particle" : "", "parse-names" : false, "suffix" : "" } ], "container-title" : "Marine Chemistry", "id" : "ITEM-1", "issue" : "3-4", "issued" : { "date-parts" : [ [ "2008" ] ] }, "page" : "250-267", "title" : "New perspectives on radium behavior within a subterranean estuary", "type" : "article-journal", "volume" : "109" }, "uris" : [ "http://www.mendeley.com/documents/?uuid=4adbef56-875c-4884-83d9-6a294409d070" ] } ], "mendeley" : { "formattedCitation" : "(Gonneea et al., 2008)", "plainTextFormattedCitation" : "(Gonneea et al., 2008)", "previouslyFormattedCitation" : "(Gonneea et al., 2008)" }, "properties" : { "noteIndex" : 0 }, "schema" : "https://github.com/citation-style-language/schema/raw/master/csl-citation.json" }</w:instrText>
+      </w:r>
+      <w:r>
+        <w:fldChar w:fldCharType="separate"/>
+      </w:r>
+      <w:r>
+        <w:rPr>
+          <w:noProof/>
+        </w:rPr>
+        <w:t>(Gonneea et al., 2008)</w:t>
+      </w:r>
+      <w:r>
+        <w:fldChar w:fldCharType="end"/>
+      </w:r>
+      <w:r>
+        <w:t xml:space="preserve">. It is worth noting that one study compared radium sorption to hematite, ferryhydrite, goethite, </w:t>
+      </w:r>
+      <w:r>
+        <w:lastRenderedPageBreak/>
+        <w:t xml:space="preserve">and lepidocrocite, finding that ferrihydrite sorbs radium most extensively </w:t>
+      </w:r>
+      <w:r>
+        <w:fldChar w:fldCharType="begin" w:fldLock="1"/>
+      </w:r>
+      <w:r>
+        <w:instrText>ADDIN CSL_CITATION { "citationItems" : [ { "id" : "ITEM-1", "itemData" : { "DOI" : "10.1016/j.marchem.2013.01.008", "ISSN" : "03044203", "author" : [ { "dropping-particle" : "", "family" : "Beck", "given" : "Aaron J.", "non-dropping-particle" : "", "parse-names" : false, "suffix" : "" }, { "dropping-particle" : "", "family" : "Cochran", "given" : "Michele a.", "non-dropping-particle" : "", "parse-names" : false, "suffix" : "" } ], "container-title" : "Marine Chemistry", "id" : "ITEM-1", "issued" : { "date-parts" : [ [ "2013", "10" ] ] }, "page" : "38-48", "publisher" : "Elsevier B.V.", "title" : "Controls on solid-solution partitioning of radium in saturated marine sands", "type" : "article-journal", "volume" : "156" }, "uris" : [ "http://www.mendeley.com/documents/?uuid=433c5ed5-fe4f-49b1-8e02-0514d092d5f5" ] } ], "mendeley" : { "formattedCitation" : "(Beck &amp; Cochran, 2013)", "plainTextFormattedCitation" : "(Beck &amp; Cochran, 2013)" }, "properties" : { "noteIndex" : 0 }, "schema" : "https://github.com/citation-style-language/schema/raw/master/csl-citation.json" }</w:instrText>
+      </w:r>
+      <w:r>
+        <w:fldChar w:fldCharType="separate"/>
+      </w:r>
+      <w:r>
+        <w:rPr>
+          <w:noProof/>
+        </w:rPr>
+        <w:t>(Beck &amp; Cochran, 2013)</w:t>
+      </w:r>
+      <w:r>
+        <w:fldChar w:fldCharType="end"/>
+      </w:r>
+      <w:r>
+        <w:t>. This suggests that the sorption isotherm results found here represent an upper limit for radium sorption to iron oxides.</w:t>
+      </w:r>
+      <w:r>
+        <w:t xml:space="preserve"> WHAT ABOUT BARIUM OR STRONTIUM????</w:t>
       </w:r>
       <w:bookmarkStart w:id="3" w:name="_GoBack"/>
       <w:bookmarkEnd w:id="3"/>
-      <w:r>
-        <w:t xml:space="preserve">. </w:t>
-      </w:r>
-      <w:r>
-        <w:t>Sorption to both iron oxides show a strong dependence on pH, with ferrihydrite showing more overall sorption at a given pH compared to goethite.</w:t>
-      </w:r>
-      <w:r>
-        <w:t xml:space="preserve"> The extent of sorption increases with increasing pH for both iron oxides.</w:t>
-      </w:r>
-      <w:r>
-        <w:t xml:space="preserve"> It is worth noting that goethite shows no discernable sorption at acidic pHs, and that ferrihydrite shows the most sorption at pH 9 compared to all of the other minerals.</w:t>
-      </w:r>
-      <w:r>
-        <w:t xml:space="preserve"> </w:t>
-      </w:r>
     </w:p>
     <w:p>
       <w:r>
         <w:tab/>
-        <w:t>There is an abundance of prior work examining sorption of radium and its corresponding analogues to iron oxides such as ferrihydrite and goethite.</w:t>
+        <w:t>Goethite has a comparatively richer data set, with multiple studies examining radium retention in a varied set of solution conditions.</w:t>
       </w:r>
     </w:p>
     <w:p>
@@ -1422,139 +1576,139 @@
         <w:t>.</w:t>
       </w:r>
       <w:r>
-        <w:t xml:space="preserve"> The selectivity coefficient for this </w:t>
+        <w:t xml:space="preserve"> The selectivity coefficient for this exchange reaction is fairly low in comparison to that of other metals, suggesting that radium would easily be displaced by other exchangeable metals such as calcium or magnesium. </w:t>
+      </w:r>
+    </w:p>
+    <w:p>
+      <w:r>
+        <w:tab/>
+      </w:r>
+      <w:r>
+        <w:t>Cleaned p</w:t>
+      </w:r>
+      <w:r>
+        <w:t>yrite, in contrast to the other minerals, shows little affinity for radium, even under more basic conditions, even after accounting for</w:t>
+      </w:r>
+      <w:r>
+        <w:t xml:space="preserve"> differ</w:t>
+      </w:r>
+      <w:r>
+        <w:t>ences in surface area. This is logical, since</w:t>
+      </w:r>
+      <w:r>
+        <w:t xml:space="preserve"> the potential binding sites on the pyrite surface </w:t>
+      </w:r>
+      <w:r>
+        <w:t>do not have</w:t>
+      </w:r>
+      <w:r>
+        <w:t xml:space="preserve"> protonated or deprotonated oxygens, but rather sulfides</w:t>
+      </w:r>
+      <w:r>
+        <w:t xml:space="preserve"> </w:t>
+      </w:r>
+      <w:r>
+        <w:fldChar w:fldCharType="begin" w:fldLock="1"/>
+      </w:r>
+      <w:r>
+        <w:instrText>ADDIN CSL_CITATION { "citationItems" : [ { "id" : "ITEM-1", "itemData" : { "DOI" : "10.1016/j.surfrep.2008.09.002", "ISSN" : "01675729", "author" : [ { "dropping-particle" : "", "family" : "Murphy", "given" : "R", "non-dropping-particle" : "", "parse-names" : false, "suffix" : "" }, { "dropping-particle" : "", "family" : "Strongin", "given" : "D", "non-dropping-particle" : "", "parse-names" : false, "suffix" : "" } ], "container-title" : "Surface Science Reports", "id" : "ITEM-1", "issue" : "1", "issued" : { "date-parts" : [ [ "2009", "1", "1" ] ] }, "page" : "1-45", "publisher" : "Elsevier B.V.", "title" : "Surface reactivity of pyrite and related sulfides", "type" : "article-journal", "volume" : "64" }, "uris" : [ "http://www.mendeley.com/documents/?uuid=71ce558a-257c-43ec-a0de-9e0981828d1f" ] } ], "mendeley" : { "formattedCitation" : "(Murphy &amp; Strongin, 2009)", "plainTextFormattedCitation" : "(Murphy &amp; Strongin, 2009)", "previouslyFormattedCitation" : "(Murphy &amp; Strongin, 2009)" }, "properties" : { "noteIndex" : 0 }, "schema" : "https://github.com/citation-style-language/schema/raw/master/csl-citation.json" }</w:instrText>
+      </w:r>
+      <w:r>
+        <w:fldChar w:fldCharType="separate"/>
+      </w:r>
+      <w:r>
+        <w:rPr>
+          <w:noProof/>
+        </w:rPr>
+        <w:t>(Murphy &amp; Strongin, 2009)</w:t>
+      </w:r>
+      <w:r>
+        <w:fldChar w:fldCharType="end"/>
+      </w:r>
+      <w:r>
+        <w:t>.</w:t>
+      </w:r>
+      <w:r>
+        <w:t xml:space="preserve"> This suggests that other reduced iron sulfide minerals, such as mackinawite would also show limited sorption extent drive</w:t>
+      </w:r>
+      <w:r>
+        <w:t>n by sulfide surface chemistry.</w:t>
+      </w:r>
+    </w:p>
+    <w:p>
+      <w:r>
+        <w:t>SECTION 3.3: IMPLICATIONS FOR RADIUM AS TRACER</w:t>
+      </w:r>
+      <w:r>
+        <w:tab/>
+      </w:r>
+    </w:p>
+    <w:p>
+      <w:pPr>
+        <w:ind w:firstLine="720"/>
+      </w:pPr>
+      <w:r>
+        <w:t>The presented experiments and associated modeling reveal that radium sorbs with varying extent to a variety of common oxi</w:t>
+      </w:r>
+      <w:r>
+        <w:t>dized iron</w:t>
+      </w:r>
+      <w:r>
+        <w:t xml:space="preserve"> minerals fou</w:t>
+      </w:r>
+      <w:r>
+        <w:t xml:space="preserve">nd in groundwater environments. </w:t>
+      </w:r>
+      <w:r>
+        <w:t>Previous studies of iron oxides have shown that they play an import</w:t>
+      </w:r>
+      <w:r>
+        <w:t>ant role as sorbents of radium, and we confirm this result. However, we also show that clay minerals, especially ones with significant cation exchange capacity, may play a similarly important, if not larger role in retarding radium transport</w:t>
+      </w:r>
+      <w:r>
+        <w:t xml:space="preserve"> compared to iron oxides alone</w:t>
+      </w:r>
+      <w:r>
+        <w:t>, especially in more acidic groundwater systems, such as mining wastes</w:t>
+      </w:r>
+      <w:r>
+        <w:t xml:space="preserve"> where oxide sorption is limited</w:t>
+      </w:r>
+      <w:r>
+        <w:t>. These results suggest that a broader range of minerals ought to be considered when building transport models of radium in natu</w:t>
+      </w:r>
+      <w:r>
+        <w:t xml:space="preserve">ral groundwater settings. </w:t>
+      </w:r>
+    </w:p>
+    <w:p>
+      <w:pPr>
+        <w:ind w:firstLine="720"/>
+      </w:pPr>
+      <w:r>
+        <w:t>Sulfide bearing iron minerals, which are common in reduced groundwaters may</w:t>
+      </w:r>
+      <w:r>
+        <w:t xml:space="preserve"> also</w:t>
+      </w:r>
+      <w:r>
+        <w:t xml:space="preserve"> play a more intricate role in </w:t>
+      </w:r>
+      <w:r>
+        <w:t xml:space="preserve">radium transport than first indicated by </w:t>
+      </w:r>
+      <w:r>
+        <w:t xml:space="preserve">the sorption results in this experiment. The experimental sulfide mineral was carefully cleaned </w:t>
+      </w:r>
+      <w:r>
+        <w:t xml:space="preserve">to remove iron oxide coatings, however, natural variability in redox state of groundwater can drive the formation of oxidized iron coatings that could then enhance radium retention. </w:t>
+      </w:r>
+      <w:r>
+        <w:t xml:space="preserve">This plays an important factor in groundwaters that experience natural or anthropogenically driven shifts in groundwater redox state. One area where this is crucial is in </w:t>
       </w:r>
       <w:r>
         <w:lastRenderedPageBreak/>
-        <w:t xml:space="preserve">exchange reaction is fairly low in comparison to that of other metals, suggesting that radium would easily be displaced by other exchangeable metals such as calcium or magnesium. </w:t>
-      </w:r>
-    </w:p>
-    <w:p>
-      <w:r>
-        <w:tab/>
-      </w:r>
-      <w:r>
-        <w:t>Cleaned p</w:t>
-      </w:r>
-      <w:r>
-        <w:t>yrite, in contrast to the other minerals, shows little affinity for radium, even under more basic conditions, even after accounting for</w:t>
-      </w:r>
-      <w:r>
-        <w:t xml:space="preserve"> differ</w:t>
-      </w:r>
-      <w:r>
-        <w:t>ences in surface area. This is logical, since</w:t>
-      </w:r>
-      <w:r>
-        <w:t xml:space="preserve"> the potential binding sites on the pyrite surface </w:t>
-      </w:r>
-      <w:r>
-        <w:t>do not have</w:t>
-      </w:r>
-      <w:r>
-        <w:t xml:space="preserve"> protonated or deprotonated oxygens, but rather sulfides</w:t>
-      </w:r>
-      <w:r>
-        <w:t xml:space="preserve"> </w:t>
-      </w:r>
-      <w:r>
-        <w:fldChar w:fldCharType="begin" w:fldLock="1"/>
-      </w:r>
-      <w:r>
-        <w:instrText>ADDIN CSL_CITATION { "citationItems" : [ { "id" : "ITEM-1", "itemData" : { "DOI" : "10.1016/j.surfrep.2008.09.002", "ISSN" : "01675729", "author" : [ { "dropping-particle" : "", "family" : "Murphy", "given" : "R", "non-dropping-particle" : "", "parse-names" : false, "suffix" : "" }, { "dropping-particle" : "", "family" : "Strongin", "given" : "D", "non-dropping-particle" : "", "parse-names" : false, "suffix" : "" } ], "container-title" : "Surface Science Reports", "id" : "ITEM-1", "issue" : "1", "issued" : { "date-parts" : [ [ "2009", "1", "1" ] ] }, "page" : "1-45", "publisher" : "Elsevier B.V.", "title" : "Surface reactivity of pyrite and related sulfides", "type" : "article-journal", "volume" : "64" }, "uris" : [ "http://www.mendeley.com/documents/?uuid=71ce558a-257c-43ec-a0de-9e0981828d1f" ] } ], "mendeley" : { "formattedCitation" : "(Murphy &amp; Strongin, 2009)", "plainTextFormattedCitation" : "(Murphy &amp; Strongin, 2009)" }, "properties" : { "noteIndex" : 0 }, "schema" : "https://github.com/citation-style-language/schema/raw/master/csl-citation.json" }</w:instrText>
-      </w:r>
-      <w:r>
-        <w:fldChar w:fldCharType="separate"/>
-      </w:r>
-      <w:r>
-        <w:rPr>
-          <w:noProof/>
-        </w:rPr>
-        <w:t>(Murphy &amp; Strongin, 2009)</w:t>
-      </w:r>
-      <w:r>
-        <w:fldChar w:fldCharType="end"/>
-      </w:r>
-      <w:r>
-        <w:t>.</w:t>
-      </w:r>
-      <w:r>
-        <w:t xml:space="preserve"> This suggests that other reduced iron sulfide minerals, such as mackinawite would also show limited sorption extent drive</w:t>
-      </w:r>
-      <w:r>
-        <w:t>n by sulfide surface chemistry.</w:t>
-      </w:r>
-    </w:p>
-    <w:p>
-      <w:r>
-        <w:t>SECTION 3.3: IMPLICATIONS FOR RADIUM AS TRACER</w:t>
-      </w:r>
-      <w:r>
-        <w:tab/>
-      </w:r>
-    </w:p>
-    <w:p>
-      <w:pPr>
-        <w:ind w:firstLine="720"/>
-      </w:pPr>
-      <w:r>
-        <w:t>The presented experiments and associated modeling reveal that radium sorbs with varying extent to a variety of common oxi</w:t>
-      </w:r>
-      <w:r>
-        <w:t>dized iron</w:t>
-      </w:r>
-      <w:r>
-        <w:t xml:space="preserve"> minerals fou</w:t>
-      </w:r>
-      <w:r>
-        <w:t xml:space="preserve">nd in groundwater environments. </w:t>
-      </w:r>
-      <w:r>
-        <w:t>Previous studies of iron oxides have shown that they play an import</w:t>
-      </w:r>
-      <w:r>
-        <w:t>ant role as sorbents of radium, and we confirm this result. However, we also show that clay minerals, especially ones with significant cation exchange capacity, may play a similarly important, if not larger role in retarding radium transport</w:t>
-      </w:r>
-      <w:r>
-        <w:t xml:space="preserve"> compared to iron oxides alone</w:t>
-      </w:r>
-      <w:r>
-        <w:t>, especially in more acidic groundwater systems, such as mining wastes</w:t>
-      </w:r>
-      <w:r>
-        <w:t xml:space="preserve"> where oxide sorption is limited</w:t>
-      </w:r>
-      <w:r>
-        <w:t>. These results suggest that a broader range of minerals ought to be considered when building transport models of radium in natu</w:t>
-      </w:r>
-      <w:r>
-        <w:t xml:space="preserve">ral groundwater settings. </w:t>
-      </w:r>
-    </w:p>
-    <w:p>
-      <w:pPr>
-        <w:ind w:firstLine="720"/>
-      </w:pPr>
-      <w:r>
-        <w:t>Sulfide bearing iron minerals, which are common in reduced groundwaters may</w:t>
-      </w:r>
-      <w:r>
-        <w:t xml:space="preserve"> also</w:t>
-      </w:r>
-      <w:r>
-        <w:t xml:space="preserve"> play a more intricate role in </w:t>
-      </w:r>
-      <w:r>
-        <w:t xml:space="preserve">radium transport than first indicated by </w:t>
-      </w:r>
-      <w:r>
-        <w:t xml:space="preserve">the sorption results in this experiment. The experimental sulfide mineral was carefully cleaned </w:t>
-      </w:r>
-      <w:r>
-        <w:t xml:space="preserve">to remove iron oxide coatings, however, natural variability in redox state of groundwater can drive the formation of oxidized iron coatings that could then enhance radium retention. </w:t>
-      </w:r>
-      <w:r>
-        <w:t>This plays an important factor in groundwaters that experience natural or anthropogenically driven shifts in groundwater redox state. One area where this is crucial is in hydraulic fracturing, where anoxic shale brines are exposed to oxygenated water, which may result enhanced radium retention.</w:t>
+        <w:t>hydraulic fracturing, where anoxic shale brines are exposed to oxygenated water, which may result enhanced radium retention.</w:t>
       </w:r>
       <w:r>
         <w:t xml:space="preserve"> The work here lays a path for improving models of radium transport, which can then be leveraged in efforts to use radium isotopes as a marker for hydraulic fracturing contamination. </w:t>
@@ -1869,16 +2023,7 @@
           <w:noProof/>
           <w:szCs w:val="24"/>
         </w:rPr>
-        <w:t xml:space="preserve">Bradbury, M. H., &amp; Baeyens, B. (2005). Modelling the sorption of Mn(II), Co(II), Ni(II), Zn(II), Cd(II), Eu(III), </w:t>
-      </w:r>
-      <w:r>
-        <w:rPr>
-          <w:rFonts w:ascii="Calibri" w:hAnsi="Calibri" w:cs="Times New Roman"/>
-          <w:noProof/>
-          <w:szCs w:val="24"/>
-        </w:rPr>
-        <w:lastRenderedPageBreak/>
-        <w:t xml:space="preserve">Am(III), Sn(IV), Th(IV), Np(V) and U(VI) on montmorillonite: Linear free energy relationships and estimates of surface binding constants for some selected heavy metals and actinide. </w:t>
+        <w:t xml:space="preserve">Bradbury, M. H., &amp; Baeyens, B. (2005). Modelling the sorption of Mn(II), Co(II), Ni(II), Zn(II), Cd(II), Eu(III), Am(III), Sn(IV), Th(IV), Np(V) and U(VI) on montmorillonite: Linear free energy relationships and estimates of surface binding constants for some selected heavy metals and actinide. </w:t>
       </w:r>
       <w:r>
         <w:rPr>
@@ -2314,6 +2459,7 @@
           <w:noProof/>
           <w:szCs w:val="24"/>
         </w:rPr>
+        <w:lastRenderedPageBreak/>
         <w:t xml:space="preserve">Murphy, R., &amp; Strongin, D. (2009). Surface reactivity of pyrite and related sulfides. </w:t>
       </w:r>
       <w:r>
@@ -2668,16 +2814,7 @@
           <w:noProof/>
           <w:szCs w:val="24"/>
         </w:rPr>
-        <w:t xml:space="preserve">Tamamura, S., Takada, T., Tomita, J., Nagao, S., Fukushi, K., &amp; Yamamoto, M. (2013). Salinity </w:t>
-      </w:r>
-      <w:r>
-        <w:rPr>
-          <w:rFonts w:ascii="Calibri" w:hAnsi="Calibri" w:cs="Times New Roman"/>
-          <w:noProof/>
-          <w:szCs w:val="24"/>
-        </w:rPr>
-        <w:lastRenderedPageBreak/>
-        <w:t xml:space="preserve">dependence of 226Ra adsorption on montmorillonite and kaolinite. </w:t>
+        <w:t xml:space="preserve">Tamamura, S., Takada, T., Tomita, J., Nagao, S., Fukushi, K., &amp; Yamamoto, M. (2013). Salinity dependence of 226Ra adsorption on montmorillonite and kaolinite. </w:t>
       </w:r>
       <w:r>
         <w:rPr>
@@ -3393,6 +3530,7 @@
         </w:numPr>
       </w:pPr>
       <w:r>
+        <w:lastRenderedPageBreak/>
         <w:t>ClayOH + Ra</w:t>
       </w:r>
       <w:r>
@@ -5849,7 +5987,7 @@
 </file>
 
 <file path=customXml/itemProps1.xml><?xml version="1.0" encoding="utf-8"?>
-<ds:datastoreItem xmlns:ds="http://schemas.openxmlformats.org/officeDocument/2006/customXml" ds:itemID="{EA465630-C926-4119-A8F9-D8686AAB744F}">
+<ds:datastoreItem xmlns:ds="http://schemas.openxmlformats.org/officeDocument/2006/customXml" ds:itemID="{18B63F2D-A557-4CA6-A397-39C0F3D3D493}">
   <ds:schemaRefs>
     <ds:schemaRef ds:uri="http://schemas.openxmlformats.org/officeDocument/2006/bibliography"/>
   </ds:schemaRefs>

</xml_diff>

<commit_message>
Sorption isotherm results rewritten
</commit_message>
<xml_diff>
--- a/Manuscript/Radium Sorption Manuscript D-1.docx
+++ b/Manuscript/Radium Sorption Manuscript D-1.docx
@@ -1239,7 +1239,10 @@
         <w:t>d</w:t>
       </w:r>
       <w:r>
-        <w:t xml:space="preserve"> values presented in table 2. </w:t>
+        <w:t xml:space="preserve"> values presented in table 2</w:t>
+      </w:r>
+      <w:r>
+        <w:t xml:space="preserve">. </w:t>
       </w:r>
       <w:r>
         <w:t>This K</w:t>
@@ -1260,7 +1263,13 @@
         <w:t xml:space="preserve"> The extent of sorption increases with increasing pH for both iron oxides.</w:t>
       </w:r>
       <w:r>
-        <w:t xml:space="preserve"> It is worth noting that goethite shows no discernable sorption at acidic pHs, and that ferrihydrite shows the most sorption at pH 9 compared to all of the other minerals.</w:t>
+        <w:t xml:space="preserve"> It is w</w:t>
+      </w:r>
+      <w:r>
+        <w:t xml:space="preserve">orth noting that goethite shows limited </w:t>
+      </w:r>
+      <w:r>
+        <w:t>sorption at acidic pHs, and that ferrihydrite shows the most sorption at pH 9 compared to all of the other minerals.</w:t>
       </w:r>
       <w:r>
         <w:t xml:space="preserve"> </w:t>
@@ -1362,6 +1371,9 @@
         <w:t>found in this work is the largest of the collected data sets, but was also performed with the lowest ionic strength background solution, which matches with previous results suggesting that increased salinity will reduce radium sorption extent</w:t>
       </w:r>
       <w:r>
+        <w:t xml:space="preserve"> </w:t>
+      </w:r>
+      <w:r>
         <w:fldChar w:fldCharType="begin" w:fldLock="1"/>
       </w:r>
       <w:r>
@@ -1390,7 +1402,7 @@
         <w:fldChar w:fldCharType="begin" w:fldLock="1"/>
       </w:r>
       <w:r>
-        <w:instrText>ADDIN CSL_CITATION { "citationItems" : [ { "id" : "ITEM-1", "itemData" : { "DOI" : "10.1016/j.marchem.2013.01.008", "ISSN" : "03044203", "author" : [ { "dropping-particle" : "", "family" : "Beck", "given" : "Aaron J.", "non-dropping-particle" : "", "parse-names" : false, "suffix" : "" }, { "dropping-particle" : "", "family" : "Cochran", "given" : "Michele a.", "non-dropping-particle" : "", "parse-names" : false, "suffix" : "" } ], "container-title" : "Marine Chemistry", "id" : "ITEM-1", "issued" : { "date-parts" : [ [ "2013", "10" ] ] }, "page" : "38-48", "publisher" : "Elsevier B.V.", "title" : "Controls on solid-solution partitioning of radium in saturated marine sands", "type" : "article-journal", "volume" : "156" }, "uris" : [ "http://www.mendeley.com/documents/?uuid=433c5ed5-fe4f-49b1-8e02-0514d092d5f5" ] } ], "mendeley" : { "formattedCitation" : "(Beck &amp; Cochran, 2013)", "plainTextFormattedCitation" : "(Beck &amp; Cochran, 2013)" }, "properties" : { "noteIndex" : 0 }, "schema" : "https://github.com/citation-style-language/schema/raw/master/csl-citation.json" }</w:instrText>
+        <w:instrText>ADDIN CSL_CITATION { "citationItems" : [ { "id" : "ITEM-1", "itemData" : { "DOI" : "10.1016/j.marchem.2013.01.008", "ISSN" : "03044203", "author" : [ { "dropping-particle" : "", "family" : "Beck", "given" : "Aaron J.", "non-dropping-particle" : "", "parse-names" : false, "suffix" : "" }, { "dropping-particle" : "", "family" : "Cochran", "given" : "Michele a.", "non-dropping-particle" : "", "parse-names" : false, "suffix" : "" } ], "container-title" : "Marine Chemistry", "id" : "ITEM-1", "issued" : { "date-parts" : [ [ "2013", "10" ] ] }, "page" : "38-48", "publisher" : "Elsevier B.V.", "title" : "Controls on solid-solution partitioning of radium in saturated marine sands", "type" : "article-journal", "volume" : "156" }, "uris" : [ "http://www.mendeley.com/documents/?uuid=433c5ed5-fe4f-49b1-8e02-0514d092d5f5" ] } ], "mendeley" : { "formattedCitation" : "(Beck &amp; Cochran, 2013)", "plainTextFormattedCitation" : "(Beck &amp; Cochran, 2013)", "previouslyFormattedCitation" : "(Beck &amp; Cochran, 2013)" }, "properties" : { "noteIndex" : 0 }, "schema" : "https://github.com/citation-style-language/schema/raw/master/csl-citation.json" }</w:instrText>
       </w:r>
       <w:r>
         <w:fldChar w:fldCharType="separate"/>
@@ -1405,10 +1417,330 @@
         <w:fldChar w:fldCharType="end"/>
       </w:r>
       <w:r>
-        <w:t>. This suggests that the sorption isotherm results found here represent an upper limit for radium sorption to iron oxides.</w:t>
-      </w:r>
-      <w:r>
-        <w:t xml:space="preserve"> WHAT ABOUT BARIUM OR STRONTIUM????</w:t>
+        <w:t>. This suggests that the sorption isotherm results found here represent an upper limit fo</w:t>
+      </w:r>
+      <w:r>
+        <w:t>r radium sorption to iron oxides</w:t>
+      </w:r>
+      <w:r>
+        <w:t>.</w:t>
+      </w:r>
+      <w:r>
+        <w:t xml:space="preserve"> </w:t>
+      </w:r>
+    </w:p>
+    <w:p>
+      <w:r>
+        <w:tab/>
+        <w:t>Larger differences appear when examining radium adsorption to goethite, which has more available data in the literature. These result</w:t>
+      </w:r>
+      <w:r>
+        <w:t xml:space="preserve">s are displayed in table 2, along with the other mineral specific results. Unlike with ferrihydrite, we observe significant differences in sorption extent compared to previous research, generally observing a larger extent of sorption for solutions of comparable pH. One factor affecting this may be the differences in solution ionic strength. INSERT COMPARISON OF SURFACE AREAS AS JUSTIFICATION? </w:t>
+      </w:r>
+      <w:r>
+        <w:t xml:space="preserve">Other possible differences may be driven by the crystallinity of the goethite used, which varies significantly depending on the synthesis method. We expect relatively low crystallinity goethite based on the described experimental method, which should more closely match goethites found in natural settings </w:t>
+      </w:r>
+      <w:r>
+        <w:fldChar w:fldCharType="begin" w:fldLock="1"/>
+      </w:r>
+      <w:r>
+        <w:instrText>ADDIN CSL_CITATION { "citationItems" : [ { "id" : "ITEM-1", "itemData" : { "DOI" : "10.1002/9783527613229", "ISBN" : "9783527613229", "ISSN" : "0009-8558", "author" : [ { "dropping-particle" : "", "family" : "Schwertmann", "given" : "U.", "non-dropping-particle" : "", "parse-names" : false, "suffix" : "" }, { "dropping-particle" : "", "family" : "Cornell", "given" : "RM.", "non-dropping-particle" : "", "parse-names" : false, "suffix" : "" } ], "container-title" : "Wiley-VCH Verlag Gmbh", "id" : "ITEM-1", "issued" : { "date-parts" : [ [ "2000", "4", "25" ] ] }, "publisher" : "Wiley-VCH Verlag GmbH", "publisher-place" : "Weinheim, Germany", "title" : "Iron Oxides in the Laboratary", "type" : "book" }, "uris" : [ "http://www.mendeley.com/documents/?uuid=62200266-4ca8-456a-a42c-4d91a7a4087b" ] } ], "mendeley" : { "formattedCitation" : "(Schwertmann &amp; Cornell, 2000)", "plainTextFormattedCitation" : "(Schwertmann &amp; Cornell, 2000)", "previouslyFormattedCitation" : "(Schwertmann &amp; Cornell, 2000)" }, "properties" : { "noteIndex" : 0 }, "schema" : "https://github.com/citation-style-language/schema/raw/master/csl-citation.json" }</w:instrText>
+      </w:r>
+      <w:r>
+        <w:fldChar w:fldCharType="separate"/>
+      </w:r>
+      <w:r>
+        <w:rPr>
+          <w:noProof/>
+        </w:rPr>
+        <w:t>(Schwertmann &amp; Cornell, 2000)</w:t>
+      </w:r>
+      <w:r>
+        <w:fldChar w:fldCharType="end"/>
+      </w:r>
+      <w:r>
+        <w:t xml:space="preserve">. </w:t>
+      </w:r>
+      <w:r>
+        <w:t>Reconciling these differences is crucial for understanding the importance of goethite in controlling radium sorption.</w:t>
+      </w:r>
+    </w:p>
+    <w:p>
+      <w:r>
+        <w:t>SECTION 3.1.2: SORPTION ISOTHERMS</w:t>
+      </w:r>
+      <w:r>
+        <w:t xml:space="preserve"> AND SORPTION KINETICS</w:t>
+      </w:r>
+      <w:r>
+        <w:t>: MONTMORILLONITE</w:t>
+      </w:r>
+    </w:p>
+    <w:p>
+      <w:r>
+        <w:tab/>
+        <w:t>Sorption isotherm results for radium onto sodium montmorillonite are plotted in figure 2, and the calculated K</w:t>
+      </w:r>
+      <w:r>
+        <w:rPr>
+          <w:vertAlign w:val="subscript"/>
+        </w:rPr>
+        <w:t xml:space="preserve">d </w:t>
+      </w:r>
+      <w:r>
+        <w:t>values</w:t>
+      </w:r>
+      <w:r>
+        <w:t xml:space="preserve"> listed in table 2</w:t>
+      </w:r>
+      <w:r>
+        <w:t>.</w:t>
+      </w:r>
+      <w:r>
+        <w:t xml:space="preserve"> The results are remarkably linear for the range of radium activities considered.</w:t>
+      </w:r>
+      <w:r>
+        <w:t xml:space="preserve"> A much weaker</w:t>
+      </w:r>
+      <w:r>
+        <w:t xml:space="preserve"> pH dependence is observed for montmorillonite</w:t>
+      </w:r>
+      <w:r>
+        <w:t xml:space="preserve"> sorption as compared to the iron oxides, however, the </w:t>
+      </w:r>
+      <w:r>
+        <w:t xml:space="preserve">total </w:t>
+      </w:r>
+      <w:r>
+        <w:t>extent of sorption is significantly larger over the whole range of pH values</w:t>
+      </w:r>
+      <w:r>
+        <w:t xml:space="preserve">. The only isotherm </w:t>
+      </w:r>
+      <w:r>
+        <w:t xml:space="preserve">in this study </w:t>
+      </w:r>
+      <w:r>
+        <w:t>showing a larger extent of sorption</w:t>
+      </w:r>
+      <w:r>
+        <w:t xml:space="preserve"> is ferrihydrite at pH 9</w:t>
+      </w:r>
+      <w:r>
+        <w:t xml:space="preserve">, with all others having significantly less sorption. This result suggests that the dominant mechanism controlling montmorillonite sorption is not complexation with surface groups, but rather exchange of radium with sodium in the inner layer of the clay. </w:t>
+      </w:r>
+      <w:r>
+        <w:t>This concept is explored further in section 3.2 through the surface complexation modeling.</w:t>
+      </w:r>
+    </w:p>
+    <w:p>
+      <w:r>
+        <w:tab/>
+        <w:t>As with the iron oxides, there is only a limited set of experimental data with which to compare the gathered experimental data. The two data points are reported in table 2, and were performed under similar solution conditions, but with different solid to solution ratios. Again, there are significant differences in the order of magnitude in the calculated K</w:t>
+      </w:r>
+      <w:r>
+        <w:rPr>
+          <w:vertAlign w:val="subscript"/>
+        </w:rPr>
+        <w:t>d</w:t>
+      </w:r>
+      <w:r>
+        <w:t xml:space="preserve"> value. Experiments with the highest solid loading showed the least extent of sorption </w:t>
+      </w:r>
+      <w:r>
+        <w:fldChar w:fldCharType="begin" w:fldLock="1"/>
+      </w:r>
+      <w:r>
+        <w:instrText>ADDIN CSL_CITATION { "citationItems" : [ { "id" : "ITEM-1", "itemData" : { "DOI" : "10.1346/CCMN.1983.0310501", "ISSN" : "0009-8604", "abstract" : "Well-characterized American Petroleum Institute clay standards, source clays from The Clay Minerals Society, and other secondary minerals were used to determine the effects of U concentration, temperature, and solution composition on U-sorption properties. Uranium concentrations ranged from about 1.00 x 10 -4 M to 4.00 x 10 7 M, temperatures from 5 ~ to 65~ and solution compositions containing 0.01 M NaCl and 0.01 M NaHCO3. Silica gel efficiently sorbed uranyl carbonate anion complexes. The higher cation-exchange capacity materials most readily sorbed uranyl ions from the 0.01 M NaCl solution. Temperature increases tended to affect uranyl ion sorption adversely except when the U was present as carbonate complexes. Noncrystalline ferric oxyhydroxides sorbed uranyl ions much more efficiently than any of the secondary crystalline minerals studied. A method for accurately extrapolating U-sorption efficiencies between experimental points based on the Freundlich equation is presented.", "author" : [ { "dropping-particle" : "", "family" : "Ames", "given" : "L. L.", "non-dropping-particle" : "", "parse-names" : false, "suffix" : "" } ], "container-title" : "Clays and Clay Minerals", "id" : "ITEM-1", "issue" : "5", "issued" : { "date-parts" : [ [ "1983" ] ] }, "page" : "321-334", "title" : "Sorption of Trace Constituents from Aqueous Solutions onto Secondary Minerals. I. Uranium", "type" : "article-journal", "volume" : "31" }, "uris" : [ "http://www.mendeley.com/documents/?uuid=620ad582-17c9-41fd-aa3e-0e784f08e35f" ] } ], "mendeley" : { "formattedCitation" : "(Ames, 1983)", "plainTextFormattedCitation" : "(Ames, 1983)", "previouslyFormattedCitation" : "(Ames, 1983)" }, "properties" : { "noteIndex" : 0 }, "schema" : "https://github.com/citation-style-language/schema/raw/master/csl-citation.json" }</w:instrText>
+      </w:r>
+      <w:r>
+        <w:fldChar w:fldCharType="separate"/>
+      </w:r>
+      <w:r>
+        <w:rPr>
+          <w:noProof/>
+        </w:rPr>
+        <w:t>(Ames, 1983)</w:t>
+      </w:r>
+      <w:r>
+        <w:fldChar w:fldCharType="end"/>
+      </w:r>
+      <w:r>
+        <w:t>, while the present experiments, which had the lowest solid loading, had the largest extent of sorption. The comparable data span roughly an order of magnitude in difference for K</w:t>
+      </w:r>
+      <w:r>
+        <w:rPr>
+          <w:vertAlign w:val="subscript"/>
+        </w:rPr>
+        <w:t>d</w:t>
+      </w:r>
+      <w:r>
+        <w:t xml:space="preserve"> value, in spite of distinct similarities in experimental methodology, particularly in dealing with clay treatment. It is possible that differences in the source clay may drive some of this variation, as the surface area of the STx-1b </w:t>
+      </w:r>
+      <w:r>
+        <w:t xml:space="preserve">used in this study is more than twice that of the SWy-1 used in the other study </w:t>
+      </w:r>
+      <w:r>
+        <w:fldChar w:fldCharType="begin" w:fldLock="1"/>
+      </w:r>
+      <w:r>
+        <w:instrText>ADDIN CSL_CITATION { "citationItems" : [ { "id" : "ITEM-1", "itemData" : { "DOI" : "10.1007/s10967-013-2740-3", "ISSN" : "0236-5731", "author" : [ { "dropping-particle" : "", "family" : "Tamamura", "given" : "Shuji", "non-dropping-particle" : "", "parse-names" : false, "suffix" : "" }, { "dropping-particle" : "", "family" : "Takada", "given" : "Takahiro", "non-dropping-particle" : "", "parse-names" : false, "suffix" : "" }, { "dropping-particle" : "", "family" : "Tomita", "given" : "Junpei", "non-dropping-particle" : "", "parse-names" : false, "suffix" : "" }, { "dropping-particle" : "", "family" : "Nagao", "given" : "Seiya", "non-dropping-particle" : "", "parse-names" : false, "suffix" : "" }, { "dropping-particle" : "", "family" : "Fukushi", "given" : "Keisuke", "non-dropping-particle" : "", "parse-names" : false, "suffix" : "" }, { "dropping-particle" : "", "family" : "Yamamoto", "given" : "Masayoshi", "non-dropping-particle" : "", "parse-names" : false, "suffix" : "" } ], "container-title" : "Journal of Radioanalytical and Nuclear Chemistry", "id" : "ITEM-1", "issue" : "1", "issued" : { "date-parts" : [ [ "2013", "9", "8" ] ] }, "page" : "569-575", "title" : "Salinity dependence of 226Ra adsorption on montmorillonite and kaolinite", "type" : "article-journal", "volume" : "299" }, "uris" : [ "http://www.mendeley.com/documents/?uuid=5b3b4e7c-f852-48f5-abed-58007c466255" ] } ], "mendeley" : { "formattedCitation" : "(Tamamura et al., 2013)", "plainTextFormattedCitation" : "(Tamamura et al., 2013)", "previouslyFormattedCitation" : "(Tamamura et al., 2013)" }, "properties" : { "noteIndex" : 0 }, "schema" : "https://github.com/citation-style-language/schema/raw/master/csl-citation.json" }</w:instrText>
+      </w:r>
+      <w:r>
+        <w:fldChar w:fldCharType="separate"/>
+      </w:r>
+      <w:r>
+        <w:rPr>
+          <w:noProof/>
+        </w:rPr>
+        <w:t>(Tamamura et al., 2013)</w:t>
+      </w:r>
+      <w:r>
+        <w:fldChar w:fldCharType="end"/>
+      </w:r>
+      <w:r>
+        <w:t>. Unfortunately, there is little data examining the impact of pH on montmorillonite sorption of radium.</w:t>
+      </w:r>
+    </w:p>
+    <w:p>
+      <w:r>
+        <w:t>DISCUSSION OF KINETIC EXPERIMENT RESULTS</w:t>
+      </w:r>
+    </w:p>
+    <w:p>
+      <w:r>
+        <w:t>SECTION 3.1.3: SORPTION ISOTHERMS: PYRITE</w:t>
+      </w:r>
+    </w:p>
+    <w:p>
+      <w:r>
+        <w:tab/>
+        <w:t>Pyrite showed limited sorption of radium over most pH values, with almost no sorption at acidic pH v</w:t>
+      </w:r>
+      <w:r>
+        <w:t>alues, and limited sorption at more basic pH values. Interestingly, there seems to be little difference in sorption at a circumneutral pH compared to basic pH. As with the other minerals, K</w:t>
+      </w:r>
+      <w:r>
+        <w:rPr>
+          <w:vertAlign w:val="subscript"/>
+        </w:rPr>
+        <w:t xml:space="preserve">d </w:t>
+      </w:r>
+      <w:r>
+        <w:t xml:space="preserve">values were fit, showing very linear response in the range of radium activities considered, and those values are reported </w:t>
+      </w:r>
+      <w:r>
+        <w:lastRenderedPageBreak/>
+        <w:t>in table 2. Radium sorption to goethite is comparable to that of pyrite at circumneutral pH values, though the extent of sorption to goethite is much larger at increasingly basic solution conditions. There is very little, if any existing data examining the sorption of radium to any reduced iron solid. These results suggest that reduced iron minerals may play a limited role in controlling radium sorption in anoxic environments, however it seems clear that the formation of any kind of persistent iron oxide coating, or clay minerals with exchangeable cations</w:t>
+      </w:r>
+      <w:r>
+        <w:t xml:space="preserve"> will dominate sorption processes.</w:t>
+      </w:r>
+    </w:p>
+    <w:p>
+      <w:r>
+        <w:t>SECTION 3.1.4: THE USE OF CHECMIAL ANALOGS FOR RADIUM</w:t>
+      </w:r>
+    </w:p>
+    <w:p>
+      <w:r>
+        <w:tab/>
+      </w:r>
+      <w:r>
+        <w:t xml:space="preserve">The literature contains a limited set of data studying radium sorption to most minerals, with radiotoxicity often cited as the reason for these limitations </w:t>
+      </w:r>
+      <w:r>
+        <w:fldChar w:fldCharType="begin" w:fldLock="1"/>
+      </w:r>
+      <w:r>
+        <w:instrText>ADDIN CSL_CITATION { "citationItems" : [ { "id" : "ITEM-1", "itemData" : { "DOI" : "10.1016/j.gca.2014.10.008", "ISSN" : "0016-7037", "author" : [ { "dropping-particle" : "", "family" : "Sajih", "given" : "M", "non-dropping-particle" : "", "parse-names" : false, "suffix" : "" }, { "dropping-particle" : "", "family" : "Bryan", "given" : "N D", "non-dropping-particle" : "", "parse-names" : false, "suffix" : "" }, { "dropping-particle" : "", "family" : "Livens", "given" : "F R", "non-dropping-particle" : "", "parse-names" : false, "suffix" : "" }, { "dropping-particle" : "", "family" : "Vaughan", "given" : "D J", "non-dropping-particle" : "", "parse-names" : false, "suffix" : "" }, { "dropping-particle" : "", "family" : "Descostes", "given" : "M", "non-dropping-particle" : "", "parse-names" : false, "suffix" : "" }, { "dropping-particle" : "", "family" : "Phrommavanh", "given" : "V", "non-dropping-particle" : "", "parse-names" : false, "suffix" : "" }, { "dropping-particle" : "", "family" : "Nos", "given" : "J", "non-dropping-particle" : "", "parse-names" : false, "suffix" : "" }, { "dropping-particle" : "", "family" : "Morris", "given" : "K", "non-dropping-particle" : "", "parse-names" : false, "suffix" : "" } ], "container-title" : "Geochimica et Cosmochimica Acta", "id" : "ITEM-1", "issued" : { "date-parts" : [ [ "2014" ] ] }, "page" : "150-163", "publisher" : "Elsevier Ltd", "title" : "Adsorption of radium and barium on goethite and ferrihydrite: A kinetic and surface complexation modelling study", "type" : "article-journal", "volume" : "146" }, "uris" : [ "http://www.mendeley.com/documents/?uuid=8b7e3294-07a1-4806-9ef6-49c0afe4e0f1" ] } ], "mendeley" : { "formattedCitation" : "(Sajih et al., 2014)", "plainTextFormattedCitation" : "(Sajih et al., 2014)", "previouslyFormattedCitation" : "(Sajih et al., 2014)" }, "properties" : { "noteIndex" : 0 }, "schema" : "https://github.com/citation-style-language/schema/raw/master/csl-citation.json" }</w:instrText>
+      </w:r>
+      <w:r>
+        <w:fldChar w:fldCharType="separate"/>
+      </w:r>
+      <w:r>
+        <w:rPr>
+          <w:noProof/>
+        </w:rPr>
+        <w:t>(Sajih et al., 2014)</w:t>
+      </w:r>
+      <w:r>
+        <w:fldChar w:fldCharType="end"/>
+      </w:r>
+      <w:r>
+        <w:t>. A popular technique for circumventing these hazards is the use of analog compounds, which share some of the same chemical characteristics as radium, but present fewer human health hazards. Both barium and strontium, which are in the same family as radium, have be</w:t>
+      </w:r>
+      <w:r>
+        <w:t>en considered and cited as “analogs” for radium in the environment</w:t>
+      </w:r>
+      <w:r>
+        <w:t xml:space="preserve"> </w:t>
+      </w:r>
+      <w:r>
+        <w:fldChar w:fldCharType="begin" w:fldLock="1"/>
+      </w:r>
+      <w:r>
+        <w:instrText>ADDIN CSL_CITATION { "citationItems" : [ { "id" : "ITEM-1", "itemData" : { "DOI" : "10.1016/S0927-7757(01)00592-1", "ISBN" : "1505844266", "ISSN" : "09277757", "abstract" : "Migration of radioactive radium, 226Ra, in soil is an environmental concern, especially in areas adjacent to uranium processing facilities. Barium(II), as Ba2+, was used as a Ra analog and reacted with a Na-montmorillonite to obtain mechanistic insights into the interaction of Ra with soil matrices. The majority of sorbed Ba is associated with the permanently charged surface sites on the montmorillonite basal surface. This is indicated by the facts that (1) sorption of Ba(II) on montmorillonite is not highly sensitive to solution pH, although an increase of sorption was observed at higher pH values; and (2) displacement of sorbed Ba increased with increased NaNO3 concentration. As demonstrated by EXAFS, a small fraction of Ba also adsorbed on the montmorillonite edge, forming an inner-sphere surface complex through sharing of oxygen atom(s) from deprotonated -OH group of the A1 octahedral layer. The EXAFS measured distances between Ba and O at the first shell, and Ba and A1 of the second shell are 2.7-2.8 and 3.7-3.9 ??, respectively, consistent with the results from geometry of a inner-sphere complex at the edge site. Results from bulk experiments and spectroscopic analysis suggest a co-existence of outer- and inner-sphere surface complexes for Ba sorbed to the montmorillonite surface. ?? 2001 Elsevier Science B.V. All rights reserved.", "author" : [ { "dropping-particle" : "", "family" : "Zhang", "given" : "Peng Chu", "non-dropping-particle" : "", "parse-names" : false, "suffix" : "" }, { "dropping-particle" : "V.", "family" : "Brady", "given" : "Pat", "non-dropping-particle" : "", "parse-names" : false, "suffix" : "" }, { "dropping-particle" : "", "family" : "Arthur", "given" : "Sara E.", "non-dropping-particle" : "", "parse-names" : false, "suffix" : "" }, { "dropping-particle" : "", "family" : "Zhou", "given" : "Wei Qing", "non-dropping-particle" : "", "parse-names" : false, "suffix" : "" }, { "dropping-particle" : "", "family" : "Sawyer", "given" : "Dale", "non-dropping-particle" : "", "parse-names" : false, "suffix" : "" }, { "dropping-particle" : "", "family" : "Hesterberg", "given" : "Dean A.", "non-dropping-particle" : "", "parse-names" : false, "suffix" : "" } ], "container-title" : "Colloids and Surfaces A: Physicochemical and Engineering Aspects", "id" : "ITEM-1", "issue" : "3", "issued" : { "date-parts" : [ [ "2001" ] ] }, "page" : "239-249", "title" : "Adsorption of barium(II) on montmorillonite: An EXAFS study", "type" : "article-journal", "volume" : "190" }, "uris" : [ "http://www.mendeley.com/documents/?uuid=8ef71975-a5ff-4ee0-973e-99061019d257" ] }, { "id" : "ITEM-2", "itemData" : { "DOI" : "10.1016/j.gca.2014.10.008", "ISSN" : "0016-7037", "author" : [ { "dropping-particle" : "", "family" : "Sajih", "given" : "M", "non-dropping-particle" : "", "parse-names" : false, "suffix" : "" }, { "dropping-particle" : "", "family" : "Bryan", "given" : "N D", "non-dropping-particle" : "", "parse-names" : false, "suffix" : "" }, { "dropping-particle" : "", "family" : "Livens", "given" : "F R", "non-dropping-particle" : "", "parse-names" : false, "suffix" : "" }, { "dropping-particle" : "", "family" : "Vaughan", "given" : "D J", "non-dropping-particle" : "", "parse-names" : false, "suffix" : "" }, { "dropping-particle" : "", "family" : "Descostes", "given" : "M", "non-dropping-particle" : "", "parse-names" : false, "suffix" : "" }, { "dropping-particle" : "", "family" : "Phrommavanh", "given" : "V", "non-dropping-particle" : "", "parse-names" : false, "suffix" : "" }, { "dropping-particle" : "", "family" : "Nos", "given" : "J", "non-dropping-particle" : "", "parse-names" : false, "suffix" : "" }, { "dropping-particle" : "", "family" : "Morris", "given" : "K", "non-dropping-particle" : "", "parse-names" : false, "suffix" : "" } ], "container-title" : "Geochimica et Cosmochimica Acta", "id" : "ITEM-2", "issued" : { "date-parts" : [ [ "2014" ] ] }, "page" : "150-163", "publisher" : "Elsevier Ltd", "title" : "Adsorption of radium and barium on goethite and ferrihydrite: A kinetic and surface complexation modelling study", "type" : "article-journal", "volume" : "146" }, "uris" : [ "http://www.mendeley.com/documents/?uuid=8b7e3294-07a1-4806-9ef6-49c0afe4e0f1" ] }, { "id" : "ITEM-3", "itemData" : { "DOI" : "10.1016/j.apgeochem.2011.04.012", "ISBN" : "0883-2927", "ISSN" : "08832927", "abstract" : "Radium-226 is a naturally-occurring radioisotope with potentially significant radiological impact and whose environmental behaviour is of concern. The reactions of tracer (0.1-1. nM) dissolved Ra and its chemical analogue Ba with the surfaces of a range of carbonate minerals have been studied. All of the minerals react with Ra but, whereas calcite, dolomite, strontianite, rhodocrosite, ankerite and witherite all show increased uptake with increasing Ra concentration, suggesting a coprecipitation reaction (hence with phase formation limiting uptake), siderite, magnesite and ankerite show behaviour suggesting simple sorption (with decreasing uptake as Ra concentration increases, or with no dependence on [Ra]). Magnesite, in particular, has a low sorption capacity. Barium has been used at higher (0.1-1mM) concentrations to enable the use of surface analytical and imaging techniques in addition to bulk uptake measurements. Although the same eight carbonates were studied, measurable uptake occurs only on dolomite, magnesite and siderite. For siderite and magnesite, there is an approximately linear relationship between the increasing solid and solution phase Ba concentrations, suggesting a simple sorption process. Dolomite shows more complex behaviour suggesting simple sorption at the lowest concentrations and phase formation at higher concentrations (&gt;0.4mmolL-1). The latter observation is consistent with spectroscopic evidence for the formation of witherite. Surface analysis and imaging of the three carbonate substrates that react with Ba show a diversity of behaviour, partly as a result of using natural minerals in these experiments. Witherite is commonly formed as a surface precipitate although the presence of even trace SO42- leads to barite formation. The surface phases display a range of characteristic morphologies, and the surface structure has the effect of templating growth. The presence of even minor amounts of Fe (hydr)oxide phases as alteration products or precipitates on the carbonates is also important, since Ba has a strong affinity for these phases. \u00a9 2011 Elsevier Ltd.", "author" : [ { "dropping-particle" : "", "family" : "Jones", "given" : "Mark J.", "non-dropping-particle" : "", "parse-names" : false, "suffix" : "" }, { "dropping-particle" : "", "family" : "Butchins", "given" : "Laura J.", "non-dropping-particle" : "", "parse-names" : false, "suffix" : "" }, { "dropping-particle" : "", "family" : "Charnock", "given" : "John M.", "non-dropping-particle" : "", "parse-names" : false, "suffix" : "" }, { "dropping-particle" : "", "family" : "Pattrick", "given" : "Richard a D", "non-dropping-particle" : "", "parse-names" : false, "suffix" : "" }, { "dropping-particle" : "", "family" : "Small", "given" : "Joe S.", "non-dropping-particle" : "", "parse-names" : false, "suffix" : "" }, { "dropping-particle" : "", "family" : "Vaughan", "given" : "David J.", "non-dropping-particle" : "", "parse-names" : false, "suffix" : "" }, { "dropping-particle" : "", "family" : "Wincott", "given" : "Paul L.", "non-dropping-particle" : "", "parse-names" : false, "suffix" : "" }, { "dropping-particle" : "", "family" : "Livens", "given" : "Francis R.", "non-dropping-particle" : "", "parse-names" : false, "suffix" : "" } ], "container-title" : "Applied Geochemistry", "id" : "ITEM-3", "issue" : "7", "issued" : { "date-parts" : [ [ "2011" ] ] }, "page" : "1231-1238", "publisher" : "Elsevier Ltd", "title" : "Reactions of radium and barium with the surfaces of carbonate minerals", "type" : "article-journal", "volume" : "26" }, "uris" : [ "http://www.mendeley.com/documents/?uuid=f8e09f36-a6d8-4780-bdbd-874de25e8630" ] } ], "mendeley" : { "formattedCitation" : "(Jones et al., 2011; Sajih et al., 2014; P. C. Zhang et al., 2001)", "plainTextFormattedCitation" : "(Jones et al., 2011; Sajih et al., 2014; P. C. Zhang et al., 2001)", "previouslyFormattedCitation" : "(P. C. Zhang et al., 2001)" }, "properties" : { "noteIndex" : 0 }, "schema" : "https://github.com/citation-style-language/schema/raw/master/csl-citation.json" }</w:instrText>
+      </w:r>
+      <w:r>
+        <w:fldChar w:fldCharType="separate"/>
+      </w:r>
+      <w:r>
+        <w:rPr>
+          <w:noProof/>
+        </w:rPr>
+        <w:t>(Jones et al., 2011; Sajih et al., 2014; P. C. Zhang et al., 2001)</w:t>
+      </w:r>
+      <w:r>
+        <w:fldChar w:fldCharType="end"/>
+      </w:r>
+      <w:r>
+        <w:t xml:space="preserve">. Barium </w:t>
+      </w:r>
+      <w:r>
+        <w:t xml:space="preserve">and strontium </w:t>
+      </w:r>
+      <w:r>
+        <w:t>ha</w:t>
+      </w:r>
+      <w:r>
+        <w:t>ve</w:t>
+      </w:r>
+      <w:r>
+        <w:t xml:space="preserve"> been used to remove radium from </w:t>
+      </w:r>
+      <w:r>
+        <w:t>produced waters from hydraulic fracturing</w:t>
+      </w:r>
+      <w:r>
+        <w:t>, as the chemicals will coprecipitate in the presence of sulfate</w:t>
+      </w:r>
+      <w:r>
+        <w:t>, and have relatively similar solubility products</w:t>
+      </w:r>
+      <w:r>
+        <w:t xml:space="preserve"> </w:t>
+      </w:r>
+      <w:r>
+        <w:fldChar w:fldCharType="begin" w:fldLock="1"/>
+      </w:r>
+      <w:r>
+        <w:instrText>ADDIN CSL_CITATION { "citationItems" : [ { "id" : "ITEM-1", "itemData" : { "DOI" : "10.1021/es405168b", "ISBN" : "1520-5851 (Electronic)\\r0013-936X (Linking)", "ISSN" : "15205851", "PMID" : "24670034", "abstract" : "Radium occurs in flowback and produced waters from hydraulic fracturing for unconventional gas extraction along with high concentrations of barium and strontium and elevated salinity. Radium is often removed from this wastewater by co-precipitation with barium or other alkaline earth metals. The distribution equation for Ra in the precipitate is derived from the equilibrium of the lattice replacement reaction (inclusion) between the Ra(2+) ion and the carrier ions (e.g., Ba(2+) and Sr(2+)) in aqueous and solid phases and is often applied to describe the fate of radium in these systems. Although the theoretical distribution coefficient for Ra-SrSO4 (Kd = 237) is much larger than that for Ra-BaSO4 (Kd = 1.54), previous studies have focused on Ra-BaSO4 equilibrium. This study evaluates the equilibria and kinetics of co-precipitation reactions in Ra-Ba-SO4 and Ra-Sr-SO4 binary systems and the Ra-Ba-Sr-SO4 ternary system under varying ionic strength (IS) conditions that are representative of brines generated during unconventional gas extraction. Results show that radium removal generally follows the theoretical distribution law in binary systems and is enhanced in the Ra-Ba-SO4 system and restrained in the Ra-Sr-SO4 system by high IS. However, the experimental distribution coefficient (Kd') varies widely and cannot be accurately described by the distribution equation, which depends on IS, kinetics of carrier precipitation and does not account for radium removal by adsorption. Radium removal in the ternary system is controlled by the co-precipitation of Ra-Ba-SO4, which is attributed to the rapid BaSO4 nucleation rate and closer ionic radii of Ra(2+) with Ba(2+) than with Sr(2+). Carrier (i.e., barite) recycling during water treatment was shown to be effective in enhancing radium removal even after co-precipitation was completed. Calculations based on experimental results show that Ra levels in the precipitate generated in centralized waste treatment facilities far exceed regulatory limits for disposal in municipal sanitary landfills and require careful monitoring of allowed source term loading (ASTL) for technically enhanced naturally occurring materials (TENORM) in these landfills. Several alternatives for sustainable management of TENORM are discussed.", "author" : [ { "dropping-particle" : "", "family" : "Zhang", "given" : "Tieyuan", "non-dropping-particle" : "", "parse-names" : false, "suffix" : "" }, { "dropping-particle" : "", "family" : "Gregory", "given" : "Kelvin", "non-dropping-particle" : "", "parse-names" : false, "suffix" : "" }, { "dropping-particle" : "", "family" : "Hammack", "given" : "Richard W.", "non-dropping-particle" : "", "parse-names" : false, "suffix" : "" }, { "dropping-particle" : "", "family" : "Vidic", "given" : "Radisav D.", "non-dropping-particle" : "", "parse-names" : false, "suffix" : "" } ], "container-title" : "Environmental Science and Technology", "id" : "ITEM-1", "issue" : "8", "issued" : { "date-parts" : [ [ "2014" ] ] }, "page" : "4596-4603", "title" : "Co-precipitation of radium with barium and strontium sulfate and its impact on the fate of radium during treatment of produced water from unconventional gas extraction", "type" : "article-journal", "volume" : "48" }, "uris" : [ "http://www.mendeley.com/documents/?uuid=6470b713-ece6-405b-8089-8c6ef6155f5d" ] } ], "mendeley" : { "formattedCitation" : "(T. Zhang, Gregory, Hammack, &amp; Vidic, 2014)", "plainTextFormattedCitation" : "(T. Zhang, Gregory, Hammack, &amp; Vidic, 2014)", "previouslyFormattedCitation" : "(T. Zhang, Gregory, Hammack, &amp; Vidic, 2014)" }, "properties" : { "noteIndex" : 0 }, "schema" : "https://github.com/citation-style-language/schema/raw/master/csl-citation.json" }</w:instrText>
+      </w:r>
+      <w:r>
+        <w:fldChar w:fldCharType="separate"/>
+      </w:r>
+      <w:r>
+        <w:rPr>
+          <w:noProof/>
+        </w:rPr>
+        <w:t>(T. Zhang, Gregory, Hammack, &amp; Vidic, 2014)</w:t>
+      </w:r>
+      <w:r>
+        <w:fldChar w:fldCharType="end"/>
+      </w:r>
+      <w:r>
+        <w:t>.</w:t>
       </w:r>
       <w:bookmarkStart w:id="3" w:name="_GoBack"/>
       <w:bookmarkEnd w:id="3"/>
@@ -1416,7 +1748,6 @@
     <w:p>
       <w:r>
         <w:tab/>
-        <w:t>Goethite has a comparatively richer data set, with multiple studies examining radium retention in a varied set of solution conditions.</w:t>
       </w:r>
     </w:p>
     <w:p>
@@ -1456,7 +1787,10 @@
         <w:t xml:space="preserve"> for all minerals</w:t>
       </w:r>
       <w:r>
-        <w:t xml:space="preserve"> in table 1. </w:t>
+        <w:t xml:space="preserve"> in table 2</w:t>
+      </w:r>
+      <w:r>
+        <w:t xml:space="preserve">. </w:t>
       </w:r>
       <w:r>
         <w:t>Despite the overall simplicity of the model, the fits are quite good across all minerals</w:t>
@@ -1660,7 +1994,11 @@
         <w:t xml:space="preserve">nd in groundwater environments. </w:t>
       </w:r>
       <w:r>
-        <w:t>Previous studies of iron oxides have shown that they play an import</w:t>
+        <w:t xml:space="preserve">Previous </w:t>
+      </w:r>
+      <w:r>
+        <w:lastRenderedPageBreak/>
+        <w:t>studies of iron oxides have shown that they play an import</w:t>
       </w:r>
       <w:r>
         <w:t>ant role as sorbents of radium, and we confirm this result. However, we also show that clay minerals, especially ones with significant cation exchange capacity, may play a similarly important, if not larger role in retarding radium transport</w:t>
@@ -1704,11 +2042,7 @@
         <w:t xml:space="preserve">to remove iron oxide coatings, however, natural variability in redox state of groundwater can drive the formation of oxidized iron coatings that could then enhance radium retention. </w:t>
       </w:r>
       <w:r>
-        <w:t xml:space="preserve">This plays an important factor in groundwaters that experience natural or anthropogenically driven shifts in groundwater redox state. One area where this is crucial is in </w:t>
-      </w:r>
-      <w:r>
-        <w:lastRenderedPageBreak/>
-        <w:t>hydraulic fracturing, where anoxic shale brines are exposed to oxygenated water, which may result enhanced radium retention.</w:t>
+        <w:t>This plays an important factor in groundwaters that experience natural or anthropogenically driven shifts in groundwater redox state. One area where this is crucial is in hydraulic fracturing, where anoxic shale brines are exposed to oxygenated water, which may result enhanced radium retention.</w:t>
       </w:r>
       <w:r>
         <w:t xml:space="preserve"> The work here lays a path for improving models of radium transport, which can then be leveraged in efforts to use radium isotopes as a marker for hydraulic fracturing contamination. </w:t>
@@ -1746,7 +2080,7 @@
           <w:noProof/>
           <w:szCs w:val="24"/>
         </w:rPr>
-        <w:t xml:space="preserve">Barbot, E., Vidic, N. S., Gregory, K. B., &amp; Vidic, R. D. (2013). Spatial and temporal correlation of water quality parameters of produced waters from devonian-age shale following hydraulic fracturing. </w:t>
+        <w:t xml:space="preserve">Ames, L. L. (1983). Sorption of Trace Constituents from Aqueous Solutions onto Secondary Minerals. I. Uranium. </w:t>
       </w:r>
       <w:r>
         <w:rPr>
@@ -1756,7 +2090,7 @@
           <w:noProof/>
           <w:szCs w:val="24"/>
         </w:rPr>
-        <w:t>Environmental Science &amp; Technology</w:t>
+        <w:t>Clays and Clay Minerals</w:t>
       </w:r>
       <w:r>
         <w:rPr>
@@ -1774,15 +2108,15 @@
           <w:noProof/>
           <w:szCs w:val="24"/>
         </w:rPr>
-        <w:t>47</w:t>
-      </w:r>
-      <w:r>
-        <w:rPr>
-          <w:rFonts w:ascii="Calibri" w:hAnsi="Calibri" w:cs="Times New Roman"/>
-          <w:noProof/>
-          <w:szCs w:val="24"/>
-        </w:rPr>
-        <w:t>(6), 2562–9. doi:10.1021/es304638h</w:t>
+        <w:t>31</w:t>
+      </w:r>
+      <w:r>
+        <w:rPr>
+          <w:rFonts w:ascii="Calibri" w:hAnsi="Calibri" w:cs="Times New Roman"/>
+          <w:noProof/>
+          <w:szCs w:val="24"/>
+        </w:rPr>
+        <w:t>(5), 321–334. doi:10.1346/CCMN.1983.0310501</w:t>
       </w:r>
     </w:p>
     <w:p>
@@ -1805,7 +2139,7 @@
           <w:noProof/>
           <w:szCs w:val="24"/>
         </w:rPr>
-        <w:t xml:space="preserve">Bas, E. (2006). Adsorption behavior of strontium on binary mineral mixtures of Montmorillonite and Kaolinite, </w:t>
+        <w:t xml:space="preserve">Barbot, E., Vidic, N. S., Gregory, K. B., &amp; Vidic, R. D. (2013). Spatial and temporal correlation of water quality parameters of produced waters from devonian-age shale following hydraulic fracturing. </w:t>
       </w:r>
       <w:r>
         <w:rPr>
@@ -1815,15 +2149,33 @@
           <w:noProof/>
           <w:szCs w:val="24"/>
         </w:rPr>
-        <w:t>64</w:t>
-      </w:r>
-      <w:r>
-        <w:rPr>
-          <w:rFonts w:ascii="Calibri" w:hAnsi="Calibri" w:cs="Times New Roman"/>
-          <w:noProof/>
-          <w:szCs w:val="24"/>
-        </w:rPr>
-        <w:t>, 957–964. doi:10.1016/j.apradiso.2006.03.008</w:t>
+        <w:t>Environmental Science &amp; Technology</w:t>
+      </w:r>
+      <w:r>
+        <w:rPr>
+          <w:rFonts w:ascii="Calibri" w:hAnsi="Calibri" w:cs="Times New Roman"/>
+          <w:noProof/>
+          <w:szCs w:val="24"/>
+        </w:rPr>
+        <w:t xml:space="preserve">, </w:t>
+      </w:r>
+      <w:r>
+        <w:rPr>
+          <w:rFonts w:ascii="Calibri" w:hAnsi="Calibri" w:cs="Times New Roman"/>
+          <w:i/>
+          <w:iCs/>
+          <w:noProof/>
+          <w:szCs w:val="24"/>
+        </w:rPr>
+        <w:t>47</w:t>
+      </w:r>
+      <w:r>
+        <w:rPr>
+          <w:rFonts w:ascii="Calibri" w:hAnsi="Calibri" w:cs="Times New Roman"/>
+          <w:noProof/>
+          <w:szCs w:val="24"/>
+        </w:rPr>
+        <w:t>(6), 2562–9. doi:10.1021/es304638h</w:t>
       </w:r>
     </w:p>
     <w:p>
@@ -1846,7 +2198,7 @@
           <w:noProof/>
           <w:szCs w:val="24"/>
         </w:rPr>
-        <w:t xml:space="preserve">Bassot, S., Stammose, D., &amp; Benitah, S. (2005). Radium behaviour during ferric oxi-hydroxides ageing. </w:t>
+        <w:t xml:space="preserve">Bas, E. (2006). Adsorption behavior of strontium on binary mineral mixtures of Montmorillonite and Kaolinite, </w:t>
       </w:r>
       <w:r>
         <w:rPr>
@@ -1856,33 +2208,15 @@
           <w:noProof/>
           <w:szCs w:val="24"/>
         </w:rPr>
-        <w:t>Radioprotection</w:t>
-      </w:r>
-      <w:r>
-        <w:rPr>
-          <w:rFonts w:ascii="Calibri" w:hAnsi="Calibri" w:cs="Times New Roman"/>
-          <w:noProof/>
-          <w:szCs w:val="24"/>
-        </w:rPr>
-        <w:t xml:space="preserve">, </w:t>
-      </w:r>
-      <w:r>
-        <w:rPr>
-          <w:rFonts w:ascii="Calibri" w:hAnsi="Calibri" w:cs="Times New Roman"/>
-          <w:i/>
-          <w:iCs/>
-          <w:noProof/>
-          <w:szCs w:val="24"/>
-        </w:rPr>
-        <w:t>40</w:t>
-      </w:r>
-      <w:r>
-        <w:rPr>
-          <w:rFonts w:ascii="Calibri" w:hAnsi="Calibri" w:cs="Times New Roman"/>
-          <w:noProof/>
-          <w:szCs w:val="24"/>
-        </w:rPr>
-        <w:t>, S277–S283. doi:10.1051/radiopro:2005s1-042</w:t>
+        <w:t>64</w:t>
+      </w:r>
+      <w:r>
+        <w:rPr>
+          <w:rFonts w:ascii="Calibri" w:hAnsi="Calibri" w:cs="Times New Roman"/>
+          <w:noProof/>
+          <w:szCs w:val="24"/>
+        </w:rPr>
+        <w:t>, 957–964. doi:10.1016/j.apradiso.2006.03.008</w:t>
       </w:r>
     </w:p>
     <w:p>
@@ -1905,7 +2239,7 @@
           <w:noProof/>
           <w:szCs w:val="24"/>
         </w:rPr>
-        <w:t xml:space="preserve">Beck, A. J., &amp; Cochran, M. a. (2013). Controls on solid-solution partitioning of radium in saturated marine sands. </w:t>
+        <w:t xml:space="preserve">Bassot, S., Stammose, D., &amp; Benitah, S. (2005). Radium behaviour during ferric oxi-hydroxides ageing. </w:t>
       </w:r>
       <w:r>
         <w:rPr>
@@ -1915,7 +2249,7 @@
           <w:noProof/>
           <w:szCs w:val="24"/>
         </w:rPr>
-        <w:t>Marine Chemistry</w:t>
+        <w:t>Radioprotection</w:t>
       </w:r>
       <w:r>
         <w:rPr>
@@ -1933,15 +2267,15 @@
           <w:noProof/>
           <w:szCs w:val="24"/>
         </w:rPr>
-        <w:t>156</w:t>
-      </w:r>
-      <w:r>
-        <w:rPr>
-          <w:rFonts w:ascii="Calibri" w:hAnsi="Calibri" w:cs="Times New Roman"/>
-          <w:noProof/>
-          <w:szCs w:val="24"/>
-        </w:rPr>
-        <w:t>, 38–48. doi:10.1016/j.marchem.2013.01.008</w:t>
+        <w:t>40</w:t>
+      </w:r>
+      <w:r>
+        <w:rPr>
+          <w:rFonts w:ascii="Calibri" w:hAnsi="Calibri" w:cs="Times New Roman"/>
+          <w:noProof/>
+          <w:szCs w:val="24"/>
+        </w:rPr>
+        <w:t>, S277–S283. doi:10.1051/radiopro:2005s1-042</w:t>
       </w:r>
     </w:p>
     <w:p>
@@ -1964,7 +2298,7 @@
           <w:noProof/>
           <w:szCs w:val="24"/>
         </w:rPr>
-        <w:t xml:space="preserve">Beneš, P., Strejc, P., Lukavec, Z., &amp; Borovec, Z. (1984). Interaction of radium with freshwater sediments and their mineral components. I. </w:t>
+        <w:t xml:space="preserve">Beck, A. J., &amp; Cochran, M. a. (2013). Controls on solid-solution partitioning of radium in saturated marine sands. </w:t>
       </w:r>
       <w:r>
         <w:rPr>
@@ -1974,7 +2308,7 @@
           <w:noProof/>
           <w:szCs w:val="24"/>
         </w:rPr>
-        <w:t>Journal of Radioanalytical and Nuclear Chemistry Articles</w:t>
+        <w:t>Marine Chemistry</w:t>
       </w:r>
       <w:r>
         <w:rPr>
@@ -1992,15 +2326,15 @@
           <w:noProof/>
           <w:szCs w:val="24"/>
         </w:rPr>
-        <w:t>82</w:t>
-      </w:r>
-      <w:r>
-        <w:rPr>
-          <w:rFonts w:ascii="Calibri" w:hAnsi="Calibri" w:cs="Times New Roman"/>
-          <w:noProof/>
-          <w:szCs w:val="24"/>
-        </w:rPr>
-        <w:t>(2), 275–285. doi:10.1007/BF02037050</w:t>
+        <w:t>156</w:t>
+      </w:r>
+      <w:r>
+        <w:rPr>
+          <w:rFonts w:ascii="Calibri" w:hAnsi="Calibri" w:cs="Times New Roman"/>
+          <w:noProof/>
+          <w:szCs w:val="24"/>
+        </w:rPr>
+        <w:t>, 38–48. doi:10.1016/j.marchem.2013.01.008</w:t>
       </w:r>
     </w:p>
     <w:p>
@@ -2023,7 +2357,7 @@
           <w:noProof/>
           <w:szCs w:val="24"/>
         </w:rPr>
-        <w:t xml:space="preserve">Bradbury, M. H., &amp; Baeyens, B. (2005). Modelling the sorption of Mn(II), Co(II), Ni(II), Zn(II), Cd(II), Eu(III), Am(III), Sn(IV), Th(IV), Np(V) and U(VI) on montmorillonite: Linear free energy relationships and estimates of surface binding constants for some selected heavy metals and actinide. </w:t>
+        <w:t xml:space="preserve">Beneš, P., Strejc, P., Lukavec, Z., &amp; Borovec, Z. (1984). Interaction of radium with freshwater sediments and their mineral components. I. </w:t>
       </w:r>
       <w:r>
         <w:rPr>
@@ -2033,7 +2367,7 @@
           <w:noProof/>
           <w:szCs w:val="24"/>
         </w:rPr>
-        <w:t>Geochimica et Cosmochimica Acta</w:t>
+        <w:t>Journal of Radioanalytical and Nuclear Chemistry Articles</w:t>
       </w:r>
       <w:r>
         <w:rPr>
@@ -2051,15 +2385,15 @@
           <w:noProof/>
           <w:szCs w:val="24"/>
         </w:rPr>
-        <w:t>69</w:t>
-      </w:r>
-      <w:r>
-        <w:rPr>
-          <w:rFonts w:ascii="Calibri" w:hAnsi="Calibri" w:cs="Times New Roman"/>
-          <w:noProof/>
-          <w:szCs w:val="24"/>
-        </w:rPr>
-        <w:t>(4), 875–892. doi:10.1016/j.gca.2004.07.020</w:t>
+        <w:t>82</w:t>
+      </w:r>
+      <w:r>
+        <w:rPr>
+          <w:rFonts w:ascii="Calibri" w:hAnsi="Calibri" w:cs="Times New Roman"/>
+          <w:noProof/>
+          <w:szCs w:val="24"/>
+        </w:rPr>
+        <w:t>(2), 275–285. doi:10.1007/BF02037050</w:t>
       </w:r>
     </w:p>
     <w:p>
@@ -2082,7 +2416,7 @@
           <w:noProof/>
           <w:szCs w:val="24"/>
         </w:rPr>
-        <w:t xml:space="preserve">Bradbury, M. H., Baeyens, B., Geckeis, H., &amp; Rabung, T. (2005). Sorption of Eu(III)/Cm(III) on Ca-montmorillonite and Na-illite. Part 2: Surface complexation modelling. </w:t>
+        <w:t xml:space="preserve">Bradbury, M. H., &amp; Baeyens, B. (2005). Modelling the sorption of Mn(II), Co(II), Ni(II), Zn(II), Cd(II), Eu(III), Am(III), Sn(IV), Th(IV), Np(V) and U(VI) on montmorillonite: Linear free energy relationships and estimates of surface binding constants for some selected heavy metals and actinide. </w:t>
       </w:r>
       <w:r>
         <w:rPr>
@@ -2118,7 +2452,7 @@
           <w:noProof/>
           <w:szCs w:val="24"/>
         </w:rPr>
-        <w:t>(23), 5403–5412. doi:10.1016/j.gca.2005.06.031</w:t>
+        <w:t>(4), 875–892. doi:10.1016/j.gca.2004.07.020</w:t>
       </w:r>
     </w:p>
     <w:p>
@@ -2141,7 +2475,7 @@
           <w:noProof/>
           <w:szCs w:val="24"/>
         </w:rPr>
-        <w:t xml:space="preserve">Dzombak, D., &amp; Morel, F. (1990). </w:t>
+        <w:t xml:space="preserve">Bradbury, M. H., Baeyens, B., Geckeis, H., &amp; Rabung, T. (2005). Sorption of Eu(III)/Cm(III) on Ca-montmorillonite and Na-illite. Part 2: Surface complexation modelling. </w:t>
       </w:r>
       <w:r>
         <w:rPr>
@@ -2151,15 +2485,33 @@
           <w:noProof/>
           <w:szCs w:val="24"/>
         </w:rPr>
-        <w:t>Surface Complexation Modeling: Hydrous Ferric Oxide</w:t>
-      </w:r>
-      <w:r>
-        <w:rPr>
-          <w:rFonts w:ascii="Calibri" w:hAnsi="Calibri" w:cs="Times New Roman"/>
-          <w:noProof/>
-          <w:szCs w:val="24"/>
-        </w:rPr>
-        <w:t>. New York, NY: Wiley.</w:t>
+        <w:t>Geochimica et Cosmochimica Acta</w:t>
+      </w:r>
+      <w:r>
+        <w:rPr>
+          <w:rFonts w:ascii="Calibri" w:hAnsi="Calibri" w:cs="Times New Roman"/>
+          <w:noProof/>
+          <w:szCs w:val="24"/>
+        </w:rPr>
+        <w:t xml:space="preserve">, </w:t>
+      </w:r>
+      <w:r>
+        <w:rPr>
+          <w:rFonts w:ascii="Calibri" w:hAnsi="Calibri" w:cs="Times New Roman"/>
+          <w:i/>
+          <w:iCs/>
+          <w:noProof/>
+          <w:szCs w:val="24"/>
+        </w:rPr>
+        <w:t>69</w:t>
+      </w:r>
+      <w:r>
+        <w:rPr>
+          <w:rFonts w:ascii="Calibri" w:hAnsi="Calibri" w:cs="Times New Roman"/>
+          <w:noProof/>
+          <w:szCs w:val="24"/>
+        </w:rPr>
+        <w:t>(23), 5403–5412. doi:10.1016/j.gca.2005.06.031</w:t>
       </w:r>
     </w:p>
     <w:p>
@@ -2182,7 +2534,7 @@
           <w:noProof/>
           <w:szCs w:val="24"/>
         </w:rPr>
-        <w:t xml:space="preserve">Gonneea, M. E., Morris, P. J., Dulaiova, H., &amp; Charette, M. a. (2008). New perspectives on radium behavior within a subterranean estuary. </w:t>
+        <w:t xml:space="preserve">Dzombak, D., &amp; Morel, F. (1990). </w:t>
       </w:r>
       <w:r>
         <w:rPr>
@@ -2192,33 +2544,15 @@
           <w:noProof/>
           <w:szCs w:val="24"/>
         </w:rPr>
-        <w:t>Marine Chemistry</w:t>
-      </w:r>
-      <w:r>
-        <w:rPr>
-          <w:rFonts w:ascii="Calibri" w:hAnsi="Calibri" w:cs="Times New Roman"/>
-          <w:noProof/>
-          <w:szCs w:val="24"/>
-        </w:rPr>
-        <w:t xml:space="preserve">, </w:t>
-      </w:r>
-      <w:r>
-        <w:rPr>
-          <w:rFonts w:ascii="Calibri" w:hAnsi="Calibri" w:cs="Times New Roman"/>
-          <w:i/>
-          <w:iCs/>
-          <w:noProof/>
-          <w:szCs w:val="24"/>
-        </w:rPr>
-        <w:t>109</w:t>
-      </w:r>
-      <w:r>
-        <w:rPr>
-          <w:rFonts w:ascii="Calibri" w:hAnsi="Calibri" w:cs="Times New Roman"/>
-          <w:noProof/>
-          <w:szCs w:val="24"/>
-        </w:rPr>
-        <w:t>(3-4), 250–267. doi:10.1016/j.marchem.2007.12.002</w:t>
+        <w:t>Surface Complexation Modeling: Hydrous Ferric Oxide</w:t>
+      </w:r>
+      <w:r>
+        <w:rPr>
+          <w:rFonts w:ascii="Calibri" w:hAnsi="Calibri" w:cs="Times New Roman"/>
+          <w:noProof/>
+          <w:szCs w:val="24"/>
+        </w:rPr>
+        <w:t>. New York, NY: Wiley.</w:t>
       </w:r>
     </w:p>
     <w:p>
@@ -2241,7 +2575,8 @@
           <w:noProof/>
           <w:szCs w:val="24"/>
         </w:rPr>
-        <w:t xml:space="preserve">Grivé, M., Duro, L., Colàs, E., &amp; Giffaut, E. (2015). Thermodynamic data selection applied to radionuclides and chemotoxic elements: An overview of the ThermoChimie-TDB. </w:t>
+        <w:lastRenderedPageBreak/>
+        <w:t xml:space="preserve">Gonneea, M. E., Morris, P. J., Dulaiova, H., &amp; Charette, M. a. (2008). New perspectives on radium behavior within a subterranean estuary. </w:t>
       </w:r>
       <w:r>
         <w:rPr>
@@ -2251,7 +2586,7 @@
           <w:noProof/>
           <w:szCs w:val="24"/>
         </w:rPr>
-        <w:t>Applied Geochemistry</w:t>
+        <w:t>Marine Chemistry</w:t>
       </w:r>
       <w:r>
         <w:rPr>
@@ -2269,15 +2604,15 @@
           <w:noProof/>
           <w:szCs w:val="24"/>
         </w:rPr>
-        <w:t>55</w:t>
-      </w:r>
-      <w:r>
-        <w:rPr>
-          <w:rFonts w:ascii="Calibri" w:hAnsi="Calibri" w:cs="Times New Roman"/>
-          <w:noProof/>
-          <w:szCs w:val="24"/>
-        </w:rPr>
-        <w:t>, 85–94. doi:10.1016/j.apgeochem.2014.12.017</w:t>
+        <w:t>109</w:t>
+      </w:r>
+      <w:r>
+        <w:rPr>
+          <w:rFonts w:ascii="Calibri" w:hAnsi="Calibri" w:cs="Times New Roman"/>
+          <w:noProof/>
+          <w:szCs w:val="24"/>
+        </w:rPr>
+        <w:t>(3-4), 250–267. doi:10.1016/j.marchem.2007.12.002</w:t>
       </w:r>
     </w:p>
     <w:p>
@@ -2300,7 +2635,7 @@
           <w:noProof/>
           <w:szCs w:val="24"/>
         </w:rPr>
-        <w:t xml:space="preserve">Hughes, A. L. H., Wilson, A. M., &amp; Moore, W. S. (2015). Groundwater transport and radium variability in coastal porewaters. </w:t>
+        <w:t xml:space="preserve">Grivé, M., Duro, L., Colàs, E., &amp; Giffaut, E. (2015). Thermodynamic data selection applied to radionuclides and chemotoxic elements: An overview of the ThermoChimie-TDB. </w:t>
       </w:r>
       <w:r>
         <w:rPr>
@@ -2310,7 +2645,7 @@
           <w:noProof/>
           <w:szCs w:val="24"/>
         </w:rPr>
-        <w:t>Estuarine, Coastal and Shelf Science</w:t>
+        <w:t>Applied Geochemistry</w:t>
       </w:r>
       <w:r>
         <w:rPr>
@@ -2328,15 +2663,15 @@
           <w:noProof/>
           <w:szCs w:val="24"/>
         </w:rPr>
-        <w:t>164</w:t>
-      </w:r>
-      <w:r>
-        <w:rPr>
-          <w:rFonts w:ascii="Calibri" w:hAnsi="Calibri" w:cs="Times New Roman"/>
-          <w:noProof/>
-          <w:szCs w:val="24"/>
-        </w:rPr>
-        <w:t>, 94–104. doi:10.1016/j.ecss.2015.06.005</w:t>
+        <w:t>55</w:t>
+      </w:r>
+      <w:r>
+        <w:rPr>
+          <w:rFonts w:ascii="Calibri" w:hAnsi="Calibri" w:cs="Times New Roman"/>
+          <w:noProof/>
+          <w:szCs w:val="24"/>
+        </w:rPr>
+        <w:t>, 85–94. doi:10.1016/j.apgeochem.2014.12.017</w:t>
       </w:r>
     </w:p>
     <w:p>
@@ -2359,7 +2694,7 @@
           <w:noProof/>
           <w:szCs w:val="24"/>
         </w:rPr>
-        <w:t xml:space="preserve">Lauer, N., &amp; Vengosh, A. (2016). Age Dating Oil and Gas Wastewater Spills Using Radium Isotopes and Their Decay Products in Impacted Soil and Sediment. </w:t>
+        <w:t xml:space="preserve">Hughes, A. L. H., Wilson, A. M., &amp; Moore, W. S. (2015). Groundwater transport and radium variability in coastal porewaters. </w:t>
       </w:r>
       <w:r>
         <w:rPr>
@@ -2369,15 +2704,33 @@
           <w:noProof/>
           <w:szCs w:val="24"/>
         </w:rPr>
-        <w:t>Environmental Science &amp; Technology Letters</w:t>
-      </w:r>
-      <w:r>
-        <w:rPr>
-          <w:rFonts w:ascii="Calibri" w:hAnsi="Calibri" w:cs="Times New Roman"/>
-          <w:noProof/>
-          <w:szCs w:val="24"/>
-        </w:rPr>
-        <w:t>, acs.estlett.6b00118. doi:10.1021/acs.estlett.6b00118</w:t>
+        <w:t>Estuarine, Coastal and Shelf Science</w:t>
+      </w:r>
+      <w:r>
+        <w:rPr>
+          <w:rFonts w:ascii="Calibri" w:hAnsi="Calibri" w:cs="Times New Roman"/>
+          <w:noProof/>
+          <w:szCs w:val="24"/>
+        </w:rPr>
+        <w:t xml:space="preserve">, </w:t>
+      </w:r>
+      <w:r>
+        <w:rPr>
+          <w:rFonts w:ascii="Calibri" w:hAnsi="Calibri" w:cs="Times New Roman"/>
+          <w:i/>
+          <w:iCs/>
+          <w:noProof/>
+          <w:szCs w:val="24"/>
+        </w:rPr>
+        <w:t>164</w:t>
+      </w:r>
+      <w:r>
+        <w:rPr>
+          <w:rFonts w:ascii="Calibri" w:hAnsi="Calibri" w:cs="Times New Roman"/>
+          <w:noProof/>
+          <w:szCs w:val="24"/>
+        </w:rPr>
+        <w:t>, 94–104. doi:10.1016/j.ecss.2015.06.005</w:t>
       </w:r>
     </w:p>
     <w:p>
@@ -2400,7 +2753,7 @@
           <w:noProof/>
           <w:szCs w:val="24"/>
         </w:rPr>
-        <w:t xml:space="preserve">Moore, W. S. (2003). Sources and fluxes of submarine groundwater discharge delineated by radium isotopes. </w:t>
+        <w:t xml:space="preserve">Jones, M. J., Butchins, L. J., Charnock, J. M., Pattrick, R. a D., Small, J. S., Vaughan, D. J., … Livens, F. R. (2011). Reactions of radium and barium with the surfaces of carbonate minerals. </w:t>
       </w:r>
       <w:r>
         <w:rPr>
@@ -2410,7 +2763,7 @@
           <w:noProof/>
           <w:szCs w:val="24"/>
         </w:rPr>
-        <w:t>Biogeochemistry</w:t>
+        <w:t>Applied Geochemistry</w:t>
       </w:r>
       <w:r>
         <w:rPr>
@@ -2428,15 +2781,15 @@
           <w:noProof/>
           <w:szCs w:val="24"/>
         </w:rPr>
-        <w:t>66</w:t>
-      </w:r>
-      <w:r>
-        <w:rPr>
-          <w:rFonts w:ascii="Calibri" w:hAnsi="Calibri" w:cs="Times New Roman"/>
-          <w:noProof/>
-          <w:szCs w:val="24"/>
-        </w:rPr>
-        <w:t>(1), 75–93. doi:10.1023/B:BIOG.0000006065.77764.a0</w:t>
+        <w:t>26</w:t>
+      </w:r>
+      <w:r>
+        <w:rPr>
+          <w:rFonts w:ascii="Calibri" w:hAnsi="Calibri" w:cs="Times New Roman"/>
+          <w:noProof/>
+          <w:szCs w:val="24"/>
+        </w:rPr>
+        <w:t>(7), 1231–1238. doi:10.1016/j.apgeochem.2011.04.012</w:t>
       </w:r>
     </w:p>
     <w:p>
@@ -2459,8 +2812,7 @@
           <w:noProof/>
           <w:szCs w:val="24"/>
         </w:rPr>
-        <w:lastRenderedPageBreak/>
-        <w:t xml:space="preserve">Murphy, R., &amp; Strongin, D. (2009). Surface reactivity of pyrite and related sulfides. </w:t>
+        <w:t xml:space="preserve">Lauer, N., &amp; Vengosh, A. (2016). Age Dating Oil and Gas Wastewater Spills Using Radium Isotopes and Their Decay Products in Impacted Soil and Sediment. </w:t>
       </w:r>
       <w:r>
         <w:rPr>
@@ -2470,33 +2822,15 @@
           <w:noProof/>
           <w:szCs w:val="24"/>
         </w:rPr>
-        <w:t>Surface Science Reports</w:t>
-      </w:r>
-      <w:r>
-        <w:rPr>
-          <w:rFonts w:ascii="Calibri" w:hAnsi="Calibri" w:cs="Times New Roman"/>
-          <w:noProof/>
-          <w:szCs w:val="24"/>
-        </w:rPr>
-        <w:t xml:space="preserve">, </w:t>
-      </w:r>
-      <w:r>
-        <w:rPr>
-          <w:rFonts w:ascii="Calibri" w:hAnsi="Calibri" w:cs="Times New Roman"/>
-          <w:i/>
-          <w:iCs/>
-          <w:noProof/>
-          <w:szCs w:val="24"/>
-        </w:rPr>
-        <w:t>64</w:t>
-      </w:r>
-      <w:r>
-        <w:rPr>
-          <w:rFonts w:ascii="Calibri" w:hAnsi="Calibri" w:cs="Times New Roman"/>
-          <w:noProof/>
-          <w:szCs w:val="24"/>
-        </w:rPr>
-        <w:t>(1), 1–45. doi:10.1016/j.surfrep.2008.09.002</w:t>
+        <w:t>Environmental Science &amp; Technology Letters</w:t>
+      </w:r>
+      <w:r>
+        <w:rPr>
+          <w:rFonts w:ascii="Calibri" w:hAnsi="Calibri" w:cs="Times New Roman"/>
+          <w:noProof/>
+          <w:szCs w:val="24"/>
+        </w:rPr>
+        <w:t>, acs.estlett.6b00118. doi:10.1021/acs.estlett.6b00118</w:t>
       </w:r>
     </w:p>
     <w:p>
@@ -2519,7 +2853,7 @@
           <w:noProof/>
           <w:szCs w:val="24"/>
         </w:rPr>
-        <w:t xml:space="preserve">Parkhurst, D. L., &amp; Appela, C. A. J. (2013). </w:t>
+        <w:t xml:space="preserve">Moore, W. S. (2003). Sources and fluxes of submarine groundwater discharge delineated by radium isotopes. </w:t>
       </w:r>
       <w:r>
         <w:rPr>
@@ -2529,15 +2863,15 @@
           <w:noProof/>
           <w:szCs w:val="24"/>
         </w:rPr>
-        <w:t>Description of Input and Examples for PHREEQC Version 3 — A Computer Program for Speciation , Batch-Reaction , One-Dimensional Transport , and Inverse Geochemical Calculations Chapter 43 of</w:t>
-      </w:r>
-      <w:r>
-        <w:rPr>
-          <w:rFonts w:ascii="Calibri" w:hAnsi="Calibri" w:cs="Times New Roman"/>
-          <w:noProof/>
-          <w:szCs w:val="24"/>
-        </w:rPr>
-        <w:t xml:space="preserve">. </w:t>
+        <w:t>Biogeochemistry</w:t>
+      </w:r>
+      <w:r>
+        <w:rPr>
+          <w:rFonts w:ascii="Calibri" w:hAnsi="Calibri" w:cs="Times New Roman"/>
+          <w:noProof/>
+          <w:szCs w:val="24"/>
+        </w:rPr>
+        <w:t xml:space="preserve">, </w:t>
       </w:r>
       <w:r>
         <w:rPr>
@@ -2547,15 +2881,15 @@
           <w:noProof/>
           <w:szCs w:val="24"/>
         </w:rPr>
-        <w:t>U.S. Geological Survey Techniques and Methods</w:t>
-      </w:r>
-      <w:r>
-        <w:rPr>
-          <w:rFonts w:ascii="Calibri" w:hAnsi="Calibri" w:cs="Times New Roman"/>
-          <w:noProof/>
-          <w:szCs w:val="24"/>
-        </w:rPr>
-        <w:t>. Retrieved from http://pubs.usgs.gov/tm/06/a43/</w:t>
+        <w:t>66</w:t>
+      </w:r>
+      <w:r>
+        <w:rPr>
+          <w:rFonts w:ascii="Calibri" w:hAnsi="Calibri" w:cs="Times New Roman"/>
+          <w:noProof/>
+          <w:szCs w:val="24"/>
+        </w:rPr>
+        <w:t>(1), 75–93. doi:10.1023/B:BIOG.0000006065.77764.a0</w:t>
       </w:r>
     </w:p>
     <w:p>
@@ -2578,7 +2912,7 @@
           <w:noProof/>
           <w:szCs w:val="24"/>
         </w:rPr>
-        <w:t xml:space="preserve">Sajih, M., Bryan, N. D., Livens, F. R., Vaughan, D. J., Descostes, M., Phrommavanh, V., … Morris, K. (2014). Adsorption of radium and barium on goethite and ferrihydrite: A kinetic and surface complexation modelling study. </w:t>
+        <w:t xml:space="preserve">Murphy, R., &amp; Strongin, D. (2009). Surface reactivity of pyrite and related sulfides. </w:t>
       </w:r>
       <w:r>
         <w:rPr>
@@ -2588,7 +2922,7 @@
           <w:noProof/>
           <w:szCs w:val="24"/>
         </w:rPr>
-        <w:t>Geochimica et Cosmochimica Acta</w:t>
+        <w:t>Surface Science Reports</w:t>
       </w:r>
       <w:r>
         <w:rPr>
@@ -2606,15 +2940,15 @@
           <w:noProof/>
           <w:szCs w:val="24"/>
         </w:rPr>
-        <w:t>146</w:t>
-      </w:r>
-      <w:r>
-        <w:rPr>
-          <w:rFonts w:ascii="Calibri" w:hAnsi="Calibri" w:cs="Times New Roman"/>
-          <w:noProof/>
-          <w:szCs w:val="24"/>
-        </w:rPr>
-        <w:t>, 150–163. doi:10.1016/j.gca.2014.10.008</w:t>
+        <w:t>64</w:t>
+      </w:r>
+      <w:r>
+        <w:rPr>
+          <w:rFonts w:ascii="Calibri" w:hAnsi="Calibri" w:cs="Times New Roman"/>
+          <w:noProof/>
+          <w:szCs w:val="24"/>
+        </w:rPr>
+        <w:t>(1), 1–45. doi:10.1016/j.surfrep.2008.09.002</w:t>
       </w:r>
     </w:p>
     <w:p>
@@ -2637,7 +2971,7 @@
           <w:noProof/>
           <w:szCs w:val="24"/>
         </w:rPr>
-        <w:t xml:space="preserve">Schwertmann, U., &amp; Cornell, R. (2000). </w:t>
+        <w:t xml:space="preserve">Parkhurst, D. L., &amp; Appela, C. A. J. (2013). </w:t>
       </w:r>
       <w:r>
         <w:rPr>
@@ -2647,7 +2981,7 @@
           <w:noProof/>
           <w:szCs w:val="24"/>
         </w:rPr>
-        <w:t>Iron Oxides in the Laboratary</w:t>
+        <w:t>Description of Input and Examples for PHREEQC Version 3 — A Computer Program for Speciation , Batch-Reaction , One-Dimensional Transport , and Inverse Geochemical Calculations Chapter 43 of</w:t>
       </w:r>
       <w:r>
         <w:rPr>
@@ -2665,15 +2999,15 @@
           <w:noProof/>
           <w:szCs w:val="24"/>
         </w:rPr>
-        <w:t>Wiley-VCH Verlag Gmbh</w:t>
-      </w:r>
-      <w:r>
-        <w:rPr>
-          <w:rFonts w:ascii="Calibri" w:hAnsi="Calibri" w:cs="Times New Roman"/>
-          <w:noProof/>
-          <w:szCs w:val="24"/>
-        </w:rPr>
-        <w:t>. Weinheim, Germany: Wiley-VCH Verlag GmbH. doi:10.1002/9783527613229</w:t>
+        <w:t>U.S. Geological Survey Techniques and Methods</w:t>
+      </w:r>
+      <w:r>
+        <w:rPr>
+          <w:rFonts w:ascii="Calibri" w:hAnsi="Calibri" w:cs="Times New Roman"/>
+          <w:noProof/>
+          <w:szCs w:val="24"/>
+        </w:rPr>
+        <w:t>. Retrieved from http://pubs.usgs.gov/tm/06/a43/</w:t>
       </w:r>
     </w:p>
     <w:p>
@@ -2696,7 +3030,7 @@
           <w:noProof/>
           <w:szCs w:val="24"/>
         </w:rPr>
-        <w:t xml:space="preserve">Stookey, L. L. (1970). Ferrozine---a new spectrophotometric reagent for iron. </w:t>
+        <w:t xml:space="preserve">Sajih, M., Bryan, N. D., Livens, F. R., Vaughan, D. J., Descostes, M., Phrommavanh, V., … Morris, K. (2014). Adsorption of radium and barium on goethite and ferrihydrite: A kinetic and surface complexation modelling study. </w:t>
       </w:r>
       <w:r>
         <w:rPr>
@@ -2706,7 +3040,7 @@
           <w:noProof/>
           <w:szCs w:val="24"/>
         </w:rPr>
-        <w:t>Analytical Chemistry</w:t>
+        <w:t>Geochimica et Cosmochimica Acta</w:t>
       </w:r>
       <w:r>
         <w:rPr>
@@ -2724,15 +3058,15 @@
           <w:noProof/>
           <w:szCs w:val="24"/>
         </w:rPr>
-        <w:t>42</w:t>
-      </w:r>
-      <w:r>
-        <w:rPr>
-          <w:rFonts w:ascii="Calibri" w:hAnsi="Calibri" w:cs="Times New Roman"/>
-          <w:noProof/>
-          <w:szCs w:val="24"/>
-        </w:rPr>
-        <w:t>(7), 779–781. doi:10.1021/ac60289a016</w:t>
+        <w:t>146</w:t>
+      </w:r>
+      <w:r>
+        <w:rPr>
+          <w:rFonts w:ascii="Calibri" w:hAnsi="Calibri" w:cs="Times New Roman"/>
+          <w:noProof/>
+          <w:szCs w:val="24"/>
+        </w:rPr>
+        <w:t>, 150–163. doi:10.1016/j.gca.2014.10.008</w:t>
       </w:r>
     </w:p>
     <w:p>
@@ -2755,7 +3089,7 @@
           <w:noProof/>
           <w:szCs w:val="24"/>
         </w:rPr>
-        <w:t xml:space="preserve">Sverjensky, D. A. (2006). Prediction of the speciation of alkaline earths adsorbed on mineral surfaces in salt solutions. </w:t>
+        <w:t xml:space="preserve">Schwertmann, U., &amp; Cornell, R. (2000). </w:t>
       </w:r>
       <w:r>
         <w:rPr>
@@ -2765,15 +3099,15 @@
           <w:noProof/>
           <w:szCs w:val="24"/>
         </w:rPr>
-        <w:t>Geochimica et Cosmochimica Acta</w:t>
-      </w:r>
-      <w:r>
-        <w:rPr>
-          <w:rFonts w:ascii="Calibri" w:hAnsi="Calibri" w:cs="Times New Roman"/>
-          <w:noProof/>
-          <w:szCs w:val="24"/>
-        </w:rPr>
-        <w:t xml:space="preserve">, </w:t>
+        <w:t>Iron Oxides in the Laboratary</w:t>
+      </w:r>
+      <w:r>
+        <w:rPr>
+          <w:rFonts w:ascii="Calibri" w:hAnsi="Calibri" w:cs="Times New Roman"/>
+          <w:noProof/>
+          <w:szCs w:val="24"/>
+        </w:rPr>
+        <w:t xml:space="preserve">. </w:t>
       </w:r>
       <w:r>
         <w:rPr>
@@ -2783,15 +3117,15 @@
           <w:noProof/>
           <w:szCs w:val="24"/>
         </w:rPr>
-        <w:t>70</w:t>
-      </w:r>
-      <w:r>
-        <w:rPr>
-          <w:rFonts w:ascii="Calibri" w:hAnsi="Calibri" w:cs="Times New Roman"/>
-          <w:noProof/>
-          <w:szCs w:val="24"/>
-        </w:rPr>
-        <w:t>(10), 2427–2453. doi:10.1016/j.gca.2006.01.006</w:t>
+        <w:t>Wiley-VCH Verlag Gmbh</w:t>
+      </w:r>
+      <w:r>
+        <w:rPr>
+          <w:rFonts w:ascii="Calibri" w:hAnsi="Calibri" w:cs="Times New Roman"/>
+          <w:noProof/>
+          <w:szCs w:val="24"/>
+        </w:rPr>
+        <w:t>. Weinheim, Germany: Wiley-VCH Verlag GmbH. doi:10.1002/9783527613229</w:t>
       </w:r>
     </w:p>
     <w:p>
@@ -2814,7 +3148,7 @@
           <w:noProof/>
           <w:szCs w:val="24"/>
         </w:rPr>
-        <w:t xml:space="preserve">Tamamura, S., Takada, T., Tomita, J., Nagao, S., Fukushi, K., &amp; Yamamoto, M. (2013). Salinity dependence of 226Ra adsorption on montmorillonite and kaolinite. </w:t>
+        <w:t xml:space="preserve">Stookey, L. L. (1970). Ferrozine---a new spectrophotometric reagent for iron. </w:t>
       </w:r>
       <w:r>
         <w:rPr>
@@ -2824,7 +3158,7 @@
           <w:noProof/>
           <w:szCs w:val="24"/>
         </w:rPr>
-        <w:t>Journal of Radioanalytical and Nuclear Chemistry</w:t>
+        <w:t>Analytical Chemistry</w:t>
       </w:r>
       <w:r>
         <w:rPr>
@@ -2842,15 +3176,15 @@
           <w:noProof/>
           <w:szCs w:val="24"/>
         </w:rPr>
-        <w:t>299</w:t>
-      </w:r>
-      <w:r>
-        <w:rPr>
-          <w:rFonts w:ascii="Calibri" w:hAnsi="Calibri" w:cs="Times New Roman"/>
-          <w:noProof/>
-          <w:szCs w:val="24"/>
-        </w:rPr>
-        <w:t>(1), 569–575. doi:10.1007/s10967-013-2740-3</w:t>
+        <w:t>42</w:t>
+      </w:r>
+      <w:r>
+        <w:rPr>
+          <w:rFonts w:ascii="Calibri" w:hAnsi="Calibri" w:cs="Times New Roman"/>
+          <w:noProof/>
+          <w:szCs w:val="24"/>
+        </w:rPr>
+        <w:t>(7), 779–781. doi:10.1021/ac60289a016</w:t>
       </w:r>
     </w:p>
     <w:p>
@@ -2862,17 +3196,18 @@
         <w:spacing w:line="240" w:lineRule="auto"/>
         <w:ind w:left="480" w:hanging="480"/>
         <w:rPr>
-          <w:rFonts w:ascii="Calibri" w:hAnsi="Calibri"/>
-          <w:noProof/>
-        </w:rPr>
-      </w:pPr>
-      <w:r>
-        <w:rPr>
-          <w:rFonts w:ascii="Calibri" w:hAnsi="Calibri" w:cs="Times New Roman"/>
-          <w:noProof/>
-          <w:szCs w:val="24"/>
-        </w:rPr>
-        <w:t xml:space="preserve">Warner, N. R., Christie, C. a., Jackson, R. B., &amp; Vengosh, A. (2013). Impacts of shale gas wastewater disposal on water quality in Western Pennsylvania. </w:t>
+          <w:rFonts w:ascii="Calibri" w:hAnsi="Calibri" w:cs="Times New Roman"/>
+          <w:noProof/>
+          <w:szCs w:val="24"/>
+        </w:rPr>
+      </w:pPr>
+      <w:r>
+        <w:rPr>
+          <w:rFonts w:ascii="Calibri" w:hAnsi="Calibri" w:cs="Times New Roman"/>
+          <w:noProof/>
+          <w:szCs w:val="24"/>
+        </w:rPr>
+        <w:t xml:space="preserve">Sverjensky, D. A. (2006). Prediction of the speciation of alkaline earths adsorbed on mineral surfaces in salt solutions. </w:t>
       </w:r>
       <w:r>
         <w:rPr>
@@ -2882,7 +3217,7 @@
           <w:noProof/>
           <w:szCs w:val="24"/>
         </w:rPr>
-        <w:t>Environmental Science and Technology</w:t>
+        <w:t>Geochimica et Cosmochimica Acta</w:t>
       </w:r>
       <w:r>
         <w:rPr>
@@ -2900,15 +3235,15 @@
           <w:noProof/>
           <w:szCs w:val="24"/>
         </w:rPr>
-        <w:t>47</w:t>
-      </w:r>
-      <w:r>
-        <w:rPr>
-          <w:rFonts w:ascii="Calibri" w:hAnsi="Calibri" w:cs="Times New Roman"/>
-          <w:noProof/>
-          <w:szCs w:val="24"/>
-        </w:rPr>
-        <w:t>, 11849–11857. doi:10.1021/es402165b</w:t>
+        <w:t>70</w:t>
+      </w:r>
+      <w:r>
+        <w:rPr>
+          <w:rFonts w:ascii="Calibri" w:hAnsi="Calibri" w:cs="Times New Roman"/>
+          <w:noProof/>
+          <w:szCs w:val="24"/>
+        </w:rPr>
+        <w:t>(10), 2427–2453. doi:10.1016/j.gca.2006.01.006</w:t>
       </w:r>
     </w:p>
     <w:p>
@@ -2919,6 +3254,242 @@
         <w:adjustRightInd w:val="0"/>
         <w:spacing w:line="240" w:lineRule="auto"/>
         <w:ind w:left="480" w:hanging="480"/>
+        <w:rPr>
+          <w:rFonts w:ascii="Calibri" w:hAnsi="Calibri" w:cs="Times New Roman"/>
+          <w:noProof/>
+          <w:szCs w:val="24"/>
+        </w:rPr>
+      </w:pPr>
+      <w:r>
+        <w:rPr>
+          <w:rFonts w:ascii="Calibri" w:hAnsi="Calibri" w:cs="Times New Roman"/>
+          <w:noProof/>
+          <w:szCs w:val="24"/>
+        </w:rPr>
+        <w:t xml:space="preserve">Tamamura, S., Takada, T., Tomita, J., Nagao, S., Fukushi, K., &amp; Yamamoto, M. (2013). Salinity dependence of 226Ra adsorption on montmorillonite and kaolinite. </w:t>
+      </w:r>
+      <w:r>
+        <w:rPr>
+          <w:rFonts w:ascii="Calibri" w:hAnsi="Calibri" w:cs="Times New Roman"/>
+          <w:i/>
+          <w:iCs/>
+          <w:noProof/>
+          <w:szCs w:val="24"/>
+        </w:rPr>
+        <w:t>Journal of Radioanalytical and Nuclear Chemistry</w:t>
+      </w:r>
+      <w:r>
+        <w:rPr>
+          <w:rFonts w:ascii="Calibri" w:hAnsi="Calibri" w:cs="Times New Roman"/>
+          <w:noProof/>
+          <w:szCs w:val="24"/>
+        </w:rPr>
+        <w:t xml:space="preserve">, </w:t>
+      </w:r>
+      <w:r>
+        <w:rPr>
+          <w:rFonts w:ascii="Calibri" w:hAnsi="Calibri" w:cs="Times New Roman"/>
+          <w:i/>
+          <w:iCs/>
+          <w:noProof/>
+          <w:szCs w:val="24"/>
+        </w:rPr>
+        <w:t>299</w:t>
+      </w:r>
+      <w:r>
+        <w:rPr>
+          <w:rFonts w:ascii="Calibri" w:hAnsi="Calibri" w:cs="Times New Roman"/>
+          <w:noProof/>
+          <w:szCs w:val="24"/>
+        </w:rPr>
+        <w:t>(1), 569–575. doi:10.1007/s10967-013-2740-3</w:t>
+      </w:r>
+    </w:p>
+    <w:p>
+      <w:pPr>
+        <w:widowControl w:val="0"/>
+        <w:autoSpaceDE w:val="0"/>
+        <w:autoSpaceDN w:val="0"/>
+        <w:adjustRightInd w:val="0"/>
+        <w:spacing w:line="240" w:lineRule="auto"/>
+        <w:ind w:left="480" w:hanging="480"/>
+        <w:rPr>
+          <w:rFonts w:ascii="Calibri" w:hAnsi="Calibri" w:cs="Times New Roman"/>
+          <w:noProof/>
+          <w:szCs w:val="24"/>
+        </w:rPr>
+      </w:pPr>
+      <w:r>
+        <w:rPr>
+          <w:rFonts w:ascii="Calibri" w:hAnsi="Calibri" w:cs="Times New Roman"/>
+          <w:noProof/>
+          <w:szCs w:val="24"/>
+        </w:rPr>
+        <w:t xml:space="preserve">Warner, N. R., Christie, C. a., Jackson, R. B., &amp; Vengosh, A. (2013). Impacts of shale gas wastewater disposal on water quality in Western Pennsylvania. </w:t>
+      </w:r>
+      <w:r>
+        <w:rPr>
+          <w:rFonts w:ascii="Calibri" w:hAnsi="Calibri" w:cs="Times New Roman"/>
+          <w:i/>
+          <w:iCs/>
+          <w:noProof/>
+          <w:szCs w:val="24"/>
+        </w:rPr>
+        <w:t>Environmental Science and Technology</w:t>
+      </w:r>
+      <w:r>
+        <w:rPr>
+          <w:rFonts w:ascii="Calibri" w:hAnsi="Calibri" w:cs="Times New Roman"/>
+          <w:noProof/>
+          <w:szCs w:val="24"/>
+        </w:rPr>
+        <w:t xml:space="preserve">, </w:t>
+      </w:r>
+      <w:r>
+        <w:rPr>
+          <w:rFonts w:ascii="Calibri" w:hAnsi="Calibri" w:cs="Times New Roman"/>
+          <w:i/>
+          <w:iCs/>
+          <w:noProof/>
+          <w:szCs w:val="24"/>
+        </w:rPr>
+        <w:t>47</w:t>
+      </w:r>
+      <w:r>
+        <w:rPr>
+          <w:rFonts w:ascii="Calibri" w:hAnsi="Calibri" w:cs="Times New Roman"/>
+          <w:noProof/>
+          <w:szCs w:val="24"/>
+        </w:rPr>
+        <w:t>, 11849–11857. doi:10.1021/es402165b</w:t>
+      </w:r>
+    </w:p>
+    <w:p>
+      <w:pPr>
+        <w:widowControl w:val="0"/>
+        <w:autoSpaceDE w:val="0"/>
+        <w:autoSpaceDN w:val="0"/>
+        <w:adjustRightInd w:val="0"/>
+        <w:spacing w:line="240" w:lineRule="auto"/>
+        <w:ind w:left="480" w:hanging="480"/>
+        <w:rPr>
+          <w:rFonts w:ascii="Calibri" w:hAnsi="Calibri" w:cs="Times New Roman"/>
+          <w:noProof/>
+          <w:szCs w:val="24"/>
+        </w:rPr>
+      </w:pPr>
+      <w:r>
+        <w:rPr>
+          <w:rFonts w:ascii="Calibri" w:hAnsi="Calibri" w:cs="Times New Roman"/>
+          <w:noProof/>
+          <w:szCs w:val="24"/>
+        </w:rPr>
+        <w:lastRenderedPageBreak/>
+        <w:t xml:space="preserve">Zhang, P. C., Brady, P. V., Arthur, S. E., Zhou, W. Q., Sawyer, D., &amp; Hesterberg, D. A. (2001). Adsorption of barium(II) on montmorillonite: An EXAFS study. </w:t>
+      </w:r>
+      <w:r>
+        <w:rPr>
+          <w:rFonts w:ascii="Calibri" w:hAnsi="Calibri" w:cs="Times New Roman"/>
+          <w:i/>
+          <w:iCs/>
+          <w:noProof/>
+          <w:szCs w:val="24"/>
+        </w:rPr>
+        <w:t>Colloids and Surfaces A: Physicochemical and Engineering Aspects</w:t>
+      </w:r>
+      <w:r>
+        <w:rPr>
+          <w:rFonts w:ascii="Calibri" w:hAnsi="Calibri" w:cs="Times New Roman"/>
+          <w:noProof/>
+          <w:szCs w:val="24"/>
+        </w:rPr>
+        <w:t xml:space="preserve">, </w:t>
+      </w:r>
+      <w:r>
+        <w:rPr>
+          <w:rFonts w:ascii="Calibri" w:hAnsi="Calibri" w:cs="Times New Roman"/>
+          <w:i/>
+          <w:iCs/>
+          <w:noProof/>
+          <w:szCs w:val="24"/>
+        </w:rPr>
+        <w:t>190</w:t>
+      </w:r>
+      <w:r>
+        <w:rPr>
+          <w:rFonts w:ascii="Calibri" w:hAnsi="Calibri" w:cs="Times New Roman"/>
+          <w:noProof/>
+          <w:szCs w:val="24"/>
+        </w:rPr>
+        <w:t>(3), 239–249. doi:10.1016/S0927-7757(01)00592-1</w:t>
+      </w:r>
+    </w:p>
+    <w:p>
+      <w:pPr>
+        <w:widowControl w:val="0"/>
+        <w:autoSpaceDE w:val="0"/>
+        <w:autoSpaceDN w:val="0"/>
+        <w:adjustRightInd w:val="0"/>
+        <w:spacing w:line="240" w:lineRule="auto"/>
+        <w:ind w:left="480" w:hanging="480"/>
+        <w:rPr>
+          <w:rFonts w:ascii="Calibri" w:hAnsi="Calibri"/>
+          <w:noProof/>
+        </w:rPr>
+      </w:pPr>
+      <w:r>
+        <w:rPr>
+          <w:rFonts w:ascii="Calibri" w:hAnsi="Calibri" w:cs="Times New Roman"/>
+          <w:noProof/>
+          <w:szCs w:val="24"/>
+        </w:rPr>
+        <w:t xml:space="preserve">Zhang, T., Gregory, K., Hammack, R. W., &amp; Vidic, R. D. (2014). Co-precipitation of radium with barium and strontium sulfate and its impact on the fate of radium during treatment of produced water from unconventional gas extraction. </w:t>
+      </w:r>
+      <w:r>
+        <w:rPr>
+          <w:rFonts w:ascii="Calibri" w:hAnsi="Calibri" w:cs="Times New Roman"/>
+          <w:i/>
+          <w:iCs/>
+          <w:noProof/>
+          <w:szCs w:val="24"/>
+        </w:rPr>
+        <w:t>Environmental Science and Technology</w:t>
+      </w:r>
+      <w:r>
+        <w:rPr>
+          <w:rFonts w:ascii="Calibri" w:hAnsi="Calibri" w:cs="Times New Roman"/>
+          <w:noProof/>
+          <w:szCs w:val="24"/>
+        </w:rPr>
+        <w:t xml:space="preserve">, </w:t>
+      </w:r>
+      <w:r>
+        <w:rPr>
+          <w:rFonts w:ascii="Calibri" w:hAnsi="Calibri" w:cs="Times New Roman"/>
+          <w:i/>
+          <w:iCs/>
+          <w:noProof/>
+          <w:szCs w:val="24"/>
+        </w:rPr>
+        <w:t>48</w:t>
+      </w:r>
+      <w:r>
+        <w:rPr>
+          <w:rFonts w:ascii="Calibri" w:hAnsi="Calibri" w:cs="Times New Roman"/>
+          <w:noProof/>
+          <w:szCs w:val="24"/>
+        </w:rPr>
+        <w:t>(8), 4596–4603. doi:10.1021/es405168b</w:t>
+      </w:r>
+    </w:p>
+    <w:p>
+      <w:pPr>
+        <w:widowControl w:val="0"/>
+        <w:autoSpaceDE w:val="0"/>
+        <w:autoSpaceDN w:val="0"/>
+        <w:adjustRightInd w:val="0"/>
+        <w:spacing w:line="240" w:lineRule="auto"/>
+        <w:ind w:left="480" w:hanging="480"/>
       </w:pPr>
       <w:r>
         <w:fldChar w:fldCharType="end"/>
@@ -3530,7 +4101,6 @@
         </w:numPr>
       </w:pPr>
       <w:r>
-        <w:lastRenderedPageBreak/>
         <w:t>ClayOH + Ra</w:t>
       </w:r>
       <w:r>
@@ -4172,6 +4742,7 @@
               <w:jc w:val="center"/>
             </w:pPr>
             <w:r>
+              <w:lastRenderedPageBreak/>
               <w:t>Pyrite</w:t>
             </w:r>
           </w:p>
@@ -4329,7 +4900,7 @@
               <w:cnfStyle w:val="000000000000" w:firstRow="0" w:lastRow="0" w:firstColumn="0" w:lastColumn="0" w:oddVBand="0" w:evenVBand="0" w:oddHBand="0" w:evenHBand="0" w:firstRowFirstColumn="0" w:firstRowLastColumn="0" w:lastRowFirstColumn="0" w:lastRowLastColumn="0"/>
             </w:pPr>
             <w:r>
-              <w:t>…</w:t>
+              <w:t>~520</w:t>
             </w:r>
           </w:p>
         </w:tc>
@@ -5987,7 +6558,7 @@
 </file>
 
 <file path=customXml/itemProps1.xml><?xml version="1.0" encoding="utf-8"?>
-<ds:datastoreItem xmlns:ds="http://schemas.openxmlformats.org/officeDocument/2006/customXml" ds:itemID="{18B63F2D-A557-4CA6-A397-39C0F3D3D493}">
+<ds:datastoreItem xmlns:ds="http://schemas.openxmlformats.org/officeDocument/2006/customXml" ds:itemID="{2C087C12-24CE-41C2-898F-72D6DCDBA444}">
   <ds:schemaRefs>
     <ds:schemaRef ds:uri="http://schemas.openxmlformats.org/officeDocument/2006/bibliography"/>
   </ds:schemaRefs>

</xml_diff>

<commit_message>
Started surf. compl. modeling edits
</commit_message>
<xml_diff>
--- a/Manuscript/Radium Sorption Manuscript D-1.docx
+++ b/Manuscript/Radium Sorption Manuscript D-1.docx
@@ -389,7 +389,7 @@
         <w:fldChar w:fldCharType="begin" w:fldLock="1"/>
       </w:r>
       <w:r>
-        <w:instrText>ADDIN CSL_CITATION { "citationItems" : [ { "id" : "ITEM-1", "itemData" : { "DOI" : "10.1007/BF02037050", "ISSN" : "0236-5731", "author" : [ { "dropping-particle" : "", "family" : "Bene\u0161", "given" : "P.", "non-dropping-particle" : "", "parse-names" : false, "suffix" : "" }, { "dropping-particle" : "", "family" : "Strejc", "given" : "P", "non-dropping-particle" : "", "parse-names" : false, "suffix" : "" }, { "dropping-particle" : "", "family" : "Lukavec", "given" : "Z", "non-dropping-particle" : "", "parse-names" : false, "suffix" : "" }, { "dropping-particle" : "", "family" : "Borovec", "given" : "Z.", "non-dropping-particle" : "", "parse-names" : false, "suffix" : "" } ], "container-title" : "Journal of Radioanalytical and Nuclear Chemistry Articles", "id" : "ITEM-1", "issue" : "2", "issued" : { "date-parts" : [ [ "1984", "5" ] ] }, "page" : "275-285", "title" : "Interaction of radium with freshwater sediments and their mineral components. I.", "type" : "article-journal", "volume" : "82" }, "uris" : [ "http://www.mendeley.com/documents/?uuid=7449d6e5-33bc-4fd9-9789-c2cd3db781da" ] }, { "id" : "ITEM-2", "itemData" : { "DOI" : "10.1051/radiopro:2005s1-042", "ISSN" : "0033-8451", "author" : [ { "dropping-particle" : "", "family" : "Bassot", "given" : "S", "non-dropping-particle" : "", "parse-names" : false, "suffix" : "" }, { "dropping-particle" : "", "family" : "Stammose", "given" : "D", "non-dropping-particle" : "", "parse-names" : false, "suffix" : "" }, { "dropping-particle" : "", "family" : "Benitah", "given" : "S", "non-dropping-particle" : "", "parse-names" : false, "suffix" : "" } ], "container-title" : "Radioprotection", "id" : "ITEM-2", "issued" : { "date-parts" : [ [ "2005", "6", "17" ] ] }, "page" : "S277-S283", "title" : "Radium behaviour during ferric oxi-hydroxides ageing", "type" : "article-journal", "volume" : "40" }, "uris" : [ "http://www.mendeley.com/documents/?uuid=69358466-d652-48eb-9137-5d5c4717ad10" ] } ], "mendeley" : { "formattedCitation" : "(Bassot, Stammose, &amp; Benitah, 2005; Bene\u0161, Strejc, Lukavec, &amp; Borovec, 1984)", "plainTextFormattedCitation" : "(Bassot, Stammose, &amp; Benitah, 2005; Bene\u0161, Strejc, Lukavec, &amp; Borovec, 1984)", "previouslyFormattedCitation" : "(Bassot, Stammose, &amp; Benitah, 2005; Bene\u0161, Strejc, Lukavec, &amp; Borovec, 1984)" }, "properties" : { "noteIndex" : 0 }, "schema" : "https://github.com/citation-style-language/schema/raw/master/csl-citation.json" }</w:instrText>
+        <w:instrText>ADDIN CSL_CITATION { "citationItems" : [ { "id" : "ITEM-1", "itemData" : { "DOI" : "10.1007/BF02037050", "ISSN" : "0236-5731", "author" : [ { "dropping-particle" : "", "family" : "Bene\u0161", "given" : "P.", "non-dropping-particle" : "", "parse-names" : false, "suffix" : "" }, { "dropping-particle" : "", "family" : "Strejc", "given" : "P", "non-dropping-particle" : "", "parse-names" : false, "suffix" : "" }, { "dropping-particle" : "", "family" : "Lukavec", "given" : "Z", "non-dropping-particle" : "", "parse-names" : false, "suffix" : "" }, { "dropping-particle" : "", "family" : "Borovec", "given" : "Z.", "non-dropping-particle" : "", "parse-names" : false, "suffix" : "" } ], "container-title" : "Journal of Radioanalytical and Nuclear Chemistry Articles", "id" : "ITEM-1", "issue" : "2", "issued" : { "date-parts" : [ [ "1984", "5" ] ] }, "page" : "275-285", "title" : "Interaction of radium with freshwater sediments and their mineral components. I.", "type" : "article-journal", "volume" : "82" }, "uris" : [ "http://www.mendeley.com/documents/?uuid=7449d6e5-33bc-4fd9-9789-c2cd3db781da" ] }, { "id" : "ITEM-2", "itemData" : { "DOI" : "10.1051/radiopro:2005s1-042", "ISSN" : "0033-8451", "author" : [ { "dropping-particle" : "", "family" : "Bassot", "given" : "S", "non-dropping-particle" : "", "parse-names" : false, "suffix" : "" }, { "dropping-particle" : "", "family" : "Stammose", "given" : "D", "non-dropping-particle" : "", "parse-names" : false, "suffix" : "" }, { "dropping-particle" : "", "family" : "Benitah", "given" : "S", "non-dropping-particle" : "", "parse-names" : false, "suffix" : "" } ], "container-title" : "Radioprotection", "id" : "ITEM-2", "issued" : { "date-parts" : [ [ "2005", "6", "17" ] ] }, "page" : "S277-S283", "title" : "Radium behaviour during ferric oxi-hydroxides ageing", "type" : "article-journal", "volume" : "40" }, "uris" : [ "http://www.mendeley.com/documents/?uuid=69358466-d652-48eb-9137-5d5c4717ad10" ] }, { "id" : "ITEM-3", "itemData" : { "DOI" : "10.1016/0304-386X(90)90089-K", "ISSN" : "0304386X", "author" : [ { "dropping-particle" : "", "family" : "Nirdosh", "given" : "I", "non-dropping-particle" : "", "parse-names" : false, "suffix" : "" }, { "dropping-particle" : "", "family" : "Trembley", "given" : "W", "non-dropping-particle" : "", "parse-names" : false, "suffix" : "" }, { "dropping-particle" : "", "family" : "Johnson", "given" : "C", "non-dropping-particle" : "", "parse-names" : false, "suffix" : "" } ], "container-title" : "Hydrometallurgy", "id" : "ITEM-3", "issue" : "2", "issued" : { "date-parts" : [ [ "1990" ] ] }, "page" : "237-248", "title" : "Adsorption-desorption studies on the 226Ra-hydrated metal oxide systems", "type" : "article-journal", "volume" : "24" }, "uris" : [ "http://www.mendeley.com/documents/?uuid=8d3a37d8-150e-4bbd-97db-914f10b8c56e" ] } ], "mendeley" : { "formattedCitation" : "(Bassot, Stammose, &amp; Benitah, 2005; Bene\u0161, Strejc, Lukavec, &amp; Borovec, 1984; Nirdosh, Trembley, &amp; Johnson, 1990)", "plainTextFormattedCitation" : "(Bassot, Stammose, &amp; Benitah, 2005; Bene\u0161, Strejc, Lukavec, &amp; Borovec, 1984; Nirdosh, Trembley, &amp; Johnson, 1990)", "previouslyFormattedCitation" : "(Bassot, Stammose, &amp; Benitah, 2005; Bene\u0161, Strejc, Lukavec, &amp; Borovec, 1984; Nirdosh, Trembley, &amp; Johnson, 1990)" }, "properties" : { "noteIndex" : 0 }, "schema" : "https://github.com/citation-style-language/schema/raw/master/csl-citation.json" }</w:instrText>
       </w:r>
       <w:r>
         <w:fldChar w:fldCharType="separate"/>
@@ -398,7 +398,7 @@
         <w:rPr>
           <w:noProof/>
         </w:rPr>
-        <w:t>(Bassot, Stammose, &amp; Benitah, 2005; Beneš, Strejc, Lukavec, &amp; Borovec, 1984)</w:t>
+        <w:t>(Bassot, Stammose, &amp; Benitah, 2005; Beneš, Strejc, Lukavec, &amp; Borovec, 1984; Nirdosh, Trembley, &amp; Johnson, 1990)</w:t>
       </w:r>
       <w:r>
         <w:fldChar w:fldCharType="end"/>
@@ -428,7 +428,25 @@
         <w:t>As an example, a</w:t>
       </w:r>
       <w:r>
-        <w:t xml:space="preserve"> compilation of radium isotope Kd values saw significant variations in Kd for similar systems, even when only a synthetic iron oxide was considered</w:t>
+        <w:t xml:space="preserve"> compilation of radium isotope K</w:t>
+      </w:r>
+      <w:r>
+        <w:rPr>
+          <w:vertAlign w:val="subscript"/>
+        </w:rPr>
+        <w:t>d</w:t>
+      </w:r>
+      <w:r>
+        <w:t xml:space="preserve"> values saw significant variations in K</w:t>
+      </w:r>
+      <w:r>
+        <w:rPr>
+          <w:vertAlign w:val="subscript"/>
+        </w:rPr>
+        <w:t>d</w:t>
+      </w:r>
+      <w:r>
+        <w:t xml:space="preserve"> for similar systems, even when only a synthetic iron oxide was considered</w:t>
       </w:r>
       <w:r>
         <w:t xml:space="preserve"> </w:t>
@@ -476,7 +494,7 @@
         <w:fldChar w:fldCharType="begin" w:fldLock="1"/>
       </w:r>
       <w:r>
-        <w:instrText>ADDIN CSL_CITATION { "citationItems" : [ { "id" : "ITEM-1", "itemData" : { "DOI" : "10.1016/j.gca.2014.10.008", "ISSN" : "0016-7037", "author" : [ { "dropping-particle" : "", "family" : "Sajih", "given" : "M", "non-dropping-particle" : "", "parse-names" : false, "suffix" : "" }, { "dropping-particle" : "", "family" : "Bryan", "given" : "N D", "non-dropping-particle" : "", "parse-names" : false, "suffix" : "" }, { "dropping-particle" : "", "family" : "Livens", "given" : "F R", "non-dropping-particle" : "", "parse-names" : false, "suffix" : "" }, { "dropping-particle" : "", "family" : "Vaughan", "given" : "D J", "non-dropping-particle" : "", "parse-names" : false, "suffix" : "" }, { "dropping-particle" : "", "family" : "Descostes", "given" : "M", "non-dropping-particle" : "", "parse-names" : false, "suffix" : "" }, { "dropping-particle" : "", "family" : "Phrommavanh", "given" : "V", "non-dropping-particle" : "", "parse-names" : false, "suffix" : "" }, { "dropping-particle" : "", "family" : "Nos", "given" : "J", "non-dropping-particle" : "", "parse-names" : false, "suffix" : "" }, { "dropping-particle" : "", "family" : "Morris", "given" : "K", "non-dropping-particle" : "", "parse-names" : false, "suffix" : "" } ], "container-title" : "Geochimica et Cosmochimica Acta", "id" : "ITEM-1", "issued" : { "date-parts" : [ [ "2014" ] ] }, "page" : "150-163", "publisher" : "Elsevier Ltd", "title" : "Adsorption of radium and barium on goethite and ferrihydrite: A kinetic and surface complexation modelling study", "type" : "article-journal", "volume" : "146" }, "uris" : [ "http://www.mendeley.com/documents/?uuid=8b7e3294-07a1-4806-9ef6-49c0afe4e0f1" ] } ], "mendeley" : { "formattedCitation" : "(Sajih et al., 2014a)", "plainTextFormattedCitation" : "(Sajih et al., 2014a)", "previouslyFormattedCitation" : "(Sajih et al., 2014)" }, "properties" : { "noteIndex" : 0 }, "schema" : "https://github.com/citation-style-language/schema/raw/master/csl-citation.json" }</w:instrText>
+        <w:instrText>ADDIN CSL_CITATION { "citationItems" : [ { "id" : "ITEM-1", "itemData" : { "DOI" : "10.1016/j.gca.2014.10.008", "ISSN" : "0016-7037", "author" : [ { "dropping-particle" : "", "family" : "Sajih", "given" : "M", "non-dropping-particle" : "", "parse-names" : false, "suffix" : "" }, { "dropping-particle" : "", "family" : "Bryan", "given" : "N D", "non-dropping-particle" : "", "parse-names" : false, "suffix" : "" }, { "dropping-particle" : "", "family" : "Livens", "given" : "F R", "non-dropping-particle" : "", "parse-names" : false, "suffix" : "" }, { "dropping-particle" : "", "family" : "Vaughan", "given" : "D J", "non-dropping-particle" : "", "parse-names" : false, "suffix" : "" }, { "dropping-particle" : "", "family" : "Descostes", "given" : "M", "non-dropping-particle" : "", "parse-names" : false, "suffix" : "" }, { "dropping-particle" : "", "family" : "Phrommavanh", "given" : "V", "non-dropping-particle" : "", "parse-names" : false, "suffix" : "" }, { "dropping-particle" : "", "family" : "Nos", "given" : "J", "non-dropping-particle" : "", "parse-names" : false, "suffix" : "" }, { "dropping-particle" : "", "family" : "Morris", "given" : "K", "non-dropping-particle" : "", "parse-names" : false, "suffix" : "" } ], "container-title" : "Geochimica et Cosmochimica Acta", "id" : "ITEM-1", "issued" : { "date-parts" : [ [ "2014" ] ] }, "page" : "150-163", "publisher" : "Elsevier Ltd", "title" : "Adsorption of radium and barium on goethite and ferrihydrite: A kinetic and surface complexation modelling study", "type" : "article-journal", "volume" : "146" }, "uris" : [ "http://www.mendeley.com/documents/?uuid=8b7e3294-07a1-4806-9ef6-49c0afe4e0f1" ] } ], "mendeley" : { "formattedCitation" : "(Sajih et al., 2014a)", "plainTextFormattedCitation" : "(Sajih et al., 2014a)", "previouslyFormattedCitation" : "(Sajih et al., 2014a)" }, "properties" : { "noteIndex" : 0 }, "schema" : "https://github.com/citation-style-language/schema/raw/master/csl-citation.json" }</w:instrText>
       </w:r>
       <w:r>
         <w:fldChar w:fldCharType="separate"/>
@@ -485,23 +503,110 @@
         <w:rPr>
           <w:noProof/>
         </w:rPr>
+        <w:t xml:space="preserve">(Sajih et al., </w:t>
+      </w:r>
+      <w:r>
+        <w:rPr>
+          <w:noProof/>
+        </w:rPr>
+        <w:lastRenderedPageBreak/>
+        <w:t>2014a)</w:t>
+      </w:r>
+      <w:r>
+        <w:fldChar w:fldCharType="end"/>
+      </w:r>
+      <w:r>
+        <w:t xml:space="preserve">. </w:t>
+      </w:r>
+      <w:r>
+        <w:t>The</w:t>
+      </w:r>
+      <w:r>
+        <w:t xml:space="preserve"> sorption of other group II ions to montmorillonites and other clay minerals is well studied </w:t>
+      </w:r>
+      <w:r>
+        <w:fldChar w:fldCharType="begin" w:fldLock="1"/>
+      </w:r>
+      <w:r>
+        <w:instrText>ADDIN CSL_CITATION { "citationItems" : [ { "id" : "ITEM-1", "itemData" : { "DOI" : "10.1016/j.apradiso.2006.03.008", "ISSN" : "09698043", "author" : [ { "dropping-particle" : "", "family" : "Bas", "given" : "Elvan", "non-dropping-particle" : "", "parse-names" : false, "suffix" : "" } ], "id" : "ITEM-1", "issued" : { "date-parts" : [ [ "2006" ] ] }, "page" : "957-964", "title" : "Adsorption behavior of strontium on binary mineral mixtures of Montmorillonite and Kaolinite", "type" : "article-journal", "volume" : "64" }, "uris" : [ "http://www.mendeley.com/documents/?uuid=9f21171e-caf9-4867-af83-a8fbf864af91" ] } ], "mendeley" : { "formattedCitation" : "(Bas, 2006)", "plainTextFormattedCitation" : "(Bas, 2006)", "previouslyFormattedCitation" : "(Bas, 2006)" }, "properties" : { "noteIndex" : 0 }, "schema" : "https://github.com/citation-style-language/schema/raw/master/csl-citation.json" }</w:instrText>
+      </w:r>
+      <w:r>
+        <w:fldChar w:fldCharType="separate"/>
+      </w:r>
+      <w:r>
+        <w:rPr>
+          <w:noProof/>
+        </w:rPr>
+        <w:t>(Bas, 2006)</w:t>
+      </w:r>
+      <w:r>
+        <w:fldChar w:fldCharType="end"/>
+      </w:r>
+      <w:r>
+        <w:t>,</w:t>
+      </w:r>
+      <w:r>
+        <w:t xml:space="preserve"> but</w:t>
+      </w:r>
+      <w:r>
+        <w:t xml:space="preserve"> there is only a limited data set fo</w:t>
+      </w:r>
+      <w:r>
+        <w:t xml:space="preserve">r radium sorption </w:t>
+      </w:r>
+      <w:r>
+        <w:fldChar w:fldCharType="begin" w:fldLock="1"/>
+      </w:r>
+      <w:r>
+        <w:instrText>ADDIN CSL_CITATION { "citationItems" : [ { "id" : "ITEM-1", "itemData" : { "DOI" : "10.1007/s10967-013-2740-3", "ISSN" : "0236-5731", "author" : [ { "dropping-particle" : "", "family" : "Tamamura", "given" : "Shuji", "non-dropping-particle" : "", "parse-names" : false, "suffix" : "" }, { "dropping-particle" : "", "family" : "Takada", "given" : "Takahiro", "non-dropping-particle" : "", "parse-names" : false, "suffix" : "" }, { "dropping-particle" : "", "family" : "Tomita", "given" : "Junpei", "non-dropping-particle" : "", "parse-names" : false, "suffix" : "" }, { "dropping-particle" : "", "family" : "Nagao", "given" : "Seiya", "non-dropping-particle" : "", "parse-names" : false, "suffix" : "" }, { "dropping-particle" : "", "family" : "Fukushi", "given" : "Keisuke", "non-dropping-particle" : "", "parse-names" : false, "suffix" : "" }, { "dropping-particle" : "", "family" : "Yamamoto", "given" : "Masayoshi", "non-dropping-particle" : "", "parse-names" : false, "suffix" : "" } ], "container-title" : "Journal of Radioanalytical and Nuclear Chemistry", "id" : "ITEM-1", "issue" : "1", "issued" : { "date-parts" : [ [ "2013", "9", "8" ] ] }, "page" : "569-575", "title" : "Salinity dependence of 226Ra adsorption on montmorillonite and kaolinite", "type" : "article-journal", "volume" : "299" }, "uris" : [ "http://www.mendeley.com/documents/?uuid=5b3b4e7c-f852-48f5-abed-58007c466255" ] } ], "mendeley" : { "formattedCitation" : "(Tamamura et al., 2013)", "plainTextFormattedCitation" : "(Tamamura et al., 2013)", "previouslyFormattedCitation" : "(Tamamura et al., 2013)" }, "properties" : { "noteIndex" : 0 }, "schema" : "https://github.com/citation-style-language/schema/raw/master/csl-citation.json" }</w:instrText>
+      </w:r>
+      <w:r>
+        <w:fldChar w:fldCharType="separate"/>
+      </w:r>
+      <w:r>
+        <w:rPr>
+          <w:noProof/>
+        </w:rPr>
+        <w:t>(Tamamura et al., 2013)</w:t>
+      </w:r>
+      <w:r>
+        <w:fldChar w:fldCharType="end"/>
+      </w:r>
+      <w:r>
+        <w:t>. Lastly, there is very little data examining the sorption of radium to reduced minerals that form during natural cycling of certain groundwaters. Understanding the full suite of minerals controlling radium transport will be key in predicting its behavior.</w:t>
+      </w:r>
+    </w:p>
+    <w:p>
+      <w:r>
+        <w:tab/>
+        <w:t xml:space="preserve">The literature contains a limited set of data studying radium sorption to most minerals, with radiotoxicity often cited as the reason for these limitations </w:t>
+      </w:r>
+      <w:r>
+        <w:fldChar w:fldCharType="begin" w:fldLock="1"/>
+      </w:r>
+      <w:r>
+        <w:instrText>ADDIN CSL_CITATION { "citationItems" : [ { "id" : "ITEM-1", "itemData" : { "DOI" : "10.1016/j.gca.2014.10.008", "ISSN" : "0016-7037", "author" : [ { "dropping-particle" : "", "family" : "Sajih", "given" : "M", "non-dropping-particle" : "", "parse-names" : false, "suffix" : "" }, { "dropping-particle" : "", "family" : "Bryan", "given" : "N D", "non-dropping-particle" : "", "parse-names" : false, "suffix" : "" }, { "dropping-particle" : "", "family" : "Livens", "given" : "F R", "non-dropping-particle" : "", "parse-names" : false, "suffix" : "" }, { "dropping-particle" : "", "family" : "Vaughan", "given" : "D J", "non-dropping-particle" : "", "parse-names" : false, "suffix" : "" }, { "dropping-particle" : "", "family" : "Descostes", "given" : "M", "non-dropping-particle" : "", "parse-names" : false, "suffix" : "" }, { "dropping-particle" : "", "family" : "Phrommavanh", "given" : "V", "non-dropping-particle" : "", "parse-names" : false, "suffix" : "" }, { "dropping-particle" : "", "family" : "Nos", "given" : "J", "non-dropping-particle" : "", "parse-names" : false, "suffix" : "" }, { "dropping-particle" : "", "family" : "Morris", "given" : "K", "non-dropping-particle" : "", "parse-names" : false, "suffix" : "" } ], "container-title" : "Geochimica et Cosmochimica Acta", "id" : "ITEM-1", "issued" : { "date-parts" : [ [ "2014" ] ] }, "page" : "150-163", "publisher" : "Elsevier Ltd", "title" : "Adsorption of radium and barium on goethite and ferrihydrite: A kinetic and surface complexation modelling study", "type" : "article-journal", "volume" : "146" }, "uris" : [ "http://www.mendeley.com/documents/?uuid=8b7e3294-07a1-4806-9ef6-49c0afe4e0f1" ] } ], "mendeley" : { "formattedCitation" : "(Sajih et al., 2014a)", "plainTextFormattedCitation" : "(Sajih et al., 2014a)", "previouslyFormattedCitation" : "(Sajih et al., 2014a)" }, "properties" : { "noteIndex" : 0 }, "schema" : "https://github.com/citation-style-language/schema/raw/master/csl-citation.json" }</w:instrText>
+      </w:r>
+      <w:r>
+        <w:fldChar w:fldCharType="separate"/>
+      </w:r>
+      <w:r>
+        <w:rPr>
+          <w:noProof/>
+        </w:rPr>
         <w:t>(Sajih et al., 2014a)</w:t>
       </w:r>
       <w:r>
         <w:fldChar w:fldCharType="end"/>
       </w:r>
       <w:r>
-        <w:t xml:space="preserve">. While sorption of other group II ions </w:t>
-      </w:r>
-      <w:r>
-        <w:lastRenderedPageBreak/>
-        <w:t xml:space="preserve">to montmorillonites and other clay minerals is well studied </w:t>
+        <w:t xml:space="preserve">. A popular technique for circumventing these hazards is the use of analog compounds, which share some of the same chemical characteristics as radium, but present fewer human health hazards. Barium, which is in the same family as radium, has been considered and cited as an analog for radium in the environment </w:t>
       </w:r>
       <w:r>
         <w:fldChar w:fldCharType="begin" w:fldLock="1"/>
       </w:r>
       <w:r>
-        <w:instrText>ADDIN CSL_CITATION { "citationItems" : [ { "id" : "ITEM-1", "itemData" : { "DOI" : "10.1016/j.apradiso.2006.03.008", "ISSN" : "09698043", "author" : [ { "dropping-particle" : "", "family" : "Bas", "given" : "Elvan", "non-dropping-particle" : "", "parse-names" : false, "suffix" : "" } ], "id" : "ITEM-1", "issued" : { "date-parts" : [ [ "2006" ] ] }, "page" : "957-964", "title" : "Adsorption behavior of strontium on binary mineral mixtures of Montmorillonite and Kaolinite", "type" : "article-journal", "volume" : "64" }, "uris" : [ "http://www.mendeley.com/documents/?uuid=9f21171e-caf9-4867-af83-a8fbf864af91" ] } ], "mendeley" : { "formattedCitation" : "(Bas, 2006)", "plainTextFormattedCitation" : "(Bas, 2006)", "previouslyFormattedCitation" : "(Bas, 2006)" }, "properties" : { "noteIndex" : 0 }, "schema" : "https://github.com/citation-style-language/schema/raw/master/csl-citation.json" }</w:instrText>
+        <w:instrText>ADDIN CSL_CITATION { "citationItems" : [ { "id" : "ITEM-1", "itemData" : { "DOI" : "10.1016/S0927-7757(01)00592-1", "ISBN" : "1505844266", "ISSN" : "09277757", "abstract" : "Migration of radioactive radium, 226Ra, in soil is an environmental concern, especially in areas adjacent to uranium processing facilities. Barium(II), as Ba2+, was used as a Ra analog and reacted with a Na-montmorillonite to obtain mechanistic insights into the interaction of Ra with soil matrices. The majority of sorbed Ba is associated with the permanently charged surface sites on the montmorillonite basal surface. This is indicated by the facts that (1) sorption of Ba(II) on montmorillonite is not highly sensitive to solution pH, although an increase of sorption was observed at higher pH values; and (2) displacement of sorbed Ba increased with increased NaNO3 concentration. As demonstrated by EXAFS, a small fraction of Ba also adsorbed on the montmorillonite edge, forming an inner-sphere surface complex through sharing of oxygen atom(s) from deprotonated -OH group of the A1 octahedral layer. The EXAFS measured distances between Ba and O at the first shell, and Ba and A1 of the second shell are 2.7-2.8 and 3.7-3.9 ??, respectively, consistent with the results from geometry of a inner-sphere complex at the edge site. Results from bulk experiments and spectroscopic analysis suggest a co-existence of outer- and inner-sphere surface complexes for Ba sorbed to the montmorillonite surface. ?? 2001 Elsevier Science B.V. All rights reserved.", "author" : [ { "dropping-particle" : "", "family" : "Zhang", "given" : "Peng Chu", "non-dropping-particle" : "", "parse-names" : false, "suffix" : "" }, { "dropping-particle" : "V.", "family" : "Brady", "given" : "Pat", "non-dropping-particle" : "", "parse-names" : false, "suffix" : "" }, { "dropping-particle" : "", "family" : "Arthur", "given" : "Sara E.", "non-dropping-particle" : "", "parse-names" : false, "suffix" : "" }, { "dropping-particle" : "", "family" : "Zhou", "given" : "Wei Qing", "non-dropping-particle" : "", "parse-names" : false, "suffix" : "" }, { "dropping-particle" : "", "family" : "Sawyer", "given" : "Dale", "non-dropping-particle" : "", "parse-names" : false, "suffix" : "" }, { "dropping-particle" : "", "family" : "Hesterberg", "given" : "Dean A.", "non-dropping-particle" : "", "parse-names" : false, "suffix" : "" } ], "container-title" : "Colloids and Surfaces A: Physicochemical and Engineering Aspects", "id" : "ITEM-1", "issue" : "3", "issued" : { "date-parts" : [ [ "2001" ] ] }, "page" : "239-249", "title" : "Adsorption of barium(II) on montmorillonite: An EXAFS study", "type" : "article-journal", "volume" : "190" }, "uris" : [ "http://www.mendeley.com/documents/?uuid=8ef71975-a5ff-4ee0-973e-99061019d257" ] } ], "mendeley" : { "formattedCitation" : "(P. C. Zhang et al., 2001)", "plainTextFormattedCitation" : "(P. C. Zhang et al., 2001)", "previouslyFormattedCitation" : "(P. C. Zhang et al., 2001)" }, "properties" : { "noteIndex" : 0 }, "schema" : "https://github.com/citation-style-language/schema/raw/master/csl-citation.json" }</w:instrText>
       </w:r>
       <w:r>
         <w:fldChar w:fldCharType="separate"/>
@@ -510,22 +615,19 @@
         <w:rPr>
           <w:noProof/>
         </w:rPr>
-        <w:t>(Bas, 2006)</w:t>
+        <w:t>(P. C. Zhang et al., 2001)</w:t>
       </w:r>
       <w:r>
         <w:fldChar w:fldCharType="end"/>
       </w:r>
       <w:r>
-        <w:t>, there is only a limited data set fo</w:t>
-      </w:r>
-      <w:r>
-        <w:t xml:space="preserve">r radium sorption </w:t>
+        <w:t xml:space="preserve">. Barium has been used to remove radium from produced waters from hydraulic fracturing, as the chemicals will coprecipitate in the presence of sulfate, and have relatively similar solubility products </w:t>
       </w:r>
       <w:r>
         <w:fldChar w:fldCharType="begin" w:fldLock="1"/>
       </w:r>
       <w:r>
-        <w:instrText>ADDIN CSL_CITATION { "citationItems" : [ { "id" : "ITEM-1", "itemData" : { "DOI" : "10.1007/s10967-013-2740-3", "ISSN" : "0236-5731", "author" : [ { "dropping-particle" : "", "family" : "Tamamura", "given" : "Shuji", "non-dropping-particle" : "", "parse-names" : false, "suffix" : "" }, { "dropping-particle" : "", "family" : "Takada", "given" : "Takahiro", "non-dropping-particle" : "", "parse-names" : false, "suffix" : "" }, { "dropping-particle" : "", "family" : "Tomita", "given" : "Junpei", "non-dropping-particle" : "", "parse-names" : false, "suffix" : "" }, { "dropping-particle" : "", "family" : "Nagao", "given" : "Seiya", "non-dropping-particle" : "", "parse-names" : false, "suffix" : "" }, { "dropping-particle" : "", "family" : "Fukushi", "given" : "Keisuke", "non-dropping-particle" : "", "parse-names" : false, "suffix" : "" }, { "dropping-particle" : "", "family" : "Yamamoto", "given" : "Masayoshi", "non-dropping-particle" : "", "parse-names" : false, "suffix" : "" } ], "container-title" : "Journal of Radioanalytical and Nuclear Chemistry", "id" : "ITEM-1", "issue" : "1", "issued" : { "date-parts" : [ [ "2013", "9", "8" ] ] }, "page" : "569-575", "title" : "Salinity dependence of 226Ra adsorption on montmorillonite and kaolinite", "type" : "article-journal", "volume" : "299" }, "uris" : [ "http://www.mendeley.com/documents/?uuid=5b3b4e7c-f852-48f5-abed-58007c466255" ] } ], "mendeley" : { "formattedCitation" : "(Tamamura et al., 2013)", "plainTextFormattedCitation" : "(Tamamura et al., 2013)", "previouslyFormattedCitation" : "(Tamamura et al., 2013)" }, "properties" : { "noteIndex" : 0 }, "schema" : "https://github.com/citation-style-language/schema/raw/master/csl-citation.json" }</w:instrText>
+        <w:instrText>ADDIN CSL_CITATION { "citationItems" : [ { "id" : "ITEM-1", "itemData" : { "DOI" : "10.1021/es405168b", "ISBN" : "1520-5851 (Electronic)\\r0013-936X (Linking)", "ISSN" : "15205851", "PMID" : "24670034", "abstract" : "Radium occurs in flowback and produced waters from hydraulic fracturing for unconventional gas extraction along with high concentrations of barium and strontium and elevated salinity. Radium is often removed from this wastewater by co-precipitation with barium or other alkaline earth metals. The distribution equation for Ra in the precipitate is derived from the equilibrium of the lattice replacement reaction (inclusion) between the Ra(2+) ion and the carrier ions (e.g., Ba(2+) and Sr(2+)) in aqueous and solid phases and is often applied to describe the fate of radium in these systems. Although the theoretical distribution coefficient for Ra-SrSO4 (Kd = 237) is much larger than that for Ra-BaSO4 (Kd = 1.54), previous studies have focused on Ra-BaSO4 equilibrium. This study evaluates the equilibria and kinetics of co-precipitation reactions in Ra-Ba-SO4 and Ra-Sr-SO4 binary systems and the Ra-Ba-Sr-SO4 ternary system under varying ionic strength (IS) conditions that are representative of brines generated during unconventional gas extraction. Results show that radium removal generally follows the theoretical distribution law in binary systems and is enhanced in the Ra-Ba-SO4 system and restrained in the Ra-Sr-SO4 system by high IS. However, the experimental distribution coefficient (Kd') varies widely and cannot be accurately described by the distribution equation, which depends on IS, kinetics of carrier precipitation and does not account for radium removal by adsorption. Radium removal in the ternary system is controlled by the co-precipitation of Ra-Ba-SO4, which is attributed to the rapid BaSO4 nucleation rate and closer ionic radii of Ra(2+) with Ba(2+) than with Sr(2+). Carrier (i.e., barite) recycling during water treatment was shown to be effective in enhancing radium removal even after co-precipitation was completed. Calculations based on experimental results show that Ra levels in the precipitate generated in centralized waste treatment facilities far exceed regulatory limits for disposal in municipal sanitary landfills and require careful monitoring of allowed source term loading (ASTL) for technically enhanced naturally occurring materials (TENORM) in these landfills. Several alternatives for sustainable management of TENORM are discussed.", "author" : [ { "dropping-particle" : "", "family" : "Zhang", "given" : "Tieyuan", "non-dropping-particle" : "", "parse-names" : false, "suffix" : "" }, { "dropping-particle" : "", "family" : "Gregory", "given" : "Kelvin", "non-dropping-particle" : "", "parse-names" : false, "suffix" : "" }, { "dropping-particle" : "", "family" : "Hammack", "given" : "Richard W.", "non-dropping-particle" : "", "parse-names" : false, "suffix" : "" }, { "dropping-particle" : "", "family" : "Vidic", "given" : "Radisav D.", "non-dropping-particle" : "", "parse-names" : false, "suffix" : "" } ], "container-title" : "Environmental Science and Technology", "id" : "ITEM-1", "issue" : "8", "issued" : { "date-parts" : [ [ "2014" ] ] }, "page" : "4596-4603", "title" : "Co-precipitation of radium with barium and strontium sulfate and its impact on the fate of radium during treatment of produced water from unconventional gas extraction", "type" : "article-journal", "volume" : "48" }, "uris" : [ "http://www.mendeley.com/documents/?uuid=6470b713-ece6-405b-8089-8c6ef6155f5d" ] } ], "mendeley" : { "formattedCitation" : "(T. Zhang, Gregory, Hammack, &amp; Vidic, 2014)", "plainTextFormattedCitation" : "(T. Zhang, Gregory, Hammack, &amp; Vidic, 2014)", "previouslyFormattedCitation" : "(T. Zhang, Gregory, Hammack, &amp; Vidic, 2014)" }, "properties" : { "noteIndex" : 0 }, "schema" : "https://github.com/citation-style-language/schema/raw/master/csl-citation.json" }</w:instrText>
       </w:r>
       <w:r>
         <w:fldChar w:fldCharType="separate"/>
@@ -534,13 +636,34 @@
         <w:rPr>
           <w:noProof/>
         </w:rPr>
-        <w:t>(Tamamura et al., 2013)</w:t>
+        <w:t>(T. Zhang, Gregory, Hammack, &amp; Vidic, 2014)</w:t>
       </w:r>
       <w:r>
         <w:fldChar w:fldCharType="end"/>
       </w:r>
       <w:r>
-        <w:t>. Lastly, there is very little data examining the sorption of radium to reduced minerals that form during natural cycling of certain groundwaters. Understanding the full suite of minerals controlling radium transport will be key in predicting its behavior.</w:t>
+        <w:t xml:space="preserve">, suggesting this can be a valid approach, particularly when attempting experiments requiring a high loading of sorbate. Previous work compared radium and barium sorption for similar experimental conditions (though significantly higher barium loading), finding some similarities for ferrihydrite, but some differences for goethite. Another study compared radium and barium uptake of carbonate minerals, also finding distinct differences in sorption behavior </w:t>
+      </w:r>
+      <w:r>
+        <w:fldChar w:fldCharType="begin" w:fldLock="1"/>
+      </w:r>
+      <w:r>
+        <w:instrText>ADDIN CSL_CITATION { "citationItems" : [ { "id" : "ITEM-1", "itemData" : { "DOI" : "10.1016/j.apgeochem.2011.04.012", "ISBN" : "0883-2927", "ISSN" : "08832927", "abstract" : "Radium-226 is a naturally-occurring radioisotope with potentially significant radiological impact and whose environmental behaviour is of concern. The reactions of tracer (0.1-1. nM) dissolved Ra and its chemical analogue Ba with the surfaces of a range of carbonate minerals have been studied. All of the minerals react with Ra but, whereas calcite, dolomite, strontianite, rhodocrosite, ankerite and witherite all show increased uptake with increasing Ra concentration, suggesting a coprecipitation reaction (hence with phase formation limiting uptake), siderite, magnesite and ankerite show behaviour suggesting simple sorption (with decreasing uptake as Ra concentration increases, or with no dependence on [Ra]). Magnesite, in particular, has a low sorption capacity. Barium has been used at higher (0.1-1mM) concentrations to enable the use of surface analytical and imaging techniques in addition to bulk uptake measurements. Although the same eight carbonates were studied, measurable uptake occurs only on dolomite, magnesite and siderite. For siderite and magnesite, there is an approximately linear relationship between the increasing solid and solution phase Ba concentrations, suggesting a simple sorption process. Dolomite shows more complex behaviour suggesting simple sorption at the lowest concentrations and phase formation at higher concentrations (&gt;0.4mmolL-1). The latter observation is consistent with spectroscopic evidence for the formation of witherite. Surface analysis and imaging of the three carbonate substrates that react with Ba show a diversity of behaviour, partly as a result of using natural minerals in these experiments. Witherite is commonly formed as a surface precipitate although the presence of even trace SO42- leads to barite formation. The surface phases display a range of characteristic morphologies, and the surface structure has the effect of templating growth. The presence of even minor amounts of Fe (hydr)oxide phases as alteration products or precipitates on the carbonates is also important, since Ba has a strong affinity for these phases. \u00a9 2011 Elsevier Ltd.", "author" : [ { "dropping-particle" : "", "family" : "Jones", "given" : "Mark J.", "non-dropping-particle" : "", "parse-names" : false, "suffix" : "" }, { "dropping-particle" : "", "family" : "Butchins", "given" : "Laura J.", "non-dropping-particle" : "", "parse-names" : false, "suffix" : "" }, { "dropping-particle" : "", "family" : "Charnock", "given" : "John M.", "non-dropping-particle" : "", "parse-names" : false, "suffix" : "" }, { "dropping-particle" : "", "family" : "Pattrick", "given" : "Richard a D", "non-dropping-particle" : "", "parse-names" : false, "suffix" : "" }, { "dropping-particle" : "", "family" : "Small", "given" : "Joe S.", "non-dropping-particle" : "", "parse-names" : false, "suffix" : "" }, { "dropping-particle" : "", "family" : "Vaughan", "given" : "David J.", "non-dropping-particle" : "", "parse-names" : false, "suffix" : "" }, { "dropping-particle" : "", "family" : "Wincott", "given" : "Paul L.", "non-dropping-particle" : "", "parse-names" : false, "suffix" : "" }, { "dropping-particle" : "", "family" : "Livens", "given" : "Francis R.", "non-dropping-particle" : "", "parse-names" : false, "suffix" : "" } ], "container-title" : "Applied Geochemistry", "id" : "ITEM-1", "issue" : "7", "issued" : { "date-parts" : [ [ "2011" ] ] }, "page" : "1231-1238", "publisher" : "Elsevier Ltd", "title" : "Reactions of radium and barium with the surfaces of carbonate minerals", "type" : "article-journal", "volume" : "26" }, "uris" : [ "http://www.mendeley.com/documents/?uuid=f8e09f36-a6d8-4780-bdbd-874de25e8630" ] } ], "mendeley" : { "formattedCitation" : "(Jones et al., 2011)", "plainTextFormattedCitation" : "(Jones et al., 2011)", "previouslyFormattedCitation" : "(Jones et al., 2011)" }, "properties" : { "noteIndex" : 0 }, "schema" : "https://github.com/citation-style-language/schema/raw/master/csl-citation.json" }</w:instrText>
+      </w:r>
+      <w:r>
+        <w:fldChar w:fldCharType="separate"/>
+      </w:r>
+      <w:r>
+        <w:rPr>
+          <w:noProof/>
+        </w:rPr>
+        <w:t>(Jones et al., 2011)</w:t>
+      </w:r>
+      <w:r>
+        <w:fldChar w:fldCharType="end"/>
+      </w:r>
+      <w:r>
+        <w:t>. These differences underscore the importance of studying radium specifically, only relying on chemical analogs when considerations of safety limit experimental activities.</w:t>
       </w:r>
     </w:p>
     <w:p>
@@ -555,7 +678,13 @@
         <w:t xml:space="preserve">. </w:t>
       </w:r>
       <w:r>
-        <w:t xml:space="preserve">Previous work has almost entirely focused on the importance of iron oxides, but have not considered the role of clay minerals with exchangeable cations, or the importance of reduced iron minerals, both of which are </w:t>
+        <w:t xml:space="preserve">Previous work has </w:t>
+      </w:r>
+      <w:r>
+        <w:t>primarily</w:t>
+      </w:r>
+      <w:r>
+        <w:t xml:space="preserve"> focused on the importance of iron oxides, but have not considered the role of clay minerals with exchangeable cations, or the importance of reduced iron minerals, both of which are </w:t>
       </w:r>
       <w:r>
         <w:t>common</w:t>
@@ -564,7 +693,13 @@
         <w:t>ly found in many aquifers</w:t>
       </w:r>
       <w:r>
-        <w:t>. In this study, we first compare sorption of radium to ferrihydrite, goethite, sodium montmorillonite, and pyrite with a low salinity background solution, and then model that sorption through simple surface complexation models. The results show that pH plays a crucial role in determining sorption extent, and that while iron oxides do show extensive sorption, the most dominant mineral is i</w:t>
+        <w:t>. In this study, we first compare sorption of radium to ferrihydrite, goethite, sodium montmorillonite, and pyrite with a low salinity background solution, and then model that sorption through simple surface complexation models. The results show that pH plays a crucial role in determining sorption extent, and that while iron oxides do show extensive sorption</w:t>
+      </w:r>
+      <w:r>
+        <w:t xml:space="preserve"> under certain conditions</w:t>
+      </w:r>
+      <w:r>
+        <w:t>, the most dominant mineral is i</w:t>
       </w:r>
       <w:r>
         <w:t>n fact sodium montmorillonite. This result is mirrored in the surface complexation models, showing that exchange reactions result in the enhanced sorption of radium in the montmorillonite, as compared to the other minerals.</w:t>
@@ -665,7 +800,11 @@
         <w:t xml:space="preserve"> initially</w:t>
       </w:r>
       <w:r>
-        <w:t xml:space="preserve"> O2 free solution of Fe(II)Cl2 and bicarbonate using air over the course of 2 days. The resulting mineral was centrifuged and washed to remove background electrolyte, and then dried for 2 hours at 70 C. Both iron minerals were characterized using x-ray diffraction to confirm their composition.</w:t>
+        <w:t xml:space="preserve"> O2 free solution of Fe(II)Cl2 and bicarbonate using air over </w:t>
+      </w:r>
+      <w:r>
+        <w:lastRenderedPageBreak/>
+        <w:t>the course of 2 days. The resulting mineral was centrifuged and washed to remove background electrolyte, and then dried for 2 hours at 70 C. Both iron minerals were characterized using x-ray diffraction to confirm their composition.</w:t>
       </w:r>
     </w:p>
     <w:p>
@@ -720,11 +859,7 @@
         <w:t>rge ore form. The pyrite was</w:t>
       </w:r>
       <w:r>
-        <w:t xml:space="preserve"> ground using mortar and pestle, and then the 45-250 um size fraction were sieved out. The pyrite was placed into an anaerobic glove bag, with a 5% hydrogen and 95% hydrogen </w:t>
-      </w:r>
-      <w:r>
-        <w:lastRenderedPageBreak/>
-        <w:t xml:space="preserve">atmosphere. </w:t>
+        <w:t xml:space="preserve"> ground using mortar and pestle, and then the 45-250 um size fraction were sieved out. The pyrite was placed into an anaerobic glove bag, with a 5% hydrogen and 95% hydrogen atmosphere. </w:t>
       </w:r>
       <w:r>
         <w:t xml:space="preserve">Once in the glove bag, the pyrite was washed in 6 N HCl overnight to remove any iron oxide coatings, and then washed with DI water. Lastly, the pyrite was allowed to </w:t>
@@ -779,7 +914,7 @@
         <w:fldChar w:fldCharType="begin" w:fldLock="1"/>
       </w:r>
       <w:r>
-        <w:instrText>ADDIN CSL_CITATION { "citationItems" : [ { "id" : "ITEM-1", "itemData" : { "DOI" : "10.1016/j.gca.2014.10.008", "ISSN" : "0016-7037", "author" : [ { "dropping-particle" : "", "family" : "Sajih", "given" : "M", "non-dropping-particle" : "", "parse-names" : false, "suffix" : "" }, { "dropping-particle" : "", "family" : "Bryan", "given" : "N D", "non-dropping-particle" : "", "parse-names" : false, "suffix" : "" }, { "dropping-particle" : "", "family" : "Livens", "given" : "F R", "non-dropping-particle" : "", "parse-names" : false, "suffix" : "" }, { "dropping-particle" : "", "family" : "Vaughan", "given" : "D J", "non-dropping-particle" : "", "parse-names" : false, "suffix" : "" }, { "dropping-particle" : "", "family" : "Descostes", "given" : "M", "non-dropping-particle" : "", "parse-names" : false, "suffix" : "" }, { "dropping-particle" : "", "family" : "Phrommavanh", "given" : "V", "non-dropping-particle" : "", "parse-names" : false, "suffix" : "" }, { "dropping-particle" : "", "family" : "Nos", "given" : "J", "non-dropping-particle" : "", "parse-names" : false, "suffix" : "" }, { "dropping-particle" : "", "family" : "Morris", "given" : "K", "non-dropping-particle" : "", "parse-names" : false, "suffix" : "" } ], "container-title" : "Geochimica et Cosmochimica Acta", "id" : "ITEM-1", "issued" : { "date-parts" : [ [ "2014" ] ] }, "page" : "150-163", "publisher" : "Elsevier Ltd", "title" : "Adsorption of radium and barium on goethite and ferrihydrite: A kinetic and surface complexation modelling study", "type" : "article-journal", "volume" : "146" }, "uris" : [ "http://www.mendeley.com/documents/?uuid=8b7e3294-07a1-4806-9ef6-49c0afe4e0f1" ] } ], "mendeley" : { "formattedCitation" : "(Sajih et al., 2014a)", "plainTextFormattedCitation" : "(Sajih et al., 2014a)", "previouslyFormattedCitation" : "(Sajih et al., 2014)" }, "properties" : { "noteIndex" : 0 }, "schema" : "https://github.com/citation-style-language/schema/raw/master/csl-citation.json" }</w:instrText>
+        <w:instrText>ADDIN CSL_CITATION { "citationItems" : [ { "id" : "ITEM-1", "itemData" : { "DOI" : "10.1016/j.gca.2014.10.008", "ISSN" : "0016-7037", "author" : [ { "dropping-particle" : "", "family" : "Sajih", "given" : "M", "non-dropping-particle" : "", "parse-names" : false, "suffix" : "" }, { "dropping-particle" : "", "family" : "Bryan", "given" : "N D", "non-dropping-particle" : "", "parse-names" : false, "suffix" : "" }, { "dropping-particle" : "", "family" : "Livens", "given" : "F R", "non-dropping-particle" : "", "parse-names" : false, "suffix" : "" }, { "dropping-particle" : "", "family" : "Vaughan", "given" : "D J", "non-dropping-particle" : "", "parse-names" : false, "suffix" : "" }, { "dropping-particle" : "", "family" : "Descostes", "given" : "M", "non-dropping-particle" : "", "parse-names" : false, "suffix" : "" }, { "dropping-particle" : "", "family" : "Phrommavanh", "given" : "V", "non-dropping-particle" : "", "parse-names" : false, "suffix" : "" }, { "dropping-particle" : "", "family" : "Nos", "given" : "J", "non-dropping-particle" : "", "parse-names" : false, "suffix" : "" }, { "dropping-particle" : "", "family" : "Morris", "given" : "K", "non-dropping-particle" : "", "parse-names" : false, "suffix" : "" } ], "container-title" : "Geochimica et Cosmochimica Acta", "id" : "ITEM-1", "issued" : { "date-parts" : [ [ "2014" ] ] }, "page" : "150-163", "publisher" : "Elsevier Ltd", "title" : "Adsorption of radium and barium on goethite and ferrihydrite: A kinetic and surface complexation modelling study", "type" : "article-journal", "volume" : "146" }, "uris" : [ "http://www.mendeley.com/documents/?uuid=8b7e3294-07a1-4806-9ef6-49c0afe4e0f1" ] } ], "mendeley" : { "formattedCitation" : "(Sajih et al., 2014a)", "plainTextFormattedCitation" : "(Sajih et al., 2014a)", "previouslyFormattedCitation" : "(Sajih et al., 2014a)" }, "properties" : { "noteIndex" : 0 }, "schema" : "https://github.com/citation-style-language/schema/raw/master/csl-citation.json" }</w:instrText>
       </w:r>
       <w:r>
         <w:fldChar w:fldCharType="separate"/>
@@ -897,7 +1032,11 @@
         <w:t>radium-226 standards to determine solution activities. Except for points involving ferrihydrite at pH 9, this was sufficient to determine the extent of sorption and develop isotherms.</w:t>
       </w:r>
       <w:r>
-        <w:t xml:space="preserve"> Background concentrations were also quantified to develop a limit of blank of 1.4 counts per second (cps). We </w:t>
+        <w:t xml:space="preserve"> Background </w:t>
+      </w:r>
+      <w:r>
+        <w:lastRenderedPageBreak/>
+        <w:t xml:space="preserve">concentrations were also quantified to develop a limit of blank of 1.4 counts per second (cps). We </w:t>
       </w:r>
       <w:r>
         <w:t xml:space="preserve">only </w:t>
@@ -1023,261 +1162,261 @@
     </w:p>
     <w:p>
       <w:r>
+        <w:tab/>
+      </w:r>
+      <w:r>
+        <w:t xml:space="preserve">Radium binding to mineral surfaces was modeled through a </w:t>
+      </w:r>
+      <w:r>
+        <w:t>double diffuse layer (DDL)</w:t>
+      </w:r>
+      <w:r>
+        <w:t xml:space="preserve"> surface complexation</w:t>
+      </w:r>
+      <w:r>
+        <w:t xml:space="preserve"> model</w:t>
+      </w:r>
+      <w:r>
+        <w:t xml:space="preserve"> implemented in PHREEQC </w:t>
+      </w:r>
+      <w:r>
+        <w:fldChar w:fldCharType="begin" w:fldLock="1"/>
+      </w:r>
+      <w:r>
+        <w:instrText>ADDIN CSL_CITATION { "citationItems" : [ { "id" : "ITEM-1", "itemData" : { "author" : [ { "dropping-particle" : "", "family" : "Parkhurst", "given" : "D.L.", "non-dropping-particle" : "", "parse-names" : false, "suffix" : "" }, { "dropping-particle" : "", "family" : "Appela", "given" : "C.A.J.", "non-dropping-particle" : "", "parse-names" : false, "suffix" : "" } ], "container-title" : "U.S. Geological Survey Techniques and Methods", "id" : "ITEM-1", "issued" : { "date-parts" : [ [ "2013" ] ] }, "title" : "Description of Input and Examples for PHREEQC Version 3 \u2014 A Computer Program for Speciation , Batch-Reaction , One-Dimensional Transport , and Inverse Geochemical Calculations Chapter 43 of", "type" : "report" }, "uris" : [ "http://www.mendeley.com/documents/?uuid=f1590749-b157-45cb-b05a-2b66f88015b5" ] } ], "mendeley" : { "formattedCitation" : "(Parkhurst &amp; Appela, 2013)", "plainTextFormattedCitation" : "(Parkhurst &amp; Appela, 2013)", "previouslyFormattedCitation" : "(Parkhurst &amp; Appela, 2013)" }, "properties" : { "noteIndex" : 0 }, "schema" : "https://github.com/citation-style-language/schema/raw/master/csl-citation.json" }</w:instrText>
+      </w:r>
+      <w:r>
+        <w:fldChar w:fldCharType="separate"/>
+      </w:r>
+      <w:r>
+        <w:rPr>
+          <w:noProof/>
+        </w:rPr>
+        <w:t>(Parkhurst &amp; Appela, 2013)</w:t>
+      </w:r>
+      <w:r>
+        <w:fldChar w:fldCharType="end"/>
+      </w:r>
+      <w:r>
+        <w:t>. Simple single site models were used to fit the data, which allows for easy comparison of the relative importance of the different minerals for radium retention</w:t>
+      </w:r>
+      <w:r>
+        <w:t xml:space="preserve">, as well as comparison with currently existing surface complexation modeling results </w:t>
+      </w:r>
+      <w:r>
+        <w:fldChar w:fldCharType="begin" w:fldLock="1"/>
+      </w:r>
+      <w:r>
+        <w:instrText>ADDIN CSL_CITATION { "citationItems" : [ { "id" : "ITEM-1", "itemData" : { "ISBN" : "0471637319", "author" : [ { "dropping-particle" : "", "family" : "Dzombak", "given" : "DA.", "non-dropping-particle" : "", "parse-names" : false, "suffix" : "" }, { "dropping-particle" : "", "family" : "Morel", "given" : "FMM.", "non-dropping-particle" : "", "parse-names" : false, "suffix" : "" } ], "id" : "ITEM-1", "issued" : { "date-parts" : [ [ "1990" ] ] }, "publisher" : "Wiley", "publisher-place" : "New York, NY", "title" : "Surface Complexation Modeling: Hydrous Ferric Oxide", "type" : "book" }, "uris" : [ "http://www.mendeley.com/documents/?uuid=a1a40670-7195-4e56-8172-1ff3cf0956d2" ] } ], "mendeley" : { "formattedCitation" : "(Dzombak &amp; Morel, 1990)", "plainTextFormattedCitation" : "(Dzombak &amp; Morel, 1990)", "previouslyFormattedCitation" : "(Dzombak &amp; Morel, 1990)" }, "properties" : { "noteIndex" : 0 }, "schema" : "https://github.com/citation-style-language/schema/raw/master/csl-citation.json" }</w:instrText>
+      </w:r>
+      <w:r>
+        <w:fldChar w:fldCharType="separate"/>
+      </w:r>
+      <w:r>
+        <w:rPr>
+          <w:noProof/>
+        </w:rPr>
+        <w:t>(Dzombak &amp; Morel, 1990)</w:t>
+      </w:r>
+      <w:r>
+        <w:fldChar w:fldCharType="end"/>
+      </w:r>
+      <w:r>
+        <w:t xml:space="preserve">. </w:t>
+      </w:r>
+      <w:r>
+        <w:t xml:space="preserve">In the case of sodium montmorillonite which has been shown to exchange cations, we also posed an exchange reaction following previous </w:t>
+      </w:r>
+      <w:r>
+        <w:t>models of clay sorption behavior</w:t>
+      </w:r>
+      <w:r>
+        <w:t xml:space="preserve"> using a selectivity coefficient</w:t>
+      </w:r>
+      <w:r>
+        <w:t xml:space="preserve"> </w:t>
+      </w:r>
+      <w:r>
+        <w:fldChar w:fldCharType="begin" w:fldLock="1"/>
+      </w:r>
+      <w:r>
+        <w:instrText>ADDIN CSL_CITATION { "citationItems" : [ { "id" : "ITEM-1", "itemData" : { "DOI" : "10.1016/j.gca.2004.07.020", "ISSN" : "00167037", "abstract" : "In solution thermodynamics, and more recently in surface chemistry, it is well established that relationships can be found between the free energies of formation of aqueous or surface metal complexes and thermodynamic properties of the metal ions or ligands. Such systematic dependencies are commonly termed linear free energy relationships (LFER). A 2 site protolysis non-electrostatic surface complexation and cation exchange (2SPNE SC/CE) model has been used to model \"in house\" and literature sorption edge data for eleven elements: Mn(II), Co(II), Ni(II), Zn(II), Cd(II), Eu(III), Am(III), Sn(IV), Th(IV), Np(V) and U(VI) to provide surface complexation constants for the strong sites on montmorillonite. Modelling a further 4 sets of sorption isotherms for Ni(II), Zn(II), Eu(III) and U(VI) provided complexation constants for the weak sites. The protolysis constants and site capacities derived for the 2SPNE SC/CE model in previous work were fixed in all of the calculations. Cation exchange was modelled simultaneously to provide selectivity coefficients. Good correlations between the logarithms of strong SKx-1 and weak W1Kx-1 site binding constants on montmorillonite and the logarithm of the aqueous hydrolysis constants OH Kx were found which could be described by the following equations: Strong (???SSOH) sites: logSKX-1 = 8.1 ?? 0.3 + (0.90 ?? 0.02)logOHKX Weak (???SW1OH) sites: logW1KX-1 = 6.2 ?? 0.8 + (0.98 ?? 0.09)logOHKX where x is an integer. Sorption data for heavy metals and actinides such as Pd(II), Pb(II), Pu(III), Zr(IV), U(IV), Np(IV), Pu(IV) and Pa(V), are important in safety studies for radioactive waste repositories and are either very poorly known or not available at all. The LFER approach was used to estimate surface complexation constants for these radionuclides on both site types. The surface protolysis constants, site capacity values, selectivity coefficients and surface complexation constants given in this work, coupled with the LFERs established for the strong and weak sites on montmorillonite, are considered to form a sound basis for a thermodynamic sorption database. Copyright ?? 2005 Elsevier Ltd.", "author" : [ { "dropping-particle" : "", "family" : "Bradbury", "given" : "Michael H.", "non-dropping-particle" : "", "parse-names" : false, "suffix" : "" }, { "dropping-particle" : "", "family" : "Baeyens", "given" : "Bart", "non-dropping-particle" : "", "parse-names" : false, "suffix" : "" } ], "container-title" : "Geochimica et Cosmochimica Acta", "id" : "ITEM-1", "issue" : "4", "issued" : { "date-parts" : [ [ "2005" ] ] }, "page" : "875-892", "title" : "Modelling the sorption of Mn(II), Co(II), Ni(II), Zn(II), Cd(II), Eu(III), Am(III), Sn(IV), Th(IV), Np(V) and U(VI) on montmorillonite: Linear free energy relationships and estimates of surface binding constants for some selected heavy metals and actinide", "type" : "article-journal", "volume" : "69" }, "uris" : [ "http://www.mendeley.com/documents/?uuid=d3f8ee91-7e78-4c06-ae94-207201170264" ] } ], "mendeley" : { "formattedCitation" : "(Michael H. Bradbury &amp; Baeyens, 2005)", "plainTextFormattedCitation" : "(Michael H. Bradbury &amp; Baeyens, 2005)", "previouslyFormattedCitation" : "(Michael H. Bradbury &amp; Baeyens, 2005)" }, "properties" : { "noteIndex" : 0 }, "schema" : "https://github.com/citation-style-language/schema/raw/master/csl-citation.json" }</w:instrText>
+      </w:r>
+      <w:r>
+        <w:fldChar w:fldCharType="separate"/>
+      </w:r>
+      <w:r>
+        <w:rPr>
+          <w:noProof/>
+        </w:rPr>
+        <w:t>(Michael H. Bradbury &amp; Baeyens, 2005)</w:t>
+      </w:r>
+      <w:r>
+        <w:fldChar w:fldCharType="end"/>
+      </w:r>
+      <w:r>
+        <w:t>.</w:t>
+      </w:r>
+      <w:r>
+        <w:t xml:space="preserve"> </w:t>
+      </w:r>
+      <w:r>
+        <w:t>The relevant reactions are shown in table 1</w:t>
+      </w:r>
+      <w:r>
+        <w:t xml:space="preserve"> (at the end of the paper), along with protonation constants from literature</w:t>
+      </w:r>
+      <w:r>
+        <w:t>.</w:t>
+      </w:r>
+      <w:r>
+        <w:t xml:space="preserve"> Experimental sorption data</w:t>
+      </w:r>
+      <w:r>
+        <w:t xml:space="preserve"> was fit only by varying radium sorption reaction constants</w:t>
+      </w:r>
+      <w:r>
+        <w:t>.</w:t>
+      </w:r>
+      <w:r>
+        <w:t xml:space="preserve"> Site densities were set using the BET surfac</w:t>
+      </w:r>
+      <w:r>
+        <w:t xml:space="preserve">e area for the iron minerals, </w:t>
+      </w:r>
+      <w:r>
+        <w:t>exchangeable sites</w:t>
+      </w:r>
+      <w:r>
+        <w:t xml:space="preserve"> for the clay were</w:t>
+      </w:r>
+      <w:r>
+        <w:t xml:space="preserve"> determined by the cation exchange capacity reported by Clay Society</w:t>
+      </w:r>
+      <w:r>
+        <w:t xml:space="preserve">, and site densities were set from literature values </w:t>
+      </w:r>
+      <w:r>
+        <w:fldChar w:fldCharType="begin" w:fldLock="1"/>
+      </w:r>
+      <w:r>
+        <w:instrText>ADDIN CSL_CITATION { "citationItems" : [ { "id" : "ITEM-1", "itemData" : { "DOI" : "10.1016/j.gca.2005.06.031", "ISBN" : "0016-7037", "ISSN" : "00167037", "abstract" : "Sorption edges and isotherms for Eu(III) uptake on Ca-montmorillonite and Na-illite in 0.066 mol/L Ca(C1O\n                        4)\n                        2 and 0.1 mol/L NaC1O\n                        4 background electrolytes, respectively, were modelled using a quasi-mechanistic sorption model (the two site protolysis non electrostatic surface complexation and cation exchange (2SPNE SC/CE) model). For both clay minerals the Eu sorption edges could be quantitatively modelled in the pH range ???3 to ???10 using cation exchange reactions for Eu\n                        3+/Na\n                        + and Eu\n                        3+/Ca\n                        2+ and three surface complexation reactions on the strong sorption sites forming ???S\n                        S OEu\n                        2+, ???S\n                        SOEuOH\n                        + and ???S\n                        SOEu(OH)\n                        2\n                        o inner sphere complexes which appear successively with increasing pH. Time resolved laser fluorescence spectroscopy (TRLFS) measurements of Cm(III) loaded Ca-montmorillonite and Na-illite were available from Part 1 of this work. De-convolution of the normalised fluorescence spectra measured at different pH values indicated three distinct Cm surface complexes, Cm complexes 1, 2 and 3 for both clay minerals, in agreement with model predictions, but with different distribution functions for the individual species. Under the assumption that Eu and Cm exhibit essentially the same hydrolysis and sorption behaviour, the Eu surface complexation constants were used to predict surface species distribution functions for Cm under the same experimental conditions used in the TRLFS measurements. Comparison of modelled and experimentally deduced species distributions indicated that for both clay minerals peak heights and widths of the three peaks did not correspond particularly well. It is shown that the calculated species distribution functions are sensitive to the values of the hydrolysis constants used in the calculations, whereas modelling the sorption edge measurements by applying the 2SPNE SC/CE approach is much less sensitive. By modifying the values of the hydrolysis constants within their uncertainty range and re-modelling the sorption edges, considerably better correspondence between the modelled and TRLFS species distribution functions was found. In particular, peak positions, heights and widths for the mode\u2026", "author" : [ { "dropping-particle" : "", "family" : "Bradbury", "given" : "Mike H.", "non-dropping-particle" : "", "parse-names" : false, "suffix" : "" }, { "dropping-particle" : "", "family" : "Baeyens", "given" : "B.", "non-dropping-particle" : "", "parse-names" : false, "suffix" : "" }, { "dropping-particle" : "", "family" : "Geckeis", "given" : "H.", "non-dropping-particle" : "", "parse-names" : false, "suffix" : "" }, { "dropping-particle" : "", "family" : "Rabung", "given" : "Th", "non-dropping-particle" : "", "parse-names" : false, "suffix" : "" } ], "container-title" : "Geochimica et Cosmochimica Acta", "id" : "ITEM-1", "issue" : "23", "issued" : { "date-parts" : [ [ "2005" ] ] }, "page" : "5403-5412", "title" : "Sorption of Eu(III)/Cm(III) on Ca-montmorillonite and Na-illite. Part 2: Surface complexation modelling", "type" : "article-journal", "volume" : "69" }, "uris" : [ "http://www.mendeley.com/documents/?uuid=ac497f55-14cf-4f9d-986a-976768c3508b" ] } ], "mendeley" : { "formattedCitation" : "(Mike H. Bradbury, Baeyens, Geckeis, &amp; Rabung, 2005)", "plainTextFormattedCitation" : "(Mike H. Bradbury, Baeyens, Geckeis, &amp; Rabung, 2005)", "previouslyFormattedCitation" : "(Mike H. Bradbury, Baeyens, Geckeis, &amp; Rabung, 2005)" }, "properties" : { "noteIndex" : 0 }, "schema" : "https://github.com/citation-style-language/schema/raw/master/csl-citation.json" }</w:instrText>
+      </w:r>
+      <w:r>
+        <w:fldChar w:fldCharType="separate"/>
+      </w:r>
+      <w:r>
+        <w:rPr>
+          <w:noProof/>
+        </w:rPr>
+        <w:t>(Mike H. Bradbury, Baeyens, Geckeis, &amp; Rabung, 2005)</w:t>
+      </w:r>
+      <w:r>
+        <w:fldChar w:fldCharType="end"/>
+      </w:r>
+      <w:r>
+        <w:t>.</w:t>
+      </w:r>
+      <w:r>
+        <w:t xml:space="preserve"> </w:t>
+      </w:r>
+      <w:r>
+        <w:t>Solution complexation behavior was accounted for using the SIT database, which covers radium carbonate, sulfate, and hydroxide complexes</w:t>
+      </w:r>
+      <w:r>
+        <w:t>,</w:t>
+      </w:r>
+      <w:r>
+        <w:t xml:space="preserve"> and had little impact over the experimental conditions considered.</w:t>
+      </w:r>
+    </w:p>
+    <w:p>
+      <w:r>
+        <w:tab/>
+      </w:r>
+    </w:p>
+    <w:p>
+      <w:r>
+        <w:t>SECTION 3: RESULTS</w:t>
+      </w:r>
+      <w:r>
+        <w:t xml:space="preserve"> AND </w:t>
+      </w:r>
+      <w:r>
+        <w:t>DISCUSSION</w:t>
+      </w:r>
+    </w:p>
+    <w:p>
+      <w:r>
+        <w:t>SECTION 3.1</w:t>
+      </w:r>
+      <w:r>
+        <w:t>.1</w:t>
+      </w:r>
+      <w:r>
+        <w:t xml:space="preserve"> SORPTION ISOTHERM RESULTS</w:t>
+      </w:r>
+      <w:r>
+        <w:t xml:space="preserve">: </w:t>
+      </w:r>
+      <w:r>
+        <w:t>Iron Oxides</w:t>
+      </w:r>
+    </w:p>
+    <w:p>
+      <w:r>
+        <w:t>The sorption isotherm results for ferrihydrite and goethite are plotted in figur</w:t>
+      </w:r>
+      <w:r>
+        <w:t>es 1a and 1b, respectively. The data points for each mineral and pH combination show linear behavior in the range considered, and the associated K</w:t>
+      </w:r>
+      <w:r>
+        <w:rPr>
+          <w:vertAlign w:val="subscript"/>
+        </w:rPr>
+        <w:t>d</w:t>
+      </w:r>
+      <w:r>
+        <w:t xml:space="preserve"> values presented in table 2</w:t>
+      </w:r>
+      <w:r>
+        <w:t xml:space="preserve">. </w:t>
+      </w:r>
+      <w:r>
+        <w:t>This K</w:t>
+      </w:r>
+      <w:r>
+        <w:rPr>
+          <w:vertAlign w:val="subscript"/>
+        </w:rPr>
+        <w:t xml:space="preserve">d </w:t>
+      </w:r>
+      <w:r>
+        <w:t xml:space="preserve">is calculated from the slope of the line fitted through the experimental points. </w:t>
+      </w:r>
+      <w:r>
+        <w:t>Sorption to both iron oxides show a strong dependence on pH, with ferrihydrite showing more overall sorption at a given pH compared to goethite.</w:t>
+      </w:r>
+      <w:r>
+        <w:t xml:space="preserve"> The extent of sorption increases with increasing pH for both iron oxides.</w:t>
+      </w:r>
+      <w:r>
+        <w:t xml:space="preserve"> It is w</w:t>
+      </w:r>
+      <w:r>
+        <w:t xml:space="preserve">orth noting that goethite shows limited </w:t>
+      </w:r>
+      <w:r>
+        <w:t>sorption at acidic pHs, and that ferrihydrite shows the most sorption at pH 9 compared to all of the other minerals.</w:t>
+      </w:r>
+      <w:r>
+        <w:t xml:space="preserve"> </w:t>
+      </w:r>
+    </w:p>
+    <w:p>
+      <w:r>
         <w:lastRenderedPageBreak/>
         <w:tab/>
-      </w:r>
-      <w:r>
-        <w:t xml:space="preserve">Radium binding to mineral surfaces was modeled through a </w:t>
-      </w:r>
-      <w:r>
-        <w:t>double diffuse layer (DDL)</w:t>
-      </w:r>
-      <w:r>
-        <w:t xml:space="preserve"> surface complexation</w:t>
-      </w:r>
-      <w:r>
-        <w:t xml:space="preserve"> model</w:t>
-      </w:r>
-      <w:r>
-        <w:t xml:space="preserve"> implemented in PHREEQC </w:t>
-      </w:r>
-      <w:r>
-        <w:fldChar w:fldCharType="begin" w:fldLock="1"/>
-      </w:r>
-      <w:r>
-        <w:instrText>ADDIN CSL_CITATION { "citationItems" : [ { "id" : "ITEM-1", "itemData" : { "author" : [ { "dropping-particle" : "", "family" : "Parkhurst", "given" : "D.L.", "non-dropping-particle" : "", "parse-names" : false, "suffix" : "" }, { "dropping-particle" : "", "family" : "Appela", "given" : "C.A.J.", "non-dropping-particle" : "", "parse-names" : false, "suffix" : "" } ], "container-title" : "U.S. Geological Survey Techniques and Methods", "id" : "ITEM-1", "issued" : { "date-parts" : [ [ "2013" ] ] }, "title" : "Description of Input and Examples for PHREEQC Version 3 \u2014 A Computer Program for Speciation , Batch-Reaction , One-Dimensional Transport , and Inverse Geochemical Calculations Chapter 43 of", "type" : "report" }, "uris" : [ "http://www.mendeley.com/documents/?uuid=f1590749-b157-45cb-b05a-2b66f88015b5" ] } ], "mendeley" : { "formattedCitation" : "(Parkhurst &amp; Appela, 2013)", "plainTextFormattedCitation" : "(Parkhurst &amp; Appela, 2013)", "previouslyFormattedCitation" : "(Parkhurst &amp; Appela, 2013)" }, "properties" : { "noteIndex" : 0 }, "schema" : "https://github.com/citation-style-language/schema/raw/master/csl-citation.json" }</w:instrText>
-      </w:r>
-      <w:r>
-        <w:fldChar w:fldCharType="separate"/>
-      </w:r>
-      <w:r>
-        <w:rPr>
-          <w:noProof/>
-        </w:rPr>
-        <w:t>(Parkhurst &amp; Appela, 2013)</w:t>
-      </w:r>
-      <w:r>
-        <w:fldChar w:fldCharType="end"/>
-      </w:r>
-      <w:r>
-        <w:t>. Simple single site models were used to fit the data, which allows for easy comparison of the relative importance of the different minerals for radium retention</w:t>
-      </w:r>
-      <w:r>
-        <w:t xml:space="preserve">, as well as comparison with currently existing surface complexation modeling results </w:t>
-      </w:r>
-      <w:r>
-        <w:fldChar w:fldCharType="begin" w:fldLock="1"/>
-      </w:r>
-      <w:r>
-        <w:instrText>ADDIN CSL_CITATION { "citationItems" : [ { "id" : "ITEM-1", "itemData" : { "ISBN" : "0471637319", "author" : [ { "dropping-particle" : "", "family" : "Dzombak", "given" : "DA.", "non-dropping-particle" : "", "parse-names" : false, "suffix" : "" }, { "dropping-particle" : "", "family" : "Morel", "given" : "FMM.", "non-dropping-particle" : "", "parse-names" : false, "suffix" : "" } ], "id" : "ITEM-1", "issued" : { "date-parts" : [ [ "1990" ] ] }, "publisher" : "Wiley", "publisher-place" : "New York, NY", "title" : "Surface Complexation Modeling: Hydrous Ferric Oxide", "type" : "book" }, "uris" : [ "http://www.mendeley.com/documents/?uuid=a1a40670-7195-4e56-8172-1ff3cf0956d2" ] } ], "mendeley" : { "formattedCitation" : "(Dzombak &amp; Morel, 1990)", "plainTextFormattedCitation" : "(Dzombak &amp; Morel, 1990)", "previouslyFormattedCitation" : "(Dzombak &amp; Morel, 1990)" }, "properties" : { "noteIndex" : 0 }, "schema" : "https://github.com/citation-style-language/schema/raw/master/csl-citation.json" }</w:instrText>
-      </w:r>
-      <w:r>
-        <w:fldChar w:fldCharType="separate"/>
-      </w:r>
-      <w:r>
-        <w:rPr>
-          <w:noProof/>
-        </w:rPr>
-        <w:t>(Dzombak &amp; Morel, 1990)</w:t>
-      </w:r>
-      <w:r>
-        <w:fldChar w:fldCharType="end"/>
-      </w:r>
-      <w:r>
-        <w:t xml:space="preserve">. </w:t>
-      </w:r>
-      <w:r>
-        <w:t xml:space="preserve">In the case of sodium montmorillonite which has been shown to exchange cations, we also posed an exchange reaction following previous </w:t>
-      </w:r>
-      <w:r>
-        <w:t>models of clay sorption behavior</w:t>
-      </w:r>
-      <w:r>
-        <w:t xml:space="preserve"> using a selectivity coefficient</w:t>
-      </w:r>
-      <w:r>
-        <w:t xml:space="preserve"> </w:t>
-      </w:r>
-      <w:r>
-        <w:fldChar w:fldCharType="begin" w:fldLock="1"/>
-      </w:r>
-      <w:r>
-        <w:instrText>ADDIN CSL_CITATION { "citationItems" : [ { "id" : "ITEM-1", "itemData" : { "DOI" : "10.1016/j.gca.2004.07.020", "ISSN" : "00167037", "abstract" : "In solution thermodynamics, and more recently in surface chemistry, it is well established that relationships can be found between the free energies of formation of aqueous or surface metal complexes and thermodynamic properties of the metal ions or ligands. Such systematic dependencies are commonly termed linear free energy relationships (LFER). A 2 site protolysis non-electrostatic surface complexation and cation exchange (2SPNE SC/CE) model has been used to model \"in house\" and literature sorption edge data for eleven elements: Mn(II), Co(II), Ni(II), Zn(II), Cd(II), Eu(III), Am(III), Sn(IV), Th(IV), Np(V) and U(VI) to provide surface complexation constants for the strong sites on montmorillonite. Modelling a further 4 sets of sorption isotherms for Ni(II), Zn(II), Eu(III) and U(VI) provided complexation constants for the weak sites. The protolysis constants and site capacities derived for the 2SPNE SC/CE model in previous work were fixed in all of the calculations. Cation exchange was modelled simultaneously to provide selectivity coefficients. Good correlations between the logarithms of strong SKx-1 and weak W1Kx-1 site binding constants on montmorillonite and the logarithm of the aqueous hydrolysis constants OH Kx were found which could be described by the following equations: Strong (???SSOH) sites: logSKX-1 = 8.1 ?? 0.3 + (0.90 ?? 0.02)logOHKX Weak (???SW1OH) sites: logW1KX-1 = 6.2 ?? 0.8 + (0.98 ?? 0.09)logOHKX where x is an integer. Sorption data for heavy metals and actinides such as Pd(II), Pb(II), Pu(III), Zr(IV), U(IV), Np(IV), Pu(IV) and Pa(V), are important in safety studies for radioactive waste repositories and are either very poorly known or not available at all. The LFER approach was used to estimate surface complexation constants for these radionuclides on both site types. The surface protolysis constants, site capacity values, selectivity coefficients and surface complexation constants given in this work, coupled with the LFERs established for the strong and weak sites on montmorillonite, are considered to form a sound basis for a thermodynamic sorption database. Copyright ?? 2005 Elsevier Ltd.", "author" : [ { "dropping-particle" : "", "family" : "Bradbury", "given" : "Michael H.", "non-dropping-particle" : "", "parse-names" : false, "suffix" : "" }, { "dropping-particle" : "", "family" : "Baeyens", "given" : "Bart", "non-dropping-particle" : "", "parse-names" : false, "suffix" : "" } ], "container-title" : "Geochimica et Cosmochimica Acta", "id" : "ITEM-1", "issue" : "4", "issued" : { "date-parts" : [ [ "2005" ] ] }, "page" : "875-892", "title" : "Modelling the sorption of Mn(II), Co(II), Ni(II), Zn(II), Cd(II), Eu(III), Am(III), Sn(IV), Th(IV), Np(V) and U(VI) on montmorillonite: Linear free energy relationships and estimates of surface binding constants for some selected heavy metals and actinide", "type" : "article-journal", "volume" : "69" }, "uris" : [ "http://www.mendeley.com/documents/?uuid=d3f8ee91-7e78-4c06-ae94-207201170264" ] } ], "mendeley" : { "formattedCitation" : "(Michael H. Bradbury &amp; Baeyens, 2005)", "plainTextFormattedCitation" : "(Michael H. Bradbury &amp; Baeyens, 2005)", "previouslyFormattedCitation" : "(Michael H. Bradbury &amp; Baeyens, 2005)" }, "properties" : { "noteIndex" : 0 }, "schema" : "https://github.com/citation-style-language/schema/raw/master/csl-citation.json" }</w:instrText>
-      </w:r>
-      <w:r>
-        <w:fldChar w:fldCharType="separate"/>
-      </w:r>
-      <w:r>
-        <w:rPr>
-          <w:noProof/>
-        </w:rPr>
-        <w:t>(Michael H. Bradbury &amp; Baeyens, 2005)</w:t>
-      </w:r>
-      <w:r>
-        <w:fldChar w:fldCharType="end"/>
-      </w:r>
-      <w:r>
-        <w:t>.</w:t>
-      </w:r>
-      <w:r>
-        <w:t xml:space="preserve"> </w:t>
-      </w:r>
-      <w:r>
-        <w:t>The relevant reactions are shown in table 1</w:t>
-      </w:r>
-      <w:r>
-        <w:t xml:space="preserve"> (at the end of the paper), along with protonation constants from literature</w:t>
-      </w:r>
-      <w:r>
-        <w:t>.</w:t>
-      </w:r>
-      <w:r>
-        <w:t xml:space="preserve"> Experimental sorption data</w:t>
-      </w:r>
-      <w:r>
-        <w:t xml:space="preserve"> was fit only by varying radium sorption reaction constants</w:t>
-      </w:r>
-      <w:r>
-        <w:t>.</w:t>
-      </w:r>
-      <w:r>
-        <w:t xml:space="preserve"> Site densities were set using the BET surfac</w:t>
-      </w:r>
-      <w:r>
-        <w:t xml:space="preserve">e area for the iron minerals, </w:t>
-      </w:r>
-      <w:r>
-        <w:t>exchangeable sites</w:t>
-      </w:r>
-      <w:r>
-        <w:t xml:space="preserve"> for the clay were</w:t>
-      </w:r>
-      <w:r>
-        <w:t xml:space="preserve"> determined by the cation exchange capacity reported by Clay Society</w:t>
-      </w:r>
-      <w:r>
-        <w:t xml:space="preserve">, and site densities were set from literature values </w:t>
-      </w:r>
-      <w:r>
-        <w:fldChar w:fldCharType="begin" w:fldLock="1"/>
-      </w:r>
-      <w:r>
-        <w:instrText>ADDIN CSL_CITATION { "citationItems" : [ { "id" : "ITEM-1", "itemData" : { "DOI" : "10.1016/j.gca.2005.06.031", "ISBN" : "0016-7037", "ISSN" : "00167037", "abstract" : "Sorption edges and isotherms for Eu(III) uptake on Ca-montmorillonite and Na-illite in 0.066 mol/L Ca(C1O\n                        4)\n                        2 and 0.1 mol/L NaC1O\n                        4 background electrolytes, respectively, were modelled using a quasi-mechanistic sorption model (the two site protolysis non electrostatic surface complexation and cation exchange (2SPNE SC/CE) model). For both clay minerals the Eu sorption edges could be quantitatively modelled in the pH range ???3 to ???10 using cation exchange reactions for Eu\n                        3+/Na\n                        + and Eu\n                        3+/Ca\n                        2+ and three surface complexation reactions on the strong sorption sites forming ???S\n                        S OEu\n                        2+, ???S\n                        SOEuOH\n                        + and ???S\n                        SOEu(OH)\n                        2\n                        o inner sphere complexes which appear successively with increasing pH. Time resolved laser fluorescence spectroscopy (TRLFS) measurements of Cm(III) loaded Ca-montmorillonite and Na-illite were available from Part 1 of this work. De-convolution of the normalised fluorescence spectra measured at different pH values indicated three distinct Cm surface complexes, Cm complexes 1, 2 and 3 for both clay minerals, in agreement with model predictions, but with different distribution functions for the individual species. Under the assumption that Eu and Cm exhibit essentially the same hydrolysis and sorption behaviour, the Eu surface complexation constants were used to predict surface species distribution functions for Cm under the same experimental conditions used in the TRLFS measurements. Comparison of modelled and experimentally deduced species distributions indicated that for both clay minerals peak heights and widths of the three peaks did not correspond particularly well. It is shown that the calculated species distribution functions are sensitive to the values of the hydrolysis constants used in the calculations, whereas modelling the sorption edge measurements by applying the 2SPNE SC/CE approach is much less sensitive. By modifying the values of the hydrolysis constants within their uncertainty range and re-modelling the sorption edges, considerably better correspondence between the modelled and TRLFS species distribution functions was found. In particular, peak positions, heights and widths for the mode\u2026", "author" : [ { "dropping-particle" : "", "family" : "Bradbury", "given" : "Mike H.", "non-dropping-particle" : "", "parse-names" : false, "suffix" : "" }, { "dropping-particle" : "", "family" : "Baeyens", "given" : "B.", "non-dropping-particle" : "", "parse-names" : false, "suffix" : "" }, { "dropping-particle" : "", "family" : "Geckeis", "given" : "H.", "non-dropping-particle" : "", "parse-names" : false, "suffix" : "" }, { "dropping-particle" : "", "family" : "Rabung", "given" : "Th", "non-dropping-particle" : "", "parse-names" : false, "suffix" : "" } ], "container-title" : "Geochimica et Cosmochimica Acta", "id" : "ITEM-1", "issue" : "23", "issued" : { "date-parts" : [ [ "2005" ] ] }, "page" : "5403-5412", "title" : "Sorption of Eu(III)/Cm(III) on Ca-montmorillonite and Na-illite. Part 2: Surface complexation modelling", "type" : "article-journal", "volume" : "69" }, "uris" : [ "http://www.mendeley.com/documents/?uuid=ac497f55-14cf-4f9d-986a-976768c3508b" ] } ], "mendeley" : { "formattedCitation" : "(Mike H. Bradbury, Baeyens, Geckeis, &amp; Rabung, 2005)", "plainTextFormattedCitation" : "(Mike H. Bradbury, Baeyens, Geckeis, &amp; Rabung, 2005)", "previouslyFormattedCitation" : "(Mike H. Bradbury, Baeyens, Geckeis, &amp; Rabung, 2005)" }, "properties" : { "noteIndex" : 0 }, "schema" : "https://github.com/citation-style-language/schema/raw/master/csl-citation.json" }</w:instrText>
-      </w:r>
-      <w:r>
-        <w:fldChar w:fldCharType="separate"/>
-      </w:r>
-      <w:r>
-        <w:rPr>
-          <w:noProof/>
-        </w:rPr>
-        <w:t>(Mike H. Bradbury, Baeyens, Geckeis, &amp; Rabung, 2005)</w:t>
-      </w:r>
-      <w:r>
-        <w:fldChar w:fldCharType="end"/>
-      </w:r>
-      <w:r>
-        <w:t>.</w:t>
-      </w:r>
-      <w:r>
-        <w:t xml:space="preserve"> </w:t>
-      </w:r>
-      <w:r>
-        <w:t>Solution complexation behavior was accounted for using the SIT database, which covers radium carbonate, sulfate, and hydroxide complexes</w:t>
-      </w:r>
-      <w:r>
-        <w:t>,</w:t>
-      </w:r>
-      <w:r>
-        <w:t xml:space="preserve"> and had little impact over the experimental conditions considered.</w:t>
-      </w:r>
-    </w:p>
-    <w:p>
-      <w:r>
-        <w:tab/>
-      </w:r>
-    </w:p>
-    <w:p>
-      <w:r>
-        <w:t>SECTION 3: RESULTS</w:t>
-      </w:r>
-      <w:r>
-        <w:t xml:space="preserve"> AND </w:t>
-      </w:r>
-      <w:r>
-        <w:t>DISCUSSION</w:t>
-      </w:r>
-    </w:p>
-    <w:p>
-      <w:r>
-        <w:t>SECTION 3.1</w:t>
-      </w:r>
-      <w:r>
-        <w:t>.1</w:t>
-      </w:r>
-      <w:r>
-        <w:t xml:space="preserve"> SORPTION ISOTHERM RESULTS</w:t>
-      </w:r>
-      <w:r>
-        <w:t xml:space="preserve">: </w:t>
-      </w:r>
-      <w:r>
-        <w:t>Iron Oxides</w:t>
-      </w:r>
-    </w:p>
-    <w:p>
-      <w:r>
-        <w:t>The sorption isotherm results for ferrihydrite and goethite are plotted in figur</w:t>
-      </w:r>
-      <w:r>
-        <w:t>es 1a and 1b, respectively. The data points for each mineral and pH combination show linear behavior in the range considered, and the associated K</w:t>
-      </w:r>
-      <w:r>
-        <w:rPr>
-          <w:vertAlign w:val="subscript"/>
-        </w:rPr>
-        <w:t>d</w:t>
-      </w:r>
-      <w:r>
-        <w:t xml:space="preserve"> values presented in table 2</w:t>
-      </w:r>
-      <w:r>
-        <w:t xml:space="preserve">. </w:t>
-      </w:r>
-      <w:r>
-        <w:t>This K</w:t>
-      </w:r>
-      <w:r>
-        <w:rPr>
-          <w:vertAlign w:val="subscript"/>
-        </w:rPr>
-        <w:t xml:space="preserve">d </w:t>
-      </w:r>
-      <w:r>
-        <w:t xml:space="preserve">is calculated from the slope of the line fitted through the experimental points. </w:t>
-      </w:r>
-      <w:r>
-        <w:t>Sorption to both iron oxides show a strong dependence on pH, with ferrihydrite showing more overall sorption at a given pH compared to goethite.</w:t>
-      </w:r>
-      <w:r>
-        <w:t xml:space="preserve"> The extent of sorption increases with increasing pH for both iron oxides.</w:t>
-      </w:r>
-      <w:r>
-        <w:t xml:space="preserve"> It is w</w:t>
-      </w:r>
-      <w:r>
-        <w:t xml:space="preserve">orth noting that goethite shows limited </w:t>
-      </w:r>
-      <w:r>
-        <w:t>sorption at acidic pHs, and that ferrihydrite shows the most sorption at pH 9 compared to all of the other minerals.</w:t>
-      </w:r>
-      <w:r>
-        <w:t xml:space="preserve"> </w:t>
-      </w:r>
-    </w:p>
-    <w:p>
-      <w:r>
-        <w:tab/>
         <w:t>There is an abundance of prior work examining sorption of radium and its corresponding analogues to iron oxides such as ferrihydrite and goethite</w:t>
       </w:r>
       <w:r>
@@ -1338,7 +1477,7 @@
         <w:fldChar w:fldCharType="begin" w:fldLock="1"/>
       </w:r>
       <w:r>
-        <w:instrText>ADDIN CSL_CITATION { "citationItems" : [ { "id" : "ITEM-1", "itemData" : { "DOI" : "10.1016/j.gca.2014.10.008", "ISSN" : "0016-7037", "author" : [ { "dropping-particle" : "", "family" : "Sajih", "given" : "M", "non-dropping-particle" : "", "parse-names" : false, "suffix" : "" }, { "dropping-particle" : "", "family" : "Bryan", "given" : "N D", "non-dropping-particle" : "", "parse-names" : false, "suffix" : "" }, { "dropping-particle" : "", "family" : "Livens", "given" : "F R", "non-dropping-particle" : "", "parse-names" : false, "suffix" : "" }, { "dropping-particle" : "", "family" : "Vaughan", "given" : "D J", "non-dropping-particle" : "", "parse-names" : false, "suffix" : "" }, { "dropping-particle" : "", "family" : "Descostes", "given" : "M", "non-dropping-particle" : "", "parse-names" : false, "suffix" : "" }, { "dropping-particle" : "", "family" : "Phrommavanh", "given" : "V", "non-dropping-particle" : "", "parse-names" : false, "suffix" : "" }, { "dropping-particle" : "", "family" : "Nos", "given" : "J", "non-dropping-particle" : "", "parse-names" : false, "suffix" : "" }, { "dropping-particle" : "", "family" : "Morris", "given" : "K", "non-dropping-particle" : "", "parse-names" : false, "suffix" : "" } ], "container-title" : "Geochimica et Cosmochimica Acta", "id" : "ITEM-1", "issued" : { "date-parts" : [ [ "2014" ] ] }, "page" : "150-163", "publisher" : "Elsevier Ltd", "title" : "Adsorption of radium and barium on goethite and ferrihydrite: A kinetic and surface complexation modelling study", "type" : "article-journal", "volume" : "146" }, "uris" : [ "http://www.mendeley.com/documents/?uuid=8b7e3294-07a1-4806-9ef6-49c0afe4e0f1" ] }, { "id" : "ITEM-2", "itemData" : { "DOI" : "10.1016/j.marchem.2013.01.008", "ISSN" : "03044203", "author" : [ { "dropping-particle" : "", "family" : "Beck", "given" : "Aaron J.", "non-dropping-particle" : "", "parse-names" : false, "suffix" : "" }, { "dropping-particle" : "", "family" : "Cochran", "given" : "Michele a.", "non-dropping-particle" : "", "parse-names" : false, "suffix" : "" } ], "container-title" : "Marine Chemistry", "id" : "ITEM-2", "issued" : { "date-parts" : [ [ "2013", "10" ] ] }, "page" : "38-48", "publisher" : "Elsevier B.V.", "title" : "Controls on solid-solution partitioning of radium in saturated marine sands", "type" : "article-journal", "volume" : "156" }, "uris" : [ "http://www.mendeley.com/documents/?uuid=433c5ed5-fe4f-49b1-8e02-0514d092d5f5" ] } ], "mendeley" : { "formattedCitation" : "(Beck &amp; Cochran, 2013; Sajih et al., 2014a)", "plainTextFormattedCitation" : "(Beck &amp; Cochran, 2013; Sajih et al., 2014a)", "previouslyFormattedCitation" : "(Beck &amp; Cochran, 2013; Sajih et al., 2014)" }, "properties" : { "noteIndex" : 0 }, "schema" : "https://github.com/citation-style-language/schema/raw/master/csl-citation.json" }</w:instrText>
+        <w:instrText>ADDIN CSL_CITATION { "citationItems" : [ { "id" : "ITEM-1", "itemData" : { "DOI" : "10.1016/j.gca.2014.10.008", "ISSN" : "0016-7037", "author" : [ { "dropping-particle" : "", "family" : "Sajih", "given" : "M", "non-dropping-particle" : "", "parse-names" : false, "suffix" : "" }, { "dropping-particle" : "", "family" : "Bryan", "given" : "N D", "non-dropping-particle" : "", "parse-names" : false, "suffix" : "" }, { "dropping-particle" : "", "family" : "Livens", "given" : "F R", "non-dropping-particle" : "", "parse-names" : false, "suffix" : "" }, { "dropping-particle" : "", "family" : "Vaughan", "given" : "D J", "non-dropping-particle" : "", "parse-names" : false, "suffix" : "" }, { "dropping-particle" : "", "family" : "Descostes", "given" : "M", "non-dropping-particle" : "", "parse-names" : false, "suffix" : "" }, { "dropping-particle" : "", "family" : "Phrommavanh", "given" : "V", "non-dropping-particle" : "", "parse-names" : false, "suffix" : "" }, { "dropping-particle" : "", "family" : "Nos", "given" : "J", "non-dropping-particle" : "", "parse-names" : false, "suffix" : "" }, { "dropping-particle" : "", "family" : "Morris", "given" : "K", "non-dropping-particle" : "", "parse-names" : false, "suffix" : "" } ], "container-title" : "Geochimica et Cosmochimica Acta", "id" : "ITEM-1", "issued" : { "date-parts" : [ [ "2014" ] ] }, "page" : "150-163", "publisher" : "Elsevier Ltd", "title" : "Adsorption of radium and barium on goethite and ferrihydrite: A kinetic and surface complexation modelling study", "type" : "article-journal", "volume" : "146" }, "uris" : [ "http://www.mendeley.com/documents/?uuid=8b7e3294-07a1-4806-9ef6-49c0afe4e0f1" ] }, { "id" : "ITEM-2", "itemData" : { "DOI" : "10.1016/j.marchem.2013.01.008", "ISSN" : "03044203", "author" : [ { "dropping-particle" : "", "family" : "Beck", "given" : "Aaron J.", "non-dropping-particle" : "", "parse-names" : false, "suffix" : "" }, { "dropping-particle" : "", "family" : "Cochran", "given" : "Michele a.", "non-dropping-particle" : "", "parse-names" : false, "suffix" : "" } ], "container-title" : "Marine Chemistry", "id" : "ITEM-2", "issued" : { "date-parts" : [ [ "2013", "10" ] ] }, "page" : "38-48", "publisher" : "Elsevier B.V.", "title" : "Controls on solid-solution partitioning of radium in saturated marine sands", "type" : "article-journal", "volume" : "156" }, "uris" : [ "http://www.mendeley.com/documents/?uuid=433c5ed5-fe4f-49b1-8e02-0514d092d5f5" ] } ], "mendeley" : { "formattedCitation" : "(Beck &amp; Cochran, 2013; Sajih et al., 2014a)", "plainTextFormattedCitation" : "(Beck &amp; Cochran, 2013; Sajih et al., 2014a)", "previouslyFormattedCitation" : "(Beck &amp; Cochran, 2013; Sajih et al., 2014a)" }, "properties" : { "noteIndex" : 0 }, "schema" : "https://github.com/citation-style-language/schema/raw/master/csl-citation.json" }</w:instrText>
       </w:r>
       <w:r>
         <w:fldChar w:fldCharType="separate"/>
@@ -1392,11 +1531,7 @@
         <w:fldChar w:fldCharType="end"/>
       </w:r>
       <w:r>
-        <w:t xml:space="preserve">. It is worth noting that one study compared radium sorption to hematite, ferryhydrite, goethite, </w:t>
-      </w:r>
-      <w:r>
-        <w:lastRenderedPageBreak/>
-        <w:t xml:space="preserve">and lepidocrocite, finding that ferrihydrite sorbs radium most extensively </w:t>
+        <w:t xml:space="preserve">. It is worth noting that one study compared radium sorption to hematite, ferryhydrite, goethite, and lepidocrocite, finding that ferrihydrite sorbs radium most extensively </w:t>
       </w:r>
       <w:r>
         <w:fldChar w:fldCharType="begin" w:fldLock="1"/>
@@ -1444,7 +1579,7 @@
         <w:fldChar w:fldCharType="begin" w:fldLock="1"/>
       </w:r>
       <w:r>
-        <w:instrText>ADDIN CSL_CITATION { "citationItems" : [ { "id" : "ITEM-1", "itemData" : { "DOI" : "10.1016/0304-386X(90)90089-K", "ISSN" : "0304386X", "author" : [ { "dropping-particle" : "", "family" : "Nirdosh", "given" : "I", "non-dropping-particle" : "", "parse-names" : false, "suffix" : "" }, { "dropping-particle" : "", "family" : "Trembley", "given" : "W", "non-dropping-particle" : "", "parse-names" : false, "suffix" : "" }, { "dropping-particle" : "", "family" : "Johnson", "given" : "C", "non-dropping-particle" : "", "parse-names" : false, "suffix" : "" } ], "container-title" : "Hydrometallurgy", "id" : "ITEM-1", "issue" : "2", "issued" : { "date-parts" : [ [ "1990" ] ] }, "page" : "237-248", "title" : "Adsorption-desorption studies on the 226Ra-hydrated metal oxide systems", "type" : "article-journal", "volume" : "24" }, "uris" : [ "http://www.mendeley.com/documents/?uuid=8d3a37d8-150e-4bbd-97db-914f10b8c56e" ] }, { "id" : "ITEM-2", "itemData" : { "DOI" : "10.1016/j.gca.2014.10.008", "ISSN" : "00167037", "author" : [ { "dropping-particle" : "", "family" : "Sajih", "given" : "M.", "non-dropping-particle" : "", "parse-names" : false, "suffix" : "" }, { "dropping-particle" : "", "family" : "Bryan", "given" : "N.D.", "non-dropping-particle" : "", "parse-names" : false, "suffix" : "" }, { "dropping-particle" : "", "family" : "Livens", "given" : "F.R.", "non-dropping-particle" : "", "parse-names" : false, "suffix" : "" }, { "dropping-particle" : "", "family" : "Vaughan", "given" : "D.J.", "non-dropping-particle" : "", "parse-names" : false, "suffix" : "" }, { "dropping-particle" : "", "family" : "Descostes", "given" : "M.", "non-dropping-particle" : "", "parse-names" : false, "suffix" : "" }, { "dropping-particle" : "", "family" : "Phrommavanh", "given" : "V.", "non-dropping-particle" : "", "parse-names" : false, "suffix" : "" }, { "dropping-particle" : "", "family" : "Nos", "given" : "J.", "non-dropping-particle" : "", "parse-names" : false, "suffix" : "" }, { "dropping-particle" : "", "family" : "Morris", "given" : "K.", "non-dropping-particle" : "", "parse-names" : false, "suffix" : "" } ], "container-title" : "Geochimica et Cosmochimica Acta", "id" : "ITEM-2", "issued" : { "date-parts" : [ [ "2014", "12" ] ] }, "page" : "150-163", "title" : "Adsorption of radium and barium on goethite and ferrihydrite: A kinetic and surface complexation modelling study: SUPPLEMENTARY DATA", "type" : "article-journal", "volume" : "146" }, "uris" : [ "http://www.mendeley.com/documents/?uuid=686923f7-f148-47f4-a070-4bdc2ce9c6dd" ] }, { "id" : "ITEM-3", "itemData" : { "DOI" : "10.1016/j.marchem.2013.01.008", "ISSN" : "03044203", "author" : [ { "dropping-particle" : "", "family" : "Beck", "given" : "Aaron J.", "non-dropping-particle" : "", "parse-names" : false, "suffix" : "" }, { "dropping-particle" : "", "family" : "Cochran", "given" : "Michele a.", "non-dropping-particle" : "", "parse-names" : false, "suffix" : "" } ], "container-title" : "Marine Chemistry", "id" : "ITEM-3", "issued" : { "date-parts" : [ [ "2013", "10" ] ] }, "page" : "38-48", "publisher" : "Elsevier B.V.", "title" : "Controls on solid-solution partitioning of radium in saturated marine sands", "type" : "article-journal", "volume" : "156" }, "uris" : [ "http://www.mendeley.com/documents/?uuid=433c5ed5-fe4f-49b1-8e02-0514d092d5f5" ] } ], "mendeley" : { "formattedCitation" : "(Beck &amp; Cochran, 2013; Nirdosh, Trembley, &amp; Johnson, 1990; Sajih et al., 2014b)", "plainTextFormattedCitation" : "(Beck &amp; Cochran, 2013; Nirdosh, Trembley, &amp; Johnson, 1990; Sajih et al., 2014b)" }, "properties" : { "noteIndex" : 0 }, "schema" : "https://github.com/citation-style-language/schema/raw/master/csl-citation.json" }</w:instrText>
+        <w:instrText>ADDIN CSL_CITATION { "citationItems" : [ { "id" : "ITEM-1", "itemData" : { "DOI" : "10.1016/0304-386X(90)90089-K", "ISSN" : "0304386X", "author" : [ { "dropping-particle" : "", "family" : "Nirdosh", "given" : "I", "non-dropping-particle" : "", "parse-names" : false, "suffix" : "" }, { "dropping-particle" : "", "family" : "Trembley", "given" : "W", "non-dropping-particle" : "", "parse-names" : false, "suffix" : "" }, { "dropping-particle" : "", "family" : "Johnson", "given" : "C", "non-dropping-particle" : "", "parse-names" : false, "suffix" : "" } ], "container-title" : "Hydrometallurgy", "id" : "ITEM-1", "issue" : "2", "issued" : { "date-parts" : [ [ "1990" ] ] }, "page" : "237-248", "title" : "Adsorption-desorption studies on the 226Ra-hydrated metal oxide systems", "type" : "article-journal", "volume" : "24" }, "uris" : [ "http://www.mendeley.com/documents/?uuid=8d3a37d8-150e-4bbd-97db-914f10b8c56e" ] }, { "id" : "ITEM-2", "itemData" : { "DOI" : "10.1016/j.gca.2014.10.008", "ISSN" : "00167037", "author" : [ { "dropping-particle" : "", "family" : "Sajih", "given" : "M.", "non-dropping-particle" : "", "parse-names" : false, "suffix" : "" }, { "dropping-particle" : "", "family" : "Bryan", "given" : "N.D.", "non-dropping-particle" : "", "parse-names" : false, "suffix" : "" }, { "dropping-particle" : "", "family" : "Livens", "given" : "F.R.", "non-dropping-particle" : "", "parse-names" : false, "suffix" : "" }, { "dropping-particle" : "", "family" : "Vaughan", "given" : "D.J.", "non-dropping-particle" : "", "parse-names" : false, "suffix" : "" }, { "dropping-particle" : "", "family" : "Descostes", "given" : "M.", "non-dropping-particle" : "", "parse-names" : false, "suffix" : "" }, { "dropping-particle" : "", "family" : "Phrommavanh", "given" : "V.", "non-dropping-particle" : "", "parse-names" : false, "suffix" : "" }, { "dropping-particle" : "", "family" : "Nos", "given" : "J.", "non-dropping-particle" : "", "parse-names" : false, "suffix" : "" }, { "dropping-particle" : "", "family" : "Morris", "given" : "K.", "non-dropping-particle" : "", "parse-names" : false, "suffix" : "" } ], "container-title" : "Geochimica et Cosmochimica Acta", "id" : "ITEM-2", "issued" : { "date-parts" : [ [ "2014", "12" ] ] }, "page" : "150-163", "title" : "Adsorption of radium and barium on goethite and ferrihydrite: A kinetic and surface complexation modelling study: SUPPLEMENTARY DATA", "type" : "article-journal", "volume" : "146" }, "uris" : [ "http://www.mendeley.com/documents/?uuid=686923f7-f148-47f4-a070-4bdc2ce9c6dd" ] }, { "id" : "ITEM-3", "itemData" : { "DOI" : "10.1016/j.marchem.2013.01.008", "ISSN" : "03044203", "author" : [ { "dropping-particle" : "", "family" : "Beck", "given" : "Aaron J.", "non-dropping-particle" : "", "parse-names" : false, "suffix" : "" }, { "dropping-particle" : "", "family" : "Cochran", "given" : "Michele a.", "non-dropping-particle" : "", "parse-names" : false, "suffix" : "" } ], "container-title" : "Marine Chemistry", "id" : "ITEM-3", "issued" : { "date-parts" : [ [ "2013", "10" ] ] }, "page" : "38-48", "publisher" : "Elsevier B.V.", "title" : "Controls on solid-solution partitioning of radium in saturated marine sands", "type" : "article-journal", "volume" : "156" }, "uris" : [ "http://www.mendeley.com/documents/?uuid=433c5ed5-fe4f-49b1-8e02-0514d092d5f5" ] } ], "mendeley" : { "formattedCitation" : "(Beck &amp; Cochran, 2013; Nirdosh et al., 1990; Sajih et al., 2014b)", "plainTextFormattedCitation" : "(Beck &amp; Cochran, 2013; Nirdosh et al., 1990; Sajih et al., 2014b)", "previouslyFormattedCitation" : "(Beck &amp; Cochran, 2013; Nirdosh et al., 1990; Sajih et al., 2014b)" }, "properties" : { "noteIndex" : 0 }, "schema" : "https://github.com/citation-style-language/schema/raw/master/csl-citation.json" }</w:instrText>
       </w:r>
       <w:r>
         <w:fldChar w:fldCharType="separate"/>
@@ -1453,7 +1588,7 @@
         <w:rPr>
           <w:noProof/>
         </w:rPr>
-        <w:t>(Beck &amp; Cochran, 2013; Nirdosh, Trembley, &amp; Johnson, 1990; Sajih et al., 2014b)</w:t>
+        <w:t>(Beck &amp; Cochran, 2013; Nirdosh et al., 1990; Sajih et al., 2014b)</w:t>
       </w:r>
       <w:r>
         <w:fldChar w:fldCharType="end"/>
@@ -1560,7 +1695,11 @@
     <w:p>
       <w:r>
         <w:tab/>
-        <w:t>As with the iron oxides, there is only a limited set of experimental data with which to compare the gathered experimental data. The two data points are reported in table 2, and were performed under similar solution conditions, but with different solid to solution ratios. Again, there are significant differences in the order of magnitude in the calculated K</w:t>
+        <w:t xml:space="preserve">As with the iron oxides, there is only a limited set of experimental data with which to compare the gathered experimental data. The two data points are reported in table 2, and were performed under </w:t>
+      </w:r>
+      <w:r>
+        <w:lastRenderedPageBreak/>
+        <w:t>similar solution conditions, but with different solid to solution ratios. Again, there are significant differences in the order of magnitude in the calculated K</w:t>
       </w:r>
       <w:r>
         <w:rPr>
@@ -1651,20 +1790,283 @@
         <w:t xml:space="preserve">d </w:t>
       </w:r>
       <w:r>
-        <w:t xml:space="preserve">values were fit, </w:t>
+        <w:t>values were fit, showing very linear response in the range of radium activities considered, and those values are reported in table 2. Radium sorption to goethite is comparable to that of pyrite at circumneutral pH values, though the extent of sorption to goethite is much larger at increasingly basic solution conditions. There is very little, if any existing data examining the sorption of radium to any reduced iron solid.</w:t>
+      </w:r>
+      <w:r>
+        <w:t xml:space="preserve"> A previous study examining sorption of strontium to unoxidized pyrite found no discernable sorption, which suggests radium sorption would also be limited as found here </w:t>
+      </w:r>
+      <w:r>
+        <w:fldChar w:fldCharType="begin" w:fldLock="1"/>
+      </w:r>
+      <w:r>
+        <w:instrText>ADDIN CSL_CITATION { "citationItems" : [ { "id" : "ITEM-1", "itemData" : { "DOI" : "10.1016/j.jcis.2005.06.049", "ISSN" : "00219797", "PMID" : "16111692", "abstract" : "Understanding sorption processes is fundamental for the prediction of radionuclide migration in the surroundings of a deep geological disposal of high-level nuclear wastes. Pyrite (FeS2) is a mineral phase often present as inclusions in temperate soils. Moreover, it constitutes an indirect corrosion product of steel, a containment material that is candidate to confine radionuclides in deep geological disposals. The present study was thus initiated to determine the capacity of pyrite to immobilize Sr(II) and Eu(III). An air oxidized pyrite and a freshly acid-washed (non-oxidized) pyrite were used in background electrolytes of varying reducing-oxidizing ability (NaCl, NH 3OHCl, and NaClO4) to study the sorption of both cationic species. The sorptive capacity of pyrite appeared directly correlated to the oxidation of the surface. Non-oxidized pyrite had nearly no affinity for the studied cations whereas Sr(II) and Eu(III) species were significantly retained by oxidized pyrite surface. Using the surface complexation theory, sorption mechanisms were modeled with the Fiteql v3.2 and the Jchess 2.0 codes. Sorption of both Sr and Eu was well fitted, assuming hydroxylated species as the major surface species. This study demonstrates that not only the components of a barrier but also the redox conditions and speciations should be well characterized to predict transport of contaminants in the surrounding of a nuclear wastes disposal. ?? 2005 Elsevier Inc. All rights reserved.", "author" : [ { "dropping-particle" : "", "family" : "Naveau", "given" : "Aude", "non-dropping-particle" : "", "parse-names" : false, "suffix" : "" }, { "dropping-particle" : "", "family" : "Monteil-Rivera", "given" : "Fanny", "non-dropping-particle" : "", "parse-names" : false, "suffix" : "" }, { "dropping-particle" : "", "family" : "Dumonceau", "given" : "Jacques", "non-dropping-particle" : "", "parse-names" : false, "suffix" : "" }, { "dropping-particle" : "", "family" : "Catalette", "given" : "Hubert", "non-dropping-particle" : "", "parse-names" : false, "suffix" : "" }, { "dropping-particle" : "", "family" : "Simoni", "given" : "Eric", "non-dropping-particle" : "", "parse-names" : false, "suffix" : "" } ], "container-title" : "Journal of Colloid and Interface Science", "id" : "ITEM-1", "issue" : "1", "issued" : { "date-parts" : [ [ "2006" ] ] }, "page" : "27-35", "title" : "Sorption of Sr(II) and Eu(III) onto pyrite under different redox potential conditions", "type" : "article-journal", "volume" : "293" }, "uris" : [ "http://www.mendeley.com/documents/?uuid=b794b22d-a62e-4c73-98a8-cf4e8e47f919" ] } ], "mendeley" : { "formattedCitation" : "(Naveau, Monteil-Rivera, Dumonceau, Catalette, &amp; Simoni, 2006)", "plainTextFormattedCitation" : "(Naveau, Monteil-Rivera, Dumonceau, Catalette, &amp; Simoni, 2006)", "previouslyFormattedCitation" : "(Naveau, Monteil-Rivera, Dumonceau, Catalette, &amp; Simoni, 2006)" }, "properties" : { "noteIndex" : 0 }, "schema" : "https://github.com/citation-style-language/schema/raw/master/csl-citation.json" }</w:instrText>
+      </w:r>
+      <w:r>
+        <w:fldChar w:fldCharType="separate"/>
+      </w:r>
+      <w:r>
+        <w:rPr>
+          <w:noProof/>
+        </w:rPr>
+        <w:t>(Naveau, Monteil-Rivera, Dumonceau, Catalette, &amp; Simoni, 2006)</w:t>
+      </w:r>
+      <w:r>
+        <w:fldChar w:fldCharType="end"/>
+      </w:r>
+      <w:r>
+        <w:t>.</w:t>
+      </w:r>
+      <w:r>
+        <w:t xml:space="preserve"> These results suggest that reduced iron minerals may play a limited role in controlling radium sorption in anoxic environments, however it seems clear that the </w:t>
+      </w:r>
+      <w:r>
+        <w:t xml:space="preserve">existence </w:t>
+      </w:r>
+      <w:r>
+        <w:t>of any kind of persistent iron oxide coating, or clay minerals with exchangeable cations</w:t>
+      </w:r>
+      <w:r>
+        <w:t xml:space="preserve"> will dominate sorption processes.</w:t>
+      </w:r>
+      <w:r>
+        <w:tab/>
+      </w:r>
+    </w:p>
+    <w:p>
+      <w:r>
+        <w:t>SECTION 3.2 SURFACE COMPLEXATION MODELING</w:t>
+      </w:r>
+      <w:r>
+        <w:t>:</w:t>
+      </w:r>
+    </w:p>
+    <w:p>
+      <w:r>
+        <w:tab/>
+      </w:r>
+      <w:r>
+        <w:t>Table 3</w:t>
+      </w:r>
+      <w:bookmarkStart w:id="3" w:name="_GoBack"/>
+      <w:bookmarkEnd w:id="3"/>
+      <w:r>
+        <w:t xml:space="preserve"> lists the results of the surface complexation modeling for ferrihydrite, goethite, and sodium montmorillonite, including the fitted reaction constants, corresponding reactions, and number of sites used. Overall, the fits to model were quite good with the simple, 1 site models posed, except for in the case of sodium montmorillonite, where an exchange reaction was neede</w:t>
+      </w:r>
+      <w:r>
+        <w:t>d.</w:t>
+      </w:r>
+      <w:r>
+        <w:t xml:space="preserve"> While protonation constants were available for pyrite from previous work </w:t>
+      </w:r>
+      <w:r>
+        <w:fldChar w:fldCharType="begin" w:fldLock="1"/>
+      </w:r>
+      <w:r>
+        <w:instrText>ADDIN CSL_CITATION { "citationItems" : [ { "id" : "ITEM-1", "itemData" : { "DOI" : "10.1016/j.jcis.2005.06.049", "ISSN" : "00219797", "PMID" : "16111692", "abstract" : "Understanding sorption processes is fundamental for the prediction of radionuclide migration in the surroundings of a deep geological disposal of high-level nuclear wastes. Pyrite (FeS2) is a mineral phase often present as inclusions in temperate soils. Moreover, it constitutes an indirect corrosion product of steel, a containment material that is candidate to confine radionuclides in deep geological disposals. The present study was thus initiated to determine the capacity of pyrite to immobilize Sr(II) and Eu(III). An air oxidized pyrite and a freshly acid-washed (non-oxidized) pyrite were used in background electrolytes of varying reducing-oxidizing ability (NaCl, NH 3OHCl, and NaClO4) to study the sorption of both cationic species. The sorptive capacity of pyrite appeared directly correlated to the oxidation of the surface. Non-oxidized pyrite had nearly no affinity for the studied cations whereas Sr(II) and Eu(III) species were significantly retained by oxidized pyrite surface. Using the surface complexation theory, sorption mechanisms were modeled with the Fiteql v3.2 and the Jchess 2.0 codes. Sorption of both Sr and Eu was well fitted, assuming hydroxylated species as the major surface species. This study demonstrates that not only the components of a barrier but also the redox conditions and speciations should be well characterized to predict transport of contaminants in the surrounding of a nuclear wastes disposal. ?? 2005 Elsevier Inc. All rights reserved.", "author" : [ { "dropping-particle" : "", "family" : "Naveau", "given" : "Aude", "non-dropping-particle" : "", "parse-names" : false, "suffix" : "" }, { "dropping-particle" : "", "family" : "Monteil-Rivera", "given" : "Fanny", "non-dropping-particle" : "", "parse-names" : false, "suffix" : "" }, { "dropping-particle" : "", "family" : "Dumonceau", "given" : "Jacques", "non-dropping-particle" : "", "parse-names" : false, "suffix" : "" }, { "dropping-particle" : "", "family" : "Catalette", "given" : "Hubert", "non-dropping-particle" : "", "parse-names" : false, "suffix" : "" }, { "dropping-particle" : "", "family" : "Simoni", "given" : "Eric", "non-dropping-particle" : "", "parse-names" : false, "suffix" : "" } ], "container-title" : "Journal of Colloid and Interface Science", "id" : "ITEM-1", "issue" : "1", "issued" : { "date-parts" : [ [ "2006" ] ] }, "page" : "27-35", "title" : "Sorption of Sr(II) and Eu(III) onto pyrite under different redox potential conditions", "type" : "article-journal", "volume" : "293" }, "uris" : [ "http://www.mendeley.com/documents/?uuid=b794b22d-a62e-4c73-98a8-cf4e8e47f919" ] } ], "mendeley" : { "formattedCitation" : "(Naveau et al., 2006)", "plainTextFormattedCitation" : "(Naveau et al., 2006)", "previouslyFormattedCitation" : "(Naveau et al., 2006)" }, "properties" : { "noteIndex" : 0 }, "schema" : "https://github.com/citation-style-language/schema/raw/master/csl-citation.json" }</w:instrText>
+      </w:r>
+      <w:r>
+        <w:fldChar w:fldCharType="separate"/>
+      </w:r>
+      <w:r>
+        <w:rPr>
+          <w:noProof/>
+        </w:rPr>
+        <w:t>(Naveau et al., 2006)</w:t>
+      </w:r>
+      <w:r>
+        <w:fldChar w:fldCharType="end"/>
+      </w:r>
+      <w:r>
+        <w:t xml:space="preserve">, a simple 1 site surface complexation model was insufficient to model the experimental data. The surface of pyrite, while well studied, exhibits markedly different behavior compared to the iron oxides and clay species, making it difficult to construct a model that can intercompare the 4 minerals </w:t>
+      </w:r>
+      <w:r>
+        <w:fldChar w:fldCharType="begin" w:fldLock="1"/>
+      </w:r>
+      <w:r>
+        <w:instrText>ADDIN CSL_CITATION { "citationItems" : [ { "id" : "ITEM-1", "itemData" : { "DOI" : "10.1016/0016-7037(91)90094-L", "ISSN" : "00167037", "abstract" : "Interactions between pyrite and dissolved Ca2+, Mn2+, Co2+, Ni2+, Cd2+, and Zn2+ were studied as a function of pH, ionic strength, and adsorbate concentration in NaCl solutions and in seawater. Apparent adsorption constants were calculated using an ion-exchange surface complexation model, and second-order rate constants for the sorption of Co2+, Ni2+, Cd2+, and Zn2+ were calculated from their uptake kinetics. Apparent adsorption constants generally varied by less than an order of magnitude, except for Ca2+ which exhibited complex behavior. The apparent adsorption constants decreased in the order Co2+ &gt; Cd2+ &gt; Mn2+ &gt; Ni2+ &gt; Ca2+ &gt; Zn2+. The ranking of the apparent adsorption constants does not correlate with the first hydrolysis constants of the adsorbates or the solubility products of their sulfide minerals. The behavior of the second-order forward and reverse rate constants in different solutions indicates that adsorption is more complex than the second-order reaction model described by the ion exchange surface complexation model. The forward sorption reaction rate constants increased with increasing pH, and decreased with increasing ionic strength or initial adsorbate concentration. The reverse sorption reaction rate constants increased with increasing pH or initial adsorbate concentration, and were unaffected by ionic strength. The effect of pH on the forward and reverse rate constants may have been due to, respectively, a surface-induced hydrolysis reaction mechanism and a rate-limiting step prior to the surface complex-hydrogen ion reaction. The effect of ionic strength on the forward rate constants may have been due to site competition with Na+, while the effect of initial adsorbate concentration on the forward and reverse rate constants may have been due to, respectively, the assumption of a constant concentration of surface sites available for reaction and the presence of heterogeneous surface sites. \u00a9 1991.", "author" : [ { "dropping-particle" : "", "family" : "Kornicker", "given" : "William A.", "non-dropping-particle" : "", "parse-names" : false, "suffix" : "" }, { "dropping-particle" : "", "family" : "Morse", "given" : "John W.", "non-dropping-particle" : "", "parse-names" : false, "suffix" : "" } ], "container-title" : "Geochimica et Cosmochimica Acta", "id" : "ITEM-1", "issue" : "8", "issued" : { "date-parts" : [ [ "1991" ] ] }, "page" : "2159-2171", "title" : "Interactions of divalent cations with the surface of pyrite", "type" : "article-journal", "volume" : "55" }, "uris" : [ "http://www.mendeley.com/documents/?uuid=d1857faf-2566-41b2-ac85-cbf33257c4db" ] }, { "id" : "ITEM-2", "itemData" : { "DOI" : "10.1016/j.surfrep.2008.09.002", "ISSN" : "01675729", "author" : [ { "dropping-particle" : "", "family" : "Murphy", "given" : "R", "non-dropping-particle" : "", "parse-names" : false, "suffix" : "" }, { "dropping-particle" : "", "family" : "Strongin", "given" : "D", "non-dropping-particle" : "", "parse-names" : false, "suffix" : "" } ], "container-title" : "Surface Science Reports", "id" : "ITEM-2", "issue" : "1", "issued" : { "date-parts" : [ [ "2009", "1", "1" ] ] }, "page" : "1-45", "publisher" : "Elsevier B.V.", "title" : "Surface reactivity of pyrite and related sulfides", "type" : "article-journal", "volume" : "64" }, "uris" : [ "http://www.mendeley.com/documents/?uuid=71ce558a-257c-43ec-a0de-9e0981828d1f" ] } ], "mendeley" : { "formattedCitation" : "(Kornicker &amp; Morse, 1991; Murphy &amp; Strongin, 2009)", "plainTextFormattedCitation" : "(Kornicker &amp; Morse, 1991; Murphy &amp; Strongin, 2009)" }, "properties" : { "noteIndex" : 0 }, "schema" : "https://github.com/citation-style-language/schema/raw/master/csl-citation.json" }</w:instrText>
+      </w:r>
+      <w:r>
+        <w:fldChar w:fldCharType="separate"/>
+      </w:r>
+      <w:r>
+        <w:rPr>
+          <w:noProof/>
+        </w:rPr>
+        <w:t>(Kornicker &amp; Morse, 1991; Murphy &amp; Strongin, 2009)</w:t>
+      </w:r>
+      <w:r>
+        <w:fldChar w:fldCharType="end"/>
+      </w:r>
+      <w:r>
+        <w:t>. This is not a concern because pyrite exhibited limited sorption to the pyrite surface.</w:t>
+      </w:r>
+    </w:p>
+    <w:p>
+      <w:r>
+        <w:t>SECTION 3.2.1 SURFACE COMPLEXATION MODELING: IRON OXIDES</w:t>
+      </w:r>
+    </w:p>
+    <w:p>
+      <w:r>
+        <w:tab/>
+      </w:r>
+    </w:p>
+    <w:p>
+      <w:r>
+        <w:tab/>
+      </w:r>
+      <w:commentRangeStart w:id="4"/>
+      <w:r>
+        <w:t>The results of the surface complexatio</w:t>
+      </w:r>
+      <w:r>
+        <w:t>n modeling</w:t>
+      </w:r>
+      <w:r>
+        <w:t xml:space="preserve"> for the montmorillonite and ferrihydrite</w:t>
+      </w:r>
+      <w:r>
+        <w:t xml:space="preserve"> are shown in figure 3</w:t>
+      </w:r>
+      <w:r>
+        <w:t xml:space="preserve">, with the fitted </w:t>
+      </w:r>
+      <w:r>
+        <w:t>reaction constants</w:t>
+      </w:r>
+      <w:r>
+        <w:t xml:space="preserve"> for all minerals</w:t>
+      </w:r>
+      <w:r>
+        <w:t xml:space="preserve"> in table 2</w:t>
+      </w:r>
+      <w:r>
+        <w:t xml:space="preserve">. </w:t>
+      </w:r>
+      <w:r>
+        <w:t>Despite the overall simplicity of the model, the fits are quite good across all minerals</w:t>
+      </w:r>
+      <w:r>
+        <w:t xml:space="preserve">. Fitted reaction constants were highest for sodium montmorillonite, followed by ferrihydrite, goethite, and then pyrite, though the </w:t>
       </w:r>
       <w:r>
         <w:lastRenderedPageBreak/>
-        <w:t>showing very linear response in the range of radium activities considered, and those values are reported in table 2. Radium sorption to goethite is comparable to that of pyrite at circumneutral pH values, though the extent of sorption to goethite is much larger at increasingly basic solution conditions. There is very little, if any existing data examining the sorption of radium to any reduced iron solid. These results suggest that reduced iron minerals may play a limited role in controlling radium sorption in anoxic environments, however it seems clear that the formation of any kind of persistent iron oxide coating, or clay minerals with exchangeable cations</w:t>
-      </w:r>
-      <w:r>
-        <w:t xml:space="preserve"> will dominate sorption processes.</w:t>
-      </w:r>
-    </w:p>
-    <w:p>
-      <w:commentRangeStart w:id="3"/>
-      <w:r>
-        <w:t>SECTION 3.1.4: THE USE OF CHECMIAL ANALOGS FOR RADIUM</w:t>
+        <w:t xml:space="preserve">reactions constants only vary a few units between minerals. </w:t>
+      </w:r>
+      <w:r>
+        <w:t xml:space="preserve"> A more traditional two site model for ferrihydrite was also considered by adding a weak site </w:t>
+      </w:r>
+      <w:r>
+        <w:fldChar w:fldCharType="begin" w:fldLock="1"/>
+      </w:r>
+      <w:r>
+        <w:instrText>ADDIN CSL_CITATION { "citationItems" : [ { "id" : "ITEM-1", "itemData" : { "ISBN" : "0471637319", "author" : [ { "dropping-particle" : "", "family" : "Dzombak", "given" : "DA.", "non-dropping-particle" : "", "parse-names" : false, "suffix" : "" }, { "dropping-particle" : "", "family" : "Morel", "given" : "FMM.", "non-dropping-particle" : "", "parse-names" : false, "suffix" : "" } ], "id" : "ITEM-1", "issued" : { "date-parts" : [ [ "1990" ] ] }, "publisher" : "Wiley", "publisher-place" : "New York, NY", "title" : "Surface Complexation Modeling: Hydrous Ferric Oxide", "type" : "book" }, "uris" : [ "http://www.mendeley.com/documents/?uuid=a1a40670-7195-4e56-8172-1ff3cf0956d2" ] } ], "mendeley" : { "formattedCitation" : "(Dzombak &amp; Morel, 1990)", "plainTextFormattedCitation" : "(Dzombak &amp; Morel, 1990)", "previouslyFormattedCitation" : "(Dzombak &amp; Morel, 1990)" }, "properties" : { "noteIndex" : 0 }, "schema" : "https://github.com/citation-style-language/schema/raw/master/csl-citation.json" }</w:instrText>
+      </w:r>
+      <w:r>
+        <w:fldChar w:fldCharType="separate"/>
+      </w:r>
+      <w:r>
+        <w:rPr>
+          <w:noProof/>
+        </w:rPr>
+        <w:t>(Dzombak &amp; Morel, 1990)</w:t>
+      </w:r>
+      <w:r>
+        <w:fldChar w:fldCharType="end"/>
+      </w:r>
+      <w:r>
+        <w:t>, but the model had little sensitivi</w:t>
+      </w:r>
+      <w:r>
+        <w:t>ty to this second reaction site</w:t>
+      </w:r>
+      <w:r>
+        <w:t xml:space="preserve">, suggesting that only one site was needed </w:t>
+      </w:r>
+      <w:r>
+        <w:t xml:space="preserve">to </w:t>
+      </w:r>
+      <w:r>
+        <w:t>describe sorption</w:t>
+      </w:r>
+      <w:r>
+        <w:t>.</w:t>
+      </w:r>
+      <w:r>
+        <w:t xml:space="preserve"> </w:t>
+      </w:r>
+      <w:r>
+        <w:t>We did not consider a previously described tetradentate model</w:t>
+      </w:r>
+      <w:r>
+        <w:t xml:space="preserve"> </w:t>
+      </w:r>
+      <w:r>
+        <w:fldChar w:fldCharType="begin" w:fldLock="1"/>
+      </w:r>
+      <w:r>
+        <w:instrText>ADDIN CSL_CITATION { "citationItems" : [ { "id" : "ITEM-1", "itemData" : { "DOI" : "10.1016/j.gca.2014.10.008", "ISSN" : "0016-7037", "author" : [ { "dropping-particle" : "", "family" : "Sajih", "given" : "M", "non-dropping-particle" : "", "parse-names" : false, "suffix" : "" }, { "dropping-particle" : "", "family" : "Bryan", "given" : "N D", "non-dropping-particle" : "", "parse-names" : false, "suffix" : "" }, { "dropping-particle" : "", "family" : "Livens", "given" : "F R", "non-dropping-particle" : "", "parse-names" : false, "suffix" : "" }, { "dropping-particle" : "", "family" : "Vaughan", "given" : "D J", "non-dropping-particle" : "", "parse-names" : false, "suffix" : "" }, { "dropping-particle" : "", "family" : "Descostes", "given" : "M", "non-dropping-particle" : "", "parse-names" : false, "suffix" : "" }, { "dropping-particle" : "", "family" : "Phrommavanh", "given" : "V", "non-dropping-particle" : "", "parse-names" : false, "suffix" : "" }, { "dropping-particle" : "", "family" : "Nos", "given" : "J", "non-dropping-particle" : "", "parse-names" : false, "suffix" : "" }, { "dropping-particle" : "", "family" : "Morris", "given" : "K", "non-dropping-particle" : "", "parse-names" : false, "suffix" : "" } ], "container-title" : "Geochimica et Cosmochimica Acta", "id" : "ITEM-1", "issued" : { "date-parts" : [ [ "2014" ] ] }, "page" : "150-163", "publisher" : "Elsevier Ltd", "title" : "Adsorption of radium and barium on goethite and ferrihydrite: A kinetic and surface complexation modelling study", "type" : "article-journal", "volume" : "146" }, "uris" : [ "http://www.mendeley.com/documents/?uuid=8b7e3294-07a1-4806-9ef6-49c0afe4e0f1" ] } ], "mendeley" : { "formattedCitation" : "(Sajih et al., 2014a)", "plainTextFormattedCitation" : "(Sajih et al., 2014a)", "previouslyFormattedCitation" : "(Sajih et al., 2014a)" }, "properties" : { "noteIndex" : 0 }, "schema" : "https://github.com/citation-style-language/schema/raw/master/csl-citation.json" }</w:instrText>
+      </w:r>
+      <w:r>
+        <w:fldChar w:fldCharType="separate"/>
+      </w:r>
+      <w:r>
+        <w:rPr>
+          <w:noProof/>
+        </w:rPr>
+        <w:t>(Sajih et al., 2014a)</w:t>
+      </w:r>
+      <w:r>
+        <w:fldChar w:fldCharType="end"/>
+      </w:r>
+      <w:r>
+        <w:t xml:space="preserve">, as we wanted to maintain comparisons between the other minerals. </w:t>
+      </w:r>
+      <w:r>
+        <w:t>In contrast, t</w:t>
+      </w:r>
+      <w:r>
+        <w:t xml:space="preserve">he inclusion of an exchange reaction with sodium montmorillonite was </w:t>
+      </w:r>
+      <w:r>
+        <w:t>necessary</w:t>
+      </w:r>
+      <w:r>
+        <w:t xml:space="preserve"> to explain the high extent of sorption even at low pH values</w:t>
+      </w:r>
+      <w:r>
+        <w:t xml:space="preserve">, a method consistent with previous work modeling metal sorption to montmorillonite minerals </w:t>
+      </w:r>
+      <w:r>
+        <w:fldChar w:fldCharType="begin" w:fldLock="1"/>
+      </w:r>
+      <w:r>
+        <w:instrText>ADDIN CSL_CITATION { "citationItems" : [ { "id" : "ITEM-1", "itemData" : { "DOI" : "10.1016/j.gca.2005.06.031", "ISBN" : "0016-7037", "ISSN" : "00167037", "abstract" : "Sorption edges and isotherms for Eu(III) uptake on Ca-montmorillonite and Na-illite in 0.066 mol/L Ca(C1O\n                        4)\n                        2 and 0.1 mol/L NaC1O\n                        4 background electrolytes, respectively, were modelled using a quasi-mechanistic sorption model (the two site protolysis non electrostatic surface complexation and cation exchange (2SPNE SC/CE) model). For both clay minerals the Eu sorption edges could be quantitatively modelled in the pH range ???3 to ???10 using cation exchange reactions for Eu\n                        3+/Na\n                        + and Eu\n                        3+/Ca\n                        2+ and three surface complexation reactions on the strong sorption sites forming ???S\n                        S OEu\n                        2+, ???S\n                        SOEuOH\n                        + and ???S\n                        SOEu(OH)\n                        2\n                        o inner sphere complexes which appear successively with increasing pH. Time resolved laser fluorescence spectroscopy (TRLFS) measurements of Cm(III) loaded Ca-montmorillonite and Na-illite were available from Part 1 of this work. De-convolution of the normalised fluorescence spectra measured at different pH values indicated three distinct Cm surface complexes, Cm complexes 1, 2 and 3 for both clay minerals, in agreement with model predictions, but with different distribution functions for the individual species. Under the assumption that Eu and Cm exhibit essentially the same hydrolysis and sorption behaviour, the Eu surface complexation constants were used to predict surface species distribution functions for Cm under the same experimental conditions used in the TRLFS measurements. Comparison of modelled and experimentally deduced species distributions indicated that for both clay minerals peak heights and widths of the three peaks did not correspond particularly well. It is shown that the calculated species distribution functions are sensitive to the values of the hydrolysis constants used in the calculations, whereas modelling the sorption edge measurements by applying the 2SPNE SC/CE approach is much less sensitive. By modifying the values of the hydrolysis constants within their uncertainty range and re-modelling the sorption edges, considerably better correspondence between the modelled and TRLFS species distribution functions was found. In particular, peak positions, heights and widths for the mode\u2026", "author" : [ { "dropping-particle" : "", "family" : "Bradbury", "given" : "Mike H.", "non-dropping-particle" : "", "parse-names" : false, "suffix" : "" }, { "dropping-particle" : "", "family" : "Baeyens", "given" : "B.", "non-dropping-particle" : "", "parse-names" : false, "suffix" : "" }, { "dropping-particle" : "", "family" : "Geckeis", "given" : "H.", "non-dropping-particle" : "", "parse-names" : false, "suffix" : "" }, { "dropping-particle" : "", "family" : "Rabung", "given" : "Th", "non-dropping-particle" : "", "parse-names" : false, "suffix" : "" } ], "container-title" : "Geochimica et Cosmochimica Acta", "id" : "ITEM-1", "issue" : "23", "issued" : { "date-parts" : [ [ "2005" ] ] }, "page" : "5403-5412", "title" : "Sorption of Eu(III)/Cm(III) on Ca-montmorillonite and Na-illite. Part 2: Surface complexation modelling", "type" : "article-journal", "volume" : "69" }, "uris" : [ "http://www.mendeley.com/documents/?uuid=ac497f55-14cf-4f9d-986a-976768c3508b" ] } ], "mendeley" : { "formattedCitation" : "(Mike H. Bradbury et al., 2005)", "plainTextFormattedCitation" : "(Mike H. Bradbury et al., 2005)", "previouslyFormattedCitation" : "(Mike H. Bradbury et al., 2005)" }, "properties" : { "noteIndex" : 0 }, "schema" : "https://github.com/citation-style-language/schema/raw/master/csl-citation.json" }</w:instrText>
+      </w:r>
+      <w:r>
+        <w:fldChar w:fldCharType="separate"/>
+      </w:r>
+      <w:r>
+        <w:rPr>
+          <w:noProof/>
+        </w:rPr>
+        <w:t>(Mike H. Bradbury et al., 2005)</w:t>
+      </w:r>
+      <w:r>
+        <w:fldChar w:fldCharType="end"/>
+      </w:r>
+      <w:r>
+        <w:t>.</w:t>
+      </w:r>
+      <w:r>
+        <w:t xml:space="preserve"> The selectivity coefficient for this exchange reaction is fairly low in comparison to that of other metals, suggesting that radium would easily be displaced by other exchangeable metals such as calcium or magnesium. </w:t>
+      </w:r>
+      <w:commentRangeEnd w:id="4"/>
+      <w:r>
+        <w:rPr>
+          <w:rStyle w:val="CommentReference"/>
+        </w:rPr>
+        <w:commentReference w:id="4"/>
       </w:r>
     </w:p>
     <w:p>
@@ -1672,327 +2074,6 @@
         <w:tab/>
       </w:r>
       <w:r>
-        <w:t xml:space="preserve">The literature contains a limited set of data studying radium sorption to most minerals, with radiotoxicity often cited as the reason for these limitations </w:t>
-      </w:r>
-      <w:r>
-        <w:fldChar w:fldCharType="begin" w:fldLock="1"/>
-      </w:r>
-      <w:r>
-        <w:instrText>ADDIN CSL_CITATION { "citationItems" : [ { "id" : "ITEM-1", "itemData" : { "DOI" : "10.1016/j.gca.2014.10.008", "ISSN" : "0016-7037", "author" : [ { "dropping-particle" : "", "family" : "Sajih", "given" : "M", "non-dropping-particle" : "", "parse-names" : false, "suffix" : "" }, { "dropping-particle" : "", "family" : "Bryan", "given" : "N D", "non-dropping-particle" : "", "parse-names" : false, "suffix" : "" }, { "dropping-particle" : "", "family" : "Livens", "given" : "F R", "non-dropping-particle" : "", "parse-names" : false, "suffix" : "" }, { "dropping-particle" : "", "family" : "Vaughan", "given" : "D J", "non-dropping-particle" : "", "parse-names" : false, "suffix" : "" }, { "dropping-particle" : "", "family" : "Descostes", "given" : "M", "non-dropping-particle" : "", "parse-names" : false, "suffix" : "" }, { "dropping-particle" : "", "family" : "Phrommavanh", "given" : "V", "non-dropping-particle" : "", "parse-names" : false, "suffix" : "" }, { "dropping-particle" : "", "family" : "Nos", "given" : "J", "non-dropping-particle" : "", "parse-names" : false, "suffix" : "" }, { "dropping-particle" : "", "family" : "Morris", "given" : "K", "non-dropping-particle" : "", "parse-names" : false, "suffix" : "" } ], "container-title" : "Geochimica et Cosmochimica Acta", "id" : "ITEM-1", "issued" : { "date-parts" : [ [ "2014" ] ] }, "page" : "150-163", "publisher" : "Elsevier Ltd", "title" : "Adsorption of radium and barium on goethite and ferrihydrite: A kinetic and surface complexation modelling study", "type" : "article-journal", "volume" : "146" }, "uris" : [ "http://www.mendeley.com/documents/?uuid=8b7e3294-07a1-4806-9ef6-49c0afe4e0f1" ] } ], "mendeley" : { "formattedCitation" : "(Sajih et al., 2014a)", "plainTextFormattedCitation" : "(Sajih et al., 2014a)", "previouslyFormattedCitation" : "(Sajih et al., 2014)" }, "properties" : { "noteIndex" : 0 }, "schema" : "https://github.com/citation-style-language/schema/raw/master/csl-citation.json" }</w:instrText>
-      </w:r>
-      <w:r>
-        <w:fldChar w:fldCharType="separate"/>
-      </w:r>
-      <w:r>
-        <w:rPr>
-          <w:noProof/>
-        </w:rPr>
-        <w:t>(Sajih et al., 2014a)</w:t>
-      </w:r>
-      <w:r>
-        <w:fldChar w:fldCharType="end"/>
-      </w:r>
-      <w:r>
-        <w:t xml:space="preserve">. A popular technique for circumventing these hazards is the use of analog compounds, which share some of the same chemical characteristics as radium, but present fewer human health hazards. </w:t>
-      </w:r>
-      <w:r>
-        <w:t>Barium</w:t>
-      </w:r>
-      <w:r>
-        <w:t xml:space="preserve">, which </w:t>
-      </w:r>
-      <w:r>
-        <w:t>is</w:t>
-      </w:r>
-      <w:r>
-        <w:t xml:space="preserve"> in</w:t>
-      </w:r>
-      <w:r>
-        <w:t xml:space="preserve"> the same family as radium, has</w:t>
-      </w:r>
-      <w:r>
-        <w:t xml:space="preserve"> be</w:t>
-      </w:r>
-      <w:r>
-        <w:t xml:space="preserve">en considered and cited </w:t>
-      </w:r>
-      <w:r>
-        <w:t>as an analog</w:t>
-      </w:r>
-      <w:r>
-        <w:t xml:space="preserve"> for radium in the environment</w:t>
-      </w:r>
-      <w:r>
-        <w:t xml:space="preserve"> </w:t>
-      </w:r>
-      <w:r>
-        <w:fldChar w:fldCharType="begin" w:fldLock="1"/>
-      </w:r>
-      <w:r>
-        <w:instrText>ADDIN CSL_CITATION { "citationItems" : [ { "id" : "ITEM-1", "itemData" : { "DOI" : "10.1016/S0927-7757(01)00592-1", "ISBN" : "1505844266", "ISSN" : "09277757", "abstract" : "Migration of radioactive radium, 226Ra, in soil is an environmental concern, especially in areas adjacent to uranium processing facilities. Barium(II), as Ba2+, was used as a Ra analog and reacted with a Na-montmorillonite to obtain mechanistic insights into the interaction of Ra with soil matrices. The majority of sorbed Ba is associated with the permanently charged surface sites on the montmorillonite basal surface. This is indicated by the facts that (1) sorption of Ba(II) on montmorillonite is not highly sensitive to solution pH, although an increase of sorption was observed at higher pH values; and (2) displacement of sorbed Ba increased with increased NaNO3 concentration. As demonstrated by EXAFS, a small fraction of Ba also adsorbed on the montmorillonite edge, forming an inner-sphere surface complex through sharing of oxygen atom(s) from deprotonated -OH group of the A1 octahedral layer. The EXAFS measured distances between Ba and O at the first shell, and Ba and A1 of the second shell are 2.7-2.8 and 3.7-3.9 ??, respectively, consistent with the results from geometry of a inner-sphere complex at the edge site. Results from bulk experiments and spectroscopic analysis suggest a co-existence of outer- and inner-sphere surface complexes for Ba sorbed to the montmorillonite surface. ?? 2001 Elsevier Science B.V. All rights reserved.", "author" : [ { "dropping-particle" : "", "family" : "Zhang", "given" : "Peng Chu", "non-dropping-particle" : "", "parse-names" : false, "suffix" : "" }, { "dropping-particle" : "V.", "family" : "Brady", "given" : "Pat", "non-dropping-particle" : "", "parse-names" : false, "suffix" : "" }, { "dropping-particle" : "", "family" : "Arthur", "given" : "Sara E.", "non-dropping-particle" : "", "parse-names" : false, "suffix" : "" }, { "dropping-particle" : "", "family" : "Zhou", "given" : "Wei Qing", "non-dropping-particle" : "", "parse-names" : false, "suffix" : "" }, { "dropping-particle" : "", "family" : "Sawyer", "given" : "Dale", "non-dropping-particle" : "", "parse-names" : false, "suffix" : "" }, { "dropping-particle" : "", "family" : "Hesterberg", "given" : "Dean A.", "non-dropping-particle" : "", "parse-names" : false, "suffix" : "" } ], "container-title" : "Colloids and Surfaces A: Physicochemical and Engineering Aspects", "id" : "ITEM-1", "issue" : "3", "issued" : { "date-parts" : [ [ "2001" ] ] }, "page" : "239-249", "title" : "Adsorption of barium(II) on montmorillonite: An EXAFS study", "type" : "article-journal", "volume" : "190" }, "uris" : [ "http://www.mendeley.com/documents/?uuid=8ef71975-a5ff-4ee0-973e-99061019d257" ] } ], "mendeley" : { "formattedCitation" : "(P. C. Zhang et al., 2001)", "plainTextFormattedCitation" : "(P. C. Zhang et al., 2001)", "previouslyFormattedCitation" : "(P. C. Zhang et al., 2001)" }, "properties" : { "noteIndex" : 0 }, "schema" : "https://github.com/citation-style-language/schema/raw/master/csl-citation.json" }</w:instrText>
-      </w:r>
-      <w:r>
-        <w:fldChar w:fldCharType="separate"/>
-      </w:r>
-      <w:r>
-        <w:rPr>
-          <w:noProof/>
-        </w:rPr>
-        <w:t>(P. C. Zhang et al., 2001)</w:t>
-      </w:r>
-      <w:r>
-        <w:fldChar w:fldCharType="end"/>
-      </w:r>
-      <w:r>
-        <w:t xml:space="preserve">. Barium </w:t>
-      </w:r>
-      <w:r>
-        <w:t>has</w:t>
-      </w:r>
-      <w:r>
-        <w:t xml:space="preserve"> been used to remove radium from </w:t>
-      </w:r>
-      <w:r>
-        <w:t>produced waters from hydraulic fracturing</w:t>
-      </w:r>
-      <w:r>
-        <w:t>, as the chemicals will coprecipitate in the presence of sulfate</w:t>
-      </w:r>
-      <w:r>
-        <w:t>, and have relatively similar solubility products</w:t>
-      </w:r>
-      <w:r>
-        <w:t xml:space="preserve"> </w:t>
-      </w:r>
-      <w:r>
-        <w:fldChar w:fldCharType="begin" w:fldLock="1"/>
-      </w:r>
-      <w:r>
-        <w:instrText>ADDIN CSL_CITATION { "citationItems" : [ { "id" : "ITEM-1", "itemData" : { "DOI" : "10.1021/es405168b", "ISBN" : "1520-5851 (Electronic)\\r0013-936X (Linking)", "ISSN" : "15205851", "PMID" : "24670034", "abstract" : "Radium occurs in flowback and produced waters from hydraulic fracturing for unconventional gas extraction along with high concentrations of barium and strontium and elevated salinity. Radium is often removed from this wastewater by co-precipitation with barium or other alkaline earth metals. The distribution equation for Ra in the precipitate is derived from the equilibrium of the lattice replacement reaction (inclusion) between the Ra(2+) ion and the carrier ions (e.g., Ba(2+) and Sr(2+)) in aqueous and solid phases and is often applied to describe the fate of radium in these systems. Although the theoretical distribution coefficient for Ra-SrSO4 (Kd = 237) is much larger than that for Ra-BaSO4 (Kd = 1.54), previous studies have focused on Ra-BaSO4 equilibrium. This study evaluates the equilibria and kinetics of co-precipitation reactions in Ra-Ba-SO4 and Ra-Sr-SO4 binary systems and the Ra-Ba-Sr-SO4 ternary system under varying ionic strength (IS) conditions that are representative of brines generated during unconventional gas extraction. Results show that radium removal generally follows the theoretical distribution law in binary systems and is enhanced in the Ra-Ba-SO4 system and restrained in the Ra-Sr-SO4 system by high IS. However, the experimental distribution coefficient (Kd') varies widely and cannot be accurately described by the distribution equation, which depends on IS, kinetics of carrier precipitation and does not account for radium removal by adsorption. Radium removal in the ternary system is controlled by the co-precipitation of Ra-Ba-SO4, which is attributed to the rapid BaSO4 nucleation rate and closer ionic radii of Ra(2+) with Ba(2+) than with Sr(2+). Carrier (i.e., barite) recycling during water treatment was shown to be effective in enhancing radium removal even after co-precipitation was completed. Calculations based on experimental results show that Ra levels in the precipitate generated in centralized waste treatment facilities far exceed regulatory limits for disposal in municipal sanitary landfills and require careful monitoring of allowed source term loading (ASTL) for technically enhanced naturally occurring materials (TENORM) in these landfills. Several alternatives for sustainable management of TENORM are discussed.", "author" : [ { "dropping-particle" : "", "family" : "Zhang", "given" : "Tieyuan", "non-dropping-particle" : "", "parse-names" : false, "suffix" : "" }, { "dropping-particle" : "", "family" : "Gregory", "given" : "Kelvin", "non-dropping-particle" : "", "parse-names" : false, "suffix" : "" }, { "dropping-particle" : "", "family" : "Hammack", "given" : "Richard W.", "non-dropping-particle" : "", "parse-names" : false, "suffix" : "" }, { "dropping-particle" : "", "family" : "Vidic", "given" : "Radisav D.", "non-dropping-particle" : "", "parse-names" : false, "suffix" : "" } ], "container-title" : "Environmental Science and Technology", "id" : "ITEM-1", "issue" : "8", "issued" : { "date-parts" : [ [ "2014" ] ] }, "page" : "4596-4603", "title" : "Co-precipitation of radium with barium and strontium sulfate and its impact on the fate of radium during treatment of produced water from unconventional gas extraction", "type" : "article-journal", "volume" : "48" }, "uris" : [ "http://www.mendeley.com/documents/?uuid=6470b713-ece6-405b-8089-8c6ef6155f5d" ] } ], "mendeley" : { "formattedCitation" : "(T. Zhang, Gregory, Hammack, &amp; Vidic, 2014)", "plainTextFormattedCitation" : "(T. Zhang, Gregory, Hammack, &amp; Vidic, 2014)", "previouslyFormattedCitation" : "(T. Zhang, Gregory, Hammack, &amp; Vidic, 2014)" }, "properties" : { "noteIndex" : 0 }, "schema" : "https://github.com/citation-style-language/schema/raw/master/csl-citation.json" }</w:instrText>
-      </w:r>
-      <w:r>
-        <w:fldChar w:fldCharType="separate"/>
-      </w:r>
-      <w:r>
-        <w:rPr>
-          <w:noProof/>
-        </w:rPr>
-        <w:t>(T. Zhang, Gregory, Hammack, &amp; Vidic, 2014)</w:t>
-      </w:r>
-      <w:r>
-        <w:fldChar w:fldCharType="end"/>
-      </w:r>
-      <w:r>
-        <w:t>, suggesting this can be a valid approach, particularly when attempting experiments requiring a high loading of sorbate</w:t>
-      </w:r>
-      <w:r>
-        <w:t>.</w:t>
-      </w:r>
-      <w:r>
-        <w:t xml:space="preserve"> Previous work compared radium and barium sorption for similar experimental conditions (though significantly higher barium loading), finding some similarities for ferrihydrite, but some differences for goethite. Another study compared radium and barium uptake of carbonate minerals, also finding distinct differences in sorption behavior </w:t>
-      </w:r>
-      <w:r>
-        <w:fldChar w:fldCharType="begin" w:fldLock="1"/>
-      </w:r>
-      <w:r>
-        <w:instrText>ADDIN CSL_CITATION { "citationItems" : [ { "id" : "ITEM-1", "itemData" : { "DOI" : "10.1016/j.apgeochem.2011.04.012", "ISBN" : "0883-2927", "ISSN" : "08832927", "abstract" : "Radium-226 is a naturally-occurring radioisotope with potentially significant radiological impact and whose environmental behaviour is of concern. The reactions of tracer (0.1-1. nM) dissolved Ra and its chemical analogue Ba with the surfaces of a range of carbonate minerals have been studied. All of the minerals react with Ra but, whereas calcite, dolomite, strontianite, rhodocrosite, ankerite and witherite all show increased uptake with increasing Ra concentration, suggesting a coprecipitation reaction (hence with phase formation limiting uptake), siderite, magnesite and ankerite show behaviour suggesting simple sorption (with decreasing uptake as Ra concentration increases, or with no dependence on [Ra]). Magnesite, in particular, has a low sorption capacity. Barium has been used at higher (0.1-1mM) concentrations to enable the use of surface analytical and imaging techniques in addition to bulk uptake measurements. Although the same eight carbonates were studied, measurable uptake occurs only on dolomite, magnesite and siderite. For siderite and magnesite, there is an approximately linear relationship between the increasing solid and solution phase Ba concentrations, suggesting a simple sorption process. Dolomite shows more complex behaviour suggesting simple sorption at the lowest concentrations and phase formation at higher concentrations (&gt;0.4mmolL-1). The latter observation is consistent with spectroscopic evidence for the formation of witherite. Surface analysis and imaging of the three carbonate substrates that react with Ba show a diversity of behaviour, partly as a result of using natural minerals in these experiments. Witherite is commonly formed as a surface precipitate although the presence of even trace SO42- leads to barite formation. The surface phases display a range of characteristic morphologies, and the surface structure has the effect of templating growth. The presence of even minor amounts of Fe (hydr)oxide phases as alteration products or precipitates on the carbonates is also important, since Ba has a strong affinity for these phases. \u00a9 2011 Elsevier Ltd.", "author" : [ { "dropping-particle" : "", "family" : "Jones", "given" : "Mark J.", "non-dropping-particle" : "", "parse-names" : false, "suffix" : "" }, { "dropping-particle" : "", "family" : "Butchins", "given" : "Laura J.", "non-dropping-particle" : "", "parse-names" : false, "suffix" : "" }, { "dropping-particle" : "", "family" : "Charnock", "given" : "John M.", "non-dropping-particle" : "", "parse-names" : false, "suffix" : "" }, { "dropping-particle" : "", "family" : "Pattrick", "given" : "Richard a D", "non-dropping-particle" : "", "parse-names" : false, "suffix" : "" }, { "dropping-particle" : "", "family" : "Small", "given" : "Joe S.", "non-dropping-particle" : "", "parse-names" : false, "suffix" : "" }, { "dropping-particle" : "", "family" : "Vaughan", "given" : "David J.", "non-dropping-particle" : "", "parse-names" : false, "suffix" : "" }, { "dropping-particle" : "", "family" : "Wincott", "given" : "Paul L.", "non-dropping-particle" : "", "parse-names" : false, "suffix" : "" }, { "dropping-particle" : "", "family" : "Livens", "given" : "Francis R.", "non-dropping-particle" : "", "parse-names" : false, "suffix" : "" } ], "container-title" : "Applied Geochemistry", "id" : "ITEM-1", "issue" : "7", "issued" : { "date-parts" : [ [ "2011" ] ] }, "page" : "1231-1238", "publisher" : "Elsevier Ltd", "title" : "Reactions of radium and barium with the surfaces of carbonate minerals", "type" : "article-journal", "volume" : "26" }, "uris" : [ "http://www.mendeley.com/documents/?uuid=f8e09f36-a6d8-4780-bdbd-874de25e8630" ] } ], "mendeley" : { "formattedCitation" : "(Jones et al., 2011)", "plainTextFormattedCitation" : "(Jones et al., 2011)", "previouslyFormattedCitation" : "(Jones et al., 2011)" }, "properties" : { "noteIndex" : 0 }, "schema" : "https://github.com/citation-style-language/schema/raw/master/csl-citation.json" }</w:instrText>
-      </w:r>
-      <w:r>
-        <w:fldChar w:fldCharType="separate"/>
-      </w:r>
-      <w:r>
-        <w:rPr>
-          <w:noProof/>
-        </w:rPr>
-        <w:t>(Jones et al., 2011)</w:t>
-      </w:r>
-      <w:r>
-        <w:fldChar w:fldCharType="end"/>
-      </w:r>
-      <w:r>
-        <w:t>. These differences underscore the importance of studying radium specifically, only relying on chemical analogs when considerations of safety limit experimental activities.</w:t>
-      </w:r>
-      <w:commentRangeEnd w:id="3"/>
-      <w:r>
-        <w:rPr>
-          <w:rStyle w:val="CommentReference"/>
-        </w:rPr>
-        <w:commentReference w:id="3"/>
-      </w:r>
-    </w:p>
-    <w:p>
-      <w:r>
-        <w:tab/>
-      </w:r>
-    </w:p>
-    <w:p>
-      <w:commentRangeStart w:id="5"/>
-      <w:r>
-        <w:t>SECTION 3.2 SURFACE COMPLEXATION MODELING</w:t>
-      </w:r>
-      <w:commentRangeEnd w:id="5"/>
-      <w:r>
-        <w:rPr>
-          <w:rStyle w:val="CommentReference"/>
-        </w:rPr>
-        <w:commentReference w:id="5"/>
-      </w:r>
-    </w:p>
-    <w:p>
-      <w:r>
-        <w:tab/>
-        <w:t>The results of the surface complexatio</w:t>
-      </w:r>
-      <w:r>
-        <w:t>n modeling</w:t>
-      </w:r>
-      <w:r>
-        <w:t xml:space="preserve"> for the montmorillonite and ferrihydrite</w:t>
-      </w:r>
-      <w:r>
-        <w:t xml:space="preserve"> are shown in figure 3</w:t>
-      </w:r>
-      <w:r>
-        <w:t xml:space="preserve">, with the fitted </w:t>
-      </w:r>
-      <w:r>
-        <w:t>reaction constants</w:t>
-      </w:r>
-      <w:r>
-        <w:t xml:space="preserve"> for all minerals</w:t>
-      </w:r>
-      <w:r>
-        <w:t xml:space="preserve"> in table 2</w:t>
-      </w:r>
-      <w:r>
-        <w:t xml:space="preserve">. </w:t>
-      </w:r>
-      <w:r>
-        <w:t>Despite the overall simplicity of the model, the fits are quite good across all minerals</w:t>
-      </w:r>
-      <w:r>
-        <w:t xml:space="preserve">. Fitted reaction constants were highest for sodium montmorillonite, followed by ferrihydrite, goethite, and then pyrite, though the reactions constants only vary a few units between minerals. </w:t>
-      </w:r>
-      <w:r>
-        <w:t xml:space="preserve"> A more traditional two site model for ferrihydrite was also considered by adding a weak site </w:t>
-      </w:r>
-      <w:r>
-        <w:fldChar w:fldCharType="begin" w:fldLock="1"/>
-      </w:r>
-      <w:r>
-        <w:instrText>ADDIN CSL_CITATION { "citationItems" : [ { "id" : "ITEM-1", "itemData" : { "ISBN" : "0471637319", "author" : [ { "dropping-particle" : "", "family" : "Dzombak", "given" : "DA.", "non-dropping-particle" : "", "parse-names" : false, "suffix" : "" }, { "dropping-particle" : "", "family" : "Morel", "given" : "FMM.", "non-dropping-particle" : "", "parse-names" : false, "suffix" : "" } ], "id" : "ITEM-1", "issued" : { "date-parts" : [ [ "1990" ] ] }, "publisher" : "Wiley", "publisher-place" : "New York, NY", "title" : "Surface Complexation Modeling: Hydrous Ferric Oxide", "type" : "book" }, "uris" : [ "http://www.mendeley.com/documents/?uuid=a1a40670-7195-4e56-8172-1ff3cf0956d2" ] } ], "mendeley" : { "formattedCitation" : "(Dzombak &amp; Morel, 1990)", "plainTextFormattedCitation" : "(Dzombak &amp; Morel, 1990)", "previouslyFormattedCitation" : "(Dzombak &amp; Morel, 1990)" }, "properties" : { "noteIndex" : 0 }, "schema" : "https://github.com/citation-style-language/schema/raw/master/csl-citation.json" }</w:instrText>
-      </w:r>
-      <w:r>
-        <w:fldChar w:fldCharType="separate"/>
-      </w:r>
-      <w:r>
-        <w:rPr>
-          <w:noProof/>
-        </w:rPr>
-        <w:t>(Dzombak &amp; Morel, 1990)</w:t>
-      </w:r>
-      <w:r>
-        <w:fldChar w:fldCharType="end"/>
-      </w:r>
-      <w:r>
-        <w:t>, but the model had little sensitivi</w:t>
-      </w:r>
-      <w:r>
-        <w:t>ty to this second reaction site</w:t>
-      </w:r>
-      <w:r>
-        <w:t xml:space="preserve">, suggesting that only one site was needed </w:t>
-      </w:r>
-      <w:r>
-        <w:t xml:space="preserve">to </w:t>
-      </w:r>
-      <w:r>
-        <w:t>describe sorption</w:t>
-      </w:r>
-      <w:r>
-        <w:t>.</w:t>
-      </w:r>
-      <w:r>
-        <w:t xml:space="preserve"> </w:t>
-      </w:r>
-      <w:r>
-        <w:t>We did not consider a previously described tetradentate model</w:t>
-      </w:r>
-      <w:r>
-        <w:t xml:space="preserve"> </w:t>
-      </w:r>
-      <w:r>
-        <w:fldChar w:fldCharType="begin" w:fldLock="1"/>
-      </w:r>
-      <w:r>
-        <w:instrText>ADDIN CSL_CITATION { "citationItems" : [ { "id" : "ITEM-1", "itemData" : { "DOI" : "10.1016/j.gca.2014.10.008", "ISSN" : "0016-7037", "author" : [ { "dropping-particle" : "", "family" : "Sajih", "given" : "M", "non-dropping-particle" : "", "parse-names" : false, "suffix" : "" }, { "dropping-particle" : "", "family" : "Bryan", "given" : "N D", "non-dropping-particle" : "", "parse-names" : false, "suffix" : "" }, { "dropping-particle" : "", "family" : "Livens", "given" : "F R", "non-dropping-particle" : "", "parse-names" : false, "suffix" : "" }, { "dropping-particle" : "", "family" : "Vaughan", "given" : "D J", "non-dropping-particle" : "", "parse-names" : false, "suffix" : "" }, { "dropping-particle" : "", "family" : "Descostes", "given" : "M", "non-dropping-particle" : "", "parse-names" : false, "suffix" : "" }, { "dropping-particle" : "", "family" : "Phrommavanh", "given" : "V", "non-dropping-particle" : "", "parse-names" : false, "suffix" : "" }, { "dropping-particle" : "", "family" : "Nos", "given" : "J", "non-dropping-particle" : "", "parse-names" : false, "suffix" : "" }, { "dropping-particle" : "", "family" : "Morris", "given" : "K", "non-dropping-particle" : "", "parse-names" : false, "suffix" : "" } ], "container-title" : "Geochimica et Cosmochimica Acta", "id" : "ITEM-1", "issued" : { "date-parts" : [ [ "2014" ] ] }, "page" : "150-163", "publisher" : "Elsevier Ltd", "title" : "Adsorption of radium and barium on goethite and ferrihydrite: A kinetic and surface complexation modelling study", "type" : "article-journal", "volume" : "146" }, "uris" : [ "http://www.mendeley.com/documents/?uuid=8b7e3294-07a1-4806-9ef6-49c0afe4e0f1" ] } ], "mendeley" : { "formattedCitation" : "(Sajih et al., 2014a)", "plainTextFormattedCitation" : "(Sajih et al., 2014a)", "previouslyFormattedCitation" : "(Sajih et al., 2014)" }, "properties" : { "noteIndex" : 0 }, "schema" : "https://github.com/citation-style-language/schema/raw/master/csl-citation.json" }</w:instrText>
-      </w:r>
-      <w:r>
-        <w:fldChar w:fldCharType="separate"/>
-      </w:r>
-      <w:r>
-        <w:rPr>
-          <w:noProof/>
-        </w:rPr>
-        <w:t>(Sajih et al., 2014a)</w:t>
-      </w:r>
-      <w:r>
-        <w:fldChar w:fldCharType="end"/>
-      </w:r>
-      <w:r>
-        <w:t>, as we wanted to maintain comparisons between the other minerals</w:t>
-      </w:r>
-      <w:r>
-        <w:t xml:space="preserve"> and keep the model simple</w:t>
-      </w:r>
-      <w:r>
-        <w:t xml:space="preserve">. </w:t>
-      </w:r>
-      <w:r>
-        <w:t>In contrast, t</w:t>
-      </w:r>
-      <w:r>
-        <w:t xml:space="preserve">he inclusion of an exchange reaction with sodium montmorillonite was </w:t>
-      </w:r>
-      <w:r>
-        <w:t>necessary</w:t>
-      </w:r>
-      <w:r>
-        <w:t xml:space="preserve"> to explain the high extent of sorption even at low pH values</w:t>
-      </w:r>
-      <w:r>
-        <w:t xml:space="preserve">, a method consistent with previous work modeling metal sorption to montmorillonite minerals </w:t>
-      </w:r>
-      <w:r>
-        <w:fldChar w:fldCharType="begin" w:fldLock="1"/>
-      </w:r>
-      <w:r>
-        <w:instrText>ADDIN CSL_CITATION { "citationItems" : [ { "id" : "ITEM-1", "itemData" : { "DOI" : "10.1016/j.gca.2005.06.031", "ISBN" : "0016-7037", "ISSN" : "00167037", "abstract" : "Sorption edges and isotherms for Eu(III) uptake on Ca-montmorillonite and Na-illite in 0.066 mol/L Ca(C1O\n                        4)\n                        2 and 0.1 mol/L NaC1O\n                        4 background electrolytes, respectively, were modelled using a quasi-mechanistic sorption model (the two site protolysis non electrostatic surface complexation and cation exchange (2SPNE SC/CE) model). For both clay minerals the Eu sorption edges could be quantitatively modelled in the pH range ???3 to ???10 using cation exchange reactions for Eu\n                        3+/Na\n                        + and Eu\n                        3+/Ca\n                        2+ and three surface complexation reactions on the strong sorption sites forming ???S\n                        S OEu\n                        2+, ???S\n                        SOEuOH\n                        + and ???S\n                        SOEu(OH)\n                        2\n                        o inner sphere complexes which appear successively with increasing pH. Time resolved laser fluorescence spectroscopy (TRLFS) measurements of Cm(III) loaded Ca-montmorillonite and Na-illite were available from Part 1 of this work. De-convolution of the normalised fluorescence spectra measured at different pH values indicated three distinct Cm surface complexes, Cm complexes 1, 2 and 3 for both clay minerals, in agreement with model predictions, but with different distribution functions for the individual species. Under the assumption that Eu and Cm exhibit essentially the same hydrolysis and sorption behaviour, the Eu surface complexation constants were used to predict surface species distribution functions for Cm under the same experimental conditions used in the TRLFS measurements. Comparison of modelled and experimentally deduced species distributions indicated that for both clay minerals peak heights and widths of the three peaks did not correspond particularly well. It is shown that the calculated species distribution functions are sensitive to the values of the hydrolysis constants used in the calculations, whereas modelling the sorption edge measurements by applying the 2SPNE SC/CE approach is much less sensitive. By modifying the values of the hydrolysis constants within their uncertainty range and re-modelling the sorption edges, considerably better correspondence between the modelled and TRLFS species distribution functions was found. In particular, peak positions, heights and widths for the mode\u2026", "author" : [ { "dropping-particle" : "", "family" : "Bradbury", "given" : "Mike H.", "non-dropping-particle" : "", "parse-names" : false, "suffix" : "" }, { "dropping-particle" : "", "family" : "Baeyens", "given" : "B.", "non-dropping-particle" : "", "parse-names" : false, "suffix" : "" }, { "dropping-particle" : "", "family" : "Geckeis", "given" : "H.", "non-dropping-particle" : "", "parse-names" : false, "suffix" : "" }, { "dropping-particle" : "", "family" : "Rabung", "given" : "Th", "non-dropping-particle" : "", "parse-names" : false, "suffix" : "" } ], "container-title" : "Geochimica et Cosmochimica Acta", "id" : "ITEM-1", "issue" : "23", "issued" : { "date-parts" : [ [ "2005" ] ] }, "page" : "5403-5412", "title" : "Sorption of Eu(III)/Cm(III) on Ca-montmorillonite and Na-illite. Part 2: Surface complexation modelling", "type" : "article-journal", "volume" : "69" }, "uris" : [ "http://www.mendeley.com/documents/?uuid=ac497f55-14cf-4f9d-986a-976768c3508b" ] } ], "mendeley" : { "formattedCitation" : "(Mike H. Bradbury et al., 2005)", "plainTextFormattedCitation" : "(Mike H. Bradbury et al., 2005)", "previouslyFormattedCitation" : "(Mike H. Bradbury et al., 2005)" }, "properties" : { "noteIndex" : 0 }, "schema" : "https://github.com/citation-style-language/schema/raw/master/csl-citation.json" }</w:instrText>
-      </w:r>
-      <w:r>
-        <w:fldChar w:fldCharType="separate"/>
-      </w:r>
-      <w:r>
-        <w:rPr>
-          <w:noProof/>
-        </w:rPr>
-        <w:t>(Mike H. Bradbury et al., 2005)</w:t>
-      </w:r>
-      <w:r>
-        <w:fldChar w:fldCharType="end"/>
-      </w:r>
-      <w:r>
-        <w:t>.</w:t>
-      </w:r>
-      <w:r>
-        <w:t xml:space="preserve"> The selectivity coefficient for this exchange reaction is fairly low in comparison to that of other metals, suggesting that radium would easily be displaced by other exchangeable metals such as calcium or magnesium. </w:t>
-      </w:r>
-    </w:p>
-    <w:p>
-      <w:r>
-        <w:tab/>
-      </w:r>
-      <w:r>
         <w:t>Cleaned p</w:t>
       </w:r>
       <w:r>
@@ -2002,50 +2083,7 @@
         <w:t xml:space="preserve"> differ</w:t>
       </w:r>
       <w:r>
-        <w:t>ences in surface area. This is logical, since</w:t>
-      </w:r>
-      <w:r>
-        <w:t xml:space="preserve"> the potential binding sites on the pyrite surface </w:t>
-      </w:r>
-      <w:r>
-        <w:t>do not have</w:t>
-      </w:r>
-      <w:r>
-        <w:t xml:space="preserve"> protonated or deprotonated oxygens, but </w:t>
-      </w:r>
-      <w:r>
-        <w:lastRenderedPageBreak/>
-        <w:t>rather sulfides</w:t>
-      </w:r>
-      <w:r>
-        <w:t xml:space="preserve"> </w:t>
-      </w:r>
-      <w:r>
-        <w:fldChar w:fldCharType="begin" w:fldLock="1"/>
-      </w:r>
-      <w:r>
-        <w:instrText>ADDIN CSL_CITATION { "citationItems" : [ { "id" : "ITEM-1", "itemData" : { "DOI" : "10.1016/j.surfrep.2008.09.002", "ISSN" : "01675729", "author" : [ { "dropping-particle" : "", "family" : "Murphy", "given" : "R", "non-dropping-particle" : "", "parse-names" : false, "suffix" : "" }, { "dropping-particle" : "", "family" : "Strongin", "given" : "D", "non-dropping-particle" : "", "parse-names" : false, "suffix" : "" } ], "container-title" : "Surface Science Reports", "id" : "ITEM-1", "issue" : "1", "issued" : { "date-parts" : [ [ "2009", "1", "1" ] ] }, "page" : "1-45", "publisher" : "Elsevier B.V.", "title" : "Surface reactivity of pyrite and related sulfides", "type" : "article-journal", "volume" : "64" }, "uris" : [ "http://www.mendeley.com/documents/?uuid=71ce558a-257c-43ec-a0de-9e0981828d1f" ] } ], "mendeley" : { "formattedCitation" : "(Murphy &amp; Strongin, 2009)", "plainTextFormattedCitation" : "(Murphy &amp; Strongin, 2009)", "previouslyFormattedCitation" : "(Murphy &amp; Strongin, 2009)" }, "properties" : { "noteIndex" : 0 }, "schema" : "https://github.com/citation-style-language/schema/raw/master/csl-citation.json" }</w:instrText>
-      </w:r>
-      <w:r>
-        <w:fldChar w:fldCharType="separate"/>
-      </w:r>
-      <w:r>
-        <w:rPr>
-          <w:noProof/>
-        </w:rPr>
-        <w:t>(Murphy &amp; Strongin, 2009)</w:t>
-      </w:r>
-      <w:r>
-        <w:fldChar w:fldCharType="end"/>
-      </w:r>
-      <w:r>
-        <w:t>.</w:t>
-      </w:r>
-      <w:r>
-        <w:t xml:space="preserve"> This suggests that other reduced iron sulfide minerals, such as mackinawite would also show limited sorption extent drive</w:t>
-      </w:r>
-      <w:r>
-        <w:t>n by sulfide surface chemistry.</w:t>
+        <w:t>ences in surface area.</w:t>
       </w:r>
     </w:p>
     <w:p>
@@ -2324,6 +2362,7 @@
           <w:noProof/>
           <w:szCs w:val="24"/>
         </w:rPr>
+        <w:lastRenderedPageBreak/>
         <w:t>Radioprotection</w:t>
       </w:r>
       <w:r>
@@ -2550,7 +2589,6 @@
           <w:noProof/>
           <w:szCs w:val="24"/>
         </w:rPr>
-        <w:lastRenderedPageBreak/>
         <w:t xml:space="preserve">Bradbury, M. H., Baeyens, B., Geckeis, H., &amp; Rabung, T. (2005). Sorption of Eu(III)/Cm(III) on Ca-montmorillonite and Na-illite. Part 2: Surface complexation modelling. </w:t>
       </w:r>
       <w:r>
@@ -2887,7 +2925,7 @@
           <w:noProof/>
           <w:szCs w:val="24"/>
         </w:rPr>
-        <w:t xml:space="preserve">Lauer, N., &amp; Vengosh, A. (2016). Age Dating Oil and Gas Wastewater Spills Using Radium Isotopes and Their Decay Products in Impacted Soil and Sediment. </w:t>
+        <w:t xml:space="preserve">Kornicker, W. A., &amp; Morse, J. W. (1991). Interactions of divalent cations with the surface of pyrite. </w:t>
       </w:r>
       <w:r>
         <w:rPr>
@@ -2897,15 +2935,33 @@
           <w:noProof/>
           <w:szCs w:val="24"/>
         </w:rPr>
-        <w:t>Environmental Science &amp; Technology Letters</w:t>
-      </w:r>
-      <w:r>
-        <w:rPr>
-          <w:rFonts w:ascii="Calibri" w:hAnsi="Calibri" w:cs="Times New Roman"/>
-          <w:noProof/>
-          <w:szCs w:val="24"/>
-        </w:rPr>
-        <w:t>, acs.estlett.6b00118. doi:10.1021/acs.estlett.6b00118</w:t>
+        <w:t>Geochimica et Cosmochimica Acta</w:t>
+      </w:r>
+      <w:r>
+        <w:rPr>
+          <w:rFonts w:ascii="Calibri" w:hAnsi="Calibri" w:cs="Times New Roman"/>
+          <w:noProof/>
+          <w:szCs w:val="24"/>
+        </w:rPr>
+        <w:t xml:space="preserve">, </w:t>
+      </w:r>
+      <w:r>
+        <w:rPr>
+          <w:rFonts w:ascii="Calibri" w:hAnsi="Calibri" w:cs="Times New Roman"/>
+          <w:i/>
+          <w:iCs/>
+          <w:noProof/>
+          <w:szCs w:val="24"/>
+        </w:rPr>
+        <w:t>55</w:t>
+      </w:r>
+      <w:r>
+        <w:rPr>
+          <w:rFonts w:ascii="Calibri" w:hAnsi="Calibri" w:cs="Times New Roman"/>
+          <w:noProof/>
+          <w:szCs w:val="24"/>
+        </w:rPr>
+        <w:t>(8), 2159–2171. doi:10.1016/0016-7037(91)90094-L</w:t>
       </w:r>
     </w:p>
     <w:p>
@@ -2928,7 +2984,7 @@
           <w:noProof/>
           <w:szCs w:val="24"/>
         </w:rPr>
-        <w:t xml:space="preserve">Moore, W. S. (2003). Sources and fluxes of submarine groundwater discharge delineated by radium isotopes. </w:t>
+        <w:t xml:space="preserve">Lauer, N., &amp; Vengosh, A. (2016). Age Dating Oil and Gas Wastewater Spills Using Radium Isotopes and Their Decay Products in Impacted Soil and Sediment. </w:t>
       </w:r>
       <w:r>
         <w:rPr>
@@ -2938,33 +2994,15 @@
           <w:noProof/>
           <w:szCs w:val="24"/>
         </w:rPr>
-        <w:t>Biogeochemistry</w:t>
-      </w:r>
-      <w:r>
-        <w:rPr>
-          <w:rFonts w:ascii="Calibri" w:hAnsi="Calibri" w:cs="Times New Roman"/>
-          <w:noProof/>
-          <w:szCs w:val="24"/>
-        </w:rPr>
-        <w:t xml:space="preserve">, </w:t>
-      </w:r>
-      <w:r>
-        <w:rPr>
-          <w:rFonts w:ascii="Calibri" w:hAnsi="Calibri" w:cs="Times New Roman"/>
-          <w:i/>
-          <w:iCs/>
-          <w:noProof/>
-          <w:szCs w:val="24"/>
-        </w:rPr>
-        <w:t>66</w:t>
-      </w:r>
-      <w:r>
-        <w:rPr>
-          <w:rFonts w:ascii="Calibri" w:hAnsi="Calibri" w:cs="Times New Roman"/>
-          <w:noProof/>
-          <w:szCs w:val="24"/>
-        </w:rPr>
-        <w:t>(1), 75–93. doi:10.1023/B:BIOG.0000006065.77764.a0</w:t>
+        <w:t>Environmental Science &amp; Technology Letters</w:t>
+      </w:r>
+      <w:r>
+        <w:rPr>
+          <w:rFonts w:ascii="Calibri" w:hAnsi="Calibri" w:cs="Times New Roman"/>
+          <w:noProof/>
+          <w:szCs w:val="24"/>
+        </w:rPr>
+        <w:t>, acs.estlett.6b00118. doi:10.1021/acs.estlett.6b00118</w:t>
       </w:r>
     </w:p>
     <w:p>
@@ -2987,7 +3025,7 @@
           <w:noProof/>
           <w:szCs w:val="24"/>
         </w:rPr>
-        <w:t xml:space="preserve">Murphy, R., &amp; Strongin, D. (2009). Surface reactivity of pyrite and related sulfides. </w:t>
+        <w:t xml:space="preserve">Moore, W. S. (2003). Sources and fluxes of submarine groundwater discharge delineated by radium isotopes. </w:t>
       </w:r>
       <w:r>
         <w:rPr>
@@ -2997,7 +3035,7 @@
           <w:noProof/>
           <w:szCs w:val="24"/>
         </w:rPr>
-        <w:t>Surface Science Reports</w:t>
+        <w:t>Biogeochemistry</w:t>
       </w:r>
       <w:r>
         <w:rPr>
@@ -3015,15 +3053,15 @@
           <w:noProof/>
           <w:szCs w:val="24"/>
         </w:rPr>
-        <w:t>64</w:t>
-      </w:r>
-      <w:r>
-        <w:rPr>
-          <w:rFonts w:ascii="Calibri" w:hAnsi="Calibri" w:cs="Times New Roman"/>
-          <w:noProof/>
-          <w:szCs w:val="24"/>
-        </w:rPr>
-        <w:t>(1), 1–45. doi:10.1016/j.surfrep.2008.09.002</w:t>
+        <w:t>66</w:t>
+      </w:r>
+      <w:r>
+        <w:rPr>
+          <w:rFonts w:ascii="Calibri" w:hAnsi="Calibri" w:cs="Times New Roman"/>
+          <w:noProof/>
+          <w:szCs w:val="24"/>
+        </w:rPr>
+        <w:t>(1), 75–93. doi:10.1023/B:BIOG.0000006065.77764.a0</w:t>
       </w:r>
     </w:p>
     <w:p>
@@ -3046,7 +3084,7 @@
           <w:noProof/>
           <w:szCs w:val="24"/>
         </w:rPr>
-        <w:t xml:space="preserve">Nirdosh, I., Trembley, W., &amp; Johnson, C. (1990). Adsorption-desorption studies on the 226Ra-hydrated metal oxide systems. </w:t>
+        <w:t xml:space="preserve">Murphy, R., &amp; Strongin, D. (2009). Surface reactivity of pyrite and related sulfides. </w:t>
       </w:r>
       <w:r>
         <w:rPr>
@@ -3056,7 +3094,7 @@
           <w:noProof/>
           <w:szCs w:val="24"/>
         </w:rPr>
-        <w:t>Hydrometallurgy</w:t>
+        <w:t>Surface Science Reports</w:t>
       </w:r>
       <w:r>
         <w:rPr>
@@ -3074,15 +3112,15 @@
           <w:noProof/>
           <w:szCs w:val="24"/>
         </w:rPr>
-        <w:t>24</w:t>
-      </w:r>
-      <w:r>
-        <w:rPr>
-          <w:rFonts w:ascii="Calibri" w:hAnsi="Calibri" w:cs="Times New Roman"/>
-          <w:noProof/>
-          <w:szCs w:val="24"/>
-        </w:rPr>
-        <w:t>(2), 237–248. doi:10.1016/0304-386X(90)90089-K</w:t>
+        <w:t>64</w:t>
+      </w:r>
+      <w:r>
+        <w:rPr>
+          <w:rFonts w:ascii="Calibri" w:hAnsi="Calibri" w:cs="Times New Roman"/>
+          <w:noProof/>
+          <w:szCs w:val="24"/>
+        </w:rPr>
+        <w:t>(1), 1–45. doi:10.1016/j.surfrep.2008.09.002</w:t>
       </w:r>
     </w:p>
     <w:p>
@@ -3105,7 +3143,7 @@
           <w:noProof/>
           <w:szCs w:val="24"/>
         </w:rPr>
-        <w:t xml:space="preserve">Parkhurst, D. L., &amp; Appela, C. A. J. (2013). </w:t>
+        <w:t xml:space="preserve">Naveau, A., Monteil-Rivera, F., Dumonceau, J., Catalette, H., &amp; Simoni, E. (2006). Sorption of Sr(II) and Eu(III) onto pyrite under different redox potential conditions. </w:t>
       </w:r>
       <w:r>
         <w:rPr>
@@ -3115,15 +3153,15 @@
           <w:noProof/>
           <w:szCs w:val="24"/>
         </w:rPr>
-        <w:t>Description of Input and Examples for PHREEQC Version 3 — A Computer Program for Speciation , Batch-Reaction , One-Dimensional Transport , and Inverse Geochemical Calculations Chapter 43 of</w:t>
-      </w:r>
-      <w:r>
-        <w:rPr>
-          <w:rFonts w:ascii="Calibri" w:hAnsi="Calibri" w:cs="Times New Roman"/>
-          <w:noProof/>
-          <w:szCs w:val="24"/>
-        </w:rPr>
-        <w:t xml:space="preserve">. </w:t>
+        <w:t>Journal of Colloid and Interface Science</w:t>
+      </w:r>
+      <w:r>
+        <w:rPr>
+          <w:rFonts w:ascii="Calibri" w:hAnsi="Calibri" w:cs="Times New Roman"/>
+          <w:noProof/>
+          <w:szCs w:val="24"/>
+        </w:rPr>
+        <w:t xml:space="preserve">, </w:t>
       </w:r>
       <w:r>
         <w:rPr>
@@ -3133,15 +3171,15 @@
           <w:noProof/>
           <w:szCs w:val="24"/>
         </w:rPr>
-        <w:t>U.S. Geological Survey Techniques and Methods</w:t>
-      </w:r>
-      <w:r>
-        <w:rPr>
-          <w:rFonts w:ascii="Calibri" w:hAnsi="Calibri" w:cs="Times New Roman"/>
-          <w:noProof/>
-          <w:szCs w:val="24"/>
-        </w:rPr>
-        <w:t>. Retrieved from http://pubs.usgs.gov/tm/06/a43/</w:t>
+        <w:t>293</w:t>
+      </w:r>
+      <w:r>
+        <w:rPr>
+          <w:rFonts w:ascii="Calibri" w:hAnsi="Calibri" w:cs="Times New Roman"/>
+          <w:noProof/>
+          <w:szCs w:val="24"/>
+        </w:rPr>
+        <w:t>(1), 27–35. doi:10.1016/j.jcis.2005.06.049</w:t>
       </w:r>
     </w:p>
     <w:p>
@@ -3164,7 +3202,8 @@
           <w:noProof/>
           <w:szCs w:val="24"/>
         </w:rPr>
-        <w:t xml:space="preserve">Sajih, M., Bryan, N. D., Livens, F. R., Vaughan, D. J., Descostes, M., Phrommavanh, V., … Morris, K. (2014a). Adsorption of radium and barium on goethite and ferrihydrite: A kinetic and surface complexation modelling study. </w:t>
+        <w:lastRenderedPageBreak/>
+        <w:t xml:space="preserve">Nirdosh, I., Trembley, W., &amp; Johnson, C. (1990). Adsorption-desorption studies on the 226Ra-hydrated metal oxide systems. </w:t>
       </w:r>
       <w:r>
         <w:rPr>
@@ -3174,7 +3213,7 @@
           <w:noProof/>
           <w:szCs w:val="24"/>
         </w:rPr>
-        <w:t>Geochimica et Cosmochimica Acta</w:t>
+        <w:t>Hydrometallurgy</w:t>
       </w:r>
       <w:r>
         <w:rPr>
@@ -3192,15 +3231,15 @@
           <w:noProof/>
           <w:szCs w:val="24"/>
         </w:rPr>
-        <w:t>146</w:t>
-      </w:r>
-      <w:r>
-        <w:rPr>
-          <w:rFonts w:ascii="Calibri" w:hAnsi="Calibri" w:cs="Times New Roman"/>
-          <w:noProof/>
-          <w:szCs w:val="24"/>
-        </w:rPr>
-        <w:t>, 150–163. doi:10.1016/j.gca.2014.10.008</w:t>
+        <w:t>24</w:t>
+      </w:r>
+      <w:r>
+        <w:rPr>
+          <w:rFonts w:ascii="Calibri" w:hAnsi="Calibri" w:cs="Times New Roman"/>
+          <w:noProof/>
+          <w:szCs w:val="24"/>
+        </w:rPr>
+        <w:t>(2), 237–248. doi:10.1016/0304-386X(90)90089-K</w:t>
       </w:r>
     </w:p>
     <w:p>
@@ -3223,7 +3262,7 @@
           <w:noProof/>
           <w:szCs w:val="24"/>
         </w:rPr>
-        <w:t xml:space="preserve">Sajih, M., Bryan, N. D., Livens, F. R., Vaughan, D. J., Descostes, M., Phrommavanh, V., … Morris, K. (2014b). Adsorption of radium and barium on goethite and ferrihydrite: A kinetic and surface complexation modelling study: SUPPLEMENTARY DATA. </w:t>
+        <w:t xml:space="preserve">Parkhurst, D. L., &amp; Appela, C. A. J. (2013). </w:t>
       </w:r>
       <w:r>
         <w:rPr>
@@ -3233,15 +3272,15 @@
           <w:noProof/>
           <w:szCs w:val="24"/>
         </w:rPr>
-        <w:t>Geochimica et Cosmochimica Acta</w:t>
-      </w:r>
-      <w:r>
-        <w:rPr>
-          <w:rFonts w:ascii="Calibri" w:hAnsi="Calibri" w:cs="Times New Roman"/>
-          <w:noProof/>
-          <w:szCs w:val="24"/>
-        </w:rPr>
-        <w:t xml:space="preserve">, </w:t>
+        <w:t>Description of Input and Examples for PHREEQC Version 3 — A Computer Program for Speciation , Batch-Reaction , One-Dimensional Transport , and Inverse Geochemical Calculations Chapter 43 of</w:t>
+      </w:r>
+      <w:r>
+        <w:rPr>
+          <w:rFonts w:ascii="Calibri" w:hAnsi="Calibri" w:cs="Times New Roman"/>
+          <w:noProof/>
+          <w:szCs w:val="24"/>
+        </w:rPr>
+        <w:t xml:space="preserve">. </w:t>
       </w:r>
       <w:r>
         <w:rPr>
@@ -3251,15 +3290,15 @@
           <w:noProof/>
           <w:szCs w:val="24"/>
         </w:rPr>
-        <w:t>146</w:t>
-      </w:r>
-      <w:r>
-        <w:rPr>
-          <w:rFonts w:ascii="Calibri" w:hAnsi="Calibri" w:cs="Times New Roman"/>
-          <w:noProof/>
-          <w:szCs w:val="24"/>
-        </w:rPr>
-        <w:t>, 150–163. doi:10.1016/j.gca.2014.10.008</w:t>
+        <w:t>U.S. Geological Survey Techniques and Methods</w:t>
+      </w:r>
+      <w:r>
+        <w:rPr>
+          <w:rFonts w:ascii="Calibri" w:hAnsi="Calibri" w:cs="Times New Roman"/>
+          <w:noProof/>
+          <w:szCs w:val="24"/>
+        </w:rPr>
+        <w:t>. Retrieved from http://pubs.usgs.gov/tm/06/a43/</w:t>
       </w:r>
     </w:p>
     <w:p>
@@ -3282,7 +3321,7 @@
           <w:noProof/>
           <w:szCs w:val="24"/>
         </w:rPr>
-        <w:t xml:space="preserve">Schwertmann, U., &amp; Cornell, R. (2000). </w:t>
+        <w:t xml:space="preserve">Sajih, M., Bryan, N. D., Livens, F. R., Vaughan, D. J., Descostes, M., Phrommavanh, V., … Morris, K. (2014a). Adsorption of radium and barium on goethite and ferrihydrite: A kinetic and surface complexation modelling study. </w:t>
       </w:r>
       <w:r>
         <w:rPr>
@@ -3292,15 +3331,15 @@
           <w:noProof/>
           <w:szCs w:val="24"/>
         </w:rPr>
-        <w:t>Iron Oxides in the Laboratary</w:t>
-      </w:r>
-      <w:r>
-        <w:rPr>
-          <w:rFonts w:ascii="Calibri" w:hAnsi="Calibri" w:cs="Times New Roman"/>
-          <w:noProof/>
-          <w:szCs w:val="24"/>
-        </w:rPr>
-        <w:t xml:space="preserve">. </w:t>
+        <w:t>Geochimica et Cosmochimica Acta</w:t>
+      </w:r>
+      <w:r>
+        <w:rPr>
+          <w:rFonts w:ascii="Calibri" w:hAnsi="Calibri" w:cs="Times New Roman"/>
+          <w:noProof/>
+          <w:szCs w:val="24"/>
+        </w:rPr>
+        <w:t xml:space="preserve">, </w:t>
       </w:r>
       <w:r>
         <w:rPr>
@@ -3310,15 +3349,15 @@
           <w:noProof/>
           <w:szCs w:val="24"/>
         </w:rPr>
-        <w:t>Wiley-VCH Verlag Gmbh</w:t>
-      </w:r>
-      <w:r>
-        <w:rPr>
-          <w:rFonts w:ascii="Calibri" w:hAnsi="Calibri" w:cs="Times New Roman"/>
-          <w:noProof/>
-          <w:szCs w:val="24"/>
-        </w:rPr>
-        <w:t>. Weinheim, Germany: Wiley-VCH Verlag GmbH. doi:10.1002/9783527613229</w:t>
+        <w:t>146</w:t>
+      </w:r>
+      <w:r>
+        <w:rPr>
+          <w:rFonts w:ascii="Calibri" w:hAnsi="Calibri" w:cs="Times New Roman"/>
+          <w:noProof/>
+          <w:szCs w:val="24"/>
+        </w:rPr>
+        <w:t>, 150–163. doi:10.1016/j.gca.2014.10.008</w:t>
       </w:r>
     </w:p>
     <w:p>
@@ -3341,8 +3380,7 @@
           <w:noProof/>
           <w:szCs w:val="24"/>
         </w:rPr>
-        <w:lastRenderedPageBreak/>
-        <w:t xml:space="preserve">Stookey, L. L. (1970). Ferrozine---a new spectrophotometric reagent for iron. </w:t>
+        <w:t xml:space="preserve">Sajih, M., Bryan, N. D., Livens, F. R., Vaughan, D. J., Descostes, M., Phrommavanh, V., … Morris, K. (2014b). Adsorption of radium and barium on goethite and ferrihydrite: A kinetic and surface complexation modelling study: SUPPLEMENTARY DATA. </w:t>
       </w:r>
       <w:r>
         <w:rPr>
@@ -3352,7 +3390,7 @@
           <w:noProof/>
           <w:szCs w:val="24"/>
         </w:rPr>
-        <w:t>Analytical Chemistry</w:t>
+        <w:t>Geochimica et Cosmochimica Acta</w:t>
       </w:r>
       <w:r>
         <w:rPr>
@@ -3370,15 +3408,15 @@
           <w:noProof/>
           <w:szCs w:val="24"/>
         </w:rPr>
-        <w:t>42</w:t>
-      </w:r>
-      <w:r>
-        <w:rPr>
-          <w:rFonts w:ascii="Calibri" w:hAnsi="Calibri" w:cs="Times New Roman"/>
-          <w:noProof/>
-          <w:szCs w:val="24"/>
-        </w:rPr>
-        <w:t>(7), 779–781. doi:10.1021/ac60289a016</w:t>
+        <w:t>146</w:t>
+      </w:r>
+      <w:r>
+        <w:rPr>
+          <w:rFonts w:ascii="Calibri" w:hAnsi="Calibri" w:cs="Times New Roman"/>
+          <w:noProof/>
+          <w:szCs w:val="24"/>
+        </w:rPr>
+        <w:t>, 150–163. doi:10.1016/j.gca.2014.10.008</w:t>
       </w:r>
     </w:p>
     <w:p>
@@ -3401,7 +3439,7 @@
           <w:noProof/>
           <w:szCs w:val="24"/>
         </w:rPr>
-        <w:t xml:space="preserve">Sverjensky, D. A. (2006). Prediction of the speciation of alkaline earths adsorbed on mineral surfaces in salt solutions. </w:t>
+        <w:t xml:space="preserve">Schwertmann, U., &amp; Cornell, R. (2000). </w:t>
       </w:r>
       <w:r>
         <w:rPr>
@@ -3411,15 +3449,15 @@
           <w:noProof/>
           <w:szCs w:val="24"/>
         </w:rPr>
-        <w:t>Geochimica et Cosmochimica Acta</w:t>
-      </w:r>
-      <w:r>
-        <w:rPr>
-          <w:rFonts w:ascii="Calibri" w:hAnsi="Calibri" w:cs="Times New Roman"/>
-          <w:noProof/>
-          <w:szCs w:val="24"/>
-        </w:rPr>
-        <w:t xml:space="preserve">, </w:t>
+        <w:t>Iron Oxides in the Laboratary</w:t>
+      </w:r>
+      <w:r>
+        <w:rPr>
+          <w:rFonts w:ascii="Calibri" w:hAnsi="Calibri" w:cs="Times New Roman"/>
+          <w:noProof/>
+          <w:szCs w:val="24"/>
+        </w:rPr>
+        <w:t xml:space="preserve">. </w:t>
       </w:r>
       <w:r>
         <w:rPr>
@@ -3429,15 +3467,15 @@
           <w:noProof/>
           <w:szCs w:val="24"/>
         </w:rPr>
-        <w:t>70</w:t>
-      </w:r>
-      <w:r>
-        <w:rPr>
-          <w:rFonts w:ascii="Calibri" w:hAnsi="Calibri" w:cs="Times New Roman"/>
-          <w:noProof/>
-          <w:szCs w:val="24"/>
-        </w:rPr>
-        <w:t>(10), 2427–2453. doi:10.1016/j.gca.2006.01.006</w:t>
+        <w:t>Wiley-VCH Verlag Gmbh</w:t>
+      </w:r>
+      <w:r>
+        <w:rPr>
+          <w:rFonts w:ascii="Calibri" w:hAnsi="Calibri" w:cs="Times New Roman"/>
+          <w:noProof/>
+          <w:szCs w:val="24"/>
+        </w:rPr>
+        <w:t>. Weinheim, Germany: Wiley-VCH Verlag GmbH. doi:10.1002/9783527613229</w:t>
       </w:r>
     </w:p>
     <w:p>
@@ -3460,7 +3498,7 @@
           <w:noProof/>
           <w:szCs w:val="24"/>
         </w:rPr>
-        <w:t xml:space="preserve">Tamamura, S., Takada, T., Tomita, J., Nagao, S., Fukushi, K., &amp; Yamamoto, M. (2013). Salinity dependence of 226Ra adsorption on montmorillonite and kaolinite. </w:t>
+        <w:t xml:space="preserve">Stookey, L. L. (1970). Ferrozine---a new spectrophotometric reagent for iron. </w:t>
       </w:r>
       <w:r>
         <w:rPr>
@@ -3470,7 +3508,7 @@
           <w:noProof/>
           <w:szCs w:val="24"/>
         </w:rPr>
-        <w:t>Journal of Radioanalytical and Nuclear Chemistry</w:t>
+        <w:t>Analytical Chemistry</w:t>
       </w:r>
       <w:r>
         <w:rPr>
@@ -3488,15 +3526,15 @@
           <w:noProof/>
           <w:szCs w:val="24"/>
         </w:rPr>
-        <w:t>299</w:t>
-      </w:r>
-      <w:r>
-        <w:rPr>
-          <w:rFonts w:ascii="Calibri" w:hAnsi="Calibri" w:cs="Times New Roman"/>
-          <w:noProof/>
-          <w:szCs w:val="24"/>
-        </w:rPr>
-        <w:t>(1), 569–575. doi:10.1007/s10967-013-2740-3</w:t>
+        <w:t>42</w:t>
+      </w:r>
+      <w:r>
+        <w:rPr>
+          <w:rFonts w:ascii="Calibri" w:hAnsi="Calibri" w:cs="Times New Roman"/>
+          <w:noProof/>
+          <w:szCs w:val="24"/>
+        </w:rPr>
+        <w:t>(7), 779–781. doi:10.1021/ac60289a016</w:t>
       </w:r>
     </w:p>
     <w:p>
@@ -3519,7 +3557,7 @@
           <w:noProof/>
           <w:szCs w:val="24"/>
         </w:rPr>
-        <w:t xml:space="preserve">Warner, N. R., Christie, C. a., Jackson, R. B., &amp; Vengosh, A. (2013). Impacts of shale gas wastewater disposal on water quality in Western Pennsylvania. </w:t>
+        <w:t xml:space="preserve">Sverjensky, D. A. (2006). Prediction of the speciation of alkaline earths adsorbed on mineral surfaces in salt solutions. </w:t>
       </w:r>
       <w:r>
         <w:rPr>
@@ -3529,7 +3567,7 @@
           <w:noProof/>
           <w:szCs w:val="24"/>
         </w:rPr>
-        <w:t>Environmental Science and Technology</w:t>
+        <w:t>Geochimica et Cosmochimica Acta</w:t>
       </w:r>
       <w:r>
         <w:rPr>
@@ -3547,15 +3585,15 @@
           <w:noProof/>
           <w:szCs w:val="24"/>
         </w:rPr>
-        <w:t>47</w:t>
-      </w:r>
-      <w:r>
-        <w:rPr>
-          <w:rFonts w:ascii="Calibri" w:hAnsi="Calibri" w:cs="Times New Roman"/>
-          <w:noProof/>
-          <w:szCs w:val="24"/>
-        </w:rPr>
-        <w:t>, 11849–11857. doi:10.1021/es402165b</w:t>
+        <w:t>70</w:t>
+      </w:r>
+      <w:r>
+        <w:rPr>
+          <w:rFonts w:ascii="Calibri" w:hAnsi="Calibri" w:cs="Times New Roman"/>
+          <w:noProof/>
+          <w:szCs w:val="24"/>
+        </w:rPr>
+        <w:t>(10), 2427–2453. doi:10.1016/j.gca.2006.01.006</w:t>
       </w:r>
     </w:p>
     <w:p>
@@ -3578,7 +3616,7 @@
           <w:noProof/>
           <w:szCs w:val="24"/>
         </w:rPr>
-        <w:t xml:space="preserve">Zhang, P. C., Brady, P. V., Arthur, S. E., Zhou, W. Q., Sawyer, D., &amp; Hesterberg, D. A. (2001). Adsorption of barium(II) on montmorillonite: An EXAFS study. </w:t>
+        <w:t xml:space="preserve">Tamamura, S., Takada, T., Tomita, J., Nagao, S., Fukushi, K., &amp; Yamamoto, M. (2013). Salinity dependence of 226Ra adsorption on montmorillonite and kaolinite. </w:t>
       </w:r>
       <w:r>
         <w:rPr>
@@ -3588,7 +3626,7 @@
           <w:noProof/>
           <w:szCs w:val="24"/>
         </w:rPr>
-        <w:t>Colloids and Surfaces A: Physicochemical and Engineering Aspects</w:t>
+        <w:t>Journal of Radioanalytical and Nuclear Chemistry</w:t>
       </w:r>
       <w:r>
         <w:rPr>
@@ -3606,15 +3644,15 @@
           <w:noProof/>
           <w:szCs w:val="24"/>
         </w:rPr>
-        <w:t>190</w:t>
-      </w:r>
-      <w:r>
-        <w:rPr>
-          <w:rFonts w:ascii="Calibri" w:hAnsi="Calibri" w:cs="Times New Roman"/>
-          <w:noProof/>
-          <w:szCs w:val="24"/>
-        </w:rPr>
-        <w:t>(3), 239–249. doi:10.1016/S0927-7757(01)00592-1</w:t>
+        <w:t>299</w:t>
+      </w:r>
+      <w:r>
+        <w:rPr>
+          <w:rFonts w:ascii="Calibri" w:hAnsi="Calibri" w:cs="Times New Roman"/>
+          <w:noProof/>
+          <w:szCs w:val="24"/>
+        </w:rPr>
+        <w:t>(1), 569–575. doi:10.1007/s10967-013-2740-3</w:t>
       </w:r>
     </w:p>
     <w:p>
@@ -3626,17 +3664,18 @@
         <w:spacing w:line="240" w:lineRule="auto"/>
         <w:ind w:left="480" w:hanging="480"/>
         <w:rPr>
-          <w:rFonts w:ascii="Calibri" w:hAnsi="Calibri"/>
-          <w:noProof/>
-        </w:rPr>
-      </w:pPr>
-      <w:r>
-        <w:rPr>
-          <w:rFonts w:ascii="Calibri" w:hAnsi="Calibri" w:cs="Times New Roman"/>
-          <w:noProof/>
-          <w:szCs w:val="24"/>
-        </w:rPr>
-        <w:t xml:space="preserve">Zhang, T., Gregory, K., Hammack, R. W., &amp; Vidic, R. D. (2014). Co-precipitation of radium with barium and strontium sulfate and its impact on the fate of radium during treatment of produced water from unconventional gas extraction. </w:t>
+          <w:rFonts w:ascii="Calibri" w:hAnsi="Calibri" w:cs="Times New Roman"/>
+          <w:noProof/>
+          <w:szCs w:val="24"/>
+        </w:rPr>
+      </w:pPr>
+      <w:r>
+        <w:rPr>
+          <w:rFonts w:ascii="Calibri" w:hAnsi="Calibri" w:cs="Times New Roman"/>
+          <w:noProof/>
+          <w:szCs w:val="24"/>
+        </w:rPr>
+        <w:t xml:space="preserve">Warner, N. R., Christie, C. a., Jackson, R. B., &amp; Vengosh, A. (2013). Impacts of shale gas wastewater disposal on water quality in Western Pennsylvania. </w:t>
       </w:r>
       <w:r>
         <w:rPr>
@@ -3664,15 +3703,15 @@
           <w:noProof/>
           <w:szCs w:val="24"/>
         </w:rPr>
-        <w:t>48</w:t>
-      </w:r>
-      <w:r>
-        <w:rPr>
-          <w:rFonts w:ascii="Calibri" w:hAnsi="Calibri" w:cs="Times New Roman"/>
-          <w:noProof/>
-          <w:szCs w:val="24"/>
-        </w:rPr>
-        <w:t>(8), 4596–4603. doi:10.1021/es405168b</w:t>
+        <w:t>47</w:t>
+      </w:r>
+      <w:r>
+        <w:rPr>
+          <w:rFonts w:ascii="Calibri" w:hAnsi="Calibri" w:cs="Times New Roman"/>
+          <w:noProof/>
+          <w:szCs w:val="24"/>
+        </w:rPr>
+        <w:t>, 11849–11857. doi:10.1021/es402165b</w:t>
       </w:r>
     </w:p>
     <w:p>
@@ -3683,6 +3722,123 @@
         <w:adjustRightInd w:val="0"/>
         <w:spacing w:line="240" w:lineRule="auto"/>
         <w:ind w:left="480" w:hanging="480"/>
+        <w:rPr>
+          <w:rFonts w:ascii="Calibri" w:hAnsi="Calibri" w:cs="Times New Roman"/>
+          <w:noProof/>
+          <w:szCs w:val="24"/>
+        </w:rPr>
+      </w:pPr>
+      <w:r>
+        <w:rPr>
+          <w:rFonts w:ascii="Calibri" w:hAnsi="Calibri" w:cs="Times New Roman"/>
+          <w:noProof/>
+          <w:szCs w:val="24"/>
+        </w:rPr>
+        <w:t xml:space="preserve">Zhang, P. C., Brady, P. V., Arthur, S. E., Zhou, W. Q., Sawyer, D., &amp; Hesterberg, D. A. (2001). Adsorption of barium(II) on montmorillonite: An EXAFS study. </w:t>
+      </w:r>
+      <w:r>
+        <w:rPr>
+          <w:rFonts w:ascii="Calibri" w:hAnsi="Calibri" w:cs="Times New Roman"/>
+          <w:i/>
+          <w:iCs/>
+          <w:noProof/>
+          <w:szCs w:val="24"/>
+        </w:rPr>
+        <w:t>Colloids and Surfaces A: Physicochemical and Engineering Aspects</w:t>
+      </w:r>
+      <w:r>
+        <w:rPr>
+          <w:rFonts w:ascii="Calibri" w:hAnsi="Calibri" w:cs="Times New Roman"/>
+          <w:noProof/>
+          <w:szCs w:val="24"/>
+        </w:rPr>
+        <w:t xml:space="preserve">, </w:t>
+      </w:r>
+      <w:r>
+        <w:rPr>
+          <w:rFonts w:ascii="Calibri" w:hAnsi="Calibri" w:cs="Times New Roman"/>
+          <w:i/>
+          <w:iCs/>
+          <w:noProof/>
+          <w:szCs w:val="24"/>
+        </w:rPr>
+        <w:t>190</w:t>
+      </w:r>
+      <w:r>
+        <w:rPr>
+          <w:rFonts w:ascii="Calibri" w:hAnsi="Calibri" w:cs="Times New Roman"/>
+          <w:noProof/>
+          <w:szCs w:val="24"/>
+        </w:rPr>
+        <w:t>(3), 239–249. doi:10.1016/S0927-7757(01)00592-1</w:t>
+      </w:r>
+    </w:p>
+    <w:p>
+      <w:pPr>
+        <w:widowControl w:val="0"/>
+        <w:autoSpaceDE w:val="0"/>
+        <w:autoSpaceDN w:val="0"/>
+        <w:adjustRightInd w:val="0"/>
+        <w:spacing w:line="240" w:lineRule="auto"/>
+        <w:ind w:left="480" w:hanging="480"/>
+        <w:rPr>
+          <w:rFonts w:ascii="Calibri" w:hAnsi="Calibri"/>
+          <w:noProof/>
+        </w:rPr>
+      </w:pPr>
+      <w:r>
+        <w:rPr>
+          <w:rFonts w:ascii="Calibri" w:hAnsi="Calibri" w:cs="Times New Roman"/>
+          <w:noProof/>
+          <w:szCs w:val="24"/>
+        </w:rPr>
+        <w:t xml:space="preserve">Zhang, T., Gregory, K., Hammack, R. W., &amp; Vidic, R. D. (2014). Co-precipitation of radium with barium and strontium sulfate and its impact on the fate of radium during treatment of produced water from unconventional gas extraction. </w:t>
+      </w:r>
+      <w:r>
+        <w:rPr>
+          <w:rFonts w:ascii="Calibri" w:hAnsi="Calibri" w:cs="Times New Roman"/>
+          <w:i/>
+          <w:iCs/>
+          <w:noProof/>
+          <w:szCs w:val="24"/>
+        </w:rPr>
+        <w:t>Environmental Science and Technology</w:t>
+      </w:r>
+      <w:r>
+        <w:rPr>
+          <w:rFonts w:ascii="Calibri" w:hAnsi="Calibri" w:cs="Times New Roman"/>
+          <w:noProof/>
+          <w:szCs w:val="24"/>
+        </w:rPr>
+        <w:t xml:space="preserve">, </w:t>
+      </w:r>
+      <w:r>
+        <w:rPr>
+          <w:rFonts w:ascii="Calibri" w:hAnsi="Calibri" w:cs="Times New Roman"/>
+          <w:i/>
+          <w:iCs/>
+          <w:noProof/>
+          <w:szCs w:val="24"/>
+        </w:rPr>
+        <w:t>48</w:t>
+      </w:r>
+      <w:r>
+        <w:rPr>
+          <w:rFonts w:ascii="Calibri" w:hAnsi="Calibri" w:cs="Times New Roman"/>
+          <w:noProof/>
+          <w:szCs w:val="24"/>
+        </w:rPr>
+        <w:t>(8), 4596–4603. doi:10.1021/es405168b</w:t>
+      </w:r>
+    </w:p>
+    <w:p>
+      <w:pPr>
+        <w:widowControl w:val="0"/>
+        <w:autoSpaceDE w:val="0"/>
+        <w:autoSpaceDN w:val="0"/>
+        <w:adjustRightInd w:val="0"/>
+        <w:spacing w:line="240" w:lineRule="auto"/>
+        <w:ind w:left="480" w:hanging="480"/>
       </w:pPr>
       <w:r>
         <w:fldChar w:fldCharType="end"/>
@@ -3690,21 +3846,27 @@
     </w:p>
     <w:p>
       <w:r>
-        <w:t>TABLE 1:</w:t>
+        <w:t xml:space="preserve">TABLE </w:t>
+      </w:r>
+      <w:r>
+        <w:t>3</w:t>
+      </w:r>
+      <w:r>
+        <w:t>:</w:t>
       </w:r>
       <w:r>
         <w:t xml:space="preserve"> </w:t>
       </w:r>
-      <w:commentRangeStart w:id="6"/>
+      <w:commentRangeStart w:id="5"/>
       <w:r>
         <w:t>Reaction Stoichiometries and Associated log K</w:t>
       </w:r>
-      <w:commentRangeEnd w:id="6"/>
+      <w:commentRangeEnd w:id="5"/>
       <w:r>
         <w:rPr>
           <w:rStyle w:val="CommentReference"/>
         </w:rPr>
-        <w:commentReference w:id="6"/>
+        <w:commentReference w:id="5"/>
       </w:r>
     </w:p>
     <w:p>
@@ -3851,6 +4013,7 @@
         </w:numPr>
       </w:pPr>
       <w:r>
+        <w:lastRenderedPageBreak/>
         <w:t>FhyOH + Ra</w:t>
       </w:r>
       <w:r>
@@ -3946,7 +4109,7 @@
       <w:r>
         <w:tab/>
       </w:r>
-      <w:commentRangeStart w:id="7"/>
+      <w:commentRangeStart w:id="6"/>
       <w:r>
         <w:t>log K = 4.8</w:t>
       </w:r>
@@ -4042,12 +4205,12 @@
       <w:r>
         <w:fldChar w:fldCharType="end"/>
       </w:r>
-      <w:commentRangeEnd w:id="7"/>
+      <w:commentRangeEnd w:id="6"/>
       <w:r>
         <w:rPr>
           <w:rStyle w:val="CommentReference"/>
         </w:rPr>
-        <w:commentReference w:id="7"/>
+        <w:commentReference w:id="6"/>
       </w:r>
     </w:p>
     <w:p>
@@ -4360,7 +4523,6 @@
               <w:jc w:val="center"/>
             </w:pPr>
             <w:r>
-              <w:lastRenderedPageBreak/>
               <w:t>Mineral</w:t>
             </w:r>
           </w:p>
@@ -5412,7 +5574,7 @@
       </w:r>
     </w:p>
   </w:comment>
-  <w:comment w:id="3" w:author="Michael Chen" w:date="2016-06-14T16:53:00Z" w:initials="MC">
+  <w:comment w:id="4" w:author="Michael Chen" w:date="2016-06-15T13:56:00Z" w:initials="MC">
     <w:p>
       <w:pPr>
         <w:pStyle w:val="CommentText"/>
@@ -5424,13 +5586,11 @@
         <w:annotationRef/>
       </w:r>
       <w:r>
-        <w:t>This paragraph could honestly go earlier in the work, since it doesn’t concern our particular results (in fact, you could argue they inform our choices of experiment)</w:t>
-      </w:r>
-      <w:bookmarkStart w:id="4" w:name="_GoBack"/>
-      <w:bookmarkEnd w:id="4"/>
+        <w:t>Expand this section into the minerals ala the previous section</w:t>
+      </w:r>
     </w:p>
   </w:comment>
-  <w:comment w:id="5" w:author="Michael Chen" w:date="2016-05-26T15:25:00Z" w:initials="MC">
+  <w:comment w:id="5" w:author="Michael Chen" w:date="2016-05-26T10:51:00Z" w:initials="MC">
     <w:p>
       <w:pPr>
         <w:pStyle w:val="CommentText"/>
@@ -5442,30 +5602,11 @@
         <w:annotationRef/>
       </w:r>
       <w:r>
-        <w:t>Need to rer</w:t>
-      </w:r>
-      <w:r>
-        <w:t>un the models with the new data, and fit the pyrite data</w:t>
+        <w:t>Will also include site densities, just leaving it until we have a full data set/can format it in LaTeX</w:t>
       </w:r>
     </w:p>
   </w:comment>
-  <w:comment w:id="6" w:author="Michael Chen" w:date="2016-05-26T10:51:00Z" w:initials="MC">
-    <w:p>
-      <w:pPr>
-        <w:pStyle w:val="CommentText"/>
-      </w:pPr>
-      <w:r>
-        <w:rPr>
-          <w:rStyle w:val="CommentReference"/>
-        </w:rPr>
-        <w:annotationRef/>
-      </w:r>
-      <w:r>
-        <w:t>Will also include site densities, just leaving it until we have a full data set/can format it in LaTeX</w:t>
-      </w:r>
-    </w:p>
-  </w:comment>
-  <w:comment w:id="7" w:author="machen" w:date="2016-05-29T14:03:00Z" w:initials="m">
+  <w:comment w:id="6" w:author="machen" w:date="2016-05-29T14:03:00Z" w:initials="m">
     <w:p>
       <w:pPr>
         <w:pStyle w:val="CommentText"/>
@@ -5489,8 +5630,7 @@
   <w15:commentEx w15:paraId="052BC5BA" w15:done="0"/>
   <w15:commentEx w15:paraId="7BEF6F9B" w15:done="0"/>
   <w15:commentEx w15:paraId="733D1E48" w15:done="0"/>
-  <w15:commentEx w15:paraId="4E284992" w15:done="0"/>
-  <w15:commentEx w15:paraId="6F5DC26F" w15:done="0"/>
+  <w15:commentEx w15:paraId="0B687E25" w15:done="0"/>
   <w15:commentEx w15:paraId="53B2C709" w15:done="0"/>
   <w15:commentEx w15:paraId="16CC6303" w15:done="0"/>
 </w15:commentsEx>
@@ -6776,7 +6916,7 @@
 </file>
 
 <file path=customXml/itemProps1.xml><?xml version="1.0" encoding="utf-8"?>
-<ds:datastoreItem xmlns:ds="http://schemas.openxmlformats.org/officeDocument/2006/customXml" ds:itemID="{C616FD0F-42F1-4A07-A767-113BF38A0DB5}">
+<ds:datastoreItem xmlns:ds="http://schemas.openxmlformats.org/officeDocument/2006/customXml" ds:itemID="{DEFA920E-C670-4387-AA57-EFF59A0CA38E}">
   <ds:schemaRefs>
     <ds:schemaRef ds:uri="http://schemas.openxmlformats.org/officeDocument/2006/bibliography"/>
   </ds:schemaRefs>

</xml_diff>

<commit_message>
Surface complexation results kept as one seciton with no subsections
</commit_message>
<xml_diff>
--- a/Manuscript/Radium Sorption Manuscript D-1.docx
+++ b/Manuscript/Radium Sorption Manuscript D-1.docx
@@ -69,7 +69,15 @@
         <w:t>has recently raised some concerns due to the elevated presence of radium in produced waters, with concentrations in exce</w:t>
       </w:r>
       <w:r>
-        <w:t>ss of 120 Bq/L</w:t>
+        <w:t xml:space="preserve">ss of 120 </w:t>
+      </w:r>
+      <w:proofErr w:type="spellStart"/>
+      <w:r>
+        <w:t>Bq</w:t>
+      </w:r>
+      <w:proofErr w:type="spellEnd"/>
+      <w:r>
+        <w:t>/L</w:t>
       </w:r>
       <w:r>
         <w:t xml:space="preserve"> </w:t>
@@ -377,8 +385,13 @@
         <w:t xml:space="preserve">distribution </w:t>
       </w:r>
       <w:r>
-        <w:t>coefficients, Kd</w:t>
-      </w:r>
+        <w:t xml:space="preserve">coefficients, </w:t>
+      </w:r>
+      <w:proofErr w:type="spellStart"/>
+      <w:r>
+        <w:t>Kd</w:t>
+      </w:r>
+      <w:proofErr w:type="spellEnd"/>
       <w:r>
         <w:t>, finding that iron and manganese oxides dominate radium retention</w:t>
       </w:r>
@@ -428,7 +441,11 @@
         <w:t>As an example, a</w:t>
       </w:r>
       <w:r>
-        <w:t xml:space="preserve"> compilation of radium isotope K</w:t>
+        <w:t xml:space="preserve"> compilation of radium isotope </w:t>
+      </w:r>
+      <w:proofErr w:type="spellStart"/>
+      <w:r>
+        <w:t>K</w:t>
       </w:r>
       <w:r>
         <w:rPr>
@@ -436,8 +453,13 @@
         </w:rPr>
         <w:t>d</w:t>
       </w:r>
-      <w:r>
-        <w:t xml:space="preserve"> values saw significant variations in K</w:t>
+      <w:proofErr w:type="spellEnd"/>
+      <w:r>
+        <w:t xml:space="preserve"> values saw significant variations in </w:t>
+      </w:r>
+      <w:proofErr w:type="spellStart"/>
+      <w:r>
+        <w:t>K</w:t>
       </w:r>
       <w:r>
         <w:rPr>
@@ -445,6 +467,7 @@
         </w:rPr>
         <w:t>d</w:t>
       </w:r>
+      <w:proofErr w:type="spellEnd"/>
       <w:r>
         <w:t xml:space="preserve"> for similar systems, even when only a synthetic iron oxide was considered</w:t>
       </w:r>
@@ -482,7 +505,23 @@
         <w:t>ore recent work has modeled</w:t>
       </w:r>
       <w:r>
-        <w:t xml:space="preserve"> data from radium sorption to ferrihydrite and goethite using a tetradentate binding site surface complexation model</w:t>
+        <w:t xml:space="preserve"> data from radium sorption to </w:t>
+      </w:r>
+      <w:proofErr w:type="spellStart"/>
+      <w:r>
+        <w:t>ferrihydrite</w:t>
+      </w:r>
+      <w:proofErr w:type="spellEnd"/>
+      <w:r>
+        <w:t xml:space="preserve"> and goethite using a </w:t>
+      </w:r>
+      <w:proofErr w:type="spellStart"/>
+      <w:r>
+        <w:t>tetradentate</w:t>
+      </w:r>
+      <w:proofErr w:type="spellEnd"/>
+      <w:r>
+        <w:t xml:space="preserve"> binding site surface complexation model</w:t>
       </w:r>
       <w:r>
         <w:t xml:space="preserve"> with good success</w:t>
@@ -573,7 +612,15 @@
         <w:fldChar w:fldCharType="end"/>
       </w:r>
       <w:r>
-        <w:t>. Lastly, there is very little data examining the sorption of radium to reduced minerals that form during natural cycling of certain groundwaters. Understanding the full suite of minerals controlling radium transport will be key in predicting its behavior.</w:t>
+        <w:t xml:space="preserve">. Lastly, there is very little data examining the sorption of radium to reduced minerals that form during natural cycling of certain </w:t>
+      </w:r>
+      <w:proofErr w:type="spellStart"/>
+      <w:r>
+        <w:t>groundwaters</w:t>
+      </w:r>
+      <w:proofErr w:type="spellEnd"/>
+      <w:r>
+        <w:t>. Understanding the full suite of minerals controlling radium transport will be key in predicting its behavior.</w:t>
       </w:r>
     </w:p>
     <w:p>
@@ -621,7 +668,15 @@
         <w:fldChar w:fldCharType="end"/>
       </w:r>
       <w:r>
-        <w:t xml:space="preserve">. Barium has been used to remove radium from produced waters from hydraulic fracturing, as the chemicals will coprecipitate in the presence of sulfate, and have relatively similar solubility products </w:t>
+        <w:t xml:space="preserve">. Barium has been used to remove radium from produced waters from hydraulic fracturing, as the chemicals will </w:t>
+      </w:r>
+      <w:proofErr w:type="spellStart"/>
+      <w:r>
+        <w:t>coprecipitate</w:t>
+      </w:r>
+      <w:proofErr w:type="spellEnd"/>
+      <w:r>
+        <w:t xml:space="preserve"> in the presence of sulfate, and have relatively similar solubility products </w:t>
       </w:r>
       <w:r>
         <w:fldChar w:fldCharType="begin" w:fldLock="1"/>
@@ -642,7 +697,15 @@
         <w:fldChar w:fldCharType="end"/>
       </w:r>
       <w:r>
-        <w:t xml:space="preserve">, suggesting this can be a valid approach, particularly when attempting experiments requiring a high loading of sorbate. Previous work compared radium and barium sorption for similar experimental conditions (though significantly higher barium loading), finding some similarities for ferrihydrite, but some differences for goethite. Another study compared radium and barium uptake of carbonate minerals, also finding distinct differences in sorption behavior </w:t>
+        <w:t xml:space="preserve">, suggesting this can be a valid approach, particularly when attempting experiments requiring a high loading of sorbate. Previous work compared radium and barium sorption for similar experimental conditions (though significantly higher barium loading), finding some similarities for </w:t>
+      </w:r>
+      <w:proofErr w:type="spellStart"/>
+      <w:r>
+        <w:t>ferrihydrite</w:t>
+      </w:r>
+      <w:proofErr w:type="spellEnd"/>
+      <w:r>
+        <w:t xml:space="preserve">, but some differences for goethite. Another study compared radium and barium uptake of carbonate minerals, also finding distinct differences in sorption behavior </w:t>
       </w:r>
       <w:r>
         <w:fldChar w:fldCharType="begin" w:fldLock="1"/>
@@ -693,7 +756,15 @@
         <w:t>ly found in many aquifers</w:t>
       </w:r>
       <w:r>
-        <w:t>. In this study, we first compare sorption of radium to ferrihydrite, goethite, sodium montmorillonite, and pyrite with a low salinity background solution, and then model that sorption through simple surface complexation models. The results show that pH plays a crucial role in determining sorption extent, and that while iron oxides do show extensive sorption</w:t>
+        <w:t xml:space="preserve">. In this study, we first compare sorption of radium to </w:t>
+      </w:r>
+      <w:proofErr w:type="spellStart"/>
+      <w:r>
+        <w:t>ferrihydrite</w:t>
+      </w:r>
+      <w:proofErr w:type="spellEnd"/>
+      <w:r>
+        <w:t>, goethite, sodium montmorillonite, and pyrite with a low salinity background solution, and then model that sorption through simple surface complexation models. The results show that pH plays a crucial role in determining sorption extent, and that while iron oxides do show extensive sorption</w:t>
       </w:r>
       <w:r>
         <w:t xml:space="preserve"> under certain conditions</w:t>
@@ -727,7 +798,15 @@
         <w:t xml:space="preserve"> Radium-226 stock was provided by the MIT Environmental, Health, and Safety office, and acidified </w:t>
       </w:r>
       <w:r>
-        <w:t>to 3% using HCl.</w:t>
+        <w:t xml:space="preserve">to 3% using </w:t>
+      </w:r>
+      <w:proofErr w:type="spellStart"/>
+      <w:r>
+        <w:t>HCl</w:t>
+      </w:r>
+      <w:proofErr w:type="spellEnd"/>
+      <w:r>
+        <w:t>.</w:t>
       </w:r>
     </w:p>
     <w:p>
@@ -740,7 +819,15 @@
         <w:tab/>
       </w:r>
       <w:r>
-        <w:t xml:space="preserve">Both ferrihydrite and goethite minerals were prepared using standard methods </w:t>
+        <w:t xml:space="preserve">Both </w:t>
+      </w:r>
+      <w:proofErr w:type="spellStart"/>
+      <w:r>
+        <w:t>ferrihydrite</w:t>
+      </w:r>
+      <w:proofErr w:type="spellEnd"/>
+      <w:r>
+        <w:t xml:space="preserve"> and goethite minerals were prepared using standard methods </w:t>
       </w:r>
       <w:r>
         <w:fldChar w:fldCharType="begin" w:fldLock="1"/>
@@ -761,7 +848,23 @@
         <w:fldChar w:fldCharType="end"/>
       </w:r>
       <w:r>
-        <w:t>. Briefly, ferrihydrite was precipitated by dissolving Fe(III)Cl3 in water, and rapidly titrating the solution to pH 7</w:t>
+        <w:t xml:space="preserve">. Briefly, </w:t>
+      </w:r>
+      <w:proofErr w:type="spellStart"/>
+      <w:r>
+        <w:t>ferrihydrite</w:t>
+      </w:r>
+      <w:proofErr w:type="spellEnd"/>
+      <w:r>
+        <w:t xml:space="preserve"> was precipitated by dissolving </w:t>
+      </w:r>
+      <w:proofErr w:type="gramStart"/>
+      <w:r>
+        <w:t>Fe(</w:t>
+      </w:r>
+      <w:proofErr w:type="gramEnd"/>
+      <w:r>
+        <w:t>III)Cl3 in water, and rapidly titrating the solution to pH 7</w:t>
       </w:r>
       <w:r>
         <w:t>-8</w:t>
@@ -773,7 +876,23 @@
         <w:t xml:space="preserve"> iron content of</w:t>
       </w:r>
       <w:r>
-        <w:t xml:space="preserve"> prepared ferrhydrite slurry was characterized using the ferrozine method </w:t>
+        <w:t xml:space="preserve"> prepared </w:t>
+      </w:r>
+      <w:proofErr w:type="spellStart"/>
+      <w:r>
+        <w:t>ferrhydrite</w:t>
+      </w:r>
+      <w:proofErr w:type="spellEnd"/>
+      <w:r>
+        <w:t xml:space="preserve"> slurry was characterized using the </w:t>
+      </w:r>
+      <w:proofErr w:type="spellStart"/>
+      <w:r>
+        <w:t>ferrozine</w:t>
+      </w:r>
+      <w:proofErr w:type="spellEnd"/>
+      <w:r>
+        <w:t xml:space="preserve"> method </w:t>
       </w:r>
       <w:r>
         <w:fldChar w:fldCharType="begin" w:fldLock="1"/>
@@ -800,7 +919,15 @@
         <w:t xml:space="preserve"> initially</w:t>
       </w:r>
       <w:r>
-        <w:t xml:space="preserve"> O2 free solution of Fe(II)Cl2 and bicarbonate using air over </w:t>
+        <w:t xml:space="preserve"> O2 free solution of </w:t>
+      </w:r>
+      <w:proofErr w:type="gramStart"/>
+      <w:r>
+        <w:t>Fe(</w:t>
+      </w:r>
+      <w:proofErr w:type="gramEnd"/>
+      <w:r>
+        <w:t xml:space="preserve">II)Cl2 and bicarbonate using air over </w:t>
       </w:r>
       <w:r>
         <w:lastRenderedPageBreak/>
@@ -816,7 +943,15 @@
         <w:t xml:space="preserve"> (clays.org)</w:t>
       </w:r>
       <w:r>
-        <w:t>. The clay was dispersed with 1 M NaCl, and the &lt;0.2 um clay fraction siphoned off after successive washes with DI water. The siphoned clay particles were then treated with a 1 M Sodium Acetate solution, set to pH 5 using glacial acetic acid, which removed the</w:t>
+        <w:t xml:space="preserve">. The clay was dispersed with 1 M </w:t>
+      </w:r>
+      <w:proofErr w:type="spellStart"/>
+      <w:r>
+        <w:t>NaCl</w:t>
+      </w:r>
+      <w:proofErr w:type="spellEnd"/>
+      <w:r>
+        <w:t>, and the &lt;0.2 um clay fraction siphoned off after successive washes with DI water. The siphoned clay particles were then treated with a 1 M Sodium Acetate solution, set to pH 5 using glacial acetic acid, which removed the</w:t>
       </w:r>
       <w:commentRangeStart w:id="0"/>
       <w:r>
@@ -862,11 +997,24 @@
         <w:t xml:space="preserve"> ground using mortar and pestle, and then the 45-250 um size fraction were sieved out. The pyrite was placed into an anaerobic glove bag, with a 5% hydrogen and 95% hydrogen atmosphere. </w:t>
       </w:r>
       <w:r>
-        <w:t xml:space="preserve">Once in the glove bag, the pyrite was washed in 6 N HCl overnight to remove any iron oxide coatings, and then washed with DI water. Lastly, the pyrite was allowed to </w:t>
-      </w:r>
-      <w:r>
-        <w:t>air dry in the anaerobic glove bag with a dessicant</w:t>
-      </w:r>
+        <w:t xml:space="preserve">Once in the glove bag, the pyrite was washed in 6 N </w:t>
+      </w:r>
+      <w:proofErr w:type="spellStart"/>
+      <w:r>
+        <w:t>HCl</w:t>
+      </w:r>
+      <w:proofErr w:type="spellEnd"/>
+      <w:r>
+        <w:t xml:space="preserve"> overnight to remove any iron oxide coatings, and then washed with DI water. Lastly, the pyrite was allowed to </w:t>
+      </w:r>
+      <w:r>
+        <w:t xml:space="preserve">air dry in the anaerobic glove bag with a </w:t>
+      </w:r>
+      <w:proofErr w:type="spellStart"/>
+      <w:r>
+        <w:t>dessicant</w:t>
+      </w:r>
+      <w:proofErr w:type="spellEnd"/>
       <w:r>
         <w:t xml:space="preserve">. </w:t>
       </w:r>
@@ -890,7 +1038,31 @@
         <w:ind w:firstLine="720"/>
       </w:pPr>
       <w:r>
-        <w:t>200 mL serum vials were filled with 100 mL of 10 mM NaCl stock solution, 30 mg of one mineral (except for the case of pyrite, where 40 mg was used), and 5-270 Bq of Radium-226 Stock</w:t>
+        <w:t xml:space="preserve">200 mL serum vials were filled with 100 mL of 10 </w:t>
+      </w:r>
+      <w:proofErr w:type="spellStart"/>
+      <w:r>
+        <w:t>mM</w:t>
+      </w:r>
+      <w:proofErr w:type="spellEnd"/>
+      <w:r>
+        <w:t xml:space="preserve"> </w:t>
+      </w:r>
+      <w:proofErr w:type="spellStart"/>
+      <w:r>
+        <w:t>NaCl</w:t>
+      </w:r>
+      <w:proofErr w:type="spellEnd"/>
+      <w:r>
+        <w:t xml:space="preserve"> stock solution, 30 mg of one mineral (except for the case of pyrite, where 40 mg was used), and 5-270 </w:t>
+      </w:r>
+      <w:proofErr w:type="spellStart"/>
+      <w:r>
+        <w:t>Bq</w:t>
+      </w:r>
+      <w:proofErr w:type="spellEnd"/>
+      <w:r>
+        <w:t xml:space="preserve"> of Radium-226 Stock</w:t>
       </w:r>
       <w:r>
         <w:t>. Experiments using pyrite were performed in an anaerobic glove bag</w:t>
@@ -905,7 +1077,15 @@
         <w:t>titrated</w:t>
       </w:r>
       <w:r>
-        <w:t xml:space="preserve"> to 3,5,7 or 9 +/- 0.05, and then the bottle was sealed with a butyl stopper. Bottles were shaken for 24 hours, and then the pH was checked and re-titrated to the desired value.</w:t>
+        <w:t xml:space="preserve"> to 3</w:t>
+      </w:r>
+      <w:proofErr w:type="gramStart"/>
+      <w:r>
+        <w:t>,5,7</w:t>
+      </w:r>
+      <w:proofErr w:type="gramEnd"/>
+      <w:r>
+        <w:t xml:space="preserve"> or 9 +/- 0.05, and then the bottle was sealed with a butyl stopper. Bottles were shaken for 24 hours, and then the pH was checked and re-titrated to the desired value.</w:t>
       </w:r>
       <w:r>
         <w:t xml:space="preserve"> Previous work has established that this is sufficient time for sorption equilibrium to iron surfaces </w:t>
@@ -958,7 +1138,23 @@
         <w:t>titration process repeated.</w:t>
       </w:r>
       <w:r>
-        <w:t xml:space="preserve"> HCl and NaOH at high concentrations were used</w:t>
+        <w:t xml:space="preserve"> </w:t>
+      </w:r>
+      <w:proofErr w:type="spellStart"/>
+      <w:r>
+        <w:t>HCl</w:t>
+      </w:r>
+      <w:proofErr w:type="spellEnd"/>
+      <w:r>
+        <w:t xml:space="preserve"> and </w:t>
+      </w:r>
+      <w:proofErr w:type="spellStart"/>
+      <w:r>
+        <w:t>NaOH</w:t>
+      </w:r>
+      <w:proofErr w:type="spellEnd"/>
+      <w:r>
+        <w:t xml:space="preserve"> at high concentrations were used</w:t>
       </w:r>
       <w:r>
         <w:t xml:space="preserve"> for all titrations</w:t>
@@ -976,7 +1172,15 @@
         <w:t>2</w:t>
       </w:r>
       <w:r>
-        <w:t xml:space="preserve"> um polyethersulfone filter</w:t>
+        <w:t xml:space="preserve"> um </w:t>
+      </w:r>
+      <w:proofErr w:type="spellStart"/>
+      <w:r>
+        <w:t>polyethersulfone</w:t>
+      </w:r>
+      <w:proofErr w:type="spellEnd"/>
+      <w:r>
+        <w:t xml:space="preserve"> filter</w:t>
       </w:r>
       <w:r>
         <w:t>s</w:t>
@@ -1011,7 +1215,15 @@
     <w:p>
       <w:r>
         <w:tab/>
-        <w:t xml:space="preserve">Solutions of radium were quantified using scintillation counting techniques. 10 mL of sample (5 mL of Sodium montmorillonite supernatant due to filtration difficulty) were mixed with 10 mL of Ultima Gold XR (Perkin Elmer) and sealed for 30 days to allow radium-226 to reach a transient equilibrium with its daughter products. The equilibrated samples were then counted using a Beckman Coulter </w:t>
+        <w:t xml:space="preserve">Solutions of radium were quantified using scintillation counting techniques. 10 mL of sample (5 mL of Sodium montmorillonite supernatant due to filtration difficulty) were mixed with 10 mL of </w:t>
+      </w:r>
+      <w:proofErr w:type="spellStart"/>
+      <w:r>
+        <w:t>Ultima</w:t>
+      </w:r>
+      <w:proofErr w:type="spellEnd"/>
+      <w:r>
+        <w:t xml:space="preserve"> Gold XR (Perkin Elmer) and sealed for 30 days to allow radium-226 to reach a transient equilibrium with its daughter products. The equilibrated samples were then counted using a Beckman Coulter </w:t>
       </w:r>
       <w:r>
         <w:t xml:space="preserve">LS 6500 </w:t>
@@ -1029,7 +1241,15 @@
         <w:t xml:space="preserve">similarly prepared </w:t>
       </w:r>
       <w:r>
-        <w:t>radium-226 standards to determine solution activities. Except for points involving ferrihydrite at pH 9, this was sufficient to determine the extent of sorption and develop isotherms.</w:t>
+        <w:t xml:space="preserve">radium-226 standards to determine solution activities. Except for points involving </w:t>
+      </w:r>
+      <w:proofErr w:type="spellStart"/>
+      <w:r>
+        <w:t>ferrihydrite</w:t>
+      </w:r>
+      <w:proofErr w:type="spellEnd"/>
+      <w:r>
+        <w:t xml:space="preserve"> at pH 9, this was sufficient to determine the extent of sorption and develop isotherms.</w:t>
       </w:r>
       <w:r>
         <w:t xml:space="preserve"> Background </w:t>
@@ -1066,7 +1286,15 @@
         <w:t>Many supernatant samples</w:t>
       </w:r>
       <w:r>
-        <w:t xml:space="preserve"> using ferrihydrite at pH 9</w:t>
+        <w:t xml:space="preserve"> using </w:t>
+      </w:r>
+      <w:proofErr w:type="spellStart"/>
+      <w:r>
+        <w:t>ferrihydrite</w:t>
+      </w:r>
+      <w:proofErr w:type="spellEnd"/>
+      <w:r>
+        <w:t xml:space="preserve"> at pH 9</w:t>
       </w:r>
       <w:r>
         <w:t xml:space="preserve"> were below this defined detection limit, </w:t>
@@ -1080,8 +1308,13 @@
       <w:r>
         <w:t xml:space="preserve">filtered </w:t>
       </w:r>
-      <w:r>
-        <w:t>ferrihydrite itself</w:t>
+      <w:proofErr w:type="spellStart"/>
+      <w:r>
+        <w:t>ferrihydrite</w:t>
+      </w:r>
+      <w:proofErr w:type="spellEnd"/>
+      <w:r>
+        <w:t xml:space="preserve"> itself</w:t>
       </w:r>
       <w:r>
         <w:t xml:space="preserve"> was counted</w:t>
@@ -1117,34 +1350,74 @@
         <w:t xml:space="preserve">a Canberra multichannel analyzer </w:t>
       </w:r>
       <w:r>
-        <w:t>was calibrated using a multinucl</w:t>
-      </w:r>
-      <w:r>
-        <w:t>ide standard from Eckert and Ziegler (www.ezag.com)</w:t>
+        <w:t xml:space="preserve">was calibrated using a </w:t>
+      </w:r>
+      <w:proofErr w:type="spellStart"/>
+      <w:r>
+        <w:t>multinucl</w:t>
+      </w:r>
+      <w:r>
+        <w:t>ide</w:t>
+      </w:r>
+      <w:proofErr w:type="spellEnd"/>
+      <w:r>
+        <w:t xml:space="preserve"> standard from Eckert and Ziegler (www.ezag.com)</w:t>
       </w:r>
       <w:r>
         <w:t xml:space="preserve">. </w:t>
       </w:r>
       <w:r>
-        <w:t xml:space="preserve">Counts were determined using the Canberra Genie software, which performed peak identification, peak area summation, background subtraction, and nuclide activity calculation. Radium-226 was primarily counted through the 186 keV peak. </w:t>
+        <w:t xml:space="preserve">Counts were determined using the Canberra Genie software, which performed peak identification, peak area summation, background subtraction, and nuclide activity calculation. Radium-226 was primarily counted through the 186 </w:t>
+      </w:r>
+      <w:proofErr w:type="spellStart"/>
+      <w:r>
+        <w:t>keV</w:t>
+      </w:r>
+      <w:proofErr w:type="spellEnd"/>
+      <w:r>
+        <w:t xml:space="preserve"> peak. </w:t>
       </w:r>
       <w:r>
         <w:t>The solid samples on PES filters were simply placed in scintillation vials, and c</w:t>
       </w:r>
       <w:r>
-        <w:t>ounted directly on the counter, with the resulting counts being adjusted for ferr</w:t>
+        <w:t xml:space="preserve">ounted directly on the counter, with the resulting counts being adjusted for </w:t>
+      </w:r>
+      <w:proofErr w:type="spellStart"/>
+      <w:r>
+        <w:t>ferr</w:t>
       </w:r>
       <w:r>
         <w:t>ihydr</w:t>
       </w:r>
       <w:r>
-        <w:t>ite loss during filtration. The physical arrangement</w:t>
-      </w:r>
-      <w:r>
-        <w:t xml:space="preserve"> arrangement closely matches that o</w:t>
-      </w:r>
-      <w:r>
-        <w:t>f the multinuclide standard, so</w:t>
+        <w:t>ite</w:t>
+      </w:r>
+      <w:proofErr w:type="spellEnd"/>
+      <w:r>
+        <w:t xml:space="preserve"> loss during filtration. The physical arrangement</w:t>
+      </w:r>
+      <w:r>
+        <w:t xml:space="preserve"> </w:t>
+      </w:r>
+      <w:proofErr w:type="spellStart"/>
+      <w:r>
+        <w:t>arrangement</w:t>
+      </w:r>
+      <w:proofErr w:type="spellEnd"/>
+      <w:r>
+        <w:t xml:space="preserve"> closely matches that o</w:t>
+      </w:r>
+      <w:r>
+        <w:t xml:space="preserve">f the </w:t>
+      </w:r>
+      <w:proofErr w:type="spellStart"/>
+      <w:r>
+        <w:t>multinuclide</w:t>
+      </w:r>
+      <w:proofErr w:type="spellEnd"/>
+      <w:r>
+        <w:t xml:space="preserve"> standard, so</w:t>
       </w:r>
       <w:r>
         <w:t xml:space="preserve"> no geometry corrections were used.</w:t>
@@ -1201,13 +1474,19 @@
         <w:t>. Simple single site models were used to fit the data, which allows for easy comparison of the relative importance of the different minerals for radium retention</w:t>
       </w:r>
       <w:r>
-        <w:t xml:space="preserve">, as well as comparison with currently existing surface complexation modeling results </w:t>
+        <w:t>, as well as comparison with currently existing surface complexation modeling results</w:t>
+      </w:r>
+      <w:r>
+        <w:t>, while not making explicit statements about radium surface behavior</w:t>
+      </w:r>
+      <w:r>
+        <w:t xml:space="preserve"> </w:t>
       </w:r>
       <w:r>
         <w:fldChar w:fldCharType="begin" w:fldLock="1"/>
       </w:r>
       <w:r>
-        <w:instrText>ADDIN CSL_CITATION { "citationItems" : [ { "id" : "ITEM-1", "itemData" : { "ISBN" : "0471637319", "author" : [ { "dropping-particle" : "", "family" : "Dzombak", "given" : "DA.", "non-dropping-particle" : "", "parse-names" : false, "suffix" : "" }, { "dropping-particle" : "", "family" : "Morel", "given" : "FMM.", "non-dropping-particle" : "", "parse-names" : false, "suffix" : "" } ], "id" : "ITEM-1", "issued" : { "date-parts" : [ [ "1990" ] ] }, "publisher" : "Wiley", "publisher-place" : "New York, NY", "title" : "Surface Complexation Modeling: Hydrous Ferric Oxide", "type" : "book" }, "uris" : [ "http://www.mendeley.com/documents/?uuid=a1a40670-7195-4e56-8172-1ff3cf0956d2" ] } ], "mendeley" : { "formattedCitation" : "(Dzombak &amp; Morel, 1990)", "plainTextFormattedCitation" : "(Dzombak &amp; Morel, 1990)", "previouslyFormattedCitation" : "(Dzombak &amp; Morel, 1990)" }, "properties" : { "noteIndex" : 0 }, "schema" : "https://github.com/citation-style-language/schema/raw/master/csl-citation.json" }</w:instrText>
+        <w:instrText>ADDIN CSL_CITATION { "citationItems" : [ { "id" : "ITEM-1", "itemData" : { "ISBN" : "0471637319", "author" : [ { "dropping-particle" : "", "family" : "Dzombak", "given" : "DA.", "non-dropping-particle" : "", "parse-names" : false, "suffix" : "" }, { "dropping-particle" : "", "family" : "Morel", "given" : "FMM.", "non-dropping-particle" : "", "parse-names" : false, "suffix" : "" } ], "id" : "ITEM-1", "issued" : { "date-parts" : [ [ "1990" ] ] }, "publisher" : "Wiley", "publisher-place" : "New York, NY", "title" : "Surface Complexation Modeling: Hydrous Ferric Oxide", "type" : "book" }, "uris" : [ "http://www.mendeley.com/documents/?uuid=a1a40670-7195-4e56-8172-1ff3cf0956d2" ] }, { "id" : "ITEM-2", "itemData" : { "ISSN" : "0013-936X", "PMID" : "14524451", "abstract" : "Arsenic derived from natural sources occurs in groundwater in many countries, affecting the health of millions of people. The combined effects of As(V) reduction and diagenesis of iron oxide minerals on arsenic mobility are investigated in this study by comparing As(V) and As(III) sorption onto amorphous iron oxide (HFO), goethite, and magnetite at varying solution compositions. Experimental data are modeled with a diffuse double layer surface complexation model, and the extracted model parameters are used to examine the consistency of our results with those previously reported. Sorption of As(V) onto HFO and goethite is more favorable than that of As(III) below pH 5-6, whereas, above pH 7-8, As(II) has a higher affinity for the solids. The pH at which As(V) and As(III) are equally sorbed depends on the solid-to-solution ratio and type and specific surface area of the minerals and is shifted to lower pH values in the presence of phosphate, which competes for sorption sites. The sorption data indicate that, under most of the chemical conditions investigated in this study, reduction of As(V) in the presence of HFO or goethite would have only minor effects on or even decrease its mobility in the environment at near-neutral pH conditions. As(V) and As(III) sorption isotherms indicate similar surface site densities on the three oxides. Intrinsic surface complexation constants for As(V) are higher for goethite than HFO, whereas As(III) binding is similar for both of these oxides and also for magnetite. However, decrease in specific surface area and hence sorption site density that accompanies transformation of amorphous iron oxides to more crystalline phases could increase arsenic mobility.", "author" : [ { "dropping-particle" : "", "family" : "Dixit", "given" : "Suvasis", "non-dropping-particle" : "", "parse-names" : false, "suffix" : "" }, { "dropping-particle" : "", "family" : "Hering", "given" : "Janet G", "non-dropping-particle" : "", "parse-names" : false, "suffix" : "" } ], "container-title" : "Environmental science &amp; technology", "id" : "ITEM-2", "issue" : "18", "issued" : { "date-parts" : [ [ "2003", "9", "15" ] ] }, "page" : "4182-9", "title" : "Comparison of arsenic(V) and arsenic(III) sorption onto iron oxide minerals: implications for arsenic mobility.", "type" : "article-journal", "volume" : "37" }, "uris" : [ "http://www.mendeley.com/documents/?uuid=ebceaa14-9cf5-4fca-b6e4-6337944460ba" ] } ], "mendeley" : { "formattedCitation" : "(Dixit &amp; Hering, 2003; Dzombak &amp; Morel, 1990)", "plainTextFormattedCitation" : "(Dixit &amp; Hering, 2003; Dzombak &amp; Morel, 1990)", "previouslyFormattedCitation" : "(Dzombak &amp; Morel, 1990)" }, "properties" : { "noteIndex" : 0 }, "schema" : "https://github.com/citation-style-language/schema/raw/master/csl-citation.json" }</w:instrText>
       </w:r>
       <w:r>
         <w:fldChar w:fldCharType="separate"/>
@@ -1216,7 +1495,7 @@
         <w:rPr>
           <w:noProof/>
         </w:rPr>
-        <w:t>(Dzombak &amp; Morel, 1990)</w:t>
+        <w:t>(Dixit &amp; Hering, 2003; Dzombak &amp; Morel, 1990)</w:t>
       </w:r>
       <w:r>
         <w:fldChar w:fldCharType="end"/>
@@ -1309,7 +1588,15 @@
         <w:rPr>
           <w:noProof/>
         </w:rPr>
-        <w:t>(Mike H. Bradbury, Baeyens, Geckeis, &amp; Rabung, 2005)</w:t>
+        <w:t>(Mike H. Bradbury, Baeyens, Geckeis, &amp;</w:t>
+      </w:r>
+      <w:bookmarkStart w:id="3" w:name="_GoBack"/>
+      <w:bookmarkEnd w:id="3"/>
+      <w:r>
+        <w:rPr>
+          <w:noProof/>
+        </w:rPr>
+        <w:t xml:space="preserve"> Rabung, 2005)</w:t>
       </w:r>
       <w:r>
         <w:fldChar w:fldCharType="end"/>
@@ -1365,10 +1652,23 @@
     </w:p>
     <w:p>
       <w:r>
-        <w:t>The sorption isotherm results for ferrihydrite and goethite are plotted in figur</w:t>
-      </w:r>
-      <w:r>
-        <w:t>es 1a and 1b, respectively. The data points for each mineral and pH combination show linear behavior in the range considered, and the associated K</w:t>
+        <w:t xml:space="preserve">The sorption isotherm results for </w:t>
+      </w:r>
+      <w:proofErr w:type="spellStart"/>
+      <w:r>
+        <w:t>ferrihydrite</w:t>
+      </w:r>
+      <w:proofErr w:type="spellEnd"/>
+      <w:r>
+        <w:t xml:space="preserve"> and goethite are plotted in figur</w:t>
+      </w:r>
+      <w:r>
+        <w:t xml:space="preserve">es 1a and 1b, respectively. The data points for each mineral and pH combination show linear behavior in the range considered, and the associated </w:t>
+      </w:r>
+      <w:proofErr w:type="spellStart"/>
+      <w:proofErr w:type="gramStart"/>
+      <w:r>
+        <w:t>K</w:t>
       </w:r>
       <w:r>
         <w:rPr>
@@ -1376,6 +1676,8 @@
         </w:rPr>
         <w:t>d</w:t>
       </w:r>
+      <w:proofErr w:type="spellEnd"/>
+      <w:proofErr w:type="gramEnd"/>
       <w:r>
         <w:t xml:space="preserve"> values presented in table 2</w:t>
       </w:r>
@@ -1383,19 +1685,40 @@
         <w:t xml:space="preserve">. </w:t>
       </w:r>
       <w:r>
-        <w:t>This K</w:t>
+        <w:t xml:space="preserve">This </w:t>
+      </w:r>
+      <w:proofErr w:type="spellStart"/>
+      <w:proofErr w:type="gramStart"/>
+      <w:r>
+        <w:t>K</w:t>
       </w:r>
       <w:r>
         <w:rPr>
           <w:vertAlign w:val="subscript"/>
         </w:rPr>
-        <w:t xml:space="preserve">d </w:t>
+        <w:t>d</w:t>
+      </w:r>
+      <w:proofErr w:type="spellEnd"/>
+      <w:proofErr w:type="gramEnd"/>
+      <w:r>
+        <w:rPr>
+          <w:vertAlign w:val="subscript"/>
+        </w:rPr>
+        <w:t xml:space="preserve"> </w:t>
       </w:r>
       <w:r>
         <w:t xml:space="preserve">is calculated from the slope of the line fitted through the experimental points. </w:t>
       </w:r>
       <w:r>
-        <w:t>Sorption to both iron oxides show a strong dependence on pH, with ferrihydrite showing more overall sorption at a given pH compared to goethite.</w:t>
+        <w:t xml:space="preserve">Sorption to both iron oxides show a strong dependence on pH, with </w:t>
+      </w:r>
+      <w:proofErr w:type="spellStart"/>
+      <w:r>
+        <w:t>ferrihydrite</w:t>
+      </w:r>
+      <w:proofErr w:type="spellEnd"/>
+      <w:r>
+        <w:t xml:space="preserve"> showing more overall sorption at a given pH compared to goethite.</w:t>
       </w:r>
       <w:r>
         <w:t xml:space="preserve"> The extent of sorption increases with increasing pH for both iron oxides.</w:t>
@@ -1407,7 +1730,25 @@
         <w:t xml:space="preserve">orth noting that goethite shows limited </w:t>
       </w:r>
       <w:r>
-        <w:t>sorption at acidic pHs, and that ferrihydrite shows the most sorption at pH 9 compared to all of the other minerals.</w:t>
+        <w:t xml:space="preserve">sorption at acidic </w:t>
+      </w:r>
+      <w:proofErr w:type="spellStart"/>
+      <w:proofErr w:type="gramStart"/>
+      <w:r>
+        <w:t>pHs</w:t>
+      </w:r>
+      <w:proofErr w:type="spellEnd"/>
+      <w:proofErr w:type="gramEnd"/>
+      <w:r>
+        <w:t xml:space="preserve">, and that </w:t>
+      </w:r>
+      <w:proofErr w:type="spellStart"/>
+      <w:r>
+        <w:t>ferrihydrite</w:t>
+      </w:r>
+      <w:proofErr w:type="spellEnd"/>
+      <w:r>
+        <w:t xml:space="preserve"> shows the most sorption at pH 9 compared to all of the other minerals.</w:t>
       </w:r>
       <w:r>
         <w:t xml:space="preserve"> </w:t>
@@ -1417,7 +1758,15 @@
       <w:r>
         <w:lastRenderedPageBreak/>
         <w:tab/>
-        <w:t>There is an abundance of prior work examining sorption of radium and its corresponding analogues to iron oxides such as ferrihydrite and goethite</w:t>
+        <w:t xml:space="preserve">There is an abundance of prior work examining sorption of radium and its corresponding analogues to iron oxides such as </w:t>
+      </w:r>
+      <w:proofErr w:type="spellStart"/>
+      <w:r>
+        <w:t>ferrihydrite</w:t>
+      </w:r>
+      <w:proofErr w:type="spellEnd"/>
+      <w:r>
+        <w:t xml:space="preserve"> and goethite</w:t>
       </w:r>
       <w:r>
         <w:t>, however</w:t>
@@ -1429,7 +1778,12 @@
         <w:t xml:space="preserve"> and solid solution ratio. </w:t>
       </w:r>
       <w:r>
-        <w:t>Table 1 compiles selected experimental results from the literature, using calculated K</w:t>
+        <w:t xml:space="preserve">Table 1 compiles selected experimental results from the literature, using calculated </w:t>
+      </w:r>
+      <w:proofErr w:type="spellStart"/>
+      <w:proofErr w:type="gramStart"/>
+      <w:r>
+        <w:t>K</w:t>
       </w:r>
       <w:r>
         <w:rPr>
@@ -1437,8 +1791,15 @@
         </w:rPr>
         <w:t>d</w:t>
       </w:r>
-      <w:r>
-        <w:t xml:space="preserve"> values as a marker for relative sorption extent. In some cases, it was necessary to calculate a K</w:t>
+      <w:proofErr w:type="spellEnd"/>
+      <w:proofErr w:type="gramEnd"/>
+      <w:r>
+        <w:t xml:space="preserve"> values as a marker for relative sorption extent. In some cases, it was necessary to calculate a </w:t>
+      </w:r>
+      <w:proofErr w:type="spellStart"/>
+      <w:proofErr w:type="gramStart"/>
+      <w:r>
+        <w:t>K</w:t>
       </w:r>
       <w:r>
         <w:rPr>
@@ -1446,6 +1807,8 @@
         </w:rPr>
         <w:t>d</w:t>
       </w:r>
+      <w:proofErr w:type="spellEnd"/>
+      <w:proofErr w:type="gramEnd"/>
       <w:r>
         <w:t xml:space="preserve"> value</w:t>
       </w:r>
@@ -1456,19 +1819,46 @@
         <w:t>, since none was calculated</w:t>
       </w:r>
       <w:r>
-        <w:t xml:space="preserve"> or was calculated using a different formulation, such as a Langmuir or Freundlich style isotherm. The solid/solution ratios (solid mass divided by total solution), as well as the pH and background electrolyte are also reported.</w:t>
+        <w:t xml:space="preserve"> or was calculated using a different formulation, such as a Langmuir or </w:t>
+      </w:r>
+      <w:proofErr w:type="spellStart"/>
+      <w:r>
+        <w:t>Freundlich</w:t>
+      </w:r>
+      <w:proofErr w:type="spellEnd"/>
+      <w:r>
+        <w:t xml:space="preserve"> style isotherm. The solid/solution ratios (solid mass divided by total solution), as well as the pH and background electrolyte are also reported.</w:t>
       </w:r>
     </w:p>
     <w:p>
       <w:r>
         <w:tab/>
-        <w:t>For ferrihydrite, surprisingly little data exists, with only two sources reporting any sort of isotherm data. The experimental results presented here match within an order of magnitude of the K</w:t>
+        <w:t xml:space="preserve">For </w:t>
+      </w:r>
+      <w:proofErr w:type="spellStart"/>
+      <w:r>
+        <w:t>ferrihydrite</w:t>
+      </w:r>
+      <w:proofErr w:type="spellEnd"/>
+      <w:r>
+        <w:t xml:space="preserve">, surprisingly little data exists, with only two sources reporting any sort of isotherm data. The experimental results presented here match within an order of magnitude of the </w:t>
+      </w:r>
+      <w:proofErr w:type="spellStart"/>
+      <w:r>
+        <w:t>K</w:t>
       </w:r>
       <w:r>
         <w:rPr>
           <w:vertAlign w:val="subscript"/>
         </w:rPr>
-        <w:t xml:space="preserve">d </w:t>
+        <w:t>d</w:t>
+      </w:r>
+      <w:proofErr w:type="spellEnd"/>
+      <w:r>
+        <w:rPr>
+          <w:vertAlign w:val="subscript"/>
+        </w:rPr>
+        <w:t xml:space="preserve"> </w:t>
       </w:r>
       <w:r>
         <w:t xml:space="preserve">values calculated in other work </w:t>
@@ -1495,7 +1885,11 @@
         <w:t xml:space="preserve">. While the pH of these points is similar, a variety of solution conditions were used, with both other studies using significantly larger amounts of background electrolyte. </w:t>
       </w:r>
       <w:r>
-        <w:t>The K</w:t>
+        <w:t xml:space="preserve">The </w:t>
+      </w:r>
+      <w:proofErr w:type="spellStart"/>
+      <w:r>
+        <w:t>K</w:t>
       </w:r>
       <w:r>
         <w:softHyphen/>
@@ -1504,7 +1898,14 @@
         <w:rPr>
           <w:vertAlign w:val="subscript"/>
         </w:rPr>
-        <w:t xml:space="preserve">d </w:t>
+        <w:t>d</w:t>
+      </w:r>
+      <w:proofErr w:type="spellEnd"/>
+      <w:r>
+        <w:rPr>
+          <w:vertAlign w:val="subscript"/>
+        </w:rPr>
+        <w:t xml:space="preserve"> </w:t>
       </w:r>
       <w:r>
         <w:t>found in this work is the largest of the collected data sets, but was also performed with the lowest ionic strength background solution, which matches with previous results suggesting that increased salinity will reduce radium sorption extent</w:t>
@@ -1531,7 +1932,31 @@
         <w:fldChar w:fldCharType="end"/>
       </w:r>
       <w:r>
-        <w:t xml:space="preserve">. It is worth noting that one study compared radium sorption to hematite, ferryhydrite, goethite, and lepidocrocite, finding that ferrihydrite sorbs radium most extensively </w:t>
+        <w:t xml:space="preserve">. It is worth noting that one study compared radium sorption to hematite, </w:t>
+      </w:r>
+      <w:proofErr w:type="spellStart"/>
+      <w:r>
+        <w:t>ferryhydrite</w:t>
+      </w:r>
+      <w:proofErr w:type="spellEnd"/>
+      <w:r>
+        <w:t xml:space="preserve">, goethite, and </w:t>
+      </w:r>
+      <w:proofErr w:type="spellStart"/>
+      <w:r>
+        <w:t>lepidocrocite</w:t>
+      </w:r>
+      <w:proofErr w:type="spellEnd"/>
+      <w:r>
+        <w:t xml:space="preserve">, finding that </w:t>
+      </w:r>
+      <w:proofErr w:type="spellStart"/>
+      <w:r>
+        <w:t>ferrihydrite</w:t>
+      </w:r>
+      <w:proofErr w:type="spellEnd"/>
+      <w:r>
+        <w:t xml:space="preserve"> sorbs radium most extensively </w:t>
       </w:r>
       <w:r>
         <w:fldChar w:fldCharType="begin" w:fldLock="1"/>
@@ -1570,7 +1995,15 @@
         <w:t>Larger differences appear when examining radium adsorption to goethite, which has more available data in the literature. These result</w:t>
       </w:r>
       <w:r>
-        <w:t>s are displayed in table 2, along with the other mineral specific results. Unlike with ferrihydrite, we observe significant differences in sorption extent compared to previous research, generally observing a larger extent of sorption for solutions of comparable pH</w:t>
+        <w:t xml:space="preserve">s are displayed in table 2, along with the other mineral specific results. Unlike with </w:t>
+      </w:r>
+      <w:proofErr w:type="spellStart"/>
+      <w:r>
+        <w:t>ferrihydrite</w:t>
+      </w:r>
+      <w:proofErr w:type="spellEnd"/>
+      <w:r>
+        <w:t>, we observe significant differences in sorption extent compared to previous research, generally observing a larger extent of sorption for solutions of comparable pH</w:t>
       </w:r>
       <w:r>
         <w:t xml:space="preserve"> </w:t>
@@ -1597,7 +2030,15 @@
         <w:t xml:space="preserve">. One factor affecting this may be the differences in solution ionic strength. INSERT COMPARISON OF SURFACE AREAS AS JUSTIFICATION? </w:t>
       </w:r>
       <w:r>
-        <w:t xml:space="preserve">Other possible differences may be driven by the crystallinity of the goethite used, which varies significantly depending on the synthesis method. We expect relatively low crystallinity goethite based on the described experimental method, which should more closely match goethites found in natural settings </w:t>
+        <w:t xml:space="preserve">Other possible differences may be driven by the crystallinity of the goethite used, which varies significantly depending on the synthesis method. We expect relatively low crystallinity goethite based on the described experimental method, which should more closely match </w:t>
+      </w:r>
+      <w:proofErr w:type="spellStart"/>
+      <w:r>
+        <w:t>goethites</w:t>
+      </w:r>
+      <w:proofErr w:type="spellEnd"/>
+      <w:r>
+        <w:t xml:space="preserve"> found in natural settings </w:t>
       </w:r>
       <w:r>
         <w:fldChar w:fldCharType="begin" w:fldLock="1"/>
@@ -1625,6 +2066,7 @@
       </w:r>
     </w:p>
     <w:p>
+      <w:commentRangeStart w:id="4"/>
       <w:r>
         <w:t>SECTION 3.1.2: SORPTION ISOTHERMS</w:t>
       </w:r>
@@ -1634,17 +2076,37 @@
       <w:r>
         <w:t>: MONTMORILLONITE</w:t>
       </w:r>
+      <w:commentRangeEnd w:id="4"/>
+      <w:r>
+        <w:rPr>
+          <w:rStyle w:val="CommentReference"/>
+        </w:rPr>
+        <w:commentReference w:id="4"/>
+      </w:r>
     </w:p>
     <w:p>
       <w:r>
         <w:tab/>
-        <w:t>Sorption isotherm results for radium onto sodium montmorillonite are plotted in figure 2, and the calculated K</w:t>
+        <w:t xml:space="preserve">Sorption isotherm results for radium onto sodium montmorillonite are plotted in figure 2, and the calculated </w:t>
+      </w:r>
+      <w:proofErr w:type="spellStart"/>
+      <w:proofErr w:type="gramStart"/>
+      <w:r>
+        <w:t>K</w:t>
       </w:r>
       <w:r>
         <w:rPr>
           <w:vertAlign w:val="subscript"/>
         </w:rPr>
-        <w:t xml:space="preserve">d </w:t>
+        <w:t>d</w:t>
+      </w:r>
+      <w:proofErr w:type="spellEnd"/>
+      <w:proofErr w:type="gramEnd"/>
+      <w:r>
+        <w:rPr>
+          <w:vertAlign w:val="subscript"/>
+        </w:rPr>
+        <w:t xml:space="preserve"> </w:t>
       </w:r>
       <w:r>
         <w:t>values</w:t>
@@ -1683,7 +2145,15 @@
         <w:t>showing a larger extent of sorption</w:t>
       </w:r>
       <w:r>
-        <w:t xml:space="preserve"> is ferrihydrite at pH 9</w:t>
+        <w:t xml:space="preserve"> is </w:t>
+      </w:r>
+      <w:proofErr w:type="spellStart"/>
+      <w:r>
+        <w:t>ferrihydrite</w:t>
+      </w:r>
+      <w:proofErr w:type="spellEnd"/>
+      <w:r>
+        <w:t xml:space="preserve"> at pH 9</w:t>
       </w:r>
       <w:r>
         <w:t xml:space="preserve">, with all others having significantly less sorption. This result suggests that the dominant mechanism controlling montmorillonite sorption is not complexation with surface groups, but rather exchange of radium with sodium in the inner layer of the clay. </w:t>
@@ -1699,7 +2169,12 @@
       </w:r>
       <w:r>
         <w:lastRenderedPageBreak/>
-        <w:t>similar solution conditions, but with different solid to solution ratios. Again, there are significant differences in the order of magnitude in the calculated K</w:t>
+        <w:t xml:space="preserve">similar solution conditions, but with different solid to solution ratios. Again, there are significant differences in the order of magnitude in the calculated </w:t>
+      </w:r>
+      <w:proofErr w:type="spellStart"/>
+      <w:proofErr w:type="gramStart"/>
+      <w:r>
+        <w:t>K</w:t>
       </w:r>
       <w:r>
         <w:rPr>
@@ -1707,6 +2182,8 @@
         </w:rPr>
         <w:t>d</w:t>
       </w:r>
+      <w:proofErr w:type="spellEnd"/>
+      <w:proofErr w:type="gramEnd"/>
       <w:r>
         <w:t xml:space="preserve"> value. Experiments with the highest solid loading showed the least extent of sorption </w:t>
       </w:r>
@@ -1729,7 +2206,12 @@
         <w:fldChar w:fldCharType="end"/>
       </w:r>
       <w:r>
-        <w:t>, while the present experiments, which had the lowest solid loading, had the largest extent of sorption. The comparable data span roughly an order of magnitude in difference for K</w:t>
+        <w:t xml:space="preserve">, while the present experiments, which had the lowest solid loading, had the largest extent of sorption. The comparable data span roughly an order of magnitude in difference for </w:t>
+      </w:r>
+      <w:proofErr w:type="spellStart"/>
+      <w:proofErr w:type="gramStart"/>
+      <w:r>
+        <w:t>K</w:t>
       </w:r>
       <w:r>
         <w:rPr>
@@ -1737,6 +2219,8 @@
         </w:rPr>
         <w:t>d</w:t>
       </w:r>
+      <w:proofErr w:type="spellEnd"/>
+      <w:proofErr w:type="gramEnd"/>
       <w:r>
         <w:t xml:space="preserve"> value, in spite of distinct similarities in experimental methodology, particularly in dealing with clay treatment. It is possible that differences in the source clay may drive some of this variation, as the surface area of the STx-1b </w:t>
       </w:r>
@@ -1781,19 +2265,64 @@
         <w:t>Pyrite showed limited sorption of radium over most pH values, with almost no sorption at acidic pH v</w:t>
       </w:r>
       <w:r>
-        <w:t>alues, and limited sorption at more basic pH values. Interestingly, there seems to be little difference in sorption at a circumneutral pH compared to basic pH. As with the other minerals, K</w:t>
+        <w:t xml:space="preserve">alues, and limited sorption at more basic pH values. Interestingly, there seems to be little difference in sorption at a </w:t>
+      </w:r>
+      <w:proofErr w:type="spellStart"/>
+      <w:r>
+        <w:t>circumneutral</w:t>
+      </w:r>
+      <w:proofErr w:type="spellEnd"/>
+      <w:r>
+        <w:t xml:space="preserve"> pH compared to basic </w:t>
+      </w:r>
+      <w:proofErr w:type="spellStart"/>
+      <w:r>
+        <w:t>pH.</w:t>
+      </w:r>
+      <w:proofErr w:type="spellEnd"/>
+      <w:r>
+        <w:t xml:space="preserve"> As with the other minerals, </w:t>
+      </w:r>
+      <w:proofErr w:type="spellStart"/>
+      <w:proofErr w:type="gramStart"/>
+      <w:r>
+        <w:t>K</w:t>
       </w:r>
       <w:r>
         <w:rPr>
           <w:vertAlign w:val="subscript"/>
         </w:rPr>
-        <w:t xml:space="preserve">d </w:t>
-      </w:r>
-      <w:r>
-        <w:t>values were fit, showing very linear response in the range of radium activities considered, and those values are reported in table 2. Radium sorption to goethite is comparable to that of pyrite at circumneutral pH values, though the extent of sorption to goethite is much larger at increasingly basic solution conditions. There is very little, if any existing data examining the sorption of radium to any reduced iron solid.</w:t>
-      </w:r>
-      <w:r>
-        <w:t xml:space="preserve"> A previous study examining sorption of strontium to unoxidized pyrite found no discernable sorption, which suggests radium sorption would also be limited as found here </w:t>
+        <w:t>d</w:t>
+      </w:r>
+      <w:proofErr w:type="spellEnd"/>
+      <w:proofErr w:type="gramEnd"/>
+      <w:r>
+        <w:rPr>
+          <w:vertAlign w:val="subscript"/>
+        </w:rPr>
+        <w:t xml:space="preserve"> </w:t>
+      </w:r>
+      <w:r>
+        <w:t xml:space="preserve">values were fit, showing very linear response in the range of radium activities considered, and those values are reported in table 2. Radium sorption to goethite is comparable to that of pyrite at </w:t>
+      </w:r>
+      <w:proofErr w:type="spellStart"/>
+      <w:r>
+        <w:t>circumneutral</w:t>
+      </w:r>
+      <w:proofErr w:type="spellEnd"/>
+      <w:r>
+        <w:t xml:space="preserve"> pH values, though the extent of sorption to goethite is much larger at increasingly basic solution conditions. There is very little, if any existing data examining the sorption of radium to any reduced iron solid.</w:t>
+      </w:r>
+      <w:r>
+        <w:t xml:space="preserve"> A previous study examining sorption of strontium to </w:t>
+      </w:r>
+      <w:proofErr w:type="spellStart"/>
+      <w:r>
+        <w:t>unoxidized</w:t>
+      </w:r>
+      <w:proofErr w:type="spellEnd"/>
+      <w:r>
+        <w:t xml:space="preserve"> pyrite found no discernable sorption, which suggests radium sorption would also be limited as found here </w:t>
       </w:r>
       <w:r>
         <w:fldChar w:fldCharType="begin" w:fldLock="1"/>
@@ -1836,33 +2365,72 @@
       <w:r>
         <w:t>SECTION 3.2 SURFACE COMPLEXATION MODELING</w:t>
       </w:r>
-      <w:r>
-        <w:t>:</w:t>
-      </w:r>
     </w:p>
     <w:p>
       <w:r>
         <w:tab/>
       </w:r>
       <w:r>
-        <w:t>Table 3</w:t>
-      </w:r>
-      <w:bookmarkStart w:id="3" w:name="_GoBack"/>
-      <w:bookmarkEnd w:id="3"/>
-      <w:r>
-        <w:t xml:space="preserve"> lists the results of the surface complexation modeling for ferrihydrite, goethite, and sodium montmorillonite, including the fitted reaction constants, corresponding reactions, and number of sites used. Overall, the fits to model were quite good with the simple, 1 site models posed, except for in the case of sodium montmorillonite, where an exchange reaction was neede</w:t>
-      </w:r>
-      <w:r>
-        <w:t>d.</w:t>
-      </w:r>
-      <w:r>
-        <w:t xml:space="preserve"> While protonation constants were available for pyrite from previous work </w:t>
+        <w:t>Figure 3 compares</w:t>
+      </w:r>
+      <w:r>
+        <w:t xml:space="preserve"> the surface complexation modeling results for goethite and for </w:t>
+      </w:r>
+      <w:proofErr w:type="spellStart"/>
+      <w:r>
+        <w:t>ferrihydrite</w:t>
+      </w:r>
+      <w:proofErr w:type="spellEnd"/>
+      <w:r>
+        <w:t>, both showing</w:t>
+      </w:r>
+      <w:r>
+        <w:t xml:space="preserve"> a good fit to the corresponding experimental data. The fitted reaction constants and suggested reactions, which can be found in table 3, show that </w:t>
+      </w:r>
+      <w:proofErr w:type="spellStart"/>
+      <w:r>
+        <w:t>ferrihydrite</w:t>
+      </w:r>
+      <w:proofErr w:type="spellEnd"/>
+      <w:r>
+        <w:t xml:space="preserve"> complexation dominates over goethite, matching the relative </w:t>
+      </w:r>
+      <w:r>
+        <w:t>extents</w:t>
+      </w:r>
+      <w:r>
+        <w:t xml:space="preserve"> of sorption observed in the sorption isotherms. </w:t>
+      </w:r>
+      <w:r>
+        <w:t xml:space="preserve">It is traditional when modeling </w:t>
+      </w:r>
+      <w:proofErr w:type="spellStart"/>
+      <w:r>
+        <w:t>fererhydrite</w:t>
+      </w:r>
+      <w:proofErr w:type="spellEnd"/>
+      <w:r>
+        <w:t xml:space="preserve"> behavior to use a two site model, with a strong and weak </w:t>
+      </w:r>
+      <w:commentRangeStart w:id="5"/>
+      <w:r>
+        <w:t>site</w:t>
+      </w:r>
+      <w:commentRangeEnd w:id="5"/>
+      <w:r>
+        <w:rPr>
+          <w:rStyle w:val="CommentReference"/>
+        </w:rPr>
+        <w:commentReference w:id="5"/>
+      </w:r>
+      <w:r>
+        <w:t xml:space="preserve">, where the strong site represents sorption at low levels of sorbate, and the weak site represents sorption at high levels of sorbate </w:t>
       </w:r>
       <w:r>
         <w:fldChar w:fldCharType="begin" w:fldLock="1"/>
       </w:r>
       <w:r>
-        <w:instrText>ADDIN CSL_CITATION { "citationItems" : [ { "id" : "ITEM-1", "itemData" : { "DOI" : "10.1016/j.jcis.2005.06.049", "ISSN" : "00219797", "PMID" : "16111692", "abstract" : "Understanding sorption processes is fundamental for the prediction of radionuclide migration in the surroundings of a deep geological disposal of high-level nuclear wastes. Pyrite (FeS2) is a mineral phase often present as inclusions in temperate soils. Moreover, it constitutes an indirect corrosion product of steel, a containment material that is candidate to confine radionuclides in deep geological disposals. The present study was thus initiated to determine the capacity of pyrite to immobilize Sr(II) and Eu(III). An air oxidized pyrite and a freshly acid-washed (non-oxidized) pyrite were used in background electrolytes of varying reducing-oxidizing ability (NaCl, NH 3OHCl, and NaClO4) to study the sorption of both cationic species. The sorptive capacity of pyrite appeared directly correlated to the oxidation of the surface. Non-oxidized pyrite had nearly no affinity for the studied cations whereas Sr(II) and Eu(III) species were significantly retained by oxidized pyrite surface. Using the surface complexation theory, sorption mechanisms were modeled with the Fiteql v3.2 and the Jchess 2.0 codes. Sorption of both Sr and Eu was well fitted, assuming hydroxylated species as the major surface species. This study demonstrates that not only the components of a barrier but also the redox conditions and speciations should be well characterized to predict transport of contaminants in the surrounding of a nuclear wastes disposal. ?? 2005 Elsevier Inc. All rights reserved.", "author" : [ { "dropping-particle" : "", "family" : "Naveau", "given" : "Aude", "non-dropping-particle" : "", "parse-names" : false, "suffix" : "" }, { "dropping-particle" : "", "family" : "Monteil-Rivera", "given" : "Fanny", "non-dropping-particle" : "", "parse-names" : false, "suffix" : "" }, { "dropping-particle" : "", "family" : "Dumonceau", "given" : "Jacques", "non-dropping-particle" : "", "parse-names" : false, "suffix" : "" }, { "dropping-particle" : "", "family" : "Catalette", "given" : "Hubert", "non-dropping-particle" : "", "parse-names" : false, "suffix" : "" }, { "dropping-particle" : "", "family" : "Simoni", "given" : "Eric", "non-dropping-particle" : "", "parse-names" : false, "suffix" : "" } ], "container-title" : "Journal of Colloid and Interface Science", "id" : "ITEM-1", "issue" : "1", "issued" : { "date-parts" : [ [ "2006" ] ] }, "page" : "27-35", "title" : "Sorption of Sr(II) and Eu(III) onto pyrite under different redox potential conditions", "type" : "article-journal", "volume" : "293" }, "uris" : [ "http://www.mendeley.com/documents/?uuid=b794b22d-a62e-4c73-98a8-cf4e8e47f919" ] } ], "mendeley" : { "formattedCitation" : "(Naveau et al., 2006)", "plainTextFormattedCitation" : "(Naveau et al., 2006)", "previouslyFormattedCitation" : "(Naveau et al., 2006)" }, "properties" : { "noteIndex" : 0 }, "schema" : "https://github.com/citation-style-language/schema/raw/master/csl-citation.json" }</w:instrText>
+        <w:instrText>ADDIN CSL_CITATION { "citationItems" : [ { "id" : "ITEM-1", "itemData" : { "ISBN" : "0471637319", "author" : [ { "dropping-particle" : "", "family" : "Dzombak", "given" : "DA.", "non-dropping-particle" : "", "parse-names" : false, "suffix" : "" }, { "dropping-particle" : "", "family" : "Morel", "given" : "FMM.", "non-dropping-particle" : "", "parse-names" : false, "suffix" : "" } ], "id" : "ITEM-1", "issued" : { "date-parts" : [ [ "1990" ] ] }, "publisher" : "Wiley", "publisher-place" : "New York, NY", "title" : "Surface Complexation Modeling: Hydrous Ferric Oxide", "type" : "book" }, "uris" : [ "http://www.mendeley.com/documents/?uuid=a1a40670-7195-4e56-8172-1ff3cf0956d2" ] } ], "mendeley" : { "formattedCitation" : "(Dzombak &amp; Morel, 1990)", "plainTextFormattedCitation" : "(Dzombak &amp; Morel, 1990)", "previouslyFormattedCitation" : "(Dzombak &amp; Morel, 1990)" }, "properties" : { "noteIndex" : 0 }, "schema" : "https://github.com/citation-style-language/schema/raw/master/csl-citation.json" }</w:instrText>
       </w:r>
       <w:r>
         <w:fldChar w:fldCharType="separate"/>
@@ -1871,19 +2439,43 @@
         <w:rPr>
           <w:noProof/>
         </w:rPr>
-        <w:t>(Naveau et al., 2006)</w:t>
+        <w:t>(Dzombak &amp; Morel, 1990)</w:t>
       </w:r>
       <w:r>
         <w:fldChar w:fldCharType="end"/>
       </w:r>
       <w:r>
-        <w:t xml:space="preserve">, a simple 1 site surface complexation model was insufficient to model the experimental data. The surface of pyrite, while well studied, exhibits markedly different behavior compared to the iron oxides and clay species, making it difficult to construct a model that can intercompare the 4 minerals </w:t>
+        <w:t xml:space="preserve">. This type of model was considered when fitting the experimental data, however, there was no sensitivity found for the reaction constant for the weak site. Given the low levels of radium used in the experimental data set, it is not surprising that weak site behavior was not observed during </w:t>
+      </w:r>
+      <w:proofErr w:type="spellStart"/>
+      <w:r>
+        <w:t>ferrihydrite</w:t>
+      </w:r>
+      <w:proofErr w:type="spellEnd"/>
+      <w:r>
+        <w:t xml:space="preserve"> sorption. Other recent work examining radium sorption to </w:t>
+      </w:r>
+      <w:proofErr w:type="spellStart"/>
+      <w:r>
+        <w:t>ferrihydrite</w:t>
+      </w:r>
+      <w:proofErr w:type="spellEnd"/>
+      <w:r>
+        <w:t xml:space="preserve"> used a </w:t>
+      </w:r>
+      <w:proofErr w:type="spellStart"/>
+      <w:r>
+        <w:t>tetradentate</w:t>
+      </w:r>
+      <w:proofErr w:type="spellEnd"/>
+      <w:r>
+        <w:t xml:space="preserve"> reaction to fit experimental data </w:t>
       </w:r>
       <w:r>
         <w:fldChar w:fldCharType="begin" w:fldLock="1"/>
       </w:r>
       <w:r>
-        <w:instrText>ADDIN CSL_CITATION { "citationItems" : [ { "id" : "ITEM-1", "itemData" : { "DOI" : "10.1016/0016-7037(91)90094-L", "ISSN" : "00167037", "abstract" : "Interactions between pyrite and dissolved Ca2+, Mn2+, Co2+, Ni2+, Cd2+, and Zn2+ were studied as a function of pH, ionic strength, and adsorbate concentration in NaCl solutions and in seawater. Apparent adsorption constants were calculated using an ion-exchange surface complexation model, and second-order rate constants for the sorption of Co2+, Ni2+, Cd2+, and Zn2+ were calculated from their uptake kinetics. Apparent adsorption constants generally varied by less than an order of magnitude, except for Ca2+ which exhibited complex behavior. The apparent adsorption constants decreased in the order Co2+ &gt; Cd2+ &gt; Mn2+ &gt; Ni2+ &gt; Ca2+ &gt; Zn2+. The ranking of the apparent adsorption constants does not correlate with the first hydrolysis constants of the adsorbates or the solubility products of their sulfide minerals. The behavior of the second-order forward and reverse rate constants in different solutions indicates that adsorption is more complex than the second-order reaction model described by the ion exchange surface complexation model. The forward sorption reaction rate constants increased with increasing pH, and decreased with increasing ionic strength or initial adsorbate concentration. The reverse sorption reaction rate constants increased with increasing pH or initial adsorbate concentration, and were unaffected by ionic strength. The effect of pH on the forward and reverse rate constants may have been due to, respectively, a surface-induced hydrolysis reaction mechanism and a rate-limiting step prior to the surface complex-hydrogen ion reaction. The effect of ionic strength on the forward rate constants may have been due to site competition with Na+, while the effect of initial adsorbate concentration on the forward and reverse rate constants may have been due to, respectively, the assumption of a constant concentration of surface sites available for reaction and the presence of heterogeneous surface sites. \u00a9 1991.", "author" : [ { "dropping-particle" : "", "family" : "Kornicker", "given" : "William A.", "non-dropping-particle" : "", "parse-names" : false, "suffix" : "" }, { "dropping-particle" : "", "family" : "Morse", "given" : "John W.", "non-dropping-particle" : "", "parse-names" : false, "suffix" : "" } ], "container-title" : "Geochimica et Cosmochimica Acta", "id" : "ITEM-1", "issue" : "8", "issued" : { "date-parts" : [ [ "1991" ] ] }, "page" : "2159-2171", "title" : "Interactions of divalent cations with the surface of pyrite", "type" : "article-journal", "volume" : "55" }, "uris" : [ "http://www.mendeley.com/documents/?uuid=d1857faf-2566-41b2-ac85-cbf33257c4db" ] }, { "id" : "ITEM-2", "itemData" : { "DOI" : "10.1016/j.surfrep.2008.09.002", "ISSN" : "01675729", "author" : [ { "dropping-particle" : "", "family" : "Murphy", "given" : "R", "non-dropping-particle" : "", "parse-names" : false, "suffix" : "" }, { "dropping-particle" : "", "family" : "Strongin", "given" : "D", "non-dropping-particle" : "", "parse-names" : false, "suffix" : "" } ], "container-title" : "Surface Science Reports", "id" : "ITEM-2", "issue" : "1", "issued" : { "date-parts" : [ [ "2009", "1", "1" ] ] }, "page" : "1-45", "publisher" : "Elsevier B.V.", "title" : "Surface reactivity of pyrite and related sulfides", "type" : "article-journal", "volume" : "64" }, "uris" : [ "http://www.mendeley.com/documents/?uuid=71ce558a-257c-43ec-a0de-9e0981828d1f" ] } ], "mendeley" : { "formattedCitation" : "(Kornicker &amp; Morse, 1991; Murphy &amp; Strongin, 2009)", "plainTextFormattedCitation" : "(Kornicker &amp; Morse, 1991; Murphy &amp; Strongin, 2009)" }, "properties" : { "noteIndex" : 0 }, "schema" : "https://github.com/citation-style-language/schema/raw/master/csl-citation.json" }</w:instrText>
+        <w:instrText>ADDIN CSL_CITATION { "citationItems" : [ { "id" : "ITEM-1", "itemData" : { "DOI" : "10.1016/j.gca.2014.10.008", "ISSN" : "0016-7037", "author" : [ { "dropping-particle" : "", "family" : "Sajih", "given" : "M", "non-dropping-particle" : "", "parse-names" : false, "suffix" : "" }, { "dropping-particle" : "", "family" : "Bryan", "given" : "N D", "non-dropping-particle" : "", "parse-names" : false, "suffix" : "" }, { "dropping-particle" : "", "family" : "Livens", "given" : "F R", "non-dropping-particle" : "", "parse-names" : false, "suffix" : "" }, { "dropping-particle" : "", "family" : "Vaughan", "given" : "D J", "non-dropping-particle" : "", "parse-names" : false, "suffix" : "" }, { "dropping-particle" : "", "family" : "Descostes", "given" : "M", "non-dropping-particle" : "", "parse-names" : false, "suffix" : "" }, { "dropping-particle" : "", "family" : "Phrommavanh", "given" : "V", "non-dropping-particle" : "", "parse-names" : false, "suffix" : "" }, { "dropping-particle" : "", "family" : "Nos", "given" : "J", "non-dropping-particle" : "", "parse-names" : false, "suffix" : "" }, { "dropping-particle" : "", "family" : "Morris", "given" : "K", "non-dropping-particle" : "", "parse-names" : false, "suffix" : "" } ], "container-title" : "Geochimica et Cosmochimica Acta", "id" : "ITEM-1", "issued" : { "date-parts" : [ [ "2014" ] ] }, "page" : "150-163", "publisher" : "Elsevier Ltd", "title" : "Adsorption of radium and barium on goethite and ferrihydrite: A kinetic and surface complexation modelling study", "type" : "article-journal", "volume" : "146" }, "uris" : [ "http://www.mendeley.com/documents/?uuid=8b7e3294-07a1-4806-9ef6-49c0afe4e0f1" ] } ], "mendeley" : { "formattedCitation" : "(Sajih et al., 2014a)", "plainTextFormattedCitation" : "(Sajih et al., 2014a)", "previouslyFormattedCitation" : "(Sajih et al., 2014a)" }, "properties" : { "noteIndex" : 0 }, "schema" : "https://github.com/citation-style-language/schema/raw/master/csl-citation.json" }</w:instrText>
       </w:r>
       <w:r>
         <w:fldChar w:fldCharType="separate"/>
@@ -1892,207 +2484,50 @@
         <w:rPr>
           <w:noProof/>
         </w:rPr>
-        <w:t>(Kornicker &amp; Morse, 1991; Murphy &amp; Strongin, 2009)</w:t>
+        <w:t>(Sajih et al., 2014a)</w:t>
       </w:r>
       <w:r>
         <w:fldChar w:fldCharType="end"/>
       </w:r>
       <w:r>
-        <w:t>. This is not a concern because pyrite exhibited limited sorption to the pyrite surface.</w:t>
-      </w:r>
-    </w:p>
-    <w:p>
-      <w:r>
-        <w:t>SECTION 3.2.1 SURFACE COMPLEXATION MODELING: IRON OXIDES</w:t>
+        <w:t xml:space="preserve">. In order to maintain comparisons with goethite and montmorillonite behavior, as well as to maintain the simplicity of the overall modeling approach, this method was not used. </w:t>
       </w:r>
     </w:p>
     <w:p>
       <w:r>
         <w:tab/>
-      </w:r>
-    </w:p>
-    <w:p>
+        <w:t>MAKE COMPARISONS TO STRONTIUM, BARIUM, OTHER SIMPLE SURFACE COMPLEXATION</w:t>
+      </w:r>
+      <w:r>
+        <w:t xml:space="preserve"> </w:t>
+      </w:r>
+      <w:r>
+        <w:fldChar w:fldCharType="begin" w:fldLock="1"/>
+      </w:r>
+      <w:r>
+        <w:instrText>ADDIN CSL_CITATION { "citationItems" : [ { "id" : "ITEM-1", "itemData" : { "author" : [ { "dropping-particle" : "", "family" : "Small", "given" : "T D", "non-dropping-particle" : "", "parse-names" : false, "suffix" : "" }, { "dropping-particle" : "", "family" : "Warren", "given" : "L A", "non-dropping-particle" : "", "parse-names" : false, "suffix" : "" }, { "dropping-particle" : "", "family" : "Roden", "given" : "E E", "non-dropping-particle" : "", "parse-names" : false, "suffix" : "" } ], "id" : "ITEM-1", "issue" : "24", "issued" : { "date-parts" : [ [ "1999" ] ] }, "page" : "4465-4470", "title" : "Sorption of Strontium by Bacteria , Fe ( III ) Oxide , and Bacteria - Fe ( III ) Oxide Composites", "type" : "article-journal", "volume" : "33" }, "uris" : [ "http://www.mendeley.com/documents/?uuid=a67f82d1-13a0-40ff-970d-abcb333eb2c0" ] }, { "id" : "ITEM-2", "itemData" : { "DOI" : "10.1016/j.gca.2014.10.008", "ISSN" : "00167037", "author" : [ { "dropping-particle" : "", "family" : "Sajih", "given" : "M.", "non-dropping-particle" : "", "parse-names" : false, "suffix" : "" }, { "dropping-particle" : "", "family" : "Bryan", "given" : "N.D.", "non-dropping-particle" : "", "parse-names" : false, "suffix" : "" }, { "dropping-particle" : "", "family" : "Livens", "given" : "F.R.", "non-dropping-particle" : "", "parse-names" : false, "suffix" : "" }, { "dropping-particle" : "", "family" : "Vaughan", "given" : "D.J.", "non-dropping-particle" : "", "parse-names" : false, "suffix" : "" }, { "dropping-particle" : "", "family" : "Descostes", "given" : "M.", "non-dropping-particle" : "", "parse-names" : false, "suffix" : "" }, { "dropping-particle" : "", "family" : "Phrommavanh", "given" : "V.", "non-dropping-particle" : "", "parse-names" : false, "suffix" : "" }, { "dropping-particle" : "", "family" : "Nos", "given" : "J.", "non-dropping-particle" : "", "parse-names" : false, "suffix" : "" }, { "dropping-particle" : "", "family" : "Morris", "given" : "K.", "non-dropping-particle" : "", "parse-names" : false, "suffix" : "" } ], "container-title" : "Geochimica et Cosmochimica Acta", "id" : "ITEM-2", "issued" : { "date-parts" : [ [ "2014", "12" ] ] }, "page" : "150-163", "title" : "Adsorption of radium and barium on goethite and ferrihydrite: A kinetic and surface complexation modelling study: SUPPLEMENTARY DATA", "type" : "article-journal", "volume" : "146" }, "uris" : [ "http://www.mendeley.com/documents/?uuid=686923f7-f148-47f4-a070-4bdc2ce9c6dd" ] } ], "mendeley" : { "formattedCitation" : "(Sajih et al., 2014b; Small, Warren, &amp; Roden, 1999)", "plainTextFormattedCitation" : "(Sajih et al., 2014b; Small, Warren, &amp; Roden, 1999)", "previouslyFormattedCitation" : "(Sajih et al., 2014b; Small, Warren, &amp; Roden, 1999)" }, "properties" : { "noteIndex" : 0 }, "schema" : "https://github.com/citation-style-language/schema/raw/master/csl-citation.json" }</w:instrText>
+      </w:r>
+      <w:r>
+        <w:fldChar w:fldCharType="separate"/>
+      </w:r>
+      <w:r>
+        <w:rPr>
+          <w:noProof/>
+        </w:rPr>
+        <w:t>(Sajih et al., 2014b; Small, Warren, &amp; Roden, 1999)</w:t>
+      </w:r>
+      <w:r>
+        <w:fldChar w:fldCharType="end"/>
+      </w:r>
+    </w:p>
+    <w:p/>
+    <w:p>
+      <w:r>
+        <w:t>SECTION 3.3: IMPLICATIONS FOR RADIUM AS TRACER</w:t>
+      </w:r>
       <w:r>
         <w:tab/>
       </w:r>
-      <w:commentRangeStart w:id="4"/>
-      <w:r>
-        <w:t>The results of the surface complexatio</w:t>
-      </w:r>
-      <w:r>
-        <w:t>n modeling</w:t>
-      </w:r>
-      <w:r>
-        <w:t xml:space="preserve"> for the montmorillonite and ferrihydrite</w:t>
-      </w:r>
-      <w:r>
-        <w:t xml:space="preserve"> are shown in figure 3</w:t>
-      </w:r>
-      <w:r>
-        <w:t xml:space="preserve">, with the fitted </w:t>
-      </w:r>
-      <w:r>
-        <w:t>reaction constants</w:t>
-      </w:r>
-      <w:r>
-        <w:t xml:space="preserve"> for all minerals</w:t>
-      </w:r>
-      <w:r>
-        <w:t xml:space="preserve"> in table 2</w:t>
-      </w:r>
-      <w:r>
-        <w:t xml:space="preserve">. </w:t>
-      </w:r>
-      <w:r>
-        <w:t>Despite the overall simplicity of the model, the fits are quite good across all minerals</w:t>
-      </w:r>
-      <w:r>
-        <w:t xml:space="preserve">. Fitted reaction constants were highest for sodium montmorillonite, followed by ferrihydrite, goethite, and then pyrite, though the </w:t>
-      </w:r>
-      <w:r>
-        <w:lastRenderedPageBreak/>
-        <w:t xml:space="preserve">reactions constants only vary a few units between minerals. </w:t>
-      </w:r>
-      <w:r>
-        <w:t xml:space="preserve"> A more traditional two site model for ferrihydrite was also considered by adding a weak site </w:t>
-      </w:r>
-      <w:r>
-        <w:fldChar w:fldCharType="begin" w:fldLock="1"/>
-      </w:r>
-      <w:r>
-        <w:instrText>ADDIN CSL_CITATION { "citationItems" : [ { "id" : "ITEM-1", "itemData" : { "ISBN" : "0471637319", "author" : [ { "dropping-particle" : "", "family" : "Dzombak", "given" : "DA.", "non-dropping-particle" : "", "parse-names" : false, "suffix" : "" }, { "dropping-particle" : "", "family" : "Morel", "given" : "FMM.", "non-dropping-particle" : "", "parse-names" : false, "suffix" : "" } ], "id" : "ITEM-1", "issued" : { "date-parts" : [ [ "1990" ] ] }, "publisher" : "Wiley", "publisher-place" : "New York, NY", "title" : "Surface Complexation Modeling: Hydrous Ferric Oxide", "type" : "book" }, "uris" : [ "http://www.mendeley.com/documents/?uuid=a1a40670-7195-4e56-8172-1ff3cf0956d2" ] } ], "mendeley" : { "formattedCitation" : "(Dzombak &amp; Morel, 1990)", "plainTextFormattedCitation" : "(Dzombak &amp; Morel, 1990)", "previouslyFormattedCitation" : "(Dzombak &amp; Morel, 1990)" }, "properties" : { "noteIndex" : 0 }, "schema" : "https://github.com/citation-style-language/schema/raw/master/csl-citation.json" }</w:instrText>
-      </w:r>
-      <w:r>
-        <w:fldChar w:fldCharType="separate"/>
-      </w:r>
-      <w:r>
-        <w:rPr>
-          <w:noProof/>
-        </w:rPr>
-        <w:t>(Dzombak &amp; Morel, 1990)</w:t>
-      </w:r>
-      <w:r>
-        <w:fldChar w:fldCharType="end"/>
-      </w:r>
-      <w:r>
-        <w:t>, but the model had little sensitivi</w:t>
-      </w:r>
-      <w:r>
-        <w:t>ty to this second reaction site</w:t>
-      </w:r>
-      <w:r>
-        <w:t xml:space="preserve">, suggesting that only one site was needed </w:t>
-      </w:r>
-      <w:r>
-        <w:t xml:space="preserve">to </w:t>
-      </w:r>
-      <w:r>
-        <w:t>describe sorption</w:t>
-      </w:r>
-      <w:r>
-        <w:t>.</w:t>
-      </w:r>
-      <w:r>
-        <w:t xml:space="preserve"> </w:t>
-      </w:r>
-      <w:r>
-        <w:t>We did not consider a previously described tetradentate model</w:t>
-      </w:r>
-      <w:r>
-        <w:t xml:space="preserve"> </w:t>
-      </w:r>
-      <w:r>
-        <w:fldChar w:fldCharType="begin" w:fldLock="1"/>
-      </w:r>
-      <w:r>
-        <w:instrText>ADDIN CSL_CITATION { "citationItems" : [ { "id" : "ITEM-1", "itemData" : { "DOI" : "10.1016/j.gca.2014.10.008", "ISSN" : "0016-7037", "author" : [ { "dropping-particle" : "", "family" : "Sajih", "given" : "M", "non-dropping-particle" : "", "parse-names" : false, "suffix" : "" }, { "dropping-particle" : "", "family" : "Bryan", "given" : "N D", "non-dropping-particle" : "", "parse-names" : false, "suffix" : "" }, { "dropping-particle" : "", "family" : "Livens", "given" : "F R", "non-dropping-particle" : "", "parse-names" : false, "suffix" : "" }, { "dropping-particle" : "", "family" : "Vaughan", "given" : "D J", "non-dropping-particle" : "", "parse-names" : false, "suffix" : "" }, { "dropping-particle" : "", "family" : "Descostes", "given" : "M", "non-dropping-particle" : "", "parse-names" : false, "suffix" : "" }, { "dropping-particle" : "", "family" : "Phrommavanh", "given" : "V", "non-dropping-particle" : "", "parse-names" : false, "suffix" : "" }, { "dropping-particle" : "", "family" : "Nos", "given" : "J", "non-dropping-particle" : "", "parse-names" : false, "suffix" : "" }, { "dropping-particle" : "", "family" : "Morris", "given" : "K", "non-dropping-particle" : "", "parse-names" : false, "suffix" : "" } ], "container-title" : "Geochimica et Cosmochimica Acta", "id" : "ITEM-1", "issued" : { "date-parts" : [ [ "2014" ] ] }, "page" : "150-163", "publisher" : "Elsevier Ltd", "title" : "Adsorption of radium and barium on goethite and ferrihydrite: A kinetic and surface complexation modelling study", "type" : "article-journal", "volume" : "146" }, "uris" : [ "http://www.mendeley.com/documents/?uuid=8b7e3294-07a1-4806-9ef6-49c0afe4e0f1" ] } ], "mendeley" : { "formattedCitation" : "(Sajih et al., 2014a)", "plainTextFormattedCitation" : "(Sajih et al., 2014a)", "previouslyFormattedCitation" : "(Sajih et al., 2014a)" }, "properties" : { "noteIndex" : 0 }, "schema" : "https://github.com/citation-style-language/schema/raw/master/csl-citation.json" }</w:instrText>
-      </w:r>
-      <w:r>
-        <w:fldChar w:fldCharType="separate"/>
-      </w:r>
-      <w:r>
-        <w:rPr>
-          <w:noProof/>
-        </w:rPr>
-        <w:t>(Sajih et al., 2014a)</w:t>
-      </w:r>
-      <w:r>
-        <w:fldChar w:fldCharType="end"/>
-      </w:r>
-      <w:r>
-        <w:t xml:space="preserve">, as we wanted to maintain comparisons between the other minerals. </w:t>
-      </w:r>
-      <w:r>
-        <w:t>In contrast, t</w:t>
-      </w:r>
-      <w:r>
-        <w:t xml:space="preserve">he inclusion of an exchange reaction with sodium montmorillonite was </w:t>
-      </w:r>
-      <w:r>
-        <w:t>necessary</w:t>
-      </w:r>
-      <w:r>
-        <w:t xml:space="preserve"> to explain the high extent of sorption even at low pH values</w:t>
-      </w:r>
-      <w:r>
-        <w:t xml:space="preserve">, a method consistent with previous work modeling metal sorption to montmorillonite minerals </w:t>
-      </w:r>
-      <w:r>
-        <w:fldChar w:fldCharType="begin" w:fldLock="1"/>
-      </w:r>
-      <w:r>
-        <w:instrText>ADDIN CSL_CITATION { "citationItems" : [ { "id" : "ITEM-1", "itemData" : { "DOI" : "10.1016/j.gca.2005.06.031", "ISBN" : "0016-7037", "ISSN" : "00167037", "abstract" : "Sorption edges and isotherms for Eu(III) uptake on Ca-montmorillonite and Na-illite in 0.066 mol/L Ca(C1O\n                        4)\n                        2 and 0.1 mol/L NaC1O\n                        4 background electrolytes, respectively, were modelled using a quasi-mechanistic sorption model (the two site protolysis non electrostatic surface complexation and cation exchange (2SPNE SC/CE) model). For both clay minerals the Eu sorption edges could be quantitatively modelled in the pH range ???3 to ???10 using cation exchange reactions for Eu\n                        3+/Na\n                        + and Eu\n                        3+/Ca\n                        2+ and three surface complexation reactions on the strong sorption sites forming ???S\n                        S OEu\n                        2+, ???S\n                        SOEuOH\n                        + and ???S\n                        SOEu(OH)\n                        2\n                        o inner sphere complexes which appear successively with increasing pH. Time resolved laser fluorescence spectroscopy (TRLFS) measurements of Cm(III) loaded Ca-montmorillonite and Na-illite were available from Part 1 of this work. De-convolution of the normalised fluorescence spectra measured at different pH values indicated three distinct Cm surface complexes, Cm complexes 1, 2 and 3 for both clay minerals, in agreement with model predictions, but with different distribution functions for the individual species. Under the assumption that Eu and Cm exhibit essentially the same hydrolysis and sorption behaviour, the Eu surface complexation constants were used to predict surface species distribution functions for Cm under the same experimental conditions used in the TRLFS measurements. Comparison of modelled and experimentally deduced species distributions indicated that for both clay minerals peak heights and widths of the three peaks did not correspond particularly well. It is shown that the calculated species distribution functions are sensitive to the values of the hydrolysis constants used in the calculations, whereas modelling the sorption edge measurements by applying the 2SPNE SC/CE approach is much less sensitive. By modifying the values of the hydrolysis constants within their uncertainty range and re-modelling the sorption edges, considerably better correspondence between the modelled and TRLFS species distribution functions was found. In particular, peak positions, heights and widths for the mode\u2026", "author" : [ { "dropping-particle" : "", "family" : "Bradbury", "given" : "Mike H.", "non-dropping-particle" : "", "parse-names" : false, "suffix" : "" }, { "dropping-particle" : "", "family" : "Baeyens", "given" : "B.", "non-dropping-particle" : "", "parse-names" : false, "suffix" : "" }, { "dropping-particle" : "", "family" : "Geckeis", "given" : "H.", "non-dropping-particle" : "", "parse-names" : false, "suffix" : "" }, { "dropping-particle" : "", "family" : "Rabung", "given" : "Th", "non-dropping-particle" : "", "parse-names" : false, "suffix" : "" } ], "container-title" : "Geochimica et Cosmochimica Acta", "id" : "ITEM-1", "issue" : "23", "issued" : { "date-parts" : [ [ "2005" ] ] }, "page" : "5403-5412", "title" : "Sorption of Eu(III)/Cm(III) on Ca-montmorillonite and Na-illite. Part 2: Surface complexation modelling", "type" : "article-journal", "volume" : "69" }, "uris" : [ "http://www.mendeley.com/documents/?uuid=ac497f55-14cf-4f9d-986a-976768c3508b" ] } ], "mendeley" : { "formattedCitation" : "(Mike H. Bradbury et al., 2005)", "plainTextFormattedCitation" : "(Mike H. Bradbury et al., 2005)", "previouslyFormattedCitation" : "(Mike H. Bradbury et al., 2005)" }, "properties" : { "noteIndex" : 0 }, "schema" : "https://github.com/citation-style-language/schema/raw/master/csl-citation.json" }</w:instrText>
-      </w:r>
-      <w:r>
-        <w:fldChar w:fldCharType="separate"/>
-      </w:r>
-      <w:r>
-        <w:rPr>
-          <w:noProof/>
-        </w:rPr>
-        <w:t>(Mike H. Bradbury et al., 2005)</w:t>
-      </w:r>
-      <w:r>
-        <w:fldChar w:fldCharType="end"/>
-      </w:r>
-      <w:r>
-        <w:t>.</w:t>
-      </w:r>
-      <w:r>
-        <w:t xml:space="preserve"> The selectivity coefficient for this exchange reaction is fairly low in comparison to that of other metals, suggesting that radium would easily be displaced by other exchangeable metals such as calcium or magnesium. </w:t>
-      </w:r>
-      <w:commentRangeEnd w:id="4"/>
-      <w:r>
-        <w:rPr>
-          <w:rStyle w:val="CommentReference"/>
-        </w:rPr>
-        <w:commentReference w:id="4"/>
-      </w:r>
-    </w:p>
-    <w:p>
-      <w:r>
-        <w:tab/>
-      </w:r>
-      <w:r>
-        <w:t>Cleaned p</w:t>
-      </w:r>
-      <w:r>
-        <w:t>yrite, in contrast to the other minerals, shows little affinity for radium, even under more basic conditions, even after accounting for</w:t>
-      </w:r>
-      <w:r>
-        <w:t xml:space="preserve"> differ</w:t>
-      </w:r>
-      <w:r>
-        <w:t>ences in surface area.</w:t>
-      </w:r>
-    </w:p>
-    <w:p>
-      <w:r>
-        <w:t>SECTION 3.3: IMPLICATIONS FOR RADIUM AS TRACER</w:t>
-      </w:r>
-      <w:r>
-        <w:tab/>
-      </w:r>
     </w:p>
     <w:p>
       <w:pPr>
@@ -2137,7 +2572,15 @@
         <w:ind w:firstLine="720"/>
       </w:pPr>
       <w:r>
-        <w:t>Sulfide bearing iron minerals, which are common in reduced groundwaters may</w:t>
+        <w:t xml:space="preserve">Sulfide bearing iron minerals, which are common in reduced </w:t>
+      </w:r>
+      <w:proofErr w:type="spellStart"/>
+      <w:r>
+        <w:t>groundwaters</w:t>
+      </w:r>
+      <w:proofErr w:type="spellEnd"/>
+      <w:r>
+        <w:t xml:space="preserve"> may</w:t>
       </w:r>
       <w:r>
         <w:t xml:space="preserve"> also</w:t>
@@ -2155,7 +2598,23 @@
         <w:t xml:space="preserve">to remove iron oxide coatings, however, natural variability in redox state of groundwater can drive the formation of oxidized iron coatings that could then enhance radium retention. </w:t>
       </w:r>
       <w:r>
-        <w:t>This plays an important factor in groundwaters that experience natural or anthropogenically driven shifts in groundwater redox state. One area where this is crucial is in hydraulic fracturing, where anoxic shale brines are exposed to oxygenated water, which may result enhanced radium retention.</w:t>
+        <w:t xml:space="preserve">This plays an important factor in </w:t>
+      </w:r>
+      <w:proofErr w:type="spellStart"/>
+      <w:r>
+        <w:t>groundwaters</w:t>
+      </w:r>
+      <w:proofErr w:type="spellEnd"/>
+      <w:r>
+        <w:t xml:space="preserve"> that experience natural or </w:t>
+      </w:r>
+      <w:proofErr w:type="spellStart"/>
+      <w:r>
+        <w:t>anthropogenically</w:t>
+      </w:r>
+      <w:proofErr w:type="spellEnd"/>
+      <w:r>
+        <w:t xml:space="preserve"> driven shifts in groundwater redox state. One area where this is crucial is in hydraulic fracturing, where anoxic shale brines are exposed to oxygenated water, which may result enhanced radium retention.</w:t>
       </w:r>
       <w:r>
         <w:t xml:space="preserve"> The work here lays a path for improving models of radium transport, which can then be leveraged in efforts to use radium isotopes as a marker for hydraulic fracturing contamination. </w:t>
@@ -2362,7 +2821,6 @@
           <w:noProof/>
           <w:szCs w:val="24"/>
         </w:rPr>
-        <w:lastRenderedPageBreak/>
         <w:t>Radioprotection</w:t>
       </w:r>
       <w:r>
@@ -2589,7 +3047,16 @@
           <w:noProof/>
           <w:szCs w:val="24"/>
         </w:rPr>
-        <w:t xml:space="preserve">Bradbury, M. H., Baeyens, B., Geckeis, H., &amp; Rabung, T. (2005). Sorption of Eu(III)/Cm(III) on Ca-montmorillonite and Na-illite. Part 2: Surface complexation modelling. </w:t>
+        <w:t>Bradbury, M. H., Baeyens, B., Geckeis, H., &amp; Rabung, T. (2005). Sorption of Eu(III)/Cm(III) on Ca-</w:t>
+      </w:r>
+      <w:r>
+        <w:rPr>
+          <w:rFonts w:ascii="Calibri" w:hAnsi="Calibri" w:cs="Times New Roman"/>
+          <w:noProof/>
+          <w:szCs w:val="24"/>
+        </w:rPr>
+        <w:lastRenderedPageBreak/>
+        <w:t xml:space="preserve">montmorillonite and Na-illite. Part 2: Surface complexation modelling. </w:t>
       </w:r>
       <w:r>
         <w:rPr>
@@ -2648,7 +3115,7 @@
           <w:noProof/>
           <w:szCs w:val="24"/>
         </w:rPr>
-        <w:t xml:space="preserve">Dzombak, D., &amp; Morel, F. (1990). </w:t>
+        <w:t xml:space="preserve">Dixit, S., &amp; Hering, J. G. (2003). Comparison of arsenic(V) and arsenic(III) sorption onto iron oxide minerals: implications for arsenic mobility. </w:t>
       </w:r>
       <w:r>
         <w:rPr>
@@ -2658,15 +3125,33 @@
           <w:noProof/>
           <w:szCs w:val="24"/>
         </w:rPr>
-        <w:t>Surface Complexation Modeling: Hydrous Ferric Oxide</w:t>
-      </w:r>
-      <w:r>
-        <w:rPr>
-          <w:rFonts w:ascii="Calibri" w:hAnsi="Calibri" w:cs="Times New Roman"/>
-          <w:noProof/>
-          <w:szCs w:val="24"/>
-        </w:rPr>
-        <w:t>. New York, NY: Wiley.</w:t>
+        <w:t>Environmental Science &amp; Technology</w:t>
+      </w:r>
+      <w:r>
+        <w:rPr>
+          <w:rFonts w:ascii="Calibri" w:hAnsi="Calibri" w:cs="Times New Roman"/>
+          <w:noProof/>
+          <w:szCs w:val="24"/>
+        </w:rPr>
+        <w:t xml:space="preserve">, </w:t>
+      </w:r>
+      <w:r>
+        <w:rPr>
+          <w:rFonts w:ascii="Calibri" w:hAnsi="Calibri" w:cs="Times New Roman"/>
+          <w:i/>
+          <w:iCs/>
+          <w:noProof/>
+          <w:szCs w:val="24"/>
+        </w:rPr>
+        <w:t>37</w:t>
+      </w:r>
+      <w:r>
+        <w:rPr>
+          <w:rFonts w:ascii="Calibri" w:hAnsi="Calibri" w:cs="Times New Roman"/>
+          <w:noProof/>
+          <w:szCs w:val="24"/>
+        </w:rPr>
+        <w:t>(18), 4182–9. Retrieved from http://www.ncbi.nlm.nih.gov/pubmed/14524451</w:t>
       </w:r>
     </w:p>
     <w:p>
@@ -2689,7 +3174,7 @@
           <w:noProof/>
           <w:szCs w:val="24"/>
         </w:rPr>
-        <w:t xml:space="preserve">Gonneea, M. E., Morris, P. J., Dulaiova, H., &amp; Charette, M. a. (2008). New perspectives on radium behavior within a subterranean estuary. </w:t>
+        <w:t xml:space="preserve">Dzombak, D., &amp; Morel, F. (1990). </w:t>
       </w:r>
       <w:r>
         <w:rPr>
@@ -2699,33 +3184,15 @@
           <w:noProof/>
           <w:szCs w:val="24"/>
         </w:rPr>
-        <w:t>Marine Chemistry</w:t>
-      </w:r>
-      <w:r>
-        <w:rPr>
-          <w:rFonts w:ascii="Calibri" w:hAnsi="Calibri" w:cs="Times New Roman"/>
-          <w:noProof/>
-          <w:szCs w:val="24"/>
-        </w:rPr>
-        <w:t xml:space="preserve">, </w:t>
-      </w:r>
-      <w:r>
-        <w:rPr>
-          <w:rFonts w:ascii="Calibri" w:hAnsi="Calibri" w:cs="Times New Roman"/>
-          <w:i/>
-          <w:iCs/>
-          <w:noProof/>
-          <w:szCs w:val="24"/>
-        </w:rPr>
-        <w:t>109</w:t>
-      </w:r>
-      <w:r>
-        <w:rPr>
-          <w:rFonts w:ascii="Calibri" w:hAnsi="Calibri" w:cs="Times New Roman"/>
-          <w:noProof/>
-          <w:szCs w:val="24"/>
-        </w:rPr>
-        <w:t>(3-4), 250–267. doi:10.1016/j.marchem.2007.12.002</w:t>
+        <w:t>Surface Complexation Modeling: Hydrous Ferric Oxide</w:t>
+      </w:r>
+      <w:r>
+        <w:rPr>
+          <w:rFonts w:ascii="Calibri" w:hAnsi="Calibri" w:cs="Times New Roman"/>
+          <w:noProof/>
+          <w:szCs w:val="24"/>
+        </w:rPr>
+        <w:t>. New York, NY: Wiley.</w:t>
       </w:r>
     </w:p>
     <w:p>
@@ -2748,7 +3215,7 @@
           <w:noProof/>
           <w:szCs w:val="24"/>
         </w:rPr>
-        <w:t xml:space="preserve">Grivé, M., Duro, L., Colàs, E., &amp; Giffaut, E. (2015). Thermodynamic data selection applied to radionuclides and chemotoxic elements: An overview of the ThermoChimie-TDB. </w:t>
+        <w:t xml:space="preserve">Gonneea, M. E., Morris, P. J., Dulaiova, H., &amp; Charette, M. a. (2008). New perspectives on radium behavior within a subterranean estuary. </w:t>
       </w:r>
       <w:r>
         <w:rPr>
@@ -2758,7 +3225,7 @@
           <w:noProof/>
           <w:szCs w:val="24"/>
         </w:rPr>
-        <w:t>Applied Geochemistry</w:t>
+        <w:t>Marine Chemistry</w:t>
       </w:r>
       <w:r>
         <w:rPr>
@@ -2776,15 +3243,15 @@
           <w:noProof/>
           <w:szCs w:val="24"/>
         </w:rPr>
-        <w:t>55</w:t>
-      </w:r>
-      <w:r>
-        <w:rPr>
-          <w:rFonts w:ascii="Calibri" w:hAnsi="Calibri" w:cs="Times New Roman"/>
-          <w:noProof/>
-          <w:szCs w:val="24"/>
-        </w:rPr>
-        <w:t>, 85–94. doi:10.1016/j.apgeochem.2014.12.017</w:t>
+        <w:t>109</w:t>
+      </w:r>
+      <w:r>
+        <w:rPr>
+          <w:rFonts w:ascii="Calibri" w:hAnsi="Calibri" w:cs="Times New Roman"/>
+          <w:noProof/>
+          <w:szCs w:val="24"/>
+        </w:rPr>
+        <w:t>(3-4), 250–267. doi:10.1016/j.marchem.2007.12.002</w:t>
       </w:r>
     </w:p>
     <w:p>
@@ -2807,7 +3274,7 @@
           <w:noProof/>
           <w:szCs w:val="24"/>
         </w:rPr>
-        <w:t xml:space="preserve">Hughes, A. L. H., Wilson, A. M., &amp; Moore, W. S. (2015). Groundwater transport and radium variability in coastal porewaters. </w:t>
+        <w:t xml:space="preserve">Grivé, M., Duro, L., Colàs, E., &amp; Giffaut, E. (2015). Thermodynamic data selection applied to radionuclides and chemotoxic elements: An overview of the ThermoChimie-TDB. </w:t>
       </w:r>
       <w:r>
         <w:rPr>
@@ -2817,7 +3284,7 @@
           <w:noProof/>
           <w:szCs w:val="24"/>
         </w:rPr>
-        <w:t>Estuarine, Coastal and Shelf Science</w:t>
+        <w:t>Applied Geochemistry</w:t>
       </w:r>
       <w:r>
         <w:rPr>
@@ -2835,15 +3302,15 @@
           <w:noProof/>
           <w:szCs w:val="24"/>
         </w:rPr>
-        <w:t>164</w:t>
-      </w:r>
-      <w:r>
-        <w:rPr>
-          <w:rFonts w:ascii="Calibri" w:hAnsi="Calibri" w:cs="Times New Roman"/>
-          <w:noProof/>
-          <w:szCs w:val="24"/>
-        </w:rPr>
-        <w:t>, 94–104. doi:10.1016/j.ecss.2015.06.005</w:t>
+        <w:t>55</w:t>
+      </w:r>
+      <w:r>
+        <w:rPr>
+          <w:rFonts w:ascii="Calibri" w:hAnsi="Calibri" w:cs="Times New Roman"/>
+          <w:noProof/>
+          <w:szCs w:val="24"/>
+        </w:rPr>
+        <w:t>, 85–94. doi:10.1016/j.apgeochem.2014.12.017</w:t>
       </w:r>
     </w:p>
     <w:p>
@@ -2866,7 +3333,7 @@
           <w:noProof/>
           <w:szCs w:val="24"/>
         </w:rPr>
-        <w:t xml:space="preserve">Jones, M. J., Butchins, L. J., Charnock, J. M., Pattrick, R. a D., Small, J. S., Vaughan, D. J., … Livens, F. R. (2011). Reactions of radium and barium with the surfaces of carbonate minerals. </w:t>
+        <w:t xml:space="preserve">Hughes, A. L. H., Wilson, A. M., &amp; Moore, W. S. (2015). Groundwater transport and radium variability in coastal porewaters. </w:t>
       </w:r>
       <w:r>
         <w:rPr>
@@ -2876,7 +3343,7 @@
           <w:noProof/>
           <w:szCs w:val="24"/>
         </w:rPr>
-        <w:t>Applied Geochemistry</w:t>
+        <w:t>Estuarine, Coastal and Shelf Science</w:t>
       </w:r>
       <w:r>
         <w:rPr>
@@ -2894,15 +3361,15 @@
           <w:noProof/>
           <w:szCs w:val="24"/>
         </w:rPr>
-        <w:t>26</w:t>
-      </w:r>
-      <w:r>
-        <w:rPr>
-          <w:rFonts w:ascii="Calibri" w:hAnsi="Calibri" w:cs="Times New Roman"/>
-          <w:noProof/>
-          <w:szCs w:val="24"/>
-        </w:rPr>
-        <w:t>(7), 1231–1238. doi:10.1016/j.apgeochem.2011.04.012</w:t>
+        <w:t>164</w:t>
+      </w:r>
+      <w:r>
+        <w:rPr>
+          <w:rFonts w:ascii="Calibri" w:hAnsi="Calibri" w:cs="Times New Roman"/>
+          <w:noProof/>
+          <w:szCs w:val="24"/>
+        </w:rPr>
+        <w:t>, 94–104. doi:10.1016/j.ecss.2015.06.005</w:t>
       </w:r>
     </w:p>
     <w:p>
@@ -2925,7 +3392,7 @@
           <w:noProof/>
           <w:szCs w:val="24"/>
         </w:rPr>
-        <w:t xml:space="preserve">Kornicker, W. A., &amp; Morse, J. W. (1991). Interactions of divalent cations with the surface of pyrite. </w:t>
+        <w:t xml:space="preserve">Jones, M. J., Butchins, L. J., Charnock, J. M., Pattrick, R. a D., Small, J. S., Vaughan, D. J., … Livens, F. R. (2011). Reactions of radium and barium with the surfaces of carbonate minerals. </w:t>
       </w:r>
       <w:r>
         <w:rPr>
@@ -2935,7 +3402,7 @@
           <w:noProof/>
           <w:szCs w:val="24"/>
         </w:rPr>
-        <w:t>Geochimica et Cosmochimica Acta</w:t>
+        <w:t>Applied Geochemistry</w:t>
       </w:r>
       <w:r>
         <w:rPr>
@@ -2953,15 +3420,15 @@
           <w:noProof/>
           <w:szCs w:val="24"/>
         </w:rPr>
-        <w:t>55</w:t>
-      </w:r>
-      <w:r>
-        <w:rPr>
-          <w:rFonts w:ascii="Calibri" w:hAnsi="Calibri" w:cs="Times New Roman"/>
-          <w:noProof/>
-          <w:szCs w:val="24"/>
-        </w:rPr>
-        <w:t>(8), 2159–2171. doi:10.1016/0016-7037(91)90094-L</w:t>
+        <w:t>26</w:t>
+      </w:r>
+      <w:r>
+        <w:rPr>
+          <w:rFonts w:ascii="Calibri" w:hAnsi="Calibri" w:cs="Times New Roman"/>
+          <w:noProof/>
+          <w:szCs w:val="24"/>
+        </w:rPr>
+        <w:t>(7), 1231–1238. doi:10.1016/j.apgeochem.2011.04.012</w:t>
       </w:r>
     </w:p>
     <w:p>
@@ -3084,7 +3551,7 @@
           <w:noProof/>
           <w:szCs w:val="24"/>
         </w:rPr>
-        <w:t xml:space="preserve">Murphy, R., &amp; Strongin, D. (2009). Surface reactivity of pyrite and related sulfides. </w:t>
+        <w:t xml:space="preserve">Naveau, A., Monteil-Rivera, F., Dumonceau, J., Catalette, H., &amp; Simoni, E. (2006). Sorption of Sr(II) and Eu(III) onto pyrite under different redox potential conditions. </w:t>
       </w:r>
       <w:r>
         <w:rPr>
@@ -3094,7 +3561,7 @@
           <w:noProof/>
           <w:szCs w:val="24"/>
         </w:rPr>
-        <w:t>Surface Science Reports</w:t>
+        <w:t>Journal of Colloid and Interface Science</w:t>
       </w:r>
       <w:r>
         <w:rPr>
@@ -3112,15 +3579,15 @@
           <w:noProof/>
           <w:szCs w:val="24"/>
         </w:rPr>
-        <w:t>64</w:t>
-      </w:r>
-      <w:r>
-        <w:rPr>
-          <w:rFonts w:ascii="Calibri" w:hAnsi="Calibri" w:cs="Times New Roman"/>
-          <w:noProof/>
-          <w:szCs w:val="24"/>
-        </w:rPr>
-        <w:t>(1), 1–45. doi:10.1016/j.surfrep.2008.09.002</w:t>
+        <w:t>293</w:t>
+      </w:r>
+      <w:r>
+        <w:rPr>
+          <w:rFonts w:ascii="Calibri" w:hAnsi="Calibri" w:cs="Times New Roman"/>
+          <w:noProof/>
+          <w:szCs w:val="24"/>
+        </w:rPr>
+        <w:t>(1), 27–35. doi:10.1016/j.jcis.2005.06.049</w:t>
       </w:r>
     </w:p>
     <w:p>
@@ -3143,7 +3610,7 @@
           <w:noProof/>
           <w:szCs w:val="24"/>
         </w:rPr>
-        <w:t xml:space="preserve">Naveau, A., Monteil-Rivera, F., Dumonceau, J., Catalette, H., &amp; Simoni, E. (2006). Sorption of Sr(II) and Eu(III) onto pyrite under different redox potential conditions. </w:t>
+        <w:t xml:space="preserve">Nirdosh, I., Trembley, W., &amp; Johnson, C. (1990). Adsorption-desorption studies on the 226Ra-hydrated metal oxide systems. </w:t>
       </w:r>
       <w:r>
         <w:rPr>
@@ -3153,7 +3620,7 @@
           <w:noProof/>
           <w:szCs w:val="24"/>
         </w:rPr>
-        <w:t>Journal of Colloid and Interface Science</w:t>
+        <w:t>Hydrometallurgy</w:t>
       </w:r>
       <w:r>
         <w:rPr>
@@ -3171,15 +3638,15 @@
           <w:noProof/>
           <w:szCs w:val="24"/>
         </w:rPr>
-        <w:t>293</w:t>
-      </w:r>
-      <w:r>
-        <w:rPr>
-          <w:rFonts w:ascii="Calibri" w:hAnsi="Calibri" w:cs="Times New Roman"/>
-          <w:noProof/>
-          <w:szCs w:val="24"/>
-        </w:rPr>
-        <w:t>(1), 27–35. doi:10.1016/j.jcis.2005.06.049</w:t>
+        <w:t>24</w:t>
+      </w:r>
+      <w:r>
+        <w:rPr>
+          <w:rFonts w:ascii="Calibri" w:hAnsi="Calibri" w:cs="Times New Roman"/>
+          <w:noProof/>
+          <w:szCs w:val="24"/>
+        </w:rPr>
+        <w:t>(2), 237–248. doi:10.1016/0304-386X(90)90089-K</w:t>
       </w:r>
     </w:p>
     <w:p>
@@ -3202,8 +3669,7 @@
           <w:noProof/>
           <w:szCs w:val="24"/>
         </w:rPr>
-        <w:lastRenderedPageBreak/>
-        <w:t xml:space="preserve">Nirdosh, I., Trembley, W., &amp; Johnson, C. (1990). Adsorption-desorption studies on the 226Ra-hydrated metal oxide systems. </w:t>
+        <w:t xml:space="preserve">Parkhurst, D. L., &amp; Appela, C. A. J. (2013). </w:t>
       </w:r>
       <w:r>
         <w:rPr>
@@ -3213,15 +3679,15 @@
           <w:noProof/>
           <w:szCs w:val="24"/>
         </w:rPr>
-        <w:t>Hydrometallurgy</w:t>
-      </w:r>
-      <w:r>
-        <w:rPr>
-          <w:rFonts w:ascii="Calibri" w:hAnsi="Calibri" w:cs="Times New Roman"/>
-          <w:noProof/>
-          <w:szCs w:val="24"/>
-        </w:rPr>
-        <w:t xml:space="preserve">, </w:t>
+        <w:t>Description of Input and Examples for PHREEQC Version 3 — A Computer Program for Speciation , Batch-Reaction , One-Dimensional Transport , and Inverse Geochemical Calculations Chapter 43 of</w:t>
+      </w:r>
+      <w:r>
+        <w:rPr>
+          <w:rFonts w:ascii="Calibri" w:hAnsi="Calibri" w:cs="Times New Roman"/>
+          <w:noProof/>
+          <w:szCs w:val="24"/>
+        </w:rPr>
+        <w:t xml:space="preserve">. </w:t>
       </w:r>
       <w:r>
         <w:rPr>
@@ -3231,15 +3697,15 @@
           <w:noProof/>
           <w:szCs w:val="24"/>
         </w:rPr>
-        <w:t>24</w:t>
-      </w:r>
-      <w:r>
-        <w:rPr>
-          <w:rFonts w:ascii="Calibri" w:hAnsi="Calibri" w:cs="Times New Roman"/>
-          <w:noProof/>
-          <w:szCs w:val="24"/>
-        </w:rPr>
-        <w:t>(2), 237–248. doi:10.1016/0304-386X(90)90089-K</w:t>
+        <w:t>U.S. Geological Survey Techniques and Methods</w:t>
+      </w:r>
+      <w:r>
+        <w:rPr>
+          <w:rFonts w:ascii="Calibri" w:hAnsi="Calibri" w:cs="Times New Roman"/>
+          <w:noProof/>
+          <w:szCs w:val="24"/>
+        </w:rPr>
+        <w:t>. Retrieved from http://pubs.usgs.gov/tm/06/a43/</w:t>
       </w:r>
     </w:p>
     <w:p>
@@ -3262,7 +3728,7 @@
           <w:noProof/>
           <w:szCs w:val="24"/>
         </w:rPr>
-        <w:t xml:space="preserve">Parkhurst, D. L., &amp; Appela, C. A. J. (2013). </w:t>
+        <w:t xml:space="preserve">Sajih, M., Bryan, N. D., Livens, F. R., Vaughan, D. J., Descostes, M., Phrommavanh, V., … Morris, K. (2014a). Adsorption of radium and barium on goethite and ferrihydrite: A kinetic and surface complexation modelling study. </w:t>
       </w:r>
       <w:r>
         <w:rPr>
@@ -3272,15 +3738,15 @@
           <w:noProof/>
           <w:szCs w:val="24"/>
         </w:rPr>
-        <w:t>Description of Input and Examples for PHREEQC Version 3 — A Computer Program for Speciation , Batch-Reaction , One-Dimensional Transport , and Inverse Geochemical Calculations Chapter 43 of</w:t>
-      </w:r>
-      <w:r>
-        <w:rPr>
-          <w:rFonts w:ascii="Calibri" w:hAnsi="Calibri" w:cs="Times New Roman"/>
-          <w:noProof/>
-          <w:szCs w:val="24"/>
-        </w:rPr>
-        <w:t xml:space="preserve">. </w:t>
+        <w:t>Geochimica et Cosmochimica Acta</w:t>
+      </w:r>
+      <w:r>
+        <w:rPr>
+          <w:rFonts w:ascii="Calibri" w:hAnsi="Calibri" w:cs="Times New Roman"/>
+          <w:noProof/>
+          <w:szCs w:val="24"/>
+        </w:rPr>
+        <w:t xml:space="preserve">, </w:t>
       </w:r>
       <w:r>
         <w:rPr>
@@ -3290,15 +3756,15 @@
           <w:noProof/>
           <w:szCs w:val="24"/>
         </w:rPr>
-        <w:t>U.S. Geological Survey Techniques and Methods</w:t>
-      </w:r>
-      <w:r>
-        <w:rPr>
-          <w:rFonts w:ascii="Calibri" w:hAnsi="Calibri" w:cs="Times New Roman"/>
-          <w:noProof/>
-          <w:szCs w:val="24"/>
-        </w:rPr>
-        <w:t>. Retrieved from http://pubs.usgs.gov/tm/06/a43/</w:t>
+        <w:t>146</w:t>
+      </w:r>
+      <w:r>
+        <w:rPr>
+          <w:rFonts w:ascii="Calibri" w:hAnsi="Calibri" w:cs="Times New Roman"/>
+          <w:noProof/>
+          <w:szCs w:val="24"/>
+        </w:rPr>
+        <w:t>, 150–163. doi:10.1016/j.gca.2014.10.008</w:t>
       </w:r>
     </w:p>
     <w:p>
@@ -3321,7 +3787,7 @@
           <w:noProof/>
           <w:szCs w:val="24"/>
         </w:rPr>
-        <w:t xml:space="preserve">Sajih, M., Bryan, N. D., Livens, F. R., Vaughan, D. J., Descostes, M., Phrommavanh, V., … Morris, K. (2014a). Adsorption of radium and barium on goethite and ferrihydrite: A kinetic and surface complexation modelling study. </w:t>
+        <w:t xml:space="preserve">Sajih, M., Bryan, N. D., Livens, F. R., Vaughan, D. J., Descostes, M., Phrommavanh, V., … Morris, K. (2014b). Adsorption of radium and barium on goethite and ferrihydrite: A kinetic and surface complexation modelling study: SUPPLEMENTARY DATA. </w:t>
       </w:r>
       <w:r>
         <w:rPr>
@@ -3357,7 +3823,16 @@
           <w:noProof/>
           <w:szCs w:val="24"/>
         </w:rPr>
-        <w:t>, 150–163. doi:10.1016/j.gca.2014.10.008</w:t>
+        <w:t xml:space="preserve">, </w:t>
+      </w:r>
+      <w:r>
+        <w:rPr>
+          <w:rFonts w:ascii="Calibri" w:hAnsi="Calibri" w:cs="Times New Roman"/>
+          <w:noProof/>
+          <w:szCs w:val="24"/>
+        </w:rPr>
+        <w:lastRenderedPageBreak/>
+        <w:t>150–163. doi:10.1016/j.gca.2014.10.008</w:t>
       </w:r>
     </w:p>
     <w:p>
@@ -3380,7 +3855,7 @@
           <w:noProof/>
           <w:szCs w:val="24"/>
         </w:rPr>
-        <w:t xml:space="preserve">Sajih, M., Bryan, N. D., Livens, F. R., Vaughan, D. J., Descostes, M., Phrommavanh, V., … Morris, K. (2014b). Adsorption of radium and barium on goethite and ferrihydrite: A kinetic and surface complexation modelling study: SUPPLEMENTARY DATA. </w:t>
+        <w:t xml:space="preserve">Schwertmann, U., &amp; Cornell, R. (2000). </w:t>
       </w:r>
       <w:r>
         <w:rPr>
@@ -3390,15 +3865,15 @@
           <w:noProof/>
           <w:szCs w:val="24"/>
         </w:rPr>
-        <w:t>Geochimica et Cosmochimica Acta</w:t>
-      </w:r>
-      <w:r>
-        <w:rPr>
-          <w:rFonts w:ascii="Calibri" w:hAnsi="Calibri" w:cs="Times New Roman"/>
-          <w:noProof/>
-          <w:szCs w:val="24"/>
-        </w:rPr>
-        <w:t xml:space="preserve">, </w:t>
+        <w:t>Iron Oxides in the Laboratary</w:t>
+      </w:r>
+      <w:r>
+        <w:rPr>
+          <w:rFonts w:ascii="Calibri" w:hAnsi="Calibri" w:cs="Times New Roman"/>
+          <w:noProof/>
+          <w:szCs w:val="24"/>
+        </w:rPr>
+        <w:t xml:space="preserve">. </w:t>
       </w:r>
       <w:r>
         <w:rPr>
@@ -3408,15 +3883,15 @@
           <w:noProof/>
           <w:szCs w:val="24"/>
         </w:rPr>
-        <w:t>146</w:t>
-      </w:r>
-      <w:r>
-        <w:rPr>
-          <w:rFonts w:ascii="Calibri" w:hAnsi="Calibri" w:cs="Times New Roman"/>
-          <w:noProof/>
-          <w:szCs w:val="24"/>
-        </w:rPr>
-        <w:t>, 150–163. doi:10.1016/j.gca.2014.10.008</w:t>
+        <w:t>Wiley-VCH Verlag Gmbh</w:t>
+      </w:r>
+      <w:r>
+        <w:rPr>
+          <w:rFonts w:ascii="Calibri" w:hAnsi="Calibri" w:cs="Times New Roman"/>
+          <w:noProof/>
+          <w:szCs w:val="24"/>
+        </w:rPr>
+        <w:t>. Weinheim, Germany: Wiley-VCH Verlag GmbH. doi:10.1002/9783527613229</w:t>
       </w:r>
     </w:p>
     <w:p>
@@ -3439,7 +3914,7 @@
           <w:noProof/>
           <w:szCs w:val="24"/>
         </w:rPr>
-        <w:t xml:space="preserve">Schwertmann, U., &amp; Cornell, R. (2000). </w:t>
+        <w:t xml:space="preserve">Small, T. D., Warren, L. A., &amp; Roden, E. E. (1999). Sorption of Strontium by Bacteria , Fe ( III ) Oxide , and Bacteria - Fe ( III ) Oxide Composites, </w:t>
       </w:r>
       <w:r>
         <w:rPr>
@@ -3449,33 +3924,15 @@
           <w:noProof/>
           <w:szCs w:val="24"/>
         </w:rPr>
-        <w:t>Iron Oxides in the Laboratary</w:t>
-      </w:r>
-      <w:r>
-        <w:rPr>
-          <w:rFonts w:ascii="Calibri" w:hAnsi="Calibri" w:cs="Times New Roman"/>
-          <w:noProof/>
-          <w:szCs w:val="24"/>
-        </w:rPr>
-        <w:t xml:space="preserve">. </w:t>
-      </w:r>
-      <w:r>
-        <w:rPr>
-          <w:rFonts w:ascii="Calibri" w:hAnsi="Calibri" w:cs="Times New Roman"/>
-          <w:i/>
-          <w:iCs/>
-          <w:noProof/>
-          <w:szCs w:val="24"/>
-        </w:rPr>
-        <w:t>Wiley-VCH Verlag Gmbh</w:t>
-      </w:r>
-      <w:r>
-        <w:rPr>
-          <w:rFonts w:ascii="Calibri" w:hAnsi="Calibri" w:cs="Times New Roman"/>
-          <w:noProof/>
-          <w:szCs w:val="24"/>
-        </w:rPr>
-        <w:t>. Weinheim, Germany: Wiley-VCH Verlag GmbH. doi:10.1002/9783527613229</w:t>
+        <w:t>33</w:t>
+      </w:r>
+      <w:r>
+        <w:rPr>
+          <w:rFonts w:ascii="Calibri" w:hAnsi="Calibri" w:cs="Times New Roman"/>
+          <w:noProof/>
+          <w:szCs w:val="24"/>
+        </w:rPr>
+        <w:t>(24), 4465–4470.</w:t>
       </w:r>
     </w:p>
     <w:p>
@@ -3857,16 +4314,24 @@
       <w:r>
         <w:t xml:space="preserve"> </w:t>
       </w:r>
-      <w:commentRangeStart w:id="5"/>
-      <w:r>
-        <w:t>Reaction Stoichiometries and Associated log K</w:t>
-      </w:r>
-      <w:commentRangeEnd w:id="5"/>
+      <w:commentRangeStart w:id="6"/>
+      <w:r>
+        <w:t xml:space="preserve">Reaction </w:t>
+      </w:r>
+      <w:proofErr w:type="spellStart"/>
+      <w:r>
+        <w:t>Stoichiometries</w:t>
+      </w:r>
+      <w:proofErr w:type="spellEnd"/>
+      <w:r>
+        <w:t xml:space="preserve"> and Associated log K</w:t>
+      </w:r>
+      <w:commentRangeEnd w:id="6"/>
       <w:r>
         <w:rPr>
           <w:rStyle w:val="CommentReference"/>
         </w:rPr>
-        <w:commentReference w:id="5"/>
+        <w:commentReference w:id="6"/>
       </w:r>
     </w:p>
     <w:p>
@@ -3890,8 +4355,13 @@
           <w:numId w:val="1"/>
         </w:numPr>
       </w:pPr>
-      <w:r>
-        <w:t>FhyOH + H+ = FhyOH</w:t>
+      <w:proofErr w:type="spellStart"/>
+      <w:r>
+        <w:t>FhyOH</w:t>
+      </w:r>
+      <w:proofErr w:type="spellEnd"/>
+      <w:r>
+        <w:t xml:space="preserve"> + H+ = FhyOH</w:t>
       </w:r>
       <w:r>
         <w:rPr>
@@ -3951,9 +4421,19 @@
           <w:numId w:val="1"/>
         </w:numPr>
       </w:pPr>
-      <w:r>
-        <w:t>FhyOH = FhyO</w:t>
-      </w:r>
+      <w:proofErr w:type="spellStart"/>
+      <w:r>
+        <w:t>FhyOH</w:t>
+      </w:r>
+      <w:proofErr w:type="spellEnd"/>
+      <w:r>
+        <w:t xml:space="preserve"> = </w:t>
+      </w:r>
+      <w:proofErr w:type="spellStart"/>
+      <w:r>
+        <w:t>FhyO</w:t>
+      </w:r>
+      <w:proofErr w:type="spellEnd"/>
       <w:r>
         <w:rPr>
           <w:vertAlign w:val="superscript"/>
@@ -4012,9 +4492,13 @@
           <w:numId w:val="1"/>
         </w:numPr>
       </w:pPr>
-      <w:r>
-        <w:lastRenderedPageBreak/>
-        <w:t>FhyOH + Ra</w:t>
+      <w:proofErr w:type="spellStart"/>
+      <w:r>
+        <w:t>FhyOH</w:t>
+      </w:r>
+      <w:proofErr w:type="spellEnd"/>
+      <w:r>
+        <w:t xml:space="preserve"> + Ra</w:t>
       </w:r>
       <w:r>
         <w:rPr>
@@ -4039,7 +4523,7 @@
       </w:r>
       <w:r>
         <w:tab/>
-        <w:t>log K = 7</w:t>
+        <w:t>log K = 5.7</w:t>
       </w:r>
       <w:r>
         <w:tab/>
@@ -4067,8 +4551,13 @@
           <w:numId w:val="2"/>
         </w:numPr>
       </w:pPr>
-      <w:r>
-        <w:t>GoeOH + H</w:t>
+      <w:proofErr w:type="spellStart"/>
+      <w:r>
+        <w:t>GoeOH</w:t>
+      </w:r>
+      <w:proofErr w:type="spellEnd"/>
+      <w:r>
+        <w:t xml:space="preserve"> + H</w:t>
       </w:r>
       <w:r>
         <w:rPr>
@@ -4109,7 +4598,7 @@
       <w:r>
         <w:tab/>
       </w:r>
-      <w:commentRangeStart w:id="6"/>
+      <w:commentRangeStart w:id="7"/>
       <w:r>
         <w:t>log K = 4.8</w:t>
       </w:r>
@@ -4144,9 +4633,19 @@
           <w:numId w:val="2"/>
         </w:numPr>
       </w:pPr>
-      <w:r>
-        <w:t>GoeOH = GoeO</w:t>
-      </w:r>
+      <w:proofErr w:type="spellStart"/>
+      <w:r>
+        <w:t>GoeOH</w:t>
+      </w:r>
+      <w:proofErr w:type="spellEnd"/>
+      <w:r>
+        <w:t xml:space="preserve"> = </w:t>
+      </w:r>
+      <w:proofErr w:type="spellStart"/>
+      <w:r>
+        <w:t>GoeO</w:t>
+      </w:r>
+      <w:proofErr w:type="spellEnd"/>
       <w:r>
         <w:rPr>
           <w:vertAlign w:val="superscript"/>
@@ -4205,12 +4704,12 @@
       <w:r>
         <w:fldChar w:fldCharType="end"/>
       </w:r>
-      <w:commentRangeEnd w:id="6"/>
+      <w:commentRangeEnd w:id="7"/>
       <w:r>
         <w:rPr>
           <w:rStyle w:val="CommentReference"/>
         </w:rPr>
-        <w:commentReference w:id="6"/>
+        <w:commentReference w:id="7"/>
       </w:r>
     </w:p>
     <w:p>
@@ -4221,8 +4720,13 @@
           <w:numId w:val="2"/>
         </w:numPr>
       </w:pPr>
-      <w:r>
-        <w:t>GoeOH + Ra</w:t>
+      <w:proofErr w:type="spellStart"/>
+      <w:r>
+        <w:t>GoeOH</w:t>
+      </w:r>
+      <w:proofErr w:type="spellEnd"/>
+      <w:r>
+        <w:t xml:space="preserve"> + Ra</w:t>
       </w:r>
       <w:r>
         <w:rPr>
@@ -4246,7 +4750,10 @@
         <w:tab/>
       </w:r>
       <w:r>
-        <w:t>log K = 7</w:t>
+        <w:t xml:space="preserve">log K = </w:t>
+      </w:r>
+      <w:r>
+        <w:t>3.5</w:t>
       </w:r>
       <w:r>
         <w:tab/>
@@ -4321,8 +4828,13 @@
           <w:numId w:val="3"/>
         </w:numPr>
       </w:pPr>
-      <w:r>
-        <w:t>ClayOH + H</w:t>
+      <w:proofErr w:type="spellStart"/>
+      <w:r>
+        <w:t>ClayOH</w:t>
+      </w:r>
+      <w:proofErr w:type="spellEnd"/>
+      <w:r>
+        <w:t xml:space="preserve"> + H</w:t>
       </w:r>
       <w:r>
         <w:rPr>
@@ -4386,9 +4898,20 @@
           <w:numId w:val="3"/>
         </w:numPr>
       </w:pPr>
-      <w:r>
-        <w:t>ClayOH = ClayO</w:t>
-      </w:r>
+      <w:proofErr w:type="spellStart"/>
+      <w:r>
+        <w:lastRenderedPageBreak/>
+        <w:t>ClayOH</w:t>
+      </w:r>
+      <w:proofErr w:type="spellEnd"/>
+      <w:r>
+        <w:t xml:space="preserve"> = </w:t>
+      </w:r>
+      <w:proofErr w:type="spellStart"/>
+      <w:r>
+        <w:t>ClayO</w:t>
+      </w:r>
+      <w:proofErr w:type="spellEnd"/>
       <w:r>
         <w:rPr>
           <w:vertAlign w:val="superscript"/>
@@ -4456,8 +4979,13 @@
           <w:numId w:val="3"/>
         </w:numPr>
       </w:pPr>
-      <w:r>
-        <w:t>ClayOH + Ra</w:t>
+      <w:proofErr w:type="spellStart"/>
+      <w:r>
+        <w:t>ClayOH</w:t>
+      </w:r>
+      <w:proofErr w:type="spellEnd"/>
+      <w:r>
+        <w:t xml:space="preserve"> + Ra</w:t>
       </w:r>
       <w:r>
         <w:rPr>
@@ -4482,7 +5010,7 @@
       </w:r>
       <w:r>
         <w:tab/>
-        <w:t>log K = 7</w:t>
+        <w:t>log K = 6.4</w:t>
       </w:r>
       <w:r>
         <w:tab/>
@@ -4492,7 +5020,17 @@
     <w:p/>
     <w:p>
       <w:r>
-        <w:t>Table 2: Fitted Kd values</w:t>
+        <w:t xml:space="preserve">Table 2: Fitted </w:t>
+      </w:r>
+      <w:proofErr w:type="spellStart"/>
+      <w:proofErr w:type="gramStart"/>
+      <w:r>
+        <w:t>Kd</w:t>
+      </w:r>
+      <w:proofErr w:type="spellEnd"/>
+      <w:proofErr w:type="gramEnd"/>
+      <w:r>
+        <w:t xml:space="preserve"> values</w:t>
       </w:r>
       <w:r>
         <w:t xml:space="preserve"> for sorption isotherms</w:t>
@@ -4550,6 +5088,7 @@
               <w:jc w:val="center"/>
               <w:cnfStyle w:val="100000000000" w:firstRow="1" w:lastRow="0" w:firstColumn="0" w:lastColumn="0" w:oddVBand="0" w:evenVBand="0" w:oddHBand="0" w:evenHBand="0" w:firstRowFirstColumn="0" w:firstRowLastColumn="0" w:lastRowFirstColumn="0" w:lastRowLastColumn="0"/>
             </w:pPr>
+            <w:proofErr w:type="spellStart"/>
             <w:r>
               <w:t>K</w:t>
             </w:r>
@@ -4559,6 +5098,7 @@
               </w:rPr>
               <w:t>d</w:t>
             </w:r>
+            <w:proofErr w:type="spellEnd"/>
           </w:p>
         </w:tc>
       </w:tr>
@@ -5279,7 +5819,20 @@
         <w:t>3</w:t>
       </w:r>
       <w:r>
-        <w:t>. Sorption of Radium to ferrihydrite, sodium montmorillonite, goethite, and pyrite at pH 7. Best fit lines were fitted to each mineral to determine the distribution coefficient K</w:t>
+        <w:t xml:space="preserve">. Sorption of Radium to </w:t>
+      </w:r>
+      <w:proofErr w:type="spellStart"/>
+      <w:r>
+        <w:t>ferrihydrite</w:t>
+      </w:r>
+      <w:proofErr w:type="spellEnd"/>
+      <w:r>
+        <w:t xml:space="preserve">, sodium montmorillonite, goethite, and pyrite at pH 7. Best fit lines were fitted to each mineral to determine the distribution coefficient </w:t>
+      </w:r>
+      <w:proofErr w:type="spellStart"/>
+      <w:proofErr w:type="gramStart"/>
+      <w:r>
+        <w:t>K</w:t>
       </w:r>
       <w:r>
         <w:rPr>
@@ -5287,6 +5840,8 @@
         </w:rPr>
         <w:t>d</w:t>
       </w:r>
+      <w:proofErr w:type="spellEnd"/>
+      <w:proofErr w:type="gramEnd"/>
       <w:r>
         <w:t>.</w:t>
       </w:r>
@@ -5353,7 +5908,15 @@
         <w:t>.</w:t>
       </w:r>
       <w:r>
-        <w:t xml:space="preserve"> Effect of pH on radium-226 sorption to ferrihydrite. The trends seen here (increasing sorption with increasing pH), are reflected in the other minerals as well.</w:t>
+        <w:t xml:space="preserve"> Effect of pH on radium-226 sorption to </w:t>
+      </w:r>
+      <w:proofErr w:type="spellStart"/>
+      <w:r>
+        <w:t>ferrihydrite</w:t>
+      </w:r>
+      <w:proofErr w:type="spellEnd"/>
+      <w:r>
+        <w:t>. The trends seen here (increasing sorption with increasing pH), are reflected in the other minerals as well.</w:t>
       </w:r>
     </w:p>
     <w:p>
@@ -5574,7 +6137,7 @@
       </w:r>
     </w:p>
   </w:comment>
-  <w:comment w:id="4" w:author="Michael Chen" w:date="2016-06-15T13:56:00Z" w:initials="MC">
+  <w:comment w:id="4" w:author="Michael Chen" w:date="2016-06-16T11:40:00Z" w:initials="MC">
     <w:p>
       <w:pPr>
         <w:pStyle w:val="CommentText"/>
@@ -5586,11 +6149,20 @@
         <w:annotationRef/>
       </w:r>
       <w:r>
-        <w:t>Expand this section into the minerals ala the previous section</w:t>
+        <w:t>Kinetic details can be counted on the 25</w:t>
+      </w:r>
+      <w:r>
+        <w:rPr>
+          <w:vertAlign w:val="superscript"/>
+        </w:rPr>
+        <w:t>th</w:t>
+      </w:r>
+      <w:r>
+        <w:t>, will wait until then to write this section.</w:t>
       </w:r>
     </w:p>
   </w:comment>
-  <w:comment w:id="5" w:author="Michael Chen" w:date="2016-05-26T10:51:00Z" w:initials="MC">
+  <w:comment w:id="5" w:author="Michael Chen" w:date="2016-06-16T11:53:00Z" w:initials="MC">
     <w:p>
       <w:pPr>
         <w:pStyle w:val="CommentText"/>
@@ -5601,12 +6173,9 @@
         </w:rPr>
         <w:annotationRef/>
       </w:r>
-      <w:r>
-        <w:t>Will also include site densities, just leaving it until we have a full data set/can format it in LaTeX</w:t>
-      </w:r>
     </w:p>
   </w:comment>
-  <w:comment w:id="6" w:author="machen" w:date="2016-05-29T14:03:00Z" w:initials="m">
+  <w:comment w:id="6" w:author="Michael Chen" w:date="2016-05-26T10:51:00Z" w:initials="MC">
     <w:p>
       <w:pPr>
         <w:pStyle w:val="CommentText"/>
@@ -5618,7 +6187,44 @@
         <w:annotationRef/>
       </w:r>
       <w:r>
-        <w:t>There were large differences between these protonation constants in Sverjensky vs. a previous paper by Dzombak.</w:t>
+        <w:t xml:space="preserve">Will also include site densities, just leaving it until we have a full data set/can format it in </w:t>
+      </w:r>
+      <w:proofErr w:type="spellStart"/>
+      <w:r>
+        <w:t>LaTeX</w:t>
+      </w:r>
+      <w:proofErr w:type="spellEnd"/>
+    </w:p>
+  </w:comment>
+  <w:comment w:id="7" w:author="machen" w:date="2016-05-29T14:03:00Z" w:initials="m">
+    <w:p>
+      <w:pPr>
+        <w:pStyle w:val="CommentText"/>
+      </w:pPr>
+      <w:r>
+        <w:rPr>
+          <w:rStyle w:val="CommentReference"/>
+        </w:rPr>
+        <w:annotationRef/>
+      </w:r>
+      <w:r>
+        <w:t xml:space="preserve">There were large differences between these protonation constants in </w:t>
+      </w:r>
+      <w:proofErr w:type="spellStart"/>
+      <w:r>
+        <w:t>Sverjensky</w:t>
+      </w:r>
+      <w:proofErr w:type="spellEnd"/>
+      <w:r>
+        <w:t xml:space="preserve"> vs. a previous paper by </w:t>
+      </w:r>
+      <w:proofErr w:type="spellStart"/>
+      <w:r>
+        <w:t>Dzombak</w:t>
+      </w:r>
+      <w:proofErr w:type="spellEnd"/>
+      <w:r>
+        <w:t>.</w:t>
       </w:r>
     </w:p>
   </w:comment>
@@ -5630,7 +6236,8 @@
   <w15:commentEx w15:paraId="052BC5BA" w15:done="0"/>
   <w15:commentEx w15:paraId="7BEF6F9B" w15:done="0"/>
   <w15:commentEx w15:paraId="733D1E48" w15:done="0"/>
-  <w15:commentEx w15:paraId="0B687E25" w15:done="0"/>
+  <w15:commentEx w15:paraId="10F79DEB" w15:done="0"/>
+  <w15:commentEx w15:paraId="19F80E01" w15:done="0"/>
   <w15:commentEx w15:paraId="53B2C709" w15:done="0"/>
   <w15:commentEx w15:paraId="16CC6303" w15:done="0"/>
 </w15:commentsEx>
@@ -6916,7 +7523,7 @@
 </file>
 
 <file path=customXml/itemProps1.xml><?xml version="1.0" encoding="utf-8"?>
-<ds:datastoreItem xmlns:ds="http://schemas.openxmlformats.org/officeDocument/2006/customXml" ds:itemID="{DEFA920E-C670-4387-AA57-EFF59A0CA38E}">
+<ds:datastoreItem xmlns:ds="http://schemas.openxmlformats.org/officeDocument/2006/customXml" ds:itemID="{4925DFAD-2F85-4875-9CE9-44AF7B831580}">
   <ds:schemaRefs>
     <ds:schemaRef ds:uri="http://schemas.openxmlformats.org/officeDocument/2006/bibliography"/>
   </ds:schemaRefs>

</xml_diff>

<commit_message>
Expanded surface complexation discussion to include iron oxides
</commit_message>
<xml_diff>
--- a/Manuscript/Radium Sorption Manuscript D-1.docx
+++ b/Manuscript/Radium Sorption Manuscript D-1.docx
@@ -69,15 +69,7 @@
         <w:t>has recently raised some concerns due to the elevated presence of radium in produced waters, with concentrations in exce</w:t>
       </w:r>
       <w:r>
-        <w:t xml:space="preserve">ss of 120 </w:t>
-      </w:r>
-      <w:proofErr w:type="spellStart"/>
-      <w:r>
-        <w:t>Bq</w:t>
-      </w:r>
-      <w:proofErr w:type="spellEnd"/>
-      <w:r>
-        <w:t>/L</w:t>
+        <w:t>ss of 120 Bq/L</w:t>
       </w:r>
       <w:r>
         <w:t xml:space="preserve"> </w:t>
@@ -385,13 +377,8 @@
         <w:t xml:space="preserve">distribution </w:t>
       </w:r>
       <w:r>
-        <w:t xml:space="preserve">coefficients, </w:t>
-      </w:r>
-      <w:proofErr w:type="spellStart"/>
-      <w:r>
-        <w:t>Kd</w:t>
-      </w:r>
-      <w:proofErr w:type="spellEnd"/>
+        <w:t>coefficients, Kd</w:t>
+      </w:r>
       <w:r>
         <w:t>, finding that iron and manganese oxides dominate radium retention</w:t>
       </w:r>
@@ -441,11 +428,7 @@
         <w:t>As an example, a</w:t>
       </w:r>
       <w:r>
-        <w:t xml:space="preserve"> compilation of radium isotope </w:t>
-      </w:r>
-      <w:proofErr w:type="spellStart"/>
-      <w:r>
-        <w:t>K</w:t>
+        <w:t xml:space="preserve"> compilation of radium isotope K</w:t>
       </w:r>
       <w:r>
         <w:rPr>
@@ -453,13 +436,8 @@
         </w:rPr>
         <w:t>d</w:t>
       </w:r>
-      <w:proofErr w:type="spellEnd"/>
-      <w:r>
-        <w:t xml:space="preserve"> values saw significant variations in </w:t>
-      </w:r>
-      <w:proofErr w:type="spellStart"/>
-      <w:r>
-        <w:t>K</w:t>
+      <w:r>
+        <w:t xml:space="preserve"> values saw significant variations in K</w:t>
       </w:r>
       <w:r>
         <w:rPr>
@@ -467,7 +445,6 @@
         </w:rPr>
         <w:t>d</w:t>
       </w:r>
-      <w:proofErr w:type="spellEnd"/>
       <w:r>
         <w:t xml:space="preserve"> for similar systems, even when only a synthetic iron oxide was considered</w:t>
       </w:r>
@@ -505,23 +482,7 @@
         <w:t>ore recent work has modeled</w:t>
       </w:r>
       <w:r>
-        <w:t xml:space="preserve"> data from radium sorption to </w:t>
-      </w:r>
-      <w:proofErr w:type="spellStart"/>
-      <w:r>
-        <w:t>ferrihydrite</w:t>
-      </w:r>
-      <w:proofErr w:type="spellEnd"/>
-      <w:r>
-        <w:t xml:space="preserve"> and goethite using a </w:t>
-      </w:r>
-      <w:proofErr w:type="spellStart"/>
-      <w:r>
-        <w:t>tetradentate</w:t>
-      </w:r>
-      <w:proofErr w:type="spellEnd"/>
-      <w:r>
-        <w:t xml:space="preserve"> binding site surface complexation model</w:t>
+        <w:t xml:space="preserve"> data from radium sorption to ferrihydrite and goethite using a tetradentate binding site surface complexation model</w:t>
       </w:r>
       <w:r>
         <w:t xml:space="preserve"> with good success</w:t>
@@ -612,15 +573,7 @@
         <w:fldChar w:fldCharType="end"/>
       </w:r>
       <w:r>
-        <w:t xml:space="preserve">. Lastly, there is very little data examining the sorption of radium to reduced minerals that form during natural cycling of certain </w:t>
-      </w:r>
-      <w:proofErr w:type="spellStart"/>
-      <w:r>
-        <w:t>groundwaters</w:t>
-      </w:r>
-      <w:proofErr w:type="spellEnd"/>
-      <w:r>
-        <w:t>. Understanding the full suite of minerals controlling radium transport will be key in predicting its behavior.</w:t>
+        <w:t>. Lastly, there is very little data examining the sorption of radium to reduced minerals that form during natural cycling of certain groundwaters. Understanding the full suite of minerals controlling radium transport will be key in predicting its behavior.</w:t>
       </w:r>
     </w:p>
     <w:p>
@@ -668,15 +621,7 @@
         <w:fldChar w:fldCharType="end"/>
       </w:r>
       <w:r>
-        <w:t xml:space="preserve">. Barium has been used to remove radium from produced waters from hydraulic fracturing, as the chemicals will </w:t>
-      </w:r>
-      <w:proofErr w:type="spellStart"/>
-      <w:r>
-        <w:t>coprecipitate</w:t>
-      </w:r>
-      <w:proofErr w:type="spellEnd"/>
-      <w:r>
-        <w:t xml:space="preserve"> in the presence of sulfate, and have relatively similar solubility products </w:t>
+        <w:t xml:space="preserve">. Barium has been used to remove radium from produced waters from hydraulic fracturing, as the chemicals will coprecipitate in the presence of sulfate, and have relatively similar solubility products </w:t>
       </w:r>
       <w:r>
         <w:fldChar w:fldCharType="begin" w:fldLock="1"/>
@@ -697,15 +642,7 @@
         <w:fldChar w:fldCharType="end"/>
       </w:r>
       <w:r>
-        <w:t xml:space="preserve">, suggesting this can be a valid approach, particularly when attempting experiments requiring a high loading of sorbate. Previous work compared radium and barium sorption for similar experimental conditions (though significantly higher barium loading), finding some similarities for </w:t>
-      </w:r>
-      <w:proofErr w:type="spellStart"/>
-      <w:r>
-        <w:t>ferrihydrite</w:t>
-      </w:r>
-      <w:proofErr w:type="spellEnd"/>
-      <w:r>
-        <w:t xml:space="preserve">, but some differences for goethite. Another study compared radium and barium uptake of carbonate minerals, also finding distinct differences in sorption behavior </w:t>
+        <w:t xml:space="preserve">, suggesting this can be a valid approach, particularly when attempting experiments requiring a high loading of sorbate. Previous work compared radium and barium sorption for similar experimental conditions (though significantly higher barium loading), finding some similarities for ferrihydrite, but some differences for goethite. Another study compared radium and barium uptake of carbonate minerals, also finding distinct differences in sorption behavior </w:t>
       </w:r>
       <w:r>
         <w:fldChar w:fldCharType="begin" w:fldLock="1"/>
@@ -756,15 +693,7 @@
         <w:t>ly found in many aquifers</w:t>
       </w:r>
       <w:r>
-        <w:t xml:space="preserve">. In this study, we first compare sorption of radium to </w:t>
-      </w:r>
-      <w:proofErr w:type="spellStart"/>
-      <w:r>
-        <w:t>ferrihydrite</w:t>
-      </w:r>
-      <w:proofErr w:type="spellEnd"/>
-      <w:r>
-        <w:t>, goethite, sodium montmorillonite, and pyrite with a low salinity background solution, and then model that sorption through simple surface complexation models. The results show that pH plays a crucial role in determining sorption extent, and that while iron oxides do show extensive sorption</w:t>
+        <w:t>. In this study, we first compare sorption of radium to ferrihydrite, goethite, sodium montmorillonite, and pyrite with a low salinity background solution, and then model that sorption through simple surface complexation models. The results show that pH plays a crucial role in determining sorption extent, and that while iron oxides do show extensive sorption</w:t>
       </w:r>
       <w:r>
         <w:t xml:space="preserve"> under certain conditions</w:t>
@@ -798,15 +727,7 @@
         <w:t xml:space="preserve"> Radium-226 stock was provided by the MIT Environmental, Health, and Safety office, and acidified </w:t>
       </w:r>
       <w:r>
-        <w:t xml:space="preserve">to 3% using </w:t>
-      </w:r>
-      <w:proofErr w:type="spellStart"/>
-      <w:r>
-        <w:t>HCl</w:t>
-      </w:r>
-      <w:proofErr w:type="spellEnd"/>
-      <w:r>
-        <w:t>.</w:t>
+        <w:t>to 3% using HCl.</w:t>
       </w:r>
     </w:p>
     <w:p>
@@ -819,15 +740,7 @@
         <w:tab/>
       </w:r>
       <w:r>
-        <w:t xml:space="preserve">Both </w:t>
-      </w:r>
-      <w:proofErr w:type="spellStart"/>
-      <w:r>
-        <w:t>ferrihydrite</w:t>
-      </w:r>
-      <w:proofErr w:type="spellEnd"/>
-      <w:r>
-        <w:t xml:space="preserve"> and goethite minerals were prepared using standard methods </w:t>
+        <w:t xml:space="preserve">Both ferrihydrite and goethite minerals were prepared using standard methods </w:t>
       </w:r>
       <w:r>
         <w:fldChar w:fldCharType="begin" w:fldLock="1"/>
@@ -848,23 +761,7 @@
         <w:fldChar w:fldCharType="end"/>
       </w:r>
       <w:r>
-        <w:t xml:space="preserve">. Briefly, </w:t>
-      </w:r>
-      <w:proofErr w:type="spellStart"/>
-      <w:r>
-        <w:t>ferrihydrite</w:t>
-      </w:r>
-      <w:proofErr w:type="spellEnd"/>
-      <w:r>
-        <w:t xml:space="preserve"> was precipitated by dissolving </w:t>
-      </w:r>
-      <w:proofErr w:type="gramStart"/>
-      <w:r>
-        <w:t>Fe(</w:t>
-      </w:r>
-      <w:proofErr w:type="gramEnd"/>
-      <w:r>
-        <w:t>III)Cl3 in water, and rapidly titrating the solution to pH 7</w:t>
+        <w:t>. Briefly, ferrihydrite was precipitated by dissolving Fe(III)Cl3 in water, and rapidly titrating the solution to pH 7</w:t>
       </w:r>
       <w:r>
         <w:t>-8</w:t>
@@ -876,23 +773,7 @@
         <w:t xml:space="preserve"> iron content of</w:t>
       </w:r>
       <w:r>
-        <w:t xml:space="preserve"> prepared </w:t>
-      </w:r>
-      <w:proofErr w:type="spellStart"/>
-      <w:r>
-        <w:t>ferrhydrite</w:t>
-      </w:r>
-      <w:proofErr w:type="spellEnd"/>
-      <w:r>
-        <w:t xml:space="preserve"> slurry was characterized using the </w:t>
-      </w:r>
-      <w:proofErr w:type="spellStart"/>
-      <w:r>
-        <w:t>ferrozine</w:t>
-      </w:r>
-      <w:proofErr w:type="spellEnd"/>
-      <w:r>
-        <w:t xml:space="preserve"> method </w:t>
+        <w:t xml:space="preserve"> prepared ferrhydrite slurry was characterized using the ferrozine method </w:t>
       </w:r>
       <w:r>
         <w:fldChar w:fldCharType="begin" w:fldLock="1"/>
@@ -919,15 +800,7 @@
         <w:t xml:space="preserve"> initially</w:t>
       </w:r>
       <w:r>
-        <w:t xml:space="preserve"> O2 free solution of </w:t>
-      </w:r>
-      <w:proofErr w:type="gramStart"/>
-      <w:r>
-        <w:t>Fe(</w:t>
-      </w:r>
-      <w:proofErr w:type="gramEnd"/>
-      <w:r>
-        <w:t xml:space="preserve">II)Cl2 and bicarbonate using air over </w:t>
+        <w:t xml:space="preserve"> O2 free solution of Fe(II)Cl2 and bicarbonate using air over </w:t>
       </w:r>
       <w:r>
         <w:lastRenderedPageBreak/>
@@ -943,15 +816,7 @@
         <w:t xml:space="preserve"> (clays.org)</w:t>
       </w:r>
       <w:r>
-        <w:t xml:space="preserve">. The clay was dispersed with 1 M </w:t>
-      </w:r>
-      <w:proofErr w:type="spellStart"/>
-      <w:r>
-        <w:t>NaCl</w:t>
-      </w:r>
-      <w:proofErr w:type="spellEnd"/>
-      <w:r>
-        <w:t>, and the &lt;0.2 um clay fraction siphoned off after successive washes with DI water. The siphoned clay particles were then treated with a 1 M Sodium Acetate solution, set to pH 5 using glacial acetic acid, which removed the</w:t>
+        <w:t>. The clay was dispersed with 1 M NaCl, and the &lt;0.2 um clay fraction siphoned off after successive washes with DI water. The siphoned clay particles were then treated with a 1 M Sodium Acetate solution, set to pH 5 using glacial acetic acid, which removed the</w:t>
       </w:r>
       <w:commentRangeStart w:id="0"/>
       <w:r>
@@ -997,24 +862,11 @@
         <w:t xml:space="preserve"> ground using mortar and pestle, and then the 45-250 um size fraction were sieved out. The pyrite was placed into an anaerobic glove bag, with a 5% hydrogen and 95% hydrogen atmosphere. </w:t>
       </w:r>
       <w:r>
-        <w:t xml:space="preserve">Once in the glove bag, the pyrite was washed in 6 N </w:t>
-      </w:r>
-      <w:proofErr w:type="spellStart"/>
-      <w:r>
-        <w:t>HCl</w:t>
-      </w:r>
-      <w:proofErr w:type="spellEnd"/>
-      <w:r>
-        <w:t xml:space="preserve"> overnight to remove any iron oxide coatings, and then washed with DI water. Lastly, the pyrite was allowed to </w:t>
-      </w:r>
-      <w:r>
-        <w:t xml:space="preserve">air dry in the anaerobic glove bag with a </w:t>
-      </w:r>
-      <w:proofErr w:type="spellStart"/>
-      <w:r>
-        <w:t>dessicant</w:t>
-      </w:r>
-      <w:proofErr w:type="spellEnd"/>
+        <w:t xml:space="preserve">Once in the glove bag, the pyrite was washed in 6 N HCl overnight to remove any iron oxide coatings, and then washed with DI water. Lastly, the pyrite was allowed to </w:t>
+      </w:r>
+      <w:r>
+        <w:t>air dry in the anaerobic glove bag with a dessicant</w:t>
+      </w:r>
       <w:r>
         <w:t xml:space="preserve">. </w:t>
       </w:r>
@@ -1038,31 +890,7 @@
         <w:ind w:firstLine="720"/>
       </w:pPr>
       <w:r>
-        <w:t xml:space="preserve">200 mL serum vials were filled with 100 mL of 10 </w:t>
-      </w:r>
-      <w:proofErr w:type="spellStart"/>
-      <w:r>
-        <w:t>mM</w:t>
-      </w:r>
-      <w:proofErr w:type="spellEnd"/>
-      <w:r>
-        <w:t xml:space="preserve"> </w:t>
-      </w:r>
-      <w:proofErr w:type="spellStart"/>
-      <w:r>
-        <w:t>NaCl</w:t>
-      </w:r>
-      <w:proofErr w:type="spellEnd"/>
-      <w:r>
-        <w:t xml:space="preserve"> stock solution, 30 mg of one mineral (except for the case of pyrite, where 40 mg was used), and 5-270 </w:t>
-      </w:r>
-      <w:proofErr w:type="spellStart"/>
-      <w:r>
-        <w:t>Bq</w:t>
-      </w:r>
-      <w:proofErr w:type="spellEnd"/>
-      <w:r>
-        <w:t xml:space="preserve"> of Radium-226 Stock</w:t>
+        <w:t>200 mL serum vials were filled with 100 mL of 10 mM NaCl stock solution, 30 mg of one mineral (except for the case of pyrite, where 40 mg was used), and 5-270 Bq of Radium-226 Stock</w:t>
       </w:r>
       <w:r>
         <w:t>. Experiments using pyrite were performed in an anaerobic glove bag</w:t>
@@ -1077,15 +905,7 @@
         <w:t>titrated</w:t>
       </w:r>
       <w:r>
-        <w:t xml:space="preserve"> to 3</w:t>
-      </w:r>
-      <w:proofErr w:type="gramStart"/>
-      <w:r>
-        <w:t>,5,7</w:t>
-      </w:r>
-      <w:proofErr w:type="gramEnd"/>
-      <w:r>
-        <w:t xml:space="preserve"> or 9 +/- 0.05, and then the bottle was sealed with a butyl stopper. Bottles were shaken for 24 hours, and then the pH was checked and re-titrated to the desired value.</w:t>
+        <w:t xml:space="preserve"> to 3,5,7 or 9 +/- 0.05, and then the bottle was sealed with a butyl stopper. Bottles were shaken for 24 hours, and then the pH was checked and re-titrated to the desired value.</w:t>
       </w:r>
       <w:r>
         <w:t xml:space="preserve"> Previous work has established that this is sufficient time for sorption equilibrium to iron surfaces </w:t>
@@ -1138,23 +958,7 @@
         <w:t>titration process repeated.</w:t>
       </w:r>
       <w:r>
-        <w:t xml:space="preserve"> </w:t>
-      </w:r>
-      <w:proofErr w:type="spellStart"/>
-      <w:r>
-        <w:t>HCl</w:t>
-      </w:r>
-      <w:proofErr w:type="spellEnd"/>
-      <w:r>
-        <w:t xml:space="preserve"> and </w:t>
-      </w:r>
-      <w:proofErr w:type="spellStart"/>
-      <w:r>
-        <w:t>NaOH</w:t>
-      </w:r>
-      <w:proofErr w:type="spellEnd"/>
-      <w:r>
-        <w:t xml:space="preserve"> at high concentrations were used</w:t>
+        <w:t xml:space="preserve"> HCl and NaOH at high concentrations were used</w:t>
       </w:r>
       <w:r>
         <w:t xml:space="preserve"> for all titrations</w:t>
@@ -1172,15 +976,7 @@
         <w:t>2</w:t>
       </w:r>
       <w:r>
-        <w:t xml:space="preserve"> um </w:t>
-      </w:r>
-      <w:proofErr w:type="spellStart"/>
-      <w:r>
-        <w:t>polyethersulfone</w:t>
-      </w:r>
-      <w:proofErr w:type="spellEnd"/>
-      <w:r>
-        <w:t xml:space="preserve"> filter</w:t>
+        <w:t xml:space="preserve"> um polyethersulfone filter</w:t>
       </w:r>
       <w:r>
         <w:t>s</w:t>
@@ -1215,15 +1011,7 @@
     <w:p>
       <w:r>
         <w:tab/>
-        <w:t xml:space="preserve">Solutions of radium were quantified using scintillation counting techniques. 10 mL of sample (5 mL of Sodium montmorillonite supernatant due to filtration difficulty) were mixed with 10 mL of </w:t>
-      </w:r>
-      <w:proofErr w:type="spellStart"/>
-      <w:r>
-        <w:t>Ultima</w:t>
-      </w:r>
-      <w:proofErr w:type="spellEnd"/>
-      <w:r>
-        <w:t xml:space="preserve"> Gold XR (Perkin Elmer) and sealed for 30 days to allow radium-226 to reach a transient equilibrium with its daughter products. The equilibrated samples were then counted using a Beckman Coulter </w:t>
+        <w:t xml:space="preserve">Solutions of radium were quantified using scintillation counting techniques. 10 mL of sample (5 mL of Sodium montmorillonite supernatant due to filtration difficulty) were mixed with 10 mL of Ultima Gold XR (Perkin Elmer) and sealed for 30 days to allow radium-226 to reach a transient equilibrium with its daughter products. The equilibrated samples were then counted using a Beckman Coulter </w:t>
       </w:r>
       <w:r>
         <w:t xml:space="preserve">LS 6500 </w:t>
@@ -1241,15 +1029,7 @@
         <w:t xml:space="preserve">similarly prepared </w:t>
       </w:r>
       <w:r>
-        <w:t xml:space="preserve">radium-226 standards to determine solution activities. Except for points involving </w:t>
-      </w:r>
-      <w:proofErr w:type="spellStart"/>
-      <w:r>
-        <w:t>ferrihydrite</w:t>
-      </w:r>
-      <w:proofErr w:type="spellEnd"/>
-      <w:r>
-        <w:t xml:space="preserve"> at pH 9, this was sufficient to determine the extent of sorption and develop isotherms.</w:t>
+        <w:t>radium-226 standards to determine solution activities. Except for points involving ferrihydrite at pH 9, this was sufficient to determine the extent of sorption and develop isotherms.</w:t>
       </w:r>
       <w:r>
         <w:t xml:space="preserve"> Background </w:t>
@@ -1286,15 +1066,7 @@
         <w:t>Many supernatant samples</w:t>
       </w:r>
       <w:r>
-        <w:t xml:space="preserve"> using </w:t>
-      </w:r>
-      <w:proofErr w:type="spellStart"/>
-      <w:r>
-        <w:t>ferrihydrite</w:t>
-      </w:r>
-      <w:proofErr w:type="spellEnd"/>
-      <w:r>
-        <w:t xml:space="preserve"> at pH 9</w:t>
+        <w:t xml:space="preserve"> using ferrihydrite at pH 9</w:t>
       </w:r>
       <w:r>
         <w:t xml:space="preserve"> were below this defined detection limit, </w:t>
@@ -1308,13 +1080,8 @@
       <w:r>
         <w:t xml:space="preserve">filtered </w:t>
       </w:r>
-      <w:proofErr w:type="spellStart"/>
-      <w:r>
-        <w:t>ferrihydrite</w:t>
-      </w:r>
-      <w:proofErr w:type="spellEnd"/>
-      <w:r>
-        <w:t xml:space="preserve"> itself</w:t>
+      <w:r>
+        <w:t>ferrihydrite itself</w:t>
       </w:r>
       <w:r>
         <w:t xml:space="preserve"> was counted</w:t>
@@ -1350,375 +1117,291 @@
         <w:t xml:space="preserve">a Canberra multichannel analyzer </w:t>
       </w:r>
       <w:r>
-        <w:t xml:space="preserve">was calibrated using a </w:t>
-      </w:r>
-      <w:proofErr w:type="spellStart"/>
-      <w:r>
-        <w:t>multinucl</w:t>
-      </w:r>
-      <w:r>
-        <w:t>ide</w:t>
-      </w:r>
-      <w:proofErr w:type="spellEnd"/>
-      <w:r>
-        <w:t xml:space="preserve"> standard from Eckert and Ziegler (www.ezag.com)</w:t>
+        <w:t>was calibrated using a multinucl</w:t>
+      </w:r>
+      <w:r>
+        <w:t>ide standard from Eckert and Ziegler (www.ezag.com)</w:t>
       </w:r>
       <w:r>
         <w:t xml:space="preserve">. </w:t>
       </w:r>
       <w:r>
-        <w:t xml:space="preserve">Counts were determined using the Canberra Genie software, which performed peak identification, peak area summation, background subtraction, and nuclide activity calculation. Radium-226 was primarily counted through the 186 </w:t>
-      </w:r>
-      <w:proofErr w:type="spellStart"/>
-      <w:r>
-        <w:t>keV</w:t>
-      </w:r>
-      <w:proofErr w:type="spellEnd"/>
-      <w:r>
-        <w:t xml:space="preserve"> peak. </w:t>
+        <w:t xml:space="preserve">Counts were determined using the Canberra Genie software, which performed peak identification, peak area summation, background subtraction, and nuclide activity calculation. Radium-226 was primarily counted through the 186 keV peak. </w:t>
       </w:r>
       <w:r>
         <w:t>The solid samples on PES filters were simply placed in scintillation vials, and c</w:t>
       </w:r>
       <w:r>
-        <w:t xml:space="preserve">ounted directly on the counter, with the resulting counts being adjusted for </w:t>
-      </w:r>
-      <w:proofErr w:type="spellStart"/>
-      <w:r>
-        <w:t>ferr</w:t>
+        <w:t>ounted directly on the counter, with the resulting counts being adjusted for ferr</w:t>
       </w:r>
       <w:r>
         <w:t>ihydr</w:t>
       </w:r>
       <w:r>
-        <w:t>ite</w:t>
-      </w:r>
-      <w:proofErr w:type="spellEnd"/>
-      <w:r>
-        <w:t xml:space="preserve"> loss during filtration. The physical arrangement</w:t>
+        <w:t>ite loss during filtration. The physical arrangement</w:t>
+      </w:r>
+      <w:r>
+        <w:t xml:space="preserve"> arrangement closely matches that o</w:t>
+      </w:r>
+      <w:r>
+        <w:t>f the multinuclide standard, so</w:t>
+      </w:r>
+      <w:r>
+        <w:t xml:space="preserve"> no geometry corrections were used.</w:t>
+      </w:r>
+    </w:p>
+    <w:p>
+      <w:r>
+        <w:t>[DISCUSSION OF SURFACE AREA ANALYSIS]</w:t>
+      </w:r>
+    </w:p>
+    <w:p>
+      <w:r>
+        <w:t>2.4 SURFACE COMPLEXATION MODELING</w:t>
+      </w:r>
+    </w:p>
+    <w:p>
+      <w:r>
+        <w:tab/>
+      </w:r>
+      <w:r>
+        <w:t xml:space="preserve">Radium binding to mineral surfaces was modeled through a </w:t>
+      </w:r>
+      <w:r>
+        <w:t>double diffuse layer (DDL)</w:t>
+      </w:r>
+      <w:r>
+        <w:t xml:space="preserve"> surface complexation</w:t>
+      </w:r>
+      <w:r>
+        <w:t xml:space="preserve"> model</w:t>
+      </w:r>
+      <w:r>
+        <w:t xml:space="preserve"> implemented in PHREEQC </w:t>
+      </w:r>
+      <w:r>
+        <w:fldChar w:fldCharType="begin" w:fldLock="1"/>
+      </w:r>
+      <w:r>
+        <w:instrText>ADDIN CSL_CITATION { "citationItems" : [ { "id" : "ITEM-1", "itemData" : { "author" : [ { "dropping-particle" : "", "family" : "Parkhurst", "given" : "D.L.", "non-dropping-particle" : "", "parse-names" : false, "suffix" : "" }, { "dropping-particle" : "", "family" : "Appela", "given" : "C.A.J.", "non-dropping-particle" : "", "parse-names" : false, "suffix" : "" } ], "container-title" : "U.S. Geological Survey Techniques and Methods", "id" : "ITEM-1", "issued" : { "date-parts" : [ [ "2013" ] ] }, "title" : "Description of Input and Examples for PHREEQC Version 3 \u2014 A Computer Program for Speciation , Batch-Reaction , One-Dimensional Transport , and Inverse Geochemical Calculations Chapter 43 of", "type" : "report" }, "uris" : [ "http://www.mendeley.com/documents/?uuid=f1590749-b157-45cb-b05a-2b66f88015b5" ] } ], "mendeley" : { "formattedCitation" : "(Parkhurst &amp; Appela, 2013)", "plainTextFormattedCitation" : "(Parkhurst &amp; Appela, 2013)", "previouslyFormattedCitation" : "(Parkhurst &amp; Appela, 2013)" }, "properties" : { "noteIndex" : 0 }, "schema" : "https://github.com/citation-style-language/schema/raw/master/csl-citation.json" }</w:instrText>
+      </w:r>
+      <w:r>
+        <w:fldChar w:fldCharType="separate"/>
+      </w:r>
+      <w:r>
+        <w:rPr>
+          <w:noProof/>
+        </w:rPr>
+        <w:t>(Parkhurst &amp; Appela, 2013)</w:t>
+      </w:r>
+      <w:r>
+        <w:fldChar w:fldCharType="end"/>
+      </w:r>
+      <w:r>
+        <w:t>. Simple single site models were used to fit the data, which allows for easy comparison of the relative importance of the different minerals for radium retention</w:t>
+      </w:r>
+      <w:r>
+        <w:t>, as well as comparison with currently existing surface complexation modeling results</w:t>
+      </w:r>
+      <w:r>
+        <w:t>, while not making explicit statements about radium surface behavior</w:t>
       </w:r>
       <w:r>
         <w:t xml:space="preserve"> </w:t>
       </w:r>
-      <w:proofErr w:type="spellStart"/>
-      <w:r>
-        <w:t>arrangement</w:t>
-      </w:r>
-      <w:proofErr w:type="spellEnd"/>
-      <w:r>
-        <w:t xml:space="preserve"> closely matches that o</w:t>
-      </w:r>
-      <w:r>
-        <w:t xml:space="preserve">f the </w:t>
-      </w:r>
-      <w:proofErr w:type="spellStart"/>
-      <w:r>
-        <w:t>multinuclide</w:t>
-      </w:r>
-      <w:proofErr w:type="spellEnd"/>
-      <w:r>
-        <w:t xml:space="preserve"> standard, so</w:t>
-      </w:r>
-      <w:r>
-        <w:t xml:space="preserve"> no geometry corrections were used.</w:t>
-      </w:r>
-    </w:p>
-    <w:p>
-      <w:r>
-        <w:t>[DISCUSSION OF SURFACE AREA ANALYSIS]</w:t>
-      </w:r>
-    </w:p>
-    <w:p>
-      <w:r>
-        <w:t>2.4 SURFACE COMPLEXATION MODELING</w:t>
+      <w:r>
+        <w:fldChar w:fldCharType="begin" w:fldLock="1"/>
+      </w:r>
+      <w:r>
+        <w:instrText>ADDIN CSL_CITATION { "citationItems" : [ { "id" : "ITEM-1", "itemData" : { "ISBN" : "0471637319", "author" : [ { "dropping-particle" : "", "family" : "Dzombak", "given" : "DA.", "non-dropping-particle" : "", "parse-names" : false, "suffix" : "" }, { "dropping-particle" : "", "family" : "Morel", "given" : "FMM.", "non-dropping-particle" : "", "parse-names" : false, "suffix" : "" } ], "id" : "ITEM-1", "issued" : { "date-parts" : [ [ "1990" ] ] }, "publisher" : "Wiley", "publisher-place" : "New York, NY", "title" : "Surface Complexation Modeling: Hydrous Ferric Oxide", "type" : "book" }, "uris" : [ "http://www.mendeley.com/documents/?uuid=a1a40670-7195-4e56-8172-1ff3cf0956d2" ] }, { "id" : "ITEM-2", "itemData" : { "ISSN" : "0013-936X", "PMID" : "14524451", "abstract" : "Arsenic derived from natural sources occurs in groundwater in many countries, affecting the health of millions of people. The combined effects of As(V) reduction and diagenesis of iron oxide minerals on arsenic mobility are investigated in this study by comparing As(V) and As(III) sorption onto amorphous iron oxide (HFO), goethite, and magnetite at varying solution compositions. Experimental data are modeled with a diffuse double layer surface complexation model, and the extracted model parameters are used to examine the consistency of our results with those previously reported. Sorption of As(V) onto HFO and goethite is more favorable than that of As(III) below pH 5-6, whereas, above pH 7-8, As(II) has a higher affinity for the solids. The pH at which As(V) and As(III) are equally sorbed depends on the solid-to-solution ratio and type and specific surface area of the minerals and is shifted to lower pH values in the presence of phosphate, which competes for sorption sites. The sorption data indicate that, under most of the chemical conditions investigated in this study, reduction of As(V) in the presence of HFO or goethite would have only minor effects on or even decrease its mobility in the environment at near-neutral pH conditions. As(V) and As(III) sorption isotherms indicate similar surface site densities on the three oxides. Intrinsic surface complexation constants for As(V) are higher for goethite than HFO, whereas As(III) binding is similar for both of these oxides and also for magnetite. However, decrease in specific surface area and hence sorption site density that accompanies transformation of amorphous iron oxides to more crystalline phases could increase arsenic mobility.", "author" : [ { "dropping-particle" : "", "family" : "Dixit", "given" : "Suvasis", "non-dropping-particle" : "", "parse-names" : false, "suffix" : "" }, { "dropping-particle" : "", "family" : "Hering", "given" : "Janet G", "non-dropping-particle" : "", "parse-names" : false, "suffix" : "" } ], "container-title" : "Environmental science &amp; technology", "id" : "ITEM-2", "issue" : "18", "issued" : { "date-parts" : [ [ "2003", "9", "15" ] ] }, "page" : "4182-9", "title" : "Comparison of arsenic(V) and arsenic(III) sorption onto iron oxide minerals: implications for arsenic mobility.", "type" : "article-journal", "volume" : "37" }, "uris" : [ "http://www.mendeley.com/documents/?uuid=ebceaa14-9cf5-4fca-b6e4-6337944460ba" ] } ], "mendeley" : { "formattedCitation" : "(Dixit &amp; Hering, 2003; Dzombak &amp; Morel, 1990)", "plainTextFormattedCitation" : "(Dixit &amp; Hering, 2003; Dzombak &amp; Morel, 1990)", "previouslyFormattedCitation" : "(Dixit &amp; Hering, 2003; Dzombak &amp; Morel, 1990)" }, "properties" : { "noteIndex" : 0 }, "schema" : "https://github.com/citation-style-language/schema/raw/master/csl-citation.json" }</w:instrText>
+      </w:r>
+      <w:r>
+        <w:fldChar w:fldCharType="separate"/>
+      </w:r>
+      <w:r>
+        <w:rPr>
+          <w:noProof/>
+        </w:rPr>
+        <w:t>(Dixit &amp; Hering, 2003; Dzombak &amp; Morel, 1990)</w:t>
+      </w:r>
+      <w:r>
+        <w:fldChar w:fldCharType="end"/>
+      </w:r>
+      <w:r>
+        <w:t xml:space="preserve">. </w:t>
+      </w:r>
+      <w:r>
+        <w:t xml:space="preserve">In the case of sodium montmorillonite which has been shown to exchange cations, we also posed an exchange reaction following previous </w:t>
+      </w:r>
+      <w:r>
+        <w:t>models of clay sorption behavior</w:t>
+      </w:r>
+      <w:r>
+        <w:t xml:space="preserve"> using a selectivity coefficient</w:t>
+      </w:r>
+      <w:r>
+        <w:t xml:space="preserve"> </w:t>
+      </w:r>
+      <w:r>
+        <w:fldChar w:fldCharType="begin" w:fldLock="1"/>
+      </w:r>
+      <w:r>
+        <w:instrText>ADDIN CSL_CITATION { "citationItems" : [ { "id" : "ITEM-1", "itemData" : { "DOI" : "10.1016/j.gca.2004.07.020", "ISSN" : "00167037", "abstract" : "In solution thermodynamics, and more recently in surface chemistry, it is well established that relationships can be found between the free energies of formation of aqueous or surface metal complexes and thermodynamic properties of the metal ions or ligands. Such systematic dependencies are commonly termed linear free energy relationships (LFER). A 2 site protolysis non-electrostatic surface complexation and cation exchange (2SPNE SC/CE) model has been used to model \"in house\" and literature sorption edge data for eleven elements: Mn(II), Co(II), Ni(II), Zn(II), Cd(II), Eu(III), Am(III), Sn(IV), Th(IV), Np(V) and U(VI) to provide surface complexation constants for the strong sites on montmorillonite. Modelling a further 4 sets of sorption isotherms for Ni(II), Zn(II), Eu(III) and U(VI) provided complexation constants for the weak sites. The protolysis constants and site capacities derived for the 2SPNE SC/CE model in previous work were fixed in all of the calculations. Cation exchange was modelled simultaneously to provide selectivity coefficients. Good correlations between the logarithms of strong SKx-1 and weak W1Kx-1 site binding constants on montmorillonite and the logarithm of the aqueous hydrolysis constants OH Kx were found which could be described by the following equations: Strong (???SSOH) sites: logSKX-1 = 8.1 ?? 0.3 + (0.90 ?? 0.02)logOHKX Weak (???SW1OH) sites: logW1KX-1 = 6.2 ?? 0.8 + (0.98 ?? 0.09)logOHKX where x is an integer. Sorption data for heavy metals and actinides such as Pd(II), Pb(II), Pu(III), Zr(IV), U(IV), Np(IV), Pu(IV) and Pa(V), are important in safety studies for radioactive waste repositories and are either very poorly known or not available at all. The LFER approach was used to estimate surface complexation constants for these radionuclides on both site types. The surface protolysis constants, site capacity values, selectivity coefficients and surface complexation constants given in this work, coupled with the LFERs established for the strong and weak sites on montmorillonite, are considered to form a sound basis for a thermodynamic sorption database. Copyright ?? 2005 Elsevier Ltd.", "author" : [ { "dropping-particle" : "", "family" : "Bradbury", "given" : "Michael H.", "non-dropping-particle" : "", "parse-names" : false, "suffix" : "" }, { "dropping-particle" : "", "family" : "Baeyens", "given" : "Bart", "non-dropping-particle" : "", "parse-names" : false, "suffix" : "" } ], "container-title" : "Geochimica et Cosmochimica Acta", "id" : "ITEM-1", "issue" : "4", "issued" : { "date-parts" : [ [ "2005" ] ] }, "page" : "875-892", "title" : "Modelling the sorption of Mn(II), Co(II), Ni(II), Zn(II), Cd(II), Eu(III), Am(III), Sn(IV), Th(IV), Np(V) and U(VI) on montmorillonite: Linear free energy relationships and estimates of surface binding constants for some selected heavy metals and actinide", "type" : "article-journal", "volume" : "69" }, "uris" : [ "http://www.mendeley.com/documents/?uuid=d3f8ee91-7e78-4c06-ae94-207201170264" ] } ], "mendeley" : { "formattedCitation" : "(Michael H. Bradbury &amp; Baeyens, 2005)", "plainTextFormattedCitation" : "(Michael H. Bradbury &amp; Baeyens, 2005)", "previouslyFormattedCitation" : "(Michael H. Bradbury &amp; Baeyens, 2005)" }, "properties" : { "noteIndex" : 0 }, "schema" : "https://github.com/citation-style-language/schema/raw/master/csl-citation.json" }</w:instrText>
+      </w:r>
+      <w:r>
+        <w:fldChar w:fldCharType="separate"/>
+      </w:r>
+      <w:r>
+        <w:rPr>
+          <w:noProof/>
+        </w:rPr>
+        <w:t>(Michael H. Bradbury &amp; Baeyens, 2005)</w:t>
+      </w:r>
+      <w:r>
+        <w:fldChar w:fldCharType="end"/>
+      </w:r>
+      <w:r>
+        <w:t>.</w:t>
+      </w:r>
+      <w:r>
+        <w:t xml:space="preserve"> </w:t>
+      </w:r>
+      <w:r>
+        <w:t>The relevant reactions are shown in table 1</w:t>
+      </w:r>
+      <w:r>
+        <w:t xml:space="preserve"> (at the end of the paper), along with protonation constants from literature</w:t>
+      </w:r>
+      <w:r>
+        <w:t>.</w:t>
+      </w:r>
+      <w:r>
+        <w:t xml:space="preserve"> Experimental sorption data</w:t>
+      </w:r>
+      <w:r>
+        <w:t xml:space="preserve"> was fit only by varying radium sorption reaction constants</w:t>
+      </w:r>
+      <w:r>
+        <w:t>.</w:t>
+      </w:r>
+      <w:r>
+        <w:t xml:space="preserve"> Site densities were set using the BET surfac</w:t>
+      </w:r>
+      <w:r>
+        <w:t xml:space="preserve">e area for the iron minerals, </w:t>
+      </w:r>
+      <w:r>
+        <w:t>exchangeable sites</w:t>
+      </w:r>
+      <w:r>
+        <w:t xml:space="preserve"> for the clay were</w:t>
+      </w:r>
+      <w:r>
+        <w:t xml:space="preserve"> determined by the cation exchange capacity reported by Clay Society</w:t>
+      </w:r>
+      <w:r>
+        <w:t xml:space="preserve">, and site densities were set from literature values </w:t>
+      </w:r>
+      <w:r>
+        <w:fldChar w:fldCharType="begin" w:fldLock="1"/>
+      </w:r>
+      <w:r>
+        <w:instrText>ADDIN CSL_CITATION { "citationItems" : [ { "id" : "ITEM-1", "itemData" : { "DOI" : "10.1016/j.gca.2005.06.031", "ISBN" : "0016-7037", "ISSN" : "00167037", "abstract" : "Sorption edges and isotherms for Eu(III) uptake on Ca-montmorillonite and Na-illite in 0.066 mol/L Ca(C1O\n                        4)\n                        2 and 0.1 mol/L NaC1O\n                        4 background electrolytes, respectively, were modelled using a quasi-mechanistic sorption model (the two site protolysis non electrostatic surface complexation and cation exchange (2SPNE SC/CE) model). For both clay minerals the Eu sorption edges could be quantitatively modelled in the pH range ???3 to ???10 using cation exchange reactions for Eu\n                        3+/Na\n                        + and Eu\n                        3+/Ca\n                        2+ and three surface complexation reactions on the strong sorption sites forming ???S\n                        S OEu\n                        2+, ???S\n                        SOEuOH\n                        + and ???S\n                        SOEu(OH)\n                        2\n                        o inner sphere complexes which appear successively with increasing pH. Time resolved laser fluorescence spectroscopy (TRLFS) measurements of Cm(III) loaded Ca-montmorillonite and Na-illite were available from Part 1 of this work. De-convolution of the normalised fluorescence spectra measured at different pH values indicated three distinct Cm surface complexes, Cm complexes 1, 2 and 3 for both clay minerals, in agreement with model predictions, but with different distribution functions for the individual species. Under the assumption that Eu and Cm exhibit essentially the same hydrolysis and sorption behaviour, the Eu surface complexation constants were used to predict surface species distribution functions for Cm under the same experimental conditions used in the TRLFS measurements. Comparison of modelled and experimentally deduced species distributions indicated that for both clay minerals peak heights and widths of the three peaks did not correspond particularly well. It is shown that the calculated species distribution functions are sensitive to the values of the hydrolysis constants used in the calculations, whereas modelling the sorption edge measurements by applying the 2SPNE SC/CE approach is much less sensitive. By modifying the values of the hydrolysis constants within their uncertainty range and re-modelling the sorption edges, considerably better correspondence between the modelled and TRLFS species distribution functions was found. In particular, peak positions, heights and widths for the mode\u2026", "author" : [ { "dropping-particle" : "", "family" : "Bradbury", "given" : "Mike H.", "non-dropping-particle" : "", "parse-names" : false, "suffix" : "" }, { "dropping-particle" : "", "family" : "Baeyens", "given" : "B.", "non-dropping-particle" : "", "parse-names" : false, "suffix" : "" }, { "dropping-particle" : "", "family" : "Geckeis", "given" : "H.", "non-dropping-particle" : "", "parse-names" : false, "suffix" : "" }, { "dropping-particle" : "", "family" : "Rabung", "given" : "Th", "non-dropping-particle" : "", "parse-names" : false, "suffix" : "" } ], "container-title" : "Geochimica et Cosmochimica Acta", "id" : "ITEM-1", "issue" : "23", "issued" : { "date-parts" : [ [ "2005" ] ] }, "page" : "5403-5412", "title" : "Sorption of Eu(III)/Cm(III) on Ca-montmorillonite and Na-illite. Part 2: Surface complexation modelling", "type" : "article-journal", "volume" : "69" }, "uris" : [ "http://www.mendeley.com/documents/?uuid=ac497f55-14cf-4f9d-986a-976768c3508b" ] } ], "mendeley" : { "formattedCitation" : "(Mike H. Bradbury, Baeyens, Geckeis, &amp; Rabung, 2005)", "plainTextFormattedCitation" : "(Mike H. Bradbury, Baeyens, Geckeis, &amp; Rabung, 2005)", "previouslyFormattedCitation" : "(Mike H. Bradbury, Baeyens, Geckeis, &amp; Rabung, 2005)" }, "properties" : { "noteIndex" : 0 }, "schema" : "https://github.com/citation-style-language/schema/raw/master/csl-citation.json" }</w:instrText>
+      </w:r>
+      <w:r>
+        <w:fldChar w:fldCharType="separate"/>
+      </w:r>
+      <w:r>
+        <w:rPr>
+          <w:noProof/>
+        </w:rPr>
+        <w:t>(Mike H. Bradbury, Baeyens, Geckeis, &amp; Rabung, 2005)</w:t>
+      </w:r>
+      <w:r>
+        <w:fldChar w:fldCharType="end"/>
+      </w:r>
+      <w:r>
+        <w:t>.</w:t>
+      </w:r>
+      <w:r>
+        <w:t xml:space="preserve"> </w:t>
+      </w:r>
+      <w:r>
+        <w:t>Solution complexation behavior was accounted for using the SIT database, which covers radium carbonate, sulfate, and hydroxide complexes</w:t>
+      </w:r>
+      <w:r>
+        <w:t>,</w:t>
+      </w:r>
+      <w:r>
+        <w:t xml:space="preserve"> and had little impact over the experimental conditions considered.</w:t>
       </w:r>
     </w:p>
     <w:p>
       <w:r>
         <w:tab/>
       </w:r>
-      <w:r>
-        <w:t xml:space="preserve">Radium binding to mineral surfaces was modeled through a </w:t>
-      </w:r>
-      <w:r>
-        <w:t>double diffuse layer (DDL)</w:t>
-      </w:r>
-      <w:r>
-        <w:t xml:space="preserve"> surface complexation</w:t>
-      </w:r>
-      <w:r>
-        <w:t xml:space="preserve"> model</w:t>
-      </w:r>
-      <w:r>
-        <w:t xml:space="preserve"> implemented in PHREEQC </w:t>
-      </w:r>
-      <w:r>
-        <w:fldChar w:fldCharType="begin" w:fldLock="1"/>
-      </w:r>
-      <w:r>
-        <w:instrText>ADDIN CSL_CITATION { "citationItems" : [ { "id" : "ITEM-1", "itemData" : { "author" : [ { "dropping-particle" : "", "family" : "Parkhurst", "given" : "D.L.", "non-dropping-particle" : "", "parse-names" : false, "suffix" : "" }, { "dropping-particle" : "", "family" : "Appela", "given" : "C.A.J.", "non-dropping-particle" : "", "parse-names" : false, "suffix" : "" } ], "container-title" : "U.S. Geological Survey Techniques and Methods", "id" : "ITEM-1", "issued" : { "date-parts" : [ [ "2013" ] ] }, "title" : "Description of Input and Examples for PHREEQC Version 3 \u2014 A Computer Program for Speciation , Batch-Reaction , One-Dimensional Transport , and Inverse Geochemical Calculations Chapter 43 of", "type" : "report" }, "uris" : [ "http://www.mendeley.com/documents/?uuid=f1590749-b157-45cb-b05a-2b66f88015b5" ] } ], "mendeley" : { "formattedCitation" : "(Parkhurst &amp; Appela, 2013)", "plainTextFormattedCitation" : "(Parkhurst &amp; Appela, 2013)", "previouslyFormattedCitation" : "(Parkhurst &amp; Appela, 2013)" }, "properties" : { "noteIndex" : 0 }, "schema" : "https://github.com/citation-style-language/schema/raw/master/csl-citation.json" }</w:instrText>
-      </w:r>
-      <w:r>
-        <w:fldChar w:fldCharType="separate"/>
-      </w:r>
-      <w:r>
-        <w:rPr>
-          <w:noProof/>
-        </w:rPr>
-        <w:t>(Parkhurst &amp; Appela, 2013)</w:t>
-      </w:r>
-      <w:r>
-        <w:fldChar w:fldCharType="end"/>
-      </w:r>
-      <w:r>
-        <w:t>. Simple single site models were used to fit the data, which allows for easy comparison of the relative importance of the different minerals for radium retention</w:t>
-      </w:r>
-      <w:r>
-        <w:t>, as well as comparison with currently existing surface complexation modeling results</w:t>
-      </w:r>
-      <w:r>
-        <w:t>, while not making explicit statements about radium surface behavior</w:t>
-      </w:r>
-      <w:r>
-        <w:t xml:space="preserve"> </w:t>
-      </w:r>
-      <w:r>
-        <w:fldChar w:fldCharType="begin" w:fldLock="1"/>
-      </w:r>
-      <w:r>
-        <w:instrText>ADDIN CSL_CITATION { "citationItems" : [ { "id" : "ITEM-1", "itemData" : { "ISBN" : "0471637319", "author" : [ { "dropping-particle" : "", "family" : "Dzombak", "given" : "DA.", "non-dropping-particle" : "", "parse-names" : false, "suffix" : "" }, { "dropping-particle" : "", "family" : "Morel", "given" : "FMM.", "non-dropping-particle" : "", "parse-names" : false, "suffix" : "" } ], "id" : "ITEM-1", "issued" : { "date-parts" : [ [ "1990" ] ] }, "publisher" : "Wiley", "publisher-place" : "New York, NY", "title" : "Surface Complexation Modeling: Hydrous Ferric Oxide", "type" : "book" }, "uris" : [ "http://www.mendeley.com/documents/?uuid=a1a40670-7195-4e56-8172-1ff3cf0956d2" ] }, { "id" : "ITEM-2", "itemData" : { "ISSN" : "0013-936X", "PMID" : "14524451", "abstract" : "Arsenic derived from natural sources occurs in groundwater in many countries, affecting the health of millions of people. The combined effects of As(V) reduction and diagenesis of iron oxide minerals on arsenic mobility are investigated in this study by comparing As(V) and As(III) sorption onto amorphous iron oxide (HFO), goethite, and magnetite at varying solution compositions. Experimental data are modeled with a diffuse double layer surface complexation model, and the extracted model parameters are used to examine the consistency of our results with those previously reported. Sorption of As(V) onto HFO and goethite is more favorable than that of As(III) below pH 5-6, whereas, above pH 7-8, As(II) has a higher affinity for the solids. The pH at which As(V) and As(III) are equally sorbed depends on the solid-to-solution ratio and type and specific surface area of the minerals and is shifted to lower pH values in the presence of phosphate, which competes for sorption sites. The sorption data indicate that, under most of the chemical conditions investigated in this study, reduction of As(V) in the presence of HFO or goethite would have only minor effects on or even decrease its mobility in the environment at near-neutral pH conditions. As(V) and As(III) sorption isotherms indicate similar surface site densities on the three oxides. Intrinsic surface complexation constants for As(V) are higher for goethite than HFO, whereas As(III) binding is similar for both of these oxides and also for magnetite. However, decrease in specific surface area and hence sorption site density that accompanies transformation of amorphous iron oxides to more crystalline phases could increase arsenic mobility.", "author" : [ { "dropping-particle" : "", "family" : "Dixit", "given" : "Suvasis", "non-dropping-particle" : "", "parse-names" : false, "suffix" : "" }, { "dropping-particle" : "", "family" : "Hering", "given" : "Janet G", "non-dropping-particle" : "", "parse-names" : false, "suffix" : "" } ], "container-title" : "Environmental science &amp; technology", "id" : "ITEM-2", "issue" : "18", "issued" : { "date-parts" : [ [ "2003", "9", "15" ] ] }, "page" : "4182-9", "title" : "Comparison of arsenic(V) and arsenic(III) sorption onto iron oxide minerals: implications for arsenic mobility.", "type" : "article-journal", "volume" : "37" }, "uris" : [ "http://www.mendeley.com/documents/?uuid=ebceaa14-9cf5-4fca-b6e4-6337944460ba" ] } ], "mendeley" : { "formattedCitation" : "(Dixit &amp; Hering, 2003; Dzombak &amp; Morel, 1990)", "plainTextFormattedCitation" : "(Dixit &amp; Hering, 2003; Dzombak &amp; Morel, 1990)", "previouslyFormattedCitation" : "(Dzombak &amp; Morel, 1990)" }, "properties" : { "noteIndex" : 0 }, "schema" : "https://github.com/citation-style-language/schema/raw/master/csl-citation.json" }</w:instrText>
-      </w:r>
-      <w:r>
-        <w:fldChar w:fldCharType="separate"/>
-      </w:r>
-      <w:r>
-        <w:rPr>
-          <w:noProof/>
-        </w:rPr>
-        <w:t>(Dixit &amp; Hering, 2003; Dzombak &amp; Morel, 1990)</w:t>
-      </w:r>
-      <w:r>
-        <w:fldChar w:fldCharType="end"/>
+    </w:p>
+    <w:p>
+      <w:r>
+        <w:t>SECTION 3: RESULTS</w:t>
+      </w:r>
+      <w:r>
+        <w:t xml:space="preserve"> AND </w:t>
+      </w:r>
+      <w:r>
+        <w:t>DISCUSSION</w:t>
+      </w:r>
+    </w:p>
+    <w:p>
+      <w:r>
+        <w:t>SECTION 3.1</w:t>
+      </w:r>
+      <w:r>
+        <w:t>.1</w:t>
+      </w:r>
+      <w:r>
+        <w:t xml:space="preserve"> SORPTION ISOTHERM RESULTS</w:t>
+      </w:r>
+      <w:r>
+        <w:t xml:space="preserve">: </w:t>
+      </w:r>
+      <w:r>
+        <w:t>Iron Oxides</w:t>
+      </w:r>
+    </w:p>
+    <w:p>
+      <w:r>
+        <w:t>The sorption isotherm results for ferrihydrite and goethite are plotted in figur</w:t>
+      </w:r>
+      <w:r>
+        <w:t>es 1a and 1b, respectively. The data points for each mineral and pH combination show linear behavior in the range considered, and the associated K</w:t>
+      </w:r>
+      <w:r>
+        <w:rPr>
+          <w:vertAlign w:val="subscript"/>
+        </w:rPr>
+        <w:t>d</w:t>
+      </w:r>
+      <w:r>
+        <w:t xml:space="preserve"> values presented in table 2</w:t>
       </w:r>
       <w:r>
         <w:t xml:space="preserve">. </w:t>
       </w:r>
       <w:r>
-        <w:t xml:space="preserve">In the case of sodium montmorillonite which has been shown to exchange cations, we also posed an exchange reaction following previous </w:t>
-      </w:r>
-      <w:r>
-        <w:t>models of clay sorption behavior</w:t>
-      </w:r>
-      <w:r>
-        <w:t xml:space="preserve"> using a selectivity coefficient</w:t>
-      </w:r>
-      <w:r>
-        <w:t xml:space="preserve"> </w:t>
-      </w:r>
-      <w:r>
-        <w:fldChar w:fldCharType="begin" w:fldLock="1"/>
-      </w:r>
-      <w:r>
-        <w:instrText>ADDIN CSL_CITATION { "citationItems" : [ { "id" : "ITEM-1", "itemData" : { "DOI" : "10.1016/j.gca.2004.07.020", "ISSN" : "00167037", "abstract" : "In solution thermodynamics, and more recently in surface chemistry, it is well established that relationships can be found between the free energies of formation of aqueous or surface metal complexes and thermodynamic properties of the metal ions or ligands. Such systematic dependencies are commonly termed linear free energy relationships (LFER). A 2 site protolysis non-electrostatic surface complexation and cation exchange (2SPNE SC/CE) model has been used to model \"in house\" and literature sorption edge data for eleven elements: Mn(II), Co(II), Ni(II), Zn(II), Cd(II), Eu(III), Am(III), Sn(IV), Th(IV), Np(V) and U(VI) to provide surface complexation constants for the strong sites on montmorillonite. Modelling a further 4 sets of sorption isotherms for Ni(II), Zn(II), Eu(III) and U(VI) provided complexation constants for the weak sites. The protolysis constants and site capacities derived for the 2SPNE SC/CE model in previous work were fixed in all of the calculations. Cation exchange was modelled simultaneously to provide selectivity coefficients. Good correlations between the logarithms of strong SKx-1 and weak W1Kx-1 site binding constants on montmorillonite and the logarithm of the aqueous hydrolysis constants OH Kx were found which could be described by the following equations: Strong (???SSOH) sites: logSKX-1 = 8.1 ?? 0.3 + (0.90 ?? 0.02)logOHKX Weak (???SW1OH) sites: logW1KX-1 = 6.2 ?? 0.8 + (0.98 ?? 0.09)logOHKX where x is an integer. Sorption data for heavy metals and actinides such as Pd(II), Pb(II), Pu(III), Zr(IV), U(IV), Np(IV), Pu(IV) and Pa(V), are important in safety studies for radioactive waste repositories and are either very poorly known or not available at all. The LFER approach was used to estimate surface complexation constants for these radionuclides on both site types. The surface protolysis constants, site capacity values, selectivity coefficients and surface complexation constants given in this work, coupled with the LFERs established for the strong and weak sites on montmorillonite, are considered to form a sound basis for a thermodynamic sorption database. Copyright ?? 2005 Elsevier Ltd.", "author" : [ { "dropping-particle" : "", "family" : "Bradbury", "given" : "Michael H.", "non-dropping-particle" : "", "parse-names" : false, "suffix" : "" }, { "dropping-particle" : "", "family" : "Baeyens", "given" : "Bart", "non-dropping-particle" : "", "parse-names" : false, "suffix" : "" } ], "container-title" : "Geochimica et Cosmochimica Acta", "id" : "ITEM-1", "issue" : "4", "issued" : { "date-parts" : [ [ "2005" ] ] }, "page" : "875-892", "title" : "Modelling the sorption of Mn(II), Co(II), Ni(II), Zn(II), Cd(II), Eu(III), Am(III), Sn(IV), Th(IV), Np(V) and U(VI) on montmorillonite: Linear free energy relationships and estimates of surface binding constants for some selected heavy metals and actinide", "type" : "article-journal", "volume" : "69" }, "uris" : [ "http://www.mendeley.com/documents/?uuid=d3f8ee91-7e78-4c06-ae94-207201170264" ] } ], "mendeley" : { "formattedCitation" : "(Michael H. Bradbury &amp; Baeyens, 2005)", "plainTextFormattedCitation" : "(Michael H. Bradbury &amp; Baeyens, 2005)", "previouslyFormattedCitation" : "(Michael H. Bradbury &amp; Baeyens, 2005)" }, "properties" : { "noteIndex" : 0 }, "schema" : "https://github.com/citation-style-language/schema/raw/master/csl-citation.json" }</w:instrText>
-      </w:r>
-      <w:r>
-        <w:fldChar w:fldCharType="separate"/>
-      </w:r>
-      <w:r>
-        <w:rPr>
-          <w:noProof/>
-        </w:rPr>
-        <w:t>(Michael H. Bradbury &amp; Baeyens, 2005)</w:t>
-      </w:r>
-      <w:r>
-        <w:fldChar w:fldCharType="end"/>
-      </w:r>
-      <w:r>
-        <w:t>.</w:t>
-      </w:r>
-      <w:r>
-        <w:t xml:space="preserve"> </w:t>
-      </w:r>
-      <w:r>
-        <w:t>The relevant reactions are shown in table 1</w:t>
-      </w:r>
-      <w:r>
-        <w:t xml:space="preserve"> (at the end of the paper), along with protonation constants from literature</w:t>
-      </w:r>
-      <w:r>
-        <w:t>.</w:t>
-      </w:r>
-      <w:r>
-        <w:t xml:space="preserve"> Experimental sorption data</w:t>
-      </w:r>
-      <w:r>
-        <w:t xml:space="preserve"> was fit only by varying radium sorption reaction constants</w:t>
-      </w:r>
-      <w:r>
-        <w:t>.</w:t>
-      </w:r>
-      <w:r>
-        <w:t xml:space="preserve"> Site densities were set using the BET surfac</w:t>
-      </w:r>
-      <w:r>
-        <w:t xml:space="preserve">e area for the iron minerals, </w:t>
-      </w:r>
-      <w:r>
-        <w:t>exchangeable sites</w:t>
-      </w:r>
-      <w:r>
-        <w:t xml:space="preserve"> for the clay were</w:t>
-      </w:r>
-      <w:r>
-        <w:t xml:space="preserve"> determined by the cation exchange capacity reported by Clay Society</w:t>
-      </w:r>
-      <w:r>
-        <w:t xml:space="preserve">, and site densities were set from literature values </w:t>
-      </w:r>
-      <w:r>
-        <w:fldChar w:fldCharType="begin" w:fldLock="1"/>
-      </w:r>
-      <w:r>
-        <w:instrText>ADDIN CSL_CITATION { "citationItems" : [ { "id" : "ITEM-1", "itemData" : { "DOI" : "10.1016/j.gca.2005.06.031", "ISBN" : "0016-7037", "ISSN" : "00167037", "abstract" : "Sorption edges and isotherms for Eu(III) uptake on Ca-montmorillonite and Na-illite in 0.066 mol/L Ca(C1O\n                        4)\n                        2 and 0.1 mol/L NaC1O\n                        4 background electrolytes, respectively, were modelled using a quasi-mechanistic sorption model (the two site protolysis non electrostatic surface complexation and cation exchange (2SPNE SC/CE) model). For both clay minerals the Eu sorption edges could be quantitatively modelled in the pH range ???3 to ???10 using cation exchange reactions for Eu\n                        3+/Na\n                        + and Eu\n                        3+/Ca\n                        2+ and three surface complexation reactions on the strong sorption sites forming ???S\n                        S OEu\n                        2+, ???S\n                        SOEuOH\n                        + and ???S\n                        SOEu(OH)\n                        2\n                        o inner sphere complexes which appear successively with increasing pH. Time resolved laser fluorescence spectroscopy (TRLFS) measurements of Cm(III) loaded Ca-montmorillonite and Na-illite were available from Part 1 of this work. De-convolution of the normalised fluorescence spectra measured at different pH values indicated three distinct Cm surface complexes, Cm complexes 1, 2 and 3 for both clay minerals, in agreement with model predictions, but with different distribution functions for the individual species. Under the assumption that Eu and Cm exhibit essentially the same hydrolysis and sorption behaviour, the Eu surface complexation constants were used to predict surface species distribution functions for Cm under the same experimental conditions used in the TRLFS measurements. Comparison of modelled and experimentally deduced species distributions indicated that for both clay minerals peak heights and widths of the three peaks did not correspond particularly well. It is shown that the calculated species distribution functions are sensitive to the values of the hydrolysis constants used in the calculations, whereas modelling the sorption edge measurements by applying the 2SPNE SC/CE approach is much less sensitive. By modifying the values of the hydrolysis constants within their uncertainty range and re-modelling the sorption edges, considerably better correspondence between the modelled and TRLFS species distribution functions was found. In particular, peak positions, heights and widths for the mode\u2026", "author" : [ { "dropping-particle" : "", "family" : "Bradbury", "given" : "Mike H.", "non-dropping-particle" : "", "parse-names" : false, "suffix" : "" }, { "dropping-particle" : "", "family" : "Baeyens", "given" : "B.", "non-dropping-particle" : "", "parse-names" : false, "suffix" : "" }, { "dropping-particle" : "", "family" : "Geckeis", "given" : "H.", "non-dropping-particle" : "", "parse-names" : false, "suffix" : "" }, { "dropping-particle" : "", "family" : "Rabung", "given" : "Th", "non-dropping-particle" : "", "parse-names" : false, "suffix" : "" } ], "container-title" : "Geochimica et Cosmochimica Acta", "id" : "ITEM-1", "issue" : "23", "issued" : { "date-parts" : [ [ "2005" ] ] }, "page" : "5403-5412", "title" : "Sorption of Eu(III)/Cm(III) on Ca-montmorillonite and Na-illite. Part 2: Surface complexation modelling", "type" : "article-journal", "volume" : "69" }, "uris" : [ "http://www.mendeley.com/documents/?uuid=ac497f55-14cf-4f9d-986a-976768c3508b" ] } ], "mendeley" : { "formattedCitation" : "(Mike H. Bradbury, Baeyens, Geckeis, &amp; Rabung, 2005)", "plainTextFormattedCitation" : "(Mike H. Bradbury, Baeyens, Geckeis, &amp; Rabung, 2005)", "previouslyFormattedCitation" : "(Mike H. Bradbury, Baeyens, Geckeis, &amp; Rabung, 2005)" }, "properties" : { "noteIndex" : 0 }, "schema" : "https://github.com/citation-style-language/schema/raw/master/csl-citation.json" }</w:instrText>
-      </w:r>
-      <w:r>
-        <w:fldChar w:fldCharType="separate"/>
-      </w:r>
-      <w:r>
-        <w:rPr>
-          <w:noProof/>
-        </w:rPr>
-        <w:t>(Mike H. Bradbury, Baeyens, Geckeis, &amp;</w:t>
-      </w:r>
-      <w:bookmarkStart w:id="3" w:name="_GoBack"/>
-      <w:bookmarkEnd w:id="3"/>
-      <w:r>
-        <w:rPr>
-          <w:noProof/>
-        </w:rPr>
-        <w:t xml:space="preserve"> Rabung, 2005)</w:t>
-      </w:r>
-      <w:r>
-        <w:fldChar w:fldCharType="end"/>
-      </w:r>
-      <w:r>
-        <w:t>.</w:t>
-      </w:r>
-      <w:r>
-        <w:t xml:space="preserve"> </w:t>
-      </w:r>
-      <w:r>
-        <w:t>Solution complexation behavior was accounted for using the SIT database, which covers radium carbonate, sulfate, and hydroxide complexes</w:t>
-      </w:r>
-      <w:r>
-        <w:t>,</w:t>
-      </w:r>
-      <w:r>
-        <w:t xml:space="preserve"> and had little impact over the experimental conditions considered.</w:t>
-      </w:r>
-    </w:p>
-    <w:p>
-      <w:r>
-        <w:tab/>
-      </w:r>
-    </w:p>
-    <w:p>
-      <w:r>
-        <w:t>SECTION 3: RESULTS</w:t>
-      </w:r>
-      <w:r>
-        <w:t xml:space="preserve"> AND </w:t>
-      </w:r>
-      <w:r>
-        <w:t>DISCUSSION</w:t>
-      </w:r>
-    </w:p>
-    <w:p>
-      <w:r>
-        <w:t>SECTION 3.1</w:t>
-      </w:r>
-      <w:r>
-        <w:t>.1</w:t>
-      </w:r>
-      <w:r>
-        <w:t xml:space="preserve"> SORPTION ISOTHERM RESULTS</w:t>
-      </w:r>
-      <w:r>
-        <w:t xml:space="preserve">: </w:t>
-      </w:r>
-      <w:r>
-        <w:t>Iron Oxides</w:t>
-      </w:r>
-    </w:p>
-    <w:p>
-      <w:r>
-        <w:t xml:space="preserve">The sorption isotherm results for </w:t>
-      </w:r>
-      <w:proofErr w:type="spellStart"/>
-      <w:r>
-        <w:t>ferrihydrite</w:t>
-      </w:r>
-      <w:proofErr w:type="spellEnd"/>
-      <w:r>
-        <w:t xml:space="preserve"> and goethite are plotted in figur</w:t>
-      </w:r>
-      <w:r>
-        <w:t xml:space="preserve">es 1a and 1b, respectively. The data points for each mineral and pH combination show linear behavior in the range considered, and the associated </w:t>
-      </w:r>
-      <w:proofErr w:type="spellStart"/>
-      <w:proofErr w:type="gramStart"/>
-      <w:r>
-        <w:t>K</w:t>
+        <w:t>This K</w:t>
       </w:r>
       <w:r>
         <w:rPr>
           <w:vertAlign w:val="subscript"/>
         </w:rPr>
-        <w:t>d</w:t>
-      </w:r>
-      <w:proofErr w:type="spellEnd"/>
-      <w:proofErr w:type="gramEnd"/>
-      <w:r>
-        <w:t xml:space="preserve"> values presented in table 2</w:t>
-      </w:r>
-      <w:r>
-        <w:t xml:space="preserve">. </w:t>
-      </w:r>
-      <w:r>
-        <w:t xml:space="preserve">This </w:t>
-      </w:r>
-      <w:proofErr w:type="spellStart"/>
-      <w:proofErr w:type="gramStart"/>
-      <w:r>
-        <w:t>K</w:t>
-      </w:r>
-      <w:r>
-        <w:rPr>
-          <w:vertAlign w:val="subscript"/>
-        </w:rPr>
-        <w:t>d</w:t>
-      </w:r>
-      <w:proofErr w:type="spellEnd"/>
-      <w:proofErr w:type="gramEnd"/>
-      <w:r>
-        <w:rPr>
-          <w:vertAlign w:val="subscript"/>
-        </w:rPr>
-        <w:t xml:space="preserve"> </w:t>
+        <w:t xml:space="preserve">d </w:t>
       </w:r>
       <w:r>
         <w:t xml:space="preserve">is calculated from the slope of the line fitted through the experimental points. </w:t>
       </w:r>
       <w:r>
-        <w:t xml:space="preserve">Sorption to both iron oxides show a strong dependence on pH, with </w:t>
-      </w:r>
-      <w:proofErr w:type="spellStart"/>
-      <w:r>
-        <w:t>ferrihydrite</w:t>
-      </w:r>
-      <w:proofErr w:type="spellEnd"/>
-      <w:r>
-        <w:t xml:space="preserve"> showing more overall sorption at a given pH compared to goethite.</w:t>
+        <w:t>Sorption to both iron oxides show a strong dependence on pH, with ferrihydrite showing more overall sorption at a given pH compared to goethite.</w:t>
       </w:r>
       <w:r>
         <w:t xml:space="preserve"> The extent of sorption increases with increasing pH for both iron oxides.</w:t>
@@ -1730,25 +1413,7 @@
         <w:t xml:space="preserve">orth noting that goethite shows limited </w:t>
       </w:r>
       <w:r>
-        <w:t xml:space="preserve">sorption at acidic </w:t>
-      </w:r>
-      <w:proofErr w:type="spellStart"/>
-      <w:proofErr w:type="gramStart"/>
-      <w:r>
-        <w:t>pHs</w:t>
-      </w:r>
-      <w:proofErr w:type="spellEnd"/>
-      <w:proofErr w:type="gramEnd"/>
-      <w:r>
-        <w:t xml:space="preserve">, and that </w:t>
-      </w:r>
-      <w:proofErr w:type="spellStart"/>
-      <w:r>
-        <w:t>ferrihydrite</w:t>
-      </w:r>
-      <w:proofErr w:type="spellEnd"/>
-      <w:r>
-        <w:t xml:space="preserve"> shows the most sorption at pH 9 compared to all of the other minerals.</w:t>
+        <w:t>sorption at acidic pHs, and that ferrihydrite shows the most sorption at pH 9 compared to all of the other minerals.</w:t>
       </w:r>
       <w:r>
         <w:t xml:space="preserve"> </w:t>
@@ -1758,15 +1423,7 @@
       <w:r>
         <w:lastRenderedPageBreak/>
         <w:tab/>
-        <w:t xml:space="preserve">There is an abundance of prior work examining sorption of radium and its corresponding analogues to iron oxides such as </w:t>
-      </w:r>
-      <w:proofErr w:type="spellStart"/>
-      <w:r>
-        <w:t>ferrihydrite</w:t>
-      </w:r>
-      <w:proofErr w:type="spellEnd"/>
-      <w:r>
-        <w:t xml:space="preserve"> and goethite</w:t>
+        <w:t>There is an abundance of prior work examining sorption of radium and its corresponding analogues to iron oxides such as ferrihydrite and goethite</w:t>
       </w:r>
       <w:r>
         <w:t>, however</w:t>
@@ -1778,12 +1435,7 @@
         <w:t xml:space="preserve"> and solid solution ratio. </w:t>
       </w:r>
       <w:r>
-        <w:t xml:space="preserve">Table 1 compiles selected experimental results from the literature, using calculated </w:t>
-      </w:r>
-      <w:proofErr w:type="spellStart"/>
-      <w:proofErr w:type="gramStart"/>
-      <w:r>
-        <w:t>K</w:t>
+        <w:t>Table 1 compiles selected experimental results from the literature, using calculated K</w:t>
       </w:r>
       <w:r>
         <w:rPr>
@@ -1791,15 +1443,8 @@
         </w:rPr>
         <w:t>d</w:t>
       </w:r>
-      <w:proofErr w:type="spellEnd"/>
-      <w:proofErr w:type="gramEnd"/>
-      <w:r>
-        <w:t xml:space="preserve"> values as a marker for relative sorption extent. In some cases, it was necessary to calculate a </w:t>
-      </w:r>
-      <w:proofErr w:type="spellStart"/>
-      <w:proofErr w:type="gramStart"/>
-      <w:r>
-        <w:t>K</w:t>
+      <w:r>
+        <w:t xml:space="preserve"> values as a marker for relative sorption extent. In some cases, it was necessary to calculate a K</w:t>
       </w:r>
       <w:r>
         <w:rPr>
@@ -1807,8 +1452,6 @@
         </w:rPr>
         <w:t>d</w:t>
       </w:r>
-      <w:proofErr w:type="spellEnd"/>
-      <w:proofErr w:type="gramEnd"/>
       <w:r>
         <w:t xml:space="preserve"> value</w:t>
       </w:r>
@@ -1819,55 +1462,67 @@
         <w:t>, since none was calculated</w:t>
       </w:r>
       <w:r>
-        <w:t xml:space="preserve"> or was calculated using a different formulation, such as a Langmuir or </w:t>
-      </w:r>
-      <w:proofErr w:type="spellStart"/>
-      <w:r>
-        <w:t>Freundlich</w:t>
-      </w:r>
-      <w:proofErr w:type="spellEnd"/>
-      <w:r>
-        <w:t xml:space="preserve"> style isotherm. The solid/solution ratios (solid mass divided by total solution), as well as the pH and background electrolyte are also reported.</w:t>
+        <w:t xml:space="preserve"> or was calculated using a different formulation, such as a Langmuir or Freundlich style isotherm. The solid/solution ratios (solid mass divided by total solution), as well as the pH and background electrolyte are also reported.</w:t>
       </w:r>
     </w:p>
     <w:p>
       <w:r>
         <w:tab/>
-        <w:t xml:space="preserve">For </w:t>
-      </w:r>
-      <w:proofErr w:type="spellStart"/>
-      <w:r>
-        <w:t>ferrihydrite</w:t>
-      </w:r>
-      <w:proofErr w:type="spellEnd"/>
-      <w:r>
-        <w:t xml:space="preserve">, surprisingly little data exists, with only two sources reporting any sort of isotherm data. The experimental results presented here match within an order of magnitude of the </w:t>
-      </w:r>
-      <w:proofErr w:type="spellStart"/>
-      <w:r>
-        <w:t>K</w:t>
+        <w:t>For ferrihydrite, surprisingly little data exists, with only two sources reporting any sort of isotherm data. The experimental results presented here match within an order of magnitude of the K</w:t>
       </w:r>
       <w:r>
         <w:rPr>
           <w:vertAlign w:val="subscript"/>
         </w:rPr>
-        <w:t>d</w:t>
-      </w:r>
-      <w:proofErr w:type="spellEnd"/>
+        <w:t xml:space="preserve">d </w:t>
+      </w:r>
+      <w:r>
+        <w:t xml:space="preserve">values calculated in other work </w:t>
+      </w:r>
+      <w:r>
+        <w:fldChar w:fldCharType="begin" w:fldLock="1"/>
+      </w:r>
+      <w:r>
+        <w:instrText>ADDIN CSL_CITATION { "citationItems" : [ { "id" : "ITEM-1", "itemData" : { "DOI" : "10.1016/j.gca.2014.10.008", "ISSN" : "0016-7037", "author" : [ { "dropping-particle" : "", "family" : "Sajih", "given" : "M", "non-dropping-particle" : "", "parse-names" : false, "suffix" : "" }, { "dropping-particle" : "", "family" : "Bryan", "given" : "N D", "non-dropping-particle" : "", "parse-names" : false, "suffix" : "" }, { "dropping-particle" : "", "family" : "Livens", "given" : "F R", "non-dropping-particle" : "", "parse-names" : false, "suffix" : "" }, { "dropping-particle" : "", "family" : "Vaughan", "given" : "D J", "non-dropping-particle" : "", "parse-names" : false, "suffix" : "" }, { "dropping-particle" : "", "family" : "Descostes", "given" : "M", "non-dropping-particle" : "", "parse-names" : false, "suffix" : "" }, { "dropping-particle" : "", "family" : "Phrommavanh", "given" : "V", "non-dropping-particle" : "", "parse-names" : false, "suffix" : "" }, { "dropping-particle" : "", "family" : "Nos", "given" : "J", "non-dropping-particle" : "", "parse-names" : false, "suffix" : "" }, { "dropping-particle" : "", "family" : "Morris", "given" : "K", "non-dropping-particle" : "", "parse-names" : false, "suffix" : "" } ], "container-title" : "Geochimica et Cosmochimica Acta", "id" : "ITEM-1", "issued" : { "date-parts" : [ [ "2014" ] ] }, "page" : "150-163", "publisher" : "Elsevier Ltd", "title" : "Adsorption of radium and barium on goethite and ferrihydrite: A kinetic and surface complexation modelling study", "type" : "article-journal", "volume" : "146" }, "uris" : [ "http://www.mendeley.com/documents/?uuid=8b7e3294-07a1-4806-9ef6-49c0afe4e0f1" ] }, { "id" : "ITEM-2", "itemData" : { "DOI" : "10.1016/j.marchem.2013.01.008", "ISSN" : "03044203", "author" : [ { "dropping-particle" : "", "family" : "Beck", "given" : "Aaron J.", "non-dropping-particle" : "", "parse-names" : false, "suffix" : "" }, { "dropping-particle" : "", "family" : "Cochran", "given" : "Michele a.", "non-dropping-particle" : "", "parse-names" : false, "suffix" : "" } ], "container-title" : "Marine Chemistry", "id" : "ITEM-2", "issued" : { "date-parts" : [ [ "2013", "10" ] ] }, "page" : "38-48", "publisher" : "Elsevier B.V.", "title" : "Controls on solid-solution partitioning of radium in saturated marine sands", "type" : "article-journal", "volume" : "156" }, "uris" : [ "http://www.mendeley.com/documents/?uuid=433c5ed5-fe4f-49b1-8e02-0514d092d5f5" ] } ], "mendeley" : { "formattedCitation" : "(Beck &amp; Cochran, 2013; Sajih et al., 2014a)", "plainTextFormattedCitation" : "(Beck &amp; Cochran, 2013; Sajih et al., 2014a)", "previouslyFormattedCitation" : "(Beck &amp; Cochran, 2013; Sajih et al., 2014a)" }, "properties" : { "noteIndex" : 0 }, "schema" : "https://github.com/citation-style-language/schema/raw/master/csl-citation.json" }</w:instrText>
+      </w:r>
+      <w:r>
+        <w:fldChar w:fldCharType="separate"/>
+      </w:r>
+      <w:r>
+        <w:rPr>
+          <w:noProof/>
+        </w:rPr>
+        <w:t>(Beck &amp; Cochran, 2013; Sajih et al., 2014a)</w:t>
+      </w:r>
+      <w:r>
+        <w:fldChar w:fldCharType="end"/>
+      </w:r>
+      <w:r>
+        <w:t xml:space="preserve">. While the pH of these points is similar, a variety of solution conditions were used, with both other studies using significantly larger amounts of background electrolyte. </w:t>
+      </w:r>
+      <w:r>
+        <w:t>The K</w:t>
+      </w:r>
+      <w:r>
+        <w:softHyphen/>
+      </w:r>
       <w:r>
         <w:rPr>
           <w:vertAlign w:val="subscript"/>
         </w:rPr>
+        <w:t xml:space="preserve">d </w:t>
+      </w:r>
+      <w:r>
+        <w:t>found in this work is the largest of the collected data sets, but was also performed with the lowest ionic strength background solution, which matches with previous results suggesting that increased salinity will reduce radium sorption extent</w:t>
+      </w:r>
+      <w:r>
         <w:t xml:space="preserve"> </w:t>
       </w:r>
       <w:r>
-        <w:t xml:space="preserve">values calculated in other work </w:t>
-      </w:r>
-      <w:r>
         <w:fldChar w:fldCharType="begin" w:fldLock="1"/>
       </w:r>
       <w:r>
-        <w:instrText>ADDIN CSL_CITATION { "citationItems" : [ { "id" : "ITEM-1", "itemData" : { "DOI" : "10.1016/j.gca.2014.10.008", "ISSN" : "0016-7037", "author" : [ { "dropping-particle" : "", "family" : "Sajih", "given" : "M", "non-dropping-particle" : "", "parse-names" : false, "suffix" : "" }, { "dropping-particle" : "", "family" : "Bryan", "given" : "N D", "non-dropping-particle" : "", "parse-names" : false, "suffix" : "" }, { "dropping-particle" : "", "family" : "Livens", "given" : "F R", "non-dropping-particle" : "", "parse-names" : false, "suffix" : "" }, { "dropping-particle" : "", "family" : "Vaughan", "given" : "D J", "non-dropping-particle" : "", "parse-names" : false, "suffix" : "" }, { "dropping-particle" : "", "family" : "Descostes", "given" : "M", "non-dropping-particle" : "", "parse-names" : false, "suffix" : "" }, { "dropping-particle" : "", "family" : "Phrommavanh", "given" : "V", "non-dropping-particle" : "", "parse-names" : false, "suffix" : "" }, { "dropping-particle" : "", "family" : "Nos", "given" : "J", "non-dropping-particle" : "", "parse-names" : false, "suffix" : "" }, { "dropping-particle" : "", "family" : "Morris", "given" : "K", "non-dropping-particle" : "", "parse-names" : false, "suffix" : "" } ], "container-title" : "Geochimica et Cosmochimica Acta", "id" : "ITEM-1", "issued" : { "date-parts" : [ [ "2014" ] ] }, "page" : "150-163", "publisher" : "Elsevier Ltd", "title" : "Adsorption of radium and barium on goethite and ferrihydrite: A kinetic and surface complexation modelling study", "type" : "article-journal", "volume" : "146" }, "uris" : [ "http://www.mendeley.com/documents/?uuid=8b7e3294-07a1-4806-9ef6-49c0afe4e0f1" ] }, { "id" : "ITEM-2", "itemData" : { "DOI" : "10.1016/j.marchem.2013.01.008", "ISSN" : "03044203", "author" : [ { "dropping-particle" : "", "family" : "Beck", "given" : "Aaron J.", "non-dropping-particle" : "", "parse-names" : false, "suffix" : "" }, { "dropping-particle" : "", "family" : "Cochran", "given" : "Michele a.", "non-dropping-particle" : "", "parse-names" : false, "suffix" : "" } ], "container-title" : "Marine Chemistry", "id" : "ITEM-2", "issued" : { "date-parts" : [ [ "2013", "10" ] ] }, "page" : "38-48", "publisher" : "Elsevier B.V.", "title" : "Controls on solid-solution partitioning of radium in saturated marine sands", "type" : "article-journal", "volume" : "156" }, "uris" : [ "http://www.mendeley.com/documents/?uuid=433c5ed5-fe4f-49b1-8e02-0514d092d5f5" ] } ], "mendeley" : { "formattedCitation" : "(Beck &amp; Cochran, 2013; Sajih et al., 2014a)", "plainTextFormattedCitation" : "(Beck &amp; Cochran, 2013; Sajih et al., 2014a)", "previouslyFormattedCitation" : "(Beck &amp; Cochran, 2013; Sajih et al., 2014a)" }, "properties" : { "noteIndex" : 0 }, "schema" : "https://github.com/citation-style-language/schema/raw/master/csl-citation.json" }</w:instrText>
+        <w:instrText>ADDIN CSL_CITATION { "citationItems" : [ { "id" : "ITEM-1", "itemData" : { "DOI" : "10.1016/j.marchem.2007.12.002", "ISBN" : "0304-4203", "ISSN" : "03044203", "abstract" : "Over the past decade, radium isotopes have been frequently applied as tracers of submarine groundwater discharge (SGD). The unique radium signature of SGD is acquired within the subterranean estuary, a mixing zone between fresh groundwater and seawater in coastal aquifers, yet little is known about what controls Ra cycling in this system. The focus of this study was to examine controls on sediment and groundwater radium activities within permeable aquifer sands (Waquoit Bay, MA, USA) through a combination of field and laboratory studies. In the field, a series of sediment cores and corresponding groundwater profiles were collected for analysis of the four radium isotopes, as well as dissolved and sediment associated manganese, iron, and barium. We found that in addition to greater desorption at increasing salinity, radium was also closely tied to manganese and iron redox cycling within these sediments. A series of laboratory adsorption/desorption experiments helped elucidate the importance of 1) contact time between sediment and water, 2) salinity of water in contact with sediment, 3) redox conditions of water in contact with sediment, and 4) the chemical characteristics of sediment on radium adsorption/desorption. We found that these reactions are rapid (on the order of hours), desorption increases with increasing salinity and decreasing pH, and the presence of Fe and Mn (hydr)oxides on the sediment inhibit the release of radium. These sediments have a large capacity to sorb radium from fresh water. Combined with these experimental results, we present evidence from time series groundwater sampling that within this subterranean estuary there are cyclic periods of Ra accumulation and release controlled by changing salinity and redox conditions. ?? 2007 Elsevier B.V. All rights reserved.", "author" : [ { "dropping-particle" : "", "family" : "Gonneea", "given" : "Meagan Eagle", "non-dropping-particle" : "", "parse-names" : false, "suffix" : "" }, { "dropping-particle" : "", "family" : "Morris", "given" : "Paul J.", "non-dropping-particle" : "", "parse-names" : false, "suffix" : "" }, { "dropping-particle" : "", "family" : "Dulaiova", "given" : "Henrieta", "non-dropping-particle" : "", "parse-names" : false, "suffix" : "" }, { "dropping-particle" : "", "family" : "Charette", "given" : "Matthew a.", "non-dropping-particle" : "", "parse-names" : false, "suffix" : "" } ], "container-title" : "Marine Chemistry", "id" : "ITEM-1", "issue" : "3-4", "issued" : { "date-parts" : [ [ "2008" ] ] }, "page" : "250-267", "title" : "New perspectives on radium behavior within a subterranean estuary", "type" : "article-journal", "volume" : "109" }, "uris" : [ "http://www.mendeley.com/documents/?uuid=4adbef56-875c-4884-83d9-6a294409d070" ] } ], "mendeley" : { "formattedCitation" : "(Gonneea et al., 2008)", "plainTextFormattedCitation" : "(Gonneea et al., 2008)", "previouslyFormattedCitation" : "(Gonneea et al., 2008)" }, "properties" : { "noteIndex" : 0 }, "schema" : "https://github.com/citation-style-language/schema/raw/master/csl-citation.json" }</w:instrText>
       </w:r>
       <w:r>
         <w:fldChar w:fldCharType="separate"/>
@@ -1876,87 +1531,13 @@
         <w:rPr>
           <w:noProof/>
         </w:rPr>
-        <w:t>(Beck &amp; Cochran, 2013; Sajih et al., 2014a)</w:t>
+        <w:t>(Gonneea et al., 2008)</w:t>
       </w:r>
       <w:r>
         <w:fldChar w:fldCharType="end"/>
       </w:r>
       <w:r>
-        <w:t xml:space="preserve">. While the pH of these points is similar, a variety of solution conditions were used, with both other studies using significantly larger amounts of background electrolyte. </w:t>
-      </w:r>
-      <w:r>
-        <w:t xml:space="preserve">The </w:t>
-      </w:r>
-      <w:proofErr w:type="spellStart"/>
-      <w:r>
-        <w:t>K</w:t>
-      </w:r>
-      <w:r>
-        <w:softHyphen/>
-      </w:r>
-      <w:r>
-        <w:rPr>
-          <w:vertAlign w:val="subscript"/>
-        </w:rPr>
-        <w:t>d</w:t>
-      </w:r>
-      <w:proofErr w:type="spellEnd"/>
-      <w:r>
-        <w:rPr>
-          <w:vertAlign w:val="subscript"/>
-        </w:rPr>
-        <w:t xml:space="preserve"> </w:t>
-      </w:r>
-      <w:r>
-        <w:t>found in this work is the largest of the collected data sets, but was also performed with the lowest ionic strength background solution, which matches with previous results suggesting that increased salinity will reduce radium sorption extent</w:t>
-      </w:r>
-      <w:r>
-        <w:t xml:space="preserve"> </w:t>
-      </w:r>
-      <w:r>
-        <w:fldChar w:fldCharType="begin" w:fldLock="1"/>
-      </w:r>
-      <w:r>
-        <w:instrText>ADDIN CSL_CITATION { "citationItems" : [ { "id" : "ITEM-1", "itemData" : { "DOI" : "10.1016/j.marchem.2007.12.002", "ISBN" : "0304-4203", "ISSN" : "03044203", "abstract" : "Over the past decade, radium isotopes have been frequently applied as tracers of submarine groundwater discharge (SGD). The unique radium signature of SGD is acquired within the subterranean estuary, a mixing zone between fresh groundwater and seawater in coastal aquifers, yet little is known about what controls Ra cycling in this system. The focus of this study was to examine controls on sediment and groundwater radium activities within permeable aquifer sands (Waquoit Bay, MA, USA) through a combination of field and laboratory studies. In the field, a series of sediment cores and corresponding groundwater profiles were collected for analysis of the four radium isotopes, as well as dissolved and sediment associated manganese, iron, and barium. We found that in addition to greater desorption at increasing salinity, radium was also closely tied to manganese and iron redox cycling within these sediments. A series of laboratory adsorption/desorption experiments helped elucidate the importance of 1) contact time between sediment and water, 2) salinity of water in contact with sediment, 3) redox conditions of water in contact with sediment, and 4) the chemical characteristics of sediment on radium adsorption/desorption. We found that these reactions are rapid (on the order of hours), desorption increases with increasing salinity and decreasing pH, and the presence of Fe and Mn (hydr)oxides on the sediment inhibit the release of radium. These sediments have a large capacity to sorb radium from fresh water. Combined with these experimental results, we present evidence from time series groundwater sampling that within this subterranean estuary there are cyclic periods of Ra accumulation and release controlled by changing salinity and redox conditions. ?? 2007 Elsevier B.V. All rights reserved.", "author" : [ { "dropping-particle" : "", "family" : "Gonneea", "given" : "Meagan Eagle", "non-dropping-particle" : "", "parse-names" : false, "suffix" : "" }, { "dropping-particle" : "", "family" : "Morris", "given" : "Paul J.", "non-dropping-particle" : "", "parse-names" : false, "suffix" : "" }, { "dropping-particle" : "", "family" : "Dulaiova", "given" : "Henrieta", "non-dropping-particle" : "", "parse-names" : false, "suffix" : "" }, { "dropping-particle" : "", "family" : "Charette", "given" : "Matthew a.", "non-dropping-particle" : "", "parse-names" : false, "suffix" : "" } ], "container-title" : "Marine Chemistry", "id" : "ITEM-1", "issue" : "3-4", "issued" : { "date-parts" : [ [ "2008" ] ] }, "page" : "250-267", "title" : "New perspectives on radium behavior within a subterranean estuary", "type" : "article-journal", "volume" : "109" }, "uris" : [ "http://www.mendeley.com/documents/?uuid=4adbef56-875c-4884-83d9-6a294409d070" ] } ], "mendeley" : { "formattedCitation" : "(Gonneea et al., 2008)", "plainTextFormattedCitation" : "(Gonneea et al., 2008)", "previouslyFormattedCitation" : "(Gonneea et al., 2008)" }, "properties" : { "noteIndex" : 0 }, "schema" : "https://github.com/citation-style-language/schema/raw/master/csl-citation.json" }</w:instrText>
-      </w:r>
-      <w:r>
-        <w:fldChar w:fldCharType="separate"/>
-      </w:r>
-      <w:r>
-        <w:rPr>
-          <w:noProof/>
-        </w:rPr>
-        <w:t>(Gonneea et al., 2008)</w:t>
-      </w:r>
-      <w:r>
-        <w:fldChar w:fldCharType="end"/>
-      </w:r>
-      <w:r>
-        <w:t xml:space="preserve">. It is worth noting that one study compared radium sorption to hematite, </w:t>
-      </w:r>
-      <w:proofErr w:type="spellStart"/>
-      <w:r>
-        <w:t>ferryhydrite</w:t>
-      </w:r>
-      <w:proofErr w:type="spellEnd"/>
-      <w:r>
-        <w:t xml:space="preserve">, goethite, and </w:t>
-      </w:r>
-      <w:proofErr w:type="spellStart"/>
-      <w:r>
-        <w:t>lepidocrocite</w:t>
-      </w:r>
-      <w:proofErr w:type="spellEnd"/>
-      <w:r>
-        <w:t xml:space="preserve">, finding that </w:t>
-      </w:r>
-      <w:proofErr w:type="spellStart"/>
-      <w:r>
-        <w:t>ferrihydrite</w:t>
-      </w:r>
-      <w:proofErr w:type="spellEnd"/>
-      <w:r>
-        <w:t xml:space="preserve"> sorbs radium most extensively </w:t>
+        <w:t xml:space="preserve">. It is worth noting that one study compared radium sorption to hematite, ferryhydrite, goethite, and lepidocrocite, finding that ferrihydrite sorbs radium most extensively </w:t>
       </w:r>
       <w:r>
         <w:fldChar w:fldCharType="begin" w:fldLock="1"/>
@@ -1995,15 +1576,7 @@
         <w:t>Larger differences appear when examining radium adsorption to goethite, which has more available data in the literature. These result</w:t>
       </w:r>
       <w:r>
-        <w:t xml:space="preserve">s are displayed in table 2, along with the other mineral specific results. Unlike with </w:t>
-      </w:r>
-      <w:proofErr w:type="spellStart"/>
-      <w:r>
-        <w:t>ferrihydrite</w:t>
-      </w:r>
-      <w:proofErr w:type="spellEnd"/>
-      <w:r>
-        <w:t>, we observe significant differences in sorption extent compared to previous research, generally observing a larger extent of sorption for solutions of comparable pH</w:t>
+        <w:t>s are displayed in table 2, along with the other mineral specific results. Unlike with ferrihydrite, we observe significant differences in sorption extent compared to previous research, generally observing a larger extent of sorption for solutions of comparable pH</w:t>
       </w:r>
       <w:r>
         <w:t xml:space="preserve"> </w:t>
@@ -2030,15 +1603,7 @@
         <w:t xml:space="preserve">. One factor affecting this may be the differences in solution ionic strength. INSERT COMPARISON OF SURFACE AREAS AS JUSTIFICATION? </w:t>
       </w:r>
       <w:r>
-        <w:t xml:space="preserve">Other possible differences may be driven by the crystallinity of the goethite used, which varies significantly depending on the synthesis method. We expect relatively low crystallinity goethite based on the described experimental method, which should more closely match </w:t>
-      </w:r>
-      <w:proofErr w:type="spellStart"/>
-      <w:r>
-        <w:t>goethites</w:t>
-      </w:r>
-      <w:proofErr w:type="spellEnd"/>
-      <w:r>
-        <w:t xml:space="preserve"> found in natural settings </w:t>
+        <w:t xml:space="preserve">Other possible differences may be driven by the crystallinity of the goethite used, which varies significantly depending on the synthesis method. We expect relatively low crystallinity goethite based on the described experimental method, which should more closely match goethites found in natural settings </w:t>
       </w:r>
       <w:r>
         <w:fldChar w:fldCharType="begin" w:fldLock="1"/>
@@ -2066,7 +1631,7 @@
       </w:r>
     </w:p>
     <w:p>
-      <w:commentRangeStart w:id="4"/>
+      <w:commentRangeStart w:id="3"/>
       <w:r>
         <w:t>SECTION 3.1.2: SORPTION ISOTHERMS</w:t>
       </w:r>
@@ -2076,37 +1641,24 @@
       <w:r>
         <w:t>: MONTMORILLONITE</w:t>
       </w:r>
-      <w:commentRangeEnd w:id="4"/>
+      <w:commentRangeEnd w:id="3"/>
       <w:r>
         <w:rPr>
           <w:rStyle w:val="CommentReference"/>
         </w:rPr>
-        <w:commentReference w:id="4"/>
+        <w:commentReference w:id="3"/>
       </w:r>
     </w:p>
     <w:p>
       <w:r>
         <w:tab/>
-        <w:t xml:space="preserve">Sorption isotherm results for radium onto sodium montmorillonite are plotted in figure 2, and the calculated </w:t>
-      </w:r>
-      <w:proofErr w:type="spellStart"/>
-      <w:proofErr w:type="gramStart"/>
-      <w:r>
-        <w:t>K</w:t>
+        <w:t>Sorption isotherm results for radium onto sodium montmorillonite are plotted in figure 2, and the calculated K</w:t>
       </w:r>
       <w:r>
         <w:rPr>
           <w:vertAlign w:val="subscript"/>
         </w:rPr>
-        <w:t>d</w:t>
-      </w:r>
-      <w:proofErr w:type="spellEnd"/>
-      <w:proofErr w:type="gramEnd"/>
-      <w:r>
-        <w:rPr>
-          <w:vertAlign w:val="subscript"/>
-        </w:rPr>
-        <w:t xml:space="preserve"> </w:t>
+        <w:t xml:space="preserve">d </w:t>
       </w:r>
       <w:r>
         <w:t>values</w:t>
@@ -2145,15 +1697,7 @@
         <w:t>showing a larger extent of sorption</w:t>
       </w:r>
       <w:r>
-        <w:t xml:space="preserve"> is </w:t>
-      </w:r>
-      <w:proofErr w:type="spellStart"/>
-      <w:r>
-        <w:t>ferrihydrite</w:t>
-      </w:r>
-      <w:proofErr w:type="spellEnd"/>
-      <w:r>
-        <w:t xml:space="preserve"> at pH 9</w:t>
+        <w:t xml:space="preserve"> is ferrihydrite at pH 9</w:t>
       </w:r>
       <w:r>
         <w:t xml:space="preserve">, with all others having significantly less sorption. This result suggests that the dominant mechanism controlling montmorillonite sorption is not complexation with surface groups, but rather exchange of radium with sodium in the inner layer of the clay. </w:t>
@@ -2169,12 +1713,7 @@
       </w:r>
       <w:r>
         <w:lastRenderedPageBreak/>
-        <w:t xml:space="preserve">similar solution conditions, but with different solid to solution ratios. Again, there are significant differences in the order of magnitude in the calculated </w:t>
-      </w:r>
-      <w:proofErr w:type="spellStart"/>
-      <w:proofErr w:type="gramStart"/>
-      <w:r>
-        <w:t>K</w:t>
+        <w:t>similar solution conditions, but with different solid to solution ratios. Again, there are significant differences in the order of magnitude in the calculated K</w:t>
       </w:r>
       <w:r>
         <w:rPr>
@@ -2182,8 +1721,6 @@
         </w:rPr>
         <w:t>d</w:t>
       </w:r>
-      <w:proofErr w:type="spellEnd"/>
-      <w:proofErr w:type="gramEnd"/>
       <w:r>
         <w:t xml:space="preserve"> value. Experiments with the highest solid loading showed the least extent of sorption </w:t>
       </w:r>
@@ -2206,12 +1743,7 @@
         <w:fldChar w:fldCharType="end"/>
       </w:r>
       <w:r>
-        <w:t xml:space="preserve">, while the present experiments, which had the lowest solid loading, had the largest extent of sorption. The comparable data span roughly an order of magnitude in difference for </w:t>
-      </w:r>
-      <w:proofErr w:type="spellStart"/>
-      <w:proofErr w:type="gramStart"/>
-      <w:r>
-        <w:t>K</w:t>
+        <w:t>, while the present experiments, which had the lowest solid loading, had the largest extent of sorption. The comparable data span roughly an order of magnitude in difference for K</w:t>
       </w:r>
       <w:r>
         <w:rPr>
@@ -2219,8 +1751,6 @@
         </w:rPr>
         <w:t>d</w:t>
       </w:r>
-      <w:proofErr w:type="spellEnd"/>
-      <w:proofErr w:type="gramEnd"/>
       <w:r>
         <w:t xml:space="preserve"> value, in spite of distinct similarities in experimental methodology, particularly in dealing with clay treatment. It is possible that differences in the source clay may drive some of this variation, as the surface area of the STx-1b </w:t>
       </w:r>
@@ -2265,70 +1795,230 @@
         <w:t>Pyrite showed limited sorption of radium over most pH values, with almost no sorption at acidic pH v</w:t>
       </w:r>
       <w:r>
-        <w:t xml:space="preserve">alues, and limited sorption at more basic pH values. Interestingly, there seems to be little difference in sorption at a </w:t>
-      </w:r>
-      <w:proofErr w:type="spellStart"/>
-      <w:r>
-        <w:t>circumneutral</w:t>
-      </w:r>
-      <w:proofErr w:type="spellEnd"/>
-      <w:r>
-        <w:t xml:space="preserve"> pH compared to basic </w:t>
-      </w:r>
-      <w:proofErr w:type="spellStart"/>
-      <w:r>
-        <w:t>pH.</w:t>
-      </w:r>
-      <w:proofErr w:type="spellEnd"/>
-      <w:r>
-        <w:t xml:space="preserve"> As with the other minerals, </w:t>
-      </w:r>
-      <w:proofErr w:type="spellStart"/>
-      <w:proofErr w:type="gramStart"/>
-      <w:r>
-        <w:t>K</w:t>
+        <w:t>alues, and limited sorption at more basic pH values. Interestingly, there seems to be little difference in sorption at a circumneutral pH compared to basic pH. As with the other minerals, K</w:t>
       </w:r>
       <w:r>
         <w:rPr>
           <w:vertAlign w:val="subscript"/>
         </w:rPr>
-        <w:t>d</w:t>
-      </w:r>
-      <w:proofErr w:type="spellEnd"/>
-      <w:proofErr w:type="gramEnd"/>
-      <w:r>
-        <w:rPr>
-          <w:vertAlign w:val="subscript"/>
-        </w:rPr>
+        <w:t xml:space="preserve">d </w:t>
+      </w:r>
+      <w:r>
+        <w:t>values were fit, showing very linear response in the range of radium activities considered, and those values are reported in table 2. Radium sorption to goethite is comparable to that of pyrite at circumneutral pH values, though the extent of sorption to goethite is much larger at increasingly basic solution conditions. There is very little, if any existing data examining the sorption of radium to any reduced iron solid.</w:t>
+      </w:r>
+      <w:r>
+        <w:t xml:space="preserve"> A previous study examining sorption of strontium to unoxidized pyrite found no discernable sorption, which suggests radium sorption would also be limited as found here </w:t>
+      </w:r>
+      <w:r>
+        <w:fldChar w:fldCharType="begin" w:fldLock="1"/>
+      </w:r>
+      <w:r>
+        <w:instrText>ADDIN CSL_CITATION { "citationItems" : [ { "id" : "ITEM-1", "itemData" : { "DOI" : "10.1016/j.jcis.2005.06.049", "ISSN" : "00219797", "PMID" : "16111692", "abstract" : "Understanding sorption processes is fundamental for the prediction of radionuclide migration in the surroundings of a deep geological disposal of high-level nuclear wastes. Pyrite (FeS2) is a mineral phase often present as inclusions in temperate soils. Moreover, it constitutes an indirect corrosion product of steel, a containment material that is candidate to confine radionuclides in deep geological disposals. The present study was thus initiated to determine the capacity of pyrite to immobilize Sr(II) and Eu(III). An air oxidized pyrite and a freshly acid-washed (non-oxidized) pyrite were used in background electrolytes of varying reducing-oxidizing ability (NaCl, NH 3OHCl, and NaClO4) to study the sorption of both cationic species. The sorptive capacity of pyrite appeared directly correlated to the oxidation of the surface. Non-oxidized pyrite had nearly no affinity for the studied cations whereas Sr(II) and Eu(III) species were significantly retained by oxidized pyrite surface. Using the surface complexation theory, sorption mechanisms were modeled with the Fiteql v3.2 and the Jchess 2.0 codes. Sorption of both Sr and Eu was well fitted, assuming hydroxylated species as the major surface species. This study demonstrates that not only the components of a barrier but also the redox conditions and speciations should be well characterized to predict transport of contaminants in the surrounding of a nuclear wastes disposal. ?? 2005 Elsevier Inc. All rights reserved.", "author" : [ { "dropping-particle" : "", "family" : "Naveau", "given" : "Aude", "non-dropping-particle" : "", "parse-names" : false, "suffix" : "" }, { "dropping-particle" : "", "family" : "Monteil-Rivera", "given" : "Fanny", "non-dropping-particle" : "", "parse-names" : false, "suffix" : "" }, { "dropping-particle" : "", "family" : "Dumonceau", "given" : "Jacques", "non-dropping-particle" : "", "parse-names" : false, "suffix" : "" }, { "dropping-particle" : "", "family" : "Catalette", "given" : "Hubert", "non-dropping-particle" : "", "parse-names" : false, "suffix" : "" }, { "dropping-particle" : "", "family" : "Simoni", "given" : "Eric", "non-dropping-particle" : "", "parse-names" : false, "suffix" : "" } ], "container-title" : "Journal of Colloid and Interface Science", "id" : "ITEM-1", "issue" : "1", "issued" : { "date-parts" : [ [ "2006" ] ] }, "page" : "27-35", "title" : "Sorption of Sr(II) and Eu(III) onto pyrite under different redox potential conditions", "type" : "article-journal", "volume" : "293" }, "uris" : [ "http://www.mendeley.com/documents/?uuid=b794b22d-a62e-4c73-98a8-cf4e8e47f919" ] } ], "mendeley" : { "formattedCitation" : "(Naveau, Monteil-Rivera, Dumonceau, Catalette, &amp; Simoni, 2006)", "plainTextFormattedCitation" : "(Naveau, Monteil-Rivera, Dumonceau, Catalette, &amp; Simoni, 2006)", "previouslyFormattedCitation" : "(Naveau, Monteil-Rivera, Dumonceau, Catalette, &amp; Simoni, 2006)" }, "properties" : { "noteIndex" : 0 }, "schema" : "https://github.com/citation-style-language/schema/raw/master/csl-citation.json" }</w:instrText>
+      </w:r>
+      <w:r>
+        <w:fldChar w:fldCharType="separate"/>
+      </w:r>
+      <w:r>
+        <w:rPr>
+          <w:noProof/>
+        </w:rPr>
+        <w:t>(Naveau, Monteil-Rivera, Dumonceau, Catalette, &amp; Simoni, 2006)</w:t>
+      </w:r>
+      <w:r>
+        <w:fldChar w:fldCharType="end"/>
+      </w:r>
+      <w:r>
+        <w:t>.</w:t>
+      </w:r>
+      <w:r>
+        <w:t xml:space="preserve"> These results suggest that reduced iron minerals may play a limited role in controlling radium sorption in anoxic environments, however it seems clear that the </w:t>
+      </w:r>
+      <w:r>
+        <w:t xml:space="preserve">existence </w:t>
+      </w:r>
+      <w:r>
+        <w:t>of any kind of persistent iron oxide coating, or clay minerals with exchangeable cations</w:t>
+      </w:r>
+      <w:r>
+        <w:t xml:space="preserve"> will dominate sorption processes.</w:t>
+      </w:r>
+      <w:r>
+        <w:tab/>
+      </w:r>
+    </w:p>
+    <w:p>
+      <w:r>
+        <w:t>SECTION 3.2 SURFACE COMPLEXATION MODELING</w:t>
+      </w:r>
+    </w:p>
+    <w:p>
+      <w:r>
+        <w:tab/>
+      </w:r>
+      <w:r>
+        <w:t>Figure 3 compares</w:t>
+      </w:r>
+      <w:r>
+        <w:t xml:space="preserve"> the surface complexation modeling results for goethite and for ferrihydrite, both showing</w:t>
+      </w:r>
+      <w:r>
+        <w:t xml:space="preserve"> a good fit to the corresponding experimental data. The fitted reaction constants and suggested reactions, which can be found in table 3, show that ferrihydrite complexation dominates over goethite, matching the relative </w:t>
+      </w:r>
+      <w:r>
+        <w:t>extents</w:t>
+      </w:r>
+      <w:r>
+        <w:t xml:space="preserve"> of sorption observed in the sorption isotherms. </w:t>
+      </w:r>
+      <w:r>
+        <w:t xml:space="preserve">It is traditional when modeling fererhydrite behavior to use a two site model, with a strong and weak </w:t>
+      </w:r>
+      <w:commentRangeStart w:id="4"/>
+      <w:r>
+        <w:t>site</w:t>
+      </w:r>
+      <w:commentRangeEnd w:id="4"/>
+      <w:r>
+        <w:rPr>
+          <w:rStyle w:val="CommentReference"/>
+        </w:rPr>
+        <w:commentReference w:id="4"/>
+      </w:r>
+      <w:r>
+        <w:t xml:space="preserve">, where the strong site represents sorption at low levels of sorbate, and the weak site represents sorption at high levels of sorbate </w:t>
+      </w:r>
+      <w:r>
+        <w:fldChar w:fldCharType="begin" w:fldLock="1"/>
+      </w:r>
+      <w:r>
+        <w:instrText>ADDIN CSL_CITATION { "citationItems" : [ { "id" : "ITEM-1", "itemData" : { "ISBN" : "0471637319", "author" : [ { "dropping-particle" : "", "family" : "Dzombak", "given" : "DA.", "non-dropping-particle" : "", "parse-names" : false, "suffix" : "" }, { "dropping-particle" : "", "family" : "Morel", "given" : "FMM.", "non-dropping-particle" : "", "parse-names" : false, "suffix" : "" } ], "id" : "ITEM-1", "issued" : { "date-parts" : [ [ "1990" ] ] }, "publisher" : "Wiley", "publisher-place" : "New York, NY", "title" : "Surface Complexation Modeling: Hydrous Ferric Oxide", "type" : "book" }, "uris" : [ "http://www.mendeley.com/documents/?uuid=a1a40670-7195-4e56-8172-1ff3cf0956d2" ] } ], "mendeley" : { "formattedCitation" : "(Dzombak &amp; Morel, 1990)", "plainTextFormattedCitation" : "(Dzombak &amp; Morel, 1990)", "previouslyFormattedCitation" : "(Dzombak &amp; Morel, 1990)" }, "properties" : { "noteIndex" : 0 }, "schema" : "https://github.com/citation-style-language/schema/raw/master/csl-citation.json" }</w:instrText>
+      </w:r>
+      <w:r>
+        <w:fldChar w:fldCharType="separate"/>
+      </w:r>
+      <w:r>
+        <w:rPr>
+          <w:noProof/>
+        </w:rPr>
+        <w:t>(Dzombak &amp; Morel, 1990)</w:t>
+      </w:r>
+      <w:r>
+        <w:fldChar w:fldCharType="end"/>
+      </w:r>
+      <w:r>
+        <w:t xml:space="preserve">. This type of model was considered when fitting the experimental data, however, there was no sensitivity found for the reaction constant for the weak site. Given the low levels of radium used in the experimental data set, it is not surprising that weak site behavior was not observed during ferrihydrite sorption. Other recent work examining radium sorption to ferrihydrite used a tetradentate reaction to fit experimental data </w:t>
+      </w:r>
+      <w:r>
+        <w:fldChar w:fldCharType="begin" w:fldLock="1"/>
+      </w:r>
+      <w:r>
+        <w:instrText>ADDIN CSL_CITATION { "citationItems" : [ { "id" : "ITEM-1", "itemData" : { "DOI" : "10.1016/j.gca.2014.10.008", "ISSN" : "0016-7037", "author" : [ { "dropping-particle" : "", "family" : "Sajih", "given" : "M", "non-dropping-particle" : "", "parse-names" : false, "suffix" : "" }, { "dropping-particle" : "", "family" : "Bryan", "given" : "N D", "non-dropping-particle" : "", "parse-names" : false, "suffix" : "" }, { "dropping-particle" : "", "family" : "Livens", "given" : "F R", "non-dropping-particle" : "", "parse-names" : false, "suffix" : "" }, { "dropping-particle" : "", "family" : "Vaughan", "given" : "D J", "non-dropping-particle" : "", "parse-names" : false, "suffix" : "" }, { "dropping-particle" : "", "family" : "Descostes", "given" : "M", "non-dropping-particle" : "", "parse-names" : false, "suffix" : "" }, { "dropping-particle" : "", "family" : "Phrommavanh", "given" : "V", "non-dropping-particle" : "", "parse-names" : false, "suffix" : "" }, { "dropping-particle" : "", "family" : "Nos", "given" : "J", "non-dropping-particle" : "", "parse-names" : false, "suffix" : "" }, { "dropping-particle" : "", "family" : "Morris", "given" : "K", "non-dropping-particle" : "", "parse-names" : false, "suffix" : "" } ], "container-title" : "Geochimica et Cosmochimica Acta", "id" : "ITEM-1", "issued" : { "date-parts" : [ [ "2014" ] ] }, "page" : "150-163", "publisher" : "Elsevier Ltd", "title" : "Adsorption of radium and barium on goethite and ferrihydrite: A kinetic and surface complexation modelling study", "type" : "article-journal", "volume" : "146" }, "uris" : [ "http://www.mendeley.com/documents/?uuid=8b7e3294-07a1-4806-9ef6-49c0afe4e0f1" ] }, { "id" : "ITEM-2", "itemData" : { "DOI" : "10.1016/j.gca.2006.01.006", "ISBN" : "0016-7037", "ISSN" : "00167037", "abstract" : "Despite the fact that the bulk compositions of most low temperature natural surface waters, groundwaters, and porewaters are heavily influenced by alkaline earths, an understanding of the development of proton surface charge in the presence of alkaline earth adsorption on the surfaces of minerals is lacking. In particular, models of speciation at the mineral-water interface in systems involving alkaline earths need to be established for a range of different minerals. In the present study, X-ray standing wave results for Sr2+ adsorption on rutile as a tetranuclear complex [Fenter, P., Cheng, L., Rihs, S., Machesky, M., Bedyzk, M.D., Sturchio, N.C., 2000. Electrical double-layer structure at the rutile-water interface as observed in situ with small-period X-ray standing waves. J. Colloid Interface Sci. 225, 154-165] are used as constraints for all the alkaline earths in surface complexation simulations of proton surface charge, metal adsorption, and electrokinetic experiments referring to wide ranges of pH, ionic strength, surface coverage, and type of oxide. The tetranuclear reaction{A formula is presented}predominates for the large cations Sr2+ and Ba2+ (and presumably Ra2+), consistent with X-ray results. In contrast, the mononuclear reaction{A formula is presented}predominates for the much smaller Mg2+ (and presumably Be2+), with minor amounts of the tetranuclear reaction. Both reaction types appear to be important for the intermediate size Ca2+. For all the alkaline earths on all oxides, the proportions of the different reaction types vary systematically as a function of pH, ionic strength, and surface coverage. The application of Born solvation and crystal-chemical theory enables estimation of the equilibrium constants of adsorption of all the alkaline earths on all oxides. On high dielectric constant solids (rutile, magnetite, manganese dioxide), where the solvation contribution is negligable, ion adsorption correlates with crystal radius: the equilibrium constants increase in the sequence Be2+ &lt; Mg2+ &lt; Ca2+ &lt; Sr2+ &lt; Ba2+ &lt; Ra2+. On low dielectric constant solids (hematite, gibbsite,and silicas), the solvation contribution opposing adsorption is largest for ions with the smallest hydrated radii: the equilibrium constants increase in the sequence Ra2+ &lt; Ba2+ &lt; Sr2+ &lt; Ca2+ &lt; Mg2+ &lt; Be2+. These predicted sequences are consistent with adsorption affinities in the literature. In combination with previously published results, the present study enables th\u2026", "author" : [ { "dropping-particle" : "", "family" : "Sverjensky", "given" : "Dimitri A.", "non-dropping-particle" : "", "parse-names" : false, "suffix" : "" } ], "container-title" : "Geochimica et Cosmochimica Acta", "id" : "ITEM-2", "issue" : "10", "issued" : { "date-parts" : [ [ "2006" ] ] }, "page" : "2427-2453", "title" : "Prediction of the speciation of alkaline earths adsorbed on mineral surfaces in salt solutions", "type" : "article-journal", "volume" : "70" }, "uris" : [ "http://www.mendeley.com/documents/?uuid=95901e33-067b-4748-8f30-d87675edc102" ] } ], "mendeley" : { "formattedCitation" : "(Sajih et al., 2014a; Sverjensky, 2006)", "plainTextFormattedCitation" : "(Sajih et al., 2014a; Sverjensky, 2006)", "previouslyFormattedCitation" : "(Sajih et al., 2014a; Sverjensky, 2006)" }, "properties" : { "noteIndex" : 0 }, "schema" : "https://github.com/citation-style-language/schema/raw/master/csl-citation.json" }</w:instrText>
+      </w:r>
+      <w:r>
+        <w:fldChar w:fldCharType="separate"/>
+      </w:r>
+      <w:r>
+        <w:rPr>
+          <w:noProof/>
+        </w:rPr>
+        <w:t>(Sajih et al., 2014a; Sverjensky, 2006)</w:t>
+      </w:r>
+      <w:r>
+        <w:fldChar w:fldCharType="end"/>
+      </w:r>
+      <w:r>
+        <w:t xml:space="preserve">. In order to maintain comparisons with goethite and montmorillonite behavior, as well as to maintain the simplicity of the overall modeling approach, this method was not used. </w:t>
+      </w:r>
+      <w:r>
+        <w:t>The same work also fitted their experimental data using more traditional models, which found complexation constants that were roughly 1</w:t>
+      </w:r>
+      <w:r>
+        <w:t>-2</w:t>
+      </w:r>
+      <w:r>
+        <w:t xml:space="preserve"> log unit</w:t>
+      </w:r>
+      <w:r>
+        <w:t>s</w:t>
+      </w:r>
+      <w:r>
+        <w:t xml:space="preserve"> larger than found here. Given the significant differences in experimental set up in terms of solution and solid loading, this difference seems reasonable.</w:t>
+      </w:r>
+    </w:p>
+    <w:p>
+      <w:r>
+        <w:lastRenderedPageBreak/>
+        <w:tab/>
+        <w:t>There is a limited data set that leverages surface complexation methods to understand radium sorption behavior</w:t>
+      </w:r>
+      <w:r>
+        <w:t xml:space="preserve"> to iron oxides</w:t>
+      </w:r>
+      <w:r>
+        <w:t>, thus it</w:t>
+      </w:r>
+      <w:r>
+        <w:t xml:space="preserve"> can be instructive </w:t>
+      </w:r>
+      <w:r>
+        <w:t>to examine other group II ions, suc</w:t>
+      </w:r>
+      <w:r>
+        <w:t>h as strontium and barium</w:t>
+      </w:r>
+      <w:r>
+        <w:t>, which have similar behavior</w:t>
+      </w:r>
+      <w:r>
+        <w:t>.</w:t>
+      </w:r>
+      <w:r>
+        <w:t xml:space="preserve"> Strontium is typically shown to have much weaker interactions with iron oxides, reflected in significantly lower surface complexation constants, even when considering more advanced models of sorption </w:t>
+      </w:r>
+      <w:r>
+        <w:fldChar w:fldCharType="begin" w:fldLock="1"/>
+      </w:r>
+      <w:r>
+        <w:instrText>ADDIN CSL_CITATION { "citationItems" : [ { "id" : "ITEM-1", "itemData" : { "author" : [ { "dropping-particle" : "", "family" : "Small", "given" : "T D", "non-dropping-particle" : "", "parse-names" : false, "suffix" : "" }, { "dropping-particle" : "", "family" : "Warren", "given" : "L A", "non-dropping-particle" : "", "parse-names" : false, "suffix" : "" }, { "dropping-particle" : "", "family" : "Roden", "given" : "E E", "non-dropping-particle" : "", "parse-names" : false, "suffix" : "" } ], "id" : "ITEM-1", "issue" : "24", "issued" : { "date-parts" : [ [ "1999" ] ] }, "page" : "4465-4470", "title" : "Sorption of Strontium by Bacteria , Fe ( III ) Oxide , and Bacteria - Fe ( III ) Oxide Composites", "type" : "article-journal", "volume" : "33" }, "uris" : [ "http://www.mendeley.com/documents/?uuid=a67f82d1-13a0-40ff-970d-abcb333eb2c0" ] }, { "id" : "ITEM-2", "itemData" : { "DOI" : "10.1186/1467-4866-9-2", "ISBN" : "1467-4866", "ISSN" : "1467-4866", "PMID" : "18205927", "abstract" : "Strontium sorption to amorphous silica and goethite was measured as a function of pH and dissolved strontium and carbonate concentrations at 25 degrees C. Strontium sorption gradually increases from 0 to 100% from pH 6 to 10 for both phases and requires multiple outer-sphere surface complexes to fit the data. All data are modeled using the triple layer model and the site-occupancy standard state; unless stated otherwise all strontium complexes are mononuclear. Strontium sorption to amorphous silica in the presence and absence of dissolved carbonate can be fit with tetradentate Sr2+ and SrOH+ complexes on the beta-plane and a monodentate Sr2+complex on the diffuse plane to account for strontium sorption at low ionic strength. Strontium sorption to goethite in the absence of dissolved carbonate can be fit with monodentate and tetradentate SrOH+ complexes and a tetradentate binuclear Sr2+ species on the beta-plane. The binuclear complex is needed to account for enhanced sorption at hgh strontium surface loadings. In the presence of dissolved carbonate additional monodentate Sr2+ and SrOH+ carbonate surface complexes on the beta-plane are needed to fit strontium sorption to goethite. Modeling strontium sorption as outer-sphere complexes is consistent with quantitative analysis of extended X-ray absorption fine structure (EXAFS) on selected sorption samples that show a single first shell of oxygen atoms around strontium indicating hydrated surface complexes at the amorphous silica and goethite surfaces. Strontium surface complexation equilibrium constants determined in this study combined with other alkaline earth surface complexation constants are used to recalibrate a predictive model based on Born solvation and crystal-chemistry theory. The model is accurate to about 0.7 log K units. More studies are needed to determine the dependence of alkaline earth sorption on ionic strength and dissolved carbonate and sulfate concentrations for the development of a robust surface complexation database to estimate alkaline earth sorption in the environment.", "author" : [ { "dropping-particle" : "", "family" : "Carroll", "given" : "Susan a", "non-dropping-particle" : "", "parse-names" : false, "suffix" : "" }, { "dropping-particle" : "", "family" : "Roberts", "given" : "Sarah K", "non-dropping-particle" : "", "parse-names" : false, "suffix" : "" }, { "dropping-particle" : "", "family" : "Criscenti", "given" : "Louise J", "non-dropping-particle" : "", "parse-names" : false, "suffix" : "" }, { "dropping-particle" : "", "family" : "O'Day", "given" : "Peggy a", "non-dropping-particle" : "", "parse-names" : false, "suffix" : "" } ], "container-title" : "Geochemical transactions", "id" : "ITEM-2", "issued" : { "date-parts" : [ [ "2008" ] ] }, "page" : "2", "title" : "Surface complexation model for strontium sorption to amorphous silica and goethite.", "type" : "article-journal", "volume" : "9" }, "uris" : [ "http://www.mendeley.com/documents/?uuid=5b1190ba-dde8-493a-8808-29ac1ba8722f" ] } ], "mendeley" : { "formattedCitation" : "(Carroll, Roberts, Criscenti, &amp; O\u2019Day, 2008; Small, Warren, &amp; Roden, 1999)", "plainTextFormattedCitation" : "(Carroll, Roberts, Criscenti, &amp; O\u2019Day, 2008; Small, Warren, &amp; Roden, 1999)", "previouslyFormattedCitation" : "(Carroll, Roberts, Criscenti, &amp; O\u2019Day, 2008; Small, Warren, &amp; Roden, 1999)" }, "properties" : { "noteIndex" : 0 }, "schema" : "https://github.com/citation-style-language/schema/raw/master/csl-citation.json" }</w:instrText>
+      </w:r>
+      <w:r>
+        <w:fldChar w:fldCharType="separate"/>
+      </w:r>
+      <w:r>
+        <w:rPr>
+          <w:noProof/>
+        </w:rPr>
+        <w:t>(Carroll, Roberts, Criscenti, &amp; O’Day, 2008; Small, Warren, &amp; Roden, 1999)</w:t>
+      </w:r>
+      <w:r>
+        <w:fldChar w:fldCharType="end"/>
+      </w:r>
+      <w:r>
+        <w:t xml:space="preserve">. </w:t>
+      </w:r>
+      <w:r>
+        <w:t>A different model using a charge distribution (CD) model</w:t>
+      </w:r>
+      <w:r>
+        <w:t>, however, found similar levels of sorption between goethite and strontium</w:t>
+      </w:r>
+      <w:r>
+        <w:t xml:space="preserve">, </w:t>
+      </w:r>
+      <w:r>
+        <w:t>and predicted</w:t>
+      </w:r>
+      <w:r>
+        <w:t xml:space="preserve"> that it forms an outer sphere complex</w:t>
+      </w:r>
+      <w:r>
         <w:t xml:space="preserve"> </w:t>
       </w:r>
       <w:r>
-        <w:t xml:space="preserve">values were fit, showing very linear response in the range of radium activities considered, and those values are reported in table 2. Radium sorption to goethite is comparable to that of pyrite at </w:t>
-      </w:r>
-      <w:proofErr w:type="spellStart"/>
-      <w:r>
-        <w:t>circumneutral</w:t>
-      </w:r>
-      <w:proofErr w:type="spellEnd"/>
-      <w:r>
-        <w:t xml:space="preserve"> pH values, though the extent of sorption to goethite is much larger at increasingly basic solution conditions. There is very little, if any existing data examining the sorption of radium to any reduced iron solid.</w:t>
-      </w:r>
-      <w:r>
-        <w:t xml:space="preserve"> A previous study examining sorption of strontium to </w:t>
-      </w:r>
-      <w:proofErr w:type="spellStart"/>
-      <w:r>
-        <w:t>unoxidized</w:t>
-      </w:r>
-      <w:proofErr w:type="spellEnd"/>
-      <w:r>
-        <w:t xml:space="preserve"> pyrite found no discernable sorption, which suggests radium sorption would also be limited as found here </w:t>
-      </w:r>
-      <w:r>
         <w:fldChar w:fldCharType="begin" w:fldLock="1"/>
       </w:r>
       <w:r>
-        <w:instrText>ADDIN CSL_CITATION { "citationItems" : [ { "id" : "ITEM-1", "itemData" : { "DOI" : "10.1016/j.jcis.2005.06.049", "ISSN" : "00219797", "PMID" : "16111692", "abstract" : "Understanding sorption processes is fundamental for the prediction of radionuclide migration in the surroundings of a deep geological disposal of high-level nuclear wastes. Pyrite (FeS2) is a mineral phase often present as inclusions in temperate soils. Moreover, it constitutes an indirect corrosion product of steel, a containment material that is candidate to confine radionuclides in deep geological disposals. The present study was thus initiated to determine the capacity of pyrite to immobilize Sr(II) and Eu(III). An air oxidized pyrite and a freshly acid-washed (non-oxidized) pyrite were used in background electrolytes of varying reducing-oxidizing ability (NaCl, NH 3OHCl, and NaClO4) to study the sorption of both cationic species. The sorptive capacity of pyrite appeared directly correlated to the oxidation of the surface. Non-oxidized pyrite had nearly no affinity for the studied cations whereas Sr(II) and Eu(III) species were significantly retained by oxidized pyrite surface. Using the surface complexation theory, sorption mechanisms were modeled with the Fiteql v3.2 and the Jchess 2.0 codes. Sorption of both Sr and Eu was well fitted, assuming hydroxylated species as the major surface species. This study demonstrates that not only the components of a barrier but also the redox conditions and speciations should be well characterized to predict transport of contaminants in the surrounding of a nuclear wastes disposal. ?? 2005 Elsevier Inc. All rights reserved.", "author" : [ { "dropping-particle" : "", "family" : "Naveau", "given" : "Aude", "non-dropping-particle" : "", "parse-names" : false, "suffix" : "" }, { "dropping-particle" : "", "family" : "Monteil-Rivera", "given" : "Fanny", "non-dropping-particle" : "", "parse-names" : false, "suffix" : "" }, { "dropping-particle" : "", "family" : "Dumonceau", "given" : "Jacques", "non-dropping-particle" : "", "parse-names" : false, "suffix" : "" }, { "dropping-particle" : "", "family" : "Catalette", "given" : "Hubert", "non-dropping-particle" : "", "parse-names" : false, "suffix" : "" }, { "dropping-particle" : "", "family" : "Simoni", "given" : "Eric", "non-dropping-particle" : "", "parse-names" : false, "suffix" : "" } ], "container-title" : "Journal of Colloid and Interface Science", "id" : "ITEM-1", "issue" : "1", "issued" : { "date-parts" : [ [ "2006" ] ] }, "page" : "27-35", "title" : "Sorption of Sr(II) and Eu(III) onto pyrite under different redox potential conditions", "type" : "article-journal", "volume" : "293" }, "uris" : [ "http://www.mendeley.com/documents/?uuid=b794b22d-a62e-4c73-98a8-cf4e8e47f919" ] } ], "mendeley" : { "formattedCitation" : "(Naveau, Monteil-Rivera, Dumonceau, Catalette, &amp; Simoni, 2006)", "plainTextFormattedCitation" : "(Naveau, Monteil-Rivera, Dumonceau, Catalette, &amp; Simoni, 2006)", "previouslyFormattedCitation" : "(Naveau, Monteil-Rivera, Dumonceau, Catalette, &amp; Simoni, 2006)" }, "properties" : { "noteIndex" : 0 }, "schema" : "https://github.com/citation-style-language/schema/raw/master/csl-citation.json" }</w:instrText>
+        <w:instrText>ADDIN CSL_CITATION { "citationItems" : [ { "id" : "ITEM-1", "itemData" : { "DOI" : "10.1016/j.jcis.2005.11.003", "ISBN" : "0021-9797", "ISSN" : "00219797", "PMID" : "16376364", "abstract" : "Formation of inner- and outer-sphere complexes of environmentally important divalent ions on the goethite surface was examined by applying the charge distribution CD model for inner- and outer-sphere complexation. The model assumes spatial charge distribution between the surface (0-plane) and the next electrostatic plane (1-plane) for innersphere complexation and between the 1-plane and the head end of the diffuse double layer (2-plane) for the outersphere complexation. The latter approach has been used because the distance of closest approach to a charged surface may differ for different ions. The surface structural approach implies the use of a Three-Plane model for the compact part (Stern layer) of solid-solution interface, which is divided into two layers. The thickness of each layer depends on the capacitance and the local dielectric constant. The new approach has been applied to describe the adsorption of magnesium, calcium, strontium, and sulfate ions. It is shown that the concept can successfully describe the development of surface charge in the presence of Ca+2, Mg+2, Sr+2, and SO-24 as a function of loading, pH, and salt level, and also the shift in the isoelectric point (IEP) of goethite. The CD modeling revealed that, for the conditions studied, magnesium is mainly adsorbed as a bidentate innersphere complex, calcium can be a combination of bidentate innersphere and a monodentate inner- or outer-sphere complexes, and strontium is probably adsorbed as an outersphere complex. Sulfate is present as a mixture of inner- and outer-sphere monodentate complexes. Outersphere complexation is less pH dependent than innersphere complexation. The CD model predicts that the outersphere complexation of divalent cations and anions is relatively favorable at respectively low and high pH. Increase of ion loading favors the formation of innersphere complexes. ?? 2005 Elsevier Inc. All rights reserved.", "author" : [ { "dropping-particle" : "", "family" : "Rahnemaie", "given" : "Rasoul", "non-dropping-particle" : "", "parse-names" : false, "suffix" : "" }, { "dropping-particle" : "", "family" : "Hiemstra", "given" : "Tjisse", "non-dropping-particle" : "", "parse-names" : false, "suffix" : "" }, { "dropping-particle" : "", "family" : "Riemsdijk", "given" : "Willem H.", "non-dropping-particle" : "van", "parse-names" : false, "suffix" : "" } ], "container-title" : "Journal of Colloid and Interface Science", "id" : "ITEM-1", "issue" : "2", "issued" : { "date-parts" : [ [ "2006" ] ] }, "page" : "379-388", "title" : "Inner- and outer-sphere complexation of ions at the goethite-solution interface", "type" : "article-journal", "volume" : "297" }, "uris" : [ "http://www.mendeley.com/documents/?uuid=bc7bd8bf-dfa5-4a40-a41d-a9bc605717ea" ] } ], "mendeley" : { "formattedCitation" : "(Rahnemaie, Hiemstra, &amp; van Riemsdijk, 2006)", "plainTextFormattedCitation" : "(Rahnemaie, Hiemstra, &amp; van Riemsdijk, 2006)", "previouslyFormattedCitation" : "(Rahnemaie, Hiemstra, &amp; van Riemsdijk, 2006)" }, "properties" : { "noteIndex" : 0 }, "schema" : "https://github.com/citation-style-language/schema/raw/master/csl-citation.json" }</w:instrText>
       </w:r>
       <w:r>
         <w:fldChar w:fldCharType="separate"/>
@@ -2337,196 +2027,302 @@
         <w:rPr>
           <w:noProof/>
         </w:rPr>
-        <w:t>(Naveau, Monteil-Rivera, Dumonceau, Catalette, &amp; Simoni, 2006)</w:t>
+        <w:t>(Rahnemaie, Hiemstra, &amp; van Riemsdijk, 2006)</w:t>
       </w:r>
       <w:r>
         <w:fldChar w:fldCharType="end"/>
       </w:r>
       <w:r>
+        <w:t xml:space="preserve">. </w:t>
+      </w:r>
+      <w:r>
+        <w:t xml:space="preserve">X-ray absorption spectroscopy studies of strontium behavior near an iron oxide reflect this, </w:t>
+      </w:r>
+      <w:r>
+        <w:t xml:space="preserve">confirming that strontium forms </w:t>
+      </w:r>
+      <w:r>
+        <w:t xml:space="preserve">outer sphere complexes with iron oxide surfaces </w:t>
+      </w:r>
+      <w:r>
+        <w:fldChar w:fldCharType="begin" w:fldLock="1"/>
+      </w:r>
+      <w:r>
+        <w:instrText>ADDIN CSL_CITATION { "citationItems" : [ { "id" : "ITEM-1", "itemData" : { "DOI" : "10.1006/jcis.1997.5347", "ISBN" : "0021-9797", "ISSN" : "00219797", "abstract" : "As part of a continuing study of contaminant distribution and transport processes in aqueous environments, we have examined strontium sorption onto a hydrous ferric oxide (HFO). Samples of Sr sorbed to HFO were prepared by precipitation from ferric nitrate solution and studied by XAFS spectroscopy. Sr K-edge measurements were performed with sample loadings from 10-1to 1 mol Sr/mol Fe at 80 and 300 K. Analysis of the first coordination shell clearly shows a beat at 8.0 A-1. Good fits using the cumulant expansion to describe the distribution of oxygen were obtained, with approximately 10 oxygen atoms at 2.65 A. No evidence was found for either Fe or Sr in the first shell. Second shell contributions of either Fe or Sr are evident in the data for Sr loaded at 10-3and 10-2mol/g at both temperatures. For the Sr loading of 10-2mol at 300 K, however, fits were obtainable only with Fe as the second neighbor. These results suggest that the Sr ion remains hydrated when sorbed to hydrated ferric oxide, indicating a physical type of adsorption.", "author" : [ { "dropping-particle" : "", "family" : "Axe", "given" : "Lisa", "non-dropping-particle" : "", "parse-names" : false, "suffix" : "" }, { "dropping-particle" : "", "family" : "Bunker", "given" : "Grant B", "non-dropping-particle" : "", "parse-names" : false, "suffix" : "" }, { "dropping-particle" : "", "family" : "Anderson", "given" : "Paul R", "non-dropping-particle" : "", "parse-names" : false, "suffix" : "" }, { "dropping-particle" : "", "family" : "Tyson", "given" : "Trevor a", "non-dropping-particle" : "", "parse-names" : false, "suffix" : "" } ], "container-title" : "Journal of Colloid and Interface Science", "id" : "ITEM-1", "issue" : "1", "issued" : { "date-parts" : [ [ "1998" ] ] }, "page" : "44-52", "title" : "An XAFS analysis of strontium at the hydrous ferric oxide surface", "type" : "article-journal", "volume" : "199" }, "uris" : [ "http://www.mendeley.com/documents/?uuid=06df4335-e1e4-4fe8-b305-b926068aadd9" ] }, { "id" : "ITEM-2", "itemData" : { "DOI" : "10.1006/jcis.1999.6562", "ISSN" : "00219797", "author" : [ { "dropping-particle" : "", "family" : "Sahai", "given" : "Nita", "non-dropping-particle" : "", "parse-names" : false, "suffix" : "" }, { "dropping-particle" : "", "family" : "Carroll", "given" : "Susan A.", "non-dropping-particle" : "", "parse-names" : false, "suffix" : "" }, { "dropping-particle" : "", "family" : "Roberts", "given" : "Sarah", "non-dropping-particle" : "", "parse-names" : false, "suffix" : "" }, { "dropping-particle" : "", "family" : "O'Day", "given" : "Peggy A.", "non-dropping-particle" : "", "parse-names" : false, "suffix" : "" } ], "container-title" : "Journal of Colloid and Interface Science", "id" : "ITEM-2", "issue" : "2", "issued" : { "date-parts" : [ [ "2000" ] ] }, "page" : "198-212", "title" : "X-Ray Absorption Spectroscopy of Strontium(II) Coordination", "type" : "article-journal", "volume" : "222" }, "uris" : [ "http://www.mendeley.com/documents/?uuid=3f6d8d49-ac38-42e4-9426-81dc1a4b2f0f" ] } ], "mendeley" : { "formattedCitation" : "(Axe, Bunker, Anderson, &amp; Tyson, 1998; Sahai, Carroll, Roberts, &amp; O\u2019Day, 2000)", "plainTextFormattedCitation" : "(Axe, Bunker, Anderson, &amp; Tyson, 1998; Sahai, Carroll, Roberts, &amp; O\u2019Day, 2000)", "previouslyFormattedCitation" : "(Axe, Bunker, Anderson, &amp; Tyson, 1998; Sahai, Carroll, Roberts, &amp; O\u2019Day, 2000)" }, "properties" : { "noteIndex" : 0 }, "schema" : "https://github.com/citation-style-language/schema/raw/master/csl-citation.json" }</w:instrText>
+      </w:r>
+      <w:r>
+        <w:fldChar w:fldCharType="separate"/>
+      </w:r>
+      <w:r>
+        <w:rPr>
+          <w:noProof/>
+        </w:rPr>
+        <w:t>(Axe, Bunker, Anderson, &amp; Tyson, 1998; Sahai, Carroll, Roberts, &amp; O’Day, 2000)</w:t>
+      </w:r>
+      <w:r>
+        <w:fldChar w:fldCharType="end"/>
+      </w:r>
+      <w:r>
+        <w:t>. Barium also has seen some limited study to iron oxides, find</w:t>
+      </w:r>
+      <w:r>
+        <w:t>ing also weaker complexation tha</w:t>
+      </w:r>
+      <w:r>
+        <w:t xml:space="preserve">n radium, but also </w:t>
+      </w:r>
+      <w:r>
+        <w:t xml:space="preserve">generally </w:t>
+      </w:r>
+      <w:r>
+        <w:t xml:space="preserve">stronger than that of strontium </w:t>
+      </w:r>
+      <w:r>
+        <w:fldChar w:fldCharType="begin" w:fldLock="1"/>
+      </w:r>
+      <w:r>
+        <w:instrText>ADDIN CSL_CITATION { "citationItems" : [ { "id" : "ITEM-1", "itemData" : { "DOI" : "10.1016/j.gca.2014.10.008", "ISSN" : "00167037", "author" : [ { "dropping-particle" : "", "family" : "Sajih", "given" : "M.", "non-dropping-particle" : "", "parse-names" : false, "suffix" : "" }, { "dropping-particle" : "", "family" : "Bryan", "given" : "N.D.", "non-dropping-particle" : "", "parse-names" : false, "suffix" : "" }, { "dropping-particle" : "", "family" : "Livens", "given" : "F.R.", "non-dropping-particle" : "", "parse-names" : false, "suffix" : "" }, { "dropping-particle" : "", "family" : "Vaughan", "given" : "D.J.", "non-dropping-particle" : "", "parse-names" : false, "suffix" : "" }, { "dropping-particle" : "", "family" : "Descostes", "given" : "M.", "non-dropping-particle" : "", "parse-names" : false, "suffix" : "" }, { "dropping-particle" : "", "family" : "Phrommavanh", "given" : "V.", "non-dropping-particle" : "", "parse-names" : false, "suffix" : "" }, { "dropping-particle" : "", "family" : "Nos", "given" : "J.", "non-dropping-particle" : "", "parse-names" : false, "suffix" : "" }, { "dropping-particle" : "", "family" : "Morris", "given" : "K.", "non-dropping-particle" : "", "parse-names" : false, "suffix" : "" } ], "container-title" : "Geochimica et Cosmochimica Acta", "id" : "ITEM-1", "issued" : { "date-parts" : [ [ "2014", "12" ] ] }, "page" : "150-163", "title" : "Adsorption of radium and barium on goethite and ferrihydrite: A kinetic and surface complexation modelling study: SUPPLEMENTARY DATA", "type" : "article-journal", "volume" : "146" }, "uris" : [ "http://www.mendeley.com/documents/?uuid=686923f7-f148-47f4-a070-4bdc2ce9c6dd" ] } ], "mendeley" : { "formattedCitation" : "(Sajih et al., 2014b)", "plainTextFormattedCitation" : "(Sajih et al., 2014b)", "previouslyFormattedCitation" : "(Sajih et al., 2014b)" }, "properties" : { "noteIndex" : 0 }, "schema" : "https://github.com/citation-style-language/schema/raw/master/csl-citation.json" }</w:instrText>
+      </w:r>
+      <w:r>
+        <w:fldChar w:fldCharType="separate"/>
+      </w:r>
+      <w:r>
+        <w:rPr>
+          <w:noProof/>
+        </w:rPr>
+        <w:t>(Sajih et al., 2014b)</w:t>
+      </w:r>
+      <w:r>
+        <w:fldChar w:fldCharType="end"/>
+      </w:r>
+      <w:r>
         <w:t>.</w:t>
       </w:r>
       <w:r>
-        <w:t xml:space="preserve"> These results suggest that reduced iron minerals may play a limited role in controlling radium sorption in anoxic environments, however it seems clear that the </w:t>
-      </w:r>
-      <w:r>
-        <w:t xml:space="preserve">existence </w:t>
-      </w:r>
-      <w:r>
-        <w:t>of any kind of persistent iron oxide coating, or clay minerals with exchangeable cations</w:t>
-      </w:r>
-      <w:r>
-        <w:t xml:space="preserve"> will dominate sorption processes.</w:t>
+        <w:t xml:space="preserve"> In addition, sorption to other iron oxides, such as magnetite, has been studied, again finding similar strengths of sorption </w:t>
+      </w:r>
+      <w:r>
+        <w:fldChar w:fldCharType="begin" w:fldLock="1"/>
+      </w:r>
+      <w:r>
+        <w:instrText>ADDIN CSL_CITATION { "citationItems" : [ { "id" : "ITEM-1", "itemData" : { "DOI" : "10.1016/S0169-7722(98)00123-5", "ISSN" : "01697722", "abstract" : "Laboratory experiments have been performed on magnetite according to the batch method. The sorption of three cations of three different oxidation states has been investigated under various pH: Cs (I) and Ba (II) which have long lived isotopes, and Eu (III) which can be considered as a chemical analogue of Am (III). Results showed that magnetite has a high capacity of retention for Ba2+ and Eu3+, especially under pH conditions expected in a deep geological disposal. Cs+ is not sorbed on a pure magnetite but it can be sorbed if magnetite contents some impurities such as silica. In this case the sorption was strongly dependent on the presence of other alkaline metal ions such as sodium. A good fitting of these experimental results has been obtained by using the surface complexation theory (fiteql 3.2 code) with the diffuse layer model (DLM) (leading to the species ???XOHBa2+, ???XOBaOH, ???XOHEu3+, ???XOEu(OH)2 with log K respectively equal to 4.05-11.50 6.43 and -14.87). Copyright (C) 1998 Elsevier Science B.V.", "author" : [ { "dropping-particle" : "", "family" : "Catalette", "given" : "Hubert", "non-dropping-particle" : "", "parse-names" : false, "suffix" : "" }, { "dropping-particle" : "", "family" : "Dumonceau", "given" : "Jacques", "non-dropping-particle" : "", "parse-names" : false, "suffix" : "" }, { "dropping-particle" : "", "family" : "Ollar", "given" : "Philippe", "non-dropping-particle" : "", "parse-names" : false, "suffix" : "" } ], "container-title" : "Journal of Contaminant Hydrology", "id" : "ITEM-1", "issue" : "1-3", "issued" : { "date-parts" : [ [ "1998" ] ] }, "page" : "151-159", "title" : "Sorption of cesium, barium and europium on magnetite", "type" : "article-journal", "volume" : "35" }, "uris" : [ "http://www.mendeley.com/documents/?uuid=b18d68c9-557f-47d3-bede-d2c92518cfe9" ] } ], "mendeley" : { "formattedCitation" : "(Catalette, Dumonceau, &amp; Ollar, 1998)", "plainTextFormattedCitation" : "(Catalette, Dumonceau, &amp; Ollar, 1998)", "previouslyFormattedCitation" : "(Catalette, Dumonceau, &amp; Ollar, 1998)" }, "properties" : { "noteIndex" : 0 }, "schema" : "https://github.com/citation-style-language/schema/raw/master/csl-citation.json" }</w:instrText>
+      </w:r>
+      <w:r>
+        <w:fldChar w:fldCharType="separate"/>
+      </w:r>
+      <w:r>
+        <w:rPr>
+          <w:noProof/>
+        </w:rPr>
+        <w:t>(Catalette, Dumonceau, &amp; Ollar, 1998)</w:t>
+      </w:r>
+      <w:r>
+        <w:fldChar w:fldCharType="end"/>
+      </w:r>
+      <w:r>
+        <w:t xml:space="preserve">. </w:t>
+      </w:r>
+      <w:r>
+        <w:t>Overall, it is unclear whether or not the behavior of the group II elements</w:t>
+      </w:r>
+      <w:r>
+        <w:t xml:space="preserve"> on iron oxides</w:t>
+      </w:r>
+      <w:r>
+        <w:t xml:space="preserve"> can be easily extended to predict radium behavior beyond </w:t>
+      </w:r>
+      <w:r>
+        <w:t>a general prediction that radium will also form outer sphere complexes with iron oxide surfaces</w:t>
+      </w:r>
+      <w:r>
+        <w:t>.</w:t>
+      </w:r>
+    </w:p>
+    <w:p>
+      <w:pPr>
+        <w:ind w:firstLine="720"/>
+      </w:pPr>
+      <w:r>
+        <w:t>Surface complexation modeling of radium behavior on sodium montmorillonite was also fit using a 1 site model, as seen in figure 4</w:t>
+      </w:r>
+      <w:r>
+        <w:t>, and in the fitted reaction constants in table 3</w:t>
+      </w:r>
+      <w:r>
+        <w:t>. Unlike the model for the iron oxides though, it was necessary to include an exchange reaction where radium displaced sodium</w:t>
+      </w:r>
+      <w:r>
+        <w:t xml:space="preserve"> in the inner layer of the clay. This is a commonly used technique to predict metal sorption behavior with clays</w:t>
+      </w:r>
+      <w:r>
+        <w:t>, and explains the large extent of sorption over the whole pH range</w:t>
+      </w:r>
+      <w:r>
+        <w:t xml:space="preserve"> </w:t>
+      </w:r>
+      <w:r>
+        <w:fldChar w:fldCharType="begin" w:fldLock="1"/>
+      </w:r>
+      <w:r>
+        <w:instrText>ADDIN CSL_CITATION { "citationItems" : [ { "id" : "ITEM-1", "itemData" : { "DOI" : "10.1016/j.gca.2004.07.020", "ISSN" : "00167037", "abstract" : "In solution thermodynamics, and more recently in surface chemistry, it is well established that relationships can be found between the free energies of formation of aqueous or surface metal complexes and thermodynamic properties of the metal ions or ligands. Such systematic dependencies are commonly termed linear free energy relationships (LFER). A 2 site protolysis non-electrostatic surface complexation and cation exchange (2SPNE SC/CE) model has been used to model \"in house\" and literature sorption edge data for eleven elements: Mn(II), Co(II), Ni(II), Zn(II), Cd(II), Eu(III), Am(III), Sn(IV), Th(IV), Np(V) and U(VI) to provide surface complexation constants for the strong sites on montmorillonite. Modelling a further 4 sets of sorption isotherms for Ni(II), Zn(II), Eu(III) and U(VI) provided complexation constants for the weak sites. The protolysis constants and site capacities derived for the 2SPNE SC/CE model in previous work were fixed in all of the calculations. Cation exchange was modelled simultaneously to provide selectivity coefficients. Good correlations between the logarithms of strong SKx-1 and weak W1Kx-1 site binding constants on montmorillonite and the logarithm of the aqueous hydrolysis constants OH Kx were found which could be described by the following equations: Strong (???SSOH) sites: logSKX-1 = 8.1 ?? 0.3 + (0.90 ?? 0.02)logOHKX Weak (???SW1OH) sites: logW1KX-1 = 6.2 ?? 0.8 + (0.98 ?? 0.09)logOHKX where x is an integer. Sorption data for heavy metals and actinides such as Pd(II), Pb(II), Pu(III), Zr(IV), U(IV), Np(IV), Pu(IV) and Pa(V), are important in safety studies for radioactive waste repositories and are either very poorly known or not available at all. The LFER approach was used to estimate surface complexation constants for these radionuclides on both site types. The surface protolysis constants, site capacity values, selectivity coefficients and surface complexation constants given in this work, coupled with the LFERs established for the strong and weak sites on montmorillonite, are considered to form a sound basis for a thermodynamic sorption database. Copyright ?? 2005 Elsevier Ltd.", "author" : [ { "dropping-particle" : "", "family" : "Bradbury", "given" : "Michael H.", "non-dropping-particle" : "", "parse-names" : false, "suffix" : "" }, { "dropping-particle" : "", "family" : "Baeyens", "given" : "Bart", "non-dropping-particle" : "", "parse-names" : false, "suffix" : "" } ], "container-title" : "Geochimica et Cosmochimica Acta", "id" : "ITEM-1", "issue" : "4", "issued" : { "date-parts" : [ [ "2005" ] ] }, "page" : "875-892", "title" : "Modelling the sorption of Mn(II), Co(II), Ni(II), Zn(II), Cd(II), Eu(III), Am(III), Sn(IV), Th(IV), Np(V) and U(VI) on montmorillonite: Linear free energy relationships and estimates of surface binding constants for some selected heavy metals and actinide", "type" : "article-journal", "volume" : "69" }, "uris" : [ "http://www.mendeley.com/documents/?uuid=d3f8ee91-7e78-4c06-ae94-207201170264" ] }, { "id" : "ITEM-2", "itemData" : { "DOI" : "10.1006/jcis.1998.5947", "ISBN" : "0021-9797", "ISSN" : "1095-7103", "PMID" : "9924106", "abstract" : "A consistent thermodynamic model is developed for metal sorption on expanding 2:1 layer clays such as montmorillonite. The particle of clay, including lamellae and interlayers, is represented as a porous solid bearing a permanent negative charge (resulting from isomorphic substitution) with an infinite plane interface (i.e., edges) with the solution. Cation exchange occurs inside the clay particle as the result of the negative potential of the clay. Surface complexation reactions take place at the interface whose surface charge and potential are pH dependent. The potential in the bulk of the clay and near the interface, as well as the surface potential-surface charge density relation, are calculated taking into account the effect of the permanent negative charge. The results are discussed and compared with the classic Gouy-Chapman theory. A subroutine (Clayeql) with the new potential-charge relationships is implemented in the thermodynamic equilibrium program Mineql +3.0 and is used to fit an extensive published experimental data set on adsorption of transition metals on montmorillonite. The model is shown not only to fit satisfactorily all the data, but also to explain specific features of adsorption on clays compared to oxides. In particular, the increase in the surface concentration of protons with decreasing ionic strength is successfully reproduced and the weaker dependence of metal sorption on pH compared to oxides is correctly fitted. Copyright 1999 Academic Press.", "author" : [ { "dropping-particle" : "", "family" : "Kraepiel", "given" : "Aml", "non-dropping-particle" : "", "parse-names" : false, "suffix" : "" }, { "dropping-particle" : "", "family" : "Keiler", "given" : "Kenneth C", "non-dropping-particle" : "", "parse-names" : false, "suffix" : "" }, { "dropping-particle" : "", "family" : "Morel", "given" : "Fran\u00e7ois M M", "non-dropping-particle" : "", "parse-names" : false, "suffix" : "" } ], "container-title" : "Journal of colloid and interface science", "id" : "ITEM-2", "issue" : "1", "issued" : { "date-parts" : [ [ "1999" ] ] }, "page" : "43-54", "title" : "A Model for Metal Adsorption on Montmorillonite.", "type" : "article-journal", "volume" : "210" }, "uris" : [ "http://www.mendeley.com/documents/?uuid=71f3aedf-1c31-4b31-9e61-20fc24f3bc99" ] } ], "mendeley" : { "formattedCitation" : "(Michael H. Bradbury &amp; Baeyens, 2005; Kraepiel, Keiler, &amp; Morel, 1999)", "plainTextFormattedCitation" : "(Michael H. Bradbury &amp; Baeyens, 2005; Kraepiel, Keiler, &amp; Morel, 1999)", "previouslyFormattedCitation" : "(Michael H. Bradbury &amp; Baeyens, 2005; Kraepiel, Keiler, &amp; Morel, 1999)" }, "properties" : { "noteIndex" : 0 }, "schema" : "https://github.com/citation-style-language/schema/raw/master/csl-citation.json" }</w:instrText>
+      </w:r>
+      <w:r>
+        <w:fldChar w:fldCharType="separate"/>
+      </w:r>
+      <w:r>
+        <w:rPr>
+          <w:noProof/>
+        </w:rPr>
+        <w:t>(Michael H. Bradbury &amp; Baeyens, 2005; Kraepiel, Keiler, &amp; Morel, 1999)</w:t>
+      </w:r>
+      <w:r>
+        <w:fldChar w:fldCharType="end"/>
+      </w:r>
+      <w:r>
+        <w:t xml:space="preserve">. </w:t>
+      </w:r>
+      <w:r>
+        <w:t xml:space="preserve">Previous models of metal sorption to clays used a more complex scheme for surface behavior, including multiple types of sites to represent surface sorption </w:t>
+      </w:r>
+      <w:r>
+        <w:fldChar w:fldCharType="begin" w:fldLock="1"/>
+      </w:r>
+      <w:r>
+        <w:instrText>ADDIN CSL_CITATION { "citationItems" : [ { "id" : "ITEM-1", "itemData" : { "DOI" : "10.1016/S0016-7037(02)00841-4", "ISSN" : "00167037", "abstract" : "The 2-site protolysis no electrostatics surface complexation and cation exchange (2SPNE/CE) model used in previous work to model the sorption of Ni and Zn on Na- and Ca-montmorillonites was applied to sorption edges and isotherms measured for Eu on these two montmorillonite forms. The aim was to further test the applicability of the sorption model on a trivalent element with a more complex aqueous chemistry. An additional reason for choosing Eu was that it is considered to be a good chemical analogue for other lanthanides and trivalent actinides. With site types, site capacities, and protolysis constants fixed at the values in the Ni/Zn studies, all of the measured sorption edge data could be modelled using cation exchange and the monodentate surface species, ???SsOEu2+, ???SsOEuOH+ and ???SsOEu(OH)-3, on the strong site type. However, an additional modelling study showed that the same data were almost equally well described by considering bidentate surface complexes, (???SsO)2Eu+ and (???SsO)2Eu(OH)2-, and cation exchange. To model the sorption isotherm measurements up to pH = 7.2, only one additional weak site surface complex was required, ???Sw1OEu2+ for the monodentate case and (Sw1O)2Eu+ for the bidentate case. Selectivity coefficients are given for Eu3+-Ca2+ and Eu3+-Na+ exchange on the planar sites and surface complexation constants for monodentate and bidentate Eu surface species on the edge sites of montmorillonite. Copyright ?? 2002 Elsevier Science Ltd.", "author" : [ { "dropping-particle" : "", "family" : "Bradbury", "given" : "M. H.", "non-dropping-particle" : "", "parse-names" : false, "suffix" : "" }, { "dropping-particle" : "", "family" : "Baeyens", "given" : "B.", "non-dropping-particle" : "", "parse-names" : false, "suffix" : "" } ], "container-title" : "Geochimica et Cosmochimica Acta", "id" : "ITEM-1", "issue" : "13", "issued" : { "date-parts" : [ [ "2002" ] ] }, "page" : "2325-2334", "title" : "Sorption of Eu on Na- and Ca-montmorillonites: Experimental investigations and modelling with cation exchange and surface complexation", "type" : "article-journal", "volume" : "66" }, "uris" : [ "http://www.mendeley.com/documents/?uuid=4ec3863d-0edd-42a0-baed-a89914fcb687" ] } ], "mendeley" : { "formattedCitation" : "(M. H. Bradbury &amp; Baeyens, 2002)", "plainTextFormattedCitation" : "(M. H. Bradbury &amp; Baeyens, 2002)", "previouslyFormattedCitation" : "(M. H. Bradbury &amp; Baeyens, 2002)" }, "properties" : { "noteIndex" : 0 }, "schema" : "https://github.com/citation-style-language/schema/raw/master/csl-citation.json" }</w:instrText>
+      </w:r>
+      <w:r>
+        <w:fldChar w:fldCharType="separate"/>
+      </w:r>
+      <w:r>
+        <w:rPr>
+          <w:noProof/>
+        </w:rPr>
+        <w:t>(M. H. Bradbury &amp; Baeyens, 2002)</w:t>
+      </w:r>
+      <w:r>
+        <w:fldChar w:fldCharType="end"/>
+      </w:r>
+      <w:r>
+        <w:t>. While a two site model similar to these was considered, a single site model was sufficient to fit the experimental data well, and allows for comparison to iron oxide behavior. The presence of exchange certainly accounts for the significant extent of sorption at acidic pHs, however, the fitted surface complexation constants also suggest that radium binds more strongly with the clay surface than either of the iron oxides, even after accounting for exchange.</w:t>
+      </w:r>
+    </w:p>
+    <w:p>
+      <w:pPr>
+        <w:ind w:firstLine="720"/>
+      </w:pPr>
+      <w:r>
+        <w:t>COMPARE TO SORPTION OF BARIUM STRONTIUM. HOW DOES EXCHANGE COMPARE TO OTHER METALS???</w:t>
+      </w:r>
+      <w:r>
+        <w:t xml:space="preserve"> </w:t>
+      </w:r>
+      <w:bookmarkStart w:id="5" w:name="_GoBack"/>
+      <w:bookmarkEnd w:id="5"/>
+      <w:r>
+        <w:t xml:space="preserve">Selectivity coefficients for other metals </w:t>
+      </w:r>
+      <w:r>
+        <w:t>and</w:t>
+      </w:r>
+      <w:r>
+        <w:t xml:space="preserve"> sodium montmorillonite</w:t>
+      </w:r>
+      <w:r>
+        <w:t xml:space="preserve"> have been calculated previously, showing a range of values from 0.7 up to 398. The calculated selectivity coefficient for radium</w:t>
+      </w:r>
+      <w:r>
+        <w:t xml:space="preserve"> here</w:t>
+      </w:r>
+      <w:r>
+        <w:t xml:space="preserve"> is 1.41, which</w:t>
+      </w:r>
+      <w:r>
+        <w:t xml:space="preserve"> suggests that</w:t>
+      </w:r>
+      <w:r>
+        <w:t xml:space="preserve"> radium could e</w:t>
+      </w:r>
+      <w:r>
+        <w:t>asily be displaced by other metals</w:t>
+      </w:r>
+      <w:r>
+        <w:t xml:space="preserve">. This matches with observations that increases in salinity result in radium displacement </w:t>
+      </w:r>
+      <w:r>
+        <w:fldChar w:fldCharType="begin" w:fldLock="1"/>
+      </w:r>
+      <w:r>
+        <w:instrText>ADDIN CSL_CITATION { "citationItems" : [ { "id" : "ITEM-1", "itemData" : { "DOI" : "10.1016/j.marchem.2013.01.008", "ISSN" : "03044203", "author" : [ { "dropping-particle" : "", "family" : "Beck", "given" : "Aaron J.", "non-dropping-particle" : "", "parse-names" : false, "suffix" : "" }, { "dropping-particle" : "", "family" : "Cochran", "given" : "Michele a.", "non-dropping-particle" : "", "parse-names" : false, "suffix" : "" } ], "container-title" : "Marine Chemistry", "id" : "ITEM-1", "issued" : { "date-parts" : [ [ "2013", "10" ] ] }, "page" : "38-48", "publisher" : "Elsevier B.V.", "title" : "Controls on solid-solution partitioning of radium in saturated marine sands", "type" : "article-journal", "volume" : "156" }, "uris" : [ "http://www.mendeley.com/documents/?uuid=433c5ed5-fe4f-49b1-8e02-0514d092d5f5" ] }, { "id" : "ITEM-2", "itemData" : { "author" : [ { "dropping-particle" : "", "family" : "Fesenko", "given" : "S.", "non-dropping-particle" : "", "parse-names" : false, "suffix" : "" }, { "dropping-particle" : "", "family" : "Carvalho", "given" : "F.", "non-dropping-particle" : "", "parse-names" : false, "suffix" : "" }, { "dropping-particle" : "", "family" : "Martin", "given" : "P.", "non-dropping-particle" : "", "parse-names" : false, "suffix" : "" }, { "dropping-particle" : "", "family" : "Moore", "given" : "W.S.", "non-dropping-particle" : "", "parse-names" : false, "suffix" : "" }, { "dropping-particle" : "", "family" : "Yankovich", "given" : "T.", "non-dropping-particle" : "", "parse-names" : false, "suffix" : "" } ], "container-title" : "The Environmental Behavior of Radium", "id" : "ITEM-2", "issued" : { "date-parts" : [ [ "2014" ] ] }, "number-of-pages" : "33-105", "title" : "Radium in the Environment", "type" : "report" }, "uris" : [ "http://www.mendeley.com/documents/?uuid=a8022c27-927c-40b1-bff4-50c6e5d0b945" ] } ], "mendeley" : { "formattedCitation" : "(Beck &amp; Cochran, 2013; Fesenko, Carvalho, Martin, Moore, &amp; Yankovich, 2014)", "plainTextFormattedCitation" : "(Beck &amp; Cochran, 2013; Fesenko, Carvalho, Martin, Moore, &amp; Yankovich, 2014)" }, "properties" : { "noteIndex" : 0 }, "schema" : "https://github.com/citation-style-language/schema/raw/master/csl-citation.json" }</w:instrText>
+      </w:r>
+      <w:r>
+        <w:fldChar w:fldCharType="separate"/>
+      </w:r>
+      <w:r>
+        <w:rPr>
+          <w:noProof/>
+        </w:rPr>
+        <w:t>(Beck &amp; Cochran, 2013; Fesenko, Carvalho, Martin, Moore, &amp; Yankovich, 2014)</w:t>
+      </w:r>
+      <w:r>
+        <w:fldChar w:fldCharType="end"/>
+      </w:r>
+      <w:r>
+        <w:t>.</w:t>
+      </w:r>
+    </w:p>
+    <w:p>
+      <w:r>
+        <w:t>DISCUSSION OF PYRITE</w:t>
+      </w:r>
+    </w:p>
+    <w:p>
+      <w:r>
+        <w:t>SECTION 3.3: IMPLICATIONS FOR RADIUM AS TRACER</w:t>
       </w:r>
       <w:r>
         <w:tab/>
       </w:r>
     </w:p>
     <w:p>
-      <w:r>
-        <w:t>SECTION 3.2 SURFACE COMPLEXATION MODELING</w:t>
-      </w:r>
-    </w:p>
-    <w:p>
-      <w:r>
-        <w:tab/>
-      </w:r>
-      <w:r>
-        <w:t>Figure 3 compares</w:t>
-      </w:r>
-      <w:r>
-        <w:t xml:space="preserve"> the surface complexation modeling results for goethite and for </w:t>
-      </w:r>
-      <w:proofErr w:type="spellStart"/>
-      <w:r>
-        <w:t>ferrihydrite</w:t>
-      </w:r>
-      <w:proofErr w:type="spellEnd"/>
-      <w:r>
-        <w:t>, both showing</w:t>
-      </w:r>
-      <w:r>
-        <w:t xml:space="preserve"> a good fit to the corresponding experimental data. The fitted reaction constants and suggested reactions, which can be found in table 3, show that </w:t>
-      </w:r>
-      <w:proofErr w:type="spellStart"/>
-      <w:r>
-        <w:t>ferrihydrite</w:t>
-      </w:r>
-      <w:proofErr w:type="spellEnd"/>
-      <w:r>
-        <w:t xml:space="preserve"> complexation dominates over goethite, matching the relative </w:t>
-      </w:r>
-      <w:r>
-        <w:t>extents</w:t>
-      </w:r>
-      <w:r>
-        <w:t xml:space="preserve"> of sorption observed in the sorption isotherms. </w:t>
-      </w:r>
-      <w:r>
-        <w:t xml:space="preserve">It is traditional when modeling </w:t>
-      </w:r>
-      <w:proofErr w:type="spellStart"/>
-      <w:r>
-        <w:t>fererhydrite</w:t>
-      </w:r>
-      <w:proofErr w:type="spellEnd"/>
-      <w:r>
-        <w:t xml:space="preserve"> behavior to use a two site model, with a strong and weak </w:t>
-      </w:r>
-      <w:commentRangeStart w:id="5"/>
-      <w:r>
-        <w:t>site</w:t>
-      </w:r>
-      <w:commentRangeEnd w:id="5"/>
-      <w:r>
-        <w:rPr>
-          <w:rStyle w:val="CommentReference"/>
-        </w:rPr>
-        <w:commentReference w:id="5"/>
-      </w:r>
-      <w:r>
-        <w:t xml:space="preserve">, where the strong site represents sorption at low levels of sorbate, and the weak site represents sorption at high levels of sorbate </w:t>
-      </w:r>
-      <w:r>
-        <w:fldChar w:fldCharType="begin" w:fldLock="1"/>
-      </w:r>
-      <w:r>
-        <w:instrText>ADDIN CSL_CITATION { "citationItems" : [ { "id" : "ITEM-1", "itemData" : { "ISBN" : "0471637319", "author" : [ { "dropping-particle" : "", "family" : "Dzombak", "given" : "DA.", "non-dropping-particle" : "", "parse-names" : false, "suffix" : "" }, { "dropping-particle" : "", "family" : "Morel", "given" : "FMM.", "non-dropping-particle" : "", "parse-names" : false, "suffix" : "" } ], "id" : "ITEM-1", "issued" : { "date-parts" : [ [ "1990" ] ] }, "publisher" : "Wiley", "publisher-place" : "New York, NY", "title" : "Surface Complexation Modeling: Hydrous Ferric Oxide", "type" : "book" }, "uris" : [ "http://www.mendeley.com/documents/?uuid=a1a40670-7195-4e56-8172-1ff3cf0956d2" ] } ], "mendeley" : { "formattedCitation" : "(Dzombak &amp; Morel, 1990)", "plainTextFormattedCitation" : "(Dzombak &amp; Morel, 1990)", "previouslyFormattedCitation" : "(Dzombak &amp; Morel, 1990)" }, "properties" : { "noteIndex" : 0 }, "schema" : "https://github.com/citation-style-language/schema/raw/master/csl-citation.json" }</w:instrText>
-      </w:r>
-      <w:r>
-        <w:fldChar w:fldCharType="separate"/>
-      </w:r>
-      <w:r>
-        <w:rPr>
-          <w:noProof/>
-        </w:rPr>
-        <w:t>(Dzombak &amp; Morel, 1990)</w:t>
-      </w:r>
-      <w:r>
-        <w:fldChar w:fldCharType="end"/>
-      </w:r>
-      <w:r>
-        <w:t xml:space="preserve">. This type of model was considered when fitting the experimental data, however, there was no sensitivity found for the reaction constant for the weak site. Given the low levels of radium used in the experimental data set, it is not surprising that weak site behavior was not observed during </w:t>
-      </w:r>
-      <w:proofErr w:type="spellStart"/>
-      <w:r>
-        <w:t>ferrihydrite</w:t>
-      </w:r>
-      <w:proofErr w:type="spellEnd"/>
-      <w:r>
-        <w:t xml:space="preserve"> sorption. Other recent work examining radium sorption to </w:t>
-      </w:r>
-      <w:proofErr w:type="spellStart"/>
-      <w:r>
-        <w:t>ferrihydrite</w:t>
-      </w:r>
-      <w:proofErr w:type="spellEnd"/>
-      <w:r>
-        <w:t xml:space="preserve"> used a </w:t>
-      </w:r>
-      <w:proofErr w:type="spellStart"/>
-      <w:r>
-        <w:t>tetradentate</w:t>
-      </w:r>
-      <w:proofErr w:type="spellEnd"/>
-      <w:r>
-        <w:t xml:space="preserve"> reaction to fit experimental data </w:t>
-      </w:r>
-      <w:r>
-        <w:fldChar w:fldCharType="begin" w:fldLock="1"/>
-      </w:r>
-      <w:r>
-        <w:instrText>ADDIN CSL_CITATION { "citationItems" : [ { "id" : "ITEM-1", "itemData" : { "DOI" : "10.1016/j.gca.2014.10.008", "ISSN" : "0016-7037", "author" : [ { "dropping-particle" : "", "family" : "Sajih", "given" : "M", "non-dropping-particle" : "", "parse-names" : false, "suffix" : "" }, { "dropping-particle" : "", "family" : "Bryan", "given" : "N D", "non-dropping-particle" : "", "parse-names" : false, "suffix" : "" }, { "dropping-particle" : "", "family" : "Livens", "given" : "F R", "non-dropping-particle" : "", "parse-names" : false, "suffix" : "" }, { "dropping-particle" : "", "family" : "Vaughan", "given" : "D J", "non-dropping-particle" : "", "parse-names" : false, "suffix" : "" }, { "dropping-particle" : "", "family" : "Descostes", "given" : "M", "non-dropping-particle" : "", "parse-names" : false, "suffix" : "" }, { "dropping-particle" : "", "family" : "Phrommavanh", "given" : "V", "non-dropping-particle" : "", "parse-names" : false, "suffix" : "" }, { "dropping-particle" : "", "family" : "Nos", "given" : "J", "non-dropping-particle" : "", "parse-names" : false, "suffix" : "" }, { "dropping-particle" : "", "family" : "Morris", "given" : "K", "non-dropping-particle" : "", "parse-names" : false, "suffix" : "" } ], "container-title" : "Geochimica et Cosmochimica Acta", "id" : "ITEM-1", "issued" : { "date-parts" : [ [ "2014" ] ] }, "page" : "150-163", "publisher" : "Elsevier Ltd", "title" : "Adsorption of radium and barium on goethite and ferrihydrite: A kinetic and surface complexation modelling study", "type" : "article-journal", "volume" : "146" }, "uris" : [ "http://www.mendeley.com/documents/?uuid=8b7e3294-07a1-4806-9ef6-49c0afe4e0f1" ] } ], "mendeley" : { "formattedCitation" : "(Sajih et al., 2014a)", "plainTextFormattedCitation" : "(Sajih et al., 2014a)", "previouslyFormattedCitation" : "(Sajih et al., 2014a)" }, "properties" : { "noteIndex" : 0 }, "schema" : "https://github.com/citation-style-language/schema/raw/master/csl-citation.json" }</w:instrText>
-      </w:r>
-      <w:r>
-        <w:fldChar w:fldCharType="separate"/>
-      </w:r>
-      <w:r>
-        <w:rPr>
-          <w:noProof/>
-        </w:rPr>
-        <w:t>(Sajih et al., 2014a)</w:t>
-      </w:r>
-      <w:r>
-        <w:fldChar w:fldCharType="end"/>
-      </w:r>
-      <w:r>
-        <w:t xml:space="preserve">. In order to maintain comparisons with goethite and montmorillonite behavior, as well as to maintain the simplicity of the overall modeling approach, this method was not used. </w:t>
-      </w:r>
-    </w:p>
-    <w:p>
-      <w:r>
-        <w:tab/>
-        <w:t>MAKE COMPARISONS TO STRONTIUM, BARIUM, OTHER SIMPLE SURFACE COMPLEXATION</w:t>
+      <w:pPr>
+        <w:ind w:firstLine="720"/>
+      </w:pPr>
+      <w:r>
+        <w:t>The presented experiments and associated modeling reveal that radium sorbs with varying extent to a variety of common oxi</w:t>
+      </w:r>
+      <w:r>
+        <w:t>dized iron</w:t>
+      </w:r>
+      <w:r>
+        <w:t xml:space="preserve"> minerals fou</w:t>
+      </w:r>
+      <w:r>
+        <w:t xml:space="preserve">nd in groundwater environments. </w:t>
+      </w:r>
+      <w:r>
+        <w:t>Previous studies of iron oxides have shown that they play an import</w:t>
+      </w:r>
+      <w:r>
+        <w:t>ant role as sorbents of radium, and we confirm this result. However, we also show that clay minerals, especially ones with significant cation exchange capacity, may play a similarly important, if not larger role in retarding radium transport</w:t>
+      </w:r>
+      <w:r>
+        <w:t xml:space="preserve"> compared to iron oxides alone</w:t>
+      </w:r>
+      <w:r>
+        <w:t>, especially in more acidic groundwater systems, such as mining wastes</w:t>
       </w:r>
       <w:r>
         <w:t xml:space="preserve"> </w:t>
       </w:r>
       <w:r>
-        <w:fldChar w:fldCharType="begin" w:fldLock="1"/>
-      </w:r>
-      <w:r>
-        <w:instrText>ADDIN CSL_CITATION { "citationItems" : [ { "id" : "ITEM-1", "itemData" : { "author" : [ { "dropping-particle" : "", "family" : "Small", "given" : "T D", "non-dropping-particle" : "", "parse-names" : false, "suffix" : "" }, { "dropping-particle" : "", "family" : "Warren", "given" : "L A", "non-dropping-particle" : "", "parse-names" : false, "suffix" : "" }, { "dropping-particle" : "", "family" : "Roden", "given" : "E E", "non-dropping-particle" : "", "parse-names" : false, "suffix" : "" } ], "id" : "ITEM-1", "issue" : "24", "issued" : { "date-parts" : [ [ "1999" ] ] }, "page" : "4465-4470", "title" : "Sorption of Strontium by Bacteria , Fe ( III ) Oxide , and Bacteria - Fe ( III ) Oxide Composites", "type" : "article-journal", "volume" : "33" }, "uris" : [ "http://www.mendeley.com/documents/?uuid=a67f82d1-13a0-40ff-970d-abcb333eb2c0" ] }, { "id" : "ITEM-2", "itemData" : { "DOI" : "10.1016/j.gca.2014.10.008", "ISSN" : "00167037", "author" : [ { "dropping-particle" : "", "family" : "Sajih", "given" : "M.", "non-dropping-particle" : "", "parse-names" : false, "suffix" : "" }, { "dropping-particle" : "", "family" : "Bryan", "given" : "N.D.", "non-dropping-particle" : "", "parse-names" : false, "suffix" : "" }, { "dropping-particle" : "", "family" : "Livens", "given" : "F.R.", "non-dropping-particle" : "", "parse-names" : false, "suffix" : "" }, { "dropping-particle" : "", "family" : "Vaughan", "given" : "D.J.", "non-dropping-particle" : "", "parse-names" : false, "suffix" : "" }, { "dropping-particle" : "", "family" : "Descostes", "given" : "M.", "non-dropping-particle" : "", "parse-names" : false, "suffix" : "" }, { "dropping-particle" : "", "family" : "Phrommavanh", "given" : "V.", "non-dropping-particle" : "", "parse-names" : false, "suffix" : "" }, { "dropping-particle" : "", "family" : "Nos", "given" : "J.", "non-dropping-particle" : "", "parse-names" : false, "suffix" : "" }, { "dropping-particle" : "", "family" : "Morris", "given" : "K.", "non-dropping-particle" : "", "parse-names" : false, "suffix" : "" } ], "container-title" : "Geochimica et Cosmochimica Acta", "id" : "ITEM-2", "issued" : { "date-parts" : [ [ "2014", "12" ] ] }, "page" : "150-163", "title" : "Adsorption of radium and barium on goethite and ferrihydrite: A kinetic and surface complexation modelling study: SUPPLEMENTARY DATA", "type" : "article-journal", "volume" : "146" }, "uris" : [ "http://www.mendeley.com/documents/?uuid=686923f7-f148-47f4-a070-4bdc2ce9c6dd" ] } ], "mendeley" : { "formattedCitation" : "(Sajih et al., 2014b; Small, Warren, &amp; Roden, 1999)", "plainTextFormattedCitation" : "(Sajih et al., 2014b; Small, Warren, &amp; Roden, 1999)", "previouslyFormattedCitation" : "(Sajih et al., 2014b; Small, Warren, &amp; Roden, 1999)" }, "properties" : { "noteIndex" : 0 }, "schema" : "https://github.com/citation-style-language/schema/raw/master/csl-citation.json" }</w:instrText>
-      </w:r>
-      <w:r>
-        <w:fldChar w:fldCharType="separate"/>
-      </w:r>
-      <w:r>
-        <w:rPr>
-          <w:noProof/>
-        </w:rPr>
-        <w:t>(Sajih et al., 2014b; Small, Warren, &amp; Roden, 1999)</w:t>
-      </w:r>
-      <w:r>
-        <w:fldChar w:fldCharType="end"/>
-      </w:r>
-    </w:p>
-    <w:p/>
-    <w:p>
-      <w:r>
-        <w:t>SECTION 3.3: IMPLICATIONS FOR RADIUM AS TRACER</w:t>
-      </w:r>
-      <w:r>
-        <w:tab/>
+        <w:lastRenderedPageBreak/>
+        <w:t>where oxide sorption is limited</w:t>
+      </w:r>
+      <w:r>
+        <w:t>. These results suggest that a broader range of minerals ought to be considered when building transport models of radium in natu</w:t>
+      </w:r>
+      <w:r>
+        <w:t xml:space="preserve">ral groundwater settings. </w:t>
       </w:r>
     </w:p>
     <w:p>
@@ -2534,53 +2330,7 @@
         <w:ind w:firstLine="720"/>
       </w:pPr>
       <w:r>
-        <w:t>The presented experiments and associated modeling reveal that radium sorbs with varying extent to a variety of common oxi</w:t>
-      </w:r>
-      <w:r>
-        <w:t>dized iron</w:t>
-      </w:r>
-      <w:r>
-        <w:t xml:space="preserve"> minerals fou</w:t>
-      </w:r>
-      <w:r>
-        <w:t xml:space="preserve">nd in groundwater environments. </w:t>
-      </w:r>
-      <w:r>
-        <w:t>Previous studies of iron oxides have shown that they play an import</w:t>
-      </w:r>
-      <w:r>
-        <w:t>ant role as sorbents of radium, and we confirm this result. However, we also show that clay minerals, especially ones with significant cation exchange capacity, may play a similarly important, if not larger role in retarding radium transport</w:t>
-      </w:r>
-      <w:r>
-        <w:t xml:space="preserve"> compared to iron oxides alone</w:t>
-      </w:r>
-      <w:r>
-        <w:t>, especially in more acidic groundwater systems, such as mining wastes</w:t>
-      </w:r>
-      <w:r>
-        <w:t xml:space="preserve"> where oxide sorption is limited</w:t>
-      </w:r>
-      <w:r>
-        <w:t>. These results suggest that a broader range of minerals ought to be considered when building transport models of radium in natu</w:t>
-      </w:r>
-      <w:r>
-        <w:t xml:space="preserve">ral groundwater settings. </w:t>
-      </w:r>
-    </w:p>
-    <w:p>
-      <w:pPr>
-        <w:ind w:firstLine="720"/>
-      </w:pPr>
-      <w:r>
-        <w:t xml:space="preserve">Sulfide bearing iron minerals, which are common in reduced </w:t>
-      </w:r>
-      <w:proofErr w:type="spellStart"/>
-      <w:r>
-        <w:t>groundwaters</w:t>
-      </w:r>
-      <w:proofErr w:type="spellEnd"/>
-      <w:r>
-        <w:t xml:space="preserve"> may</w:t>
+        <w:t>Sulfide bearing iron minerals, which are common in reduced groundwaters may</w:t>
       </w:r>
       <w:r>
         <w:t xml:space="preserve"> also</w:t>
@@ -2598,23 +2348,7 @@
         <w:t xml:space="preserve">to remove iron oxide coatings, however, natural variability in redox state of groundwater can drive the formation of oxidized iron coatings that could then enhance radium retention. </w:t>
       </w:r>
       <w:r>
-        <w:t xml:space="preserve">This plays an important factor in </w:t>
-      </w:r>
-      <w:proofErr w:type="spellStart"/>
-      <w:r>
-        <w:t>groundwaters</w:t>
-      </w:r>
-      <w:proofErr w:type="spellEnd"/>
-      <w:r>
-        <w:t xml:space="preserve"> that experience natural or </w:t>
-      </w:r>
-      <w:proofErr w:type="spellStart"/>
-      <w:r>
-        <w:t>anthropogenically</w:t>
-      </w:r>
-      <w:proofErr w:type="spellEnd"/>
-      <w:r>
-        <w:t xml:space="preserve"> driven shifts in groundwater redox state. One area where this is crucial is in hydraulic fracturing, where anoxic shale brines are exposed to oxygenated water, which may result enhanced radium retention.</w:t>
+        <w:t>This plays an important factor in groundwaters that experience natural or anthropogenically driven shifts in groundwater redox state. One area where this is crucial is in hydraulic fracturing, where anoxic shale brines are exposed to oxygenated water, which may result enhanced radium retention.</w:t>
       </w:r>
       <w:r>
         <w:t xml:space="preserve"> The work here lays a path for improving models of radium transport, which can then be leveraged in efforts to use radium isotopes as a marker for hydraulic fracturing contamination. </w:t>
@@ -2711,7 +2445,7 @@
           <w:noProof/>
           <w:szCs w:val="24"/>
         </w:rPr>
-        <w:t xml:space="preserve">Barbot, E., Vidic, N. S., Gregory, K. B., &amp; Vidic, R. D. (2013). Spatial and temporal correlation of water quality parameters of produced waters from devonian-age shale following hydraulic fracturing. </w:t>
+        <w:t xml:space="preserve">Axe, L., Bunker, G. B., Anderson, P. R., &amp; Tyson, T. a. (1998). An XAFS analysis of strontium at the hydrous ferric oxide surface. </w:t>
       </w:r>
       <w:r>
         <w:rPr>
@@ -2721,7 +2455,7 @@
           <w:noProof/>
           <w:szCs w:val="24"/>
         </w:rPr>
-        <w:t>Environmental Science &amp; Technology</w:t>
+        <w:t>Journal of Colloid and Interface Science</w:t>
       </w:r>
       <w:r>
         <w:rPr>
@@ -2739,15 +2473,15 @@
           <w:noProof/>
           <w:szCs w:val="24"/>
         </w:rPr>
-        <w:t>47</w:t>
-      </w:r>
-      <w:r>
-        <w:rPr>
-          <w:rFonts w:ascii="Calibri" w:hAnsi="Calibri" w:cs="Times New Roman"/>
-          <w:noProof/>
-          <w:szCs w:val="24"/>
-        </w:rPr>
-        <w:t>(6), 2562–9. doi:10.1021/es304638h</w:t>
+        <w:t>199</w:t>
+      </w:r>
+      <w:r>
+        <w:rPr>
+          <w:rFonts w:ascii="Calibri" w:hAnsi="Calibri" w:cs="Times New Roman"/>
+          <w:noProof/>
+          <w:szCs w:val="24"/>
+        </w:rPr>
+        <w:t>(1), 44–52. doi:10.1006/jcis.1997.5347</w:t>
       </w:r>
     </w:p>
     <w:p>
@@ -2770,7 +2504,7 @@
           <w:noProof/>
           <w:szCs w:val="24"/>
         </w:rPr>
-        <w:t xml:space="preserve">Bas, E. (2006). Adsorption behavior of strontium on binary mineral mixtures of Montmorillonite and Kaolinite, </w:t>
+        <w:t xml:space="preserve">Barbot, E., Vidic, N. S., Gregory, K. B., &amp; Vidic, R. D. (2013). Spatial and temporal correlation of water quality parameters of produced waters from devonian-age shale following hydraulic fracturing. </w:t>
       </w:r>
       <w:r>
         <w:rPr>
@@ -2780,15 +2514,33 @@
           <w:noProof/>
           <w:szCs w:val="24"/>
         </w:rPr>
-        <w:t>64</w:t>
-      </w:r>
-      <w:r>
-        <w:rPr>
-          <w:rFonts w:ascii="Calibri" w:hAnsi="Calibri" w:cs="Times New Roman"/>
-          <w:noProof/>
-          <w:szCs w:val="24"/>
-        </w:rPr>
-        <w:t>, 957–964. doi:10.1016/j.apradiso.2006.03.008</w:t>
+        <w:t>Environmental Science &amp; Technology</w:t>
+      </w:r>
+      <w:r>
+        <w:rPr>
+          <w:rFonts w:ascii="Calibri" w:hAnsi="Calibri" w:cs="Times New Roman"/>
+          <w:noProof/>
+          <w:szCs w:val="24"/>
+        </w:rPr>
+        <w:t xml:space="preserve">, </w:t>
+      </w:r>
+      <w:r>
+        <w:rPr>
+          <w:rFonts w:ascii="Calibri" w:hAnsi="Calibri" w:cs="Times New Roman"/>
+          <w:i/>
+          <w:iCs/>
+          <w:noProof/>
+          <w:szCs w:val="24"/>
+        </w:rPr>
+        <w:t>47</w:t>
+      </w:r>
+      <w:r>
+        <w:rPr>
+          <w:rFonts w:ascii="Calibri" w:hAnsi="Calibri" w:cs="Times New Roman"/>
+          <w:noProof/>
+          <w:szCs w:val="24"/>
+        </w:rPr>
+        <w:t>(6), 2562–9. doi:10.1021/es304638h</w:t>
       </w:r>
     </w:p>
     <w:p>
@@ -2811,7 +2563,7 @@
           <w:noProof/>
           <w:szCs w:val="24"/>
         </w:rPr>
-        <w:t xml:space="preserve">Bassot, S., Stammose, D., &amp; Benitah, S. (2005). Radium behaviour during ferric oxi-hydroxides ageing. </w:t>
+        <w:t xml:space="preserve">Bas, E. (2006). Adsorption behavior of strontium on binary mineral mixtures of Montmorillonite and Kaolinite, </w:t>
       </w:r>
       <w:r>
         <w:rPr>
@@ -2821,33 +2573,15 @@
           <w:noProof/>
           <w:szCs w:val="24"/>
         </w:rPr>
-        <w:t>Radioprotection</w:t>
-      </w:r>
-      <w:r>
-        <w:rPr>
-          <w:rFonts w:ascii="Calibri" w:hAnsi="Calibri" w:cs="Times New Roman"/>
-          <w:noProof/>
-          <w:szCs w:val="24"/>
-        </w:rPr>
-        <w:t xml:space="preserve">, </w:t>
-      </w:r>
-      <w:r>
-        <w:rPr>
-          <w:rFonts w:ascii="Calibri" w:hAnsi="Calibri" w:cs="Times New Roman"/>
-          <w:i/>
-          <w:iCs/>
-          <w:noProof/>
-          <w:szCs w:val="24"/>
-        </w:rPr>
-        <w:t>40</w:t>
-      </w:r>
-      <w:r>
-        <w:rPr>
-          <w:rFonts w:ascii="Calibri" w:hAnsi="Calibri" w:cs="Times New Roman"/>
-          <w:noProof/>
-          <w:szCs w:val="24"/>
-        </w:rPr>
-        <w:t>, S277–S283. doi:10.1051/radiopro:2005s1-042</w:t>
+        <w:t>64</w:t>
+      </w:r>
+      <w:r>
+        <w:rPr>
+          <w:rFonts w:ascii="Calibri" w:hAnsi="Calibri" w:cs="Times New Roman"/>
+          <w:noProof/>
+          <w:szCs w:val="24"/>
+        </w:rPr>
+        <w:t>, 957–964. doi:10.1016/j.apradiso.2006.03.008</w:t>
       </w:r>
     </w:p>
     <w:p>
@@ -2870,7 +2604,7 @@
           <w:noProof/>
           <w:szCs w:val="24"/>
         </w:rPr>
-        <w:t xml:space="preserve">Beck, A. J., &amp; Cochran, M. a. (2013). Controls on solid-solution partitioning of radium in saturated marine sands. </w:t>
+        <w:t xml:space="preserve">Bassot, S., Stammose, D., &amp; Benitah, S. (2005). Radium behaviour during ferric oxi-hydroxides ageing. </w:t>
       </w:r>
       <w:r>
         <w:rPr>
@@ -2880,7 +2614,7 @@
           <w:noProof/>
           <w:szCs w:val="24"/>
         </w:rPr>
-        <w:t>Marine Chemistry</w:t>
+        <w:t>Radioprotection</w:t>
       </w:r>
       <w:r>
         <w:rPr>
@@ -2898,15 +2632,15 @@
           <w:noProof/>
           <w:szCs w:val="24"/>
         </w:rPr>
-        <w:t>156</w:t>
-      </w:r>
-      <w:r>
-        <w:rPr>
-          <w:rFonts w:ascii="Calibri" w:hAnsi="Calibri" w:cs="Times New Roman"/>
-          <w:noProof/>
-          <w:szCs w:val="24"/>
-        </w:rPr>
-        <w:t>, 38–48. doi:10.1016/j.marchem.2013.01.008</w:t>
+        <w:t>40</w:t>
+      </w:r>
+      <w:r>
+        <w:rPr>
+          <w:rFonts w:ascii="Calibri" w:hAnsi="Calibri" w:cs="Times New Roman"/>
+          <w:noProof/>
+          <w:szCs w:val="24"/>
+        </w:rPr>
+        <w:t>, S277–S283. doi:10.1051/radiopro:2005s1-042</w:t>
       </w:r>
     </w:p>
     <w:p>
@@ -2929,7 +2663,7 @@
           <w:noProof/>
           <w:szCs w:val="24"/>
         </w:rPr>
-        <w:t xml:space="preserve">Beneš, P., Strejc, P., Lukavec, Z., &amp; Borovec, Z. (1984). Interaction of radium with freshwater sediments and their mineral components. I. </w:t>
+        <w:t xml:space="preserve">Beck, A. J., &amp; Cochran, M. a. (2013). Controls on solid-solution partitioning of radium in saturated marine sands. </w:t>
       </w:r>
       <w:r>
         <w:rPr>
@@ -2939,7 +2673,7 @@
           <w:noProof/>
           <w:szCs w:val="24"/>
         </w:rPr>
-        <w:t>Journal of Radioanalytical and Nuclear Chemistry Articles</w:t>
+        <w:t>Marine Chemistry</w:t>
       </w:r>
       <w:r>
         <w:rPr>
@@ -2957,15 +2691,15 @@
           <w:noProof/>
           <w:szCs w:val="24"/>
         </w:rPr>
-        <w:t>82</w:t>
-      </w:r>
-      <w:r>
-        <w:rPr>
-          <w:rFonts w:ascii="Calibri" w:hAnsi="Calibri" w:cs="Times New Roman"/>
-          <w:noProof/>
-          <w:szCs w:val="24"/>
-        </w:rPr>
-        <w:t>(2), 275–285. doi:10.1007/BF02037050</w:t>
+        <w:t>156</w:t>
+      </w:r>
+      <w:r>
+        <w:rPr>
+          <w:rFonts w:ascii="Calibri" w:hAnsi="Calibri" w:cs="Times New Roman"/>
+          <w:noProof/>
+          <w:szCs w:val="24"/>
+        </w:rPr>
+        <w:t>, 38–48. doi:10.1016/j.marchem.2013.01.008</w:t>
       </w:r>
     </w:p>
     <w:p>
@@ -2988,7 +2722,7 @@
           <w:noProof/>
           <w:szCs w:val="24"/>
         </w:rPr>
-        <w:t xml:space="preserve">Bradbury, M. H., &amp; Baeyens, B. (2005). Modelling the sorption of Mn(II), Co(II), Ni(II), Zn(II), Cd(II), Eu(III), Am(III), Sn(IV), Th(IV), Np(V) and U(VI) on montmorillonite: Linear free energy relationships and estimates of surface binding constants for some selected heavy metals and actinide. </w:t>
+        <w:t xml:space="preserve">Beneš, P., Strejc, P., Lukavec, Z., &amp; Borovec, Z. (1984). Interaction of radium with freshwater sediments and their mineral components. I. </w:t>
       </w:r>
       <w:r>
         <w:rPr>
@@ -2998,7 +2732,7 @@
           <w:noProof/>
           <w:szCs w:val="24"/>
         </w:rPr>
-        <w:t>Geochimica et Cosmochimica Acta</w:t>
+        <w:t>Journal of Radioanalytical and Nuclear Chemistry Articles</w:t>
       </w:r>
       <w:r>
         <w:rPr>
@@ -3016,15 +2750,15 @@
           <w:noProof/>
           <w:szCs w:val="24"/>
         </w:rPr>
-        <w:t>69</w:t>
-      </w:r>
-      <w:r>
-        <w:rPr>
-          <w:rFonts w:ascii="Calibri" w:hAnsi="Calibri" w:cs="Times New Roman"/>
-          <w:noProof/>
-          <w:szCs w:val="24"/>
-        </w:rPr>
-        <w:t>(4), 875–892. doi:10.1016/j.gca.2004.07.020</w:t>
+        <w:t>82</w:t>
+      </w:r>
+      <w:r>
+        <w:rPr>
+          <w:rFonts w:ascii="Calibri" w:hAnsi="Calibri" w:cs="Times New Roman"/>
+          <w:noProof/>
+          <w:szCs w:val="24"/>
+        </w:rPr>
+        <w:t>(2), 275–285. doi:10.1007/BF02037050</w:t>
       </w:r>
     </w:p>
     <w:p>
@@ -3047,16 +2781,7 @@
           <w:noProof/>
           <w:szCs w:val="24"/>
         </w:rPr>
-        <w:t>Bradbury, M. H., Baeyens, B., Geckeis, H., &amp; Rabung, T. (2005). Sorption of Eu(III)/Cm(III) on Ca-</w:t>
-      </w:r>
-      <w:r>
-        <w:rPr>
-          <w:rFonts w:ascii="Calibri" w:hAnsi="Calibri" w:cs="Times New Roman"/>
-          <w:noProof/>
-          <w:szCs w:val="24"/>
-        </w:rPr>
-        <w:lastRenderedPageBreak/>
-        <w:t xml:space="preserve">montmorillonite and Na-illite. Part 2: Surface complexation modelling. </w:t>
+        <w:t xml:space="preserve">Bradbury, M. H., &amp; Baeyens, B. (2002). Sorption of Eu on Na- and Ca-montmorillonites: Experimental investigations and modelling with cation exchange and surface complexation. </w:t>
       </w:r>
       <w:r>
         <w:rPr>
@@ -3084,15 +2809,15 @@
           <w:noProof/>
           <w:szCs w:val="24"/>
         </w:rPr>
-        <w:t>69</w:t>
-      </w:r>
-      <w:r>
-        <w:rPr>
-          <w:rFonts w:ascii="Calibri" w:hAnsi="Calibri" w:cs="Times New Roman"/>
-          <w:noProof/>
-          <w:szCs w:val="24"/>
-        </w:rPr>
-        <w:t>(23), 5403–5412. doi:10.1016/j.gca.2005.06.031</w:t>
+        <w:t>66</w:t>
+      </w:r>
+      <w:r>
+        <w:rPr>
+          <w:rFonts w:ascii="Calibri" w:hAnsi="Calibri" w:cs="Times New Roman"/>
+          <w:noProof/>
+          <w:szCs w:val="24"/>
+        </w:rPr>
+        <w:t>(13), 2325–2334. doi:10.1016/S0016-7037(02)00841-4</w:t>
       </w:r>
     </w:p>
     <w:p>
@@ -3115,7 +2840,7 @@
           <w:noProof/>
           <w:szCs w:val="24"/>
         </w:rPr>
-        <w:t xml:space="preserve">Dixit, S., &amp; Hering, J. G. (2003). Comparison of arsenic(V) and arsenic(III) sorption onto iron oxide minerals: implications for arsenic mobility. </w:t>
+        <w:t xml:space="preserve">Bradbury, M. H., &amp; Baeyens, B. (2005). Modelling the sorption of Mn(II), Co(II), Ni(II), Zn(II), Cd(II), Eu(III), Am(III), Sn(IV), Th(IV), Np(V) and U(VI) on montmorillonite: Linear free energy relationships and estimates of surface binding constants for some selected heavy metals and actinide. </w:t>
       </w:r>
       <w:r>
         <w:rPr>
@@ -3125,7 +2850,7 @@
           <w:noProof/>
           <w:szCs w:val="24"/>
         </w:rPr>
-        <w:t>Environmental Science &amp; Technology</w:t>
+        <w:t>Geochimica et Cosmochimica Acta</w:t>
       </w:r>
       <w:r>
         <w:rPr>
@@ -3143,15 +2868,15 @@
           <w:noProof/>
           <w:szCs w:val="24"/>
         </w:rPr>
-        <w:t>37</w:t>
-      </w:r>
-      <w:r>
-        <w:rPr>
-          <w:rFonts w:ascii="Calibri" w:hAnsi="Calibri" w:cs="Times New Roman"/>
-          <w:noProof/>
-          <w:szCs w:val="24"/>
-        </w:rPr>
-        <w:t>(18), 4182–9. Retrieved from http://www.ncbi.nlm.nih.gov/pubmed/14524451</w:t>
+        <w:t>69</w:t>
+      </w:r>
+      <w:r>
+        <w:rPr>
+          <w:rFonts w:ascii="Calibri" w:hAnsi="Calibri" w:cs="Times New Roman"/>
+          <w:noProof/>
+          <w:szCs w:val="24"/>
+        </w:rPr>
+        <w:t>(4), 875–892. doi:10.1016/j.gca.2004.07.020</w:t>
       </w:r>
     </w:p>
     <w:p>
@@ -3174,7 +2899,7 @@
           <w:noProof/>
           <w:szCs w:val="24"/>
         </w:rPr>
-        <w:t xml:space="preserve">Dzombak, D., &amp; Morel, F. (1990). </w:t>
+        <w:t xml:space="preserve">Bradbury, M. H., Baeyens, B., Geckeis, H., &amp; Rabung, T. (2005). Sorption of Eu(III)/Cm(III) on Ca-montmorillonite and Na-illite. Part 2: Surface complexation modelling. </w:t>
       </w:r>
       <w:r>
         <w:rPr>
@@ -3184,15 +2909,33 @@
           <w:noProof/>
           <w:szCs w:val="24"/>
         </w:rPr>
-        <w:t>Surface Complexation Modeling: Hydrous Ferric Oxide</w:t>
-      </w:r>
-      <w:r>
-        <w:rPr>
-          <w:rFonts w:ascii="Calibri" w:hAnsi="Calibri" w:cs="Times New Roman"/>
-          <w:noProof/>
-          <w:szCs w:val="24"/>
-        </w:rPr>
-        <w:t>. New York, NY: Wiley.</w:t>
+        <w:t>Geochimica et Cosmochimica Acta</w:t>
+      </w:r>
+      <w:r>
+        <w:rPr>
+          <w:rFonts w:ascii="Calibri" w:hAnsi="Calibri" w:cs="Times New Roman"/>
+          <w:noProof/>
+          <w:szCs w:val="24"/>
+        </w:rPr>
+        <w:t xml:space="preserve">, </w:t>
+      </w:r>
+      <w:r>
+        <w:rPr>
+          <w:rFonts w:ascii="Calibri" w:hAnsi="Calibri" w:cs="Times New Roman"/>
+          <w:i/>
+          <w:iCs/>
+          <w:noProof/>
+          <w:szCs w:val="24"/>
+        </w:rPr>
+        <w:t>69</w:t>
+      </w:r>
+      <w:r>
+        <w:rPr>
+          <w:rFonts w:ascii="Calibri" w:hAnsi="Calibri" w:cs="Times New Roman"/>
+          <w:noProof/>
+          <w:szCs w:val="24"/>
+        </w:rPr>
+        <w:t>(23), 5403–5412. doi:10.1016/j.gca.2005.06.031</w:t>
       </w:r>
     </w:p>
     <w:p>
@@ -3215,7 +2958,8 @@
           <w:noProof/>
           <w:szCs w:val="24"/>
         </w:rPr>
-        <w:t xml:space="preserve">Gonneea, M. E., Morris, P. J., Dulaiova, H., &amp; Charette, M. a. (2008). New perspectives on radium behavior within a subterranean estuary. </w:t>
+        <w:lastRenderedPageBreak/>
+        <w:t xml:space="preserve">Carroll, S. a, Roberts, S. K., Criscenti, L. J., &amp; O’Day, P. a. (2008). Surface complexation model for strontium sorption to amorphous silica and goethite. </w:t>
       </w:r>
       <w:r>
         <w:rPr>
@@ -3225,7 +2969,7 @@
           <w:noProof/>
           <w:szCs w:val="24"/>
         </w:rPr>
-        <w:t>Marine Chemistry</w:t>
+        <w:t>Geochemical Transactions</w:t>
       </w:r>
       <w:r>
         <w:rPr>
@@ -3243,15 +2987,15 @@
           <w:noProof/>
           <w:szCs w:val="24"/>
         </w:rPr>
-        <w:t>109</w:t>
-      </w:r>
-      <w:r>
-        <w:rPr>
-          <w:rFonts w:ascii="Calibri" w:hAnsi="Calibri" w:cs="Times New Roman"/>
-          <w:noProof/>
-          <w:szCs w:val="24"/>
-        </w:rPr>
-        <w:t>(3-4), 250–267. doi:10.1016/j.marchem.2007.12.002</w:t>
+        <w:t>9</w:t>
+      </w:r>
+      <w:r>
+        <w:rPr>
+          <w:rFonts w:ascii="Calibri" w:hAnsi="Calibri" w:cs="Times New Roman"/>
+          <w:noProof/>
+          <w:szCs w:val="24"/>
+        </w:rPr>
+        <w:t>, 2. doi:10.1186/1467-4866-9-2</w:t>
       </w:r>
     </w:p>
     <w:p>
@@ -3274,7 +3018,7 @@
           <w:noProof/>
           <w:szCs w:val="24"/>
         </w:rPr>
-        <w:t xml:space="preserve">Grivé, M., Duro, L., Colàs, E., &amp; Giffaut, E. (2015). Thermodynamic data selection applied to radionuclides and chemotoxic elements: An overview of the ThermoChimie-TDB. </w:t>
+        <w:t xml:space="preserve">Catalette, H., Dumonceau, J., &amp; Ollar, P. (1998). Sorption of cesium, barium and europium on magnetite. </w:t>
       </w:r>
       <w:r>
         <w:rPr>
@@ -3284,7 +3028,7 @@
           <w:noProof/>
           <w:szCs w:val="24"/>
         </w:rPr>
-        <w:t>Applied Geochemistry</w:t>
+        <w:t>Journal of Contaminant Hydrology</w:t>
       </w:r>
       <w:r>
         <w:rPr>
@@ -3302,15 +3046,15 @@
           <w:noProof/>
           <w:szCs w:val="24"/>
         </w:rPr>
-        <w:t>55</w:t>
-      </w:r>
-      <w:r>
-        <w:rPr>
-          <w:rFonts w:ascii="Calibri" w:hAnsi="Calibri" w:cs="Times New Roman"/>
-          <w:noProof/>
-          <w:szCs w:val="24"/>
-        </w:rPr>
-        <w:t>, 85–94. doi:10.1016/j.apgeochem.2014.12.017</w:t>
+        <w:t>35</w:t>
+      </w:r>
+      <w:r>
+        <w:rPr>
+          <w:rFonts w:ascii="Calibri" w:hAnsi="Calibri" w:cs="Times New Roman"/>
+          <w:noProof/>
+          <w:szCs w:val="24"/>
+        </w:rPr>
+        <w:t>(1-3), 151–159. doi:10.1016/S0169-7722(98)00123-5</w:t>
       </w:r>
     </w:p>
     <w:p>
@@ -3333,7 +3077,7 @@
           <w:noProof/>
           <w:szCs w:val="24"/>
         </w:rPr>
-        <w:t xml:space="preserve">Hughes, A. L. H., Wilson, A. M., &amp; Moore, W. S. (2015). Groundwater transport and radium variability in coastal porewaters. </w:t>
+        <w:t xml:space="preserve">Dixit, S., &amp; Hering, J. G. (2003). Comparison of arsenic(V) and arsenic(III) sorption onto iron oxide minerals: implications for arsenic mobility. </w:t>
       </w:r>
       <w:r>
         <w:rPr>
@@ -3343,7 +3087,7 @@
           <w:noProof/>
           <w:szCs w:val="24"/>
         </w:rPr>
-        <w:t>Estuarine, Coastal and Shelf Science</w:t>
+        <w:t>Environmental Science &amp; Technology</w:t>
       </w:r>
       <w:r>
         <w:rPr>
@@ -3361,15 +3105,15 @@
           <w:noProof/>
           <w:szCs w:val="24"/>
         </w:rPr>
-        <w:t>164</w:t>
-      </w:r>
-      <w:r>
-        <w:rPr>
-          <w:rFonts w:ascii="Calibri" w:hAnsi="Calibri" w:cs="Times New Roman"/>
-          <w:noProof/>
-          <w:szCs w:val="24"/>
-        </w:rPr>
-        <w:t>, 94–104. doi:10.1016/j.ecss.2015.06.005</w:t>
+        <w:t>37</w:t>
+      </w:r>
+      <w:r>
+        <w:rPr>
+          <w:rFonts w:ascii="Calibri" w:hAnsi="Calibri" w:cs="Times New Roman"/>
+          <w:noProof/>
+          <w:szCs w:val="24"/>
+        </w:rPr>
+        <w:t>(18), 4182–9. Retrieved from http://www.ncbi.nlm.nih.gov/pubmed/14524451</w:t>
       </w:r>
     </w:p>
     <w:p>
@@ -3392,7 +3136,7 @@
           <w:noProof/>
           <w:szCs w:val="24"/>
         </w:rPr>
-        <w:t xml:space="preserve">Jones, M. J., Butchins, L. J., Charnock, J. M., Pattrick, R. a D., Small, J. S., Vaughan, D. J., … Livens, F. R. (2011). Reactions of radium and barium with the surfaces of carbonate minerals. </w:t>
+        <w:t xml:space="preserve">Dzombak, D., &amp; Morel, F. (1990). </w:t>
       </w:r>
       <w:r>
         <w:rPr>
@@ -3402,33 +3146,15 @@
           <w:noProof/>
           <w:szCs w:val="24"/>
         </w:rPr>
-        <w:t>Applied Geochemistry</w:t>
-      </w:r>
-      <w:r>
-        <w:rPr>
-          <w:rFonts w:ascii="Calibri" w:hAnsi="Calibri" w:cs="Times New Roman"/>
-          <w:noProof/>
-          <w:szCs w:val="24"/>
-        </w:rPr>
-        <w:t xml:space="preserve">, </w:t>
-      </w:r>
-      <w:r>
-        <w:rPr>
-          <w:rFonts w:ascii="Calibri" w:hAnsi="Calibri" w:cs="Times New Roman"/>
-          <w:i/>
-          <w:iCs/>
-          <w:noProof/>
-          <w:szCs w:val="24"/>
-        </w:rPr>
-        <w:t>26</w:t>
-      </w:r>
-      <w:r>
-        <w:rPr>
-          <w:rFonts w:ascii="Calibri" w:hAnsi="Calibri" w:cs="Times New Roman"/>
-          <w:noProof/>
-          <w:szCs w:val="24"/>
-        </w:rPr>
-        <w:t>(7), 1231–1238. doi:10.1016/j.apgeochem.2011.04.012</w:t>
+        <w:t>Surface Complexation Modeling: Hydrous Ferric Oxide</w:t>
+      </w:r>
+      <w:r>
+        <w:rPr>
+          <w:rFonts w:ascii="Calibri" w:hAnsi="Calibri" w:cs="Times New Roman"/>
+          <w:noProof/>
+          <w:szCs w:val="24"/>
+        </w:rPr>
+        <w:t>. New York, NY: Wiley.</w:t>
       </w:r>
     </w:p>
     <w:p>
@@ -3451,7 +3177,7 @@
           <w:noProof/>
           <w:szCs w:val="24"/>
         </w:rPr>
-        <w:t xml:space="preserve">Lauer, N., &amp; Vengosh, A. (2016). Age Dating Oil and Gas Wastewater Spills Using Radium Isotopes and Their Decay Products in Impacted Soil and Sediment. </w:t>
+        <w:t xml:space="preserve">Fesenko, S., Carvalho, F., Martin, P., Moore, W. S., &amp; Yankovich, T. (2014). </w:t>
       </w:r>
       <w:r>
         <w:rPr>
@@ -3461,15 +3187,33 @@
           <w:noProof/>
           <w:szCs w:val="24"/>
         </w:rPr>
-        <w:t>Environmental Science &amp; Technology Letters</w:t>
-      </w:r>
-      <w:r>
-        <w:rPr>
-          <w:rFonts w:ascii="Calibri" w:hAnsi="Calibri" w:cs="Times New Roman"/>
-          <w:noProof/>
-          <w:szCs w:val="24"/>
-        </w:rPr>
-        <w:t>, acs.estlett.6b00118. doi:10.1021/acs.estlett.6b00118</w:t>
+        <w:t>Radium in the Environment</w:t>
+      </w:r>
+      <w:r>
+        <w:rPr>
+          <w:rFonts w:ascii="Calibri" w:hAnsi="Calibri" w:cs="Times New Roman"/>
+          <w:noProof/>
+          <w:szCs w:val="24"/>
+        </w:rPr>
+        <w:t xml:space="preserve">. </w:t>
+      </w:r>
+      <w:r>
+        <w:rPr>
+          <w:rFonts w:ascii="Calibri" w:hAnsi="Calibri" w:cs="Times New Roman"/>
+          <w:i/>
+          <w:iCs/>
+          <w:noProof/>
+          <w:szCs w:val="24"/>
+        </w:rPr>
+        <w:t>The Environmental Behavior of Radium</w:t>
+      </w:r>
+      <w:r>
+        <w:rPr>
+          <w:rFonts w:ascii="Calibri" w:hAnsi="Calibri" w:cs="Times New Roman"/>
+          <w:noProof/>
+          <w:szCs w:val="24"/>
+        </w:rPr>
+        <w:t>.</w:t>
       </w:r>
     </w:p>
     <w:p>
@@ -3492,7 +3236,7 @@
           <w:noProof/>
           <w:szCs w:val="24"/>
         </w:rPr>
-        <w:t xml:space="preserve">Moore, W. S. (2003). Sources and fluxes of submarine groundwater discharge delineated by radium isotopes. </w:t>
+        <w:t xml:space="preserve">Gonneea, M. E., Morris, P. J., Dulaiova, H., &amp; Charette, M. a. (2008). New perspectives on radium behavior within a subterranean estuary. </w:t>
       </w:r>
       <w:r>
         <w:rPr>
@@ -3502,7 +3246,7 @@
           <w:noProof/>
           <w:szCs w:val="24"/>
         </w:rPr>
-        <w:t>Biogeochemistry</w:t>
+        <w:t>Marine Chemistry</w:t>
       </w:r>
       <w:r>
         <w:rPr>
@@ -3520,15 +3264,15 @@
           <w:noProof/>
           <w:szCs w:val="24"/>
         </w:rPr>
-        <w:t>66</w:t>
-      </w:r>
-      <w:r>
-        <w:rPr>
-          <w:rFonts w:ascii="Calibri" w:hAnsi="Calibri" w:cs="Times New Roman"/>
-          <w:noProof/>
-          <w:szCs w:val="24"/>
-        </w:rPr>
-        <w:t>(1), 75–93. doi:10.1023/B:BIOG.0000006065.77764.a0</w:t>
+        <w:t>109</w:t>
+      </w:r>
+      <w:r>
+        <w:rPr>
+          <w:rFonts w:ascii="Calibri" w:hAnsi="Calibri" w:cs="Times New Roman"/>
+          <w:noProof/>
+          <w:szCs w:val="24"/>
+        </w:rPr>
+        <w:t>(3-4), 250–267. doi:10.1016/j.marchem.2007.12.002</w:t>
       </w:r>
     </w:p>
     <w:p>
@@ -3551,7 +3295,7 @@
           <w:noProof/>
           <w:szCs w:val="24"/>
         </w:rPr>
-        <w:t xml:space="preserve">Naveau, A., Monteil-Rivera, F., Dumonceau, J., Catalette, H., &amp; Simoni, E. (2006). Sorption of Sr(II) and Eu(III) onto pyrite under different redox potential conditions. </w:t>
+        <w:t xml:space="preserve">Grivé, M., Duro, L., Colàs, E., &amp; Giffaut, E. (2015). Thermodynamic data selection applied to radionuclides and chemotoxic elements: An overview of the ThermoChimie-TDB. </w:t>
       </w:r>
       <w:r>
         <w:rPr>
@@ -3561,7 +3305,7 @@
           <w:noProof/>
           <w:szCs w:val="24"/>
         </w:rPr>
-        <w:t>Journal of Colloid and Interface Science</w:t>
+        <w:t>Applied Geochemistry</w:t>
       </w:r>
       <w:r>
         <w:rPr>
@@ -3579,15 +3323,15 @@
           <w:noProof/>
           <w:szCs w:val="24"/>
         </w:rPr>
-        <w:t>293</w:t>
-      </w:r>
-      <w:r>
-        <w:rPr>
-          <w:rFonts w:ascii="Calibri" w:hAnsi="Calibri" w:cs="Times New Roman"/>
-          <w:noProof/>
-          <w:szCs w:val="24"/>
-        </w:rPr>
-        <w:t>(1), 27–35. doi:10.1016/j.jcis.2005.06.049</w:t>
+        <w:t>55</w:t>
+      </w:r>
+      <w:r>
+        <w:rPr>
+          <w:rFonts w:ascii="Calibri" w:hAnsi="Calibri" w:cs="Times New Roman"/>
+          <w:noProof/>
+          <w:szCs w:val="24"/>
+        </w:rPr>
+        <w:t>, 85–94. doi:10.1016/j.apgeochem.2014.12.017</w:t>
       </w:r>
     </w:p>
     <w:p>
@@ -3610,7 +3354,7 @@
           <w:noProof/>
           <w:szCs w:val="24"/>
         </w:rPr>
-        <w:t xml:space="preserve">Nirdosh, I., Trembley, W., &amp; Johnson, C. (1990). Adsorption-desorption studies on the 226Ra-hydrated metal oxide systems. </w:t>
+        <w:t xml:space="preserve">Hughes, A. L. H., Wilson, A. M., &amp; Moore, W. S. (2015). Groundwater transport and radium variability in coastal porewaters. </w:t>
       </w:r>
       <w:r>
         <w:rPr>
@@ -3620,7 +3364,7 @@
           <w:noProof/>
           <w:szCs w:val="24"/>
         </w:rPr>
-        <w:t>Hydrometallurgy</w:t>
+        <w:t>Estuarine, Coastal and Shelf Science</w:t>
       </w:r>
       <w:r>
         <w:rPr>
@@ -3638,15 +3382,15 @@
           <w:noProof/>
           <w:szCs w:val="24"/>
         </w:rPr>
-        <w:t>24</w:t>
-      </w:r>
-      <w:r>
-        <w:rPr>
-          <w:rFonts w:ascii="Calibri" w:hAnsi="Calibri" w:cs="Times New Roman"/>
-          <w:noProof/>
-          <w:szCs w:val="24"/>
-        </w:rPr>
-        <w:t>(2), 237–248. doi:10.1016/0304-386X(90)90089-K</w:t>
+        <w:t>164</w:t>
+      </w:r>
+      <w:r>
+        <w:rPr>
+          <w:rFonts w:ascii="Calibri" w:hAnsi="Calibri" w:cs="Times New Roman"/>
+          <w:noProof/>
+          <w:szCs w:val="24"/>
+        </w:rPr>
+        <w:t>, 94–104. doi:10.1016/j.ecss.2015.06.005</w:t>
       </w:r>
     </w:p>
     <w:p>
@@ -3669,7 +3413,7 @@
           <w:noProof/>
           <w:szCs w:val="24"/>
         </w:rPr>
-        <w:t xml:space="preserve">Parkhurst, D. L., &amp; Appela, C. A. J. (2013). </w:t>
+        <w:t xml:space="preserve">Jones, M. J., Butchins, L. J., Charnock, J. M., Pattrick, R. a D., Small, J. S., Vaughan, D. J., … Livens, F. R. (2011). Reactions of radium and barium with the surfaces of carbonate minerals. </w:t>
       </w:r>
       <w:r>
         <w:rPr>
@@ -3679,15 +3423,15 @@
           <w:noProof/>
           <w:szCs w:val="24"/>
         </w:rPr>
-        <w:t>Description of Input and Examples for PHREEQC Version 3 — A Computer Program for Speciation , Batch-Reaction , One-Dimensional Transport , and Inverse Geochemical Calculations Chapter 43 of</w:t>
-      </w:r>
-      <w:r>
-        <w:rPr>
-          <w:rFonts w:ascii="Calibri" w:hAnsi="Calibri" w:cs="Times New Roman"/>
-          <w:noProof/>
-          <w:szCs w:val="24"/>
-        </w:rPr>
-        <w:t xml:space="preserve">. </w:t>
+        <w:t>Applied Geochemistry</w:t>
+      </w:r>
+      <w:r>
+        <w:rPr>
+          <w:rFonts w:ascii="Calibri" w:hAnsi="Calibri" w:cs="Times New Roman"/>
+          <w:noProof/>
+          <w:szCs w:val="24"/>
+        </w:rPr>
+        <w:t xml:space="preserve">, </w:t>
       </w:r>
       <w:r>
         <w:rPr>
@@ -3697,15 +3441,15 @@
           <w:noProof/>
           <w:szCs w:val="24"/>
         </w:rPr>
-        <w:t>U.S. Geological Survey Techniques and Methods</w:t>
-      </w:r>
-      <w:r>
-        <w:rPr>
-          <w:rFonts w:ascii="Calibri" w:hAnsi="Calibri" w:cs="Times New Roman"/>
-          <w:noProof/>
-          <w:szCs w:val="24"/>
-        </w:rPr>
-        <w:t>. Retrieved from http://pubs.usgs.gov/tm/06/a43/</w:t>
+        <w:t>26</w:t>
+      </w:r>
+      <w:r>
+        <w:rPr>
+          <w:rFonts w:ascii="Calibri" w:hAnsi="Calibri" w:cs="Times New Roman"/>
+          <w:noProof/>
+          <w:szCs w:val="24"/>
+        </w:rPr>
+        <w:t>(7), 1231–1238. doi:10.1016/j.apgeochem.2011.04.012</w:t>
       </w:r>
     </w:p>
     <w:p>
@@ -3728,7 +3472,7 @@
           <w:noProof/>
           <w:szCs w:val="24"/>
         </w:rPr>
-        <w:t xml:space="preserve">Sajih, M., Bryan, N. D., Livens, F. R., Vaughan, D. J., Descostes, M., Phrommavanh, V., … Morris, K. (2014a). Adsorption of radium and barium on goethite and ferrihydrite: A kinetic and surface complexation modelling study. </w:t>
+        <w:t xml:space="preserve">Kraepiel, A., Keiler, K. C., &amp; Morel, F. M. M. (1999). A Model for Metal Adsorption on Montmorillonite. </w:t>
       </w:r>
       <w:r>
         <w:rPr>
@@ -3738,7 +3482,7 @@
           <w:noProof/>
           <w:szCs w:val="24"/>
         </w:rPr>
-        <w:t>Geochimica et Cosmochimica Acta</w:t>
+        <w:t>Journal of Colloid and Interface Science</w:t>
       </w:r>
       <w:r>
         <w:rPr>
@@ -3756,15 +3500,15 @@
           <w:noProof/>
           <w:szCs w:val="24"/>
         </w:rPr>
-        <w:t>146</w:t>
-      </w:r>
-      <w:r>
-        <w:rPr>
-          <w:rFonts w:ascii="Calibri" w:hAnsi="Calibri" w:cs="Times New Roman"/>
-          <w:noProof/>
-          <w:szCs w:val="24"/>
-        </w:rPr>
-        <w:t>, 150–163. doi:10.1016/j.gca.2014.10.008</w:t>
+        <w:t>210</w:t>
+      </w:r>
+      <w:r>
+        <w:rPr>
+          <w:rFonts w:ascii="Calibri" w:hAnsi="Calibri" w:cs="Times New Roman"/>
+          <w:noProof/>
+          <w:szCs w:val="24"/>
+        </w:rPr>
+        <w:t>(1), 43–54. doi:10.1006/jcis.1998.5947</w:t>
       </w:r>
     </w:p>
     <w:p>
@@ -3787,7 +3531,7 @@
           <w:noProof/>
           <w:szCs w:val="24"/>
         </w:rPr>
-        <w:t xml:space="preserve">Sajih, M., Bryan, N. D., Livens, F. R., Vaughan, D. J., Descostes, M., Phrommavanh, V., … Morris, K. (2014b). Adsorption of radium and barium on goethite and ferrihydrite: A kinetic and surface complexation modelling study: SUPPLEMENTARY DATA. </w:t>
+        <w:t xml:space="preserve">Lauer, N., &amp; Vengosh, A. (2016). Age Dating Oil and Gas Wastewater Spills Using Radium Isotopes and Their Decay Products in Impacted Soil and Sediment. </w:t>
       </w:r>
       <w:r>
         <w:rPr>
@@ -3797,42 +3541,15 @@
           <w:noProof/>
           <w:szCs w:val="24"/>
         </w:rPr>
-        <w:t>Geochimica et Cosmochimica Acta</w:t>
-      </w:r>
-      <w:r>
-        <w:rPr>
-          <w:rFonts w:ascii="Calibri" w:hAnsi="Calibri" w:cs="Times New Roman"/>
-          <w:noProof/>
-          <w:szCs w:val="24"/>
-        </w:rPr>
-        <w:t xml:space="preserve">, </w:t>
-      </w:r>
-      <w:r>
-        <w:rPr>
-          <w:rFonts w:ascii="Calibri" w:hAnsi="Calibri" w:cs="Times New Roman"/>
-          <w:i/>
-          <w:iCs/>
-          <w:noProof/>
-          <w:szCs w:val="24"/>
-        </w:rPr>
-        <w:t>146</w:t>
-      </w:r>
-      <w:r>
-        <w:rPr>
-          <w:rFonts w:ascii="Calibri" w:hAnsi="Calibri" w:cs="Times New Roman"/>
-          <w:noProof/>
-          <w:szCs w:val="24"/>
-        </w:rPr>
-        <w:t xml:space="preserve">, </w:t>
-      </w:r>
-      <w:r>
-        <w:rPr>
-          <w:rFonts w:ascii="Calibri" w:hAnsi="Calibri" w:cs="Times New Roman"/>
-          <w:noProof/>
-          <w:szCs w:val="24"/>
-        </w:rPr>
-        <w:lastRenderedPageBreak/>
-        <w:t>150–163. doi:10.1016/j.gca.2014.10.008</w:t>
+        <w:t>Environmental Science &amp; Technology Letters</w:t>
+      </w:r>
+      <w:r>
+        <w:rPr>
+          <w:rFonts w:ascii="Calibri" w:hAnsi="Calibri" w:cs="Times New Roman"/>
+          <w:noProof/>
+          <w:szCs w:val="24"/>
+        </w:rPr>
+        <w:t>, acs.estlett.6b00118. doi:10.1021/acs.estlett.6b00118</w:t>
       </w:r>
     </w:p>
     <w:p>
@@ -3855,7 +3572,7 @@
           <w:noProof/>
           <w:szCs w:val="24"/>
         </w:rPr>
-        <w:t xml:space="preserve">Schwertmann, U., &amp; Cornell, R. (2000). </w:t>
+        <w:t xml:space="preserve">Moore, W. S. (2003). Sources and fluxes of submarine groundwater discharge delineated by radium isotopes. </w:t>
       </w:r>
       <w:r>
         <w:rPr>
@@ -3865,15 +3582,15 @@
           <w:noProof/>
           <w:szCs w:val="24"/>
         </w:rPr>
-        <w:t>Iron Oxides in the Laboratary</w:t>
-      </w:r>
-      <w:r>
-        <w:rPr>
-          <w:rFonts w:ascii="Calibri" w:hAnsi="Calibri" w:cs="Times New Roman"/>
-          <w:noProof/>
-          <w:szCs w:val="24"/>
-        </w:rPr>
-        <w:t xml:space="preserve">. </w:t>
+        <w:t>Biogeochemistry</w:t>
+      </w:r>
+      <w:r>
+        <w:rPr>
+          <w:rFonts w:ascii="Calibri" w:hAnsi="Calibri" w:cs="Times New Roman"/>
+          <w:noProof/>
+          <w:szCs w:val="24"/>
+        </w:rPr>
+        <w:t xml:space="preserve">, </w:t>
       </w:r>
       <w:r>
         <w:rPr>
@@ -3883,15 +3600,15 @@
           <w:noProof/>
           <w:szCs w:val="24"/>
         </w:rPr>
-        <w:t>Wiley-VCH Verlag Gmbh</w:t>
-      </w:r>
-      <w:r>
-        <w:rPr>
-          <w:rFonts w:ascii="Calibri" w:hAnsi="Calibri" w:cs="Times New Roman"/>
-          <w:noProof/>
-          <w:szCs w:val="24"/>
-        </w:rPr>
-        <w:t>. Weinheim, Germany: Wiley-VCH Verlag GmbH. doi:10.1002/9783527613229</w:t>
+        <w:t>66</w:t>
+      </w:r>
+      <w:r>
+        <w:rPr>
+          <w:rFonts w:ascii="Calibri" w:hAnsi="Calibri" w:cs="Times New Roman"/>
+          <w:noProof/>
+          <w:szCs w:val="24"/>
+        </w:rPr>
+        <w:t>(1), 75–93. doi:10.1023/B:BIOG.0000006065.77764.a0</w:t>
       </w:r>
     </w:p>
     <w:p>
@@ -3914,7 +3631,7 @@
           <w:noProof/>
           <w:szCs w:val="24"/>
         </w:rPr>
-        <w:t xml:space="preserve">Small, T. D., Warren, L. A., &amp; Roden, E. E. (1999). Sorption of Strontium by Bacteria , Fe ( III ) Oxide , and Bacteria - Fe ( III ) Oxide Composites, </w:t>
+        <w:t xml:space="preserve">Naveau, A., Monteil-Rivera, F., Dumonceau, J., Catalette, H., &amp; Simoni, E. (2006). Sorption of Sr(II) and Eu(III) onto pyrite under different redox potential conditions. </w:t>
       </w:r>
       <w:r>
         <w:rPr>
@@ -3924,15 +3641,33 @@
           <w:noProof/>
           <w:szCs w:val="24"/>
         </w:rPr>
-        <w:t>33</w:t>
-      </w:r>
-      <w:r>
-        <w:rPr>
-          <w:rFonts w:ascii="Calibri" w:hAnsi="Calibri" w:cs="Times New Roman"/>
-          <w:noProof/>
-          <w:szCs w:val="24"/>
-        </w:rPr>
-        <w:t>(24), 4465–4470.</w:t>
+        <w:t>Journal of Colloid and Interface Science</w:t>
+      </w:r>
+      <w:r>
+        <w:rPr>
+          <w:rFonts w:ascii="Calibri" w:hAnsi="Calibri" w:cs="Times New Roman"/>
+          <w:noProof/>
+          <w:szCs w:val="24"/>
+        </w:rPr>
+        <w:t xml:space="preserve">, </w:t>
+      </w:r>
+      <w:r>
+        <w:rPr>
+          <w:rFonts w:ascii="Calibri" w:hAnsi="Calibri" w:cs="Times New Roman"/>
+          <w:i/>
+          <w:iCs/>
+          <w:noProof/>
+          <w:szCs w:val="24"/>
+        </w:rPr>
+        <w:t>293</w:t>
+      </w:r>
+      <w:r>
+        <w:rPr>
+          <w:rFonts w:ascii="Calibri" w:hAnsi="Calibri" w:cs="Times New Roman"/>
+          <w:noProof/>
+          <w:szCs w:val="24"/>
+        </w:rPr>
+        <w:t>(1), 27–35. doi:10.1016/j.jcis.2005.06.049</w:t>
       </w:r>
     </w:p>
     <w:p>
@@ -3955,7 +3690,7 @@
           <w:noProof/>
           <w:szCs w:val="24"/>
         </w:rPr>
-        <w:t xml:space="preserve">Stookey, L. L. (1970). Ferrozine---a new spectrophotometric reagent for iron. </w:t>
+        <w:t xml:space="preserve">Nirdosh, I., Trembley, W., &amp; Johnson, C. (1990). Adsorption-desorption studies on the 226Ra-hydrated metal oxide systems. </w:t>
       </w:r>
       <w:r>
         <w:rPr>
@@ -3965,7 +3700,7 @@
           <w:noProof/>
           <w:szCs w:val="24"/>
         </w:rPr>
-        <w:t>Analytical Chemistry</w:t>
+        <w:t>Hydrometallurgy</w:t>
       </w:r>
       <w:r>
         <w:rPr>
@@ -3983,15 +3718,15 @@
           <w:noProof/>
           <w:szCs w:val="24"/>
         </w:rPr>
-        <w:t>42</w:t>
-      </w:r>
-      <w:r>
-        <w:rPr>
-          <w:rFonts w:ascii="Calibri" w:hAnsi="Calibri" w:cs="Times New Roman"/>
-          <w:noProof/>
-          <w:szCs w:val="24"/>
-        </w:rPr>
-        <w:t>(7), 779–781. doi:10.1021/ac60289a016</w:t>
+        <w:t>24</w:t>
+      </w:r>
+      <w:r>
+        <w:rPr>
+          <w:rFonts w:ascii="Calibri" w:hAnsi="Calibri" w:cs="Times New Roman"/>
+          <w:noProof/>
+          <w:szCs w:val="24"/>
+        </w:rPr>
+        <w:t>(2), 237–248. doi:10.1016/0304-386X(90)90089-K</w:t>
       </w:r>
     </w:p>
     <w:p>
@@ -4014,7 +3749,7 @@
           <w:noProof/>
           <w:szCs w:val="24"/>
         </w:rPr>
-        <w:t xml:space="preserve">Sverjensky, D. A. (2006). Prediction of the speciation of alkaline earths adsorbed on mineral surfaces in salt solutions. </w:t>
+        <w:t xml:space="preserve">Parkhurst, D. L., &amp; Appela, C. A. J. (2013). </w:t>
       </w:r>
       <w:r>
         <w:rPr>
@@ -4024,15 +3759,15 @@
           <w:noProof/>
           <w:szCs w:val="24"/>
         </w:rPr>
-        <w:t>Geochimica et Cosmochimica Acta</w:t>
-      </w:r>
-      <w:r>
-        <w:rPr>
-          <w:rFonts w:ascii="Calibri" w:hAnsi="Calibri" w:cs="Times New Roman"/>
-          <w:noProof/>
-          <w:szCs w:val="24"/>
-        </w:rPr>
-        <w:t xml:space="preserve">, </w:t>
+        <w:t>Description of Input and Examples for PHREEQC Version 3 — A Computer Program for Speciation , Batch-Reaction , One-Dimensional Transport , and Inverse Geochemical Calculations Chapter 43 of</w:t>
+      </w:r>
+      <w:r>
+        <w:rPr>
+          <w:rFonts w:ascii="Calibri" w:hAnsi="Calibri" w:cs="Times New Roman"/>
+          <w:noProof/>
+          <w:szCs w:val="24"/>
+        </w:rPr>
+        <w:t xml:space="preserve">. </w:t>
       </w:r>
       <w:r>
         <w:rPr>
@@ -4042,15 +3777,24 @@
           <w:noProof/>
           <w:szCs w:val="24"/>
         </w:rPr>
-        <w:t>70</w:t>
-      </w:r>
-      <w:r>
-        <w:rPr>
-          <w:rFonts w:ascii="Calibri" w:hAnsi="Calibri" w:cs="Times New Roman"/>
-          <w:noProof/>
-          <w:szCs w:val="24"/>
-        </w:rPr>
-        <w:t>(10), 2427–2453. doi:10.1016/j.gca.2006.01.006</w:t>
+        <w:t>U.S. Geological Survey Techniques and Methods</w:t>
+      </w:r>
+      <w:r>
+        <w:rPr>
+          <w:rFonts w:ascii="Calibri" w:hAnsi="Calibri" w:cs="Times New Roman"/>
+          <w:noProof/>
+          <w:szCs w:val="24"/>
+        </w:rPr>
+        <w:t xml:space="preserve">. Retrieved </w:t>
+      </w:r>
+      <w:r>
+        <w:rPr>
+          <w:rFonts w:ascii="Calibri" w:hAnsi="Calibri" w:cs="Times New Roman"/>
+          <w:noProof/>
+          <w:szCs w:val="24"/>
+        </w:rPr>
+        <w:lastRenderedPageBreak/>
+        <w:t>from http://pubs.usgs.gov/tm/06/a43/</w:t>
       </w:r>
     </w:p>
     <w:p>
@@ -4073,7 +3817,7 @@
           <w:noProof/>
           <w:szCs w:val="24"/>
         </w:rPr>
-        <w:t xml:space="preserve">Tamamura, S., Takada, T., Tomita, J., Nagao, S., Fukushi, K., &amp; Yamamoto, M. (2013). Salinity dependence of 226Ra adsorption on montmorillonite and kaolinite. </w:t>
+        <w:t xml:space="preserve">Rahnemaie, R., Hiemstra, T., &amp; van Riemsdijk, W. H. (2006). Inner- and outer-sphere complexation of ions at the goethite-solution interface. </w:t>
       </w:r>
       <w:r>
         <w:rPr>
@@ -4083,7 +3827,7 @@
           <w:noProof/>
           <w:szCs w:val="24"/>
         </w:rPr>
-        <w:t>Journal of Radioanalytical and Nuclear Chemistry</w:t>
+        <w:t>Journal of Colloid and Interface Science</w:t>
       </w:r>
       <w:r>
         <w:rPr>
@@ -4101,15 +3845,15 @@
           <w:noProof/>
           <w:szCs w:val="24"/>
         </w:rPr>
-        <w:t>299</w:t>
-      </w:r>
-      <w:r>
-        <w:rPr>
-          <w:rFonts w:ascii="Calibri" w:hAnsi="Calibri" w:cs="Times New Roman"/>
-          <w:noProof/>
-          <w:szCs w:val="24"/>
-        </w:rPr>
-        <w:t>(1), 569–575. doi:10.1007/s10967-013-2740-3</w:t>
+        <w:t>297</w:t>
+      </w:r>
+      <w:r>
+        <w:rPr>
+          <w:rFonts w:ascii="Calibri" w:hAnsi="Calibri" w:cs="Times New Roman"/>
+          <w:noProof/>
+          <w:szCs w:val="24"/>
+        </w:rPr>
+        <w:t>(2), 379–388. doi:10.1016/j.jcis.2005.11.003</w:t>
       </w:r>
     </w:p>
     <w:p>
@@ -4132,7 +3876,7 @@
           <w:noProof/>
           <w:szCs w:val="24"/>
         </w:rPr>
-        <w:t xml:space="preserve">Warner, N. R., Christie, C. a., Jackson, R. B., &amp; Vengosh, A. (2013). Impacts of shale gas wastewater disposal on water quality in Western Pennsylvania. </w:t>
+        <w:t xml:space="preserve">Sahai, N., Carroll, S. A., Roberts, S., &amp; O’Day, P. A. (2000). X-Ray Absorption Spectroscopy of Strontium(II) Coordination. </w:t>
       </w:r>
       <w:r>
         <w:rPr>
@@ -4142,7 +3886,7 @@
           <w:noProof/>
           <w:szCs w:val="24"/>
         </w:rPr>
-        <w:t>Environmental Science and Technology</w:t>
+        <w:t>Journal of Colloid and Interface Science</w:t>
       </w:r>
       <w:r>
         <w:rPr>
@@ -4160,15 +3904,15 @@
           <w:noProof/>
           <w:szCs w:val="24"/>
         </w:rPr>
-        <w:t>47</w:t>
-      </w:r>
-      <w:r>
-        <w:rPr>
-          <w:rFonts w:ascii="Calibri" w:hAnsi="Calibri" w:cs="Times New Roman"/>
-          <w:noProof/>
-          <w:szCs w:val="24"/>
-        </w:rPr>
-        <w:t>, 11849–11857. doi:10.1021/es402165b</w:t>
+        <w:t>222</w:t>
+      </w:r>
+      <w:r>
+        <w:rPr>
+          <w:rFonts w:ascii="Calibri" w:hAnsi="Calibri" w:cs="Times New Roman"/>
+          <w:noProof/>
+          <w:szCs w:val="24"/>
+        </w:rPr>
+        <w:t>(2), 198–212. doi:10.1006/jcis.1999.6562</w:t>
       </w:r>
     </w:p>
     <w:p>
@@ -4191,7 +3935,7 @@
           <w:noProof/>
           <w:szCs w:val="24"/>
         </w:rPr>
-        <w:t xml:space="preserve">Zhang, P. C., Brady, P. V., Arthur, S. E., Zhou, W. Q., Sawyer, D., &amp; Hesterberg, D. A. (2001). Adsorption of barium(II) on montmorillonite: An EXAFS study. </w:t>
+        <w:t xml:space="preserve">Sajih, M., Bryan, N. D., Livens, F. R., Vaughan, D. J., Descostes, M., Phrommavanh, V., … Morris, K. (2014a). Adsorption of radium and barium on goethite and ferrihydrite: A kinetic and surface complexation modelling study. </w:t>
       </w:r>
       <w:r>
         <w:rPr>
@@ -4201,7 +3945,7 @@
           <w:noProof/>
           <w:szCs w:val="24"/>
         </w:rPr>
-        <w:t>Colloids and Surfaces A: Physicochemical and Engineering Aspects</w:t>
+        <w:t>Geochimica et Cosmochimica Acta</w:t>
       </w:r>
       <w:r>
         <w:rPr>
@@ -4219,15 +3963,15 @@
           <w:noProof/>
           <w:szCs w:val="24"/>
         </w:rPr>
-        <w:t>190</w:t>
-      </w:r>
-      <w:r>
-        <w:rPr>
-          <w:rFonts w:ascii="Calibri" w:hAnsi="Calibri" w:cs="Times New Roman"/>
-          <w:noProof/>
-          <w:szCs w:val="24"/>
-        </w:rPr>
-        <w:t>(3), 239–249. doi:10.1016/S0927-7757(01)00592-1</w:t>
+        <w:t>146</w:t>
+      </w:r>
+      <w:r>
+        <w:rPr>
+          <w:rFonts w:ascii="Calibri" w:hAnsi="Calibri" w:cs="Times New Roman"/>
+          <w:noProof/>
+          <w:szCs w:val="24"/>
+        </w:rPr>
+        <w:t>, 150–163. doi:10.1016/j.gca.2014.10.008</w:t>
       </w:r>
     </w:p>
     <w:p>
@@ -4239,17 +3983,18 @@
         <w:spacing w:line="240" w:lineRule="auto"/>
         <w:ind w:left="480" w:hanging="480"/>
         <w:rPr>
-          <w:rFonts w:ascii="Calibri" w:hAnsi="Calibri"/>
-          <w:noProof/>
-        </w:rPr>
-      </w:pPr>
-      <w:r>
-        <w:rPr>
-          <w:rFonts w:ascii="Calibri" w:hAnsi="Calibri" w:cs="Times New Roman"/>
-          <w:noProof/>
-          <w:szCs w:val="24"/>
-        </w:rPr>
-        <w:t xml:space="preserve">Zhang, T., Gregory, K., Hammack, R. W., &amp; Vidic, R. D. (2014). Co-precipitation of radium with barium and strontium sulfate and its impact on the fate of radium during treatment of produced water from unconventional gas extraction. </w:t>
+          <w:rFonts w:ascii="Calibri" w:hAnsi="Calibri" w:cs="Times New Roman"/>
+          <w:noProof/>
+          <w:szCs w:val="24"/>
+        </w:rPr>
+      </w:pPr>
+      <w:r>
+        <w:rPr>
+          <w:rFonts w:ascii="Calibri" w:hAnsi="Calibri" w:cs="Times New Roman"/>
+          <w:noProof/>
+          <w:szCs w:val="24"/>
+        </w:rPr>
+        <w:t xml:space="preserve">Sajih, M., Bryan, N. D., Livens, F. R., Vaughan, D. J., Descostes, M., Phrommavanh, V., … Morris, K. (2014b). Adsorption of radium and barium on goethite and ferrihydrite: A kinetic and surface complexation modelling study: SUPPLEMENTARY DATA. </w:t>
       </w:r>
       <w:r>
         <w:rPr>
@@ -4259,7 +4004,7 @@
           <w:noProof/>
           <w:szCs w:val="24"/>
         </w:rPr>
-        <w:t>Environmental Science and Technology</w:t>
+        <w:t>Geochimica et Cosmochimica Acta</w:t>
       </w:r>
       <w:r>
         <w:rPr>
@@ -4277,15 +4022,15 @@
           <w:noProof/>
           <w:szCs w:val="24"/>
         </w:rPr>
-        <w:t>48</w:t>
-      </w:r>
-      <w:r>
-        <w:rPr>
-          <w:rFonts w:ascii="Calibri" w:hAnsi="Calibri" w:cs="Times New Roman"/>
-          <w:noProof/>
-          <w:szCs w:val="24"/>
-        </w:rPr>
-        <w:t>(8), 4596–4603. doi:10.1021/es405168b</w:t>
+        <w:t>146</w:t>
+      </w:r>
+      <w:r>
+        <w:rPr>
+          <w:rFonts w:ascii="Calibri" w:hAnsi="Calibri" w:cs="Times New Roman"/>
+          <w:noProof/>
+          <w:szCs w:val="24"/>
+        </w:rPr>
+        <w:t>, 150–163. doi:10.1016/j.gca.2014.10.008</w:t>
       </w:r>
     </w:p>
     <w:p>
@@ -4296,6 +4041,459 @@
         <w:adjustRightInd w:val="0"/>
         <w:spacing w:line="240" w:lineRule="auto"/>
         <w:ind w:left="480" w:hanging="480"/>
+        <w:rPr>
+          <w:rFonts w:ascii="Calibri" w:hAnsi="Calibri" w:cs="Times New Roman"/>
+          <w:noProof/>
+          <w:szCs w:val="24"/>
+        </w:rPr>
+      </w:pPr>
+      <w:r>
+        <w:rPr>
+          <w:rFonts w:ascii="Calibri" w:hAnsi="Calibri" w:cs="Times New Roman"/>
+          <w:noProof/>
+          <w:szCs w:val="24"/>
+        </w:rPr>
+        <w:t xml:space="preserve">Schwertmann, U., &amp; Cornell, R. (2000). </w:t>
+      </w:r>
+      <w:r>
+        <w:rPr>
+          <w:rFonts w:ascii="Calibri" w:hAnsi="Calibri" w:cs="Times New Roman"/>
+          <w:i/>
+          <w:iCs/>
+          <w:noProof/>
+          <w:szCs w:val="24"/>
+        </w:rPr>
+        <w:t>Iron Oxides in the Laboratary</w:t>
+      </w:r>
+      <w:r>
+        <w:rPr>
+          <w:rFonts w:ascii="Calibri" w:hAnsi="Calibri" w:cs="Times New Roman"/>
+          <w:noProof/>
+          <w:szCs w:val="24"/>
+        </w:rPr>
+        <w:t xml:space="preserve">. </w:t>
+      </w:r>
+      <w:r>
+        <w:rPr>
+          <w:rFonts w:ascii="Calibri" w:hAnsi="Calibri" w:cs="Times New Roman"/>
+          <w:i/>
+          <w:iCs/>
+          <w:noProof/>
+          <w:szCs w:val="24"/>
+        </w:rPr>
+        <w:t>Wiley-VCH Verlag Gmbh</w:t>
+      </w:r>
+      <w:r>
+        <w:rPr>
+          <w:rFonts w:ascii="Calibri" w:hAnsi="Calibri" w:cs="Times New Roman"/>
+          <w:noProof/>
+          <w:szCs w:val="24"/>
+        </w:rPr>
+        <w:t>. Weinheim, Germany: Wiley-VCH Verlag GmbH. doi:10.1002/9783527613229</w:t>
+      </w:r>
+    </w:p>
+    <w:p>
+      <w:pPr>
+        <w:widowControl w:val="0"/>
+        <w:autoSpaceDE w:val="0"/>
+        <w:autoSpaceDN w:val="0"/>
+        <w:adjustRightInd w:val="0"/>
+        <w:spacing w:line="240" w:lineRule="auto"/>
+        <w:ind w:left="480" w:hanging="480"/>
+        <w:rPr>
+          <w:rFonts w:ascii="Calibri" w:hAnsi="Calibri" w:cs="Times New Roman"/>
+          <w:noProof/>
+          <w:szCs w:val="24"/>
+        </w:rPr>
+      </w:pPr>
+      <w:r>
+        <w:rPr>
+          <w:rFonts w:ascii="Calibri" w:hAnsi="Calibri" w:cs="Times New Roman"/>
+          <w:noProof/>
+          <w:szCs w:val="24"/>
+        </w:rPr>
+        <w:t xml:space="preserve">Small, T. D., Warren, L. A., &amp; Roden, E. E. (1999). Sorption of Strontium by Bacteria , Fe ( III ) Oxide , and Bacteria - Fe ( III ) Oxide Composites, </w:t>
+      </w:r>
+      <w:r>
+        <w:rPr>
+          <w:rFonts w:ascii="Calibri" w:hAnsi="Calibri" w:cs="Times New Roman"/>
+          <w:i/>
+          <w:iCs/>
+          <w:noProof/>
+          <w:szCs w:val="24"/>
+        </w:rPr>
+        <w:t>33</w:t>
+      </w:r>
+      <w:r>
+        <w:rPr>
+          <w:rFonts w:ascii="Calibri" w:hAnsi="Calibri" w:cs="Times New Roman"/>
+          <w:noProof/>
+          <w:szCs w:val="24"/>
+        </w:rPr>
+        <w:t>(24), 4465–4470.</w:t>
+      </w:r>
+    </w:p>
+    <w:p>
+      <w:pPr>
+        <w:widowControl w:val="0"/>
+        <w:autoSpaceDE w:val="0"/>
+        <w:autoSpaceDN w:val="0"/>
+        <w:adjustRightInd w:val="0"/>
+        <w:spacing w:line="240" w:lineRule="auto"/>
+        <w:ind w:left="480" w:hanging="480"/>
+        <w:rPr>
+          <w:rFonts w:ascii="Calibri" w:hAnsi="Calibri" w:cs="Times New Roman"/>
+          <w:noProof/>
+          <w:szCs w:val="24"/>
+        </w:rPr>
+      </w:pPr>
+      <w:r>
+        <w:rPr>
+          <w:rFonts w:ascii="Calibri" w:hAnsi="Calibri" w:cs="Times New Roman"/>
+          <w:noProof/>
+          <w:szCs w:val="24"/>
+        </w:rPr>
+        <w:t xml:space="preserve">Stookey, L. L. (1970). Ferrozine---a new spectrophotometric reagent for iron. </w:t>
+      </w:r>
+      <w:r>
+        <w:rPr>
+          <w:rFonts w:ascii="Calibri" w:hAnsi="Calibri" w:cs="Times New Roman"/>
+          <w:i/>
+          <w:iCs/>
+          <w:noProof/>
+          <w:szCs w:val="24"/>
+        </w:rPr>
+        <w:t>Analytical Chemistry</w:t>
+      </w:r>
+      <w:r>
+        <w:rPr>
+          <w:rFonts w:ascii="Calibri" w:hAnsi="Calibri" w:cs="Times New Roman"/>
+          <w:noProof/>
+          <w:szCs w:val="24"/>
+        </w:rPr>
+        <w:t xml:space="preserve">, </w:t>
+      </w:r>
+      <w:r>
+        <w:rPr>
+          <w:rFonts w:ascii="Calibri" w:hAnsi="Calibri" w:cs="Times New Roman"/>
+          <w:i/>
+          <w:iCs/>
+          <w:noProof/>
+          <w:szCs w:val="24"/>
+        </w:rPr>
+        <w:t>42</w:t>
+      </w:r>
+      <w:r>
+        <w:rPr>
+          <w:rFonts w:ascii="Calibri" w:hAnsi="Calibri" w:cs="Times New Roman"/>
+          <w:noProof/>
+          <w:szCs w:val="24"/>
+        </w:rPr>
+        <w:t>(7), 779–781. doi:10.1021/ac60289a016</w:t>
+      </w:r>
+    </w:p>
+    <w:p>
+      <w:pPr>
+        <w:widowControl w:val="0"/>
+        <w:autoSpaceDE w:val="0"/>
+        <w:autoSpaceDN w:val="0"/>
+        <w:adjustRightInd w:val="0"/>
+        <w:spacing w:line="240" w:lineRule="auto"/>
+        <w:ind w:left="480" w:hanging="480"/>
+        <w:rPr>
+          <w:rFonts w:ascii="Calibri" w:hAnsi="Calibri" w:cs="Times New Roman"/>
+          <w:noProof/>
+          <w:szCs w:val="24"/>
+        </w:rPr>
+      </w:pPr>
+      <w:r>
+        <w:rPr>
+          <w:rFonts w:ascii="Calibri" w:hAnsi="Calibri" w:cs="Times New Roman"/>
+          <w:noProof/>
+          <w:szCs w:val="24"/>
+        </w:rPr>
+        <w:t xml:space="preserve">Sverjensky, D. A. (2006). Prediction of the speciation of alkaline earths adsorbed on mineral surfaces in salt solutions. </w:t>
+      </w:r>
+      <w:r>
+        <w:rPr>
+          <w:rFonts w:ascii="Calibri" w:hAnsi="Calibri" w:cs="Times New Roman"/>
+          <w:i/>
+          <w:iCs/>
+          <w:noProof/>
+          <w:szCs w:val="24"/>
+        </w:rPr>
+        <w:t>Geochimica et Cosmochimica Acta</w:t>
+      </w:r>
+      <w:r>
+        <w:rPr>
+          <w:rFonts w:ascii="Calibri" w:hAnsi="Calibri" w:cs="Times New Roman"/>
+          <w:noProof/>
+          <w:szCs w:val="24"/>
+        </w:rPr>
+        <w:t xml:space="preserve">, </w:t>
+      </w:r>
+      <w:r>
+        <w:rPr>
+          <w:rFonts w:ascii="Calibri" w:hAnsi="Calibri" w:cs="Times New Roman"/>
+          <w:i/>
+          <w:iCs/>
+          <w:noProof/>
+          <w:szCs w:val="24"/>
+        </w:rPr>
+        <w:t>70</w:t>
+      </w:r>
+      <w:r>
+        <w:rPr>
+          <w:rFonts w:ascii="Calibri" w:hAnsi="Calibri" w:cs="Times New Roman"/>
+          <w:noProof/>
+          <w:szCs w:val="24"/>
+        </w:rPr>
+        <w:t>(10), 2427–2453. doi:10.1016/j.gca.2006.01.006</w:t>
+      </w:r>
+    </w:p>
+    <w:p>
+      <w:pPr>
+        <w:widowControl w:val="0"/>
+        <w:autoSpaceDE w:val="0"/>
+        <w:autoSpaceDN w:val="0"/>
+        <w:adjustRightInd w:val="0"/>
+        <w:spacing w:line="240" w:lineRule="auto"/>
+        <w:ind w:left="480" w:hanging="480"/>
+        <w:rPr>
+          <w:rFonts w:ascii="Calibri" w:hAnsi="Calibri" w:cs="Times New Roman"/>
+          <w:noProof/>
+          <w:szCs w:val="24"/>
+        </w:rPr>
+      </w:pPr>
+      <w:r>
+        <w:rPr>
+          <w:rFonts w:ascii="Calibri" w:hAnsi="Calibri" w:cs="Times New Roman"/>
+          <w:noProof/>
+          <w:szCs w:val="24"/>
+        </w:rPr>
+        <w:t xml:space="preserve">Tamamura, S., Takada, T., Tomita, J., Nagao, S., Fukushi, K., &amp; Yamamoto, M. (2013). Salinity dependence of 226Ra adsorption on montmorillonite and kaolinite. </w:t>
+      </w:r>
+      <w:r>
+        <w:rPr>
+          <w:rFonts w:ascii="Calibri" w:hAnsi="Calibri" w:cs="Times New Roman"/>
+          <w:i/>
+          <w:iCs/>
+          <w:noProof/>
+          <w:szCs w:val="24"/>
+        </w:rPr>
+        <w:t>Journal of Radioanalytical and Nuclear Chemistry</w:t>
+      </w:r>
+      <w:r>
+        <w:rPr>
+          <w:rFonts w:ascii="Calibri" w:hAnsi="Calibri" w:cs="Times New Roman"/>
+          <w:noProof/>
+          <w:szCs w:val="24"/>
+        </w:rPr>
+        <w:t xml:space="preserve">, </w:t>
+      </w:r>
+      <w:r>
+        <w:rPr>
+          <w:rFonts w:ascii="Calibri" w:hAnsi="Calibri" w:cs="Times New Roman"/>
+          <w:i/>
+          <w:iCs/>
+          <w:noProof/>
+          <w:szCs w:val="24"/>
+        </w:rPr>
+        <w:t>299</w:t>
+      </w:r>
+      <w:r>
+        <w:rPr>
+          <w:rFonts w:ascii="Calibri" w:hAnsi="Calibri" w:cs="Times New Roman"/>
+          <w:noProof/>
+          <w:szCs w:val="24"/>
+        </w:rPr>
+        <w:t>(1), 569–575. doi:10.1007/s10967-013-2740-3</w:t>
+      </w:r>
+    </w:p>
+    <w:p>
+      <w:pPr>
+        <w:widowControl w:val="0"/>
+        <w:autoSpaceDE w:val="0"/>
+        <w:autoSpaceDN w:val="0"/>
+        <w:adjustRightInd w:val="0"/>
+        <w:spacing w:line="240" w:lineRule="auto"/>
+        <w:ind w:left="480" w:hanging="480"/>
+        <w:rPr>
+          <w:rFonts w:ascii="Calibri" w:hAnsi="Calibri" w:cs="Times New Roman"/>
+          <w:noProof/>
+          <w:szCs w:val="24"/>
+        </w:rPr>
+      </w:pPr>
+      <w:r>
+        <w:rPr>
+          <w:rFonts w:ascii="Calibri" w:hAnsi="Calibri" w:cs="Times New Roman"/>
+          <w:noProof/>
+          <w:szCs w:val="24"/>
+        </w:rPr>
+        <w:t xml:space="preserve">Warner, N. R., Christie, C. a., Jackson, R. B., &amp; Vengosh, A. (2013). Impacts of shale gas wastewater disposal on water quality in Western Pennsylvania. </w:t>
+      </w:r>
+      <w:r>
+        <w:rPr>
+          <w:rFonts w:ascii="Calibri" w:hAnsi="Calibri" w:cs="Times New Roman"/>
+          <w:i/>
+          <w:iCs/>
+          <w:noProof/>
+          <w:szCs w:val="24"/>
+        </w:rPr>
+        <w:t>Environmental Science and Technology</w:t>
+      </w:r>
+      <w:r>
+        <w:rPr>
+          <w:rFonts w:ascii="Calibri" w:hAnsi="Calibri" w:cs="Times New Roman"/>
+          <w:noProof/>
+          <w:szCs w:val="24"/>
+        </w:rPr>
+        <w:t xml:space="preserve">, </w:t>
+      </w:r>
+      <w:r>
+        <w:rPr>
+          <w:rFonts w:ascii="Calibri" w:hAnsi="Calibri" w:cs="Times New Roman"/>
+          <w:i/>
+          <w:iCs/>
+          <w:noProof/>
+          <w:szCs w:val="24"/>
+        </w:rPr>
+        <w:t>47</w:t>
+      </w:r>
+      <w:r>
+        <w:rPr>
+          <w:rFonts w:ascii="Calibri" w:hAnsi="Calibri" w:cs="Times New Roman"/>
+          <w:noProof/>
+          <w:szCs w:val="24"/>
+        </w:rPr>
+        <w:t>, 11849–11857. doi:10.1021/es402165b</w:t>
+      </w:r>
+    </w:p>
+    <w:p>
+      <w:pPr>
+        <w:widowControl w:val="0"/>
+        <w:autoSpaceDE w:val="0"/>
+        <w:autoSpaceDN w:val="0"/>
+        <w:adjustRightInd w:val="0"/>
+        <w:spacing w:line="240" w:lineRule="auto"/>
+        <w:ind w:left="480" w:hanging="480"/>
+        <w:rPr>
+          <w:rFonts w:ascii="Calibri" w:hAnsi="Calibri" w:cs="Times New Roman"/>
+          <w:noProof/>
+          <w:szCs w:val="24"/>
+        </w:rPr>
+      </w:pPr>
+      <w:r>
+        <w:rPr>
+          <w:rFonts w:ascii="Calibri" w:hAnsi="Calibri" w:cs="Times New Roman"/>
+          <w:noProof/>
+          <w:szCs w:val="24"/>
+        </w:rPr>
+        <w:t xml:space="preserve">Zhang, P. C., Brady, P. V., Arthur, S. E., Zhou, W. Q., Sawyer, D., &amp; Hesterberg, D. A. (2001). Adsorption of barium(II) on montmorillonite: An EXAFS study. </w:t>
+      </w:r>
+      <w:r>
+        <w:rPr>
+          <w:rFonts w:ascii="Calibri" w:hAnsi="Calibri" w:cs="Times New Roman"/>
+          <w:i/>
+          <w:iCs/>
+          <w:noProof/>
+          <w:szCs w:val="24"/>
+        </w:rPr>
+        <w:t>Colloids and Surfaces A: Physicochemical and Engineering Aspects</w:t>
+      </w:r>
+      <w:r>
+        <w:rPr>
+          <w:rFonts w:ascii="Calibri" w:hAnsi="Calibri" w:cs="Times New Roman"/>
+          <w:noProof/>
+          <w:szCs w:val="24"/>
+        </w:rPr>
+        <w:t xml:space="preserve">, </w:t>
+      </w:r>
+      <w:r>
+        <w:rPr>
+          <w:rFonts w:ascii="Calibri" w:hAnsi="Calibri" w:cs="Times New Roman"/>
+          <w:i/>
+          <w:iCs/>
+          <w:noProof/>
+          <w:szCs w:val="24"/>
+        </w:rPr>
+        <w:t>190</w:t>
+      </w:r>
+      <w:r>
+        <w:rPr>
+          <w:rFonts w:ascii="Calibri" w:hAnsi="Calibri" w:cs="Times New Roman"/>
+          <w:noProof/>
+          <w:szCs w:val="24"/>
+        </w:rPr>
+        <w:t>(3), 239–249. doi:10.1016/S0927-7757(01)00592-1</w:t>
+      </w:r>
+    </w:p>
+    <w:p>
+      <w:pPr>
+        <w:widowControl w:val="0"/>
+        <w:autoSpaceDE w:val="0"/>
+        <w:autoSpaceDN w:val="0"/>
+        <w:adjustRightInd w:val="0"/>
+        <w:spacing w:line="240" w:lineRule="auto"/>
+        <w:ind w:left="480" w:hanging="480"/>
+        <w:rPr>
+          <w:rFonts w:ascii="Calibri" w:hAnsi="Calibri"/>
+          <w:noProof/>
+        </w:rPr>
+      </w:pPr>
+      <w:r>
+        <w:rPr>
+          <w:rFonts w:ascii="Calibri" w:hAnsi="Calibri" w:cs="Times New Roman"/>
+          <w:noProof/>
+          <w:szCs w:val="24"/>
+        </w:rPr>
+        <w:t xml:space="preserve">Zhang, T., Gregory, K., Hammack, R. W., &amp; Vidic, R. D. (2014). Co-precipitation of radium with barium and strontium sulfate and its impact on the fate of radium during treatment of produced water from unconventional gas extraction. </w:t>
+      </w:r>
+      <w:r>
+        <w:rPr>
+          <w:rFonts w:ascii="Calibri" w:hAnsi="Calibri" w:cs="Times New Roman"/>
+          <w:i/>
+          <w:iCs/>
+          <w:noProof/>
+          <w:szCs w:val="24"/>
+        </w:rPr>
+        <w:t>Environmental Science and Technology</w:t>
+      </w:r>
+      <w:r>
+        <w:rPr>
+          <w:rFonts w:ascii="Calibri" w:hAnsi="Calibri" w:cs="Times New Roman"/>
+          <w:noProof/>
+          <w:szCs w:val="24"/>
+        </w:rPr>
+        <w:t xml:space="preserve">, </w:t>
+      </w:r>
+      <w:r>
+        <w:rPr>
+          <w:rFonts w:ascii="Calibri" w:hAnsi="Calibri" w:cs="Times New Roman"/>
+          <w:i/>
+          <w:iCs/>
+          <w:noProof/>
+          <w:szCs w:val="24"/>
+        </w:rPr>
+        <w:t>48</w:t>
+      </w:r>
+      <w:r>
+        <w:rPr>
+          <w:rFonts w:ascii="Calibri" w:hAnsi="Calibri" w:cs="Times New Roman"/>
+          <w:noProof/>
+          <w:szCs w:val="24"/>
+        </w:rPr>
+        <w:t>(8), 4596–4603. doi:10.1021/es405168b</w:t>
+      </w:r>
+    </w:p>
+    <w:p>
+      <w:pPr>
+        <w:widowControl w:val="0"/>
+        <w:autoSpaceDE w:val="0"/>
+        <w:autoSpaceDN w:val="0"/>
+        <w:adjustRightInd w:val="0"/>
+        <w:spacing w:line="240" w:lineRule="auto"/>
+        <w:ind w:left="480" w:hanging="480"/>
       </w:pPr>
       <w:r>
         <w:fldChar w:fldCharType="end"/>
@@ -4316,15 +4514,7 @@
       </w:r>
       <w:commentRangeStart w:id="6"/>
       <w:r>
-        <w:t xml:space="preserve">Reaction </w:t>
-      </w:r>
-      <w:proofErr w:type="spellStart"/>
-      <w:r>
-        <w:t>Stoichiometries</w:t>
-      </w:r>
-      <w:proofErr w:type="spellEnd"/>
-      <w:r>
-        <w:t xml:space="preserve"> and Associated log K</w:t>
+        <w:t>Reaction Stoichiometries and Associated log K</w:t>
       </w:r>
       <w:commentRangeEnd w:id="6"/>
       <w:r>
@@ -4355,13 +4545,9 @@
           <w:numId w:val="1"/>
         </w:numPr>
       </w:pPr>
-      <w:proofErr w:type="spellStart"/>
-      <w:r>
-        <w:t>FhyOH</w:t>
-      </w:r>
-      <w:proofErr w:type="spellEnd"/>
-      <w:r>
-        <w:t xml:space="preserve"> + H+ = FhyOH</w:t>
+      <w:r>
+        <w:lastRenderedPageBreak/>
+        <w:t>FhyOH + H+ = FhyOH</w:t>
       </w:r>
       <w:r>
         <w:rPr>
@@ -4421,19 +4607,9 @@
           <w:numId w:val="1"/>
         </w:numPr>
       </w:pPr>
-      <w:proofErr w:type="spellStart"/>
-      <w:r>
-        <w:t>FhyOH</w:t>
-      </w:r>
-      <w:proofErr w:type="spellEnd"/>
-      <w:r>
-        <w:t xml:space="preserve"> = </w:t>
-      </w:r>
-      <w:proofErr w:type="spellStart"/>
-      <w:r>
-        <w:t>FhyO</w:t>
-      </w:r>
-      <w:proofErr w:type="spellEnd"/>
+      <w:r>
+        <w:t>FhyOH = FhyO</w:t>
+      </w:r>
       <w:r>
         <w:rPr>
           <w:vertAlign w:val="superscript"/>
@@ -4492,13 +4668,8 @@
           <w:numId w:val="1"/>
         </w:numPr>
       </w:pPr>
-      <w:proofErr w:type="spellStart"/>
-      <w:r>
-        <w:t>FhyOH</w:t>
-      </w:r>
-      <w:proofErr w:type="spellEnd"/>
-      <w:r>
-        <w:t xml:space="preserve"> + Ra</w:t>
+      <w:r>
+        <w:t>FhyOH + Ra</w:t>
       </w:r>
       <w:r>
         <w:rPr>
@@ -4551,13 +4722,8 @@
           <w:numId w:val="2"/>
         </w:numPr>
       </w:pPr>
-      <w:proofErr w:type="spellStart"/>
-      <w:r>
-        <w:t>GoeOH</w:t>
-      </w:r>
-      <w:proofErr w:type="spellEnd"/>
-      <w:r>
-        <w:t xml:space="preserve"> + H</w:t>
+      <w:r>
+        <w:t>GoeOH + H</w:t>
       </w:r>
       <w:r>
         <w:rPr>
@@ -4633,19 +4799,9 @@
           <w:numId w:val="2"/>
         </w:numPr>
       </w:pPr>
-      <w:proofErr w:type="spellStart"/>
-      <w:r>
-        <w:t>GoeOH</w:t>
-      </w:r>
-      <w:proofErr w:type="spellEnd"/>
-      <w:r>
-        <w:t xml:space="preserve"> = </w:t>
-      </w:r>
-      <w:proofErr w:type="spellStart"/>
-      <w:r>
-        <w:t>GoeO</w:t>
-      </w:r>
-      <w:proofErr w:type="spellEnd"/>
+      <w:r>
+        <w:t>GoeOH = GoeO</w:t>
+      </w:r>
       <w:r>
         <w:rPr>
           <w:vertAlign w:val="superscript"/>
@@ -4720,13 +4876,8 @@
           <w:numId w:val="2"/>
         </w:numPr>
       </w:pPr>
-      <w:proofErr w:type="spellStart"/>
-      <w:r>
-        <w:t>GoeOH</w:t>
-      </w:r>
-      <w:proofErr w:type="spellEnd"/>
-      <w:r>
-        <w:t xml:space="preserve"> + Ra</w:t>
+      <w:r>
+        <w:t>GoeOH + Ra</w:t>
       </w:r>
       <w:r>
         <w:rPr>
@@ -4828,13 +4979,8 @@
           <w:numId w:val="3"/>
         </w:numPr>
       </w:pPr>
-      <w:proofErr w:type="spellStart"/>
-      <w:r>
-        <w:t>ClayOH</w:t>
-      </w:r>
-      <w:proofErr w:type="spellEnd"/>
-      <w:r>
-        <w:t xml:space="preserve"> + H</w:t>
+      <w:r>
+        <w:t>ClayOH + H</w:t>
       </w:r>
       <w:r>
         <w:rPr>
@@ -4898,20 +5044,9 @@
           <w:numId w:val="3"/>
         </w:numPr>
       </w:pPr>
-      <w:proofErr w:type="spellStart"/>
-      <w:r>
-        <w:lastRenderedPageBreak/>
-        <w:t>ClayOH</w:t>
-      </w:r>
-      <w:proofErr w:type="spellEnd"/>
-      <w:r>
-        <w:t xml:space="preserve"> = </w:t>
-      </w:r>
-      <w:proofErr w:type="spellStart"/>
-      <w:r>
-        <w:t>ClayO</w:t>
-      </w:r>
-      <w:proofErr w:type="spellEnd"/>
+      <w:r>
+        <w:t>ClayOH = ClayO</w:t>
+      </w:r>
       <w:r>
         <w:rPr>
           <w:vertAlign w:val="superscript"/>
@@ -4979,13 +5114,8 @@
           <w:numId w:val="3"/>
         </w:numPr>
       </w:pPr>
-      <w:proofErr w:type="spellStart"/>
-      <w:r>
-        <w:t>ClayOH</w:t>
-      </w:r>
-      <w:proofErr w:type="spellEnd"/>
-      <w:r>
-        <w:t xml:space="preserve"> + Ra</w:t>
+      <w:r>
+        <w:t>ClayOH + Ra</w:t>
       </w:r>
       <w:r>
         <w:rPr>
@@ -5020,17 +5150,7 @@
     <w:p/>
     <w:p>
       <w:r>
-        <w:t xml:space="preserve">Table 2: Fitted </w:t>
-      </w:r>
-      <w:proofErr w:type="spellStart"/>
-      <w:proofErr w:type="gramStart"/>
-      <w:r>
-        <w:t>Kd</w:t>
-      </w:r>
-      <w:proofErr w:type="spellEnd"/>
-      <w:proofErr w:type="gramEnd"/>
-      <w:r>
-        <w:t xml:space="preserve"> values</w:t>
+        <w:t>Table 2: Fitted Kd values</w:t>
       </w:r>
       <w:r>
         <w:t xml:space="preserve"> for sorption isotherms</w:t>
@@ -5088,7 +5208,6 @@
               <w:jc w:val="center"/>
               <w:cnfStyle w:val="100000000000" w:firstRow="1" w:lastRow="0" w:firstColumn="0" w:lastColumn="0" w:oddVBand="0" w:evenVBand="0" w:oddHBand="0" w:evenHBand="0" w:firstRowFirstColumn="0" w:firstRowLastColumn="0" w:lastRowFirstColumn="0" w:lastRowLastColumn="0"/>
             </w:pPr>
-            <w:proofErr w:type="spellStart"/>
             <w:r>
               <w:t>K</w:t>
             </w:r>
@@ -5098,7 +5217,6 @@
               </w:rPr>
               <w:t>d</w:t>
             </w:r>
-            <w:proofErr w:type="spellEnd"/>
           </w:p>
         </w:tc>
       </w:tr>
@@ -5819,20 +5937,7 @@
         <w:t>3</w:t>
       </w:r>
       <w:r>
-        <w:t xml:space="preserve">. Sorption of Radium to </w:t>
-      </w:r>
-      <w:proofErr w:type="spellStart"/>
-      <w:r>
-        <w:t>ferrihydrite</w:t>
-      </w:r>
-      <w:proofErr w:type="spellEnd"/>
-      <w:r>
-        <w:t xml:space="preserve">, sodium montmorillonite, goethite, and pyrite at pH 7. Best fit lines were fitted to each mineral to determine the distribution coefficient </w:t>
-      </w:r>
-      <w:proofErr w:type="spellStart"/>
-      <w:proofErr w:type="gramStart"/>
-      <w:r>
-        <w:t>K</w:t>
+        <w:t>. Sorption of Radium to ferrihydrite, sodium montmorillonite, goethite, and pyrite at pH 7. Best fit lines were fitted to each mineral to determine the distribution coefficient K</w:t>
       </w:r>
       <w:r>
         <w:rPr>
@@ -5840,8 +5945,6 @@
         </w:rPr>
         <w:t>d</w:t>
       </w:r>
-      <w:proofErr w:type="spellEnd"/>
-      <w:proofErr w:type="gramEnd"/>
       <w:r>
         <w:t>.</w:t>
       </w:r>
@@ -5908,15 +6011,7 @@
         <w:t>.</w:t>
       </w:r>
       <w:r>
-        <w:t xml:space="preserve"> Effect of pH on radium-226 sorption to </w:t>
-      </w:r>
-      <w:proofErr w:type="spellStart"/>
-      <w:r>
-        <w:t>ferrihydrite</w:t>
-      </w:r>
-      <w:proofErr w:type="spellEnd"/>
-      <w:r>
-        <w:t>. The trends seen here (increasing sorption with increasing pH), are reflected in the other minerals as well.</w:t>
+        <w:t xml:space="preserve"> Effect of pH on radium-226 sorption to ferrihydrite. The trends seen here (increasing sorption with increasing pH), are reflected in the other minerals as well.</w:t>
       </w:r>
     </w:p>
     <w:p>
@@ -6137,7 +6232,7 @@
       </w:r>
     </w:p>
   </w:comment>
-  <w:comment w:id="4" w:author="Michael Chen" w:date="2016-06-16T11:40:00Z" w:initials="MC">
+  <w:comment w:id="3" w:author="Michael Chen" w:date="2016-06-16T11:40:00Z" w:initials="MC">
     <w:p>
       <w:pPr>
         <w:pStyle w:val="CommentText"/>
@@ -6162,7 +6257,7 @@
       </w:r>
     </w:p>
   </w:comment>
-  <w:comment w:id="5" w:author="Michael Chen" w:date="2016-06-16T11:53:00Z" w:initials="MC">
+  <w:comment w:id="4" w:author="Michael Chen" w:date="2016-06-16T11:53:00Z" w:initials="MC">
     <w:p>
       <w:pPr>
         <w:pStyle w:val="CommentText"/>
@@ -6187,13 +6282,8 @@
         <w:annotationRef/>
       </w:r>
       <w:r>
-        <w:t xml:space="preserve">Will also include site densities, just leaving it until we have a full data set/can format it in </w:t>
-      </w:r>
-      <w:proofErr w:type="spellStart"/>
-      <w:r>
-        <w:t>LaTeX</w:t>
-      </w:r>
-      <w:proofErr w:type="spellEnd"/>
+        <w:t>Will also include site densities, just leaving it until we have a full data set/can format it in LaTeX</w:t>
+      </w:r>
     </w:p>
   </w:comment>
   <w:comment w:id="7" w:author="machen" w:date="2016-05-29T14:03:00Z" w:initials="m">
@@ -6208,23 +6298,7 @@
         <w:annotationRef/>
       </w:r>
       <w:r>
-        <w:t xml:space="preserve">There were large differences between these protonation constants in </w:t>
-      </w:r>
-      <w:proofErr w:type="spellStart"/>
-      <w:r>
-        <w:t>Sverjensky</w:t>
-      </w:r>
-      <w:proofErr w:type="spellEnd"/>
-      <w:r>
-        <w:t xml:space="preserve"> vs. a previous paper by </w:t>
-      </w:r>
-      <w:proofErr w:type="spellStart"/>
-      <w:r>
-        <w:t>Dzombak</w:t>
-      </w:r>
-      <w:proofErr w:type="spellEnd"/>
-      <w:r>
-        <w:t>.</w:t>
+        <w:t>There were large differences between these protonation constants in Sverjensky vs. a previous paper by Dzombak.</w:t>
       </w:r>
     </w:p>
   </w:comment>
@@ -7523,7 +7597,7 @@
 </file>
 
 <file path=customXml/itemProps1.xml><?xml version="1.0" encoding="utf-8"?>
-<ds:datastoreItem xmlns:ds="http://schemas.openxmlformats.org/officeDocument/2006/customXml" ds:itemID="{4925DFAD-2F85-4875-9CE9-44AF7B831580}">
+<ds:datastoreItem xmlns:ds="http://schemas.openxmlformats.org/officeDocument/2006/customXml" ds:itemID="{E0DAE95E-67B0-4A6E-B0EC-B8338DE6B126}">
   <ds:schemaRefs>
     <ds:schemaRef ds:uri="http://schemas.openxmlformats.org/officeDocument/2006/bibliography"/>
   </ds:schemaRefs>

</xml_diff>

<commit_message>
Need to clarify surface complexation discussion, restructure to make meaningful comparisons
</commit_message>
<xml_diff>
--- a/Manuscript/Radium Sorption Manuscript D-1.docx
+++ b/Manuscript/Radium Sorption Manuscript D-1.docx
@@ -69,7 +69,15 @@
         <w:t>has recently raised some concerns due to the elevated presence of radium in produced waters, with concentrations in exce</w:t>
       </w:r>
       <w:r>
-        <w:t>ss of 120 Bq/L</w:t>
+        <w:t xml:space="preserve">ss of 120 </w:t>
+      </w:r>
+      <w:proofErr w:type="spellStart"/>
+      <w:r>
+        <w:t>Bq</w:t>
+      </w:r>
+      <w:proofErr w:type="spellEnd"/>
+      <w:r>
+        <w:t>/L</w:t>
       </w:r>
       <w:r>
         <w:t xml:space="preserve"> </w:t>
@@ -377,8 +385,13 @@
         <w:t xml:space="preserve">distribution </w:t>
       </w:r>
       <w:r>
-        <w:t>coefficients, Kd</w:t>
-      </w:r>
+        <w:t xml:space="preserve">coefficients, </w:t>
+      </w:r>
+      <w:proofErr w:type="spellStart"/>
+      <w:r>
+        <w:t>Kd</w:t>
+      </w:r>
+      <w:proofErr w:type="spellEnd"/>
       <w:r>
         <w:t>, finding that iron and manganese oxides dominate radium retention</w:t>
       </w:r>
@@ -428,7 +441,11 @@
         <w:t>As an example, a</w:t>
       </w:r>
       <w:r>
-        <w:t xml:space="preserve"> compilation of radium isotope K</w:t>
+        <w:t xml:space="preserve"> compilation of radium isotope </w:t>
+      </w:r>
+      <w:proofErr w:type="spellStart"/>
+      <w:r>
+        <w:t>K</w:t>
       </w:r>
       <w:r>
         <w:rPr>
@@ -436,8 +453,13 @@
         </w:rPr>
         <w:t>d</w:t>
       </w:r>
-      <w:r>
-        <w:t xml:space="preserve"> values saw significant variations in K</w:t>
+      <w:proofErr w:type="spellEnd"/>
+      <w:r>
+        <w:t xml:space="preserve"> values saw significant variations in </w:t>
+      </w:r>
+      <w:proofErr w:type="spellStart"/>
+      <w:r>
+        <w:t>K</w:t>
       </w:r>
       <w:r>
         <w:rPr>
@@ -445,6 +467,7 @@
         </w:rPr>
         <w:t>d</w:t>
       </w:r>
+      <w:proofErr w:type="spellEnd"/>
       <w:r>
         <w:t xml:space="preserve"> for similar systems, even when only a synthetic iron oxide was considered</w:t>
       </w:r>
@@ -482,7 +505,23 @@
         <w:t>ore recent work has modeled</w:t>
       </w:r>
       <w:r>
-        <w:t xml:space="preserve"> data from radium sorption to ferrihydrite and goethite using a tetradentate binding site surface complexation model</w:t>
+        <w:t xml:space="preserve"> data from radium sorption to </w:t>
+      </w:r>
+      <w:proofErr w:type="spellStart"/>
+      <w:r>
+        <w:t>ferrihydrite</w:t>
+      </w:r>
+      <w:proofErr w:type="spellEnd"/>
+      <w:r>
+        <w:t xml:space="preserve"> and goethite using a </w:t>
+      </w:r>
+      <w:proofErr w:type="spellStart"/>
+      <w:r>
+        <w:t>tetradentate</w:t>
+      </w:r>
+      <w:proofErr w:type="spellEnd"/>
+      <w:r>
+        <w:t xml:space="preserve"> binding site surface complexation model</w:t>
       </w:r>
       <w:r>
         <w:t xml:space="preserve"> with good success</w:t>
@@ -573,7 +612,15 @@
         <w:fldChar w:fldCharType="end"/>
       </w:r>
       <w:r>
-        <w:t>. Lastly, there is very little data examining the sorption of radium to reduced minerals that form during natural cycling of certain groundwaters. Understanding the full suite of minerals controlling radium transport will be key in predicting its behavior.</w:t>
+        <w:t xml:space="preserve">. Lastly, there is very little data examining the sorption of radium to reduced minerals that form during natural cycling of certain </w:t>
+      </w:r>
+      <w:proofErr w:type="spellStart"/>
+      <w:r>
+        <w:t>groundwaters</w:t>
+      </w:r>
+      <w:proofErr w:type="spellEnd"/>
+      <w:r>
+        <w:t>. Understanding the full suite of minerals controlling radium transport will be key in predicting its behavior.</w:t>
       </w:r>
     </w:p>
     <w:p>
@@ -621,7 +668,15 @@
         <w:fldChar w:fldCharType="end"/>
       </w:r>
       <w:r>
-        <w:t xml:space="preserve">. Barium has been used to remove radium from produced waters from hydraulic fracturing, as the chemicals will coprecipitate in the presence of sulfate, and have relatively similar solubility products </w:t>
+        <w:t xml:space="preserve">. Barium has been used to remove radium from produced waters from hydraulic fracturing, as the chemicals will </w:t>
+      </w:r>
+      <w:proofErr w:type="spellStart"/>
+      <w:r>
+        <w:t>coprecipitate</w:t>
+      </w:r>
+      <w:proofErr w:type="spellEnd"/>
+      <w:r>
+        <w:t xml:space="preserve"> in the presence of sulfate, and have relatively similar solubility products </w:t>
       </w:r>
       <w:r>
         <w:fldChar w:fldCharType="begin" w:fldLock="1"/>
@@ -642,7 +697,15 @@
         <w:fldChar w:fldCharType="end"/>
       </w:r>
       <w:r>
-        <w:t xml:space="preserve">, suggesting this can be a valid approach, particularly when attempting experiments requiring a high loading of sorbate. Previous work compared radium and barium sorption for similar experimental conditions (though significantly higher barium loading), finding some similarities for ferrihydrite, but some differences for goethite. Another study compared radium and barium uptake of carbonate minerals, also finding distinct differences in sorption behavior </w:t>
+        <w:t xml:space="preserve">, suggesting this can be a valid approach, particularly when attempting experiments requiring a high loading of sorbate. Previous work compared radium and barium sorption for similar experimental conditions (though significantly higher barium loading), finding some similarities for </w:t>
+      </w:r>
+      <w:proofErr w:type="spellStart"/>
+      <w:r>
+        <w:t>ferrihydrite</w:t>
+      </w:r>
+      <w:proofErr w:type="spellEnd"/>
+      <w:r>
+        <w:t xml:space="preserve">, but some differences for goethite. Another study compared radium and barium uptake of carbonate minerals, also finding distinct differences in sorption behavior </w:t>
       </w:r>
       <w:r>
         <w:fldChar w:fldCharType="begin" w:fldLock="1"/>
@@ -693,7 +756,15 @@
         <w:t>ly found in many aquifers</w:t>
       </w:r>
       <w:r>
-        <w:t>. In this study, we first compare sorption of radium to ferrihydrite, goethite, sodium montmorillonite, and pyrite with a low salinity background solution, and then model that sorption through simple surface complexation models. The results show that pH plays a crucial role in determining sorption extent, and that while iron oxides do show extensive sorption</w:t>
+        <w:t xml:space="preserve">. In this study, we first compare sorption of radium to </w:t>
+      </w:r>
+      <w:proofErr w:type="spellStart"/>
+      <w:r>
+        <w:t>ferrihydrite</w:t>
+      </w:r>
+      <w:proofErr w:type="spellEnd"/>
+      <w:r>
+        <w:t>, goethite, sodium montmorillonite, and pyrite with a low salinity background solution, and then model that sorption through simple surface complexation models. The results show that pH plays a crucial role in determining sorption extent, and that while iron oxides do show extensive sorption</w:t>
       </w:r>
       <w:r>
         <w:t xml:space="preserve"> under certain conditions</w:t>
@@ -724,10 +795,26 @@
         <w:t>Reagents used in the experiments were of reagent grade or better, and all solutions were made with 18 M\Ohm water.</w:t>
       </w:r>
       <w:r>
-        <w:t xml:space="preserve"> Radium-226 stock was provided by the MIT Environmental, Health, and Safety office, and acidified </w:t>
-      </w:r>
-      <w:r>
-        <w:t>to 3% using HCl.</w:t>
+        <w:t xml:space="preserve"> Radium-226 stock was provided by the MIT Environmental, Health, and Safety </w:t>
+      </w:r>
+      <w:proofErr w:type="gramStart"/>
+      <w:r>
+        <w:t>office</w:t>
+      </w:r>
+      <w:proofErr w:type="gramEnd"/>
+      <w:r>
+        <w:t xml:space="preserve">, and acidified </w:t>
+      </w:r>
+      <w:r>
+        <w:t xml:space="preserve">to 3% using </w:t>
+      </w:r>
+      <w:proofErr w:type="spellStart"/>
+      <w:r>
+        <w:t>HCl</w:t>
+      </w:r>
+      <w:proofErr w:type="spellEnd"/>
+      <w:r>
+        <w:t>.</w:t>
       </w:r>
     </w:p>
     <w:p>
@@ -740,7 +827,15 @@
         <w:tab/>
       </w:r>
       <w:r>
-        <w:t xml:space="preserve">Both ferrihydrite and goethite minerals were prepared using standard methods </w:t>
+        <w:t xml:space="preserve">Both </w:t>
+      </w:r>
+      <w:proofErr w:type="spellStart"/>
+      <w:r>
+        <w:t>ferrihydrite</w:t>
+      </w:r>
+      <w:proofErr w:type="spellEnd"/>
+      <w:r>
+        <w:t xml:space="preserve"> and goethite minerals were prepared using standard methods </w:t>
       </w:r>
       <w:r>
         <w:fldChar w:fldCharType="begin" w:fldLock="1"/>
@@ -761,7 +856,23 @@
         <w:fldChar w:fldCharType="end"/>
       </w:r>
       <w:r>
-        <w:t>. Briefly, ferrihydrite was precipitated by dissolving Fe(III)Cl3 in water, and rapidly titrating the solution to pH 7</w:t>
+        <w:t xml:space="preserve">. Briefly, </w:t>
+      </w:r>
+      <w:proofErr w:type="spellStart"/>
+      <w:r>
+        <w:t>ferrihydrite</w:t>
+      </w:r>
+      <w:proofErr w:type="spellEnd"/>
+      <w:r>
+        <w:t xml:space="preserve"> was precipitated by dissolving </w:t>
+      </w:r>
+      <w:proofErr w:type="gramStart"/>
+      <w:r>
+        <w:t>Fe(</w:t>
+      </w:r>
+      <w:proofErr w:type="gramEnd"/>
+      <w:r>
+        <w:t>III)Cl3 in water, and rapidly titrating the solution to pH 7</w:t>
       </w:r>
       <w:r>
         <w:t>-8</w:t>
@@ -773,7 +884,23 @@
         <w:t xml:space="preserve"> iron content of</w:t>
       </w:r>
       <w:r>
-        <w:t xml:space="preserve"> prepared ferrhydrite slurry was characterized using the ferrozine method </w:t>
+        <w:t xml:space="preserve"> prepared </w:t>
+      </w:r>
+      <w:proofErr w:type="spellStart"/>
+      <w:r>
+        <w:t>ferrhydrite</w:t>
+      </w:r>
+      <w:proofErr w:type="spellEnd"/>
+      <w:r>
+        <w:t xml:space="preserve"> slurry was characterized using the </w:t>
+      </w:r>
+      <w:proofErr w:type="spellStart"/>
+      <w:r>
+        <w:t>ferrozine</w:t>
+      </w:r>
+      <w:proofErr w:type="spellEnd"/>
+      <w:r>
+        <w:t xml:space="preserve"> method </w:t>
       </w:r>
       <w:r>
         <w:fldChar w:fldCharType="begin" w:fldLock="1"/>
@@ -800,7 +927,15 @@
         <w:t xml:space="preserve"> initially</w:t>
       </w:r>
       <w:r>
-        <w:t xml:space="preserve"> O2 free solution of Fe(II)Cl2 and bicarbonate using air over </w:t>
+        <w:t xml:space="preserve"> O2 free solution of </w:t>
+      </w:r>
+      <w:proofErr w:type="gramStart"/>
+      <w:r>
+        <w:t>Fe(</w:t>
+      </w:r>
+      <w:proofErr w:type="gramEnd"/>
+      <w:r>
+        <w:t xml:space="preserve">II)Cl2 and bicarbonate using air over </w:t>
       </w:r>
       <w:r>
         <w:lastRenderedPageBreak/>
@@ -816,7 +951,15 @@
         <w:t xml:space="preserve"> (clays.org)</w:t>
       </w:r>
       <w:r>
-        <w:t>. The clay was dispersed with 1 M NaCl, and the &lt;0.2 um clay fraction siphoned off after successive washes with DI water. The siphoned clay particles were then treated with a 1 M Sodium Acetate solution, set to pH 5 using glacial acetic acid, which removed the</w:t>
+        <w:t xml:space="preserve">. The clay was dispersed with 1 M </w:t>
+      </w:r>
+      <w:proofErr w:type="spellStart"/>
+      <w:r>
+        <w:t>NaCl</w:t>
+      </w:r>
+      <w:proofErr w:type="spellEnd"/>
+      <w:r>
+        <w:t>, and the &lt;0.2 um clay fraction siphoned off after successive washes with DI water. The siphoned clay particles were then treated with a 1 M Sodium Acetate solution, set to pH 5 using glacial acetic acid, which removed the</w:t>
       </w:r>
       <w:commentRangeStart w:id="0"/>
       <w:r>
@@ -862,11 +1005,24 @@
         <w:t xml:space="preserve"> ground using mortar and pestle, and then the 45-250 um size fraction were sieved out. The pyrite was placed into an anaerobic glove bag, with a 5% hydrogen and 95% hydrogen atmosphere. </w:t>
       </w:r>
       <w:r>
-        <w:t xml:space="preserve">Once in the glove bag, the pyrite was washed in 6 N HCl overnight to remove any iron oxide coatings, and then washed with DI water. Lastly, the pyrite was allowed to </w:t>
-      </w:r>
-      <w:r>
-        <w:t>air dry in the anaerobic glove bag with a dessicant</w:t>
-      </w:r>
+        <w:t xml:space="preserve">Once in the glove bag, the pyrite was washed in 6 N </w:t>
+      </w:r>
+      <w:proofErr w:type="spellStart"/>
+      <w:r>
+        <w:t>HCl</w:t>
+      </w:r>
+      <w:proofErr w:type="spellEnd"/>
+      <w:r>
+        <w:t xml:space="preserve"> overnight to remove any iron oxide coatings, and then washed with DI water. Lastly, the pyrite was allowed to </w:t>
+      </w:r>
+      <w:r>
+        <w:t xml:space="preserve">air dry in the anaerobic glove bag with a </w:t>
+      </w:r>
+      <w:proofErr w:type="spellStart"/>
+      <w:r>
+        <w:t>dessicant</w:t>
+      </w:r>
+      <w:proofErr w:type="spellEnd"/>
       <w:r>
         <w:t xml:space="preserve">. </w:t>
       </w:r>
@@ -890,7 +1046,31 @@
         <w:ind w:firstLine="720"/>
       </w:pPr>
       <w:r>
-        <w:t>200 mL serum vials were filled with 100 mL of 10 mM NaCl stock solution, 30 mg of one mineral (except for the case of pyrite, where 40 mg was used), and 5-270 Bq of Radium-226 Stock</w:t>
+        <w:t xml:space="preserve">200 mL serum vials were filled with 100 mL of 10 </w:t>
+      </w:r>
+      <w:proofErr w:type="spellStart"/>
+      <w:r>
+        <w:t>mM</w:t>
+      </w:r>
+      <w:proofErr w:type="spellEnd"/>
+      <w:r>
+        <w:t xml:space="preserve"> </w:t>
+      </w:r>
+      <w:proofErr w:type="spellStart"/>
+      <w:r>
+        <w:t>NaCl</w:t>
+      </w:r>
+      <w:proofErr w:type="spellEnd"/>
+      <w:r>
+        <w:t xml:space="preserve"> stock solution, 30 mg of one mineral (except for the case of pyrite, where 40 mg was used), and 5-270 </w:t>
+      </w:r>
+      <w:proofErr w:type="spellStart"/>
+      <w:r>
+        <w:t>Bq</w:t>
+      </w:r>
+      <w:proofErr w:type="spellEnd"/>
+      <w:r>
+        <w:t xml:space="preserve"> of Radium-226 Stock</w:t>
       </w:r>
       <w:r>
         <w:t>. Experiments using pyrite were performed in an anaerobic glove bag</w:t>
@@ -905,7 +1085,15 @@
         <w:t>titrated</w:t>
       </w:r>
       <w:r>
-        <w:t xml:space="preserve"> to 3,5,7 or 9 +/- 0.05, and then the bottle was sealed with a butyl stopper. Bottles were shaken for 24 hours, and then the pH was checked and re-titrated to the desired value.</w:t>
+        <w:t xml:space="preserve"> to 3</w:t>
+      </w:r>
+      <w:proofErr w:type="gramStart"/>
+      <w:r>
+        <w:t>,5,7</w:t>
+      </w:r>
+      <w:proofErr w:type="gramEnd"/>
+      <w:r>
+        <w:t xml:space="preserve"> or 9 +/- 0.05, and then the bottle was sealed with a butyl stopper. Bottles were shaken for 24 hours, and then the pH was checked and re-titrated to the desired value.</w:t>
       </w:r>
       <w:r>
         <w:t xml:space="preserve"> Previous work has established that this is sufficient time for sorption equilibrium to iron surfaces </w:t>
@@ -958,7 +1146,23 @@
         <w:t>titration process repeated.</w:t>
       </w:r>
       <w:r>
-        <w:t xml:space="preserve"> HCl and NaOH at high concentrations were used</w:t>
+        <w:t xml:space="preserve"> </w:t>
+      </w:r>
+      <w:proofErr w:type="spellStart"/>
+      <w:r>
+        <w:t>HCl</w:t>
+      </w:r>
+      <w:proofErr w:type="spellEnd"/>
+      <w:r>
+        <w:t xml:space="preserve"> and </w:t>
+      </w:r>
+      <w:proofErr w:type="spellStart"/>
+      <w:r>
+        <w:t>NaOH</w:t>
+      </w:r>
+      <w:proofErr w:type="spellEnd"/>
+      <w:r>
+        <w:t xml:space="preserve"> at high concentrations were used</w:t>
       </w:r>
       <w:r>
         <w:t xml:space="preserve"> for all titrations</w:t>
@@ -976,7 +1180,15 @@
         <w:t>2</w:t>
       </w:r>
       <w:r>
-        <w:t xml:space="preserve"> um polyethersulfone filter</w:t>
+        <w:t xml:space="preserve"> um </w:t>
+      </w:r>
+      <w:proofErr w:type="spellStart"/>
+      <w:r>
+        <w:t>polyethersulfone</w:t>
+      </w:r>
+      <w:proofErr w:type="spellEnd"/>
+      <w:r>
+        <w:t xml:space="preserve"> filter</w:t>
       </w:r>
       <w:r>
         <w:t>s</w:t>
@@ -1011,7 +1223,15 @@
     <w:p>
       <w:r>
         <w:tab/>
-        <w:t xml:space="preserve">Solutions of radium were quantified using scintillation counting techniques. 10 mL of sample (5 mL of Sodium montmorillonite supernatant due to filtration difficulty) were mixed with 10 mL of Ultima Gold XR (Perkin Elmer) and sealed for 30 days to allow radium-226 to reach a transient equilibrium with its daughter products. The equilibrated samples were then counted using a Beckman Coulter </w:t>
+        <w:t xml:space="preserve">Solutions of radium were quantified using scintillation counting techniques. 10 mL of sample (5 mL of Sodium montmorillonite supernatant due to filtration difficulty) were mixed with 10 mL of </w:t>
+      </w:r>
+      <w:proofErr w:type="spellStart"/>
+      <w:r>
+        <w:t>Ultima</w:t>
+      </w:r>
+      <w:proofErr w:type="spellEnd"/>
+      <w:r>
+        <w:t xml:space="preserve"> Gold XR (Perkin Elmer) and sealed for 30 days to allow radium-226 to reach a transient equilibrium with its daughter products. The equilibrated samples were then counted using a Beckman Coulter </w:t>
       </w:r>
       <w:r>
         <w:t xml:space="preserve">LS 6500 </w:t>
@@ -1029,7 +1249,15 @@
         <w:t xml:space="preserve">similarly prepared </w:t>
       </w:r>
       <w:r>
-        <w:t>radium-226 standards to determine solution activities. Except for points involving ferrihydrite at pH 9, this was sufficient to determine the extent of sorption and develop isotherms.</w:t>
+        <w:t xml:space="preserve">radium-226 standards to determine solution activities. Except for points involving </w:t>
+      </w:r>
+      <w:proofErr w:type="spellStart"/>
+      <w:r>
+        <w:t>ferrihydrite</w:t>
+      </w:r>
+      <w:proofErr w:type="spellEnd"/>
+      <w:r>
+        <w:t xml:space="preserve"> at pH 9, this was sufficient to determine the extent of sorption and develop isotherms.</w:t>
       </w:r>
       <w:r>
         <w:t xml:space="preserve"> Background </w:t>
@@ -1066,7 +1294,15 @@
         <w:t>Many supernatant samples</w:t>
       </w:r>
       <w:r>
-        <w:t xml:space="preserve"> using ferrihydrite at pH 9</w:t>
+        <w:t xml:space="preserve"> using </w:t>
+      </w:r>
+      <w:proofErr w:type="spellStart"/>
+      <w:r>
+        <w:t>ferrihydrite</w:t>
+      </w:r>
+      <w:proofErr w:type="spellEnd"/>
+      <w:r>
+        <w:t xml:space="preserve"> at pH 9</w:t>
       </w:r>
       <w:r>
         <w:t xml:space="preserve"> were below this defined detection limit, </w:t>
@@ -1080,8 +1316,13 @@
       <w:r>
         <w:t xml:space="preserve">filtered </w:t>
       </w:r>
-      <w:r>
-        <w:t>ferrihydrite itself</w:t>
+      <w:proofErr w:type="spellStart"/>
+      <w:r>
+        <w:t>ferrihydrite</w:t>
+      </w:r>
+      <w:proofErr w:type="spellEnd"/>
+      <w:r>
+        <w:t xml:space="preserve"> itself</w:t>
       </w:r>
       <w:r>
         <w:t xml:space="preserve"> was counted</w:t>
@@ -1117,34 +1358,74 @@
         <w:t xml:space="preserve">a Canberra multichannel analyzer </w:t>
       </w:r>
       <w:r>
-        <w:t>was calibrated using a multinucl</w:t>
-      </w:r>
-      <w:r>
-        <w:t>ide standard from Eckert and Ziegler (www.ezag.com)</w:t>
+        <w:t xml:space="preserve">was calibrated using a </w:t>
+      </w:r>
+      <w:proofErr w:type="spellStart"/>
+      <w:r>
+        <w:t>multinucl</w:t>
+      </w:r>
+      <w:r>
+        <w:t>ide</w:t>
+      </w:r>
+      <w:proofErr w:type="spellEnd"/>
+      <w:r>
+        <w:t xml:space="preserve"> standard from Eckert and Ziegler (www.ezag.com)</w:t>
       </w:r>
       <w:r>
         <w:t xml:space="preserve">. </w:t>
       </w:r>
       <w:r>
-        <w:t xml:space="preserve">Counts were determined using the Canberra Genie software, which performed peak identification, peak area summation, background subtraction, and nuclide activity calculation. Radium-226 was primarily counted through the 186 keV peak. </w:t>
+        <w:t xml:space="preserve">Counts were determined using the Canberra Genie software, which performed peak identification, peak area summation, background subtraction, and nuclide activity calculation. Radium-226 was primarily counted through the 186 </w:t>
+      </w:r>
+      <w:proofErr w:type="spellStart"/>
+      <w:r>
+        <w:t>keV</w:t>
+      </w:r>
+      <w:proofErr w:type="spellEnd"/>
+      <w:r>
+        <w:t xml:space="preserve"> peak. </w:t>
       </w:r>
       <w:r>
         <w:t>The solid samples on PES filters were simply placed in scintillation vials, and c</w:t>
       </w:r>
       <w:r>
-        <w:t>ounted directly on the counter, with the resulting counts being adjusted for ferr</w:t>
+        <w:t xml:space="preserve">ounted directly on the counter, with the resulting counts being adjusted for </w:t>
+      </w:r>
+      <w:proofErr w:type="spellStart"/>
+      <w:r>
+        <w:t>ferr</w:t>
       </w:r>
       <w:r>
         <w:t>ihydr</w:t>
       </w:r>
       <w:r>
-        <w:t>ite loss during filtration. The physical arrangement</w:t>
-      </w:r>
-      <w:r>
-        <w:t xml:space="preserve"> arrangement closely matches that o</w:t>
-      </w:r>
-      <w:r>
-        <w:t>f the multinuclide standard, so</w:t>
+        <w:t>ite</w:t>
+      </w:r>
+      <w:proofErr w:type="spellEnd"/>
+      <w:r>
+        <w:t xml:space="preserve"> loss during filtration. The physical arrangement</w:t>
+      </w:r>
+      <w:r>
+        <w:t xml:space="preserve"> </w:t>
+      </w:r>
+      <w:proofErr w:type="spellStart"/>
+      <w:r>
+        <w:t>arrangement</w:t>
+      </w:r>
+      <w:proofErr w:type="spellEnd"/>
+      <w:r>
+        <w:t xml:space="preserve"> closely matches that o</w:t>
+      </w:r>
+      <w:r>
+        <w:t xml:space="preserve">f the </w:t>
+      </w:r>
+      <w:proofErr w:type="spellStart"/>
+      <w:r>
+        <w:t>multinuclide</w:t>
+      </w:r>
+      <w:proofErr w:type="spellEnd"/>
+      <w:r>
+        <w:t xml:space="preserve"> standard, so</w:t>
       </w:r>
       <w:r>
         <w:t xml:space="preserve"> no geometry corrections were used.</w:t>
@@ -1371,10 +1652,23 @@
     </w:p>
     <w:p>
       <w:r>
-        <w:t>The sorption isotherm results for ferrihydrite and goethite are plotted in figur</w:t>
-      </w:r>
-      <w:r>
-        <w:t>es 1a and 1b, respectively. The data points for each mineral and pH combination show linear behavior in the range considered, and the associated K</w:t>
+        <w:t xml:space="preserve">The sorption isotherm results for </w:t>
+      </w:r>
+      <w:proofErr w:type="spellStart"/>
+      <w:r>
+        <w:t>ferrihydrite</w:t>
+      </w:r>
+      <w:proofErr w:type="spellEnd"/>
+      <w:r>
+        <w:t xml:space="preserve"> and goethite are plotted in figur</w:t>
+      </w:r>
+      <w:r>
+        <w:t xml:space="preserve">es 1a and 1b, respectively. The data points for each mineral and pH combination show linear behavior in the range considered, and the associated </w:t>
+      </w:r>
+      <w:proofErr w:type="spellStart"/>
+      <w:proofErr w:type="gramStart"/>
+      <w:r>
+        <w:t>K</w:t>
       </w:r>
       <w:r>
         <w:rPr>
@@ -1382,6 +1676,8 @@
         </w:rPr>
         <w:t>d</w:t>
       </w:r>
+      <w:proofErr w:type="spellEnd"/>
+      <w:proofErr w:type="gramEnd"/>
       <w:r>
         <w:t xml:space="preserve"> values presented in table 2</w:t>
       </w:r>
@@ -1389,19 +1685,40 @@
         <w:t xml:space="preserve">. </w:t>
       </w:r>
       <w:r>
-        <w:t>This K</w:t>
+        <w:t xml:space="preserve">This </w:t>
+      </w:r>
+      <w:proofErr w:type="spellStart"/>
+      <w:proofErr w:type="gramStart"/>
+      <w:r>
+        <w:t>K</w:t>
       </w:r>
       <w:r>
         <w:rPr>
           <w:vertAlign w:val="subscript"/>
         </w:rPr>
-        <w:t xml:space="preserve">d </w:t>
+        <w:t>d</w:t>
+      </w:r>
+      <w:proofErr w:type="spellEnd"/>
+      <w:proofErr w:type="gramEnd"/>
+      <w:r>
+        <w:rPr>
+          <w:vertAlign w:val="subscript"/>
+        </w:rPr>
+        <w:t xml:space="preserve"> </w:t>
       </w:r>
       <w:r>
         <w:t xml:space="preserve">is calculated from the slope of the line fitted through the experimental points. </w:t>
       </w:r>
       <w:r>
-        <w:t>Sorption to both iron oxides show a strong dependence on pH, with ferrihydrite showing more overall sorption at a given pH compared to goethite.</w:t>
+        <w:t xml:space="preserve">Sorption to both iron oxides show a strong dependence on pH, with </w:t>
+      </w:r>
+      <w:proofErr w:type="spellStart"/>
+      <w:r>
+        <w:t>ferrihydrite</w:t>
+      </w:r>
+      <w:proofErr w:type="spellEnd"/>
+      <w:r>
+        <w:t xml:space="preserve"> showing more overall sorption at a given pH compared to goethite.</w:t>
       </w:r>
       <w:r>
         <w:t xml:space="preserve"> The extent of sorption increases with increasing pH for both iron oxides.</w:t>
@@ -1413,7 +1730,25 @@
         <w:t xml:space="preserve">orth noting that goethite shows limited </w:t>
       </w:r>
       <w:r>
-        <w:t>sorption at acidic pHs, and that ferrihydrite shows the most sorption at pH 9 compared to all of the other minerals.</w:t>
+        <w:t xml:space="preserve">sorption at acidic </w:t>
+      </w:r>
+      <w:proofErr w:type="spellStart"/>
+      <w:proofErr w:type="gramStart"/>
+      <w:r>
+        <w:t>pHs</w:t>
+      </w:r>
+      <w:proofErr w:type="spellEnd"/>
+      <w:proofErr w:type="gramEnd"/>
+      <w:r>
+        <w:t xml:space="preserve">, and that </w:t>
+      </w:r>
+      <w:proofErr w:type="spellStart"/>
+      <w:r>
+        <w:t>ferrihydrite</w:t>
+      </w:r>
+      <w:proofErr w:type="spellEnd"/>
+      <w:r>
+        <w:t xml:space="preserve"> shows the most sorption at pH 9 compared to all of the other minerals.</w:t>
       </w:r>
       <w:r>
         <w:t xml:space="preserve"> </w:t>
@@ -1423,7 +1758,15 @@
       <w:r>
         <w:lastRenderedPageBreak/>
         <w:tab/>
-        <w:t>There is an abundance of prior work examining sorption of radium and its corresponding analogues to iron oxides such as ferrihydrite and goethite</w:t>
+        <w:t xml:space="preserve">There is an abundance of prior work examining sorption of radium and its corresponding analogues to iron oxides such as </w:t>
+      </w:r>
+      <w:proofErr w:type="spellStart"/>
+      <w:r>
+        <w:t>ferrihydrite</w:t>
+      </w:r>
+      <w:proofErr w:type="spellEnd"/>
+      <w:r>
+        <w:t xml:space="preserve"> and goethite</w:t>
       </w:r>
       <w:r>
         <w:t>, however</w:t>
@@ -1435,7 +1778,12 @@
         <w:t xml:space="preserve"> and solid solution ratio. </w:t>
       </w:r>
       <w:r>
-        <w:t>Table 1 compiles selected experimental results from the literature, using calculated K</w:t>
+        <w:t xml:space="preserve">Table 1 compiles selected experimental results from the literature, using calculated </w:t>
+      </w:r>
+      <w:proofErr w:type="spellStart"/>
+      <w:proofErr w:type="gramStart"/>
+      <w:r>
+        <w:t>K</w:t>
       </w:r>
       <w:r>
         <w:rPr>
@@ -1443,8 +1791,15 @@
         </w:rPr>
         <w:t>d</w:t>
       </w:r>
-      <w:r>
-        <w:t xml:space="preserve"> values as a marker for relative sorption extent. In some cases, it was necessary to calculate a K</w:t>
+      <w:proofErr w:type="spellEnd"/>
+      <w:proofErr w:type="gramEnd"/>
+      <w:r>
+        <w:t xml:space="preserve"> values as a marker for relative sorption extent. In some cases, it was necessary to calculate a </w:t>
+      </w:r>
+      <w:proofErr w:type="spellStart"/>
+      <w:proofErr w:type="gramStart"/>
+      <w:r>
+        <w:t>K</w:t>
       </w:r>
       <w:r>
         <w:rPr>
@@ -1452,6 +1807,8 @@
         </w:rPr>
         <w:t>d</w:t>
       </w:r>
+      <w:proofErr w:type="spellEnd"/>
+      <w:proofErr w:type="gramEnd"/>
       <w:r>
         <w:t xml:space="preserve"> value</w:t>
       </w:r>
@@ -1462,19 +1819,46 @@
         <w:t>, since none was calculated</w:t>
       </w:r>
       <w:r>
-        <w:t xml:space="preserve"> or was calculated using a different formulation, such as a Langmuir or Freundlich style isotherm. The solid/solution ratios (solid mass divided by total solution), as well as the pH and background electrolyte are also reported.</w:t>
+        <w:t xml:space="preserve"> or was calculated using a different formulation, such as a Langmuir or </w:t>
+      </w:r>
+      <w:proofErr w:type="spellStart"/>
+      <w:r>
+        <w:t>Freundlich</w:t>
+      </w:r>
+      <w:proofErr w:type="spellEnd"/>
+      <w:r>
+        <w:t xml:space="preserve"> style isotherm. The solid/solution ratios (solid mass divided by total solution), as well as the pH and background electrolyte are also reported.</w:t>
       </w:r>
     </w:p>
     <w:p>
       <w:r>
         <w:tab/>
-        <w:t>For ferrihydrite, surprisingly little data exists, with only two sources reporting any sort of isotherm data. The experimental results presented here match within an order of magnitude of the K</w:t>
+        <w:t xml:space="preserve">For </w:t>
+      </w:r>
+      <w:proofErr w:type="spellStart"/>
+      <w:r>
+        <w:t>ferrihydrite</w:t>
+      </w:r>
+      <w:proofErr w:type="spellEnd"/>
+      <w:r>
+        <w:t xml:space="preserve">, surprisingly little data exists, with only two sources reporting any sort of isotherm data. The experimental results presented here match within an order of magnitude of the </w:t>
+      </w:r>
+      <w:proofErr w:type="spellStart"/>
+      <w:r>
+        <w:t>K</w:t>
       </w:r>
       <w:r>
         <w:rPr>
           <w:vertAlign w:val="subscript"/>
         </w:rPr>
-        <w:t xml:space="preserve">d </w:t>
+        <w:t>d</w:t>
+      </w:r>
+      <w:proofErr w:type="spellEnd"/>
+      <w:r>
+        <w:rPr>
+          <w:vertAlign w:val="subscript"/>
+        </w:rPr>
+        <w:t xml:space="preserve"> </w:t>
       </w:r>
       <w:r>
         <w:t xml:space="preserve">values calculated in other work </w:t>
@@ -1501,7 +1885,11 @@
         <w:t xml:space="preserve">. While the pH of these points is similar, a variety of solution conditions were used, with both other studies using significantly larger amounts of background electrolyte. </w:t>
       </w:r>
       <w:r>
-        <w:t>The K</w:t>
+        <w:t xml:space="preserve">The </w:t>
+      </w:r>
+      <w:proofErr w:type="spellStart"/>
+      <w:r>
+        <w:t>K</w:t>
       </w:r>
       <w:r>
         <w:softHyphen/>
@@ -1510,7 +1898,14 @@
         <w:rPr>
           <w:vertAlign w:val="subscript"/>
         </w:rPr>
-        <w:t xml:space="preserve">d </w:t>
+        <w:t>d</w:t>
+      </w:r>
+      <w:proofErr w:type="spellEnd"/>
+      <w:r>
+        <w:rPr>
+          <w:vertAlign w:val="subscript"/>
+        </w:rPr>
+        <w:t xml:space="preserve"> </w:t>
       </w:r>
       <w:r>
         <w:t>found in this work is the largest of the collected data sets, but was also performed with the lowest ionic strength background solution, which matches with previous results suggesting that increased salinity will reduce radium sorption extent</w:t>
@@ -1537,7 +1932,31 @@
         <w:fldChar w:fldCharType="end"/>
       </w:r>
       <w:r>
-        <w:t xml:space="preserve">. It is worth noting that one study compared radium sorption to hematite, ferryhydrite, goethite, and lepidocrocite, finding that ferrihydrite sorbs radium most extensively </w:t>
+        <w:t xml:space="preserve">. It is worth noting that one study compared radium sorption to hematite, </w:t>
+      </w:r>
+      <w:proofErr w:type="spellStart"/>
+      <w:r>
+        <w:t>ferryhydrite</w:t>
+      </w:r>
+      <w:proofErr w:type="spellEnd"/>
+      <w:r>
+        <w:t xml:space="preserve">, goethite, and </w:t>
+      </w:r>
+      <w:proofErr w:type="spellStart"/>
+      <w:r>
+        <w:t>lepidocrocite</w:t>
+      </w:r>
+      <w:proofErr w:type="spellEnd"/>
+      <w:r>
+        <w:t xml:space="preserve">, finding that </w:t>
+      </w:r>
+      <w:proofErr w:type="spellStart"/>
+      <w:r>
+        <w:t>ferrihydrite</w:t>
+      </w:r>
+      <w:proofErr w:type="spellEnd"/>
+      <w:r>
+        <w:t xml:space="preserve"> sorbs radium most extensively </w:t>
       </w:r>
       <w:r>
         <w:fldChar w:fldCharType="begin" w:fldLock="1"/>
@@ -1576,7 +1995,15 @@
         <w:t>Larger differences appear when examining radium adsorption to goethite, which has more available data in the literature. These result</w:t>
       </w:r>
       <w:r>
-        <w:t>s are displayed in table 2, along with the other mineral specific results. Unlike with ferrihydrite, we observe significant differences in sorption extent compared to previous research, generally observing a larger extent of sorption for solutions of comparable pH</w:t>
+        <w:t xml:space="preserve">s are displayed in table 2, along with the other mineral specific results. Unlike with </w:t>
+      </w:r>
+      <w:proofErr w:type="spellStart"/>
+      <w:r>
+        <w:t>ferrihydrite</w:t>
+      </w:r>
+      <w:proofErr w:type="spellEnd"/>
+      <w:r>
+        <w:t>, we observe significant differences in sorption extent compared to previous research, generally observing a larger extent of sorption for solutions of comparable pH</w:t>
       </w:r>
       <w:r>
         <w:t xml:space="preserve"> </w:t>
@@ -1603,7 +2030,15 @@
         <w:t xml:space="preserve">. One factor affecting this may be the differences in solution ionic strength. INSERT COMPARISON OF SURFACE AREAS AS JUSTIFICATION? </w:t>
       </w:r>
       <w:r>
-        <w:t xml:space="preserve">Other possible differences may be driven by the crystallinity of the goethite used, which varies significantly depending on the synthesis method. We expect relatively low crystallinity goethite based on the described experimental method, which should more closely match goethites found in natural settings </w:t>
+        <w:t xml:space="preserve">Other possible differences may be driven by the crystallinity of the goethite used, which varies significantly depending on the synthesis method. We expect relatively low crystallinity goethite based on the described experimental method, which should more closely match </w:t>
+      </w:r>
+      <w:proofErr w:type="spellStart"/>
+      <w:r>
+        <w:t>goethites</w:t>
+      </w:r>
+      <w:proofErr w:type="spellEnd"/>
+      <w:r>
+        <w:t xml:space="preserve"> found in natural settings </w:t>
       </w:r>
       <w:r>
         <w:fldChar w:fldCharType="begin" w:fldLock="1"/>
@@ -1652,13 +2087,26 @@
     <w:p>
       <w:r>
         <w:tab/>
-        <w:t>Sorption isotherm results for radium onto sodium montmorillonite are plotted in figure 2, and the calculated K</w:t>
+        <w:t xml:space="preserve">Sorption isotherm results for radium onto sodium montmorillonite are plotted in figure 2, and the calculated </w:t>
+      </w:r>
+      <w:proofErr w:type="spellStart"/>
+      <w:proofErr w:type="gramStart"/>
+      <w:r>
+        <w:t>K</w:t>
       </w:r>
       <w:r>
         <w:rPr>
           <w:vertAlign w:val="subscript"/>
         </w:rPr>
-        <w:t xml:space="preserve">d </w:t>
+        <w:t>d</w:t>
+      </w:r>
+      <w:proofErr w:type="spellEnd"/>
+      <w:proofErr w:type="gramEnd"/>
+      <w:r>
+        <w:rPr>
+          <w:vertAlign w:val="subscript"/>
+        </w:rPr>
+        <w:t xml:space="preserve"> </w:t>
       </w:r>
       <w:r>
         <w:t>values</w:t>
@@ -1697,7 +2145,15 @@
         <w:t>showing a larger extent of sorption</w:t>
       </w:r>
       <w:r>
-        <w:t xml:space="preserve"> is ferrihydrite at pH 9</w:t>
+        <w:t xml:space="preserve"> is </w:t>
+      </w:r>
+      <w:proofErr w:type="spellStart"/>
+      <w:r>
+        <w:t>ferrihydrite</w:t>
+      </w:r>
+      <w:proofErr w:type="spellEnd"/>
+      <w:r>
+        <w:t xml:space="preserve"> at pH 9</w:t>
       </w:r>
       <w:r>
         <w:t xml:space="preserve">, with all others having significantly less sorption. This result suggests that the dominant mechanism controlling montmorillonite sorption is not complexation with surface groups, but rather exchange of radium with sodium in the inner layer of the clay. </w:t>
@@ -1713,7 +2169,12 @@
       </w:r>
       <w:r>
         <w:lastRenderedPageBreak/>
-        <w:t>similar solution conditions, but with different solid to solution ratios. Again, there are significant differences in the order of magnitude in the calculated K</w:t>
+        <w:t xml:space="preserve">similar solution conditions, but with different solid to solution ratios. Again, there are significant differences in the order of magnitude in the calculated </w:t>
+      </w:r>
+      <w:proofErr w:type="spellStart"/>
+      <w:proofErr w:type="gramStart"/>
+      <w:r>
+        <w:t>K</w:t>
       </w:r>
       <w:r>
         <w:rPr>
@@ -1721,6 +2182,8 @@
         </w:rPr>
         <w:t>d</w:t>
       </w:r>
+      <w:proofErr w:type="spellEnd"/>
+      <w:proofErr w:type="gramEnd"/>
       <w:r>
         <w:t xml:space="preserve"> value. Experiments with the highest solid loading showed the least extent of sorption </w:t>
       </w:r>
@@ -1743,7 +2206,12 @@
         <w:fldChar w:fldCharType="end"/>
       </w:r>
       <w:r>
-        <w:t>, while the present experiments, which had the lowest solid loading, had the largest extent of sorption. The comparable data span roughly an order of magnitude in difference for K</w:t>
+        <w:t xml:space="preserve">, while the present experiments, which had the lowest solid loading, had the largest extent of sorption. The comparable data span roughly an order of magnitude in difference for </w:t>
+      </w:r>
+      <w:proofErr w:type="spellStart"/>
+      <w:proofErr w:type="gramStart"/>
+      <w:r>
+        <w:t>K</w:t>
       </w:r>
       <w:r>
         <w:rPr>
@@ -1751,6 +2219,8 @@
         </w:rPr>
         <w:t>d</w:t>
       </w:r>
+      <w:proofErr w:type="spellEnd"/>
+      <w:proofErr w:type="gramEnd"/>
       <w:r>
         <w:t xml:space="preserve"> value, in spite of distinct similarities in experimental methodology, particularly in dealing with clay treatment. It is possible that differences in the source clay may drive some of this variation, as the surface area of the STx-1b </w:t>
       </w:r>
@@ -1795,19 +2265,64 @@
         <w:t>Pyrite showed limited sorption of radium over most pH values, with almost no sorption at acidic pH v</w:t>
       </w:r>
       <w:r>
-        <w:t>alues, and limited sorption at more basic pH values. Interestingly, there seems to be little difference in sorption at a circumneutral pH compared to basic pH. As with the other minerals, K</w:t>
+        <w:t xml:space="preserve">alues, and limited sorption at more basic pH values. Interestingly, there seems to be little difference in sorption at a </w:t>
+      </w:r>
+      <w:proofErr w:type="spellStart"/>
+      <w:r>
+        <w:t>circumneutral</w:t>
+      </w:r>
+      <w:proofErr w:type="spellEnd"/>
+      <w:r>
+        <w:t xml:space="preserve"> pH compared to basic </w:t>
+      </w:r>
+      <w:proofErr w:type="spellStart"/>
+      <w:r>
+        <w:t>pH.</w:t>
+      </w:r>
+      <w:proofErr w:type="spellEnd"/>
+      <w:r>
+        <w:t xml:space="preserve"> As with the other minerals, </w:t>
+      </w:r>
+      <w:proofErr w:type="spellStart"/>
+      <w:proofErr w:type="gramStart"/>
+      <w:r>
+        <w:t>K</w:t>
       </w:r>
       <w:r>
         <w:rPr>
           <w:vertAlign w:val="subscript"/>
         </w:rPr>
-        <w:t xml:space="preserve">d </w:t>
-      </w:r>
-      <w:r>
-        <w:t>values were fit, showing very linear response in the range of radium activities considered, and those values are reported in table 2. Radium sorption to goethite is comparable to that of pyrite at circumneutral pH values, though the extent of sorption to goethite is much larger at increasingly basic solution conditions. There is very little, if any existing data examining the sorption of radium to any reduced iron solid.</w:t>
-      </w:r>
-      <w:r>
-        <w:t xml:space="preserve"> A previous study examining sorption of strontium to unoxidized pyrite found no discernable sorption, which suggests radium sorption would also be limited as found here </w:t>
+        <w:t>d</w:t>
+      </w:r>
+      <w:proofErr w:type="spellEnd"/>
+      <w:proofErr w:type="gramEnd"/>
+      <w:r>
+        <w:rPr>
+          <w:vertAlign w:val="subscript"/>
+        </w:rPr>
+        <w:t xml:space="preserve"> </w:t>
+      </w:r>
+      <w:r>
+        <w:t xml:space="preserve">values were fit, showing very linear response in the range of radium activities considered, and those values are reported in table 2. Radium sorption to goethite is comparable to that of pyrite at </w:t>
+      </w:r>
+      <w:proofErr w:type="spellStart"/>
+      <w:r>
+        <w:t>circumneutral</w:t>
+      </w:r>
+      <w:proofErr w:type="spellEnd"/>
+      <w:r>
+        <w:t xml:space="preserve"> pH values, though the extent of sorption to goethite is much larger at increasingly basic solution conditions. There is very little, if any existing data examining the sorption of radium to any reduced iron solid.</w:t>
+      </w:r>
+      <w:r>
+        <w:t xml:space="preserve"> A previous study examining sorption of strontium to </w:t>
+      </w:r>
+      <w:proofErr w:type="spellStart"/>
+      <w:r>
+        <w:t>unoxidized</w:t>
+      </w:r>
+      <w:proofErr w:type="spellEnd"/>
+      <w:r>
+        <w:t xml:space="preserve"> pyrite found no discernable sorption, which suggests radium sorption would also be limited as found here </w:t>
       </w:r>
       <w:r>
         <w:fldChar w:fldCharType="begin" w:fldLock="1"/>
@@ -1859,10 +2374,26 @@
         <w:t>Figure 3 compares</w:t>
       </w:r>
       <w:r>
-        <w:t xml:space="preserve"> the surface complexation modeling results for goethite and for ferrihydrite, both showing</w:t>
-      </w:r>
-      <w:r>
-        <w:t xml:space="preserve"> a good fit to the corresponding experimental data. The fitted reaction constants and suggested reactions, which can be found in table 3, show that ferrihydrite complexation dominates over goethite, matching the relative </w:t>
+        <w:t xml:space="preserve"> the surface complexation modeling results for goethite and for </w:t>
+      </w:r>
+      <w:proofErr w:type="spellStart"/>
+      <w:r>
+        <w:t>ferrihydrite</w:t>
+      </w:r>
+      <w:proofErr w:type="spellEnd"/>
+      <w:r>
+        <w:t>, both showing</w:t>
+      </w:r>
+      <w:r>
+        <w:t xml:space="preserve"> a good fit to the corresponding experimental data. The fitted reaction constants and suggested reactions, which can be found in table 3, show that </w:t>
+      </w:r>
+      <w:proofErr w:type="spellStart"/>
+      <w:r>
+        <w:t>ferrihydrite</w:t>
+      </w:r>
+      <w:proofErr w:type="spellEnd"/>
+      <w:r>
+        <w:t xml:space="preserve"> complexation dominates over goethite, matching the relative </w:t>
       </w:r>
       <w:r>
         <w:t>extents</w:t>
@@ -1871,7 +2402,15 @@
         <w:t xml:space="preserve"> of sorption observed in the sorption isotherms. </w:t>
       </w:r>
       <w:r>
-        <w:t xml:space="preserve">It is traditional when modeling fererhydrite behavior to use a two site model, with a strong and weak </w:t>
+        <w:t xml:space="preserve">It is traditional when modeling </w:t>
+      </w:r>
+      <w:proofErr w:type="spellStart"/>
+      <w:r>
+        <w:t>fererhydrite</w:t>
+      </w:r>
+      <w:proofErr w:type="spellEnd"/>
+      <w:r>
+        <w:t xml:space="preserve"> behavior to use a two site model, with a strong and weak </w:t>
       </w:r>
       <w:commentRangeStart w:id="4"/>
       <w:r>
@@ -1906,7 +2445,31 @@
         <w:fldChar w:fldCharType="end"/>
       </w:r>
       <w:r>
-        <w:t xml:space="preserve">. This type of model was considered when fitting the experimental data, however, there was no sensitivity found for the reaction constant for the weak site. Given the low levels of radium used in the experimental data set, it is not surprising that weak site behavior was not observed during ferrihydrite sorption. Other recent work examining radium sorption to ferrihydrite used a tetradentate reaction to fit experimental data </w:t>
+        <w:t xml:space="preserve">. This type of model was considered when fitting the experimental data, however, there was no sensitivity found for the reaction constant for the weak site. Given the low levels of radium used in the experimental data set, it is not surprising that weak site behavior was not observed during </w:t>
+      </w:r>
+      <w:proofErr w:type="spellStart"/>
+      <w:r>
+        <w:t>ferrihydrite</w:t>
+      </w:r>
+      <w:proofErr w:type="spellEnd"/>
+      <w:r>
+        <w:t xml:space="preserve"> sorption. Other recent work examining radium sorption to </w:t>
+      </w:r>
+      <w:proofErr w:type="spellStart"/>
+      <w:r>
+        <w:t>ferrihydrite</w:t>
+      </w:r>
+      <w:proofErr w:type="spellEnd"/>
+      <w:r>
+        <w:t xml:space="preserve"> used a </w:t>
+      </w:r>
+      <w:proofErr w:type="spellStart"/>
+      <w:r>
+        <w:t>tetradentate</w:t>
+      </w:r>
+      <w:proofErr w:type="spellEnd"/>
+      <w:r>
+        <w:t xml:space="preserve"> reaction to fit experimental data </w:t>
       </w:r>
       <w:r>
         <w:fldChar w:fldCharType="begin" w:fldLock="1"/>
@@ -1946,6 +2509,7 @@
       </w:r>
     </w:p>
     <w:p>
+      <w:commentRangeStart w:id="5"/>
       <w:r>
         <w:lastRenderedPageBreak/>
         <w:tab/>
@@ -1973,13 +2537,24 @@
         <w:t>.</w:t>
       </w:r>
       <w:r>
-        <w:t xml:space="preserve"> Strontium is typically shown to have much weaker interactions with iron oxides, reflected in significantly lower surface complexation constants, even when considering more advanced models of sorption </w:t>
+        <w:t xml:space="preserve"> </w:t>
+      </w:r>
+      <w:r>
+        <w:t xml:space="preserve">A key consideration in this process is to ensure that the compared surface complexation models bear enough similarities to make comparison meaningful. Many works make use of a </w:t>
+      </w:r>
+      <w:proofErr w:type="spellStart"/>
+      <w:r>
+        <w:t>tetradentate</w:t>
+      </w:r>
+      <w:proofErr w:type="spellEnd"/>
+      <w:r>
+        <w:t xml:space="preserve"> model </w:t>
       </w:r>
       <w:r>
         <w:fldChar w:fldCharType="begin" w:fldLock="1"/>
       </w:r>
       <w:r>
-        <w:instrText>ADDIN CSL_CITATION { "citationItems" : [ { "id" : "ITEM-1", "itemData" : { "author" : [ { "dropping-particle" : "", "family" : "Small", "given" : "T D", "non-dropping-particle" : "", "parse-names" : false, "suffix" : "" }, { "dropping-particle" : "", "family" : "Warren", "given" : "L A", "non-dropping-particle" : "", "parse-names" : false, "suffix" : "" }, { "dropping-particle" : "", "family" : "Roden", "given" : "E E", "non-dropping-particle" : "", "parse-names" : false, "suffix" : "" } ], "id" : "ITEM-1", "issue" : "24", "issued" : { "date-parts" : [ [ "1999" ] ] }, "page" : "4465-4470", "title" : "Sorption of Strontium by Bacteria , Fe ( III ) Oxide , and Bacteria - Fe ( III ) Oxide Composites", "type" : "article-journal", "volume" : "33" }, "uris" : [ "http://www.mendeley.com/documents/?uuid=a67f82d1-13a0-40ff-970d-abcb333eb2c0" ] }, { "id" : "ITEM-2", "itemData" : { "DOI" : "10.1186/1467-4866-9-2", "ISBN" : "1467-4866", "ISSN" : "1467-4866", "PMID" : "18205927", "abstract" : "Strontium sorption to amorphous silica and goethite was measured as a function of pH and dissolved strontium and carbonate concentrations at 25 degrees C. Strontium sorption gradually increases from 0 to 100% from pH 6 to 10 for both phases and requires multiple outer-sphere surface complexes to fit the data. All data are modeled using the triple layer model and the site-occupancy standard state; unless stated otherwise all strontium complexes are mononuclear. Strontium sorption to amorphous silica in the presence and absence of dissolved carbonate can be fit with tetradentate Sr2+ and SrOH+ complexes on the beta-plane and a monodentate Sr2+complex on the diffuse plane to account for strontium sorption at low ionic strength. Strontium sorption to goethite in the absence of dissolved carbonate can be fit with monodentate and tetradentate SrOH+ complexes and a tetradentate binuclear Sr2+ species on the beta-plane. The binuclear complex is needed to account for enhanced sorption at hgh strontium surface loadings. In the presence of dissolved carbonate additional monodentate Sr2+ and SrOH+ carbonate surface complexes on the beta-plane are needed to fit strontium sorption to goethite. Modeling strontium sorption as outer-sphere complexes is consistent with quantitative analysis of extended X-ray absorption fine structure (EXAFS) on selected sorption samples that show a single first shell of oxygen atoms around strontium indicating hydrated surface complexes at the amorphous silica and goethite surfaces. Strontium surface complexation equilibrium constants determined in this study combined with other alkaline earth surface complexation constants are used to recalibrate a predictive model based on Born solvation and crystal-chemistry theory. The model is accurate to about 0.7 log K units. More studies are needed to determine the dependence of alkaline earth sorption on ionic strength and dissolved carbonate and sulfate concentrations for the development of a robust surface complexation database to estimate alkaline earth sorption in the environment.", "author" : [ { "dropping-particle" : "", "family" : "Carroll", "given" : "Susan a", "non-dropping-particle" : "", "parse-names" : false, "suffix" : "" }, { "dropping-particle" : "", "family" : "Roberts", "given" : "Sarah K", "non-dropping-particle" : "", "parse-names" : false, "suffix" : "" }, { "dropping-particle" : "", "family" : "Criscenti", "given" : "Louise J", "non-dropping-particle" : "", "parse-names" : false, "suffix" : "" }, { "dropping-particle" : "", "family" : "O'Day", "given" : "Peggy a", "non-dropping-particle" : "", "parse-names" : false, "suffix" : "" } ], "container-title" : "Geochemical transactions", "id" : "ITEM-2", "issued" : { "date-parts" : [ [ "2008" ] ] }, "page" : "2", "title" : "Surface complexation model for strontium sorption to amorphous silica and goethite.", "type" : "article-journal", "volume" : "9" }, "uris" : [ "http://www.mendeley.com/documents/?uuid=5b1190ba-dde8-493a-8808-29ac1ba8722f" ] } ], "mendeley" : { "formattedCitation" : "(Carroll, Roberts, Criscenti, &amp; O\u2019Day, 2008; Small, Warren, &amp; Roden, 1999)", "plainTextFormattedCitation" : "(Carroll, Roberts, Criscenti, &amp; O\u2019Day, 2008; Small, Warren, &amp; Roden, 1999)", "previouslyFormattedCitation" : "(Carroll, Roberts, Criscenti, &amp; O\u2019Day, 2008; Small, Warren, &amp; Roden, 1999)" }, "properties" : { "noteIndex" : 0 }, "schema" : "https://github.com/citation-style-language/schema/raw/master/csl-citation.json" }</w:instrText>
+        <w:instrText>ADDIN CSL_CITATION { "citationItems" : [ { "id" : "ITEM-1", "itemData" : { "DOI" : "10.1016/j.gca.2014.10.008", "ISSN" : "0016-7037", "author" : [ { "dropping-particle" : "", "family" : "Sajih", "given" : "M", "non-dropping-particle" : "", "parse-names" : false, "suffix" : "" }, { "dropping-particle" : "", "family" : "Bryan", "given" : "N D", "non-dropping-particle" : "", "parse-names" : false, "suffix" : "" }, { "dropping-particle" : "", "family" : "Livens", "given" : "F R", "non-dropping-particle" : "", "parse-names" : false, "suffix" : "" }, { "dropping-particle" : "", "family" : "Vaughan", "given" : "D J", "non-dropping-particle" : "", "parse-names" : false, "suffix" : "" }, { "dropping-particle" : "", "family" : "Descostes", "given" : "M", "non-dropping-particle" : "", "parse-names" : false, "suffix" : "" }, { "dropping-particle" : "", "family" : "Phrommavanh", "given" : "V", "non-dropping-particle" : "", "parse-names" : false, "suffix" : "" }, { "dropping-particle" : "", "family" : "Nos", "given" : "J", "non-dropping-particle" : "", "parse-names" : false, "suffix" : "" }, { "dropping-particle" : "", "family" : "Morris", "given" : "K", "non-dropping-particle" : "", "parse-names" : false, "suffix" : "" } ], "container-title" : "Geochimica et Cosmochimica Acta", "id" : "ITEM-1", "issued" : { "date-parts" : [ [ "2014" ] ] }, "page" : "150-163", "publisher" : "Elsevier Ltd", "title" : "Adsorption of radium and barium on goethite and ferrihydrite: A kinetic and surface complexation modelling study", "type" : "article-journal", "volume" : "146" }, "uris" : [ "http://www.mendeley.com/documents/?uuid=8b7e3294-07a1-4806-9ef6-49c0afe4e0f1" ] }, { "id" : "ITEM-2", "itemData" : { "DOI" : "10.1016/j.gca.2006.01.006", "ISBN" : "0016-7037", "ISSN" : "00167037", "abstract" : "Despite the fact that the bulk compositions of most low temperature natural surface waters, groundwaters, and porewaters are heavily influenced by alkaline earths, an understanding of the development of proton surface charge in the presence of alkaline earth adsorption on the surfaces of minerals is lacking. In particular, models of speciation at the mineral-water interface in systems involving alkaline earths need to be established for a range of different minerals. In the present study, X-ray standing wave results for Sr2+ adsorption on rutile as a tetranuclear complex [Fenter, P., Cheng, L., Rihs, S., Machesky, M., Bedyzk, M.D., Sturchio, N.C., 2000. Electrical double-layer structure at the rutile-water interface as observed in situ with small-period X-ray standing waves. J. Colloid Interface Sci. 225, 154-165] are used as constraints for all the alkaline earths in surface complexation simulations of proton surface charge, metal adsorption, and electrokinetic experiments referring to wide ranges of pH, ionic strength, surface coverage, and type of oxide. The tetranuclear reaction{A formula is presented}predominates for the large cations Sr2+ and Ba2+ (and presumably Ra2+), consistent with X-ray results. In contrast, the mononuclear reaction{A formula is presented}predominates for the much smaller Mg2+ (and presumably Be2+), with minor amounts of the tetranuclear reaction. Both reaction types appear to be important for the intermediate size Ca2+. For all the alkaline earths on all oxides, the proportions of the different reaction types vary systematically as a function of pH, ionic strength, and surface coverage. The application of Born solvation and crystal-chemical theory enables estimation of the equilibrium constants of adsorption of all the alkaline earths on all oxides. On high dielectric constant solids (rutile, magnetite, manganese dioxide), where the solvation contribution is negligable, ion adsorption correlates with crystal radius: the equilibrium constants increase in the sequence Be2+ &lt; Mg2+ &lt; Ca2+ &lt; Sr2+ &lt; Ba2+ &lt; Ra2+. On low dielectric constant solids (hematite, gibbsite,and silicas), the solvation contribution opposing adsorption is largest for ions with the smallest hydrated radii: the equilibrium constants increase in the sequence Ra2+ &lt; Ba2+ &lt; Sr2+ &lt; Ca2+ &lt; Mg2+ &lt; Be2+. These predicted sequences are consistent with adsorption affinities in the literature. In combination with previously published results, the present study enables th\u2026", "author" : [ { "dropping-particle" : "", "family" : "Sverjensky", "given" : "Dimitri A.", "non-dropping-particle" : "", "parse-names" : false, "suffix" : "" } ], "container-title" : "Geochimica et Cosmochimica Acta", "id" : "ITEM-2", "issue" : "10", "issued" : { "date-parts" : [ [ "2006" ] ] }, "page" : "2427-2453", "title" : "Prediction of the speciation of alkaline earths adsorbed on mineral surfaces in salt solutions", "type" : "article-journal", "volume" : "70" }, "uris" : [ "http://www.mendeley.com/documents/?uuid=95901e33-067b-4748-8f30-d87675edc102" ] }, { "id" : "ITEM-3", "itemData" : { "DOI" : "10.1186/1467-4866-9-2", "ISBN" : "1467-4866", "ISSN" : "1467-4866", "PMID" : "18205927", "abstract" : "Strontium sorption to amorphous silica and goethite was measured as a function of pH and dissolved strontium and carbonate concentrations at 25 degrees C. Strontium sorption gradually increases from 0 to 100% from pH 6 to 10 for both phases and requires multiple outer-sphere surface complexes to fit the data. All data are modeled using the triple layer model and the site-occupancy standard state; unless stated otherwise all strontium complexes are mononuclear. Strontium sorption to amorphous silica in the presence and absence of dissolved carbonate can be fit with tetradentate Sr2+ and SrOH+ complexes on the beta-plane and a monodentate Sr2+complex on the diffuse plane to account for strontium sorption at low ionic strength. Strontium sorption to goethite in the absence of dissolved carbonate can be fit with monodentate and tetradentate SrOH+ complexes and a tetradentate binuclear Sr2+ species on the beta-plane. The binuclear complex is needed to account for enhanced sorption at hgh strontium surface loadings. In the presence of dissolved carbonate additional monodentate Sr2+ and SrOH+ carbonate surface complexes on the beta-plane are needed to fit strontium sorption to goethite. Modeling strontium sorption as outer-sphere complexes is consistent with quantitative analysis of extended X-ray absorption fine structure (EXAFS) on selected sorption samples that show a single first shell of oxygen atoms around strontium indicating hydrated surface complexes at the amorphous silica and goethite surfaces. Strontium surface complexation equilibrium constants determined in this study combined with other alkaline earth surface complexation constants are used to recalibrate a predictive model based on Born solvation and crystal-chemistry theory. The model is accurate to about 0.7 log K units. More studies are needed to determine the dependence of alkaline earth sorption on ionic strength and dissolved carbonate and sulfate concentrations for the development of a robust surface complexation database to estimate alkaline earth sorption in the environment.", "author" : [ { "dropping-particle" : "", "family" : "Carroll", "given" : "Susan a", "non-dropping-particle" : "", "parse-names" : false, "suffix" : "" }, { "dropping-particle" : "", "family" : "Roberts", "given" : "Sarah K", "non-dropping-particle" : "", "parse-names" : false, "suffix" : "" }, { "dropping-particle" : "", "family" : "Criscenti", "given" : "Louise J", "non-dropping-particle" : "", "parse-names" : false, "suffix" : "" }, { "dropping-particle" : "", "family" : "O'Day", "given" : "Peggy a", "non-dropping-particle" : "", "parse-names" : false, "suffix" : "" } ], "container-title" : "Geochemical transactions", "id" : "ITEM-3", "issued" : { "date-parts" : [ [ "2008" ] ] }, "page" : "2", "title" : "Surface complexation model for strontium sorption to amorphous silica and goethite.", "type" : "article-journal", "volume" : "9" }, "uris" : [ "http://www.mendeley.com/documents/?uuid=5b1190ba-dde8-493a-8808-29ac1ba8722f" ] } ], "mendeley" : { "formattedCitation" : "(Carroll, Roberts, Criscenti, &amp; O\u2019Day, 2008; Sajih et al., 2014a; Sverjensky, 2006)", "plainTextFormattedCitation" : "(Carroll, Roberts, Criscenti, &amp; O\u2019Day, 2008; Sajih et al., 2014a; Sverjensky, 2006)", "previouslyFormattedCitation" : "(Carroll, Roberts, Criscenti, &amp; O\u2019Day, 2008; Sajih et al., 2014a; Sverjensky, 2006)" }, "properties" : { "noteIndex" : 0 }, "schema" : "https://github.com/citation-style-language/schema/raw/master/csl-citation.json" }</w:instrText>
       </w:r>
       <w:r>
         <w:fldChar w:fldCharType="separate"/>
@@ -1988,12 +2563,93 @@
         <w:rPr>
           <w:noProof/>
         </w:rPr>
-        <w:t>(Carroll, Roberts, Criscenti, &amp; O’Day, 2008; Small, Warren, &amp; Roden, 1999)</w:t>
+        <w:t>(Carroll, Roberts, Criscenti, &amp; O’Day, 2008; Sajih et al., 2014a; Sverjensky, 2006)</w:t>
       </w:r>
       <w:r>
         <w:fldChar w:fldCharType="end"/>
       </w:r>
       <w:r>
+        <w:t xml:space="preserve">, whose formulation is backed by x-ray spectroscopy on strontium behavior with rutile </w:t>
+      </w:r>
+      <w:r>
+        <w:fldChar w:fldCharType="begin" w:fldLock="1"/>
+      </w:r>
+      <w:r>
+        <w:instrText>ADDIN CSL_CITATION { "citationItems" : [ { "id" : "ITEM-1", "itemData" : { "DOI" : "10.1006/jcis.2000.6756", "ISSN" : "1095-7103", "PMID" : "10767156", "abstract" : "X-Ray standing wave (XSW) measurements were made of Rb and Sr adsorbed from aqueous solutions at the rutile (110)-water interface. These experiments were performed to address the extent to which direct measurements of electrical double-layer structure are possible. The experimental results show that the Bragg XSW technique, using small-period standing waves generated by Bragg diffraction from the substrate, can precisely measure ion locations within the condensed layer and the in situ partitioning of ions between the condensed and diffuse layers. Differences in condensed layer ion positions were observed for Sr ions (measured in situ) as compared with Rb ions (in situ) and also for Sr ions (ex situ). An additional constraint on the ex situ Sr site geometry was provided by polarization-dependent surface EXAFS measurements. Such measurements can provide important constraints for the development and verification of electrical double-layer theory especially as applied to ion adsorption at the solid-water interface. Copyright 2000 Academic Press.", "author" : [ { "dropping-particle" : "", "family" : "Fenter", "given" : "Paul", "non-dropping-particle" : "", "parse-names" : false, "suffix" : "" }, { "dropping-particle" : "", "family" : "Cheng", "given" : "L.", "non-dropping-particle" : "", "parse-names" : false, "suffix" : "" }, { "dropping-particle" : "", "family" : "Rihs", "given" : "S", "non-dropping-particle" : "", "parse-names" : false, "suffix" : "" }, { "dropping-particle" : "", "family" : "Machesky", "given" : "Michael L.", "non-dropping-particle" : "", "parse-names" : false, "suffix" : "" }, { "dropping-particle" : "", "family" : "Bedzyk", "given" : "M. J.", "non-dropping-particle" : "", "parse-names" : false, "suffix" : "" }, { "dropping-particle" : "", "family" : "Sturchio", "given" : "N. C.", "non-dropping-particle" : "", "parse-names" : false, "suffix" : "" } ], "container-title" : "Journal of colloid and interface science", "id" : "ITEM-1", "issued" : { "date-parts" : [ [ "2000" ] ] }, "page" : "154-165", "title" : "Electrical Double-Layer Structure at the Rutile-Water Interface as Observed in Situ with Small-Period X-Ray Standing Waves.", "type" : "article-journal", "volume" : "225" }, "uris" : [ "http://www.mendeley.com/documents/?uuid=1386eaa8-23f6-4eaf-90a7-d7d1fb6c41f2" ] } ], "mendeley" : { "formattedCitation" : "(Fenter et al., 2000)", "plainTextFormattedCitation" : "(Fenter et al., 2000)", "previouslyFormattedCitation" : "(Fenter et al., 2000)" }, "properties" : { "noteIndex" : 0 }, "schema" : "https://github.com/citation-style-language/schema/raw/master/csl-citation.json" }</w:instrText>
+      </w:r>
+      <w:r>
+        <w:fldChar w:fldCharType="separate"/>
+      </w:r>
+      <w:r>
+        <w:rPr>
+          <w:noProof/>
+        </w:rPr>
+        <w:t>(Fenter et al., 2000)</w:t>
+      </w:r>
+      <w:r>
+        <w:fldChar w:fldCharType="end"/>
+      </w:r>
+      <w:r>
+        <w:t>.</w:t>
+      </w:r>
+      <w:r>
+        <w:t xml:space="preserve"> </w:t>
+      </w:r>
+      <w:r>
+        <w:t xml:space="preserve">Other works, as with this one, make use of more simplified models, which do not attempt to predict actual surface behavior </w:t>
+      </w:r>
+      <w:r>
+        <w:fldChar w:fldCharType="begin" w:fldLock="1"/>
+      </w:r>
+      <w:r>
+        <w:instrText>ADDIN CSL_CITATION { "citationItems" : [ { "id" : "ITEM-1", "itemData" : { "author" : [ { "dropping-particle" : "", "family" : "Small", "given" : "T D", "non-dropping-particle" : "", "parse-names" : false, "suffix" : "" }, { "dropping-particle" : "", "family" : "Warren", "given" : "L A", "non-dropping-particle" : "", "parse-names" : false, "suffix" : "" }, { "dropping-particle" : "", "family" : "Roden", "given" : "E E", "non-dropping-particle" : "", "parse-names" : false, "suffix" : "" } ], "id" : "ITEM-1", "issue" : "24", "issued" : { "date-parts" : [ [ "1999" ] ] }, "page" : "4465-4470", "title" : "Sorption of Strontium by Bacteria , Fe ( III ) Oxide , and Bacteria - Fe ( III ) Oxide Composites", "type" : "article-journal", "volume" : "33" }, "uris" : [ "http://www.mendeley.com/documents/?uuid=a67f82d1-13a0-40ff-970d-abcb333eb2c0" ] } ], "mendeley" : { "formattedCitation" : "(Small, Warren, &amp; Roden, 1999)", "plainTextFormattedCitation" : "(Small, Warren, &amp; Roden, 1999)" }, "properties" : { "noteIndex" : 0 }, "schema" : "https://github.com/citation-style-language/schema/raw/master/csl-citation.json" }</w:instrText>
+      </w:r>
+      <w:r>
+        <w:fldChar w:fldCharType="separate"/>
+      </w:r>
+      <w:r>
+        <w:rPr>
+          <w:noProof/>
+        </w:rPr>
+        <w:t>(Small, Warren, &amp; Roden, 1999)</w:t>
+      </w:r>
+      <w:r>
+        <w:fldChar w:fldCharType="end"/>
+      </w:r>
+      <w:r>
+        <w:t>.</w:t>
+      </w:r>
+    </w:p>
+    <w:p/>
+    <w:p>
+      <w:r>
+        <w:t xml:space="preserve"> Strontium is typically shown to have much weaker interactions with iron oxides, reflected in significantly lower surface complexation constants, even when considering more advanced models of sorption</w:t>
+      </w:r>
+      <w:r>
+        <w:t>, reflected in lower surface complexation constants</w:t>
+      </w:r>
+      <w:r>
+        <w:t xml:space="preserve"> </w:t>
+      </w:r>
+      <w:r>
+        <w:fldChar w:fldCharType="begin" w:fldLock="1"/>
+      </w:r>
+      <w:r>
+        <w:instrText>ADDIN CSL_CITATION { "citationItems" : [ { "id" : "ITEM-1", "itemData" : { "author" : [ { "dropping-particle" : "", "family" : "Small", "given" : "T D", "non-dropping-particle" : "", "parse-names" : false, "suffix" : "" }, { "dropping-particle" : "", "family" : "Warren", "given" : "L A", "non-dropping-particle" : "", "parse-names" : false, "suffix" : "" }, { "dropping-particle" : "", "family" : "Roden", "given" : "E E", "non-dropping-particle" : "", "parse-names" : false, "suffix" : "" } ], "id" : "ITEM-1", "issue" : "24", "issued" : { "date-parts" : [ [ "1999" ] ] }, "page" : "4465-4470", "title" : "Sorption of Strontium by Bacteria , Fe ( III ) Oxide , and Bacteria - Fe ( III ) Oxide Composites", "type" : "article-journal", "volume" : "33" }, "uris" : [ "http://www.mendeley.com/documents/?uuid=a67f82d1-13a0-40ff-970d-abcb333eb2c0" ] }, { "id" : "ITEM-2", "itemData" : { "DOI" : "10.1186/1467-4866-9-2", "ISBN" : "1467-4866", "ISSN" : "1467-4866", "PMID" : "18205927", "abstract" : "Strontium sorption to amorphous silica and goethite was measured as a function of pH and dissolved strontium and carbonate concentrations at 25 degrees C. Strontium sorption gradually increases from 0 to 100% from pH 6 to 10 for both phases and requires multiple outer-sphere surface complexes to fit the data. All data are modeled using the triple layer model and the site-occupancy standard state; unless stated otherwise all strontium complexes are mononuclear. Strontium sorption to amorphous silica in the presence and absence of dissolved carbonate can be fit with tetradentate Sr2+ and SrOH+ complexes on the beta-plane and a monodentate Sr2+complex on the diffuse plane to account for strontium sorption at low ionic strength. Strontium sorption to goethite in the absence of dissolved carbonate can be fit with monodentate and tetradentate SrOH+ complexes and a tetradentate binuclear Sr2+ species on the beta-plane. The binuclear complex is needed to account for enhanced sorption at hgh strontium surface loadings. In the presence of dissolved carbonate additional monodentate Sr2+ and SrOH+ carbonate surface complexes on the beta-plane are needed to fit strontium sorption to goethite. Modeling strontium sorption as outer-sphere complexes is consistent with quantitative analysis of extended X-ray absorption fine structure (EXAFS) on selected sorption samples that show a single first shell of oxygen atoms around strontium indicating hydrated surface complexes at the amorphous silica and goethite surfaces. Strontium surface complexation equilibrium constants determined in this study combined with other alkaline earth surface complexation constants are used to recalibrate a predictive model based on Born solvation and crystal-chemistry theory. The model is accurate to about 0.7 log K units. More studies are needed to determine the dependence of alkaline earth sorption on ionic strength and dissolved carbonate and sulfate concentrations for the development of a robust surface complexation database to estimate alkaline earth sorption in the environment.", "author" : [ { "dropping-particle" : "", "family" : "Carroll", "given" : "Susan a", "non-dropping-particle" : "", "parse-names" : false, "suffix" : "" }, { "dropping-particle" : "", "family" : "Roberts", "given" : "Sarah K", "non-dropping-particle" : "", "parse-names" : false, "suffix" : "" }, { "dropping-particle" : "", "family" : "Criscenti", "given" : "Louise J", "non-dropping-particle" : "", "parse-names" : false, "suffix" : "" }, { "dropping-particle" : "", "family" : "O'Day", "given" : "Peggy a", "non-dropping-particle" : "", "parse-names" : false, "suffix" : "" } ], "container-title" : "Geochemical transactions", "id" : "ITEM-2", "issued" : { "date-parts" : [ [ "2008" ] ] }, "page" : "2", "title" : "Surface complexation model for strontium sorption to amorphous silica and goethite.", "type" : "article-journal", "volume" : "9" }, "uris" : [ "http://www.mendeley.com/documents/?uuid=5b1190ba-dde8-493a-8808-29ac1ba8722f" ] } ], "mendeley" : { "formattedCitation" : "(Carroll et al., 2008; Small et al., 1999)", "plainTextFormattedCitation" : "(Carroll et al., 2008; Small et al., 1999)", "previouslyFormattedCitation" : "(Carroll et al., 2008; Small, Warren, &amp; Roden, 1999)" }, "properties" : { "noteIndex" : 0 }, "schema" : "https://github.com/citation-style-language/schema/raw/master/csl-citation.json" }</w:instrText>
+      </w:r>
+      <w:r>
+        <w:fldChar w:fldCharType="separate"/>
+      </w:r>
+      <w:r>
+        <w:rPr>
+          <w:noProof/>
+        </w:rPr>
+        <w:t>(Carroll et al., 2008; Small et al., 1999)</w:t>
+      </w:r>
+      <w:r>
+        <w:fldChar w:fldCharType="end"/>
+      </w:r>
+      <w:r>
         <w:t xml:space="preserve">. </w:t>
       </w:r>
       <w:r>
@@ -2036,7 +2692,13 @@
         <w:t xml:space="preserve">. </w:t>
       </w:r>
       <w:r>
-        <w:t xml:space="preserve">X-ray absorption spectroscopy studies of strontium behavior near an iron oxide reflect this, </w:t>
+        <w:t>X-ray absorption spectroscopy studies of strontium behavior near an iron oxide</w:t>
+      </w:r>
+      <w:r>
+        <w:t xml:space="preserve"> surface</w:t>
+      </w:r>
+      <w:r>
+        <w:t xml:space="preserve"> reflect this, </w:t>
       </w:r>
       <w:r>
         <w:t xml:space="preserve">confirming that strontium forms </w:t>
@@ -2063,7 +2725,13 @@
         <w:fldChar w:fldCharType="end"/>
       </w:r>
       <w:r>
-        <w:t>. Barium also has seen some limited study to iron oxides, find</w:t>
+        <w:t>.</w:t>
+      </w:r>
+      <w:r>
+        <w:t xml:space="preserve"> </w:t>
+      </w:r>
+      <w:r>
+        <w:t>Barium also has seen some limited study to iron oxides, find</w:t>
       </w:r>
       <w:r>
         <w:t>ing also weaker complexation tha</w:t>
@@ -2075,7 +2743,21 @@
         <w:t xml:space="preserve">generally </w:t>
       </w:r>
       <w:r>
-        <w:t xml:space="preserve">stronger than that of strontium </w:t>
+        <w:t>stronger than that of strontium</w:t>
+      </w:r>
+      <w:r>
+        <w:t xml:space="preserve"> through the use of a </w:t>
+      </w:r>
+      <w:proofErr w:type="spellStart"/>
+      <w:r>
+        <w:t>tetradentate</w:t>
+      </w:r>
+      <w:proofErr w:type="spellEnd"/>
+      <w:r>
+        <w:t xml:space="preserve"> model</w:t>
+      </w:r>
+      <w:r>
+        <w:t xml:space="preserve"> </w:t>
       </w:r>
       <w:r>
         <w:fldChar w:fldCharType="begin" w:fldLock="1"/>
@@ -2099,6 +2781,38 @@
         <w:t>.</w:t>
       </w:r>
       <w:r>
+        <w:t xml:space="preserve"> Curiously, these results are significantly different than the original paper posing this </w:t>
+      </w:r>
+      <w:proofErr w:type="spellStart"/>
+      <w:r>
+        <w:t>tetradentate</w:t>
+      </w:r>
+      <w:proofErr w:type="spellEnd"/>
+      <w:r>
+        <w:t xml:space="preserve"> model </w:t>
+      </w:r>
+      <w:r>
+        <w:fldChar w:fldCharType="begin" w:fldLock="1"/>
+      </w:r>
+      <w:r>
+        <w:instrText>ADDIN CSL_CITATION { "citationItems" : [ { "id" : "ITEM-1", "itemData" : { "DOI" : "10.1016/j.gca.2006.01.006", "ISBN" : "0016-7037", "ISSN" : "00167037", "abstract" : "Despite the fact that the bulk compositions of most low temperature natural surface waters, groundwaters, and porewaters are heavily influenced by alkaline earths, an understanding of the development of proton surface charge in the presence of alkaline earth adsorption on the surfaces of minerals is lacking. In particular, models of speciation at the mineral-water interface in systems involving alkaline earths need to be established for a range of different minerals. In the present study, X-ray standing wave results for Sr2+ adsorption on rutile as a tetranuclear complex [Fenter, P., Cheng, L., Rihs, S., Machesky, M., Bedyzk, M.D., Sturchio, N.C., 2000. Electrical double-layer structure at the rutile-water interface as observed in situ with small-period X-ray standing waves. J. Colloid Interface Sci. 225, 154-165] are used as constraints for all the alkaline earths in surface complexation simulations of proton surface charge, metal adsorption, and electrokinetic experiments referring to wide ranges of pH, ionic strength, surface coverage, and type of oxide. The tetranuclear reaction{A formula is presented}predominates for the large cations Sr2+ and Ba2+ (and presumably Ra2+), consistent with X-ray results. In contrast, the mononuclear reaction{A formula is presented}predominates for the much smaller Mg2+ (and presumably Be2+), with minor amounts of the tetranuclear reaction. Both reaction types appear to be important for the intermediate size Ca2+. For all the alkaline earths on all oxides, the proportions of the different reaction types vary systematically as a function of pH, ionic strength, and surface coverage. The application of Born solvation and crystal-chemical theory enables estimation of the equilibrium constants of adsorption of all the alkaline earths on all oxides. On high dielectric constant solids (rutile, magnetite, manganese dioxide), where the solvation contribution is negligable, ion adsorption correlates with crystal radius: the equilibrium constants increase in the sequence Be2+ &lt; Mg2+ &lt; Ca2+ &lt; Sr2+ &lt; Ba2+ &lt; Ra2+. On low dielectric constant solids (hematite, gibbsite,and silicas), the solvation contribution opposing adsorption is largest for ions with the smallest hydrated radii: the equilibrium constants increase in the sequence Ra2+ &lt; Ba2+ &lt; Sr2+ &lt; Ca2+ &lt; Mg2+ &lt; Be2+. These predicted sequences are consistent with adsorption affinities in the literature. In combination with previously published results, the present study enables th\u2026", "author" : [ { "dropping-particle" : "", "family" : "Sverjensky", "given" : "Dimitri A.", "non-dropping-particle" : "", "parse-names" : false, "suffix" : "" } ], "container-title" : "Geochimica et Cosmochimica Acta", "id" : "ITEM-1", "issue" : "10", "issued" : { "date-parts" : [ [ "2006" ] ] }, "page" : "2427-2453", "title" : "Prediction of the speciation of alkaline earths adsorbed on mineral surfaces in salt solutions", "type" : "article-journal", "volume" : "70" }, "uris" : [ "http://www.mendeley.com/documents/?uuid=95901e33-067b-4748-8f30-d87675edc102" ] } ], "mendeley" : { "formattedCitation" : "(Sverjensky, 2006)", "plainTextFormattedCitation" : "(Sverjensky, 2006)", "previouslyFormattedCitation" : "(Sverjensky, 2006)" }, "properties" : { "noteIndex" : 0 }, "schema" : "https://github.com/citation-style-language/schema/raw/master/csl-citation.json" }</w:instrText>
+      </w:r>
+      <w:r>
+        <w:fldChar w:fldCharType="separate"/>
+      </w:r>
+      <w:r>
+        <w:rPr>
+          <w:noProof/>
+        </w:rPr>
+        <w:t>(Sverjensky, 2006)</w:t>
+      </w:r>
+      <w:r>
+        <w:fldChar w:fldCharType="end"/>
+      </w:r>
+      <w:r>
+        <w:t>, with the experimental fits being larger by multiple log K units.</w:t>
+      </w:r>
+      <w:r>
         <w:t xml:space="preserve"> In addition, sorption to other iron oxides, such as magnetite, has been studied, again finding similar strengths of sorption </w:t>
       </w:r>
       <w:r>
@@ -2137,6 +2851,13 @@
       <w:r>
         <w:t>.</w:t>
       </w:r>
+      <w:commentRangeEnd w:id="5"/>
+      <w:r>
+        <w:rPr>
+          <w:rStyle w:val="CommentReference"/>
+        </w:rPr>
+        <w:commentReference w:id="5"/>
+      </w:r>
     </w:p>
     <w:p>
       <w:pPr>
@@ -2203,21 +2924,73 @@
         <w:fldChar w:fldCharType="end"/>
       </w:r>
       <w:r>
-        <w:t>. While a two site model similar to these was considered, a single site model was sufficient to fit the experimental data well, and allows for comparison to iron oxide behavior. The presence of exchange certainly accounts for the significant extent of sorption at acidic pHs, however, the fitted surface complexation constants also suggest that radium binds more strongly with the clay surface than either of the iron oxides, even after accounting for exchange.</w:t>
+        <w:t xml:space="preserve">. While a two site model similar to these was considered, a single site model was sufficient to fit the experimental data well, and allows for comparison to iron oxide behavior. The presence of exchange certainly accounts for the significant extent of sorption at acidic </w:t>
+      </w:r>
+      <w:proofErr w:type="spellStart"/>
+      <w:proofErr w:type="gramStart"/>
+      <w:r>
+        <w:t>pHs</w:t>
+      </w:r>
+      <w:proofErr w:type="spellEnd"/>
+      <w:proofErr w:type="gramEnd"/>
+      <w:r>
+        <w:t>, however, the fitted surface complexation constants also suggest that radium binds more strongly with the clay surface than either of the iron oxides, even after accounting for exchange.</w:t>
       </w:r>
     </w:p>
     <w:p>
       <w:pPr>
         <w:ind w:firstLine="720"/>
       </w:pPr>
+    </w:p>
+    <w:p>
+      <w:pPr>
+        <w:ind w:firstLine="720"/>
+      </w:pPr>
       <w:r>
         <w:t>COMPARE TO SORPTION OF BARIUM STRONTIUM. HOW DOES EXCHANGE COMPARE TO OTHER METALS???</w:t>
       </w:r>
       <w:r>
+        <w:t>COORDINATION OF STRONTIUM WITH WATERS AND SURFACE</w:t>
+      </w:r>
+      <w:r>
+        <w:fldChar w:fldCharType="begin" w:fldLock="1"/>
+      </w:r>
+      <w:r>
+        <w:instrText>ADDIN CSL_CITATION { "citationItems" : [ { "id" : "ITEM-1", "itemData" : { "DOI" : "10.1016/S0927-7757(01)00592-1", "ISBN" : "1505844266", "ISSN" : "09277757", "abstract" : "Migration of radioactive radium, 226Ra, in soil is an environmental concern, especially in areas adjacent to uranium processing facilities. Barium(II), as Ba2+, was used as a Ra analog and reacted with a Na-montmorillonite to obtain mechanistic insights into the interaction of Ra with soil matrices. The majority of sorbed Ba is associated with the permanently charged surface sites on the montmorillonite basal surface. This is indicated by the facts that (1) sorption of Ba(II) on montmorillonite is not highly sensitive to solution pH, although an increase of sorption was observed at higher pH values; and (2) displacement of sorbed Ba increased with increased NaNO3 concentration. As demonstrated by EXAFS, a small fraction of Ba also adsorbed on the montmorillonite edge, forming an inner-sphere surface complex through sharing of oxygen atom(s) from deprotonated -OH group of the A1 octahedral layer. The EXAFS measured distances between Ba and O at the first shell, and Ba and A1 of the second shell are 2.7-2.8 and 3.7-3.9 ??, respectively, consistent with the results from geometry of a inner-sphere complex at the edge site. Results from bulk experiments and spectroscopic analysis suggest a co-existence of outer- and inner-sphere surface complexes for Ba sorbed to the montmorillonite surface. ?? 2001 Elsevier Science B.V. All rights reserved.", "author" : [ { "dropping-particle" : "", "family" : "Zhang", "given" : "Peng Chu", "non-dropping-particle" : "", "parse-names" : false, "suffix" : "" }, { "dropping-particle" : "V.", "family" : "Brady", "given" : "Pat", "non-dropping-particle" : "", "parse-names" : false, "suffix" : "" }, { "dropping-particle" : "", "family" : "Arthur", "given" : "Sara E.", "non-dropping-particle" : "", "parse-names" : false, "suffix" : "" }, { "dropping-particle" : "", "family" : "Zhou", "given" : "Wei Qing", "non-dropping-particle" : "", "parse-names" : false, "suffix" : "" }, { "dropping-particle" : "", "family" : "Sawyer", "given" : "Dale", "non-dropping-particle" : "", "parse-names" : false, "suffix" : "" }, { "dropping-particle" : "", "family" : "Hesterberg", "given" : "Dean A.", "non-dropping-particle" : "", "parse-names" : false, "suffix" : "" } ], "container-title" : "Colloids and Surfaces A: Physicochemical and Engineering Aspects", "id" : "ITEM-1", "issue" : "3", "issued" : { "date-parts" : [ [ "2001" ] ] }, "page" : "239-249", "title" : "Adsorption of barium(II) on montmorillonite: An EXAFS study", "type" : "article-journal", "volume" : "190" }, "uris" : [ "http://www.mendeley.com/documents/?uuid=8ef71975-a5ff-4ee0-973e-99061019d257" ] } ], "mendeley" : { "formattedCitation" : "(P. C. Zhang et al., 2001)", "plainTextFormattedCitation" : "(P. C. Zhang et al., 2001)", "previouslyFormattedCitation" : "(P. C. Zhang et al., 2001)" }, "properties" : { "noteIndex" : 0 }, "schema" : "https://github.com/citation-style-language/schema/raw/master/csl-citation.json" }</w:instrText>
+      </w:r>
+      <w:r>
+        <w:fldChar w:fldCharType="separate"/>
+      </w:r>
+      <w:r>
+        <w:rPr>
+          <w:noProof/>
+        </w:rPr>
+        <w:t>(P. C. Zhang et al., 2001)</w:t>
+      </w:r>
+      <w:r>
+        <w:fldChar w:fldCharType="end"/>
+      </w:r>
+      <w:r>
+        <w:fldChar w:fldCharType="begin" w:fldLock="1"/>
+      </w:r>
+      <w:r>
+        <w:instrText>ADDIN CSL_CITATION { "citationItems" : [ { "id" : "ITEM-1", "itemData" : { "DOI" : "10.1006/jcis.1997.5347", "ISBN" : "0021-9797", "ISSN" : "00219797", "abstract" : "As part of a continuing study of contaminant distribution and transport processes in aqueous environments, we have examined strontium sorption onto a hydrous ferric oxide (HFO). Samples of Sr sorbed to HFO were prepared by precipitation from ferric nitrate solution and studied by XAFS spectroscopy. Sr K-edge measurements were performed with sample loadings from 10-1to 1 mol Sr/mol Fe at 80 and 300 K. Analysis of the first coordination shell clearly shows a beat at 8.0 A-1. Good fits using the cumulant expansion to describe the distribution of oxygen were obtained, with approximately 10 oxygen atoms at 2.65 A. No evidence was found for either Fe or Sr in the first shell. Second shell contributions of either Fe or Sr are evident in the data for Sr loaded at 10-3and 10-2mol/g at both temperatures. For the Sr loading of 10-2mol at 300 K, however, fits were obtainable only with Fe as the second neighbor. These results suggest that the Sr ion remains hydrated when sorbed to hydrated ferric oxide, indicating a physical type of adsorption.", "author" : [ { "dropping-particle" : "", "family" : "Axe", "given" : "Lisa", "non-dropping-particle" : "", "parse-names" : false, "suffix" : "" }, { "dropping-particle" : "", "family" : "Bunker", "given" : "Grant B", "non-dropping-particle" : "", "parse-names" : false, "suffix" : "" }, { "dropping-particle" : "", "family" : "Anderson", "given" : "Paul R", "non-dropping-particle" : "", "parse-names" : false, "suffix" : "" }, { "dropping-particle" : "", "family" : "Tyson", "given" : "Trevor a", "non-dropping-particle" : "", "parse-names" : false, "suffix" : "" } ], "container-title" : "Journal of Colloid and Interface Science", "id" : "ITEM-1", "issue" : "1", "issued" : { "date-parts" : [ [ "1998" ] ] }, "page" : "44-52", "title" : "An XAFS analysis of strontium at the hydrous ferric oxide surface", "type" : "article-journal", "volume" : "199" }, "uris" : [ "http://www.mendeley.com/documents/?uuid=06df4335-e1e4-4fe8-b305-b926068aadd9" ] } ], "mendeley" : { "formattedCitation" : "(Axe et al., 1998)", "plainTextFormattedCitation" : "(Axe et al., 1998)", "previouslyFormattedCitation" : "(Axe et al., 1998)" }, "properties" : { "noteIndex" : 0 }, "schema" : "https://github.com/citation-style-language/schema/raw/master/csl-citation.json" }</w:instrText>
+      </w:r>
+      <w:r>
+        <w:fldChar w:fldCharType="separate"/>
+      </w:r>
+      <w:r>
+        <w:rPr>
+          <w:noProof/>
+        </w:rPr>
+        <w:t>(Axe et al., 1998)</w:t>
+      </w:r>
+      <w:r>
+        <w:fldChar w:fldCharType="end"/>
+      </w:r>
+      <w:r>
         <w:t xml:space="preserve"> </w:t>
       </w:r>
-      <w:bookmarkStart w:id="5" w:name="_GoBack"/>
-      <w:bookmarkEnd w:id="5"/>
       <w:r>
         <w:t xml:space="preserve">Selectivity coefficients for other metals </w:t>
       </w:r>
@@ -2228,7 +3001,11 @@
         <w:t xml:space="preserve"> sodium montmorillonite</w:t>
       </w:r>
       <w:r>
-        <w:t xml:space="preserve"> have been calculated previously, showing a range of values from 0.7 up to 398. The calculated selectivity coefficient for radium</w:t>
+        <w:t xml:space="preserve"> have been calculated previously, showing a range of values from 0.7 up to 398. The calculated selectivity coefficient for </w:t>
+      </w:r>
+      <w:r>
+        <w:lastRenderedPageBreak/>
+        <w:t>radium</w:t>
       </w:r>
       <w:r>
         <w:t xml:space="preserve"> here</w:t>
@@ -2252,7 +3029,7 @@
         <w:fldChar w:fldCharType="begin" w:fldLock="1"/>
       </w:r>
       <w:r>
-        <w:instrText>ADDIN CSL_CITATION { "citationItems" : [ { "id" : "ITEM-1", "itemData" : { "DOI" : "10.1016/j.marchem.2013.01.008", "ISSN" : "03044203", "author" : [ { "dropping-particle" : "", "family" : "Beck", "given" : "Aaron J.", "non-dropping-particle" : "", "parse-names" : false, "suffix" : "" }, { "dropping-particle" : "", "family" : "Cochran", "given" : "Michele a.", "non-dropping-particle" : "", "parse-names" : false, "suffix" : "" } ], "container-title" : "Marine Chemistry", "id" : "ITEM-1", "issued" : { "date-parts" : [ [ "2013", "10" ] ] }, "page" : "38-48", "publisher" : "Elsevier B.V.", "title" : "Controls on solid-solution partitioning of radium in saturated marine sands", "type" : "article-journal", "volume" : "156" }, "uris" : [ "http://www.mendeley.com/documents/?uuid=433c5ed5-fe4f-49b1-8e02-0514d092d5f5" ] }, { "id" : "ITEM-2", "itemData" : { "author" : [ { "dropping-particle" : "", "family" : "Fesenko", "given" : "S.", "non-dropping-particle" : "", "parse-names" : false, "suffix" : "" }, { "dropping-particle" : "", "family" : "Carvalho", "given" : "F.", "non-dropping-particle" : "", "parse-names" : false, "suffix" : "" }, { "dropping-particle" : "", "family" : "Martin", "given" : "P.", "non-dropping-particle" : "", "parse-names" : false, "suffix" : "" }, { "dropping-particle" : "", "family" : "Moore", "given" : "W.S.", "non-dropping-particle" : "", "parse-names" : false, "suffix" : "" }, { "dropping-particle" : "", "family" : "Yankovich", "given" : "T.", "non-dropping-particle" : "", "parse-names" : false, "suffix" : "" } ], "container-title" : "The Environmental Behavior of Radium", "id" : "ITEM-2", "issued" : { "date-parts" : [ [ "2014" ] ] }, "number-of-pages" : "33-105", "title" : "Radium in the Environment", "type" : "report" }, "uris" : [ "http://www.mendeley.com/documents/?uuid=a8022c27-927c-40b1-bff4-50c6e5d0b945" ] } ], "mendeley" : { "formattedCitation" : "(Beck &amp; Cochran, 2013; Fesenko, Carvalho, Martin, Moore, &amp; Yankovich, 2014)", "plainTextFormattedCitation" : "(Beck &amp; Cochran, 2013; Fesenko, Carvalho, Martin, Moore, &amp; Yankovich, 2014)" }, "properties" : { "noteIndex" : 0 }, "schema" : "https://github.com/citation-style-language/schema/raw/master/csl-citation.json" }</w:instrText>
+        <w:instrText>ADDIN CSL_CITATION { "citationItems" : [ { "id" : "ITEM-1", "itemData" : { "DOI" : "10.1016/j.marchem.2013.01.008", "ISSN" : "03044203", "author" : [ { "dropping-particle" : "", "family" : "Beck", "given" : "Aaron J.", "non-dropping-particle" : "", "parse-names" : false, "suffix" : "" }, { "dropping-particle" : "", "family" : "Cochran", "given" : "Michele a.", "non-dropping-particle" : "", "parse-names" : false, "suffix" : "" } ], "container-title" : "Marine Chemistry", "id" : "ITEM-1", "issued" : { "date-parts" : [ [ "2013", "10" ] ] }, "page" : "38-48", "publisher" : "Elsevier B.V.", "title" : "Controls on solid-solution partitioning of radium in saturated marine sands", "type" : "article-journal", "volume" : "156" }, "uris" : [ "http://www.mendeley.com/documents/?uuid=433c5ed5-fe4f-49b1-8e02-0514d092d5f5" ] }, { "id" : "ITEM-2", "itemData" : { "author" : [ { "dropping-particle" : "", "family" : "Fesenko", "given" : "S.", "non-dropping-particle" : "", "parse-names" : false, "suffix" : "" }, { "dropping-particle" : "", "family" : "Carvalho", "given" : "F.", "non-dropping-particle" : "", "parse-names" : false, "suffix" : "" }, { "dropping-particle" : "", "family" : "Martin", "given" : "P.", "non-dropping-particle" : "", "parse-names" : false, "suffix" : "" }, { "dropping-particle" : "", "family" : "Moore", "given" : "W.S.", "non-dropping-particle" : "", "parse-names" : false, "suffix" : "" }, { "dropping-particle" : "", "family" : "Yankovich", "given" : "T.", "non-dropping-particle" : "", "parse-names" : false, "suffix" : "" } ], "container-title" : "The Environmental Behavior of Radium", "id" : "ITEM-2", "issued" : { "date-parts" : [ [ "2014" ] ] }, "number-of-pages" : "33-105", "title" : "Radium in the Environment", "type" : "report" }, "uris" : [ "http://www.mendeley.com/documents/?uuid=a8022c27-927c-40b1-bff4-50c6e5d0b945" ] } ], "mendeley" : { "formattedCitation" : "(Beck &amp; Cochran, 2013; Fesenko, Carvalho, Martin, Moore, &amp; Yankovich, 2014)", "plainTextFormattedCitation" : "(Beck &amp; Cochran, 2013; Fesenko, Carvalho, Martin, Moore, &amp; Yankovich, 2014)", "previouslyFormattedCitation" : "(Beck &amp; Cochran, 2013; Fesenko, Carvalho, Martin, Moore, &amp; Yankovich, 2014)" }, "properties" : { "noteIndex" : 0 }, "schema" : "https://github.com/citation-style-language/schema/raw/master/csl-citation.json" }</w:instrText>
       </w:r>
       <w:r>
         <w:fldChar w:fldCharType="separate"/>
@@ -2312,11 +3089,7 @@
         <w:t>, especially in more acidic groundwater systems, such as mining wastes</w:t>
       </w:r>
       <w:r>
-        <w:t xml:space="preserve"> </w:t>
-      </w:r>
-      <w:r>
-        <w:lastRenderedPageBreak/>
-        <w:t>where oxide sorption is limited</w:t>
+        <w:t xml:space="preserve"> where oxide sorption is limited</w:t>
       </w:r>
       <w:r>
         <w:t>. These results suggest that a broader range of minerals ought to be considered when building transport models of radium in natu</w:t>
@@ -2330,7 +3103,15 @@
         <w:ind w:firstLine="720"/>
       </w:pPr>
       <w:r>
-        <w:t>Sulfide bearing iron minerals, which are common in reduced groundwaters may</w:t>
+        <w:t xml:space="preserve">Sulfide bearing iron minerals, which are common in reduced </w:t>
+      </w:r>
+      <w:proofErr w:type="spellStart"/>
+      <w:r>
+        <w:t>groundwaters</w:t>
+      </w:r>
+      <w:proofErr w:type="spellEnd"/>
+      <w:r>
+        <w:t xml:space="preserve"> may</w:t>
       </w:r>
       <w:r>
         <w:t xml:space="preserve"> also</w:t>
@@ -2348,7 +3129,23 @@
         <w:t xml:space="preserve">to remove iron oxide coatings, however, natural variability in redox state of groundwater can drive the formation of oxidized iron coatings that could then enhance radium retention. </w:t>
       </w:r>
       <w:r>
-        <w:t>This plays an important factor in groundwaters that experience natural or anthropogenically driven shifts in groundwater redox state. One area where this is crucial is in hydraulic fracturing, where anoxic shale brines are exposed to oxygenated water, which may result enhanced radium retention.</w:t>
+        <w:t xml:space="preserve">This plays an important factor in </w:t>
+      </w:r>
+      <w:proofErr w:type="spellStart"/>
+      <w:r>
+        <w:t>groundwaters</w:t>
+      </w:r>
+      <w:proofErr w:type="spellEnd"/>
+      <w:r>
+        <w:t xml:space="preserve"> that experience natural or </w:t>
+      </w:r>
+      <w:proofErr w:type="spellStart"/>
+      <w:r>
+        <w:t>anthropogenically</w:t>
+      </w:r>
+      <w:proofErr w:type="spellEnd"/>
+      <w:r>
+        <w:t xml:space="preserve"> driven shifts in groundwater redox state. One area where this is crucial is in hydraulic fracturing, where anoxic shale brines are exposed to oxygenated water, which may result enhanced radium retention.</w:t>
       </w:r>
       <w:r>
         <w:t xml:space="preserve"> The work here lays a path for improving models of radium transport, which can then be leveraged in efforts to use radium isotopes as a marker for hydraulic fracturing contamination. </w:t>
@@ -2722,7 +3519,16 @@
           <w:noProof/>
           <w:szCs w:val="24"/>
         </w:rPr>
-        <w:t xml:space="preserve">Beneš, P., Strejc, P., Lukavec, Z., &amp; Borovec, Z. (1984). Interaction of radium with freshwater sediments and their mineral components. I. </w:t>
+        <w:t xml:space="preserve">Beneš, P., Strejc, P., Lukavec, Z., &amp; Borovec, Z. (1984). Interaction of radium with freshwater sediments </w:t>
+      </w:r>
+      <w:r>
+        <w:rPr>
+          <w:rFonts w:ascii="Calibri" w:hAnsi="Calibri" w:cs="Times New Roman"/>
+          <w:noProof/>
+          <w:szCs w:val="24"/>
+        </w:rPr>
+        <w:lastRenderedPageBreak/>
+        <w:t xml:space="preserve">and their mineral components. I. </w:t>
       </w:r>
       <w:r>
         <w:rPr>
@@ -2958,7 +3764,6 @@
           <w:noProof/>
           <w:szCs w:val="24"/>
         </w:rPr>
-        <w:lastRenderedPageBreak/>
         <w:t xml:space="preserve">Carroll, S. a, Roberts, S. K., Criscenti, L. J., &amp; O’Day, P. a. (2008). Surface complexation model for strontium sorption to amorphous silica and goethite. </w:t>
       </w:r>
       <w:r>
@@ -3177,7 +3982,7 @@
           <w:noProof/>
           <w:szCs w:val="24"/>
         </w:rPr>
-        <w:t xml:space="preserve">Fesenko, S., Carvalho, F., Martin, P., Moore, W. S., &amp; Yankovich, T. (2014). </w:t>
+        <w:t xml:space="preserve">Fenter, P., Cheng, L., Rihs, S., Machesky, M. L., Bedzyk, M. J., &amp; Sturchio, N. C. (2000). Electrical Double-Layer Structure at the Rutile-Water Interface as Observed in Situ with Small-Period X-Ray Standing Waves. </w:t>
       </w:r>
       <w:r>
         <w:rPr>
@@ -3187,15 +3992,15 @@
           <w:noProof/>
           <w:szCs w:val="24"/>
         </w:rPr>
-        <w:t>Radium in the Environment</w:t>
-      </w:r>
-      <w:r>
-        <w:rPr>
-          <w:rFonts w:ascii="Calibri" w:hAnsi="Calibri" w:cs="Times New Roman"/>
-          <w:noProof/>
-          <w:szCs w:val="24"/>
-        </w:rPr>
-        <w:t xml:space="preserve">. </w:t>
+        <w:t>Journal of Colloid and Interface Science</w:t>
+      </w:r>
+      <w:r>
+        <w:rPr>
+          <w:rFonts w:ascii="Calibri" w:hAnsi="Calibri" w:cs="Times New Roman"/>
+          <w:noProof/>
+          <w:szCs w:val="24"/>
+        </w:rPr>
+        <w:t xml:space="preserve">, </w:t>
       </w:r>
       <w:r>
         <w:rPr>
@@ -3205,15 +4010,15 @@
           <w:noProof/>
           <w:szCs w:val="24"/>
         </w:rPr>
-        <w:t>The Environmental Behavior of Radium</w:t>
-      </w:r>
-      <w:r>
-        <w:rPr>
-          <w:rFonts w:ascii="Calibri" w:hAnsi="Calibri" w:cs="Times New Roman"/>
-          <w:noProof/>
-          <w:szCs w:val="24"/>
-        </w:rPr>
-        <w:t>.</w:t>
+        <w:t>225</w:t>
+      </w:r>
+      <w:r>
+        <w:rPr>
+          <w:rFonts w:ascii="Calibri" w:hAnsi="Calibri" w:cs="Times New Roman"/>
+          <w:noProof/>
+          <w:szCs w:val="24"/>
+        </w:rPr>
+        <w:t>, 154–165. doi:10.1006/jcis.2000.6756</w:t>
       </w:r>
     </w:p>
     <w:p>
@@ -3236,7 +4041,7 @@
           <w:noProof/>
           <w:szCs w:val="24"/>
         </w:rPr>
-        <w:t xml:space="preserve">Gonneea, M. E., Morris, P. J., Dulaiova, H., &amp; Charette, M. a. (2008). New perspectives on radium behavior within a subterranean estuary. </w:t>
+        <w:t xml:space="preserve">Fesenko, S., Carvalho, F., Martin, P., Moore, W. S., &amp; Yankovich, T. (2014). </w:t>
       </w:r>
       <w:r>
         <w:rPr>
@@ -3246,15 +4051,15 @@
           <w:noProof/>
           <w:szCs w:val="24"/>
         </w:rPr>
-        <w:t>Marine Chemistry</w:t>
-      </w:r>
-      <w:r>
-        <w:rPr>
-          <w:rFonts w:ascii="Calibri" w:hAnsi="Calibri" w:cs="Times New Roman"/>
-          <w:noProof/>
-          <w:szCs w:val="24"/>
-        </w:rPr>
-        <w:t xml:space="preserve">, </w:t>
+        <w:t>Radium in the Environment</w:t>
+      </w:r>
+      <w:r>
+        <w:rPr>
+          <w:rFonts w:ascii="Calibri" w:hAnsi="Calibri" w:cs="Times New Roman"/>
+          <w:noProof/>
+          <w:szCs w:val="24"/>
+        </w:rPr>
+        <w:t xml:space="preserve">. </w:t>
       </w:r>
       <w:r>
         <w:rPr>
@@ -3264,15 +4069,15 @@
           <w:noProof/>
           <w:szCs w:val="24"/>
         </w:rPr>
-        <w:t>109</w:t>
-      </w:r>
-      <w:r>
-        <w:rPr>
-          <w:rFonts w:ascii="Calibri" w:hAnsi="Calibri" w:cs="Times New Roman"/>
-          <w:noProof/>
-          <w:szCs w:val="24"/>
-        </w:rPr>
-        <w:t>(3-4), 250–267. doi:10.1016/j.marchem.2007.12.002</w:t>
+        <w:t>The Environmental Behavior of Radium</w:t>
+      </w:r>
+      <w:r>
+        <w:rPr>
+          <w:rFonts w:ascii="Calibri" w:hAnsi="Calibri" w:cs="Times New Roman"/>
+          <w:noProof/>
+          <w:szCs w:val="24"/>
+        </w:rPr>
+        <w:t>.</w:t>
       </w:r>
     </w:p>
     <w:p>
@@ -3295,7 +4100,7 @@
           <w:noProof/>
           <w:szCs w:val="24"/>
         </w:rPr>
-        <w:t xml:space="preserve">Grivé, M., Duro, L., Colàs, E., &amp; Giffaut, E. (2015). Thermodynamic data selection applied to radionuclides and chemotoxic elements: An overview of the ThermoChimie-TDB. </w:t>
+        <w:t xml:space="preserve">Gonneea, M. E., Morris, P. J., Dulaiova, H., &amp; Charette, M. a. (2008). New perspectives on radium behavior within a subterranean estuary. </w:t>
       </w:r>
       <w:r>
         <w:rPr>
@@ -3305,7 +4110,7 @@
           <w:noProof/>
           <w:szCs w:val="24"/>
         </w:rPr>
-        <w:t>Applied Geochemistry</w:t>
+        <w:t>Marine Chemistry</w:t>
       </w:r>
       <w:r>
         <w:rPr>
@@ -3323,15 +4128,15 @@
           <w:noProof/>
           <w:szCs w:val="24"/>
         </w:rPr>
-        <w:t>55</w:t>
-      </w:r>
-      <w:r>
-        <w:rPr>
-          <w:rFonts w:ascii="Calibri" w:hAnsi="Calibri" w:cs="Times New Roman"/>
-          <w:noProof/>
-          <w:szCs w:val="24"/>
-        </w:rPr>
-        <w:t>, 85–94. doi:10.1016/j.apgeochem.2014.12.017</w:t>
+        <w:t>109</w:t>
+      </w:r>
+      <w:r>
+        <w:rPr>
+          <w:rFonts w:ascii="Calibri" w:hAnsi="Calibri" w:cs="Times New Roman"/>
+          <w:noProof/>
+          <w:szCs w:val="24"/>
+        </w:rPr>
+        <w:t>(3-4), 250–267. doi:10.1016/j.marchem.2007.12.002</w:t>
       </w:r>
     </w:p>
     <w:p>
@@ -3354,7 +4159,7 @@
           <w:noProof/>
           <w:szCs w:val="24"/>
         </w:rPr>
-        <w:t xml:space="preserve">Hughes, A. L. H., Wilson, A. M., &amp; Moore, W. S. (2015). Groundwater transport and radium variability in coastal porewaters. </w:t>
+        <w:t xml:space="preserve">Grivé, M., Duro, L., Colàs, E., &amp; Giffaut, E. (2015). Thermodynamic data selection applied to radionuclides and chemotoxic elements: An overview of the ThermoChimie-TDB. </w:t>
       </w:r>
       <w:r>
         <w:rPr>
@@ -3364,7 +4169,7 @@
           <w:noProof/>
           <w:szCs w:val="24"/>
         </w:rPr>
-        <w:t>Estuarine, Coastal and Shelf Science</w:t>
+        <w:t>Applied Geochemistry</w:t>
       </w:r>
       <w:r>
         <w:rPr>
@@ -3382,15 +4187,15 @@
           <w:noProof/>
           <w:szCs w:val="24"/>
         </w:rPr>
-        <w:t>164</w:t>
-      </w:r>
-      <w:r>
-        <w:rPr>
-          <w:rFonts w:ascii="Calibri" w:hAnsi="Calibri" w:cs="Times New Roman"/>
-          <w:noProof/>
-          <w:szCs w:val="24"/>
-        </w:rPr>
-        <w:t>, 94–104. doi:10.1016/j.ecss.2015.06.005</w:t>
+        <w:t>55</w:t>
+      </w:r>
+      <w:r>
+        <w:rPr>
+          <w:rFonts w:ascii="Calibri" w:hAnsi="Calibri" w:cs="Times New Roman"/>
+          <w:noProof/>
+          <w:szCs w:val="24"/>
+        </w:rPr>
+        <w:t>, 85–94. doi:10.1016/j.apgeochem.2014.12.017</w:t>
       </w:r>
     </w:p>
     <w:p>
@@ -3413,7 +4218,7 @@
           <w:noProof/>
           <w:szCs w:val="24"/>
         </w:rPr>
-        <w:t xml:space="preserve">Jones, M. J., Butchins, L. J., Charnock, J. M., Pattrick, R. a D., Small, J. S., Vaughan, D. J., … Livens, F. R. (2011). Reactions of radium and barium with the surfaces of carbonate minerals. </w:t>
+        <w:t xml:space="preserve">Hughes, A. L. H., Wilson, A. M., &amp; Moore, W. S. (2015). Groundwater transport and radium variability in coastal porewaters. </w:t>
       </w:r>
       <w:r>
         <w:rPr>
@@ -3423,7 +4228,7 @@
           <w:noProof/>
           <w:szCs w:val="24"/>
         </w:rPr>
-        <w:t>Applied Geochemistry</w:t>
+        <w:t>Estuarine, Coastal and Shelf Science</w:t>
       </w:r>
       <w:r>
         <w:rPr>
@@ -3441,15 +4246,15 @@
           <w:noProof/>
           <w:szCs w:val="24"/>
         </w:rPr>
-        <w:t>26</w:t>
-      </w:r>
-      <w:r>
-        <w:rPr>
-          <w:rFonts w:ascii="Calibri" w:hAnsi="Calibri" w:cs="Times New Roman"/>
-          <w:noProof/>
-          <w:szCs w:val="24"/>
-        </w:rPr>
-        <w:t>(7), 1231–1238. doi:10.1016/j.apgeochem.2011.04.012</w:t>
+        <w:t>164</w:t>
+      </w:r>
+      <w:r>
+        <w:rPr>
+          <w:rFonts w:ascii="Calibri" w:hAnsi="Calibri" w:cs="Times New Roman"/>
+          <w:noProof/>
+          <w:szCs w:val="24"/>
+        </w:rPr>
+        <w:t>, 94–104. doi:10.1016/j.ecss.2015.06.005</w:t>
       </w:r>
     </w:p>
     <w:p>
@@ -3472,7 +4277,7 @@
           <w:noProof/>
           <w:szCs w:val="24"/>
         </w:rPr>
-        <w:t xml:space="preserve">Kraepiel, A., Keiler, K. C., &amp; Morel, F. M. M. (1999). A Model for Metal Adsorption on Montmorillonite. </w:t>
+        <w:t xml:space="preserve">Jones, M. J., Butchins, L. J., Charnock, J. M., Pattrick, R. a D., Small, J. S., Vaughan, D. J., … Livens, F. R. (2011). Reactions of radium and barium with the surfaces of carbonate minerals. </w:t>
       </w:r>
       <w:r>
         <w:rPr>
@@ -3482,7 +4287,7 @@
           <w:noProof/>
           <w:szCs w:val="24"/>
         </w:rPr>
-        <w:t>Journal of Colloid and Interface Science</w:t>
+        <w:t>Applied Geochemistry</w:t>
       </w:r>
       <w:r>
         <w:rPr>
@@ -3500,15 +4305,15 @@
           <w:noProof/>
           <w:szCs w:val="24"/>
         </w:rPr>
-        <w:t>210</w:t>
-      </w:r>
-      <w:r>
-        <w:rPr>
-          <w:rFonts w:ascii="Calibri" w:hAnsi="Calibri" w:cs="Times New Roman"/>
-          <w:noProof/>
-          <w:szCs w:val="24"/>
-        </w:rPr>
-        <w:t>(1), 43–54. doi:10.1006/jcis.1998.5947</w:t>
+        <w:t>26</w:t>
+      </w:r>
+      <w:r>
+        <w:rPr>
+          <w:rFonts w:ascii="Calibri" w:hAnsi="Calibri" w:cs="Times New Roman"/>
+          <w:noProof/>
+          <w:szCs w:val="24"/>
+        </w:rPr>
+        <w:t>(7), 1231–1238. doi:10.1016/j.apgeochem.2011.04.012</w:t>
       </w:r>
     </w:p>
     <w:p>
@@ -3531,7 +4336,8 @@
           <w:noProof/>
           <w:szCs w:val="24"/>
         </w:rPr>
-        <w:t xml:space="preserve">Lauer, N., &amp; Vengosh, A. (2016). Age Dating Oil and Gas Wastewater Spills Using Radium Isotopes and Their Decay Products in Impacted Soil and Sediment. </w:t>
+        <w:lastRenderedPageBreak/>
+        <w:t xml:space="preserve">Kraepiel, A., Keiler, K. C., &amp; Morel, F. M. M. (1999). A Model for Metal Adsorption on Montmorillonite. </w:t>
       </w:r>
       <w:r>
         <w:rPr>
@@ -3541,15 +4347,33 @@
           <w:noProof/>
           <w:szCs w:val="24"/>
         </w:rPr>
-        <w:t>Environmental Science &amp; Technology Letters</w:t>
-      </w:r>
-      <w:r>
-        <w:rPr>
-          <w:rFonts w:ascii="Calibri" w:hAnsi="Calibri" w:cs="Times New Roman"/>
-          <w:noProof/>
-          <w:szCs w:val="24"/>
-        </w:rPr>
-        <w:t>, acs.estlett.6b00118. doi:10.1021/acs.estlett.6b00118</w:t>
+        <w:t>Journal of Colloid and Interface Science</w:t>
+      </w:r>
+      <w:r>
+        <w:rPr>
+          <w:rFonts w:ascii="Calibri" w:hAnsi="Calibri" w:cs="Times New Roman"/>
+          <w:noProof/>
+          <w:szCs w:val="24"/>
+        </w:rPr>
+        <w:t xml:space="preserve">, </w:t>
+      </w:r>
+      <w:r>
+        <w:rPr>
+          <w:rFonts w:ascii="Calibri" w:hAnsi="Calibri" w:cs="Times New Roman"/>
+          <w:i/>
+          <w:iCs/>
+          <w:noProof/>
+          <w:szCs w:val="24"/>
+        </w:rPr>
+        <w:t>210</w:t>
+      </w:r>
+      <w:r>
+        <w:rPr>
+          <w:rFonts w:ascii="Calibri" w:hAnsi="Calibri" w:cs="Times New Roman"/>
+          <w:noProof/>
+          <w:szCs w:val="24"/>
+        </w:rPr>
+        <w:t>(1), 43–54. doi:10.1006/jcis.1998.5947</w:t>
       </w:r>
     </w:p>
     <w:p>
@@ -3572,7 +4396,7 @@
           <w:noProof/>
           <w:szCs w:val="24"/>
         </w:rPr>
-        <w:t xml:space="preserve">Moore, W. S. (2003). Sources and fluxes of submarine groundwater discharge delineated by radium isotopes. </w:t>
+        <w:t xml:space="preserve">Lauer, N., &amp; Vengosh, A. (2016). Age Dating Oil and Gas Wastewater Spills Using Radium Isotopes and Their Decay Products in Impacted Soil and Sediment. </w:t>
       </w:r>
       <w:r>
         <w:rPr>
@@ -3582,33 +4406,15 @@
           <w:noProof/>
           <w:szCs w:val="24"/>
         </w:rPr>
-        <w:t>Biogeochemistry</w:t>
-      </w:r>
-      <w:r>
-        <w:rPr>
-          <w:rFonts w:ascii="Calibri" w:hAnsi="Calibri" w:cs="Times New Roman"/>
-          <w:noProof/>
-          <w:szCs w:val="24"/>
-        </w:rPr>
-        <w:t xml:space="preserve">, </w:t>
-      </w:r>
-      <w:r>
-        <w:rPr>
-          <w:rFonts w:ascii="Calibri" w:hAnsi="Calibri" w:cs="Times New Roman"/>
-          <w:i/>
-          <w:iCs/>
-          <w:noProof/>
-          <w:szCs w:val="24"/>
-        </w:rPr>
-        <w:t>66</w:t>
-      </w:r>
-      <w:r>
-        <w:rPr>
-          <w:rFonts w:ascii="Calibri" w:hAnsi="Calibri" w:cs="Times New Roman"/>
-          <w:noProof/>
-          <w:szCs w:val="24"/>
-        </w:rPr>
-        <w:t>(1), 75–93. doi:10.1023/B:BIOG.0000006065.77764.a0</w:t>
+        <w:t>Environmental Science &amp; Technology Letters</w:t>
+      </w:r>
+      <w:r>
+        <w:rPr>
+          <w:rFonts w:ascii="Calibri" w:hAnsi="Calibri" w:cs="Times New Roman"/>
+          <w:noProof/>
+          <w:szCs w:val="24"/>
+        </w:rPr>
+        <w:t>, acs.estlett.6b00118. doi:10.1021/acs.estlett.6b00118</w:t>
       </w:r>
     </w:p>
     <w:p>
@@ -3631,7 +4437,7 @@
           <w:noProof/>
           <w:szCs w:val="24"/>
         </w:rPr>
-        <w:t xml:space="preserve">Naveau, A., Monteil-Rivera, F., Dumonceau, J., Catalette, H., &amp; Simoni, E. (2006). Sorption of Sr(II) and Eu(III) onto pyrite under different redox potential conditions. </w:t>
+        <w:t xml:space="preserve">Moore, W. S. (2003). Sources and fluxes of submarine groundwater discharge delineated by radium isotopes. </w:t>
       </w:r>
       <w:r>
         <w:rPr>
@@ -3641,7 +4447,7 @@
           <w:noProof/>
           <w:szCs w:val="24"/>
         </w:rPr>
-        <w:t>Journal of Colloid and Interface Science</w:t>
+        <w:t>Biogeochemistry</w:t>
       </w:r>
       <w:r>
         <w:rPr>
@@ -3659,15 +4465,15 @@
           <w:noProof/>
           <w:szCs w:val="24"/>
         </w:rPr>
-        <w:t>293</w:t>
-      </w:r>
-      <w:r>
-        <w:rPr>
-          <w:rFonts w:ascii="Calibri" w:hAnsi="Calibri" w:cs="Times New Roman"/>
-          <w:noProof/>
-          <w:szCs w:val="24"/>
-        </w:rPr>
-        <w:t>(1), 27–35. doi:10.1016/j.jcis.2005.06.049</w:t>
+        <w:t>66</w:t>
+      </w:r>
+      <w:r>
+        <w:rPr>
+          <w:rFonts w:ascii="Calibri" w:hAnsi="Calibri" w:cs="Times New Roman"/>
+          <w:noProof/>
+          <w:szCs w:val="24"/>
+        </w:rPr>
+        <w:t>(1), 75–93. doi:10.1023/B:BIOG.0000006065.77764.a0</w:t>
       </w:r>
     </w:p>
     <w:p>
@@ -3690,7 +4496,7 @@
           <w:noProof/>
           <w:szCs w:val="24"/>
         </w:rPr>
-        <w:t xml:space="preserve">Nirdosh, I., Trembley, W., &amp; Johnson, C. (1990). Adsorption-desorption studies on the 226Ra-hydrated metal oxide systems. </w:t>
+        <w:t xml:space="preserve">Naveau, A., Monteil-Rivera, F., Dumonceau, J., Catalette, H., &amp; Simoni, E. (2006). Sorption of Sr(II) and Eu(III) onto pyrite under different redox potential conditions. </w:t>
       </w:r>
       <w:r>
         <w:rPr>
@@ -3700,7 +4506,7 @@
           <w:noProof/>
           <w:szCs w:val="24"/>
         </w:rPr>
-        <w:t>Hydrometallurgy</w:t>
+        <w:t>Journal of Colloid and Interface Science</w:t>
       </w:r>
       <w:r>
         <w:rPr>
@@ -3718,15 +4524,15 @@
           <w:noProof/>
           <w:szCs w:val="24"/>
         </w:rPr>
-        <w:t>24</w:t>
-      </w:r>
-      <w:r>
-        <w:rPr>
-          <w:rFonts w:ascii="Calibri" w:hAnsi="Calibri" w:cs="Times New Roman"/>
-          <w:noProof/>
-          <w:szCs w:val="24"/>
-        </w:rPr>
-        <w:t>(2), 237–248. doi:10.1016/0304-386X(90)90089-K</w:t>
+        <w:t>293</w:t>
+      </w:r>
+      <w:r>
+        <w:rPr>
+          <w:rFonts w:ascii="Calibri" w:hAnsi="Calibri" w:cs="Times New Roman"/>
+          <w:noProof/>
+          <w:szCs w:val="24"/>
+        </w:rPr>
+        <w:t>(1), 27–35. doi:10.1016/j.jcis.2005.06.049</w:t>
       </w:r>
     </w:p>
     <w:p>
@@ -3749,7 +4555,7 @@
           <w:noProof/>
           <w:szCs w:val="24"/>
         </w:rPr>
-        <w:t xml:space="preserve">Parkhurst, D. L., &amp; Appela, C. A. J. (2013). </w:t>
+        <w:t xml:space="preserve">Nirdosh, I., Trembley, W., &amp; Johnson, C. (1990). Adsorption-desorption studies on the 226Ra-hydrated metal oxide systems. </w:t>
       </w:r>
       <w:r>
         <w:rPr>
@@ -3759,15 +4565,15 @@
           <w:noProof/>
           <w:szCs w:val="24"/>
         </w:rPr>
-        <w:t>Description of Input and Examples for PHREEQC Version 3 — A Computer Program for Speciation , Batch-Reaction , One-Dimensional Transport , and Inverse Geochemical Calculations Chapter 43 of</w:t>
-      </w:r>
-      <w:r>
-        <w:rPr>
-          <w:rFonts w:ascii="Calibri" w:hAnsi="Calibri" w:cs="Times New Roman"/>
-          <w:noProof/>
-          <w:szCs w:val="24"/>
-        </w:rPr>
-        <w:t xml:space="preserve">. </w:t>
+        <w:t>Hydrometallurgy</w:t>
+      </w:r>
+      <w:r>
+        <w:rPr>
+          <w:rFonts w:ascii="Calibri" w:hAnsi="Calibri" w:cs="Times New Roman"/>
+          <w:noProof/>
+          <w:szCs w:val="24"/>
+        </w:rPr>
+        <w:t xml:space="preserve">, </w:t>
       </w:r>
       <w:r>
         <w:rPr>
@@ -3777,24 +4583,15 @@
           <w:noProof/>
           <w:szCs w:val="24"/>
         </w:rPr>
-        <w:t>U.S. Geological Survey Techniques and Methods</w:t>
-      </w:r>
-      <w:r>
-        <w:rPr>
-          <w:rFonts w:ascii="Calibri" w:hAnsi="Calibri" w:cs="Times New Roman"/>
-          <w:noProof/>
-          <w:szCs w:val="24"/>
-        </w:rPr>
-        <w:t xml:space="preserve">. Retrieved </w:t>
-      </w:r>
-      <w:r>
-        <w:rPr>
-          <w:rFonts w:ascii="Calibri" w:hAnsi="Calibri" w:cs="Times New Roman"/>
-          <w:noProof/>
-          <w:szCs w:val="24"/>
-        </w:rPr>
-        <w:lastRenderedPageBreak/>
-        <w:t>from http://pubs.usgs.gov/tm/06/a43/</w:t>
+        <w:t>24</w:t>
+      </w:r>
+      <w:r>
+        <w:rPr>
+          <w:rFonts w:ascii="Calibri" w:hAnsi="Calibri" w:cs="Times New Roman"/>
+          <w:noProof/>
+          <w:szCs w:val="24"/>
+        </w:rPr>
+        <w:t>(2), 237–248. doi:10.1016/0304-386X(90)90089-K</w:t>
       </w:r>
     </w:p>
     <w:p>
@@ -3817,7 +4614,7 @@
           <w:noProof/>
           <w:szCs w:val="24"/>
         </w:rPr>
-        <w:t xml:space="preserve">Rahnemaie, R., Hiemstra, T., &amp; van Riemsdijk, W. H. (2006). Inner- and outer-sphere complexation of ions at the goethite-solution interface. </w:t>
+        <w:t xml:space="preserve">Parkhurst, D. L., &amp; Appela, C. A. J. (2013). </w:t>
       </w:r>
       <w:r>
         <w:rPr>
@@ -3827,15 +4624,15 @@
           <w:noProof/>
           <w:szCs w:val="24"/>
         </w:rPr>
-        <w:t>Journal of Colloid and Interface Science</w:t>
-      </w:r>
-      <w:r>
-        <w:rPr>
-          <w:rFonts w:ascii="Calibri" w:hAnsi="Calibri" w:cs="Times New Roman"/>
-          <w:noProof/>
-          <w:szCs w:val="24"/>
-        </w:rPr>
-        <w:t xml:space="preserve">, </w:t>
+        <w:t>Description of Input and Examples for PHREEQC Version 3 — A Computer Program for Speciation , Batch-Reaction , One-Dimensional Transport , and Inverse Geochemical Calculations Chapter 43 of</w:t>
+      </w:r>
+      <w:r>
+        <w:rPr>
+          <w:rFonts w:ascii="Calibri" w:hAnsi="Calibri" w:cs="Times New Roman"/>
+          <w:noProof/>
+          <w:szCs w:val="24"/>
+        </w:rPr>
+        <w:t xml:space="preserve">. </w:t>
       </w:r>
       <w:r>
         <w:rPr>
@@ -3845,15 +4642,15 @@
           <w:noProof/>
           <w:szCs w:val="24"/>
         </w:rPr>
-        <w:t>297</w:t>
-      </w:r>
-      <w:r>
-        <w:rPr>
-          <w:rFonts w:ascii="Calibri" w:hAnsi="Calibri" w:cs="Times New Roman"/>
-          <w:noProof/>
-          <w:szCs w:val="24"/>
-        </w:rPr>
-        <w:t>(2), 379–388. doi:10.1016/j.jcis.2005.11.003</w:t>
+        <w:t>U.S. Geological Survey Techniques and Methods</w:t>
+      </w:r>
+      <w:r>
+        <w:rPr>
+          <w:rFonts w:ascii="Calibri" w:hAnsi="Calibri" w:cs="Times New Roman"/>
+          <w:noProof/>
+          <w:szCs w:val="24"/>
+        </w:rPr>
+        <w:t>. Retrieved from http://pubs.usgs.gov/tm/06/a43/</w:t>
       </w:r>
     </w:p>
     <w:p>
@@ -3876,7 +4673,7 @@
           <w:noProof/>
           <w:szCs w:val="24"/>
         </w:rPr>
-        <w:t xml:space="preserve">Sahai, N., Carroll, S. A., Roberts, S., &amp; O’Day, P. A. (2000). X-Ray Absorption Spectroscopy of Strontium(II) Coordination. </w:t>
+        <w:t xml:space="preserve">Rahnemaie, R., Hiemstra, T., &amp; van Riemsdijk, W. H. (2006). Inner- and outer-sphere complexation of ions at the goethite-solution interface. </w:t>
       </w:r>
       <w:r>
         <w:rPr>
@@ -3904,15 +4701,15 @@
           <w:noProof/>
           <w:szCs w:val="24"/>
         </w:rPr>
-        <w:t>222</w:t>
-      </w:r>
-      <w:r>
-        <w:rPr>
-          <w:rFonts w:ascii="Calibri" w:hAnsi="Calibri" w:cs="Times New Roman"/>
-          <w:noProof/>
-          <w:szCs w:val="24"/>
-        </w:rPr>
-        <w:t>(2), 198–212. doi:10.1006/jcis.1999.6562</w:t>
+        <w:t>297</w:t>
+      </w:r>
+      <w:r>
+        <w:rPr>
+          <w:rFonts w:ascii="Calibri" w:hAnsi="Calibri" w:cs="Times New Roman"/>
+          <w:noProof/>
+          <w:szCs w:val="24"/>
+        </w:rPr>
+        <w:t>(2), 379–388. doi:10.1016/j.jcis.2005.11.003</w:t>
       </w:r>
     </w:p>
     <w:p>
@@ -3935,7 +4732,7 @@
           <w:noProof/>
           <w:szCs w:val="24"/>
         </w:rPr>
-        <w:t xml:space="preserve">Sajih, M., Bryan, N. D., Livens, F. R., Vaughan, D. J., Descostes, M., Phrommavanh, V., … Morris, K. (2014a). Adsorption of radium and barium on goethite and ferrihydrite: A kinetic and surface complexation modelling study. </w:t>
+        <w:t xml:space="preserve">Sahai, N., Carroll, S. A., Roberts, S., &amp; O’Day, P. A. (2000). X-Ray Absorption Spectroscopy of Strontium(II) Coordination. </w:t>
       </w:r>
       <w:r>
         <w:rPr>
@@ -3945,7 +4742,7 @@
           <w:noProof/>
           <w:szCs w:val="24"/>
         </w:rPr>
-        <w:t>Geochimica et Cosmochimica Acta</w:t>
+        <w:t>Journal of Colloid and Interface Science</w:t>
       </w:r>
       <w:r>
         <w:rPr>
@@ -3963,15 +4760,15 @@
           <w:noProof/>
           <w:szCs w:val="24"/>
         </w:rPr>
-        <w:t>146</w:t>
-      </w:r>
-      <w:r>
-        <w:rPr>
-          <w:rFonts w:ascii="Calibri" w:hAnsi="Calibri" w:cs="Times New Roman"/>
-          <w:noProof/>
-          <w:szCs w:val="24"/>
-        </w:rPr>
-        <w:t>, 150–163. doi:10.1016/j.gca.2014.10.008</w:t>
+        <w:t>222</w:t>
+      </w:r>
+      <w:r>
+        <w:rPr>
+          <w:rFonts w:ascii="Calibri" w:hAnsi="Calibri" w:cs="Times New Roman"/>
+          <w:noProof/>
+          <w:szCs w:val="24"/>
+        </w:rPr>
+        <w:t>(2), 198–212. doi:10.1006/jcis.1999.6562</w:t>
       </w:r>
     </w:p>
     <w:p>
@@ -3994,7 +4791,7 @@
           <w:noProof/>
           <w:szCs w:val="24"/>
         </w:rPr>
-        <w:t xml:space="preserve">Sajih, M., Bryan, N. D., Livens, F. R., Vaughan, D. J., Descostes, M., Phrommavanh, V., … Morris, K. (2014b). Adsorption of radium and barium on goethite and ferrihydrite: A kinetic and surface complexation modelling study: SUPPLEMENTARY DATA. </w:t>
+        <w:t xml:space="preserve">Sajih, M., Bryan, N. D., Livens, F. R., Vaughan, D. J., Descostes, M., Phrommavanh, V., … Morris, K. (2014a). Adsorption of radium and barium on goethite and ferrihydrite: A kinetic and surface complexation modelling study. </w:t>
       </w:r>
       <w:r>
         <w:rPr>
@@ -4053,7 +4850,7 @@
           <w:noProof/>
           <w:szCs w:val="24"/>
         </w:rPr>
-        <w:t xml:space="preserve">Schwertmann, U., &amp; Cornell, R. (2000). </w:t>
+        <w:t xml:space="preserve">Sajih, M., Bryan, N. D., Livens, F. R., Vaughan, D. J., Descostes, M., Phrommavanh, V., … Morris, K. (2014b). Adsorption of radium and barium on goethite and ferrihydrite: A kinetic and surface complexation modelling study: SUPPLEMENTARY DATA. </w:t>
       </w:r>
       <w:r>
         <w:rPr>
@@ -4063,15 +4860,15 @@
           <w:noProof/>
           <w:szCs w:val="24"/>
         </w:rPr>
-        <w:t>Iron Oxides in the Laboratary</w:t>
-      </w:r>
-      <w:r>
-        <w:rPr>
-          <w:rFonts w:ascii="Calibri" w:hAnsi="Calibri" w:cs="Times New Roman"/>
-          <w:noProof/>
-          <w:szCs w:val="24"/>
-        </w:rPr>
-        <w:t xml:space="preserve">. </w:t>
+        <w:t>Geochimica et Cosmochimica Acta</w:t>
+      </w:r>
+      <w:r>
+        <w:rPr>
+          <w:rFonts w:ascii="Calibri" w:hAnsi="Calibri" w:cs="Times New Roman"/>
+          <w:noProof/>
+          <w:szCs w:val="24"/>
+        </w:rPr>
+        <w:t xml:space="preserve">, </w:t>
       </w:r>
       <w:r>
         <w:rPr>
@@ -4081,15 +4878,15 @@
           <w:noProof/>
           <w:szCs w:val="24"/>
         </w:rPr>
-        <w:t>Wiley-VCH Verlag Gmbh</w:t>
-      </w:r>
-      <w:r>
-        <w:rPr>
-          <w:rFonts w:ascii="Calibri" w:hAnsi="Calibri" w:cs="Times New Roman"/>
-          <w:noProof/>
-          <w:szCs w:val="24"/>
-        </w:rPr>
-        <w:t>. Weinheim, Germany: Wiley-VCH Verlag GmbH. doi:10.1002/9783527613229</w:t>
+        <w:t>146</w:t>
+      </w:r>
+      <w:r>
+        <w:rPr>
+          <w:rFonts w:ascii="Calibri" w:hAnsi="Calibri" w:cs="Times New Roman"/>
+          <w:noProof/>
+          <w:szCs w:val="24"/>
+        </w:rPr>
+        <w:t>, 150–163. doi:10.1016/j.gca.2014.10.008</w:t>
       </w:r>
     </w:p>
     <w:p>
@@ -4112,7 +4909,7 @@
           <w:noProof/>
           <w:szCs w:val="24"/>
         </w:rPr>
-        <w:t xml:space="preserve">Small, T. D., Warren, L. A., &amp; Roden, E. E. (1999). Sorption of Strontium by Bacteria , Fe ( III ) Oxide , and Bacteria - Fe ( III ) Oxide Composites, </w:t>
+        <w:t xml:space="preserve">Schwertmann, U., &amp; Cornell, R. (2000). </w:t>
       </w:r>
       <w:r>
         <w:rPr>
@@ -4122,15 +4919,33 @@
           <w:noProof/>
           <w:szCs w:val="24"/>
         </w:rPr>
-        <w:t>33</w:t>
-      </w:r>
-      <w:r>
-        <w:rPr>
-          <w:rFonts w:ascii="Calibri" w:hAnsi="Calibri" w:cs="Times New Roman"/>
-          <w:noProof/>
-          <w:szCs w:val="24"/>
-        </w:rPr>
-        <w:t>(24), 4465–4470.</w:t>
+        <w:t>Iron Oxides in the Laboratary</w:t>
+      </w:r>
+      <w:r>
+        <w:rPr>
+          <w:rFonts w:ascii="Calibri" w:hAnsi="Calibri" w:cs="Times New Roman"/>
+          <w:noProof/>
+          <w:szCs w:val="24"/>
+        </w:rPr>
+        <w:t xml:space="preserve">. </w:t>
+      </w:r>
+      <w:r>
+        <w:rPr>
+          <w:rFonts w:ascii="Calibri" w:hAnsi="Calibri" w:cs="Times New Roman"/>
+          <w:i/>
+          <w:iCs/>
+          <w:noProof/>
+          <w:szCs w:val="24"/>
+        </w:rPr>
+        <w:t>Wiley-VCH Verlag Gmbh</w:t>
+      </w:r>
+      <w:r>
+        <w:rPr>
+          <w:rFonts w:ascii="Calibri" w:hAnsi="Calibri" w:cs="Times New Roman"/>
+          <w:noProof/>
+          <w:szCs w:val="24"/>
+        </w:rPr>
+        <w:t>. Weinheim, Germany: Wiley-VCH Verlag GmbH. doi:10.1002/9783527613229</w:t>
       </w:r>
     </w:p>
     <w:p>
@@ -4153,7 +4968,7 @@
           <w:noProof/>
           <w:szCs w:val="24"/>
         </w:rPr>
-        <w:t xml:space="preserve">Stookey, L. L. (1970). Ferrozine---a new spectrophotometric reagent for iron. </w:t>
+        <w:t xml:space="preserve">Small, T. D., Warren, L. A., &amp; Roden, E. E. (1999). Sorption of Strontium by Bacteria , Fe ( III ) Oxide , and Bacteria - Fe ( III ) Oxide Composites, </w:t>
       </w:r>
       <w:r>
         <w:rPr>
@@ -4163,33 +4978,15 @@
           <w:noProof/>
           <w:szCs w:val="24"/>
         </w:rPr>
-        <w:t>Analytical Chemistry</w:t>
-      </w:r>
-      <w:r>
-        <w:rPr>
-          <w:rFonts w:ascii="Calibri" w:hAnsi="Calibri" w:cs="Times New Roman"/>
-          <w:noProof/>
-          <w:szCs w:val="24"/>
-        </w:rPr>
-        <w:t xml:space="preserve">, </w:t>
-      </w:r>
-      <w:r>
-        <w:rPr>
-          <w:rFonts w:ascii="Calibri" w:hAnsi="Calibri" w:cs="Times New Roman"/>
-          <w:i/>
-          <w:iCs/>
-          <w:noProof/>
-          <w:szCs w:val="24"/>
-        </w:rPr>
-        <w:t>42</w:t>
-      </w:r>
-      <w:r>
-        <w:rPr>
-          <w:rFonts w:ascii="Calibri" w:hAnsi="Calibri" w:cs="Times New Roman"/>
-          <w:noProof/>
-          <w:szCs w:val="24"/>
-        </w:rPr>
-        <w:t>(7), 779–781. doi:10.1021/ac60289a016</w:t>
+        <w:t>33</w:t>
+      </w:r>
+      <w:r>
+        <w:rPr>
+          <w:rFonts w:ascii="Calibri" w:hAnsi="Calibri" w:cs="Times New Roman"/>
+          <w:noProof/>
+          <w:szCs w:val="24"/>
+        </w:rPr>
+        <w:t>(24), 4465–4470.</w:t>
       </w:r>
     </w:p>
     <w:p>
@@ -4212,7 +5009,7 @@
           <w:noProof/>
           <w:szCs w:val="24"/>
         </w:rPr>
-        <w:t xml:space="preserve">Sverjensky, D. A. (2006). Prediction of the speciation of alkaline earths adsorbed on mineral surfaces in salt solutions. </w:t>
+        <w:t xml:space="preserve">Stookey, L. L. (1970). Ferrozine---a new spectrophotometric reagent for iron. </w:t>
       </w:r>
       <w:r>
         <w:rPr>
@@ -4222,7 +5019,7 @@
           <w:noProof/>
           <w:szCs w:val="24"/>
         </w:rPr>
-        <w:t>Geochimica et Cosmochimica Acta</w:t>
+        <w:t>Analytical Chemistry</w:t>
       </w:r>
       <w:r>
         <w:rPr>
@@ -4240,15 +5037,15 @@
           <w:noProof/>
           <w:szCs w:val="24"/>
         </w:rPr>
-        <w:t>70</w:t>
-      </w:r>
-      <w:r>
-        <w:rPr>
-          <w:rFonts w:ascii="Calibri" w:hAnsi="Calibri" w:cs="Times New Roman"/>
-          <w:noProof/>
-          <w:szCs w:val="24"/>
-        </w:rPr>
-        <w:t>(10), 2427–2453. doi:10.1016/j.gca.2006.01.006</w:t>
+        <w:t>42</w:t>
+      </w:r>
+      <w:r>
+        <w:rPr>
+          <w:rFonts w:ascii="Calibri" w:hAnsi="Calibri" w:cs="Times New Roman"/>
+          <w:noProof/>
+          <w:szCs w:val="24"/>
+        </w:rPr>
+        <w:t>(7), 779–781. doi:10.1021/ac60289a016</w:t>
       </w:r>
     </w:p>
     <w:p>
@@ -4271,7 +5068,7 @@
           <w:noProof/>
           <w:szCs w:val="24"/>
         </w:rPr>
-        <w:t xml:space="preserve">Tamamura, S., Takada, T., Tomita, J., Nagao, S., Fukushi, K., &amp; Yamamoto, M. (2013). Salinity dependence of 226Ra adsorption on montmorillonite and kaolinite. </w:t>
+        <w:t xml:space="preserve">Sverjensky, D. A. (2006). Prediction of the speciation of alkaline earths adsorbed on mineral surfaces in salt solutions. </w:t>
       </w:r>
       <w:r>
         <w:rPr>
@@ -4281,7 +5078,7 @@
           <w:noProof/>
           <w:szCs w:val="24"/>
         </w:rPr>
-        <w:t>Journal of Radioanalytical and Nuclear Chemistry</w:t>
+        <w:t>Geochimica et Cosmochimica Acta</w:t>
       </w:r>
       <w:r>
         <w:rPr>
@@ -4299,15 +5096,15 @@
           <w:noProof/>
           <w:szCs w:val="24"/>
         </w:rPr>
-        <w:t>299</w:t>
-      </w:r>
-      <w:r>
-        <w:rPr>
-          <w:rFonts w:ascii="Calibri" w:hAnsi="Calibri" w:cs="Times New Roman"/>
-          <w:noProof/>
-          <w:szCs w:val="24"/>
-        </w:rPr>
-        <w:t>(1), 569–575. doi:10.1007/s10967-013-2740-3</w:t>
+        <w:t>70</w:t>
+      </w:r>
+      <w:r>
+        <w:rPr>
+          <w:rFonts w:ascii="Calibri" w:hAnsi="Calibri" w:cs="Times New Roman"/>
+          <w:noProof/>
+          <w:szCs w:val="24"/>
+        </w:rPr>
+        <w:t>(10), 2427–2453. doi:10.1016/j.gca.2006.01.006</w:t>
       </w:r>
     </w:p>
     <w:p>
@@ -4330,7 +5127,16 @@
           <w:noProof/>
           <w:szCs w:val="24"/>
         </w:rPr>
-        <w:t xml:space="preserve">Warner, N. R., Christie, C. a., Jackson, R. B., &amp; Vengosh, A. (2013). Impacts of shale gas wastewater disposal on water quality in Western Pennsylvania. </w:t>
+        <w:t xml:space="preserve">Tamamura, S., Takada, T., Tomita, J., Nagao, S., Fukushi, K., &amp; Yamamoto, M. (2013). Salinity </w:t>
+      </w:r>
+      <w:r>
+        <w:rPr>
+          <w:rFonts w:ascii="Calibri" w:hAnsi="Calibri" w:cs="Times New Roman"/>
+          <w:noProof/>
+          <w:szCs w:val="24"/>
+        </w:rPr>
+        <w:lastRenderedPageBreak/>
+        <w:t xml:space="preserve">dependence of 226Ra adsorption on montmorillonite and kaolinite. </w:t>
       </w:r>
       <w:r>
         <w:rPr>
@@ -4340,7 +5146,7 @@
           <w:noProof/>
           <w:szCs w:val="24"/>
         </w:rPr>
-        <w:t>Environmental Science and Technology</w:t>
+        <w:t>Journal of Radioanalytical and Nuclear Chemistry</w:t>
       </w:r>
       <w:r>
         <w:rPr>
@@ -4358,15 +5164,15 @@
           <w:noProof/>
           <w:szCs w:val="24"/>
         </w:rPr>
-        <w:t>47</w:t>
-      </w:r>
-      <w:r>
-        <w:rPr>
-          <w:rFonts w:ascii="Calibri" w:hAnsi="Calibri" w:cs="Times New Roman"/>
-          <w:noProof/>
-          <w:szCs w:val="24"/>
-        </w:rPr>
-        <w:t>, 11849–11857. doi:10.1021/es402165b</w:t>
+        <w:t>299</w:t>
+      </w:r>
+      <w:r>
+        <w:rPr>
+          <w:rFonts w:ascii="Calibri" w:hAnsi="Calibri" w:cs="Times New Roman"/>
+          <w:noProof/>
+          <w:szCs w:val="24"/>
+        </w:rPr>
+        <w:t>(1), 569–575. doi:10.1007/s10967-013-2740-3</w:t>
       </w:r>
     </w:p>
     <w:p>
@@ -4389,7 +5195,7 @@
           <w:noProof/>
           <w:szCs w:val="24"/>
         </w:rPr>
-        <w:t xml:space="preserve">Zhang, P. C., Brady, P. V., Arthur, S. E., Zhou, W. Q., Sawyer, D., &amp; Hesterberg, D. A. (2001). Adsorption of barium(II) on montmorillonite: An EXAFS study. </w:t>
+        <w:t xml:space="preserve">Warner, N. R., Christie, C. a., Jackson, R. B., &amp; Vengosh, A. (2013). Impacts of shale gas wastewater disposal on water quality in Western Pennsylvania. </w:t>
       </w:r>
       <w:r>
         <w:rPr>
@@ -4399,7 +5205,7 @@
           <w:noProof/>
           <w:szCs w:val="24"/>
         </w:rPr>
-        <w:t>Colloids and Surfaces A: Physicochemical and Engineering Aspects</w:t>
+        <w:t>Environmental Science and Technology</w:t>
       </w:r>
       <w:r>
         <w:rPr>
@@ -4417,15 +5223,15 @@
           <w:noProof/>
           <w:szCs w:val="24"/>
         </w:rPr>
-        <w:t>190</w:t>
-      </w:r>
-      <w:r>
-        <w:rPr>
-          <w:rFonts w:ascii="Calibri" w:hAnsi="Calibri" w:cs="Times New Roman"/>
-          <w:noProof/>
-          <w:szCs w:val="24"/>
-        </w:rPr>
-        <w:t>(3), 239–249. doi:10.1016/S0927-7757(01)00592-1</w:t>
+        <w:t>47</w:t>
+      </w:r>
+      <w:r>
+        <w:rPr>
+          <w:rFonts w:ascii="Calibri" w:hAnsi="Calibri" w:cs="Times New Roman"/>
+          <w:noProof/>
+          <w:szCs w:val="24"/>
+        </w:rPr>
+        <w:t>, 11849–11857. doi:10.1021/es402165b</w:t>
       </w:r>
     </w:p>
     <w:p>
@@ -4437,17 +5243,18 @@
         <w:spacing w:line="240" w:lineRule="auto"/>
         <w:ind w:left="480" w:hanging="480"/>
         <w:rPr>
-          <w:rFonts w:ascii="Calibri" w:hAnsi="Calibri"/>
-          <w:noProof/>
-        </w:rPr>
-      </w:pPr>
-      <w:r>
-        <w:rPr>
-          <w:rFonts w:ascii="Calibri" w:hAnsi="Calibri" w:cs="Times New Roman"/>
-          <w:noProof/>
-          <w:szCs w:val="24"/>
-        </w:rPr>
-        <w:t xml:space="preserve">Zhang, T., Gregory, K., Hammack, R. W., &amp; Vidic, R. D. (2014). Co-precipitation of radium with barium and strontium sulfate and its impact on the fate of radium during treatment of produced water from unconventional gas extraction. </w:t>
+          <w:rFonts w:ascii="Calibri" w:hAnsi="Calibri" w:cs="Times New Roman"/>
+          <w:noProof/>
+          <w:szCs w:val="24"/>
+        </w:rPr>
+      </w:pPr>
+      <w:r>
+        <w:rPr>
+          <w:rFonts w:ascii="Calibri" w:hAnsi="Calibri" w:cs="Times New Roman"/>
+          <w:noProof/>
+          <w:szCs w:val="24"/>
+        </w:rPr>
+        <w:t xml:space="preserve">Zhang, P. C., Brady, P. V., Arthur, S. E., Zhou, W. Q., Sawyer, D., &amp; Hesterberg, D. A. (2001). Adsorption of barium(II) on montmorillonite: An EXAFS study. </w:t>
       </w:r>
       <w:r>
         <w:rPr>
@@ -4457,7 +5264,7 @@
           <w:noProof/>
           <w:szCs w:val="24"/>
         </w:rPr>
-        <w:t>Environmental Science and Technology</w:t>
+        <w:t>Colloids and Surfaces A: Physicochemical and Engineering Aspects</w:t>
       </w:r>
       <w:r>
         <w:rPr>
@@ -4475,15 +5282,15 @@
           <w:noProof/>
           <w:szCs w:val="24"/>
         </w:rPr>
-        <w:t>48</w:t>
-      </w:r>
-      <w:r>
-        <w:rPr>
-          <w:rFonts w:ascii="Calibri" w:hAnsi="Calibri" w:cs="Times New Roman"/>
-          <w:noProof/>
-          <w:szCs w:val="24"/>
-        </w:rPr>
-        <w:t>(8), 4596–4603. doi:10.1021/es405168b</w:t>
+        <w:t>190</w:t>
+      </w:r>
+      <w:r>
+        <w:rPr>
+          <w:rFonts w:ascii="Calibri" w:hAnsi="Calibri" w:cs="Times New Roman"/>
+          <w:noProof/>
+          <w:szCs w:val="24"/>
+        </w:rPr>
+        <w:t>(3), 239–249. doi:10.1016/S0927-7757(01)00592-1</w:t>
       </w:r>
     </w:p>
     <w:p>
@@ -4494,6 +5301,64 @@
         <w:adjustRightInd w:val="0"/>
         <w:spacing w:line="240" w:lineRule="auto"/>
         <w:ind w:left="480" w:hanging="480"/>
+        <w:rPr>
+          <w:rFonts w:ascii="Calibri" w:hAnsi="Calibri"/>
+          <w:noProof/>
+        </w:rPr>
+      </w:pPr>
+      <w:r>
+        <w:rPr>
+          <w:rFonts w:ascii="Calibri" w:hAnsi="Calibri" w:cs="Times New Roman"/>
+          <w:noProof/>
+          <w:szCs w:val="24"/>
+        </w:rPr>
+        <w:t xml:space="preserve">Zhang, T., Gregory, K., Hammack, R. W., &amp; Vidic, R. D. (2014). Co-precipitation of radium with barium and strontium sulfate and its impact on the fate of radium during treatment of produced water from unconventional gas extraction. </w:t>
+      </w:r>
+      <w:r>
+        <w:rPr>
+          <w:rFonts w:ascii="Calibri" w:hAnsi="Calibri" w:cs="Times New Roman"/>
+          <w:i/>
+          <w:iCs/>
+          <w:noProof/>
+          <w:szCs w:val="24"/>
+        </w:rPr>
+        <w:t>Environmental Science and Technology</w:t>
+      </w:r>
+      <w:r>
+        <w:rPr>
+          <w:rFonts w:ascii="Calibri" w:hAnsi="Calibri" w:cs="Times New Roman"/>
+          <w:noProof/>
+          <w:szCs w:val="24"/>
+        </w:rPr>
+        <w:t xml:space="preserve">, </w:t>
+      </w:r>
+      <w:r>
+        <w:rPr>
+          <w:rFonts w:ascii="Calibri" w:hAnsi="Calibri" w:cs="Times New Roman"/>
+          <w:i/>
+          <w:iCs/>
+          <w:noProof/>
+          <w:szCs w:val="24"/>
+        </w:rPr>
+        <w:t>48</w:t>
+      </w:r>
+      <w:r>
+        <w:rPr>
+          <w:rFonts w:ascii="Calibri" w:hAnsi="Calibri" w:cs="Times New Roman"/>
+          <w:noProof/>
+          <w:szCs w:val="24"/>
+        </w:rPr>
+        <w:t>(8), 4596–4603. doi:10.1021/es405168b</w:t>
+      </w:r>
+    </w:p>
+    <w:p>
+      <w:pPr>
+        <w:widowControl w:val="0"/>
+        <w:autoSpaceDE w:val="0"/>
+        <w:autoSpaceDN w:val="0"/>
+        <w:adjustRightInd w:val="0"/>
+        <w:spacing w:line="240" w:lineRule="auto"/>
+        <w:ind w:left="480" w:hanging="480"/>
       </w:pPr>
       <w:r>
         <w:fldChar w:fldCharType="end"/>
@@ -4512,16 +5377,24 @@
       <w:r>
         <w:t xml:space="preserve"> </w:t>
       </w:r>
-      <w:commentRangeStart w:id="6"/>
-      <w:r>
-        <w:t>Reaction Stoichiometries and Associated log K</w:t>
-      </w:r>
-      <w:commentRangeEnd w:id="6"/>
+      <w:commentRangeStart w:id="7"/>
+      <w:r>
+        <w:t xml:space="preserve">Reaction </w:t>
+      </w:r>
+      <w:proofErr w:type="spellStart"/>
+      <w:r>
+        <w:t>Stoichiometries</w:t>
+      </w:r>
+      <w:proofErr w:type="spellEnd"/>
+      <w:r>
+        <w:t xml:space="preserve"> and Associated log K</w:t>
+      </w:r>
+      <w:commentRangeEnd w:id="7"/>
       <w:r>
         <w:rPr>
           <w:rStyle w:val="CommentReference"/>
         </w:rPr>
-        <w:commentReference w:id="6"/>
+        <w:commentReference w:id="7"/>
       </w:r>
     </w:p>
     <w:p>
@@ -4530,12 +5403,14 @@
           <w:u w:val="single"/>
         </w:rPr>
       </w:pPr>
+      <w:proofErr w:type="spellStart"/>
       <w:r>
         <w:rPr>
           <w:u w:val="single"/>
         </w:rPr>
         <w:t>Ferrihydrite</w:t>
       </w:r>
+      <w:proofErr w:type="spellEnd"/>
     </w:p>
     <w:p>
       <w:pPr>
@@ -4545,9 +5420,13 @@
           <w:numId w:val="1"/>
         </w:numPr>
       </w:pPr>
-      <w:r>
-        <w:lastRenderedPageBreak/>
-        <w:t>FhyOH + H+ = FhyOH</w:t>
+      <w:proofErr w:type="spellStart"/>
+      <w:r>
+        <w:t>FhyOH</w:t>
+      </w:r>
+      <w:proofErr w:type="spellEnd"/>
+      <w:r>
+        <w:t xml:space="preserve"> + H+ = FhyOH</w:t>
       </w:r>
       <w:r>
         <w:rPr>
@@ -4607,9 +5486,19 @@
           <w:numId w:val="1"/>
         </w:numPr>
       </w:pPr>
-      <w:r>
-        <w:t>FhyOH = FhyO</w:t>
-      </w:r>
+      <w:proofErr w:type="spellStart"/>
+      <w:r>
+        <w:t>FhyOH</w:t>
+      </w:r>
+      <w:proofErr w:type="spellEnd"/>
+      <w:r>
+        <w:t xml:space="preserve"> = </w:t>
+      </w:r>
+      <w:proofErr w:type="spellStart"/>
+      <w:r>
+        <w:t>FhyO</w:t>
+      </w:r>
+      <w:proofErr w:type="spellEnd"/>
       <w:r>
         <w:rPr>
           <w:vertAlign w:val="superscript"/>
@@ -4668,8 +5557,13 @@
           <w:numId w:val="1"/>
         </w:numPr>
       </w:pPr>
-      <w:r>
-        <w:t>FhyOH + Ra</w:t>
+      <w:proofErr w:type="spellStart"/>
+      <w:r>
+        <w:t>FhyOH</w:t>
+      </w:r>
+      <w:proofErr w:type="spellEnd"/>
+      <w:r>
+        <w:t xml:space="preserve"> + Ra</w:t>
       </w:r>
       <w:r>
         <w:rPr>
@@ -4722,8 +5616,13 @@
           <w:numId w:val="2"/>
         </w:numPr>
       </w:pPr>
-      <w:r>
-        <w:t>GoeOH + H</w:t>
+      <w:proofErr w:type="spellStart"/>
+      <w:r>
+        <w:t>GoeOH</w:t>
+      </w:r>
+      <w:proofErr w:type="spellEnd"/>
+      <w:r>
+        <w:t xml:space="preserve"> + H</w:t>
       </w:r>
       <w:r>
         <w:rPr>
@@ -4764,7 +5663,7 @@
       <w:r>
         <w:tab/>
       </w:r>
-      <w:commentRangeStart w:id="7"/>
+      <w:commentRangeStart w:id="8"/>
       <w:r>
         <w:t>log K = 4.8</w:t>
       </w:r>
@@ -4799,9 +5698,19 @@
           <w:numId w:val="2"/>
         </w:numPr>
       </w:pPr>
-      <w:r>
-        <w:t>GoeOH = GoeO</w:t>
-      </w:r>
+      <w:proofErr w:type="spellStart"/>
+      <w:r>
+        <w:t>GoeOH</w:t>
+      </w:r>
+      <w:proofErr w:type="spellEnd"/>
+      <w:r>
+        <w:t xml:space="preserve"> = </w:t>
+      </w:r>
+      <w:proofErr w:type="spellStart"/>
+      <w:r>
+        <w:t>GoeO</w:t>
+      </w:r>
+      <w:proofErr w:type="spellEnd"/>
       <w:r>
         <w:rPr>
           <w:vertAlign w:val="superscript"/>
@@ -4860,12 +5769,12 @@
       <w:r>
         <w:fldChar w:fldCharType="end"/>
       </w:r>
-      <w:commentRangeEnd w:id="7"/>
+      <w:commentRangeEnd w:id="8"/>
       <w:r>
         <w:rPr>
           <w:rStyle w:val="CommentReference"/>
         </w:rPr>
-        <w:commentReference w:id="7"/>
+        <w:commentReference w:id="8"/>
       </w:r>
     </w:p>
     <w:p>
@@ -4876,8 +5785,13 @@
           <w:numId w:val="2"/>
         </w:numPr>
       </w:pPr>
-      <w:r>
-        <w:t>GoeOH + Ra</w:t>
+      <w:proofErr w:type="spellStart"/>
+      <w:r>
+        <w:t>GoeOH</w:t>
+      </w:r>
+      <w:proofErr w:type="spellEnd"/>
+      <w:r>
+        <w:t xml:space="preserve"> + Ra</w:t>
       </w:r>
       <w:r>
         <w:rPr>
@@ -4979,8 +5893,13 @@
           <w:numId w:val="3"/>
         </w:numPr>
       </w:pPr>
-      <w:r>
-        <w:t>ClayOH + H</w:t>
+      <w:proofErr w:type="spellStart"/>
+      <w:r>
+        <w:t>ClayOH</w:t>
+      </w:r>
+      <w:proofErr w:type="spellEnd"/>
+      <w:r>
+        <w:t xml:space="preserve"> + H</w:t>
       </w:r>
       <w:r>
         <w:rPr>
@@ -5044,9 +5963,19 @@
           <w:numId w:val="3"/>
         </w:numPr>
       </w:pPr>
-      <w:r>
-        <w:t>ClayOH = ClayO</w:t>
-      </w:r>
+      <w:proofErr w:type="spellStart"/>
+      <w:r>
+        <w:t>ClayOH</w:t>
+      </w:r>
+      <w:proofErr w:type="spellEnd"/>
+      <w:r>
+        <w:t xml:space="preserve"> = </w:t>
+      </w:r>
+      <w:proofErr w:type="spellStart"/>
+      <w:r>
+        <w:t>ClayO</w:t>
+      </w:r>
+      <w:proofErr w:type="spellEnd"/>
       <w:r>
         <w:rPr>
           <w:vertAlign w:val="superscript"/>
@@ -5114,8 +6043,13 @@
           <w:numId w:val="3"/>
         </w:numPr>
       </w:pPr>
-      <w:r>
-        <w:t>ClayOH + Ra</w:t>
+      <w:proofErr w:type="spellStart"/>
+      <w:r>
+        <w:t>ClayOH</w:t>
+      </w:r>
+      <w:proofErr w:type="spellEnd"/>
+      <w:r>
+        <w:t xml:space="preserve"> + Ra</w:t>
       </w:r>
       <w:r>
         <w:rPr>
@@ -5150,7 +6084,17 @@
     <w:p/>
     <w:p>
       <w:r>
-        <w:t>Table 2: Fitted Kd values</w:t>
+        <w:t xml:space="preserve">Table 2: Fitted </w:t>
+      </w:r>
+      <w:proofErr w:type="spellStart"/>
+      <w:proofErr w:type="gramStart"/>
+      <w:r>
+        <w:t>Kd</w:t>
+      </w:r>
+      <w:proofErr w:type="spellEnd"/>
+      <w:proofErr w:type="gramEnd"/>
+      <w:r>
+        <w:t xml:space="preserve"> values</w:t>
       </w:r>
       <w:r>
         <w:t xml:space="preserve"> for sorption isotherms</w:t>
@@ -5208,6 +6152,7 @@
               <w:jc w:val="center"/>
               <w:cnfStyle w:val="100000000000" w:firstRow="1" w:lastRow="0" w:firstColumn="0" w:lastColumn="0" w:oddVBand="0" w:evenVBand="0" w:oddHBand="0" w:evenHBand="0" w:firstRowFirstColumn="0" w:firstRowLastColumn="0" w:lastRowFirstColumn="0" w:lastRowLastColumn="0"/>
             </w:pPr>
+            <w:proofErr w:type="spellStart"/>
             <w:r>
               <w:t>K</w:t>
             </w:r>
@@ -5217,6 +6162,7 @@
               </w:rPr>
               <w:t>d</w:t>
             </w:r>
+            <w:proofErr w:type="spellEnd"/>
           </w:p>
         </w:tc>
       </w:tr>
@@ -5230,9 +6176,11 @@
             <w:pPr>
               <w:jc w:val="center"/>
             </w:pPr>
+            <w:proofErr w:type="spellStart"/>
             <w:r>
               <w:t>Ferrihydrite</w:t>
             </w:r>
+            <w:proofErr w:type="spellEnd"/>
           </w:p>
         </w:tc>
         <w:tc>
@@ -5937,7 +6885,20 @@
         <w:t>3</w:t>
       </w:r>
       <w:r>
-        <w:t>. Sorption of Radium to ferrihydrite, sodium montmorillonite, goethite, and pyrite at pH 7. Best fit lines were fitted to each mineral to determine the distribution coefficient K</w:t>
+        <w:t xml:space="preserve">. Sorption of Radium to </w:t>
+      </w:r>
+      <w:proofErr w:type="spellStart"/>
+      <w:r>
+        <w:t>ferrihydrite</w:t>
+      </w:r>
+      <w:proofErr w:type="spellEnd"/>
+      <w:r>
+        <w:t xml:space="preserve">, sodium montmorillonite, goethite, and pyrite at pH 7. Best fit lines were fitted to each mineral to determine the distribution coefficient </w:t>
+      </w:r>
+      <w:proofErr w:type="spellStart"/>
+      <w:proofErr w:type="gramStart"/>
+      <w:r>
+        <w:t>K</w:t>
       </w:r>
       <w:r>
         <w:rPr>
@@ -5945,6 +6906,8 @@
         </w:rPr>
         <w:t>d</w:t>
       </w:r>
+      <w:proofErr w:type="spellEnd"/>
+      <w:proofErr w:type="gramEnd"/>
       <w:r>
         <w:t>.</w:t>
       </w:r>
@@ -6011,7 +6974,15 @@
         <w:t>.</w:t>
       </w:r>
       <w:r>
-        <w:t xml:space="preserve"> Effect of pH on radium-226 sorption to ferrihydrite. The trends seen here (increasing sorption with increasing pH), are reflected in the other minerals as well.</w:t>
+        <w:t xml:space="preserve"> Effect of pH on radium-226 sorption to </w:t>
+      </w:r>
+      <w:proofErr w:type="spellStart"/>
+      <w:r>
+        <w:t>ferrihydrite</w:t>
+      </w:r>
+      <w:proofErr w:type="spellEnd"/>
+      <w:r>
+        <w:t>. The trends seen here (increasing sorption with increasing pH), are reflected in the other minerals as well.</w:t>
       </w:r>
     </w:p>
     <w:p>
@@ -6074,7 +7045,15 @@
         <w:t>Figure 4</w:t>
       </w:r>
       <w:r>
-        <w:t>. Surface complexation model fits of experimental data. Top: Ferrihydrite, Bottom: Sodium montmorillonite</w:t>
+        <w:t xml:space="preserve">. Surface complexation model fits of experimental data. Top: </w:t>
+      </w:r>
+      <w:proofErr w:type="spellStart"/>
+      <w:r>
+        <w:t>Ferrihydrite</w:t>
+      </w:r>
+      <w:proofErr w:type="spellEnd"/>
+      <w:r>
+        <w:t>, Bottom: Sodium montmorillonite</w:t>
       </w:r>
       <w:r>
         <w:t>.</w:t>
@@ -6270,7 +7249,7 @@
       </w:r>
     </w:p>
   </w:comment>
-  <w:comment w:id="6" w:author="Michael Chen" w:date="2016-05-26T10:51:00Z" w:initials="MC">
+  <w:comment w:id="5" w:author="Michael Chen" w:date="2016-06-17T16:19:00Z" w:initials="MC">
     <w:p>
       <w:pPr>
         <w:pStyle w:val="CommentText"/>
@@ -6282,11 +7261,18 @@
         <w:annotationRef/>
       </w:r>
       <w:r>
-        <w:t>Will also include site densities, just leaving it until we have a full data set/can format it in LaTeX</w:t>
-      </w:r>
+        <w:t>I need to really sit down with the source materials and figure out what they say in comparison to what we’re finding.</w:t>
+      </w:r>
+    </w:p>
+    <w:p>
+      <w:pPr>
+        <w:pStyle w:val="CommentText"/>
+      </w:pPr>
+      <w:bookmarkStart w:id="6" w:name="_GoBack"/>
+      <w:bookmarkEnd w:id="6"/>
     </w:p>
   </w:comment>
-  <w:comment w:id="7" w:author="machen" w:date="2016-05-29T14:03:00Z" w:initials="m">
+  <w:comment w:id="7" w:author="Michael Chen" w:date="2016-05-26T10:51:00Z" w:initials="MC">
     <w:p>
       <w:pPr>
         <w:pStyle w:val="CommentText"/>
@@ -6298,7 +7284,44 @@
         <w:annotationRef/>
       </w:r>
       <w:r>
-        <w:t>There were large differences between these protonation constants in Sverjensky vs. a previous paper by Dzombak.</w:t>
+        <w:t xml:space="preserve">Will also include site densities, just leaving it until we have a full data set/can format it in </w:t>
+      </w:r>
+      <w:proofErr w:type="spellStart"/>
+      <w:r>
+        <w:t>LaTeX</w:t>
+      </w:r>
+      <w:proofErr w:type="spellEnd"/>
+    </w:p>
+  </w:comment>
+  <w:comment w:id="8" w:author="machen" w:date="2016-05-29T14:03:00Z" w:initials="m">
+    <w:p>
+      <w:pPr>
+        <w:pStyle w:val="CommentText"/>
+      </w:pPr>
+      <w:r>
+        <w:rPr>
+          <w:rStyle w:val="CommentReference"/>
+        </w:rPr>
+        <w:annotationRef/>
+      </w:r>
+      <w:r>
+        <w:t xml:space="preserve">There were large differences between these protonation constants in </w:t>
+      </w:r>
+      <w:proofErr w:type="spellStart"/>
+      <w:r>
+        <w:t>Sverjensky</w:t>
+      </w:r>
+      <w:proofErr w:type="spellEnd"/>
+      <w:r>
+        <w:t xml:space="preserve"> vs. a previous paper by </w:t>
+      </w:r>
+      <w:proofErr w:type="spellStart"/>
+      <w:r>
+        <w:t>Dzombak</w:t>
+      </w:r>
+      <w:proofErr w:type="spellEnd"/>
+      <w:r>
+        <w:t>.</w:t>
       </w:r>
     </w:p>
   </w:comment>
@@ -6312,6 +7335,7 @@
   <w15:commentEx w15:paraId="733D1E48" w15:done="0"/>
   <w15:commentEx w15:paraId="10F79DEB" w15:done="0"/>
   <w15:commentEx w15:paraId="19F80E01" w15:done="0"/>
+  <w15:commentEx w15:paraId="31CEFE10" w15:done="0"/>
   <w15:commentEx w15:paraId="53B2C709" w15:done="0"/>
   <w15:commentEx w15:paraId="16CC6303" w15:done="0"/>
 </w15:commentsEx>
@@ -7597,7 +8621,7 @@
 </file>
 
 <file path=customXml/itemProps1.xml><?xml version="1.0" encoding="utf-8"?>
-<ds:datastoreItem xmlns:ds="http://schemas.openxmlformats.org/officeDocument/2006/customXml" ds:itemID="{E0DAE95E-67B0-4A6E-B0EC-B8338DE6B126}">
+<ds:datastoreItem xmlns:ds="http://schemas.openxmlformats.org/officeDocument/2006/customXml" ds:itemID="{A4EA552C-F127-4064-AFFE-472EDA0E6848}">
   <ds:schemaRefs>
     <ds:schemaRef ds:uri="http://schemas.openxmlformats.org/officeDocument/2006/bibliography"/>
   </ds:schemaRefs>

</xml_diff>

<commit_message>
Finished rewrite of dicussion, might want to add more summary
</commit_message>
<xml_diff>
--- a/Manuscript/Radium Sorption Manuscript D-1.docx
+++ b/Manuscript/Radium Sorption Manuscript D-1.docx
@@ -795,15 +795,7 @@
         <w:t>Reagents used in the experiments were of reagent grade or better, and all solutions were made with 18 M\Ohm water.</w:t>
       </w:r>
       <w:r>
-        <w:t xml:space="preserve"> Radium-226 stock was provided by the MIT Environmental, Health, and Safety </w:t>
-      </w:r>
-      <w:proofErr w:type="gramStart"/>
-      <w:r>
-        <w:t>office</w:t>
-      </w:r>
-      <w:proofErr w:type="gramEnd"/>
-      <w:r>
-        <w:t xml:space="preserve">, and acidified </w:t>
+        <w:t xml:space="preserve"> Radium-226 stock was provided by the MIT Environmental, Health, and Safety office, and acidified </w:t>
       </w:r>
       <w:r>
         <w:t xml:space="preserve">to 3% using </w:t>
@@ -2027,7 +2019,13 @@
         <w:fldChar w:fldCharType="end"/>
       </w:r>
       <w:r>
-        <w:t xml:space="preserve">. One factor affecting this may be the differences in solution ionic strength. INSERT COMPARISON OF SURFACE AREAS AS JUSTIFICATION? </w:t>
+        <w:t>. One factor affecting this may be the differences in solution ionic strength</w:t>
+      </w:r>
+      <w:r>
+        <w:t xml:space="preserve"> or surface area of the synthesized goethite</w:t>
+      </w:r>
+      <w:r>
+        <w:t xml:space="preserve">. </w:t>
       </w:r>
       <w:r>
         <w:t xml:space="preserve">Other possible differences may be driven by the crystallinity of the goethite used, which varies significantly depending on the synthesis method. We expect relatively low crystallinity goethite based on the described experimental method, which should more closely match </w:t>
@@ -2206,7 +2204,16 @@
         <w:fldChar w:fldCharType="end"/>
       </w:r>
       <w:r>
-        <w:t xml:space="preserve">, while the present experiments, which had the lowest solid loading, had the largest extent of sorption. The comparable data span roughly an order of magnitude in difference for </w:t>
+        <w:t>, while the present experiments, which had the lowest solid loading, had the largest ex</w:t>
+      </w:r>
+      <w:r>
+        <w:t>tent of sorption. The compared</w:t>
+      </w:r>
+      <w:r>
+        <w:t xml:space="preserve"> data span roughly an order of magnitude in difference for </w:t>
+      </w:r>
+      <w:r>
+        <w:t xml:space="preserve">(log?) </w:t>
       </w:r>
       <w:proofErr w:type="spellStart"/>
       <w:proofErr w:type="gramStart"/>
@@ -2222,7 +2229,13 @@
       <w:proofErr w:type="spellEnd"/>
       <w:proofErr w:type="gramEnd"/>
       <w:r>
-        <w:t xml:space="preserve"> value, in spite of distinct similarities in experimental methodology, particularly in dealing with clay treatment. It is possible that differences in the source clay may drive some of this variation, as the surface area of the STx-1b </w:t>
+        <w:t xml:space="preserve"> value, in spite of distinct similarities in experimental methodology, particularly in dealing with clay treatment. It is possible that differences in the source clay may drive some of this variation, as the</w:t>
+      </w:r>
+      <w:r>
+        <w:t xml:space="preserve"> clays society measured</w:t>
+      </w:r>
+      <w:r>
+        <w:t xml:space="preserve"> surface area of the STx-1b </w:t>
       </w:r>
       <w:r>
         <w:t xml:space="preserve">used in this study is more than twice that of the SWy-1 used in the other study </w:t>
@@ -2246,7 +2259,44 @@
         <w:fldChar w:fldCharType="end"/>
       </w:r>
       <w:r>
-        <w:t>. Unfortunately, there is little data examining the impact of pH on montmorillonite sorption of radium.</w:t>
+        <w:t xml:space="preserve">. Typically, the surface sites of a clay are responsible for any pH dependent behavior due to protonation of the surface sites </w:t>
+      </w:r>
+      <w:r>
+        <w:fldChar w:fldCharType="begin" w:fldLock="1"/>
+      </w:r>
+      <w:r>
+        <w:instrText>ADDIN CSL_CITATION { "citationItems" : [ { "id" : "ITEM-1", "itemData" : { "DOI" : "10.1006/jcis.1998.5947", "ISBN" : "0021-9797", "ISSN" : "1095-7103", "PMID" : "9924106", "abstract" : "A consistent thermodynamic model is developed for metal sorption on expanding 2:1 layer clays such as montmorillonite. The particle of clay, including lamellae and interlayers, is represented as a porous solid bearing a permanent negative charge (resulting from isomorphic substitution) with an infinite plane interface (i.e., edges) with the solution. Cation exchange occurs inside the clay particle as the result of the negative potential of the clay. Surface complexation reactions take place at the interface whose surface charge and potential are pH dependent. The potential in the bulk of the clay and near the interface, as well as the surface potential-surface charge density relation, are calculated taking into account the effect of the permanent negative charge. The results are discussed and compared with the classic Gouy-Chapman theory. A subroutine (Clayeql) with the new potential-charge relationships is implemented in the thermodynamic equilibrium program Mineql +3.0 and is used to fit an extensive published experimental data set on adsorption of transition metals on montmorillonite. The model is shown not only to fit satisfactorily all the data, but also to explain specific features of adsorption on clays compared to oxides. In particular, the increase in the surface concentration of protons with decreasing ionic strength is successfully reproduced and the weaker dependence of metal sorption on pH compared to oxides is correctly fitted. Copyright 1999 Academic Press.", "author" : [ { "dropping-particle" : "", "family" : "Kraepiel", "given" : "Aml", "non-dropping-particle" : "", "parse-names" : false, "suffix" : "" }, { "dropping-particle" : "", "family" : "Keiler", "given" : "Kenneth C", "non-dropping-particle" : "", "parse-names" : false, "suffix" : "" }, { "dropping-particle" : "", "family" : "Morel", "given" : "Fran\u00e7ois M M", "non-dropping-particle" : "", "parse-names" : false, "suffix" : "" } ], "container-title" : "Journal of colloid and interface science", "id" : "ITEM-1", "issue" : "1", "issued" : { "date-parts" : [ [ "1999" ] ] }, "page" : "43-54", "title" : "A Model for Metal Adsorption on Montmorillonite.", "type" : "article-journal", "volume" : "210" }, "uris" : [ "http://www.mendeley.com/documents/?uuid=71f3aedf-1c31-4b31-9e61-20fc24f3bc99" ] } ], "mendeley" : { "formattedCitation" : "(Kraepiel, Keiler, &amp; Morel, 1999)", "plainTextFormattedCitation" : "(Kraepiel, Keiler, &amp; Morel, 1999)", "previouslyFormattedCitation" : "(Kraepiel, Keiler, &amp; Morel, 1999)" }, "properties" : { "noteIndex" : 0 }, "schema" : "https://github.com/citation-style-language/schema/raw/master/csl-citation.json" }</w:instrText>
+      </w:r>
+      <w:r>
+        <w:fldChar w:fldCharType="separate"/>
+      </w:r>
+      <w:r>
+        <w:rPr>
+          <w:noProof/>
+        </w:rPr>
+        <w:t>(Kraepiel, Keiler, &amp; Morel, 1999)</w:t>
+      </w:r>
+      <w:r>
+        <w:fldChar w:fldCharType="end"/>
+      </w:r>
+      <w:r>
+        <w:t xml:space="preserve">, and are easily measured by BET surface area analysis. The weak dependence of the fitted </w:t>
+      </w:r>
+      <w:proofErr w:type="spellStart"/>
+      <w:proofErr w:type="gramStart"/>
+      <w:r>
+        <w:t>K</w:t>
+      </w:r>
+      <w:r>
+        <w:rPr>
+          <w:vertAlign w:val="subscript"/>
+        </w:rPr>
+        <w:t>d</w:t>
+      </w:r>
+      <w:proofErr w:type="spellEnd"/>
+      <w:proofErr w:type="gramEnd"/>
+      <w:r>
+        <w:t xml:space="preserve"> value on pH suggests that exchange with the inner layer sodium is the dominant sorption process. Given this, it is difficult to explain the significant differences in sorption found between this work and previous works.</w:t>
       </w:r>
     </w:p>
     <w:p>
@@ -2493,7 +2543,11 @@
         <w:t xml:space="preserve">. In order to maintain comparisons with goethite and montmorillonite behavior, as well as to maintain the simplicity of the overall modeling approach, this method was not used. </w:t>
       </w:r>
       <w:r>
-        <w:t>The same work also fitted their experimental data using more traditional models, which found complexation constants that were roughly 1</w:t>
+        <w:t xml:space="preserve">The same work also </w:t>
+      </w:r>
+      <w:r>
+        <w:lastRenderedPageBreak/>
+        <w:t>fitted their experimental data using more traditional models, which found complexation constants that were roughly 1</w:t>
       </w:r>
       <w:r>
         <w:t>-2</w:t>
@@ -2509,52 +2563,571 @@
       </w:r>
     </w:p>
     <w:p>
-      <w:commentRangeStart w:id="5"/>
+      <w:r>
+        <w:tab/>
+        <w:t>While the set of data that uses surface complex modeling to examine radium behavior is limited, there is a broader set of surface complexation studies and modeling results with the analog compounds barium and strontium</w:t>
+      </w:r>
+      <w:r>
+        <w:t xml:space="preserve"> to iron oxides.</w:t>
+      </w:r>
+      <w:r>
+        <w:t xml:space="preserve"> Comparison of these data sets can elucidate how closely radium behavior compares with that of its analogs.</w:t>
+      </w:r>
+      <w:r>
+        <w:t xml:space="preserve"> A number of X-ray absorption spectroscopy studies examine strontium behavior in contact with the surface of an iron oxide, generally finding that </w:t>
+      </w:r>
+      <w:r>
+        <w:t xml:space="preserve">strontium forms weaker bound </w:t>
+      </w:r>
+      <w:r>
+        <w:t>outer sphere complex</w:t>
+      </w:r>
+      <w:r>
+        <w:t>es</w:t>
+      </w:r>
+      <w:r>
+        <w:t xml:space="preserve"> with the surface of iron oxides </w:t>
+      </w:r>
+      <w:r>
+        <w:fldChar w:fldCharType="begin" w:fldLock="1"/>
+      </w:r>
+      <w:r>
+        <w:instrText>ADDIN CSL_CITATION { "citationItems" : [ { "id" : "ITEM-1", "itemData" : { "DOI" : "10.1006/jcis.1997.5347", "ISBN" : "0021-9797", "ISSN" : "00219797", "abstract" : "As part of a continuing study of contaminant distribution and transport processes in aqueous environments, we have examined strontium sorption onto a hydrous ferric oxide (HFO). Samples of Sr sorbed to HFO were prepared by precipitation from ferric nitrate solution and studied by XAFS spectroscopy. Sr K-edge measurements were performed with sample loadings from 10-1to 1 mol Sr/mol Fe at 80 and 300 K. Analysis of the first coordination shell clearly shows a beat at 8.0 A-1. Good fits using the cumulant expansion to describe the distribution of oxygen were obtained, with approximately 10 oxygen atoms at 2.65 A. No evidence was found for either Fe or Sr in the first shell. Second shell contributions of either Fe or Sr are evident in the data for Sr loaded at 10-3and 10-2mol/g at both temperatures. For the Sr loading of 10-2mol at 300 K, however, fits were obtainable only with Fe as the second neighbor. These results suggest that the Sr ion remains hydrated when sorbed to hydrated ferric oxide, indicating a physical type of adsorption.", "author" : [ { "dropping-particle" : "", "family" : "Axe", "given" : "Lisa", "non-dropping-particle" : "", "parse-names" : false, "suffix" : "" }, { "dropping-particle" : "", "family" : "Bunker", "given" : "Grant B", "non-dropping-particle" : "", "parse-names" : false, "suffix" : "" }, { "dropping-particle" : "", "family" : "Anderson", "given" : "Paul R", "non-dropping-particle" : "", "parse-names" : false, "suffix" : "" }, { "dropping-particle" : "", "family" : "Tyson", "given" : "Trevor a", "non-dropping-particle" : "", "parse-names" : false, "suffix" : "" } ], "container-title" : "Journal of Colloid and Interface Science", "id" : "ITEM-1", "issue" : "1", "issued" : { "date-parts" : [ [ "1998" ] ] }, "page" : "44-52", "title" : "An XAFS analysis of strontium at the hydrous ferric oxide surface", "type" : "article-journal", "volume" : "199" }, "uris" : [ "http://www.mendeley.com/documents/?uuid=06df4335-e1e4-4fe8-b305-b926068aadd9" ] }, { "id" : "ITEM-2", "itemData" : { "DOI" : "10.1006/jcis.1999.6562", "ISSN" : "00219797", "author" : [ { "dropping-particle" : "", "family" : "Sahai", "given" : "Nita", "non-dropping-particle" : "", "parse-names" : false, "suffix" : "" }, { "dropping-particle" : "", "family" : "Carroll", "given" : "Susan A.", "non-dropping-particle" : "", "parse-names" : false, "suffix" : "" }, { "dropping-particle" : "", "family" : "Roberts", "given" : "Sarah", "non-dropping-particle" : "", "parse-names" : false, "suffix" : "" }, { "dropping-particle" : "", "family" : "O'Day", "given" : "Peggy A.", "non-dropping-particle" : "", "parse-names" : false, "suffix" : "" } ], "container-title" : "Journal of Colloid and Interface Science", "id" : "ITEM-2", "issue" : "2", "issued" : { "date-parts" : [ [ "2000" ] ] }, "page" : "198-212", "title" : "X-Ray Absorption Spectroscopy of Strontium(II) Coordination", "type" : "article-journal", "volume" : "222" }, "uris" : [ "http://www.mendeley.com/documents/?uuid=3f6d8d49-ac38-42e4-9426-81dc1a4b2f0f" ] } ], "mendeley" : { "formattedCitation" : "(Axe, Bunker, Anderson, &amp; Tyson, 1998; Sahai, Carroll, Roberts, &amp; O\u2019Day, 2000)", "plainTextFormattedCitation" : "(Axe, Bunker, Anderson, &amp; Tyson, 1998; Sahai, Carroll, Roberts, &amp; O\u2019Day, 2000)", "previouslyFormattedCitation" : "(Axe, Bunker, Anderson, &amp; Tyson, 1998; Sahai, Carroll, Roberts, &amp; O\u2019Day, 2000)" }, "properties" : { "noteIndex" : 0 }, "schema" : "https://github.com/citation-style-language/schema/raw/master/csl-citation.json" }</w:instrText>
+      </w:r>
+      <w:r>
+        <w:fldChar w:fldCharType="separate"/>
+      </w:r>
+      <w:r>
+        <w:rPr>
+          <w:noProof/>
+        </w:rPr>
+        <w:t>(Axe, Bunker, Anderson, &amp; Tyson, 1998; Sahai, Carroll, Roberts, &amp; O’Day, 2000)</w:t>
+      </w:r>
+      <w:r>
+        <w:fldChar w:fldCharType="end"/>
+      </w:r>
+      <w:r>
+        <w:t xml:space="preserve">, which is reflected in the relatively low </w:t>
+      </w:r>
+      <w:proofErr w:type="spellStart"/>
+      <w:r>
+        <w:t>K</w:t>
+      </w:r>
+      <w:r>
+        <w:rPr>
+          <w:vertAlign w:val="subscript"/>
+        </w:rPr>
+        <w:t>d</w:t>
+      </w:r>
+      <w:proofErr w:type="spellEnd"/>
+      <w:r>
+        <w:rPr>
+          <w:vertAlign w:val="subscript"/>
+        </w:rPr>
+        <w:t xml:space="preserve"> </w:t>
+      </w:r>
+      <w:r>
+        <w:t>values measured during sorption</w:t>
+      </w:r>
+      <w:r>
+        <w:t xml:space="preserve"> compared to that of radium found here</w:t>
+      </w:r>
+      <w:r>
+        <w:t xml:space="preserve"> </w:t>
+      </w:r>
+      <w:r>
+        <w:fldChar w:fldCharType="begin" w:fldLock="1"/>
+      </w:r>
+      <w:r>
+        <w:instrText>ADDIN CSL_CITATION { "citationItems" : [ { "id" : "ITEM-1", "itemData" : { "DOI" : "10.1006/jcis.1995.1441", "ISSN" : "00219797", "author" : [ { "dropping-particle" : "", "family" : "Axe", "given" : "Lisa", "non-dropping-particle" : "", "parse-names" : false, "suffix" : "" }, { "dropping-particle" : "", "family" : "Anderson", "given" : "Paul R.", "non-dropping-particle" : "", "parse-names" : false, "suffix" : "" } ], "container-title" : "Journal of Colloid and Interface Science", "id" : "ITEM-1", "issue" : "1", "issued" : { "date-parts" : [ [ "1995", "10" ] ] }, "page" : "157-165", "title" : "Sr Diffusion and Reaction within Fe Oxides: Evaluation of the Rate-Limiting Mechanism for Sorption", "type" : "article-journal", "volume" : "175" }, "uris" : [ "http://www.mendeley.com/documents/?uuid=7bed9062-2b75-4fe4-9123-ceffaec8d9ce" ] } ], "mendeley" : { "formattedCitation" : "(Axe &amp; Anderson, 1995)", "plainTextFormattedCitation" : "(Axe &amp; Anderson, 1995)", "previouslyFormattedCitation" : "(Axe &amp; Anderson, 1995)" }, "properties" : { "noteIndex" : 0 }, "schema" : "https://github.com/citation-style-language/schema/raw/master/csl-citation.json" }</w:instrText>
+      </w:r>
+      <w:r>
+        <w:fldChar w:fldCharType="separate"/>
+      </w:r>
+      <w:r>
+        <w:rPr>
+          <w:noProof/>
+        </w:rPr>
+        <w:t>(Axe &amp; Anderson, 1995)</w:t>
+      </w:r>
+      <w:r>
+        <w:fldChar w:fldCharType="end"/>
+      </w:r>
+      <w:r>
+        <w:t>.</w:t>
+      </w:r>
+      <w:r>
+        <w:t xml:space="preserve"> Modeling results of strontium behav</w:t>
+      </w:r>
+      <w:r>
+        <w:t xml:space="preserve">ior with </w:t>
+      </w:r>
+      <w:proofErr w:type="spellStart"/>
+      <w:r>
+        <w:t>gothite</w:t>
+      </w:r>
+      <w:proofErr w:type="spellEnd"/>
+      <w:r>
+        <w:t xml:space="preserve"> reinforce these spectroscopic results </w:t>
+      </w:r>
+      <w:r>
+        <w:fldChar w:fldCharType="begin" w:fldLock="1"/>
+      </w:r>
+      <w:r>
+        <w:instrText>ADDIN CSL_CITATION { "citationItems" : [ { "id" : "ITEM-1", "itemData" : { "DOI" : "10.1016/j.jcis.2005.11.003", "ISBN" : "0021-9797", "ISSN" : "00219797", "PMID" : "16376364", "abstract" : "Formation of inner- and outer-sphere complexes of environmentally important divalent ions on the goethite surface was examined by applying the charge distribution CD model for inner- and outer-sphere complexation. The model assumes spatial charge distribution between the surface (0-plane) and the next electrostatic plane (1-plane) for innersphere complexation and between the 1-plane and the head end of the diffuse double layer (2-plane) for the outersphere complexation. The latter approach has been used because the distance of closest approach to a charged surface may differ for different ions. The surface structural approach implies the use of a Three-Plane model for the compact part (Stern layer) of solid-solution interface, which is divided into two layers. The thickness of each layer depends on the capacitance and the local dielectric constant. The new approach has been applied to describe the adsorption of magnesium, calcium, strontium, and sulfate ions. It is shown that the concept can successfully describe the development of surface charge in the presence of Ca+2, Mg+2, Sr+2, and SO-24 as a function of loading, pH, and salt level, and also the shift in the isoelectric point (IEP) of goethite. The CD modeling revealed that, for the conditions studied, magnesium is mainly adsorbed as a bidentate innersphere complex, calcium can be a combination of bidentate innersphere and a monodentate inner- or outer-sphere complexes, and strontium is probably adsorbed as an outersphere complex. Sulfate is present as a mixture of inner- and outer-sphere monodentate complexes. Outersphere complexation is less pH dependent than innersphere complexation. The CD model predicts that the outersphere complexation of divalent cations and anions is relatively favorable at respectively low and high pH. Increase of ion loading favors the formation of innersphere complexes. ?? 2005 Elsevier Inc. All rights reserved.", "author" : [ { "dropping-particle" : "", "family" : "Rahnemaie", "given" : "Rasoul", "non-dropping-particle" : "", "parse-names" : false, "suffix" : "" }, { "dropping-particle" : "", "family" : "Hiemstra", "given" : "Tjisse", "non-dropping-particle" : "", "parse-names" : false, "suffix" : "" }, { "dropping-particle" : "", "family" : "Riemsdijk", "given" : "Willem H.", "non-dropping-particle" : "van", "parse-names" : false, "suffix" : "" } ], "container-title" : "Journal of Colloid and Interface Science", "id" : "ITEM-1", "issue" : "2", "issued" : { "date-parts" : [ [ "2006" ] ] }, "page" : "379-388", "title" : "Inner- and outer-sphere complexation of ions at the goethite-solution interface", "type" : "article-journal", "volume" : "297" }, "uris" : [ "http://www.mendeley.com/documents/?uuid=bc7bd8bf-dfa5-4a40-a41d-a9bc605717ea" ] } ], "mendeley" : { "formattedCitation" : "(Rahnemaie, Hiemstra, &amp; van Riemsdijk, 2006)", "plainTextFormattedCitation" : "(Rahnemaie, Hiemstra, &amp; van Riemsdijk, 2006)", "previouslyFormattedCitation" : "(Rahnemaie, Hiemstra, &amp; van Riemsdijk, 2006)" }, "properties" : { "noteIndex" : 0 }, "schema" : "https://github.com/citation-style-language/schema/raw/master/csl-citation.json" }</w:instrText>
+      </w:r>
+      <w:r>
+        <w:fldChar w:fldCharType="separate"/>
+      </w:r>
+      <w:r>
+        <w:rPr>
+          <w:noProof/>
+        </w:rPr>
+        <w:t>(Rahnemaie, Hiemstra, &amp; van Riemsdijk, 2006)</w:t>
+      </w:r>
+      <w:r>
+        <w:fldChar w:fldCharType="end"/>
+      </w:r>
+      <w:r>
+        <w:t xml:space="preserve">, suggesting that barium and radium would then also form outer sphere complexes. Further modeling efforts using a comprehensive </w:t>
+      </w:r>
+      <w:proofErr w:type="spellStart"/>
+      <w:r>
+        <w:t>tetradentate</w:t>
+      </w:r>
+      <w:proofErr w:type="spellEnd"/>
+      <w:r>
+        <w:t xml:space="preserve"> model </w:t>
+      </w:r>
+      <w:r>
+        <w:t xml:space="preserve">for iron oxides </w:t>
+      </w:r>
+      <w:r>
+        <w:t xml:space="preserve">developed using x-ray spectroscopy </w:t>
+      </w:r>
+      <w:r>
+        <w:fldChar w:fldCharType="begin" w:fldLock="1"/>
+      </w:r>
+      <w:r>
+        <w:instrText>ADDIN CSL_CITATION { "citationItems" : [ { "id" : "ITEM-1", "itemData" : { "DOI" : "10.1016/j.gca.2006.01.006", "ISBN" : "0016-7037", "ISSN" : "00167037", "abstract" : "Despite the fact that the bulk compositions of most low temperature natural surface waters, groundwaters, and porewaters are heavily influenced by alkaline earths, an understanding of the development of proton surface charge in the presence of alkaline earth adsorption on the surfaces of minerals is lacking. In particular, models of speciation at the mineral-water interface in systems involving alkaline earths need to be established for a range of different minerals. In the present study, X-ray standing wave results for Sr2+ adsorption on rutile as a tetranuclear complex [Fenter, P., Cheng, L., Rihs, S., Machesky, M., Bedyzk, M.D., Sturchio, N.C., 2000. Electrical double-layer structure at the rutile-water interface as observed in situ with small-period X-ray standing waves. J. Colloid Interface Sci. 225, 154-165] are used as constraints for all the alkaline earths in surface complexation simulations of proton surface charge, metal adsorption, and electrokinetic experiments referring to wide ranges of pH, ionic strength, surface coverage, and type of oxide. The tetranuclear reaction{A formula is presented}predominates for the large cations Sr2+ and Ba2+ (and presumably Ra2+), consistent with X-ray results. In contrast, the mononuclear reaction{A formula is presented}predominates for the much smaller Mg2+ (and presumably Be2+), with minor amounts of the tetranuclear reaction. Both reaction types appear to be important for the intermediate size Ca2+. For all the alkaline earths on all oxides, the proportions of the different reaction types vary systematically as a function of pH, ionic strength, and surface coverage. The application of Born solvation and crystal-chemical theory enables estimation of the equilibrium constants of adsorption of all the alkaline earths on all oxides. On high dielectric constant solids (rutile, magnetite, manganese dioxide), where the solvation contribution is negligable, ion adsorption correlates with crystal radius: the equilibrium constants increase in the sequence Be2+ &lt; Mg2+ &lt; Ca2+ &lt; Sr2+ &lt; Ba2+ &lt; Ra2+. On low dielectric constant solids (hematite, gibbsite,and silicas), the solvation contribution opposing adsorption is largest for ions with the smallest hydrated radii: the equilibrium constants increase in the sequence Ra2+ &lt; Ba2+ &lt; Sr2+ &lt; Ca2+ &lt; Mg2+ &lt; Be2+. These predicted sequences are consistent with adsorption affinities in the literature. In combination with previously published results, the present study enables th\u2026", "author" : [ { "dropping-particle" : "", "family" : "Sverjensky", "given" : "Dimitri A.", "non-dropping-particle" : "", "parse-names" : false, "suffix" : "" } ], "container-title" : "Geochimica et Cosmochimica Acta", "id" : "ITEM-1", "issue" : "10", "issued" : { "date-parts" : [ [ "2006" ] ] }, "page" : "2427-2453", "title" : "Prediction of the speciation of alkaline earths adsorbed on mineral surfaces in salt solutions", "type" : "article-journal", "volume" : "70" }, "uris" : [ "http://www.mendeley.com/documents/?uuid=95901e33-067b-4748-8f30-d87675edc102" ] }, { "id" : "ITEM-2", "itemData" : { "DOI" : "10.1006/jcis.2000.6756", "ISSN" : "1095-7103", "PMID" : "10767156", "abstract" : "X-Ray standing wave (XSW) measurements were made of Rb and Sr adsorbed from aqueous solutions at the rutile (110)-water interface. These experiments were performed to address the extent to which direct measurements of electrical double-layer structure are possible. The experimental results show that the Bragg XSW technique, using small-period standing waves generated by Bragg diffraction from the substrate, can precisely measure ion locations within the condensed layer and the in situ partitioning of ions between the condensed and diffuse layers. Differences in condensed layer ion positions were observed for Sr ions (measured in situ) as compared with Rb ions (in situ) and also for Sr ions (ex situ). An additional constraint on the ex situ Sr site geometry was provided by polarization-dependent surface EXAFS measurements. Such measurements can provide important constraints for the development and verification of electrical double-layer theory especially as applied to ion adsorption at the solid-water interface. Copyright 2000 Academic Press.", "author" : [ { "dropping-particle" : "", "family" : "Fenter", "given" : "Paul", "non-dropping-particle" : "", "parse-names" : false, "suffix" : "" }, { "dropping-particle" : "", "family" : "Cheng", "given" : "L.", "non-dropping-particle" : "", "parse-names" : false, "suffix" : "" }, { "dropping-particle" : "", "family" : "Rihs", "given" : "S", "non-dropping-particle" : "", "parse-names" : false, "suffix" : "" }, { "dropping-particle" : "", "family" : "Machesky", "given" : "Michael L.", "non-dropping-particle" : "", "parse-names" : false, "suffix" : "" }, { "dropping-particle" : "", "family" : "Bedzyk", "given" : "M. J.", "non-dropping-particle" : "", "parse-names" : false, "suffix" : "" }, { "dropping-particle" : "", "family" : "Sturchio", "given" : "N. C.", "non-dropping-particle" : "", "parse-names" : false, "suffix" : "" } ], "container-title" : "Journal of colloid and interface science", "id" : "ITEM-2", "issued" : { "date-parts" : [ [ "2000" ] ] }, "page" : "154-165", "title" : "Electrical Double-Layer Structure at the Rutile-Water Interface as Observed in Situ with Small-Period X-Ray Standing Waves.", "type" : "article-journal", "volume" : "225" }, "uris" : [ "http://www.mendeley.com/documents/?uuid=1386eaa8-23f6-4eaf-90a7-d7d1fb6c41f2" ] } ], "mendeley" : { "formattedCitation" : "(Fenter et al., 2000; Sverjensky, 2006)", "plainTextFormattedCitation" : "(Fenter et al., 2000; Sverjensky, 2006)", "previouslyFormattedCitation" : "(Fenter et al., 2000; Sverjensky, 2006)" }, "properties" : { "noteIndex" : 0 }, "schema" : "https://github.com/citation-style-language/schema/raw/master/csl-citation.json" }</w:instrText>
+      </w:r>
+      <w:r>
+        <w:fldChar w:fldCharType="separate"/>
+      </w:r>
+      <w:r>
+        <w:rPr>
+          <w:noProof/>
+        </w:rPr>
+        <w:t>(Fenter et al., 2000; Sverjensky, 2006)</w:t>
+      </w:r>
+      <w:r>
+        <w:fldChar w:fldCharType="end"/>
+      </w:r>
+      <w:r>
+        <w:t xml:space="preserve">, show that strontium forms weaker complexes than barium with iron oxide surfaces </w:t>
+      </w:r>
+      <w:r>
+        <w:fldChar w:fldCharType="begin" w:fldLock="1"/>
+      </w:r>
+      <w:r>
+        <w:instrText>ADDIN CSL_CITATION { "citationItems" : [ { "id" : "ITEM-1", "itemData" : { "DOI" : "10.1186/1467-4866-9-2", "ISBN" : "1467-4866", "ISSN" : "1467-4866", "PMID" : "18205927", "abstract" : "Strontium sorption to amorphous silica and goethite was measured as a function of pH and dissolved strontium and carbonate concentrations at 25 degrees C. Strontium sorption gradually increases from 0 to 100% from pH 6 to 10 for both phases and requires multiple outer-sphere surface complexes to fit the data. All data are modeled using the triple layer model and the site-occupancy standard state; unless stated otherwise all strontium complexes are mononuclear. Strontium sorption to amorphous silica in the presence and absence of dissolved carbonate can be fit with tetradentate Sr2+ and SrOH+ complexes on the beta-plane and a monodentate Sr2+complex on the diffuse plane to account for strontium sorption at low ionic strength. Strontium sorption to goethite in the absence of dissolved carbonate can be fit with monodentate and tetradentate SrOH+ complexes and a tetradentate binuclear Sr2+ species on the beta-plane. The binuclear complex is needed to account for enhanced sorption at hgh strontium surface loadings. In the presence of dissolved carbonate additional monodentate Sr2+ and SrOH+ carbonate surface complexes on the beta-plane are needed to fit strontium sorption to goethite. Modeling strontium sorption as outer-sphere complexes is consistent with quantitative analysis of extended X-ray absorption fine structure (EXAFS) on selected sorption samples that show a single first shell of oxygen atoms around strontium indicating hydrated surface complexes at the amorphous silica and goethite surfaces. Strontium surface complexation equilibrium constants determined in this study combined with other alkaline earth surface complexation constants are used to recalibrate a predictive model based on Born solvation and crystal-chemistry theory. The model is accurate to about 0.7 log K units. More studies are needed to determine the dependence of alkaline earth sorption on ionic strength and dissolved carbonate and sulfate concentrations for the development of a robust surface complexation database to estimate alkaline earth sorption in the environment.", "author" : [ { "dropping-particle" : "", "family" : "Carroll", "given" : "Susan a", "non-dropping-particle" : "", "parse-names" : false, "suffix" : "" }, { "dropping-particle" : "", "family" : "Roberts", "given" : "Sarah K", "non-dropping-particle" : "", "parse-names" : false, "suffix" : "" }, { "dropping-particle" : "", "family" : "Criscenti", "given" : "Louise J", "non-dropping-particle" : "", "parse-names" : false, "suffix" : "" }, { "dropping-particle" : "", "family" : "O'Day", "given" : "Peggy a", "non-dropping-particle" : "", "parse-names" : false, "suffix" : "" } ], "container-title" : "Geochemical transactions", "id" : "ITEM-1", "issued" : { "date-parts" : [ [ "2008" ] ] }, "page" : "2", "title" : "Surface complexation model for strontium sorption to amorphous silica and goethite.", "type" : "article-journal", "volume" : "9" }, "uris" : [ "http://www.mendeley.com/documents/?uuid=5b1190ba-dde8-493a-8808-29ac1ba8722f" ] }, { "id" : "ITEM-2", "itemData" : { "DOI" : "10.1016/j.gca.2014.10.008", "ISSN" : "0016-7037", "author" : [ { "dropping-particle" : "", "family" : "Sajih", "given" : "M", "non-dropping-particle" : "", "parse-names" : false, "suffix" : "" }, { "dropping-particle" : "", "family" : "Bryan", "given" : "N D", "non-dropping-particle" : "", "parse-names" : false, "suffix" : "" }, { "dropping-particle" : "", "family" : "Livens", "given" : "F R", "non-dropping-particle" : "", "parse-names" : false, "suffix" : "" }, { "dropping-particle" : "", "family" : "Vaughan", "given" : "D J", "non-dropping-particle" : "", "parse-names" : false, "suffix" : "" }, { "dropping-particle" : "", "family" : "Descostes", "given" : "M", "non-dropping-particle" : "", "parse-names" : false, "suffix" : "" }, { "dropping-particle" : "", "family" : "Phrommavanh", "given" : "V", "non-dropping-particle" : "", "parse-names" : false, "suffix" : "" }, { "dropping-particle" : "", "family" : "Nos", "given" : "J", "non-dropping-particle" : "", "parse-names" : false, "suffix" : "" }, { "dropping-particle" : "", "family" : "Morris", "given" : "K", "non-dropping-particle" : "", "parse-names" : false, "suffix" : "" } ], "container-title" : "Geochimica et Cosmochimica Acta", "id" : "ITEM-2", "issued" : { "date-parts" : [ [ "2014" ] ] }, "page" : "150-163", "publisher" : "Elsevier Ltd", "title" : "Adsorption of radium and barium on goethite and ferrihydrite: A kinetic and surface complexation modelling study", "type" : "article-journal", "volume" : "146" }, "uris" : [ "http://www.mendeley.com/documents/?uuid=8b7e3294-07a1-4806-9ef6-49c0afe4e0f1" ] } ], "mendeley" : { "formattedCitation" : "(Carroll, Roberts, Criscenti, &amp; O\u2019Day, 2008; Sajih et al., 2014a)", "plainTextFormattedCitation" : "(Carroll, Roberts, Criscenti, &amp; O\u2019Day, 2008; Sajih et al., 2014a)", "previouslyFormattedCitation" : "(Carroll, Roberts, Criscenti, &amp; O\u2019Day, 2008; Sajih et al., 2014a)" }, "properties" : { "noteIndex" : 0 }, "schema" : "https://github.com/citation-style-language/schema/raw/master/csl-citation.json" }</w:instrText>
+      </w:r>
+      <w:r>
+        <w:fldChar w:fldCharType="separate"/>
+      </w:r>
+      <w:r>
+        <w:rPr>
+          <w:noProof/>
+        </w:rPr>
+        <w:t>(Carroll, Roberts, Criscenti, &amp; O’Day, 2008; Sajih et al., 2014a)</w:t>
+      </w:r>
+      <w:r>
+        <w:fldChar w:fldCharType="end"/>
+      </w:r>
+      <w:r>
+        <w:t>.</w:t>
+      </w:r>
+      <w:r>
+        <w:t xml:space="preserve"> These compare reasonably to the simpler surface complex modeling results here, where radium forms the strongest complexes even in </w:t>
+      </w:r>
+      <w:r>
+        <w:t>a simple, one site formulation. Overall, predictions of the general behavior have held up, but do not give estimations of radium behavior based on those generalizations. This further motivates the need to develop the data set constraining radium behavior.</w:t>
+      </w:r>
+    </w:p>
+    <w:p>
+      <w:pPr>
+        <w:ind w:firstLine="720"/>
+      </w:pPr>
+      <w:r>
+        <w:t>Surface complexation modeling of radium behavior on sodium montmorillonite was also fit using a 1 site model, as seen in figure 4</w:t>
+      </w:r>
+      <w:r>
+        <w:t>, and in the fitted reaction constants in table 3</w:t>
+      </w:r>
+      <w:r>
+        <w:t>. Unlike the model for the iron oxides though, it was necessary to include an exchange reaction where radium displaced sodium</w:t>
+      </w:r>
+      <w:r>
+        <w:t xml:space="preserve"> in the inner layer of the clay. This is a commonly used technique to predict metal sorption behavior with clays</w:t>
+      </w:r>
+      <w:r>
+        <w:t>, and explains the large extent of sorption over the whole pH range</w:t>
+      </w:r>
+      <w:r>
+        <w:t xml:space="preserve"> </w:t>
+      </w:r>
+      <w:r>
+        <w:fldChar w:fldCharType="begin" w:fldLock="1"/>
+      </w:r>
+      <w:r>
+        <w:instrText>ADDIN CSL_CITATION { "citationItems" : [ { "id" : "ITEM-1", "itemData" : { "DOI" : "10.1016/j.gca.2004.07.020", "ISSN" : "00167037", "abstract" : "In solution thermodynamics, and more recently in surface chemistry, it is well established that relationships can be found between the free energies of formation of aqueous or surface metal complexes and thermodynamic properties of the metal ions or ligands. Such systematic dependencies are commonly termed linear free energy relationships (LFER). A 2 site protolysis non-electrostatic surface complexation and cation exchange (2SPNE SC/CE) model has been used to model \"in house\" and literature sorption edge data for eleven elements: Mn(II), Co(II), Ni(II), Zn(II), Cd(II), Eu(III), Am(III), Sn(IV), Th(IV), Np(V) and U(VI) to provide surface complexation constants for the strong sites on montmorillonite. Modelling a further 4 sets of sorption isotherms for Ni(II), Zn(II), Eu(III) and U(VI) provided complexation constants for the weak sites. The protolysis constants and site capacities derived for the 2SPNE SC/CE model in previous work were fixed in all of the calculations. Cation exchange was modelled simultaneously to provide selectivity coefficients. Good correlations between the logarithms of strong SKx-1 and weak W1Kx-1 site binding constants on montmorillonite and the logarithm of the aqueous hydrolysis constants OH Kx were found which could be described by the following equations: Strong (???SSOH) sites: logSKX-1 = 8.1 ?? 0.3 + (0.90 ?? 0.02)logOHKX Weak (???SW1OH) sites: logW1KX-1 = 6.2 ?? 0.8 + (0.98 ?? 0.09)logOHKX where x is an integer. Sorption data for heavy metals and actinides such as Pd(II), Pb(II), Pu(III), Zr(IV), U(IV), Np(IV), Pu(IV) and Pa(V), are important in safety studies for radioactive waste repositories and are either very poorly known or not available at all. The LFER approach was used to estimate surface complexation constants for these radionuclides on both site types. The surface protolysis constants, site capacity values, selectivity coefficients and surface complexation constants given in this work, coupled with the LFERs established for the strong and weak sites on montmorillonite, are considered to form a sound basis for a thermodynamic sorption database. Copyright ?? 2005 Elsevier Ltd.", "author" : [ { "dropping-particle" : "", "family" : "Bradbury", "given" : "Michael H.", "non-dropping-particle" : "", "parse-names" : false, "suffix" : "" }, { "dropping-particle" : "", "family" : "Baeyens", "given" : "Bart", "non-dropping-particle" : "", "parse-names" : false, "suffix" : "" } ], "container-title" : "Geochimica et Cosmochimica Acta", "id" : "ITEM-1", "issue" : "4", "issued" : { "date-parts" : [ [ "2005" ] ] }, "page" : "875-892", "title" : "Modelling the sorption of Mn(II), Co(II), Ni(II), Zn(II), Cd(II), Eu(III), Am(III), Sn(IV), Th(IV), Np(V) and U(VI) on montmorillonite: Linear free energy relationships and estimates of surface binding constants for some selected heavy metals and actinide", "type" : "article-journal", "volume" : "69" }, "uris" : [ "http://www.mendeley.com/documents/?uuid=d3f8ee91-7e78-4c06-ae94-207201170264" ] }, { "id" : "ITEM-2", "itemData" : { "DOI" : "10.1006/jcis.1998.5947", "ISBN" : "0021-9797", "ISSN" : "1095-7103", "PMID" : "9924106", "abstract" : "A consistent thermodynamic model is developed for metal sorption on expanding 2:1 layer clays such as montmorillonite. The particle of clay, including lamellae and interlayers, is represented as a porous solid bearing a permanent negative charge (resulting from isomorphic substitution) with an infinite plane interface (i.e., edges) with the solution. Cation exchange occurs inside the clay particle as the result of the negative potential of the clay. Surface complexation reactions take place at the interface whose surface charge and potential are pH dependent. The potential in the bulk of the clay and near the interface, as well as the surface potential-surface charge density relation, are calculated taking into account the effect of the permanent negative charge. The results are discussed and compared with the classic Gouy-Chapman theory. A subroutine (Clayeql) with the new potential-charge relationships is implemented in the thermodynamic equilibrium program Mineql +3.0 and is used to fit an extensive published experimental data set on adsorption of transition metals on montmorillonite. The model is shown not only to fit satisfactorily all the data, but also to explain specific features of adsorption on clays compared to oxides. In particular, the increase in the surface concentration of protons with decreasing ionic strength is successfully reproduced and the weaker dependence of metal sorption on pH compared to oxides is correctly fitted. Copyright 1999 Academic Press.", "author" : [ { "dropping-particle" : "", "family" : "Kraepiel", "given" : "Aml", "non-dropping-particle" : "", "parse-names" : false, "suffix" : "" }, { "dropping-particle" : "", "family" : "Keiler", "given" : "Kenneth C", "non-dropping-particle" : "", "parse-names" : false, "suffix" : "" }, { "dropping-particle" : "", "family" : "Morel", "given" : "Fran\u00e7ois M M", "non-dropping-particle" : "", "parse-names" : false, "suffix" : "" } ], "container-title" : "Journal of colloid and interface science", "id" : "ITEM-2", "issue" : "1", "issued" : { "date-parts" : [ [ "1999" ] ] }, "page" : "43-54", "title" : "A Model for Metal Adsorption on Montmorillonite.", "type" : "article-journal", "volume" : "210" }, "uris" : [ "http://www.mendeley.com/documents/?uuid=71f3aedf-1c31-4b31-9e61-20fc24f3bc99" ] } ], "mendeley" : { "formattedCitation" : "(Michael H. Bradbury &amp; Baeyens, 2005; Kraepiel et al., 1999)", "plainTextFormattedCitation" : "(Michael H. Bradbury &amp; Baeyens, 2005; Kraepiel et al., 1999)", "previouslyFormattedCitation" : "(Michael H. Bradbury &amp; Baeyens, 2005; Kraepiel et al., 1999)" }, "properties" : { "noteIndex" : 0 }, "schema" : "https://github.com/citation-style-language/schema/raw/master/csl-citation.json" }</w:instrText>
+      </w:r>
+      <w:r>
+        <w:fldChar w:fldCharType="separate"/>
+      </w:r>
+      <w:r>
+        <w:rPr>
+          <w:noProof/>
+        </w:rPr>
+        <w:t>(Michael H. Bradbury &amp; Baeyens, 2005; Kraepiel et al., 1999)</w:t>
+      </w:r>
+      <w:r>
+        <w:fldChar w:fldCharType="end"/>
+      </w:r>
+      <w:r>
+        <w:t xml:space="preserve">. </w:t>
+      </w:r>
+      <w:r>
+        <w:t xml:space="preserve">X-ray absorption spectroscopy studies of the analog compound, barium, with montmorillonite confirm this, finding the formation of both inner sphere and outer sphere complexes </w:t>
+      </w:r>
+      <w:r>
+        <w:fldChar w:fldCharType="begin" w:fldLock="1"/>
+      </w:r>
+      <w:r>
+        <w:instrText>ADDIN CSL_CITATION { "citationItems" : [ { "id" : "ITEM-1", "itemData" : { "DOI" : "10.1016/S0927-7757(01)00592-1", "ISBN" : "1505844266", "ISSN" : "09277757", "abstract" : "Migration of radioactive radium, 226Ra, in soil is an environmental concern, especially in areas adjacent to uranium processing facilities. Barium(II), as Ba2+, was used as a Ra analog and reacted with a Na-montmorillonite to obtain mechanistic insights into the interaction of Ra with soil matrices. The majority of sorbed Ba is associated with the permanently charged surface sites on the montmorillonite basal surface. This is indicated by the facts that (1) sorption of Ba(II) on montmorillonite is not highly sensitive to solution pH, although an increase of sorption was observed at higher pH values; and (2) displacement of sorbed Ba increased with increased NaNO3 concentration. As demonstrated by EXAFS, a small fraction of Ba also adsorbed on the montmorillonite edge, forming an inner-sphere surface complex through sharing of oxygen atom(s) from deprotonated -OH group of the A1 octahedral layer. The EXAFS measured distances between Ba and O at the first shell, and Ba and A1 of the second shell are 2.7-2.8 and 3.7-3.9 ??, respectively, consistent with the results from geometry of a inner-sphere complex at the edge site. Results from bulk experiments and spectroscopic analysis suggest a co-existence of outer- and inner-sphere surface complexes for Ba sorbed to the montmorillonite surface. ?? 2001 Elsevier Science B.V. All rights reserved.", "author" : [ { "dropping-particle" : "", "family" : "Zhang", "given" : "Peng Chu", "non-dropping-particle" : "", "parse-names" : false, "suffix" : "" }, { "dropping-particle" : "V.", "family" : "Brady", "given" : "Pat", "non-dropping-particle" : "", "parse-names" : false, "suffix" : "" }, { "dropping-particle" : "", "family" : "Arthur", "given" : "Sara E.", "non-dropping-particle" : "", "parse-names" : false, "suffix" : "" }, { "dropping-particle" : "", "family" : "Zhou", "given" : "Wei Qing", "non-dropping-particle" : "", "parse-names" : false, "suffix" : "" }, { "dropping-particle" : "", "family" : "Sawyer", "given" : "Dale", "non-dropping-particle" : "", "parse-names" : false, "suffix" : "" }, { "dropping-particle" : "", "family" : "Hesterberg", "given" : "Dean A.", "non-dropping-particle" : "", "parse-names" : false, "suffix" : "" } ], "container-title" : "Colloids and Surfaces A: Physicochemical and Engineering Aspects", "id" : "ITEM-1", "issue" : "3", "issued" : { "date-parts" : [ [ "2001" ] ] }, "page" : "239-249", "title" : "Adsorption of barium(II) on montmorillonite: An EXAFS study", "type" : "article-journal", "volume" : "190" }, "uris" : [ "http://www.mendeley.com/documents/?uuid=8ef71975-a5ff-4ee0-973e-99061019d257" ] } ], "mendeley" : { "formattedCitation" : "(P. C. Zhang et al., 2001)", "plainTextFormattedCitation" : "(P. C. Zhang et al., 2001)", "previouslyFormattedCitation" : "(P. C. Zhang et al., 2001)" }, "properties" : { "noteIndex" : 0 }, "schema" : "https://github.com/citation-style-language/schema/raw/master/csl-citation.json" }</w:instrText>
+      </w:r>
+      <w:r>
+        <w:fldChar w:fldCharType="separate"/>
+      </w:r>
+      <w:r>
+        <w:rPr>
+          <w:noProof/>
+        </w:rPr>
+        <w:t>(P. C. Zhang et al., 2001)</w:t>
+      </w:r>
+      <w:r>
+        <w:fldChar w:fldCharType="end"/>
+      </w:r>
+      <w:r>
+        <w:t xml:space="preserve">, which matches with the need for both an exchange reaction and surface reaction to model radium behavior here. </w:t>
+      </w:r>
+      <w:r>
+        <w:t xml:space="preserve">Previous models of metal sorption to clays used a more complex scheme for surface behavior, including multiple types of sites to represent surface sorption </w:t>
+      </w:r>
+      <w:r>
+        <w:fldChar w:fldCharType="begin" w:fldLock="1"/>
+      </w:r>
+      <w:r>
+        <w:instrText>ADDIN CSL_CITATION { "citationItems" : [ { "id" : "ITEM-1", "itemData" : { "DOI" : "10.1016/S0016-7037(02)00841-4", "ISSN" : "00167037", "abstract" : "The 2-site protolysis no electrostatics surface complexation and cation exchange (2SPNE/CE) model used in previous work to model the sorption of Ni and Zn on Na- and Ca-montmorillonites was applied to sorption edges and isotherms measured for Eu on these two montmorillonite forms. The aim was to further test the applicability of the sorption model on a trivalent element with a more complex aqueous chemistry. An additional reason for choosing Eu was that it is considered to be a good chemical analogue for other lanthanides and trivalent actinides. With site types, site capacities, and protolysis constants fixed at the values in the Ni/Zn studies, all of the measured sorption edge data could be modelled using cation exchange and the monodentate surface species, ???SsOEu2+, ???SsOEuOH+ and ???SsOEu(OH)-3, on the strong site type. However, an additional modelling study showed that the same data were almost equally well described by considering bidentate surface complexes, (???SsO)2Eu+ and (???SsO)2Eu(OH)2-, and cation exchange. To model the sorption isotherm measurements up to pH = 7.2, only one additional weak site surface complex was required, ???Sw1OEu2+ for the monodentate case and (Sw1O)2Eu+ for the bidentate case. Selectivity coefficients are given for Eu3+-Ca2+ and Eu3+-Na+ exchange on the planar sites and surface complexation constants for monodentate and bidentate Eu surface species on the edge sites of montmorillonite. Copyright ?? 2002 Elsevier Science Ltd.", "author" : [ { "dropping-particle" : "", "family" : "Bradbury", "given" : "M. H.", "non-dropping-particle" : "", "parse-names" : false, "suffix" : "" }, { "dropping-particle" : "", "family" : "Baeyens", "given" : "B.", "non-dropping-particle" : "", "parse-names" : false, "suffix" : "" } ], "container-title" : "Geochimica et Cosmochimica Acta", "id" : "ITEM-1", "issue" : "13", "issued" : { "date-parts" : [ [ "2002" ] ] }, "page" : "2325-2334", "title" : "Sorption of Eu on Na- and Ca-montmorillonites: Experimental investigations and modelling with cation exchange and surface complexation", "type" : "article-journal", "volume" : "66" }, "uris" : [ "http://www.mendeley.com/documents/?uuid=4ec3863d-0edd-42a0-baed-a89914fcb687" ] } ], "mendeley" : { "formattedCitation" : "(M. H. Bradbury &amp; Baeyens, 2002)", "plainTextFormattedCitation" : "(M. H. Bradbury &amp; Baeyens, 2002)", "previouslyFormattedCitation" : "(M. H. Bradbury &amp; Baeyens, 2002)" }, "properties" : { "noteIndex" : 0 }, "schema" : "https://github.com/citation-style-language/schema/raw/master/csl-citation.json" }</w:instrText>
+      </w:r>
+      <w:r>
+        <w:fldChar w:fldCharType="separate"/>
+      </w:r>
+      <w:r>
+        <w:rPr>
+          <w:noProof/>
+        </w:rPr>
+        <w:t>(M. H. Bradbury &amp; Baeyens, 2002)</w:t>
+      </w:r>
+      <w:r>
+        <w:fldChar w:fldCharType="end"/>
+      </w:r>
+      <w:r>
+        <w:t xml:space="preserve">. While a two site model similar to these was considered, a single site model was sufficient to fit the experimental data well, and allows for comparison to iron oxide behavior. The presence of exchange certainly accounts for the significant extent of sorption at acidic </w:t>
+      </w:r>
+      <w:proofErr w:type="spellStart"/>
+      <w:proofErr w:type="gramStart"/>
+      <w:r>
+        <w:t>pHs</w:t>
+      </w:r>
+      <w:proofErr w:type="spellEnd"/>
+      <w:proofErr w:type="gramEnd"/>
+      <w:r>
+        <w:t>, however, the fitted surface complexation constants also suggest that radium binds more strongly with the clay surface than either of the iron oxides, eve</w:t>
+      </w:r>
+      <w:r>
+        <w:t xml:space="preserve">n after accounting for exchange, which matches with the sorption isotherm results. </w:t>
+      </w:r>
+    </w:p>
+    <w:p>
+      <w:pPr>
+        <w:ind w:firstLine="720"/>
+      </w:pPr>
+      <w:r>
+        <w:t xml:space="preserve">Unfortunately, there is a limited data set that uses surface complexation modeling to examine group II cation behavior with montmorillonites. There is, however, a broad base of literature examining the strength of exchange and surface reactions with other metals </w:t>
+      </w:r>
+      <w:r>
+        <w:fldChar w:fldCharType="begin" w:fldLock="1"/>
+      </w:r>
+      <w:r>
+        <w:instrText>ADDIN CSL_CITATION { "citationItems" : [ { "id" : "ITEM-1", "itemData" : { "DOI" : "10.1016/S0016-7037(02)00841-4", "ISSN" : "00167037", "abstract" : "The 2-site protolysis no electrostatics surface complexation and cation exchange (2SPNE/CE) model used in previous work to model the sorption of Ni and Zn on Na- and Ca-montmorillonites was applied to sorption edges and isotherms measured for Eu on these two montmorillonite forms. The aim was to further test the applicability of the sorption model on a trivalent element with a more complex aqueous chemistry. An additional reason for choosing Eu was that it is considered to be a good chemical analogue for other lanthanides and trivalent actinides. With site types, site capacities, and protolysis constants fixed at the values in the Ni/Zn studies, all of the measured sorption edge data could be modelled using cation exchange and the monodentate surface species, ???SsOEu2+, ???SsOEuOH+ and ???SsOEu(OH)-3, on the strong site type. However, an additional modelling study showed that the same data were almost equally well described by considering bidentate surface complexes, (???SsO)2Eu+ and (???SsO)2Eu(OH)2-, and cation exchange. To model the sorption isotherm measurements up to pH = 7.2, only one additional weak site surface complex was required, ???Sw1OEu2+ for the monodentate case and (Sw1O)2Eu+ for the bidentate case. Selectivity coefficients are given for Eu3+-Ca2+ and Eu3+-Na+ exchange on the planar sites and surface complexation constants for monodentate and bidentate Eu surface species on the edge sites of montmorillonite. Copyright ?? 2002 Elsevier Science Ltd.", "author" : [ { "dropping-particle" : "", "family" : "Bradbury", "given" : "M. H.", "non-dropping-particle" : "", "parse-names" : false, "suffix" : "" }, { "dropping-particle" : "", "family" : "Baeyens", "given" : "B.", "non-dropping-particle" : "", "parse-names" : false, "suffix" : "" } ], "container-title" : "Geochimica et Cosmochimica Acta", "id" : "ITEM-1", "issue" : "13", "issued" : { "date-parts" : [ [ "2002" ] ] }, "page" : "2325-2334", "title" : "Sorption of Eu on Na- and Ca-montmorillonites: Experimental investigations and modelling with cation exchange and surface complexation", "type" : "article-journal", "volume" : "66" }, "uris" : [ "http://www.mendeley.com/documents/?uuid=4ec3863d-0edd-42a0-baed-a89914fcb687" ] }, { "id" : "ITEM-2", "itemData" : { "DOI" : "10.1016/j.gca.2005.06.031", "ISBN" : "0016-7037", "ISSN" : "00167037", "abstract" : "Sorption edges and isotherms for Eu(III) uptake on Ca-montmorillonite and Na-illite in 0.066 mol/L Ca(C1O\n                        4)\n                        2 and 0.1 mol/L NaC1O\n                        4 background electrolytes, respectively, were modelled using a quasi-mechanistic sorption model (the two site protolysis non electrostatic surface complexation and cation exchange (2SPNE SC/CE) model). For both clay minerals the Eu sorption edges could be quantitatively modelled in the pH range ???3 to ???10 using cation exchange reactions for Eu\n                        3+/Na\n                        + and Eu\n                        3+/Ca\n                        2+ and three surface complexation reactions on the strong sorption sites forming ???S\n                        S OEu\n                        2+, ???S\n                        SOEuOH\n                        + and ???S\n                        SOEu(OH)\n                        2\n                        o inner sphere complexes which appear successively with increasing pH. Time resolved laser fluorescence spectroscopy (TRLFS) measurements of Cm(III) loaded Ca-montmorillonite and Na-illite were available from Part 1 of this work. De-convolution of the normalised fluorescence spectra measured at different pH values indicated three distinct Cm surface complexes, Cm complexes 1, 2 and 3 for both clay minerals, in agreement with model predictions, but with different distribution functions for the individual species. Under the assumption that Eu and Cm exhibit essentially the same hydrolysis and sorption behaviour, the Eu surface complexation constants were used to predict surface species distribution functions for Cm under the same experimental conditions used in the TRLFS measurements. Comparison of modelled and experimentally deduced species distributions indicated that for both clay minerals peak heights and widths of the three peaks did not correspond particularly well. It is shown that the calculated species distribution functions are sensitive to the values of the hydrolysis constants used in the calculations, whereas modelling the sorption edge measurements by applying the 2SPNE SC/CE approach is much less sensitive. By modifying the values of the hydrolysis constants within their uncertainty range and re-modelling the sorption edges, considerably better correspondence between the modelled and TRLFS species distribution functions was found. In particular, peak positions, heights and widths for the mode\u2026", "author" : [ { "dropping-particle" : "", "family" : "Bradbury", "given" : "Mike H.", "non-dropping-particle" : "", "parse-names" : false, "suffix" : "" }, { "dropping-particle" : "", "family" : "Baeyens", "given" : "B.", "non-dropping-particle" : "", "parse-names" : false, "suffix" : "" }, { "dropping-particle" : "", "family" : "Geckeis", "given" : "H.", "non-dropping-particle" : "", "parse-names" : false, "suffix" : "" }, { "dropping-particle" : "", "family" : "Rabung", "given" : "Th", "non-dropping-particle" : "", "parse-names" : false, "suffix" : "" } ], "container-title" : "Geochimica et Cosmochimica Acta", "id" : "ITEM-2", "issue" : "23", "issued" : { "date-parts" : [ [ "2005" ] ] }, "page" : "5403-5412", "title" : "Sorption of Eu(III)/Cm(III) on Ca-montmorillonite and Na-illite. Part 2: Surface complexation modelling", "type" : "article-journal", "volume" : "69" }, "uris" : [ "http://www.mendeley.com/documents/?uuid=ac497f55-14cf-4f9d-986a-976768c3508b" ] }, { "id" : "ITEM-3", "itemData" : { "DOI" : "10.1016/j.gca.2004.07.020", "ISSN" : "00167037", "abstract" : "In solution thermodynamics, and more recently in surface chemistry, it is well established that relationships can be found between the free energies of formation of aqueous or surface metal complexes and thermodynamic properties of the metal ions or ligands. Such systematic dependencies are commonly termed linear free energy relationships (LFER). A 2 site protolysis non-electrostatic surface complexation and cation exchange (2SPNE SC/CE) model has been used to model \"in house\" and literature sorption edge data for eleven elements: Mn(II), Co(II), Ni(II), Zn(II), Cd(II), Eu(III), Am(III), Sn(IV), Th(IV), Np(V) and U(VI) to provide surface complexation constants for the strong sites on montmorillonite. Modelling a further 4 sets of sorption isotherms for Ni(II), Zn(II), Eu(III) and U(VI) provided complexation constants for the weak sites. The protolysis constants and site capacities derived for the 2SPNE SC/CE model in previous work were fixed in all of the calculations. Cation exchange was modelled simultaneously to provide selectivity coefficients. Good correlations between the logarithms of strong SKx-1 and weak W1Kx-1 site binding constants on montmorillonite and the logarithm of the aqueous hydrolysis constants OH Kx were found which could be described by the following equations: Strong (???SSOH) sites: logSKX-1 = 8.1 ?? 0.3 + (0.90 ?? 0.02)logOHKX Weak (???SW1OH) sites: logW1KX-1 = 6.2 ?? 0.8 + (0.98 ?? 0.09)logOHKX where x is an integer. Sorption data for heavy metals and actinides such as Pd(II), Pb(II), Pu(III), Zr(IV), U(IV), Np(IV), Pu(IV) and Pa(V), are important in safety studies for radioactive waste repositories and are either very poorly known or not available at all. The LFER approach was used to estimate surface complexation constants for these radionuclides on both site types. The surface protolysis constants, site capacity values, selectivity coefficients and surface complexation constants given in this work, coupled with the LFERs established for the strong and weak sites on montmorillonite, are considered to form a sound basis for a thermodynamic sorption database. Copyright ?? 2005 Elsevier Ltd.", "author" : [ { "dropping-particle" : "", "family" : "Bradbury", "given" : "Michael H.", "non-dropping-particle" : "", "parse-names" : false, "suffix" : "" }, { "dropping-particle" : "", "family" : "Baeyens", "given" : "Bart", "non-dropping-particle" : "", "parse-names" : false, "suffix" : "" } ], "container-title" : "Geochimica et Cosmochimica Acta", "id" : "ITEM-3", "issue" : "4", "issued" : { "date-parts" : [ [ "2005" ] ] }, "page" : "875-892", "title" : "Modelling the sorption of Mn(II), Co(II), Ni(II), Zn(II), Cd(II), Eu(III), Am(III), Sn(IV), Th(IV), Np(V) and U(VI) on montmorillonite: Linear free energy relationships and estimates of surface binding constants for some selected heavy metals and actinide", "type" : "article-journal", "volume" : "69" }, "uris" : [ "http://www.mendeley.com/documents/?uuid=d3f8ee91-7e78-4c06-ae94-207201170264" ] } ], "mendeley" : { "formattedCitation" : "(M. H. Bradbury &amp; Baeyens, 2002; Michael H. Bradbury &amp; Baeyens, 2005; Mike H. Bradbury et al., 2005)", "plainTextFormattedCitation" : "(M. H. Bradbury &amp; Baeyens, 2002; Michael H. Bradbury &amp; Baeyens, 2005; Mike H. Bradbury et al., 2005)", "previouslyFormattedCitation" : "(M. H. Bradbury &amp; Baeyens, 2002; Michael H. Bradbury &amp; Baeyens, 2005; Mike H. Bradbury et al., 2005)" }, "properties" : { "noteIndex" : 0 }, "schema" : "https://github.com/citation-style-language/schema/raw/master/csl-citation.json" }</w:instrText>
+      </w:r>
+      <w:r>
+        <w:fldChar w:fldCharType="separate"/>
+      </w:r>
+      <w:r>
+        <w:rPr>
+          <w:noProof/>
+        </w:rPr>
+        <w:t>(M. H. Bradbury &amp; Baeyens, 2002; Michael H. Bradbury &amp; Baeyens, 2005; Mike H. Bradbury et al., 2005)</w:t>
+      </w:r>
+      <w:r>
+        <w:fldChar w:fldCharType="end"/>
+      </w:r>
+      <w:r>
+        <w:t xml:space="preserve">. </w:t>
+      </w:r>
+      <w:r>
+        <w:t xml:space="preserve">Selectivity coefficients for other metals </w:t>
+      </w:r>
+      <w:r>
+        <w:t>and</w:t>
+      </w:r>
+      <w:r>
+        <w:t xml:space="preserve"> sodium montmorillonite</w:t>
+      </w:r>
+      <w:r>
+        <w:t xml:space="preserve"> have been calculated previously</w:t>
+      </w:r>
+      <w:r>
+        <w:t xml:space="preserve"> in these works</w:t>
+      </w:r>
+      <w:r>
+        <w:t>, showing a range of values from 0.7 up to 398. The calculated selectivity coefficient for radium</w:t>
+      </w:r>
+      <w:r>
+        <w:t xml:space="preserve"> here</w:t>
+      </w:r>
+      <w:r>
+        <w:t xml:space="preserve"> is 1.41, which</w:t>
+      </w:r>
+      <w:r>
+        <w:t xml:space="preserve"> suggests that</w:t>
+      </w:r>
+      <w:r>
+        <w:t xml:space="preserve"> radium could e</w:t>
+      </w:r>
+      <w:r>
+        <w:t>asily be displaced by other metals</w:t>
+      </w:r>
+      <w:r>
+        <w:t xml:space="preserve">. This matches with observations that increases in </w:t>
+      </w:r>
       <w:r>
         <w:lastRenderedPageBreak/>
+        <w:t xml:space="preserve">salinity result in radium displacement </w:t>
+      </w:r>
+      <w:r>
+        <w:fldChar w:fldCharType="begin" w:fldLock="1"/>
+      </w:r>
+      <w:r>
+        <w:instrText>ADDIN CSL_CITATION { "citationItems" : [ { "id" : "ITEM-1", "itemData" : { "DOI" : "10.1016/j.marchem.2013.01.008", "ISSN" : "03044203", "author" : [ { "dropping-particle" : "", "family" : "Beck", "given" : "Aaron J.", "non-dropping-particle" : "", "parse-names" : false, "suffix" : "" }, { "dropping-particle" : "", "family" : "Cochran", "given" : "Michele a.", "non-dropping-particle" : "", "parse-names" : false, "suffix" : "" } ], "container-title" : "Marine Chemistry", "id" : "ITEM-1", "issued" : { "date-parts" : [ [ "2013", "10" ] ] }, "page" : "38-48", "publisher" : "Elsevier B.V.", "title" : "Controls on solid-solution partitioning of radium in saturated marine sands", "type" : "article-journal", "volume" : "156" }, "uris" : [ "http://www.mendeley.com/documents/?uuid=433c5ed5-fe4f-49b1-8e02-0514d092d5f5" ] }, { "id" : "ITEM-2", "itemData" : { "author" : [ { "dropping-particle" : "", "family" : "Fesenko", "given" : "S.", "non-dropping-particle" : "", "parse-names" : false, "suffix" : "" }, { "dropping-particle" : "", "family" : "Carvalho", "given" : "F.", "non-dropping-particle" : "", "parse-names" : false, "suffix" : "" }, { "dropping-particle" : "", "family" : "Martin", "given" : "P.", "non-dropping-particle" : "", "parse-names" : false, "suffix" : "" }, { "dropping-particle" : "", "family" : "Moore", "given" : "W.S.", "non-dropping-particle" : "", "parse-names" : false, "suffix" : "" }, { "dropping-particle" : "", "family" : "Yankovich", "given" : "T.", "non-dropping-particle" : "", "parse-names" : false, "suffix" : "" } ], "container-title" : "The Environmental Behavior of Radium", "id" : "ITEM-2", "issued" : { "date-parts" : [ [ "2014" ] ] }, "number-of-pages" : "33-105", "title" : "Radium in the Environment", "type" : "report" }, "uris" : [ "http://www.mendeley.com/documents/?uuid=a8022c27-927c-40b1-bff4-50c6e5d0b945" ] } ], "mendeley" : { "formattedCitation" : "(Beck &amp; Cochran, 2013; Fesenko, Carvalho, Martin, Moore, &amp; Yankovich, 2014)", "plainTextFormattedCitation" : "(Beck &amp; Cochran, 2013; Fesenko, Carvalho, Martin, Moore, &amp; Yankovich, 2014)", "previouslyFormattedCitation" : "(Beck &amp; Cochran, 2013; Fesenko, Carvalho, Martin, Moore, &amp; Yankovich, 2014)" }, "properties" : { "noteIndex" : 0 }, "schema" : "https://github.com/citation-style-language/schema/raw/master/csl-citation.json" }</w:instrText>
+      </w:r>
+      <w:r>
+        <w:fldChar w:fldCharType="separate"/>
+      </w:r>
+      <w:r>
+        <w:rPr>
+          <w:noProof/>
+        </w:rPr>
+        <w:t>(Beck &amp; Cochran, 2013; Fesenko, Carvalho, Martin, Moore, &amp; Yankovich, 2014)</w:t>
+      </w:r>
+      <w:r>
+        <w:fldChar w:fldCharType="end"/>
+      </w:r>
+      <w:r>
+        <w:t>.</w:t>
+      </w:r>
+      <w:r>
+        <w:t xml:space="preserve"> Comparisons of typical surface site reactions reveal a different story, where</w:t>
+      </w:r>
+      <w:r>
+        <w:t xml:space="preserve"> the</w:t>
+      </w:r>
+      <w:r>
+        <w:t xml:space="preserve"> radium binding </w:t>
+      </w:r>
+      <w:r>
+        <w:t>found here is</w:t>
+      </w:r>
+      <w:r>
+        <w:t xml:space="preserve"> significantly stronger than that </w:t>
+      </w:r>
+      <w:r>
+        <w:t>found for</w:t>
+      </w:r>
+      <w:r>
+        <w:t xml:space="preserve"> other </w:t>
+      </w:r>
+      <w:r>
+        <w:t xml:space="preserve">hazardous </w:t>
+      </w:r>
+      <w:r>
+        <w:t>metals such as uranium, americium</w:t>
+      </w:r>
+      <w:r>
+        <w:t xml:space="preserve">, manganese, and cadmium, though not as strong as that of tin </w:t>
+      </w:r>
+      <w:r>
+        <w:fldChar w:fldCharType="begin" w:fldLock="1"/>
+      </w:r>
+      <w:r>
+        <w:instrText>ADDIN CSL_CITATION { "citationItems" : [ { "id" : "ITEM-1", "itemData" : { "author" : [ { "dropping-particle" : "", "family" : "Gorgeon", "given" : "L.", "non-dropping-particle" : "", "parse-names" : false, "suffix" : "" } ], "id" : "ITEM-1", "issued" : { "date-parts" : [ [ "1994" ] ] }, "publisher" : "Universite Paris", "title" : "Contribution \u00e0 la Mod\u00e9lisation Physico-Chimique de la Retention de Radio\u00e9l\u00e9ments \u00e0 Vie Longue par des Mat\u00e9riaux Argileux", "type" : "thesis" }, "uris" : [ "http://www.mendeley.com/documents/?uuid=78c8246e-c3b8-4300-a4d4-e582450c9a0d" ] }, { "id" : "ITEM-2", "itemData" : { "DOI" : "10.1016/j.gca.2004.07.020", "ISSN" : "00167037", "abstract" : "In solution thermodynamics, and more recently in surface chemistry, it is well established that relationships can be found between the free energies of formation of aqueous or surface metal complexes and thermodynamic properties of the metal ions or ligands. Such systematic dependencies are commonly termed linear free energy relationships (LFER). A 2 site protolysis non-electrostatic surface complexation and cation exchange (2SPNE SC/CE) model has been used to model \"in house\" and literature sorption edge data for eleven elements: Mn(II), Co(II), Ni(II), Zn(II), Cd(II), Eu(III), Am(III), Sn(IV), Th(IV), Np(V) and U(VI) to provide surface complexation constants for the strong sites on montmorillonite. Modelling a further 4 sets of sorption isotherms for Ni(II), Zn(II), Eu(III) and U(VI) provided complexation constants for the weak sites. The protolysis constants and site capacities derived for the 2SPNE SC/CE model in previous work were fixed in all of the calculations. Cation exchange was modelled simultaneously to provide selectivity coefficients. Good correlations between the logarithms of strong SKx-1 and weak W1Kx-1 site binding constants on montmorillonite and the logarithm of the aqueous hydrolysis constants OH Kx were found which could be described by the following equations: Strong (???SSOH) sites: logSKX-1 = 8.1 ?? 0.3 + (0.90 ?? 0.02)logOHKX Weak (???SW1OH) sites: logW1KX-1 = 6.2 ?? 0.8 + (0.98 ?? 0.09)logOHKX where x is an integer. Sorption data for heavy metals and actinides such as Pd(II), Pb(II), Pu(III), Zr(IV), U(IV), Np(IV), Pu(IV) and Pa(V), are important in safety studies for radioactive waste repositories and are either very poorly known or not available at all. The LFER approach was used to estimate surface complexation constants for these radionuclides on both site types. The surface protolysis constants, site capacity values, selectivity coefficients and surface complexation constants given in this work, coupled with the LFERs established for the strong and weak sites on montmorillonite, are considered to form a sound basis for a thermodynamic sorption database. Copyright ?? 2005 Elsevier Ltd.", "author" : [ { "dropping-particle" : "", "family" : "Bradbury", "given" : "Michael H.", "non-dropping-particle" : "", "parse-names" : false, "suffix" : "" }, { "dropping-particle" : "", "family" : "Baeyens", "given" : "Bart", "non-dropping-particle" : "", "parse-names" : false, "suffix" : "" } ], "container-title" : "Geochimica et Cosmochimica Acta", "id" : "ITEM-2", "issue" : "4", "issued" : { "date-parts" : [ [ "2005" ] ] }, "page" : "875-892", "title" : "Modelling the sorption of Mn(II), Co(II), Ni(II), Zn(II), Cd(II), Eu(III), Am(III), Sn(IV), Th(IV), Np(V) and U(VI) on montmorillonite: Linear free energy relationships and estimates of surface binding constants for some selected heavy metals and actinide", "type" : "article-journal", "volume" : "69" }, "uris" : [ "http://www.mendeley.com/documents/?uuid=d3f8ee91-7e78-4c06-ae94-207201170264" ] }, { "id" : "ITEM-3", "itemData" : { "DOI" : "10.2136/sssaj1993.03615995005700060017x", "ISSN" : "0361-5995", "author" : [ { "dropping-particle" : "", "family" : "Zachara", "given" : "J. M.", "non-dropping-particle" : "", "parse-names" : false, "suffix" : "" }, { "dropping-particle" : "", "family" : "Smith", "given" : "S. C.", "non-dropping-particle" : "", "parse-names" : false, "suffix" : "" }, { "dropping-particle" : "", "family" : "McKinley", "given" : "J. P.", "non-dropping-particle" : "", "parse-names" : false, "suffix" : "" }, { "dropping-particle" : "", "family" : "Resch", "given" : "C. T.", "non-dropping-particle" : "", "parse-names" : false, "suffix" : "" } ], "container-title" : "Soil Science Society of America Journal", "id" : "ITEM-3", "issue" : "6", "issued" : { "date-parts" : [ [ "1993" ] ] }, "page" : "1491", "title" : "Cadmium Sorption on Specimen and Soil Smectites in Sodium and Calcium Electrolytes", "type" : "article-journal", "volume" : "57" }, "uris" : [ "http://www.mendeley.com/documents/?uuid=b6e8aba5-a9a3-4341-b67f-8a5c3ca78f78" ] } ], "mendeley" : { "formattedCitation" : "(Michael H. Bradbury &amp; Baeyens, 2005; Gorgeon, 1994; Zachara, Smith, McKinley, &amp; Resch, 1993)", "plainTextFormattedCitation" : "(Michael H. Bradbury &amp; Baeyens, 2005; Gorgeon, 1994; Zachara, Smith, McKinley, &amp; Resch, 1993)", "previouslyFormattedCitation" : "(Michael H. Bradbury &amp; Baeyens, 2005; Gorgeon, 1994; Zachara, Smith, McKinley, &amp; Resch, 1993)" }, "properties" : { "noteIndex" : 0 }, "schema" : "https://github.com/citation-style-language/schema/raw/master/csl-citation.json" }</w:instrText>
+      </w:r>
+      <w:r>
+        <w:fldChar w:fldCharType="separate"/>
+      </w:r>
+      <w:r>
+        <w:rPr>
+          <w:noProof/>
+        </w:rPr>
+        <w:t>(Michael H. Bradbury &amp; Baeyens, 2005; Gorgeon, 1994; Zachara, Smith, McKinley, &amp; Resch, 1993)</w:t>
+      </w:r>
+      <w:r>
+        <w:fldChar w:fldCharType="end"/>
+      </w:r>
+      <w:r>
+        <w:t xml:space="preserve">. </w:t>
+      </w:r>
+      <w:r>
+        <w:t>This suggests therefore that interactions between multiple metals with a clay surface will be intricate, resulting in significantly different competition for the various available sites.</w:t>
+      </w:r>
+    </w:p>
+    <w:p>
+      <w:r>
         <w:tab/>
-        <w:t>There is a limited data set that leverages surface complexation methods to understand radium sorption behavior</w:t>
-      </w:r>
-      <w:r>
-        <w:t xml:space="preserve"> to iron oxides</w:t>
-      </w:r>
-      <w:r>
-        <w:t>, thus it</w:t>
-      </w:r>
-      <w:r>
-        <w:t xml:space="preserve"> can be instructive </w:t>
-      </w:r>
-      <w:r>
-        <w:t>to examine other group II ions, suc</w:t>
-      </w:r>
-      <w:r>
-        <w:t>h as strontium and barium</w:t>
-      </w:r>
-      <w:r>
-        <w:t>, which have similar behavior</w:t>
+        <w:t xml:space="preserve">Lastly, pyrite experimental data was fit using </w:t>
+      </w:r>
+      <w:r>
+        <w:t>the same method as described for the others, however, the surface reactions bear some difference owing to the nature of the surface being modeled, as can be seen in table 3. The data fit is acceptable for the experimental data, though it is not as good as for the montmorillonite or iron oxides, which indicates that a simple complexation model may not be sufficient to describe the observed behavior. Reactions with the protonated site were considered, but fit the data poorly. The fitted reaction constant is also the lowest of all of the fitted reaction constants found here by multiple log K units, suggesting that pyrite is the weakest sorbent of all those considered here. This is reinforced by the observation of limited radium sorption over all pH ranges.</w:t>
+      </w:r>
+    </w:p>
+    <w:p>
+      <w:r>
+        <w:tab/>
+      </w:r>
+      <w:r>
+        <w:t xml:space="preserve">Surface complexation modeling of the pyrite surface is a particularly difficult problem, owing to the high reactivity of the pyrite surface with any available oxidant </w:t>
+      </w:r>
+      <w:r>
+        <w:fldChar w:fldCharType="begin" w:fldLock="1"/>
+      </w:r>
+      <w:r>
+        <w:instrText>ADDIN CSL_CITATION { "citationItems" : [ { "id" : "ITEM-1", "itemData" : { "DOI" : "10.1016/j.surfrep.2008.09.002", "ISSN" : "01675729", "author" : [ { "dropping-particle" : "", "family" : "Murphy", "given" : "R", "non-dropping-particle" : "", "parse-names" : false, "suffix" : "" }, { "dropping-particle" : "", "family" : "Strongin", "given" : "D", "non-dropping-particle" : "", "parse-names" : false, "suffix" : "" } ], "container-title" : "Surface Science Reports", "id" : "ITEM-1", "issue" : "1", "issued" : { "date-parts" : [ [ "2009", "1", "1" ] ] }, "page" : "1-45", "publisher" : "Elsevier B.V.", "title" : "Surface reactivity of pyrite and related sulfides", "type" : "article-journal", "volume" : "64" }, "uris" : [ "http://www.mendeley.com/documents/?uuid=71ce558a-257c-43ec-a0de-9e0981828d1f" ] } ], "mendeley" : { "formattedCitation" : "(Murphy &amp; Strongin, 2009)", "plainTextFormattedCitation" : "(Murphy &amp; Strongin, 2009)", "previouslyFormattedCitation" : "(Murphy &amp; Strongin, 2009)" }, "properties" : { "noteIndex" : 0 }, "schema" : "https://github.com/citation-style-language/schema/raw/master/csl-citation.json" }</w:instrText>
+      </w:r>
+      <w:r>
+        <w:fldChar w:fldCharType="separate"/>
+      </w:r>
+      <w:r>
+        <w:rPr>
+          <w:noProof/>
+        </w:rPr>
+        <w:t>(Murphy &amp; Strongin, 2009)</w:t>
+      </w:r>
+      <w:r>
+        <w:fldChar w:fldCharType="end"/>
+      </w:r>
+      <w:r>
+        <w:t xml:space="preserve">. Examination of sorption of strontium to a clean, </w:t>
+      </w:r>
+      <w:proofErr w:type="spellStart"/>
+      <w:r>
+        <w:t>unoxidized</w:t>
+      </w:r>
+      <w:proofErr w:type="spellEnd"/>
+      <w:r>
+        <w:t xml:space="preserve"> pyrite surface found that no sorption </w:t>
+      </w:r>
+      <w:r>
+        <w:t>occurred</w:t>
+      </w:r>
+      <w:r>
+        <w:t>, matching the relatively low amount of sorption observed for pyrite, using surface complexation modeling only to determine sorption to oxidized pyrite sites</w:t>
+      </w:r>
+      <w:r>
+        <w:t xml:space="preserve"> </w:t>
+      </w:r>
+      <w:r>
+        <w:fldChar w:fldCharType="begin" w:fldLock="1"/>
+      </w:r>
+      <w:r>
+        <w:instrText>ADDIN CSL_CITATION { "citationItems" : [ { "id" : "ITEM-1", "itemData" : { "DOI" : "10.1016/j.jcis.2005.06.049", "ISSN" : "00219797", "PMID" : "16111692", "abstract" : "Understanding sorption processes is fundamental for the prediction of radionuclide migration in the surroundings of a deep geological disposal of high-level nuclear wastes. Pyrite (FeS2) is a mineral phase often present as inclusions in temperate soils. Moreover, it constitutes an indirect corrosion product of steel, a containment material that is candidate to confine radionuclides in deep geological disposals. The present study was thus initiated to determine the capacity of pyrite to immobilize Sr(II) and Eu(III). An air oxidized pyrite and a freshly acid-washed (non-oxidized) pyrite were used in background electrolytes of varying reducing-oxidizing ability (NaCl, NH 3OHCl, and NaClO4) to study the sorption of both cationic species. The sorptive capacity of pyrite appeared directly correlated to the oxidation of the surface. Non-oxidized pyrite had nearly no affinity for the studied cations whereas Sr(II) and Eu(III) species were significantly retained by oxidized pyrite surface. Using the surface complexation theory, sorption mechanisms were modeled with the Fiteql v3.2 and the Jchess 2.0 codes. Sorption of both Sr and Eu was well fitted, assuming hydroxylated species as the major surface species. This study demonstrates that not only the components of a barrier but also the redox conditions and speciations should be well characterized to predict transport of contaminants in the surrounding of a nuclear wastes disposal. ?? 2005 Elsevier Inc. All rights reserved.", "author" : [ { "dropping-particle" : "", "family" : "Naveau", "given" : "Aude", "non-dropping-particle" : "", "parse-names" : false, "suffix" : "" }, { "dropping-particle" : "", "family" : "Monteil-Rivera", "given" : "Fanny", "non-dropping-particle" : "", "parse-names" : false, "suffix" : "" }, { "dropping-particle" : "", "family" : "Dumonceau", "given" : "Jacques", "non-dropping-particle" : "", "parse-names" : false, "suffix" : "" }, { "dropping-particle" : "", "family" : "Catalette", "given" : "Hubert", "non-dropping-particle" : "", "parse-names" : false, "suffix" : "" }, { "dropping-particle" : "", "family" : "Simoni", "given" : "Eric", "non-dropping-particle" : "", "parse-names" : false, "suffix" : "" } ], "container-title" : "Journal of Colloid and Interface Science", "id" : "ITEM-1", "issue" : "1", "issued" : { "date-parts" : [ [ "2006" ] ] }, "page" : "27-35", "title" : "Sorption of Sr(II) and Eu(III) onto pyrite under different redox potential conditions", "type" : "article-journal", "volume" : "293" }, "uris" : [ "http://www.mendeley.com/documents/?uuid=b794b22d-a62e-4c73-98a8-cf4e8e47f919" ] } ], "mendeley" : { "formattedCitation" : "(Naveau et al., 2006)", "plainTextFormattedCitation" : "(Naveau et al., 2006)", "previouslyFormattedCitation" : "(Naveau et al., 2006)" }, "properties" : { "noteIndex" : 0 }, "schema" : "https://github.com/citation-style-language/schema/raw/master/csl-citation.json" }</w:instrText>
+      </w:r>
+      <w:r>
+        <w:fldChar w:fldCharType="separate"/>
+      </w:r>
+      <w:r>
+        <w:rPr>
+          <w:noProof/>
+        </w:rPr>
+        <w:t>(Naveau et al., 2006)</w:t>
+      </w:r>
+      <w:r>
+        <w:fldChar w:fldCharType="end"/>
       </w:r>
       <w:r>
         <w:t>.</w:t>
       </w:r>
       <w:r>
+        <w:t xml:space="preserve"> An earlier study of pyrite behavior with other non-reactive metals made no assumption of surface behavior, other than the existence of a protonated site </w:t>
+      </w:r>
+      <w:r>
+        <w:fldChar w:fldCharType="begin" w:fldLock="1"/>
+      </w:r>
+      <w:r>
+        <w:instrText>ADDIN CSL_CITATION { "citationItems" : [ { "id" : "ITEM-1", "itemData" : { "DOI" : "10.1016/0016-7037(91)90094-L", "ISSN" : "00167037", "abstract" : "Interactions between pyrite and dissolved Ca2+, Mn2+, Co2+, Ni2+, Cd2+, and Zn2+ were studied as a function of pH, ionic strength, and adsorbate concentration in NaCl solutions and in seawater. Apparent adsorption constants were calculated using an ion-exchange surface complexation model, and second-order rate constants for the sorption of Co2+, Ni2+, Cd2+, and Zn2+ were calculated from their uptake kinetics. Apparent adsorption constants generally varied by less than an order of magnitude, except for Ca2+ which exhibited complex behavior. The apparent adsorption constants decreased in the order Co2+ &gt; Cd2+ &gt; Mn2+ &gt; Ni2+ &gt; Ca2+ &gt; Zn2+. The ranking of the apparent adsorption constants does not correlate with the first hydrolysis constants of the adsorbates or the solubility products of their sulfide minerals. The behavior of the second-order forward and reverse rate constants in different solutions indicates that adsorption is more complex than the second-order reaction model described by the ion exchange surface complexation model. The forward sorption reaction rate constants increased with increasing pH, and decreased with increasing ionic strength or initial adsorbate concentration. The reverse sorption reaction rate constants increased with increasing pH or initial adsorbate concentration, and were unaffected by ionic strength. The effect of pH on the forward and reverse rate constants may have been due to, respectively, a surface-induced hydrolysis reaction mechanism and a rate-limiting step prior to the surface complex-hydrogen ion reaction. The effect of ionic strength on the forward rate constants may have been due to site competition with Na+, while the effect of initial adsorbate concentration on the forward and reverse rate constants may have been due to, respectively, the assumption of a constant concentration of surface sites available for reaction and the presence of heterogeneous surface sites. \u00a9 1991.", "author" : [ { "dropping-particle" : "", "family" : "Kornicker", "given" : "William A.", "non-dropping-particle" : "", "parse-names" : false, "suffix" : "" }, { "dropping-particle" : "", "family" : "Morse", "given" : "John W.", "non-dropping-particle" : "", "parse-names" : false, "suffix" : "" } ], "container-title" : "Geochimica et Cosmochimica Acta", "id" : "ITEM-1", "issue" : "8", "issued" : { "date-parts" : [ [ "1991" ] ] }, "page" : "2159-2171", "title" : "Interactions of divalent cations with the surface of pyrite", "type" : "article-journal", "volume" : "55" }, "uris" : [ "http://www.mendeley.com/documents/?uuid=d1857faf-2566-41b2-ac85-cbf33257c4db" ] } ], "mendeley" : { "formattedCitation" : "(Kornicker &amp; Morse, 1991)", "plainTextFormattedCitation" : "(Kornicker &amp; Morse, 1991)", "previouslyFormattedCitation" : "(Kornicker &amp; Morse, 1991)" }, "properties" : { "noteIndex" : 0 }, "schema" : "https://github.com/citation-style-language/schema/raw/master/csl-citation.json" }</w:instrText>
+      </w:r>
+      <w:r>
+        <w:fldChar w:fldCharType="separate"/>
+      </w:r>
+      <w:r>
+        <w:rPr>
+          <w:noProof/>
+        </w:rPr>
+        <w:t>(Kornicker &amp; Morse, 1991)</w:t>
+      </w:r>
+      <w:r>
+        <w:fldChar w:fldCharType="end"/>
+      </w:r>
+      <w:r>
+        <w:t xml:space="preserve">. This matches poorly with the suggested behavior found in this surface complexation model, as the deprotonated site was necessary to fit the experimental data. As discussed previously, this is a likely indication that the pyrite surface behavior is more complex, and better understanding is best gained through x-ray </w:t>
+      </w:r>
+      <w:r>
+        <w:t>absorption</w:t>
+      </w:r>
+      <w:r>
+        <w:t xml:space="preserve"> spectroscopic studies as seen with montmorillonite and iron oxides.</w:t>
+      </w:r>
+      <w:r>
+        <w:t xml:space="preserve"> Indeed, this</w:t>
+      </w:r>
+      <w:r>
+        <w:t xml:space="preserve"> complexity</w:t>
+      </w:r>
+      <w:r>
+        <w:t xml:space="preserve"> has been found when studying redox-active metals such as selenium and uranium</w:t>
+      </w:r>
+      <w:r>
+        <w:t>, which oxidize the pyrite surface</w:t>
+      </w:r>
+      <w:r>
         <w:t xml:space="preserve"> </w:t>
       </w:r>
       <w:r>
-        <w:t xml:space="preserve">A key consideration in this process is to ensure that the compared surface complexation models bear enough similarities to make comparison meaningful. Many works make use of a </w:t>
-      </w:r>
-      <w:proofErr w:type="spellStart"/>
-      <w:r>
-        <w:t>tetradentate</w:t>
-      </w:r>
-      <w:proofErr w:type="spellEnd"/>
-      <w:r>
-        <w:t xml:space="preserve"> model </w:t>
-      </w:r>
-      <w:r>
         <w:fldChar w:fldCharType="begin" w:fldLock="1"/>
       </w:r>
       <w:r>
-        <w:instrText>ADDIN CSL_CITATION { "citationItems" : [ { "id" : "ITEM-1", "itemData" : { "DOI" : "10.1016/j.gca.2014.10.008", "ISSN" : "0016-7037", "author" : [ { "dropping-particle" : "", "family" : "Sajih", "given" : "M", "non-dropping-particle" : "", "parse-names" : false, "suffix" : "" }, { "dropping-particle" : "", "family" : "Bryan", "given" : "N D", "non-dropping-particle" : "", "parse-names" : false, "suffix" : "" }, { "dropping-particle" : "", "family" : "Livens", "given" : "F R", "non-dropping-particle" : "", "parse-names" : false, "suffix" : "" }, { "dropping-particle" : "", "family" : "Vaughan", "given" : "D J", "non-dropping-particle" : "", "parse-names" : false, "suffix" : "" }, { "dropping-particle" : "", "family" : "Descostes", "given" : "M", "non-dropping-particle" : "", "parse-names" : false, "suffix" : "" }, { "dropping-particle" : "", "family" : "Phrommavanh", "given" : "V", "non-dropping-particle" : "", "parse-names" : false, "suffix" : "" }, { "dropping-particle" : "", "family" : "Nos", "given" : "J", "non-dropping-particle" : "", "parse-names" : false, "suffix" : "" }, { "dropping-particle" : "", "family" : "Morris", "given" : "K", "non-dropping-particle" : "", "parse-names" : false, "suffix" : "" } ], "container-title" : "Geochimica et Cosmochimica Acta", "id" : "ITEM-1", "issued" : { "date-parts" : [ [ "2014" ] ] }, "page" : "150-163", "publisher" : "Elsevier Ltd", "title" : "Adsorption of radium and barium on goethite and ferrihydrite: A kinetic and surface complexation modelling study", "type" : "article-journal", "volume" : "146" }, "uris" : [ "http://www.mendeley.com/documents/?uuid=8b7e3294-07a1-4806-9ef6-49c0afe4e0f1" ] }, { "id" : "ITEM-2", "itemData" : { "DOI" : "10.1016/j.gca.2006.01.006", "ISBN" : "0016-7037", "ISSN" : "00167037", "abstract" : "Despite the fact that the bulk compositions of most low temperature natural surface waters, groundwaters, and porewaters are heavily influenced by alkaline earths, an understanding of the development of proton surface charge in the presence of alkaline earth adsorption on the surfaces of minerals is lacking. In particular, models of speciation at the mineral-water interface in systems involving alkaline earths need to be established for a range of different minerals. In the present study, X-ray standing wave results for Sr2+ adsorption on rutile as a tetranuclear complex [Fenter, P., Cheng, L., Rihs, S., Machesky, M., Bedyzk, M.D., Sturchio, N.C., 2000. Electrical double-layer structure at the rutile-water interface as observed in situ with small-period X-ray standing waves. J. Colloid Interface Sci. 225, 154-165] are used as constraints for all the alkaline earths in surface complexation simulations of proton surface charge, metal adsorption, and electrokinetic experiments referring to wide ranges of pH, ionic strength, surface coverage, and type of oxide. The tetranuclear reaction{A formula is presented}predominates for the large cations Sr2+ and Ba2+ (and presumably Ra2+), consistent with X-ray results. In contrast, the mononuclear reaction{A formula is presented}predominates for the much smaller Mg2+ (and presumably Be2+), with minor amounts of the tetranuclear reaction. Both reaction types appear to be important for the intermediate size Ca2+. For all the alkaline earths on all oxides, the proportions of the different reaction types vary systematically as a function of pH, ionic strength, and surface coverage. The application of Born solvation and crystal-chemical theory enables estimation of the equilibrium constants of adsorption of all the alkaline earths on all oxides. On high dielectric constant solids (rutile, magnetite, manganese dioxide), where the solvation contribution is negligable, ion adsorption correlates with crystal radius: the equilibrium constants increase in the sequence Be2+ &lt; Mg2+ &lt; Ca2+ &lt; Sr2+ &lt; Ba2+ &lt; Ra2+. On low dielectric constant solids (hematite, gibbsite,and silicas), the solvation contribution opposing adsorption is largest for ions with the smallest hydrated radii: the equilibrium constants increase in the sequence Ra2+ &lt; Ba2+ &lt; Sr2+ &lt; Ca2+ &lt; Mg2+ &lt; Be2+. These predicted sequences are consistent with adsorption affinities in the literature. In combination with previously published results, the present study enables th\u2026", "author" : [ { "dropping-particle" : "", "family" : "Sverjensky", "given" : "Dimitri A.", "non-dropping-particle" : "", "parse-names" : false, "suffix" : "" } ], "container-title" : "Geochimica et Cosmochimica Acta", "id" : "ITEM-2", "issue" : "10", "issued" : { "date-parts" : [ [ "2006" ] ] }, "page" : "2427-2453", "title" : "Prediction of the speciation of alkaline earths adsorbed on mineral surfaces in salt solutions", "type" : "article-journal", "volume" : "70" }, "uris" : [ "http://www.mendeley.com/documents/?uuid=95901e33-067b-4748-8f30-d87675edc102" ] }, { "id" : "ITEM-3", "itemData" : { "DOI" : "10.1186/1467-4866-9-2", "ISBN" : "1467-4866", "ISSN" : "1467-4866", "PMID" : "18205927", "abstract" : "Strontium sorption to amorphous silica and goethite was measured as a function of pH and dissolved strontium and carbonate concentrations at 25 degrees C. Strontium sorption gradually increases from 0 to 100% from pH 6 to 10 for both phases and requires multiple outer-sphere surface complexes to fit the data. All data are modeled using the triple layer model and the site-occupancy standard state; unless stated otherwise all strontium complexes are mononuclear. Strontium sorption to amorphous silica in the presence and absence of dissolved carbonate can be fit with tetradentate Sr2+ and SrOH+ complexes on the beta-plane and a monodentate Sr2+complex on the diffuse plane to account for strontium sorption at low ionic strength. Strontium sorption to goethite in the absence of dissolved carbonate can be fit with monodentate and tetradentate SrOH+ complexes and a tetradentate binuclear Sr2+ species on the beta-plane. The binuclear complex is needed to account for enhanced sorption at hgh strontium surface loadings. In the presence of dissolved carbonate additional monodentate Sr2+ and SrOH+ carbonate surface complexes on the beta-plane are needed to fit strontium sorption to goethite. Modeling strontium sorption as outer-sphere complexes is consistent with quantitative analysis of extended X-ray absorption fine structure (EXAFS) on selected sorption samples that show a single first shell of oxygen atoms around strontium indicating hydrated surface complexes at the amorphous silica and goethite surfaces. Strontium surface complexation equilibrium constants determined in this study combined with other alkaline earth surface complexation constants are used to recalibrate a predictive model based on Born solvation and crystal-chemistry theory. The model is accurate to about 0.7 log K units. More studies are needed to determine the dependence of alkaline earth sorption on ionic strength and dissolved carbonate and sulfate concentrations for the development of a robust surface complexation database to estimate alkaline earth sorption in the environment.", "author" : [ { "dropping-particle" : "", "family" : "Carroll", "given" : "Susan a", "non-dropping-particle" : "", "parse-names" : false, "suffix" : "" }, { "dropping-particle" : "", "family" : "Roberts", "given" : "Sarah K", "non-dropping-particle" : "", "parse-names" : false, "suffix" : "" }, { "dropping-particle" : "", "family" : "Criscenti", "given" : "Louise J", "non-dropping-particle" : "", "parse-names" : false, "suffix" : "" }, { "dropping-particle" : "", "family" : "O'Day", "given" : "Peggy a", "non-dropping-particle" : "", "parse-names" : false, "suffix" : "" } ], "container-title" : "Geochemical transactions", "id" : "ITEM-3", "issued" : { "date-parts" : [ [ "2008" ] ] }, "page" : "2", "title" : "Surface complexation model for strontium sorption to amorphous silica and goethite.", "type" : "article-journal", "volume" : "9" }, "uris" : [ "http://www.mendeley.com/documents/?uuid=5b1190ba-dde8-493a-8808-29ac1ba8722f" ] } ], "mendeley" : { "formattedCitation" : "(Carroll, Roberts, Criscenti, &amp; O\u2019Day, 2008; Sajih et al., 2014a; Sverjensky, 2006)", "plainTextFormattedCitation" : "(Carroll, Roberts, Criscenti, &amp; O\u2019Day, 2008; Sajih et al., 2014a; Sverjensky, 2006)", "previouslyFormattedCitation" : "(Carroll, Roberts, Criscenti, &amp; O\u2019Day, 2008; Sajih et al., 2014a; Sverjensky, 2006)" }, "properties" : { "noteIndex" : 0 }, "schema" : "https://github.com/citation-style-language/schema/raw/master/csl-citation.json" }</w:instrText>
+        <w:instrText>ADDIN CSL_CITATION { "citationItems" : [ { "id" : "ITEM-1", "itemData" : { "DOI" : "10.1016/0016-7037(94)90117-1", "ISBN" : "0016-7037", "ISSN" : "00167037", "abstract" : "The interaction of aqueous U(VI) with galena and pyrite surfaces under anoxic conditions has been studied by solution analysis and by spectroscopic methods. The solution data indicate that uranyl uptake is strongly dependent on pH; maximum uptake (&gt;98%) occurs above a pH range of between 4.8 and 5.5, depending on experimental conditions. Increasing the sorbate/sorbent ratio results in a relative decrease in uptake of uranyl and in slower sorption kinetics. Auger electron spectroscopy (AES) analysis indicates an inhomogeneous distribution of sorbed uranium at the surface. In the case of galena, formation of small precipitates (~40 nm wide needles) of a uranium oxide compound are found. Pyrite shows a patchy distribution of uranium, mainly associated with oxidized surface species of sulfur and iron. X-ray photoelectron spectroscopy (XPS) yields insight into possible redox processes indicating, for both sulfides, the concomitant formation of polysulfides and a uranium oxide compound with a mixed oxidation state at a U(VI)/U(IV) ratio of ~2. Furthermore, in the case of pyrite, at pH above 6 increased oxidation of sulfur and iron and higher relative amounts of unreduced surface-uranyl are observed. Fourier Transformed Infrared (FTIR) analysis of surface-bound uranyl shows a significant shift of the asymmetric stretching frequency to lower wavenumbers which is consistent with the formation of a U3O8-type compound and thus, independently, confirms the partial reduction of uranyl at the sulfide surface. The combination of AES, XPS, and FTIR provides a powerful approach for identifying mechanisms that govern the interaction of redox sensitive compounds in aqueous systems. Our overall results indicate that sulfide minerals are efficient scavengers of soluble uranyl. Comparing our results with recent field observations, we suggest that thermodynamically metastable U3O8 controls uranium concentrations in many anoxic groundwaters. \u00a9 1994.", "author" : [ { "dropping-particle" : "", "family" : "Wersin", "given" : "Paul", "non-dropping-particle" : "", "parse-names" : false, "suffix" : "" }, { "dropping-particle" : "", "family" : "Hochella", "given" : "Michael F.", "non-dropping-particle" : "", "parse-names" : false, "suffix" : "" }, { "dropping-particle" : "", "family" : "Persson", "given" : "Per", "non-dropping-particle" : "", "parse-names" : false, "suffix" : "" }, { "dropping-particle" : "", "family" : "Redden", "given" : "George", "non-dropping-particle" : "", "parse-names" : false, "suffix" : "" }, { "dropping-particle" : "", "family" : "Leckie", "given" : "James O.", "non-dropping-particle" : "", "parse-names" : false, "suffix" : "" }, { "dropping-particle" : "", "family" : "Harris", "given" : "David W.", "non-dropping-particle" : "", "parse-names" : false, "suffix" : "" } ], "container-title" : "Geochimica et Cosmochimica Acta", "id" : "ITEM-1", "issue" : "13", "issued" : { "date-parts" : [ [ "1994" ] ] }, "page" : "2829-2843", "title" : "Interaction between aqueous uranium (VI) and sulfide minerals: Spectroscopic evidence for sorption and reduction", "type" : "article-journal", "volume" : "58" }, "uris" : [ "http://www.mendeley.com/documents/?uuid=bb84512f-1c90-4be0-ad31-f8871c719272" ] }, { "id" : "ITEM-2", "itemData" : { "DOI" : "10.1021/es0704481", "ISBN" : "0013-936x", "ISSN" : "0013936X", "PMID" : "17822105", "abstract" : "The present study was initiated to determine the capacity of sulfide minerals (pyrite FeS2 and chalcopyrite CuFeS2) to delay the migration of inorganic selenium species in geological formations. Interactions between Se(IV) and Se(-II) and synthetic and natural sulfide minerals were investigated under anoxic conditions using the batch method. Significant sorption of selenium occurred under acidic conditions. Analysis of the solids after Se sorption using X-ray photoelectron spectroscopy (XPS) and X-ray absorption near edge structure (XANES) demonstrated the presence of reduced selenium species on the metallic sulfide surfaces, thus suggesting an oxido-reduction process coupled with sorption. Selenium reduction occurred concomitantly with the oxidation of pyritic sulfur, whereas metallic species (Fe, Cu) were not involved in the redox process. Formation of ferroselite (FeSe2) was postulated to take place on the synthetic solid while surface complexation or ionic exchange processes were more likely on the natural solids.", "author" : [ { "dropping-particle" : "", "family" : "Naveau", "given" : "Aude", "non-dropping-particle" : "", "parse-names" : false, "suffix" : "" }, { "dropping-particle" : "", "family" : "Monteil-Rivera", "given" : "Fanny", "non-dropping-particle" : "", "parse-names" : false, "suffix" : "" }, { "dropping-particle" : "", "family" : "Guillon", "given" : "Emmanuel", "non-dropping-particle" : "", "parse-names" : false, "suffix" : "" }, { "dropping-particle" : "", "family" : "Dumonceau", "given" : "Jacques", "non-dropping-particle" : "", "parse-names" : false, "suffix" : "" } ], "container-title" : "Environmental Science and Technology", "id" : "ITEM-2", "issue" : "15", "issued" : { "date-parts" : [ [ "2007" ] ] }, "page" : "5376-5382", "title" : "Interactions of aqueous selenium (-II) and (IV) with metallic sulfide surfaces", "type" : "article-journal", "volume" : "41" }, "uris" : [ "http://www.mendeley.com/documents/?uuid=b73e390e-3597-410a-ac72-a4f2232d9a29" ] } ], "mendeley" : { "formattedCitation" : "(Naveau, Monteil-Rivera, Guillon, &amp; Dumonceau, 2007; Wersin et al., 1994)", "plainTextFormattedCitation" : "(Naveau, Monteil-Rivera, Guillon, &amp; Dumonceau, 2007; Wersin et al., 1994)", "previouslyFormattedCitation" : "(Naveau, Monteil-Rivera, Guillon, &amp; Dumonceau, 2007; Wersin et al., 1994)" }, "properties" : { "noteIndex" : 0 }, "schema" : "https://github.com/citation-style-language/schema/raw/master/csl-citation.json" }</w:instrText>
       </w:r>
       <w:r>
         <w:fldChar w:fldCharType="separate"/>
@@ -2563,19 +3136,38 @@
         <w:rPr>
           <w:noProof/>
         </w:rPr>
-        <w:t>(Carroll, Roberts, Criscenti, &amp; O’Day, 2008; Sajih et al., 2014a; Sverjensky, 2006)</w:t>
+        <w:t>(Naveau, Monteil-Rivera, Guillon, &amp; Dumonceau, 2007; Wersin et al., 1994)</w:t>
       </w:r>
       <w:r>
         <w:fldChar w:fldCharType="end"/>
       </w:r>
       <w:r>
-        <w:t xml:space="preserve">, whose formulation is backed by x-ray spectroscopy on strontium behavior with rutile </w:t>
+        <w:t xml:space="preserve">. </w:t>
+      </w:r>
+      <w:r>
+        <w:t>Further study is certainly necessary, but the results here give a data to compare theoretical modeling and spectroscopic evidence.</w:t>
+      </w:r>
+    </w:p>
+    <w:p>
+      <w:r>
+        <w:t>SECTION 3.3: IMPLICATIONS FOR RADIUM AS TRACER</w:t>
+      </w:r>
+      <w:r>
+        <w:tab/>
+      </w:r>
+    </w:p>
+    <w:p>
+      <w:pPr>
+        <w:ind w:firstLine="720"/>
+      </w:pPr>
+      <w:r>
+        <w:t>The experimental results here confirm that iron oxides play a key role in retaining radium in natural environments, however, they also indicate that it is crucial to consider the role of montmorillonites, and other clays that have exchangeable cations in the inner layer, as they presented the most extensive sorbents of all the considered minerals. Pyrite showed minimal sorption at best, however, it may play a limited role in controlling sorption in anoxic environments, or when iron oxide coatings form on the pyrite surface. All of the observed minerals displayed some sensitivity to solution pH, and likely also ionic strength based on previous research</w:t>
       </w:r>
       <w:r>
         <w:fldChar w:fldCharType="begin" w:fldLock="1"/>
       </w:r>
       <w:r>
-        <w:instrText>ADDIN CSL_CITATION { "citationItems" : [ { "id" : "ITEM-1", "itemData" : { "DOI" : "10.1006/jcis.2000.6756", "ISSN" : "1095-7103", "PMID" : "10767156", "abstract" : "X-Ray standing wave (XSW) measurements were made of Rb and Sr adsorbed from aqueous solutions at the rutile (110)-water interface. These experiments were performed to address the extent to which direct measurements of electrical double-layer structure are possible. The experimental results show that the Bragg XSW technique, using small-period standing waves generated by Bragg diffraction from the substrate, can precisely measure ion locations within the condensed layer and the in situ partitioning of ions between the condensed and diffuse layers. Differences in condensed layer ion positions were observed for Sr ions (measured in situ) as compared with Rb ions (in situ) and also for Sr ions (ex situ). An additional constraint on the ex situ Sr site geometry was provided by polarization-dependent surface EXAFS measurements. Such measurements can provide important constraints for the development and verification of electrical double-layer theory especially as applied to ion adsorption at the solid-water interface. Copyright 2000 Academic Press.", "author" : [ { "dropping-particle" : "", "family" : "Fenter", "given" : "Paul", "non-dropping-particle" : "", "parse-names" : false, "suffix" : "" }, { "dropping-particle" : "", "family" : "Cheng", "given" : "L.", "non-dropping-particle" : "", "parse-names" : false, "suffix" : "" }, { "dropping-particle" : "", "family" : "Rihs", "given" : "S", "non-dropping-particle" : "", "parse-names" : false, "suffix" : "" }, { "dropping-particle" : "", "family" : "Machesky", "given" : "Michael L.", "non-dropping-particle" : "", "parse-names" : false, "suffix" : "" }, { "dropping-particle" : "", "family" : "Bedzyk", "given" : "M. J.", "non-dropping-particle" : "", "parse-names" : false, "suffix" : "" }, { "dropping-particle" : "", "family" : "Sturchio", "given" : "N. C.", "non-dropping-particle" : "", "parse-names" : false, "suffix" : "" } ], "container-title" : "Journal of colloid and interface science", "id" : "ITEM-1", "issued" : { "date-parts" : [ [ "2000" ] ] }, "page" : "154-165", "title" : "Electrical Double-Layer Structure at the Rutile-Water Interface as Observed in Situ with Small-Period X-Ray Standing Waves.", "type" : "article-journal", "volume" : "225" }, "uris" : [ "http://www.mendeley.com/documents/?uuid=1386eaa8-23f6-4eaf-90a7-d7d1fb6c41f2" ] } ], "mendeley" : { "formattedCitation" : "(Fenter et al., 2000)", "plainTextFormattedCitation" : "(Fenter et al., 2000)", "previouslyFormattedCitation" : "(Fenter et al., 2000)" }, "properties" : { "noteIndex" : 0 }, "schema" : "https://github.com/citation-style-language/schema/raw/master/csl-citation.json" }</w:instrText>
+        <w:instrText>ADDIN CSL_CITATION { "citationItems" : [ { "id" : "ITEM-1", "itemData" : { "DOI" : "10.1016/j.marchem.2013.01.008", "ISSN" : "03044203", "author" : [ { "dropping-particle" : "", "family" : "Beck", "given" : "Aaron J.", "non-dropping-particle" : "", "parse-names" : false, "suffix" : "" }, { "dropping-particle" : "", "family" : "Cochran", "given" : "Michele a.", "non-dropping-particle" : "", "parse-names" : false, "suffix" : "" } ], "container-title" : "Marine Chemistry", "id" : "ITEM-1", "issued" : { "date-parts" : [ [ "2013", "10" ] ] }, "page" : "38-48", "publisher" : "Elsevier B.V.", "title" : "Controls on solid-solution partitioning of radium in saturated marine sands", "type" : "article-journal", "volume" : "156" }, "uris" : [ "http://www.mendeley.com/documents/?uuid=433c5ed5-fe4f-49b1-8e02-0514d092d5f5" ] }, { "id" : "ITEM-2", "itemData" : { "DOI" : "10.1007/s10967-013-2740-3", "ISSN" : "0236-5731", "author" : [ { "dropping-particle" : "", "family" : "Tamamura", "given" : "Shuji", "non-dropping-particle" : "", "parse-names" : false, "suffix" : "" }, { "dropping-particle" : "", "family" : "Takada", "given" : "Takahiro", "non-dropping-particle" : "", "parse-names" : false, "suffix" : "" }, { "dropping-particle" : "", "family" : "Tomita", "given" : "Junpei", "non-dropping-particle" : "", "parse-names" : false, "suffix" : "" }, { "dropping-particle" : "", "family" : "Nagao", "given" : "Seiya", "non-dropping-particle" : "", "parse-names" : false, "suffix" : "" }, { "dropping-particle" : "", "family" : "Fukushi", "given" : "Keisuke", "non-dropping-particle" : "", "parse-names" : false, "suffix" : "" }, { "dropping-particle" : "", "family" : "Yamamoto", "given" : "Masayoshi", "non-dropping-particle" : "", "parse-names" : false, "suffix" : "" } ], "container-title" : "Journal of Radioanalytical and Nuclear Chemistry", "id" : "ITEM-2", "issue" : "1", "issued" : { "date-parts" : [ [ "2013", "9", "8" ] ] }, "page" : "569-575", "title" : "Salinity dependence of 226Ra adsorption on montmorillonite and kaolinite", "type" : "article-journal", "volume" : "299" }, "uris" : [ "http://www.mendeley.com/documents/?uuid=5b3b4e7c-f852-48f5-abed-58007c466255" ] } ], "mendeley" : { "formattedCitation" : "(Beck &amp; Cochran, 2013; Tamamura et al., 2013)", "plainTextFormattedCitation" : "(Beck &amp; Cochran, 2013; Tamamura et al., 2013)" }, "properties" : { "noteIndex" : 0 }, "schema" : "https://github.com/citation-style-language/schema/raw/master/csl-citation.json" }</w:instrText>
       </w:r>
       <w:r>
         <w:fldChar w:fldCharType="separate"/>
@@ -2584,574 +3176,144 @@
         <w:rPr>
           <w:noProof/>
         </w:rPr>
-        <w:t>(Fenter et al., 2000)</w:t>
+        <w:t>(Beck &amp; Cochran, 2013; Tamamura et al., 2013)</w:t>
       </w:r>
       <w:r>
         <w:fldChar w:fldCharType="end"/>
       </w:r>
       <w:r>
-        <w:t>.</w:t>
+        <w:t>. These complex interactions have significant implications for the use of radium as tracers in the natural environment for groundwater.</w:t>
+      </w:r>
+      <w:r>
+        <w:t xml:space="preserve"> Based on these results,</w:t>
       </w:r>
       <w:r>
         <w:t xml:space="preserve"> </w:t>
       </w:r>
       <w:r>
-        <w:t xml:space="preserve">Other works, as with this one, make use of more simplified models, which do not attempt to predict actual surface behavior </w:t>
-      </w:r>
+        <w:t>v</w:t>
+      </w:r>
+      <w:r>
+        <w:t xml:space="preserve">ariations in the groundwater radium concentration </w:t>
+      </w:r>
+      <w:r>
+        <w:t>would</w:t>
+      </w:r>
+      <w:r>
+        <w:t xml:space="preserve"> </w:t>
+      </w:r>
+      <w:r>
+        <w:t>change</w:t>
+      </w:r>
+      <w:r>
+        <w:t xml:space="preserve"> when groundwater conditions experience shifts in pH or salinity, common </w:t>
+      </w:r>
+      <w:r>
+        <w:lastRenderedPageBreak/>
+        <w:t>in estuarine aquifers or</w:t>
+      </w:r>
+      <w:r>
+        <w:t xml:space="preserve"> when high salinity produced waters leaked from hydraulic fracturing operations interact with local groundwater. </w:t>
+      </w:r>
+    </w:p>
+    <w:p>
+      <w:pPr>
+        <w:ind w:firstLine="720"/>
+      </w:pPr>
+      <w:r>
+        <w:t xml:space="preserve">The surface complexation constants fitted from the experimental data are largest for sodium montmorillonite surface sites, followed by </w:t>
+      </w:r>
+      <w:proofErr w:type="spellStart"/>
+      <w:r>
+        <w:t>ferrihydrite</w:t>
+      </w:r>
+      <w:proofErr w:type="spellEnd"/>
+      <w:r>
+        <w:t>, goethite, and then pyrite.</w:t>
+      </w:r>
+      <w:r>
+        <w:t xml:space="preserve"> Montmorillonite also required an exchange reaction, which provided the dominant mechanism for </w:t>
+      </w:r>
+      <w:proofErr w:type="spellStart"/>
+      <w:r>
+        <w:t>sorbing</w:t>
+      </w:r>
+      <w:proofErr w:type="spellEnd"/>
+      <w:r>
+        <w:t xml:space="preserve"> radium with montmorillonite. Comparison of these constants with other constants for barium or strontium, common analogs for radium, reveal similarities in overall behavior, but it is unclear on how to make estimations of radium behavior from solely the analog’s behavior. Further</w:t>
+      </w:r>
+      <w:r>
+        <w:t xml:space="preserve"> </w:t>
+      </w:r>
+      <w:r>
+        <w:t>specific, investigation of radium behavior is necessary to improve understanding of radium behavior on mineral surfaces.</w:t>
+      </w:r>
+    </w:p>
+    <w:p>
+      <w:pPr>
+        <w:widowControl w:val="0"/>
+        <w:autoSpaceDE w:val="0"/>
+        <w:autoSpaceDN w:val="0"/>
+        <w:adjustRightInd w:val="0"/>
+        <w:spacing w:line="240" w:lineRule="auto"/>
+        <w:rPr>
+          <w:rFonts w:ascii="Calibri" w:hAnsi="Calibri" w:cs="Times New Roman"/>
+          <w:noProof/>
+          <w:szCs w:val="24"/>
+        </w:rPr>
+      </w:pPr>
       <w:r>
         <w:fldChar w:fldCharType="begin" w:fldLock="1"/>
       </w:r>
       <w:r>
-        <w:instrText>ADDIN CSL_CITATION { "citationItems" : [ { "id" : "ITEM-1", "itemData" : { "author" : [ { "dropping-particle" : "", "family" : "Small", "given" : "T D", "non-dropping-particle" : "", "parse-names" : false, "suffix" : "" }, { "dropping-particle" : "", "family" : "Warren", "given" : "L A", "non-dropping-particle" : "", "parse-names" : false, "suffix" : "" }, { "dropping-particle" : "", "family" : "Roden", "given" : "E E", "non-dropping-particle" : "", "parse-names" : false, "suffix" : "" } ], "id" : "ITEM-1", "issue" : "24", "issued" : { "date-parts" : [ [ "1999" ] ] }, "page" : "4465-4470", "title" : "Sorption of Strontium by Bacteria , Fe ( III ) Oxide , and Bacteria - Fe ( III ) Oxide Composites", "type" : "article-journal", "volume" : "33" }, "uris" : [ "http://www.mendeley.com/documents/?uuid=a67f82d1-13a0-40ff-970d-abcb333eb2c0" ] } ], "mendeley" : { "formattedCitation" : "(Small, Warren, &amp; Roden, 1999)", "plainTextFormattedCitation" : "(Small, Warren, &amp; Roden, 1999)" }, "properties" : { "noteIndex" : 0 }, "schema" : "https://github.com/citation-style-language/schema/raw/master/csl-citation.json" }</w:instrText>
+        <w:instrText xml:space="preserve">ADDIN Mendeley Bibliography CSL_BIBLIOGRAPHY </w:instrText>
       </w:r>
       <w:r>
         <w:fldChar w:fldCharType="separate"/>
       </w:r>
       <w:r>
         <w:rPr>
-          <w:noProof/>
-        </w:rPr>
-        <w:t>(Small, Warren, &amp; Roden, 1999)</w:t>
-      </w:r>
-      <w:r>
-        <w:fldChar w:fldCharType="end"/>
-      </w:r>
-      <w:r>
-        <w:t>.</w:t>
-      </w:r>
-    </w:p>
-    <w:p/>
-    <w:p>
-      <w:r>
-        <w:t xml:space="preserve"> Strontium is typically shown to have much weaker interactions with iron oxides, reflected in significantly lower surface complexation constants, even when considering more advanced models of sorption</w:t>
-      </w:r>
-      <w:r>
-        <w:t>, reflected in lower surface complexation constants</w:t>
-      </w:r>
-      <w:r>
-        <w:t xml:space="preserve"> </w:t>
-      </w:r>
-      <w:r>
-        <w:fldChar w:fldCharType="begin" w:fldLock="1"/>
-      </w:r>
-      <w:r>
-        <w:instrText>ADDIN CSL_CITATION { "citationItems" : [ { "id" : "ITEM-1", "itemData" : { "author" : [ { "dropping-particle" : "", "family" : "Small", "given" : "T D", "non-dropping-particle" : "", "parse-names" : false, "suffix" : "" }, { "dropping-particle" : "", "family" : "Warren", "given" : "L A", "non-dropping-particle" : "", "parse-names" : false, "suffix" : "" }, { "dropping-particle" : "", "family" : "Roden", "given" : "E E", "non-dropping-particle" : "", "parse-names" : false, "suffix" : "" } ], "id" : "ITEM-1", "issue" : "24", "issued" : { "date-parts" : [ [ "1999" ] ] }, "page" : "4465-4470", "title" : "Sorption of Strontium by Bacteria , Fe ( III ) Oxide , and Bacteria - Fe ( III ) Oxide Composites", "type" : "article-journal", "volume" : "33" }, "uris" : [ "http://www.mendeley.com/documents/?uuid=a67f82d1-13a0-40ff-970d-abcb333eb2c0" ] }, { "id" : "ITEM-2", "itemData" : { "DOI" : "10.1186/1467-4866-9-2", "ISBN" : "1467-4866", "ISSN" : "1467-4866", "PMID" : "18205927", "abstract" : "Strontium sorption to amorphous silica and goethite was measured as a function of pH and dissolved strontium and carbonate concentrations at 25 degrees C. Strontium sorption gradually increases from 0 to 100% from pH 6 to 10 for both phases and requires multiple outer-sphere surface complexes to fit the data. All data are modeled using the triple layer model and the site-occupancy standard state; unless stated otherwise all strontium complexes are mononuclear. Strontium sorption to amorphous silica in the presence and absence of dissolved carbonate can be fit with tetradentate Sr2+ and SrOH+ complexes on the beta-plane and a monodentate Sr2+complex on the diffuse plane to account for strontium sorption at low ionic strength. Strontium sorption to goethite in the absence of dissolved carbonate can be fit with monodentate and tetradentate SrOH+ complexes and a tetradentate binuclear Sr2+ species on the beta-plane. The binuclear complex is needed to account for enhanced sorption at hgh strontium surface loadings. In the presence of dissolved carbonate additional monodentate Sr2+ and SrOH+ carbonate surface complexes on the beta-plane are needed to fit strontium sorption to goethite. Modeling strontium sorption as outer-sphere complexes is consistent with quantitative analysis of extended X-ray absorption fine structure (EXAFS) on selected sorption samples that show a single first shell of oxygen atoms around strontium indicating hydrated surface complexes at the amorphous silica and goethite surfaces. Strontium surface complexation equilibrium constants determined in this study combined with other alkaline earth surface complexation constants are used to recalibrate a predictive model based on Born solvation and crystal-chemistry theory. The model is accurate to about 0.7 log K units. More studies are needed to determine the dependence of alkaline earth sorption on ionic strength and dissolved carbonate and sulfate concentrations for the development of a robust surface complexation database to estimate alkaline earth sorption in the environment.", "author" : [ { "dropping-particle" : "", "family" : "Carroll", "given" : "Susan a", "non-dropping-particle" : "", "parse-names" : false, "suffix" : "" }, { "dropping-particle" : "", "family" : "Roberts", "given" : "Sarah K", "non-dropping-particle" : "", "parse-names" : false, "suffix" : "" }, { "dropping-particle" : "", "family" : "Criscenti", "given" : "Louise J", "non-dropping-particle" : "", "parse-names" : false, "suffix" : "" }, { "dropping-particle" : "", "family" : "O'Day", "given" : "Peggy a", "non-dropping-particle" : "", "parse-names" : false, "suffix" : "" } ], "container-title" : "Geochemical transactions", "id" : "ITEM-2", "issued" : { "date-parts" : [ [ "2008" ] ] }, "page" : "2", "title" : "Surface complexation model for strontium sorption to amorphous silica and goethite.", "type" : "article-journal", "volume" : "9" }, "uris" : [ "http://www.mendeley.com/documents/?uuid=5b1190ba-dde8-493a-8808-29ac1ba8722f" ] } ], "mendeley" : { "formattedCitation" : "(Carroll et al., 2008; Small et al., 1999)", "plainTextFormattedCitation" : "(Carroll et al., 2008; Small et al., 1999)", "previouslyFormattedCitation" : "(Carroll et al., 2008; Small, Warren, &amp; Roden, 1999)" }, "properties" : { "noteIndex" : 0 }, "schema" : "https://github.com/citation-style-language/schema/raw/master/csl-citation.json" }</w:instrText>
-      </w:r>
-      <w:r>
-        <w:fldChar w:fldCharType="separate"/>
-      </w:r>
-      <w:r>
-        <w:rPr>
-          <w:noProof/>
-        </w:rPr>
-        <w:t>(Carroll et al., 2008; Small et al., 1999)</w:t>
-      </w:r>
-      <w:r>
-        <w:fldChar w:fldCharType="end"/>
-      </w:r>
-      <w:r>
-        <w:t xml:space="preserve">. </w:t>
-      </w:r>
-      <w:r>
-        <w:t>A different model using a charge distribution (CD) model</w:t>
-      </w:r>
-      <w:r>
-        <w:t>, however, found similar levels of sorption between goethite and strontium</w:t>
-      </w:r>
-      <w:r>
+          <w:rFonts w:ascii="Calibri" w:hAnsi="Calibri" w:cs="Times New Roman"/>
+          <w:noProof/>
+          <w:szCs w:val="24"/>
+        </w:rPr>
+        <w:t xml:space="preserve">Ames, L. L. (1983). Sorption of Trace Constituents from Aqueous Solutions onto Secondary Minerals. I. Uranium. </w:t>
+      </w:r>
+      <w:r>
+        <w:rPr>
+          <w:rFonts w:ascii="Calibri" w:hAnsi="Calibri" w:cs="Times New Roman"/>
+          <w:i/>
+          <w:iCs/>
+          <w:noProof/>
+          <w:szCs w:val="24"/>
+        </w:rPr>
+        <w:t>Clays and Clay Minerals</w:t>
+      </w:r>
+      <w:r>
+        <w:rPr>
+          <w:rFonts w:ascii="Calibri" w:hAnsi="Calibri" w:cs="Times New Roman"/>
+          <w:noProof/>
+          <w:szCs w:val="24"/>
+        </w:rPr>
         <w:t xml:space="preserve">, </w:t>
       </w:r>
       <w:r>
-        <w:t>and predicted</w:t>
-      </w:r>
-      <w:r>
-        <w:t xml:space="preserve"> that it forms an outer sphere complex</w:t>
-      </w:r>
-      <w:r>
-        <w:t xml:space="preserve"> </w:t>
-      </w:r>
-      <w:r>
-        <w:fldChar w:fldCharType="begin" w:fldLock="1"/>
-      </w:r>
-      <w:r>
-        <w:instrText>ADDIN CSL_CITATION { "citationItems" : [ { "id" : "ITEM-1", "itemData" : { "DOI" : "10.1016/j.jcis.2005.11.003", "ISBN" : "0021-9797", "ISSN" : "00219797", "PMID" : "16376364", "abstract" : "Formation of inner- and outer-sphere complexes of environmentally important divalent ions on the goethite surface was examined by applying the charge distribution CD model for inner- and outer-sphere complexation. The model assumes spatial charge distribution between the surface (0-plane) and the next electrostatic plane (1-plane) for innersphere complexation and between the 1-plane and the head end of the diffuse double layer (2-plane) for the outersphere complexation. The latter approach has been used because the distance of closest approach to a charged surface may differ for different ions. The surface structural approach implies the use of a Three-Plane model for the compact part (Stern layer) of solid-solution interface, which is divided into two layers. The thickness of each layer depends on the capacitance and the local dielectric constant. The new approach has been applied to describe the adsorption of magnesium, calcium, strontium, and sulfate ions. It is shown that the concept can successfully describe the development of surface charge in the presence of Ca+2, Mg+2, Sr+2, and SO-24 as a function of loading, pH, and salt level, and also the shift in the isoelectric point (IEP) of goethite. The CD modeling revealed that, for the conditions studied, magnesium is mainly adsorbed as a bidentate innersphere complex, calcium can be a combination of bidentate innersphere and a monodentate inner- or outer-sphere complexes, and strontium is probably adsorbed as an outersphere complex. Sulfate is present as a mixture of inner- and outer-sphere monodentate complexes. Outersphere complexation is less pH dependent than innersphere complexation. The CD model predicts that the outersphere complexation of divalent cations and anions is relatively favorable at respectively low and high pH. Increase of ion loading favors the formation of innersphere complexes. ?? 2005 Elsevier Inc. All rights reserved.", "author" : [ { "dropping-particle" : "", "family" : "Rahnemaie", "given" : "Rasoul", "non-dropping-particle" : "", "parse-names" : false, "suffix" : "" }, { "dropping-particle" : "", "family" : "Hiemstra", "given" : "Tjisse", "non-dropping-particle" : "", "parse-names" : false, "suffix" : "" }, { "dropping-particle" : "", "family" : "Riemsdijk", "given" : "Willem H.", "non-dropping-particle" : "van", "parse-names" : false, "suffix" : "" } ], "container-title" : "Journal of Colloid and Interface Science", "id" : "ITEM-1", "issue" : "2", "issued" : { "date-parts" : [ [ "2006" ] ] }, "page" : "379-388", "title" : "Inner- and outer-sphere complexation of ions at the goethite-solution interface", "type" : "article-journal", "volume" : "297" }, "uris" : [ "http://www.mendeley.com/documents/?uuid=bc7bd8bf-dfa5-4a40-a41d-a9bc605717ea" ] } ], "mendeley" : { "formattedCitation" : "(Rahnemaie, Hiemstra, &amp; van Riemsdijk, 2006)", "plainTextFormattedCitation" : "(Rahnemaie, Hiemstra, &amp; van Riemsdijk, 2006)", "previouslyFormattedCitation" : "(Rahnemaie, Hiemstra, &amp; van Riemsdijk, 2006)" }, "properties" : { "noteIndex" : 0 }, "schema" : "https://github.com/citation-style-language/schema/raw/master/csl-citation.json" }</w:instrText>
-      </w:r>
-      <w:r>
-        <w:fldChar w:fldCharType="separate"/>
-      </w:r>
-      <w:r>
-        <w:rPr>
-          <w:noProof/>
-        </w:rPr>
-        <w:t>(Rahnemaie, Hiemstra, &amp; van Riemsdijk, 2006)</w:t>
-      </w:r>
-      <w:r>
-        <w:fldChar w:fldCharType="end"/>
-      </w:r>
-      <w:r>
-        <w:t xml:space="preserve">. </w:t>
-      </w:r>
-      <w:r>
-        <w:t>X-ray absorption spectroscopy studies of strontium behavior near an iron oxide</w:t>
-      </w:r>
-      <w:r>
-        <w:t xml:space="preserve"> surface</w:t>
-      </w:r>
-      <w:r>
-        <w:t xml:space="preserve"> reflect this, </w:t>
-      </w:r>
-      <w:r>
-        <w:t xml:space="preserve">confirming that strontium forms </w:t>
-      </w:r>
-      <w:r>
-        <w:t xml:space="preserve">outer sphere complexes with iron oxide surfaces </w:t>
-      </w:r>
-      <w:r>
-        <w:fldChar w:fldCharType="begin" w:fldLock="1"/>
-      </w:r>
-      <w:r>
-        <w:instrText>ADDIN CSL_CITATION { "citationItems" : [ { "id" : "ITEM-1", "itemData" : { "DOI" : "10.1006/jcis.1997.5347", "ISBN" : "0021-9797", "ISSN" : "00219797", "abstract" : "As part of a continuing study of contaminant distribution and transport processes in aqueous environments, we have examined strontium sorption onto a hydrous ferric oxide (HFO). Samples of Sr sorbed to HFO were prepared by precipitation from ferric nitrate solution and studied by XAFS spectroscopy. Sr K-edge measurements were performed with sample loadings from 10-1to 1 mol Sr/mol Fe at 80 and 300 K. Analysis of the first coordination shell clearly shows a beat at 8.0 A-1. Good fits using the cumulant expansion to describe the distribution of oxygen were obtained, with approximately 10 oxygen atoms at 2.65 A. No evidence was found for either Fe or Sr in the first shell. Second shell contributions of either Fe or Sr are evident in the data for Sr loaded at 10-3and 10-2mol/g at both temperatures. For the Sr loading of 10-2mol at 300 K, however, fits were obtainable only with Fe as the second neighbor. These results suggest that the Sr ion remains hydrated when sorbed to hydrated ferric oxide, indicating a physical type of adsorption.", "author" : [ { "dropping-particle" : "", "family" : "Axe", "given" : "Lisa", "non-dropping-particle" : "", "parse-names" : false, "suffix" : "" }, { "dropping-particle" : "", "family" : "Bunker", "given" : "Grant B", "non-dropping-particle" : "", "parse-names" : false, "suffix" : "" }, { "dropping-particle" : "", "family" : "Anderson", "given" : "Paul R", "non-dropping-particle" : "", "parse-names" : false, "suffix" : "" }, { "dropping-particle" : "", "family" : "Tyson", "given" : "Trevor a", "non-dropping-particle" : "", "parse-names" : false, "suffix" : "" } ], "container-title" : "Journal of Colloid and Interface Science", "id" : "ITEM-1", "issue" : "1", "issued" : { "date-parts" : [ [ "1998" ] ] }, "page" : "44-52", "title" : "An XAFS analysis of strontium at the hydrous ferric oxide surface", "type" : "article-journal", "volume" : "199" }, "uris" : [ "http://www.mendeley.com/documents/?uuid=06df4335-e1e4-4fe8-b305-b926068aadd9" ] }, { "id" : "ITEM-2", "itemData" : { "DOI" : "10.1006/jcis.1999.6562", "ISSN" : "00219797", "author" : [ { "dropping-particle" : "", "family" : "Sahai", "given" : "Nita", "non-dropping-particle" : "", "parse-names" : false, "suffix" : "" }, { "dropping-particle" : "", "family" : "Carroll", "given" : "Susan A.", "non-dropping-particle" : "", "parse-names" : false, "suffix" : "" }, { "dropping-particle" : "", "family" : "Roberts", "given" : "Sarah", "non-dropping-particle" : "", "parse-names" : false, "suffix" : "" }, { "dropping-particle" : "", "family" : "O'Day", "given" : "Peggy A.", "non-dropping-particle" : "", "parse-names" : false, "suffix" : "" } ], "container-title" : "Journal of Colloid and Interface Science", "id" : "ITEM-2", "issue" : "2", "issued" : { "date-parts" : [ [ "2000" ] ] }, "page" : "198-212", "title" : "X-Ray Absorption Spectroscopy of Strontium(II) Coordination", "type" : "article-journal", "volume" : "222" }, "uris" : [ "http://www.mendeley.com/documents/?uuid=3f6d8d49-ac38-42e4-9426-81dc1a4b2f0f" ] } ], "mendeley" : { "formattedCitation" : "(Axe, Bunker, Anderson, &amp; Tyson, 1998; Sahai, Carroll, Roberts, &amp; O\u2019Day, 2000)", "plainTextFormattedCitation" : "(Axe, Bunker, Anderson, &amp; Tyson, 1998; Sahai, Carroll, Roberts, &amp; O\u2019Day, 2000)", "previouslyFormattedCitation" : "(Axe, Bunker, Anderson, &amp; Tyson, 1998; Sahai, Carroll, Roberts, &amp; O\u2019Day, 2000)" }, "properties" : { "noteIndex" : 0 }, "schema" : "https://github.com/citation-style-language/schema/raw/master/csl-citation.json" }</w:instrText>
-      </w:r>
-      <w:r>
-        <w:fldChar w:fldCharType="separate"/>
-      </w:r>
-      <w:r>
-        <w:rPr>
-          <w:noProof/>
-        </w:rPr>
-        <w:t>(Axe, Bunker, Anderson, &amp; Tyson, 1998; Sahai, Carroll, Roberts, &amp; O’Day, 2000)</w:t>
-      </w:r>
-      <w:r>
-        <w:fldChar w:fldCharType="end"/>
-      </w:r>
-      <w:r>
-        <w:t>.</w:t>
-      </w:r>
-      <w:r>
-        <w:t xml:space="preserve"> </w:t>
-      </w:r>
-      <w:r>
-        <w:t>Barium also has seen some limited study to iron oxides, find</w:t>
-      </w:r>
-      <w:r>
-        <w:t>ing also weaker complexation tha</w:t>
-      </w:r>
-      <w:r>
-        <w:t xml:space="preserve">n radium, but also </w:t>
-      </w:r>
-      <w:r>
-        <w:t xml:space="preserve">generally </w:t>
-      </w:r>
-      <w:r>
-        <w:t>stronger than that of strontium</w:t>
-      </w:r>
-      <w:r>
-        <w:t xml:space="preserve"> through the use of a </w:t>
-      </w:r>
-      <w:proofErr w:type="spellStart"/>
-      <w:r>
-        <w:t>tetradentate</w:t>
-      </w:r>
-      <w:proofErr w:type="spellEnd"/>
-      <w:r>
-        <w:t xml:space="preserve"> model</w:t>
-      </w:r>
-      <w:r>
-        <w:t xml:space="preserve"> </w:t>
-      </w:r>
-      <w:r>
-        <w:fldChar w:fldCharType="begin" w:fldLock="1"/>
-      </w:r>
-      <w:r>
-        <w:instrText>ADDIN CSL_CITATION { "citationItems" : [ { "id" : "ITEM-1", "itemData" : { "DOI" : "10.1016/j.gca.2014.10.008", "ISSN" : "00167037", "author" : [ { "dropping-particle" : "", "family" : "Sajih", "given" : "M.", "non-dropping-particle" : "", "parse-names" : false, "suffix" : "" }, { "dropping-particle" : "", "family" : "Bryan", "given" : "N.D.", "non-dropping-particle" : "", "parse-names" : false, "suffix" : "" }, { "dropping-particle" : "", "family" : "Livens", "given" : "F.R.", "non-dropping-particle" : "", "parse-names" : false, "suffix" : "" }, { "dropping-particle" : "", "family" : "Vaughan", "given" : "D.J.", "non-dropping-particle" : "", "parse-names" : false, "suffix" : "" }, { "dropping-particle" : "", "family" : "Descostes", "given" : "M.", "non-dropping-particle" : "", "parse-names" : false, "suffix" : "" }, { "dropping-particle" : "", "family" : "Phrommavanh", "given" : "V.", "non-dropping-particle" : "", "parse-names" : false, "suffix" : "" }, { "dropping-particle" : "", "family" : "Nos", "given" : "J.", "non-dropping-particle" : "", "parse-names" : false, "suffix" : "" }, { "dropping-particle" : "", "family" : "Morris", "given" : "K.", "non-dropping-particle" : "", "parse-names" : false, "suffix" : "" } ], "container-title" : "Geochimica et Cosmochimica Acta", "id" : "ITEM-1", "issued" : { "date-parts" : [ [ "2014", "12" ] ] }, "page" : "150-163", "title" : "Adsorption of radium and barium on goethite and ferrihydrite: A kinetic and surface complexation modelling study: SUPPLEMENTARY DATA", "type" : "article-journal", "volume" : "146" }, "uris" : [ "http://www.mendeley.com/documents/?uuid=686923f7-f148-47f4-a070-4bdc2ce9c6dd" ] } ], "mendeley" : { "formattedCitation" : "(Sajih et al., 2014b)", "plainTextFormattedCitation" : "(Sajih et al., 2014b)", "previouslyFormattedCitation" : "(Sajih et al., 2014b)" }, "properties" : { "noteIndex" : 0 }, "schema" : "https://github.com/citation-style-language/schema/raw/master/csl-citation.json" }</w:instrText>
-      </w:r>
-      <w:r>
-        <w:fldChar w:fldCharType="separate"/>
-      </w:r>
-      <w:r>
-        <w:rPr>
-          <w:noProof/>
-        </w:rPr>
-        <w:t>(Sajih et al., 2014b)</w:t>
-      </w:r>
-      <w:r>
-        <w:fldChar w:fldCharType="end"/>
-      </w:r>
-      <w:r>
-        <w:t>.</w:t>
-      </w:r>
-      <w:r>
-        <w:t xml:space="preserve"> Curiously, these results are significantly different than the original paper posing this </w:t>
-      </w:r>
-      <w:proofErr w:type="spellStart"/>
-      <w:r>
-        <w:t>tetradentate</w:t>
-      </w:r>
-      <w:proofErr w:type="spellEnd"/>
-      <w:r>
-        <w:t xml:space="preserve"> model </w:t>
-      </w:r>
-      <w:r>
-        <w:fldChar w:fldCharType="begin" w:fldLock="1"/>
-      </w:r>
-      <w:r>
-        <w:instrText>ADDIN CSL_CITATION { "citationItems" : [ { "id" : "ITEM-1", "itemData" : { "DOI" : "10.1016/j.gca.2006.01.006", "ISBN" : "0016-7037", "ISSN" : "00167037", "abstract" : "Despite the fact that the bulk compositions of most low temperature natural surface waters, groundwaters, and porewaters are heavily influenced by alkaline earths, an understanding of the development of proton surface charge in the presence of alkaline earth adsorption on the surfaces of minerals is lacking. In particular, models of speciation at the mineral-water interface in systems involving alkaline earths need to be established for a range of different minerals. In the present study, X-ray standing wave results for Sr2+ adsorption on rutile as a tetranuclear complex [Fenter, P., Cheng, L., Rihs, S., Machesky, M., Bedyzk, M.D., Sturchio, N.C., 2000. Electrical double-layer structure at the rutile-water interface as observed in situ with small-period X-ray standing waves. J. Colloid Interface Sci. 225, 154-165] are used as constraints for all the alkaline earths in surface complexation simulations of proton surface charge, metal adsorption, and electrokinetic experiments referring to wide ranges of pH, ionic strength, surface coverage, and type of oxide. The tetranuclear reaction{A formula is presented}predominates for the large cations Sr2+ and Ba2+ (and presumably Ra2+), consistent with X-ray results. In contrast, the mononuclear reaction{A formula is presented}predominates for the much smaller Mg2+ (and presumably Be2+), with minor amounts of the tetranuclear reaction. Both reaction types appear to be important for the intermediate size Ca2+. For all the alkaline earths on all oxides, the proportions of the different reaction types vary systematically as a function of pH, ionic strength, and surface coverage. The application of Born solvation and crystal-chemical theory enables estimation of the equilibrium constants of adsorption of all the alkaline earths on all oxides. On high dielectric constant solids (rutile, magnetite, manganese dioxide), where the solvation contribution is negligable, ion adsorption correlates with crystal radius: the equilibrium constants increase in the sequence Be2+ &lt; Mg2+ &lt; Ca2+ &lt; Sr2+ &lt; Ba2+ &lt; Ra2+. On low dielectric constant solids (hematite, gibbsite,and silicas), the solvation contribution opposing adsorption is largest for ions with the smallest hydrated radii: the equilibrium constants increase in the sequence Ra2+ &lt; Ba2+ &lt; Sr2+ &lt; Ca2+ &lt; Mg2+ &lt; Be2+. These predicted sequences are consistent with adsorption affinities in the literature. In combination with previously published results, the present study enables th\u2026", "author" : [ { "dropping-particle" : "", "family" : "Sverjensky", "given" : "Dimitri A.", "non-dropping-particle" : "", "parse-names" : false, "suffix" : "" } ], "container-title" : "Geochimica et Cosmochimica Acta", "id" : "ITEM-1", "issue" : "10", "issued" : { "date-parts" : [ [ "2006" ] ] }, "page" : "2427-2453", "title" : "Prediction of the speciation of alkaline earths adsorbed on mineral surfaces in salt solutions", "type" : "article-journal", "volume" : "70" }, "uris" : [ "http://www.mendeley.com/documents/?uuid=95901e33-067b-4748-8f30-d87675edc102" ] } ], "mendeley" : { "formattedCitation" : "(Sverjensky, 2006)", "plainTextFormattedCitation" : "(Sverjensky, 2006)", "previouslyFormattedCitation" : "(Sverjensky, 2006)" }, "properties" : { "noteIndex" : 0 }, "schema" : "https://github.com/citation-style-language/schema/raw/master/csl-citation.json" }</w:instrText>
-      </w:r>
-      <w:r>
-        <w:fldChar w:fldCharType="separate"/>
-      </w:r>
-      <w:r>
-        <w:rPr>
-          <w:noProof/>
-        </w:rPr>
-        <w:t>(Sverjensky, 2006)</w:t>
-      </w:r>
-      <w:r>
-        <w:fldChar w:fldCharType="end"/>
-      </w:r>
-      <w:r>
-        <w:t>, with the experimental fits being larger by multiple log K units.</w:t>
-      </w:r>
-      <w:r>
-        <w:t xml:space="preserve"> In addition, sorption to other iron oxides, such as magnetite, has been studied, again finding similar strengths of sorption </w:t>
-      </w:r>
-      <w:r>
-        <w:fldChar w:fldCharType="begin" w:fldLock="1"/>
-      </w:r>
-      <w:r>
-        <w:instrText>ADDIN CSL_CITATION { "citationItems" : [ { "id" : "ITEM-1", "itemData" : { "DOI" : "10.1016/S0169-7722(98)00123-5", "ISSN" : "01697722", "abstract" : "Laboratory experiments have been performed on magnetite according to the batch method. The sorption of three cations of three different oxidation states has been investigated under various pH: Cs (I) and Ba (II) which have long lived isotopes, and Eu (III) which can be considered as a chemical analogue of Am (III). Results showed that magnetite has a high capacity of retention for Ba2+ and Eu3+, especially under pH conditions expected in a deep geological disposal. Cs+ is not sorbed on a pure magnetite but it can be sorbed if magnetite contents some impurities such as silica. In this case the sorption was strongly dependent on the presence of other alkaline metal ions such as sodium. A good fitting of these experimental results has been obtained by using the surface complexation theory (fiteql 3.2 code) with the diffuse layer model (DLM) (leading to the species ???XOHBa2+, ???XOBaOH, ???XOHEu3+, ???XOEu(OH)2 with log K respectively equal to 4.05-11.50 6.43 and -14.87). Copyright (C) 1998 Elsevier Science B.V.", "author" : [ { "dropping-particle" : "", "family" : "Catalette", "given" : "Hubert", "non-dropping-particle" : "", "parse-names" : false, "suffix" : "" }, { "dropping-particle" : "", "family" : "Dumonceau", "given" : "Jacques", "non-dropping-particle" : "", "parse-names" : false, "suffix" : "" }, { "dropping-particle" : "", "family" : "Ollar", "given" : "Philippe", "non-dropping-particle" : "", "parse-names" : false, "suffix" : "" } ], "container-title" : "Journal of Contaminant Hydrology", "id" : "ITEM-1", "issue" : "1-3", "issued" : { "date-parts" : [ [ "1998" ] ] }, "page" : "151-159", "title" : "Sorption of cesium, barium and europium on magnetite", "type" : "article-journal", "volume" : "35" }, "uris" : [ "http://www.mendeley.com/documents/?uuid=b18d68c9-557f-47d3-bede-d2c92518cfe9" ] } ], "mendeley" : { "formattedCitation" : "(Catalette, Dumonceau, &amp; Ollar, 1998)", "plainTextFormattedCitation" : "(Catalette, Dumonceau, &amp; Ollar, 1998)", "previouslyFormattedCitation" : "(Catalette, Dumonceau, &amp; Ollar, 1998)" }, "properties" : { "noteIndex" : 0 }, "schema" : "https://github.com/citation-style-language/schema/raw/master/csl-citation.json" }</w:instrText>
-      </w:r>
-      <w:r>
-        <w:fldChar w:fldCharType="separate"/>
-      </w:r>
-      <w:r>
-        <w:rPr>
-          <w:noProof/>
-        </w:rPr>
-        <w:t>(Catalette, Dumonceau, &amp; Ollar, 1998)</w:t>
-      </w:r>
-      <w:r>
-        <w:fldChar w:fldCharType="end"/>
-      </w:r>
-      <w:r>
-        <w:t xml:space="preserve">. </w:t>
-      </w:r>
-      <w:r>
-        <w:t>Overall, it is unclear whether or not the behavior of the group II elements</w:t>
-      </w:r>
-      <w:r>
-        <w:t xml:space="preserve"> on iron oxides</w:t>
-      </w:r>
-      <w:r>
-        <w:t xml:space="preserve"> can be easily extended to predict radium behavior beyond </w:t>
-      </w:r>
-      <w:r>
-        <w:t>a general prediction that radium will also form outer sphere complexes with iron oxide surfaces</w:t>
-      </w:r>
-      <w:r>
-        <w:t>.</w:t>
-      </w:r>
-      <w:commentRangeEnd w:id="5"/>
-      <w:r>
-        <w:rPr>
-          <w:rStyle w:val="CommentReference"/>
-        </w:rPr>
-        <w:commentReference w:id="5"/>
-      </w:r>
-    </w:p>
-    <w:p>
-      <w:pPr>
-        <w:ind w:firstLine="720"/>
-      </w:pPr>
-      <w:r>
-        <w:t>Surface complexation modeling of radium behavior on sodium montmorillonite was also fit using a 1 site model, as seen in figure 4</w:t>
-      </w:r>
-      <w:r>
-        <w:t>, and in the fitted reaction constants in table 3</w:t>
-      </w:r>
-      <w:r>
-        <w:t>. Unlike the model for the iron oxides though, it was necessary to include an exchange reaction where radium displaced sodium</w:t>
-      </w:r>
-      <w:r>
-        <w:t xml:space="preserve"> in the inner layer of the clay. This is a commonly used technique to predict metal sorption behavior with clays</w:t>
-      </w:r>
-      <w:r>
-        <w:t>, and explains the large extent of sorption over the whole pH range</w:t>
-      </w:r>
-      <w:r>
-        <w:t xml:space="preserve"> </w:t>
-      </w:r>
-      <w:r>
-        <w:fldChar w:fldCharType="begin" w:fldLock="1"/>
-      </w:r>
-      <w:r>
-        <w:instrText>ADDIN CSL_CITATION { "citationItems" : [ { "id" : "ITEM-1", "itemData" : { "DOI" : "10.1016/j.gca.2004.07.020", "ISSN" : "00167037", "abstract" : "In solution thermodynamics, and more recently in surface chemistry, it is well established that relationships can be found between the free energies of formation of aqueous or surface metal complexes and thermodynamic properties of the metal ions or ligands. Such systematic dependencies are commonly termed linear free energy relationships (LFER). A 2 site protolysis non-electrostatic surface complexation and cation exchange (2SPNE SC/CE) model has been used to model \"in house\" and literature sorption edge data for eleven elements: Mn(II), Co(II), Ni(II), Zn(II), Cd(II), Eu(III), Am(III), Sn(IV), Th(IV), Np(V) and U(VI) to provide surface complexation constants for the strong sites on montmorillonite. Modelling a further 4 sets of sorption isotherms for Ni(II), Zn(II), Eu(III) and U(VI) provided complexation constants for the weak sites. The protolysis constants and site capacities derived for the 2SPNE SC/CE model in previous work were fixed in all of the calculations. Cation exchange was modelled simultaneously to provide selectivity coefficients. Good correlations between the logarithms of strong SKx-1 and weak W1Kx-1 site binding constants on montmorillonite and the logarithm of the aqueous hydrolysis constants OH Kx were found which could be described by the following equations: Strong (???SSOH) sites: logSKX-1 = 8.1 ?? 0.3 + (0.90 ?? 0.02)logOHKX Weak (???SW1OH) sites: logW1KX-1 = 6.2 ?? 0.8 + (0.98 ?? 0.09)logOHKX where x is an integer. Sorption data for heavy metals and actinides such as Pd(II), Pb(II), Pu(III), Zr(IV), U(IV), Np(IV), Pu(IV) and Pa(V), are important in safety studies for radioactive waste repositories and are either very poorly known or not available at all. The LFER approach was used to estimate surface complexation constants for these radionuclides on both site types. The surface protolysis constants, site capacity values, selectivity coefficients and surface complexation constants given in this work, coupled with the LFERs established for the strong and weak sites on montmorillonite, are considered to form a sound basis for a thermodynamic sorption database. Copyright ?? 2005 Elsevier Ltd.", "author" : [ { "dropping-particle" : "", "family" : "Bradbury", "given" : "Michael H.", "non-dropping-particle" : "", "parse-names" : false, "suffix" : "" }, { "dropping-particle" : "", "family" : "Baeyens", "given" : "Bart", "non-dropping-particle" : "", "parse-names" : false, "suffix" : "" } ], "container-title" : "Geochimica et Cosmochimica Acta", "id" : "ITEM-1", "issue" : "4", "issued" : { "date-parts" : [ [ "2005" ] ] }, "page" : "875-892", "title" : "Modelling the sorption of Mn(II), Co(II), Ni(II), Zn(II), Cd(II), Eu(III), Am(III), Sn(IV), Th(IV), Np(V) and U(VI) on montmorillonite: Linear free energy relationships and estimates of surface binding constants for some selected heavy metals and actinide", "type" : "article-journal", "volume" : "69" }, "uris" : [ "http://www.mendeley.com/documents/?uuid=d3f8ee91-7e78-4c06-ae94-207201170264" ] }, { "id" : "ITEM-2", "itemData" : { "DOI" : "10.1006/jcis.1998.5947", "ISBN" : "0021-9797", "ISSN" : "1095-7103", "PMID" : "9924106", "abstract" : "A consistent thermodynamic model is developed for metal sorption on expanding 2:1 layer clays such as montmorillonite. The particle of clay, including lamellae and interlayers, is represented as a porous solid bearing a permanent negative charge (resulting from isomorphic substitution) with an infinite plane interface (i.e., edges) with the solution. Cation exchange occurs inside the clay particle as the result of the negative potential of the clay. Surface complexation reactions take place at the interface whose surface charge and potential are pH dependent. The potential in the bulk of the clay and near the interface, as well as the surface potential-surface charge density relation, are calculated taking into account the effect of the permanent negative charge. The results are discussed and compared with the classic Gouy-Chapman theory. A subroutine (Clayeql) with the new potential-charge relationships is implemented in the thermodynamic equilibrium program Mineql +3.0 and is used to fit an extensive published experimental data set on adsorption of transition metals on montmorillonite. The model is shown not only to fit satisfactorily all the data, but also to explain specific features of adsorption on clays compared to oxides. In particular, the increase in the surface concentration of protons with decreasing ionic strength is successfully reproduced and the weaker dependence of metal sorption on pH compared to oxides is correctly fitted. Copyright 1999 Academic Press.", "author" : [ { "dropping-particle" : "", "family" : "Kraepiel", "given" : "Aml", "non-dropping-particle" : "", "parse-names" : false, "suffix" : "" }, { "dropping-particle" : "", "family" : "Keiler", "given" : "Kenneth C", "non-dropping-particle" : "", "parse-names" : false, "suffix" : "" }, { "dropping-particle" : "", "family" : "Morel", "given" : "Fran\u00e7ois M M", "non-dropping-particle" : "", "parse-names" : false, "suffix" : "" } ], "container-title" : "Journal of colloid and interface science", "id" : "ITEM-2", "issue" : "1", "issued" : { "date-parts" : [ [ "1999" ] ] }, "page" : "43-54", "title" : "A Model for Metal Adsorption on Montmorillonite.", "type" : "article-journal", "volume" : "210" }, "uris" : [ "http://www.mendeley.com/documents/?uuid=71f3aedf-1c31-4b31-9e61-20fc24f3bc99" ] } ], "mendeley" : { "formattedCitation" : "(Michael H. Bradbury &amp; Baeyens, 2005; Kraepiel, Keiler, &amp; Morel, 1999)", "plainTextFormattedCitation" : "(Michael H. Bradbury &amp; Baeyens, 2005; Kraepiel, Keiler, &amp; Morel, 1999)", "previouslyFormattedCitation" : "(Michael H. Bradbury &amp; Baeyens, 2005; Kraepiel, Keiler, &amp; Morel, 1999)" }, "properties" : { "noteIndex" : 0 }, "schema" : "https://github.com/citation-style-language/schema/raw/master/csl-citation.json" }</w:instrText>
-      </w:r>
-      <w:r>
-        <w:fldChar w:fldCharType="separate"/>
-      </w:r>
-      <w:r>
-        <w:rPr>
-          <w:noProof/>
-        </w:rPr>
-        <w:t>(Michael H. Bradbury &amp; Baeyens, 2005; Kraepiel, Keiler, &amp; Morel, 1999)</w:t>
-      </w:r>
-      <w:r>
-        <w:fldChar w:fldCharType="end"/>
-      </w:r>
-      <w:r>
-        <w:t xml:space="preserve">. </w:t>
-      </w:r>
-      <w:r>
-        <w:t xml:space="preserve">Previous models of metal sorption to clays used a more complex scheme for surface behavior, including multiple types of sites to represent surface sorption </w:t>
-      </w:r>
-      <w:r>
-        <w:fldChar w:fldCharType="begin" w:fldLock="1"/>
-      </w:r>
-      <w:r>
-        <w:instrText>ADDIN CSL_CITATION { "citationItems" : [ { "id" : "ITEM-1", "itemData" : { "DOI" : "10.1016/S0016-7037(02)00841-4", "ISSN" : "00167037", "abstract" : "The 2-site protolysis no electrostatics surface complexation and cation exchange (2SPNE/CE) model used in previous work to model the sorption of Ni and Zn on Na- and Ca-montmorillonites was applied to sorption edges and isotherms measured for Eu on these two montmorillonite forms. The aim was to further test the applicability of the sorption model on a trivalent element with a more complex aqueous chemistry. An additional reason for choosing Eu was that it is considered to be a good chemical analogue for other lanthanides and trivalent actinides. With site types, site capacities, and protolysis constants fixed at the values in the Ni/Zn studies, all of the measured sorption edge data could be modelled using cation exchange and the monodentate surface species, ???SsOEu2+, ???SsOEuOH+ and ???SsOEu(OH)-3, on the strong site type. However, an additional modelling study showed that the same data were almost equally well described by considering bidentate surface complexes, (???SsO)2Eu+ and (???SsO)2Eu(OH)2-, and cation exchange. To model the sorption isotherm measurements up to pH = 7.2, only one additional weak site surface complex was required, ???Sw1OEu2+ for the monodentate case and (Sw1O)2Eu+ for the bidentate case. Selectivity coefficients are given for Eu3+-Ca2+ and Eu3+-Na+ exchange on the planar sites and surface complexation constants for monodentate and bidentate Eu surface species on the edge sites of montmorillonite. Copyright ?? 2002 Elsevier Science Ltd.", "author" : [ { "dropping-particle" : "", "family" : "Bradbury", "given" : "M. H.", "non-dropping-particle" : "", "parse-names" : false, "suffix" : "" }, { "dropping-particle" : "", "family" : "Baeyens", "given" : "B.", "non-dropping-particle" : "", "parse-names" : false, "suffix" : "" } ], "container-title" : "Geochimica et Cosmochimica Acta", "id" : "ITEM-1", "issue" : "13", "issued" : { "date-parts" : [ [ "2002" ] ] }, "page" : "2325-2334", "title" : "Sorption of Eu on Na- and Ca-montmorillonites: Experimental investigations and modelling with cation exchange and surface complexation", "type" : "article-journal", "volume" : "66" }, "uris" : [ "http://www.mendeley.com/documents/?uuid=4ec3863d-0edd-42a0-baed-a89914fcb687" ] } ], "mendeley" : { "formattedCitation" : "(M. H. Bradbury &amp; Baeyens, 2002)", "plainTextFormattedCitation" : "(M. H. Bradbury &amp; Baeyens, 2002)", "previouslyFormattedCitation" : "(M. H. Bradbury &amp; Baeyens, 2002)" }, "properties" : { "noteIndex" : 0 }, "schema" : "https://github.com/citation-style-language/schema/raw/master/csl-citation.json" }</w:instrText>
-      </w:r>
-      <w:r>
-        <w:fldChar w:fldCharType="separate"/>
-      </w:r>
-      <w:r>
-        <w:rPr>
-          <w:noProof/>
-        </w:rPr>
-        <w:t>(M. H. Bradbury &amp; Baeyens, 2002)</w:t>
-      </w:r>
-      <w:r>
-        <w:fldChar w:fldCharType="end"/>
-      </w:r>
-      <w:r>
-        <w:t xml:space="preserve">. While a two site model similar to these was considered, a single site model was sufficient to fit the experimental data well, and allows for comparison to iron oxide behavior. The presence of exchange certainly accounts for the significant extent of sorption at acidic </w:t>
-      </w:r>
-      <w:proofErr w:type="spellStart"/>
-      <w:proofErr w:type="gramStart"/>
-      <w:r>
-        <w:t>pHs</w:t>
-      </w:r>
-      <w:proofErr w:type="spellEnd"/>
-      <w:proofErr w:type="gramEnd"/>
-      <w:r>
-        <w:t>, however, the fitted surface complexation constants also suggest that radium binds more strongly with the clay surface than either of the iron oxides, even after accounting for exchange.</w:t>
-      </w:r>
-    </w:p>
-    <w:p>
-      <w:pPr>
-        <w:ind w:firstLine="720"/>
-      </w:pPr>
-    </w:p>
-    <w:p>
-      <w:pPr>
-        <w:ind w:firstLine="720"/>
-      </w:pPr>
-      <w:r>
-        <w:t>COMPARE TO SORPTION OF BARIUM STRONTIUM. HOW DOES EXCHANGE COMPARE TO OTHER METALS???</w:t>
-      </w:r>
-      <w:r>
-        <w:t>COORDINATION OF STRONTIUM WITH WATERS AND SURFACE</w:t>
-      </w:r>
-      <w:r>
-        <w:fldChar w:fldCharType="begin" w:fldLock="1"/>
-      </w:r>
-      <w:r>
-        <w:instrText>ADDIN CSL_CITATION { "citationItems" : [ { "id" : "ITEM-1", "itemData" : { "DOI" : "10.1016/S0927-7757(01)00592-1", "ISBN" : "1505844266", "ISSN" : "09277757", "abstract" : "Migration of radioactive radium, 226Ra, in soil is an environmental concern, especially in areas adjacent to uranium processing facilities. Barium(II), as Ba2+, was used as a Ra analog and reacted with a Na-montmorillonite to obtain mechanistic insights into the interaction of Ra with soil matrices. The majority of sorbed Ba is associated with the permanently charged surface sites on the montmorillonite basal surface. This is indicated by the facts that (1) sorption of Ba(II) on montmorillonite is not highly sensitive to solution pH, although an increase of sorption was observed at higher pH values; and (2) displacement of sorbed Ba increased with increased NaNO3 concentration. As demonstrated by EXAFS, a small fraction of Ba also adsorbed on the montmorillonite edge, forming an inner-sphere surface complex through sharing of oxygen atom(s) from deprotonated -OH group of the A1 octahedral layer. The EXAFS measured distances between Ba and O at the first shell, and Ba and A1 of the second shell are 2.7-2.8 and 3.7-3.9 ??, respectively, consistent with the results from geometry of a inner-sphere complex at the edge site. Results from bulk experiments and spectroscopic analysis suggest a co-existence of outer- and inner-sphere surface complexes for Ba sorbed to the montmorillonite surface. ?? 2001 Elsevier Science B.V. All rights reserved.", "author" : [ { "dropping-particle" : "", "family" : "Zhang", "given" : "Peng Chu", "non-dropping-particle" : "", "parse-names" : false, "suffix" : "" }, { "dropping-particle" : "V.", "family" : "Brady", "given" : "Pat", "non-dropping-particle" : "", "parse-names" : false, "suffix" : "" }, { "dropping-particle" : "", "family" : "Arthur", "given" : "Sara E.", "non-dropping-particle" : "", "parse-names" : false, "suffix" : "" }, { "dropping-particle" : "", "family" : "Zhou", "given" : "Wei Qing", "non-dropping-particle" : "", "parse-names" : false, "suffix" : "" }, { "dropping-particle" : "", "family" : "Sawyer", "given" : "Dale", "non-dropping-particle" : "", "parse-names" : false, "suffix" : "" }, { "dropping-particle" : "", "family" : "Hesterberg", "given" : "Dean A.", "non-dropping-particle" : "", "parse-names" : false, "suffix" : "" } ], "container-title" : "Colloids and Surfaces A: Physicochemical and Engineering Aspects", "id" : "ITEM-1", "issue" : "3", "issued" : { "date-parts" : [ [ "2001" ] ] }, "page" : "239-249", "title" : "Adsorption of barium(II) on montmorillonite: An EXAFS study", "type" : "article-journal", "volume" : "190" }, "uris" : [ "http://www.mendeley.com/documents/?uuid=8ef71975-a5ff-4ee0-973e-99061019d257" ] } ], "mendeley" : { "formattedCitation" : "(P. C. Zhang et al., 2001)", "plainTextFormattedCitation" : "(P. C. Zhang et al., 2001)", "previouslyFormattedCitation" : "(P. C. Zhang et al., 2001)" }, "properties" : { "noteIndex" : 0 }, "schema" : "https://github.com/citation-style-language/schema/raw/master/csl-citation.json" }</w:instrText>
-      </w:r>
-      <w:r>
-        <w:fldChar w:fldCharType="separate"/>
-      </w:r>
-      <w:r>
-        <w:rPr>
-          <w:noProof/>
-        </w:rPr>
-        <w:t>(P. C. Zhang et al., 2001)</w:t>
-      </w:r>
-      <w:r>
-        <w:fldChar w:fldCharType="end"/>
-      </w:r>
-      <w:r>
-        <w:fldChar w:fldCharType="begin" w:fldLock="1"/>
-      </w:r>
-      <w:r>
-        <w:instrText>ADDIN CSL_CITATION { "citationItems" : [ { "id" : "ITEM-1", "itemData" : { "DOI" : "10.1006/jcis.1997.5347", "ISBN" : "0021-9797", "ISSN" : "00219797", "abstract" : "As part of a continuing study of contaminant distribution and transport processes in aqueous environments, we have examined strontium sorption onto a hydrous ferric oxide (HFO). Samples of Sr sorbed to HFO were prepared by precipitation from ferric nitrate solution and studied by XAFS spectroscopy. Sr K-edge measurements were performed with sample loadings from 10-1to 1 mol Sr/mol Fe at 80 and 300 K. Analysis of the first coordination shell clearly shows a beat at 8.0 A-1. Good fits using the cumulant expansion to describe the distribution of oxygen were obtained, with approximately 10 oxygen atoms at 2.65 A. No evidence was found for either Fe or Sr in the first shell. Second shell contributions of either Fe or Sr are evident in the data for Sr loaded at 10-3and 10-2mol/g at both temperatures. For the Sr loading of 10-2mol at 300 K, however, fits were obtainable only with Fe as the second neighbor. These results suggest that the Sr ion remains hydrated when sorbed to hydrated ferric oxide, indicating a physical type of adsorption.", "author" : [ { "dropping-particle" : "", "family" : "Axe", "given" : "Lisa", "non-dropping-particle" : "", "parse-names" : false, "suffix" : "" }, { "dropping-particle" : "", "family" : "Bunker", "given" : "Grant B", "non-dropping-particle" : "", "parse-names" : false, "suffix" : "" }, { "dropping-particle" : "", "family" : "Anderson", "given" : "Paul R", "non-dropping-particle" : "", "parse-names" : false, "suffix" : "" }, { "dropping-particle" : "", "family" : "Tyson", "given" : "Trevor a", "non-dropping-particle" : "", "parse-names" : false, "suffix" : "" } ], "container-title" : "Journal of Colloid and Interface Science", "id" : "ITEM-1", "issue" : "1", "issued" : { "date-parts" : [ [ "1998" ] ] }, "page" : "44-52", "title" : "An XAFS analysis of strontium at the hydrous ferric oxide surface", "type" : "article-journal", "volume" : "199" }, "uris" : [ "http://www.mendeley.com/documents/?uuid=06df4335-e1e4-4fe8-b305-b926068aadd9" ] } ], "mendeley" : { "formattedCitation" : "(Axe et al., 1998)", "plainTextFormattedCitation" : "(Axe et al., 1998)", "previouslyFormattedCitation" : "(Axe et al., 1998)" }, "properties" : { "noteIndex" : 0 }, "schema" : "https://github.com/citation-style-language/schema/raw/master/csl-citation.json" }</w:instrText>
-      </w:r>
-      <w:r>
-        <w:fldChar w:fldCharType="separate"/>
-      </w:r>
-      <w:r>
-        <w:rPr>
-          <w:noProof/>
-        </w:rPr>
-        <w:t>(Axe et al., 1998)</w:t>
-      </w:r>
-      <w:r>
-        <w:fldChar w:fldCharType="end"/>
-      </w:r>
-      <w:r>
-        <w:t xml:space="preserve"> </w:t>
-      </w:r>
-      <w:r>
-        <w:t xml:space="preserve">Selectivity coefficients for other metals </w:t>
-      </w:r>
-      <w:r>
-        <w:t>and</w:t>
-      </w:r>
-      <w:r>
-        <w:t xml:space="preserve"> sodium montmorillonite</w:t>
-      </w:r>
-      <w:r>
-        <w:t xml:space="preserve"> have been calculated previously, showing a range of values from 0.7 up to 398. The calculated selectivity coefficient for </w:t>
-      </w:r>
-      <w:r>
-        <w:lastRenderedPageBreak/>
-        <w:t>radium</w:t>
-      </w:r>
-      <w:r>
-        <w:t xml:space="preserve"> here</w:t>
-      </w:r>
-      <w:r>
-        <w:t xml:space="preserve"> is 1.41, which</w:t>
-      </w:r>
-      <w:r>
-        <w:t xml:space="preserve"> suggests that</w:t>
-      </w:r>
-      <w:r>
-        <w:t xml:space="preserve"> radium could e</w:t>
-      </w:r>
-      <w:r>
-        <w:t>asily be displaced by other metals</w:t>
-      </w:r>
-      <w:r>
-        <w:t xml:space="preserve">. This matches with observations that increases in salinity result in radium displacement </w:t>
-      </w:r>
-      <w:r>
-        <w:fldChar w:fldCharType="begin" w:fldLock="1"/>
-      </w:r>
-      <w:r>
-        <w:instrText>ADDIN CSL_CITATION { "citationItems" : [ { "id" : "ITEM-1", "itemData" : { "DOI" : "10.1016/j.marchem.2013.01.008", "ISSN" : "03044203", "author" : [ { "dropping-particle" : "", "family" : "Beck", "given" : "Aaron J.", "non-dropping-particle" : "", "parse-names" : false, "suffix" : "" }, { "dropping-particle" : "", "family" : "Cochran", "given" : "Michele a.", "non-dropping-particle" : "", "parse-names" : false, "suffix" : "" } ], "container-title" : "Marine Chemistry", "id" : "ITEM-1", "issued" : { "date-parts" : [ [ "2013", "10" ] ] }, "page" : "38-48", "publisher" : "Elsevier B.V.", "title" : "Controls on solid-solution partitioning of radium in saturated marine sands", "type" : "article-journal", "volume" : "156" }, "uris" : [ "http://www.mendeley.com/documents/?uuid=433c5ed5-fe4f-49b1-8e02-0514d092d5f5" ] }, { "id" : "ITEM-2", "itemData" : { "author" : [ { "dropping-particle" : "", "family" : "Fesenko", "given" : "S.", "non-dropping-particle" : "", "parse-names" : false, "suffix" : "" }, { "dropping-particle" : "", "family" : "Carvalho", "given" : "F.", "non-dropping-particle" : "", "parse-names" : false, "suffix" : "" }, { "dropping-particle" : "", "family" : "Martin", "given" : "P.", "non-dropping-particle" : "", "parse-names" : false, "suffix" : "" }, { "dropping-particle" : "", "family" : "Moore", "given" : "W.S.", "non-dropping-particle" : "", "parse-names" : false, "suffix" : "" }, { "dropping-particle" : "", "family" : "Yankovich", "given" : "T.", "non-dropping-particle" : "", "parse-names" : false, "suffix" : "" } ], "container-title" : "The Environmental Behavior of Radium", "id" : "ITEM-2", "issued" : { "date-parts" : [ [ "2014" ] ] }, "number-of-pages" : "33-105", "title" : "Radium in the Environment", "type" : "report" }, "uris" : [ "http://www.mendeley.com/documents/?uuid=a8022c27-927c-40b1-bff4-50c6e5d0b945" ] } ], "mendeley" : { "formattedCitation" : "(Beck &amp; Cochran, 2013; Fesenko, Carvalho, Martin, Moore, &amp; Yankovich, 2014)", "plainTextFormattedCitation" : "(Beck &amp; Cochran, 2013; Fesenko, Carvalho, Martin, Moore, &amp; Yankovich, 2014)", "previouslyFormattedCitation" : "(Beck &amp; Cochran, 2013; Fesenko, Carvalho, Martin, Moore, &amp; Yankovich, 2014)" }, "properties" : { "noteIndex" : 0 }, "schema" : "https://github.com/citation-style-language/schema/raw/master/csl-citation.json" }</w:instrText>
-      </w:r>
-      <w:r>
-        <w:fldChar w:fldCharType="separate"/>
-      </w:r>
-      <w:r>
-        <w:rPr>
-          <w:noProof/>
-        </w:rPr>
-        <w:t>(Beck &amp; Cochran, 2013; Fesenko, Carvalho, Martin, Moore, &amp; Yankovich, 2014)</w:t>
-      </w:r>
-      <w:r>
-        <w:fldChar w:fldCharType="end"/>
-      </w:r>
-      <w:r>
-        <w:t>.</w:t>
-      </w:r>
-    </w:p>
-    <w:p>
-      <w:r>
-        <w:t>DISCUSSION OF PYRITE</w:t>
-      </w:r>
-    </w:p>
-    <w:p>
-      <w:r>
-        <w:t>SECTION 3.3: IMPLICATIONS FOR RADIUM AS TRACER</w:t>
-      </w:r>
-      <w:r>
-        <w:tab/>
-      </w:r>
-    </w:p>
-    <w:p>
-      <w:pPr>
-        <w:ind w:firstLine="720"/>
-      </w:pPr>
-      <w:r>
-        <w:t>The presented experiments and associated modeling reveal that radium sorbs with varying extent to a variety of common oxi</w:t>
-      </w:r>
-      <w:r>
-        <w:t>dized iron</w:t>
-      </w:r>
-      <w:r>
-        <w:t xml:space="preserve"> minerals fou</w:t>
-      </w:r>
-      <w:r>
-        <w:t xml:space="preserve">nd in groundwater environments. </w:t>
-      </w:r>
-      <w:r>
-        <w:t>Previous studies of iron oxides have shown that they play an import</w:t>
-      </w:r>
-      <w:r>
-        <w:t>ant role as sorbents of radium, and we confirm this result. However, we also show that clay minerals, especially ones with significant cation exchange capacity, may play a similarly important, if not larger role in retarding radium transport</w:t>
-      </w:r>
-      <w:r>
-        <w:t xml:space="preserve"> compared to iron oxides alone</w:t>
-      </w:r>
-      <w:r>
-        <w:t>, especially in more acidic groundwater systems, such as mining wastes</w:t>
-      </w:r>
-      <w:r>
-        <w:t xml:space="preserve"> where oxide sorption is limited</w:t>
-      </w:r>
-      <w:r>
-        <w:t>. These results suggest that a broader range of minerals ought to be considered when building transport models of radium in natu</w:t>
-      </w:r>
-      <w:r>
-        <w:t xml:space="preserve">ral groundwater settings. </w:t>
-      </w:r>
-    </w:p>
-    <w:p>
-      <w:pPr>
-        <w:ind w:firstLine="720"/>
-      </w:pPr>
-      <w:r>
-        <w:t xml:space="preserve">Sulfide bearing iron minerals, which are common in reduced </w:t>
-      </w:r>
-      <w:proofErr w:type="spellStart"/>
-      <w:r>
-        <w:t>groundwaters</w:t>
-      </w:r>
-      <w:proofErr w:type="spellEnd"/>
-      <w:r>
-        <w:t xml:space="preserve"> may</w:t>
-      </w:r>
-      <w:r>
-        <w:t xml:space="preserve"> also</w:t>
-      </w:r>
-      <w:r>
-        <w:t xml:space="preserve"> play a more intricate role in </w:t>
-      </w:r>
-      <w:r>
-        <w:t xml:space="preserve">radium transport than first indicated by </w:t>
-      </w:r>
-      <w:r>
-        <w:t xml:space="preserve">the sorption results in this experiment. The experimental sulfide mineral was carefully cleaned </w:t>
-      </w:r>
-      <w:r>
-        <w:t xml:space="preserve">to remove iron oxide coatings, however, natural variability in redox state of groundwater can drive the formation of oxidized iron coatings that could then enhance radium retention. </w:t>
-      </w:r>
-      <w:r>
-        <w:t xml:space="preserve">This plays an important factor in </w:t>
-      </w:r>
-      <w:proofErr w:type="spellStart"/>
-      <w:r>
-        <w:t>groundwaters</w:t>
-      </w:r>
-      <w:proofErr w:type="spellEnd"/>
-      <w:r>
-        <w:t xml:space="preserve"> that experience natural or </w:t>
-      </w:r>
-      <w:proofErr w:type="spellStart"/>
-      <w:r>
-        <w:t>anthropogenically</w:t>
-      </w:r>
-      <w:proofErr w:type="spellEnd"/>
-      <w:r>
-        <w:t xml:space="preserve"> driven shifts in groundwater redox state. One area where this is crucial is in hydraulic fracturing, where anoxic shale brines are exposed to oxygenated water, which may result enhanced radium retention.</w:t>
-      </w:r>
-      <w:r>
-        <w:t xml:space="preserve"> The work here lays a path for improving models of radium transport, which can then be leveraged in efforts to use radium isotopes as a marker for hydraulic fracturing contamination. </w:t>
-      </w:r>
-      <w:r>
-        <w:t>They would allow for predictions not only of the timing of contamination events but also methods to back calculate the source of such events.</w:t>
+        <w:rPr>
+          <w:rFonts w:ascii="Calibri" w:hAnsi="Calibri" w:cs="Times New Roman"/>
+          <w:i/>
+          <w:iCs/>
+          <w:noProof/>
+          <w:szCs w:val="24"/>
+        </w:rPr>
+        <w:t>31</w:t>
+      </w:r>
+      <w:r>
+        <w:rPr>
+          <w:rFonts w:ascii="Calibri" w:hAnsi="Calibri" w:cs="Times New Roman"/>
+          <w:noProof/>
+          <w:szCs w:val="24"/>
+        </w:rPr>
+        <w:t>(5), 321–334. doi:10.1346/CCMN.1983.0310501</w:t>
       </w:r>
     </w:p>
     <w:p>
@@ -3169,21 +3331,12 @@
         </w:rPr>
       </w:pPr>
       <w:r>
-        <w:fldChar w:fldCharType="begin" w:fldLock="1"/>
-      </w:r>
-      <w:r>
-        <w:instrText xml:space="preserve">ADDIN Mendeley Bibliography CSL_BIBLIOGRAPHY </w:instrText>
-      </w:r>
-      <w:r>
-        <w:fldChar w:fldCharType="separate"/>
-      </w:r>
-      <w:r>
-        <w:rPr>
-          <w:rFonts w:ascii="Calibri" w:hAnsi="Calibri" w:cs="Times New Roman"/>
-          <w:noProof/>
-          <w:szCs w:val="24"/>
-        </w:rPr>
-        <w:t xml:space="preserve">Ames, L. L. (1983). Sorption of Trace Constituents from Aqueous Solutions onto Secondary Minerals. I. Uranium. </w:t>
+        <w:rPr>
+          <w:rFonts w:ascii="Calibri" w:hAnsi="Calibri" w:cs="Times New Roman"/>
+          <w:noProof/>
+          <w:szCs w:val="24"/>
+        </w:rPr>
+        <w:t xml:space="preserve">Axe, L., &amp; Anderson, P. R. (1995). Sr Diffusion and Reaction within Fe Oxides: Evaluation of the Rate-Limiting Mechanism for Sorption. </w:t>
       </w:r>
       <w:r>
         <w:rPr>
@@ -3193,7 +3346,7 @@
           <w:noProof/>
           <w:szCs w:val="24"/>
         </w:rPr>
-        <w:t>Clays and Clay Minerals</w:t>
+        <w:t>Journal of Colloid and Interface Science</w:t>
       </w:r>
       <w:r>
         <w:rPr>
@@ -3211,15 +3364,15 @@
           <w:noProof/>
           <w:szCs w:val="24"/>
         </w:rPr>
-        <w:t>31</w:t>
-      </w:r>
-      <w:r>
-        <w:rPr>
-          <w:rFonts w:ascii="Calibri" w:hAnsi="Calibri" w:cs="Times New Roman"/>
-          <w:noProof/>
-          <w:szCs w:val="24"/>
-        </w:rPr>
-        <w:t>(5), 321–334. doi:10.1346/CCMN.1983.0310501</w:t>
+        <w:t>175</w:t>
+      </w:r>
+      <w:r>
+        <w:rPr>
+          <w:rFonts w:ascii="Calibri" w:hAnsi="Calibri" w:cs="Times New Roman"/>
+          <w:noProof/>
+          <w:szCs w:val="24"/>
+        </w:rPr>
+        <w:t>(1), 157–165. doi:10.1006/jcis.1995.1441</w:t>
       </w:r>
     </w:p>
     <w:p>
@@ -3519,16 +3672,7 @@
           <w:noProof/>
           <w:szCs w:val="24"/>
         </w:rPr>
-        <w:t xml:space="preserve">Beneš, P., Strejc, P., Lukavec, Z., &amp; Borovec, Z. (1984). Interaction of radium with freshwater sediments </w:t>
-      </w:r>
-      <w:r>
-        <w:rPr>
-          <w:rFonts w:ascii="Calibri" w:hAnsi="Calibri" w:cs="Times New Roman"/>
-          <w:noProof/>
-          <w:szCs w:val="24"/>
-        </w:rPr>
-        <w:lastRenderedPageBreak/>
-        <w:t xml:space="preserve">and their mineral components. I. </w:t>
+        <w:t xml:space="preserve">Beneš, P., Strejc, P., Lukavec, Z., &amp; Borovec, Z. (1984). Interaction of radium with freshwater sediments and their mineral components. I. </w:t>
       </w:r>
       <w:r>
         <w:rPr>
@@ -3764,6 +3908,7 @@
           <w:noProof/>
           <w:szCs w:val="24"/>
         </w:rPr>
+        <w:lastRenderedPageBreak/>
         <w:t xml:space="preserve">Carroll, S. a, Roberts, S. K., Criscenti, L. J., &amp; O’Day, P. a. (2008). Surface complexation model for strontium sorption to amorphous silica and goethite. </w:t>
       </w:r>
       <w:r>
@@ -3823,7 +3968,7 @@
           <w:noProof/>
           <w:szCs w:val="24"/>
         </w:rPr>
-        <w:t xml:space="preserve">Catalette, H., Dumonceau, J., &amp; Ollar, P. (1998). Sorption of cesium, barium and europium on magnetite. </w:t>
+        <w:t xml:space="preserve">Dixit, S., &amp; Hering, J. G. (2003). Comparison of arsenic(V) and arsenic(III) sorption onto iron oxide minerals: implications for arsenic mobility. </w:t>
       </w:r>
       <w:r>
         <w:rPr>
@@ -3833,7 +3978,7 @@
           <w:noProof/>
           <w:szCs w:val="24"/>
         </w:rPr>
-        <w:t>Journal of Contaminant Hydrology</w:t>
+        <w:t>Environmental Science &amp; Technology</w:t>
       </w:r>
       <w:r>
         <w:rPr>
@@ -3851,15 +3996,15 @@
           <w:noProof/>
           <w:szCs w:val="24"/>
         </w:rPr>
-        <w:t>35</w:t>
-      </w:r>
-      <w:r>
-        <w:rPr>
-          <w:rFonts w:ascii="Calibri" w:hAnsi="Calibri" w:cs="Times New Roman"/>
-          <w:noProof/>
-          <w:szCs w:val="24"/>
-        </w:rPr>
-        <w:t>(1-3), 151–159. doi:10.1016/S0169-7722(98)00123-5</w:t>
+        <w:t>37</w:t>
+      </w:r>
+      <w:r>
+        <w:rPr>
+          <w:rFonts w:ascii="Calibri" w:hAnsi="Calibri" w:cs="Times New Roman"/>
+          <w:noProof/>
+          <w:szCs w:val="24"/>
+        </w:rPr>
+        <w:t>(18), 4182–9. Retrieved from http://www.ncbi.nlm.nih.gov/pubmed/14524451</w:t>
       </w:r>
     </w:p>
     <w:p>
@@ -3882,7 +4027,7 @@
           <w:noProof/>
           <w:szCs w:val="24"/>
         </w:rPr>
-        <w:t xml:space="preserve">Dixit, S., &amp; Hering, J. G. (2003). Comparison of arsenic(V) and arsenic(III) sorption onto iron oxide minerals: implications for arsenic mobility. </w:t>
+        <w:t xml:space="preserve">Dzombak, D., &amp; Morel, F. (1990). </w:t>
       </w:r>
       <w:r>
         <w:rPr>
@@ -3892,33 +4037,15 @@
           <w:noProof/>
           <w:szCs w:val="24"/>
         </w:rPr>
-        <w:t>Environmental Science &amp; Technology</w:t>
-      </w:r>
-      <w:r>
-        <w:rPr>
-          <w:rFonts w:ascii="Calibri" w:hAnsi="Calibri" w:cs="Times New Roman"/>
-          <w:noProof/>
-          <w:szCs w:val="24"/>
-        </w:rPr>
-        <w:t xml:space="preserve">, </w:t>
-      </w:r>
-      <w:r>
-        <w:rPr>
-          <w:rFonts w:ascii="Calibri" w:hAnsi="Calibri" w:cs="Times New Roman"/>
-          <w:i/>
-          <w:iCs/>
-          <w:noProof/>
-          <w:szCs w:val="24"/>
-        </w:rPr>
-        <w:t>37</w:t>
-      </w:r>
-      <w:r>
-        <w:rPr>
-          <w:rFonts w:ascii="Calibri" w:hAnsi="Calibri" w:cs="Times New Roman"/>
-          <w:noProof/>
-          <w:szCs w:val="24"/>
-        </w:rPr>
-        <w:t>(18), 4182–9. Retrieved from http://www.ncbi.nlm.nih.gov/pubmed/14524451</w:t>
+        <w:t>Surface Complexation Modeling: Hydrous Ferric Oxide</w:t>
+      </w:r>
+      <w:r>
+        <w:rPr>
+          <w:rFonts w:ascii="Calibri" w:hAnsi="Calibri" w:cs="Times New Roman"/>
+          <w:noProof/>
+          <w:szCs w:val="24"/>
+        </w:rPr>
+        <w:t>. New York, NY: Wiley.</w:t>
       </w:r>
     </w:p>
     <w:p>
@@ -3941,7 +4068,7 @@
           <w:noProof/>
           <w:szCs w:val="24"/>
         </w:rPr>
-        <w:t xml:space="preserve">Dzombak, D., &amp; Morel, F. (1990). </w:t>
+        <w:t xml:space="preserve">Fenter, P., Cheng, L., Rihs, S., Machesky, M. L., Bedzyk, M. J., &amp; Sturchio, N. C. (2000). Electrical Double-Layer Structure at the Rutile-Water Interface as Observed in Situ with Small-Period X-Ray Standing Waves. </w:t>
       </w:r>
       <w:r>
         <w:rPr>
@@ -3951,15 +4078,33 @@
           <w:noProof/>
           <w:szCs w:val="24"/>
         </w:rPr>
-        <w:t>Surface Complexation Modeling: Hydrous Ferric Oxide</w:t>
-      </w:r>
-      <w:r>
-        <w:rPr>
-          <w:rFonts w:ascii="Calibri" w:hAnsi="Calibri" w:cs="Times New Roman"/>
-          <w:noProof/>
-          <w:szCs w:val="24"/>
-        </w:rPr>
-        <w:t>. New York, NY: Wiley.</w:t>
+        <w:t>Journal of Colloid and Interface Science</w:t>
+      </w:r>
+      <w:r>
+        <w:rPr>
+          <w:rFonts w:ascii="Calibri" w:hAnsi="Calibri" w:cs="Times New Roman"/>
+          <w:noProof/>
+          <w:szCs w:val="24"/>
+        </w:rPr>
+        <w:t xml:space="preserve">, </w:t>
+      </w:r>
+      <w:r>
+        <w:rPr>
+          <w:rFonts w:ascii="Calibri" w:hAnsi="Calibri" w:cs="Times New Roman"/>
+          <w:i/>
+          <w:iCs/>
+          <w:noProof/>
+          <w:szCs w:val="24"/>
+        </w:rPr>
+        <w:t>225</w:t>
+      </w:r>
+      <w:r>
+        <w:rPr>
+          <w:rFonts w:ascii="Calibri" w:hAnsi="Calibri" w:cs="Times New Roman"/>
+          <w:noProof/>
+          <w:szCs w:val="24"/>
+        </w:rPr>
+        <w:t>, 154–165. doi:10.1006/jcis.2000.6756</w:t>
       </w:r>
     </w:p>
     <w:p>
@@ -3982,7 +4127,7 @@
           <w:noProof/>
           <w:szCs w:val="24"/>
         </w:rPr>
-        <w:t xml:space="preserve">Fenter, P., Cheng, L., Rihs, S., Machesky, M. L., Bedzyk, M. J., &amp; Sturchio, N. C. (2000). Electrical Double-Layer Structure at the Rutile-Water Interface as Observed in Situ with Small-Period X-Ray Standing Waves. </w:t>
+        <w:t xml:space="preserve">Fesenko, S., Carvalho, F., Martin, P., Moore, W. S., &amp; Yankovich, T. (2014). </w:t>
       </w:r>
       <w:r>
         <w:rPr>
@@ -3992,15 +4137,15 @@
           <w:noProof/>
           <w:szCs w:val="24"/>
         </w:rPr>
-        <w:t>Journal of Colloid and Interface Science</w:t>
-      </w:r>
-      <w:r>
-        <w:rPr>
-          <w:rFonts w:ascii="Calibri" w:hAnsi="Calibri" w:cs="Times New Roman"/>
-          <w:noProof/>
-          <w:szCs w:val="24"/>
-        </w:rPr>
-        <w:t xml:space="preserve">, </w:t>
+        <w:t>Radium in the Environment</w:t>
+      </w:r>
+      <w:r>
+        <w:rPr>
+          <w:rFonts w:ascii="Calibri" w:hAnsi="Calibri" w:cs="Times New Roman"/>
+          <w:noProof/>
+          <w:szCs w:val="24"/>
+        </w:rPr>
+        <w:t xml:space="preserve">. </w:t>
       </w:r>
       <w:r>
         <w:rPr>
@@ -4010,15 +4155,15 @@
           <w:noProof/>
           <w:szCs w:val="24"/>
         </w:rPr>
-        <w:t>225</w:t>
-      </w:r>
-      <w:r>
-        <w:rPr>
-          <w:rFonts w:ascii="Calibri" w:hAnsi="Calibri" w:cs="Times New Roman"/>
-          <w:noProof/>
-          <w:szCs w:val="24"/>
-        </w:rPr>
-        <w:t>, 154–165. doi:10.1006/jcis.2000.6756</w:t>
+        <w:t>The Environmental Behavior of Radium</w:t>
+      </w:r>
+      <w:r>
+        <w:rPr>
+          <w:rFonts w:ascii="Calibri" w:hAnsi="Calibri" w:cs="Times New Roman"/>
+          <w:noProof/>
+          <w:szCs w:val="24"/>
+        </w:rPr>
+        <w:t>.</w:t>
       </w:r>
     </w:p>
     <w:p>
@@ -4041,7 +4186,7 @@
           <w:noProof/>
           <w:szCs w:val="24"/>
         </w:rPr>
-        <w:t xml:space="preserve">Fesenko, S., Carvalho, F., Martin, P., Moore, W. S., &amp; Yankovich, T. (2014). </w:t>
+        <w:t xml:space="preserve">Gonneea, M. E., Morris, P. J., Dulaiova, H., &amp; Charette, M. a. (2008). New perspectives on radium behavior within a subterranean estuary. </w:t>
       </w:r>
       <w:r>
         <w:rPr>
@@ -4051,15 +4196,15 @@
           <w:noProof/>
           <w:szCs w:val="24"/>
         </w:rPr>
-        <w:t>Radium in the Environment</w:t>
-      </w:r>
-      <w:r>
-        <w:rPr>
-          <w:rFonts w:ascii="Calibri" w:hAnsi="Calibri" w:cs="Times New Roman"/>
-          <w:noProof/>
-          <w:szCs w:val="24"/>
-        </w:rPr>
-        <w:t xml:space="preserve">. </w:t>
+        <w:t>Marine Chemistry</w:t>
+      </w:r>
+      <w:r>
+        <w:rPr>
+          <w:rFonts w:ascii="Calibri" w:hAnsi="Calibri" w:cs="Times New Roman"/>
+          <w:noProof/>
+          <w:szCs w:val="24"/>
+        </w:rPr>
+        <w:t xml:space="preserve">, </w:t>
       </w:r>
       <w:r>
         <w:rPr>
@@ -4069,15 +4214,15 @@
           <w:noProof/>
           <w:szCs w:val="24"/>
         </w:rPr>
-        <w:t>The Environmental Behavior of Radium</w:t>
-      </w:r>
-      <w:r>
-        <w:rPr>
-          <w:rFonts w:ascii="Calibri" w:hAnsi="Calibri" w:cs="Times New Roman"/>
-          <w:noProof/>
-          <w:szCs w:val="24"/>
-        </w:rPr>
-        <w:t>.</w:t>
+        <w:t>109</w:t>
+      </w:r>
+      <w:r>
+        <w:rPr>
+          <w:rFonts w:ascii="Calibri" w:hAnsi="Calibri" w:cs="Times New Roman"/>
+          <w:noProof/>
+          <w:szCs w:val="24"/>
+        </w:rPr>
+        <w:t>(3-4), 250–267. doi:10.1016/j.marchem.2007.12.002</w:t>
       </w:r>
     </w:p>
     <w:p>
@@ -4100,7 +4245,7 @@
           <w:noProof/>
           <w:szCs w:val="24"/>
         </w:rPr>
-        <w:t xml:space="preserve">Gonneea, M. E., Morris, P. J., Dulaiova, H., &amp; Charette, M. a. (2008). New perspectives on radium behavior within a subterranean estuary. </w:t>
+        <w:t xml:space="preserve">Gorgeon, L. (1994). </w:t>
       </w:r>
       <w:r>
         <w:rPr>
@@ -4110,33 +4255,15 @@
           <w:noProof/>
           <w:szCs w:val="24"/>
         </w:rPr>
-        <w:t>Marine Chemistry</w:t>
-      </w:r>
-      <w:r>
-        <w:rPr>
-          <w:rFonts w:ascii="Calibri" w:hAnsi="Calibri" w:cs="Times New Roman"/>
-          <w:noProof/>
-          <w:szCs w:val="24"/>
-        </w:rPr>
-        <w:t xml:space="preserve">, </w:t>
-      </w:r>
-      <w:r>
-        <w:rPr>
-          <w:rFonts w:ascii="Calibri" w:hAnsi="Calibri" w:cs="Times New Roman"/>
-          <w:i/>
-          <w:iCs/>
-          <w:noProof/>
-          <w:szCs w:val="24"/>
-        </w:rPr>
-        <w:t>109</w:t>
-      </w:r>
-      <w:r>
-        <w:rPr>
-          <w:rFonts w:ascii="Calibri" w:hAnsi="Calibri" w:cs="Times New Roman"/>
-          <w:noProof/>
-          <w:szCs w:val="24"/>
-        </w:rPr>
-        <w:t>(3-4), 250–267. doi:10.1016/j.marchem.2007.12.002</w:t>
+        <w:t>Contribution à la Modélisation Physico-Chimique de la Retention de Radioéléments à Vie Longue par des Matériaux Argileux</w:t>
+      </w:r>
+      <w:r>
+        <w:rPr>
+          <w:rFonts w:ascii="Calibri" w:hAnsi="Calibri" w:cs="Times New Roman"/>
+          <w:noProof/>
+          <w:szCs w:val="24"/>
+        </w:rPr>
+        <w:t>. Universite Paris.</w:t>
       </w:r>
     </w:p>
     <w:p>
@@ -4336,8 +4463,7 @@
           <w:noProof/>
           <w:szCs w:val="24"/>
         </w:rPr>
-        <w:lastRenderedPageBreak/>
-        <w:t xml:space="preserve">Kraepiel, A., Keiler, K. C., &amp; Morel, F. M. M. (1999). A Model for Metal Adsorption on Montmorillonite. </w:t>
+        <w:t xml:space="preserve">Kornicker, W. A., &amp; Morse, J. W. (1991). Interactions of divalent cations with the surface of pyrite. </w:t>
       </w:r>
       <w:r>
         <w:rPr>
@@ -4347,7 +4473,7 @@
           <w:noProof/>
           <w:szCs w:val="24"/>
         </w:rPr>
-        <w:t>Journal of Colloid and Interface Science</w:t>
+        <w:t>Geochimica et Cosmochimica Acta</w:t>
       </w:r>
       <w:r>
         <w:rPr>
@@ -4365,15 +4491,15 @@
           <w:noProof/>
           <w:szCs w:val="24"/>
         </w:rPr>
-        <w:t>210</w:t>
-      </w:r>
-      <w:r>
-        <w:rPr>
-          <w:rFonts w:ascii="Calibri" w:hAnsi="Calibri" w:cs="Times New Roman"/>
-          <w:noProof/>
-          <w:szCs w:val="24"/>
-        </w:rPr>
-        <w:t>(1), 43–54. doi:10.1006/jcis.1998.5947</w:t>
+        <w:t>55</w:t>
+      </w:r>
+      <w:r>
+        <w:rPr>
+          <w:rFonts w:ascii="Calibri" w:hAnsi="Calibri" w:cs="Times New Roman"/>
+          <w:noProof/>
+          <w:szCs w:val="24"/>
+        </w:rPr>
+        <w:t>(8), 2159–2171. doi:10.1016/0016-7037(91)90094-L</w:t>
       </w:r>
     </w:p>
     <w:p>
@@ -4396,7 +4522,7 @@
           <w:noProof/>
           <w:szCs w:val="24"/>
         </w:rPr>
-        <w:t xml:space="preserve">Lauer, N., &amp; Vengosh, A. (2016). Age Dating Oil and Gas Wastewater Spills Using Radium Isotopes and Their Decay Products in Impacted Soil and Sediment. </w:t>
+        <w:t xml:space="preserve">Kraepiel, A., Keiler, K. C., &amp; Morel, F. M. M. (1999). A Model for Metal Adsorption on Montmorillonite. </w:t>
       </w:r>
       <w:r>
         <w:rPr>
@@ -4406,15 +4532,33 @@
           <w:noProof/>
           <w:szCs w:val="24"/>
         </w:rPr>
-        <w:t>Environmental Science &amp; Technology Letters</w:t>
-      </w:r>
-      <w:r>
-        <w:rPr>
-          <w:rFonts w:ascii="Calibri" w:hAnsi="Calibri" w:cs="Times New Roman"/>
-          <w:noProof/>
-          <w:szCs w:val="24"/>
-        </w:rPr>
-        <w:t>, acs.estlett.6b00118. doi:10.1021/acs.estlett.6b00118</w:t>
+        <w:t>Journal of Colloid and Interface Science</w:t>
+      </w:r>
+      <w:r>
+        <w:rPr>
+          <w:rFonts w:ascii="Calibri" w:hAnsi="Calibri" w:cs="Times New Roman"/>
+          <w:noProof/>
+          <w:szCs w:val="24"/>
+        </w:rPr>
+        <w:t xml:space="preserve">, </w:t>
+      </w:r>
+      <w:r>
+        <w:rPr>
+          <w:rFonts w:ascii="Calibri" w:hAnsi="Calibri" w:cs="Times New Roman"/>
+          <w:i/>
+          <w:iCs/>
+          <w:noProof/>
+          <w:szCs w:val="24"/>
+        </w:rPr>
+        <w:t>210</w:t>
+      </w:r>
+      <w:r>
+        <w:rPr>
+          <w:rFonts w:ascii="Calibri" w:hAnsi="Calibri" w:cs="Times New Roman"/>
+          <w:noProof/>
+          <w:szCs w:val="24"/>
+        </w:rPr>
+        <w:t>(1), 43–54. doi:10.1006/jcis.1998.5947</w:t>
       </w:r>
     </w:p>
     <w:p>
@@ -4437,7 +4581,7 @@
           <w:noProof/>
           <w:szCs w:val="24"/>
         </w:rPr>
-        <w:t xml:space="preserve">Moore, W. S. (2003). Sources and fluxes of submarine groundwater discharge delineated by radium isotopes. </w:t>
+        <w:t xml:space="preserve">Lauer, N., &amp; Vengosh, A. (2016). Age Dating Oil and Gas Wastewater Spills Using Radium Isotopes and Their Decay Products in Impacted Soil and Sediment. </w:t>
       </w:r>
       <w:r>
         <w:rPr>
@@ -4447,33 +4591,15 @@
           <w:noProof/>
           <w:szCs w:val="24"/>
         </w:rPr>
-        <w:t>Biogeochemistry</w:t>
-      </w:r>
-      <w:r>
-        <w:rPr>
-          <w:rFonts w:ascii="Calibri" w:hAnsi="Calibri" w:cs="Times New Roman"/>
-          <w:noProof/>
-          <w:szCs w:val="24"/>
-        </w:rPr>
-        <w:t xml:space="preserve">, </w:t>
-      </w:r>
-      <w:r>
-        <w:rPr>
-          <w:rFonts w:ascii="Calibri" w:hAnsi="Calibri" w:cs="Times New Roman"/>
-          <w:i/>
-          <w:iCs/>
-          <w:noProof/>
-          <w:szCs w:val="24"/>
-        </w:rPr>
-        <w:t>66</w:t>
-      </w:r>
-      <w:r>
-        <w:rPr>
-          <w:rFonts w:ascii="Calibri" w:hAnsi="Calibri" w:cs="Times New Roman"/>
-          <w:noProof/>
-          <w:szCs w:val="24"/>
-        </w:rPr>
-        <w:t>(1), 75–93. doi:10.1023/B:BIOG.0000006065.77764.a0</w:t>
+        <w:t>Environmental Science &amp; Technology Letters</w:t>
+      </w:r>
+      <w:r>
+        <w:rPr>
+          <w:rFonts w:ascii="Calibri" w:hAnsi="Calibri" w:cs="Times New Roman"/>
+          <w:noProof/>
+          <w:szCs w:val="24"/>
+        </w:rPr>
+        <w:t>, acs.estlett.6b00118. doi:10.1021/acs.estlett.6b00118</w:t>
       </w:r>
     </w:p>
     <w:p>
@@ -4496,7 +4622,7 @@
           <w:noProof/>
           <w:szCs w:val="24"/>
         </w:rPr>
-        <w:t xml:space="preserve">Naveau, A., Monteil-Rivera, F., Dumonceau, J., Catalette, H., &amp; Simoni, E. (2006). Sorption of Sr(II) and Eu(III) onto pyrite under different redox potential conditions. </w:t>
+        <w:t xml:space="preserve">Moore, W. S. (2003). Sources and fluxes of submarine groundwater discharge delineated by radium isotopes. </w:t>
       </w:r>
       <w:r>
         <w:rPr>
@@ -4506,7 +4632,7 @@
           <w:noProof/>
           <w:szCs w:val="24"/>
         </w:rPr>
-        <w:t>Journal of Colloid and Interface Science</w:t>
+        <w:t>Biogeochemistry</w:t>
       </w:r>
       <w:r>
         <w:rPr>
@@ -4524,15 +4650,15 @@
           <w:noProof/>
           <w:szCs w:val="24"/>
         </w:rPr>
-        <w:t>293</w:t>
-      </w:r>
-      <w:r>
-        <w:rPr>
-          <w:rFonts w:ascii="Calibri" w:hAnsi="Calibri" w:cs="Times New Roman"/>
-          <w:noProof/>
-          <w:szCs w:val="24"/>
-        </w:rPr>
-        <w:t>(1), 27–35. doi:10.1016/j.jcis.2005.06.049</w:t>
+        <w:t>66</w:t>
+      </w:r>
+      <w:r>
+        <w:rPr>
+          <w:rFonts w:ascii="Calibri" w:hAnsi="Calibri" w:cs="Times New Roman"/>
+          <w:noProof/>
+          <w:szCs w:val="24"/>
+        </w:rPr>
+        <w:t>(1), 75–93. doi:10.1023/B:BIOG.0000006065.77764.a0</w:t>
       </w:r>
     </w:p>
     <w:p>
@@ -4555,7 +4681,7 @@
           <w:noProof/>
           <w:szCs w:val="24"/>
         </w:rPr>
-        <w:t xml:space="preserve">Nirdosh, I., Trembley, W., &amp; Johnson, C. (1990). Adsorption-desorption studies on the 226Ra-hydrated metal oxide systems. </w:t>
+        <w:t xml:space="preserve">Murphy, R., &amp; Strongin, D. (2009). Surface reactivity of pyrite and related sulfides. </w:t>
       </w:r>
       <w:r>
         <w:rPr>
@@ -4565,7 +4691,7 @@
           <w:noProof/>
           <w:szCs w:val="24"/>
         </w:rPr>
-        <w:t>Hydrometallurgy</w:t>
+        <w:t>Surface Science Reports</w:t>
       </w:r>
       <w:r>
         <w:rPr>
@@ -4583,15 +4709,15 @@
           <w:noProof/>
           <w:szCs w:val="24"/>
         </w:rPr>
-        <w:t>24</w:t>
-      </w:r>
-      <w:r>
-        <w:rPr>
-          <w:rFonts w:ascii="Calibri" w:hAnsi="Calibri" w:cs="Times New Roman"/>
-          <w:noProof/>
-          <w:szCs w:val="24"/>
-        </w:rPr>
-        <w:t>(2), 237–248. doi:10.1016/0304-386X(90)90089-K</w:t>
+        <w:t>64</w:t>
+      </w:r>
+      <w:r>
+        <w:rPr>
+          <w:rFonts w:ascii="Calibri" w:hAnsi="Calibri" w:cs="Times New Roman"/>
+          <w:noProof/>
+          <w:szCs w:val="24"/>
+        </w:rPr>
+        <w:t>(1), 1–45. doi:10.1016/j.surfrep.2008.09.002</w:t>
       </w:r>
     </w:p>
     <w:p>
@@ -4614,7 +4740,16 @@
           <w:noProof/>
           <w:szCs w:val="24"/>
         </w:rPr>
-        <w:t xml:space="preserve">Parkhurst, D. L., &amp; Appela, C. A. J. (2013). </w:t>
+        <w:t xml:space="preserve">Naveau, A., Monteil-Rivera, F., Dumonceau, J., Catalette, H., &amp; Simoni, E. (2006). Sorption of Sr(II) and </w:t>
+      </w:r>
+      <w:r>
+        <w:rPr>
+          <w:rFonts w:ascii="Calibri" w:hAnsi="Calibri" w:cs="Times New Roman"/>
+          <w:noProof/>
+          <w:szCs w:val="24"/>
+        </w:rPr>
+        <w:lastRenderedPageBreak/>
+        <w:t xml:space="preserve">Eu(III) onto pyrite under different redox potential conditions. </w:t>
       </w:r>
       <w:r>
         <w:rPr>
@@ -4624,15 +4759,15 @@
           <w:noProof/>
           <w:szCs w:val="24"/>
         </w:rPr>
-        <w:t>Description of Input and Examples for PHREEQC Version 3 — A Computer Program for Speciation , Batch-Reaction , One-Dimensional Transport , and Inverse Geochemical Calculations Chapter 43 of</w:t>
-      </w:r>
-      <w:r>
-        <w:rPr>
-          <w:rFonts w:ascii="Calibri" w:hAnsi="Calibri" w:cs="Times New Roman"/>
-          <w:noProof/>
-          <w:szCs w:val="24"/>
-        </w:rPr>
-        <w:t xml:space="preserve">. </w:t>
+        <w:t>Journal of Colloid and Interface Science</w:t>
+      </w:r>
+      <w:r>
+        <w:rPr>
+          <w:rFonts w:ascii="Calibri" w:hAnsi="Calibri" w:cs="Times New Roman"/>
+          <w:noProof/>
+          <w:szCs w:val="24"/>
+        </w:rPr>
+        <w:t xml:space="preserve">, </w:t>
       </w:r>
       <w:r>
         <w:rPr>
@@ -4642,15 +4777,15 @@
           <w:noProof/>
           <w:szCs w:val="24"/>
         </w:rPr>
-        <w:t>U.S. Geological Survey Techniques and Methods</w:t>
-      </w:r>
-      <w:r>
-        <w:rPr>
-          <w:rFonts w:ascii="Calibri" w:hAnsi="Calibri" w:cs="Times New Roman"/>
-          <w:noProof/>
-          <w:szCs w:val="24"/>
-        </w:rPr>
-        <w:t>. Retrieved from http://pubs.usgs.gov/tm/06/a43/</w:t>
+        <w:t>293</w:t>
+      </w:r>
+      <w:r>
+        <w:rPr>
+          <w:rFonts w:ascii="Calibri" w:hAnsi="Calibri" w:cs="Times New Roman"/>
+          <w:noProof/>
+          <w:szCs w:val="24"/>
+        </w:rPr>
+        <w:t>(1), 27–35. doi:10.1016/j.jcis.2005.06.049</w:t>
       </w:r>
     </w:p>
     <w:p>
@@ -4673,7 +4808,7 @@
           <w:noProof/>
           <w:szCs w:val="24"/>
         </w:rPr>
-        <w:t xml:space="preserve">Rahnemaie, R., Hiemstra, T., &amp; van Riemsdijk, W. H. (2006). Inner- and outer-sphere complexation of ions at the goethite-solution interface. </w:t>
+        <w:t xml:space="preserve">Naveau, A., Monteil-Rivera, F., Guillon, E., &amp; Dumonceau, J. (2007). Interactions of aqueous selenium (-II) and (IV) with metallic sulfide surfaces. </w:t>
       </w:r>
       <w:r>
         <w:rPr>
@@ -4683,7 +4818,7 @@
           <w:noProof/>
           <w:szCs w:val="24"/>
         </w:rPr>
-        <w:t>Journal of Colloid and Interface Science</w:t>
+        <w:t>Environmental Science and Technology</w:t>
       </w:r>
       <w:r>
         <w:rPr>
@@ -4701,15 +4836,15 @@
           <w:noProof/>
           <w:szCs w:val="24"/>
         </w:rPr>
-        <w:t>297</w:t>
-      </w:r>
-      <w:r>
-        <w:rPr>
-          <w:rFonts w:ascii="Calibri" w:hAnsi="Calibri" w:cs="Times New Roman"/>
-          <w:noProof/>
-          <w:szCs w:val="24"/>
-        </w:rPr>
-        <w:t>(2), 379–388. doi:10.1016/j.jcis.2005.11.003</w:t>
+        <w:t>41</w:t>
+      </w:r>
+      <w:r>
+        <w:rPr>
+          <w:rFonts w:ascii="Calibri" w:hAnsi="Calibri" w:cs="Times New Roman"/>
+          <w:noProof/>
+          <w:szCs w:val="24"/>
+        </w:rPr>
+        <w:t>(15), 5376–5382. doi:10.1021/es0704481</w:t>
       </w:r>
     </w:p>
     <w:p>
@@ -4732,7 +4867,7 @@
           <w:noProof/>
           <w:szCs w:val="24"/>
         </w:rPr>
-        <w:t xml:space="preserve">Sahai, N., Carroll, S. A., Roberts, S., &amp; O’Day, P. A. (2000). X-Ray Absorption Spectroscopy of Strontium(II) Coordination. </w:t>
+        <w:t xml:space="preserve">Nirdosh, I., Trembley, W., &amp; Johnson, C. (1990). Adsorption-desorption studies on the 226Ra-hydrated metal oxide systems. </w:t>
       </w:r>
       <w:r>
         <w:rPr>
@@ -4742,7 +4877,7 @@
           <w:noProof/>
           <w:szCs w:val="24"/>
         </w:rPr>
-        <w:t>Journal of Colloid and Interface Science</w:t>
+        <w:t>Hydrometallurgy</w:t>
       </w:r>
       <w:r>
         <w:rPr>
@@ -4760,15 +4895,15 @@
           <w:noProof/>
           <w:szCs w:val="24"/>
         </w:rPr>
-        <w:t>222</w:t>
-      </w:r>
-      <w:r>
-        <w:rPr>
-          <w:rFonts w:ascii="Calibri" w:hAnsi="Calibri" w:cs="Times New Roman"/>
-          <w:noProof/>
-          <w:szCs w:val="24"/>
-        </w:rPr>
-        <w:t>(2), 198–212. doi:10.1006/jcis.1999.6562</w:t>
+        <w:t>24</w:t>
+      </w:r>
+      <w:r>
+        <w:rPr>
+          <w:rFonts w:ascii="Calibri" w:hAnsi="Calibri" w:cs="Times New Roman"/>
+          <w:noProof/>
+          <w:szCs w:val="24"/>
+        </w:rPr>
+        <w:t>(2), 237–248. doi:10.1016/0304-386X(90)90089-K</w:t>
       </w:r>
     </w:p>
     <w:p>
@@ -4791,7 +4926,7 @@
           <w:noProof/>
           <w:szCs w:val="24"/>
         </w:rPr>
-        <w:t xml:space="preserve">Sajih, M., Bryan, N. D., Livens, F. R., Vaughan, D. J., Descostes, M., Phrommavanh, V., … Morris, K. (2014a). Adsorption of radium and barium on goethite and ferrihydrite: A kinetic and surface complexation modelling study. </w:t>
+        <w:t xml:space="preserve">Parkhurst, D. L., &amp; Appela, C. A. J. (2013). </w:t>
       </w:r>
       <w:r>
         <w:rPr>
@@ -4801,15 +4936,15 @@
           <w:noProof/>
           <w:szCs w:val="24"/>
         </w:rPr>
-        <w:t>Geochimica et Cosmochimica Acta</w:t>
-      </w:r>
-      <w:r>
-        <w:rPr>
-          <w:rFonts w:ascii="Calibri" w:hAnsi="Calibri" w:cs="Times New Roman"/>
-          <w:noProof/>
-          <w:szCs w:val="24"/>
-        </w:rPr>
-        <w:t xml:space="preserve">, </w:t>
+        <w:t>Description of Input and Examples for PHREEQC Version 3 — A Computer Program for Speciation , Batch-Reaction , One-Dimensional Transport , and Inverse Geochemical Calculations Chapter 43 of</w:t>
+      </w:r>
+      <w:r>
+        <w:rPr>
+          <w:rFonts w:ascii="Calibri" w:hAnsi="Calibri" w:cs="Times New Roman"/>
+          <w:noProof/>
+          <w:szCs w:val="24"/>
+        </w:rPr>
+        <w:t xml:space="preserve">. </w:t>
       </w:r>
       <w:r>
         <w:rPr>
@@ -4819,15 +4954,15 @@
           <w:noProof/>
           <w:szCs w:val="24"/>
         </w:rPr>
-        <w:t>146</w:t>
-      </w:r>
-      <w:r>
-        <w:rPr>
-          <w:rFonts w:ascii="Calibri" w:hAnsi="Calibri" w:cs="Times New Roman"/>
-          <w:noProof/>
-          <w:szCs w:val="24"/>
-        </w:rPr>
-        <w:t>, 150–163. doi:10.1016/j.gca.2014.10.008</w:t>
+        <w:t>U.S. Geological Survey Techniques and Methods</w:t>
+      </w:r>
+      <w:r>
+        <w:rPr>
+          <w:rFonts w:ascii="Calibri" w:hAnsi="Calibri" w:cs="Times New Roman"/>
+          <w:noProof/>
+          <w:szCs w:val="24"/>
+        </w:rPr>
+        <w:t>. Retrieved from http://pubs.usgs.gov/tm/06/a43/</w:t>
       </w:r>
     </w:p>
     <w:p>
@@ -4850,7 +4985,7 @@
           <w:noProof/>
           <w:szCs w:val="24"/>
         </w:rPr>
-        <w:t xml:space="preserve">Sajih, M., Bryan, N. D., Livens, F. R., Vaughan, D. J., Descostes, M., Phrommavanh, V., … Morris, K. (2014b). Adsorption of radium and barium on goethite and ferrihydrite: A kinetic and surface complexation modelling study: SUPPLEMENTARY DATA. </w:t>
+        <w:t xml:space="preserve">Rahnemaie, R., Hiemstra, T., &amp; van Riemsdijk, W. H. (2006). Inner- and outer-sphere complexation of ions at the goethite-solution interface. </w:t>
       </w:r>
       <w:r>
         <w:rPr>
@@ -4860,7 +4995,7 @@
           <w:noProof/>
           <w:szCs w:val="24"/>
         </w:rPr>
-        <w:t>Geochimica et Cosmochimica Acta</w:t>
+        <w:t>Journal of Colloid and Interface Science</w:t>
       </w:r>
       <w:r>
         <w:rPr>
@@ -4878,15 +5013,15 @@
           <w:noProof/>
           <w:szCs w:val="24"/>
         </w:rPr>
-        <w:t>146</w:t>
-      </w:r>
-      <w:r>
-        <w:rPr>
-          <w:rFonts w:ascii="Calibri" w:hAnsi="Calibri" w:cs="Times New Roman"/>
-          <w:noProof/>
-          <w:szCs w:val="24"/>
-        </w:rPr>
-        <w:t>, 150–163. doi:10.1016/j.gca.2014.10.008</w:t>
+        <w:t>297</w:t>
+      </w:r>
+      <w:r>
+        <w:rPr>
+          <w:rFonts w:ascii="Calibri" w:hAnsi="Calibri" w:cs="Times New Roman"/>
+          <w:noProof/>
+          <w:szCs w:val="24"/>
+        </w:rPr>
+        <w:t>(2), 379–388. doi:10.1016/j.jcis.2005.11.003</w:t>
       </w:r>
     </w:p>
     <w:p>
@@ -4909,7 +5044,7 @@
           <w:noProof/>
           <w:szCs w:val="24"/>
         </w:rPr>
-        <w:t xml:space="preserve">Schwertmann, U., &amp; Cornell, R. (2000). </w:t>
+        <w:t xml:space="preserve">Sahai, N., Carroll, S. A., Roberts, S., &amp; O’Day, P. A. (2000). X-Ray Absorption Spectroscopy of Strontium(II) Coordination. </w:t>
       </w:r>
       <w:r>
         <w:rPr>
@@ -4919,15 +5054,15 @@
           <w:noProof/>
           <w:szCs w:val="24"/>
         </w:rPr>
-        <w:t>Iron Oxides in the Laboratary</w:t>
-      </w:r>
-      <w:r>
-        <w:rPr>
-          <w:rFonts w:ascii="Calibri" w:hAnsi="Calibri" w:cs="Times New Roman"/>
-          <w:noProof/>
-          <w:szCs w:val="24"/>
-        </w:rPr>
-        <w:t xml:space="preserve">. </w:t>
+        <w:t>Journal of Colloid and Interface Science</w:t>
+      </w:r>
+      <w:r>
+        <w:rPr>
+          <w:rFonts w:ascii="Calibri" w:hAnsi="Calibri" w:cs="Times New Roman"/>
+          <w:noProof/>
+          <w:szCs w:val="24"/>
+        </w:rPr>
+        <w:t xml:space="preserve">, </w:t>
       </w:r>
       <w:r>
         <w:rPr>
@@ -4937,15 +5072,15 @@
           <w:noProof/>
           <w:szCs w:val="24"/>
         </w:rPr>
-        <w:t>Wiley-VCH Verlag Gmbh</w:t>
-      </w:r>
-      <w:r>
-        <w:rPr>
-          <w:rFonts w:ascii="Calibri" w:hAnsi="Calibri" w:cs="Times New Roman"/>
-          <w:noProof/>
-          <w:szCs w:val="24"/>
-        </w:rPr>
-        <w:t>. Weinheim, Germany: Wiley-VCH Verlag GmbH. doi:10.1002/9783527613229</w:t>
+        <w:t>222</w:t>
+      </w:r>
+      <w:r>
+        <w:rPr>
+          <w:rFonts w:ascii="Calibri" w:hAnsi="Calibri" w:cs="Times New Roman"/>
+          <w:noProof/>
+          <w:szCs w:val="24"/>
+        </w:rPr>
+        <w:t>(2), 198–212. doi:10.1006/jcis.1999.6562</w:t>
       </w:r>
     </w:p>
     <w:p>
@@ -4968,7 +5103,7 @@
           <w:noProof/>
           <w:szCs w:val="24"/>
         </w:rPr>
-        <w:t xml:space="preserve">Small, T. D., Warren, L. A., &amp; Roden, E. E. (1999). Sorption of Strontium by Bacteria , Fe ( III ) Oxide , and Bacteria - Fe ( III ) Oxide Composites, </w:t>
+        <w:t xml:space="preserve">Sajih, M., Bryan, N. D., Livens, F. R., Vaughan, D. J., Descostes, M., Phrommavanh, V., … Morris, K. (2014a). Adsorption of radium and barium on goethite and ferrihydrite: A kinetic and surface complexation modelling study. </w:t>
       </w:r>
       <w:r>
         <w:rPr>
@@ -4978,15 +5113,33 @@
           <w:noProof/>
           <w:szCs w:val="24"/>
         </w:rPr>
-        <w:t>33</w:t>
-      </w:r>
-      <w:r>
-        <w:rPr>
-          <w:rFonts w:ascii="Calibri" w:hAnsi="Calibri" w:cs="Times New Roman"/>
-          <w:noProof/>
-          <w:szCs w:val="24"/>
-        </w:rPr>
-        <w:t>(24), 4465–4470.</w:t>
+        <w:t>Geochimica et Cosmochimica Acta</w:t>
+      </w:r>
+      <w:r>
+        <w:rPr>
+          <w:rFonts w:ascii="Calibri" w:hAnsi="Calibri" w:cs="Times New Roman"/>
+          <w:noProof/>
+          <w:szCs w:val="24"/>
+        </w:rPr>
+        <w:t xml:space="preserve">, </w:t>
+      </w:r>
+      <w:r>
+        <w:rPr>
+          <w:rFonts w:ascii="Calibri" w:hAnsi="Calibri" w:cs="Times New Roman"/>
+          <w:i/>
+          <w:iCs/>
+          <w:noProof/>
+          <w:szCs w:val="24"/>
+        </w:rPr>
+        <w:t>146</w:t>
+      </w:r>
+      <w:r>
+        <w:rPr>
+          <w:rFonts w:ascii="Calibri" w:hAnsi="Calibri" w:cs="Times New Roman"/>
+          <w:noProof/>
+          <w:szCs w:val="24"/>
+        </w:rPr>
+        <w:t>, 150–163. doi:10.1016/j.gca.2014.10.008</w:t>
       </w:r>
     </w:p>
     <w:p>
@@ -5009,7 +5162,7 @@
           <w:noProof/>
           <w:szCs w:val="24"/>
         </w:rPr>
-        <w:t xml:space="preserve">Stookey, L. L. (1970). Ferrozine---a new spectrophotometric reagent for iron. </w:t>
+        <w:t xml:space="preserve">Sajih, M., Bryan, N. D., Livens, F. R., Vaughan, D. J., Descostes, M., Phrommavanh, V., … Morris, K. (2014b). Adsorption of radium and barium on goethite and ferrihydrite: A kinetic and surface complexation modelling study: SUPPLEMENTARY DATA. </w:t>
       </w:r>
       <w:r>
         <w:rPr>
@@ -5019,7 +5172,7 @@
           <w:noProof/>
           <w:szCs w:val="24"/>
         </w:rPr>
-        <w:t>Analytical Chemistry</w:t>
+        <w:t>Geochimica et Cosmochimica Acta</w:t>
       </w:r>
       <w:r>
         <w:rPr>
@@ -5037,15 +5190,15 @@
           <w:noProof/>
           <w:szCs w:val="24"/>
         </w:rPr>
-        <w:t>42</w:t>
-      </w:r>
-      <w:r>
-        <w:rPr>
-          <w:rFonts w:ascii="Calibri" w:hAnsi="Calibri" w:cs="Times New Roman"/>
-          <w:noProof/>
-          <w:szCs w:val="24"/>
-        </w:rPr>
-        <w:t>(7), 779–781. doi:10.1021/ac60289a016</w:t>
+        <w:t>146</w:t>
+      </w:r>
+      <w:r>
+        <w:rPr>
+          <w:rFonts w:ascii="Calibri" w:hAnsi="Calibri" w:cs="Times New Roman"/>
+          <w:noProof/>
+          <w:szCs w:val="24"/>
+        </w:rPr>
+        <w:t>, 150–163. doi:10.1016/j.gca.2014.10.008</w:t>
       </w:r>
     </w:p>
     <w:p>
@@ -5068,7 +5221,7 @@
           <w:noProof/>
           <w:szCs w:val="24"/>
         </w:rPr>
-        <w:t xml:space="preserve">Sverjensky, D. A. (2006). Prediction of the speciation of alkaline earths adsorbed on mineral surfaces in salt solutions. </w:t>
+        <w:t xml:space="preserve">Schwertmann, U., &amp; Cornell, R. (2000). </w:t>
       </w:r>
       <w:r>
         <w:rPr>
@@ -5078,15 +5231,15 @@
           <w:noProof/>
           <w:szCs w:val="24"/>
         </w:rPr>
-        <w:t>Geochimica et Cosmochimica Acta</w:t>
-      </w:r>
-      <w:r>
-        <w:rPr>
-          <w:rFonts w:ascii="Calibri" w:hAnsi="Calibri" w:cs="Times New Roman"/>
-          <w:noProof/>
-          <w:szCs w:val="24"/>
-        </w:rPr>
-        <w:t xml:space="preserve">, </w:t>
+        <w:t>Iron Oxides in the Laboratary</w:t>
+      </w:r>
+      <w:r>
+        <w:rPr>
+          <w:rFonts w:ascii="Calibri" w:hAnsi="Calibri" w:cs="Times New Roman"/>
+          <w:noProof/>
+          <w:szCs w:val="24"/>
+        </w:rPr>
+        <w:t xml:space="preserve">. </w:t>
       </w:r>
       <w:r>
         <w:rPr>
@@ -5096,15 +5249,15 @@
           <w:noProof/>
           <w:szCs w:val="24"/>
         </w:rPr>
-        <w:t>70</w:t>
-      </w:r>
-      <w:r>
-        <w:rPr>
-          <w:rFonts w:ascii="Calibri" w:hAnsi="Calibri" w:cs="Times New Roman"/>
-          <w:noProof/>
-          <w:szCs w:val="24"/>
-        </w:rPr>
-        <w:t>(10), 2427–2453. doi:10.1016/j.gca.2006.01.006</w:t>
+        <w:t>Wiley-VCH Verlag Gmbh</w:t>
+      </w:r>
+      <w:r>
+        <w:rPr>
+          <w:rFonts w:ascii="Calibri" w:hAnsi="Calibri" w:cs="Times New Roman"/>
+          <w:noProof/>
+          <w:szCs w:val="24"/>
+        </w:rPr>
+        <w:t>. Weinheim, Germany: Wiley-VCH Verlag GmbH. doi:10.1002/9783527613229</w:t>
       </w:r>
     </w:p>
     <w:p>
@@ -5127,16 +5280,7 @@
           <w:noProof/>
           <w:szCs w:val="24"/>
         </w:rPr>
-        <w:t xml:space="preserve">Tamamura, S., Takada, T., Tomita, J., Nagao, S., Fukushi, K., &amp; Yamamoto, M. (2013). Salinity </w:t>
-      </w:r>
-      <w:r>
-        <w:rPr>
-          <w:rFonts w:ascii="Calibri" w:hAnsi="Calibri" w:cs="Times New Roman"/>
-          <w:noProof/>
-          <w:szCs w:val="24"/>
-        </w:rPr>
-        <w:lastRenderedPageBreak/>
-        <w:t xml:space="preserve">dependence of 226Ra adsorption on montmorillonite and kaolinite. </w:t>
+        <w:t xml:space="preserve">Stookey, L. L. (1970). Ferrozine---a new spectrophotometric reagent for iron. </w:t>
       </w:r>
       <w:r>
         <w:rPr>
@@ -5146,7 +5290,7 @@
           <w:noProof/>
           <w:szCs w:val="24"/>
         </w:rPr>
-        <w:t>Journal of Radioanalytical and Nuclear Chemistry</w:t>
+        <w:t>Analytical Chemistry</w:t>
       </w:r>
       <w:r>
         <w:rPr>
@@ -5164,15 +5308,15 @@
           <w:noProof/>
           <w:szCs w:val="24"/>
         </w:rPr>
-        <w:t>299</w:t>
-      </w:r>
-      <w:r>
-        <w:rPr>
-          <w:rFonts w:ascii="Calibri" w:hAnsi="Calibri" w:cs="Times New Roman"/>
-          <w:noProof/>
-          <w:szCs w:val="24"/>
-        </w:rPr>
-        <w:t>(1), 569–575. doi:10.1007/s10967-013-2740-3</w:t>
+        <w:t>42</w:t>
+      </w:r>
+      <w:r>
+        <w:rPr>
+          <w:rFonts w:ascii="Calibri" w:hAnsi="Calibri" w:cs="Times New Roman"/>
+          <w:noProof/>
+          <w:szCs w:val="24"/>
+        </w:rPr>
+        <w:t>(7), 779–781. doi:10.1021/ac60289a016</w:t>
       </w:r>
     </w:p>
     <w:p>
@@ -5195,7 +5339,7 @@
           <w:noProof/>
           <w:szCs w:val="24"/>
         </w:rPr>
-        <w:t xml:space="preserve">Warner, N. R., Christie, C. a., Jackson, R. B., &amp; Vengosh, A. (2013). Impacts of shale gas wastewater disposal on water quality in Western Pennsylvania. </w:t>
+        <w:t xml:space="preserve">Sverjensky, D. A. (2006). Prediction of the speciation of alkaline earths adsorbed on mineral surfaces in salt solutions. </w:t>
       </w:r>
       <w:r>
         <w:rPr>
@@ -5205,7 +5349,7 @@
           <w:noProof/>
           <w:szCs w:val="24"/>
         </w:rPr>
-        <w:t>Environmental Science and Technology</w:t>
+        <w:t>Geochimica et Cosmochimica Acta</w:t>
       </w:r>
       <w:r>
         <w:rPr>
@@ -5223,15 +5367,15 @@
           <w:noProof/>
           <w:szCs w:val="24"/>
         </w:rPr>
-        <w:t>47</w:t>
-      </w:r>
-      <w:r>
-        <w:rPr>
-          <w:rFonts w:ascii="Calibri" w:hAnsi="Calibri" w:cs="Times New Roman"/>
-          <w:noProof/>
-          <w:szCs w:val="24"/>
-        </w:rPr>
-        <w:t>, 11849–11857. doi:10.1021/es402165b</w:t>
+        <w:t>70</w:t>
+      </w:r>
+      <w:r>
+        <w:rPr>
+          <w:rFonts w:ascii="Calibri" w:hAnsi="Calibri" w:cs="Times New Roman"/>
+          <w:noProof/>
+          <w:szCs w:val="24"/>
+        </w:rPr>
+        <w:t>(10), 2427–2453. doi:10.1016/j.gca.2006.01.006</w:t>
       </w:r>
     </w:p>
     <w:p>
@@ -5254,7 +5398,7 @@
           <w:noProof/>
           <w:szCs w:val="24"/>
         </w:rPr>
-        <w:t xml:space="preserve">Zhang, P. C., Brady, P. V., Arthur, S. E., Zhou, W. Q., Sawyer, D., &amp; Hesterberg, D. A. (2001). Adsorption of barium(II) on montmorillonite: An EXAFS study. </w:t>
+        <w:t xml:space="preserve">Tamamura, S., Takada, T., Tomita, J., Nagao, S., Fukushi, K., &amp; Yamamoto, M. (2013). Salinity dependence of 226Ra adsorption on montmorillonite and kaolinite. </w:t>
       </w:r>
       <w:r>
         <w:rPr>
@@ -5264,7 +5408,7 @@
           <w:noProof/>
           <w:szCs w:val="24"/>
         </w:rPr>
-        <w:t>Colloids and Surfaces A: Physicochemical and Engineering Aspects</w:t>
+        <w:t>Journal of Radioanalytical and Nuclear Chemistry</w:t>
       </w:r>
       <w:r>
         <w:rPr>
@@ -5282,15 +5426,15 @@
           <w:noProof/>
           <w:szCs w:val="24"/>
         </w:rPr>
-        <w:t>190</w:t>
-      </w:r>
-      <w:r>
-        <w:rPr>
-          <w:rFonts w:ascii="Calibri" w:hAnsi="Calibri" w:cs="Times New Roman"/>
-          <w:noProof/>
-          <w:szCs w:val="24"/>
-        </w:rPr>
-        <w:t>(3), 239–249. doi:10.1016/S0927-7757(01)00592-1</w:t>
+        <w:t>299</w:t>
+      </w:r>
+      <w:r>
+        <w:rPr>
+          <w:rFonts w:ascii="Calibri" w:hAnsi="Calibri" w:cs="Times New Roman"/>
+          <w:noProof/>
+          <w:szCs w:val="24"/>
+        </w:rPr>
+        <w:t>(1), 569–575. doi:10.1007/s10967-013-2740-3</w:t>
       </w:r>
     </w:p>
     <w:p>
@@ -5302,17 +5446,18 @@
         <w:spacing w:line="240" w:lineRule="auto"/>
         <w:ind w:left="480" w:hanging="480"/>
         <w:rPr>
-          <w:rFonts w:ascii="Calibri" w:hAnsi="Calibri"/>
-          <w:noProof/>
-        </w:rPr>
-      </w:pPr>
-      <w:r>
-        <w:rPr>
-          <w:rFonts w:ascii="Calibri" w:hAnsi="Calibri" w:cs="Times New Roman"/>
-          <w:noProof/>
-          <w:szCs w:val="24"/>
-        </w:rPr>
-        <w:t xml:space="preserve">Zhang, T., Gregory, K., Hammack, R. W., &amp; Vidic, R. D. (2014). Co-precipitation of radium with barium and strontium sulfate and its impact on the fate of radium during treatment of produced water from unconventional gas extraction. </w:t>
+          <w:rFonts w:ascii="Calibri" w:hAnsi="Calibri" w:cs="Times New Roman"/>
+          <w:noProof/>
+          <w:szCs w:val="24"/>
+        </w:rPr>
+      </w:pPr>
+      <w:r>
+        <w:rPr>
+          <w:rFonts w:ascii="Calibri" w:hAnsi="Calibri" w:cs="Times New Roman"/>
+          <w:noProof/>
+          <w:szCs w:val="24"/>
+        </w:rPr>
+        <w:t xml:space="preserve">Warner, N. R., Christie, C. a., Jackson, R. B., &amp; Vengosh, A. (2013). Impacts of shale gas wastewater disposal on water quality in Western Pennsylvania. </w:t>
       </w:r>
       <w:r>
         <w:rPr>
@@ -5340,15 +5485,15 @@
           <w:noProof/>
           <w:szCs w:val="24"/>
         </w:rPr>
-        <w:t>48</w:t>
-      </w:r>
-      <w:r>
-        <w:rPr>
-          <w:rFonts w:ascii="Calibri" w:hAnsi="Calibri" w:cs="Times New Roman"/>
-          <w:noProof/>
-          <w:szCs w:val="24"/>
-        </w:rPr>
-        <w:t>(8), 4596–4603. doi:10.1021/es405168b</w:t>
+        <w:t>47</w:t>
+      </w:r>
+      <w:r>
+        <w:rPr>
+          <w:rFonts w:ascii="Calibri" w:hAnsi="Calibri" w:cs="Times New Roman"/>
+          <w:noProof/>
+          <w:szCs w:val="24"/>
+        </w:rPr>
+        <w:t>, 11849–11857. doi:10.1021/es402165b</w:t>
       </w:r>
     </w:p>
     <w:p>
@@ -5359,6 +5504,250 @@
         <w:adjustRightInd w:val="0"/>
         <w:spacing w:line="240" w:lineRule="auto"/>
         <w:ind w:left="480" w:hanging="480"/>
+        <w:rPr>
+          <w:rFonts w:ascii="Calibri" w:hAnsi="Calibri" w:cs="Times New Roman"/>
+          <w:noProof/>
+          <w:szCs w:val="24"/>
+        </w:rPr>
+      </w:pPr>
+      <w:r>
+        <w:rPr>
+          <w:rFonts w:ascii="Calibri" w:hAnsi="Calibri" w:cs="Times New Roman"/>
+          <w:noProof/>
+          <w:szCs w:val="24"/>
+        </w:rPr>
+        <w:t xml:space="preserve">Wersin, P., Hochella, M. F., Persson, P., Redden, G., Leckie, J. O., &amp; Harris, D. W. (1994). Interaction between aqueous uranium (VI) and sulfide minerals: Spectroscopic evidence for sorption and reduction. </w:t>
+      </w:r>
+      <w:r>
+        <w:rPr>
+          <w:rFonts w:ascii="Calibri" w:hAnsi="Calibri" w:cs="Times New Roman"/>
+          <w:i/>
+          <w:iCs/>
+          <w:noProof/>
+          <w:szCs w:val="24"/>
+        </w:rPr>
+        <w:t>Geochimica et Cosmochimica Acta</w:t>
+      </w:r>
+      <w:r>
+        <w:rPr>
+          <w:rFonts w:ascii="Calibri" w:hAnsi="Calibri" w:cs="Times New Roman"/>
+          <w:noProof/>
+          <w:szCs w:val="24"/>
+        </w:rPr>
+        <w:t xml:space="preserve">, </w:t>
+      </w:r>
+      <w:r>
+        <w:rPr>
+          <w:rFonts w:ascii="Calibri" w:hAnsi="Calibri" w:cs="Times New Roman"/>
+          <w:i/>
+          <w:iCs/>
+          <w:noProof/>
+          <w:szCs w:val="24"/>
+        </w:rPr>
+        <w:t>58</w:t>
+      </w:r>
+      <w:r>
+        <w:rPr>
+          <w:rFonts w:ascii="Calibri" w:hAnsi="Calibri" w:cs="Times New Roman"/>
+          <w:noProof/>
+          <w:szCs w:val="24"/>
+        </w:rPr>
+        <w:t>(13), 2829–2843. doi:10.1016/0016-</w:t>
+      </w:r>
+      <w:r>
+        <w:rPr>
+          <w:rFonts w:ascii="Calibri" w:hAnsi="Calibri" w:cs="Times New Roman"/>
+          <w:noProof/>
+          <w:szCs w:val="24"/>
+        </w:rPr>
+        <w:lastRenderedPageBreak/>
+        <w:t>7037(94)90117-1</w:t>
+      </w:r>
+    </w:p>
+    <w:p>
+      <w:pPr>
+        <w:widowControl w:val="0"/>
+        <w:autoSpaceDE w:val="0"/>
+        <w:autoSpaceDN w:val="0"/>
+        <w:adjustRightInd w:val="0"/>
+        <w:spacing w:line="240" w:lineRule="auto"/>
+        <w:ind w:left="480" w:hanging="480"/>
+        <w:rPr>
+          <w:rFonts w:ascii="Calibri" w:hAnsi="Calibri" w:cs="Times New Roman"/>
+          <w:noProof/>
+          <w:szCs w:val="24"/>
+        </w:rPr>
+      </w:pPr>
+      <w:r>
+        <w:rPr>
+          <w:rFonts w:ascii="Calibri" w:hAnsi="Calibri" w:cs="Times New Roman"/>
+          <w:noProof/>
+          <w:szCs w:val="24"/>
+        </w:rPr>
+        <w:t xml:space="preserve">Zachara, J. M., Smith, S. C., McKinley, J. P., &amp; Resch, C. T. (1993). Cadmium Sorption on Specimen and Soil Smectites in Sodium and Calcium Electrolytes. </w:t>
+      </w:r>
+      <w:r>
+        <w:rPr>
+          <w:rFonts w:ascii="Calibri" w:hAnsi="Calibri" w:cs="Times New Roman"/>
+          <w:i/>
+          <w:iCs/>
+          <w:noProof/>
+          <w:szCs w:val="24"/>
+        </w:rPr>
+        <w:t>Soil Science Society of America Journal</w:t>
+      </w:r>
+      <w:r>
+        <w:rPr>
+          <w:rFonts w:ascii="Calibri" w:hAnsi="Calibri" w:cs="Times New Roman"/>
+          <w:noProof/>
+          <w:szCs w:val="24"/>
+        </w:rPr>
+        <w:t xml:space="preserve">, </w:t>
+      </w:r>
+      <w:r>
+        <w:rPr>
+          <w:rFonts w:ascii="Calibri" w:hAnsi="Calibri" w:cs="Times New Roman"/>
+          <w:i/>
+          <w:iCs/>
+          <w:noProof/>
+          <w:szCs w:val="24"/>
+        </w:rPr>
+        <w:t>57</w:t>
+      </w:r>
+      <w:r>
+        <w:rPr>
+          <w:rFonts w:ascii="Calibri" w:hAnsi="Calibri" w:cs="Times New Roman"/>
+          <w:noProof/>
+          <w:szCs w:val="24"/>
+        </w:rPr>
+        <w:t>(6), 1491. doi:10.2136/sssaj1993.03615995005700060017x</w:t>
+      </w:r>
+    </w:p>
+    <w:p>
+      <w:pPr>
+        <w:widowControl w:val="0"/>
+        <w:autoSpaceDE w:val="0"/>
+        <w:autoSpaceDN w:val="0"/>
+        <w:adjustRightInd w:val="0"/>
+        <w:spacing w:line="240" w:lineRule="auto"/>
+        <w:ind w:left="480" w:hanging="480"/>
+        <w:rPr>
+          <w:rFonts w:ascii="Calibri" w:hAnsi="Calibri" w:cs="Times New Roman"/>
+          <w:noProof/>
+          <w:szCs w:val="24"/>
+        </w:rPr>
+      </w:pPr>
+      <w:r>
+        <w:rPr>
+          <w:rFonts w:ascii="Calibri" w:hAnsi="Calibri" w:cs="Times New Roman"/>
+          <w:noProof/>
+          <w:szCs w:val="24"/>
+        </w:rPr>
+        <w:t xml:space="preserve">Zhang, P. C., Brady, P. V., Arthur, S. E., Zhou, W. Q., Sawyer, D., &amp; Hesterberg, D. A. (2001). Adsorption of barium(II) on montmorillonite: An EXAFS study. </w:t>
+      </w:r>
+      <w:r>
+        <w:rPr>
+          <w:rFonts w:ascii="Calibri" w:hAnsi="Calibri" w:cs="Times New Roman"/>
+          <w:i/>
+          <w:iCs/>
+          <w:noProof/>
+          <w:szCs w:val="24"/>
+        </w:rPr>
+        <w:t>Colloids and Surfaces A: Physicochemical and Engineering Aspects</w:t>
+      </w:r>
+      <w:r>
+        <w:rPr>
+          <w:rFonts w:ascii="Calibri" w:hAnsi="Calibri" w:cs="Times New Roman"/>
+          <w:noProof/>
+          <w:szCs w:val="24"/>
+        </w:rPr>
+        <w:t xml:space="preserve">, </w:t>
+      </w:r>
+      <w:r>
+        <w:rPr>
+          <w:rFonts w:ascii="Calibri" w:hAnsi="Calibri" w:cs="Times New Roman"/>
+          <w:i/>
+          <w:iCs/>
+          <w:noProof/>
+          <w:szCs w:val="24"/>
+        </w:rPr>
+        <w:t>190</w:t>
+      </w:r>
+      <w:r>
+        <w:rPr>
+          <w:rFonts w:ascii="Calibri" w:hAnsi="Calibri" w:cs="Times New Roman"/>
+          <w:noProof/>
+          <w:szCs w:val="24"/>
+        </w:rPr>
+        <w:t>(3), 239–249. doi:10.1016/S0927-7757(01)00592-1</w:t>
+      </w:r>
+    </w:p>
+    <w:p>
+      <w:pPr>
+        <w:widowControl w:val="0"/>
+        <w:autoSpaceDE w:val="0"/>
+        <w:autoSpaceDN w:val="0"/>
+        <w:adjustRightInd w:val="0"/>
+        <w:spacing w:line="240" w:lineRule="auto"/>
+        <w:ind w:left="480" w:hanging="480"/>
+        <w:rPr>
+          <w:rFonts w:ascii="Calibri" w:hAnsi="Calibri"/>
+          <w:noProof/>
+        </w:rPr>
+      </w:pPr>
+      <w:r>
+        <w:rPr>
+          <w:rFonts w:ascii="Calibri" w:hAnsi="Calibri" w:cs="Times New Roman"/>
+          <w:noProof/>
+          <w:szCs w:val="24"/>
+        </w:rPr>
+        <w:t xml:space="preserve">Zhang, T., Gregory, K., Hammack, R. W., &amp; Vidic, R. D. (2014). Co-precipitation of radium with barium and strontium sulfate and its impact on the fate of radium during treatment of produced water from unconventional gas extraction. </w:t>
+      </w:r>
+      <w:r>
+        <w:rPr>
+          <w:rFonts w:ascii="Calibri" w:hAnsi="Calibri" w:cs="Times New Roman"/>
+          <w:i/>
+          <w:iCs/>
+          <w:noProof/>
+          <w:szCs w:val="24"/>
+        </w:rPr>
+        <w:t>Environmental Science and Technology</w:t>
+      </w:r>
+      <w:r>
+        <w:rPr>
+          <w:rFonts w:ascii="Calibri" w:hAnsi="Calibri" w:cs="Times New Roman"/>
+          <w:noProof/>
+          <w:szCs w:val="24"/>
+        </w:rPr>
+        <w:t xml:space="preserve">, </w:t>
+      </w:r>
+      <w:r>
+        <w:rPr>
+          <w:rFonts w:ascii="Calibri" w:hAnsi="Calibri" w:cs="Times New Roman"/>
+          <w:i/>
+          <w:iCs/>
+          <w:noProof/>
+          <w:szCs w:val="24"/>
+        </w:rPr>
+        <w:t>48</w:t>
+      </w:r>
+      <w:r>
+        <w:rPr>
+          <w:rFonts w:ascii="Calibri" w:hAnsi="Calibri" w:cs="Times New Roman"/>
+          <w:noProof/>
+          <w:szCs w:val="24"/>
+        </w:rPr>
+        <w:t>(8), 4596–4603. doi:10.1021/es405168b</w:t>
+      </w:r>
+    </w:p>
+    <w:p>
+      <w:pPr>
+        <w:widowControl w:val="0"/>
+        <w:autoSpaceDE w:val="0"/>
+        <w:autoSpaceDN w:val="0"/>
+        <w:adjustRightInd w:val="0"/>
+        <w:spacing w:line="240" w:lineRule="auto"/>
+        <w:ind w:left="480" w:hanging="480"/>
       </w:pPr>
       <w:r>
         <w:fldChar w:fldCharType="end"/>
@@ -5366,6 +5755,23 @@
     </w:p>
     <w:p>
       <w:r>
+        <w:br w:type="page"/>
+      </w:r>
+    </w:p>
+    <w:p>
+      <w:pPr>
+        <w:widowControl w:val="0"/>
+        <w:autoSpaceDE w:val="0"/>
+        <w:autoSpaceDN w:val="0"/>
+        <w:adjustRightInd w:val="0"/>
+        <w:spacing w:line="240" w:lineRule="auto"/>
+        <w:ind w:left="480" w:hanging="480"/>
+      </w:pPr>
+      <w:bookmarkStart w:id="5" w:name="_GoBack"/>
+      <w:bookmarkEnd w:id="5"/>
+    </w:p>
+    <w:p>
+      <w:r>
         <w:t xml:space="preserve">TABLE </w:t>
       </w:r>
       <w:r>
@@ -5377,7 +5783,7 @@
       <w:r>
         <w:t xml:space="preserve"> </w:t>
       </w:r>
-      <w:commentRangeStart w:id="7"/>
+      <w:commentRangeStart w:id="6"/>
       <w:r>
         <w:t xml:space="preserve">Reaction </w:t>
       </w:r>
@@ -5389,12 +5795,12 @@
       <w:r>
         <w:t xml:space="preserve"> and Associated log K</w:t>
       </w:r>
-      <w:commentRangeEnd w:id="7"/>
+      <w:commentRangeEnd w:id="6"/>
       <w:r>
         <w:rPr>
           <w:rStyle w:val="CommentReference"/>
         </w:rPr>
-        <w:commentReference w:id="7"/>
+        <w:commentReference w:id="6"/>
       </w:r>
     </w:p>
     <w:p>
@@ -5663,7 +6069,7 @@
       <w:r>
         <w:tab/>
       </w:r>
-      <w:commentRangeStart w:id="8"/>
+      <w:commentRangeStart w:id="7"/>
       <w:r>
         <w:t>log K = 4.8</w:t>
       </w:r>
@@ -5769,12 +6175,12 @@
       <w:r>
         <w:fldChar w:fldCharType="end"/>
       </w:r>
-      <w:commentRangeEnd w:id="8"/>
+      <w:commentRangeEnd w:id="7"/>
       <w:r>
         <w:rPr>
           <w:rStyle w:val="CommentReference"/>
         </w:rPr>
-        <w:commentReference w:id="8"/>
+        <w:commentReference w:id="7"/>
       </w:r>
     </w:p>
     <w:p>
@@ -6079,6 +6485,170 @@
       <w:r>
         <w:tab/>
         <w:t>Source: Data fitting</w:t>
+      </w:r>
+    </w:p>
+    <w:p>
+      <w:pPr>
+        <w:rPr>
+          <w:u w:val="single"/>
+        </w:rPr>
+      </w:pPr>
+      <w:r>
+        <w:rPr>
+          <w:u w:val="single"/>
+        </w:rPr>
+        <w:t>Pyrite</w:t>
+      </w:r>
+    </w:p>
+    <w:p>
+      <w:pPr>
+        <w:pStyle w:val="ListParagraph"/>
+        <w:numPr>
+          <w:ilvl w:val="0"/>
+          <w:numId w:val="4"/>
+        </w:numPr>
+      </w:pPr>
+      <w:proofErr w:type="spellStart"/>
+      <w:r>
+        <w:t>PyrSH</w:t>
+      </w:r>
+      <w:proofErr w:type="spellEnd"/>
+      <w:r>
+        <w:t xml:space="preserve"> = </w:t>
+      </w:r>
+      <w:proofErr w:type="spellStart"/>
+      <w:r>
+        <w:t>PyrS</w:t>
+      </w:r>
+      <w:proofErr w:type="spellEnd"/>
+      <w:r>
+        <w:rPr>
+          <w:vertAlign w:val="superscript"/>
+        </w:rPr>
+        <w:t>-</w:t>
+      </w:r>
+      <w:r>
+        <w:t xml:space="preserve"> + H</w:t>
+      </w:r>
+      <w:r>
+        <w:rPr>
+          <w:vertAlign w:val="superscript"/>
+        </w:rPr>
+        <w:t>+</w:t>
+      </w:r>
+      <w:r>
+        <w:rPr>
+          <w:vertAlign w:val="superscript"/>
+        </w:rPr>
+        <w:t xml:space="preserve"> </w:t>
+      </w:r>
+      <w:r>
+        <w:rPr>
+          <w:vertAlign w:val="superscript"/>
+        </w:rPr>
+        <w:tab/>
+      </w:r>
+      <w:r>
+        <w:rPr>
+          <w:vertAlign w:val="superscript"/>
+        </w:rPr>
+        <w:tab/>
+      </w:r>
+      <w:r>
+        <w:rPr>
+          <w:vertAlign w:val="superscript"/>
+        </w:rPr>
+        <w:tab/>
+      </w:r>
+      <w:r>
+        <w:t xml:space="preserve">log K = 6.45 </w:t>
+      </w:r>
+      <w:r>
+        <w:tab/>
+        <w:t xml:space="preserve">Source: </w:t>
+      </w:r>
+      <w:r>
+        <w:fldChar w:fldCharType="begin" w:fldLock="1"/>
+      </w:r>
+      <w:r>
+        <w:instrText>ADDIN CSL_CITATION { "citationItems" : [ { "id" : "ITEM-1", "itemData" : { "DOI" : "10.1016/j.jcis.2005.06.049", "ISSN" : "00219797", "PMID" : "16111692", "abstract" : "Understanding sorption processes is fundamental for the prediction of radionuclide migration in the surroundings of a deep geological disposal of high-level nuclear wastes. Pyrite (FeS2) is a mineral phase often present as inclusions in temperate soils. Moreover, it constitutes an indirect corrosion product of steel, a containment material that is candidate to confine radionuclides in deep geological disposals. The present study was thus initiated to determine the capacity of pyrite to immobilize Sr(II) and Eu(III). An air oxidized pyrite and a freshly acid-washed (non-oxidized) pyrite were used in background electrolytes of varying reducing-oxidizing ability (NaCl, NH 3OHCl, and NaClO4) to study the sorption of both cationic species. The sorptive capacity of pyrite appeared directly correlated to the oxidation of the surface. Non-oxidized pyrite had nearly no affinity for the studied cations whereas Sr(II) and Eu(III) species were significantly retained by oxidized pyrite surface. Using the surface complexation theory, sorption mechanisms were modeled with the Fiteql v3.2 and the Jchess 2.0 codes. Sorption of both Sr and Eu was well fitted, assuming hydroxylated species as the major surface species. This study demonstrates that not only the components of a barrier but also the redox conditions and speciations should be well characterized to predict transport of contaminants in the surrounding of a nuclear wastes disposal. ?? 2005 Elsevier Inc. All rights reserved.", "author" : [ { "dropping-particle" : "", "family" : "Naveau", "given" : "Aude", "non-dropping-particle" : "", "parse-names" : false, "suffix" : "" }, { "dropping-particle" : "", "family" : "Monteil-Rivera", "given" : "Fanny", "non-dropping-particle" : "", "parse-names" : false, "suffix" : "" }, { "dropping-particle" : "", "family" : "Dumonceau", "given" : "Jacques", "non-dropping-particle" : "", "parse-names" : false, "suffix" : "" }, { "dropping-particle" : "", "family" : "Catalette", "given" : "Hubert", "non-dropping-particle" : "", "parse-names" : false, "suffix" : "" }, { "dropping-particle" : "", "family" : "Simoni", "given" : "Eric", "non-dropping-particle" : "", "parse-names" : false, "suffix" : "" } ], "container-title" : "Journal of Colloid and Interface Science", "id" : "ITEM-1", "issue" : "1", "issued" : { "date-parts" : [ [ "2006" ] ] }, "page" : "27-35", "title" : "Sorption of Sr(II) and Eu(III) onto pyrite under different redox potential conditions", "type" : "article-journal", "volume" : "293" }, "uris" : [ "http://www.mendeley.com/documents/?uuid=b794b22d-a62e-4c73-98a8-cf4e8e47f919" ] } ], "mendeley" : { "formattedCitation" : "(Naveau et al., 2006)", "plainTextFormattedCitation" : "(Naveau et al., 2006)", "previouslyFormattedCitation" : "(Naveau et al., 2006)" }, "properties" : { "noteIndex" : 0 }, "schema" : "https://github.com/citation-style-language/schema/raw/master/csl-citation.json" }</w:instrText>
+      </w:r>
+      <w:r>
+        <w:fldChar w:fldCharType="separate"/>
+      </w:r>
+      <w:r>
+        <w:rPr>
+          <w:noProof/>
+        </w:rPr>
+        <w:t>(Naveau et al., 2006)</w:t>
+      </w:r>
+      <w:r>
+        <w:fldChar w:fldCharType="end"/>
+      </w:r>
+    </w:p>
+    <w:p>
+      <w:pPr>
+        <w:pStyle w:val="ListParagraph"/>
+        <w:numPr>
+          <w:ilvl w:val="0"/>
+          <w:numId w:val="4"/>
+        </w:numPr>
+      </w:pPr>
+      <w:proofErr w:type="spellStart"/>
+      <w:r>
+        <w:t>PyrS</w:t>
+      </w:r>
+      <w:proofErr w:type="spellEnd"/>
+      <w:r>
+        <w:rPr>
+          <w:vertAlign w:val="superscript"/>
+        </w:rPr>
+        <w:t xml:space="preserve">- </w:t>
+      </w:r>
+      <w:r>
+        <w:t>+ Ra</w:t>
+      </w:r>
+      <w:r>
+        <w:rPr>
+          <w:vertAlign w:val="superscript"/>
+        </w:rPr>
+        <w:t>+2</w:t>
+      </w:r>
+      <w:r>
+        <w:t xml:space="preserve"> = </w:t>
+      </w:r>
+      <w:proofErr w:type="spellStart"/>
+      <w:r>
+        <w:t>PyrSRa</w:t>
+      </w:r>
+      <w:proofErr w:type="spellEnd"/>
+      <w:r>
+        <w:rPr>
+          <w:vertAlign w:val="superscript"/>
+        </w:rPr>
+        <w:t>+</w:t>
+      </w:r>
+      <w:r>
+        <w:t xml:space="preserve"> </w:t>
+      </w:r>
+      <w:r>
+        <w:tab/>
+      </w:r>
+      <w:r>
+        <w:tab/>
+      </w:r>
+      <w:r>
+        <w:tab/>
+        <w:t>log K = -6.4</w:t>
+      </w:r>
+      <w:r>
+        <w:tab/>
+        <w:t>Source: Data Fitting</w:t>
+      </w:r>
+    </w:p>
+    <w:p>
+      <w:r>
+        <w:br w:type="page"/>
       </w:r>
     </w:p>
     <w:p/>
@@ -7249,7 +7819,7 @@
       </w:r>
     </w:p>
   </w:comment>
-  <w:comment w:id="5" w:author="Michael Chen" w:date="2016-06-17T16:19:00Z" w:initials="MC">
+  <w:comment w:id="6" w:author="Michael Chen" w:date="2016-05-26T10:51:00Z" w:initials="MC">
     <w:p>
       <w:pPr>
         <w:pStyle w:val="CommentText"/>
@@ -7261,39 +7831,16 @@
         <w:annotationRef/>
       </w:r>
       <w:r>
-        <w:t>I need to really sit down with the source materials and figure out what they say in comparison to what we’re finding.</w:t>
-      </w:r>
-    </w:p>
-    <w:p>
-      <w:pPr>
-        <w:pStyle w:val="CommentText"/>
-      </w:pPr>
-      <w:bookmarkStart w:id="6" w:name="_GoBack"/>
-      <w:bookmarkEnd w:id="6"/>
+        <w:t xml:space="preserve">Will also include site densities, just leaving it until we have a full data set/can format it in </w:t>
+      </w:r>
+      <w:proofErr w:type="spellStart"/>
+      <w:r>
+        <w:t>LaTeX</w:t>
+      </w:r>
+      <w:proofErr w:type="spellEnd"/>
     </w:p>
   </w:comment>
-  <w:comment w:id="7" w:author="Michael Chen" w:date="2016-05-26T10:51:00Z" w:initials="MC">
-    <w:p>
-      <w:pPr>
-        <w:pStyle w:val="CommentText"/>
-      </w:pPr>
-      <w:r>
-        <w:rPr>
-          <w:rStyle w:val="CommentReference"/>
-        </w:rPr>
-        <w:annotationRef/>
-      </w:r>
-      <w:r>
-        <w:t xml:space="preserve">Will also include site densities, just leaving it until we have a full data set/can format it in </w:t>
-      </w:r>
-      <w:proofErr w:type="spellStart"/>
-      <w:r>
-        <w:t>LaTeX</w:t>
-      </w:r>
-      <w:proofErr w:type="spellEnd"/>
-    </w:p>
-  </w:comment>
-  <w:comment w:id="8" w:author="machen" w:date="2016-05-29T14:03:00Z" w:initials="m">
+  <w:comment w:id="7" w:author="machen" w:date="2016-05-29T14:03:00Z" w:initials="m">
     <w:p>
       <w:pPr>
         <w:pStyle w:val="CommentText"/>
@@ -7335,7 +7882,6 @@
   <w15:commentEx w15:paraId="733D1E48" w15:done="0"/>
   <w15:commentEx w15:paraId="10F79DEB" w15:done="0"/>
   <w15:commentEx w15:paraId="19F80E01" w15:done="0"/>
-  <w15:commentEx w15:paraId="31CEFE10" w15:done="0"/>
   <w15:commentEx w15:paraId="53B2C709" w15:done="0"/>
   <w15:commentEx w15:paraId="16CC6303" w15:done="0"/>
 </w15:commentsEx>
@@ -7522,10 +8068,10 @@
     </w:lvl>
   </w:abstractNum>
   <w:abstractNum w:abstractNumId="2" w15:restartNumberingAfterBreak="0">
-    <w:nsid w:val="50FD39A2"/>
+    <w:nsid w:val="49E50CD1"/>
     <w:multiLevelType w:val="hybridMultilevel"/>
-    <w:tmpl w:val="7FB00F7C"/>
-    <w:lvl w:ilvl="0" w:tplc="90D0FE0C">
+    <w:tmpl w:val="5DBED306"/>
+    <w:lvl w:ilvl="0" w:tplc="3F028AEE">
       <w:start w:val="1"/>
       <w:numFmt w:val="decimal"/>
       <w:lvlText w:val="(%1)"/>
@@ -7610,14 +8156,106 @@
       </w:pPr>
     </w:lvl>
   </w:abstractNum>
+  <w:abstractNum w:abstractNumId="3" w15:restartNumberingAfterBreak="0">
+    <w:nsid w:val="50FD39A2"/>
+    <w:multiLevelType w:val="hybridMultilevel"/>
+    <w:tmpl w:val="7FB00F7C"/>
+    <w:lvl w:ilvl="0" w:tplc="90D0FE0C">
+      <w:start w:val="1"/>
+      <w:numFmt w:val="decimal"/>
+      <w:lvlText w:val="(%1)"/>
+      <w:lvlJc w:val="left"/>
+      <w:pPr>
+        <w:ind w:left="720" w:hanging="360"/>
+      </w:pPr>
+      <w:rPr>
+        <w:rFonts w:hint="default"/>
+      </w:rPr>
+    </w:lvl>
+    <w:lvl w:ilvl="1" w:tplc="04090019" w:tentative="1">
+      <w:start w:val="1"/>
+      <w:numFmt w:val="lowerLetter"/>
+      <w:lvlText w:val="%2."/>
+      <w:lvlJc w:val="left"/>
+      <w:pPr>
+        <w:ind w:left="1440" w:hanging="360"/>
+      </w:pPr>
+    </w:lvl>
+    <w:lvl w:ilvl="2" w:tplc="0409001B" w:tentative="1">
+      <w:start w:val="1"/>
+      <w:numFmt w:val="lowerRoman"/>
+      <w:lvlText w:val="%3."/>
+      <w:lvlJc w:val="right"/>
+      <w:pPr>
+        <w:ind w:left="2160" w:hanging="180"/>
+      </w:pPr>
+    </w:lvl>
+    <w:lvl w:ilvl="3" w:tplc="0409000F" w:tentative="1">
+      <w:start w:val="1"/>
+      <w:numFmt w:val="decimal"/>
+      <w:lvlText w:val="%4."/>
+      <w:lvlJc w:val="left"/>
+      <w:pPr>
+        <w:ind w:left="2880" w:hanging="360"/>
+      </w:pPr>
+    </w:lvl>
+    <w:lvl w:ilvl="4" w:tplc="04090019" w:tentative="1">
+      <w:start w:val="1"/>
+      <w:numFmt w:val="lowerLetter"/>
+      <w:lvlText w:val="%5."/>
+      <w:lvlJc w:val="left"/>
+      <w:pPr>
+        <w:ind w:left="3600" w:hanging="360"/>
+      </w:pPr>
+    </w:lvl>
+    <w:lvl w:ilvl="5" w:tplc="0409001B" w:tentative="1">
+      <w:start w:val="1"/>
+      <w:numFmt w:val="lowerRoman"/>
+      <w:lvlText w:val="%6."/>
+      <w:lvlJc w:val="right"/>
+      <w:pPr>
+        <w:ind w:left="4320" w:hanging="180"/>
+      </w:pPr>
+    </w:lvl>
+    <w:lvl w:ilvl="6" w:tplc="0409000F" w:tentative="1">
+      <w:start w:val="1"/>
+      <w:numFmt w:val="decimal"/>
+      <w:lvlText w:val="%7."/>
+      <w:lvlJc w:val="left"/>
+      <w:pPr>
+        <w:ind w:left="5040" w:hanging="360"/>
+      </w:pPr>
+    </w:lvl>
+    <w:lvl w:ilvl="7" w:tplc="04090019" w:tentative="1">
+      <w:start w:val="1"/>
+      <w:numFmt w:val="lowerLetter"/>
+      <w:lvlText w:val="%8."/>
+      <w:lvlJc w:val="left"/>
+      <w:pPr>
+        <w:ind w:left="5760" w:hanging="360"/>
+      </w:pPr>
+    </w:lvl>
+    <w:lvl w:ilvl="8" w:tplc="0409001B" w:tentative="1">
+      <w:start w:val="1"/>
+      <w:numFmt w:val="lowerRoman"/>
+      <w:lvlText w:val="%9."/>
+      <w:lvlJc w:val="right"/>
+      <w:pPr>
+        <w:ind w:left="6480" w:hanging="180"/>
+      </w:pPr>
+    </w:lvl>
+  </w:abstractNum>
   <w:num w:numId="1">
     <w:abstractNumId w:val="0"/>
   </w:num>
   <w:num w:numId="2">
-    <w:abstractNumId w:val="2"/>
+    <w:abstractNumId w:val="3"/>
   </w:num>
   <w:num w:numId="3">
     <w:abstractNumId w:val="1"/>
+  </w:num>
+  <w:num w:numId="4">
+    <w:abstractNumId w:val="2"/>
   </w:num>
 </w:numbering>
 </file>
@@ -8621,7 +9259,7 @@
 </file>
 
 <file path=customXml/itemProps1.xml><?xml version="1.0" encoding="utf-8"?>
-<ds:datastoreItem xmlns:ds="http://schemas.openxmlformats.org/officeDocument/2006/customXml" ds:itemID="{A4EA552C-F127-4064-AFFE-472EDA0E6848}">
+<ds:datastoreItem xmlns:ds="http://schemas.openxmlformats.org/officeDocument/2006/customXml" ds:itemID="{9B481EFA-D0B1-470B-80A3-8C9E3AD565E1}">
   <ds:schemaRefs>
     <ds:schemaRef ds:uri="http://schemas.openxmlformats.org/officeDocument/2006/bibliography"/>
   </ds:schemaRefs>

</xml_diff>

<commit_message>
Quick edits to radium manuscript
</commit_message>
<xml_diff>
--- a/Manuscript/Radium Sorption Manuscript D-1.docx
+++ b/Manuscript/Radium Sorption Manuscript D-1.docx
@@ -3,25 +3,35 @@
 <w:document xmlns:wpc="http://schemas.microsoft.com/office/word/2010/wordprocessingCanvas" xmlns:mc="http://schemas.openxmlformats.org/markup-compatibility/2006" xmlns:o="urn:schemas-microsoft-com:office:office" xmlns:r="http://schemas.openxmlformats.org/officeDocument/2006/relationships" xmlns:m="http://schemas.openxmlformats.org/officeDocument/2006/math" xmlns:v="urn:schemas-microsoft-com:vml" xmlns:wp14="http://schemas.microsoft.com/office/word/2010/wordprocessingDrawing" xmlns:wp="http://schemas.openxmlformats.org/drawingml/2006/wordprocessingDrawing" xmlns:w10="urn:schemas-microsoft-com:office:word" xmlns:w="http://schemas.openxmlformats.org/wordprocessingml/2006/main" xmlns:w14="http://schemas.microsoft.com/office/word/2010/wordml" xmlns:w15="http://schemas.microsoft.com/office/word/2012/wordml" xmlns:wpg="http://schemas.microsoft.com/office/word/2010/wordprocessingGroup" xmlns:wpi="http://schemas.microsoft.com/office/word/2010/wordprocessingInk" xmlns:wne="http://schemas.microsoft.com/office/word/2006/wordml" xmlns:wps="http://schemas.microsoft.com/office/word/2010/wordprocessingShape" mc:Ignorable="w14 w15 wp14">
   <w:body>
     <w:p>
+      <w:pPr>
+        <w:spacing w:line="360" w:lineRule="auto"/>
+      </w:pPr>
       <w:r>
         <w:t>SECTION 1: INTRODUCTION AND BACKGROUND</w:t>
       </w:r>
     </w:p>
     <w:p>
       <w:pPr>
+        <w:spacing w:line="360" w:lineRule="auto"/>
         <w:ind w:firstLine="720"/>
       </w:pPr>
       <w:r>
-        <w:t xml:space="preserve">Since the advent of the nuclear age, the fate of anthropogenic and naturally generated radioactive isotopes in the environment has been a major focus of groundwater transport studies. </w:t>
-      </w:r>
-      <w:r>
-        <w:t xml:space="preserve">They </w:t>
-      </w:r>
-      <w:r>
-        <w:t>can present a significant human and environmental health hazard</w:t>
-      </w:r>
-      <w:r>
-        <w:t xml:space="preserve">s. One isotope of concern is </w:t>
+        <w:t>Since the advent of the nuclear age, the fate of anthropogenic and naturally generated radioactive isotopes in the environment has been a major focus of</w:t>
+      </w:r>
+      <w:r>
+        <w:t xml:space="preserve"> groundwater transport studies due to the </w:t>
+      </w:r>
+      <w:r>
+        <w:t>significant human and environmental health hazard</w:t>
+      </w:r>
+      <w:r>
+        <w:t>s</w:t>
+      </w:r>
+      <w:r>
+        <w:t xml:space="preserve"> they present</w:t>
+      </w:r>
+      <w:r>
+        <w:t xml:space="preserve">. One isotope of concern is </w:t>
       </w:r>
       <w:r>
         <w:t>Radium</w:t>
@@ -33,7 +43,19 @@
         <w:t xml:space="preserve"> was used as a phosphorescent compound historically, but sees litt</w:t>
       </w:r>
       <w:r>
-        <w:t xml:space="preserve">le, if any industrial use today. The primary source of radium is then natural production by the decay of its parent products, uranium and thorium. While a natural radium signal exists in nearly all ground waters, it primarily presents a hazard in lower flux ground waters that are </w:t>
+        <w:t>le, if any industrial use today. The primary source of radium is then natural production by the decay of its parent products, uranium and thorium. While a natural radium signal exists in nearly all ground waters, it</w:t>
+      </w:r>
+      <w:r>
+        <w:t xml:space="preserve"> is</w:t>
+      </w:r>
+      <w:r>
+        <w:t xml:space="preserve"> primarily</w:t>
+      </w:r>
+      <w:r>
+        <w:t xml:space="preserve"> a concern</w:t>
+      </w:r>
+      <w:r>
+        <w:t xml:space="preserve"> in lower flux ground waters that are </w:t>
       </w:r>
       <w:r>
         <w:t>liberated</w:t>
@@ -115,12 +137,16 @@
     </w:p>
     <w:p>
       <w:pPr>
+        <w:spacing w:line="360" w:lineRule="auto"/>
         <w:ind w:firstLine="720"/>
       </w:pPr>
       <w:r>
         <w:t>In parallel</w:t>
       </w:r>
       <w:r>
+        <w:t xml:space="preserve"> to these risks</w:t>
+      </w:r>
+      <w:r>
         <w:t>, the radium isotope</w:t>
       </w:r>
       <w:r>
@@ -160,13 +186,28 @@
         <w:t>. While many of the predictions of this model have matched well with other methods, it is not able to resolve groundwater behavi</w:t>
       </w:r>
       <w:r>
-        <w:t>or within the estuarine systems. Unfortunately, the assumption of conservative behavior that is assumed in the near shore system is questionable in estuarine aquifers,</w:t>
-      </w:r>
-      <w:r>
-        <w:t xml:space="preserve"> especially given that radium isotopes are retarded by the presence of iron</w:t>
-      </w:r>
-      <w:r>
-        <w:t xml:space="preserve"> and manganese oxides </w:t>
+        <w:t xml:space="preserve">or within the estuarine systems. </w:t>
+      </w:r>
+      <w:r>
+        <w:t>This difficulty arises from</w:t>
+      </w:r>
+      <w:r>
+        <w:t xml:space="preserve"> the assumption of conservative behavior that is assumed in the near shore system,</w:t>
+      </w:r>
+      <w:r>
+        <w:t xml:space="preserve"> since </w:t>
+      </w:r>
+      <w:r>
+        <w:t>radium isotopes are retarded by the presence of iron</w:t>
+      </w:r>
+      <w:r>
+        <w:t xml:space="preserve"> and manganese oxides</w:t>
+      </w:r>
+      <w:r>
+        <w:t xml:space="preserve"> in estuarine aquifers</w:t>
+      </w:r>
+      <w:r>
+        <w:t xml:space="preserve"> </w:t>
       </w:r>
       <w:r>
         <w:fldChar w:fldCharType="begin" w:fldLock="1"/>
@@ -295,6 +336,9 @@
         <w:t xml:space="preserve"> demands</w:t>
       </w:r>
       <w:r>
+        <w:t xml:space="preserve"> a</w:t>
+      </w:r>
+      <w:r>
         <w:t xml:space="preserve"> careful accounting of the critical processes controlling transport.</w:t>
       </w:r>
       <w:r>
@@ -302,7 +346,11 @@
       </w:r>
     </w:p>
     <w:p>
-      <w:r>
+      <w:pPr>
+        <w:spacing w:line="360" w:lineRule="auto"/>
+      </w:pPr>
+      <w:r>
+        <w:lastRenderedPageBreak/>
         <w:tab/>
         <w:t>Radium isotope transport is dominated by advection and diffusion, where specific mineral phases</w:t>
       </w:r>
@@ -542,14 +590,7 @@
         <w:rPr>
           <w:noProof/>
         </w:rPr>
-        <w:t xml:space="preserve">(Sajih et al., </w:t>
-      </w:r>
-      <w:r>
-        <w:rPr>
-          <w:noProof/>
-        </w:rPr>
-        <w:lastRenderedPageBreak/>
-        <w:t>2014a)</w:t>
+        <w:t>(Sajih et al., 2014a)</w:t>
       </w:r>
       <w:r>
         <w:fldChar w:fldCharType="end"/>
@@ -624,6 +665,9 @@
       </w:r>
     </w:p>
     <w:p>
+      <w:pPr>
+        <w:spacing w:line="360" w:lineRule="auto"/>
+      </w:pPr>
       <w:r>
         <w:tab/>
         <w:t xml:space="preserve">The literature contains a limited set of data studying radium sorption to most minerals, with radiotoxicity often cited as the reason for these limitations </w:t>
@@ -726,11 +770,21 @@
         <w:fldChar w:fldCharType="end"/>
       </w:r>
       <w:r>
-        <w:t>. These differences underscore the importance of studying radium specifically, only relying on chemical analogs when considerations of safety limit experimental activities.</w:t>
-      </w:r>
-    </w:p>
-    <w:p>
-      <w:r>
+        <w:t>. These differences underscore the importance of studying radium specifically, only relying on chemical analogs when considerations of safety limit experimental activities</w:t>
+      </w:r>
+      <w:r>
+        <w:t xml:space="preserve"> or the behavior is shown to be sufficiently similar</w:t>
+      </w:r>
+      <w:r>
+        <w:t>.</w:t>
+      </w:r>
+    </w:p>
+    <w:p>
+      <w:pPr>
+        <w:spacing w:line="360" w:lineRule="auto"/>
+      </w:pPr>
+      <w:r>
+        <w:lastRenderedPageBreak/>
         <w:tab/>
         <w:t xml:space="preserve">The objective of this work is to develop further understanding of radium </w:t>
       </w:r>
@@ -747,7 +801,13 @@
         <w:t>primarily</w:t>
       </w:r>
       <w:r>
-        <w:t xml:space="preserve"> focused on the importance of iron oxides, but have not considered the role of clay minerals with exchangeable cations, or the importance of reduced iron minerals, both of which are </w:t>
+        <w:t xml:space="preserve"> focused on the importance of iron oxides, but have </w:t>
+      </w:r>
+      <w:r>
+        <w:t>barely</w:t>
+      </w:r>
+      <w:r>
+        <w:t xml:space="preserve"> considered the role of clay minerals with exchangeable cations, or the importance of reduced iron minerals, both of which are </w:t>
       </w:r>
       <w:r>
         <w:t>common</w:t>
@@ -777,6 +837,9 @@
       </w:r>
     </w:p>
     <w:p>
+      <w:pPr>
+        <w:spacing w:line="360" w:lineRule="auto"/>
+      </w:pPr>
       <w:r>
         <w:t xml:space="preserve">SECTION 2: </w:t>
       </w:r>
@@ -789,6 +852,7 @@
     </w:p>
     <w:p>
       <w:pPr>
+        <w:spacing w:line="360" w:lineRule="auto"/>
         <w:ind w:firstLine="720"/>
       </w:pPr>
       <w:r>
@@ -810,11 +874,17 @@
       </w:r>
     </w:p>
     <w:p>
+      <w:pPr>
+        <w:spacing w:line="360" w:lineRule="auto"/>
+      </w:pPr>
       <w:r>
         <w:t>2.1 MINERAL PREPARATION</w:t>
       </w:r>
     </w:p>
     <w:p>
+      <w:pPr>
+        <w:spacing w:line="360" w:lineRule="auto"/>
+      </w:pPr>
       <w:r>
         <w:tab/>
       </w:r>
@@ -864,7 +934,16 @@
       </w:r>
       <w:proofErr w:type="gramEnd"/>
       <w:r>
-        <w:t>III)Cl3 in water, and rapidly titrating the solution to pH 7</w:t>
+        <w:t>III)Cl</w:t>
+      </w:r>
+      <w:r>
+        <w:rPr>
+          <w:vertAlign w:val="subscript"/>
+        </w:rPr>
+        <w:t>3</w:t>
+      </w:r>
+      <w:r>
+        <w:t xml:space="preserve"> in water, and rapidly titrating the solution to pH 7</w:t>
       </w:r>
       <w:r>
         <w:t>-8</w:t>
@@ -927,14 +1006,13 @@
       </w:r>
       <w:proofErr w:type="gramEnd"/>
       <w:r>
-        <w:t xml:space="preserve">II)Cl2 and bicarbonate using air over </w:t>
-      </w:r>
-      <w:r>
-        <w:lastRenderedPageBreak/>
-        <w:t>the course of 2 days. The resulting mineral was centrifuged and washed to remove background electrolyte, and then dried for 2 hours at 70 C. Both iron minerals were characterized using x-ray diffraction to confirm their composition.</w:t>
-      </w:r>
-    </w:p>
-    <w:p>
+        <w:t>II)Cl2 and bicarbonate using air over the course of 2 days. The resulting mineral was centrifuged and washed to remove background electrolyte, and then dried for 2 hours at 70 C. Both iron minerals were characterized using x-ray diffraction to confirm their composition.</w:t>
+      </w:r>
+    </w:p>
+    <w:p>
+      <w:pPr>
+        <w:spacing w:line="360" w:lineRule="auto"/>
+      </w:pPr>
       <w:r>
         <w:tab/>
         <w:t>Calcium montmorillonite STX-1b was ordered from the clay minerals society</w:t>
@@ -965,7 +1043,11 @@
         <w:commentReference w:id="0"/>
       </w:r>
       <w:r>
-        <w:t xml:space="preserve">. Since the mineral data from the clay society indicated low or negligible iron content, no iron oxide removal was performed. The cleaned clay was then washed and centrifuged with the experimental background solution, resulting in a sodium montmorillonite. The clay was dried at 50 C overnight, and then carefully ground using mortar </w:t>
+        <w:t xml:space="preserve">. Since the mineral data from the clay society indicated low or negligible iron content, no iron oxide removal was performed. The cleaned clay was </w:t>
+      </w:r>
+      <w:r>
+        <w:lastRenderedPageBreak/>
+        <w:t xml:space="preserve">then washed and centrifuged with the experimental background solution, resulting in a sodium montmorillonite. The clay was dried at 50 C overnight, and then carefully ground using mortar </w:t>
       </w:r>
       <w:commentRangeStart w:id="1"/>
       <w:r>
@@ -980,9 +1062,17 @@
       </w:r>
     </w:p>
     <w:p>
+      <w:pPr>
+        <w:spacing w:line="360" w:lineRule="auto"/>
+      </w:pPr>
       <w:r>
         <w:tab/>
-        <w:t>Lastly, pyrite was ordered from</w:t>
+      </w:r>
+      <w:r>
+        <w:t>P</w:t>
+      </w:r>
+      <w:r>
+        <w:t>yrite was ordered from</w:t>
       </w:r>
       <w:r>
         <w:t xml:space="preserve"> Ward’s Science (www.wardsci.com)</w:t>
@@ -1005,7 +1095,13 @@
       </w:r>
       <w:proofErr w:type="spellEnd"/>
       <w:r>
-        <w:t xml:space="preserve"> overnight to remove any iron oxide coatings, and then washed with DI water. Lastly, the pyrite was allowed to </w:t>
+        <w:t xml:space="preserve"> overnight to remove any iron oxide coatings, and then washed with DI water</w:t>
+      </w:r>
+      <w:r>
+        <w:t xml:space="preserve"> to remove the remaining acid</w:t>
+      </w:r>
+      <w:r>
+        <w:t xml:space="preserve">. Lastly, the pyrite was allowed to </w:t>
       </w:r>
       <w:r>
         <w:t xml:space="preserve">air dry in the anaerobic glove bag with a </w:t>
@@ -1023,6 +1119,9 @@
       </w:r>
     </w:p>
     <w:p>
+      <w:pPr>
+        <w:spacing w:line="360" w:lineRule="auto"/>
+      </w:pPr>
       <w:r>
         <w:t>2.2</w:t>
       </w:r>
@@ -1035,6 +1134,7 @@
     </w:p>
     <w:p>
       <w:pPr>
+        <w:spacing w:line="360" w:lineRule="auto"/>
         <w:ind w:firstLine="720"/>
       </w:pPr>
       <w:r>
@@ -1208,11 +1308,17 @@
       </w:r>
     </w:p>
     <w:p>
+      <w:pPr>
+        <w:spacing w:line="360" w:lineRule="auto"/>
+      </w:pPr>
       <w:r>
         <w:t>2.3 ANALYTICAL TECHNIQUES</w:t>
       </w:r>
     </w:p>
     <w:p>
+      <w:pPr>
+        <w:spacing w:line="360" w:lineRule="auto"/>
+      </w:pPr>
       <w:r>
         <w:tab/>
         <w:t xml:space="preserve">Solutions of radium were quantified using scintillation counting techniques. 10 mL of sample (5 mL of Sodium montmorillonite supernatant due to filtration difficulty) were mixed with 10 mL of </w:t>
@@ -1241,6 +1347,7 @@
         <w:t xml:space="preserve">similarly prepared </w:t>
       </w:r>
       <w:r>
+        <w:lastRenderedPageBreak/>
         <w:t xml:space="preserve">radium-226 standards to determine solution activities. Except for points involving </w:t>
       </w:r>
       <w:proofErr w:type="spellStart"/>
@@ -1252,11 +1359,7 @@
         <w:t xml:space="preserve"> at pH 9, this was sufficient to determine the extent of sorption and develop isotherms.</w:t>
       </w:r>
       <w:r>
-        <w:t xml:space="preserve"> Background </w:t>
-      </w:r>
-      <w:r>
-        <w:lastRenderedPageBreak/>
-        <w:t xml:space="preserve">concentrations were also quantified to develop a limit of blank of 1.4 counts per second (cps). We </w:t>
+        <w:t xml:space="preserve"> Background concentrations were also quantified to develop a limit of blank of 1.4 counts per second (cps). We </w:t>
       </w:r>
       <w:r>
         <w:t xml:space="preserve">only </w:t>
@@ -1281,6 +1384,9 @@
       </w:r>
     </w:p>
     <w:p>
+      <w:pPr>
+        <w:spacing w:line="360" w:lineRule="auto"/>
+      </w:pPr>
       <w:r>
         <w:tab/>
         <w:t>Many supernatant samples</w:t>
@@ -1424,16 +1530,25 @@
       </w:r>
     </w:p>
     <w:p>
+      <w:pPr>
+        <w:spacing w:line="360" w:lineRule="auto"/>
+      </w:pPr>
       <w:r>
         <w:t>[DISCUSSION OF SURFACE AREA ANALYSIS]</w:t>
       </w:r>
     </w:p>
     <w:p>
+      <w:pPr>
+        <w:spacing w:line="360" w:lineRule="auto"/>
+      </w:pPr>
       <w:r>
         <w:t>2.4 SURFACE COMPLEXATION MODELING</w:t>
       </w:r>
     </w:p>
     <w:p>
+      <w:pPr>
+        <w:spacing w:line="360" w:lineRule="auto"/>
+      </w:pPr>
       <w:r>
         <w:tab/>
       </w:r>
@@ -1540,10 +1655,13 @@
         <w:t xml:space="preserve"> </w:t>
       </w:r>
       <w:r>
-        <w:t>The relevant reactions are shown in table 1</w:t>
-      </w:r>
-      <w:r>
-        <w:t xml:space="preserve"> (at the end of the paper), along with protonation constants from literature</w:t>
+        <w:t xml:space="preserve">The relevant reactions are shown in table </w:t>
+      </w:r>
+      <w:r>
+        <w:t>3</w:t>
+      </w:r>
+      <w:r>
+        <w:t>, along with protonation constants from literature</w:t>
       </w:r>
       <w:r>
         <w:t>.</w:t>
@@ -1600,7 +1718,11 @@
         <w:t xml:space="preserve"> </w:t>
       </w:r>
       <w:r>
-        <w:t>Solution complexation behavior was accounted for using the SIT database, which covers radium carbonate, sulfate, and hydroxide complexes</w:t>
+        <w:t xml:space="preserve">Solution complexation behavior was accounted for using the SIT database, </w:t>
+      </w:r>
+      <w:r>
+        <w:lastRenderedPageBreak/>
+        <w:t>which covers radium carbonate, sulfate, and hydroxide complexes</w:t>
       </w:r>
       <w:r>
         <w:t>,</w:t>
@@ -1610,11 +1732,17 @@
       </w:r>
     </w:p>
     <w:p>
+      <w:pPr>
+        <w:spacing w:line="360" w:lineRule="auto"/>
+      </w:pPr>
       <w:r>
         <w:tab/>
       </w:r>
     </w:p>
     <w:p>
+      <w:pPr>
+        <w:spacing w:line="360" w:lineRule="auto"/>
+      </w:pPr>
       <w:r>
         <w:t>SECTION 3: RESULTS</w:t>
       </w:r>
@@ -1626,6 +1754,9 @@
       </w:r>
     </w:p>
     <w:p>
+      <w:pPr>
+        <w:spacing w:line="360" w:lineRule="auto"/>
+      </w:pPr>
       <w:r>
         <w:t>SECTION 3.1</w:t>
       </w:r>
@@ -1643,6 +1774,9 @@
       </w:r>
     </w:p>
     <w:p>
+      <w:pPr>
+        <w:spacing w:line="360" w:lineRule="auto"/>
+      </w:pPr>
       <w:r>
         <w:t xml:space="preserve">The sorption isotherm results for </w:t>
       </w:r>
@@ -1747,8 +1881,10 @@
       </w:r>
     </w:p>
     <w:p>
-      <w:r>
-        <w:lastRenderedPageBreak/>
+      <w:pPr>
+        <w:spacing w:line="360" w:lineRule="auto"/>
+      </w:pPr>
+      <w:r>
         <w:tab/>
         <w:t xml:space="preserve">There is an abundance of prior work examining sorption of radium and its corresponding analogues to iron oxides such as </w:t>
       </w:r>
@@ -1786,7 +1922,13 @@
       <w:proofErr w:type="spellEnd"/>
       <w:proofErr w:type="gramEnd"/>
       <w:r>
-        <w:t xml:space="preserve"> values as a marker for relative sorption extent. In some cases, it was necessary to calculate a </w:t>
+        <w:t xml:space="preserve"> values </w:t>
+      </w:r>
+      <w:r>
+        <w:t>to compare</w:t>
+      </w:r>
+      <w:r>
+        <w:t xml:space="preserve"> relative sorption extent. In some cases, it was necessary to calculate a </w:t>
       </w:r>
       <w:proofErr w:type="spellStart"/>
       <w:proofErr w:type="gramStart"/>
@@ -1823,6 +1965,9 @@
       </w:r>
     </w:p>
     <w:p>
+      <w:pPr>
+        <w:spacing w:line="360" w:lineRule="auto"/>
+      </w:pPr>
       <w:r>
         <w:tab/>
         <w:t xml:space="preserve">For </w:t>
@@ -1969,7 +2114,11 @@
         <w:fldChar w:fldCharType="end"/>
       </w:r>
       <w:r>
-        <w:t>. This suggests that the sorption isotherm results found here represent an upper limit fo</w:t>
+        <w:t xml:space="preserve">. This </w:t>
+      </w:r>
+      <w:r>
+        <w:lastRenderedPageBreak/>
+        <w:t>suggests that the sorption isotherm results found here represent an upper limit fo</w:t>
       </w:r>
       <w:r>
         <w:t>r radium sorption to iron oxides</w:t>
@@ -1982,12 +2131,18 @@
       </w:r>
     </w:p>
     <w:p>
+      <w:pPr>
+        <w:spacing w:line="360" w:lineRule="auto"/>
+      </w:pPr>
       <w:r>
         <w:tab/>
         <w:t>Larger differences appear when examining radium adsorption to goethite, which has more available data in the literature. These result</w:t>
       </w:r>
       <w:r>
-        <w:t xml:space="preserve">s are displayed in table 2, along with the other mineral specific results. Unlike with </w:t>
+        <w:t>s are displayed in table 1</w:t>
+      </w:r>
+      <w:r>
+        <w:t xml:space="preserve">, along with the other mineral specific results. Unlike with </w:t>
       </w:r>
       <w:proofErr w:type="spellStart"/>
       <w:r>
@@ -2064,6 +2219,9 @@
       </w:r>
     </w:p>
     <w:p>
+      <w:pPr>
+        <w:spacing w:line="360" w:lineRule="auto"/>
+      </w:pPr>
       <w:commentRangeStart w:id="3"/>
       <w:r>
         <w:t>SECTION 3.1.2: SORPTION ISOTHERMS</w:t>
@@ -2083,6 +2241,9 @@
       </w:r>
     </w:p>
     <w:p>
+      <w:pPr>
+        <w:spacing w:line="360" w:lineRule="auto"/>
+      </w:pPr>
       <w:r>
         <w:tab/>
         <w:t xml:space="preserve">Sorption isotherm results for radium onto sodium montmorillonite are plotted in figure 2, and the calculated </w:t>
@@ -2110,7 +2271,7 @@
         <w:t>values</w:t>
       </w:r>
       <w:r>
-        <w:t xml:space="preserve"> listed in table 2</w:t>
+        <w:t xml:space="preserve"> listed in table 1</w:t>
       </w:r>
       <w:r>
         <w:t>.</w:t>
@@ -2161,13 +2322,135 @@
       </w:r>
     </w:p>
     <w:p>
+      <w:pPr>
+        <w:spacing w:line="360" w:lineRule="auto"/>
+      </w:pPr>
       <w:r>
         <w:tab/>
-        <w:t xml:space="preserve">As with the iron oxides, there is only a limited set of experimental data with which to compare the gathered experimental data. The two data points are reported in table 2, and were performed under </w:t>
+        <w:t>As with the iron oxides, there is only a limited set of experimental data with which to compare the gathered experimental data. The two dat</w:t>
+      </w:r>
+      <w:r>
+        <w:t>a points are reported in table 1</w:t>
+      </w:r>
+      <w:r>
+        <w:t xml:space="preserve">, and were performed under similar solution conditions, but with different solid to solution ratios. Again, there are significant differences in the order of magnitude in the calculated </w:t>
+      </w:r>
+      <w:proofErr w:type="spellStart"/>
+      <w:proofErr w:type="gramStart"/>
+      <w:r>
+        <w:t>K</w:t>
+      </w:r>
+      <w:r>
+        <w:rPr>
+          <w:vertAlign w:val="subscript"/>
+        </w:rPr>
+        <w:t>d</w:t>
+      </w:r>
+      <w:proofErr w:type="spellEnd"/>
+      <w:proofErr w:type="gramEnd"/>
+      <w:r>
+        <w:t xml:space="preserve"> value. Experiments with the highest solid loading showed the least extent of sorption </w:t>
+      </w:r>
+      <w:r>
+        <w:fldChar w:fldCharType="begin" w:fldLock="1"/>
+      </w:r>
+      <w:r>
+        <w:instrText>ADDIN CSL_CITATION { "citationItems" : [ { "id" : "ITEM-1", "itemData" : { "DOI" : "10.1346/CCMN.1983.0310501", "ISSN" : "0009-8604", "abstract" : "Well-characterized American Petroleum Institute clay standards, source clays from The Clay Minerals Society, and other secondary minerals were used to determine the effects of U concentration, temperature, and solution composition on U-sorption properties. Uranium concentrations ranged from about 1.00 x 10 -4 M to 4.00 x 10 7 M, temperatures from 5 ~ to 65~ and solution compositions containing 0.01 M NaCl and 0.01 M NaHCO3. Silica gel efficiently sorbed uranyl carbonate anion complexes. The higher cation-exchange capacity materials most readily sorbed uranyl ions from the 0.01 M NaCl solution. Temperature increases tended to affect uranyl ion sorption adversely except when the U was present as carbonate complexes. Noncrystalline ferric oxyhydroxides sorbed uranyl ions much more efficiently than any of the secondary crystalline minerals studied. A method for accurately extrapolating U-sorption efficiencies between experimental points based on the Freundlich equation is presented.", "author" : [ { "dropping-particle" : "", "family" : "Ames", "given" : "L. L.", "non-dropping-particle" : "", "parse-names" : false, "suffix" : "" } ], "container-title" : "Clays and Clay Minerals", "id" : "ITEM-1", "issue" : "5", "issued" : { "date-parts" : [ [ "1983" ] ] }, "page" : "321-334", "title" : "Sorption of Trace Constituents from Aqueous Solutions onto Secondary Minerals. I. Uranium", "type" : "article-journal", "volume" : "31" }, "uris" : [ "http://www.mendeley.com/documents/?uuid=620ad582-17c9-41fd-aa3e-0e784f08e35f" ] } ], "mendeley" : { "formattedCitation" : "(Ames, 1983)", "plainTextFormattedCitation" : "(Ames, 1983)", "previouslyFormattedCitation" : "(Ames, 1983)" }, "properties" : { "noteIndex" : 0 }, "schema" : "https://github.com/citation-style-language/schema/raw/master/csl-citation.json" }</w:instrText>
+      </w:r>
+      <w:r>
+        <w:fldChar w:fldCharType="separate"/>
+      </w:r>
+      <w:r>
+        <w:rPr>
+          <w:noProof/>
+        </w:rPr>
+        <w:t>(Ames, 1983)</w:t>
+      </w:r>
+      <w:r>
+        <w:fldChar w:fldCharType="end"/>
+      </w:r>
+      <w:r>
+        <w:t>, while the present experiments, which had the lowest solid loading, had the largest ex</w:t>
+      </w:r>
+      <w:r>
+        <w:t>tent of sorption. The compared</w:t>
+      </w:r>
+      <w:r>
+        <w:t xml:space="preserve"> data span roughly an order of magnitude in difference for </w:t>
+      </w:r>
+      <w:r>
+        <w:t xml:space="preserve">(log?) </w:t>
+      </w:r>
+      <w:proofErr w:type="spellStart"/>
+      <w:proofErr w:type="gramStart"/>
+      <w:r>
+        <w:t>K</w:t>
+      </w:r>
+      <w:r>
+        <w:rPr>
+          <w:vertAlign w:val="subscript"/>
+        </w:rPr>
+        <w:t>d</w:t>
+      </w:r>
+      <w:proofErr w:type="spellEnd"/>
+      <w:proofErr w:type="gramEnd"/>
+      <w:r>
+        <w:t xml:space="preserve"> value, in spite of distinct similarities in experimental methodology, </w:t>
       </w:r>
       <w:r>
         <w:lastRenderedPageBreak/>
-        <w:t xml:space="preserve">similar solution conditions, but with different solid to solution ratios. Again, there are significant differences in the order of magnitude in the calculated </w:t>
+        <w:t>particularly in dealing with clay treatment. It is possible that differences in the source clay may drive some of this variation, as the</w:t>
+      </w:r>
+      <w:r>
+        <w:t xml:space="preserve"> clays society measured</w:t>
+      </w:r>
+      <w:r>
+        <w:t xml:space="preserve"> surface area of the STx-1b </w:t>
+      </w:r>
+      <w:r>
+        <w:t xml:space="preserve">used in this study is more than twice that of the SWy-1 used in the other study </w:t>
+      </w:r>
+      <w:r>
+        <w:fldChar w:fldCharType="begin" w:fldLock="1"/>
+      </w:r>
+      <w:r>
+        <w:instrText>ADDIN CSL_CITATION { "citationItems" : [ { "id" : "ITEM-1", "itemData" : { "DOI" : "10.1007/s10967-013-2740-3", "ISSN" : "0236-5731", "author" : [ { "dropping-particle" : "", "family" : "Tamamura", "given" : "Shuji", "non-dropping-particle" : "", "parse-names" : false, "suffix" : "" }, { "dropping-particle" : "", "family" : "Takada", "given" : "Takahiro", "non-dropping-particle" : "", "parse-names" : false, "suffix" : "" }, { "dropping-particle" : "", "family" : "Tomita", "given" : "Junpei", "non-dropping-particle" : "", "parse-names" : false, "suffix" : "" }, { "dropping-particle" : "", "family" : "Nagao", "given" : "Seiya", "non-dropping-particle" : "", "parse-names" : false, "suffix" : "" }, { "dropping-particle" : "", "family" : "Fukushi", "given" : "Keisuke", "non-dropping-particle" : "", "parse-names" : false, "suffix" : "" }, { "dropping-particle" : "", "family" : "Yamamoto", "given" : "Masayoshi", "non-dropping-particle" : "", "parse-names" : false, "suffix" : "" } ], "container-title" : "Journal of Radioanalytical and Nuclear Chemistry", "id" : "ITEM-1", "issue" : "1", "issued" : { "date-parts" : [ [ "2013", "9", "8" ] ] }, "page" : "569-575", "title" : "Salinity dependence of 226Ra adsorption on montmorillonite and kaolinite", "type" : "article-journal", "volume" : "299" }, "uris" : [ "http://www.mendeley.com/documents/?uuid=5b3b4e7c-f852-48f5-abed-58007c466255" ] } ], "mendeley" : { "formattedCitation" : "(Tamamura et al., 2013)", "plainTextFormattedCitation" : "(Tamamura et al., 2013)", "previouslyFormattedCitation" : "(Tamamura et al., 2013)" }, "properties" : { "noteIndex" : 0 }, "schema" : "https://github.com/citation-style-language/schema/raw/master/csl-citation.json" }</w:instrText>
+      </w:r>
+      <w:r>
+        <w:fldChar w:fldCharType="separate"/>
+      </w:r>
+      <w:r>
+        <w:rPr>
+          <w:noProof/>
+        </w:rPr>
+        <w:t>(Tamamura et al., 2013)</w:t>
+      </w:r>
+      <w:r>
+        <w:fldChar w:fldCharType="end"/>
+      </w:r>
+      <w:r>
+        <w:t xml:space="preserve">. Typically, the surface sites of a clay are responsible for any pH dependent behavior due to protonation of the surface sites </w:t>
+      </w:r>
+      <w:r>
+        <w:fldChar w:fldCharType="begin" w:fldLock="1"/>
+      </w:r>
+      <w:r>
+        <w:instrText>ADDIN CSL_CITATION { "citationItems" : [ { "id" : "ITEM-1", "itemData" : { "DOI" : "10.1006/jcis.1998.5947", "ISBN" : "0021-9797", "ISSN" : "1095-7103", "PMID" : "9924106", "abstract" : "A consistent thermodynamic model is developed for metal sorption on expanding 2:1 layer clays such as montmorillonite. The particle of clay, including lamellae and interlayers, is represented as a porous solid bearing a permanent negative charge (resulting from isomorphic substitution) with an infinite plane interface (i.e., edges) with the solution. Cation exchange occurs inside the clay particle as the result of the negative potential of the clay. Surface complexation reactions take place at the interface whose surface charge and potential are pH dependent. The potential in the bulk of the clay and near the interface, as well as the surface potential-surface charge density relation, are calculated taking into account the effect of the permanent negative charge. The results are discussed and compared with the classic Gouy-Chapman theory. A subroutine (Clayeql) with the new potential-charge relationships is implemented in the thermodynamic equilibrium program Mineql +3.0 and is used to fit an extensive published experimental data set on adsorption of transition metals on montmorillonite. The model is shown not only to fit satisfactorily all the data, but also to explain specific features of adsorption on clays compared to oxides. In particular, the increase in the surface concentration of protons with decreasing ionic strength is successfully reproduced and the weaker dependence of metal sorption on pH compared to oxides is correctly fitted. Copyright 1999 Academic Press.", "author" : [ { "dropping-particle" : "", "family" : "Kraepiel", "given" : "Aml", "non-dropping-particle" : "", "parse-names" : false, "suffix" : "" }, { "dropping-particle" : "", "family" : "Keiler", "given" : "Kenneth C", "non-dropping-particle" : "", "parse-names" : false, "suffix" : "" }, { "dropping-particle" : "", "family" : "Morel", "given" : "Fran\u00e7ois M M", "non-dropping-particle" : "", "parse-names" : false, "suffix" : "" } ], "container-title" : "Journal of colloid and interface science", "id" : "ITEM-1", "issue" : "1", "issued" : { "date-parts" : [ [ "1999" ] ] }, "page" : "43-54", "title" : "A Model for Metal Adsorption on Montmorillonite.", "type" : "article-journal", "volume" : "210" }, "uris" : [ "http://www.mendeley.com/documents/?uuid=71f3aedf-1c31-4b31-9e61-20fc24f3bc99" ] } ], "mendeley" : { "formattedCitation" : "(Kraepiel, Keiler, &amp; Morel, 1999)", "plainTextFormattedCitation" : "(Kraepiel, Keiler, &amp; Morel, 1999)", "previouslyFormattedCitation" : "(Kraepiel, Keiler, &amp; Morel, 1999)" }, "properties" : { "noteIndex" : 0 }, "schema" : "https://github.com/citation-style-language/schema/raw/master/csl-citation.json" }</w:instrText>
+      </w:r>
+      <w:r>
+        <w:fldChar w:fldCharType="separate"/>
+      </w:r>
+      <w:r>
+        <w:rPr>
+          <w:noProof/>
+        </w:rPr>
+        <w:t>(Kraepiel, Keiler, &amp; Morel, 1999)</w:t>
+      </w:r>
+      <w:r>
+        <w:fldChar w:fldCharType="end"/>
+      </w:r>
+      <w:r>
+        <w:t xml:space="preserve">, and are easily measured by BET surface area analysis. The weak dependence of the fitted </w:t>
       </w:r>
       <w:proofErr w:type="spellStart"/>
       <w:proofErr w:type="gramStart"/>
@@ -2183,133 +2466,29 @@
       <w:proofErr w:type="spellEnd"/>
       <w:proofErr w:type="gramEnd"/>
       <w:r>
-        <w:t xml:space="preserve"> value. Experiments with the highest solid loading showed the least extent of sorption </w:t>
-      </w:r>
-      <w:r>
-        <w:fldChar w:fldCharType="begin" w:fldLock="1"/>
-      </w:r>
-      <w:r>
-        <w:instrText>ADDIN CSL_CITATION { "citationItems" : [ { "id" : "ITEM-1", "itemData" : { "DOI" : "10.1346/CCMN.1983.0310501", "ISSN" : "0009-8604", "abstract" : "Well-characterized American Petroleum Institute clay standards, source clays from The Clay Minerals Society, and other secondary minerals were used to determine the effects of U concentration, temperature, and solution composition on U-sorption properties. Uranium concentrations ranged from about 1.00 x 10 -4 M to 4.00 x 10 7 M, temperatures from 5 ~ to 65~ and solution compositions containing 0.01 M NaCl and 0.01 M NaHCO3. Silica gel efficiently sorbed uranyl carbonate anion complexes. The higher cation-exchange capacity materials most readily sorbed uranyl ions from the 0.01 M NaCl solution. Temperature increases tended to affect uranyl ion sorption adversely except when the U was present as carbonate complexes. Noncrystalline ferric oxyhydroxides sorbed uranyl ions much more efficiently than any of the secondary crystalline minerals studied. A method for accurately extrapolating U-sorption efficiencies between experimental points based on the Freundlich equation is presented.", "author" : [ { "dropping-particle" : "", "family" : "Ames", "given" : "L. L.", "non-dropping-particle" : "", "parse-names" : false, "suffix" : "" } ], "container-title" : "Clays and Clay Minerals", "id" : "ITEM-1", "issue" : "5", "issued" : { "date-parts" : [ [ "1983" ] ] }, "page" : "321-334", "title" : "Sorption of Trace Constituents from Aqueous Solutions onto Secondary Minerals. I. Uranium", "type" : "article-journal", "volume" : "31" }, "uris" : [ "http://www.mendeley.com/documents/?uuid=620ad582-17c9-41fd-aa3e-0e784f08e35f" ] } ], "mendeley" : { "formattedCitation" : "(Ames, 1983)", "plainTextFormattedCitation" : "(Ames, 1983)", "previouslyFormattedCitation" : "(Ames, 1983)" }, "properties" : { "noteIndex" : 0 }, "schema" : "https://github.com/citation-style-language/schema/raw/master/csl-citation.json" }</w:instrText>
-      </w:r>
-      <w:r>
-        <w:fldChar w:fldCharType="separate"/>
-      </w:r>
-      <w:r>
-        <w:rPr>
-          <w:noProof/>
-        </w:rPr>
-        <w:t>(Ames, 1983)</w:t>
-      </w:r>
-      <w:r>
-        <w:fldChar w:fldCharType="end"/>
-      </w:r>
-      <w:r>
-        <w:t>, while the present experiments, which had the lowest solid loading, had the largest ex</w:t>
-      </w:r>
-      <w:r>
-        <w:t>tent of sorption. The compared</w:t>
-      </w:r>
-      <w:r>
-        <w:t xml:space="preserve"> data span roughly an order of magnitude in difference for </w:t>
-      </w:r>
-      <w:r>
-        <w:t xml:space="preserve">(log?) </w:t>
-      </w:r>
-      <w:proofErr w:type="spellStart"/>
-      <w:proofErr w:type="gramStart"/>
-      <w:r>
-        <w:t>K</w:t>
-      </w:r>
-      <w:r>
-        <w:rPr>
-          <w:vertAlign w:val="subscript"/>
-        </w:rPr>
-        <w:t>d</w:t>
-      </w:r>
-      <w:proofErr w:type="spellEnd"/>
-      <w:proofErr w:type="gramEnd"/>
-      <w:r>
-        <w:t xml:space="preserve"> value, in spite of distinct similarities in experimental methodology, particularly in dealing with clay treatment. It is possible that differences in the source clay may drive some of this variation, as the</w:t>
-      </w:r>
-      <w:r>
-        <w:t xml:space="preserve"> clays society measured</w:t>
-      </w:r>
-      <w:r>
-        <w:t xml:space="preserve"> surface area of the STx-1b </w:t>
-      </w:r>
-      <w:r>
-        <w:t xml:space="preserve">used in this study is more than twice that of the SWy-1 used in the other study </w:t>
-      </w:r>
-      <w:r>
-        <w:fldChar w:fldCharType="begin" w:fldLock="1"/>
-      </w:r>
-      <w:r>
-        <w:instrText>ADDIN CSL_CITATION { "citationItems" : [ { "id" : "ITEM-1", "itemData" : { "DOI" : "10.1007/s10967-013-2740-3", "ISSN" : "0236-5731", "author" : [ { "dropping-particle" : "", "family" : "Tamamura", "given" : "Shuji", "non-dropping-particle" : "", "parse-names" : false, "suffix" : "" }, { "dropping-particle" : "", "family" : "Takada", "given" : "Takahiro", "non-dropping-particle" : "", "parse-names" : false, "suffix" : "" }, { "dropping-particle" : "", "family" : "Tomita", "given" : "Junpei", "non-dropping-particle" : "", "parse-names" : false, "suffix" : "" }, { "dropping-particle" : "", "family" : "Nagao", "given" : "Seiya", "non-dropping-particle" : "", "parse-names" : false, "suffix" : "" }, { "dropping-particle" : "", "family" : "Fukushi", "given" : "Keisuke", "non-dropping-particle" : "", "parse-names" : false, "suffix" : "" }, { "dropping-particle" : "", "family" : "Yamamoto", "given" : "Masayoshi", "non-dropping-particle" : "", "parse-names" : false, "suffix" : "" } ], "container-title" : "Journal of Radioanalytical and Nuclear Chemistry", "id" : "ITEM-1", "issue" : "1", "issued" : { "date-parts" : [ [ "2013", "9", "8" ] ] }, "page" : "569-575", "title" : "Salinity dependence of 226Ra adsorption on montmorillonite and kaolinite", "type" : "article-journal", "volume" : "299" }, "uris" : [ "http://www.mendeley.com/documents/?uuid=5b3b4e7c-f852-48f5-abed-58007c466255" ] } ], "mendeley" : { "formattedCitation" : "(Tamamura et al., 2013)", "plainTextFormattedCitation" : "(Tamamura et al., 2013)", "previouslyFormattedCitation" : "(Tamamura et al., 2013)" }, "properties" : { "noteIndex" : 0 }, "schema" : "https://github.com/citation-style-language/schema/raw/master/csl-citation.json" }</w:instrText>
-      </w:r>
-      <w:r>
-        <w:fldChar w:fldCharType="separate"/>
-      </w:r>
-      <w:r>
-        <w:rPr>
-          <w:noProof/>
-        </w:rPr>
-        <w:t>(Tamamura et al., 2013)</w:t>
-      </w:r>
-      <w:r>
-        <w:fldChar w:fldCharType="end"/>
-      </w:r>
-      <w:r>
-        <w:t xml:space="preserve">. Typically, the surface sites of a clay are responsible for any pH dependent behavior due to protonation of the surface sites </w:t>
-      </w:r>
-      <w:r>
-        <w:fldChar w:fldCharType="begin" w:fldLock="1"/>
-      </w:r>
-      <w:r>
-        <w:instrText>ADDIN CSL_CITATION { "citationItems" : [ { "id" : "ITEM-1", "itemData" : { "DOI" : "10.1006/jcis.1998.5947", "ISBN" : "0021-9797", "ISSN" : "1095-7103", "PMID" : "9924106", "abstract" : "A consistent thermodynamic model is developed for metal sorption on expanding 2:1 layer clays such as montmorillonite. The particle of clay, including lamellae and interlayers, is represented as a porous solid bearing a permanent negative charge (resulting from isomorphic substitution) with an infinite plane interface (i.e., edges) with the solution. Cation exchange occurs inside the clay particle as the result of the negative potential of the clay. Surface complexation reactions take place at the interface whose surface charge and potential are pH dependent. The potential in the bulk of the clay and near the interface, as well as the surface potential-surface charge density relation, are calculated taking into account the effect of the permanent negative charge. The results are discussed and compared with the classic Gouy-Chapman theory. A subroutine (Clayeql) with the new potential-charge relationships is implemented in the thermodynamic equilibrium program Mineql +3.0 and is used to fit an extensive published experimental data set on adsorption of transition metals on montmorillonite. The model is shown not only to fit satisfactorily all the data, but also to explain specific features of adsorption on clays compared to oxides. In particular, the increase in the surface concentration of protons with decreasing ionic strength is successfully reproduced and the weaker dependence of metal sorption on pH compared to oxides is correctly fitted. Copyright 1999 Academic Press.", "author" : [ { "dropping-particle" : "", "family" : "Kraepiel", "given" : "Aml", "non-dropping-particle" : "", "parse-names" : false, "suffix" : "" }, { "dropping-particle" : "", "family" : "Keiler", "given" : "Kenneth C", "non-dropping-particle" : "", "parse-names" : false, "suffix" : "" }, { "dropping-particle" : "", "family" : "Morel", "given" : "Fran\u00e7ois M M", "non-dropping-particle" : "", "parse-names" : false, "suffix" : "" } ], "container-title" : "Journal of colloid and interface science", "id" : "ITEM-1", "issue" : "1", "issued" : { "date-parts" : [ [ "1999" ] ] }, "page" : "43-54", "title" : "A Model for Metal Adsorption on Montmorillonite.", "type" : "article-journal", "volume" : "210" }, "uris" : [ "http://www.mendeley.com/documents/?uuid=71f3aedf-1c31-4b31-9e61-20fc24f3bc99" ] } ], "mendeley" : { "formattedCitation" : "(Kraepiel, Keiler, &amp; Morel, 1999)", "plainTextFormattedCitation" : "(Kraepiel, Keiler, &amp; Morel, 1999)", "previouslyFormattedCitation" : "(Kraepiel, Keiler, &amp; Morel, 1999)" }, "properties" : { "noteIndex" : 0 }, "schema" : "https://github.com/citation-style-language/schema/raw/master/csl-citation.json" }</w:instrText>
-      </w:r>
-      <w:r>
-        <w:fldChar w:fldCharType="separate"/>
-      </w:r>
-      <w:r>
-        <w:rPr>
-          <w:noProof/>
-        </w:rPr>
-        <w:t>(Kraepiel, Keiler, &amp; Morel, 1999)</w:t>
-      </w:r>
-      <w:r>
-        <w:fldChar w:fldCharType="end"/>
-      </w:r>
-      <w:r>
-        <w:t xml:space="preserve">, and are easily measured by BET surface area analysis. The weak dependence of the fitted </w:t>
-      </w:r>
-      <w:proofErr w:type="spellStart"/>
-      <w:proofErr w:type="gramStart"/>
-      <w:r>
-        <w:t>K</w:t>
-      </w:r>
-      <w:r>
-        <w:rPr>
-          <w:vertAlign w:val="subscript"/>
-        </w:rPr>
-        <w:t>d</w:t>
-      </w:r>
-      <w:proofErr w:type="spellEnd"/>
-      <w:proofErr w:type="gramEnd"/>
-      <w:r>
         <w:t xml:space="preserve"> value on pH suggests that exchange with the inner layer sodium is the dominant sorption process. Given this, it is difficult to explain the significant differences in sorption found between this work and previous works.</w:t>
       </w:r>
     </w:p>
     <w:p>
+      <w:pPr>
+        <w:spacing w:line="360" w:lineRule="auto"/>
+      </w:pPr>
       <w:r>
         <w:t>DISCUSSION OF KINETIC EXPERIMENT RESULTS</w:t>
       </w:r>
     </w:p>
     <w:p>
+      <w:pPr>
+        <w:spacing w:line="360" w:lineRule="auto"/>
+      </w:pPr>
       <w:r>
         <w:t>SECTION 3.1.3: SORPTION ISOTHERMS: PYRITE</w:t>
       </w:r>
     </w:p>
     <w:p>
+      <w:pPr>
+        <w:spacing w:line="360" w:lineRule="auto"/>
+      </w:pPr>
       <w:r>
         <w:tab/>
         <w:t>Pyrite showed limited sorption of radium over most pH values, with almost no sorption at acidic pH v</w:t>
@@ -2412,11 +2591,17 @@
       </w:r>
     </w:p>
     <w:p>
+      <w:pPr>
+        <w:spacing w:line="360" w:lineRule="auto"/>
+      </w:pPr>
       <w:r>
         <w:t>SECTION 3.2 SURFACE COMPLEXATION MODELING</w:t>
       </w:r>
     </w:p>
     <w:p>
+      <w:pPr>
+        <w:spacing w:line="360" w:lineRule="auto"/>
+      </w:pPr>
       <w:r>
         <w:tab/>
       </w:r>
@@ -2474,7 +2659,11 @@
         <w:commentReference w:id="4"/>
       </w:r>
       <w:r>
-        <w:t xml:space="preserve">, where the strong site represents sorption at low levels of sorbate, and the weak site represents sorption at high levels of sorbate </w:t>
+        <w:t xml:space="preserve">, where the strong site represents sorption at low levels of sorbate, and the weak site represents sorption at high </w:t>
+      </w:r>
+      <w:r>
+        <w:lastRenderedPageBreak/>
+        <w:t xml:space="preserve">levels of sorbate </w:t>
       </w:r>
       <w:r>
         <w:fldChar w:fldCharType="begin" w:fldLock="1"/>
@@ -2540,14 +2729,21 @@
         <w:fldChar w:fldCharType="end"/>
       </w:r>
       <w:r>
-        <w:t xml:space="preserve">. In order to maintain comparisons with goethite and montmorillonite behavior, as well as to maintain the simplicity of the overall modeling approach, this method was not used. </w:t>
-      </w:r>
-      <w:r>
-        <w:t xml:space="preserve">The same work also </w:t>
-      </w:r>
-      <w:r>
-        <w:lastRenderedPageBreak/>
-        <w:t>fitted their experimental data using more traditional models, which found complexation constants that were roughly 1</w:t>
+        <w:t>. In order to maintain comparisons with goethite and montmorillonite behavior, as well as to maintain the simplicity of the overall modeling approach</w:t>
+      </w:r>
+      <w:commentRangeStart w:id="5"/>
+      <w:r>
+        <w:t xml:space="preserve">, this method was not used. </w:t>
+      </w:r>
+      <w:commentRangeEnd w:id="5"/>
+      <w:r>
+        <w:rPr>
+          <w:rStyle w:val="CommentReference"/>
+        </w:rPr>
+        <w:commentReference w:id="5"/>
+      </w:r>
+      <w:r>
+        <w:t>The same work also fitted their experimental data using more traditional models, which found complexation constants that were roughly 1</w:t>
       </w:r>
       <w:r>
         <w:t>-2</w:t>
@@ -2563,6 +2759,9 @@
       </w:r>
     </w:p>
     <w:p>
+      <w:pPr>
+        <w:spacing w:line="360" w:lineRule="auto"/>
+      </w:pPr>
       <w:r>
         <w:tab/>
         <w:t>While the set of data that uses surface complex modeling to examine radium behavior is limited, there is a broader set of surface complexation studies and modeling results with the analog compounds barium and strontium</w:t>
@@ -2607,13 +2806,89 @@
         <w:fldChar w:fldCharType="end"/>
       </w:r>
       <w:r>
-        <w:t xml:space="preserve">, which is reflected in the relatively low </w:t>
+        <w:t>.</w:t>
+      </w:r>
+      <w:r>
+        <w:t xml:space="preserve"> Modeling results of strontium behav</w:t>
+      </w:r>
+      <w:r>
+        <w:t xml:space="preserve">ior with </w:t>
+      </w:r>
+      <w:proofErr w:type="spellStart"/>
+      <w:r>
+        <w:t>gothite</w:t>
+      </w:r>
+      <w:proofErr w:type="spellEnd"/>
+      <w:r>
+        <w:t xml:space="preserve"> reinforce these spectroscopic results </w:t>
+      </w:r>
+      <w:r>
+        <w:fldChar w:fldCharType="begin" w:fldLock="1"/>
+      </w:r>
+      <w:r>
+        <w:instrText>ADDIN CSL_CITATION { "citationItems" : [ { "id" : "ITEM-1", "itemData" : { "DOI" : "10.1016/j.jcis.2005.11.003", "ISBN" : "0021-9797", "ISSN" : "00219797", "PMID" : "16376364", "abstract" : "Formation of inner- and outer-sphere complexes of environmentally important divalent ions on the goethite surface was examined by applying the charge distribution CD model for inner- and outer-sphere complexation. The model assumes spatial charge distribution between the surface (0-plane) and the next electrostatic plane (1-plane) for innersphere complexation and between the 1-plane and the head end of the diffuse double layer (2-plane) for the outersphere complexation. The latter approach has been used because the distance of closest approach to a charged surface may differ for different ions. The surface structural approach implies the use of a Three-Plane model for the compact part (Stern layer) of solid-solution interface, which is divided into two layers. The thickness of each layer depends on the capacitance and the local dielectric constant. The new approach has been applied to describe the adsorption of magnesium, calcium, strontium, and sulfate ions. It is shown that the concept can successfully describe the development of surface charge in the presence of Ca+2, Mg+2, Sr+2, and SO-24 as a function of loading, pH, and salt level, and also the shift in the isoelectric point (IEP) of goethite. The CD modeling revealed that, for the conditions studied, magnesium is mainly adsorbed as a bidentate innersphere complex, calcium can be a combination of bidentate innersphere and a monodentate inner- or outer-sphere complexes, and strontium is probably adsorbed as an outersphere complex. Sulfate is present as a mixture of inner- and outer-sphere monodentate complexes. Outersphere complexation is less pH dependent than innersphere complexation. The CD model predicts that the outersphere complexation of divalent cations and anions is relatively favorable at respectively low and high pH. Increase of ion loading favors the formation of innersphere complexes. ?? 2005 Elsevier Inc. All rights reserved.", "author" : [ { "dropping-particle" : "", "family" : "Rahnemaie", "given" : "Rasoul", "non-dropping-particle" : "", "parse-names" : false, "suffix" : "" }, { "dropping-particle" : "", "family" : "Hiemstra", "given" : "Tjisse", "non-dropping-particle" : "", "parse-names" : false, "suffix" : "" }, { "dropping-particle" : "", "family" : "Riemsdijk", "given" : "Willem H.", "non-dropping-particle" : "van", "parse-names" : false, "suffix" : "" } ], "container-title" : "Journal of Colloid and Interface Science", "id" : "ITEM-1", "issue" : "2", "issued" : { "date-parts" : [ [ "2006" ] ] }, "page" : "379-388", "title" : "Inner- and outer-sphere complexation of ions at the goethite-solution interface", "type" : "article-journal", "volume" : "297" }, "uris" : [ "http://www.mendeley.com/documents/?uuid=bc7bd8bf-dfa5-4a40-a41d-a9bc605717ea" ] } ], "mendeley" : { "formattedCitation" : "(Rahnemaie, Hiemstra, &amp; van Riemsdijk, 2006)", "plainTextFormattedCitation" : "(Rahnemaie, Hiemstra, &amp; van Riemsdijk, 2006)", "previouslyFormattedCitation" : "(Rahnemaie, Hiemstra, &amp; van Riemsdijk, 2006)" }, "properties" : { "noteIndex" : 0 }, "schema" : "https://github.com/citation-style-language/schema/raw/master/csl-citation.json" }</w:instrText>
+      </w:r>
+      <w:r>
+        <w:fldChar w:fldCharType="separate"/>
+      </w:r>
+      <w:r>
+        <w:rPr>
+          <w:noProof/>
+        </w:rPr>
+        <w:t>(Rahnemaie, Hiemstra, &amp; van Riemsdijk, 2006)</w:t>
+      </w:r>
+      <w:r>
+        <w:fldChar w:fldCharType="end"/>
+      </w:r>
+      <w:r>
+        <w:t xml:space="preserve">, suggesting that barium and radium would then also form outer sphere complexes. Further modeling efforts using a comprehensive </w:t>
+      </w:r>
+      <w:proofErr w:type="spellStart"/>
+      <w:r>
+        <w:t>tetradentate</w:t>
+      </w:r>
+      <w:proofErr w:type="spellEnd"/>
+      <w:r>
+        <w:t xml:space="preserve"> model </w:t>
+      </w:r>
+      <w:r>
+        <w:t xml:space="preserve">for iron oxides </w:t>
+      </w:r>
+      <w:r>
+        <w:t xml:space="preserve">developed using x-ray spectroscopy </w:t>
+      </w:r>
+      <w:r>
+        <w:fldChar w:fldCharType="begin" w:fldLock="1"/>
+      </w:r>
+      <w:r>
+        <w:instrText>ADDIN CSL_CITATION { "citationItems" : [ { "id" : "ITEM-1", "itemData" : { "DOI" : "10.1016/j.gca.2006.01.006", "ISBN" : "0016-7037", "ISSN" : "00167037", "abstract" : "Despite the fact that the bulk compositions of most low temperature natural surface waters, groundwaters, and porewaters are heavily influenced by alkaline earths, an understanding of the development of proton surface charge in the presence of alkaline earth adsorption on the surfaces of minerals is lacking. In particular, models of speciation at the mineral-water interface in systems involving alkaline earths need to be established for a range of different minerals. In the present study, X-ray standing wave results for Sr2+ adsorption on rutile as a tetranuclear complex [Fenter, P., Cheng, L., Rihs, S., Machesky, M., Bedyzk, M.D., Sturchio, N.C., 2000. Electrical double-layer structure at the rutile-water interface as observed in situ with small-period X-ray standing waves. J. Colloid Interface Sci. 225, 154-165] are used as constraints for all the alkaline earths in surface complexation simulations of proton surface charge, metal adsorption, and electrokinetic experiments referring to wide ranges of pH, ionic strength, surface coverage, and type of oxide. The tetranuclear reaction{A formula is presented}predominates for the large cations Sr2+ and Ba2+ (and presumably Ra2+), consistent with X-ray results. In contrast, the mononuclear reaction{A formula is presented}predominates for the much smaller Mg2+ (and presumably Be2+), with minor amounts of the tetranuclear reaction. Both reaction types appear to be important for the intermediate size Ca2+. For all the alkaline earths on all oxides, the proportions of the different reaction types vary systematically as a function of pH, ionic strength, and surface coverage. The application of Born solvation and crystal-chemical theory enables estimation of the equilibrium constants of adsorption of all the alkaline earths on all oxides. On high dielectric constant solids (rutile, magnetite, manganese dioxide), where the solvation contribution is negligable, ion adsorption correlates with crystal radius: the equilibrium constants increase in the sequence Be2+ &lt; Mg2+ &lt; Ca2+ &lt; Sr2+ &lt; Ba2+ &lt; Ra2+. On low dielectric constant solids (hematite, gibbsite,and silicas), the solvation contribution opposing adsorption is largest for ions with the smallest hydrated radii: the equilibrium constants increase in the sequence Ra2+ &lt; Ba2+ &lt; Sr2+ &lt; Ca2+ &lt; Mg2+ &lt; Be2+. These predicted sequences are consistent with adsorption affinities in the literature. In combination with previously published results, the present study enables th\u2026", "author" : [ { "dropping-particle" : "", "family" : "Sverjensky", "given" : "Dimitri A.", "non-dropping-particle" : "", "parse-names" : false, "suffix" : "" } ], "container-title" : "Geochimica et Cosmochimica Acta", "id" : "ITEM-1", "issue" : "10", "issued" : { "date-parts" : [ [ "2006" ] ] }, "page" : "2427-2453", "title" : "Prediction of the speciation of alkaline earths adsorbed on mineral surfaces in salt solutions", "type" : "article-journal", "volume" : "70" }, "uris" : [ "http://www.mendeley.com/documents/?uuid=95901e33-067b-4748-8f30-d87675edc102" ] }, { "id" : "ITEM-2", "itemData" : { "DOI" : "10.1006/jcis.2000.6756", "ISSN" : "1095-7103", "PMID" : "10767156", "abstract" : "X-Ray standing wave (XSW) measurements were made of Rb and Sr adsorbed from aqueous solutions at the rutile (110)-water interface. These experiments were performed to address the extent to which direct measurements of electrical double-layer structure are possible. The experimental results show that the Bragg XSW technique, using small-period standing waves generated by Bragg diffraction from the substrate, can precisely measure ion locations within the condensed layer and the in situ partitioning of ions between the condensed and diffuse layers. Differences in condensed layer ion positions were observed for Sr ions (measured in situ) as compared with Rb ions (in situ) and also for Sr ions (ex situ). An additional constraint on the ex situ Sr site geometry was provided by polarization-dependent surface EXAFS measurements. Such measurements can provide important constraints for the development and verification of electrical double-layer theory especially as applied to ion adsorption at the solid-water interface. Copyright 2000 Academic Press.", "author" : [ { "dropping-particle" : "", "family" : "Fenter", "given" : "Paul", "non-dropping-particle" : "", "parse-names" : false, "suffix" : "" }, { "dropping-particle" : "", "family" : "Cheng", "given" : "L.", "non-dropping-particle" : "", "parse-names" : false, "suffix" : "" }, { "dropping-particle" : "", "family" : "Rihs", "given" : "S", "non-dropping-particle" : "", "parse-names" : false, "suffix" : "" }, { "dropping-particle" : "", "family" : "Machesky", "given" : "Michael L.", "non-dropping-particle" : "", "parse-names" : false, "suffix" : "" }, { "dropping-particle" : "", "family" : "Bedzyk", "given" : "M. J.", "non-dropping-particle" : "", "parse-names" : false, "suffix" : "" }, { "dropping-particle" : "", "family" : "Sturchio", "given" : "N. C.", "non-dropping-particle" : "", "parse-names" : false, "suffix" : "" } ], "container-title" : "Journal of colloid and interface science", "id" : "ITEM-2", "issued" : { "date-parts" : [ [ "2000" ] ] }, "page" : "154-165", "title" : "Electrical Double-Layer Structure at the Rutile-Water Interface as Observed in Situ with Small-Period X-Ray Standing Waves.", "type" : "article-journal", "volume" : "225" }, "uris" : [ "http://www.mendeley.com/documents/?uuid=1386eaa8-23f6-4eaf-90a7-d7d1fb6c41f2" ] } ], "mendeley" : { "formattedCitation" : "(Fenter et al., 2000; Sverjensky, 2006)", "plainTextFormattedCitation" : "(Fenter et al., 2000; Sverjensky, 2006)", "previouslyFormattedCitation" : "(Fenter et al., 2000; Sverjensky, 2006)" }, "properties" : { "noteIndex" : 0 }, "schema" : "https://github.com/citation-style-language/schema/raw/master/csl-citation.json" }</w:instrText>
+      </w:r>
+      <w:r>
+        <w:fldChar w:fldCharType="separate"/>
+      </w:r>
+      <w:r>
+        <w:rPr>
+          <w:noProof/>
+        </w:rPr>
+        <w:t>(Fenter et al., 2000; Sverjensky, 2006)</w:t>
+      </w:r>
+      <w:r>
+        <w:fldChar w:fldCharType="end"/>
+      </w:r>
+      <w:r>
+        <w:t>, show that strontium forms weaker complexes than barium with iron oxide surfaces</w:t>
+      </w:r>
+      <w:r>
+        <w:t xml:space="preserve">, matching the higher </w:t>
       </w:r>
       <w:proofErr w:type="spellStart"/>
       <w:r>
         <w:t>K</w:t>
       </w:r>
       <w:r>
+        <w:softHyphen/>
+      </w:r>
+      <w:r>
         <w:rPr>
           <w:vertAlign w:val="subscript"/>
         </w:rPr>
@@ -2621,16 +2896,63 @@
       </w:r>
       <w:proofErr w:type="spellEnd"/>
       <w:r>
-        <w:rPr>
-          <w:vertAlign w:val="subscript"/>
-        </w:rPr>
+        <w:softHyphen/>
+        <w:t xml:space="preserve"> values observed for radium and barium</w:t>
+      </w:r>
+      <w:r>
         <w:t xml:space="preserve"> </w:t>
       </w:r>
       <w:r>
-        <w:t>values measured during sorption</w:t>
-      </w:r>
-      <w:r>
-        <w:t xml:space="preserve"> compared to that of radium found here</w:t>
+        <w:fldChar w:fldCharType="begin" w:fldLock="1"/>
+      </w:r>
+      <w:r>
+        <w:instrText>ADDIN CSL_CITATION { "citationItems" : [ { "id" : "ITEM-1", "itemData" : { "DOI" : "10.1186/1467-4866-9-2", "ISBN" : "1467-4866", "ISSN" : "1467-4866", "PMID" : "18205927", "abstract" : "Strontium sorption to amorphous silica and goethite was measured as a function of pH and dissolved strontium and carbonate concentrations at 25 degrees C. Strontium sorption gradually increases from 0 to 100% from pH 6 to 10 for both phases and requires multiple outer-sphere surface complexes to fit the data. All data are modeled using the triple layer model and the site-occupancy standard state; unless stated otherwise all strontium complexes are mononuclear. Strontium sorption to amorphous silica in the presence and absence of dissolved carbonate can be fit with tetradentate Sr2+ and SrOH+ complexes on the beta-plane and a monodentate Sr2+complex on the diffuse plane to account for strontium sorption at low ionic strength. Strontium sorption to goethite in the absence of dissolved carbonate can be fit with monodentate and tetradentate SrOH+ complexes and a tetradentate binuclear Sr2+ species on the beta-plane. The binuclear complex is needed to account for enhanced sorption at hgh strontium surface loadings. In the presence of dissolved carbonate additional monodentate Sr2+ and SrOH+ carbonate surface complexes on the beta-plane are needed to fit strontium sorption to goethite. Modeling strontium sorption as outer-sphere complexes is consistent with quantitative analysis of extended X-ray absorption fine structure (EXAFS) on selected sorption samples that show a single first shell of oxygen atoms around strontium indicating hydrated surface complexes at the amorphous silica and goethite surfaces. Strontium surface complexation equilibrium constants determined in this study combined with other alkaline earth surface complexation constants are used to recalibrate a predictive model based on Born solvation and crystal-chemistry theory. The model is accurate to about 0.7 log K units. More studies are needed to determine the dependence of alkaline earth sorption on ionic strength and dissolved carbonate and sulfate concentrations for the development of a robust surface complexation database to estimate alkaline earth sorption in the environment.", "author" : [ { "dropping-particle" : "", "family" : "Carroll", "given" : "Susan a", "non-dropping-particle" : "", "parse-names" : false, "suffix" : "" }, { "dropping-particle" : "", "family" : "Roberts", "given" : "Sarah K", "non-dropping-particle" : "", "parse-names" : false, "suffix" : "" }, { "dropping-particle" : "", "family" : "Criscenti", "given" : "Louise J", "non-dropping-particle" : "", "parse-names" : false, "suffix" : "" }, { "dropping-particle" : "", "family" : "O'Day", "given" : "Peggy a", "non-dropping-particle" : "", "parse-names" : false, "suffix" : "" } ], "container-title" : "Geochemical transactions", "id" : "ITEM-1", "issued" : { "date-parts" : [ [ "2008" ] ] }, "page" : "2", "title" : "Surface complexation model for strontium sorption to amorphous silica and goethite.", "type" : "article-journal", "volume" : "9" }, "uris" : [ "http://www.mendeley.com/documents/?uuid=5b1190ba-dde8-493a-8808-29ac1ba8722f" ] }, { "id" : "ITEM-2", "itemData" : { "DOI" : "10.1016/j.gca.2014.10.008", "ISSN" : "0016-7037", "author" : [ { "dropping-particle" : "", "family" : "Sajih", "given" : "M", "non-dropping-particle" : "", "parse-names" : false, "suffix" : "" }, { "dropping-particle" : "", "family" : "Bryan", "given" : "N D", "non-dropping-particle" : "", "parse-names" : false, "suffix" : "" }, { "dropping-particle" : "", "family" : "Livens", "given" : "F R", "non-dropping-particle" : "", "parse-names" : false, "suffix" : "" }, { "dropping-particle" : "", "family" : "Vaughan", "given" : "D J", "non-dropping-particle" : "", "parse-names" : false, "suffix" : "" }, { "dropping-particle" : "", "family" : "Descostes", "given" : "M", "non-dropping-particle" : "", "parse-names" : false, "suffix" : "" }, { "dropping-particle" : "", "family" : "Phrommavanh", "given" : "V", "non-dropping-particle" : "", "parse-names" : false, "suffix" : "" }, { "dropping-particle" : "", "family" : "Nos", "given" : "J", "non-dropping-particle" : "", "parse-names" : false, "suffix" : "" }, { "dropping-particle" : "", "family" : "Morris", "given" : "K", "non-dropping-particle" : "", "parse-names" : false, "suffix" : "" } ], "container-title" : "Geochimica et Cosmochimica Acta", "id" : "ITEM-2", "issued" : { "date-parts" : [ [ "2014" ] ] }, "page" : "150-163", "publisher" : "Elsevier Ltd", "title" : "Adsorption of radium and barium on goethite and ferrihydrite: A kinetic and surface complexation modelling study", "type" : "article-journal", "volume" : "146" }, "uris" : [ "http://www.mendeley.com/documents/?uuid=8b7e3294-07a1-4806-9ef6-49c0afe4e0f1" ] }, { "id" : "ITEM-3", "itemData" : { "DOI" : "10.1006/jcis.1995.1441", "ISSN" : "00219797", "author" : [ { "dropping-particle" : "", "family" : "Axe", "given" : "Lisa", "non-dropping-particle" : "", "parse-names" : false, "suffix" : "" }, { "dropping-particle" : "", "family" : "Anderson", "given" : "Paul R.", "non-dropping-particle" : "", "parse-names" : false, "suffix" : "" } ], "container-title" : "Journal of Colloid and Interface Science", "id" : "ITEM-3", "issue" : "1", "issued" : { "date-parts" : [ [ "1995", "10" ] ] }, "page" : "157-165", "title" : "Sr Diffusion and Reaction within Fe Oxides: Evaluation of the Rate-Limiting Mechanism for Sorption", "type" : "article-journal", "volume" : "175" }, "uris" : [ "http://www.mendeley.com/documents/?uuid=7bed9062-2b75-4fe4-9123-ceffaec8d9ce" ] } ], "mendeley" : { "formattedCitation" : "(Axe &amp; Anderson, 1995; Carroll, Roberts, Criscenti, &amp; O\u2019Day, 2008; Sajih et al., 2014a)", "plainTextFormattedCitation" : "(Axe &amp; Anderson, 1995; Carroll, Roberts, Criscenti, &amp; O\u2019Day, 2008; Sajih et al., 2014a)", "previouslyFormattedCitation" : "(Carroll, Roberts, Criscenti, &amp; O\u2019Day, 2008; Sajih et al., 2014a)" }, "properties" : { "noteIndex" : 0 }, "schema" : "https://github.com/citation-style-language/schema/raw/master/csl-citation.json" }</w:instrText>
+      </w:r>
+      <w:r>
+        <w:fldChar w:fldCharType="separate"/>
+      </w:r>
+      <w:r>
+        <w:rPr>
+          <w:noProof/>
+        </w:rPr>
+        <w:t>(Axe &amp; Anderson, 1995; Carroll, Roberts, Criscenti, &amp; O’Day, 2008; Sajih et al., 2014a)</w:t>
+      </w:r>
+      <w:r>
+        <w:fldChar w:fldCharType="end"/>
+      </w:r>
+      <w:r>
+        <w:t>.</w:t>
+      </w:r>
+      <w:r>
+        <w:t xml:space="preserve"> These compare reasonably to the simpler surface complex modeling results here, where radium forms the strongest complexes even in </w:t>
+      </w:r>
+      <w:r>
+        <w:t>a simple, one site formulation. Overall, predictions of the general behavior have held up, but do not give estimations of radium behavior based on those generalizations. This further motivates the need to develop the data set constraining radium behavior.</w:t>
+      </w:r>
+    </w:p>
+    <w:p>
+      <w:pPr>
+        <w:spacing w:line="360" w:lineRule="auto"/>
+        <w:ind w:firstLine="720"/>
+      </w:pPr>
+      <w:r>
+        <w:t>Surface complexation modeling of radium behavior on sodium montmorillonite was also fit using a 1 site model, as seen in figure 4</w:t>
+      </w:r>
+      <w:r>
+        <w:t>, and in the fitted reaction constants in table 3</w:t>
+      </w:r>
+      <w:r>
+        <w:t>. Unlike the model for the iron oxides though, it was necessary to include an exchange reaction where radium displaced sodium</w:t>
+      </w:r>
+      <w:r>
+        <w:t xml:space="preserve"> in the inner layer of the clay. This is a commonly used technique to predict metal sorption </w:t>
+      </w:r>
+      <w:r>
+        <w:lastRenderedPageBreak/>
+        <w:t>behavior with clays</w:t>
+      </w:r>
+      <w:r>
+        <w:t>, and explains the large extent of sorption over the whole pH range</w:t>
       </w:r>
       <w:r>
         <w:t xml:space="preserve"> </w:t>
@@ -2639,7 +2961,7 @@
         <w:fldChar w:fldCharType="begin" w:fldLock="1"/>
       </w:r>
       <w:r>
-        <w:instrText>ADDIN CSL_CITATION { "citationItems" : [ { "id" : "ITEM-1", "itemData" : { "DOI" : "10.1006/jcis.1995.1441", "ISSN" : "00219797", "author" : [ { "dropping-particle" : "", "family" : "Axe", "given" : "Lisa", "non-dropping-particle" : "", "parse-names" : false, "suffix" : "" }, { "dropping-particle" : "", "family" : "Anderson", "given" : "Paul R.", "non-dropping-particle" : "", "parse-names" : false, "suffix" : "" } ], "container-title" : "Journal of Colloid and Interface Science", "id" : "ITEM-1", "issue" : "1", "issued" : { "date-parts" : [ [ "1995", "10" ] ] }, "page" : "157-165", "title" : "Sr Diffusion and Reaction within Fe Oxides: Evaluation of the Rate-Limiting Mechanism for Sorption", "type" : "article-journal", "volume" : "175" }, "uris" : [ "http://www.mendeley.com/documents/?uuid=7bed9062-2b75-4fe4-9123-ceffaec8d9ce" ] } ], "mendeley" : { "formattedCitation" : "(Axe &amp; Anderson, 1995)", "plainTextFormattedCitation" : "(Axe &amp; Anderson, 1995)", "previouslyFormattedCitation" : "(Axe &amp; Anderson, 1995)" }, "properties" : { "noteIndex" : 0 }, "schema" : "https://github.com/citation-style-language/schema/raw/master/csl-citation.json" }</w:instrText>
+        <w:instrText>ADDIN CSL_CITATION { "citationItems" : [ { "id" : "ITEM-1", "itemData" : { "DOI" : "10.1016/j.gca.2004.07.020", "ISSN" : "00167037", "abstract" : "In solution thermodynamics, and more recently in surface chemistry, it is well established that relationships can be found between the free energies of formation of aqueous or surface metal complexes and thermodynamic properties of the metal ions or ligands. Such systematic dependencies are commonly termed linear free energy relationships (LFER). A 2 site protolysis non-electrostatic surface complexation and cation exchange (2SPNE SC/CE) model has been used to model \"in house\" and literature sorption edge data for eleven elements: Mn(II), Co(II), Ni(II), Zn(II), Cd(II), Eu(III), Am(III), Sn(IV), Th(IV), Np(V) and U(VI) to provide surface complexation constants for the strong sites on montmorillonite. Modelling a further 4 sets of sorption isotherms for Ni(II), Zn(II), Eu(III) and U(VI) provided complexation constants for the weak sites. The protolysis constants and site capacities derived for the 2SPNE SC/CE model in previous work were fixed in all of the calculations. Cation exchange was modelled simultaneously to provide selectivity coefficients. Good correlations between the logarithms of strong SKx-1 and weak W1Kx-1 site binding constants on montmorillonite and the logarithm of the aqueous hydrolysis constants OH Kx were found which could be described by the following equations: Strong (???SSOH) sites: logSKX-1 = 8.1 ?? 0.3 + (0.90 ?? 0.02)logOHKX Weak (???SW1OH) sites: logW1KX-1 = 6.2 ?? 0.8 + (0.98 ?? 0.09)logOHKX where x is an integer. Sorption data for heavy metals and actinides such as Pd(II), Pb(II), Pu(III), Zr(IV), U(IV), Np(IV), Pu(IV) and Pa(V), are important in safety studies for radioactive waste repositories and are either very poorly known or not available at all. The LFER approach was used to estimate surface complexation constants for these radionuclides on both site types. The surface protolysis constants, site capacity values, selectivity coefficients and surface complexation constants given in this work, coupled with the LFERs established for the strong and weak sites on montmorillonite, are considered to form a sound basis for a thermodynamic sorption database. Copyright ?? 2005 Elsevier Ltd.", "author" : [ { "dropping-particle" : "", "family" : "Bradbury", "given" : "Michael H.", "non-dropping-particle" : "", "parse-names" : false, "suffix" : "" }, { "dropping-particle" : "", "family" : "Baeyens", "given" : "Bart", "non-dropping-particle" : "", "parse-names" : false, "suffix" : "" } ], "container-title" : "Geochimica et Cosmochimica Acta", "id" : "ITEM-1", "issue" : "4", "issued" : { "date-parts" : [ [ "2005" ] ] }, "page" : "875-892", "title" : "Modelling the sorption of Mn(II), Co(II), Ni(II), Zn(II), Cd(II), Eu(III), Am(III), Sn(IV), Th(IV), Np(V) and U(VI) on montmorillonite: Linear free energy relationships and estimates of surface binding constants for some selected heavy metals and actinide", "type" : "article-journal", "volume" : "69" }, "uris" : [ "http://www.mendeley.com/documents/?uuid=d3f8ee91-7e78-4c06-ae94-207201170264" ] }, { "id" : "ITEM-2", "itemData" : { "DOI" : "10.1006/jcis.1998.5947", "ISBN" : "0021-9797", "ISSN" : "1095-7103", "PMID" : "9924106", "abstract" : "A consistent thermodynamic model is developed for metal sorption on expanding 2:1 layer clays such as montmorillonite. The particle of clay, including lamellae and interlayers, is represented as a porous solid bearing a permanent negative charge (resulting from isomorphic substitution) with an infinite plane interface (i.e., edges) with the solution. Cation exchange occurs inside the clay particle as the result of the negative potential of the clay. Surface complexation reactions take place at the interface whose surface charge and potential are pH dependent. The potential in the bulk of the clay and near the interface, as well as the surface potential-surface charge density relation, are calculated taking into account the effect of the permanent negative charge. The results are discussed and compared with the classic Gouy-Chapman theory. A subroutine (Clayeql) with the new potential-charge relationships is implemented in the thermodynamic equilibrium program Mineql +3.0 and is used to fit an extensive published experimental data set on adsorption of transition metals on montmorillonite. The model is shown not only to fit satisfactorily all the data, but also to explain specific features of adsorption on clays compared to oxides. In particular, the increase in the surface concentration of protons with decreasing ionic strength is successfully reproduced and the weaker dependence of metal sorption on pH compared to oxides is correctly fitted. Copyright 1999 Academic Press.", "author" : [ { "dropping-particle" : "", "family" : "Kraepiel", "given" : "Aml", "non-dropping-particle" : "", "parse-names" : false, "suffix" : "" }, { "dropping-particle" : "", "family" : "Keiler", "given" : "Kenneth C", "non-dropping-particle" : "", "parse-names" : false, "suffix" : "" }, { "dropping-particle" : "", "family" : "Morel", "given" : "Fran\u00e7ois M M", "non-dropping-particle" : "", "parse-names" : false, "suffix" : "" } ], "container-title" : "Journal of colloid and interface science", "id" : "ITEM-2", "issue" : "1", "issued" : { "date-parts" : [ [ "1999" ] ] }, "page" : "43-54", "title" : "A Model for Metal Adsorption on Montmorillonite.", "type" : "article-journal", "volume" : "210" }, "uris" : [ "http://www.mendeley.com/documents/?uuid=71f3aedf-1c31-4b31-9e61-20fc24f3bc99" ] } ], "mendeley" : { "formattedCitation" : "(Michael H. Bradbury &amp; Baeyens, 2005; Kraepiel et al., 1999)", "plainTextFormattedCitation" : "(Michael H. Bradbury &amp; Baeyens, 2005; Kraepiel et al., 1999)", "previouslyFormattedCitation" : "(Michael H. Bradbury &amp; Baeyens, 2005; Kraepiel et al., 1999)" }, "properties" : { "noteIndex" : 0 }, "schema" : "https://github.com/citation-style-language/schema/raw/master/csl-citation.json" }</w:instrText>
       </w:r>
       <w:r>
         <w:fldChar w:fldCharType="separate"/>
@@ -2648,33 +2970,197 @@
         <w:rPr>
           <w:noProof/>
         </w:rPr>
-        <w:t>(Axe &amp; Anderson, 1995)</w:t>
+        <w:t>(Michael H. Bradbury &amp; Baeyens, 2005; Kraepiel et al., 1999)</w:t>
       </w:r>
       <w:r>
         <w:fldChar w:fldCharType="end"/>
       </w:r>
       <w:r>
+        <w:t xml:space="preserve">. </w:t>
+      </w:r>
+      <w:r>
+        <w:t xml:space="preserve">X-ray absorption spectroscopy studies of the analog compound, barium, with montmorillonite confirm this, finding the formation of both inner sphere and outer sphere complexes </w:t>
+      </w:r>
+      <w:r>
+        <w:fldChar w:fldCharType="begin" w:fldLock="1"/>
+      </w:r>
+      <w:r>
+        <w:instrText>ADDIN CSL_CITATION { "citationItems" : [ { "id" : "ITEM-1", "itemData" : { "DOI" : "10.1016/S0927-7757(01)00592-1", "ISBN" : "1505844266", "ISSN" : "09277757", "abstract" : "Migration of radioactive radium, 226Ra, in soil is an environmental concern, especially in areas adjacent to uranium processing facilities. Barium(II), as Ba2+, was used as a Ra analog and reacted with a Na-montmorillonite to obtain mechanistic insights into the interaction of Ra with soil matrices. The majority of sorbed Ba is associated with the permanently charged surface sites on the montmorillonite basal surface. This is indicated by the facts that (1) sorption of Ba(II) on montmorillonite is not highly sensitive to solution pH, although an increase of sorption was observed at higher pH values; and (2) displacement of sorbed Ba increased with increased NaNO3 concentration. As demonstrated by EXAFS, a small fraction of Ba also adsorbed on the montmorillonite edge, forming an inner-sphere surface complex through sharing of oxygen atom(s) from deprotonated -OH group of the A1 octahedral layer. The EXAFS measured distances between Ba and O at the first shell, and Ba and A1 of the second shell are 2.7-2.8 and 3.7-3.9 ??, respectively, consistent with the results from geometry of a inner-sphere complex at the edge site. Results from bulk experiments and spectroscopic analysis suggest a co-existence of outer- and inner-sphere surface complexes for Ba sorbed to the montmorillonite surface. ?? 2001 Elsevier Science B.V. All rights reserved.", "author" : [ { "dropping-particle" : "", "family" : "Zhang", "given" : "Peng Chu", "non-dropping-particle" : "", "parse-names" : false, "suffix" : "" }, { "dropping-particle" : "V.", "family" : "Brady", "given" : "Pat", "non-dropping-particle" : "", "parse-names" : false, "suffix" : "" }, { "dropping-particle" : "", "family" : "Arthur", "given" : "Sara E.", "non-dropping-particle" : "", "parse-names" : false, "suffix" : "" }, { "dropping-particle" : "", "family" : "Zhou", "given" : "Wei Qing", "non-dropping-particle" : "", "parse-names" : false, "suffix" : "" }, { "dropping-particle" : "", "family" : "Sawyer", "given" : "Dale", "non-dropping-particle" : "", "parse-names" : false, "suffix" : "" }, { "dropping-particle" : "", "family" : "Hesterberg", "given" : "Dean A.", "non-dropping-particle" : "", "parse-names" : false, "suffix" : "" } ], "container-title" : "Colloids and Surfaces A: Physicochemical and Engineering Aspects", "id" : "ITEM-1", "issue" : "3", "issued" : { "date-parts" : [ [ "2001" ] ] }, "page" : "239-249", "title" : "Adsorption of barium(II) on montmorillonite: An EXAFS study", "type" : "article-journal", "volume" : "190" }, "uris" : [ "http://www.mendeley.com/documents/?uuid=8ef71975-a5ff-4ee0-973e-99061019d257" ] } ], "mendeley" : { "formattedCitation" : "(P. C. Zhang et al., 2001)", "plainTextFormattedCitation" : "(P. C. Zhang et al., 2001)", "previouslyFormattedCitation" : "(P. C. Zhang et al., 2001)" }, "properties" : { "noteIndex" : 0 }, "schema" : "https://github.com/citation-style-language/schema/raw/master/csl-citation.json" }</w:instrText>
+      </w:r>
+      <w:r>
+        <w:fldChar w:fldCharType="separate"/>
+      </w:r>
+      <w:r>
+        <w:rPr>
+          <w:noProof/>
+        </w:rPr>
+        <w:t>(P. C. Zhang et al., 2001)</w:t>
+      </w:r>
+      <w:r>
+        <w:fldChar w:fldCharType="end"/>
+      </w:r>
+      <w:r>
+        <w:t xml:space="preserve">, which matches with the need for both an exchange reaction and surface reaction to model radium behavior here. </w:t>
+      </w:r>
+      <w:r>
+        <w:t xml:space="preserve">Previous models of metal sorption to clays used a more complex scheme for surface behavior, including multiple types of sites to represent surface sorption </w:t>
+      </w:r>
+      <w:r>
+        <w:fldChar w:fldCharType="begin" w:fldLock="1"/>
+      </w:r>
+      <w:r>
+        <w:instrText>ADDIN CSL_CITATION { "citationItems" : [ { "id" : "ITEM-1", "itemData" : { "DOI" : "10.1016/S0016-7037(02)00841-4", "ISSN" : "00167037", "abstract" : "The 2-site protolysis no electrostatics surface complexation and cation exchange (2SPNE/CE) model used in previous work to model the sorption of Ni and Zn on Na- and Ca-montmorillonites was applied to sorption edges and isotherms measured for Eu on these two montmorillonite forms. The aim was to further test the applicability of the sorption model on a trivalent element with a more complex aqueous chemistry. An additional reason for choosing Eu was that it is considered to be a good chemical analogue for other lanthanides and trivalent actinides. With site types, site capacities, and protolysis constants fixed at the values in the Ni/Zn studies, all of the measured sorption edge data could be modelled using cation exchange and the monodentate surface species, ???SsOEu2+, ???SsOEuOH+ and ???SsOEu(OH)-3, on the strong site type. However, an additional modelling study showed that the same data were almost equally well described by considering bidentate surface complexes, (???SsO)2Eu+ and (???SsO)2Eu(OH)2-, and cation exchange. To model the sorption isotherm measurements up to pH = 7.2, only one additional weak site surface complex was required, ???Sw1OEu2+ for the monodentate case and (Sw1O)2Eu+ for the bidentate case. Selectivity coefficients are given for Eu3+-Ca2+ and Eu3+-Na+ exchange on the planar sites and surface complexation constants for monodentate and bidentate Eu surface species on the edge sites of montmorillonite. Copyright ?? 2002 Elsevier Science Ltd.", "author" : [ { "dropping-particle" : "", "family" : "Bradbury", "given" : "M. H.", "non-dropping-particle" : "", "parse-names" : false, "suffix" : "" }, { "dropping-particle" : "", "family" : "Baeyens", "given" : "B.", "non-dropping-particle" : "", "parse-names" : false, "suffix" : "" } ], "container-title" : "Geochimica et Cosmochimica Acta", "id" : "ITEM-1", "issue" : "13", "issued" : { "date-parts" : [ [ "2002" ] ] }, "page" : "2325-2334", "title" : "Sorption of Eu on Na- and Ca-montmorillonites: Experimental investigations and modelling with cation exchange and surface complexation", "type" : "article-journal", "volume" : "66" }, "uris" : [ "http://www.mendeley.com/documents/?uuid=4ec3863d-0edd-42a0-baed-a89914fcb687" ] } ], "mendeley" : { "formattedCitation" : "(M. H. Bradbury &amp; Baeyens, 2002)", "plainTextFormattedCitation" : "(M. H. Bradbury &amp; Baeyens, 2002)", "previouslyFormattedCitation" : "(M. H. Bradbury &amp; Baeyens, 2002)" }, "properties" : { "noteIndex" : 0 }, "schema" : "https://github.com/citation-style-language/schema/raw/master/csl-citation.json" }</w:instrText>
+      </w:r>
+      <w:r>
+        <w:fldChar w:fldCharType="separate"/>
+      </w:r>
+      <w:r>
+        <w:rPr>
+          <w:noProof/>
+        </w:rPr>
+        <w:t>(M. H. Bradbury &amp; Baeyens, 2002)</w:t>
+      </w:r>
+      <w:r>
+        <w:fldChar w:fldCharType="end"/>
+      </w:r>
+      <w:r>
+        <w:t xml:space="preserve">. While a two site model similar to these was considered, a single site model was sufficient to fit the experimental data well, and allows for comparison to iron oxide behavior. The presence of exchange certainly accounts for the significant extent of sorption at acidic </w:t>
+      </w:r>
+      <w:proofErr w:type="spellStart"/>
+      <w:proofErr w:type="gramStart"/>
+      <w:r>
+        <w:t>pHs</w:t>
+      </w:r>
+      <w:proofErr w:type="spellEnd"/>
+      <w:proofErr w:type="gramEnd"/>
+      <w:r>
+        <w:t>, however, the fitted surface complexation constants also suggest that radium binds more strongly with the clay surface than either of the iron oxides, eve</w:t>
+      </w:r>
+      <w:r>
+        <w:t xml:space="preserve">n after accounting for exchange, which matches with the sorption isotherm results. </w:t>
+      </w:r>
+    </w:p>
+    <w:p>
+      <w:pPr>
+        <w:spacing w:line="360" w:lineRule="auto"/>
+        <w:ind w:firstLine="720"/>
+      </w:pPr>
+      <w:r>
+        <w:t xml:space="preserve">Unfortunately, there is a limited data set that uses surface complexation modeling to examine group II cation behavior with montmorillonites. There is, however, a broad base of literature examining the strength of exchange and surface reactions with other metals </w:t>
+      </w:r>
+      <w:r>
+        <w:fldChar w:fldCharType="begin" w:fldLock="1"/>
+      </w:r>
+      <w:r>
+        <w:instrText>ADDIN CSL_CITATION { "citationItems" : [ { "id" : "ITEM-1", "itemData" : { "DOI" : "10.1016/S0016-7037(02)00841-4", "ISSN" : "00167037", "abstract" : "The 2-site protolysis no electrostatics surface complexation and cation exchange (2SPNE/CE) model used in previous work to model the sorption of Ni and Zn on Na- and Ca-montmorillonites was applied to sorption edges and isotherms measured for Eu on these two montmorillonite forms. The aim was to further test the applicability of the sorption model on a trivalent element with a more complex aqueous chemistry. An additional reason for choosing Eu was that it is considered to be a good chemical analogue for other lanthanides and trivalent actinides. With site types, site capacities, and protolysis constants fixed at the values in the Ni/Zn studies, all of the measured sorption edge data could be modelled using cation exchange and the monodentate surface species, ???SsOEu2+, ???SsOEuOH+ and ???SsOEu(OH)-3, on the strong site type. However, an additional modelling study showed that the same data were almost equally well described by considering bidentate surface complexes, (???SsO)2Eu+ and (???SsO)2Eu(OH)2-, and cation exchange. To model the sorption isotherm measurements up to pH = 7.2, only one additional weak site surface complex was required, ???Sw1OEu2+ for the monodentate case and (Sw1O)2Eu+ for the bidentate case. Selectivity coefficients are given for Eu3+-Ca2+ and Eu3+-Na+ exchange on the planar sites and surface complexation constants for monodentate and bidentate Eu surface species on the edge sites of montmorillonite. Copyright ?? 2002 Elsevier Science Ltd.", "author" : [ { "dropping-particle" : "", "family" : "Bradbury", "given" : "M. H.", "non-dropping-particle" : "", "parse-names" : false, "suffix" : "" }, { "dropping-particle" : "", "family" : "Baeyens", "given" : "B.", "non-dropping-particle" : "", "parse-names" : false, "suffix" : "" } ], "container-title" : "Geochimica et Cosmochimica Acta", "id" : "ITEM-1", "issue" : "13", "issued" : { "date-parts" : [ [ "2002" ] ] }, "page" : "2325-2334", "title" : "Sorption of Eu on Na- and Ca-montmorillonites: Experimental investigations and modelling with cation exchange and surface complexation", "type" : "article-journal", "volume" : "66" }, "uris" : [ "http://www.mendeley.com/documents/?uuid=4ec3863d-0edd-42a0-baed-a89914fcb687" ] }, { "id" : "ITEM-2", "itemData" : { "DOI" : "10.1016/j.gca.2005.06.031", "ISBN" : "0016-7037", "ISSN" : "00167037", "abstract" : "Sorption edges and isotherms for Eu(III) uptake on Ca-montmorillonite and Na-illite in 0.066 mol/L Ca(C1O\n                        4)\n                        2 and 0.1 mol/L NaC1O\n                        4 background electrolytes, respectively, were modelled using a quasi-mechanistic sorption model (the two site protolysis non electrostatic surface complexation and cation exchange (2SPNE SC/CE) model). For both clay minerals the Eu sorption edges could be quantitatively modelled in the pH range ???3 to ???10 using cation exchange reactions for Eu\n                        3+/Na\n                        + and Eu\n                        3+/Ca\n                        2+ and three surface complexation reactions on the strong sorption sites forming ???S\n                        S OEu\n                        2+, ???S\n                        SOEuOH\n                        + and ???S\n                        SOEu(OH)\n                        2\n                        o inner sphere complexes which appear successively with increasing pH. Time resolved laser fluorescence spectroscopy (TRLFS) measurements of Cm(III) loaded Ca-montmorillonite and Na-illite were available from Part 1 of this work. De-convolution of the normalised fluorescence spectra measured at different pH values indicated three distinct Cm surface complexes, Cm complexes 1, 2 and 3 for both clay minerals, in agreement with model predictions, but with different distribution functions for the individual species. Under the assumption that Eu and Cm exhibit essentially the same hydrolysis and sorption behaviour, the Eu surface complexation constants were used to predict surface species distribution functions for Cm under the same experimental conditions used in the TRLFS measurements. Comparison of modelled and experimentally deduced species distributions indicated that for both clay minerals peak heights and widths of the three peaks did not correspond particularly well. It is shown that the calculated species distribution functions are sensitive to the values of the hydrolysis constants used in the calculations, whereas modelling the sorption edge measurements by applying the 2SPNE SC/CE approach is much less sensitive. By modifying the values of the hydrolysis constants within their uncertainty range and re-modelling the sorption edges, considerably better correspondence between the modelled and TRLFS species distribution functions was found. In particular, peak positions, heights and widths for the mode\u2026", "author" : [ { "dropping-particle" : "", "family" : "Bradbury", "given" : "Mike H.", "non-dropping-particle" : "", "parse-names" : false, "suffix" : "" }, { "dropping-particle" : "", "family" : "Baeyens", "given" : "B.", "non-dropping-particle" : "", "parse-names" : false, "suffix" : "" }, { "dropping-particle" : "", "family" : "Geckeis", "given" : "H.", "non-dropping-particle" : "", "parse-names" : false, "suffix" : "" }, { "dropping-particle" : "", "family" : "Rabung", "given" : "Th", "non-dropping-particle" : "", "parse-names" : false, "suffix" : "" } ], "container-title" : "Geochimica et Cosmochimica Acta", "id" : "ITEM-2", "issue" : "23", "issued" : { "date-parts" : [ [ "2005" ] ] }, "page" : "5403-5412", "title" : "Sorption of Eu(III)/Cm(III) on Ca-montmorillonite and Na-illite. Part 2: Surface complexation modelling", "type" : "article-journal", "volume" : "69" }, "uris" : [ "http://www.mendeley.com/documents/?uuid=ac497f55-14cf-4f9d-986a-976768c3508b" ] }, { "id" : "ITEM-3", "itemData" : { "DOI" : "10.1016/j.gca.2004.07.020", "ISSN" : "00167037", "abstract" : "In solution thermodynamics, and more recently in surface chemistry, it is well established that relationships can be found between the free energies of formation of aqueous or surface metal complexes and thermodynamic properties of the metal ions or ligands. Such systematic dependencies are commonly termed linear free energy relationships (LFER). A 2 site protolysis non-electrostatic surface complexation and cation exchange (2SPNE SC/CE) model has been used to model \"in house\" and literature sorption edge data for eleven elements: Mn(II), Co(II), Ni(II), Zn(II), Cd(II), Eu(III), Am(III), Sn(IV), Th(IV), Np(V) and U(VI) to provide surface complexation constants for the strong sites on montmorillonite. Modelling a further 4 sets of sorption isotherms for Ni(II), Zn(II), Eu(III) and U(VI) provided complexation constants for the weak sites. The protolysis constants and site capacities derived for the 2SPNE SC/CE model in previous work were fixed in all of the calculations. Cation exchange was modelled simultaneously to provide selectivity coefficients. Good correlations between the logarithms of strong SKx-1 and weak W1Kx-1 site binding constants on montmorillonite and the logarithm of the aqueous hydrolysis constants OH Kx were found which could be described by the following equations: Strong (???SSOH) sites: logSKX-1 = 8.1 ?? 0.3 + (0.90 ?? 0.02)logOHKX Weak (???SW1OH) sites: logW1KX-1 = 6.2 ?? 0.8 + (0.98 ?? 0.09)logOHKX where x is an integer. Sorption data for heavy metals and actinides such as Pd(II), Pb(II), Pu(III), Zr(IV), U(IV), Np(IV), Pu(IV) and Pa(V), are important in safety studies for radioactive waste repositories and are either very poorly known or not available at all. The LFER approach was used to estimate surface complexation constants for these radionuclides on both site types. The surface protolysis constants, site capacity values, selectivity coefficients and surface complexation constants given in this work, coupled with the LFERs established for the strong and weak sites on montmorillonite, are considered to form a sound basis for a thermodynamic sorption database. Copyright ?? 2005 Elsevier Ltd.", "author" : [ { "dropping-particle" : "", "family" : "Bradbury", "given" : "Michael H.", "non-dropping-particle" : "", "parse-names" : false, "suffix" : "" }, { "dropping-particle" : "", "family" : "Baeyens", "given" : "Bart", "non-dropping-particle" : "", "parse-names" : false, "suffix" : "" } ], "container-title" : "Geochimica et Cosmochimica Acta", "id" : "ITEM-3", "issue" : "4", "issued" : { "date-parts" : [ [ "2005" ] ] }, "page" : "875-892", "title" : "Modelling the sorption of Mn(II), Co(II), Ni(II), Zn(II), Cd(II), Eu(III), Am(III), Sn(IV), Th(IV), Np(V) and U(VI) on montmorillonite: Linear free energy relationships and estimates of surface binding constants for some selected heavy metals and actinide", "type" : "article-journal", "volume" : "69" }, "uris" : [ "http://www.mendeley.com/documents/?uuid=d3f8ee91-7e78-4c06-ae94-207201170264" ] } ], "mendeley" : { "formattedCitation" : "(M. H. Bradbury &amp; Baeyens, 2002; Michael H. Bradbury &amp; Baeyens, 2005; Mike H. Bradbury et al., 2005)", "plainTextFormattedCitation" : "(M. H. Bradbury &amp; Baeyens, 2002; Michael H. Bradbury &amp; Baeyens, 2005; Mike H. Bradbury et al., 2005)", "previouslyFormattedCitation" : "(M. H. Bradbury &amp; Baeyens, 2002; Michael H. Bradbury &amp; Baeyens, 2005; Mike H. Bradbury et al., 2005)" }, "properties" : { "noteIndex" : 0 }, "schema" : "https://github.com/citation-style-language/schema/raw/master/csl-citation.json" }</w:instrText>
+      </w:r>
+      <w:r>
+        <w:fldChar w:fldCharType="separate"/>
+      </w:r>
+      <w:r>
+        <w:rPr>
+          <w:noProof/>
+        </w:rPr>
+        <w:t>(M. H. Bradbury &amp; Baeyens, 2002; Michael H. Bradbury &amp; Baeyens, 2005; Mike H. Bradbury et al., 2005)</w:t>
+      </w:r>
+      <w:r>
+        <w:fldChar w:fldCharType="end"/>
+      </w:r>
+      <w:r>
+        <w:t xml:space="preserve">. </w:t>
+      </w:r>
+      <w:r>
+        <w:t xml:space="preserve">Selectivity coefficients for other metals </w:t>
+      </w:r>
+      <w:r>
+        <w:t>and</w:t>
+      </w:r>
+      <w:r>
+        <w:t xml:space="preserve"> sodium montmorillonite</w:t>
+      </w:r>
+      <w:r>
+        <w:t xml:space="preserve"> have been calculated previously</w:t>
+      </w:r>
+      <w:r>
+        <w:t xml:space="preserve"> in these works</w:t>
+      </w:r>
+      <w:r>
+        <w:t>, showing a range of values from 0.7 up to 398. The calculated selectivity coefficient for radium</w:t>
+      </w:r>
+      <w:r>
+        <w:t xml:space="preserve"> here</w:t>
+      </w:r>
+      <w:r>
+        <w:t xml:space="preserve"> is 1.41, which</w:t>
+      </w:r>
+      <w:r>
+        <w:t xml:space="preserve"> suggests that</w:t>
+      </w:r>
+      <w:r>
+        <w:t xml:space="preserve"> radium could e</w:t>
+      </w:r>
+      <w:r>
+        <w:t>asily be displaced by other metals</w:t>
+      </w:r>
+      <w:r>
+        <w:t xml:space="preserve">. This matches with observations that increases in salinity result in radium displacement </w:t>
+      </w:r>
+      <w:r>
+        <w:fldChar w:fldCharType="begin" w:fldLock="1"/>
+      </w:r>
+      <w:r>
+        <w:instrText>ADDIN CSL_CITATION { "citationItems" : [ { "id" : "ITEM-1", "itemData" : { "DOI" : "10.1016/j.marchem.2013.01.008", "ISSN" : "03044203", "author" : [ { "dropping-particle" : "", "family" : "Beck", "given" : "Aaron J.", "non-dropping-particle" : "", "parse-names" : false, "suffix" : "" }, { "dropping-particle" : "", "family" : "Cochran", "given" : "Michele a.", "non-dropping-particle" : "", "parse-names" : false, "suffix" : "" } ], "container-title" : "Marine Chemistry", "id" : "ITEM-1", "issued" : { "date-parts" : [ [ "2013", "10" ] ] }, "page" : "38-48", "publisher" : "Elsevier B.V.", "title" : "Controls on solid-solution partitioning of radium in saturated marine sands", "type" : "article-journal", "volume" : "156" }, "uris" : [ "http://www.mendeley.com/documents/?uuid=433c5ed5-fe4f-49b1-8e02-0514d092d5f5" ] }, { "id" : "ITEM-2", "itemData" : { "author" : [ { "dropping-particle" : "", "family" : "Fesenko", "given" : "S.", "non-dropping-particle" : "", "parse-names" : false, "suffix" : "" }, { "dropping-particle" : "", "family" : "Carvalho", "given" : "F.", "non-dropping-particle" : "", "parse-names" : false, "suffix" : "" }, { "dropping-particle" : "", "family" : "Martin", "given" : "P.", "non-dropping-particle" : "", "parse-names" : false, "suffix" : "" }, { "dropping-particle" : "", "family" : "Moore", "given" : "W.S.", "non-dropping-particle" : "", "parse-names" : false, "suffix" : "" }, { "dropping-particle" : "", "family" : "Yankovich", "given" : "T.", "non-dropping-particle" : "", "parse-names" : false, "suffix" : "" } ], "container-title" : "The Environmental Behavior of Radium", "id" : "ITEM-2", "issued" : { "date-parts" : [ [ "2014" ] ] }, "number-of-pages" : "33-105", "title" : "Radium in the Environment", "type" : "report" }, "uris" : [ "http://www.mendeley.com/documents/?uuid=a8022c27-927c-40b1-bff4-50c6e5d0b945" ] } ], "mendeley" : { "formattedCitation" : "(Beck &amp; Cochran, 2013; Fesenko, Carvalho, Martin, Moore, &amp; Yankovich, 2014)", "plainTextFormattedCitation" : "(Beck &amp; Cochran, 2013; Fesenko, Carvalho, Martin, Moore, &amp; Yankovich, 2014)", "previouslyFormattedCitation" : "(Beck &amp; Cochran, 2013; Fesenko, Carvalho, Martin, Moore, &amp; Yankovich, 2014)" }, "properties" : { "noteIndex" : 0 }, "schema" : "https://github.com/citation-style-language/schema/raw/master/csl-citation.json" }</w:instrText>
+      </w:r>
+      <w:r>
+        <w:fldChar w:fldCharType="separate"/>
+      </w:r>
+      <w:r>
+        <w:rPr>
+          <w:noProof/>
+        </w:rPr>
+        <w:t>(Beck &amp; Cochran, 2013; Fesenko, Carvalho, Martin, Moore, &amp; Yankovich, 2014)</w:t>
+      </w:r>
+      <w:r>
+        <w:fldChar w:fldCharType="end"/>
+      </w:r>
+      <w:r>
         <w:t>.</w:t>
       </w:r>
       <w:r>
-        <w:t xml:space="preserve"> Modeling results of strontium behav</w:t>
-      </w:r>
-      <w:r>
-        <w:t xml:space="preserve">ior with </w:t>
-      </w:r>
-      <w:proofErr w:type="spellStart"/>
-      <w:r>
-        <w:t>gothite</w:t>
-      </w:r>
-      <w:proofErr w:type="spellEnd"/>
-      <w:r>
-        <w:t xml:space="preserve"> reinforce these spectroscopic results </w:t>
+        <w:t xml:space="preserve"> Comparisons of typical surface site reactions reveal a different story, where</w:t>
+      </w:r>
+      <w:r>
+        <w:t xml:space="preserve"> the</w:t>
+      </w:r>
+      <w:r>
+        <w:t xml:space="preserve"> radium binding </w:t>
+      </w:r>
+      <w:r>
+        <w:t>found here is</w:t>
+      </w:r>
+      <w:r>
+        <w:t xml:space="preserve"> significantly stronger than that </w:t>
+      </w:r>
+      <w:r>
+        <w:t>found for</w:t>
+      </w:r>
+      <w:r>
+        <w:t xml:space="preserve"> other </w:t>
+      </w:r>
+      <w:r>
+        <w:t xml:space="preserve">hazardous </w:t>
+      </w:r>
+      <w:r>
+        <w:t>metals such as uranium, americium</w:t>
+      </w:r>
+      <w:r>
+        <w:t xml:space="preserve">, manganese, and cadmium, though not as strong as that of tin </w:t>
       </w:r>
       <w:r>
         <w:fldChar w:fldCharType="begin" w:fldLock="1"/>
       </w:r>
       <w:r>
-        <w:instrText>ADDIN CSL_CITATION { "citationItems" : [ { "id" : "ITEM-1", "itemData" : { "DOI" : "10.1016/j.jcis.2005.11.003", "ISBN" : "0021-9797", "ISSN" : "00219797", "PMID" : "16376364", "abstract" : "Formation of inner- and outer-sphere complexes of environmentally important divalent ions on the goethite surface was examined by applying the charge distribution CD model for inner- and outer-sphere complexation. The model assumes spatial charge distribution between the surface (0-plane) and the next electrostatic plane (1-plane) for innersphere complexation and between the 1-plane and the head end of the diffuse double layer (2-plane) for the outersphere complexation. The latter approach has been used because the distance of closest approach to a charged surface may differ for different ions. The surface structural approach implies the use of a Three-Plane model for the compact part (Stern layer) of solid-solution interface, which is divided into two layers. The thickness of each layer depends on the capacitance and the local dielectric constant. The new approach has been applied to describe the adsorption of magnesium, calcium, strontium, and sulfate ions. It is shown that the concept can successfully describe the development of surface charge in the presence of Ca+2, Mg+2, Sr+2, and SO-24 as a function of loading, pH, and salt level, and also the shift in the isoelectric point (IEP) of goethite. The CD modeling revealed that, for the conditions studied, magnesium is mainly adsorbed as a bidentate innersphere complex, calcium can be a combination of bidentate innersphere and a monodentate inner- or outer-sphere complexes, and strontium is probably adsorbed as an outersphere complex. Sulfate is present as a mixture of inner- and outer-sphere monodentate complexes. Outersphere complexation is less pH dependent than innersphere complexation. The CD model predicts that the outersphere complexation of divalent cations and anions is relatively favorable at respectively low and high pH. Increase of ion loading favors the formation of innersphere complexes. ?? 2005 Elsevier Inc. All rights reserved.", "author" : [ { "dropping-particle" : "", "family" : "Rahnemaie", "given" : "Rasoul", "non-dropping-particle" : "", "parse-names" : false, "suffix" : "" }, { "dropping-particle" : "", "family" : "Hiemstra", "given" : "Tjisse", "non-dropping-particle" : "", "parse-names" : false, "suffix" : "" }, { "dropping-particle" : "", "family" : "Riemsdijk", "given" : "Willem H.", "non-dropping-particle" : "van", "parse-names" : false, "suffix" : "" } ], "container-title" : "Journal of Colloid and Interface Science", "id" : "ITEM-1", "issue" : "2", "issued" : { "date-parts" : [ [ "2006" ] ] }, "page" : "379-388", "title" : "Inner- and outer-sphere complexation of ions at the goethite-solution interface", "type" : "article-journal", "volume" : "297" }, "uris" : [ "http://www.mendeley.com/documents/?uuid=bc7bd8bf-dfa5-4a40-a41d-a9bc605717ea" ] } ], "mendeley" : { "formattedCitation" : "(Rahnemaie, Hiemstra, &amp; van Riemsdijk, 2006)", "plainTextFormattedCitation" : "(Rahnemaie, Hiemstra, &amp; van Riemsdijk, 2006)", "previouslyFormattedCitation" : "(Rahnemaie, Hiemstra, &amp; van Riemsdijk, 2006)" }, "properties" : { "noteIndex" : 0 }, "schema" : "https://github.com/citation-style-language/schema/raw/master/csl-citation.json" }</w:instrText>
+        <w:instrText>ADDIN CSL_CITATION { "citationItems" : [ { "id" : "ITEM-1", "itemData" : { "author" : [ { "dropping-particle" : "", "family" : "Gorgeon", "given" : "L.", "non-dropping-particle" : "", "parse-names" : false, "suffix" : "" } ], "id" : "ITEM-1", "issued" : { "date-parts" : [ [ "1994" ] ] }, "publisher" : "Universite Paris", "title" : "Contribution \u00e0 la Mod\u00e9lisation Physico-Chimique de la Retention de Radio\u00e9l\u00e9ments \u00e0 Vie Longue par des Mat\u00e9riaux Argileux", "type" : "thesis" }, "uris" : [ "http://www.mendeley.com/documents/?uuid=78c8246e-c3b8-4300-a4d4-e582450c9a0d" ] }, { "id" : "ITEM-2", "itemData" : { "DOI" : "10.1016/j.gca.2004.07.020", "ISSN" : "00167037", "abstract" : "In solution thermodynamics, and more recently in surface chemistry, it is well established that relationships can be found between the free energies of formation of aqueous or surface metal complexes and thermodynamic properties of the metal ions or ligands. Such systematic dependencies are commonly termed linear free energy relationships (LFER). A 2 site protolysis non-electrostatic surface complexation and cation exchange (2SPNE SC/CE) model has been used to model \"in house\" and literature sorption edge data for eleven elements: Mn(II), Co(II), Ni(II), Zn(II), Cd(II), Eu(III), Am(III), Sn(IV), Th(IV), Np(V) and U(VI) to provide surface complexation constants for the strong sites on montmorillonite. Modelling a further 4 sets of sorption isotherms for Ni(II), Zn(II), Eu(III) and U(VI) provided complexation constants for the weak sites. The protolysis constants and site capacities derived for the 2SPNE SC/CE model in previous work were fixed in all of the calculations. Cation exchange was modelled simultaneously to provide selectivity coefficients. Good correlations between the logarithms of strong SKx-1 and weak W1Kx-1 site binding constants on montmorillonite and the logarithm of the aqueous hydrolysis constants OH Kx were found which could be described by the following equations: Strong (???SSOH) sites: logSKX-1 = 8.1 ?? 0.3 + (0.90 ?? 0.02)logOHKX Weak (???SW1OH) sites: logW1KX-1 = 6.2 ?? 0.8 + (0.98 ?? 0.09)logOHKX where x is an integer. Sorption data for heavy metals and actinides such as Pd(II), Pb(II), Pu(III), Zr(IV), U(IV), Np(IV), Pu(IV) and Pa(V), are important in safety studies for radioactive waste repositories and are either very poorly known or not available at all. The LFER approach was used to estimate surface complexation constants for these radionuclides on both site types. The surface protolysis constants, site capacity values, selectivity coefficients and surface complexation constants given in this work, coupled with the LFERs established for the strong and weak sites on montmorillonite, are considered to form a sound basis for a thermodynamic sorption database. Copyright ?? 2005 Elsevier Ltd.", "author" : [ { "dropping-particle" : "", "family" : "Bradbury", "given" : "Michael H.", "non-dropping-particle" : "", "parse-names" : false, "suffix" : "" }, { "dropping-particle" : "", "family" : "Baeyens", "given" : "Bart", "non-dropping-particle" : "", "parse-names" : false, "suffix" : "" } ], "container-title" : "Geochimica et Cosmochimica Acta", "id" : "ITEM-2", "issue" : "4", "issued" : { "date-parts" : [ [ "2005" ] ] }, "page" : "875-892", "title" : "Modelling the sorption of Mn(II), Co(II), Ni(II), Zn(II), Cd(II), Eu(III), Am(III), Sn(IV), Th(IV), Np(V) and U(VI) on montmorillonite: Linear free energy relationships and estimates of surface binding constants for some selected heavy metals and actinide", "type" : "article-journal", "volume" : "69" }, "uris" : [ "http://www.mendeley.com/documents/?uuid=d3f8ee91-7e78-4c06-ae94-207201170264" ] }, { "id" : "ITEM-3", "itemData" : { "DOI" : "10.2136/sssaj1993.03615995005700060017x", "ISSN" : "0361-5995", "author" : [ { "dropping-particle" : "", "family" : "Zachara", "given" : "J. M.", "non-dropping-particle" : "", "parse-names" : false, "suffix" : "" }, { "dropping-particle" : "", "family" : "Smith", "given" : "S. C.", "non-dropping-particle" : "", "parse-names" : false, "suffix" : "" }, { "dropping-particle" : "", "family" : "McKinley", "given" : "J. P.", "non-dropping-particle" : "", "parse-names" : false, "suffix" : "" }, { "dropping-particle" : "", "family" : "Resch", "given" : "C. T.", "non-dropping-particle" : "", "parse-names" : false, "suffix" : "" } ], "container-title" : "Soil Science Society of America Journal", "id" : "ITEM-3", "issue" : "6", "issued" : { "date-parts" : [ [ "1993" ] ] }, "page" : "1491", "title" : "Cadmium Sorption on Specimen and Soil Smectites in Sodium and Calcium Electrolytes", "type" : "article-journal", "volume" : "57" }, "uris" : [ "http://www.mendeley.com/documents/?uuid=b6e8aba5-a9a3-4341-b67f-8a5c3ca78f78" ] } ], "mendeley" : { "formattedCitation" : "(Michael H. Bradbury &amp; Baeyens, 2005; Gorgeon, 1994; Zachara, Smith, McKinley, &amp; Resch, 1993)", "plainTextFormattedCitation" : "(Michael H. Bradbury &amp; Baeyens, 2005; Gorgeon, 1994; Zachara, Smith, McKinley, &amp; Resch, 1993)", "previouslyFormattedCitation" : "(Michael H. Bradbury &amp; Baeyens, 2005; Gorgeon, 1994; Zachara, Smith, McKinley, &amp; Resch, 1993)" }, "properties" : { "noteIndex" : 0 }, "schema" : "https://github.com/citation-style-language/schema/raw/master/csl-citation.json" }</w:instrText>
       </w:r>
       <w:r>
         <w:fldChar w:fldCharType="separate"/>
@@ -2683,336 +3169,44 @@
         <w:rPr>
           <w:noProof/>
         </w:rPr>
-        <w:t>(Rahnemaie, Hiemstra, &amp; van Riemsdijk, 2006)</w:t>
+        <w:t>(Michael H. Bradbury &amp; Baeyens, 2005; Gorgeon, 1994; Zachara, Smith, McKinley, &amp; Resch, 1993)</w:t>
       </w:r>
       <w:r>
         <w:fldChar w:fldCharType="end"/>
       </w:r>
       <w:r>
-        <w:t xml:space="preserve">, suggesting that barium and radium would then also form outer sphere complexes. Further modeling efforts using a comprehensive </w:t>
-      </w:r>
-      <w:proofErr w:type="spellStart"/>
-      <w:r>
-        <w:t>tetradentate</w:t>
-      </w:r>
-      <w:proofErr w:type="spellEnd"/>
-      <w:r>
-        <w:t xml:space="preserve"> model </w:t>
-      </w:r>
-      <w:r>
-        <w:t xml:space="preserve">for iron oxides </w:t>
-      </w:r>
-      <w:r>
-        <w:t xml:space="preserve">developed using x-ray spectroscopy </w:t>
-      </w:r>
-      <w:r>
-        <w:fldChar w:fldCharType="begin" w:fldLock="1"/>
-      </w:r>
-      <w:r>
-        <w:instrText>ADDIN CSL_CITATION { "citationItems" : [ { "id" : "ITEM-1", "itemData" : { "DOI" : "10.1016/j.gca.2006.01.006", "ISBN" : "0016-7037", "ISSN" : "00167037", "abstract" : "Despite the fact that the bulk compositions of most low temperature natural surface waters, groundwaters, and porewaters are heavily influenced by alkaline earths, an understanding of the development of proton surface charge in the presence of alkaline earth adsorption on the surfaces of minerals is lacking. In particular, models of speciation at the mineral-water interface in systems involving alkaline earths need to be established for a range of different minerals. In the present study, X-ray standing wave results for Sr2+ adsorption on rutile as a tetranuclear complex [Fenter, P., Cheng, L., Rihs, S., Machesky, M., Bedyzk, M.D., Sturchio, N.C., 2000. Electrical double-layer structure at the rutile-water interface as observed in situ with small-period X-ray standing waves. J. Colloid Interface Sci. 225, 154-165] are used as constraints for all the alkaline earths in surface complexation simulations of proton surface charge, metal adsorption, and electrokinetic experiments referring to wide ranges of pH, ionic strength, surface coverage, and type of oxide. The tetranuclear reaction{A formula is presented}predominates for the large cations Sr2+ and Ba2+ (and presumably Ra2+), consistent with X-ray results. In contrast, the mononuclear reaction{A formula is presented}predominates for the much smaller Mg2+ (and presumably Be2+), with minor amounts of the tetranuclear reaction. Both reaction types appear to be important for the intermediate size Ca2+. For all the alkaline earths on all oxides, the proportions of the different reaction types vary systematically as a function of pH, ionic strength, and surface coverage. The application of Born solvation and crystal-chemical theory enables estimation of the equilibrium constants of adsorption of all the alkaline earths on all oxides. On high dielectric constant solids (rutile, magnetite, manganese dioxide), where the solvation contribution is negligable, ion adsorption correlates with crystal radius: the equilibrium constants increase in the sequence Be2+ &lt; Mg2+ &lt; Ca2+ &lt; Sr2+ &lt; Ba2+ &lt; Ra2+. On low dielectric constant solids (hematite, gibbsite,and silicas), the solvation contribution opposing adsorption is largest for ions with the smallest hydrated radii: the equilibrium constants increase in the sequence Ra2+ &lt; Ba2+ &lt; Sr2+ &lt; Ca2+ &lt; Mg2+ &lt; Be2+. These predicted sequences are consistent with adsorption affinities in the literature. In combination with previously published results, the present study enables th\u2026", "author" : [ { "dropping-particle" : "", "family" : "Sverjensky", "given" : "Dimitri A.", "non-dropping-particle" : "", "parse-names" : false, "suffix" : "" } ], "container-title" : "Geochimica et Cosmochimica Acta", "id" : "ITEM-1", "issue" : "10", "issued" : { "date-parts" : [ [ "2006" ] ] }, "page" : "2427-2453", "title" : "Prediction of the speciation of alkaline earths adsorbed on mineral surfaces in salt solutions", "type" : "article-journal", "volume" : "70" }, "uris" : [ "http://www.mendeley.com/documents/?uuid=95901e33-067b-4748-8f30-d87675edc102" ] }, { "id" : "ITEM-2", "itemData" : { "DOI" : "10.1006/jcis.2000.6756", "ISSN" : "1095-7103", "PMID" : "10767156", "abstract" : "X-Ray standing wave (XSW) measurements were made of Rb and Sr adsorbed from aqueous solutions at the rutile (110)-water interface. These experiments were performed to address the extent to which direct measurements of electrical double-layer structure are possible. The experimental results show that the Bragg XSW technique, using small-period standing waves generated by Bragg diffraction from the substrate, can precisely measure ion locations within the condensed layer and the in situ partitioning of ions between the condensed and diffuse layers. Differences in condensed layer ion positions were observed for Sr ions (measured in situ) as compared with Rb ions (in situ) and also for Sr ions (ex situ). An additional constraint on the ex situ Sr site geometry was provided by polarization-dependent surface EXAFS measurements. Such measurements can provide important constraints for the development and verification of electrical double-layer theory especially as applied to ion adsorption at the solid-water interface. Copyright 2000 Academic Press.", "author" : [ { "dropping-particle" : "", "family" : "Fenter", "given" : "Paul", "non-dropping-particle" : "", "parse-names" : false, "suffix" : "" }, { "dropping-particle" : "", "family" : "Cheng", "given" : "L.", "non-dropping-particle" : "", "parse-names" : false, "suffix" : "" }, { "dropping-particle" : "", "family" : "Rihs", "given" : "S", "non-dropping-particle" : "", "parse-names" : false, "suffix" : "" }, { "dropping-particle" : "", "family" : "Machesky", "given" : "Michael L.", "non-dropping-particle" : "", "parse-names" : false, "suffix" : "" }, { "dropping-particle" : "", "family" : "Bedzyk", "given" : "M. J.", "non-dropping-particle" : "", "parse-names" : false, "suffix" : "" }, { "dropping-particle" : "", "family" : "Sturchio", "given" : "N. C.", "non-dropping-particle" : "", "parse-names" : false, "suffix" : "" } ], "container-title" : "Journal of colloid and interface science", "id" : "ITEM-2", "issued" : { "date-parts" : [ [ "2000" ] ] }, "page" : "154-165", "title" : "Electrical Double-Layer Structure at the Rutile-Water Interface as Observed in Situ with Small-Period X-Ray Standing Waves.", "type" : "article-journal", "volume" : "225" }, "uris" : [ "http://www.mendeley.com/documents/?uuid=1386eaa8-23f6-4eaf-90a7-d7d1fb6c41f2" ] } ], "mendeley" : { "formattedCitation" : "(Fenter et al., 2000; Sverjensky, 2006)", "plainTextFormattedCitation" : "(Fenter et al., 2000; Sverjensky, 2006)", "previouslyFormattedCitation" : "(Fenter et al., 2000; Sverjensky, 2006)" }, "properties" : { "noteIndex" : 0 }, "schema" : "https://github.com/citation-style-language/schema/raw/master/csl-citation.json" }</w:instrText>
-      </w:r>
-      <w:r>
-        <w:fldChar w:fldCharType="separate"/>
-      </w:r>
-      <w:r>
-        <w:rPr>
-          <w:noProof/>
-        </w:rPr>
-        <w:t>(Fenter et al., 2000; Sverjensky, 2006)</w:t>
-      </w:r>
-      <w:r>
-        <w:fldChar w:fldCharType="end"/>
-      </w:r>
-      <w:r>
-        <w:t xml:space="preserve">, show that strontium forms weaker complexes than barium with iron oxide surfaces </w:t>
-      </w:r>
-      <w:r>
-        <w:fldChar w:fldCharType="begin" w:fldLock="1"/>
-      </w:r>
-      <w:r>
-        <w:instrText>ADDIN CSL_CITATION { "citationItems" : [ { "id" : "ITEM-1", "itemData" : { "DOI" : "10.1186/1467-4866-9-2", "ISBN" : "1467-4866", "ISSN" : "1467-4866", "PMID" : "18205927", "abstract" : "Strontium sorption to amorphous silica and goethite was measured as a function of pH and dissolved strontium and carbonate concentrations at 25 degrees C. Strontium sorption gradually increases from 0 to 100% from pH 6 to 10 for both phases and requires multiple outer-sphere surface complexes to fit the data. All data are modeled using the triple layer model and the site-occupancy standard state; unless stated otherwise all strontium complexes are mononuclear. Strontium sorption to amorphous silica in the presence and absence of dissolved carbonate can be fit with tetradentate Sr2+ and SrOH+ complexes on the beta-plane and a monodentate Sr2+complex on the diffuse plane to account for strontium sorption at low ionic strength. Strontium sorption to goethite in the absence of dissolved carbonate can be fit with monodentate and tetradentate SrOH+ complexes and a tetradentate binuclear Sr2+ species on the beta-plane. The binuclear complex is needed to account for enhanced sorption at hgh strontium surface loadings. In the presence of dissolved carbonate additional monodentate Sr2+ and SrOH+ carbonate surface complexes on the beta-plane are needed to fit strontium sorption to goethite. Modeling strontium sorption as outer-sphere complexes is consistent with quantitative analysis of extended X-ray absorption fine structure (EXAFS) on selected sorption samples that show a single first shell of oxygen atoms around strontium indicating hydrated surface complexes at the amorphous silica and goethite surfaces. Strontium surface complexation equilibrium constants determined in this study combined with other alkaline earth surface complexation constants are used to recalibrate a predictive model based on Born solvation and crystal-chemistry theory. The model is accurate to about 0.7 log K units. More studies are needed to determine the dependence of alkaline earth sorption on ionic strength and dissolved carbonate and sulfate concentrations for the development of a robust surface complexation database to estimate alkaline earth sorption in the environment.", "author" : [ { "dropping-particle" : "", "family" : "Carroll", "given" : "Susan a", "non-dropping-particle" : "", "parse-names" : false, "suffix" : "" }, { "dropping-particle" : "", "family" : "Roberts", "given" : "Sarah K", "non-dropping-particle" : "", "parse-names" : false, "suffix" : "" }, { "dropping-particle" : "", "family" : "Criscenti", "given" : "Louise J", "non-dropping-particle" : "", "parse-names" : false, "suffix" : "" }, { "dropping-particle" : "", "family" : "O'Day", "given" : "Peggy a", "non-dropping-particle" : "", "parse-names" : false, "suffix" : "" } ], "container-title" : "Geochemical transactions", "id" : "ITEM-1", "issued" : { "date-parts" : [ [ "2008" ] ] }, "page" : "2", "title" : "Surface complexation model for strontium sorption to amorphous silica and goethite.", "type" : "article-journal", "volume" : "9" }, "uris" : [ "http://www.mendeley.com/documents/?uuid=5b1190ba-dde8-493a-8808-29ac1ba8722f" ] }, { "id" : "ITEM-2", "itemData" : { "DOI" : "10.1016/j.gca.2014.10.008", "ISSN" : "0016-7037", "author" : [ { "dropping-particle" : "", "family" : "Sajih", "given" : "M", "non-dropping-particle" : "", "parse-names" : false, "suffix" : "" }, { "dropping-particle" : "", "family" : "Bryan", "given" : "N D", "non-dropping-particle" : "", "parse-names" : false, "suffix" : "" }, { "dropping-particle" : "", "family" : "Livens", "given" : "F R", "non-dropping-particle" : "", "parse-names" : false, "suffix" : "" }, { "dropping-particle" : "", "family" : "Vaughan", "given" : "D J", "non-dropping-particle" : "", "parse-names" : false, "suffix" : "" }, { "dropping-particle" : "", "family" : "Descostes", "given" : "M", "non-dropping-particle" : "", "parse-names" : false, "suffix" : "" }, { "dropping-particle" : "", "family" : "Phrommavanh", "given" : "V", "non-dropping-particle" : "", "parse-names" : false, "suffix" : "" }, { "dropping-particle" : "", "family" : "Nos", "given" : "J", "non-dropping-particle" : "", "parse-names" : false, "suffix" : "" }, { "dropping-particle" : "", "family" : "Morris", "given" : "K", "non-dropping-particle" : "", "parse-names" : false, "suffix" : "" } ], "container-title" : "Geochimica et Cosmochimica Acta", "id" : "ITEM-2", "issued" : { "date-parts" : [ [ "2014" ] ] }, "page" : "150-163", "publisher" : "Elsevier Ltd", "title" : "Adsorption of radium and barium on goethite and ferrihydrite: A kinetic and surface complexation modelling study", "type" : "article-journal", "volume" : "146" }, "uris" : [ "http://www.mendeley.com/documents/?uuid=8b7e3294-07a1-4806-9ef6-49c0afe4e0f1" ] } ], "mendeley" : { "formattedCitation" : "(Carroll, Roberts, Criscenti, &amp; O\u2019Day, 2008; Sajih et al., 2014a)", "plainTextFormattedCitation" : "(Carroll, Roberts, Criscenti, &amp; O\u2019Day, 2008; Sajih et al., 2014a)", "previouslyFormattedCitation" : "(Carroll, Roberts, Criscenti, &amp; O\u2019Day, 2008; Sajih et al., 2014a)" }, "properties" : { "noteIndex" : 0 }, "schema" : "https://github.com/citation-style-language/schema/raw/master/csl-citation.json" }</w:instrText>
-      </w:r>
-      <w:r>
-        <w:fldChar w:fldCharType="separate"/>
-      </w:r>
-      <w:r>
-        <w:rPr>
-          <w:noProof/>
-        </w:rPr>
-        <w:t>(Carroll, Roberts, Criscenti, &amp; O’Day, 2008; Sajih et al., 2014a)</w:t>
-      </w:r>
-      <w:r>
-        <w:fldChar w:fldCharType="end"/>
-      </w:r>
-      <w:r>
-        <w:t>.</w:t>
-      </w:r>
-      <w:r>
-        <w:t xml:space="preserve"> These compare reasonably to the simpler surface complex modeling results here, where radium forms the strongest complexes even in </w:t>
-      </w:r>
-      <w:r>
-        <w:t>a simple, one site formulation. Overall, predictions of the general behavior have held up, but do not give estimations of radium behavior based on those generalizations. This further motivates the need to develop the data set constraining radium behavior.</w:t>
-      </w:r>
-    </w:p>
-    <w:p>
-      <w:pPr>
-        <w:ind w:firstLine="720"/>
-      </w:pPr>
-      <w:r>
-        <w:t>Surface complexation modeling of radium behavior on sodium montmorillonite was also fit using a 1 site model, as seen in figure 4</w:t>
-      </w:r>
-      <w:r>
-        <w:t>, and in the fitted reaction constants in table 3</w:t>
-      </w:r>
-      <w:r>
-        <w:t>. Unlike the model for the iron oxides though, it was necessary to include an exchange reaction where radium displaced sodium</w:t>
-      </w:r>
-      <w:r>
-        <w:t xml:space="preserve"> in the inner layer of the clay. This is a commonly used technique to predict metal sorption behavior with clays</w:t>
-      </w:r>
-      <w:r>
-        <w:t>, and explains the large extent of sorption over the whole pH range</w:t>
-      </w:r>
-      <w:r>
-        <w:t xml:space="preserve"> </w:t>
-      </w:r>
-      <w:r>
-        <w:fldChar w:fldCharType="begin" w:fldLock="1"/>
-      </w:r>
-      <w:r>
-        <w:instrText>ADDIN CSL_CITATION { "citationItems" : [ { "id" : "ITEM-1", "itemData" : { "DOI" : "10.1016/j.gca.2004.07.020", "ISSN" : "00167037", "abstract" : "In solution thermodynamics, and more recently in surface chemistry, it is well established that relationships can be found between the free energies of formation of aqueous or surface metal complexes and thermodynamic properties of the metal ions or ligands. Such systematic dependencies are commonly termed linear free energy relationships (LFER). A 2 site protolysis non-electrostatic surface complexation and cation exchange (2SPNE SC/CE) model has been used to model \"in house\" and literature sorption edge data for eleven elements: Mn(II), Co(II), Ni(II), Zn(II), Cd(II), Eu(III), Am(III), Sn(IV), Th(IV), Np(V) and U(VI) to provide surface complexation constants for the strong sites on montmorillonite. Modelling a further 4 sets of sorption isotherms for Ni(II), Zn(II), Eu(III) and U(VI) provided complexation constants for the weak sites. The protolysis constants and site capacities derived for the 2SPNE SC/CE model in previous work were fixed in all of the calculations. Cation exchange was modelled simultaneously to provide selectivity coefficients. Good correlations between the logarithms of strong SKx-1 and weak W1Kx-1 site binding constants on montmorillonite and the logarithm of the aqueous hydrolysis constants OH Kx were found which could be described by the following equations: Strong (???SSOH) sites: logSKX-1 = 8.1 ?? 0.3 + (0.90 ?? 0.02)logOHKX Weak (???SW1OH) sites: logW1KX-1 = 6.2 ?? 0.8 + (0.98 ?? 0.09)logOHKX where x is an integer. Sorption data for heavy metals and actinides such as Pd(II), Pb(II), Pu(III), Zr(IV), U(IV), Np(IV), Pu(IV) and Pa(V), are important in safety studies for radioactive waste repositories and are either very poorly known or not available at all. The LFER approach was used to estimate surface complexation constants for these radionuclides on both site types. The surface protolysis constants, site capacity values, selectivity coefficients and surface complexation constants given in this work, coupled with the LFERs established for the strong and weak sites on montmorillonite, are considered to form a sound basis for a thermodynamic sorption database. Copyright ?? 2005 Elsevier Ltd.", "author" : [ { "dropping-particle" : "", "family" : "Bradbury", "given" : "Michael H.", "non-dropping-particle" : "", "parse-names" : false, "suffix" : "" }, { "dropping-particle" : "", "family" : "Baeyens", "given" : "Bart", "non-dropping-particle" : "", "parse-names" : false, "suffix" : "" } ], "container-title" : "Geochimica et Cosmochimica Acta", "id" : "ITEM-1", "issue" : "4", "issued" : { "date-parts" : [ [ "2005" ] ] }, "page" : "875-892", "title" : "Modelling the sorption of Mn(II), Co(II), Ni(II), Zn(II), Cd(II), Eu(III), Am(III), Sn(IV), Th(IV), Np(V) and U(VI) on montmorillonite: Linear free energy relationships and estimates of surface binding constants for some selected heavy metals and actinide", "type" : "article-journal", "volume" : "69" }, "uris" : [ "http://www.mendeley.com/documents/?uuid=d3f8ee91-7e78-4c06-ae94-207201170264" ] }, { "id" : "ITEM-2", "itemData" : { "DOI" : "10.1006/jcis.1998.5947", "ISBN" : "0021-9797", "ISSN" : "1095-7103", "PMID" : "9924106", "abstract" : "A consistent thermodynamic model is developed for metal sorption on expanding 2:1 layer clays such as montmorillonite. The particle of clay, including lamellae and interlayers, is represented as a porous solid bearing a permanent negative charge (resulting from isomorphic substitution) with an infinite plane interface (i.e., edges) with the solution. Cation exchange occurs inside the clay particle as the result of the negative potential of the clay. Surface complexation reactions take place at the interface whose surface charge and potential are pH dependent. The potential in the bulk of the clay and near the interface, as well as the surface potential-surface charge density relation, are calculated taking into account the effect of the permanent negative charge. The results are discussed and compared with the classic Gouy-Chapman theory. A subroutine (Clayeql) with the new potential-charge relationships is implemented in the thermodynamic equilibrium program Mineql +3.0 and is used to fit an extensive published experimental data set on adsorption of transition metals on montmorillonite. The model is shown not only to fit satisfactorily all the data, but also to explain specific features of adsorption on clays compared to oxides. In particular, the increase in the surface concentration of protons with decreasing ionic strength is successfully reproduced and the weaker dependence of metal sorption on pH compared to oxides is correctly fitted. Copyright 1999 Academic Press.", "author" : [ { "dropping-particle" : "", "family" : "Kraepiel", "given" : "Aml", "non-dropping-particle" : "", "parse-names" : false, "suffix" : "" }, { "dropping-particle" : "", "family" : "Keiler", "given" : "Kenneth C", "non-dropping-particle" : "", "parse-names" : false, "suffix" : "" }, { "dropping-particle" : "", "family" : "Morel", "given" : "Fran\u00e7ois M M", "non-dropping-particle" : "", "parse-names" : false, "suffix" : "" } ], "container-title" : "Journal of colloid and interface science", "id" : "ITEM-2", "issue" : "1", "issued" : { "date-parts" : [ [ "1999" ] ] }, "page" : "43-54", "title" : "A Model for Metal Adsorption on Montmorillonite.", "type" : "article-journal", "volume" : "210" }, "uris" : [ "http://www.mendeley.com/documents/?uuid=71f3aedf-1c31-4b31-9e61-20fc24f3bc99" ] } ], "mendeley" : { "formattedCitation" : "(Michael H. Bradbury &amp; Baeyens, 2005; Kraepiel et al., 1999)", "plainTextFormattedCitation" : "(Michael H. Bradbury &amp; Baeyens, 2005; Kraepiel et al., 1999)", "previouslyFormattedCitation" : "(Michael H. Bradbury &amp; Baeyens, 2005; Kraepiel et al., 1999)" }, "properties" : { "noteIndex" : 0 }, "schema" : "https://github.com/citation-style-language/schema/raw/master/csl-citation.json" }</w:instrText>
-      </w:r>
-      <w:r>
-        <w:fldChar w:fldCharType="separate"/>
-      </w:r>
-      <w:r>
-        <w:rPr>
-          <w:noProof/>
-        </w:rPr>
-        <w:t>(Michael H. Bradbury &amp; Baeyens, 2005; Kraepiel et al., 1999)</w:t>
-      </w:r>
-      <w:r>
-        <w:fldChar w:fldCharType="end"/>
-      </w:r>
-      <w:r>
         <w:t xml:space="preserve">. </w:t>
       </w:r>
       <w:r>
-        <w:t xml:space="preserve">X-ray absorption spectroscopy studies of the analog compound, barium, with montmorillonite confirm this, finding the formation of both inner sphere and outer sphere complexes </w:t>
-      </w:r>
-      <w:r>
-        <w:fldChar w:fldCharType="begin" w:fldLock="1"/>
-      </w:r>
-      <w:r>
-        <w:instrText>ADDIN CSL_CITATION { "citationItems" : [ { "id" : "ITEM-1", "itemData" : { "DOI" : "10.1016/S0927-7757(01)00592-1", "ISBN" : "1505844266", "ISSN" : "09277757", "abstract" : "Migration of radioactive radium, 226Ra, in soil is an environmental concern, especially in areas adjacent to uranium processing facilities. Barium(II), as Ba2+, was used as a Ra analog and reacted with a Na-montmorillonite to obtain mechanistic insights into the interaction of Ra with soil matrices. The majority of sorbed Ba is associated with the permanently charged surface sites on the montmorillonite basal surface. This is indicated by the facts that (1) sorption of Ba(II) on montmorillonite is not highly sensitive to solution pH, although an increase of sorption was observed at higher pH values; and (2) displacement of sorbed Ba increased with increased NaNO3 concentration. As demonstrated by EXAFS, a small fraction of Ba also adsorbed on the montmorillonite edge, forming an inner-sphere surface complex through sharing of oxygen atom(s) from deprotonated -OH group of the A1 octahedral layer. The EXAFS measured distances between Ba and O at the first shell, and Ba and A1 of the second shell are 2.7-2.8 and 3.7-3.9 ??, respectively, consistent with the results from geometry of a inner-sphere complex at the edge site. Results from bulk experiments and spectroscopic analysis suggest a co-existence of outer- and inner-sphere surface complexes for Ba sorbed to the montmorillonite surface. ?? 2001 Elsevier Science B.V. All rights reserved.", "author" : [ { "dropping-particle" : "", "family" : "Zhang", "given" : "Peng Chu", "non-dropping-particle" : "", "parse-names" : false, "suffix" : "" }, { "dropping-particle" : "V.", "family" : "Brady", "given" : "Pat", "non-dropping-particle" : "", "parse-names" : false, "suffix" : "" }, { "dropping-particle" : "", "family" : "Arthur", "given" : "Sara E.", "non-dropping-particle" : "", "parse-names" : false, "suffix" : "" }, { "dropping-particle" : "", "family" : "Zhou", "given" : "Wei Qing", "non-dropping-particle" : "", "parse-names" : false, "suffix" : "" }, { "dropping-particle" : "", "family" : "Sawyer", "given" : "Dale", "non-dropping-particle" : "", "parse-names" : false, "suffix" : "" }, { "dropping-particle" : "", "family" : "Hesterberg", "given" : "Dean A.", "non-dropping-particle" : "", "parse-names" : false, "suffix" : "" } ], "container-title" : "Colloids and Surfaces A: Physicochemical and Engineering Aspects", "id" : "ITEM-1", "issue" : "3", "issued" : { "date-parts" : [ [ "2001" ] ] }, "page" : "239-249", "title" : "Adsorption of barium(II) on montmorillonite: An EXAFS study", "type" : "article-journal", "volume" : "190" }, "uris" : [ "http://www.mendeley.com/documents/?uuid=8ef71975-a5ff-4ee0-973e-99061019d257" ] } ], "mendeley" : { "formattedCitation" : "(P. C. Zhang et al., 2001)", "plainTextFormattedCitation" : "(P. C. Zhang et al., 2001)", "previouslyFormattedCitation" : "(P. C. Zhang et al., 2001)" }, "properties" : { "noteIndex" : 0 }, "schema" : "https://github.com/citation-style-language/schema/raw/master/csl-citation.json" }</w:instrText>
-      </w:r>
-      <w:r>
-        <w:fldChar w:fldCharType="separate"/>
-      </w:r>
-      <w:r>
-        <w:rPr>
-          <w:noProof/>
-        </w:rPr>
-        <w:t>(P. C. Zhang et al., 2001)</w:t>
-      </w:r>
-      <w:r>
-        <w:fldChar w:fldCharType="end"/>
-      </w:r>
-      <w:r>
-        <w:t xml:space="preserve">, which matches with the need for both an exchange reaction and surface reaction to model radium behavior here. </w:t>
-      </w:r>
-      <w:r>
-        <w:t xml:space="preserve">Previous models of metal sorption to clays used a more complex scheme for surface behavior, including multiple types of sites to represent surface sorption </w:t>
-      </w:r>
-      <w:r>
-        <w:fldChar w:fldCharType="begin" w:fldLock="1"/>
-      </w:r>
-      <w:r>
-        <w:instrText>ADDIN CSL_CITATION { "citationItems" : [ { "id" : "ITEM-1", "itemData" : { "DOI" : "10.1016/S0016-7037(02)00841-4", "ISSN" : "00167037", "abstract" : "The 2-site protolysis no electrostatics surface complexation and cation exchange (2SPNE/CE) model used in previous work to model the sorption of Ni and Zn on Na- and Ca-montmorillonites was applied to sorption edges and isotherms measured for Eu on these two montmorillonite forms. The aim was to further test the applicability of the sorption model on a trivalent element with a more complex aqueous chemistry. An additional reason for choosing Eu was that it is considered to be a good chemical analogue for other lanthanides and trivalent actinides. With site types, site capacities, and protolysis constants fixed at the values in the Ni/Zn studies, all of the measured sorption edge data could be modelled using cation exchange and the monodentate surface species, ???SsOEu2+, ???SsOEuOH+ and ???SsOEu(OH)-3, on the strong site type. However, an additional modelling study showed that the same data were almost equally well described by considering bidentate surface complexes, (???SsO)2Eu+ and (???SsO)2Eu(OH)2-, and cation exchange. To model the sorption isotherm measurements up to pH = 7.2, only one additional weak site surface complex was required, ???Sw1OEu2+ for the monodentate case and (Sw1O)2Eu+ for the bidentate case. Selectivity coefficients are given for Eu3+-Ca2+ and Eu3+-Na+ exchange on the planar sites and surface complexation constants for monodentate and bidentate Eu surface species on the edge sites of montmorillonite. Copyright ?? 2002 Elsevier Science Ltd.", "author" : [ { "dropping-particle" : "", "family" : "Bradbury", "given" : "M. H.", "non-dropping-particle" : "", "parse-names" : false, "suffix" : "" }, { "dropping-particle" : "", "family" : "Baeyens", "given" : "B.", "non-dropping-particle" : "", "parse-names" : false, "suffix" : "" } ], "container-title" : "Geochimica et Cosmochimica Acta", "id" : "ITEM-1", "issue" : "13", "issued" : { "date-parts" : [ [ "2002" ] ] }, "page" : "2325-2334", "title" : "Sorption of Eu on Na- and Ca-montmorillonites: Experimental investigations and modelling with cation exchange and surface complexation", "type" : "article-journal", "volume" : "66" }, "uris" : [ "http://www.mendeley.com/documents/?uuid=4ec3863d-0edd-42a0-baed-a89914fcb687" ] } ], "mendeley" : { "formattedCitation" : "(M. H. Bradbury &amp; Baeyens, 2002)", "plainTextFormattedCitation" : "(M. H. Bradbury &amp; Baeyens, 2002)", "previouslyFormattedCitation" : "(M. H. Bradbury &amp; Baeyens, 2002)" }, "properties" : { "noteIndex" : 0 }, "schema" : "https://github.com/citation-style-language/schema/raw/master/csl-citation.json" }</w:instrText>
-      </w:r>
-      <w:r>
-        <w:fldChar w:fldCharType="separate"/>
-      </w:r>
-      <w:r>
-        <w:rPr>
-          <w:noProof/>
-        </w:rPr>
-        <w:t>(M. H. Bradbury &amp; Baeyens, 2002)</w:t>
-      </w:r>
-      <w:r>
-        <w:fldChar w:fldCharType="end"/>
-      </w:r>
-      <w:r>
-        <w:t xml:space="preserve">. While a two site model similar to these was considered, a single site model was sufficient to fit the experimental data well, and allows for comparison to iron oxide behavior. The presence of exchange certainly accounts for the significant extent of sorption at acidic </w:t>
-      </w:r>
-      <w:proofErr w:type="spellStart"/>
-      <w:proofErr w:type="gramStart"/>
-      <w:r>
-        <w:t>pHs</w:t>
-      </w:r>
-      <w:proofErr w:type="spellEnd"/>
-      <w:proofErr w:type="gramEnd"/>
-      <w:r>
-        <w:t>, however, the fitted surface complexation constants also suggest that radium binds more strongly with the clay surface than either of the iron oxides, eve</w:t>
-      </w:r>
-      <w:r>
-        <w:t xml:space="preserve">n after accounting for exchange, which matches with the sorption isotherm results. </w:t>
-      </w:r>
-    </w:p>
-    <w:p>
-      <w:pPr>
-        <w:ind w:firstLine="720"/>
-      </w:pPr>
-      <w:r>
-        <w:t xml:space="preserve">Unfortunately, there is a limited data set that uses surface complexation modeling to examine group II cation behavior with montmorillonites. There is, however, a broad base of literature examining the strength of exchange and surface reactions with other metals </w:t>
-      </w:r>
-      <w:r>
-        <w:fldChar w:fldCharType="begin" w:fldLock="1"/>
-      </w:r>
-      <w:r>
-        <w:instrText>ADDIN CSL_CITATION { "citationItems" : [ { "id" : "ITEM-1", "itemData" : { "DOI" : "10.1016/S0016-7037(02)00841-4", "ISSN" : "00167037", "abstract" : "The 2-site protolysis no electrostatics surface complexation and cation exchange (2SPNE/CE) model used in previous work to model the sorption of Ni and Zn on Na- and Ca-montmorillonites was applied to sorption edges and isotherms measured for Eu on these two montmorillonite forms. The aim was to further test the applicability of the sorption model on a trivalent element with a more complex aqueous chemistry. An additional reason for choosing Eu was that it is considered to be a good chemical analogue for other lanthanides and trivalent actinides. With site types, site capacities, and protolysis constants fixed at the values in the Ni/Zn studies, all of the measured sorption edge data could be modelled using cation exchange and the monodentate surface species, ???SsOEu2+, ???SsOEuOH+ and ???SsOEu(OH)-3, on the strong site type. However, an additional modelling study showed that the same data were almost equally well described by considering bidentate surface complexes, (???SsO)2Eu+ and (???SsO)2Eu(OH)2-, and cation exchange. To model the sorption isotherm measurements up to pH = 7.2, only one additional weak site surface complex was required, ???Sw1OEu2+ for the monodentate case and (Sw1O)2Eu+ for the bidentate case. Selectivity coefficients are given for Eu3+-Ca2+ and Eu3+-Na+ exchange on the planar sites and surface complexation constants for monodentate and bidentate Eu surface species on the edge sites of montmorillonite. Copyright ?? 2002 Elsevier Science Ltd.", "author" : [ { "dropping-particle" : "", "family" : "Bradbury", "given" : "M. H.", "non-dropping-particle" : "", "parse-names" : false, "suffix" : "" }, { "dropping-particle" : "", "family" : "Baeyens", "given" : "B.", "non-dropping-particle" : "", "parse-names" : false, "suffix" : "" } ], "container-title" : "Geochimica et Cosmochimica Acta", "id" : "ITEM-1", "issue" : "13", "issued" : { "date-parts" : [ [ "2002" ] ] }, "page" : "2325-2334", "title" : "Sorption of Eu on Na- and Ca-montmorillonites: Experimental investigations and modelling with cation exchange and surface complexation", "type" : "article-journal", "volume" : "66" }, "uris" : [ "http://www.mendeley.com/documents/?uuid=4ec3863d-0edd-42a0-baed-a89914fcb687" ] }, { "id" : "ITEM-2", "itemData" : { "DOI" : "10.1016/j.gca.2005.06.031", "ISBN" : "0016-7037", "ISSN" : "00167037", "abstract" : "Sorption edges and isotherms for Eu(III) uptake on Ca-montmorillonite and Na-illite in 0.066 mol/L Ca(C1O\n                        4)\n                        2 and 0.1 mol/L NaC1O\n                        4 background electrolytes, respectively, were modelled using a quasi-mechanistic sorption model (the two site protolysis non electrostatic surface complexation and cation exchange (2SPNE SC/CE) model). For both clay minerals the Eu sorption edges could be quantitatively modelled in the pH range ???3 to ???10 using cation exchange reactions for Eu\n                        3+/Na\n                        + and Eu\n                        3+/Ca\n                        2+ and three surface complexation reactions on the strong sorption sites forming ???S\n                        S OEu\n                        2+, ???S\n                        SOEuOH\n                        + and ???S\n                        SOEu(OH)\n                        2\n                        o inner sphere complexes which appear successively with increasing pH. Time resolved laser fluorescence spectroscopy (TRLFS) measurements of Cm(III) loaded Ca-montmorillonite and Na-illite were available from Part 1 of this work. De-convolution of the normalised fluorescence spectra measured at different pH values indicated three distinct Cm surface complexes, Cm complexes 1, 2 and 3 for both clay minerals, in agreement with model predictions, but with different distribution functions for the individual species. Under the assumption that Eu and Cm exhibit essentially the same hydrolysis and sorption behaviour, the Eu surface complexation constants were used to predict surface species distribution functions for Cm under the same experimental conditions used in the TRLFS measurements. Comparison of modelled and experimentally deduced species distributions indicated that for both clay minerals peak heights and widths of the three peaks did not correspond particularly well. It is shown that the calculated species distribution functions are sensitive to the values of the hydrolysis constants used in the calculations, whereas modelling the sorption edge measurements by applying the 2SPNE SC/CE approach is much less sensitive. By modifying the values of the hydrolysis constants within their uncertainty range and re-modelling the sorption edges, considerably better correspondence between the modelled and TRLFS species distribution functions was found. In particular, peak positions, heights and widths for the mode\u2026", "author" : [ { "dropping-particle" : "", "family" : "Bradbury", "given" : "Mike H.", "non-dropping-particle" : "", "parse-names" : false, "suffix" : "" }, { "dropping-particle" : "", "family" : "Baeyens", "given" : "B.", "non-dropping-particle" : "", "parse-names" : false, "suffix" : "" }, { "dropping-particle" : "", "family" : "Geckeis", "given" : "H.", "non-dropping-particle" : "", "parse-names" : false, "suffix" : "" }, { "dropping-particle" : "", "family" : "Rabung", "given" : "Th", "non-dropping-particle" : "", "parse-names" : false, "suffix" : "" } ], "container-title" : "Geochimica et Cosmochimica Acta", "id" : "ITEM-2", "issue" : "23", "issued" : { "date-parts" : [ [ "2005" ] ] }, "page" : "5403-5412", "title" : "Sorption of Eu(III)/Cm(III) on Ca-montmorillonite and Na-illite. Part 2: Surface complexation modelling", "type" : "article-journal", "volume" : "69" }, "uris" : [ "http://www.mendeley.com/documents/?uuid=ac497f55-14cf-4f9d-986a-976768c3508b" ] }, { "id" : "ITEM-3", "itemData" : { "DOI" : "10.1016/j.gca.2004.07.020", "ISSN" : "00167037", "abstract" : "In solution thermodynamics, and more recently in surface chemistry, it is well established that relationships can be found between the free energies of formation of aqueous or surface metal complexes and thermodynamic properties of the metal ions or ligands. Such systematic dependencies are commonly termed linear free energy relationships (LFER). A 2 site protolysis non-electrostatic surface complexation and cation exchange (2SPNE SC/CE) model has been used to model \"in house\" and literature sorption edge data for eleven elements: Mn(II), Co(II), Ni(II), Zn(II), Cd(II), Eu(III), Am(III), Sn(IV), Th(IV), Np(V) and U(VI) to provide surface complexation constants for the strong sites on montmorillonite. Modelling a further 4 sets of sorption isotherms for Ni(II), Zn(II), Eu(III) and U(VI) provided complexation constants for the weak sites. The protolysis constants and site capacities derived for the 2SPNE SC/CE model in previous work were fixed in all of the calculations. Cation exchange was modelled simultaneously to provide selectivity coefficients. Good correlations between the logarithms of strong SKx-1 and weak W1Kx-1 site binding constants on montmorillonite and the logarithm of the aqueous hydrolysis constants OH Kx were found which could be described by the following equations: Strong (???SSOH) sites: logSKX-1 = 8.1 ?? 0.3 + (0.90 ?? 0.02)logOHKX Weak (???SW1OH) sites: logW1KX-1 = 6.2 ?? 0.8 + (0.98 ?? 0.09)logOHKX where x is an integer. Sorption data for heavy metals and actinides such as Pd(II), Pb(II), Pu(III), Zr(IV), U(IV), Np(IV), Pu(IV) and Pa(V), are important in safety studies for radioactive waste repositories and are either very poorly known or not available at all. The LFER approach was used to estimate surface complexation constants for these radionuclides on both site types. The surface protolysis constants, site capacity values, selectivity coefficients and surface complexation constants given in this work, coupled with the LFERs established for the strong and weak sites on montmorillonite, are considered to form a sound basis for a thermodynamic sorption database. Copyright ?? 2005 Elsevier Ltd.", "author" : [ { "dropping-particle" : "", "family" : "Bradbury", "given" : "Michael H.", "non-dropping-particle" : "", "parse-names" : false, "suffix" : "" }, { "dropping-particle" : "", "family" : "Baeyens", "given" : "Bart", "non-dropping-particle" : "", "parse-names" : false, "suffix" : "" } ], "container-title" : "Geochimica et Cosmochimica Acta", "id" : "ITEM-3", "issue" : "4", "issued" : { "date-parts" : [ [ "2005" ] ] }, "page" : "875-892", "title" : "Modelling the sorption of Mn(II), Co(II), Ni(II), Zn(II), Cd(II), Eu(III), Am(III), Sn(IV), Th(IV), Np(V) and U(VI) on montmorillonite: Linear free energy relationships and estimates of surface binding constants for some selected heavy metals and actinide", "type" : "article-journal", "volume" : "69" }, "uris" : [ "http://www.mendeley.com/documents/?uuid=d3f8ee91-7e78-4c06-ae94-207201170264" ] } ], "mendeley" : { "formattedCitation" : "(M. H. Bradbury &amp; Baeyens, 2002; Michael H. Bradbury &amp; Baeyens, 2005; Mike H. Bradbury et al., 2005)", "plainTextFormattedCitation" : "(M. H. Bradbury &amp; Baeyens, 2002; Michael H. Bradbury &amp; Baeyens, 2005; Mike H. Bradbury et al., 2005)", "previouslyFormattedCitation" : "(M. H. Bradbury &amp; Baeyens, 2002; Michael H. Bradbury &amp; Baeyens, 2005; Mike H. Bradbury et al., 2005)" }, "properties" : { "noteIndex" : 0 }, "schema" : "https://github.com/citation-style-language/schema/raw/master/csl-citation.json" }</w:instrText>
-      </w:r>
-      <w:r>
-        <w:fldChar w:fldCharType="separate"/>
-      </w:r>
-      <w:r>
-        <w:rPr>
-          <w:noProof/>
-        </w:rPr>
-        <w:t>(M. H. Bradbury &amp; Baeyens, 2002; Michael H. Bradbury &amp; Baeyens, 2005; Mike H. Bradbury et al., 2005)</w:t>
-      </w:r>
-      <w:r>
-        <w:fldChar w:fldCharType="end"/>
-      </w:r>
-      <w:r>
-        <w:t xml:space="preserve">. </w:t>
-      </w:r>
-      <w:r>
-        <w:t xml:space="preserve">Selectivity coefficients for other metals </w:t>
-      </w:r>
-      <w:r>
-        <w:t>and</w:t>
-      </w:r>
-      <w:r>
-        <w:t xml:space="preserve"> sodium montmorillonite</w:t>
-      </w:r>
-      <w:r>
-        <w:t xml:space="preserve"> have been calculated previously</w:t>
-      </w:r>
-      <w:r>
-        <w:t xml:space="preserve"> in these works</w:t>
-      </w:r>
-      <w:r>
-        <w:t>, showing a range of values from 0.7 up to 398. The calculated selectivity coefficient for radium</w:t>
-      </w:r>
-      <w:r>
-        <w:t xml:space="preserve"> here</w:t>
-      </w:r>
-      <w:r>
-        <w:t xml:space="preserve"> is 1.41, which</w:t>
-      </w:r>
-      <w:r>
-        <w:t xml:space="preserve"> suggests that</w:t>
-      </w:r>
-      <w:r>
-        <w:t xml:space="preserve"> radium could e</w:t>
-      </w:r>
-      <w:r>
-        <w:t>asily be displaced by other metals</w:t>
-      </w:r>
-      <w:r>
-        <w:t xml:space="preserve">. This matches with observations that increases in </w:t>
-      </w:r>
-      <w:r>
-        <w:lastRenderedPageBreak/>
-        <w:t xml:space="preserve">salinity result in radium displacement </w:t>
-      </w:r>
-      <w:r>
-        <w:fldChar w:fldCharType="begin" w:fldLock="1"/>
-      </w:r>
-      <w:r>
-        <w:instrText>ADDIN CSL_CITATION { "citationItems" : [ { "id" : "ITEM-1", "itemData" : { "DOI" : "10.1016/j.marchem.2013.01.008", "ISSN" : "03044203", "author" : [ { "dropping-particle" : "", "family" : "Beck", "given" : "Aaron J.", "non-dropping-particle" : "", "parse-names" : false, "suffix" : "" }, { "dropping-particle" : "", "family" : "Cochran", "given" : "Michele a.", "non-dropping-particle" : "", "parse-names" : false, "suffix" : "" } ], "container-title" : "Marine Chemistry", "id" : "ITEM-1", "issued" : { "date-parts" : [ [ "2013", "10" ] ] }, "page" : "38-48", "publisher" : "Elsevier B.V.", "title" : "Controls on solid-solution partitioning of radium in saturated marine sands", "type" : "article-journal", "volume" : "156" }, "uris" : [ "http://www.mendeley.com/documents/?uuid=433c5ed5-fe4f-49b1-8e02-0514d092d5f5" ] }, { "id" : "ITEM-2", "itemData" : { "author" : [ { "dropping-particle" : "", "family" : "Fesenko", "given" : "S.", "non-dropping-particle" : "", "parse-names" : false, "suffix" : "" }, { "dropping-particle" : "", "family" : "Carvalho", "given" : "F.", "non-dropping-particle" : "", "parse-names" : false, "suffix" : "" }, { "dropping-particle" : "", "family" : "Martin", "given" : "P.", "non-dropping-particle" : "", "parse-names" : false, "suffix" : "" }, { "dropping-particle" : "", "family" : "Moore", "given" : "W.S.", "non-dropping-particle" : "", "parse-names" : false, "suffix" : "" }, { "dropping-particle" : "", "family" : "Yankovich", "given" : "T.", "non-dropping-particle" : "", "parse-names" : false, "suffix" : "" } ], "container-title" : "The Environmental Behavior of Radium", "id" : "ITEM-2", "issued" : { "date-parts" : [ [ "2014" ] ] }, "number-of-pages" : "33-105", "title" : "Radium in the Environment", "type" : "report" }, "uris" : [ "http://www.mendeley.com/documents/?uuid=a8022c27-927c-40b1-bff4-50c6e5d0b945" ] } ], "mendeley" : { "formattedCitation" : "(Beck &amp; Cochran, 2013; Fesenko, Carvalho, Martin, Moore, &amp; Yankovich, 2014)", "plainTextFormattedCitation" : "(Beck &amp; Cochran, 2013; Fesenko, Carvalho, Martin, Moore, &amp; Yankovich, 2014)", "previouslyFormattedCitation" : "(Beck &amp; Cochran, 2013; Fesenko, Carvalho, Martin, Moore, &amp; Yankovich, 2014)" }, "properties" : { "noteIndex" : 0 }, "schema" : "https://github.com/citation-style-language/schema/raw/master/csl-citation.json" }</w:instrText>
-      </w:r>
-      <w:r>
-        <w:fldChar w:fldCharType="separate"/>
-      </w:r>
-      <w:r>
-        <w:rPr>
-          <w:noProof/>
-        </w:rPr>
-        <w:t>(Beck &amp; Cochran, 2013; Fesenko, Carvalho, Martin, Moore, &amp; Yankovich, 2014)</w:t>
-      </w:r>
-      <w:r>
-        <w:fldChar w:fldCharType="end"/>
-      </w:r>
-      <w:r>
-        <w:t>.</w:t>
-      </w:r>
-      <w:r>
-        <w:t xml:space="preserve"> Comparisons of typical surface site reactions reveal a different story, where</w:t>
-      </w:r>
-      <w:r>
-        <w:t xml:space="preserve"> the</w:t>
-      </w:r>
-      <w:r>
-        <w:t xml:space="preserve"> radium binding </w:t>
-      </w:r>
-      <w:r>
-        <w:t>found here is</w:t>
-      </w:r>
-      <w:r>
-        <w:t xml:space="preserve"> significantly stronger than that </w:t>
-      </w:r>
-      <w:r>
-        <w:t>found for</w:t>
-      </w:r>
-      <w:r>
-        <w:t xml:space="preserve"> other </w:t>
-      </w:r>
-      <w:r>
-        <w:t xml:space="preserve">hazardous </w:t>
-      </w:r>
-      <w:r>
-        <w:t>metals such as uranium, americium</w:t>
-      </w:r>
-      <w:r>
-        <w:t xml:space="preserve">, manganese, and cadmium, though not as strong as that of tin </w:t>
-      </w:r>
-      <w:r>
-        <w:fldChar w:fldCharType="begin" w:fldLock="1"/>
-      </w:r>
-      <w:r>
-        <w:instrText>ADDIN CSL_CITATION { "citationItems" : [ { "id" : "ITEM-1", "itemData" : { "author" : [ { "dropping-particle" : "", "family" : "Gorgeon", "given" : "L.", "non-dropping-particle" : "", "parse-names" : false, "suffix" : "" } ], "id" : "ITEM-1", "issued" : { "date-parts" : [ [ "1994" ] ] }, "publisher" : "Universite Paris", "title" : "Contribution \u00e0 la Mod\u00e9lisation Physico-Chimique de la Retention de Radio\u00e9l\u00e9ments \u00e0 Vie Longue par des Mat\u00e9riaux Argileux", "type" : "thesis" }, "uris" : [ "http://www.mendeley.com/documents/?uuid=78c8246e-c3b8-4300-a4d4-e582450c9a0d" ] }, { "id" : "ITEM-2", "itemData" : { "DOI" : "10.1016/j.gca.2004.07.020", "ISSN" : "00167037", "abstract" : "In solution thermodynamics, and more recently in surface chemistry, it is well established that relationships can be found between the free energies of formation of aqueous or surface metal complexes and thermodynamic properties of the metal ions or ligands. Such systematic dependencies are commonly termed linear free energy relationships (LFER). A 2 site protolysis non-electrostatic surface complexation and cation exchange (2SPNE SC/CE) model has been used to model \"in house\" and literature sorption edge data for eleven elements: Mn(II), Co(II), Ni(II), Zn(II), Cd(II), Eu(III), Am(III), Sn(IV), Th(IV), Np(V) and U(VI) to provide surface complexation constants for the strong sites on montmorillonite. Modelling a further 4 sets of sorption isotherms for Ni(II), Zn(II), Eu(III) and U(VI) provided complexation constants for the weak sites. The protolysis constants and site capacities derived for the 2SPNE SC/CE model in previous work were fixed in all of the calculations. Cation exchange was modelled simultaneously to provide selectivity coefficients. Good correlations between the logarithms of strong SKx-1 and weak W1Kx-1 site binding constants on montmorillonite and the logarithm of the aqueous hydrolysis constants OH Kx were found which could be described by the following equations: Strong (???SSOH) sites: logSKX-1 = 8.1 ?? 0.3 + (0.90 ?? 0.02)logOHKX Weak (???SW1OH) sites: logW1KX-1 = 6.2 ?? 0.8 + (0.98 ?? 0.09)logOHKX where x is an integer. Sorption data for heavy metals and actinides such as Pd(II), Pb(II), Pu(III), Zr(IV), U(IV), Np(IV), Pu(IV) and Pa(V), are important in safety studies for radioactive waste repositories and are either very poorly known or not available at all. The LFER approach was used to estimate surface complexation constants for these radionuclides on both site types. The surface protolysis constants, site capacity values, selectivity coefficients and surface complexation constants given in this work, coupled with the LFERs established for the strong and weak sites on montmorillonite, are considered to form a sound basis for a thermodynamic sorption database. Copyright ?? 2005 Elsevier Ltd.", "author" : [ { "dropping-particle" : "", "family" : "Bradbury", "given" : "Michael H.", "non-dropping-particle" : "", "parse-names" : false, "suffix" : "" }, { "dropping-particle" : "", "family" : "Baeyens", "given" : "Bart", "non-dropping-particle" : "", "parse-names" : false, "suffix" : "" } ], "container-title" : "Geochimica et Cosmochimica Acta", "id" : "ITEM-2", "issue" : "4", "issued" : { "date-parts" : [ [ "2005" ] ] }, "page" : "875-892", "title" : "Modelling the sorption of Mn(II), Co(II), Ni(II), Zn(II), Cd(II), Eu(III), Am(III), Sn(IV), Th(IV), Np(V) and U(VI) on montmorillonite: Linear free energy relationships and estimates of surface binding constants for some selected heavy metals and actinide", "type" : "article-journal", "volume" : "69" }, "uris" : [ "http://www.mendeley.com/documents/?uuid=d3f8ee91-7e78-4c06-ae94-207201170264" ] }, { "id" : "ITEM-3", "itemData" : { "DOI" : "10.2136/sssaj1993.03615995005700060017x", "ISSN" : "0361-5995", "author" : [ { "dropping-particle" : "", "family" : "Zachara", "given" : "J. M.", "non-dropping-particle" : "", "parse-names" : false, "suffix" : "" }, { "dropping-particle" : "", "family" : "Smith", "given" : "S. C.", "non-dropping-particle" : "", "parse-names" : false, "suffix" : "" }, { "dropping-particle" : "", "family" : "McKinley", "given" : "J. P.", "non-dropping-particle" : "", "parse-names" : false, "suffix" : "" }, { "dropping-particle" : "", "family" : "Resch", "given" : "C. T.", "non-dropping-particle" : "", "parse-names" : false, "suffix" : "" } ], "container-title" : "Soil Science Society of America Journal", "id" : "ITEM-3", "issue" : "6", "issued" : { "date-parts" : [ [ "1993" ] ] }, "page" : "1491", "title" : "Cadmium Sorption on Specimen and Soil Smectites in Sodium and Calcium Electrolytes", "type" : "article-journal", "volume" : "57" }, "uris" : [ "http://www.mendeley.com/documents/?uuid=b6e8aba5-a9a3-4341-b67f-8a5c3ca78f78" ] } ], "mendeley" : { "formattedCitation" : "(Michael H. Bradbury &amp; Baeyens, 2005; Gorgeon, 1994; Zachara, Smith, McKinley, &amp; Resch, 1993)", "plainTextFormattedCitation" : "(Michael H. Bradbury &amp; Baeyens, 2005; Gorgeon, 1994; Zachara, Smith, McKinley, &amp; Resch, 1993)", "previouslyFormattedCitation" : "(Michael H. Bradbury &amp; Baeyens, 2005; Gorgeon, 1994; Zachara, Smith, McKinley, &amp; Resch, 1993)" }, "properties" : { "noteIndex" : 0 }, "schema" : "https://github.com/citation-style-language/schema/raw/master/csl-citation.json" }</w:instrText>
-      </w:r>
-      <w:r>
-        <w:fldChar w:fldCharType="separate"/>
-      </w:r>
-      <w:r>
-        <w:rPr>
-          <w:noProof/>
-        </w:rPr>
-        <w:t>(Michael H. Bradbury &amp; Baeyens, 2005; Gorgeon, 1994; Zachara, Smith, McKinley, &amp; Resch, 1993)</w:t>
-      </w:r>
-      <w:r>
-        <w:fldChar w:fldCharType="end"/>
-      </w:r>
-      <w:r>
-        <w:t xml:space="preserve">. </w:t>
-      </w:r>
-      <w:r>
         <w:t>This suggests therefore that interactions between multiple metals with a clay surface will be intricate, resulting in significantly different competition for the various available sites.</w:t>
       </w:r>
     </w:p>
     <w:p>
+      <w:pPr>
+        <w:spacing w:line="360" w:lineRule="auto"/>
+      </w:pPr>
       <w:r>
         <w:tab/>
         <w:t xml:space="preserve">Lastly, pyrite experimental data was fit using </w:t>
       </w:r>
       <w:r>
-        <w:t>the same method as described for the others, however, the surface reactions bear some difference owing to the nature of the surface being modeled, as can be seen in table 3. The data fit is acceptable for the experimental data, though it is not as good as for the montmorillonite or iron oxides, which indicates that a simple complexation model may not be sufficient to describe the observed behavior. Reactions with the protonated site were considered, but fit the data poorly. The fitted reaction constant is also the lowest of all of the fitted reaction constants found here by multiple log K units, suggesting that pyrite is the weakest sorbent of all those considered here. This is reinforced by the observation of limited radium sorption over all pH ranges.</w:t>
-      </w:r>
-    </w:p>
-    <w:p>
+        <w:t>the same method as described for the others, however, the surface reactions bear some difference owing to the nature of the surface being modeled, as can be seen in table 3. The data fit is acceptable for the experimental data, though it is not as good as for the montmorillonite or iron oxides, which indicates that a simple complexation model may not be sufficient to describe the observed behavior. Reactions with the protonated site were considered, but</w:t>
+      </w:r>
+      <w:r>
+        <w:t xml:space="preserve"> </w:t>
+      </w:r>
+      <w:r>
+        <w:lastRenderedPageBreak/>
+        <w:t>did not fit the data</w:t>
+      </w:r>
+      <w:r>
+        <w:t>. The fitted reaction constant is also the lowest of all of the fitted reaction constants found here by multiple log K units, suggesting that pyrite is the weakest sorbent of all those considered here. This is reinforced by the observation of limited radium sorption over all pH ranges.</w:t>
+      </w:r>
+    </w:p>
+    <w:p>
+      <w:pPr>
+        <w:spacing w:line="360" w:lineRule="auto"/>
+      </w:pPr>
       <w:r>
         <w:tab/>
       </w:r>
@@ -3079,7 +3273,13 @@
         <w:t>.</w:t>
       </w:r>
       <w:r>
-        <w:t xml:space="preserve"> An earlier study of pyrite behavior with other non-reactive metals made no assumption of surface behavior, other than the existence of a protonated site </w:t>
+        <w:t xml:space="preserve"> An earlier study of pyrite behavior with other non-</w:t>
+      </w:r>
+      <w:r>
+        <w:t>redox active</w:t>
+      </w:r>
+      <w:r>
+        <w:t xml:space="preserve"> metals made no assumption of surface behavior, other than the existence of a protonated site </w:t>
       </w:r>
       <w:r>
         <w:fldChar w:fldCharType="begin" w:fldLock="1"/>
@@ -3100,7 +3300,13 @@
         <w:fldChar w:fldCharType="end"/>
       </w:r>
       <w:r>
-        <w:t xml:space="preserve">. This matches poorly with the suggested behavior found in this surface complexation model, as the deprotonated site was necessary to fit the experimental data. As discussed previously, this is a likely indication that the pyrite surface behavior is more complex, and better understanding is best gained through x-ray </w:t>
+        <w:t xml:space="preserve">. This </w:t>
+      </w:r>
+      <w:r>
+        <w:t>differs from</w:t>
+      </w:r>
+      <w:r>
+        <w:t xml:space="preserve"> suggested behavior found in this surface complexation model, as the deprotonated site was necessary to fit the experimental data. As discussed previously, this is a likely indication that the pyrite surface behavior is more complex, and better understanding is best gained through x-ray </w:t>
       </w:r>
       <w:r>
         <w:t>absorption</w:t>
@@ -3149,6 +3355,9 @@
       </w:r>
     </w:p>
     <w:p>
+      <w:pPr>
+        <w:spacing w:line="360" w:lineRule="auto"/>
+      </w:pPr>
       <w:r>
         <w:t>SECTION 3.3: IMPLICATIONS FOR RADIUM AS TRACER</w:t>
       </w:r>
@@ -3158,6 +3367,7 @@
     </w:p>
     <w:p>
       <w:pPr>
+        <w:spacing w:line="360" w:lineRule="auto"/>
         <w:ind w:firstLine="720"/>
       </w:pPr>
       <w:r>
@@ -3167,7 +3377,7 @@
         <w:fldChar w:fldCharType="begin" w:fldLock="1"/>
       </w:r>
       <w:r>
-        <w:instrText>ADDIN CSL_CITATION { "citationItems" : [ { "id" : "ITEM-1", "itemData" : { "DOI" : "10.1016/j.marchem.2013.01.008", "ISSN" : "03044203", "author" : [ { "dropping-particle" : "", "family" : "Beck", "given" : "Aaron J.", "non-dropping-particle" : "", "parse-names" : false, "suffix" : "" }, { "dropping-particle" : "", "family" : "Cochran", "given" : "Michele a.", "non-dropping-particle" : "", "parse-names" : false, "suffix" : "" } ], "container-title" : "Marine Chemistry", "id" : "ITEM-1", "issued" : { "date-parts" : [ [ "2013", "10" ] ] }, "page" : "38-48", "publisher" : "Elsevier B.V.", "title" : "Controls on solid-solution partitioning of radium in saturated marine sands", "type" : "article-journal", "volume" : "156" }, "uris" : [ "http://www.mendeley.com/documents/?uuid=433c5ed5-fe4f-49b1-8e02-0514d092d5f5" ] }, { "id" : "ITEM-2", "itemData" : { "DOI" : "10.1007/s10967-013-2740-3", "ISSN" : "0236-5731", "author" : [ { "dropping-particle" : "", "family" : "Tamamura", "given" : "Shuji", "non-dropping-particle" : "", "parse-names" : false, "suffix" : "" }, { "dropping-particle" : "", "family" : "Takada", "given" : "Takahiro", "non-dropping-particle" : "", "parse-names" : false, "suffix" : "" }, { "dropping-particle" : "", "family" : "Tomita", "given" : "Junpei", "non-dropping-particle" : "", "parse-names" : false, "suffix" : "" }, { "dropping-particle" : "", "family" : "Nagao", "given" : "Seiya", "non-dropping-particle" : "", "parse-names" : false, "suffix" : "" }, { "dropping-particle" : "", "family" : "Fukushi", "given" : "Keisuke", "non-dropping-particle" : "", "parse-names" : false, "suffix" : "" }, { "dropping-particle" : "", "family" : "Yamamoto", "given" : "Masayoshi", "non-dropping-particle" : "", "parse-names" : false, "suffix" : "" } ], "container-title" : "Journal of Radioanalytical and Nuclear Chemistry", "id" : "ITEM-2", "issue" : "1", "issued" : { "date-parts" : [ [ "2013", "9", "8" ] ] }, "page" : "569-575", "title" : "Salinity dependence of 226Ra adsorption on montmorillonite and kaolinite", "type" : "article-journal", "volume" : "299" }, "uris" : [ "http://www.mendeley.com/documents/?uuid=5b3b4e7c-f852-48f5-abed-58007c466255" ] } ], "mendeley" : { "formattedCitation" : "(Beck &amp; Cochran, 2013; Tamamura et al., 2013)", "plainTextFormattedCitation" : "(Beck &amp; Cochran, 2013; Tamamura et al., 2013)" }, "properties" : { "noteIndex" : 0 }, "schema" : "https://github.com/citation-style-language/schema/raw/master/csl-citation.json" }</w:instrText>
+        <w:instrText>ADDIN CSL_CITATION { "citationItems" : [ { "id" : "ITEM-1", "itemData" : { "DOI" : "10.1016/j.marchem.2013.01.008", "ISSN" : "03044203", "author" : [ { "dropping-particle" : "", "family" : "Beck", "given" : "Aaron J.", "non-dropping-particle" : "", "parse-names" : false, "suffix" : "" }, { "dropping-particle" : "", "family" : "Cochran", "given" : "Michele a.", "non-dropping-particle" : "", "parse-names" : false, "suffix" : "" } ], "container-title" : "Marine Chemistry", "id" : "ITEM-1", "issued" : { "date-parts" : [ [ "2013", "10" ] ] }, "page" : "38-48", "publisher" : "Elsevier B.V.", "title" : "Controls on solid-solution partitioning of radium in saturated marine sands", "type" : "article-journal", "volume" : "156" }, "uris" : [ "http://www.mendeley.com/documents/?uuid=433c5ed5-fe4f-49b1-8e02-0514d092d5f5" ] }, { "id" : "ITEM-2", "itemData" : { "DOI" : "10.1007/s10967-013-2740-3", "ISSN" : "0236-5731", "author" : [ { "dropping-particle" : "", "family" : "Tamamura", "given" : "Shuji", "non-dropping-particle" : "", "parse-names" : false, "suffix" : "" }, { "dropping-particle" : "", "family" : "Takada", "given" : "Takahiro", "non-dropping-particle" : "", "parse-names" : false, "suffix" : "" }, { "dropping-particle" : "", "family" : "Tomita", "given" : "Junpei", "non-dropping-particle" : "", "parse-names" : false, "suffix" : "" }, { "dropping-particle" : "", "family" : "Nagao", "given" : "Seiya", "non-dropping-particle" : "", "parse-names" : false, "suffix" : "" }, { "dropping-particle" : "", "family" : "Fukushi", "given" : "Keisuke", "non-dropping-particle" : "", "parse-names" : false, "suffix" : "" }, { "dropping-particle" : "", "family" : "Yamamoto", "given" : "Masayoshi", "non-dropping-particle" : "", "parse-names" : false, "suffix" : "" } ], "container-title" : "Journal of Radioanalytical and Nuclear Chemistry", "id" : "ITEM-2", "issue" : "1", "issued" : { "date-parts" : [ [ "2013", "9", "8" ] ] }, "page" : "569-575", "title" : "Salinity dependence of 226Ra adsorption on montmorillonite and kaolinite", "type" : "article-journal", "volume" : "299" }, "uris" : [ "http://www.mendeley.com/documents/?uuid=5b3b4e7c-f852-48f5-abed-58007c466255" ] } ], "mendeley" : { "formattedCitation" : "(Beck &amp; Cochran, 2013; Tamamura et al., 2013)", "plainTextFormattedCitation" : "(Beck &amp; Cochran, 2013; Tamamura et al., 2013)", "previouslyFormattedCitation" : "(Beck &amp; Cochran, 2013; Tamamura et al., 2013)" }, "properties" : { "noteIndex" : 0 }, "schema" : "https://github.com/citation-style-language/schema/raw/master/csl-citation.json" }</w:instrText>
       </w:r>
       <w:r>
         <w:fldChar w:fldCharType="separate"/>
@@ -3206,21 +3416,19 @@
         <w:t>change</w:t>
       </w:r>
       <w:r>
-        <w:t xml:space="preserve"> when groundwater conditions experience shifts in pH or salinity, common </w:t>
-      </w:r>
+        <w:t xml:space="preserve"> when groundwater conditions experience shifts in pH or salinity, common in estuarine aquifers or</w:t>
+      </w:r>
+      <w:r>
+        <w:t xml:space="preserve"> when high salinity produced waters leaked from hydraulic fracturing operations interact with local groundwater. </w:t>
+      </w:r>
+    </w:p>
+    <w:p>
+      <w:pPr>
+        <w:spacing w:line="360" w:lineRule="auto"/>
+        <w:ind w:firstLine="720"/>
+      </w:pPr>
       <w:r>
         <w:lastRenderedPageBreak/>
-        <w:t>in estuarine aquifers or</w:t>
-      </w:r>
-      <w:r>
-        <w:t xml:space="preserve"> when high salinity produced waters leaked from hydraulic fracturing operations interact with local groundwater. </w:t>
-      </w:r>
-    </w:p>
-    <w:p>
-      <w:pPr>
-        <w:ind w:firstLine="720"/>
-      </w:pPr>
-      <w:r>
         <w:t xml:space="preserve">The surface complexation constants fitted from the experimental data are largest for sodium montmorillonite surface sites, followed by </w:t>
       </w:r>
       <w:proofErr w:type="spellStart"/>
@@ -3240,7 +3448,16 @@
       </w:r>
       <w:proofErr w:type="spellEnd"/>
       <w:r>
-        <w:t xml:space="preserve"> radium with montmorillonite. Comparison of these constants with other constants for barium or strontium, common analogs for radium, reveal similarities in overall behavior, but it is unclear on how to make estimations of radium behavior from solely the analog’s behavior. Further</w:t>
+        <w:t xml:space="preserve"> radium with montmorillonite. Comparison of these constants with other constants for barium or strontium, common analogs for radium, reveal similarities in overall behavior, but it is unclear on how to make estimations of radium behavior from solely the analog’s behavior. </w:t>
+      </w:r>
+      <w:r>
+        <w:t xml:space="preserve">The constants provided here also can inform models of transport used to predict radium behavior. </w:t>
+      </w:r>
+      <w:r>
+        <w:t>However, f</w:t>
+      </w:r>
+      <w:r>
+        <w:t>urther</w:t>
       </w:r>
       <w:r>
         <w:t xml:space="preserve"> </w:t>
@@ -3248,73 +3465,8 @@
       <w:r>
         <w:t>specific, investigation of radium behavior is necessary to improve understanding of radium behavior on mineral surfaces.</w:t>
       </w:r>
-    </w:p>
-    <w:p>
-      <w:pPr>
-        <w:widowControl w:val="0"/>
-        <w:autoSpaceDE w:val="0"/>
-        <w:autoSpaceDN w:val="0"/>
-        <w:adjustRightInd w:val="0"/>
-        <w:spacing w:line="240" w:lineRule="auto"/>
-        <w:rPr>
-          <w:rFonts w:ascii="Calibri" w:hAnsi="Calibri" w:cs="Times New Roman"/>
-          <w:noProof/>
-          <w:szCs w:val="24"/>
-        </w:rPr>
-      </w:pPr>
-      <w:r>
-        <w:fldChar w:fldCharType="begin" w:fldLock="1"/>
-      </w:r>
-      <w:r>
-        <w:instrText xml:space="preserve">ADDIN Mendeley Bibliography CSL_BIBLIOGRAPHY </w:instrText>
-      </w:r>
-      <w:r>
-        <w:fldChar w:fldCharType="separate"/>
-      </w:r>
-      <w:r>
-        <w:rPr>
-          <w:rFonts w:ascii="Calibri" w:hAnsi="Calibri" w:cs="Times New Roman"/>
-          <w:noProof/>
-          <w:szCs w:val="24"/>
-        </w:rPr>
-        <w:t xml:space="preserve">Ames, L. L. (1983). Sorption of Trace Constituents from Aqueous Solutions onto Secondary Minerals. I. Uranium. </w:t>
-      </w:r>
-      <w:r>
-        <w:rPr>
-          <w:rFonts w:ascii="Calibri" w:hAnsi="Calibri" w:cs="Times New Roman"/>
-          <w:i/>
-          <w:iCs/>
-          <w:noProof/>
-          <w:szCs w:val="24"/>
-        </w:rPr>
-        <w:t>Clays and Clay Minerals</w:t>
-      </w:r>
-      <w:r>
-        <w:rPr>
-          <w:rFonts w:ascii="Calibri" w:hAnsi="Calibri" w:cs="Times New Roman"/>
-          <w:noProof/>
-          <w:szCs w:val="24"/>
-        </w:rPr>
-        <w:t xml:space="preserve">, </w:t>
-      </w:r>
-      <w:r>
-        <w:rPr>
-          <w:rFonts w:ascii="Calibri" w:hAnsi="Calibri" w:cs="Times New Roman"/>
-          <w:i/>
-          <w:iCs/>
-          <w:noProof/>
-          <w:szCs w:val="24"/>
-        </w:rPr>
-        <w:t>31</w:t>
-      </w:r>
-      <w:r>
-        <w:rPr>
-          <w:rFonts w:ascii="Calibri" w:hAnsi="Calibri" w:cs="Times New Roman"/>
-          <w:noProof/>
-          <w:szCs w:val="24"/>
-        </w:rPr>
-        <w:t>(5), 321–334. doi:10.1346/CCMN.1983.0310501</w:t>
-      </w:r>
+      <w:bookmarkStart w:id="6" w:name="_GoBack"/>
+      <w:bookmarkEnd w:id="6"/>
     </w:p>
     <w:p>
       <w:pPr>
@@ -3331,12 +3483,21 @@
         </w:rPr>
       </w:pPr>
       <w:r>
-        <w:rPr>
-          <w:rFonts w:ascii="Calibri" w:hAnsi="Calibri" w:cs="Times New Roman"/>
-          <w:noProof/>
-          <w:szCs w:val="24"/>
-        </w:rPr>
-        <w:t xml:space="preserve">Axe, L., &amp; Anderson, P. R. (1995). Sr Diffusion and Reaction within Fe Oxides: Evaluation of the Rate-Limiting Mechanism for Sorption. </w:t>
+        <w:fldChar w:fldCharType="begin" w:fldLock="1"/>
+      </w:r>
+      <w:r>
+        <w:instrText xml:space="preserve">ADDIN Mendeley Bibliography CSL_BIBLIOGRAPHY </w:instrText>
+      </w:r>
+      <w:r>
+        <w:fldChar w:fldCharType="separate"/>
+      </w:r>
+      <w:r>
+        <w:rPr>
+          <w:rFonts w:ascii="Calibri" w:hAnsi="Calibri" w:cs="Times New Roman"/>
+          <w:noProof/>
+          <w:szCs w:val="24"/>
+        </w:rPr>
+        <w:t xml:space="preserve">Ames, L. L. (1983). Sorption of Trace Constituents from Aqueous Solutions onto Secondary Minerals. I. Uranium. </w:t>
       </w:r>
       <w:r>
         <w:rPr>
@@ -3346,7 +3507,7 @@
           <w:noProof/>
           <w:szCs w:val="24"/>
         </w:rPr>
-        <w:t>Journal of Colloid and Interface Science</w:t>
+        <w:t>Clays and Clay Minerals</w:t>
       </w:r>
       <w:r>
         <w:rPr>
@@ -3364,15 +3525,15 @@
           <w:noProof/>
           <w:szCs w:val="24"/>
         </w:rPr>
-        <w:t>175</w:t>
-      </w:r>
-      <w:r>
-        <w:rPr>
-          <w:rFonts w:ascii="Calibri" w:hAnsi="Calibri" w:cs="Times New Roman"/>
-          <w:noProof/>
-          <w:szCs w:val="24"/>
-        </w:rPr>
-        <w:t>(1), 157–165. doi:10.1006/jcis.1995.1441</w:t>
+        <w:t>31</w:t>
+      </w:r>
+      <w:r>
+        <w:rPr>
+          <w:rFonts w:ascii="Calibri" w:hAnsi="Calibri" w:cs="Times New Roman"/>
+          <w:noProof/>
+          <w:szCs w:val="24"/>
+        </w:rPr>
+        <w:t>(5), 321–334. doi:10.1346/CCMN.1983.0310501</w:t>
       </w:r>
     </w:p>
     <w:p>
@@ -3395,7 +3556,7 @@
           <w:noProof/>
           <w:szCs w:val="24"/>
         </w:rPr>
-        <w:t xml:space="preserve">Axe, L., Bunker, G. B., Anderson, P. R., &amp; Tyson, T. a. (1998). An XAFS analysis of strontium at the hydrous ferric oxide surface. </w:t>
+        <w:t xml:space="preserve">Axe, L., &amp; Anderson, P. R. (1995). Sr Diffusion and Reaction within Fe Oxides: Evaluation of the Rate-Limiting Mechanism for Sorption. </w:t>
       </w:r>
       <w:r>
         <w:rPr>
@@ -3423,15 +3584,15 @@
           <w:noProof/>
           <w:szCs w:val="24"/>
         </w:rPr>
-        <w:t>199</w:t>
-      </w:r>
-      <w:r>
-        <w:rPr>
-          <w:rFonts w:ascii="Calibri" w:hAnsi="Calibri" w:cs="Times New Roman"/>
-          <w:noProof/>
-          <w:szCs w:val="24"/>
-        </w:rPr>
-        <w:t>(1), 44–52. doi:10.1006/jcis.1997.5347</w:t>
+        <w:t>175</w:t>
+      </w:r>
+      <w:r>
+        <w:rPr>
+          <w:rFonts w:ascii="Calibri" w:hAnsi="Calibri" w:cs="Times New Roman"/>
+          <w:noProof/>
+          <w:szCs w:val="24"/>
+        </w:rPr>
+        <w:t>(1), 157–165. doi:10.1006/jcis.1995.1441</w:t>
       </w:r>
     </w:p>
     <w:p>
@@ -3454,7 +3615,7 @@
           <w:noProof/>
           <w:szCs w:val="24"/>
         </w:rPr>
-        <w:t xml:space="preserve">Barbot, E., Vidic, N. S., Gregory, K. B., &amp; Vidic, R. D. (2013). Spatial and temporal correlation of water quality parameters of produced waters from devonian-age shale following hydraulic fracturing. </w:t>
+        <w:t xml:space="preserve">Axe, L., Bunker, G. B., Anderson, P. R., &amp; Tyson, T. a. (1998). An XAFS analysis of strontium at the hydrous ferric oxide surface. </w:t>
       </w:r>
       <w:r>
         <w:rPr>
@@ -3464,7 +3625,7 @@
           <w:noProof/>
           <w:szCs w:val="24"/>
         </w:rPr>
-        <w:t>Environmental Science &amp; Technology</w:t>
+        <w:t>Journal of Colloid and Interface Science</w:t>
       </w:r>
       <w:r>
         <w:rPr>
@@ -3482,15 +3643,15 @@
           <w:noProof/>
           <w:szCs w:val="24"/>
         </w:rPr>
-        <w:t>47</w:t>
-      </w:r>
-      <w:r>
-        <w:rPr>
-          <w:rFonts w:ascii="Calibri" w:hAnsi="Calibri" w:cs="Times New Roman"/>
-          <w:noProof/>
-          <w:szCs w:val="24"/>
-        </w:rPr>
-        <w:t>(6), 2562–9. doi:10.1021/es304638h</w:t>
+        <w:t>199</w:t>
+      </w:r>
+      <w:r>
+        <w:rPr>
+          <w:rFonts w:ascii="Calibri" w:hAnsi="Calibri" w:cs="Times New Roman"/>
+          <w:noProof/>
+          <w:szCs w:val="24"/>
+        </w:rPr>
+        <w:t>(1), 44–52. doi:10.1006/jcis.1997.5347</w:t>
       </w:r>
     </w:p>
     <w:p>
@@ -3513,7 +3674,7 @@
           <w:noProof/>
           <w:szCs w:val="24"/>
         </w:rPr>
-        <w:t xml:space="preserve">Bas, E. (2006). Adsorption behavior of strontium on binary mineral mixtures of Montmorillonite and Kaolinite, </w:t>
+        <w:t xml:space="preserve">Barbot, E., Vidic, N. S., Gregory, K. B., &amp; Vidic, R. D. (2013). Spatial and temporal correlation of water quality parameters of produced waters from devonian-age shale following hydraulic fracturing. </w:t>
       </w:r>
       <w:r>
         <w:rPr>
@@ -3523,15 +3684,33 @@
           <w:noProof/>
           <w:szCs w:val="24"/>
         </w:rPr>
-        <w:t>64</w:t>
-      </w:r>
-      <w:r>
-        <w:rPr>
-          <w:rFonts w:ascii="Calibri" w:hAnsi="Calibri" w:cs="Times New Roman"/>
-          <w:noProof/>
-          <w:szCs w:val="24"/>
-        </w:rPr>
-        <w:t>, 957–964. doi:10.1016/j.apradiso.2006.03.008</w:t>
+        <w:t>Environmental Science &amp; Technology</w:t>
+      </w:r>
+      <w:r>
+        <w:rPr>
+          <w:rFonts w:ascii="Calibri" w:hAnsi="Calibri" w:cs="Times New Roman"/>
+          <w:noProof/>
+          <w:szCs w:val="24"/>
+        </w:rPr>
+        <w:t xml:space="preserve">, </w:t>
+      </w:r>
+      <w:r>
+        <w:rPr>
+          <w:rFonts w:ascii="Calibri" w:hAnsi="Calibri" w:cs="Times New Roman"/>
+          <w:i/>
+          <w:iCs/>
+          <w:noProof/>
+          <w:szCs w:val="24"/>
+        </w:rPr>
+        <w:t>47</w:t>
+      </w:r>
+      <w:r>
+        <w:rPr>
+          <w:rFonts w:ascii="Calibri" w:hAnsi="Calibri" w:cs="Times New Roman"/>
+          <w:noProof/>
+          <w:szCs w:val="24"/>
+        </w:rPr>
+        <w:t>(6), 2562–9. doi:10.1021/es304638h</w:t>
       </w:r>
     </w:p>
     <w:p>
@@ -3554,7 +3733,7 @@
           <w:noProof/>
           <w:szCs w:val="24"/>
         </w:rPr>
-        <w:t xml:space="preserve">Bassot, S., Stammose, D., &amp; Benitah, S. (2005). Radium behaviour during ferric oxi-hydroxides ageing. </w:t>
+        <w:t xml:space="preserve">Bas, E. (2006). Adsorption behavior of strontium on binary mineral mixtures of Montmorillonite and Kaolinite, </w:t>
       </w:r>
       <w:r>
         <w:rPr>
@@ -3564,33 +3743,15 @@
           <w:noProof/>
           <w:szCs w:val="24"/>
         </w:rPr>
-        <w:t>Radioprotection</w:t>
-      </w:r>
-      <w:r>
-        <w:rPr>
-          <w:rFonts w:ascii="Calibri" w:hAnsi="Calibri" w:cs="Times New Roman"/>
-          <w:noProof/>
-          <w:szCs w:val="24"/>
-        </w:rPr>
-        <w:t xml:space="preserve">, </w:t>
-      </w:r>
-      <w:r>
-        <w:rPr>
-          <w:rFonts w:ascii="Calibri" w:hAnsi="Calibri" w:cs="Times New Roman"/>
-          <w:i/>
-          <w:iCs/>
-          <w:noProof/>
-          <w:szCs w:val="24"/>
-        </w:rPr>
-        <w:t>40</w:t>
-      </w:r>
-      <w:r>
-        <w:rPr>
-          <w:rFonts w:ascii="Calibri" w:hAnsi="Calibri" w:cs="Times New Roman"/>
-          <w:noProof/>
-          <w:szCs w:val="24"/>
-        </w:rPr>
-        <w:t>, S277–S283. doi:10.1051/radiopro:2005s1-042</w:t>
+        <w:t>64</w:t>
+      </w:r>
+      <w:r>
+        <w:rPr>
+          <w:rFonts w:ascii="Calibri" w:hAnsi="Calibri" w:cs="Times New Roman"/>
+          <w:noProof/>
+          <w:szCs w:val="24"/>
+        </w:rPr>
+        <w:t>, 957–964. doi:10.1016/j.apradiso.2006.03.008</w:t>
       </w:r>
     </w:p>
     <w:p>
@@ -3613,7 +3774,7 @@
           <w:noProof/>
           <w:szCs w:val="24"/>
         </w:rPr>
-        <w:t xml:space="preserve">Beck, A. J., &amp; Cochran, M. a. (2013). Controls on solid-solution partitioning of radium in saturated marine sands. </w:t>
+        <w:t xml:space="preserve">Bassot, S., Stammose, D., &amp; Benitah, S. (2005). Radium behaviour during ferric oxi-hydroxides ageing. </w:t>
       </w:r>
       <w:r>
         <w:rPr>
@@ -3623,7 +3784,7 @@
           <w:noProof/>
           <w:szCs w:val="24"/>
         </w:rPr>
-        <w:t>Marine Chemistry</w:t>
+        <w:t>Radioprotection</w:t>
       </w:r>
       <w:r>
         <w:rPr>
@@ -3641,15 +3802,15 @@
           <w:noProof/>
           <w:szCs w:val="24"/>
         </w:rPr>
-        <w:t>156</w:t>
-      </w:r>
-      <w:r>
-        <w:rPr>
-          <w:rFonts w:ascii="Calibri" w:hAnsi="Calibri" w:cs="Times New Roman"/>
-          <w:noProof/>
-          <w:szCs w:val="24"/>
-        </w:rPr>
-        <w:t>, 38–48. doi:10.1016/j.marchem.2013.01.008</w:t>
+        <w:t>40</w:t>
+      </w:r>
+      <w:r>
+        <w:rPr>
+          <w:rFonts w:ascii="Calibri" w:hAnsi="Calibri" w:cs="Times New Roman"/>
+          <w:noProof/>
+          <w:szCs w:val="24"/>
+        </w:rPr>
+        <w:t>, S277–S283. doi:10.1051/radiopro:2005s1-042</w:t>
       </w:r>
     </w:p>
     <w:p>
@@ -3672,7 +3833,7 @@
           <w:noProof/>
           <w:szCs w:val="24"/>
         </w:rPr>
-        <w:t xml:space="preserve">Beneš, P., Strejc, P., Lukavec, Z., &amp; Borovec, Z. (1984). Interaction of radium with freshwater sediments and their mineral components. I. </w:t>
+        <w:t xml:space="preserve">Beck, A. J., &amp; Cochran, M. a. (2013). Controls on solid-solution partitioning of radium in saturated marine sands. </w:t>
       </w:r>
       <w:r>
         <w:rPr>
@@ -3682,7 +3843,7 @@
           <w:noProof/>
           <w:szCs w:val="24"/>
         </w:rPr>
-        <w:t>Journal of Radioanalytical and Nuclear Chemistry Articles</w:t>
+        <w:t>Marine Chemistry</w:t>
       </w:r>
       <w:r>
         <w:rPr>
@@ -3700,15 +3861,15 @@
           <w:noProof/>
           <w:szCs w:val="24"/>
         </w:rPr>
-        <w:t>82</w:t>
-      </w:r>
-      <w:r>
-        <w:rPr>
-          <w:rFonts w:ascii="Calibri" w:hAnsi="Calibri" w:cs="Times New Roman"/>
-          <w:noProof/>
-          <w:szCs w:val="24"/>
-        </w:rPr>
-        <w:t>(2), 275–285. doi:10.1007/BF02037050</w:t>
+        <w:t>156</w:t>
+      </w:r>
+      <w:r>
+        <w:rPr>
+          <w:rFonts w:ascii="Calibri" w:hAnsi="Calibri" w:cs="Times New Roman"/>
+          <w:noProof/>
+          <w:szCs w:val="24"/>
+        </w:rPr>
+        <w:t>, 38–48. doi:10.1016/j.marchem.2013.01.008</w:t>
       </w:r>
     </w:p>
     <w:p>
@@ -3731,7 +3892,7 @@
           <w:noProof/>
           <w:szCs w:val="24"/>
         </w:rPr>
-        <w:t xml:space="preserve">Bradbury, M. H., &amp; Baeyens, B. (2002). Sorption of Eu on Na- and Ca-montmorillonites: Experimental investigations and modelling with cation exchange and surface complexation. </w:t>
+        <w:t xml:space="preserve">Beneš, P., Strejc, P., Lukavec, Z., &amp; Borovec, Z. (1984). Interaction of radium with freshwater sediments and their mineral components. I. </w:t>
       </w:r>
       <w:r>
         <w:rPr>
@@ -3741,7 +3902,7 @@
           <w:noProof/>
           <w:szCs w:val="24"/>
         </w:rPr>
-        <w:t>Geochimica et Cosmochimica Acta</w:t>
+        <w:t>Journal of Radioanalytical and Nuclear Chemistry Articles</w:t>
       </w:r>
       <w:r>
         <w:rPr>
@@ -3759,15 +3920,15 @@
           <w:noProof/>
           <w:szCs w:val="24"/>
         </w:rPr>
-        <w:t>66</w:t>
-      </w:r>
-      <w:r>
-        <w:rPr>
-          <w:rFonts w:ascii="Calibri" w:hAnsi="Calibri" w:cs="Times New Roman"/>
-          <w:noProof/>
-          <w:szCs w:val="24"/>
-        </w:rPr>
-        <w:t>(13), 2325–2334. doi:10.1016/S0016-7037(02)00841-4</w:t>
+        <w:t>82</w:t>
+      </w:r>
+      <w:r>
+        <w:rPr>
+          <w:rFonts w:ascii="Calibri" w:hAnsi="Calibri" w:cs="Times New Roman"/>
+          <w:noProof/>
+          <w:szCs w:val="24"/>
+        </w:rPr>
+        <w:t>(2), 275–285. doi:10.1007/BF02037050</w:t>
       </w:r>
     </w:p>
     <w:p>
@@ -3790,7 +3951,7 @@
           <w:noProof/>
           <w:szCs w:val="24"/>
         </w:rPr>
-        <w:t xml:space="preserve">Bradbury, M. H., &amp; Baeyens, B. (2005). Modelling the sorption of Mn(II), Co(II), Ni(II), Zn(II), Cd(II), Eu(III), Am(III), Sn(IV), Th(IV), Np(V) and U(VI) on montmorillonite: Linear free energy relationships and estimates of surface binding constants for some selected heavy metals and actinide. </w:t>
+        <w:t xml:space="preserve">Bradbury, M. H., &amp; Baeyens, B. (2002). Sorption of Eu on Na- and Ca-montmorillonites: Experimental investigations and modelling with cation exchange and surface complexation. </w:t>
       </w:r>
       <w:r>
         <w:rPr>
@@ -3818,15 +3979,15 @@
           <w:noProof/>
           <w:szCs w:val="24"/>
         </w:rPr>
-        <w:t>69</w:t>
-      </w:r>
-      <w:r>
-        <w:rPr>
-          <w:rFonts w:ascii="Calibri" w:hAnsi="Calibri" w:cs="Times New Roman"/>
-          <w:noProof/>
-          <w:szCs w:val="24"/>
-        </w:rPr>
-        <w:t>(4), 875–892. doi:10.1016/j.gca.2004.07.020</w:t>
+        <w:t>66</w:t>
+      </w:r>
+      <w:r>
+        <w:rPr>
+          <w:rFonts w:ascii="Calibri" w:hAnsi="Calibri" w:cs="Times New Roman"/>
+          <w:noProof/>
+          <w:szCs w:val="24"/>
+        </w:rPr>
+        <w:t>(13), 2325–2334. doi:10.1016/S0016-7037(02)00841-4</w:t>
       </w:r>
     </w:p>
     <w:p>
@@ -3849,7 +4010,7 @@
           <w:noProof/>
           <w:szCs w:val="24"/>
         </w:rPr>
-        <w:t xml:space="preserve">Bradbury, M. H., Baeyens, B., Geckeis, H., &amp; Rabung, T. (2005). Sorption of Eu(III)/Cm(III) on Ca-montmorillonite and Na-illite. Part 2: Surface complexation modelling. </w:t>
+        <w:t xml:space="preserve">Bradbury, M. H., &amp; Baeyens, B. (2005). Modelling the sorption of Mn(II), Co(II), Ni(II), Zn(II), Cd(II), Eu(III), Am(III), Sn(IV), Th(IV), Np(V) and U(VI) on montmorillonite: Linear free energy relationships and estimates of surface binding constants for some selected heavy metals and actinide. </w:t>
       </w:r>
       <w:r>
         <w:rPr>
@@ -3885,7 +4046,7 @@
           <w:noProof/>
           <w:szCs w:val="24"/>
         </w:rPr>
-        <w:t>(23), 5403–5412. doi:10.1016/j.gca.2005.06.031</w:t>
+        <w:t>(4), 875–892. doi:10.1016/j.gca.2004.07.020</w:t>
       </w:r>
     </w:p>
     <w:p>
@@ -3908,8 +4069,7 @@
           <w:noProof/>
           <w:szCs w:val="24"/>
         </w:rPr>
-        <w:lastRenderedPageBreak/>
-        <w:t xml:space="preserve">Carroll, S. a, Roberts, S. K., Criscenti, L. J., &amp; O’Day, P. a. (2008). Surface complexation model for strontium sorption to amorphous silica and goethite. </w:t>
+        <w:t xml:space="preserve">Bradbury, M. H., Baeyens, B., Geckeis, H., &amp; Rabung, T. (2005). Sorption of Eu(III)/Cm(III) on Ca-montmorillonite and Na-illite. Part 2: Surface complexation modelling. </w:t>
       </w:r>
       <w:r>
         <w:rPr>
@@ -3919,15 +4079,7 @@
           <w:noProof/>
           <w:szCs w:val="24"/>
         </w:rPr>
-        <w:t>Geochemical Transactions</w:t>
-      </w:r>
-      <w:r>
-        <w:rPr>
-          <w:rFonts w:ascii="Calibri" w:hAnsi="Calibri" w:cs="Times New Roman"/>
-          <w:noProof/>
-          <w:szCs w:val="24"/>
-        </w:rPr>
-        <w:t xml:space="preserve">, </w:t>
+        <w:t xml:space="preserve">Geochimica et </w:t>
       </w:r>
       <w:r>
         <w:rPr>
@@ -3937,15 +4089,34 @@
           <w:noProof/>
           <w:szCs w:val="24"/>
         </w:rPr>
-        <w:t>9</w:t>
-      </w:r>
-      <w:r>
-        <w:rPr>
-          <w:rFonts w:ascii="Calibri" w:hAnsi="Calibri" w:cs="Times New Roman"/>
-          <w:noProof/>
-          <w:szCs w:val="24"/>
-        </w:rPr>
-        <w:t>, 2. doi:10.1186/1467-4866-9-2</w:t>
+        <w:lastRenderedPageBreak/>
+        <w:t>Cosmochimica Acta</w:t>
+      </w:r>
+      <w:r>
+        <w:rPr>
+          <w:rFonts w:ascii="Calibri" w:hAnsi="Calibri" w:cs="Times New Roman"/>
+          <w:noProof/>
+          <w:szCs w:val="24"/>
+        </w:rPr>
+        <w:t xml:space="preserve">, </w:t>
+      </w:r>
+      <w:r>
+        <w:rPr>
+          <w:rFonts w:ascii="Calibri" w:hAnsi="Calibri" w:cs="Times New Roman"/>
+          <w:i/>
+          <w:iCs/>
+          <w:noProof/>
+          <w:szCs w:val="24"/>
+        </w:rPr>
+        <w:t>69</w:t>
+      </w:r>
+      <w:r>
+        <w:rPr>
+          <w:rFonts w:ascii="Calibri" w:hAnsi="Calibri" w:cs="Times New Roman"/>
+          <w:noProof/>
+          <w:szCs w:val="24"/>
+        </w:rPr>
+        <w:t>(23), 5403–5412. doi:10.1016/j.gca.2005.06.031</w:t>
       </w:r>
     </w:p>
     <w:p>
@@ -3968,7 +4139,7 @@
           <w:noProof/>
           <w:szCs w:val="24"/>
         </w:rPr>
-        <w:t xml:space="preserve">Dixit, S., &amp; Hering, J. G. (2003). Comparison of arsenic(V) and arsenic(III) sorption onto iron oxide minerals: implications for arsenic mobility. </w:t>
+        <w:t xml:space="preserve">Carroll, S. a, Roberts, S. K., Criscenti, L. J., &amp; O’Day, P. a. (2008). Surface complexation model for strontium sorption to amorphous silica and goethite. </w:t>
       </w:r>
       <w:r>
         <w:rPr>
@@ -3978,7 +4149,7 @@
           <w:noProof/>
           <w:szCs w:val="24"/>
         </w:rPr>
-        <w:t>Environmental Science &amp; Technology</w:t>
+        <w:t>Geochemical Transactions</w:t>
       </w:r>
       <w:r>
         <w:rPr>
@@ -3996,15 +4167,15 @@
           <w:noProof/>
           <w:szCs w:val="24"/>
         </w:rPr>
-        <w:t>37</w:t>
-      </w:r>
-      <w:r>
-        <w:rPr>
-          <w:rFonts w:ascii="Calibri" w:hAnsi="Calibri" w:cs="Times New Roman"/>
-          <w:noProof/>
-          <w:szCs w:val="24"/>
-        </w:rPr>
-        <w:t>(18), 4182–9. Retrieved from http://www.ncbi.nlm.nih.gov/pubmed/14524451</w:t>
+        <w:t>9</w:t>
+      </w:r>
+      <w:r>
+        <w:rPr>
+          <w:rFonts w:ascii="Calibri" w:hAnsi="Calibri" w:cs="Times New Roman"/>
+          <w:noProof/>
+          <w:szCs w:val="24"/>
+        </w:rPr>
+        <w:t>, 2. doi:10.1186/1467-4866-9-2</w:t>
       </w:r>
     </w:p>
     <w:p>
@@ -4027,7 +4198,7 @@
           <w:noProof/>
           <w:szCs w:val="24"/>
         </w:rPr>
-        <w:t xml:space="preserve">Dzombak, D., &amp; Morel, F. (1990). </w:t>
+        <w:t xml:space="preserve">Dixit, S., &amp; Hering, J. G. (2003). Comparison of arsenic(V) and arsenic(III) sorption onto iron oxide minerals: implications for arsenic mobility. </w:t>
       </w:r>
       <w:r>
         <w:rPr>
@@ -4037,15 +4208,33 @@
           <w:noProof/>
           <w:szCs w:val="24"/>
         </w:rPr>
-        <w:t>Surface Complexation Modeling: Hydrous Ferric Oxide</w:t>
-      </w:r>
-      <w:r>
-        <w:rPr>
-          <w:rFonts w:ascii="Calibri" w:hAnsi="Calibri" w:cs="Times New Roman"/>
-          <w:noProof/>
-          <w:szCs w:val="24"/>
-        </w:rPr>
-        <w:t>. New York, NY: Wiley.</w:t>
+        <w:t>Environmental Science &amp; Technology</w:t>
+      </w:r>
+      <w:r>
+        <w:rPr>
+          <w:rFonts w:ascii="Calibri" w:hAnsi="Calibri" w:cs="Times New Roman"/>
+          <w:noProof/>
+          <w:szCs w:val="24"/>
+        </w:rPr>
+        <w:t xml:space="preserve">, </w:t>
+      </w:r>
+      <w:r>
+        <w:rPr>
+          <w:rFonts w:ascii="Calibri" w:hAnsi="Calibri" w:cs="Times New Roman"/>
+          <w:i/>
+          <w:iCs/>
+          <w:noProof/>
+          <w:szCs w:val="24"/>
+        </w:rPr>
+        <w:t>37</w:t>
+      </w:r>
+      <w:r>
+        <w:rPr>
+          <w:rFonts w:ascii="Calibri" w:hAnsi="Calibri" w:cs="Times New Roman"/>
+          <w:noProof/>
+          <w:szCs w:val="24"/>
+        </w:rPr>
+        <w:t>(18), 4182–9. Retrieved from http://www.ncbi.nlm.nih.gov/pubmed/14524451</w:t>
       </w:r>
     </w:p>
     <w:p>
@@ -4068,7 +4257,7 @@
           <w:noProof/>
           <w:szCs w:val="24"/>
         </w:rPr>
-        <w:t xml:space="preserve">Fenter, P., Cheng, L., Rihs, S., Machesky, M. L., Bedzyk, M. J., &amp; Sturchio, N. C. (2000). Electrical Double-Layer Structure at the Rutile-Water Interface as Observed in Situ with Small-Period X-Ray Standing Waves. </w:t>
+        <w:t xml:space="preserve">Dzombak, D., &amp; Morel, F. (1990). </w:t>
       </w:r>
       <w:r>
         <w:rPr>
@@ -4078,33 +4267,15 @@
           <w:noProof/>
           <w:szCs w:val="24"/>
         </w:rPr>
-        <w:t>Journal of Colloid and Interface Science</w:t>
-      </w:r>
-      <w:r>
-        <w:rPr>
-          <w:rFonts w:ascii="Calibri" w:hAnsi="Calibri" w:cs="Times New Roman"/>
-          <w:noProof/>
-          <w:szCs w:val="24"/>
-        </w:rPr>
-        <w:t xml:space="preserve">, </w:t>
-      </w:r>
-      <w:r>
-        <w:rPr>
-          <w:rFonts w:ascii="Calibri" w:hAnsi="Calibri" w:cs="Times New Roman"/>
-          <w:i/>
-          <w:iCs/>
-          <w:noProof/>
-          <w:szCs w:val="24"/>
-        </w:rPr>
-        <w:t>225</w:t>
-      </w:r>
-      <w:r>
-        <w:rPr>
-          <w:rFonts w:ascii="Calibri" w:hAnsi="Calibri" w:cs="Times New Roman"/>
-          <w:noProof/>
-          <w:szCs w:val="24"/>
-        </w:rPr>
-        <w:t>, 154–165. doi:10.1006/jcis.2000.6756</w:t>
+        <w:t>Surface Complexation Modeling: Hydrous Ferric Oxide</w:t>
+      </w:r>
+      <w:r>
+        <w:rPr>
+          <w:rFonts w:ascii="Calibri" w:hAnsi="Calibri" w:cs="Times New Roman"/>
+          <w:noProof/>
+          <w:szCs w:val="24"/>
+        </w:rPr>
+        <w:t>. New York, NY: Wiley.</w:t>
       </w:r>
     </w:p>
     <w:p>
@@ -4127,7 +4298,7 @@
           <w:noProof/>
           <w:szCs w:val="24"/>
         </w:rPr>
-        <w:t xml:space="preserve">Fesenko, S., Carvalho, F., Martin, P., Moore, W. S., &amp; Yankovich, T. (2014). </w:t>
+        <w:t xml:space="preserve">Fenter, P., Cheng, L., Rihs, S., Machesky, M. L., Bedzyk, M. J., &amp; Sturchio, N. C. (2000). Electrical Double-Layer Structure at the Rutile-Water Interface as Observed in Situ with Small-Period X-Ray Standing Waves. </w:t>
       </w:r>
       <w:r>
         <w:rPr>
@@ -4137,15 +4308,15 @@
           <w:noProof/>
           <w:szCs w:val="24"/>
         </w:rPr>
-        <w:t>Radium in the Environment</w:t>
-      </w:r>
-      <w:r>
-        <w:rPr>
-          <w:rFonts w:ascii="Calibri" w:hAnsi="Calibri" w:cs="Times New Roman"/>
-          <w:noProof/>
-          <w:szCs w:val="24"/>
-        </w:rPr>
-        <w:t xml:space="preserve">. </w:t>
+        <w:t>Journal of Colloid and Interface Science</w:t>
+      </w:r>
+      <w:r>
+        <w:rPr>
+          <w:rFonts w:ascii="Calibri" w:hAnsi="Calibri" w:cs="Times New Roman"/>
+          <w:noProof/>
+          <w:szCs w:val="24"/>
+        </w:rPr>
+        <w:t xml:space="preserve">, </w:t>
       </w:r>
       <w:r>
         <w:rPr>
@@ -4155,15 +4326,15 @@
           <w:noProof/>
           <w:szCs w:val="24"/>
         </w:rPr>
-        <w:t>The Environmental Behavior of Radium</w:t>
-      </w:r>
-      <w:r>
-        <w:rPr>
-          <w:rFonts w:ascii="Calibri" w:hAnsi="Calibri" w:cs="Times New Roman"/>
-          <w:noProof/>
-          <w:szCs w:val="24"/>
-        </w:rPr>
-        <w:t>.</w:t>
+        <w:t>225</w:t>
+      </w:r>
+      <w:r>
+        <w:rPr>
+          <w:rFonts w:ascii="Calibri" w:hAnsi="Calibri" w:cs="Times New Roman"/>
+          <w:noProof/>
+          <w:szCs w:val="24"/>
+        </w:rPr>
+        <w:t>, 154–165. doi:10.1006/jcis.2000.6756</w:t>
       </w:r>
     </w:p>
     <w:p>
@@ -4186,7 +4357,7 @@
           <w:noProof/>
           <w:szCs w:val="24"/>
         </w:rPr>
-        <w:t xml:space="preserve">Gonneea, M. E., Morris, P. J., Dulaiova, H., &amp; Charette, M. a. (2008). New perspectives on radium behavior within a subterranean estuary. </w:t>
+        <w:t xml:space="preserve">Fesenko, S., Carvalho, F., Martin, P., Moore, W. S., &amp; Yankovich, T. (2014). </w:t>
       </w:r>
       <w:r>
         <w:rPr>
@@ -4196,15 +4367,15 @@
           <w:noProof/>
           <w:szCs w:val="24"/>
         </w:rPr>
-        <w:t>Marine Chemistry</w:t>
-      </w:r>
-      <w:r>
-        <w:rPr>
-          <w:rFonts w:ascii="Calibri" w:hAnsi="Calibri" w:cs="Times New Roman"/>
-          <w:noProof/>
-          <w:szCs w:val="24"/>
-        </w:rPr>
-        <w:t xml:space="preserve">, </w:t>
+        <w:t>Radium in the Environment</w:t>
+      </w:r>
+      <w:r>
+        <w:rPr>
+          <w:rFonts w:ascii="Calibri" w:hAnsi="Calibri" w:cs="Times New Roman"/>
+          <w:noProof/>
+          <w:szCs w:val="24"/>
+        </w:rPr>
+        <w:t xml:space="preserve">. </w:t>
       </w:r>
       <w:r>
         <w:rPr>
@@ -4214,15 +4385,15 @@
           <w:noProof/>
           <w:szCs w:val="24"/>
         </w:rPr>
-        <w:t>109</w:t>
-      </w:r>
-      <w:r>
-        <w:rPr>
-          <w:rFonts w:ascii="Calibri" w:hAnsi="Calibri" w:cs="Times New Roman"/>
-          <w:noProof/>
-          <w:szCs w:val="24"/>
-        </w:rPr>
-        <w:t>(3-4), 250–267. doi:10.1016/j.marchem.2007.12.002</w:t>
+        <w:t>The Environmental Behavior of Radium</w:t>
+      </w:r>
+      <w:r>
+        <w:rPr>
+          <w:rFonts w:ascii="Calibri" w:hAnsi="Calibri" w:cs="Times New Roman"/>
+          <w:noProof/>
+          <w:szCs w:val="24"/>
+        </w:rPr>
+        <w:t>.</w:t>
       </w:r>
     </w:p>
     <w:p>
@@ -4245,7 +4416,7 @@
           <w:noProof/>
           <w:szCs w:val="24"/>
         </w:rPr>
-        <w:t xml:space="preserve">Gorgeon, L. (1994). </w:t>
+        <w:t xml:space="preserve">Gonneea, M. E., Morris, P. J., Dulaiova, H., &amp; Charette, M. a. (2008). New perspectives on radium behavior within a subterranean estuary. </w:t>
       </w:r>
       <w:r>
         <w:rPr>
@@ -4255,15 +4426,33 @@
           <w:noProof/>
           <w:szCs w:val="24"/>
         </w:rPr>
-        <w:t>Contribution à la Modélisation Physico-Chimique de la Retention de Radioéléments à Vie Longue par des Matériaux Argileux</w:t>
-      </w:r>
-      <w:r>
-        <w:rPr>
-          <w:rFonts w:ascii="Calibri" w:hAnsi="Calibri" w:cs="Times New Roman"/>
-          <w:noProof/>
-          <w:szCs w:val="24"/>
-        </w:rPr>
-        <w:t>. Universite Paris.</w:t>
+        <w:t>Marine Chemistry</w:t>
+      </w:r>
+      <w:r>
+        <w:rPr>
+          <w:rFonts w:ascii="Calibri" w:hAnsi="Calibri" w:cs="Times New Roman"/>
+          <w:noProof/>
+          <w:szCs w:val="24"/>
+        </w:rPr>
+        <w:t xml:space="preserve">, </w:t>
+      </w:r>
+      <w:r>
+        <w:rPr>
+          <w:rFonts w:ascii="Calibri" w:hAnsi="Calibri" w:cs="Times New Roman"/>
+          <w:i/>
+          <w:iCs/>
+          <w:noProof/>
+          <w:szCs w:val="24"/>
+        </w:rPr>
+        <w:t>109</w:t>
+      </w:r>
+      <w:r>
+        <w:rPr>
+          <w:rFonts w:ascii="Calibri" w:hAnsi="Calibri" w:cs="Times New Roman"/>
+          <w:noProof/>
+          <w:szCs w:val="24"/>
+        </w:rPr>
+        <w:t>(3-4), 250–267. doi:10.1016/j.marchem.2007.12.002</w:t>
       </w:r>
     </w:p>
     <w:p>
@@ -4286,7 +4475,7 @@
           <w:noProof/>
           <w:szCs w:val="24"/>
         </w:rPr>
-        <w:t xml:space="preserve">Grivé, M., Duro, L., Colàs, E., &amp; Giffaut, E. (2015). Thermodynamic data selection applied to radionuclides and chemotoxic elements: An overview of the ThermoChimie-TDB. </w:t>
+        <w:t xml:space="preserve">Gorgeon, L. (1994). </w:t>
       </w:r>
       <w:r>
         <w:rPr>
@@ -4296,33 +4485,15 @@
           <w:noProof/>
           <w:szCs w:val="24"/>
         </w:rPr>
-        <w:t>Applied Geochemistry</w:t>
-      </w:r>
-      <w:r>
-        <w:rPr>
-          <w:rFonts w:ascii="Calibri" w:hAnsi="Calibri" w:cs="Times New Roman"/>
-          <w:noProof/>
-          <w:szCs w:val="24"/>
-        </w:rPr>
-        <w:t xml:space="preserve">, </w:t>
-      </w:r>
-      <w:r>
-        <w:rPr>
-          <w:rFonts w:ascii="Calibri" w:hAnsi="Calibri" w:cs="Times New Roman"/>
-          <w:i/>
-          <w:iCs/>
-          <w:noProof/>
-          <w:szCs w:val="24"/>
-        </w:rPr>
-        <w:t>55</w:t>
-      </w:r>
-      <w:r>
-        <w:rPr>
-          <w:rFonts w:ascii="Calibri" w:hAnsi="Calibri" w:cs="Times New Roman"/>
-          <w:noProof/>
-          <w:szCs w:val="24"/>
-        </w:rPr>
-        <w:t>, 85–94. doi:10.1016/j.apgeochem.2014.12.017</w:t>
+        <w:t>Contribution à la Modélisation Physico-Chimique de la Retention de Radioéléments à Vie Longue par des Matériaux Argileux</w:t>
+      </w:r>
+      <w:r>
+        <w:rPr>
+          <w:rFonts w:ascii="Calibri" w:hAnsi="Calibri" w:cs="Times New Roman"/>
+          <w:noProof/>
+          <w:szCs w:val="24"/>
+        </w:rPr>
+        <w:t>. Universite Paris.</w:t>
       </w:r>
     </w:p>
     <w:p>
@@ -4345,7 +4516,7 @@
           <w:noProof/>
           <w:szCs w:val="24"/>
         </w:rPr>
-        <w:t xml:space="preserve">Hughes, A. L. H., Wilson, A. M., &amp; Moore, W. S. (2015). Groundwater transport and radium variability in coastal porewaters. </w:t>
+        <w:t xml:space="preserve">Grivé, M., Duro, L., Colàs, E., &amp; Giffaut, E. (2015). Thermodynamic data selection applied to radionuclides and chemotoxic elements: An overview of the ThermoChimie-TDB. </w:t>
       </w:r>
       <w:r>
         <w:rPr>
@@ -4355,7 +4526,7 @@
           <w:noProof/>
           <w:szCs w:val="24"/>
         </w:rPr>
-        <w:t>Estuarine, Coastal and Shelf Science</w:t>
+        <w:t>Applied Geochemistry</w:t>
       </w:r>
       <w:r>
         <w:rPr>
@@ -4373,15 +4544,15 @@
           <w:noProof/>
           <w:szCs w:val="24"/>
         </w:rPr>
-        <w:t>164</w:t>
-      </w:r>
-      <w:r>
-        <w:rPr>
-          <w:rFonts w:ascii="Calibri" w:hAnsi="Calibri" w:cs="Times New Roman"/>
-          <w:noProof/>
-          <w:szCs w:val="24"/>
-        </w:rPr>
-        <w:t>, 94–104. doi:10.1016/j.ecss.2015.06.005</w:t>
+        <w:t>55</w:t>
+      </w:r>
+      <w:r>
+        <w:rPr>
+          <w:rFonts w:ascii="Calibri" w:hAnsi="Calibri" w:cs="Times New Roman"/>
+          <w:noProof/>
+          <w:szCs w:val="24"/>
+        </w:rPr>
+        <w:t>, 85–94. doi:10.1016/j.apgeochem.2014.12.017</w:t>
       </w:r>
     </w:p>
     <w:p>
@@ -4404,7 +4575,7 @@
           <w:noProof/>
           <w:szCs w:val="24"/>
         </w:rPr>
-        <w:t xml:space="preserve">Jones, M. J., Butchins, L. J., Charnock, J. M., Pattrick, R. a D., Small, J. S., Vaughan, D. J., … Livens, F. R. (2011). Reactions of radium and barium with the surfaces of carbonate minerals. </w:t>
+        <w:t xml:space="preserve">Hughes, A. L. H., Wilson, A. M., &amp; Moore, W. S. (2015). Groundwater transport and radium variability in coastal porewaters. </w:t>
       </w:r>
       <w:r>
         <w:rPr>
@@ -4414,7 +4585,7 @@
           <w:noProof/>
           <w:szCs w:val="24"/>
         </w:rPr>
-        <w:t>Applied Geochemistry</w:t>
+        <w:t>Estuarine, Coastal and Shelf Science</w:t>
       </w:r>
       <w:r>
         <w:rPr>
@@ -4432,15 +4603,15 @@
           <w:noProof/>
           <w:szCs w:val="24"/>
         </w:rPr>
-        <w:t>26</w:t>
-      </w:r>
-      <w:r>
-        <w:rPr>
-          <w:rFonts w:ascii="Calibri" w:hAnsi="Calibri" w:cs="Times New Roman"/>
-          <w:noProof/>
-          <w:szCs w:val="24"/>
-        </w:rPr>
-        <w:t>(7), 1231–1238. doi:10.1016/j.apgeochem.2011.04.012</w:t>
+        <w:t>164</w:t>
+      </w:r>
+      <w:r>
+        <w:rPr>
+          <w:rFonts w:ascii="Calibri" w:hAnsi="Calibri" w:cs="Times New Roman"/>
+          <w:noProof/>
+          <w:szCs w:val="24"/>
+        </w:rPr>
+        <w:t>, 94–104. doi:10.1016/j.ecss.2015.06.005</w:t>
       </w:r>
     </w:p>
     <w:p>
@@ -4463,7 +4634,7 @@
           <w:noProof/>
           <w:szCs w:val="24"/>
         </w:rPr>
-        <w:t xml:space="preserve">Kornicker, W. A., &amp; Morse, J. W. (1991). Interactions of divalent cations with the surface of pyrite. </w:t>
+        <w:t xml:space="preserve">Jones, M. J., Butchins, L. J., Charnock, J. M., Pattrick, R. a D., Small, J. S., Vaughan, D. J., … Livens, F. R. (2011). Reactions of radium and barium with the surfaces of carbonate minerals. </w:t>
       </w:r>
       <w:r>
         <w:rPr>
@@ -4473,7 +4644,7 @@
           <w:noProof/>
           <w:szCs w:val="24"/>
         </w:rPr>
-        <w:t>Geochimica et Cosmochimica Acta</w:t>
+        <w:t>Applied Geochemistry</w:t>
       </w:r>
       <w:r>
         <w:rPr>
@@ -4491,15 +4662,15 @@
           <w:noProof/>
           <w:szCs w:val="24"/>
         </w:rPr>
-        <w:t>55</w:t>
-      </w:r>
-      <w:r>
-        <w:rPr>
-          <w:rFonts w:ascii="Calibri" w:hAnsi="Calibri" w:cs="Times New Roman"/>
-          <w:noProof/>
-          <w:szCs w:val="24"/>
-        </w:rPr>
-        <w:t>(8), 2159–2171. doi:10.1016/0016-7037(91)90094-L</w:t>
+        <w:t>26</w:t>
+      </w:r>
+      <w:r>
+        <w:rPr>
+          <w:rFonts w:ascii="Calibri" w:hAnsi="Calibri" w:cs="Times New Roman"/>
+          <w:noProof/>
+          <w:szCs w:val="24"/>
+        </w:rPr>
+        <w:t>(7), 1231–1238. doi:10.1016/j.apgeochem.2011.04.012</w:t>
       </w:r>
     </w:p>
     <w:p>
@@ -4522,7 +4693,7 @@
           <w:noProof/>
           <w:szCs w:val="24"/>
         </w:rPr>
-        <w:t xml:space="preserve">Kraepiel, A., Keiler, K. C., &amp; Morel, F. M. M. (1999). A Model for Metal Adsorption on Montmorillonite. </w:t>
+        <w:t xml:space="preserve">Kornicker, W. A., &amp; Morse, J. W. (1991). Interactions of divalent cations with the surface of pyrite. </w:t>
       </w:r>
       <w:r>
         <w:rPr>
@@ -4532,7 +4703,7 @@
           <w:noProof/>
           <w:szCs w:val="24"/>
         </w:rPr>
-        <w:t>Journal of Colloid and Interface Science</w:t>
+        <w:t>Geochimica et Cosmochimica Acta</w:t>
       </w:r>
       <w:r>
         <w:rPr>
@@ -4550,15 +4721,15 @@
           <w:noProof/>
           <w:szCs w:val="24"/>
         </w:rPr>
-        <w:t>210</w:t>
-      </w:r>
-      <w:r>
-        <w:rPr>
-          <w:rFonts w:ascii="Calibri" w:hAnsi="Calibri" w:cs="Times New Roman"/>
-          <w:noProof/>
-          <w:szCs w:val="24"/>
-        </w:rPr>
-        <w:t>(1), 43–54. doi:10.1006/jcis.1998.5947</w:t>
+        <w:t>55</w:t>
+      </w:r>
+      <w:r>
+        <w:rPr>
+          <w:rFonts w:ascii="Calibri" w:hAnsi="Calibri" w:cs="Times New Roman"/>
+          <w:noProof/>
+          <w:szCs w:val="24"/>
+        </w:rPr>
+        <w:t>(8), 2159–2171. doi:10.1016/0016-7037(91)90094-L</w:t>
       </w:r>
     </w:p>
     <w:p>
@@ -4581,7 +4752,7 @@
           <w:noProof/>
           <w:szCs w:val="24"/>
         </w:rPr>
-        <w:t xml:space="preserve">Lauer, N., &amp; Vengosh, A. (2016). Age Dating Oil and Gas Wastewater Spills Using Radium Isotopes and Their Decay Products in Impacted Soil and Sediment. </w:t>
+        <w:t xml:space="preserve">Kraepiel, A., Keiler, K. C., &amp; Morel, F. M. M. (1999). A Model for Metal Adsorption on Montmorillonite. </w:t>
       </w:r>
       <w:r>
         <w:rPr>
@@ -4591,15 +4762,33 @@
           <w:noProof/>
           <w:szCs w:val="24"/>
         </w:rPr>
-        <w:t>Environmental Science &amp; Technology Letters</w:t>
-      </w:r>
-      <w:r>
-        <w:rPr>
-          <w:rFonts w:ascii="Calibri" w:hAnsi="Calibri" w:cs="Times New Roman"/>
-          <w:noProof/>
-          <w:szCs w:val="24"/>
-        </w:rPr>
-        <w:t>, acs.estlett.6b00118. doi:10.1021/acs.estlett.6b00118</w:t>
+        <w:t>Journal of Colloid and Interface Science</w:t>
+      </w:r>
+      <w:r>
+        <w:rPr>
+          <w:rFonts w:ascii="Calibri" w:hAnsi="Calibri" w:cs="Times New Roman"/>
+          <w:noProof/>
+          <w:szCs w:val="24"/>
+        </w:rPr>
+        <w:t xml:space="preserve">, </w:t>
+      </w:r>
+      <w:r>
+        <w:rPr>
+          <w:rFonts w:ascii="Calibri" w:hAnsi="Calibri" w:cs="Times New Roman"/>
+          <w:i/>
+          <w:iCs/>
+          <w:noProof/>
+          <w:szCs w:val="24"/>
+        </w:rPr>
+        <w:t>210</w:t>
+      </w:r>
+      <w:r>
+        <w:rPr>
+          <w:rFonts w:ascii="Calibri" w:hAnsi="Calibri" w:cs="Times New Roman"/>
+          <w:noProof/>
+          <w:szCs w:val="24"/>
+        </w:rPr>
+        <w:t>(1), 43–54. doi:10.1006/jcis.1998.5947</w:t>
       </w:r>
     </w:p>
     <w:p>
@@ -4622,7 +4811,7 @@
           <w:noProof/>
           <w:szCs w:val="24"/>
         </w:rPr>
-        <w:t xml:space="preserve">Moore, W. S. (2003). Sources and fluxes of submarine groundwater discharge delineated by radium isotopes. </w:t>
+        <w:t xml:space="preserve">Lauer, N., &amp; Vengosh, A. (2016). Age Dating Oil and Gas Wastewater Spills Using Radium Isotopes and Their Decay Products in Impacted Soil and Sediment. </w:t>
       </w:r>
       <w:r>
         <w:rPr>
@@ -4632,33 +4821,15 @@
           <w:noProof/>
           <w:szCs w:val="24"/>
         </w:rPr>
-        <w:t>Biogeochemistry</w:t>
-      </w:r>
-      <w:r>
-        <w:rPr>
-          <w:rFonts w:ascii="Calibri" w:hAnsi="Calibri" w:cs="Times New Roman"/>
-          <w:noProof/>
-          <w:szCs w:val="24"/>
-        </w:rPr>
-        <w:t xml:space="preserve">, </w:t>
-      </w:r>
-      <w:r>
-        <w:rPr>
-          <w:rFonts w:ascii="Calibri" w:hAnsi="Calibri" w:cs="Times New Roman"/>
-          <w:i/>
-          <w:iCs/>
-          <w:noProof/>
-          <w:szCs w:val="24"/>
-        </w:rPr>
-        <w:t>66</w:t>
-      </w:r>
-      <w:r>
-        <w:rPr>
-          <w:rFonts w:ascii="Calibri" w:hAnsi="Calibri" w:cs="Times New Roman"/>
-          <w:noProof/>
-          <w:szCs w:val="24"/>
-        </w:rPr>
-        <w:t>(1), 75–93. doi:10.1023/B:BIOG.0000006065.77764.a0</w:t>
+        <w:t>Environmental Science &amp; Technology Letters</w:t>
+      </w:r>
+      <w:r>
+        <w:rPr>
+          <w:rFonts w:ascii="Calibri" w:hAnsi="Calibri" w:cs="Times New Roman"/>
+          <w:noProof/>
+          <w:szCs w:val="24"/>
+        </w:rPr>
+        <w:t>, acs.estlett.6b00118. doi:10.1021/acs.estlett.6b00118</w:t>
       </w:r>
     </w:p>
     <w:p>
@@ -4681,7 +4852,7 @@
           <w:noProof/>
           <w:szCs w:val="24"/>
         </w:rPr>
-        <w:t xml:space="preserve">Murphy, R., &amp; Strongin, D. (2009). Surface reactivity of pyrite and related sulfides. </w:t>
+        <w:t xml:space="preserve">Moore, W. S. (2003). Sources and fluxes of submarine groundwater discharge delineated by radium isotopes. </w:t>
       </w:r>
       <w:r>
         <w:rPr>
@@ -4691,7 +4862,7 @@
           <w:noProof/>
           <w:szCs w:val="24"/>
         </w:rPr>
-        <w:t>Surface Science Reports</w:t>
+        <w:t>Biogeochemistry</w:t>
       </w:r>
       <w:r>
         <w:rPr>
@@ -4709,15 +4880,15 @@
           <w:noProof/>
           <w:szCs w:val="24"/>
         </w:rPr>
-        <w:t>64</w:t>
-      </w:r>
-      <w:r>
-        <w:rPr>
-          <w:rFonts w:ascii="Calibri" w:hAnsi="Calibri" w:cs="Times New Roman"/>
-          <w:noProof/>
-          <w:szCs w:val="24"/>
-        </w:rPr>
-        <w:t>(1), 1–45. doi:10.1016/j.surfrep.2008.09.002</w:t>
+        <w:t>66</w:t>
+      </w:r>
+      <w:r>
+        <w:rPr>
+          <w:rFonts w:ascii="Calibri" w:hAnsi="Calibri" w:cs="Times New Roman"/>
+          <w:noProof/>
+          <w:szCs w:val="24"/>
+        </w:rPr>
+        <w:t>(1), 75–93. doi:10.1023/B:BIOG.0000006065.77764.a0</w:t>
       </w:r>
     </w:p>
     <w:p>
@@ -4740,16 +4911,7 @@
           <w:noProof/>
           <w:szCs w:val="24"/>
         </w:rPr>
-        <w:t xml:space="preserve">Naveau, A., Monteil-Rivera, F., Dumonceau, J., Catalette, H., &amp; Simoni, E. (2006). Sorption of Sr(II) and </w:t>
-      </w:r>
-      <w:r>
-        <w:rPr>
-          <w:rFonts w:ascii="Calibri" w:hAnsi="Calibri" w:cs="Times New Roman"/>
-          <w:noProof/>
-          <w:szCs w:val="24"/>
-        </w:rPr>
-        <w:lastRenderedPageBreak/>
-        <w:t xml:space="preserve">Eu(III) onto pyrite under different redox potential conditions. </w:t>
+        <w:t xml:space="preserve">Murphy, R., &amp; Strongin, D. (2009). Surface reactivity of pyrite and related sulfides. </w:t>
       </w:r>
       <w:r>
         <w:rPr>
@@ -4759,7 +4921,7 @@
           <w:noProof/>
           <w:szCs w:val="24"/>
         </w:rPr>
-        <w:t>Journal of Colloid and Interface Science</w:t>
+        <w:t>Surface Science Reports</w:t>
       </w:r>
       <w:r>
         <w:rPr>
@@ -4777,15 +4939,15 @@
           <w:noProof/>
           <w:szCs w:val="24"/>
         </w:rPr>
-        <w:t>293</w:t>
-      </w:r>
-      <w:r>
-        <w:rPr>
-          <w:rFonts w:ascii="Calibri" w:hAnsi="Calibri" w:cs="Times New Roman"/>
-          <w:noProof/>
-          <w:szCs w:val="24"/>
-        </w:rPr>
-        <w:t>(1), 27–35. doi:10.1016/j.jcis.2005.06.049</w:t>
+        <w:t>64</w:t>
+      </w:r>
+      <w:r>
+        <w:rPr>
+          <w:rFonts w:ascii="Calibri" w:hAnsi="Calibri" w:cs="Times New Roman"/>
+          <w:noProof/>
+          <w:szCs w:val="24"/>
+        </w:rPr>
+        <w:t>(1), 1–45. doi:10.1016/j.surfrep.2008.09.002</w:t>
       </w:r>
     </w:p>
     <w:p>
@@ -4808,7 +4970,8 @@
           <w:noProof/>
           <w:szCs w:val="24"/>
         </w:rPr>
-        <w:t xml:space="preserve">Naveau, A., Monteil-Rivera, F., Guillon, E., &amp; Dumonceau, J. (2007). Interactions of aqueous selenium (-II) and (IV) with metallic sulfide surfaces. </w:t>
+        <w:lastRenderedPageBreak/>
+        <w:t xml:space="preserve">Naveau, A., Monteil-Rivera, F., Dumonceau, J., Catalette, H., &amp; Simoni, E. (2006). Sorption of Sr(II) and Eu(III) onto pyrite under different redox potential conditions. </w:t>
       </w:r>
       <w:r>
         <w:rPr>
@@ -4818,7 +4981,7 @@
           <w:noProof/>
           <w:szCs w:val="24"/>
         </w:rPr>
-        <w:t>Environmental Science and Technology</w:t>
+        <w:t>Journal of Colloid and Interface Science</w:t>
       </w:r>
       <w:r>
         <w:rPr>
@@ -4836,15 +4999,15 @@
           <w:noProof/>
           <w:szCs w:val="24"/>
         </w:rPr>
-        <w:t>41</w:t>
-      </w:r>
-      <w:r>
-        <w:rPr>
-          <w:rFonts w:ascii="Calibri" w:hAnsi="Calibri" w:cs="Times New Roman"/>
-          <w:noProof/>
-          <w:szCs w:val="24"/>
-        </w:rPr>
-        <w:t>(15), 5376–5382. doi:10.1021/es0704481</w:t>
+        <w:t>293</w:t>
+      </w:r>
+      <w:r>
+        <w:rPr>
+          <w:rFonts w:ascii="Calibri" w:hAnsi="Calibri" w:cs="Times New Roman"/>
+          <w:noProof/>
+          <w:szCs w:val="24"/>
+        </w:rPr>
+        <w:t>(1), 27–35. doi:10.1016/j.jcis.2005.06.049</w:t>
       </w:r>
     </w:p>
     <w:p>
@@ -4867,7 +5030,7 @@
           <w:noProof/>
           <w:szCs w:val="24"/>
         </w:rPr>
-        <w:t xml:space="preserve">Nirdosh, I., Trembley, W., &amp; Johnson, C. (1990). Adsorption-desorption studies on the 226Ra-hydrated metal oxide systems. </w:t>
+        <w:t xml:space="preserve">Naveau, A., Monteil-Rivera, F., Guillon, E., &amp; Dumonceau, J. (2007). Interactions of aqueous selenium (-II) and (IV) with metallic sulfide surfaces. </w:t>
       </w:r>
       <w:r>
         <w:rPr>
@@ -4877,7 +5040,7 @@
           <w:noProof/>
           <w:szCs w:val="24"/>
         </w:rPr>
-        <w:t>Hydrometallurgy</w:t>
+        <w:t>Environmental Science and Technology</w:t>
       </w:r>
       <w:r>
         <w:rPr>
@@ -4895,15 +5058,15 @@
           <w:noProof/>
           <w:szCs w:val="24"/>
         </w:rPr>
-        <w:t>24</w:t>
-      </w:r>
-      <w:r>
-        <w:rPr>
-          <w:rFonts w:ascii="Calibri" w:hAnsi="Calibri" w:cs="Times New Roman"/>
-          <w:noProof/>
-          <w:szCs w:val="24"/>
-        </w:rPr>
-        <w:t>(2), 237–248. doi:10.1016/0304-386X(90)90089-K</w:t>
+        <w:t>41</w:t>
+      </w:r>
+      <w:r>
+        <w:rPr>
+          <w:rFonts w:ascii="Calibri" w:hAnsi="Calibri" w:cs="Times New Roman"/>
+          <w:noProof/>
+          <w:szCs w:val="24"/>
+        </w:rPr>
+        <w:t>(15), 5376–5382. doi:10.1021/es0704481</w:t>
       </w:r>
     </w:p>
     <w:p>
@@ -4926,7 +5089,7 @@
           <w:noProof/>
           <w:szCs w:val="24"/>
         </w:rPr>
-        <w:t xml:space="preserve">Parkhurst, D. L., &amp; Appela, C. A. J. (2013). </w:t>
+        <w:t xml:space="preserve">Nirdosh, I., Trembley, W., &amp; Johnson, C. (1990). Adsorption-desorption studies on the 226Ra-hydrated metal oxide systems. </w:t>
       </w:r>
       <w:r>
         <w:rPr>
@@ -4936,15 +5099,15 @@
           <w:noProof/>
           <w:szCs w:val="24"/>
         </w:rPr>
-        <w:t>Description of Input and Examples for PHREEQC Version 3 — A Computer Program for Speciation , Batch-Reaction , One-Dimensional Transport , and Inverse Geochemical Calculations Chapter 43 of</w:t>
-      </w:r>
-      <w:r>
-        <w:rPr>
-          <w:rFonts w:ascii="Calibri" w:hAnsi="Calibri" w:cs="Times New Roman"/>
-          <w:noProof/>
-          <w:szCs w:val="24"/>
-        </w:rPr>
-        <w:t xml:space="preserve">. </w:t>
+        <w:t>Hydrometallurgy</w:t>
+      </w:r>
+      <w:r>
+        <w:rPr>
+          <w:rFonts w:ascii="Calibri" w:hAnsi="Calibri" w:cs="Times New Roman"/>
+          <w:noProof/>
+          <w:szCs w:val="24"/>
+        </w:rPr>
+        <w:t xml:space="preserve">, </w:t>
       </w:r>
       <w:r>
         <w:rPr>
@@ -4954,15 +5117,15 @@
           <w:noProof/>
           <w:szCs w:val="24"/>
         </w:rPr>
-        <w:t>U.S. Geological Survey Techniques and Methods</w:t>
-      </w:r>
-      <w:r>
-        <w:rPr>
-          <w:rFonts w:ascii="Calibri" w:hAnsi="Calibri" w:cs="Times New Roman"/>
-          <w:noProof/>
-          <w:szCs w:val="24"/>
-        </w:rPr>
-        <w:t>. Retrieved from http://pubs.usgs.gov/tm/06/a43/</w:t>
+        <w:t>24</w:t>
+      </w:r>
+      <w:r>
+        <w:rPr>
+          <w:rFonts w:ascii="Calibri" w:hAnsi="Calibri" w:cs="Times New Roman"/>
+          <w:noProof/>
+          <w:szCs w:val="24"/>
+        </w:rPr>
+        <w:t>(2), 237–248. doi:10.1016/0304-386X(90)90089-K</w:t>
       </w:r>
     </w:p>
     <w:p>
@@ -4985,7 +5148,7 @@
           <w:noProof/>
           <w:szCs w:val="24"/>
         </w:rPr>
-        <w:t xml:space="preserve">Rahnemaie, R., Hiemstra, T., &amp; van Riemsdijk, W. H. (2006). Inner- and outer-sphere complexation of ions at the goethite-solution interface. </w:t>
+        <w:t xml:space="preserve">Parkhurst, D. L., &amp; Appela, C. A. J. (2013). </w:t>
       </w:r>
       <w:r>
         <w:rPr>
@@ -4995,15 +5158,15 @@
           <w:noProof/>
           <w:szCs w:val="24"/>
         </w:rPr>
-        <w:t>Journal of Colloid and Interface Science</w:t>
-      </w:r>
-      <w:r>
-        <w:rPr>
-          <w:rFonts w:ascii="Calibri" w:hAnsi="Calibri" w:cs="Times New Roman"/>
-          <w:noProof/>
-          <w:szCs w:val="24"/>
-        </w:rPr>
-        <w:t xml:space="preserve">, </w:t>
+        <w:t>Description of Input and Examples for PHREEQC Version 3 — A Computer Program for Speciation , Batch-Reaction , One-Dimensional Transport , and Inverse Geochemical Calculations Chapter 43 of</w:t>
+      </w:r>
+      <w:r>
+        <w:rPr>
+          <w:rFonts w:ascii="Calibri" w:hAnsi="Calibri" w:cs="Times New Roman"/>
+          <w:noProof/>
+          <w:szCs w:val="24"/>
+        </w:rPr>
+        <w:t xml:space="preserve">. </w:t>
       </w:r>
       <w:r>
         <w:rPr>
@@ -5013,15 +5176,15 @@
           <w:noProof/>
           <w:szCs w:val="24"/>
         </w:rPr>
-        <w:t>297</w:t>
-      </w:r>
-      <w:r>
-        <w:rPr>
-          <w:rFonts w:ascii="Calibri" w:hAnsi="Calibri" w:cs="Times New Roman"/>
-          <w:noProof/>
-          <w:szCs w:val="24"/>
-        </w:rPr>
-        <w:t>(2), 379–388. doi:10.1016/j.jcis.2005.11.003</w:t>
+        <w:t>U.S. Geological Survey Techniques and Methods</w:t>
+      </w:r>
+      <w:r>
+        <w:rPr>
+          <w:rFonts w:ascii="Calibri" w:hAnsi="Calibri" w:cs="Times New Roman"/>
+          <w:noProof/>
+          <w:szCs w:val="24"/>
+        </w:rPr>
+        <w:t>. Retrieved from http://pubs.usgs.gov/tm/06/a43/</w:t>
       </w:r>
     </w:p>
     <w:p>
@@ -5044,7 +5207,7 @@
           <w:noProof/>
           <w:szCs w:val="24"/>
         </w:rPr>
-        <w:t xml:space="preserve">Sahai, N., Carroll, S. A., Roberts, S., &amp; O’Day, P. A. (2000). X-Ray Absorption Spectroscopy of Strontium(II) Coordination. </w:t>
+        <w:t xml:space="preserve">Rahnemaie, R., Hiemstra, T., &amp; van Riemsdijk, W. H. (2006). Inner- and outer-sphere complexation of ions at the goethite-solution interface. </w:t>
       </w:r>
       <w:r>
         <w:rPr>
@@ -5072,15 +5235,15 @@
           <w:noProof/>
           <w:szCs w:val="24"/>
         </w:rPr>
-        <w:t>222</w:t>
-      </w:r>
-      <w:r>
-        <w:rPr>
-          <w:rFonts w:ascii="Calibri" w:hAnsi="Calibri" w:cs="Times New Roman"/>
-          <w:noProof/>
-          <w:szCs w:val="24"/>
-        </w:rPr>
-        <w:t>(2), 198–212. doi:10.1006/jcis.1999.6562</w:t>
+        <w:t>297</w:t>
+      </w:r>
+      <w:r>
+        <w:rPr>
+          <w:rFonts w:ascii="Calibri" w:hAnsi="Calibri" w:cs="Times New Roman"/>
+          <w:noProof/>
+          <w:szCs w:val="24"/>
+        </w:rPr>
+        <w:t>(2), 379–388. doi:10.1016/j.jcis.2005.11.003</w:t>
       </w:r>
     </w:p>
     <w:p>
@@ -5103,7 +5266,7 @@
           <w:noProof/>
           <w:szCs w:val="24"/>
         </w:rPr>
-        <w:t xml:space="preserve">Sajih, M., Bryan, N. D., Livens, F. R., Vaughan, D. J., Descostes, M., Phrommavanh, V., … Morris, K. (2014a). Adsorption of radium and barium on goethite and ferrihydrite: A kinetic and surface complexation modelling study. </w:t>
+        <w:t xml:space="preserve">Sahai, N., Carroll, S. A., Roberts, S., &amp; O’Day, P. A. (2000). X-Ray Absorption Spectroscopy of Strontium(II) Coordination. </w:t>
       </w:r>
       <w:r>
         <w:rPr>
@@ -5113,7 +5276,7 @@
           <w:noProof/>
           <w:szCs w:val="24"/>
         </w:rPr>
-        <w:t>Geochimica et Cosmochimica Acta</w:t>
+        <w:t>Journal of Colloid and Interface Science</w:t>
       </w:r>
       <w:r>
         <w:rPr>
@@ -5131,15 +5294,15 @@
           <w:noProof/>
           <w:szCs w:val="24"/>
         </w:rPr>
-        <w:t>146</w:t>
-      </w:r>
-      <w:r>
-        <w:rPr>
-          <w:rFonts w:ascii="Calibri" w:hAnsi="Calibri" w:cs="Times New Roman"/>
-          <w:noProof/>
-          <w:szCs w:val="24"/>
-        </w:rPr>
-        <w:t>, 150–163. doi:10.1016/j.gca.2014.10.008</w:t>
+        <w:t>222</w:t>
+      </w:r>
+      <w:r>
+        <w:rPr>
+          <w:rFonts w:ascii="Calibri" w:hAnsi="Calibri" w:cs="Times New Roman"/>
+          <w:noProof/>
+          <w:szCs w:val="24"/>
+        </w:rPr>
+        <w:t>(2), 198–212. doi:10.1006/jcis.1999.6562</w:t>
       </w:r>
     </w:p>
     <w:p>
@@ -5162,7 +5325,7 @@
           <w:noProof/>
           <w:szCs w:val="24"/>
         </w:rPr>
-        <w:t xml:space="preserve">Sajih, M., Bryan, N. D., Livens, F. R., Vaughan, D. J., Descostes, M., Phrommavanh, V., … Morris, K. (2014b). Adsorption of radium and barium on goethite and ferrihydrite: A kinetic and surface complexation modelling study: SUPPLEMENTARY DATA. </w:t>
+        <w:t xml:space="preserve">Sajih, M., Bryan, N. D., Livens, F. R., Vaughan, D. J., Descostes, M., Phrommavanh, V., … Morris, K. (2014a). Adsorption of radium and barium on goethite and ferrihydrite: A kinetic and surface complexation modelling study. </w:t>
       </w:r>
       <w:r>
         <w:rPr>
@@ -5221,7 +5384,7 @@
           <w:noProof/>
           <w:szCs w:val="24"/>
         </w:rPr>
-        <w:t xml:space="preserve">Schwertmann, U., &amp; Cornell, R. (2000). </w:t>
+        <w:t xml:space="preserve">Sajih, M., Bryan, N. D., Livens, F. R., Vaughan, D. J., Descostes, M., Phrommavanh, V., … Morris, K. (2014b). Adsorption of radium and barium on goethite and ferrihydrite: A kinetic and surface complexation modelling study: SUPPLEMENTARY DATA. </w:t>
       </w:r>
       <w:r>
         <w:rPr>
@@ -5231,15 +5394,15 @@
           <w:noProof/>
           <w:szCs w:val="24"/>
         </w:rPr>
-        <w:t>Iron Oxides in the Laboratary</w:t>
-      </w:r>
-      <w:r>
-        <w:rPr>
-          <w:rFonts w:ascii="Calibri" w:hAnsi="Calibri" w:cs="Times New Roman"/>
-          <w:noProof/>
-          <w:szCs w:val="24"/>
-        </w:rPr>
-        <w:t xml:space="preserve">. </w:t>
+        <w:t>Geochimica et Cosmochimica Acta</w:t>
+      </w:r>
+      <w:r>
+        <w:rPr>
+          <w:rFonts w:ascii="Calibri" w:hAnsi="Calibri" w:cs="Times New Roman"/>
+          <w:noProof/>
+          <w:szCs w:val="24"/>
+        </w:rPr>
+        <w:t xml:space="preserve">, </w:t>
       </w:r>
       <w:r>
         <w:rPr>
@@ -5249,15 +5412,15 @@
           <w:noProof/>
           <w:szCs w:val="24"/>
         </w:rPr>
-        <w:t>Wiley-VCH Verlag Gmbh</w:t>
-      </w:r>
-      <w:r>
-        <w:rPr>
-          <w:rFonts w:ascii="Calibri" w:hAnsi="Calibri" w:cs="Times New Roman"/>
-          <w:noProof/>
-          <w:szCs w:val="24"/>
-        </w:rPr>
-        <w:t>. Weinheim, Germany: Wiley-VCH Verlag GmbH. doi:10.1002/9783527613229</w:t>
+        <w:t>146</w:t>
+      </w:r>
+      <w:r>
+        <w:rPr>
+          <w:rFonts w:ascii="Calibri" w:hAnsi="Calibri" w:cs="Times New Roman"/>
+          <w:noProof/>
+          <w:szCs w:val="24"/>
+        </w:rPr>
+        <w:t>, 150–163. doi:10.1016/j.gca.2014.10.008</w:t>
       </w:r>
     </w:p>
     <w:p>
@@ -5280,7 +5443,7 @@
           <w:noProof/>
           <w:szCs w:val="24"/>
         </w:rPr>
-        <w:t xml:space="preserve">Stookey, L. L. (1970). Ferrozine---a new spectrophotometric reagent for iron. </w:t>
+        <w:t xml:space="preserve">Schwertmann, U., &amp; Cornell, R. (2000). </w:t>
       </w:r>
       <w:r>
         <w:rPr>
@@ -5290,15 +5453,15 @@
           <w:noProof/>
           <w:szCs w:val="24"/>
         </w:rPr>
-        <w:t>Analytical Chemistry</w:t>
-      </w:r>
-      <w:r>
-        <w:rPr>
-          <w:rFonts w:ascii="Calibri" w:hAnsi="Calibri" w:cs="Times New Roman"/>
-          <w:noProof/>
-          <w:szCs w:val="24"/>
-        </w:rPr>
-        <w:t xml:space="preserve">, </w:t>
+        <w:t>Iron Oxides in the Laboratary</w:t>
+      </w:r>
+      <w:r>
+        <w:rPr>
+          <w:rFonts w:ascii="Calibri" w:hAnsi="Calibri" w:cs="Times New Roman"/>
+          <w:noProof/>
+          <w:szCs w:val="24"/>
+        </w:rPr>
+        <w:t xml:space="preserve">. </w:t>
       </w:r>
       <w:r>
         <w:rPr>
@@ -5308,15 +5471,15 @@
           <w:noProof/>
           <w:szCs w:val="24"/>
         </w:rPr>
-        <w:t>42</w:t>
-      </w:r>
-      <w:r>
-        <w:rPr>
-          <w:rFonts w:ascii="Calibri" w:hAnsi="Calibri" w:cs="Times New Roman"/>
-          <w:noProof/>
-          <w:szCs w:val="24"/>
-        </w:rPr>
-        <w:t>(7), 779–781. doi:10.1021/ac60289a016</w:t>
+        <w:t>Wiley-VCH Verlag Gmbh</w:t>
+      </w:r>
+      <w:r>
+        <w:rPr>
+          <w:rFonts w:ascii="Calibri" w:hAnsi="Calibri" w:cs="Times New Roman"/>
+          <w:noProof/>
+          <w:szCs w:val="24"/>
+        </w:rPr>
+        <w:t>. Weinheim, Germany: Wiley-VCH Verlag GmbH. doi:10.1002/9783527613229</w:t>
       </w:r>
     </w:p>
     <w:p>
@@ -5339,7 +5502,7 @@
           <w:noProof/>
           <w:szCs w:val="24"/>
         </w:rPr>
-        <w:t xml:space="preserve">Sverjensky, D. A. (2006). Prediction of the speciation of alkaline earths adsorbed on mineral surfaces in salt solutions. </w:t>
+        <w:t xml:space="preserve">Stookey, L. L. (1970). Ferrozine---a new spectrophotometric reagent for iron. </w:t>
       </w:r>
       <w:r>
         <w:rPr>
@@ -5349,7 +5512,7 @@
           <w:noProof/>
           <w:szCs w:val="24"/>
         </w:rPr>
-        <w:t>Geochimica et Cosmochimica Acta</w:t>
+        <w:t>Analytical Chemistry</w:t>
       </w:r>
       <w:r>
         <w:rPr>
@@ -5367,15 +5530,15 @@
           <w:noProof/>
           <w:szCs w:val="24"/>
         </w:rPr>
-        <w:t>70</w:t>
-      </w:r>
-      <w:r>
-        <w:rPr>
-          <w:rFonts w:ascii="Calibri" w:hAnsi="Calibri" w:cs="Times New Roman"/>
-          <w:noProof/>
-          <w:szCs w:val="24"/>
-        </w:rPr>
-        <w:t>(10), 2427–2453. doi:10.1016/j.gca.2006.01.006</w:t>
+        <w:t>42</w:t>
+      </w:r>
+      <w:r>
+        <w:rPr>
+          <w:rFonts w:ascii="Calibri" w:hAnsi="Calibri" w:cs="Times New Roman"/>
+          <w:noProof/>
+          <w:szCs w:val="24"/>
+        </w:rPr>
+        <w:t>(7), 779–781. doi:10.1021/ac60289a016</w:t>
       </w:r>
     </w:p>
     <w:p>
@@ -5398,7 +5561,7 @@
           <w:noProof/>
           <w:szCs w:val="24"/>
         </w:rPr>
-        <w:t xml:space="preserve">Tamamura, S., Takada, T., Tomita, J., Nagao, S., Fukushi, K., &amp; Yamamoto, M. (2013). Salinity dependence of 226Ra adsorption on montmorillonite and kaolinite. </w:t>
+        <w:t xml:space="preserve">Sverjensky, D. A. (2006). Prediction of the speciation of alkaline earths adsorbed on mineral surfaces in salt solutions. </w:t>
       </w:r>
       <w:r>
         <w:rPr>
@@ -5408,7 +5571,7 @@
           <w:noProof/>
           <w:szCs w:val="24"/>
         </w:rPr>
-        <w:t>Journal of Radioanalytical and Nuclear Chemistry</w:t>
+        <w:t>Geochimica et Cosmochimica Acta</w:t>
       </w:r>
       <w:r>
         <w:rPr>
@@ -5426,15 +5589,15 @@
           <w:noProof/>
           <w:szCs w:val="24"/>
         </w:rPr>
-        <w:t>299</w:t>
-      </w:r>
-      <w:r>
-        <w:rPr>
-          <w:rFonts w:ascii="Calibri" w:hAnsi="Calibri" w:cs="Times New Roman"/>
-          <w:noProof/>
-          <w:szCs w:val="24"/>
-        </w:rPr>
-        <w:t>(1), 569–575. doi:10.1007/s10967-013-2740-3</w:t>
+        <w:t>70</w:t>
+      </w:r>
+      <w:r>
+        <w:rPr>
+          <w:rFonts w:ascii="Calibri" w:hAnsi="Calibri" w:cs="Times New Roman"/>
+          <w:noProof/>
+          <w:szCs w:val="24"/>
+        </w:rPr>
+        <w:t>(10), 2427–2453. doi:10.1016/j.gca.2006.01.006</w:t>
       </w:r>
     </w:p>
     <w:p>
@@ -5457,7 +5620,7 @@
           <w:noProof/>
           <w:szCs w:val="24"/>
         </w:rPr>
-        <w:t xml:space="preserve">Warner, N. R., Christie, C. a., Jackson, R. B., &amp; Vengosh, A. (2013). Impacts of shale gas wastewater disposal on water quality in Western Pennsylvania. </w:t>
+        <w:t xml:space="preserve">Tamamura, S., Takada, T., Tomita, J., Nagao, S., Fukushi, K., &amp; Yamamoto, M. (2013). Salinity dependence of 226Ra adsorption on montmorillonite and kaolinite. </w:t>
       </w:r>
       <w:r>
         <w:rPr>
@@ -5467,7 +5630,7 @@
           <w:noProof/>
           <w:szCs w:val="24"/>
         </w:rPr>
-        <w:t>Environmental Science and Technology</w:t>
+        <w:t>Journal of Radioanalytical and Nuclear Chemistry</w:t>
       </w:r>
       <w:r>
         <w:rPr>
@@ -5485,15 +5648,15 @@
           <w:noProof/>
           <w:szCs w:val="24"/>
         </w:rPr>
-        <w:t>47</w:t>
-      </w:r>
-      <w:r>
-        <w:rPr>
-          <w:rFonts w:ascii="Calibri" w:hAnsi="Calibri" w:cs="Times New Roman"/>
-          <w:noProof/>
-          <w:szCs w:val="24"/>
-        </w:rPr>
-        <w:t>, 11849–11857. doi:10.1021/es402165b</w:t>
+        <w:t>299</w:t>
+      </w:r>
+      <w:r>
+        <w:rPr>
+          <w:rFonts w:ascii="Calibri" w:hAnsi="Calibri" w:cs="Times New Roman"/>
+          <w:noProof/>
+          <w:szCs w:val="24"/>
+        </w:rPr>
+        <w:t>(1), 569–575. doi:10.1007/s10967-013-2740-3</w:t>
       </w:r>
     </w:p>
     <w:p>
@@ -5516,7 +5679,7 @@
           <w:noProof/>
           <w:szCs w:val="24"/>
         </w:rPr>
-        <w:t xml:space="preserve">Wersin, P., Hochella, M. F., Persson, P., Redden, G., Leckie, J. O., &amp; Harris, D. W. (1994). Interaction between aqueous uranium (VI) and sulfide minerals: Spectroscopic evidence for sorption and reduction. </w:t>
+        <w:t xml:space="preserve">Warner, N. R., Christie, C. a., Jackson, R. B., &amp; Vengosh, A. (2013). Impacts of shale gas wastewater disposal on water quality in Western Pennsylvania. </w:t>
       </w:r>
       <w:r>
         <w:rPr>
@@ -5526,7 +5689,7 @@
           <w:noProof/>
           <w:szCs w:val="24"/>
         </w:rPr>
-        <w:t>Geochimica et Cosmochimica Acta</w:t>
+        <w:t>Environmental Science and Technology</w:t>
       </w:r>
       <w:r>
         <w:rPr>
@@ -5544,24 +5707,15 @@
           <w:noProof/>
           <w:szCs w:val="24"/>
         </w:rPr>
-        <w:t>58</w:t>
-      </w:r>
-      <w:r>
-        <w:rPr>
-          <w:rFonts w:ascii="Calibri" w:hAnsi="Calibri" w:cs="Times New Roman"/>
-          <w:noProof/>
-          <w:szCs w:val="24"/>
-        </w:rPr>
-        <w:t>(13), 2829–2843. doi:10.1016/0016-</w:t>
-      </w:r>
-      <w:r>
-        <w:rPr>
-          <w:rFonts w:ascii="Calibri" w:hAnsi="Calibri" w:cs="Times New Roman"/>
-          <w:noProof/>
-          <w:szCs w:val="24"/>
-        </w:rPr>
-        <w:lastRenderedPageBreak/>
-        <w:t>7037(94)90117-1</w:t>
+        <w:t>47</w:t>
+      </w:r>
+      <w:r>
+        <w:rPr>
+          <w:rFonts w:ascii="Calibri" w:hAnsi="Calibri" w:cs="Times New Roman"/>
+          <w:noProof/>
+          <w:szCs w:val="24"/>
+        </w:rPr>
+        <w:t>, 11849–11857. doi:10.1021/es402165b</w:t>
       </w:r>
     </w:p>
     <w:p>
@@ -5584,7 +5738,16 @@
           <w:noProof/>
           <w:szCs w:val="24"/>
         </w:rPr>
-        <w:t xml:space="preserve">Zachara, J. M., Smith, S. C., McKinley, J. P., &amp; Resch, C. T. (1993). Cadmium Sorption on Specimen and Soil Smectites in Sodium and Calcium Electrolytes. </w:t>
+        <w:t xml:space="preserve">Wersin, P., Hochella, M. F., Persson, P., Redden, G., Leckie, J. O., &amp; Harris, D. W. (1994). Interaction between aqueous uranium (VI) and sulfide minerals: Spectroscopic evidence for sorption and </w:t>
+      </w:r>
+      <w:r>
+        <w:rPr>
+          <w:rFonts w:ascii="Calibri" w:hAnsi="Calibri" w:cs="Times New Roman"/>
+          <w:noProof/>
+          <w:szCs w:val="24"/>
+        </w:rPr>
+        <w:lastRenderedPageBreak/>
+        <w:t xml:space="preserve">reduction. </w:t>
       </w:r>
       <w:r>
         <w:rPr>
@@ -5594,7 +5757,7 @@
           <w:noProof/>
           <w:szCs w:val="24"/>
         </w:rPr>
-        <w:t>Soil Science Society of America Journal</w:t>
+        <w:t>Geochimica et Cosmochimica Acta</w:t>
       </w:r>
       <w:r>
         <w:rPr>
@@ -5612,15 +5775,15 @@
           <w:noProof/>
           <w:szCs w:val="24"/>
         </w:rPr>
-        <w:t>57</w:t>
-      </w:r>
-      <w:r>
-        <w:rPr>
-          <w:rFonts w:ascii="Calibri" w:hAnsi="Calibri" w:cs="Times New Roman"/>
-          <w:noProof/>
-          <w:szCs w:val="24"/>
-        </w:rPr>
-        <w:t>(6), 1491. doi:10.2136/sssaj1993.03615995005700060017x</w:t>
+        <w:t>58</w:t>
+      </w:r>
+      <w:r>
+        <w:rPr>
+          <w:rFonts w:ascii="Calibri" w:hAnsi="Calibri" w:cs="Times New Roman"/>
+          <w:noProof/>
+          <w:szCs w:val="24"/>
+        </w:rPr>
+        <w:t>(13), 2829–2843. doi:10.1016/0016-7037(94)90117-1</w:t>
       </w:r>
     </w:p>
     <w:p>
@@ -5643,7 +5806,7 @@
           <w:noProof/>
           <w:szCs w:val="24"/>
         </w:rPr>
-        <w:t xml:space="preserve">Zhang, P. C., Brady, P. V., Arthur, S. E., Zhou, W. Q., Sawyer, D., &amp; Hesterberg, D. A. (2001). Adsorption of barium(II) on montmorillonite: An EXAFS study. </w:t>
+        <w:t xml:space="preserve">Zachara, J. M., Smith, S. C., McKinley, J. P., &amp; Resch, C. T. (1993). Cadmium Sorption on Specimen and Soil Smectites in Sodium and Calcium Electrolytes. </w:t>
       </w:r>
       <w:r>
         <w:rPr>
@@ -5653,7 +5816,7 @@
           <w:noProof/>
           <w:szCs w:val="24"/>
         </w:rPr>
-        <w:t>Colloids and Surfaces A: Physicochemical and Engineering Aspects</w:t>
+        <w:t>Soil Science Society of America Journal</w:t>
       </w:r>
       <w:r>
         <w:rPr>
@@ -5671,15 +5834,15 @@
           <w:noProof/>
           <w:szCs w:val="24"/>
         </w:rPr>
-        <w:t>190</w:t>
-      </w:r>
-      <w:r>
-        <w:rPr>
-          <w:rFonts w:ascii="Calibri" w:hAnsi="Calibri" w:cs="Times New Roman"/>
-          <w:noProof/>
-          <w:szCs w:val="24"/>
-        </w:rPr>
-        <w:t>(3), 239–249. doi:10.1016/S0927-7757(01)00592-1</w:t>
+        <w:t>57</w:t>
+      </w:r>
+      <w:r>
+        <w:rPr>
+          <w:rFonts w:ascii="Calibri" w:hAnsi="Calibri" w:cs="Times New Roman"/>
+          <w:noProof/>
+          <w:szCs w:val="24"/>
+        </w:rPr>
+        <w:t>(6), 1491. doi:10.2136/sssaj1993.03615995005700060017x</w:t>
       </w:r>
     </w:p>
     <w:p>
@@ -5691,17 +5854,18 @@
         <w:spacing w:line="240" w:lineRule="auto"/>
         <w:ind w:left="480" w:hanging="480"/>
         <w:rPr>
-          <w:rFonts w:ascii="Calibri" w:hAnsi="Calibri"/>
-          <w:noProof/>
-        </w:rPr>
-      </w:pPr>
-      <w:r>
-        <w:rPr>
-          <w:rFonts w:ascii="Calibri" w:hAnsi="Calibri" w:cs="Times New Roman"/>
-          <w:noProof/>
-          <w:szCs w:val="24"/>
-        </w:rPr>
-        <w:t xml:space="preserve">Zhang, T., Gregory, K., Hammack, R. W., &amp; Vidic, R. D. (2014). Co-precipitation of radium with barium and strontium sulfate and its impact on the fate of radium during treatment of produced water from unconventional gas extraction. </w:t>
+          <w:rFonts w:ascii="Calibri" w:hAnsi="Calibri" w:cs="Times New Roman"/>
+          <w:noProof/>
+          <w:szCs w:val="24"/>
+        </w:rPr>
+      </w:pPr>
+      <w:r>
+        <w:rPr>
+          <w:rFonts w:ascii="Calibri" w:hAnsi="Calibri" w:cs="Times New Roman"/>
+          <w:noProof/>
+          <w:szCs w:val="24"/>
+        </w:rPr>
+        <w:t xml:space="preserve">Zhang, P. C., Brady, P. V., Arthur, S. E., Zhou, W. Q., Sawyer, D., &amp; Hesterberg, D. A. (2001). Adsorption of barium(II) on montmorillonite: An EXAFS study. </w:t>
       </w:r>
       <w:r>
         <w:rPr>
@@ -5711,7 +5875,7 @@
           <w:noProof/>
           <w:szCs w:val="24"/>
         </w:rPr>
-        <w:t>Environmental Science and Technology</w:t>
+        <w:t>Colloids and Surfaces A: Physicochemical and Engineering Aspects</w:t>
       </w:r>
       <w:r>
         <w:rPr>
@@ -5729,15 +5893,15 @@
           <w:noProof/>
           <w:szCs w:val="24"/>
         </w:rPr>
-        <w:t>48</w:t>
-      </w:r>
-      <w:r>
-        <w:rPr>
-          <w:rFonts w:ascii="Calibri" w:hAnsi="Calibri" w:cs="Times New Roman"/>
-          <w:noProof/>
-          <w:szCs w:val="24"/>
-        </w:rPr>
-        <w:t>(8), 4596–4603. doi:10.1021/es405168b</w:t>
+        <w:t>190</w:t>
+      </w:r>
+      <w:r>
+        <w:rPr>
+          <w:rFonts w:ascii="Calibri" w:hAnsi="Calibri" w:cs="Times New Roman"/>
+          <w:noProof/>
+          <w:szCs w:val="24"/>
+        </w:rPr>
+        <w:t>(3), 239–249. doi:10.1016/S0927-7757(01)00592-1</w:t>
       </w:r>
     </w:p>
     <w:p>
@@ -5748,14 +5912,54 @@
         <w:adjustRightInd w:val="0"/>
         <w:spacing w:line="240" w:lineRule="auto"/>
         <w:ind w:left="480" w:hanging="480"/>
-      </w:pPr>
-      <w:r>
-        <w:fldChar w:fldCharType="end"/>
-      </w:r>
-    </w:p>
-    <w:p>
-      <w:r>
-        <w:br w:type="page"/>
+        <w:rPr>
+          <w:rFonts w:ascii="Calibri" w:hAnsi="Calibri"/>
+          <w:noProof/>
+        </w:rPr>
+      </w:pPr>
+      <w:r>
+        <w:rPr>
+          <w:rFonts w:ascii="Calibri" w:hAnsi="Calibri" w:cs="Times New Roman"/>
+          <w:noProof/>
+          <w:szCs w:val="24"/>
+        </w:rPr>
+        <w:t xml:space="preserve">Zhang, T., Gregory, K., Hammack, R. W., &amp; Vidic, R. D. (2014). Co-precipitation of radium with barium and strontium sulfate and its impact on the fate of radium during treatment of produced water from unconventional gas extraction. </w:t>
+      </w:r>
+      <w:r>
+        <w:rPr>
+          <w:rFonts w:ascii="Calibri" w:hAnsi="Calibri" w:cs="Times New Roman"/>
+          <w:i/>
+          <w:iCs/>
+          <w:noProof/>
+          <w:szCs w:val="24"/>
+        </w:rPr>
+        <w:t>Environmental Science and Technology</w:t>
+      </w:r>
+      <w:r>
+        <w:rPr>
+          <w:rFonts w:ascii="Calibri" w:hAnsi="Calibri" w:cs="Times New Roman"/>
+          <w:noProof/>
+          <w:szCs w:val="24"/>
+        </w:rPr>
+        <w:t xml:space="preserve">, </w:t>
+      </w:r>
+      <w:r>
+        <w:rPr>
+          <w:rFonts w:ascii="Calibri" w:hAnsi="Calibri" w:cs="Times New Roman"/>
+          <w:i/>
+          <w:iCs/>
+          <w:noProof/>
+          <w:szCs w:val="24"/>
+        </w:rPr>
+        <w:t>48</w:t>
+      </w:r>
+      <w:r>
+        <w:rPr>
+          <w:rFonts w:ascii="Calibri" w:hAnsi="Calibri" w:cs="Times New Roman"/>
+          <w:noProof/>
+          <w:szCs w:val="24"/>
+        </w:rPr>
+        <w:t>(8), 4596–4603. doi:10.1021/es405168b</w:t>
       </w:r>
     </w:p>
     <w:p>
@@ -5767,8 +5971,24 @@
         <w:spacing w:line="240" w:lineRule="auto"/>
         <w:ind w:left="480" w:hanging="480"/>
       </w:pPr>
-      <w:bookmarkStart w:id="5" w:name="_GoBack"/>
-      <w:bookmarkEnd w:id="5"/>
+      <w:r>
+        <w:fldChar w:fldCharType="end"/>
+      </w:r>
+    </w:p>
+    <w:p>
+      <w:r>
+        <w:br w:type="page"/>
+      </w:r>
+    </w:p>
+    <w:p>
+      <w:pPr>
+        <w:widowControl w:val="0"/>
+        <w:autoSpaceDE w:val="0"/>
+        <w:autoSpaceDN w:val="0"/>
+        <w:adjustRightInd w:val="0"/>
+        <w:spacing w:line="240" w:lineRule="auto"/>
+        <w:ind w:left="480" w:hanging="480"/>
+      </w:pPr>
     </w:p>
     <w:p>
       <w:r>
@@ -5783,7 +6003,7 @@
       <w:r>
         <w:t xml:space="preserve"> </w:t>
       </w:r>
-      <w:commentRangeStart w:id="6"/>
+      <w:commentRangeStart w:id="7"/>
       <w:r>
         <w:t xml:space="preserve">Reaction </w:t>
       </w:r>
@@ -5795,12 +6015,12 @@
       <w:r>
         <w:t xml:space="preserve"> and Associated log K</w:t>
       </w:r>
-      <w:commentRangeEnd w:id="6"/>
+      <w:commentRangeEnd w:id="7"/>
       <w:r>
         <w:rPr>
           <w:rStyle w:val="CommentReference"/>
         </w:rPr>
-        <w:commentReference w:id="6"/>
+        <w:commentReference w:id="7"/>
       </w:r>
     </w:p>
     <w:p>
@@ -6069,7 +6289,7 @@
       <w:r>
         <w:tab/>
       </w:r>
-      <w:commentRangeStart w:id="7"/>
+      <w:commentRangeStart w:id="8"/>
       <w:r>
         <w:t>log K = 4.8</w:t>
       </w:r>
@@ -6175,12 +6395,12 @@
       <w:r>
         <w:fldChar w:fldCharType="end"/>
       </w:r>
-      <w:commentRangeEnd w:id="7"/>
+      <w:commentRangeEnd w:id="8"/>
       <w:r>
         <w:rPr>
           <w:rStyle w:val="CommentReference"/>
         </w:rPr>
-        <w:commentReference w:id="7"/>
+        <w:commentReference w:id="8"/>
       </w:r>
     </w:p>
     <w:p>
@@ -6654,7 +6874,10 @@
     <w:p/>
     <w:p>
       <w:r>
-        <w:t xml:space="preserve">Table 2: Fitted </w:t>
+        <w:t>Table 1</w:t>
+      </w:r>
+      <w:r>
+        <w:t xml:space="preserve">: Fitted </w:t>
       </w:r>
       <w:proofErr w:type="spellStart"/>
       <w:proofErr w:type="gramStart"/>
@@ -7802,7 +8025,10 @@
         <w:t>th</w:t>
       </w:r>
       <w:r>
-        <w:t>, will wait until then to write this section.</w:t>
+        <w:t xml:space="preserve">, will wait until then to </w:t>
+      </w:r>
+      <w:r>
+        <w:t>write the kinetics section</w:t>
       </w:r>
     </w:p>
   </w:comment>
@@ -7819,7 +8045,7 @@
       </w:r>
     </w:p>
   </w:comment>
-  <w:comment w:id="6" w:author="Michael Chen" w:date="2016-05-26T10:51:00Z" w:initials="MC">
+  <w:comment w:id="5" w:author="Michael Chen" w:date="2016-06-19T16:13:00Z" w:initials="MC">
     <w:p>
       <w:pPr>
         <w:pStyle w:val="CommentText"/>
@@ -7831,6 +8057,30 @@
         <w:annotationRef/>
       </w:r>
       <w:r>
+        <w:t xml:space="preserve">May want to revisit this, given there’s a decent amount of data with a </w:t>
+      </w:r>
+      <w:proofErr w:type="spellStart"/>
+      <w:r>
+        <w:t>tetradentate</w:t>
+      </w:r>
+      <w:proofErr w:type="spellEnd"/>
+      <w:r>
+        <w:t xml:space="preserve"> formulation</w:t>
+      </w:r>
+    </w:p>
+  </w:comment>
+  <w:comment w:id="7" w:author="Michael Chen" w:date="2016-05-26T10:51:00Z" w:initials="MC">
+    <w:p>
+      <w:pPr>
+        <w:pStyle w:val="CommentText"/>
+      </w:pPr>
+      <w:r>
+        <w:rPr>
+          <w:rStyle w:val="CommentReference"/>
+        </w:rPr>
+        <w:annotationRef/>
+      </w:r>
+      <w:r>
         <w:t xml:space="preserve">Will also include site densities, just leaving it until we have a full data set/can format it in </w:t>
       </w:r>
       <w:proofErr w:type="spellStart"/>
@@ -7840,7 +8090,7 @@
       <w:proofErr w:type="spellEnd"/>
     </w:p>
   </w:comment>
-  <w:comment w:id="7" w:author="machen" w:date="2016-05-29T14:03:00Z" w:initials="m">
+  <w:comment w:id="8" w:author="machen" w:date="2016-05-29T14:03:00Z" w:initials="m">
     <w:p>
       <w:pPr>
         <w:pStyle w:val="CommentText"/>
@@ -7882,6 +8132,7 @@
   <w15:commentEx w15:paraId="733D1E48" w15:done="0"/>
   <w15:commentEx w15:paraId="10F79DEB" w15:done="0"/>
   <w15:commentEx w15:paraId="19F80E01" w15:done="0"/>
+  <w15:commentEx w15:paraId="1A5E88E7" w15:done="0"/>
   <w15:commentEx w15:paraId="53B2C709" w15:done="0"/>
   <w15:commentEx w15:paraId="16CC6303" w15:done="0"/>
 </w15:commentsEx>
@@ -9259,7 +9510,7 @@
 </file>
 
 <file path=customXml/itemProps1.xml><?xml version="1.0" encoding="utf-8"?>
-<ds:datastoreItem xmlns:ds="http://schemas.openxmlformats.org/officeDocument/2006/customXml" ds:itemID="{9B481EFA-D0B1-470B-80A3-8C9E3AD565E1}">
+<ds:datastoreItem xmlns:ds="http://schemas.openxmlformats.org/officeDocument/2006/customXml" ds:itemID="{FA6838E8-AF0E-4EAB-A040-B759AF2BEE13}">
   <ds:schemaRefs>
     <ds:schemaRef ds:uri="http://schemas.openxmlformats.org/officeDocument/2006/bibliography"/>
   </ds:schemaRefs>

</xml_diff>

<commit_message>
Added extra model discussion
</commit_message>
<xml_diff>
--- a/Manuscript/Radium Sorption Manuscript D-1.docx
+++ b/Manuscript/Radium Sorption Manuscript D-1.docx
@@ -91,15 +91,7 @@
         <w:t>has recently raised some concerns due to the elevated presence of radium in produced waters, with concentrations in exce</w:t>
       </w:r>
       <w:r>
-        <w:t xml:space="preserve">ss of 120 </w:t>
-      </w:r>
-      <w:proofErr w:type="spellStart"/>
-      <w:r>
-        <w:t>Bq</w:t>
-      </w:r>
-      <w:proofErr w:type="spellEnd"/>
-      <w:r>
-        <w:t>/L</w:t>
+        <w:t>ss of 120 Bq/L</w:t>
       </w:r>
       <w:r>
         <w:t xml:space="preserve"> </w:t>
@@ -433,13 +425,8 @@
         <w:t xml:space="preserve">distribution </w:t>
       </w:r>
       <w:r>
-        <w:t xml:space="preserve">coefficients, </w:t>
-      </w:r>
-      <w:proofErr w:type="spellStart"/>
-      <w:r>
-        <w:t>Kd</w:t>
-      </w:r>
-      <w:proofErr w:type="spellEnd"/>
+        <w:t>coefficients, Kd</w:t>
+      </w:r>
       <w:r>
         <w:t>, finding that iron and manganese oxides dominate radium retention</w:t>
       </w:r>
@@ -489,11 +476,7 @@
         <w:t>As an example, a</w:t>
       </w:r>
       <w:r>
-        <w:t xml:space="preserve"> compilation of radium isotope </w:t>
-      </w:r>
-      <w:proofErr w:type="spellStart"/>
-      <w:r>
-        <w:t>K</w:t>
+        <w:t xml:space="preserve"> compilation of radium isotope K</w:t>
       </w:r>
       <w:r>
         <w:rPr>
@@ -501,13 +484,8 @@
         </w:rPr>
         <w:t>d</w:t>
       </w:r>
-      <w:proofErr w:type="spellEnd"/>
-      <w:r>
-        <w:t xml:space="preserve"> values saw significant variations in </w:t>
-      </w:r>
-      <w:proofErr w:type="spellStart"/>
-      <w:r>
-        <w:t>K</w:t>
+      <w:r>
+        <w:t xml:space="preserve"> values saw significant variations in K</w:t>
       </w:r>
       <w:r>
         <w:rPr>
@@ -515,7 +493,6 @@
         </w:rPr>
         <w:t>d</w:t>
       </w:r>
-      <w:proofErr w:type="spellEnd"/>
       <w:r>
         <w:t xml:space="preserve"> for similar systems, even when only a synthetic iron oxide was considered</w:t>
       </w:r>
@@ -553,23 +530,7 @@
         <w:t>ore recent work has modeled</w:t>
       </w:r>
       <w:r>
-        <w:t xml:space="preserve"> data from radium sorption to </w:t>
-      </w:r>
-      <w:proofErr w:type="spellStart"/>
-      <w:r>
-        <w:t>ferrihydrite</w:t>
-      </w:r>
-      <w:proofErr w:type="spellEnd"/>
-      <w:r>
-        <w:t xml:space="preserve"> and goethite using a </w:t>
-      </w:r>
-      <w:proofErr w:type="spellStart"/>
-      <w:r>
-        <w:t>tetradentate</w:t>
-      </w:r>
-      <w:proofErr w:type="spellEnd"/>
-      <w:r>
-        <w:t xml:space="preserve"> binding site surface complexation model</w:t>
+        <w:t xml:space="preserve"> data from radium sorption to ferrihydrite and goethite using a tetradentate binding site surface complexation model</w:t>
       </w:r>
       <w:r>
         <w:t xml:space="preserve"> with good success</w:t>
@@ -653,15 +614,7 @@
         <w:fldChar w:fldCharType="end"/>
       </w:r>
       <w:r>
-        <w:t xml:space="preserve">. Lastly, there is very little data examining the sorption of radium to reduced minerals that form during natural cycling of certain </w:t>
-      </w:r>
-      <w:proofErr w:type="spellStart"/>
-      <w:r>
-        <w:t>groundwaters</w:t>
-      </w:r>
-      <w:proofErr w:type="spellEnd"/>
-      <w:r>
-        <w:t>. Understanding the full suite of minerals controlling radium transport will be key in predicting its behavior.</w:t>
+        <w:t>. Lastly, there is very little data examining the sorption of radium to reduced minerals that form during natural cycling of certain groundwaters. Understanding the full suite of minerals controlling radium transport will be key in predicting its behavior.</w:t>
       </w:r>
     </w:p>
     <w:p>
@@ -712,15 +665,7 @@
         <w:fldChar w:fldCharType="end"/>
       </w:r>
       <w:r>
-        <w:t xml:space="preserve">. Barium has been used to remove radium from produced waters from hydraulic fracturing, as the chemicals will </w:t>
-      </w:r>
-      <w:proofErr w:type="spellStart"/>
-      <w:r>
-        <w:t>coprecipitate</w:t>
-      </w:r>
-      <w:proofErr w:type="spellEnd"/>
-      <w:r>
-        <w:t xml:space="preserve"> in the presence of sulfate, and have relatively similar solubility products </w:t>
+        <w:t xml:space="preserve">. Barium has been used to remove radium from produced waters from hydraulic fracturing, as the chemicals will coprecipitate in the presence of sulfate, and have relatively similar solubility products </w:t>
       </w:r>
       <w:r>
         <w:fldChar w:fldCharType="begin" w:fldLock="1"/>
@@ -741,15 +686,7 @@
         <w:fldChar w:fldCharType="end"/>
       </w:r>
       <w:r>
-        <w:t xml:space="preserve">, suggesting this can be a valid approach, particularly when attempting experiments requiring a high loading of sorbate. Previous work compared radium and barium sorption for similar experimental conditions (though significantly higher barium loading), finding some similarities for </w:t>
-      </w:r>
-      <w:proofErr w:type="spellStart"/>
-      <w:r>
-        <w:t>ferrihydrite</w:t>
-      </w:r>
-      <w:proofErr w:type="spellEnd"/>
-      <w:r>
-        <w:t xml:space="preserve">, but some differences for goethite. Another study compared radium and barium uptake of carbonate minerals, also finding distinct differences in sorption behavior </w:t>
+        <w:t xml:space="preserve">, suggesting this can be a valid approach, particularly when attempting experiments requiring a high loading of sorbate. Previous work compared radium and barium sorption for similar experimental conditions (though significantly higher barium loading), finding some similarities for ferrihydrite, but some differences for goethite. Another study compared radium and barium uptake of carbonate minerals, also finding distinct differences in sorption behavior </w:t>
       </w:r>
       <w:r>
         <w:fldChar w:fldCharType="begin" w:fldLock="1"/>
@@ -816,15 +753,7 @@
         <w:t>ly found in many aquifers</w:t>
       </w:r>
       <w:r>
-        <w:t xml:space="preserve">. In this study, we first compare sorption of radium to </w:t>
-      </w:r>
-      <w:proofErr w:type="spellStart"/>
-      <w:r>
-        <w:t>ferrihydrite</w:t>
-      </w:r>
-      <w:proofErr w:type="spellEnd"/>
-      <w:r>
-        <w:t>, goethite, sodium montmorillonite, and pyrite with a low salinity background solution, and then model that sorption through simple surface complexation models. The results show that pH plays a crucial role in determining sorption extent, and that while iron oxides do show extensive sorption</w:t>
+        <w:t>. In this study, we first compare sorption of radium to ferrihydrite, goethite, sodium montmorillonite, and pyrite with a low salinity background solution, and then model that sorption through simple surface complexation models. The results show that pH plays a crucial role in determining sorption extent, and that while iron oxides do show extensive sorption</w:t>
       </w:r>
       <w:r>
         <w:t xml:space="preserve"> under certain conditions</w:t>
@@ -862,15 +791,7 @@
         <w:t xml:space="preserve"> Radium-226 stock was provided by the MIT Environmental, Health, and Safety office, and acidified </w:t>
       </w:r>
       <w:r>
-        <w:t xml:space="preserve">to 3% using </w:t>
-      </w:r>
-      <w:proofErr w:type="spellStart"/>
-      <w:r>
-        <w:t>HCl</w:t>
-      </w:r>
-      <w:proofErr w:type="spellEnd"/>
-      <w:r>
-        <w:t>.</w:t>
+        <w:t>to 3% using HCl.</w:t>
       </w:r>
     </w:p>
     <w:p>
@@ -889,15 +810,7 @@
         <w:tab/>
       </w:r>
       <w:r>
-        <w:t xml:space="preserve">Both </w:t>
-      </w:r>
-      <w:proofErr w:type="spellStart"/>
-      <w:r>
-        <w:t>ferrihydrite</w:t>
-      </w:r>
-      <w:proofErr w:type="spellEnd"/>
-      <w:r>
-        <w:t xml:space="preserve"> and goethite minerals were prepared using standard methods </w:t>
+        <w:t xml:space="preserve">Both ferrihydrite and goethite minerals were prepared using standard methods </w:t>
       </w:r>
       <w:r>
         <w:fldChar w:fldCharType="begin" w:fldLock="1"/>
@@ -918,23 +831,7 @@
         <w:fldChar w:fldCharType="end"/>
       </w:r>
       <w:r>
-        <w:t xml:space="preserve">. Briefly, </w:t>
-      </w:r>
-      <w:proofErr w:type="spellStart"/>
-      <w:r>
-        <w:t>ferrihydrite</w:t>
-      </w:r>
-      <w:proofErr w:type="spellEnd"/>
-      <w:r>
-        <w:t xml:space="preserve"> was precipitated by dissolving </w:t>
-      </w:r>
-      <w:proofErr w:type="gramStart"/>
-      <w:r>
-        <w:t>Fe(</w:t>
-      </w:r>
-      <w:proofErr w:type="gramEnd"/>
-      <w:r>
-        <w:t>III)Cl</w:t>
+        <w:t>. Briefly, ferrihydrite was precipitated by dissolving Fe(III)Cl</w:t>
       </w:r>
       <w:r>
         <w:rPr>
@@ -955,23 +852,7 @@
         <w:t xml:space="preserve"> iron content of</w:t>
       </w:r>
       <w:r>
-        <w:t xml:space="preserve"> prepared </w:t>
-      </w:r>
-      <w:proofErr w:type="spellStart"/>
-      <w:r>
-        <w:t>ferrhydrite</w:t>
-      </w:r>
-      <w:proofErr w:type="spellEnd"/>
-      <w:r>
-        <w:t xml:space="preserve"> slurry was characterized using the </w:t>
-      </w:r>
-      <w:proofErr w:type="spellStart"/>
-      <w:r>
-        <w:t>ferrozine</w:t>
-      </w:r>
-      <w:proofErr w:type="spellEnd"/>
-      <w:r>
-        <w:t xml:space="preserve"> method </w:t>
+        <w:t xml:space="preserve"> prepared ferrhydrite slurry was characterized using the ferrozine method </w:t>
       </w:r>
       <w:r>
         <w:fldChar w:fldCharType="begin" w:fldLock="1"/>
@@ -998,15 +879,7 @@
         <w:t xml:space="preserve"> initially</w:t>
       </w:r>
       <w:r>
-        <w:t xml:space="preserve"> O2 free solution of </w:t>
-      </w:r>
-      <w:proofErr w:type="gramStart"/>
-      <w:r>
-        <w:t>Fe(</w:t>
-      </w:r>
-      <w:proofErr w:type="gramEnd"/>
-      <w:r>
-        <w:t>II)Cl2 and bicarbonate using air over the course of 2 days. The resulting mineral was centrifuged and washed to remove background electrolyte, and then dried for 2 hours at 70 C. Both iron minerals were characterized using x-ray diffraction to confirm their composition.</w:t>
+        <w:t xml:space="preserve"> O2 free solution of Fe(II)Cl2 and bicarbonate using air over the course of 2 days. The resulting mineral was centrifuged and washed to remove background electrolyte, and then dried for 2 hours at 70 C. Both iron minerals were characterized using x-ray diffraction to confirm their composition.</w:t>
       </w:r>
     </w:p>
     <w:p>
@@ -1021,15 +894,7 @@
         <w:t xml:space="preserve"> (clays.org)</w:t>
       </w:r>
       <w:r>
-        <w:t xml:space="preserve">. The clay was dispersed with 1 M </w:t>
-      </w:r>
-      <w:proofErr w:type="spellStart"/>
-      <w:r>
-        <w:t>NaCl</w:t>
-      </w:r>
-      <w:proofErr w:type="spellEnd"/>
-      <w:r>
-        <w:t>, and the &lt;0.2 um clay fraction siphoned off after successive washes with DI water. The siphoned clay particles were then treated with a 1 M Sodium Acetate solution, set to pH 5 using glacial acetic acid, which removed the</w:t>
+        <w:t>. The clay was dispersed with 1 M NaCl, and the &lt;0.2 um clay fraction siphoned off after successive washes with DI water. The siphoned clay particles were then treated with a 1 M Sodium Acetate solution, set to pH 5 using glacial acetic acid, which removed the</w:t>
       </w:r>
       <w:commentRangeStart w:id="0"/>
       <w:r>
@@ -1087,15 +952,7 @@
         <w:t xml:space="preserve"> ground using mortar and pestle, and then the 45-250 um size fraction were sieved out. The pyrite was placed into an anaerobic glove bag, with a 5% hydrogen and 95% hydrogen atmosphere. </w:t>
       </w:r>
       <w:r>
-        <w:t xml:space="preserve">Once in the glove bag, the pyrite was washed in 6 N </w:t>
-      </w:r>
-      <w:proofErr w:type="spellStart"/>
-      <w:r>
-        <w:t>HCl</w:t>
-      </w:r>
-      <w:proofErr w:type="spellEnd"/>
-      <w:r>
-        <w:t xml:space="preserve"> overnight to remove any iron oxide coatings, and then washed with DI water</w:t>
+        <w:t>Once in the glove bag, the pyrite was washed in 6 N HCl overnight to remove any iron oxide coatings, and then washed with DI water</w:t>
       </w:r>
       <w:r>
         <w:t xml:space="preserve"> to remove the remaining acid</w:t>
@@ -1104,13 +961,8 @@
         <w:t xml:space="preserve">. Lastly, the pyrite was allowed to </w:t>
       </w:r>
       <w:r>
-        <w:t xml:space="preserve">air dry in the anaerobic glove bag with a </w:t>
-      </w:r>
-      <w:proofErr w:type="spellStart"/>
-      <w:r>
-        <w:t>dessicant</w:t>
-      </w:r>
-      <w:proofErr w:type="spellEnd"/>
+        <w:t>air dry in the anaerobic glove bag with a dessicant</w:t>
+      </w:r>
       <w:r>
         <w:t xml:space="preserve">. </w:t>
       </w:r>
@@ -1138,31 +990,7 @@
         <w:ind w:firstLine="720"/>
       </w:pPr>
       <w:r>
-        <w:t xml:space="preserve">200 mL serum vials were filled with 100 mL of 10 </w:t>
-      </w:r>
-      <w:proofErr w:type="spellStart"/>
-      <w:r>
-        <w:t>mM</w:t>
-      </w:r>
-      <w:proofErr w:type="spellEnd"/>
-      <w:r>
-        <w:t xml:space="preserve"> </w:t>
-      </w:r>
-      <w:proofErr w:type="spellStart"/>
-      <w:r>
-        <w:t>NaCl</w:t>
-      </w:r>
-      <w:proofErr w:type="spellEnd"/>
-      <w:r>
-        <w:t xml:space="preserve"> stock solution, 30 mg of one mineral (except for the case of pyrite, where 40 mg was used), and 5-270 </w:t>
-      </w:r>
-      <w:proofErr w:type="spellStart"/>
-      <w:r>
-        <w:t>Bq</w:t>
-      </w:r>
-      <w:proofErr w:type="spellEnd"/>
-      <w:r>
-        <w:t xml:space="preserve"> of Radium-226 Stock</w:t>
+        <w:t>200 mL serum vials were filled with 100 mL of 10 mM NaCl stock solution, 30 mg of one mineral (except for the case of pyrite, where 40 mg was used), and 5-270 Bq of Radium-226 Stock</w:t>
       </w:r>
       <w:r>
         <w:t>. Experiments using pyrite were performed in an anaerobic glove bag</w:t>
@@ -1177,15 +1005,7 @@
         <w:t>titrated</w:t>
       </w:r>
       <w:r>
-        <w:t xml:space="preserve"> to 3</w:t>
-      </w:r>
-      <w:proofErr w:type="gramStart"/>
-      <w:r>
-        <w:t>,5,7</w:t>
-      </w:r>
-      <w:proofErr w:type="gramEnd"/>
-      <w:r>
-        <w:t xml:space="preserve"> or 9 +/- 0.05, and then the bottle was sealed with a butyl stopper. Bottles were shaken for 24 hours, and then the pH was checked and re-titrated to the desired value.</w:t>
+        <w:t xml:space="preserve"> to 3,5,7 or 9 +/- 0.05, and then the bottle was sealed with a butyl stopper. Bottles were shaken for 24 hours, and then the pH was checked and re-titrated to the desired value.</w:t>
       </w:r>
       <w:r>
         <w:t xml:space="preserve"> Previous work has established that this is sufficient time for sorption equilibrium to iron surfaces </w:t>
@@ -1238,23 +1058,7 @@
         <w:t>titration process repeated.</w:t>
       </w:r>
       <w:r>
-        <w:t xml:space="preserve"> </w:t>
-      </w:r>
-      <w:proofErr w:type="spellStart"/>
-      <w:r>
-        <w:t>HCl</w:t>
-      </w:r>
-      <w:proofErr w:type="spellEnd"/>
-      <w:r>
-        <w:t xml:space="preserve"> and </w:t>
-      </w:r>
-      <w:proofErr w:type="spellStart"/>
-      <w:r>
-        <w:t>NaOH</w:t>
-      </w:r>
-      <w:proofErr w:type="spellEnd"/>
-      <w:r>
-        <w:t xml:space="preserve"> at high concentrations were used</w:t>
+        <w:t xml:space="preserve"> HCl and NaOH at high concentrations were used</w:t>
       </w:r>
       <w:r>
         <w:t xml:space="preserve"> for all titrations</w:t>
@@ -1272,15 +1076,7 @@
         <w:t>2</w:t>
       </w:r>
       <w:r>
-        <w:t xml:space="preserve"> um </w:t>
-      </w:r>
-      <w:proofErr w:type="spellStart"/>
-      <w:r>
-        <w:t>polyethersulfone</w:t>
-      </w:r>
-      <w:proofErr w:type="spellEnd"/>
-      <w:r>
-        <w:t xml:space="preserve"> filter</w:t>
+        <w:t xml:space="preserve"> um polyethersulfone filter</w:t>
       </w:r>
       <w:r>
         <w:t>s</w:t>
@@ -1321,15 +1117,7 @@
       </w:pPr>
       <w:r>
         <w:tab/>
-        <w:t xml:space="preserve">Solutions of radium were quantified using scintillation counting techniques. 10 mL of sample (5 mL of Sodium montmorillonite supernatant due to filtration difficulty) were mixed with 10 mL of </w:t>
-      </w:r>
-      <w:proofErr w:type="spellStart"/>
-      <w:r>
-        <w:t>Ultima</w:t>
-      </w:r>
-      <w:proofErr w:type="spellEnd"/>
-      <w:r>
-        <w:t xml:space="preserve"> Gold XR (Perkin Elmer) and sealed for 30 days to allow radium-226 to reach a transient equilibrium with its daughter products. The equilibrated samples were then counted using a Beckman Coulter </w:t>
+        <w:t xml:space="preserve">Solutions of radium were quantified using scintillation counting techniques. 10 mL of sample (5 mL of Sodium montmorillonite supernatant due to filtration difficulty) were mixed with 10 mL of Ultima Gold XR (Perkin Elmer) and sealed for 30 days to allow radium-226 to reach a transient equilibrium with its daughter products. The equilibrated samples were then counted using a Beckman Coulter </w:t>
       </w:r>
       <w:r>
         <w:t xml:space="preserve">LS 6500 </w:t>
@@ -1348,15 +1136,7 @@
       </w:r>
       <w:r>
         <w:lastRenderedPageBreak/>
-        <w:t xml:space="preserve">radium-226 standards to determine solution activities. Except for points involving </w:t>
-      </w:r>
-      <w:proofErr w:type="spellStart"/>
-      <w:r>
-        <w:t>ferrihydrite</w:t>
-      </w:r>
-      <w:proofErr w:type="spellEnd"/>
-      <w:r>
-        <w:t xml:space="preserve"> at pH 9, this was sufficient to determine the extent of sorption and develop isotherms.</w:t>
+        <w:t>radium-226 standards to determine solution activities. Except for points involving ferrihydrite at pH 9, this was sufficient to determine the extent of sorption and develop isotherms.</w:t>
       </w:r>
       <w:r>
         <w:t xml:space="preserve"> Background concentrations were also quantified to develop a limit of blank of 1.4 counts per second (cps). We </w:t>
@@ -1392,15 +1172,7 @@
         <w:t>Many supernatant samples</w:t>
       </w:r>
       <w:r>
-        <w:t xml:space="preserve"> using </w:t>
-      </w:r>
-      <w:proofErr w:type="spellStart"/>
-      <w:r>
-        <w:t>ferrihydrite</w:t>
-      </w:r>
-      <w:proofErr w:type="spellEnd"/>
-      <w:r>
-        <w:t xml:space="preserve"> at pH 9</w:t>
+        <w:t xml:space="preserve"> using ferrihydrite at pH 9</w:t>
       </w:r>
       <w:r>
         <w:t xml:space="preserve"> were below this defined detection limit, </w:t>
@@ -1414,13 +1186,8 @@
       <w:r>
         <w:t xml:space="preserve">filtered </w:t>
       </w:r>
-      <w:proofErr w:type="spellStart"/>
-      <w:r>
-        <w:t>ferrihydrite</w:t>
-      </w:r>
-      <w:proofErr w:type="spellEnd"/>
-      <w:r>
-        <w:t xml:space="preserve"> itself</w:t>
+      <w:r>
+        <w:t>ferrihydrite itself</w:t>
       </w:r>
       <w:r>
         <w:t xml:space="preserve"> was counted</w:t>
@@ -1456,74 +1223,34 @@
         <w:t xml:space="preserve">a Canberra multichannel analyzer </w:t>
       </w:r>
       <w:r>
-        <w:t xml:space="preserve">was calibrated using a </w:t>
-      </w:r>
-      <w:proofErr w:type="spellStart"/>
-      <w:r>
-        <w:t>multinucl</w:t>
-      </w:r>
-      <w:r>
-        <w:t>ide</w:t>
-      </w:r>
-      <w:proofErr w:type="spellEnd"/>
-      <w:r>
-        <w:t xml:space="preserve"> standard from Eckert and Ziegler (www.ezag.com)</w:t>
+        <w:t>was calibrated using a multinucl</w:t>
+      </w:r>
+      <w:r>
+        <w:t>ide standard from Eckert and Ziegler (www.ezag.com)</w:t>
       </w:r>
       <w:r>
         <w:t xml:space="preserve">. </w:t>
       </w:r>
       <w:r>
-        <w:t xml:space="preserve">Counts were determined using the Canberra Genie software, which performed peak identification, peak area summation, background subtraction, and nuclide activity calculation. Radium-226 was primarily counted through the 186 </w:t>
-      </w:r>
-      <w:proofErr w:type="spellStart"/>
-      <w:r>
-        <w:t>keV</w:t>
-      </w:r>
-      <w:proofErr w:type="spellEnd"/>
-      <w:r>
-        <w:t xml:space="preserve"> peak. </w:t>
+        <w:t xml:space="preserve">Counts were determined using the Canberra Genie software, which performed peak identification, peak area summation, background subtraction, and nuclide activity calculation. Radium-226 was primarily counted through the 186 keV peak. </w:t>
       </w:r>
       <w:r>
         <w:t>The solid samples on PES filters were simply placed in scintillation vials, and c</w:t>
       </w:r>
       <w:r>
-        <w:t xml:space="preserve">ounted directly on the counter, with the resulting counts being adjusted for </w:t>
-      </w:r>
-      <w:proofErr w:type="spellStart"/>
-      <w:r>
-        <w:t>ferr</w:t>
+        <w:t>ounted directly on the counter, with the resulting counts being adjusted for ferr</w:t>
       </w:r>
       <w:r>
         <w:t>ihydr</w:t>
       </w:r>
       <w:r>
-        <w:t>ite</w:t>
-      </w:r>
-      <w:proofErr w:type="spellEnd"/>
-      <w:r>
-        <w:t xml:space="preserve"> loss during filtration. The physical arrangement</w:t>
-      </w:r>
-      <w:r>
-        <w:t xml:space="preserve"> </w:t>
-      </w:r>
-      <w:proofErr w:type="spellStart"/>
-      <w:r>
-        <w:t>arrangement</w:t>
-      </w:r>
-      <w:proofErr w:type="spellEnd"/>
-      <w:r>
-        <w:t xml:space="preserve"> closely matches that o</w:t>
-      </w:r>
-      <w:r>
-        <w:t xml:space="preserve">f the </w:t>
-      </w:r>
-      <w:proofErr w:type="spellStart"/>
-      <w:r>
-        <w:t>multinuclide</w:t>
-      </w:r>
-      <w:proofErr w:type="spellEnd"/>
-      <w:r>
-        <w:t xml:space="preserve"> standard, so</w:t>
+        <w:t>ite loss during filtration. The physical arrangement</w:t>
+      </w:r>
+      <w:r>
+        <w:t xml:space="preserve"> arrangement closely matches that o</w:t>
+      </w:r>
+      <w:r>
+        <w:t>f the multinuclide standard, so</w:t>
       </w:r>
       <w:r>
         <w:t xml:space="preserve"> no geometry corrections were used.</w:t>
@@ -1778,23 +1505,10 @@
         <w:spacing w:line="360" w:lineRule="auto"/>
       </w:pPr>
       <w:r>
-        <w:t xml:space="preserve">The sorption isotherm results for </w:t>
-      </w:r>
-      <w:proofErr w:type="spellStart"/>
-      <w:r>
-        <w:t>ferrihydrite</w:t>
-      </w:r>
-      <w:proofErr w:type="spellEnd"/>
-      <w:r>
-        <w:t xml:space="preserve"> and goethite are plotted in figur</w:t>
-      </w:r>
-      <w:r>
-        <w:t xml:space="preserve">es 1a and 1b, respectively. The data points for each mineral and pH combination show linear behavior in the range considered, and the associated </w:t>
-      </w:r>
-      <w:proofErr w:type="spellStart"/>
-      <w:proofErr w:type="gramStart"/>
-      <w:r>
-        <w:t>K</w:t>
+        <w:t>The sorption isotherm results for ferrihydrite and goethite are plotted in figur</w:t>
+      </w:r>
+      <w:r>
+        <w:t>es 1a and 1b, respectively. The data points for each mineral and pH combination show linear behavior in the range considered, and the associated K</w:t>
       </w:r>
       <w:r>
         <w:rPr>
@@ -1802,8 +1516,6 @@
         </w:rPr>
         <w:t>d</w:t>
       </w:r>
-      <w:proofErr w:type="spellEnd"/>
-      <w:proofErr w:type="gramEnd"/>
       <w:r>
         <w:t xml:space="preserve"> values presented in table 2</w:t>
       </w:r>
@@ -1811,200 +1523,151 @@
         <w:t xml:space="preserve">. </w:t>
       </w:r>
       <w:r>
-        <w:t xml:space="preserve">This </w:t>
-      </w:r>
-      <w:proofErr w:type="spellStart"/>
-      <w:proofErr w:type="gramStart"/>
-      <w:r>
-        <w:t>K</w:t>
+        <w:t>This K</w:t>
       </w:r>
       <w:r>
         <w:rPr>
           <w:vertAlign w:val="subscript"/>
         </w:rPr>
+        <w:t xml:space="preserve">d </w:t>
+      </w:r>
+      <w:r>
+        <w:t xml:space="preserve">is calculated from the slope of the line fitted through the experimental points. </w:t>
+      </w:r>
+      <w:r>
+        <w:t>Sorption to both iron oxides show a strong dependence on pH, with ferrihydrite showing more overall sorption at a given pH compared to goethite.</w:t>
+      </w:r>
+      <w:r>
+        <w:t xml:space="preserve"> The extent of sorption increases with increasing pH for both iron oxides.</w:t>
+      </w:r>
+      <w:r>
+        <w:t xml:space="preserve"> It is w</w:t>
+      </w:r>
+      <w:r>
+        <w:t xml:space="preserve">orth noting that goethite shows limited </w:t>
+      </w:r>
+      <w:r>
+        <w:t>sorption at acidic pHs, and that ferrihydrite shows the most sorption at pH 9 compared to all of the other minerals.</w:t>
+      </w:r>
+      <w:r>
+        <w:t xml:space="preserve"> </w:t>
+      </w:r>
+    </w:p>
+    <w:p>
+      <w:pPr>
+        <w:spacing w:line="360" w:lineRule="auto"/>
+      </w:pPr>
+      <w:r>
+        <w:tab/>
+        <w:t>There is an abundance of prior work examining sorption of radium and its corresponding analogues to iron oxides such as ferrihydrite and goethite</w:t>
+      </w:r>
+      <w:r>
+        <w:t>, however</w:t>
+      </w:r>
+      <w:r>
+        <w:t xml:space="preserve"> comparison between these previous works can be difficult, due to differences in solution composition</w:t>
+      </w:r>
+      <w:r>
+        <w:t xml:space="preserve"> and solid solution ratio. </w:t>
+      </w:r>
+      <w:r>
+        <w:t>Table 1 compiles selected experimental results from the literature, using calculated K</w:t>
+      </w:r>
+      <w:r>
+        <w:rPr>
+          <w:vertAlign w:val="subscript"/>
+        </w:rPr>
         <w:t>d</w:t>
       </w:r>
-      <w:proofErr w:type="spellEnd"/>
-      <w:proofErr w:type="gramEnd"/>
+      <w:r>
+        <w:t xml:space="preserve"> values </w:t>
+      </w:r>
+      <w:r>
+        <w:t>to compare</w:t>
+      </w:r>
+      <w:r>
+        <w:t xml:space="preserve"> relative sorption extent. In some cases, it was necessary to calculate a K</w:t>
+      </w:r>
       <w:r>
         <w:rPr>
           <w:vertAlign w:val="subscript"/>
         </w:rPr>
+        <w:t>d</w:t>
+      </w:r>
+      <w:r>
+        <w:t xml:space="preserve"> value</w:t>
+      </w:r>
+      <w:r>
+        <w:t xml:space="preserve"> from the reported data</w:t>
+      </w:r>
+      <w:r>
+        <w:t>, since none was calculated</w:t>
+      </w:r>
+      <w:r>
+        <w:t xml:space="preserve"> or was calculated using a different formulation, such as a Langmuir or Freundlich style isotherm. The solid/solution ratios (solid mass divided by total solution), as well as the pH and background electrolyte are also reported.</w:t>
+      </w:r>
+    </w:p>
+    <w:p>
+      <w:pPr>
+        <w:spacing w:line="360" w:lineRule="auto"/>
+      </w:pPr>
+      <w:r>
+        <w:tab/>
+        <w:t>For ferrihydrite, surprisingly little data exists, with only two sources reporting any sort of isotherm data. The experimental results presented here match within an order of magnitude of the K</w:t>
+      </w:r>
+      <w:r>
+        <w:rPr>
+          <w:vertAlign w:val="subscript"/>
+        </w:rPr>
+        <w:t xml:space="preserve">d </w:t>
+      </w:r>
+      <w:r>
+        <w:t xml:space="preserve">values calculated in other work </w:t>
+      </w:r>
+      <w:r>
+        <w:fldChar w:fldCharType="begin" w:fldLock="1"/>
+      </w:r>
+      <w:r>
+        <w:instrText>ADDIN CSL_CITATION { "citationItems" : [ { "id" : "ITEM-1", "itemData" : { "DOI" : "10.1016/j.gca.2014.10.008", "ISSN" : "0016-7037", "author" : [ { "dropping-particle" : "", "family" : "Sajih", "given" : "M", "non-dropping-particle" : "", "parse-names" : false, "suffix" : "" }, { "dropping-particle" : "", "family" : "Bryan", "given" : "N D", "non-dropping-particle" : "", "parse-names" : false, "suffix" : "" }, { "dropping-particle" : "", "family" : "Livens", "given" : "F R", "non-dropping-particle" : "", "parse-names" : false, "suffix" : "" }, { "dropping-particle" : "", "family" : "Vaughan", "given" : "D J", "non-dropping-particle" : "", "parse-names" : false, "suffix" : "" }, { "dropping-particle" : "", "family" : "Descostes", "given" : "M", "non-dropping-particle" : "", "parse-names" : false, "suffix" : "" }, { "dropping-particle" : "", "family" : "Phrommavanh", "given" : "V", "non-dropping-particle" : "", "parse-names" : false, "suffix" : "" }, { "dropping-particle" : "", "family" : "Nos", "given" : "J", "non-dropping-particle" : "", "parse-names" : false, "suffix" : "" }, { "dropping-particle" : "", "family" : "Morris", "given" : "K", "non-dropping-particle" : "", "parse-names" : false, "suffix" : "" } ], "container-title" : "Geochimica et Cosmochimica Acta", "id" : "ITEM-1", "issued" : { "date-parts" : [ [ "2014" ] ] }, "page" : "150-163", "publisher" : "Elsevier Ltd", "title" : "Adsorption of radium and barium on goethite and ferrihydrite: A kinetic and surface complexation modelling study", "type" : "article-journal", "volume" : "146" }, "uris" : [ "http://www.mendeley.com/documents/?uuid=8b7e3294-07a1-4806-9ef6-49c0afe4e0f1" ] }, { "id" : "ITEM-2", "itemData" : { "DOI" : "10.1016/j.marchem.2013.01.008", "ISSN" : "03044203", "author" : [ { "dropping-particle" : "", "family" : "Beck", "given" : "Aaron J.", "non-dropping-particle" : "", "parse-names" : false, "suffix" : "" }, { "dropping-particle" : "", "family" : "Cochran", "given" : "Michele a.", "non-dropping-particle" : "", "parse-names" : false, "suffix" : "" } ], "container-title" : "Marine Chemistry", "id" : "ITEM-2", "issued" : { "date-parts" : [ [ "2013", "10" ] ] }, "page" : "38-48", "publisher" : "Elsevier B.V.", "title" : "Controls on solid-solution partitioning of radium in saturated marine sands", "type" : "article-journal", "volume" : "156" }, "uris" : [ "http://www.mendeley.com/documents/?uuid=433c5ed5-fe4f-49b1-8e02-0514d092d5f5" ] } ], "mendeley" : { "formattedCitation" : "(Beck &amp; Cochran, 2013; Sajih et al., 2014a)", "plainTextFormattedCitation" : "(Beck &amp; Cochran, 2013; Sajih et al., 2014a)", "previouslyFormattedCitation" : "(Beck &amp; Cochran, 2013; Sajih et al., 2014a)" }, "properties" : { "noteIndex" : 0 }, "schema" : "https://github.com/citation-style-language/schema/raw/master/csl-citation.json" }</w:instrText>
+      </w:r>
+      <w:r>
+        <w:fldChar w:fldCharType="separate"/>
+      </w:r>
+      <w:r>
+        <w:rPr>
+          <w:noProof/>
+        </w:rPr>
+        <w:t>(Beck &amp; Cochran, 2013; Sajih et al., 2014a)</w:t>
+      </w:r>
+      <w:r>
+        <w:fldChar w:fldCharType="end"/>
+      </w:r>
+      <w:r>
+        <w:t xml:space="preserve">. While the pH of these points is similar, a variety of solution conditions were used, with both other studies using significantly larger amounts of background electrolyte. </w:t>
+      </w:r>
+      <w:r>
+        <w:t>The K</w:t>
+      </w:r>
+      <w:r>
+        <w:softHyphen/>
+      </w:r>
+      <w:r>
+        <w:rPr>
+          <w:vertAlign w:val="subscript"/>
+        </w:rPr>
+        <w:t xml:space="preserve">d </w:t>
+      </w:r>
+      <w:r>
+        <w:t>found in this work is the largest of the collected data sets, but was also performed with the lowest ionic strength background solution, which matches with previous results suggesting that increased salinity will reduce radium sorption extent</w:t>
+      </w:r>
+      <w:r>
         <w:t xml:space="preserve"> </w:t>
       </w:r>
       <w:r>
-        <w:t xml:space="preserve">is calculated from the slope of the line fitted through the experimental points. </w:t>
-      </w:r>
-      <w:r>
-        <w:t xml:space="preserve">Sorption to both iron oxides show a strong dependence on pH, with </w:t>
-      </w:r>
-      <w:proofErr w:type="spellStart"/>
-      <w:r>
-        <w:t>ferrihydrite</w:t>
-      </w:r>
-      <w:proofErr w:type="spellEnd"/>
-      <w:r>
-        <w:t xml:space="preserve"> showing more overall sorption at a given pH compared to goethite.</w:t>
-      </w:r>
-      <w:r>
-        <w:t xml:space="preserve"> The extent of sorption increases with increasing pH for both iron oxides.</w:t>
-      </w:r>
-      <w:r>
-        <w:t xml:space="preserve"> It is w</w:t>
-      </w:r>
-      <w:r>
-        <w:t xml:space="preserve">orth noting that goethite shows limited </w:t>
-      </w:r>
-      <w:r>
-        <w:t xml:space="preserve">sorption at acidic </w:t>
-      </w:r>
-      <w:proofErr w:type="spellStart"/>
-      <w:proofErr w:type="gramStart"/>
-      <w:r>
-        <w:t>pHs</w:t>
-      </w:r>
-      <w:proofErr w:type="spellEnd"/>
-      <w:proofErr w:type="gramEnd"/>
-      <w:r>
-        <w:t xml:space="preserve">, and that </w:t>
-      </w:r>
-      <w:proofErr w:type="spellStart"/>
-      <w:r>
-        <w:t>ferrihydrite</w:t>
-      </w:r>
-      <w:proofErr w:type="spellEnd"/>
-      <w:r>
-        <w:t xml:space="preserve"> shows the most sorption at pH 9 compared to all of the other minerals.</w:t>
-      </w:r>
-      <w:r>
-        <w:t xml:space="preserve"> </w:t>
-      </w:r>
-    </w:p>
-    <w:p>
-      <w:pPr>
-        <w:spacing w:line="360" w:lineRule="auto"/>
-      </w:pPr>
-      <w:r>
-        <w:tab/>
-        <w:t xml:space="preserve">There is an abundance of prior work examining sorption of radium and its corresponding analogues to iron oxides such as </w:t>
-      </w:r>
-      <w:proofErr w:type="spellStart"/>
-      <w:r>
-        <w:t>ferrihydrite</w:t>
-      </w:r>
-      <w:proofErr w:type="spellEnd"/>
-      <w:r>
-        <w:t xml:space="preserve"> and goethite</w:t>
-      </w:r>
-      <w:r>
-        <w:t>, however</w:t>
-      </w:r>
-      <w:r>
-        <w:t xml:space="preserve"> comparison between these previous works can be difficult, due to differences in solution composition</w:t>
-      </w:r>
-      <w:r>
-        <w:t xml:space="preserve"> and solid solution ratio. </w:t>
-      </w:r>
-      <w:r>
-        <w:t xml:space="preserve">Table 1 compiles selected experimental results from the literature, using calculated </w:t>
-      </w:r>
-      <w:proofErr w:type="spellStart"/>
-      <w:proofErr w:type="gramStart"/>
-      <w:r>
-        <w:t>K</w:t>
-      </w:r>
-      <w:r>
-        <w:rPr>
-          <w:vertAlign w:val="subscript"/>
-        </w:rPr>
-        <w:t>d</w:t>
-      </w:r>
-      <w:proofErr w:type="spellEnd"/>
-      <w:proofErr w:type="gramEnd"/>
-      <w:r>
-        <w:t xml:space="preserve"> values </w:t>
-      </w:r>
-      <w:r>
-        <w:t>to compare</w:t>
-      </w:r>
-      <w:r>
-        <w:t xml:space="preserve"> relative sorption extent. In some cases, it was necessary to calculate a </w:t>
-      </w:r>
-      <w:proofErr w:type="spellStart"/>
-      <w:proofErr w:type="gramStart"/>
-      <w:r>
-        <w:t>K</w:t>
-      </w:r>
-      <w:r>
-        <w:rPr>
-          <w:vertAlign w:val="subscript"/>
-        </w:rPr>
-        <w:t>d</w:t>
-      </w:r>
-      <w:proofErr w:type="spellEnd"/>
-      <w:proofErr w:type="gramEnd"/>
-      <w:r>
-        <w:t xml:space="preserve"> value</w:t>
-      </w:r>
-      <w:r>
-        <w:t xml:space="preserve"> from the reported data</w:t>
-      </w:r>
-      <w:r>
-        <w:t>, since none was calculated</w:t>
-      </w:r>
-      <w:r>
-        <w:t xml:space="preserve"> or was calculated using a different formulation, such as a Langmuir or </w:t>
-      </w:r>
-      <w:proofErr w:type="spellStart"/>
-      <w:r>
-        <w:t>Freundlich</w:t>
-      </w:r>
-      <w:proofErr w:type="spellEnd"/>
-      <w:r>
-        <w:t xml:space="preserve"> style isotherm. The solid/solution ratios (solid mass divided by total solution), as well as the pH and background electrolyte are also reported.</w:t>
-      </w:r>
-    </w:p>
-    <w:p>
-      <w:pPr>
-        <w:spacing w:line="360" w:lineRule="auto"/>
-      </w:pPr>
-      <w:r>
-        <w:tab/>
-        <w:t xml:space="preserve">For </w:t>
-      </w:r>
-      <w:proofErr w:type="spellStart"/>
-      <w:r>
-        <w:t>ferrihydrite</w:t>
-      </w:r>
-      <w:proofErr w:type="spellEnd"/>
-      <w:r>
-        <w:t xml:space="preserve">, surprisingly little data exists, with only two sources reporting any sort of isotherm data. The experimental results presented here match within an order of magnitude of the </w:t>
-      </w:r>
-      <w:proofErr w:type="spellStart"/>
-      <w:r>
-        <w:t>K</w:t>
-      </w:r>
-      <w:r>
-        <w:rPr>
-          <w:vertAlign w:val="subscript"/>
-        </w:rPr>
-        <w:t>d</w:t>
-      </w:r>
-      <w:proofErr w:type="spellEnd"/>
-      <w:r>
-        <w:rPr>
-          <w:vertAlign w:val="subscript"/>
-        </w:rPr>
-        <w:t xml:space="preserve"> </w:t>
-      </w:r>
-      <w:r>
-        <w:t xml:space="preserve">values calculated in other work </w:t>
-      </w:r>
-      <w:r>
         <w:fldChar w:fldCharType="begin" w:fldLock="1"/>
       </w:r>
       <w:r>
-        <w:instrText>ADDIN CSL_CITATION { "citationItems" : [ { "id" : "ITEM-1", "itemData" : { "DOI" : "10.1016/j.gca.2014.10.008", "ISSN" : "0016-7037", "author" : [ { "dropping-particle" : "", "family" : "Sajih", "given" : "M", "non-dropping-particle" : "", "parse-names" : false, "suffix" : "" }, { "dropping-particle" : "", "family" : "Bryan", "given" : "N D", "non-dropping-particle" : "", "parse-names" : false, "suffix" : "" }, { "dropping-particle" : "", "family" : "Livens", "given" : "F R", "non-dropping-particle" : "", "parse-names" : false, "suffix" : "" }, { "dropping-particle" : "", "family" : "Vaughan", "given" : "D J", "non-dropping-particle" : "", "parse-names" : false, "suffix" : "" }, { "dropping-particle" : "", "family" : "Descostes", "given" : "M", "non-dropping-particle" : "", "parse-names" : false, "suffix" : "" }, { "dropping-particle" : "", "family" : "Phrommavanh", "given" : "V", "non-dropping-particle" : "", "parse-names" : false, "suffix" : "" }, { "dropping-particle" : "", "family" : "Nos", "given" : "J", "non-dropping-particle" : "", "parse-names" : false, "suffix" : "" }, { "dropping-particle" : "", "family" : "Morris", "given" : "K", "non-dropping-particle" : "", "parse-names" : false, "suffix" : "" } ], "container-title" : "Geochimica et Cosmochimica Acta", "id" : "ITEM-1", "issued" : { "date-parts" : [ [ "2014" ] ] }, "page" : "150-163", "publisher" : "Elsevier Ltd", "title" : "Adsorption of radium and barium on goethite and ferrihydrite: A kinetic and surface complexation modelling study", "type" : "article-journal", "volume" : "146" }, "uris" : [ "http://www.mendeley.com/documents/?uuid=8b7e3294-07a1-4806-9ef6-49c0afe4e0f1" ] }, { "id" : "ITEM-2", "itemData" : { "DOI" : "10.1016/j.marchem.2013.01.008", "ISSN" : "03044203", "author" : [ { "dropping-particle" : "", "family" : "Beck", "given" : "Aaron J.", "non-dropping-particle" : "", "parse-names" : false, "suffix" : "" }, { "dropping-particle" : "", "family" : "Cochran", "given" : "Michele a.", "non-dropping-particle" : "", "parse-names" : false, "suffix" : "" } ], "container-title" : "Marine Chemistry", "id" : "ITEM-2", "issued" : { "date-parts" : [ [ "2013", "10" ] ] }, "page" : "38-48", "publisher" : "Elsevier B.V.", "title" : "Controls on solid-solution partitioning of radium in saturated marine sands", "type" : "article-journal", "volume" : "156" }, "uris" : [ "http://www.mendeley.com/documents/?uuid=433c5ed5-fe4f-49b1-8e02-0514d092d5f5" ] } ], "mendeley" : { "formattedCitation" : "(Beck &amp; Cochran, 2013; Sajih et al., 2014a)", "plainTextFormattedCitation" : "(Beck &amp; Cochran, 2013; Sajih et al., 2014a)", "previouslyFormattedCitation" : "(Beck &amp; Cochran, 2013; Sajih et al., 2014a)" }, "properties" : { "noteIndex" : 0 }, "schema" : "https://github.com/citation-style-language/schema/raw/master/csl-citation.json" }</w:instrText>
+        <w:instrText>ADDIN CSL_CITATION { "citationItems" : [ { "id" : "ITEM-1", "itemData" : { "DOI" : "10.1016/j.marchem.2007.12.002", "ISBN" : "0304-4203", "ISSN" : "03044203", "abstract" : "Over the past decade, radium isotopes have been frequently applied as tracers of submarine groundwater discharge (SGD). The unique radium signature of SGD is acquired within the subterranean estuary, a mixing zone between fresh groundwater and seawater in coastal aquifers, yet little is known about what controls Ra cycling in this system. The focus of this study was to examine controls on sediment and groundwater radium activities within permeable aquifer sands (Waquoit Bay, MA, USA) through a combination of field and laboratory studies. In the field, a series of sediment cores and corresponding groundwater profiles were collected for analysis of the four radium isotopes, as well as dissolved and sediment associated manganese, iron, and barium. We found that in addition to greater desorption at increasing salinity, radium was also closely tied to manganese and iron redox cycling within these sediments. A series of laboratory adsorption/desorption experiments helped elucidate the importance of 1) contact time between sediment and water, 2) salinity of water in contact with sediment, 3) redox conditions of water in contact with sediment, and 4) the chemical characteristics of sediment on radium adsorption/desorption. We found that these reactions are rapid (on the order of hours), desorption increases with increasing salinity and decreasing pH, and the presence of Fe and Mn (hydr)oxides on the sediment inhibit the release of radium. These sediments have a large capacity to sorb radium from fresh water. Combined with these experimental results, we present evidence from time series groundwater sampling that within this subterranean estuary there are cyclic periods of Ra accumulation and release controlled by changing salinity and redox conditions. ?? 2007 Elsevier B.V. All rights reserved.", "author" : [ { "dropping-particle" : "", "family" : "Gonneea", "given" : "Meagan Eagle", "non-dropping-particle" : "", "parse-names" : false, "suffix" : "" }, { "dropping-particle" : "", "family" : "Morris", "given" : "Paul J.", "non-dropping-particle" : "", "parse-names" : false, "suffix" : "" }, { "dropping-particle" : "", "family" : "Dulaiova", "given" : "Henrieta", "non-dropping-particle" : "", "parse-names" : false, "suffix" : "" }, { "dropping-particle" : "", "family" : "Charette", "given" : "Matthew a.", "non-dropping-particle" : "", "parse-names" : false, "suffix" : "" } ], "container-title" : "Marine Chemistry", "id" : "ITEM-1", "issue" : "3-4", "issued" : { "date-parts" : [ [ "2008" ] ] }, "page" : "250-267", "title" : "New perspectives on radium behavior within a subterranean estuary", "type" : "article-journal", "volume" : "109" }, "uris" : [ "http://www.mendeley.com/documents/?uuid=4adbef56-875c-4884-83d9-6a294409d070" ] } ], "mendeley" : { "formattedCitation" : "(Gonneea et al., 2008)", "plainTextFormattedCitation" : "(Gonneea et al., 2008)", "previouslyFormattedCitation" : "(Gonneea et al., 2008)" }, "properties" : { "noteIndex" : 0 }, "schema" : "https://github.com/citation-style-language/schema/raw/master/csl-citation.json" }</w:instrText>
       </w:r>
       <w:r>
         <w:fldChar w:fldCharType="separate"/>
@@ -2013,87 +1676,13 @@
         <w:rPr>
           <w:noProof/>
         </w:rPr>
-        <w:t>(Beck &amp; Cochran, 2013; Sajih et al., 2014a)</w:t>
+        <w:t>(Gonneea et al., 2008)</w:t>
       </w:r>
       <w:r>
         <w:fldChar w:fldCharType="end"/>
       </w:r>
       <w:r>
-        <w:t xml:space="preserve">. While the pH of these points is similar, a variety of solution conditions were used, with both other studies using significantly larger amounts of background electrolyte. </w:t>
-      </w:r>
-      <w:r>
-        <w:t xml:space="preserve">The </w:t>
-      </w:r>
-      <w:proofErr w:type="spellStart"/>
-      <w:r>
-        <w:t>K</w:t>
-      </w:r>
-      <w:r>
-        <w:softHyphen/>
-      </w:r>
-      <w:r>
-        <w:rPr>
-          <w:vertAlign w:val="subscript"/>
-        </w:rPr>
-        <w:t>d</w:t>
-      </w:r>
-      <w:proofErr w:type="spellEnd"/>
-      <w:r>
-        <w:rPr>
-          <w:vertAlign w:val="subscript"/>
-        </w:rPr>
-        <w:t xml:space="preserve"> </w:t>
-      </w:r>
-      <w:r>
-        <w:t>found in this work is the largest of the collected data sets, but was also performed with the lowest ionic strength background solution, which matches with previous results suggesting that increased salinity will reduce radium sorption extent</w:t>
-      </w:r>
-      <w:r>
-        <w:t xml:space="preserve"> </w:t>
-      </w:r>
-      <w:r>
-        <w:fldChar w:fldCharType="begin" w:fldLock="1"/>
-      </w:r>
-      <w:r>
-        <w:instrText>ADDIN CSL_CITATION { "citationItems" : [ { "id" : "ITEM-1", "itemData" : { "DOI" : "10.1016/j.marchem.2007.12.002", "ISBN" : "0304-4203", "ISSN" : "03044203", "abstract" : "Over the past decade, radium isotopes have been frequently applied as tracers of submarine groundwater discharge (SGD). The unique radium signature of SGD is acquired within the subterranean estuary, a mixing zone between fresh groundwater and seawater in coastal aquifers, yet little is known about what controls Ra cycling in this system. The focus of this study was to examine controls on sediment and groundwater radium activities within permeable aquifer sands (Waquoit Bay, MA, USA) through a combination of field and laboratory studies. In the field, a series of sediment cores and corresponding groundwater profiles were collected for analysis of the four radium isotopes, as well as dissolved and sediment associated manganese, iron, and barium. We found that in addition to greater desorption at increasing salinity, radium was also closely tied to manganese and iron redox cycling within these sediments. A series of laboratory adsorption/desorption experiments helped elucidate the importance of 1) contact time between sediment and water, 2) salinity of water in contact with sediment, 3) redox conditions of water in contact with sediment, and 4) the chemical characteristics of sediment on radium adsorption/desorption. We found that these reactions are rapid (on the order of hours), desorption increases with increasing salinity and decreasing pH, and the presence of Fe and Mn (hydr)oxides on the sediment inhibit the release of radium. These sediments have a large capacity to sorb radium from fresh water. Combined with these experimental results, we present evidence from time series groundwater sampling that within this subterranean estuary there are cyclic periods of Ra accumulation and release controlled by changing salinity and redox conditions. ?? 2007 Elsevier B.V. All rights reserved.", "author" : [ { "dropping-particle" : "", "family" : "Gonneea", "given" : "Meagan Eagle", "non-dropping-particle" : "", "parse-names" : false, "suffix" : "" }, { "dropping-particle" : "", "family" : "Morris", "given" : "Paul J.", "non-dropping-particle" : "", "parse-names" : false, "suffix" : "" }, { "dropping-particle" : "", "family" : "Dulaiova", "given" : "Henrieta", "non-dropping-particle" : "", "parse-names" : false, "suffix" : "" }, { "dropping-particle" : "", "family" : "Charette", "given" : "Matthew a.", "non-dropping-particle" : "", "parse-names" : false, "suffix" : "" } ], "container-title" : "Marine Chemistry", "id" : "ITEM-1", "issue" : "3-4", "issued" : { "date-parts" : [ [ "2008" ] ] }, "page" : "250-267", "title" : "New perspectives on radium behavior within a subterranean estuary", "type" : "article-journal", "volume" : "109" }, "uris" : [ "http://www.mendeley.com/documents/?uuid=4adbef56-875c-4884-83d9-6a294409d070" ] } ], "mendeley" : { "formattedCitation" : "(Gonneea et al., 2008)", "plainTextFormattedCitation" : "(Gonneea et al., 2008)", "previouslyFormattedCitation" : "(Gonneea et al., 2008)" }, "properties" : { "noteIndex" : 0 }, "schema" : "https://github.com/citation-style-language/schema/raw/master/csl-citation.json" }</w:instrText>
-      </w:r>
-      <w:r>
-        <w:fldChar w:fldCharType="separate"/>
-      </w:r>
-      <w:r>
-        <w:rPr>
-          <w:noProof/>
-        </w:rPr>
-        <w:t>(Gonneea et al., 2008)</w:t>
-      </w:r>
-      <w:r>
-        <w:fldChar w:fldCharType="end"/>
-      </w:r>
-      <w:r>
-        <w:t xml:space="preserve">. It is worth noting that one study compared radium sorption to hematite, </w:t>
-      </w:r>
-      <w:proofErr w:type="spellStart"/>
-      <w:r>
-        <w:t>ferryhydrite</w:t>
-      </w:r>
-      <w:proofErr w:type="spellEnd"/>
-      <w:r>
-        <w:t xml:space="preserve">, goethite, and </w:t>
-      </w:r>
-      <w:proofErr w:type="spellStart"/>
-      <w:r>
-        <w:t>lepidocrocite</w:t>
-      </w:r>
-      <w:proofErr w:type="spellEnd"/>
-      <w:r>
-        <w:t xml:space="preserve">, finding that </w:t>
-      </w:r>
-      <w:proofErr w:type="spellStart"/>
-      <w:r>
-        <w:t>ferrihydrite</w:t>
-      </w:r>
-      <w:proofErr w:type="spellEnd"/>
-      <w:r>
-        <w:t xml:space="preserve"> sorbs radium most extensively </w:t>
+        <w:t xml:space="preserve">. It is worth noting that one study compared radium sorption to hematite, ferryhydrite, goethite, and lepidocrocite, finding that ferrihydrite sorbs radium most extensively </w:t>
       </w:r>
       <w:r>
         <w:fldChar w:fldCharType="begin" w:fldLock="1"/>
@@ -2142,15 +1731,7 @@
         <w:t>s are displayed in table 1</w:t>
       </w:r>
       <w:r>
-        <w:t xml:space="preserve">, along with the other mineral specific results. Unlike with </w:t>
-      </w:r>
-      <w:proofErr w:type="spellStart"/>
-      <w:r>
-        <w:t>ferrihydrite</w:t>
-      </w:r>
-      <w:proofErr w:type="spellEnd"/>
-      <w:r>
-        <w:t>, we observe significant differences in sorption extent compared to previous research, generally observing a larger extent of sorption for solutions of comparable pH</w:t>
+        <w:t>, along with the other mineral specific results. Unlike with ferrihydrite, we observe significant differences in sorption extent compared to previous research, generally observing a larger extent of sorption for solutions of comparable pH</w:t>
       </w:r>
       <w:r>
         <w:t xml:space="preserve"> </w:t>
@@ -2183,15 +1764,7 @@
         <w:t xml:space="preserve">. </w:t>
       </w:r>
       <w:r>
-        <w:t xml:space="preserve">Other possible differences may be driven by the crystallinity of the goethite used, which varies significantly depending on the synthesis method. We expect relatively low crystallinity goethite based on the described experimental method, which should more closely match </w:t>
-      </w:r>
-      <w:proofErr w:type="spellStart"/>
-      <w:r>
-        <w:t>goethites</w:t>
-      </w:r>
-      <w:proofErr w:type="spellEnd"/>
-      <w:r>
-        <w:t xml:space="preserve"> found in natural settings </w:t>
+        <w:t xml:space="preserve">Other possible differences may be driven by the crystallinity of the goethite used, which varies significantly depending on the synthesis method. We expect relatively low crystallinity goethite based on the described experimental method, which should more closely match goethites found in natural settings </w:t>
       </w:r>
       <w:r>
         <w:fldChar w:fldCharType="begin" w:fldLock="1"/>
@@ -2246,26 +1819,13 @@
       </w:pPr>
       <w:r>
         <w:tab/>
-        <w:t xml:space="preserve">Sorption isotherm results for radium onto sodium montmorillonite are plotted in figure 2, and the calculated </w:t>
-      </w:r>
-      <w:proofErr w:type="spellStart"/>
-      <w:proofErr w:type="gramStart"/>
-      <w:r>
-        <w:t>K</w:t>
+        <w:t>Sorption isotherm results for radium onto sodium montmorillonite are plotted in figure 2, and the calculated K</w:t>
       </w:r>
       <w:r>
         <w:rPr>
           <w:vertAlign w:val="subscript"/>
         </w:rPr>
-        <w:t>d</w:t>
-      </w:r>
-      <w:proofErr w:type="spellEnd"/>
-      <w:proofErr w:type="gramEnd"/>
-      <w:r>
-        <w:rPr>
-          <w:vertAlign w:val="subscript"/>
-        </w:rPr>
-        <w:t xml:space="preserve"> </w:t>
+        <w:t xml:space="preserve">d </w:t>
       </w:r>
       <w:r>
         <w:t>values</w:t>
@@ -2304,15 +1864,7 @@
         <w:t>showing a larger extent of sorption</w:t>
       </w:r>
       <w:r>
-        <w:t xml:space="preserve"> is </w:t>
-      </w:r>
-      <w:proofErr w:type="spellStart"/>
-      <w:r>
-        <w:t>ferrihydrite</w:t>
-      </w:r>
-      <w:proofErr w:type="spellEnd"/>
-      <w:r>
-        <w:t xml:space="preserve"> at pH 9</w:t>
+        <w:t xml:space="preserve"> is ferrihydrite at pH 9</w:t>
       </w:r>
       <w:r>
         <w:t xml:space="preserve">, with all others having significantly less sorption. This result suggests that the dominant mechanism controlling montmorillonite sorption is not complexation with surface groups, but rather exchange of radium with sodium in the inner layer of the clay. </w:t>
@@ -2333,10 +1885,47 @@
         <w:t>a points are reported in table 1</w:t>
       </w:r>
       <w:r>
-        <w:t xml:space="preserve">, and were performed under similar solution conditions, but with different solid to solution ratios. Again, there are significant differences in the order of magnitude in the calculated </w:t>
-      </w:r>
-      <w:proofErr w:type="spellStart"/>
-      <w:proofErr w:type="gramStart"/>
+        <w:t>, and were performed under similar solution conditions, but with different solid to solution ratios. Again, there are significant differences in the order of magnitude in the calculated K</w:t>
+      </w:r>
+      <w:r>
+        <w:rPr>
+          <w:vertAlign w:val="subscript"/>
+        </w:rPr>
+        <w:t>d</w:t>
+      </w:r>
+      <w:r>
+        <w:t xml:space="preserve"> value. Experiments with the highest solid loading showed the least extent of sorption </w:t>
+      </w:r>
+      <w:r>
+        <w:fldChar w:fldCharType="begin" w:fldLock="1"/>
+      </w:r>
+      <w:r>
+        <w:instrText>ADDIN CSL_CITATION { "citationItems" : [ { "id" : "ITEM-1", "itemData" : { "DOI" : "10.1346/CCMN.1983.0310501", "ISSN" : "0009-8604", "abstract" : "Well-characterized American Petroleum Institute clay standards, source clays from The Clay Minerals Society, and other secondary minerals were used to determine the effects of U concentration, temperature, and solution composition on U-sorption properties. Uranium concentrations ranged from about 1.00 x 10 -4 M to 4.00 x 10 7 M, temperatures from 5 ~ to 65~ and solution compositions containing 0.01 M NaCl and 0.01 M NaHCO3. Silica gel efficiently sorbed uranyl carbonate anion complexes. The higher cation-exchange capacity materials most readily sorbed uranyl ions from the 0.01 M NaCl solution. Temperature increases tended to affect uranyl ion sorption adversely except when the U was present as carbonate complexes. Noncrystalline ferric oxyhydroxides sorbed uranyl ions much more efficiently than any of the secondary crystalline minerals studied. A method for accurately extrapolating U-sorption efficiencies between experimental points based on the Freundlich equation is presented.", "author" : [ { "dropping-particle" : "", "family" : "Ames", "given" : "L. L.", "non-dropping-particle" : "", "parse-names" : false, "suffix" : "" } ], "container-title" : "Clays and Clay Minerals", "id" : "ITEM-1", "issue" : "5", "issued" : { "date-parts" : [ [ "1983" ] ] }, "page" : "321-334", "title" : "Sorption of Trace Constituents from Aqueous Solutions onto Secondary Minerals. I. Uranium", "type" : "article-journal", "volume" : "31" }, "uris" : [ "http://www.mendeley.com/documents/?uuid=620ad582-17c9-41fd-aa3e-0e784f08e35f" ] } ], "mendeley" : { "formattedCitation" : "(Ames, 1983)", "plainTextFormattedCitation" : "(Ames, 1983)", "previouslyFormattedCitation" : "(Ames, 1983)" }, "properties" : { "noteIndex" : 0 }, "schema" : "https://github.com/citation-style-language/schema/raw/master/csl-citation.json" }</w:instrText>
+      </w:r>
+      <w:r>
+        <w:fldChar w:fldCharType="separate"/>
+      </w:r>
+      <w:r>
+        <w:rPr>
+          <w:noProof/>
+        </w:rPr>
+        <w:t>(Ames, 1983)</w:t>
+      </w:r>
+      <w:r>
+        <w:fldChar w:fldCharType="end"/>
+      </w:r>
+      <w:r>
+        <w:t>, while the present experiments, which had the lowest solid loading, had the largest ex</w:t>
+      </w:r>
+      <w:r>
+        <w:t>tent of sorption. The compared</w:t>
+      </w:r>
+      <w:r>
+        <w:t xml:space="preserve"> data span roughly an order of magnitude in difference for </w:t>
+      </w:r>
+      <w:r>
+        <w:t xml:space="preserve">(log?) </w:t>
+      </w:r>
       <w:r>
         <w:t>K</w:t>
       </w:r>
@@ -2346,54 +1935,6 @@
         </w:rPr>
         <w:t>d</w:t>
       </w:r>
-      <w:proofErr w:type="spellEnd"/>
-      <w:proofErr w:type="gramEnd"/>
-      <w:r>
-        <w:t xml:space="preserve"> value. Experiments with the highest solid loading showed the least extent of sorption </w:t>
-      </w:r>
-      <w:r>
-        <w:fldChar w:fldCharType="begin" w:fldLock="1"/>
-      </w:r>
-      <w:r>
-        <w:instrText>ADDIN CSL_CITATION { "citationItems" : [ { "id" : "ITEM-1", "itemData" : { "DOI" : "10.1346/CCMN.1983.0310501", "ISSN" : "0009-8604", "abstract" : "Well-characterized American Petroleum Institute clay standards, source clays from The Clay Minerals Society, and other secondary minerals were used to determine the effects of U concentration, temperature, and solution composition on U-sorption properties. Uranium concentrations ranged from about 1.00 x 10 -4 M to 4.00 x 10 7 M, temperatures from 5 ~ to 65~ and solution compositions containing 0.01 M NaCl and 0.01 M NaHCO3. Silica gel efficiently sorbed uranyl carbonate anion complexes. The higher cation-exchange capacity materials most readily sorbed uranyl ions from the 0.01 M NaCl solution. Temperature increases tended to affect uranyl ion sorption adversely except when the U was present as carbonate complexes. Noncrystalline ferric oxyhydroxides sorbed uranyl ions much more efficiently than any of the secondary crystalline minerals studied. A method for accurately extrapolating U-sorption efficiencies between experimental points based on the Freundlich equation is presented.", "author" : [ { "dropping-particle" : "", "family" : "Ames", "given" : "L. L.", "non-dropping-particle" : "", "parse-names" : false, "suffix" : "" } ], "container-title" : "Clays and Clay Minerals", "id" : "ITEM-1", "issue" : "5", "issued" : { "date-parts" : [ [ "1983" ] ] }, "page" : "321-334", "title" : "Sorption of Trace Constituents from Aqueous Solutions onto Secondary Minerals. I. Uranium", "type" : "article-journal", "volume" : "31" }, "uris" : [ "http://www.mendeley.com/documents/?uuid=620ad582-17c9-41fd-aa3e-0e784f08e35f" ] } ], "mendeley" : { "formattedCitation" : "(Ames, 1983)", "plainTextFormattedCitation" : "(Ames, 1983)", "previouslyFormattedCitation" : "(Ames, 1983)" }, "properties" : { "noteIndex" : 0 }, "schema" : "https://github.com/citation-style-language/schema/raw/master/csl-citation.json" }</w:instrText>
-      </w:r>
-      <w:r>
-        <w:fldChar w:fldCharType="separate"/>
-      </w:r>
-      <w:r>
-        <w:rPr>
-          <w:noProof/>
-        </w:rPr>
-        <w:t>(Ames, 1983)</w:t>
-      </w:r>
-      <w:r>
-        <w:fldChar w:fldCharType="end"/>
-      </w:r>
-      <w:r>
-        <w:t>, while the present experiments, which had the lowest solid loading, had the largest ex</w:t>
-      </w:r>
-      <w:r>
-        <w:t>tent of sorption. The compared</w:t>
-      </w:r>
-      <w:r>
-        <w:t xml:space="preserve"> data span roughly an order of magnitude in difference for </w:t>
-      </w:r>
-      <w:r>
-        <w:t xml:space="preserve">(log?) </w:t>
-      </w:r>
-      <w:proofErr w:type="spellStart"/>
-      <w:proofErr w:type="gramStart"/>
-      <w:r>
-        <w:t>K</w:t>
-      </w:r>
-      <w:r>
-        <w:rPr>
-          <w:vertAlign w:val="subscript"/>
-        </w:rPr>
-        <w:t>d</w:t>
-      </w:r>
-      <w:proofErr w:type="spellEnd"/>
-      <w:proofErr w:type="gramEnd"/>
       <w:r>
         <w:t xml:space="preserve"> value, in spite of distinct similarities in experimental methodology, </w:t>
       </w:r>
@@ -2450,12 +1991,7 @@
         <w:fldChar w:fldCharType="end"/>
       </w:r>
       <w:r>
-        <w:t xml:space="preserve">, and are easily measured by BET surface area analysis. The weak dependence of the fitted </w:t>
-      </w:r>
-      <w:proofErr w:type="spellStart"/>
-      <w:proofErr w:type="gramStart"/>
-      <w:r>
-        <w:t>K</w:t>
+        <w:t>, and are easily measured by BET surface area analysis. The weak dependence of the fitted K</w:t>
       </w:r>
       <w:r>
         <w:rPr>
@@ -2463,8 +1999,6 @@
         </w:rPr>
         <w:t>d</w:t>
       </w:r>
-      <w:proofErr w:type="spellEnd"/>
-      <w:proofErr w:type="gramEnd"/>
       <w:r>
         <w:t xml:space="preserve"> value on pH suggests that exchange with the inner layer sodium is the dominant sorption process. Given this, it is difficult to explain the significant differences in sorption found between this work and previous works.</w:t>
       </w:r>
@@ -2494,64 +2028,19 @@
         <w:t>Pyrite showed limited sorption of radium over most pH values, with almost no sorption at acidic pH v</w:t>
       </w:r>
       <w:r>
-        <w:t xml:space="preserve">alues, and limited sorption at more basic pH values. Interestingly, there seems to be little difference in sorption at a </w:t>
-      </w:r>
-      <w:proofErr w:type="spellStart"/>
-      <w:r>
-        <w:t>circumneutral</w:t>
-      </w:r>
-      <w:proofErr w:type="spellEnd"/>
-      <w:r>
-        <w:t xml:space="preserve"> pH compared to basic </w:t>
-      </w:r>
-      <w:proofErr w:type="spellStart"/>
-      <w:r>
-        <w:t>pH.</w:t>
-      </w:r>
-      <w:proofErr w:type="spellEnd"/>
-      <w:r>
-        <w:t xml:space="preserve"> As with the other minerals, </w:t>
-      </w:r>
-      <w:proofErr w:type="spellStart"/>
-      <w:proofErr w:type="gramStart"/>
-      <w:r>
-        <w:t>K</w:t>
+        <w:t>alues, and limited sorption at more basic pH values. Interestingly, there seems to be little difference in sorption at a circumneutral pH compared to basic pH. As with the other minerals, K</w:t>
       </w:r>
       <w:r>
         <w:rPr>
           <w:vertAlign w:val="subscript"/>
         </w:rPr>
-        <w:t>d</w:t>
-      </w:r>
-      <w:proofErr w:type="spellEnd"/>
-      <w:proofErr w:type="gramEnd"/>
-      <w:r>
-        <w:rPr>
-          <w:vertAlign w:val="subscript"/>
-        </w:rPr>
-        <w:t xml:space="preserve"> </w:t>
-      </w:r>
-      <w:r>
-        <w:t xml:space="preserve">values were fit, showing very linear response in the range of radium activities considered, and those values are reported in table 2. Radium sorption to goethite is comparable to that of pyrite at </w:t>
-      </w:r>
-      <w:proofErr w:type="spellStart"/>
-      <w:r>
-        <w:t>circumneutral</w:t>
-      </w:r>
-      <w:proofErr w:type="spellEnd"/>
-      <w:r>
-        <w:t xml:space="preserve"> pH values, though the extent of sorption to goethite is much larger at increasingly basic solution conditions. There is very little, if any existing data examining the sorption of radium to any reduced iron solid.</w:t>
-      </w:r>
-      <w:r>
-        <w:t xml:space="preserve"> A previous study examining sorption of strontium to </w:t>
-      </w:r>
-      <w:proofErr w:type="spellStart"/>
-      <w:r>
-        <w:t>unoxidized</w:t>
-      </w:r>
-      <w:proofErr w:type="spellEnd"/>
-      <w:r>
-        <w:t xml:space="preserve"> pyrite found no discernable sorption, which suggests radium sorption would also be limited as found here </w:t>
+        <w:t xml:space="preserve">d </w:t>
+      </w:r>
+      <w:r>
+        <w:t>values were fit, showing very linear response in the range of radium activities considered, and those values are reported in table 2. Radium sorption to goethite is comparable to that of pyrite at circumneutral pH values, though the extent of sorption to goethite is much larger at increasingly basic solution conditions. There is very little, if any existing data examining the sorption of radium to any reduced iron solid.</w:t>
+      </w:r>
+      <w:r>
+        <w:t xml:space="preserve"> A previous study examining sorption of strontium to unoxidized pyrite found no discernable sorption, which suggests radium sorption would also be limited as found here </w:t>
       </w:r>
       <w:r>
         <w:fldChar w:fldCharType="begin" w:fldLock="1"/>
@@ -2609,26 +2098,10 @@
         <w:t>Figure 3 compares</w:t>
       </w:r>
       <w:r>
-        <w:t xml:space="preserve"> the surface complexation modeling results for goethite and for </w:t>
-      </w:r>
-      <w:proofErr w:type="spellStart"/>
-      <w:r>
-        <w:t>ferrihydrite</w:t>
-      </w:r>
-      <w:proofErr w:type="spellEnd"/>
-      <w:r>
-        <w:t>, both showing</w:t>
-      </w:r>
-      <w:r>
-        <w:t xml:space="preserve"> a good fit to the corresponding experimental data. The fitted reaction constants and suggested reactions, which can be found in table 3, show that </w:t>
-      </w:r>
-      <w:proofErr w:type="spellStart"/>
-      <w:r>
-        <w:t>ferrihydrite</w:t>
-      </w:r>
-      <w:proofErr w:type="spellEnd"/>
-      <w:r>
-        <w:t xml:space="preserve"> complexation dominates over goethite, matching the relative </w:t>
+        <w:t xml:space="preserve"> the surface complexation modeling results for goethite and for ferrihydrite, both showing</w:t>
+      </w:r>
+      <w:r>
+        <w:t xml:space="preserve"> a good fit to the corresponding experimental data. The fitted reaction constants and suggested reactions, which can be found in table 3, show that ferrihydrite complexation dominates over goethite, matching the relative </w:t>
       </w:r>
       <w:r>
         <w:t>extents</w:t>
@@ -2637,15 +2110,7 @@
         <w:t xml:space="preserve"> of sorption observed in the sorption isotherms. </w:t>
       </w:r>
       <w:r>
-        <w:t xml:space="preserve">It is traditional when modeling </w:t>
-      </w:r>
-      <w:proofErr w:type="spellStart"/>
-      <w:r>
-        <w:t>fererhydrite</w:t>
-      </w:r>
-      <w:proofErr w:type="spellEnd"/>
-      <w:r>
-        <w:t xml:space="preserve"> behavior to use a two site model, with a strong and weak </w:t>
+        <w:t xml:space="preserve">It is traditional when modeling fererhydrite behavior to use a two site model, with a strong and weak </w:t>
       </w:r>
       <w:commentRangeStart w:id="4"/>
       <w:r>
@@ -2684,31 +2149,19 @@
         <w:fldChar w:fldCharType="end"/>
       </w:r>
       <w:r>
-        <w:t xml:space="preserve">. This type of model was considered when fitting the experimental data, however, there was no sensitivity found for the reaction constant for the weak site. Given the low levels of radium used in the experimental data set, it is not surprising that weak site behavior was not observed during </w:t>
-      </w:r>
-      <w:proofErr w:type="spellStart"/>
-      <w:r>
-        <w:t>ferrihydrite</w:t>
-      </w:r>
-      <w:proofErr w:type="spellEnd"/>
-      <w:r>
-        <w:t xml:space="preserve"> sorption. Other recent work examining radium sorption to </w:t>
-      </w:r>
-      <w:proofErr w:type="spellStart"/>
-      <w:r>
-        <w:t>ferrihydrite</w:t>
-      </w:r>
-      <w:proofErr w:type="spellEnd"/>
-      <w:r>
-        <w:t xml:space="preserve"> used a </w:t>
-      </w:r>
-      <w:proofErr w:type="spellStart"/>
-      <w:r>
-        <w:t>tetradentate</w:t>
-      </w:r>
-      <w:proofErr w:type="spellEnd"/>
-      <w:r>
-        <w:t xml:space="preserve"> reaction to fit experimental data </w:t>
+        <w:t>. This type of model was considered when fitting the experimental data, however, there was no sensitivity found for the reaction constant for the weak site. Given the low levels of radium used in the experimental data set, it is not surprising that weak site behavior was not observed during ferrihydrite sorption. Other recent work examining radium sorption to ferrihydrite used a</w:t>
+      </w:r>
+      <w:r>
+        <w:t xml:space="preserve"> single site, with two</w:t>
+      </w:r>
+      <w:r>
+        <w:t xml:space="preserve"> tetradentate reaction</w:t>
+      </w:r>
+      <w:r>
+        <w:t>s</w:t>
+      </w:r>
+      <w:r>
+        <w:t xml:space="preserve"> to fit experimental data </w:t>
       </w:r>
       <w:r>
         <w:fldChar w:fldCharType="begin" w:fldLock="1"/>
@@ -2729,18 +2182,25 @@
         <w:fldChar w:fldCharType="end"/>
       </w:r>
       <w:r>
-        <w:t>. In order to maintain comparisons with goethite and montmorillonite behavior, as well as to maintain the simplicity of the overall modeling approach</w:t>
-      </w:r>
-      <w:commentRangeStart w:id="5"/>
-      <w:r>
-        <w:t xml:space="preserve">, this method was not used. </w:t>
-      </w:r>
-      <w:commentRangeEnd w:id="5"/>
-      <w:r>
-        <w:rPr>
-          <w:rStyle w:val="CommentReference"/>
-        </w:rPr>
-        <w:commentReference w:id="5"/>
+        <w:t>.</w:t>
+      </w:r>
+      <w:r>
+        <w:t xml:space="preserve"> While fitting with </w:t>
+      </w:r>
+      <w:r>
+        <w:t>the same</w:t>
+      </w:r>
+      <w:r>
+        <w:t xml:space="preserve"> model was performed [SUPPORTING INFORMATION], the overall fit was not noticeably better than with a </w:t>
+      </w:r>
+      <w:r>
+        <w:t>single</w:t>
+      </w:r>
+      <w:r>
+        <w:t xml:space="preserve"> monodentate reaction</w:t>
+      </w:r>
+      <w:r>
+        <w:t xml:space="preserve">. </w:t>
       </w:r>
       <w:r>
         <w:t>The same work also fitted their experimental data using more traditional models, which found complexation constants that were roughly 1</w:t>
@@ -2755,7 +2215,10 @@
         <w:t>s</w:t>
       </w:r>
       <w:r>
-        <w:t xml:space="preserve"> larger than found here. Given the significant differences in experimental set up in terms of solution and solid loading, this difference seems reasonable.</w:t>
+        <w:t xml:space="preserve"> larger than found here.</w:t>
+      </w:r>
+      <w:r>
+        <w:t xml:space="preserve"> </w:t>
       </w:r>
     </w:p>
     <w:p>
@@ -2812,15 +2275,13 @@
         <w:t xml:space="preserve"> Modeling results of strontium behav</w:t>
       </w:r>
       <w:r>
-        <w:t xml:space="preserve">ior with </w:t>
-      </w:r>
-      <w:proofErr w:type="spellStart"/>
-      <w:r>
-        <w:t>gothite</w:t>
-      </w:r>
-      <w:proofErr w:type="spellEnd"/>
-      <w:r>
-        <w:t xml:space="preserve"> reinforce these spectroscopic results </w:t>
+        <w:t>ior with go</w:t>
+      </w:r>
+      <w:r>
+        <w:t>e</w:t>
+      </w:r>
+      <w:r>
+        <w:t xml:space="preserve">thite reinforce these spectroscopic results </w:t>
       </w:r>
       <w:r>
         <w:fldChar w:fldCharType="begin" w:fldLock="1"/>
@@ -2841,15 +2302,7 @@
         <w:fldChar w:fldCharType="end"/>
       </w:r>
       <w:r>
-        <w:t xml:space="preserve">, suggesting that barium and radium would then also form outer sphere complexes. Further modeling efforts using a comprehensive </w:t>
-      </w:r>
-      <w:proofErr w:type="spellStart"/>
-      <w:r>
-        <w:t>tetradentate</w:t>
-      </w:r>
-      <w:proofErr w:type="spellEnd"/>
-      <w:r>
-        <w:t xml:space="preserve"> model </w:t>
+        <w:t xml:space="preserve">, suggesting that barium and radium would then also form outer sphere complexes. Further modeling efforts using a comprehensive tetradentate model </w:t>
       </w:r>
       <w:r>
         <w:t xml:space="preserve">for iron oxides </w:t>
@@ -2876,28 +2329,25 @@
         <w:fldChar w:fldCharType="end"/>
       </w:r>
       <w:r>
-        <w:t>, show that strontium forms weaker complexes than barium with iron oxide surfaces</w:t>
-      </w:r>
-      <w:r>
-        <w:t xml:space="preserve">, matching the higher </w:t>
-      </w:r>
-      <w:proofErr w:type="spellStart"/>
-      <w:r>
-        <w:t>K</w:t>
-      </w:r>
-      <w:r>
-        <w:softHyphen/>
-      </w:r>
-      <w:r>
-        <w:rPr>
-          <w:vertAlign w:val="subscript"/>
-        </w:rPr>
-        <w:t>d</w:t>
-      </w:r>
-      <w:proofErr w:type="spellEnd"/>
-      <w:r>
-        <w:softHyphen/>
-        <w:t xml:space="preserve"> values observed for radium and barium</w:t>
+        <w:t>, show that strontium forms weaker</w:t>
+      </w:r>
+      <w:r>
+        <w:t xml:space="preserve"> surface</w:t>
+      </w:r>
+      <w:r>
+        <w:t xml:space="preserve"> complexes than barium with iron oxide surfaces</w:t>
+      </w:r>
+      <w:r>
+        <w:t xml:space="preserve">, matching </w:t>
+      </w:r>
+      <w:r>
+        <w:t>predictions for</w:t>
+      </w:r>
+      <w:r>
+        <w:t xml:space="preserve"> radium and barium</w:t>
+      </w:r>
+      <w:r>
+        <w:t xml:space="preserve"> in previous work</w:t>
       </w:r>
       <w:r>
         <w:t xml:space="preserve"> </w:t>
@@ -2906,7 +2356,7 @@
         <w:fldChar w:fldCharType="begin" w:fldLock="1"/>
       </w:r>
       <w:r>
-        <w:instrText>ADDIN CSL_CITATION { "citationItems" : [ { "id" : "ITEM-1", "itemData" : { "DOI" : "10.1186/1467-4866-9-2", "ISBN" : "1467-4866", "ISSN" : "1467-4866", "PMID" : "18205927", "abstract" : "Strontium sorption to amorphous silica and goethite was measured as a function of pH and dissolved strontium and carbonate concentrations at 25 degrees C. Strontium sorption gradually increases from 0 to 100% from pH 6 to 10 for both phases and requires multiple outer-sphere surface complexes to fit the data. All data are modeled using the triple layer model and the site-occupancy standard state; unless stated otherwise all strontium complexes are mononuclear. Strontium sorption to amorphous silica in the presence and absence of dissolved carbonate can be fit with tetradentate Sr2+ and SrOH+ complexes on the beta-plane and a monodentate Sr2+complex on the diffuse plane to account for strontium sorption at low ionic strength. Strontium sorption to goethite in the absence of dissolved carbonate can be fit with monodentate and tetradentate SrOH+ complexes and a tetradentate binuclear Sr2+ species on the beta-plane. The binuclear complex is needed to account for enhanced sorption at hgh strontium surface loadings. In the presence of dissolved carbonate additional monodentate Sr2+ and SrOH+ carbonate surface complexes on the beta-plane are needed to fit strontium sorption to goethite. Modeling strontium sorption as outer-sphere complexes is consistent with quantitative analysis of extended X-ray absorption fine structure (EXAFS) on selected sorption samples that show a single first shell of oxygen atoms around strontium indicating hydrated surface complexes at the amorphous silica and goethite surfaces. Strontium surface complexation equilibrium constants determined in this study combined with other alkaline earth surface complexation constants are used to recalibrate a predictive model based on Born solvation and crystal-chemistry theory. The model is accurate to about 0.7 log K units. More studies are needed to determine the dependence of alkaline earth sorption on ionic strength and dissolved carbonate and sulfate concentrations for the development of a robust surface complexation database to estimate alkaline earth sorption in the environment.", "author" : [ { "dropping-particle" : "", "family" : "Carroll", "given" : "Susan a", "non-dropping-particle" : "", "parse-names" : false, "suffix" : "" }, { "dropping-particle" : "", "family" : "Roberts", "given" : "Sarah K", "non-dropping-particle" : "", "parse-names" : false, "suffix" : "" }, { "dropping-particle" : "", "family" : "Criscenti", "given" : "Louise J", "non-dropping-particle" : "", "parse-names" : false, "suffix" : "" }, { "dropping-particle" : "", "family" : "O'Day", "given" : "Peggy a", "non-dropping-particle" : "", "parse-names" : false, "suffix" : "" } ], "container-title" : "Geochemical transactions", "id" : "ITEM-1", "issued" : { "date-parts" : [ [ "2008" ] ] }, "page" : "2", "title" : "Surface complexation model for strontium sorption to amorphous silica and goethite.", "type" : "article-journal", "volume" : "9" }, "uris" : [ "http://www.mendeley.com/documents/?uuid=5b1190ba-dde8-493a-8808-29ac1ba8722f" ] }, { "id" : "ITEM-2", "itemData" : { "DOI" : "10.1016/j.gca.2014.10.008", "ISSN" : "0016-7037", "author" : [ { "dropping-particle" : "", "family" : "Sajih", "given" : "M", "non-dropping-particle" : "", "parse-names" : false, "suffix" : "" }, { "dropping-particle" : "", "family" : "Bryan", "given" : "N D", "non-dropping-particle" : "", "parse-names" : false, "suffix" : "" }, { "dropping-particle" : "", "family" : "Livens", "given" : "F R", "non-dropping-particle" : "", "parse-names" : false, "suffix" : "" }, { "dropping-particle" : "", "family" : "Vaughan", "given" : "D J", "non-dropping-particle" : "", "parse-names" : false, "suffix" : "" }, { "dropping-particle" : "", "family" : "Descostes", "given" : "M", "non-dropping-particle" : "", "parse-names" : false, "suffix" : "" }, { "dropping-particle" : "", "family" : "Phrommavanh", "given" : "V", "non-dropping-particle" : "", "parse-names" : false, "suffix" : "" }, { "dropping-particle" : "", "family" : "Nos", "given" : "J", "non-dropping-particle" : "", "parse-names" : false, "suffix" : "" }, { "dropping-particle" : "", "family" : "Morris", "given" : "K", "non-dropping-particle" : "", "parse-names" : false, "suffix" : "" } ], "container-title" : "Geochimica et Cosmochimica Acta", "id" : "ITEM-2", "issued" : { "date-parts" : [ [ "2014" ] ] }, "page" : "150-163", "publisher" : "Elsevier Ltd", "title" : "Adsorption of radium and barium on goethite and ferrihydrite: A kinetic and surface complexation modelling study", "type" : "article-journal", "volume" : "146" }, "uris" : [ "http://www.mendeley.com/documents/?uuid=8b7e3294-07a1-4806-9ef6-49c0afe4e0f1" ] }, { "id" : "ITEM-3", "itemData" : { "DOI" : "10.1006/jcis.1995.1441", "ISSN" : "00219797", "author" : [ { "dropping-particle" : "", "family" : "Axe", "given" : "Lisa", "non-dropping-particle" : "", "parse-names" : false, "suffix" : "" }, { "dropping-particle" : "", "family" : "Anderson", "given" : "Paul R.", "non-dropping-particle" : "", "parse-names" : false, "suffix" : "" } ], "container-title" : "Journal of Colloid and Interface Science", "id" : "ITEM-3", "issue" : "1", "issued" : { "date-parts" : [ [ "1995", "10" ] ] }, "page" : "157-165", "title" : "Sr Diffusion and Reaction within Fe Oxides: Evaluation of the Rate-Limiting Mechanism for Sorption", "type" : "article-journal", "volume" : "175" }, "uris" : [ "http://www.mendeley.com/documents/?uuid=7bed9062-2b75-4fe4-9123-ceffaec8d9ce" ] } ], "mendeley" : { "formattedCitation" : "(Axe &amp; Anderson, 1995; Carroll, Roberts, Criscenti, &amp; O\u2019Day, 2008; Sajih et al., 2014a)", "plainTextFormattedCitation" : "(Axe &amp; Anderson, 1995; Carroll, Roberts, Criscenti, &amp; O\u2019Day, 2008; Sajih et al., 2014a)", "previouslyFormattedCitation" : "(Carroll, Roberts, Criscenti, &amp; O\u2019Day, 2008; Sajih et al., 2014a)" }, "properties" : { "noteIndex" : 0 }, "schema" : "https://github.com/citation-style-language/schema/raw/master/csl-citation.json" }</w:instrText>
+        <w:instrText>ADDIN CSL_CITATION { "citationItems" : [ { "id" : "ITEM-1", "itemData" : { "DOI" : "10.1186/1467-4866-9-2", "ISBN" : "1467-4866", "ISSN" : "1467-4866", "PMID" : "18205927", "abstract" : "Strontium sorption to amorphous silica and goethite was measured as a function of pH and dissolved strontium and carbonate concentrations at 25 degrees C. Strontium sorption gradually increases from 0 to 100% from pH 6 to 10 for both phases and requires multiple outer-sphere surface complexes to fit the data. All data are modeled using the triple layer model and the site-occupancy standard state; unless stated otherwise all strontium complexes are mononuclear. Strontium sorption to amorphous silica in the presence and absence of dissolved carbonate can be fit with tetradentate Sr2+ and SrOH+ complexes on the beta-plane and a monodentate Sr2+complex on the diffuse plane to account for strontium sorption at low ionic strength. Strontium sorption to goethite in the absence of dissolved carbonate can be fit with monodentate and tetradentate SrOH+ complexes and a tetradentate binuclear Sr2+ species on the beta-plane. The binuclear complex is needed to account for enhanced sorption at hgh strontium surface loadings. In the presence of dissolved carbonate additional monodentate Sr2+ and SrOH+ carbonate surface complexes on the beta-plane are needed to fit strontium sorption to goethite. Modeling strontium sorption as outer-sphere complexes is consistent with quantitative analysis of extended X-ray absorption fine structure (EXAFS) on selected sorption samples that show a single first shell of oxygen atoms around strontium indicating hydrated surface complexes at the amorphous silica and goethite surfaces. Strontium surface complexation equilibrium constants determined in this study combined with other alkaline earth surface complexation constants are used to recalibrate a predictive model based on Born solvation and crystal-chemistry theory. The model is accurate to about 0.7 log K units. More studies are needed to determine the dependence of alkaline earth sorption on ionic strength and dissolved carbonate and sulfate concentrations for the development of a robust surface complexation database to estimate alkaline earth sorption in the environment.", "author" : [ { "dropping-particle" : "", "family" : "Carroll", "given" : "Susan a", "non-dropping-particle" : "", "parse-names" : false, "suffix" : "" }, { "dropping-particle" : "", "family" : "Roberts", "given" : "Sarah K", "non-dropping-particle" : "", "parse-names" : false, "suffix" : "" }, { "dropping-particle" : "", "family" : "Criscenti", "given" : "Louise J", "non-dropping-particle" : "", "parse-names" : false, "suffix" : "" }, { "dropping-particle" : "", "family" : "O'Day", "given" : "Peggy a", "non-dropping-particle" : "", "parse-names" : false, "suffix" : "" } ], "container-title" : "Geochemical transactions", "id" : "ITEM-1", "issued" : { "date-parts" : [ [ "2008" ] ] }, "page" : "2", "title" : "Surface complexation model for strontium sorption to amorphous silica and goethite.", "type" : "article-journal", "volume" : "9" }, "uris" : [ "http://www.mendeley.com/documents/?uuid=5b1190ba-dde8-493a-8808-29ac1ba8722f" ] }, { "id" : "ITEM-2", "itemData" : { "DOI" : "10.1016/j.gca.2014.10.008", "ISSN" : "0016-7037", "author" : [ { "dropping-particle" : "", "family" : "Sajih", "given" : "M", "non-dropping-particle" : "", "parse-names" : false, "suffix" : "" }, { "dropping-particle" : "", "family" : "Bryan", "given" : "N D", "non-dropping-particle" : "", "parse-names" : false, "suffix" : "" }, { "dropping-particle" : "", "family" : "Livens", "given" : "F R", "non-dropping-particle" : "", "parse-names" : false, "suffix" : "" }, { "dropping-particle" : "", "family" : "Vaughan", "given" : "D J", "non-dropping-particle" : "", "parse-names" : false, "suffix" : "" }, { "dropping-particle" : "", "family" : "Descostes", "given" : "M", "non-dropping-particle" : "", "parse-names" : false, "suffix" : "" }, { "dropping-particle" : "", "family" : "Phrommavanh", "given" : "V", "non-dropping-particle" : "", "parse-names" : false, "suffix" : "" }, { "dropping-particle" : "", "family" : "Nos", "given" : "J", "non-dropping-particle" : "", "parse-names" : false, "suffix" : "" }, { "dropping-particle" : "", "family" : "Morris", "given" : "K", "non-dropping-particle" : "", "parse-names" : false, "suffix" : "" } ], "container-title" : "Geochimica et Cosmochimica Acta", "id" : "ITEM-2", "issued" : { "date-parts" : [ [ "2014" ] ] }, "page" : "150-163", "publisher" : "Elsevier Ltd", "title" : "Adsorption of radium and barium on goethite and ferrihydrite: A kinetic and surface complexation modelling study", "type" : "article-journal", "volume" : "146" }, "uris" : [ "http://www.mendeley.com/documents/?uuid=8b7e3294-07a1-4806-9ef6-49c0afe4e0f1" ] }, { "id" : "ITEM-3", "itemData" : { "DOI" : "10.1006/jcis.1995.1441", "ISSN" : "00219797", "author" : [ { "dropping-particle" : "", "family" : "Axe", "given" : "Lisa", "non-dropping-particle" : "", "parse-names" : false, "suffix" : "" }, { "dropping-particle" : "", "family" : "Anderson", "given" : "Paul R.", "non-dropping-particle" : "", "parse-names" : false, "suffix" : "" } ], "container-title" : "Journal of Colloid and Interface Science", "id" : "ITEM-3", "issue" : "1", "issued" : { "date-parts" : [ [ "1995", "10" ] ] }, "page" : "157-165", "title" : "Sr Diffusion and Reaction within Fe Oxides: Evaluation of the Rate-Limiting Mechanism for Sorption", "type" : "article-journal", "volume" : "175" }, "uris" : [ "http://www.mendeley.com/documents/?uuid=7bed9062-2b75-4fe4-9123-ceffaec8d9ce" ] } ], "mendeley" : { "formattedCitation" : "(Axe &amp; Anderson, 1995; Carroll, Roberts, Criscenti, &amp; O\u2019Day, 2008; Sajih et al., 2014a)", "plainTextFormattedCitation" : "(Axe &amp; Anderson, 1995; Carroll, Roberts, Criscenti, &amp; O\u2019Day, 2008; Sajih et al., 2014a)", "previouslyFormattedCitation" : "(Axe &amp; Anderson, 1995; Carroll, Roberts, Criscenti, &amp; O\u2019Day, 2008; Sajih et al., 2014a)" }, "properties" : { "noteIndex" : 0 }, "schema" : "https://github.com/citation-style-language/schema/raw/master/csl-citation.json" }</w:instrText>
       </w:r>
       <w:r>
         <w:fldChar w:fldCharType="separate"/>
@@ -2927,7 +2377,13 @@
         <w:t xml:space="preserve"> These compare reasonably to the simpler surface complex modeling results here, where radium forms the strongest complexes even in </w:t>
       </w:r>
       <w:r>
-        <w:t>a simple, one site formulation. Overall, predictions of the general behavior have held up, but do not give estimations of radium behavior based on those generalizations. This further motivates the need to develop the data set constraining radium behavior.</w:t>
+        <w:t xml:space="preserve">a simple, one site formulation. Overall, predictions of the general behavior have held up, but do not </w:t>
+      </w:r>
+      <w:r>
+        <w:t>allow for more accurate</w:t>
+      </w:r>
+      <w:r>
+        <w:t xml:space="preserve"> estimations of radium behavior based on those generalizations. This further motivates the need to develop the data set constraining radium behavior.</w:t>
       </w:r>
     </w:p>
     <w:p>
@@ -2936,7 +2392,13 @@
         <w:ind w:firstLine="720"/>
       </w:pPr>
       <w:r>
-        <w:t>Surface complexation modeling of radium behavior on sodium montmorillonite was also fit using a 1 site model, as seen in figure 4</w:t>
+        <w:t xml:space="preserve">Surface complexation modeling of radium behavior on sodium montmorillonite was also fit using a </w:t>
+      </w:r>
+      <w:r>
+        <w:t>single monodentate reaction</w:t>
+      </w:r>
+      <w:r>
+        <w:t xml:space="preserve"> model, as seen in figure 4</w:t>
       </w:r>
       <w:r>
         <w:t>, and in the fitted reaction constants in table 3</w:t>
@@ -2945,14 +2407,14 @@
         <w:t>. Unlike the model for the iron oxides though, it was necessary to include an exchange reaction where radium displaced sodium</w:t>
       </w:r>
       <w:r>
-        <w:t xml:space="preserve"> in the inner layer of the clay. This is a commonly used technique to predict metal sorption </w:t>
+        <w:t xml:space="preserve"> in the inner layer of the clay. This is a commonly used technique to predict metal sorption behavior with clays</w:t>
+      </w:r>
+      <w:r>
+        <w:t xml:space="preserve">, and explains the large extent of sorption over the whole pH </w:t>
       </w:r>
       <w:r>
         <w:lastRenderedPageBreak/>
-        <w:t>behavior with clays</w:t>
-      </w:r>
-      <w:r>
-        <w:t>, and explains the large extent of sorption over the whole pH range</w:t>
+        <w:t>range</w:t>
       </w:r>
       <w:r>
         <w:t xml:space="preserve"> </w:t>
@@ -3003,7 +2465,13 @@
         <w:t xml:space="preserve">, which matches with the need for both an exchange reaction and surface reaction to model radium behavior here. </w:t>
       </w:r>
       <w:r>
-        <w:t xml:space="preserve">Previous models of metal sorption to clays used a more complex scheme for surface behavior, including multiple types of sites to represent surface sorption </w:t>
+        <w:t>Previous models of metal sorption to clays used a more complex scheme for surface behavior, including multiple types of sites to represent surface sorption</w:t>
+      </w:r>
+      <w:r>
+        <w:t xml:space="preserve"> using the strong and weak site formulation described for ferrihydrite</w:t>
+      </w:r>
+      <w:r>
+        <w:t xml:space="preserve"> </w:t>
       </w:r>
       <w:r>
         <w:fldChar w:fldCharType="begin" w:fldLock="1"/>
@@ -3024,17 +2492,76 @@
         <w:fldChar w:fldCharType="end"/>
       </w:r>
       <w:r>
-        <w:t xml:space="preserve">. While a two site model similar to these was considered, a single site model was sufficient to fit the experimental data well, and allows for comparison to iron oxide behavior. The presence of exchange certainly accounts for the significant extent of sorption at acidic </w:t>
-      </w:r>
-      <w:proofErr w:type="spellStart"/>
-      <w:proofErr w:type="gramStart"/>
-      <w:r>
-        <w:t>pHs</w:t>
-      </w:r>
-      <w:proofErr w:type="spellEnd"/>
-      <w:proofErr w:type="gramEnd"/>
-      <w:r>
-        <w:t>, however, the fitted surface complexation constants also suggest that radium binds more strongly with the clay surface than either of the iron oxides, eve</w:t>
+        <w:t>.</w:t>
+      </w:r>
+      <w:r>
+        <w:t xml:space="preserve"> A 2 site model with exchange</w:t>
+      </w:r>
+      <w:r>
+        <w:t xml:space="preserve"> was considered, fitting</w:t>
+      </w:r>
+      <w:r>
+        <w:t xml:space="preserve"> to the experimental data</w:t>
+      </w:r>
+      <w:r>
+        <w:t xml:space="preserve"> better than single site model</w:t>
+      </w:r>
+      <w:r>
+        <w:t>, though the two sites do not easily compare to previously described “strong” and “weak” sites</w:t>
+      </w:r>
+      <w:r>
+        <w:t>, as both are responsible for sorption at experimental levels of radium [SUPPORTING INFORMATION]</w:t>
+      </w:r>
+      <w:r>
+        <w:t xml:space="preserve"> </w:t>
+      </w:r>
+      <w:r>
+        <w:fldChar w:fldCharType="begin" w:fldLock="1"/>
+      </w:r>
+      <w:r>
+        <w:instrText>ADDIN CSL_CITATION { "citationItems" : [ { "id" : "ITEM-1", "itemData" : { "ISBN" : "0471637319", "author" : [ { "dropping-particle" : "", "family" : "Dzombak", "given" : "DA.", "non-dropping-particle" : "", "parse-names" : false, "suffix" : "" }, { "dropping-particle" : "", "family" : "Morel", "given" : "FMM.", "non-dropping-particle" : "", "parse-names" : false, "suffix" : "" } ], "id" : "ITEM-1", "issued" : { "date-parts" : [ [ "1990" ] ] }, "publisher" : "Wiley", "publisher-place" : "New York, NY", "title" : "Surface Complexation Modeling: Hydrous Ferric Oxide", "type" : "book" }, "uris" : [ "http://www.mendeley.com/documents/?uuid=a1a40670-7195-4e56-8172-1ff3cf0956d2" ] } ], "mendeley" : { "formattedCitation" : "(Dzombak &amp; Morel, 1990)", "plainTextFormattedCitation" : "(Dzombak &amp; Morel, 1990)" }, "properties" : { "noteIndex" : 0 }, "schema" : "https://github.com/citation-style-language/schema/raw/master/csl-citation.json" }</w:instrText>
+      </w:r>
+      <w:r>
+        <w:fldChar w:fldCharType="separate"/>
+      </w:r>
+      <w:r>
+        <w:rPr>
+          <w:noProof/>
+        </w:rPr>
+        <w:t>(Dzombak &amp; Morel, 1990)</w:t>
+      </w:r>
+      <w:r>
+        <w:fldChar w:fldCharType="end"/>
+      </w:r>
+      <w:r>
+        <w:t>.</w:t>
+      </w:r>
+      <w:r>
+        <w:t xml:space="preserve"> </w:t>
+      </w:r>
+      <w:r>
+        <w:t>The discussion</w:t>
+      </w:r>
+      <w:r>
+        <w:t xml:space="preserve"> following</w:t>
+      </w:r>
+      <w:r>
+        <w:t xml:space="preserve"> focuses on the single site model, which rea</w:t>
+      </w:r>
+      <w:r>
+        <w:t>dily allows comparison between reactions with the different mineral surfaces</w:t>
+      </w:r>
+      <w:r>
+        <w:t xml:space="preserve">. </w:t>
+      </w:r>
+      <w:r>
+        <w:t>The presence of exchange</w:t>
+      </w:r>
+      <w:r>
+        <w:t xml:space="preserve"> in this simplified model</w:t>
+      </w:r>
+      <w:r>
+        <w:t xml:space="preserve"> certainly accounts for the significant extent of sorption at acidic pHs, however, the fitted surface complexation constants also suggest that radium binds more strongly with the clay surface than either of the iron oxides, eve</w:t>
       </w:r>
       <w:r>
         <w:t xml:space="preserve">n after accounting for exchange, which matches with the sorption isotherm results. </w:t>
@@ -3180,12 +2707,16 @@
       <w:r>
         <w:t>This suggests therefore that interactions between multiple metals with a clay surface will be intricate, resulting in significantly different competition for the various available sites.</w:t>
       </w:r>
+      <w:r>
+        <w:t xml:space="preserve"> This is of particular importance in high salinity systems, where the dissolved metal composition will affect radium displacement from mineral surfaces.</w:t>
+      </w:r>
     </w:p>
     <w:p>
       <w:pPr>
         <w:spacing w:line="360" w:lineRule="auto"/>
       </w:pPr>
       <w:r>
+        <w:lastRenderedPageBreak/>
         <w:tab/>
         <w:t xml:space="preserve">Lastly, pyrite experimental data was fit using </w:t>
       </w:r>
@@ -3193,31 +2724,66 @@
         <w:t>the same method as described for the others, however, the surface reactions bear some difference owing to the nature of the surface being modeled, as can be seen in table 3. The data fit is acceptable for the experimental data, though it is not as good as for the montmorillonite or iron oxides, which indicates that a simple complexation model may not be sufficient to describe the observed behavior. Reactions with the protonated site were considered, but</w:t>
       </w:r>
       <w:r>
+        <w:t xml:space="preserve"> did not fit the data</w:t>
+      </w:r>
+      <w:r>
+        <w:t>. The fitted reaction constant is also the lowest of all of the fitted reaction constants found here by multiple log K units, suggesting that pyrite is the weakest sorbent of all those considered here. This is reinforced by the observation of limited radium sorption over all pH ranges.</w:t>
+      </w:r>
+    </w:p>
+    <w:p>
+      <w:pPr>
+        <w:spacing w:line="360" w:lineRule="auto"/>
+      </w:pPr>
+      <w:r>
+        <w:tab/>
+      </w:r>
+      <w:r>
+        <w:t xml:space="preserve">Surface complexation modeling of the pyrite surface is a particularly difficult problem, owing to the high reactivity of the pyrite surface with any available oxidant </w:t>
+      </w:r>
+      <w:r>
+        <w:fldChar w:fldCharType="begin" w:fldLock="1"/>
+      </w:r>
+      <w:r>
+        <w:instrText>ADDIN CSL_CITATION { "citationItems" : [ { "id" : "ITEM-1", "itemData" : { "DOI" : "10.1016/j.surfrep.2008.09.002", "ISSN" : "01675729", "author" : [ { "dropping-particle" : "", "family" : "Murphy", "given" : "R", "non-dropping-particle" : "", "parse-names" : false, "suffix" : "" }, { "dropping-particle" : "", "family" : "Strongin", "given" : "D", "non-dropping-particle" : "", "parse-names" : false, "suffix" : "" } ], "container-title" : "Surface Science Reports", "id" : "ITEM-1", "issue" : "1", "issued" : { "date-parts" : [ [ "2009", "1", "1" ] ] }, "page" : "1-45", "publisher" : "Elsevier B.V.", "title" : "Surface reactivity of pyrite and related sulfides", "type" : "article-journal", "volume" : "64" }, "uris" : [ "http://www.mendeley.com/documents/?uuid=71ce558a-257c-43ec-a0de-9e0981828d1f" ] } ], "mendeley" : { "formattedCitation" : "(Murphy &amp; Strongin, 2009)", "plainTextFormattedCitation" : "(Murphy &amp; Strongin, 2009)", "previouslyFormattedCitation" : "(Murphy &amp; Strongin, 2009)" }, "properties" : { "noteIndex" : 0 }, "schema" : "https://github.com/citation-style-language/schema/raw/master/csl-citation.json" }</w:instrText>
+      </w:r>
+      <w:r>
+        <w:fldChar w:fldCharType="separate"/>
+      </w:r>
+      <w:r>
+        <w:rPr>
+          <w:noProof/>
+        </w:rPr>
+        <w:t>(Murphy &amp; Strongin, 2009)</w:t>
+      </w:r>
+      <w:r>
+        <w:fldChar w:fldCharType="end"/>
+      </w:r>
+      <w:r>
+        <w:t xml:space="preserve">. Examination of sorption of strontium to a clean, unoxidized pyrite surface found that no sorption </w:t>
+      </w:r>
+      <w:r>
+        <w:t>occurred</w:t>
+      </w:r>
+      <w:r>
+        <w:t>, matching the relatively low amount of sorption observed for pyrite, using surface complexation modeling only to determine sorption to</w:t>
+      </w:r>
+      <w:r>
+        <w:t xml:space="preserve"> the</w:t>
+      </w:r>
+      <w:r>
+        <w:t xml:space="preserve"> oxidized pyrite </w:t>
+      </w:r>
+      <w:r>
+        <w:t>surface</w:t>
+      </w:r>
+      <w:r>
         <w:t xml:space="preserve"> </w:t>
       </w:r>
       <w:r>
-        <w:lastRenderedPageBreak/>
-        <w:t>did not fit the data</w:t>
-      </w:r>
-      <w:r>
-        <w:t>. The fitted reaction constant is also the lowest of all of the fitted reaction constants found here by multiple log K units, suggesting that pyrite is the weakest sorbent of all those considered here. This is reinforced by the observation of limited radium sorption over all pH ranges.</w:t>
-      </w:r>
-    </w:p>
-    <w:p>
-      <w:pPr>
-        <w:spacing w:line="360" w:lineRule="auto"/>
-      </w:pPr>
-      <w:r>
-        <w:tab/>
-      </w:r>
-      <w:r>
-        <w:t xml:space="preserve">Surface complexation modeling of the pyrite surface is a particularly difficult problem, owing to the high reactivity of the pyrite surface with any available oxidant </w:t>
-      </w:r>
-      <w:r>
         <w:fldChar w:fldCharType="begin" w:fldLock="1"/>
       </w:r>
       <w:r>
-        <w:instrText>ADDIN CSL_CITATION { "citationItems" : [ { "id" : "ITEM-1", "itemData" : { "DOI" : "10.1016/j.surfrep.2008.09.002", "ISSN" : "01675729", "author" : [ { "dropping-particle" : "", "family" : "Murphy", "given" : "R", "non-dropping-particle" : "", "parse-names" : false, "suffix" : "" }, { "dropping-particle" : "", "family" : "Strongin", "given" : "D", "non-dropping-particle" : "", "parse-names" : false, "suffix" : "" } ], "container-title" : "Surface Science Reports", "id" : "ITEM-1", "issue" : "1", "issued" : { "date-parts" : [ [ "2009", "1", "1" ] ] }, "page" : "1-45", "publisher" : "Elsevier B.V.", "title" : "Surface reactivity of pyrite and related sulfides", "type" : "article-journal", "volume" : "64" }, "uris" : [ "http://www.mendeley.com/documents/?uuid=71ce558a-257c-43ec-a0de-9e0981828d1f" ] } ], "mendeley" : { "formattedCitation" : "(Murphy &amp; Strongin, 2009)", "plainTextFormattedCitation" : "(Murphy &amp; Strongin, 2009)", "previouslyFormattedCitation" : "(Murphy &amp; Strongin, 2009)" }, "properties" : { "noteIndex" : 0 }, "schema" : "https://github.com/citation-style-language/schema/raw/master/csl-citation.json" }</w:instrText>
+        <w:instrText>ADDIN CSL_CITATION { "citationItems" : [ { "id" : "ITEM-1", "itemData" : { "DOI" : "10.1016/j.jcis.2005.06.049", "ISSN" : "00219797", "PMID" : "16111692", "abstract" : "Understanding sorption processes is fundamental for the prediction of radionuclide migration in the surroundings of a deep geological disposal of high-level nuclear wastes. Pyrite (FeS2) is a mineral phase often present as inclusions in temperate soils. Moreover, it constitutes an indirect corrosion product of steel, a containment material that is candidate to confine radionuclides in deep geological disposals. The present study was thus initiated to determine the capacity of pyrite to immobilize Sr(II) and Eu(III). An air oxidized pyrite and a freshly acid-washed (non-oxidized) pyrite were used in background electrolytes of varying reducing-oxidizing ability (NaCl, NH 3OHCl, and NaClO4) to study the sorption of both cationic species. The sorptive capacity of pyrite appeared directly correlated to the oxidation of the surface. Non-oxidized pyrite had nearly no affinity for the studied cations whereas Sr(II) and Eu(III) species were significantly retained by oxidized pyrite surface. Using the surface complexation theory, sorption mechanisms were modeled with the Fiteql v3.2 and the Jchess 2.0 codes. Sorption of both Sr and Eu was well fitted, assuming hydroxylated species as the major surface species. This study demonstrates that not only the components of a barrier but also the redox conditions and speciations should be well characterized to predict transport of contaminants in the surrounding of a nuclear wastes disposal. ?? 2005 Elsevier Inc. All rights reserved.", "author" : [ { "dropping-particle" : "", "family" : "Naveau", "given" : "Aude", "non-dropping-particle" : "", "parse-names" : false, "suffix" : "" }, { "dropping-particle" : "", "family" : "Monteil-Rivera", "given" : "Fanny", "non-dropping-particle" : "", "parse-names" : false, "suffix" : "" }, { "dropping-particle" : "", "family" : "Dumonceau", "given" : "Jacques", "non-dropping-particle" : "", "parse-names" : false, "suffix" : "" }, { "dropping-particle" : "", "family" : "Catalette", "given" : "Hubert", "non-dropping-particle" : "", "parse-names" : false, "suffix" : "" }, { "dropping-particle" : "", "family" : "Simoni", "given" : "Eric", "non-dropping-particle" : "", "parse-names" : false, "suffix" : "" } ], "container-title" : "Journal of Colloid and Interface Science", "id" : "ITEM-1", "issue" : "1", "issued" : { "date-parts" : [ [ "2006" ] ] }, "page" : "27-35", "title" : "Sorption of Sr(II) and Eu(III) onto pyrite under different redox potential conditions", "type" : "article-journal", "volume" : "293" }, "uris" : [ "http://www.mendeley.com/documents/?uuid=b794b22d-a62e-4c73-98a8-cf4e8e47f919" ] } ], "mendeley" : { "formattedCitation" : "(Naveau et al., 2006)", "plainTextFormattedCitation" : "(Naveau et al., 2006)", "previouslyFormattedCitation" : "(Naveau et al., 2006)" }, "properties" : { "noteIndex" : 0 }, "schema" : "https://github.com/citation-style-language/schema/raw/master/csl-citation.json" }</w:instrText>
       </w:r>
       <w:r>
         <w:fldChar w:fldCharType="separate"/>
@@ -3226,27 +2792,67 @@
         <w:rPr>
           <w:noProof/>
         </w:rPr>
-        <w:t>(Murphy &amp; Strongin, 2009)</w:t>
+        <w:t>(Naveau et al., 2006)</w:t>
       </w:r>
       <w:r>
         <w:fldChar w:fldCharType="end"/>
       </w:r>
       <w:r>
-        <w:t xml:space="preserve">. Examination of sorption of strontium to a clean, </w:t>
-      </w:r>
-      <w:proofErr w:type="spellStart"/>
-      <w:r>
-        <w:t>unoxidized</w:t>
-      </w:r>
-      <w:proofErr w:type="spellEnd"/>
-      <w:r>
-        <w:t xml:space="preserve"> pyrite surface found that no sorption </w:t>
-      </w:r>
-      <w:r>
-        <w:t>occurred</w:t>
-      </w:r>
-      <w:r>
-        <w:t>, matching the relatively low amount of sorption observed for pyrite, using surface complexation modeling only to determine sorption to oxidized pyrite sites</w:t>
+        <w:t>.</w:t>
+      </w:r>
+      <w:r>
+        <w:t xml:space="preserve"> An earlier study of pyrite behavior with other non-</w:t>
+      </w:r>
+      <w:r>
+        <w:t>redox active</w:t>
+      </w:r>
+      <w:r>
+        <w:t xml:space="preserve"> metals made no assumption of surface behavior, other than the existence of a protonated site </w:t>
+      </w:r>
+      <w:r>
+        <w:fldChar w:fldCharType="begin" w:fldLock="1"/>
+      </w:r>
+      <w:r>
+        <w:instrText>ADDIN CSL_CITATION { "citationItems" : [ { "id" : "ITEM-1", "itemData" : { "DOI" : "10.1016/0016-7037(91)90094-L", "ISSN" : "00167037", "abstract" : "Interactions between pyrite and dissolved Ca2+, Mn2+, Co2+, Ni2+, Cd2+, and Zn2+ were studied as a function of pH, ionic strength, and adsorbate concentration in NaCl solutions and in seawater. Apparent adsorption constants were calculated using an ion-exchange surface complexation model, and second-order rate constants for the sorption of Co2+, Ni2+, Cd2+, and Zn2+ were calculated from their uptake kinetics. Apparent adsorption constants generally varied by less than an order of magnitude, except for Ca2+ which exhibited complex behavior. The apparent adsorption constants decreased in the order Co2+ &gt; Cd2+ &gt; Mn2+ &gt; Ni2+ &gt; Ca2+ &gt; Zn2+. The ranking of the apparent adsorption constants does not correlate with the first hydrolysis constants of the adsorbates or the solubility products of their sulfide minerals. The behavior of the second-order forward and reverse rate constants in different solutions indicates that adsorption is more complex than the second-order reaction model described by the ion exchange surface complexation model. The forward sorption reaction rate constants increased with increasing pH, and decreased with increasing ionic strength or initial adsorbate concentration. The reverse sorption reaction rate constants increased with increasing pH or initial adsorbate concentration, and were unaffected by ionic strength. The effect of pH on the forward and reverse rate constants may have been due to, respectively, a surface-induced hydrolysis reaction mechanism and a rate-limiting step prior to the surface complex-hydrogen ion reaction. The effect of ionic strength on the forward rate constants may have been due to site competition with Na+, while the effect of initial adsorbate concentration on the forward and reverse rate constants may have been due to, respectively, the assumption of a constant concentration of surface sites available for reaction and the presence of heterogeneous surface sites. \u00a9 1991.", "author" : [ { "dropping-particle" : "", "family" : "Kornicker", "given" : "William A.", "non-dropping-particle" : "", "parse-names" : false, "suffix" : "" }, { "dropping-particle" : "", "family" : "Morse", "given" : "John W.", "non-dropping-particle" : "", "parse-names" : false, "suffix" : "" } ], "container-title" : "Geochimica et Cosmochimica Acta", "id" : "ITEM-1", "issue" : "8", "issued" : { "date-parts" : [ [ "1991" ] ] }, "page" : "2159-2171", "title" : "Interactions of divalent cations with the surface of pyrite", "type" : "article-journal", "volume" : "55" }, "uris" : [ "http://www.mendeley.com/documents/?uuid=d1857faf-2566-41b2-ac85-cbf33257c4db" ] } ], "mendeley" : { "formattedCitation" : "(Kornicker &amp; Morse, 1991)", "plainTextFormattedCitation" : "(Kornicker &amp; Morse, 1991)", "previouslyFormattedCitation" : "(Kornicker &amp; Morse, 1991)" }, "properties" : { "noteIndex" : 0 }, "schema" : "https://github.com/citation-style-language/schema/raw/master/csl-citation.json" }</w:instrText>
+      </w:r>
+      <w:r>
+        <w:fldChar w:fldCharType="separate"/>
+      </w:r>
+      <w:r>
+        <w:rPr>
+          <w:noProof/>
+        </w:rPr>
+        <w:t>(Kornicker &amp; Morse, 1991)</w:t>
+      </w:r>
+      <w:r>
+        <w:fldChar w:fldCharType="end"/>
+      </w:r>
+      <w:r>
+        <w:t xml:space="preserve">. This </w:t>
+      </w:r>
+      <w:r>
+        <w:t>differs from</w:t>
+      </w:r>
+      <w:r>
+        <w:t xml:space="preserve"> suggested behavior found in this surface complexation model, as the deprotonated site was necessary to fit the experimental data. As discussed previously, this is a likely indication that the pyrite surface behavior is more complex, and better understanding is best gained through x-ray </w:t>
+      </w:r>
+      <w:r>
+        <w:t>absorption</w:t>
+      </w:r>
+      <w:r>
+        <w:t xml:space="preserve"> spectroscopic studies as seen with montmorillonite and iron oxides.</w:t>
+      </w:r>
+      <w:r>
+        <w:t xml:space="preserve"> Indeed, this</w:t>
+      </w:r>
+      <w:r>
+        <w:t xml:space="preserve"> complexity</w:t>
+      </w:r>
+      <w:r>
+        <w:t xml:space="preserve"> has been found when studying redox-active metals such as selenium and uranium</w:t>
+      </w:r>
+      <w:r>
+        <w:t>, which oxidize the pyrite surface</w:t>
       </w:r>
       <w:r>
         <w:t xml:space="preserve"> </w:t>
@@ -3255,7 +2861,7 @@
         <w:fldChar w:fldCharType="begin" w:fldLock="1"/>
       </w:r>
       <w:r>
-        <w:instrText>ADDIN CSL_CITATION { "citationItems" : [ { "id" : "ITEM-1", "itemData" : { "DOI" : "10.1016/j.jcis.2005.06.049", "ISSN" : "00219797", "PMID" : "16111692", "abstract" : "Understanding sorption processes is fundamental for the prediction of radionuclide migration in the surroundings of a deep geological disposal of high-level nuclear wastes. Pyrite (FeS2) is a mineral phase often present as inclusions in temperate soils. Moreover, it constitutes an indirect corrosion product of steel, a containment material that is candidate to confine radionuclides in deep geological disposals. The present study was thus initiated to determine the capacity of pyrite to immobilize Sr(II) and Eu(III). An air oxidized pyrite and a freshly acid-washed (non-oxidized) pyrite were used in background electrolytes of varying reducing-oxidizing ability (NaCl, NH 3OHCl, and NaClO4) to study the sorption of both cationic species. The sorptive capacity of pyrite appeared directly correlated to the oxidation of the surface. Non-oxidized pyrite had nearly no affinity for the studied cations whereas Sr(II) and Eu(III) species were significantly retained by oxidized pyrite surface. Using the surface complexation theory, sorption mechanisms were modeled with the Fiteql v3.2 and the Jchess 2.0 codes. Sorption of both Sr and Eu was well fitted, assuming hydroxylated species as the major surface species. This study demonstrates that not only the components of a barrier but also the redox conditions and speciations should be well characterized to predict transport of contaminants in the surrounding of a nuclear wastes disposal. ?? 2005 Elsevier Inc. All rights reserved.", "author" : [ { "dropping-particle" : "", "family" : "Naveau", "given" : "Aude", "non-dropping-particle" : "", "parse-names" : false, "suffix" : "" }, { "dropping-particle" : "", "family" : "Monteil-Rivera", "given" : "Fanny", "non-dropping-particle" : "", "parse-names" : false, "suffix" : "" }, { "dropping-particle" : "", "family" : "Dumonceau", "given" : "Jacques", "non-dropping-particle" : "", "parse-names" : false, "suffix" : "" }, { "dropping-particle" : "", "family" : "Catalette", "given" : "Hubert", "non-dropping-particle" : "", "parse-names" : false, "suffix" : "" }, { "dropping-particle" : "", "family" : "Simoni", "given" : "Eric", "non-dropping-particle" : "", "parse-names" : false, "suffix" : "" } ], "container-title" : "Journal of Colloid and Interface Science", "id" : "ITEM-1", "issue" : "1", "issued" : { "date-parts" : [ [ "2006" ] ] }, "page" : "27-35", "title" : "Sorption of Sr(II) and Eu(III) onto pyrite under different redox potential conditions", "type" : "article-journal", "volume" : "293" }, "uris" : [ "http://www.mendeley.com/documents/?uuid=b794b22d-a62e-4c73-98a8-cf4e8e47f919" ] } ], "mendeley" : { "formattedCitation" : "(Naveau et al., 2006)", "plainTextFormattedCitation" : "(Naveau et al., 2006)", "previouslyFormattedCitation" : "(Naveau et al., 2006)" }, "properties" : { "noteIndex" : 0 }, "schema" : "https://github.com/citation-style-language/schema/raw/master/csl-citation.json" }</w:instrText>
+        <w:instrText>ADDIN CSL_CITATION { "citationItems" : [ { "id" : "ITEM-1", "itemData" : { "DOI" : "10.1016/0016-7037(94)90117-1", "ISBN" : "0016-7037", "ISSN" : "00167037", "abstract" : "The interaction of aqueous U(VI) with galena and pyrite surfaces under anoxic conditions has been studied by solution analysis and by spectroscopic methods. The solution data indicate that uranyl uptake is strongly dependent on pH; maximum uptake (&gt;98%) occurs above a pH range of between 4.8 and 5.5, depending on experimental conditions. Increasing the sorbate/sorbent ratio results in a relative decrease in uptake of uranyl and in slower sorption kinetics. Auger electron spectroscopy (AES) analysis indicates an inhomogeneous distribution of sorbed uranium at the surface. In the case of galena, formation of small precipitates (~40 nm wide needles) of a uranium oxide compound are found. Pyrite shows a patchy distribution of uranium, mainly associated with oxidized surface species of sulfur and iron. X-ray photoelectron spectroscopy (XPS) yields insight into possible redox processes indicating, for both sulfides, the concomitant formation of polysulfides and a uranium oxide compound with a mixed oxidation state at a U(VI)/U(IV) ratio of ~2. Furthermore, in the case of pyrite, at pH above 6 increased oxidation of sulfur and iron and higher relative amounts of unreduced surface-uranyl are observed. Fourier Transformed Infrared (FTIR) analysis of surface-bound uranyl shows a significant shift of the asymmetric stretching frequency to lower wavenumbers which is consistent with the formation of a U3O8-type compound and thus, independently, confirms the partial reduction of uranyl at the sulfide surface. The combination of AES, XPS, and FTIR provides a powerful approach for identifying mechanisms that govern the interaction of redox sensitive compounds in aqueous systems. Our overall results indicate that sulfide minerals are efficient scavengers of soluble uranyl. Comparing our results with recent field observations, we suggest that thermodynamically metastable U3O8 controls uranium concentrations in many anoxic groundwaters. \u00a9 1994.", "author" : [ { "dropping-particle" : "", "family" : "Wersin", "given" : "Paul", "non-dropping-particle" : "", "parse-names" : false, "suffix" : "" }, { "dropping-particle" : "", "family" : "Hochella", "given" : "Michael F.", "non-dropping-particle" : "", "parse-names" : false, "suffix" : "" }, { "dropping-particle" : "", "family" : "Persson", "given" : "Per", "non-dropping-particle" : "", "parse-names" : false, "suffix" : "" }, { "dropping-particle" : "", "family" : "Redden", "given" : "George", "non-dropping-particle" : "", "parse-names" : false, "suffix" : "" }, { "dropping-particle" : "", "family" : "Leckie", "given" : "James O.", "non-dropping-particle" : "", "parse-names" : false, "suffix" : "" }, { "dropping-particle" : "", "family" : "Harris", "given" : "David W.", "non-dropping-particle" : "", "parse-names" : false, "suffix" : "" } ], "container-title" : "Geochimica et Cosmochimica Acta", "id" : "ITEM-1", "issue" : "13", "issued" : { "date-parts" : [ [ "1994" ] ] }, "page" : "2829-2843", "title" : "Interaction between aqueous uranium (VI) and sulfide minerals: Spectroscopic evidence for sorption and reduction", "type" : "article-journal", "volume" : "58" }, "uris" : [ "http://www.mendeley.com/documents/?uuid=bb84512f-1c90-4be0-ad31-f8871c719272" ] }, { "id" : "ITEM-2", "itemData" : { "DOI" : "10.1021/es0704481", "ISBN" : "0013-936x", "ISSN" : "0013936X", "PMID" : "17822105", "abstract" : "The present study was initiated to determine the capacity of sulfide minerals (pyrite FeS2 and chalcopyrite CuFeS2) to delay the migration of inorganic selenium species in geological formations. Interactions between Se(IV) and Se(-II) and synthetic and natural sulfide minerals were investigated under anoxic conditions using the batch method. Significant sorption of selenium occurred under acidic conditions. Analysis of the solids after Se sorption using X-ray photoelectron spectroscopy (XPS) and X-ray absorption near edge structure (XANES) demonstrated the presence of reduced selenium species on the metallic sulfide surfaces, thus suggesting an oxido-reduction process coupled with sorption. Selenium reduction occurred concomitantly with the oxidation of pyritic sulfur, whereas metallic species (Fe, Cu) were not involved in the redox process. Formation of ferroselite (FeSe2) was postulated to take place on the synthetic solid while surface complexation or ionic exchange processes were more likely on the natural solids.", "author" : [ { "dropping-particle" : "", "family" : "Naveau", "given" : "Aude", "non-dropping-particle" : "", "parse-names" : false, "suffix" : "" }, { "dropping-particle" : "", "family" : "Monteil-Rivera", "given" : "Fanny", "non-dropping-particle" : "", "parse-names" : false, "suffix" : "" }, { "dropping-particle" : "", "family" : "Guillon", "given" : "Emmanuel", "non-dropping-particle" : "", "parse-names" : false, "suffix" : "" }, { "dropping-particle" : "", "family" : "Dumonceau", "given" : "Jacques", "non-dropping-particle" : "", "parse-names" : false, "suffix" : "" } ], "container-title" : "Environmental Science and Technology", "id" : "ITEM-2", "issue" : "15", "issued" : { "date-parts" : [ [ "2007" ] ] }, "page" : "5376-5382", "title" : "Interactions of aqueous selenium (-II) and (IV) with metallic sulfide surfaces", "type" : "article-journal", "volume" : "41" }, "uris" : [ "http://www.mendeley.com/documents/?uuid=b73e390e-3597-410a-ac72-a4f2232d9a29" ] } ], "mendeley" : { "formattedCitation" : "(Naveau, Monteil-Rivera, Guillon, &amp; Dumonceau, 2007; Wersin et al., 1994)", "plainTextFormattedCitation" : "(Naveau, Monteil-Rivera, Guillon, &amp; Dumonceau, 2007; Wersin et al., 1994)", "previouslyFormattedCitation" : "(Naveau, Monteil-Rivera, Guillon, &amp; Dumonceau, 2007; Wersin et al., 1994)" }, "properties" : { "noteIndex" : 0 }, "schema" : "https://github.com/citation-style-language/schema/raw/master/csl-citation.json" }</w:instrText>
       </w:r>
       <w:r>
         <w:fldChar w:fldCharType="separate"/>
@@ -3264,94 +2870,22 @@
         <w:rPr>
           <w:noProof/>
         </w:rPr>
-        <w:t>(Naveau et al., 2006)</w:t>
+        <w:t>(Naveau, Monteil-Rivera, Guillon, &amp; Dumonceau, 2007; Wersin et al., 1994)</w:t>
       </w:r>
       <w:r>
         <w:fldChar w:fldCharType="end"/>
       </w:r>
       <w:r>
-        <w:t>.</w:t>
-      </w:r>
-      <w:r>
-        <w:t xml:space="preserve"> An earlier study of pyrite behavior with other non-</w:t>
-      </w:r>
-      <w:r>
-        <w:t>redox active</w:t>
-      </w:r>
-      <w:r>
-        <w:t xml:space="preserve"> metals made no assumption of surface behavior, other than the existence of a protonated site </w:t>
-      </w:r>
-      <w:r>
-        <w:fldChar w:fldCharType="begin" w:fldLock="1"/>
-      </w:r>
-      <w:r>
-        <w:instrText>ADDIN CSL_CITATION { "citationItems" : [ { "id" : "ITEM-1", "itemData" : { "DOI" : "10.1016/0016-7037(91)90094-L", "ISSN" : "00167037", "abstract" : "Interactions between pyrite and dissolved Ca2+, Mn2+, Co2+, Ni2+, Cd2+, and Zn2+ were studied as a function of pH, ionic strength, and adsorbate concentration in NaCl solutions and in seawater. Apparent adsorption constants were calculated using an ion-exchange surface complexation model, and second-order rate constants for the sorption of Co2+, Ni2+, Cd2+, and Zn2+ were calculated from their uptake kinetics. Apparent adsorption constants generally varied by less than an order of magnitude, except for Ca2+ which exhibited complex behavior. The apparent adsorption constants decreased in the order Co2+ &gt; Cd2+ &gt; Mn2+ &gt; Ni2+ &gt; Ca2+ &gt; Zn2+. The ranking of the apparent adsorption constants does not correlate with the first hydrolysis constants of the adsorbates or the solubility products of their sulfide minerals. The behavior of the second-order forward and reverse rate constants in different solutions indicates that adsorption is more complex than the second-order reaction model described by the ion exchange surface complexation model. The forward sorption reaction rate constants increased with increasing pH, and decreased with increasing ionic strength or initial adsorbate concentration. The reverse sorption reaction rate constants increased with increasing pH or initial adsorbate concentration, and were unaffected by ionic strength. The effect of pH on the forward and reverse rate constants may have been due to, respectively, a surface-induced hydrolysis reaction mechanism and a rate-limiting step prior to the surface complex-hydrogen ion reaction. The effect of ionic strength on the forward rate constants may have been due to site competition with Na+, while the effect of initial adsorbate concentration on the forward and reverse rate constants may have been due to, respectively, the assumption of a constant concentration of surface sites available for reaction and the presence of heterogeneous surface sites. \u00a9 1991.", "author" : [ { "dropping-particle" : "", "family" : "Kornicker", "given" : "William A.", "non-dropping-particle" : "", "parse-names" : false, "suffix" : "" }, { "dropping-particle" : "", "family" : "Morse", "given" : "John W.", "non-dropping-particle" : "", "parse-names" : false, "suffix" : "" } ], "container-title" : "Geochimica et Cosmochimica Acta", "id" : "ITEM-1", "issue" : "8", "issued" : { "date-parts" : [ [ "1991" ] ] }, "page" : "2159-2171", "title" : "Interactions of divalent cations with the surface of pyrite", "type" : "article-journal", "volume" : "55" }, "uris" : [ "http://www.mendeley.com/documents/?uuid=d1857faf-2566-41b2-ac85-cbf33257c4db" ] } ], "mendeley" : { "formattedCitation" : "(Kornicker &amp; Morse, 1991)", "plainTextFormattedCitation" : "(Kornicker &amp; Morse, 1991)", "previouslyFormattedCitation" : "(Kornicker &amp; Morse, 1991)" }, "properties" : { "noteIndex" : 0 }, "schema" : "https://github.com/citation-style-language/schema/raw/master/csl-citation.json" }</w:instrText>
-      </w:r>
-      <w